<commit_message>
Added CVS files to repo
</commit_message>
<xml_diff>
--- a/documents/diplomityö_teemu_pöytäniemi.docx
+++ b/documents/diplomityö_teemu_pöytäniemi.docx
@@ -3224,33 +3224,18 @@
         <w:pStyle w:val="BodyText1"/>
       </w:pPr>
       <w:r>
-        <w:rPr>
-          <w:lang w:val="en-US"/>
-        </w:rPr>
         <w:t>HTTP (</w:t>
       </w:r>
       <w:r>
-        <w:rPr>
-          <w:lang w:val="en-US"/>
-        </w:rPr>
         <w:t>Hypertext</w:t>
       </w:r>
       <w:r>
-        <w:rPr>
-          <w:lang w:val="en-US"/>
-        </w:rPr>
         <w:t xml:space="preserve"> Transfer Protocol) on </w:t>
       </w:r>
       <w:r>
-        <w:rPr>
-          <w:lang w:val="en-US"/>
-        </w:rPr>
         <w:t>internetin</w:t>
       </w:r>
       <w:r>
-        <w:rPr>
-          <w:lang w:val="en-US"/>
-        </w:rPr>
         <w:t xml:space="preserve"> taustalla oleva protokolla. </w:t>
       </w:r>
       <w:r>
@@ -3574,27 +3559,14 @@
       <w:r>
         <w:t xml:space="preserve">Kuva </w:t>
       </w:r>
-      <w:r>
-        <w:fldChar w:fldCharType="begin"/>
-      </w:r>
-      <w:r>
-        <w:instrText xml:space="preserve"> SEQ Kuva \* ARABIC </w:instrText>
-      </w:r>
-      <w:r>
-        <w:fldChar w:fldCharType="separate"/>
-      </w:r>
-      <w:r>
-        <w:rPr>
-          <w:noProof/>
-        </w:rPr>
-        <w:t>1</w:t>
-      </w:r>
-      <w:r>
-        <w:rPr>
-          <w:noProof/>
-        </w:rPr>
-        <w:fldChar w:fldCharType="end"/>
-      </w:r>
+      <w:fldSimple w:instr=" SEQ Kuva \* ARABIC ">
+        <w:r>
+          <w:rPr>
+            <w:noProof/>
+          </w:rPr>
+          <w:t>1</w:t>
+        </w:r>
+      </w:fldSimple>
       <w:r>
         <w:t xml:space="preserve"> webSoc</w:t>
       </w:r>
@@ -4070,27 +4042,14 @@
       <w:r>
         <w:t xml:space="preserve">Kuva </w:t>
       </w:r>
-      <w:r>
-        <w:fldChar w:fldCharType="begin"/>
-      </w:r>
-      <w:r>
-        <w:instrText xml:space="preserve"> SEQ Kuva \* ARABIC </w:instrText>
-      </w:r>
-      <w:r>
-        <w:fldChar w:fldCharType="separate"/>
-      </w:r>
-      <w:r>
-        <w:rPr>
-          <w:noProof/>
-        </w:rPr>
-        <w:t>2</w:t>
-      </w:r>
-      <w:r>
-        <w:rPr>
-          <w:noProof/>
-        </w:rPr>
-        <w:fldChar w:fldCharType="end"/>
-      </w:r>
+      <w:fldSimple w:instr=" SEQ Kuva \* ARABIC ">
+        <w:r>
+          <w:rPr>
+            <w:noProof/>
+          </w:rPr>
+          <w:t>2</w:t>
+        </w:r>
+      </w:fldSimple>
       <w:r>
         <w:t>: Web</w:t>
       </w:r>
@@ -4892,27 +4851,14 @@
       <w:r>
         <w:t xml:space="preserve">Kuva </w:t>
       </w:r>
-      <w:r>
-        <w:fldChar w:fldCharType="begin"/>
-      </w:r>
-      <w:r>
-        <w:instrText xml:space="preserve"> SEQ Kuva \* ARABIC </w:instrText>
-      </w:r>
-      <w:r>
-        <w:fldChar w:fldCharType="separate"/>
-      </w:r>
-      <w:r>
-        <w:rPr>
-          <w:noProof/>
-        </w:rPr>
-        <w:t>3</w:t>
-      </w:r>
-      <w:r>
-        <w:rPr>
-          <w:noProof/>
-        </w:rPr>
-        <w:fldChar w:fldCharType="end"/>
-      </w:r>
+      <w:fldSimple w:instr=" SEQ Kuva \* ARABIC ">
+        <w:r>
+          <w:rPr>
+            <w:noProof/>
+          </w:rPr>
+          <w:t>3</w:t>
+        </w:r>
+      </w:fldSimple>
       <w:r>
         <w:t xml:space="preserve">  FTP-protokolla</w:t>
       </w:r>
@@ -5756,27 +5702,14 @@
       <w:r>
         <w:t xml:space="preserve">Kuva </w:t>
       </w:r>
-      <w:r>
-        <w:fldChar w:fldCharType="begin"/>
-      </w:r>
-      <w:r>
-        <w:instrText xml:space="preserve"> SEQ Kuva \* ARABIC </w:instrText>
-      </w:r>
-      <w:r>
-        <w:fldChar w:fldCharType="separate"/>
-      </w:r>
-      <w:r>
-        <w:rPr>
-          <w:noProof/>
-        </w:rPr>
-        <w:t>4</w:t>
-      </w:r>
-      <w:r>
-        <w:rPr>
-          <w:noProof/>
-        </w:rPr>
-        <w:fldChar w:fldCharType="end"/>
-      </w:r>
+      <w:fldSimple w:instr=" SEQ Kuva \* ARABIC ">
+        <w:r>
+          <w:rPr>
+            <w:noProof/>
+          </w:rPr>
+          <w:t>4</w:t>
+        </w:r>
+      </w:fldSimple>
       <w:r>
         <w:t xml:space="preserve"> SFTP-proto</w:t>
       </w:r>
@@ -5900,30 +5833,17 @@
       <w:r>
         <w:t xml:space="preserve"> </w:t>
       </w:r>
-      <w:r>
-        <w:fldChar w:fldCharType="begin"/>
-      </w:r>
-      <w:r>
-        <w:instrText xml:space="preserve"> REF _Ref108977275 </w:instrText>
-      </w:r>
-      <w:r>
-        <w:fldChar w:fldCharType="separate"/>
-      </w:r>
-      <w:r>
-        <w:t xml:space="preserve">Kuva </w:t>
-      </w:r>
-      <w:r>
-        <w:rPr>
-          <w:noProof/>
-        </w:rPr>
-        <w:t>5</w:t>
-      </w:r>
-      <w:r>
-        <w:rPr>
-          <w:noProof/>
-        </w:rPr>
-        <w:fldChar w:fldCharType="end"/>
-      </w:r>
+      <w:fldSimple w:instr=" REF _Ref108977275 ">
+        <w:r>
+          <w:t xml:space="preserve">Kuva </w:t>
+        </w:r>
+        <w:r>
+          <w:rPr>
+            <w:noProof/>
+          </w:rPr>
+          <w:t>5</w:t>
+        </w:r>
+      </w:fldSimple>
       <w:r>
         <w:t xml:space="preserve"> </w:t>
       </w:r>
@@ -6057,27 +5977,14 @@
       <w:r>
         <w:t xml:space="preserve">Kuva </w:t>
       </w:r>
-      <w:r>
-        <w:fldChar w:fldCharType="begin"/>
-      </w:r>
-      <w:r>
-        <w:instrText xml:space="preserve"> SEQ Kuva \* ARABIC </w:instrText>
-      </w:r>
-      <w:r>
-        <w:fldChar w:fldCharType="separate"/>
-      </w:r>
-      <w:r>
-        <w:rPr>
-          <w:noProof/>
-        </w:rPr>
-        <w:t>5</w:t>
-      </w:r>
-      <w:r>
-        <w:rPr>
-          <w:noProof/>
-        </w:rPr>
-        <w:fldChar w:fldCharType="end"/>
-      </w:r>
+      <w:fldSimple w:instr=" SEQ Kuva \* ARABIC ">
+        <w:r>
+          <w:rPr>
+            <w:noProof/>
+          </w:rPr>
+          <w:t>5</w:t>
+        </w:r>
+      </w:fldSimple>
       <w:bookmarkEnd w:id="10"/>
       <w:r>
         <w:t xml:space="preserve"> Postgresin arkkitehtuuri</w:t>
@@ -6410,27 +6317,14 @@
       <w:r>
         <w:t xml:space="preserve">Kuva </w:t>
       </w:r>
-      <w:r>
-        <w:fldChar w:fldCharType="begin"/>
-      </w:r>
-      <w:r>
-        <w:instrText xml:space="preserve"> SEQ Kuva \* ARABIC </w:instrText>
-      </w:r>
-      <w:r>
-        <w:fldChar w:fldCharType="separate"/>
-      </w:r>
-      <w:r>
-        <w:rPr>
-          <w:noProof/>
-        </w:rPr>
-        <w:t>6</w:t>
-      </w:r>
-      <w:r>
-        <w:rPr>
-          <w:noProof/>
-        </w:rPr>
-        <w:fldChar w:fldCharType="end"/>
-      </w:r>
+      <w:fldSimple w:instr=" SEQ Kuva \* ARABIC ">
+        <w:r>
+          <w:rPr>
+            <w:noProof/>
+          </w:rPr>
+          <w:t>6</w:t>
+        </w:r>
+      </w:fldSimple>
       <w:r>
         <w:t xml:space="preserve"> IBM Object Storage</w:t>
       </w:r>
@@ -6623,27 +6517,14 @@
       <w:r>
         <w:t xml:space="preserve">Kuva </w:t>
       </w:r>
-      <w:r>
-        <w:fldChar w:fldCharType="begin"/>
-      </w:r>
-      <w:r>
-        <w:instrText xml:space="preserve"> SEQ Kuva \* ARABIC </w:instrText>
-      </w:r>
-      <w:r>
-        <w:fldChar w:fldCharType="separate"/>
-      </w:r>
-      <w:r>
-        <w:rPr>
-          <w:noProof/>
-        </w:rPr>
-        <w:t>7</w:t>
-      </w:r>
-      <w:r>
-        <w:rPr>
-          <w:noProof/>
-        </w:rPr>
-        <w:fldChar w:fldCharType="end"/>
-      </w:r>
+      <w:fldSimple w:instr=" SEQ Kuva \* ARABIC ">
+        <w:r>
+          <w:rPr>
+            <w:noProof/>
+          </w:rPr>
+          <w:t>7</w:t>
+        </w:r>
+      </w:fldSimple>
       <w:r>
         <w:t xml:space="preserve"> Tiedoston </w:t>
       </w:r>
@@ -7052,27 +6933,14 @@
       <w:r>
         <w:t xml:space="preserve">Kuva </w:t>
       </w:r>
-      <w:r>
-        <w:fldChar w:fldCharType="begin"/>
-      </w:r>
-      <w:r>
-        <w:instrText xml:space="preserve"> SEQ Kuva \* ARABIC </w:instrText>
-      </w:r>
-      <w:r>
-        <w:fldChar w:fldCharType="separate"/>
-      </w:r>
-      <w:r>
-        <w:rPr>
-          <w:noProof/>
-        </w:rPr>
-        <w:t>8</w:t>
-      </w:r>
-      <w:r>
-        <w:rPr>
-          <w:noProof/>
-        </w:rPr>
-        <w:fldChar w:fldCharType="end"/>
-      </w:r>
+      <w:fldSimple w:instr=" SEQ Kuva \* ARABIC ">
+        <w:r>
+          <w:rPr>
+            <w:noProof/>
+          </w:rPr>
+          <w:t>8</w:t>
+        </w:r>
+      </w:fldSimple>
       <w:r>
         <w:t xml:space="preserve"> NAS-arkkitehtuuri</w:t>
       </w:r>
@@ -7585,27 +7453,14 @@
       <w:r>
         <w:t xml:space="preserve">Kuva </w:t>
       </w:r>
-      <w:r>
-        <w:fldChar w:fldCharType="begin"/>
-      </w:r>
-      <w:r>
-        <w:instrText xml:space="preserve"> SEQ Kuva \* ARABIC </w:instrText>
-      </w:r>
-      <w:r>
-        <w:fldChar w:fldCharType="separate"/>
-      </w:r>
-      <w:r>
-        <w:rPr>
-          <w:noProof/>
-        </w:rPr>
-        <w:t>9</w:t>
-      </w:r>
-      <w:r>
-        <w:rPr>
-          <w:noProof/>
-        </w:rPr>
-        <w:fldChar w:fldCharType="end"/>
-      </w:r>
+      <w:fldSimple w:instr=" SEQ Kuva \* ARABIC ">
+        <w:r>
+          <w:rPr>
+            <w:noProof/>
+          </w:rPr>
+          <w:t>9</w:t>
+        </w:r>
+      </w:fldSimple>
       <w:r>
         <w:t xml:space="preserve"> Oraclen pilvialustojen historia</w:t>
       </w:r>
@@ -8169,27 +8024,14 @@
       <w:r>
         <w:t xml:space="preserve">Kuva </w:t>
       </w:r>
-      <w:r>
-        <w:fldChar w:fldCharType="begin"/>
-      </w:r>
-      <w:r>
-        <w:instrText xml:space="preserve"> SEQ Kuva \* ARABIC </w:instrText>
-      </w:r>
-      <w:r>
-        <w:fldChar w:fldCharType="separate"/>
-      </w:r>
-      <w:r>
-        <w:rPr>
-          <w:noProof/>
-        </w:rPr>
-        <w:t>10</w:t>
-      </w:r>
-      <w:r>
-        <w:rPr>
-          <w:noProof/>
-        </w:rPr>
-        <w:fldChar w:fldCharType="end"/>
-      </w:r>
+      <w:fldSimple w:instr=" SEQ Kuva \* ARABIC ">
+        <w:r>
+          <w:rPr>
+            <w:noProof/>
+          </w:rPr>
+          <w:t>10</w:t>
+        </w:r>
+      </w:fldSimple>
       <w:r>
         <w:rPr>
           <w:noProof/>
@@ -8440,27 +8282,14 @@
       <w:r>
         <w:t xml:space="preserve">Kuva </w:t>
       </w:r>
-      <w:r>
-        <w:fldChar w:fldCharType="begin"/>
-      </w:r>
-      <w:r>
-        <w:instrText xml:space="preserve"> SEQ Kuva \* ARABIC </w:instrText>
-      </w:r>
-      <w:r>
-        <w:fldChar w:fldCharType="separate"/>
-      </w:r>
-      <w:r>
-        <w:rPr>
-          <w:noProof/>
-        </w:rPr>
-        <w:t>11</w:t>
-      </w:r>
-      <w:r>
-        <w:rPr>
-          <w:noProof/>
-        </w:rPr>
-        <w:fldChar w:fldCharType="end"/>
-      </w:r>
+      <w:fldSimple w:instr=" SEQ Kuva \* ARABIC ">
+        <w:r>
+          <w:rPr>
+            <w:noProof/>
+          </w:rPr>
+          <w:t>11</w:t>
+        </w:r>
+      </w:fldSimple>
       <w:r>
         <w:t xml:space="preserve"> HTTP-latausnäkymä</w:t>
       </w:r>
@@ -9200,19 +9029,74 @@
         <w:t>Wireshark on monialustainen</w:t>
       </w:r>
       <w:r>
+        <w:t xml:space="preserve"> ohjelmisto</w:t>
+      </w:r>
+      <w:r>
         <w:t xml:space="preserve"> ja se käyttää</w:t>
       </w:r>
       <w:r>
-        <w:t xml:space="preserve"> pcap:</w:t>
+        <w:t xml:space="preserve"> </w:t>
+      </w:r>
+      <w:r>
+        <w:t>PCAP</w:t>
+      </w:r>
+      <w:r>
+        <w:t>:</w:t>
       </w:r>
       <w:r>
         <w:t>ia</w:t>
       </w:r>
       <w:r>
-        <w:t xml:space="preserve"> avulla pakettien sieppaamiseen</w:t>
+        <w:t xml:space="preserve"> (</w:t>
+      </w:r>
+      <w:r>
+        <w:t>Packet Capture</w:t>
+      </w:r>
+      <w:r>
+        <w:t>)</w:t>
+      </w:r>
+      <w:r>
+        <w:t xml:space="preserve"> pakettien sieppaamiseen</w:t>
       </w:r>
       <w:r>
         <w:t xml:space="preserve">. </w:t>
+      </w:r>
+      <w:r>
+        <w:t xml:space="preserve">PCAP on </w:t>
+      </w:r>
+      <w:r>
+        <w:t xml:space="preserve">verkkokäytäntö, </w:t>
+      </w:r>
+      <w:r>
+        <w:t xml:space="preserve"> joka </w:t>
+      </w:r>
+      <w:r>
+        <w:t>kopioi verkossa kulkevia datapaketteja niiden liikkuessa verkon poikki ja tallentaa syntyneet kopiot analysointia varten</w:t>
+      </w:r>
+      <w:r>
+        <w:t xml:space="preserve">. </w:t>
+      </w:r>
+      <w:r>
+        <w:t>Wireshark tarjoaa käyttöliittymän kaapattujen pakettien analysointiin, jonka avulla projektin tietoliikennettä on tutkittu.</w:t>
+      </w:r>
+    </w:p>
+    <w:p>
+      <w:pPr>
+        <w:pStyle w:val="BodyText1"/>
+      </w:pPr>
+    </w:p>
+    <w:p>
+      <w:pPr>
+        <w:pStyle w:val="BodyText1"/>
+      </w:pPr>
+      <w:r>
+        <w:t>[</w:t>
+      </w:r>
+      <w:r>
+        <w:t>https://www.forbes.com/advisor/business/software/what-is-pcap/</w:t>
+      </w:r>
+      <w:r>
+        <w:t>]</w:t>
       </w:r>
     </w:p>
     <w:p>
@@ -9356,6 +9240,7 @@
         <w:rPr>
           <w:noProof/>
         </w:rPr>
+        <w:lastRenderedPageBreak/>
         <w:drawing>
           <wp:inline distT="0" distB="0" distL="0" distR="0" wp14:anchorId="0C81FCE9" wp14:editId="36C3D069">
             <wp:extent cx="5400040" cy="2826385"/>
@@ -9415,107 +9300,91 @@
       <w:r>
         <w:t xml:space="preserve">Kuva </w:t>
       </w:r>
+      <w:fldSimple w:instr=" SEQ Kuva \* ARABIC ">
+        <w:r>
+          <w:rPr>
+            <w:noProof/>
+          </w:rPr>
+          <w:t>12</w:t>
+        </w:r>
+      </w:fldSimple>
+      <w:bookmarkEnd w:id="21"/>
+      <w:r>
+        <w:t xml:space="preserve"> FTP, FTPS ja SFTP latausten tulokset</w:t>
+      </w:r>
+      <w:bookmarkEnd w:id="22"/>
+    </w:p>
+    <w:p>
+      <w:pPr>
+        <w:pStyle w:val="BodyText1"/>
+      </w:pPr>
       <w:r>
         <w:fldChar w:fldCharType="begin"/>
       </w:r>
       <w:r>
-        <w:instrText xml:space="preserve"> SEQ Kuva \* ARABIC </w:instrText>
+        <w:instrText xml:space="preserve"> REF _Ref115924397 \h </w:instrText>
       </w:r>
       <w:r>
         <w:fldChar w:fldCharType="separate"/>
       </w:r>
       <w:r>
+        <w:t xml:space="preserve">Kuva </w:t>
+      </w:r>
+      <w:r>
         <w:rPr>
           <w:noProof/>
         </w:rPr>
         <w:t>12</w:t>
       </w:r>
       <w:r>
+        <w:fldChar w:fldCharType="end"/>
+      </w:r>
+      <w:r>
+        <w:t xml:space="preserve"> esittää</w:t>
+      </w:r>
+      <w:r>
+        <w:t xml:space="preserve"> HTTP latauksien latausajat</w:t>
+      </w:r>
+      <w:r>
+        <w:t>. Latausten pyynnön koko on esitetty x-akselilla ja latausaika on esitetty y-akselilla. Pylväide</w:t>
+      </w:r>
+      <w:r>
+        <w:t>n</w:t>
+      </w:r>
+      <w:r>
+        <w:t xml:space="preserve"> väri puolestaan merkitsee eri pyynnön koodausta</w:t>
+      </w:r>
+      <w:r>
+        <w:t xml:space="preserve">.  </w:t>
+      </w:r>
+      <w:r>
+        <w:t xml:space="preserve">Kuvaajasta näkee selvästi että pyynnön koon suurentuessa latausaika pienenee </w:t>
+      </w:r>
+      <w:r>
+        <w:t xml:space="preserve">erittäin voimakkaasti kaikilla koodauksilla. Pienempi pyynnön koko aiheittaa useampia pyyntöjä </w:t>
+      </w:r>
+      <w:r>
+        <w:t>palvelimelle, joka hidastaa latausta merkittävästi.  5 kB</w:t>
+      </w:r>
+      <w:r>
+        <w:t>:n</w:t>
+      </w:r>
+      <w:r>
+        <w:t xml:space="preserve"> kok</w:t>
+      </w:r>
+      <w:r>
+        <w:t xml:space="preserve">osilla pyynnöillä hitain koodaus on base64, vaikka teoriassa array on kaikista hitain koska se kasvattaa eniten siirrettävän datan kokoa. </w:t>
+      </w:r>
+    </w:p>
+    <w:p>
+      <w:pPr>
+        <w:keepNext/>
+      </w:pPr>
+      <w:r>
         <w:rPr>
           <w:noProof/>
         </w:rPr>
-        <w:fldChar w:fldCharType="end"/>
-      </w:r>
-      <w:bookmarkEnd w:id="21"/>
-      <w:r>
-        <w:t xml:space="preserve"> FTP, FTPS ja SFTP latausten tulokset</w:t>
-      </w:r>
-      <w:bookmarkEnd w:id="22"/>
-    </w:p>
-    <w:p>
-      <w:pPr>
-        <w:pStyle w:val="BodyText1"/>
-      </w:pPr>
-      <w:r>
-        <w:fldChar w:fldCharType="begin"/>
-      </w:r>
-      <w:r>
-        <w:instrText xml:space="preserve"> REF _Ref115924397 \h </w:instrText>
-      </w:r>
-      <w:r>
-        <w:fldChar w:fldCharType="separate"/>
-      </w:r>
-      <w:r>
-        <w:t xml:space="preserve">Kuva </w:t>
-      </w:r>
-      <w:r>
-        <w:rPr>
-          <w:noProof/>
-        </w:rPr>
-        <w:t>12</w:t>
-      </w:r>
-      <w:r>
-        <w:fldChar w:fldCharType="end"/>
-      </w:r>
-      <w:r>
-        <w:t xml:space="preserve"> esittää</w:t>
-      </w:r>
-      <w:r>
-        <w:t xml:space="preserve"> HTTP latauksien latausajat</w:t>
-      </w:r>
-      <w:r>
-        <w:t>. Latausten pyynnön koko on esitetty x-akselilla ja latausaika on esitetty y-akselilla. Pylväide</w:t>
-      </w:r>
-      <w:r>
-        <w:t>n</w:t>
-      </w:r>
-      <w:r>
-        <w:t xml:space="preserve"> väri puolestaan merkitsee eri </w:t>
-      </w:r>
-      <w:r>
         <w:lastRenderedPageBreak/>
-        <w:t>pyynnön koodausta</w:t>
-      </w:r>
-      <w:r>
-        <w:t xml:space="preserve">.  </w:t>
-      </w:r>
-      <w:r>
-        <w:t xml:space="preserve">Kuvaajasta näkee selvästi että pyynnön koon suurentuessa latausaika pienenee </w:t>
-      </w:r>
-      <w:r>
-        <w:t xml:space="preserve">erittäin voimakkaasti kaikilla koodauksilla. Pienempi pyynnön koko aiheittaa useampia pyyntöjä </w:t>
-      </w:r>
-      <w:r>
-        <w:t>palvelimelle, joka hidastaa latausta merkittävästi.  5 kB</w:t>
-      </w:r>
-      <w:r>
-        <w:t>:n</w:t>
-      </w:r>
-      <w:r>
-        <w:t xml:space="preserve"> kok</w:t>
-      </w:r>
-      <w:r>
-        <w:t xml:space="preserve">osilla pyynnöillä hitain koodaus on base64, vaikka teoriassa array on kaikista hitain koska se kasvattaa eniten siirrettävän datan kokoa. </w:t>
-      </w:r>
-    </w:p>
-    <w:p>
-      <w:pPr>
-        <w:keepNext/>
-      </w:pPr>
-      <w:r>
-        <w:rPr>
-          <w:noProof/>
-        </w:rPr>
         <w:drawing>
           <wp:inline distT="0" distB="0" distL="0" distR="0" wp14:anchorId="52A1214B" wp14:editId="68195301">
             <wp:extent cx="5400040" cy="4054475"/>
@@ -9574,68 +9443,55 @@
       <w:r>
         <w:t xml:space="preserve">Kuva </w:t>
       </w:r>
+      <w:fldSimple w:instr=" SEQ Kuva \* ARABIC ">
+        <w:r>
+          <w:rPr>
+            <w:noProof/>
+          </w:rPr>
+          <w:t>13</w:t>
+        </w:r>
+      </w:fldSimple>
+      <w:bookmarkEnd w:id="23"/>
+      <w:r>
+        <w:t xml:space="preserve"> HTTP-latausten latausajat</w:t>
+      </w:r>
+    </w:p>
+    <w:p/>
+    <w:p>
+      <w:pPr>
+        <w:ind w:firstLine="0"/>
+      </w:pPr>
+    </w:p>
+    <w:p>
+      <w:pPr>
+        <w:ind w:firstLine="0"/>
+      </w:pPr>
+    </w:p>
+    <w:p>
+      <w:pPr>
+        <w:pStyle w:val="BodyText1"/>
+      </w:pPr>
       <w:r>
         <w:fldChar w:fldCharType="begin"/>
       </w:r>
       <w:r>
-        <w:instrText xml:space="preserve"> SEQ Kuva \* ARABIC </w:instrText>
+        <w:instrText xml:space="preserve"> REF _Ref115923720 \h </w:instrText>
       </w:r>
       <w:r>
         <w:fldChar w:fldCharType="separate"/>
       </w:r>
       <w:r>
+        <w:t xml:space="preserve">Kuva </w:t>
+      </w:r>
+      <w:r>
         <w:rPr>
           <w:noProof/>
         </w:rPr>
         <w:t>13</w:t>
       </w:r>
       <w:r>
-        <w:rPr>
-          <w:noProof/>
-        </w:rPr>
         <w:fldChar w:fldCharType="end"/>
       </w:r>
-      <w:bookmarkEnd w:id="23"/>
-      <w:r>
-        <w:t xml:space="preserve"> HTTP-latausten latausajat</w:t>
-      </w:r>
-    </w:p>
-    <w:p/>
-    <w:p>
-      <w:pPr>
-        <w:ind w:firstLine="0"/>
-      </w:pPr>
-    </w:p>
-    <w:p>
-      <w:pPr>
-        <w:ind w:firstLine="0"/>
-      </w:pPr>
-    </w:p>
-    <w:p>
-      <w:pPr>
-        <w:pStyle w:val="BodyText1"/>
-      </w:pPr>
-      <w:r>
-        <w:fldChar w:fldCharType="begin"/>
-      </w:r>
-      <w:r>
-        <w:instrText xml:space="preserve"> REF _Ref115923720 \h </w:instrText>
-      </w:r>
-      <w:r>
-        <w:fldChar w:fldCharType="separate"/>
-      </w:r>
-      <w:r>
-        <w:t xml:space="preserve">Kuva </w:t>
-      </w:r>
-      <w:r>
-        <w:rPr>
-          <w:noProof/>
-        </w:rPr>
-        <w:t>13</w:t>
-      </w:r>
-      <w:r>
-        <w:fldChar w:fldCharType="end"/>
-      </w:r>
       <w:r>
         <w:t xml:space="preserve"> esittä </w:t>
       </w:r>
@@ -9676,11 +9532,7 @@
         <w:t xml:space="preserve"> Array koodaus kasvattaa siirrettävän datan 100% suuremmaksi mitä alkuperäinen tiedosto, jonka takia se ehdottomasti huonoin tapa siirtää tiedostoja HTTP protokollan avulla.</w:t>
       </w:r>
       <w:r>
-        <w:t xml:space="preserve"> Ainoastaan 500 kB on nähtävissä selkeasti teoreettinen tulos että form-data on nopein </w:t>
-      </w:r>
-      <w:r>
-        <w:lastRenderedPageBreak/>
-        <w:t>jonka jälkeen base64 koodaus on noin 33% hitaampi sekä array useampi kertoja hitaampi.</w:t>
+        <w:t xml:space="preserve"> Ainoastaan 500 kB on nähtävissä selkeasti teoreettinen tulos että form-data on nopein jonka jälkeen base64 koodaus on noin 33% hitaampi sekä array useampi kertoja hitaampi.</w:t>
       </w:r>
     </w:p>
     <w:p>
@@ -9697,6 +9549,7 @@
         <w:rPr>
           <w:noProof/>
         </w:rPr>
+        <w:lastRenderedPageBreak/>
         <w:drawing>
           <wp:inline distT="0" distB="0" distL="0" distR="0" wp14:anchorId="49AD166E" wp14:editId="38613563">
             <wp:extent cx="5400040" cy="4054475"/>
@@ -9755,27 +9608,14 @@
       <w:r>
         <w:t xml:space="preserve">Kuva </w:t>
       </w:r>
-      <w:r>
-        <w:fldChar w:fldCharType="begin"/>
-      </w:r>
-      <w:r>
-        <w:instrText xml:space="preserve"> SEQ Kuva \* ARABIC </w:instrText>
-      </w:r>
-      <w:r>
-        <w:fldChar w:fldCharType="separate"/>
-      </w:r>
-      <w:r>
-        <w:rPr>
-          <w:noProof/>
-        </w:rPr>
-        <w:t>14</w:t>
-      </w:r>
-      <w:r>
-        <w:rPr>
-          <w:noProof/>
-        </w:rPr>
-        <w:fldChar w:fldCharType="end"/>
-      </w:r>
+      <w:fldSimple w:instr=" SEQ Kuva \* ARABIC ">
+        <w:r>
+          <w:rPr>
+            <w:noProof/>
+          </w:rPr>
+          <w:t>14</w:t>
+        </w:r>
+      </w:fldSimple>
       <w:bookmarkEnd w:id="24"/>
       <w:r>
         <w:t xml:space="preserve"> HTTP  -latausten tiedoston kasvu lähettäessä</w:t>
@@ -10010,27 +9850,14 @@
       <w:r>
         <w:t xml:space="preserve">Kuva </w:t>
       </w:r>
-      <w:r>
-        <w:fldChar w:fldCharType="begin"/>
-      </w:r>
-      <w:r>
-        <w:instrText xml:space="preserve"> SEQ Kuva \* ARABIC </w:instrText>
-      </w:r>
-      <w:r>
-        <w:fldChar w:fldCharType="separate"/>
-      </w:r>
-      <w:r>
-        <w:rPr>
-          <w:noProof/>
-        </w:rPr>
-        <w:t>15</w:t>
-      </w:r>
-      <w:r>
-        <w:rPr>
-          <w:noProof/>
-        </w:rPr>
-        <w:fldChar w:fldCharType="end"/>
-      </w:r>
+      <w:fldSimple w:instr=" SEQ Kuva \* ARABIC ">
+        <w:r>
+          <w:rPr>
+            <w:noProof/>
+          </w:rPr>
+          <w:t>15</w:t>
+        </w:r>
+      </w:fldSimple>
       <w:bookmarkEnd w:id="25"/>
       <w:r>
         <w:t xml:space="preserve"> Websocket-lataus</w:t>
@@ -10156,27 +9983,14 @@
       <w:r>
         <w:t xml:space="preserve">Kuva </w:t>
       </w:r>
-      <w:r>
-        <w:fldChar w:fldCharType="begin"/>
-      </w:r>
-      <w:r>
-        <w:instrText xml:space="preserve"> SEQ Kuva \* ARABIC </w:instrText>
-      </w:r>
-      <w:r>
-        <w:fldChar w:fldCharType="separate"/>
-      </w:r>
-      <w:r>
-        <w:rPr>
-          <w:noProof/>
-        </w:rPr>
-        <w:t>16</w:t>
-      </w:r>
-      <w:r>
-        <w:rPr>
-          <w:noProof/>
-        </w:rPr>
-        <w:fldChar w:fldCharType="end"/>
-      </w:r>
+      <w:fldSimple w:instr=" SEQ Kuva \* ARABIC ">
+        <w:r>
+          <w:rPr>
+            <w:noProof/>
+          </w:rPr>
+          <w:t>16</w:t>
+        </w:r>
+      </w:fldSimple>
       <w:r>
         <w:t xml:space="preserve"> Websocket -latauksen siirrettävän datan kasvu</w:t>
       </w:r>
@@ -10349,27 +10163,14 @@
       <w:r>
         <w:t xml:space="preserve">Kuva </w:t>
       </w:r>
-      <w:r>
-        <w:fldChar w:fldCharType="begin"/>
-      </w:r>
-      <w:r>
-        <w:instrText xml:space="preserve"> SEQ Kuva \* ARABIC </w:instrText>
-      </w:r>
-      <w:r>
-        <w:fldChar w:fldCharType="separate"/>
-      </w:r>
-      <w:r>
-        <w:rPr>
-          <w:noProof/>
-        </w:rPr>
-        <w:t>17</w:t>
-      </w:r>
-      <w:r>
-        <w:rPr>
-          <w:noProof/>
-        </w:rPr>
-        <w:fldChar w:fldCharType="end"/>
-      </w:r>
+      <w:fldSimple w:instr=" SEQ Kuva \* ARABIC ">
+        <w:r>
+          <w:rPr>
+            <w:noProof/>
+          </w:rPr>
+          <w:t>17</w:t>
+        </w:r>
+      </w:fldSimple>
       <w:bookmarkEnd w:id="26"/>
       <w:r>
         <w:t xml:space="preserve"> Tiedostojen talletusnopeuksia</w:t>
@@ -10494,27 +10295,14 @@
       <w:r>
         <w:t xml:space="preserve">Kuva </w:t>
       </w:r>
-      <w:r>
-        <w:fldChar w:fldCharType="begin"/>
-      </w:r>
-      <w:r>
-        <w:instrText xml:space="preserve"> SEQ Kuva \* ARABIC </w:instrText>
-      </w:r>
-      <w:r>
-        <w:fldChar w:fldCharType="separate"/>
-      </w:r>
-      <w:r>
-        <w:rPr>
-          <w:noProof/>
-        </w:rPr>
-        <w:t>18</w:t>
-      </w:r>
-      <w:r>
-        <w:rPr>
-          <w:noProof/>
-        </w:rPr>
-        <w:fldChar w:fldCharType="end"/>
-      </w:r>
+      <w:fldSimple w:instr=" SEQ Kuva \* ARABIC ">
+        <w:r>
+          <w:rPr>
+            <w:noProof/>
+          </w:rPr>
+          <w:t>18</w:t>
+        </w:r>
+      </w:fldSimple>
       <w:bookmarkEnd w:id="27"/>
       <w:r>
         <w:t xml:space="preserve"> Tiedostojen tallentaminen SQL-tietokantaan ja kovalevylle</w:t>
@@ -12373,7 +12161,7 @@
         <v:path o:extrusionok="f" gradientshapeok="t" o:connecttype="rect"/>
         <o:lock v:ext="edit" aspectratio="t"/>
       </v:shapetype>
-      <v:shape id="_x0000_i1039" type="#_x0000_t75" alt="\mathbb{R}" style="width:10.8pt;height:10.8pt;visibility:visible" o:bullet="t">
+      <v:shape id="_x0000_i1028" type="#_x0000_t75" alt="\mathbb{R}" style="width:10.8pt;height:10.8pt;visibility:visible" o:bullet="t">
         <v:imagedata r:id="rId1" o:title="mathbb{R}"/>
       </v:shape>
     </w:pict>

</xml_diff>

<commit_message>
Added text about Azure databases
</commit_message>
<xml_diff>
--- a/documents/diplomityö_teemu_pöytäniemi.docx
+++ b/documents/diplomityö_teemu_pöytäniemi.docx
@@ -685,7 +685,63 @@
         <w:rPr>
           <w:lang w:val="en-US"/>
         </w:rPr>
-        <w:t>This document template has two text styles for abstract. BibInfo is for bibliographical information above whereas the rest uses the style Abstract, which has line spacing of 1.0. The style Heading (no number) is used in the frontmatter before actual text and it makes the necessary preceding page break. Similar style is used in the bibliography with slightly different name in order to include it in the table of contents. The title page must end with Section Break to get pages numbered correctly. Moreover, the header on this page turns off the setting Link to Previous and formats the page numbers to Start at 1 (instead of Continue).</w:t>
+        <w:t xml:space="preserve">This document template has two text styles for abstract. </w:t>
+      </w:r>
+      <w:proofErr w:type="spellStart"/>
+      <w:r>
+        <w:rPr>
+          <w:lang w:val="en-US"/>
+        </w:rPr>
+        <w:t>BibInfo</w:t>
+      </w:r>
+      <w:proofErr w:type="spellEnd"/>
+      <w:r>
+        <w:rPr>
+          <w:lang w:val="en-US"/>
+        </w:rPr>
+        <w:t xml:space="preserve"> is for bibliographical information above whereas the rest uses the style Abstract, which has line spacing of 1.0. The style Heading (no number) is used in the frontmatter before actual </w:t>
+      </w:r>
+      <w:proofErr w:type="gramStart"/>
+      <w:r>
+        <w:rPr>
+          <w:lang w:val="en-US"/>
+        </w:rPr>
+        <w:t>text</w:t>
+      </w:r>
+      <w:proofErr w:type="gramEnd"/>
+      <w:r>
+        <w:rPr>
+          <w:lang w:val="en-US"/>
+        </w:rPr>
+        <w:t xml:space="preserve"> and it makes the necessary preceding page break. Similar style is used in the bibliography with slightly different </w:t>
+      </w:r>
+      <w:proofErr w:type="gramStart"/>
+      <w:r>
+        <w:rPr>
+          <w:lang w:val="en-US"/>
+        </w:rPr>
+        <w:t>name</w:t>
+      </w:r>
+      <w:proofErr w:type="gramEnd"/>
+      <w:r>
+        <w:rPr>
+          <w:lang w:val="en-US"/>
+        </w:rPr>
+        <w:t xml:space="preserve"> </w:t>
+      </w:r>
+      <w:proofErr w:type="gramStart"/>
+      <w:r>
+        <w:rPr>
+          <w:lang w:val="en-US"/>
+        </w:rPr>
+        <w:t>in order to</w:t>
+      </w:r>
+      <w:proofErr w:type="gramEnd"/>
+      <w:r>
+        <w:rPr>
+          <w:lang w:val="en-US"/>
+        </w:rPr>
+        <w:t xml:space="preserve"> include it in the table of contents. The title page must end with Section Break to get pages numbered correctly. Moreover, the header on this page turns off the setting Link to Previous and formats the page numbers to Start at 1 (instead of Continue).</w:t>
       </w:r>
     </w:p>
     <w:p>
@@ -751,7 +807,21 @@
         <w:rPr>
           <w:lang w:val="en-US"/>
         </w:rPr>
-        <w:t>The originality of this thesis has been checked using the Turnitin OriginalityCheck service.</w:t>
+        <w:t xml:space="preserve">The originality of this thesis has been checked using the Turnitin </w:t>
+      </w:r>
+      <w:proofErr w:type="spellStart"/>
+      <w:r>
+        <w:rPr>
+          <w:lang w:val="en-US"/>
+        </w:rPr>
+        <w:t>OriginalityCheck</w:t>
+      </w:r>
+      <w:proofErr w:type="spellEnd"/>
+      <w:r>
+        <w:rPr>
+          <w:lang w:val="en-US"/>
+        </w:rPr>
+        <w:t xml:space="preserve"> service.</w:t>
       </w:r>
     </w:p>
     <w:p>
@@ -2862,8 +2932,43 @@
           <w:lang w:val="en-GB"/>
         </w:rPr>
         <w:tab/>
-        <w:t>engl. Uniform Resource Locator, verkkosivun osoite</w:t>
-      </w:r>
+      </w:r>
+      <w:proofErr w:type="spellStart"/>
+      <w:r>
+        <w:rPr>
+          <w:lang w:val="en-GB"/>
+        </w:rPr>
+        <w:t>engl.</w:t>
+      </w:r>
+      <w:proofErr w:type="spellEnd"/>
+      <w:r>
+        <w:rPr>
+          <w:lang w:val="en-GB"/>
+        </w:rPr>
+        <w:t xml:space="preserve"> Uniform Resource Locator, </w:t>
+      </w:r>
+      <w:proofErr w:type="spellStart"/>
+      <w:r>
+        <w:rPr>
+          <w:lang w:val="en-GB"/>
+        </w:rPr>
+        <w:t>verkkosivun</w:t>
+      </w:r>
+      <w:proofErr w:type="spellEnd"/>
+      <w:r>
+        <w:rPr>
+          <w:lang w:val="en-GB"/>
+        </w:rPr>
+        <w:t xml:space="preserve"> </w:t>
+      </w:r>
+      <w:proofErr w:type="spellStart"/>
+      <w:r>
+        <w:rPr>
+          <w:lang w:val="en-GB"/>
+        </w:rPr>
+        <w:t>osoite</w:t>
+      </w:r>
+      <w:proofErr w:type="spellEnd"/>
     </w:p>
     <w:p>
       <w:pPr>
@@ -3331,7 +3436,77 @@
         <w:rPr>
           <w:lang w:val="en-US"/>
         </w:rPr>
-        <w:t xml:space="preserve">WebDAV tulee sanoista Web Distributed Authoring and Versioning, joka on HTTP:n laajennus. </w:t>
+        <w:t xml:space="preserve">WebDAV </w:t>
+      </w:r>
+      <w:proofErr w:type="spellStart"/>
+      <w:r>
+        <w:rPr>
+          <w:lang w:val="en-US"/>
+        </w:rPr>
+        <w:t>tulee</w:t>
+      </w:r>
+      <w:proofErr w:type="spellEnd"/>
+      <w:r>
+        <w:rPr>
+          <w:lang w:val="en-US"/>
+        </w:rPr>
+        <w:t xml:space="preserve"> </w:t>
+      </w:r>
+      <w:proofErr w:type="spellStart"/>
+      <w:r>
+        <w:rPr>
+          <w:lang w:val="en-US"/>
+        </w:rPr>
+        <w:t>sanoista</w:t>
+      </w:r>
+      <w:proofErr w:type="spellEnd"/>
+      <w:r>
+        <w:rPr>
+          <w:lang w:val="en-US"/>
+        </w:rPr>
+        <w:t xml:space="preserve"> Web Distributed Authoring and Versioning, </w:t>
+      </w:r>
+      <w:proofErr w:type="spellStart"/>
+      <w:r>
+        <w:rPr>
+          <w:lang w:val="en-US"/>
+        </w:rPr>
+        <w:t>joka</w:t>
+      </w:r>
+      <w:proofErr w:type="spellEnd"/>
+      <w:r>
+        <w:rPr>
+          <w:lang w:val="en-US"/>
+        </w:rPr>
+        <w:t xml:space="preserve"> on </w:t>
+      </w:r>
+      <w:proofErr w:type="gramStart"/>
+      <w:r>
+        <w:rPr>
+          <w:lang w:val="en-US"/>
+        </w:rPr>
+        <w:t>HTTP:n</w:t>
+      </w:r>
+      <w:proofErr w:type="gramEnd"/>
+      <w:r>
+        <w:rPr>
+          <w:lang w:val="en-US"/>
+        </w:rPr>
+        <w:t xml:space="preserve"> </w:t>
+      </w:r>
+      <w:proofErr w:type="spellStart"/>
+      <w:r>
+        <w:rPr>
+          <w:lang w:val="en-US"/>
+        </w:rPr>
+        <w:t>laajennus</w:t>
+      </w:r>
+      <w:proofErr w:type="spellEnd"/>
+      <w:r>
+        <w:rPr>
+          <w:lang w:val="en-US"/>
+        </w:rPr>
+        <w:t xml:space="preserve">. </w:t>
       </w:r>
       <w:r>
         <w:t>WebDAV-protokolla esiteltiin alun perin vuonna 1996 ja se standardointiin ensimmäistä kertaa vuonna 1999. Protokollan nykyinen versio on vuodelta 2007.  WEBDAv mahdollistaa HTTP- palvelimen toimimisen tiedostopalvelimena. WebDAV laajentaa HTTP-otsikoiden ja -menetelmien standardijoukkoa, jonka avulla voit luoda, siirtää ja muokata tiedostoja sekä poistaa tai kopioida tiedostoja ja kansioita. WebDAV- palvelimet mahdollistavat tiedostojen versioiden seurannan ja palvelimet on jaettu kahteen luokkaan versioiden seurannan perusteella: luokka 1 ja luokka 2. Luokan 1 WebDAV-palvelimet tarjoavat perushallintaominaisuuksia, kuten mahdollisuuden luoda, kopioida, siirtää tai poistaa tiedostoja ja kansioita. Monet asiakkaat pitävät luokan 1 WebDAV-palvelimia vain luku -muotoisina, koska ne eivät voi suojata tiedostoja samanaikaisilta muutoksilta. Luokan 2 WebDAV-palvelimet voivat lukita tiedostoja ja sallivat tiedostojen samanaikaisen muokkauksen.</w:t>
@@ -3559,14 +3734,27 @@
       <w:r>
         <w:t xml:space="preserve">Kuva </w:t>
       </w:r>
-      <w:fldSimple w:instr=" SEQ Kuva \* ARABIC ">
-        <w:r>
-          <w:rPr>
-            <w:noProof/>
-          </w:rPr>
-          <w:t>1</w:t>
-        </w:r>
-      </w:fldSimple>
+      <w:r>
+        <w:fldChar w:fldCharType="begin"/>
+      </w:r>
+      <w:r>
+        <w:instrText xml:space="preserve"> SEQ Kuva \* ARABIC </w:instrText>
+      </w:r>
+      <w:r>
+        <w:fldChar w:fldCharType="separate"/>
+      </w:r>
+      <w:r>
+        <w:rPr>
+          <w:noProof/>
+        </w:rPr>
+        <w:t>1</w:t>
+      </w:r>
+      <w:r>
+        <w:rPr>
+          <w:noProof/>
+        </w:rPr>
+        <w:fldChar w:fldCharType="end"/>
+      </w:r>
       <w:r>
         <w:t xml:space="preserve"> webSoc</w:t>
       </w:r>
@@ -4042,14 +4230,27 @@
       <w:r>
         <w:t xml:space="preserve">Kuva </w:t>
       </w:r>
-      <w:fldSimple w:instr=" SEQ Kuva \* ARABIC ">
-        <w:r>
-          <w:rPr>
-            <w:noProof/>
-          </w:rPr>
-          <w:t>2</w:t>
-        </w:r>
-      </w:fldSimple>
+      <w:r>
+        <w:fldChar w:fldCharType="begin"/>
+      </w:r>
+      <w:r>
+        <w:instrText xml:space="preserve"> SEQ Kuva \* ARABIC </w:instrText>
+      </w:r>
+      <w:r>
+        <w:fldChar w:fldCharType="separate"/>
+      </w:r>
+      <w:r>
+        <w:rPr>
+          <w:noProof/>
+        </w:rPr>
+        <w:t>2</w:t>
+      </w:r>
+      <w:r>
+        <w:rPr>
+          <w:noProof/>
+        </w:rPr>
+        <w:fldChar w:fldCharType="end"/>
+      </w:r>
       <w:r>
         <w:t>: Web</w:t>
       </w:r>
@@ -4851,14 +5052,27 @@
       <w:r>
         <w:t xml:space="preserve">Kuva </w:t>
       </w:r>
-      <w:fldSimple w:instr=" SEQ Kuva \* ARABIC ">
-        <w:r>
-          <w:rPr>
-            <w:noProof/>
-          </w:rPr>
-          <w:t>3</w:t>
-        </w:r>
-      </w:fldSimple>
+      <w:r>
+        <w:fldChar w:fldCharType="begin"/>
+      </w:r>
+      <w:r>
+        <w:instrText xml:space="preserve"> SEQ Kuva \* ARABIC </w:instrText>
+      </w:r>
+      <w:r>
+        <w:fldChar w:fldCharType="separate"/>
+      </w:r>
+      <w:r>
+        <w:rPr>
+          <w:noProof/>
+        </w:rPr>
+        <w:t>3</w:t>
+      </w:r>
+      <w:r>
+        <w:rPr>
+          <w:noProof/>
+        </w:rPr>
+        <w:fldChar w:fldCharType="end"/>
+      </w:r>
       <w:r>
         <w:t xml:space="preserve">  FTP-protokolla</w:t>
       </w:r>
@@ -5702,14 +5916,27 @@
       <w:r>
         <w:t xml:space="preserve">Kuva </w:t>
       </w:r>
-      <w:fldSimple w:instr=" SEQ Kuva \* ARABIC ">
-        <w:r>
-          <w:rPr>
-            <w:noProof/>
-          </w:rPr>
-          <w:t>4</w:t>
-        </w:r>
-      </w:fldSimple>
+      <w:r>
+        <w:fldChar w:fldCharType="begin"/>
+      </w:r>
+      <w:r>
+        <w:instrText xml:space="preserve"> SEQ Kuva \* ARABIC </w:instrText>
+      </w:r>
+      <w:r>
+        <w:fldChar w:fldCharType="separate"/>
+      </w:r>
+      <w:r>
+        <w:rPr>
+          <w:noProof/>
+        </w:rPr>
+        <w:t>4</w:t>
+      </w:r>
+      <w:r>
+        <w:rPr>
+          <w:noProof/>
+        </w:rPr>
+        <w:fldChar w:fldCharType="end"/>
+      </w:r>
       <w:r>
         <w:t xml:space="preserve"> SFTP-proto</w:t>
       </w:r>
@@ -5833,17 +6060,30 @@
       <w:r>
         <w:t xml:space="preserve"> </w:t>
       </w:r>
-      <w:fldSimple w:instr=" REF _Ref108977275 ">
-        <w:r>
-          <w:t xml:space="preserve">Kuva </w:t>
-        </w:r>
-        <w:r>
-          <w:rPr>
-            <w:noProof/>
-          </w:rPr>
-          <w:t>5</w:t>
-        </w:r>
-      </w:fldSimple>
+      <w:r>
+        <w:fldChar w:fldCharType="begin"/>
+      </w:r>
+      <w:r>
+        <w:instrText xml:space="preserve"> REF _Ref108977275 </w:instrText>
+      </w:r>
+      <w:r>
+        <w:fldChar w:fldCharType="separate"/>
+      </w:r>
+      <w:r>
+        <w:t xml:space="preserve">Kuva </w:t>
+      </w:r>
+      <w:r>
+        <w:rPr>
+          <w:noProof/>
+        </w:rPr>
+        <w:t>5</w:t>
+      </w:r>
+      <w:r>
+        <w:rPr>
+          <w:noProof/>
+        </w:rPr>
+        <w:fldChar w:fldCharType="end"/>
+      </w:r>
       <w:r>
         <w:t xml:space="preserve"> </w:t>
       </w:r>
@@ -5977,14 +6217,27 @@
       <w:r>
         <w:t xml:space="preserve">Kuva </w:t>
       </w:r>
-      <w:fldSimple w:instr=" SEQ Kuva \* ARABIC ">
-        <w:r>
-          <w:rPr>
-            <w:noProof/>
-          </w:rPr>
-          <w:t>5</w:t>
-        </w:r>
-      </w:fldSimple>
+      <w:r>
+        <w:fldChar w:fldCharType="begin"/>
+      </w:r>
+      <w:r>
+        <w:instrText xml:space="preserve"> SEQ Kuva \* ARABIC </w:instrText>
+      </w:r>
+      <w:r>
+        <w:fldChar w:fldCharType="separate"/>
+      </w:r>
+      <w:r>
+        <w:rPr>
+          <w:noProof/>
+        </w:rPr>
+        <w:t>5</w:t>
+      </w:r>
+      <w:r>
+        <w:rPr>
+          <w:noProof/>
+        </w:rPr>
+        <w:fldChar w:fldCharType="end"/>
+      </w:r>
       <w:bookmarkEnd w:id="10"/>
       <w:r>
         <w:t xml:space="preserve"> Postgresin arkkitehtuuri</w:t>
@@ -6317,14 +6570,27 @@
       <w:r>
         <w:t xml:space="preserve">Kuva </w:t>
       </w:r>
-      <w:fldSimple w:instr=" SEQ Kuva \* ARABIC ">
-        <w:r>
-          <w:rPr>
-            <w:noProof/>
-          </w:rPr>
-          <w:t>6</w:t>
-        </w:r>
-      </w:fldSimple>
+      <w:r>
+        <w:fldChar w:fldCharType="begin"/>
+      </w:r>
+      <w:r>
+        <w:instrText xml:space="preserve"> SEQ Kuva \* ARABIC </w:instrText>
+      </w:r>
+      <w:r>
+        <w:fldChar w:fldCharType="separate"/>
+      </w:r>
+      <w:r>
+        <w:rPr>
+          <w:noProof/>
+        </w:rPr>
+        <w:t>6</w:t>
+      </w:r>
+      <w:r>
+        <w:rPr>
+          <w:noProof/>
+        </w:rPr>
+        <w:fldChar w:fldCharType="end"/>
+      </w:r>
       <w:r>
         <w:t xml:space="preserve"> IBM Object Storage</w:t>
       </w:r>
@@ -6517,14 +6783,27 @@
       <w:r>
         <w:t xml:space="preserve">Kuva </w:t>
       </w:r>
-      <w:fldSimple w:instr=" SEQ Kuva \* ARABIC ">
-        <w:r>
-          <w:rPr>
-            <w:noProof/>
-          </w:rPr>
-          <w:t>7</w:t>
-        </w:r>
-      </w:fldSimple>
+      <w:r>
+        <w:fldChar w:fldCharType="begin"/>
+      </w:r>
+      <w:r>
+        <w:instrText xml:space="preserve"> SEQ Kuva \* ARABIC </w:instrText>
+      </w:r>
+      <w:r>
+        <w:fldChar w:fldCharType="separate"/>
+      </w:r>
+      <w:r>
+        <w:rPr>
+          <w:noProof/>
+        </w:rPr>
+        <w:t>7</w:t>
+      </w:r>
+      <w:r>
+        <w:rPr>
+          <w:noProof/>
+        </w:rPr>
+        <w:fldChar w:fldCharType="end"/>
+      </w:r>
       <w:r>
         <w:t xml:space="preserve"> Tiedoston </w:t>
       </w:r>
@@ -6933,14 +7212,27 @@
       <w:r>
         <w:t xml:space="preserve">Kuva </w:t>
       </w:r>
-      <w:fldSimple w:instr=" SEQ Kuva \* ARABIC ">
-        <w:r>
-          <w:rPr>
-            <w:noProof/>
-          </w:rPr>
-          <w:t>8</w:t>
-        </w:r>
-      </w:fldSimple>
+      <w:r>
+        <w:fldChar w:fldCharType="begin"/>
+      </w:r>
+      <w:r>
+        <w:instrText xml:space="preserve"> SEQ Kuva \* ARABIC </w:instrText>
+      </w:r>
+      <w:r>
+        <w:fldChar w:fldCharType="separate"/>
+      </w:r>
+      <w:r>
+        <w:rPr>
+          <w:noProof/>
+        </w:rPr>
+        <w:t>8</w:t>
+      </w:r>
+      <w:r>
+        <w:rPr>
+          <w:noProof/>
+        </w:rPr>
+        <w:fldChar w:fldCharType="end"/>
+      </w:r>
       <w:r>
         <w:t xml:space="preserve"> NAS-arkkitehtuuri</w:t>
       </w:r>
@@ -7453,14 +7745,27 @@
       <w:r>
         <w:t xml:space="preserve">Kuva </w:t>
       </w:r>
-      <w:fldSimple w:instr=" SEQ Kuva \* ARABIC ">
-        <w:r>
-          <w:rPr>
-            <w:noProof/>
-          </w:rPr>
-          <w:t>9</w:t>
-        </w:r>
-      </w:fldSimple>
+      <w:r>
+        <w:fldChar w:fldCharType="begin"/>
+      </w:r>
+      <w:r>
+        <w:instrText xml:space="preserve"> SEQ Kuva \* ARABIC </w:instrText>
+      </w:r>
+      <w:r>
+        <w:fldChar w:fldCharType="separate"/>
+      </w:r>
+      <w:r>
+        <w:rPr>
+          <w:noProof/>
+        </w:rPr>
+        <w:t>9</w:t>
+      </w:r>
+      <w:r>
+        <w:rPr>
+          <w:noProof/>
+        </w:rPr>
+        <w:fldChar w:fldCharType="end"/>
+      </w:r>
       <w:r>
         <w:t xml:space="preserve"> Oraclen pilvialustojen historia</w:t>
       </w:r>
@@ -8024,14 +8329,27 @@
       <w:r>
         <w:t xml:space="preserve">Kuva </w:t>
       </w:r>
-      <w:fldSimple w:instr=" SEQ Kuva \* ARABIC ">
-        <w:r>
-          <w:rPr>
-            <w:noProof/>
-          </w:rPr>
-          <w:t>10</w:t>
-        </w:r>
-      </w:fldSimple>
+      <w:r>
+        <w:fldChar w:fldCharType="begin"/>
+      </w:r>
+      <w:r>
+        <w:instrText xml:space="preserve"> SEQ Kuva \* ARABIC </w:instrText>
+      </w:r>
+      <w:r>
+        <w:fldChar w:fldCharType="separate"/>
+      </w:r>
+      <w:r>
+        <w:rPr>
+          <w:noProof/>
+        </w:rPr>
+        <w:t>10</w:t>
+      </w:r>
+      <w:r>
+        <w:rPr>
+          <w:noProof/>
+        </w:rPr>
+        <w:fldChar w:fldCharType="end"/>
+      </w:r>
       <w:r>
         <w:rPr>
           <w:noProof/>
@@ -8282,970 +8600,748 @@
       <w:r>
         <w:t xml:space="preserve">Kuva </w:t>
       </w:r>
-      <w:fldSimple w:instr=" SEQ Kuva \* ARABIC ">
+      <w:r>
+        <w:fldChar w:fldCharType="begin"/>
+      </w:r>
+      <w:r>
+        <w:instrText xml:space="preserve"> SEQ Kuva \* ARABIC </w:instrText>
+      </w:r>
+      <w:r>
+        <w:fldChar w:fldCharType="separate"/>
+      </w:r>
+      <w:r>
+        <w:rPr>
+          <w:noProof/>
+        </w:rPr>
+        <w:t>11</w:t>
+      </w:r>
+      <w:r>
+        <w:rPr>
+          <w:noProof/>
+        </w:rPr>
+        <w:fldChar w:fldCharType="end"/>
+      </w:r>
+      <w:r>
+        <w:t xml:space="preserve"> HTTP-latausnäkymä</w:t>
+      </w:r>
+    </w:p>
+    <w:p>
+      <w:pPr>
+        <w:pStyle w:val="BodyText1"/>
+        <w:keepNext/>
+      </w:pPr>
+      <w:r>
+        <w:t>Käyttöliittymällä pystyy valitsemaan eri asetuksia käytettäviin pro</w:t>
+      </w:r>
+      <w:r>
+        <w:t>to</w:t>
+      </w:r>
+      <w:r>
+        <w:t>kolliin. HTTP</w:t>
+      </w:r>
+      <w:r>
+        <w:t>-</w:t>
+      </w:r>
+      <w:r>
+        <w:t>latauksessa tiedostoa ei lueta kokonaan selaimeen muistiin, vaan se lu</w:t>
+      </w:r>
+      <w:r>
+        <w:t>e</w:t>
+      </w:r>
+      <w:r>
+        <w:t xml:space="preserve">taan palasina. </w:t>
+      </w:r>
+      <w:r>
+        <w:t>Jos tiedostoa ei palotelttaisi</w:t>
+      </w:r>
+      <w:r>
+        <w:t>,</w:t>
+      </w:r>
+      <w:r>
+        <w:t xml:space="preserve"> koko tiedosto pitäisi lukea selaimen käyttämään RAM-muistiin ja se rajoittaisi merkittävästi lähetettävän tiedoston maksimikokoa. Tiedoston paloittelemi</w:t>
+      </w:r>
+      <w:r>
+        <w:t>sen</w:t>
+      </w:r>
+      <w:r>
+        <w:t xml:space="preserve"> avulla lähetettävällä tiedostolla ei ole maksimikokoa rajoittavaa tekijää. Käyttöliittymässä on valittavana 5kB</w:t>
+      </w:r>
+      <w:r>
+        <w:t>-</w:t>
+      </w:r>
+      <w:r>
+        <w:t>, 50kB</w:t>
+      </w:r>
+      <w:r>
+        <w:t>-</w:t>
+      </w:r>
+      <w:r>
+        <w:t xml:space="preserve"> ja 500kB</w:t>
+      </w:r>
+      <w:r>
+        <w:t>-</w:t>
+      </w:r>
+      <w:r>
+        <w:t xml:space="preserve">kokoiset </w:t>
+      </w:r>
+      <w:r>
+        <w:t>palaset. Kukin palanen läheteään omana POST pyyntönä palvelimellle</w:t>
+      </w:r>
+      <w:r>
+        <w:t xml:space="preserve"> </w:t>
+      </w:r>
+      <w:r>
+        <w:t>ja viimeisen palasen jälkeen palvelin kokoaa palaset yhteen ja muodostaa kokonaisen tiedoston palvelimella.</w:t>
+      </w:r>
+      <w:r>
+        <w:t>Toinen valittava ominaisuus on lähetettävän palasen koodaus. Kaikissa koodauksissa tiedosto</w:t>
+      </w:r>
+      <w:r>
+        <w:t>n palanen</w:t>
+      </w:r>
+      <w:r>
+        <w:t xml:space="preserve"> luetaan selaimen File API</w:t>
+      </w:r>
+      <w:r>
+        <w:t>:</w:t>
+      </w:r>
+      <w:r>
+        <w:t>n avulla ArrayBuffer</w:t>
+      </w:r>
+      <w:r>
+        <w:t>-</w:t>
+      </w:r>
+      <w:r>
+        <w:t xml:space="preserve">tyyppisenä selaimen muistiin. Arraybuffer on datan esitys kahdeksan bittisenä numeroina </w:t>
+      </w:r>
+      <w:r>
+        <w:t>taulukko</w:t>
+      </w:r>
+      <w:r>
+        <w:t>tietorakenteessa. Data voidaan siirtää käyttäen eri koodauksia siirrossa.</w:t>
+      </w:r>
+      <w:r>
+        <w:t xml:space="preserve"> Base64</w:t>
+      </w:r>
+      <w:r>
+        <w:t>-</w:t>
+      </w:r>
+      <w:r>
+        <w:t>koodauksessa binäärinen data muunnetaan merkkijonoksi</w:t>
+      </w:r>
+      <w:r>
+        <w:t>. Base64 koodisto käyttää 64</w:t>
+      </w:r>
+      <w:r>
+        <w:t>-</w:t>
+      </w:r>
+      <w:r>
+        <w:t>merkkistä aakkostoa johon binääridata muunnetaan. Number array</w:t>
+      </w:r>
+      <w:r>
+        <w:t>-</w:t>
+      </w:r>
+      <w:r>
+        <w:t>valinta lähettää binäärisen datan merkkijonona ilman koodausta. Tämä vaihtoehto kasvattaa huomattavasti siirrettävän tiedoston kokoa, koska jokai</w:t>
+      </w:r>
+      <w:r>
+        <w:t>s</w:t>
+      </w:r>
+      <w:r>
+        <w:t>en tavu</w:t>
+      </w:r>
+      <w:r>
+        <w:t xml:space="preserve">n jokainen numero </w:t>
+      </w:r>
+      <w:r>
+        <w:lastRenderedPageBreak/>
+        <w:t>esitetään UT</w:t>
+      </w:r>
+      <w:r>
+        <w:t>F</w:t>
+      </w:r>
+      <w:r>
+        <w:t>-8 merkkinä siirron aikana. Base64 ja Number array siirtävät datan json</w:t>
+      </w:r>
+      <w:r>
+        <w:t>-</w:t>
+      </w:r>
+      <w:r>
+        <w:t>formaatti</w:t>
+      </w:r>
+      <w:r>
+        <w:t>na</w:t>
+      </w:r>
+      <w:r>
+        <w:t>, jonka merkist</w:t>
+      </w:r>
+      <w:r>
+        <w:t>ö</w:t>
+      </w:r>
+      <w:r>
+        <w:t xml:space="preserve"> on UT</w:t>
+      </w:r>
+      <w:r>
+        <w:t>F</w:t>
+      </w:r>
+      <w:r>
+        <w:t>-8. Form-data formaatti siirtää datan binäärimuodossa ja dataa ei tarvitse lähettää merkkijonona.</w:t>
+      </w:r>
+    </w:p>
+    <w:p>
+      <w:pPr>
+        <w:pStyle w:val="BodyText1"/>
+        <w:keepNext/>
+      </w:pPr>
+      <w:r>
+        <w:t>Web</w:t>
+      </w:r>
+      <w:r>
+        <w:t>S</w:t>
+      </w:r>
+      <w:r>
+        <w:t>ocket</w:t>
+      </w:r>
+      <w:r>
+        <w:t>-</w:t>
+      </w:r>
+      <w:r>
+        <w:t>pr</w:t>
+      </w:r>
+      <w:r>
+        <w:t>otokollalla on mahdollista valita siirrettävän datan formaatti. Valittavana on merkkijono sekä binääri. Merkkijono käyttää UTF-merkistöä siirrettävän datan koodauksena ja binääri käyttää binääriformaattia tiedonsiirtoon.</w:t>
+      </w:r>
+    </w:p>
+    <w:p>
+      <w:pPr>
+        <w:pStyle w:val="BodyText1"/>
+        <w:keepNext/>
+      </w:pPr>
+      <w:r>
+        <w:t>Käyttöliittymää ohjataan testeissä Selenium</w:t>
+      </w:r>
+      <w:r>
+        <w:t>-</w:t>
+      </w:r>
+      <w:r>
+        <w:t xml:space="preserve">kirjastolla, jolla pystyy automatisoimaan selaimen käyttöä. Seleniumin avulla selainta ohjataan toistamaan aina samat valinnat. Kun </w:t>
+      </w:r>
+      <w:r>
+        <w:t>tiedosto</w:t>
+      </w:r>
+      <w:r>
+        <w:t xml:space="preserve"> on ladattu onnistuneesti selaimeen tulee latausaika näkyviin, jonka Selenium poimii talteen.</w:t>
+      </w:r>
+    </w:p>
+    <w:p>
+      <w:pPr>
+        <w:pStyle w:val="Heading2"/>
+      </w:pPr>
+      <w:bookmarkStart w:id="17" w:name="_Toc73893664"/>
+      <w:r>
+        <w:t>Tiedostojen talletus</w:t>
+      </w:r>
+      <w:bookmarkEnd w:id="17"/>
+    </w:p>
+    <w:p>
+      <w:pPr>
+        <w:pStyle w:val="BodyText1"/>
+      </w:pPr>
+      <w:r>
+        <w:t>Tiedostojen talletukseen</w:t>
+      </w:r>
+      <w:r>
+        <w:t xml:space="preserve"> on toteutettu .NET</w:t>
+      </w:r>
+      <w:r>
+        <w:t>-</w:t>
+      </w:r>
+      <w:r>
+        <w:t>palvelin joka suorittaa talletusoperaatiot sekä Pytho</w:t>
+      </w:r>
+      <w:r>
+        <w:t>n</w:t>
+      </w:r>
+      <w:r>
+        <w:t xml:space="preserve"> </w:t>
+      </w:r>
+      <w:r>
+        <w:t xml:space="preserve">ohjelma </w:t>
+      </w:r>
+      <w:r>
+        <w:t>joka tekee pyynnön .NET</w:t>
+      </w:r>
+      <w:r>
+        <w:t>-</w:t>
+      </w:r>
+      <w:r>
+        <w:t>palvelimelle ja muodostaa tuloksista csv-tiedoston sekä kuvaajan.</w:t>
+      </w:r>
+    </w:p>
+    <w:p>
+      <w:pPr>
+        <w:pStyle w:val="Heading1"/>
+      </w:pPr>
+      <w:bookmarkStart w:id="18" w:name="_Toc73893665"/>
+      <w:r>
+        <w:lastRenderedPageBreak/>
+        <w:t>Projektien tulokset</w:t>
+      </w:r>
+      <w:bookmarkEnd w:id="18"/>
+    </w:p>
+    <w:p>
+      <w:pPr>
+        <w:pStyle w:val="BodyText1"/>
+      </w:pPr>
+      <w:r>
+        <w:t xml:space="preserve">Projektien tulokset ovat jaettu suorituskyvyn sekä kustannusten mukaan. </w:t>
+      </w:r>
+      <w:r>
+        <w:t>Kustannusvertailussa otetaan kantaa talletusratkaisujen kustannuksiin Azure</w:t>
+      </w:r>
+      <w:r>
+        <w:t>-</w:t>
+      </w:r>
+      <w:r>
+        <w:t>pilvipalvelussa ja vertaillaan eri talletusratkaisujen kustannuksia. Tehokkuusvertailussa vertaillaan  talletus- sekä lataustapoja ajallisessa näkökulmassa sekä lataustapojen käyttämää verkon</w:t>
+      </w:r>
+      <w:r>
+        <w:t xml:space="preserve"> määrää.</w:t>
+      </w:r>
+    </w:p>
+    <w:p>
+      <w:pPr>
+        <w:pStyle w:val="Heading2"/>
+      </w:pPr>
+      <w:bookmarkStart w:id="19" w:name="_Toc73893666"/>
+      <w:r>
+        <w:t>K</w:t>
+      </w:r>
+      <w:r>
+        <w:t>ustannusvertailu</w:t>
+      </w:r>
+      <w:bookmarkEnd w:id="19"/>
+    </w:p>
+    <w:p>
+      <w:pPr>
+        <w:pStyle w:val="BodyText1"/>
+      </w:pPr>
+      <w:r>
+        <w:t xml:space="preserve">Kustannusvertailu on jaettu kahteen osaan: Pilvialustojen talletusratkaisuihin ja tiedostojen siirtoon. Tiedostojen siirron kustannuksia mitataan epäsuorasti </w:t>
+      </w:r>
+      <w:r>
+        <w:t xml:space="preserve">kuinka paljon siirrettävän </w:t>
+      </w:r>
+      <w:r>
+        <w:t>tiedosotn</w:t>
+      </w:r>
+      <w:r>
+        <w:t xml:space="preserve"> koko kasvaa siirron aikana eri protokollilla.</w:t>
+      </w:r>
+      <w:r>
+        <w:t xml:space="preserve"> Siirrettävän datan määrä voi vaikuttaa internetyhteyden hintaan sekä pilvipalvelut laskuttavat </w:t>
+      </w:r>
+      <w:r>
+        <w:t>virtuaalikoneille tulevasta ja lähtevästä datasta.</w:t>
+      </w:r>
+    </w:p>
+    <w:p>
+      <w:pPr>
+        <w:pStyle w:val="BodyText1"/>
+      </w:pPr>
+      <w:r>
+        <w:t xml:space="preserve">Tutkimus tehtiin käyttämällä WireShark-ohjelmistoa, joka </w:t>
+      </w:r>
+      <w:r>
+        <w:t>avoimen lähdekoodin pakettianalysaattori</w:t>
+      </w:r>
+      <w:r>
+        <w:t xml:space="preserve">. </w:t>
+      </w:r>
+      <w:r>
+        <w:t>Wireshark on monialustainen, ja</w:t>
+      </w:r>
+      <w:r>
+        <w:t xml:space="preserve"> se käyttää </w:t>
+      </w:r>
+      <w:r>
+        <w:t>pcap</w:t>
+      </w:r>
+      <w:r>
+        <w:t>:ia</w:t>
+      </w:r>
+      <w:r>
+        <w:t xml:space="preserve"> pakettien sieppaamiseen</w:t>
+      </w:r>
+      <w:r>
+        <w:t>.</w:t>
+      </w:r>
+    </w:p>
+    <w:p>
+      <w:pPr>
+        <w:pStyle w:val="Heading3"/>
+      </w:pPr>
+      <w:r>
+        <w:t>Pilvialustojen talletusratkai</w:t>
+      </w:r>
+      <w:r>
+        <w:t>sujen kustannukset</w:t>
+      </w:r>
+    </w:p>
+    <w:p>
+      <w:pPr>
+        <w:pStyle w:val="BodyText1"/>
+      </w:pPr>
+    </w:p>
+    <w:p>
+      <w:pPr>
+        <w:pStyle w:val="BodyText1"/>
+      </w:pPr>
+      <w:r>
+        <w:t xml:space="preserve">Tässä osiossa vertailtaan Azuren </w:t>
+      </w:r>
+      <w:r>
+        <w:t xml:space="preserve"> tarjoamien </w:t>
+      </w:r>
+      <w:r>
+        <w:t>talletusratkaisujen hintoja.</w:t>
+      </w:r>
+    </w:p>
+    <w:p>
+      <w:pPr>
+        <w:pStyle w:val="BodyText1"/>
+      </w:pPr>
+      <w:r>
+        <w:t>Azure Cosmos on NOSQL tieto</w:t>
+      </w:r>
+      <w:r>
+        <w:t>kanta</w:t>
+      </w:r>
+      <w:r>
+        <w:t xml:space="preserve"> sekä vektoritietokanta, joka tallentaa dokumentteja JSON – muodossa.  Dokumentit indeksoidaan ja niitä on mahdollista  hakea ja muokata kyselyillä. </w:t>
+      </w:r>
+      <w:r>
+        <w:t>Azure Cosmos</w:t>
+      </w:r>
+      <w:r>
+        <w:t xml:space="preserve"> </w:t>
+      </w:r>
+      <w:r>
+        <w:t>laskuttaa kolmesta eri käyttötyypistä: laskenta, tallennustila ja kaistanleveys</w:t>
+      </w:r>
+      <w:r>
+        <w:t xml:space="preserve">. Azure tarjoaa ilmaiset </w:t>
+      </w:r>
+      <w:r>
+        <w:t xml:space="preserve"> 25 GB  talletustilaa</w:t>
+      </w:r>
+      <w:r>
+        <w:t xml:space="preserve"> jokaiselle azuren tilille. </w:t>
+      </w:r>
+      <w:r>
+        <w:t xml:space="preserve">Laskennan laskutus tapahtuu pyyntöyksikköjen avulla (RU). RU on tietokannan operaatioihin vaadittavan laskennan, muistin ja IO:n abstrakti mitta. eri tietokantaoperaatiot kuluttavat pyyntöyksikköjä tietyn välin sisällä. Tietyn operaation vaadittavaan pyyntöyksikköjen määrään vaikuttaa useampi tekijä esimerkiksi kirjoitettavan/luettavan asian koko sekä indeksien käyttäminen kasvattaa vaadittavien Pyyntöyksikköjen määrää. Vaadittavien pyyntöyksikköjen määrä on deterministinen, eli sama operaatio, samalla tietokannalla vaatii aina saman verran Pyyntöyksikköjä. Azure </w:t>
+      </w:r>
+      <w:r>
+        <w:lastRenderedPageBreak/>
+        <w:t>Cosmos DB laskuttaa pyyntöyksiköillä (RU) sekunnissa mitattuna (RU/s) tai pelkästään käytetyistä pyyntöyksiköistä. Laskutus riippuu tietokannan valitusta skaalautuvuusmallista. palveliton malli laskuttaa pelkästään käytetyistä pyyntöyksiköistä 0.235 euroa miljoonasta pyyntöyksiköstä. Kiinteäsuorituskyky-mallissa tietokantaan kiinnitetään kiinteä RU/s arvo, ja siitä veloitetaan 0.0075 euroa tunnilta sataa RU/s yksikköä kohden. Automaattisessa skaalaus- mallissa tietokannan RU/s arvo skaalautuu automaattisesti kuorman mukana 10% -100% välillä annetusta maksimi RU/s arvosta. Tunnin maksimi RU/s arvosta veloitetaan 0.008 euroa tunnilta sataa RU/s yksikköä kohden.</w:t>
+      </w:r>
+      <w:r>
+        <w:t xml:space="preserve"> </w:t>
+      </w:r>
+      <w:r>
+        <w:t>Talletustila maksaa 0.235 euroa kuukaudessa giga tavulta.</w:t>
+      </w:r>
+      <w:r>
+        <w:t xml:space="preserve"> </w:t>
+      </w:r>
+      <w:r>
+        <w:t xml:space="preserve">Kaistanleveydestä joutuu maksamaan pelkästään tietokannasta ulos siirtyvästä datasta. Ensimmäiset 5 GB on ilmaista, jonka jälkeen hinta on 0.05 euroa giga tavulta. </w:t>
+      </w:r>
+      <w:r>
+        <w:t>https://azure.microsoft.com/en-us/pricing/details/cosmos-db/autoscale-provisioned/</w:t>
+      </w:r>
+    </w:p>
+    <w:p>
+      <w:pPr>
+        <w:pStyle w:val="BodyText1"/>
+      </w:pPr>
+      <w:hyperlink r:id="rId24" w:history="1">
         <w:r>
           <w:rPr>
-            <w:noProof/>
+            <w:rStyle w:val="Hyperlink"/>
           </w:rPr>
-          <w:t>11</w:t>
+          <w:t>https://learn.microsoft.com/en-us/azure/cosmos-db/request-units</w:t>
         </w:r>
-      </w:fldSimple>
-      <w:r>
-        <w:t xml:space="preserve"> HTTP-latausnäkymä</w:t>
-      </w:r>
+      </w:hyperlink>
     </w:p>
     <w:p>
       <w:pPr>
         <w:pStyle w:val="BodyText1"/>
-        <w:keepNext/>
-      </w:pPr>
-      <w:r>
-        <w:t>Käyttöliittymällä pystyy valitsemaan eri asetuksia käytettäviin pro</w:t>
-      </w:r>
-      <w:r>
-        <w:t>to</w:t>
-      </w:r>
-      <w:r>
-        <w:t>kolliin. HTTP</w:t>
-      </w:r>
-      <w:r>
-        <w:t>-</w:t>
-      </w:r>
-      <w:r>
-        <w:t>latauksessa tiedostoa ei lueta kokonaan selaimeen muistiin, vaan se lu</w:t>
-      </w:r>
-      <w:r>
-        <w:t>e</w:t>
-      </w:r>
-      <w:r>
-        <w:t xml:space="preserve">taan palasina. </w:t>
-      </w:r>
-      <w:r>
-        <w:t>Jos tiedostoa ei palotelttaisi</w:t>
-      </w:r>
-      <w:r>
-        <w:t>,</w:t>
-      </w:r>
-      <w:r>
-        <w:t xml:space="preserve"> koko tiedosto pitäisi lukea selaimen käyttämään RAM-muistiin ja se rajoittaisi merkittävästi lähetettävän tiedoston maksimikokoa. Tiedoston paloittelemi</w:t>
-      </w:r>
-      <w:r>
-        <w:t>sen</w:t>
-      </w:r>
-      <w:r>
-        <w:t xml:space="preserve"> avulla lähetettävällä tiedostolla ei ole maksimikokoa rajoittavaa tekijää. Käyttöliittymässä on valittavana 5kB</w:t>
-      </w:r>
-      <w:r>
-        <w:t>-</w:t>
-      </w:r>
-      <w:r>
-        <w:t>, 50kB</w:t>
-      </w:r>
-      <w:r>
-        <w:t>-</w:t>
-      </w:r>
-      <w:r>
-        <w:t xml:space="preserve"> ja 500kB</w:t>
-      </w:r>
-      <w:r>
-        <w:t>-</w:t>
-      </w:r>
-      <w:r>
-        <w:t xml:space="preserve">kokoiset </w:t>
-      </w:r>
-      <w:r>
-        <w:t>palaset. Kukin palanen läheteään omana POST pyyntönä palvelimellle</w:t>
+      </w:pPr>
+      <w:r>
+        <w:t xml:space="preserve">Azure </w:t>
+      </w:r>
+      <w:r>
+        <w:t xml:space="preserve">tarjoaa täysin ylläpidetyn SQL tietokannan ja </w:t>
+      </w:r>
+      <w:r>
+        <w:t xml:space="preserve"> varmistaa sen saatavuuden ja suorituskyvyn</w:t>
+      </w:r>
+      <w:r>
+        <w:t xml:space="preserve">. </w:t>
+      </w:r>
+      <w:r>
+        <w:t>Tietokannoissa maksaa laskenta ja talletustila. laskentaan on tarjolla kaksi eri mallia: virtuaaliytimeen (vCore) ja Tietokantatapahtumayksikköön (DTU) perustuva ostomalli.</w:t>
       </w:r>
       <w:r>
         <w:t xml:space="preserve"> </w:t>
       </w:r>
       <w:r>
-        <w:t>ja viimeisen palasen jälkeen palvelin kokoaa palaset yhteen ja muodostaa kokonaisen tiedoston palvelimella.</w:t>
-      </w:r>
-      <w:r>
-        <w:t>Toinen valittava ominaisuus on lähetettävän palasen koodaus. Kaikissa koodauksissa tiedosto</w:t>
-      </w:r>
-      <w:r>
-        <w:t>n palanen</w:t>
-      </w:r>
-      <w:r>
-        <w:t xml:space="preserve"> luetaan selaimen File API</w:t>
+        <w:t>Virtuaaliytimeen (vCore) perustuva malli  tarjoaa valinnan varattujen tai palvelimettomien laskentamallien välillä. Valmistetun laskentamallin avulla voi valita tarkan määrän virtuaaliytimiä, jotka on aina varattu laskentaa varten. Palvelimettomassa laskentamallissa virtuaaliytimiä voidaan automaattisesti skaalata konfiguroitavalla laskenta-alueella. Palvelimeton laskentamalli sulkee automaattisesti tietokannan epäaktiivisina aikoina, jolloin tietokantaan ei ole yhtään istuntoa avattuna. Suljetusta ajasta laskennasta ei laskuteta olleenkaan, ja tietokanta käynnistyy udelleen kun uusi istunto luodaan. Virtuaaliytimiä on tarjolla eri arkkitehtuurilla ja niillä on hieman eri hinnat. Virtuaaliytimen määrä on valittavissa 2 ja 128 väliltä ja yhden virtuaaliytimen hinta pienenee hieman kun valitaan suurempi määrä ytimiä. Yhden ytimen hinta kuukaudessa on 100-120 euroa. Palvelimeton malli laskuttaa ytimestä sekuntihintaa ja varattu malli puolestaan minuuttihintaa.</w:t>
+      </w:r>
+      <w:r>
+        <w:t xml:space="preserve"> </w:t>
+      </w:r>
+      <w:r>
+        <w:t xml:space="preserve">Tietokantatapahtumayksikkö (DTU) edustaa suorittimen, muistin, lukujen ja kirjoitusten abstraktia mittaa. DTU-pohjaisessa ostomallissa on mahdollista valita laskentatehon määrä joka ilmoitetaan käytettävissä olevilla tietokantatapahtumayksiköillä. Valittuun laskentatehoon on kiinnitetty kiinteä määrä mukana olevaa tallennustilaa, kiinteä säilytysaika varmuuskopioille ja kiinteä hinta. Lisämuistia on mahdollista ostaa hintaan kuuluvan  muistin lisäksi. Laskentatehoa voidaan lisätä tietokannan luomisen jälkeen lisäämällä tietokantatapahtumayksikköjä ja se aiheuttaa vain lyhyen katkoksen tietokannan </w:t>
+      </w:r>
+      <w:r>
+        <w:lastRenderedPageBreak/>
+        <w:t xml:space="preserve">käyttämiseen. DTU-pohjaisen laskentatehon voi muuttaa virtuaaliytimen tehoon suhteella 100 DTU-yksikköä vastaa yhtä virtuaaliydintä. </w:t>
+      </w:r>
+    </w:p>
+    <w:p>
+      <w:pPr>
+        <w:pStyle w:val="BodyText1"/>
+      </w:pPr>
+      <w:r>
+        <w:t>Laskentateho on valittavissa 5-400 DTU-yksikön välistä ja käytettävissä oleva talletustila vaihtelee 2 GB -  4 TB välissä. Hinta taas vaihtelee 4.5 ja 14515 euron välillä.</w:t>
+      </w:r>
+      <w:r>
+        <w:t xml:space="preserve"> </w:t>
+      </w:r>
+      <w:r>
+        <w:t>Virtuaaliytimeen perustuva malli laskuttaa talletustilasta 0.232 euroa kuukaudessa giga tavulta. Tietokantatapahtumayksikköön perustuvassa mallissa hintaan sisältyy tietty määrä levytilaa ja lisälevytila maksaa 0.16 euroa kuukaudessa giga tavulta</w:t>
+      </w:r>
+      <w:r>
+        <w:t xml:space="preserve"> </w:t>
+      </w:r>
+      <w:r>
+        <w:t>https://learn.microsoft.com/en-us/azure/azure-sql/database/dtu-benchmark?view=azuresql</w:t>
+      </w:r>
+    </w:p>
+    <w:p>
+      <w:pPr>
+        <w:pStyle w:val="BodyText1"/>
+      </w:pPr>
+      <w:r>
+        <w:t>https://learn.microsoft.com/en-us/azure/azure-sql/database/resource-limits-dtu-single-databases?view=azuresql</w:t>
+      </w:r>
+    </w:p>
+    <w:p>
+      <w:pPr>
+        <w:pStyle w:val="BodyText1"/>
+      </w:pPr>
+      <w:r>
+        <w:t>https://azure.microsoft.com/en-us/pricing/details/azure-sql-database/single/</w:t>
+      </w:r>
+    </w:p>
+    <w:p>
+      <w:pPr>
+        <w:pStyle w:val="BodyText1"/>
+      </w:pPr>
+    </w:p>
+    <w:p>
+      <w:pPr>
+        <w:pStyle w:val="BodyText1"/>
+      </w:pPr>
+    </w:p>
+    <w:p>
+      <w:pPr>
+        <w:pStyle w:val="Heading3"/>
+      </w:pPr>
+      <w:r>
+        <w:t>Tiedostojen siir</w:t>
+      </w:r>
+      <w:r>
+        <w:t>ron kustannukset</w:t>
+      </w:r>
+    </w:p>
+    <w:p>
+      <w:pPr>
+        <w:pStyle w:val="BodyText1"/>
+      </w:pPr>
+    </w:p>
+    <w:p>
+      <w:pPr>
+        <w:pStyle w:val="BodyText1"/>
+      </w:pPr>
+      <w:r>
+        <w:t>Tiedostojen siirron kustannuksia vertaillaan epäsuorasti</w:t>
       </w:r>
       <w:r>
         <w:t>:</w:t>
       </w:r>
       <w:r>
-        <w:t>n avulla ArrayBuffer</w:t>
-      </w:r>
-      <w:r>
-        <w:t>-</w:t>
-      </w:r>
-      <w:r>
-        <w:t xml:space="preserve">tyyppisenä selaimen muistiin. Arraybuffer on datan esitys kahdeksan bittisenä numeroina </w:t>
-      </w:r>
-      <w:r>
-        <w:t>taulukko</w:t>
-      </w:r>
-      <w:r>
-        <w:t>tietorakenteessa. Data voidaan siirtää käyttäen eri koodauksia siirrossa.</w:t>
-      </w:r>
-      <w:r>
-        <w:t xml:space="preserve"> Base64</w:t>
-      </w:r>
-      <w:r>
-        <w:t>-</w:t>
-      </w:r>
-      <w:r>
-        <w:t>koodauksessa binäärinen data muunnetaan merkkijonoksi</w:t>
-      </w:r>
-      <w:r>
-        <w:t>. Base64 koodisto käyttää 64</w:t>
-      </w:r>
-      <w:r>
-        <w:t>-</w:t>
-      </w:r>
-      <w:r>
-        <w:t>merkkistä aakkostoa johon binääridata muunnetaan. Number array</w:t>
-      </w:r>
-      <w:r>
-        <w:t>-</w:t>
-      </w:r>
-      <w:r>
-        <w:t>valinta lähettää binäärisen datan merkkijonona ilman koodausta. Tämä vaihtoehto kasvattaa huomattavasti siirrettävän tiedoston kokoa, koska jokai</w:t>
-      </w:r>
-      <w:r>
-        <w:t>s</w:t>
-      </w:r>
-      <w:r>
-        <w:t>en tavu</w:t>
-      </w:r>
-      <w:r>
-        <w:t xml:space="preserve">n jokainen numero </w:t>
+        <w:t xml:space="preserve"> kuinka paljon eri siirtoprotokollat kasvattavat tiedoston koko</w:t>
+      </w:r>
+      <w:r>
+        <w:t>a</w:t>
+      </w:r>
+      <w:r>
+        <w:t xml:space="preserve"> siirrettäessä.</w:t>
+      </w:r>
+      <w:r>
+        <w:t xml:space="preserve"> Siirrettävän datan kasvu aiheuttaa lisää kustannuksia verkkoliikentee</w:t>
+      </w:r>
+      <w:r>
+        <w:t>n kasvaessa. P</w:t>
+      </w:r>
+      <w:r>
+        <w:t>ilvialustat velottavat virtuaaliko</w:t>
+      </w:r>
+      <w:r>
+        <w:t>neen tulevasta ja lähtevästä datasta.</w:t>
+      </w:r>
+    </w:p>
+    <w:p>
+      <w:pPr>
+        <w:pStyle w:val="BodyText1"/>
+      </w:pPr>
+      <w:r>
+        <w:t xml:space="preserve">Tutkimuksessa käytettiin WireShark nimistä ohjelmistoa. Se on avoimen lähdekoodin </w:t>
+      </w:r>
+      <w:r>
+        <w:t>pakettianalysaattori</w:t>
+      </w:r>
+      <w:r>
+        <w:t>, jonka avulla voidaan tutkia verkkoliikennettä.</w:t>
+      </w:r>
+      <w:r>
+        <w:t xml:space="preserve"> </w:t>
+      </w:r>
+      <w:r>
+        <w:t>Wireshark on monialustainen</w:t>
+      </w:r>
+      <w:r>
+        <w:t xml:space="preserve"> ohjelmisto</w:t>
+      </w:r>
+      <w:r>
+        <w:t xml:space="preserve"> ja se käyttää</w:t>
+      </w:r>
+      <w:r>
+        <w:t xml:space="preserve"> </w:t>
+      </w:r>
+      <w:r>
+        <w:t>PCAP</w:t>
+      </w:r>
+      <w:r>
+        <w:t>:</w:t>
+      </w:r>
+      <w:r>
+        <w:t>ia</w:t>
+      </w:r>
+      <w:r>
+        <w:t xml:space="preserve"> (</w:t>
+      </w:r>
+      <w:r>
+        <w:t>Packet Capture</w:t>
+      </w:r>
+      <w:r>
+        <w:t>)</w:t>
+      </w:r>
+      <w:r>
+        <w:t xml:space="preserve"> pakettien sieppaamiseen</w:t>
+      </w:r>
+      <w:r>
+        <w:t xml:space="preserve">. </w:t>
+      </w:r>
+      <w:r>
+        <w:t xml:space="preserve">PCAP on </w:t>
+      </w:r>
+      <w:r>
+        <w:t xml:space="preserve">verkkokäytäntö, </w:t>
+      </w:r>
+      <w:r>
+        <w:t xml:space="preserve"> joka </w:t>
+      </w:r>
+      <w:r>
+        <w:t>kopioi verkossa kulkevia datapaketteja niiden liikkuessa verkon poikki ja tallentaa syntyneet kopiot analysointia varten</w:t>
+      </w:r>
+      <w:r>
+        <w:t xml:space="preserve">. </w:t>
+      </w:r>
+      <w:r>
+        <w:t>Wireshark tarjoaa käyttöliittymän kaapattujen pakettien analysointiin, jonka avulla projektin tietoliikennettä on tutkittu.</w:t>
+      </w:r>
+    </w:p>
+    <w:p>
+      <w:pPr>
+        <w:pStyle w:val="BodyText1"/>
+      </w:pPr>
+      <w:r>
+        <w:t>Projektissa</w:t>
+      </w:r>
+      <w:r>
+        <w:t xml:space="preserve"> tutkittiin</w:t>
+      </w:r>
+      <w:r>
+        <w:t xml:space="preserve"> </w:t>
+      </w:r>
+      <w:r>
+        <w:t>tietoliikennettä</w:t>
+      </w:r>
+      <w:r>
+        <w:t xml:space="preserve"> tiedostoa siirtäessä </w:t>
+      </w:r>
+      <w:r>
+        <w:t>molempiin suuntiin: palvelimelle ja palvelimelta kulkevaa liikennettä. Molempiin suuntiin kulkenut data laskettiin yhteen ja vertailu tehtiin tällä summatulla arvolla.</w:t>
+      </w:r>
+      <w:r>
+        <w:t xml:space="preserve"> Vertailussa on mukana kaikki projektissa käytetyt protokollat ja niitä on käytetty C# -kirjastoilla.</w:t>
+      </w:r>
+      <w:r>
+        <w:t xml:space="preserve"> Vertailu tehtiin kahden erikokoisella tiedostolla. Tiedostojen koot olivat  1M tavua sekä </w:t>
+      </w:r>
+      <w:r>
+        <w:t>2</w:t>
+      </w:r>
+      <w:r>
+        <w:t>00M tavua</w:t>
+      </w:r>
+      <w:r>
+        <w:t>.</w:t>
+      </w:r>
+      <w:r>
+        <w:t xml:space="preserve"> Kuvassa X on esitetty </w:t>
+      </w:r>
+      <w:r>
+        <w:t xml:space="preserve">vertailu 1 M tavun tiedostolla sekä kuvassa Y on esitetty vertaiulu 200M </w:t>
       </w:r>
       <w:r>
         <w:lastRenderedPageBreak/>
-        <w:t>esitetään UT</w:t>
-      </w:r>
-      <w:r>
-        <w:t>F</w:t>
-      </w:r>
-      <w:r>
-        <w:t>-8 merkkinä siirron aikana. Base64 ja Number array siirtävät datan json</w:t>
-      </w:r>
-      <w:r>
-        <w:t>-</w:t>
-      </w:r>
-      <w:r>
-        <w:t>formaatti</w:t>
-      </w:r>
-      <w:r>
-        <w:t>na</w:t>
-      </w:r>
-      <w:r>
-        <w:t>, jonka merkist</w:t>
-      </w:r>
-      <w:r>
-        <w:t>ö</w:t>
-      </w:r>
-      <w:r>
-        <w:t xml:space="preserve"> on UT</w:t>
-      </w:r>
-      <w:r>
-        <w:t>F</w:t>
-      </w:r>
-      <w:r>
-        <w:t>-8. Form-data formaatti siirtää datan binäärimuodossa ja dataa ei tarvitse lähettää merkkijonona.</w:t>
+        <w:t>tiedostolla.</w:t>
+      </w:r>
+      <w:r>
+        <w:t xml:space="preserve"> Tiedoston kasvu </w:t>
+      </w:r>
+      <w:r>
+        <w:t>on kuvissa ilmoitettu prosenttiaalisena kasvuna verrattuna alkuperäiseen tiedostoon.</w:t>
       </w:r>
     </w:p>
     <w:p>
       <w:pPr>
         <w:pStyle w:val="BodyText1"/>
-        <w:keepNext/>
-      </w:pPr>
-      <w:r>
-        <w:t>Web</w:t>
-      </w:r>
-      <w:r>
-        <w:t>S</w:t>
-      </w:r>
-      <w:r>
-        <w:t>ocket</w:t>
-      </w:r>
-      <w:r>
-        <w:t>-</w:t>
-      </w:r>
-      <w:r>
-        <w:t>pr</w:t>
-      </w:r>
-      <w:r>
-        <w:t>otokollalla on mahdollista valita siirrettävän datan formaatti. Valittavana on merkkijono sekä binääri. Merkkijono käyttää UTF-merkistöä siirrettävän datan koodauksena ja binääri käyttää binääriformaattia tiedonsiirtoon.</w:t>
-      </w:r>
-    </w:p>
-    <w:p>
-      <w:pPr>
-        <w:pStyle w:val="BodyText1"/>
-        <w:keepNext/>
-      </w:pPr>
-      <w:r>
-        <w:t>Käyttöliittymää ohjataan testeissä Selenium</w:t>
-      </w:r>
-      <w:r>
-        <w:t>-</w:t>
-      </w:r>
-      <w:r>
-        <w:t xml:space="preserve">kirjastolla, jolla pystyy automatisoimaan selaimen käyttöä. Seleniumin avulla selainta ohjataan toistamaan aina samat valinnat. Kun </w:t>
-      </w:r>
-      <w:r>
-        <w:t>tiedosto</w:t>
-      </w:r>
-      <w:r>
-        <w:t xml:space="preserve"> on ladattu onnistuneesti selaimeen tulee latausaika näkyviin, jonka Selenium poimii talteen.</w:t>
-      </w:r>
-    </w:p>
-    <w:p>
-      <w:pPr>
-        <w:pStyle w:val="Heading2"/>
-      </w:pPr>
-      <w:bookmarkStart w:id="17" w:name="_Toc73893664"/>
-      <w:r>
-        <w:t>Tiedostojen talletus</w:t>
-      </w:r>
-      <w:bookmarkEnd w:id="17"/>
-    </w:p>
-    <w:p>
-      <w:pPr>
-        <w:pStyle w:val="BodyText1"/>
-      </w:pPr>
-      <w:r>
-        <w:t>Tiedostojen talletukseen</w:t>
-      </w:r>
-      <w:r>
-        <w:t xml:space="preserve"> on toteutettu .NET</w:t>
-      </w:r>
-      <w:r>
-        <w:t>-</w:t>
-      </w:r>
-      <w:r>
-        <w:t>palvelin joka suorittaa talletusoperaatiot sekä Pytho</w:t>
-      </w:r>
-      <w:r>
-        <w:t>n</w:t>
-      </w:r>
-      <w:r>
-        <w:t xml:space="preserve"> </w:t>
-      </w:r>
-      <w:r>
-        <w:t xml:space="preserve">ohjelma </w:t>
-      </w:r>
-      <w:r>
-        <w:t>joka tekee pyynnön .NET</w:t>
-      </w:r>
-      <w:r>
-        <w:t>-</w:t>
-      </w:r>
-      <w:r>
-        <w:t>palvelimelle ja muodostaa tuloksista csv-tiedoston sekä kuvaajan.</w:t>
-      </w:r>
-    </w:p>
-    <w:p>
-      <w:pPr>
-        <w:pStyle w:val="Heading1"/>
-      </w:pPr>
-      <w:bookmarkStart w:id="18" w:name="_Toc73893665"/>
-      <w:r>
-        <w:lastRenderedPageBreak/>
-        <w:t>Projektien tulokset</w:t>
-      </w:r>
-      <w:bookmarkEnd w:id="18"/>
-    </w:p>
-    <w:p>
-      <w:pPr>
-        <w:pStyle w:val="BodyText1"/>
-      </w:pPr>
-      <w:r>
-        <w:t xml:space="preserve">Projektien tulokset ovat jaettu suorituskyvyn sekä kustannusten mukaan. </w:t>
-      </w:r>
-      <w:r>
-        <w:t>Kustannusvertailussa otetaan kantaa talletusratkaisujen kustannuksiin Azure</w:t>
-      </w:r>
-      <w:r>
-        <w:t>-</w:t>
-      </w:r>
-      <w:r>
-        <w:t>pilvipalvelussa ja vertaillaan eri talletusratkaisujen kustannuksia. Tehokkuusvertailussa vertaillaan  talletus- sekä lataustapoja ajallisessa näkökulmassa sekä lataustapojen käyttämää verkon</w:t>
-      </w:r>
-      <w:r>
-        <w:t xml:space="preserve"> määrää.</w:t>
-      </w:r>
-    </w:p>
-    <w:p>
-      <w:pPr>
-        <w:pStyle w:val="Heading2"/>
-      </w:pPr>
-      <w:bookmarkStart w:id="19" w:name="_Toc73893666"/>
-      <w:r>
-        <w:t>K</w:t>
-      </w:r>
-      <w:r>
-        <w:t>ustannusvertailu</w:t>
-      </w:r>
-      <w:bookmarkEnd w:id="19"/>
-    </w:p>
-    <w:p>
-      <w:pPr>
-        <w:pStyle w:val="BodyText1"/>
-      </w:pPr>
-      <w:r>
-        <w:t xml:space="preserve">Kustannusvertailu on jaettu kahteen osaan: Pilvialustojen talletusratkaisuihin ja tiedostojen siirtoon. Tiedostojen siirron kustannuksia mitataan epäsuorasti </w:t>
-      </w:r>
-      <w:r>
-        <w:t xml:space="preserve">kuinka paljon siirrettävän </w:t>
-      </w:r>
-      <w:r>
-        <w:t>tiedosotn</w:t>
-      </w:r>
-      <w:r>
-        <w:t xml:space="preserve"> koko kasvaa siirron aikana eri protokollilla.</w:t>
-      </w:r>
-      <w:r>
-        <w:t xml:space="preserve"> Siirrettävän datan määrä voi vaikuttaa internetyhteyden hintaan sekä pilvipalvelut laskuttavat </w:t>
-      </w:r>
-      <w:r>
-        <w:t>virtuaalikoneille tulevasta ja lähtevästä datasta.</w:t>
-      </w:r>
-    </w:p>
-    <w:p>
-      <w:pPr>
-        <w:pStyle w:val="BodyText1"/>
-      </w:pPr>
-      <w:r>
-        <w:t xml:space="preserve">Tutkimus tehtiin käyttämällä WireShark-ohjelmistoa, joka </w:t>
-      </w:r>
-      <w:r>
-        <w:t>avoimen lähdekoodin pakettianalysaattori</w:t>
-      </w:r>
-      <w:r>
-        <w:t xml:space="preserve">. </w:t>
-      </w:r>
-      <w:r>
-        <w:t>Wireshark on monialustainen, ja</w:t>
-      </w:r>
-      <w:r>
-        <w:t xml:space="preserve"> se käyttää </w:t>
-      </w:r>
-      <w:r>
-        <w:t>pcap</w:t>
-      </w:r>
-      <w:r>
-        <w:t>:ia</w:t>
-      </w:r>
-      <w:r>
-        <w:t xml:space="preserve"> pakettien sieppaamiseen</w:t>
-      </w:r>
-      <w:r>
-        <w:t>.</w:t>
-      </w:r>
-    </w:p>
-    <w:p>
-      <w:pPr>
-        <w:pStyle w:val="Heading3"/>
-      </w:pPr>
-      <w:r>
-        <w:t>Pilvialustojen talletusratkai</w:t>
-      </w:r>
-      <w:r>
-        <w:t>sujen kustannukset</w:t>
-      </w:r>
-    </w:p>
-    <w:p>
-      <w:pPr>
-        <w:pStyle w:val="BodyText1"/>
-      </w:pPr>
-      <w:r>
-        <w:t xml:space="preserve">Kustannusvertailussa vertaillaan Oracle Cloudin sekä Azuren tarjoamien talletusratkaisujen hintoja. </w:t>
-      </w:r>
-      <w:r>
-        <w:t>Kustannusvertailussa käytetään yhden Teratavun kokeisen tallennustilan  hintoja eri talletusratkaisuilla. Kustannusvertailu on esitetty taulukossa 1.</w:t>
-      </w:r>
-      <w:r>
-        <w:t xml:space="preserve"> Taulukosta 1 nähdään että saman talletusratkaisun hinta vaihtelee eri pilvialustoilla merkittävästi. Lisäksi eri talletusratkaisuilla on toisistaan eroavia hintoja.</w:t>
-      </w:r>
-    </w:p>
-    <w:tbl>
-      <w:tblPr>
-        <w:tblStyle w:val="TableGrid"/>
-        <w:tblW w:w="0" w:type="auto"/>
-        <w:tblLook w:val="04A0" w:firstRow="1" w:lastRow="0" w:firstColumn="1" w:lastColumn="0" w:noHBand="0" w:noVBand="1"/>
-      </w:tblPr>
-      <w:tblGrid>
-        <w:gridCol w:w="2831"/>
-        <w:gridCol w:w="2831"/>
-        <w:gridCol w:w="2832"/>
-      </w:tblGrid>
-      <w:tr>
-        <w:tc>
-          <w:tcPr>
-            <w:tcW w:w="2831" w:type="dxa"/>
-          </w:tcPr>
-          <w:p>
-            <w:pPr>
-              <w:pStyle w:val="BodyText1"/>
-            </w:pPr>
-            <w:r>
-              <w:t>palvelu</w:t>
-            </w:r>
-          </w:p>
-        </w:tc>
-        <w:tc>
-          <w:tcPr>
-            <w:tcW w:w="2831" w:type="dxa"/>
-          </w:tcPr>
-          <w:p>
-            <w:pPr>
-              <w:pStyle w:val="BodyText1"/>
-            </w:pPr>
-            <w:r>
-              <w:t xml:space="preserve">Oracle </w:t>
-            </w:r>
-            <w:r>
-              <w:t>C</w:t>
-            </w:r>
-            <w:r>
-              <w:t>loud € /kuukausi</w:t>
-            </w:r>
-          </w:p>
-        </w:tc>
-        <w:tc>
-          <w:tcPr>
-            <w:tcW w:w="2832" w:type="dxa"/>
-          </w:tcPr>
-          <w:p>
-            <w:pPr>
-              <w:pStyle w:val="BodyText1"/>
-            </w:pPr>
-            <w:r>
-              <w:t>Azure € / kuukausi</w:t>
-            </w:r>
-          </w:p>
-        </w:tc>
-      </w:tr>
-      <w:tr>
-        <w:tc>
-          <w:tcPr>
-            <w:tcW w:w="2831" w:type="dxa"/>
-          </w:tcPr>
-          <w:p>
-            <w:pPr>
-              <w:pStyle w:val="BodyText1"/>
-            </w:pPr>
-            <w:r>
-              <w:t>Cosmos DB</w:t>
-            </w:r>
-          </w:p>
-        </w:tc>
-        <w:tc>
-          <w:tcPr>
-            <w:tcW w:w="2831" w:type="dxa"/>
-          </w:tcPr>
-          <w:p>
-            <w:pPr>
-              <w:pStyle w:val="BodyText1"/>
-            </w:pPr>
-            <w:r>
-              <w:t>-</w:t>
-            </w:r>
-          </w:p>
-        </w:tc>
-        <w:tc>
-          <w:tcPr>
-            <w:tcW w:w="2832" w:type="dxa"/>
-          </w:tcPr>
-          <w:p>
-            <w:pPr>
-              <w:pStyle w:val="BodyText1"/>
-            </w:pPr>
-            <w:r>
-              <w:t>236</w:t>
-            </w:r>
-          </w:p>
-        </w:tc>
-      </w:tr>
-      <w:tr>
-        <w:tc>
-          <w:tcPr>
-            <w:tcW w:w="2831" w:type="dxa"/>
-          </w:tcPr>
-          <w:p>
-            <w:pPr>
-              <w:pStyle w:val="BodyText1"/>
-            </w:pPr>
-            <w:r>
-              <w:t>Block Storage</w:t>
-            </w:r>
-          </w:p>
-        </w:tc>
-        <w:tc>
-          <w:tcPr>
-            <w:tcW w:w="2831" w:type="dxa"/>
-          </w:tcPr>
-          <w:p>
-            <w:pPr>
-              <w:ind w:firstLine="0"/>
-              <w:rPr>
-                <w:rFonts w:ascii="Calibri" w:hAnsi="Calibri" w:cs="Calibri"/>
-                <w:color w:val="000000"/>
-                <w:sz w:val="22"/>
-              </w:rPr>
-            </w:pPr>
-            <w:r>
-              <w:rPr>
-                <w:rFonts w:ascii="Calibri" w:hAnsi="Calibri" w:cs="Calibri"/>
-                <w:color w:val="000000"/>
-                <w:sz w:val="22"/>
-              </w:rPr>
-              <w:t>23,7</w:t>
-            </w:r>
-          </w:p>
-        </w:tc>
-        <w:tc>
-          <w:tcPr>
-            <w:tcW w:w="2832" w:type="dxa"/>
-          </w:tcPr>
-          <w:p>
-            <w:pPr>
-              <w:ind w:firstLine="0"/>
-              <w:rPr>
-                <w:rFonts w:ascii="Calibri" w:hAnsi="Calibri" w:cs="Calibri"/>
-                <w:color w:val="000000"/>
-                <w:sz w:val="22"/>
-              </w:rPr>
-            </w:pPr>
-            <w:r>
-              <w:rPr>
-                <w:rFonts w:ascii="Calibri" w:hAnsi="Calibri" w:cs="Calibri"/>
-                <w:color w:val="000000"/>
-                <w:sz w:val="22"/>
-              </w:rPr>
-              <w:t>115,7</w:t>
-            </w:r>
-          </w:p>
-        </w:tc>
-      </w:tr>
-      <w:tr>
-        <w:tc>
-          <w:tcPr>
-            <w:tcW w:w="2831" w:type="dxa"/>
-          </w:tcPr>
-          <w:p>
-            <w:pPr>
-              <w:pStyle w:val="BodyText1"/>
-            </w:pPr>
-            <w:r>
-              <w:t>Object Storage</w:t>
-            </w:r>
-          </w:p>
-        </w:tc>
-        <w:tc>
-          <w:tcPr>
-            <w:tcW w:w="2831" w:type="dxa"/>
-          </w:tcPr>
-          <w:p>
-            <w:pPr>
-              <w:pStyle w:val="BodyText1"/>
-            </w:pPr>
-            <w:r>
-              <w:t>25.5</w:t>
-            </w:r>
-          </w:p>
-        </w:tc>
-        <w:tc>
-          <w:tcPr>
-            <w:tcW w:w="2832" w:type="dxa"/>
-          </w:tcPr>
-          <w:p>
-            <w:pPr>
-              <w:pStyle w:val="BodyText1"/>
-            </w:pPr>
-            <w:r>
-              <w:t>141</w:t>
-            </w:r>
-          </w:p>
-        </w:tc>
-      </w:tr>
-      <w:tr>
-        <w:tc>
-          <w:tcPr>
-            <w:tcW w:w="2831" w:type="dxa"/>
-          </w:tcPr>
-          <w:p>
-            <w:pPr>
-              <w:pStyle w:val="BodyText1"/>
-            </w:pPr>
-            <w:r>
-              <w:t>File Storage</w:t>
-            </w:r>
-          </w:p>
-        </w:tc>
-        <w:tc>
-          <w:tcPr>
-            <w:tcW w:w="2831" w:type="dxa"/>
-          </w:tcPr>
-          <w:p>
-            <w:pPr>
-              <w:pStyle w:val="BodyText1"/>
-            </w:pPr>
-            <w:r>
-              <w:t>279</w:t>
-            </w:r>
-          </w:p>
-        </w:tc>
-        <w:tc>
-          <w:tcPr>
-            <w:tcW w:w="2832" w:type="dxa"/>
-          </w:tcPr>
-          <w:p>
-            <w:pPr>
-              <w:pStyle w:val="BodyText1"/>
-            </w:pPr>
-            <w:r>
-              <w:t>128</w:t>
-            </w:r>
-          </w:p>
-        </w:tc>
-      </w:tr>
-      <w:tr>
-        <w:tc>
-          <w:tcPr>
-            <w:tcW w:w="2831" w:type="dxa"/>
-          </w:tcPr>
-          <w:p>
-            <w:pPr>
-              <w:pStyle w:val="BodyText1"/>
-            </w:pPr>
-            <w:r>
-              <w:t>MYSQL</w:t>
-            </w:r>
-          </w:p>
-        </w:tc>
-        <w:tc>
-          <w:tcPr>
-            <w:tcW w:w="2831" w:type="dxa"/>
-          </w:tcPr>
-          <w:p>
-            <w:pPr>
-              <w:pStyle w:val="BodyText1"/>
-            </w:pPr>
-            <w:r>
-              <w:t>67</w:t>
-            </w:r>
-          </w:p>
-        </w:tc>
-        <w:tc>
-          <w:tcPr>
-            <w:tcW w:w="2832" w:type="dxa"/>
-          </w:tcPr>
-          <w:p>
-            <w:pPr>
-              <w:pStyle w:val="BodyText1"/>
-            </w:pPr>
-            <w:r>
-              <w:t>118</w:t>
-            </w:r>
-          </w:p>
-        </w:tc>
-      </w:tr>
-    </w:tbl>
-    <w:p>
-      <w:pPr>
-        <w:pStyle w:val="BodyText1"/>
-      </w:pPr>
-    </w:p>
-    <w:p>
-      <w:pPr>
-        <w:pStyle w:val="Heading3"/>
-      </w:pPr>
-      <w:r>
-        <w:lastRenderedPageBreak/>
-        <w:t>Tiedostojen siir</w:t>
-      </w:r>
-      <w:r>
-        <w:t>ron kustannukset</w:t>
-      </w:r>
-    </w:p>
-    <w:p>
-      <w:pPr>
-        <w:pStyle w:val="BodyText1"/>
-      </w:pPr>
-    </w:p>
-    <w:p>
-      <w:pPr>
-        <w:pStyle w:val="BodyText1"/>
-      </w:pPr>
-      <w:r>
-        <w:t>Tiedostojen siirron kustannuksia vertaillaan epäsuorasti</w:t>
-      </w:r>
-      <w:r>
-        <w:t>:</w:t>
-      </w:r>
-      <w:r>
-        <w:t xml:space="preserve"> kuinka paljon eri siirtoprotokollat kasvattavat tiedoston koko</w:t>
-      </w:r>
-      <w:r>
-        <w:t>a</w:t>
-      </w:r>
-      <w:r>
-        <w:t xml:space="preserve"> siirrettäessä.</w:t>
-      </w:r>
-      <w:r>
-        <w:t xml:space="preserve"> Siirrettävän datan kasvu aiheuttaa lisää kustannuksia verkkoliikentee</w:t>
-      </w:r>
-      <w:r>
-        <w:t>n kasvaessa. P</w:t>
-      </w:r>
-      <w:r>
-        <w:t>ilvialustat velottavat virtuaaliko</w:t>
-      </w:r>
-      <w:r>
-        <w:t>neen tulevasta ja lähtevästä datasta.</w:t>
-      </w:r>
-    </w:p>
-    <w:p>
-      <w:pPr>
-        <w:pStyle w:val="BodyText1"/>
-      </w:pPr>
-      <w:r>
-        <w:t xml:space="preserve">Tutkimuksessa käytettiin WireShark nimistä ohjelmistoa. Se on avoimen lähdekoodin </w:t>
-      </w:r>
-      <w:r>
-        <w:t>pakettianalysaattori</w:t>
-      </w:r>
-      <w:r>
-        <w:t>, jonka avulla voidaan tutkia verkkoliikennettä.</w:t>
-      </w:r>
-      <w:r>
-        <w:t xml:space="preserve"> </w:t>
-      </w:r>
-      <w:r>
-        <w:t>Wireshark on monialustainen</w:t>
-      </w:r>
-      <w:r>
-        <w:t xml:space="preserve"> ohjelmisto</w:t>
-      </w:r>
-      <w:r>
-        <w:t xml:space="preserve"> ja se käyttää</w:t>
-      </w:r>
-      <w:r>
-        <w:t xml:space="preserve"> </w:t>
-      </w:r>
-      <w:r>
-        <w:t>PCAP</w:t>
-      </w:r>
-      <w:r>
-        <w:t>:</w:t>
-      </w:r>
-      <w:r>
-        <w:t>ia</w:t>
-      </w:r>
-      <w:r>
-        <w:t xml:space="preserve"> (</w:t>
-      </w:r>
-      <w:r>
-        <w:t>Packet Capture</w:t>
-      </w:r>
-      <w:r>
-        <w:t>)</w:t>
-      </w:r>
-      <w:r>
-        <w:t xml:space="preserve"> pakettien sieppaamiseen</w:t>
-      </w:r>
-      <w:r>
-        <w:t xml:space="preserve">. </w:t>
-      </w:r>
-      <w:r>
-        <w:t xml:space="preserve">PCAP on </w:t>
-      </w:r>
-      <w:r>
-        <w:t xml:space="preserve">verkkokäytäntö, </w:t>
-      </w:r>
-      <w:r>
-        <w:t xml:space="preserve"> joka </w:t>
-      </w:r>
-      <w:r>
-        <w:t>kopioi verkossa kulkevia datapaketteja niiden liikkuessa verkon poikki ja tallentaa syntyneet kopiot analysointia varten</w:t>
-      </w:r>
-      <w:r>
-        <w:t xml:space="preserve">. </w:t>
-      </w:r>
-      <w:r>
-        <w:t>Wireshark tarjoaa käyttöliittymän kaapattujen pakettien analysointiin, jonka avulla projektin tietoliikennettä on tutkittu.</w:t>
-      </w:r>
-    </w:p>
-    <w:p>
-      <w:pPr>
-        <w:pStyle w:val="BodyText1"/>
-      </w:pPr>
-    </w:p>
-    <w:p>
-      <w:pPr>
-        <w:pStyle w:val="BodyText1"/>
-      </w:pPr>
-      <w:r>
-        <w:t>[</w:t>
-      </w:r>
-      <w:r>
-        <w:t>https://www.forbes.com/advisor/business/software/what-is-pcap/</w:t>
-      </w:r>
-      <w:r>
-        <w:t>]</w:t>
-      </w:r>
-    </w:p>
-    <w:p>
-      <w:pPr>
-        <w:pStyle w:val="Heading2"/>
-      </w:pPr>
-      <w:bookmarkStart w:id="20" w:name="_Toc73893667"/>
-      <w:r>
-        <w:t>T</w:t>
-      </w:r>
-      <w:r>
-        <w:t>ehokkuusvertailu</w:t>
-      </w:r>
-      <w:bookmarkEnd w:id="20"/>
-    </w:p>
-    <w:p>
-      <w:pPr>
-        <w:pStyle w:val="BodyText1"/>
-      </w:pPr>
-      <w:r>
-        <w:fldChar w:fldCharType="begin"/>
-      </w:r>
-      <w:r>
-        <w:instrText xml:space="preserve"> REF _Ref115924351 \h </w:instrText>
-      </w:r>
-      <w:r>
-        <w:fldChar w:fldCharType="separate"/>
-      </w:r>
-      <w:r>
-        <w:t xml:space="preserve">Kuva </w:t>
-      </w:r>
+      </w:pPr>
       <w:r>
         <w:rPr>
           <w:noProof/>
         </w:rPr>
-        <w:t>11</w:t>
-      </w:r>
-      <w:r>
-        <w:fldChar w:fldCharType="end"/>
-      </w:r>
-      <w:r>
-        <w:t xml:space="preserve"> esittää</w:t>
-      </w:r>
-      <w:r>
-        <w:t xml:space="preserve"> FTP</w:t>
-      </w:r>
-      <w:r>
-        <w:t>-</w:t>
-      </w:r>
-      <w:r>
-        <w:t>, FTPS</w:t>
-      </w:r>
-      <w:r>
-        <w:t>-</w:t>
-      </w:r>
-      <w:r>
-        <w:t xml:space="preserve"> sekä SFTP</w:t>
-      </w:r>
-      <w:r>
-        <w:t>-</w:t>
-      </w:r>
-      <w:r>
-        <w:t>latausten latausaikojen tulokset Python</w:t>
-      </w:r>
-      <w:r>
-        <w:t>-</w:t>
-      </w:r>
-      <w:r>
-        <w:t xml:space="preserve"> ja C#</w:t>
-      </w:r>
-      <w:r>
-        <w:t>-</w:t>
-      </w:r>
-      <w:r>
-        <w:t xml:space="preserve">kirjastoilla toteutettuna. </w:t>
-      </w:r>
-      <w:r>
-        <w:t>Kuvasta nähdään että SFTP on selvästi FTPtä ja FTPStä hitaampi molemmilla ohjelmointikielillä suurimmilla tiedost</w:t>
-      </w:r>
-      <w:r>
-        <w:t>oilla</w:t>
-      </w:r>
-      <w:r>
-        <w:t>. Pienellä tiedostokoolla SFTP ei ole hitaampi kuin FTP tai FTPS, mutta ero kasvaa voimakkaasti kun tiedoston koko kasvaa.</w:t>
-      </w:r>
-      <w:r>
-        <w:t xml:space="preserve"> </w:t>
-      </w:r>
-      <w:r>
-        <w:t>Python koodissa SFTP</w:t>
-      </w:r>
-      <w:r>
-        <w:t>:n</w:t>
-      </w:r>
-      <w:r>
-        <w:t xml:space="preserve"> suorituskyky on selvästi huonompi, </w:t>
-      </w:r>
-      <w:r>
-        <w:t>kuin mitä</w:t>
-      </w:r>
-      <w:r>
-        <w:t xml:space="preserve"> C#</w:t>
-      </w:r>
-      <w:r>
-        <w:t>-</w:t>
-      </w:r>
-      <w:r>
-        <w:t>koodilla on, mutta FTP</w:t>
-      </w:r>
-      <w:r>
-        <w:t>-</w:t>
-      </w:r>
-      <w:r>
-        <w:t xml:space="preserve"> ja FTPS</w:t>
-      </w:r>
-      <w:r>
-        <w:t>-</w:t>
-      </w:r>
-      <w:r>
-        <w:t>latausten kohdalla ohjelmointiielellä ei ole merkitystä.</w:t>
-      </w:r>
-      <w:r>
-        <w:t xml:space="preserve"> FTP ja FTPS suorituskyvyt eroavat toisistaan vain vähän. Pienillä tiedostoilla FTP on hieman nopeampi koska aloitusprosessi on </w:t>
-      </w:r>
-      <w:r>
-        <w:t>lyhyempi</w:t>
-      </w:r>
-      <w:r>
-        <w:t>,</w:t>
-      </w:r>
-      <w:r>
-        <w:t xml:space="preserve"> koska yhteyttä ei  salata.</w:t>
-      </w:r>
-    </w:p>
-    <w:p>
-      <w:pPr>
-        <w:pStyle w:val="BodyText1"/>
-        <w:keepNext/>
-      </w:pPr>
-      <w:r>
-        <w:rPr>
-          <w:noProof/>
-        </w:rPr>
-        <w:lastRenderedPageBreak/>
         <w:drawing>
-          <wp:inline distT="0" distB="0" distL="0" distR="0" wp14:anchorId="0C81FCE9" wp14:editId="36C3D069">
-            <wp:extent cx="5400040" cy="2826385"/>
+          <wp:inline distT="0" distB="0" distL="0" distR="0" wp14:anchorId="678777E6" wp14:editId="37533182">
+            <wp:extent cx="5400040" cy="4054475"/>
             <wp:effectExtent l="0" t="0" r="0" b="0"/>
-            <wp:docPr id="11" name="Picture 11" descr="Chart, line chart&#10;&#10;Description automatically generated"/>
+            <wp:docPr id="36219263" name="Picture 1" descr="A graph of different colored bars&#10;&#10;Description automatically generated"/>
             <wp:cNvGraphicFramePr>
               <a:graphicFrameLocks xmlns:a="http://schemas.openxmlformats.org/drawingml/2006/main" noChangeAspect="1"/>
             </wp:cNvGraphicFramePr>
@@ -9253,151 +9349,7 @@
               <a:graphicData uri="http://schemas.openxmlformats.org/drawingml/2006/picture">
                 <pic:pic xmlns:pic="http://schemas.openxmlformats.org/drawingml/2006/picture">
                   <pic:nvPicPr>
-                    <pic:cNvPr id="11" name="Picture 11" descr="Chart, line chart&#10;&#10;Description automatically generated"/>
-                    <pic:cNvPicPr>
-                      <a:picLocks noChangeAspect="1" noChangeArrowheads="1"/>
-                    </pic:cNvPicPr>
-                  </pic:nvPicPr>
-                  <pic:blipFill>
-                    <a:blip r:embed="rId24">
-                      <a:extLst>
-                        <a:ext uri="{28A0092B-C50C-407E-A947-70E740481C1C}">
-                          <a14:useLocalDpi xmlns:a14="http://schemas.microsoft.com/office/drawing/2010/main" val="0"/>
-                        </a:ext>
-                      </a:extLst>
-                    </a:blip>
-                    <a:srcRect/>
-                    <a:stretch>
-                      <a:fillRect/>
-                    </a:stretch>
-                  </pic:blipFill>
-                  <pic:spPr bwMode="auto">
-                    <a:xfrm>
-                      <a:off x="0" y="0"/>
-                      <a:ext cx="5400040" cy="2826385"/>
-                    </a:xfrm>
-                    <a:prstGeom prst="rect">
-                      <a:avLst/>
-                    </a:prstGeom>
-                    <a:noFill/>
-                    <a:ln>
-                      <a:noFill/>
-                    </a:ln>
-                  </pic:spPr>
-                </pic:pic>
-              </a:graphicData>
-            </a:graphic>
-          </wp:inline>
-        </w:drawing>
-      </w:r>
-    </w:p>
-    <w:p>
-      <w:pPr>
-        <w:pStyle w:val="Caption"/>
-      </w:pPr>
-      <w:bookmarkStart w:id="21" w:name="_Ref115924351"/>
-      <w:bookmarkStart w:id="22" w:name="_Ref108977386"/>
-      <w:r>
-        <w:t xml:space="preserve">Kuva </w:t>
-      </w:r>
-      <w:fldSimple w:instr=" SEQ Kuva \* ARABIC ">
-        <w:r>
-          <w:rPr>
-            <w:noProof/>
-          </w:rPr>
-          <w:t>12</w:t>
-        </w:r>
-      </w:fldSimple>
-      <w:bookmarkEnd w:id="21"/>
-      <w:r>
-        <w:t xml:space="preserve"> FTP, FTPS ja SFTP latausten tulokset</w:t>
-      </w:r>
-      <w:bookmarkEnd w:id="22"/>
-    </w:p>
-    <w:p>
-      <w:pPr>
-        <w:pStyle w:val="BodyText1"/>
-      </w:pPr>
-      <w:r>
-        <w:fldChar w:fldCharType="begin"/>
-      </w:r>
-      <w:r>
-        <w:instrText xml:space="preserve"> REF _Ref115924397 \h </w:instrText>
-      </w:r>
-      <w:r>
-        <w:fldChar w:fldCharType="separate"/>
-      </w:r>
-      <w:r>
-        <w:t xml:space="preserve">Kuva </w:t>
-      </w:r>
-      <w:r>
-        <w:rPr>
-          <w:noProof/>
-        </w:rPr>
-        <w:t>12</w:t>
-      </w:r>
-      <w:r>
-        <w:fldChar w:fldCharType="end"/>
-      </w:r>
-      <w:r>
-        <w:t xml:space="preserve"> esittää</w:t>
-      </w:r>
-      <w:r>
-        <w:t xml:space="preserve"> HTTP latauksien latausajat</w:t>
-      </w:r>
-      <w:r>
-        <w:t>. Latausten pyynnön koko on esitetty x-akselilla ja latausaika on esitetty y-akselilla. Pylväide</w:t>
-      </w:r>
-      <w:r>
-        <w:t>n</w:t>
-      </w:r>
-      <w:r>
-        <w:t xml:space="preserve"> väri puolestaan merkitsee eri pyynnön koodausta</w:t>
-      </w:r>
-      <w:r>
-        <w:t xml:space="preserve">.  </w:t>
-      </w:r>
-      <w:r>
-        <w:t xml:space="preserve">Kuvaajasta näkee selvästi että pyynnön koon suurentuessa latausaika pienenee </w:t>
-      </w:r>
-      <w:r>
-        <w:t xml:space="preserve">erittäin voimakkaasti kaikilla koodauksilla. Pienempi pyynnön koko aiheittaa useampia pyyntöjä </w:t>
-      </w:r>
-      <w:r>
-        <w:t>palvelimelle, joka hidastaa latausta merkittävästi.  5 kB</w:t>
-      </w:r>
-      <w:r>
-        <w:t>:n</w:t>
-      </w:r>
-      <w:r>
-        <w:t xml:space="preserve"> kok</w:t>
-      </w:r>
-      <w:r>
-        <w:t xml:space="preserve">osilla pyynnöillä hitain koodaus on base64, vaikka teoriassa array on kaikista hitain koska se kasvattaa eniten siirrettävän datan kokoa. </w:t>
-      </w:r>
-    </w:p>
-    <w:p>
-      <w:pPr>
-        <w:keepNext/>
-      </w:pPr>
-      <w:r>
-        <w:rPr>
-          <w:noProof/>
-        </w:rPr>
-        <w:lastRenderedPageBreak/>
-        <w:drawing>
-          <wp:inline distT="0" distB="0" distL="0" distR="0" wp14:anchorId="52A1214B" wp14:editId="68195301">
-            <wp:extent cx="5400040" cy="4054475"/>
-            <wp:effectExtent l="0" t="0" r="0" b="3175"/>
-            <wp:docPr id="12" name="Picture 12" descr="Chart, bar chart&#10;&#10;Description automatically generated"/>
-            <wp:cNvGraphicFramePr>
-              <a:graphicFrameLocks xmlns:a="http://schemas.openxmlformats.org/drawingml/2006/main" noChangeAspect="1"/>
-            </wp:cNvGraphicFramePr>
-            <a:graphic xmlns:a="http://schemas.openxmlformats.org/drawingml/2006/main">
-              <a:graphicData uri="http://schemas.openxmlformats.org/drawingml/2006/picture">
-                <pic:pic xmlns:pic="http://schemas.openxmlformats.org/drawingml/2006/picture">
-                  <pic:nvPicPr>
-                    <pic:cNvPr id="12" name="Picture 12" descr="Chart, bar chart&#10;&#10;Description automatically generated"/>
+                    <pic:cNvPr id="36219263" name="Picture 1" descr="A graph of different colored bars&#10;&#10;Description automatically generated"/>
                     <pic:cNvPicPr>
                       <a:picLocks noChangeAspect="1" noChangeArrowheads="1"/>
                     </pic:cNvPicPr>
@@ -9437,113 +9389,12 @@
     </w:p>
     <w:p>
       <w:pPr>
-        <w:pStyle w:val="Caption"/>
-      </w:pPr>
-      <w:bookmarkStart w:id="23" w:name="_Ref115924397"/>
-      <w:r>
-        <w:t xml:space="preserve">Kuva </w:t>
-      </w:r>
-      <w:fldSimple w:instr=" SEQ Kuva \* ARABIC ">
-        <w:r>
-          <w:rPr>
-            <w:noProof/>
-          </w:rPr>
-          <w:t>13</w:t>
-        </w:r>
-      </w:fldSimple>
-      <w:bookmarkEnd w:id="23"/>
-      <w:r>
-        <w:t xml:space="preserve"> HTTP-latausten latausajat</w:t>
-      </w:r>
-    </w:p>
-    <w:p/>
-    <w:p>
-      <w:pPr>
-        <w:ind w:firstLine="0"/>
-      </w:pPr>
-    </w:p>
-    <w:p>
-      <w:pPr>
-        <w:ind w:firstLine="0"/>
-      </w:pPr>
-    </w:p>
-    <w:p>
-      <w:pPr>
         <w:pStyle w:val="BodyText1"/>
       </w:pPr>
-      <w:r>
-        <w:fldChar w:fldCharType="begin"/>
-      </w:r>
-      <w:r>
-        <w:instrText xml:space="preserve"> REF _Ref115923720 \h </w:instrText>
-      </w:r>
-      <w:r>
-        <w:fldChar w:fldCharType="separate"/>
-      </w:r>
-      <w:r>
-        <w:t xml:space="preserve">Kuva </w:t>
-      </w:r>
-      <w:r>
-        <w:rPr>
-          <w:noProof/>
-        </w:rPr>
-        <w:t>13</w:t>
-      </w:r>
-      <w:r>
-        <w:fldChar w:fldCharType="end"/>
-      </w:r>
-      <w:r>
-        <w:t xml:space="preserve"> esittä </w:t>
-      </w:r>
-      <w:r>
-        <w:t xml:space="preserve">HTTP -latausten </w:t>
-      </w:r>
-      <w:r>
-        <w:t xml:space="preserve">lähetettävän datan määrää suhteessa tiedoston kokoon. </w:t>
-      </w:r>
-      <w:r>
-        <w:t xml:space="preserve">Lähetettävä data on mitattu Wireshark -ohjelmalla jota käytetään verkkojen analyysiin. Siirrettävässä datassa on mukana kaikki TCP- tasolla siirtnyt data, </w:t>
-      </w:r>
-      <w:r>
-        <w:t>joten se katttaa siirretävän tiedosotn sekä HTTP- pyyntöön tarvittavan datan.</w:t>
-      </w:r>
-      <w:r>
-        <w:t xml:space="preserve"> Kun käytetään pientä 5kb kokoista pyyntöä lähetettävän datan määrä kasvaa reilusti kaikilla koodauksilla.</w:t>
-      </w:r>
-      <w:r>
-        <w:t xml:space="preserve"> </w:t>
-      </w:r>
-      <w:r>
-        <w:t xml:space="preserve">Teoriassa form-data on  kaikista tehokkain tapa lähettää </w:t>
-      </w:r>
-      <w:r>
-        <w:t>dataa ja data siirtyy binäärimuodossa. Form-data kasvattaa lähetettävän datan määrää vain muutamalla prosentilla kun lähetettävän pyynnön koko on suuri. B</w:t>
-      </w:r>
-      <w:r>
-        <w:t>ase64 koodaus kasvattaa lähetettävän tiedoston kokoa noin 33%</w:t>
-      </w:r>
-      <w:r>
-        <w:t xml:space="preserve"> kun käytetään suurta pyyntöä</w:t>
-      </w:r>
-      <w:r>
-        <w:t>.</w:t>
-      </w:r>
-      <w:r>
-        <w:t xml:space="preserve"> Array koodaus kasvattaa siirrettävän datan 100% suuremmaksi mitä alkuperäinen tiedosto, jonka takia se ehdottomasti huonoin tapa siirtää tiedostoja HTTP protokollan avulla.</w:t>
-      </w:r>
-      <w:r>
-        <w:t xml:space="preserve"> Ainoastaan 500 kB on nähtävissä selkeasti teoreettinen tulos että form-data on nopein jonka jälkeen base64 koodaus on noin 33% hitaampi sekä array useampi kertoja hitaampi.</w:t>
-      </w:r>
-    </w:p>
-    <w:p>
-      <w:pPr>
-        <w:ind w:firstLine="0"/>
-      </w:pPr>
-    </w:p>
-    <w:p>
-      <w:pPr>
-        <w:keepNext/>
-        <w:ind w:firstLine="0"/>
+    </w:p>
+    <w:p>
+      <w:pPr>
+        <w:pStyle w:val="BodyText1"/>
       </w:pPr>
       <w:r>
         <w:rPr>
@@ -9551,10 +9402,10 @@
         </w:rPr>
         <w:lastRenderedPageBreak/>
         <w:drawing>
-          <wp:inline distT="0" distB="0" distL="0" distR="0" wp14:anchorId="49AD166E" wp14:editId="38613563">
+          <wp:inline distT="0" distB="0" distL="0" distR="0" wp14:anchorId="6CFD170C" wp14:editId="206C0642">
             <wp:extent cx="5400040" cy="4054475"/>
-            <wp:effectExtent l="0" t="0" r="0" b="3175"/>
-            <wp:docPr id="16" name="Picture 16" descr="Chart, bar chart&#10;&#10;Description automatically generated"/>
+            <wp:effectExtent l="0" t="0" r="0" b="0"/>
+            <wp:docPr id="190073973" name="Picture 2" descr="A graph of different colored bars&#10;&#10;Description automatically generated"/>
             <wp:cNvGraphicFramePr>
               <a:graphicFrameLocks xmlns:a="http://schemas.openxmlformats.org/drawingml/2006/main" noChangeAspect="1"/>
             </wp:cNvGraphicFramePr>
@@ -9562,7 +9413,7 @@
               <a:graphicData uri="http://schemas.openxmlformats.org/drawingml/2006/picture">
                 <pic:pic xmlns:pic="http://schemas.openxmlformats.org/drawingml/2006/picture">
                   <pic:nvPicPr>
-                    <pic:cNvPr id="16" name="Picture 16" descr="Chart, bar chart&#10;&#10;Description automatically generated"/>
+                    <pic:cNvPr id="190073973" name="Picture 2" descr="A graph of different colored bars&#10;&#10;Description automatically generated"/>
                     <pic:cNvPicPr>
                       <a:picLocks noChangeAspect="1" noChangeArrowheads="1"/>
                     </pic:cNvPicPr>
@@ -9602,201 +9453,232 @@
     </w:p>
     <w:p>
       <w:pPr>
-        <w:pStyle w:val="Caption"/>
-      </w:pPr>
-      <w:bookmarkStart w:id="24" w:name="_Ref115923720"/>
+        <w:pStyle w:val="BodyText1"/>
+      </w:pPr>
+      <w:r>
+        <w:t xml:space="preserve">1 M tiedosto </w:t>
+      </w:r>
+      <w:r>
+        <w:t>kasvaa</w:t>
+      </w:r>
+      <w:r>
+        <w:t xml:space="preserve"> hieman enemmän</w:t>
+      </w:r>
+      <w:r>
+        <w:t xml:space="preserve"> siirtäessä kuin suurempi 200 M tiedosto kaikilla muilla protokollilla, paitsi FTP:llä jolla se pysyy</w:t>
+      </w:r>
+      <w:r>
+        <w:t xml:space="preserve"> melkein</w:t>
+      </w:r>
+      <w:r>
+        <w:t xml:space="preserve"> samana.</w:t>
+      </w:r>
+      <w:r>
+        <w:t xml:space="preserve"> </w:t>
+      </w:r>
+      <w:r>
+        <w:t xml:space="preserve"> 1M </w:t>
+      </w:r>
+      <w:r>
+        <w:t>tiedoston</w:t>
+      </w:r>
+      <w:r>
+        <w:t xml:space="preserve"> kasvuprosentti on </w:t>
+      </w:r>
+      <w:r>
+        <w:t xml:space="preserve">3.7 </w:t>
+      </w:r>
+      <w:r>
+        <w:t>-</w:t>
+      </w:r>
+      <w:r>
+        <w:t xml:space="preserve"> 6.7 %</w:t>
+      </w:r>
+      <w:r>
+        <w:t xml:space="preserve"> välillä </w:t>
+      </w:r>
+      <w:r>
+        <w:t>ja 200 M tiedoston 4.0 - 4.7 % välillä.</w:t>
+      </w:r>
+      <w:r>
+        <w:t xml:space="preserve"> SFTP kasvaa eniten kummallakin tiedostokoolla. FTP kasvaa vähiten pienemmällä tiedostolla ja WebSocket puolestaan isommalla tiedostolla. Salatut protokollat kasvavat kaikista eniten isommolla tiedostolla ja pienemmällä tiedostolla SFTP ja HTTPS kasvavat eniten, mutta </w:t>
+      </w:r>
+      <w:r>
+        <w:t xml:space="preserve">FTPS kasvaa vähemmän kuin salaamattomat HTTP tai WebSocket. Pienellä tiedostolla kasvuun vaikuttaa enemmän esimerkiksi protokollan yhteydenavaus  ja käyttäjänhallinan prosessit. Esimerkiksi HTTP protokollaa </w:t>
+      </w:r>
+      <w:r>
+        <w:t>kasvattaa HTTP -pyynnön vastaus. Pienemmällä tiedostokoolla tämä vastaus on noin 1% tiedoston koosta.</w:t>
+      </w:r>
+    </w:p>
+    <w:p>
+      <w:pPr>
+        <w:pStyle w:val="BodyText1"/>
+      </w:pPr>
+    </w:p>
+    <w:p>
+      <w:pPr>
+        <w:pStyle w:val="BodyText1"/>
+      </w:pPr>
+      <w:r>
+        <w:t>[</w:t>
+      </w:r>
+      <w:r>
+        <w:t>https://www.forbes.com/advisor/business/software/what-is-pcap/</w:t>
+      </w:r>
+      <w:r>
+        <w:t>]</w:t>
+      </w:r>
+    </w:p>
+    <w:p>
+      <w:pPr>
+        <w:pStyle w:val="Heading2"/>
+      </w:pPr>
+      <w:bookmarkStart w:id="20" w:name="_Toc73893667"/>
+      <w:r>
+        <w:t>T</w:t>
+      </w:r>
+      <w:r>
+        <w:t>ehokkuusvertailu</w:t>
+      </w:r>
+      <w:bookmarkEnd w:id="20"/>
+    </w:p>
+    <w:p>
+      <w:pPr>
+        <w:pStyle w:val="BodyText1"/>
+      </w:pPr>
+      <w:r>
+        <w:fldChar w:fldCharType="begin"/>
+      </w:r>
+      <w:r>
+        <w:instrText xml:space="preserve"> REF _Ref115924351 \h </w:instrText>
+      </w:r>
+      <w:r>
+        <w:fldChar w:fldCharType="separate"/>
+      </w:r>
       <w:r>
         <w:t xml:space="preserve">Kuva </w:t>
       </w:r>
-      <w:fldSimple w:instr=" SEQ Kuva \* ARABIC ">
-        <w:r>
-          <w:rPr>
-            <w:noProof/>
-          </w:rPr>
-          <w:t>14</w:t>
-        </w:r>
-      </w:fldSimple>
-      <w:bookmarkEnd w:id="24"/>
-      <w:r>
-        <w:t xml:space="preserve"> HTTP  -latausten tiedoston kasvu lähettäessä</w:t>
+      <w:r>
+        <w:rPr>
+          <w:noProof/>
+        </w:rPr>
+        <w:t>11</w:t>
+      </w:r>
+      <w:r>
+        <w:fldChar w:fldCharType="end"/>
+      </w:r>
+      <w:r>
+        <w:t xml:space="preserve"> esittää</w:t>
+      </w:r>
+      <w:r>
+        <w:t xml:space="preserve"> FTP</w:t>
+      </w:r>
+      <w:r>
+        <w:t>-</w:t>
+      </w:r>
+      <w:r>
+        <w:t>, FTPS</w:t>
+      </w:r>
+      <w:r>
+        <w:t>-</w:t>
+      </w:r>
+      <w:r>
+        <w:t xml:space="preserve"> sekä SFTP</w:t>
+      </w:r>
+      <w:r>
+        <w:t>-</w:t>
+      </w:r>
+      <w:r>
+        <w:t>latausten latausaikojen tulokset Python</w:t>
+      </w:r>
+      <w:r>
+        <w:t>-</w:t>
+      </w:r>
+      <w:r>
+        <w:t xml:space="preserve"> ja C#</w:t>
+      </w:r>
+      <w:r>
+        <w:t>-</w:t>
+      </w:r>
+      <w:r>
+        <w:t xml:space="preserve">kirjastoilla toteutettuna. </w:t>
+      </w:r>
+      <w:r>
+        <w:t>Kuvasta nähdään että SFTP on selvästi FTPtä ja FTPStä hitaampi molemmilla ohjelmointikielillä suurimmilla tiedost</w:t>
+      </w:r>
+      <w:r>
+        <w:t>oilla</w:t>
+      </w:r>
+      <w:r>
+        <w:t xml:space="preserve">. Pienellä tiedostokoolla </w:t>
+      </w:r>
+      <w:r>
+        <w:lastRenderedPageBreak/>
+        <w:t>SFTP ei ole hitaampi kuin FTP tai FTPS, mutta ero kasvaa voimakkaasti kun tiedoston koko kasvaa.</w:t>
+      </w:r>
+      <w:r>
+        <w:t xml:space="preserve"> </w:t>
+      </w:r>
+      <w:r>
+        <w:t>Python koodissa SFTP</w:t>
+      </w:r>
+      <w:r>
+        <w:t>:n</w:t>
+      </w:r>
+      <w:r>
+        <w:t xml:space="preserve"> suorituskyky on selvästi huonompi, </w:t>
+      </w:r>
+      <w:r>
+        <w:t>kuin mitä</w:t>
+      </w:r>
+      <w:r>
+        <w:t xml:space="preserve"> C#</w:t>
+      </w:r>
+      <w:r>
+        <w:t>-</w:t>
+      </w:r>
+      <w:r>
+        <w:t>koodilla on, mutta FTP</w:t>
+      </w:r>
+      <w:r>
+        <w:t>-</w:t>
+      </w:r>
+      <w:r>
+        <w:t xml:space="preserve"> ja FTPS</w:t>
+      </w:r>
+      <w:r>
+        <w:t>-</w:t>
+      </w:r>
+      <w:r>
+        <w:t>latausten kohdalla ohjelmointiielellä ei ole merkitystä.</w:t>
+      </w:r>
+      <w:r>
+        <w:t xml:space="preserve"> FTP ja FTPS suorituskyvyt eroavat toisistaan vain vähän. Pienillä tiedostoilla FTP on hieman nopeampi koska aloitusprosessi on </w:t>
+      </w:r>
+      <w:r>
+        <w:t>lyhyempi</w:t>
+      </w:r>
+      <w:r>
+        <w:t>,</w:t>
+      </w:r>
+      <w:r>
+        <w:t xml:space="preserve"> koska yhteyttä ei  salata.</w:t>
       </w:r>
     </w:p>
     <w:p>
       <w:pPr>
         <w:pStyle w:val="BodyText1"/>
-      </w:pPr>
-      <w:r>
-        <w:fldChar w:fldCharType="begin"/>
-      </w:r>
-      <w:r>
-        <w:instrText xml:space="preserve"> REF _Ref115924454 \h </w:instrText>
-      </w:r>
-      <w:r>
-        <w:fldChar w:fldCharType="separate"/>
-      </w:r>
-      <w:r>
-        <w:t xml:space="preserve">Kuva </w:t>
-      </w:r>
+        <w:keepNext/>
+      </w:pPr>
       <w:r>
         <w:rPr>
           <w:noProof/>
         </w:rPr>
-        <w:t>14</w:t>
-      </w:r>
-      <w:r>
-        <w:fldChar w:fldCharType="end"/>
-      </w:r>
-      <w:r>
-        <w:t xml:space="preserve"> </w:t>
-      </w:r>
-      <w:r>
-        <w:t>esit</w:t>
-      </w:r>
-      <w:r>
-        <w:t>tää</w:t>
-      </w:r>
-      <w:r>
-        <w:t xml:space="preserve"> Webocket</w:t>
-      </w:r>
-      <w:r>
-        <w:t>-</w:t>
-      </w:r>
-      <w:r>
-        <w:t>lataukse</w:t>
-      </w:r>
-      <w:r>
-        <w:t>n</w:t>
-      </w:r>
-      <w:r>
-        <w:t xml:space="preserve"> tulokset. </w:t>
-      </w:r>
-      <w:r>
-        <w:t>Websocket</w:t>
-      </w:r>
-      <w:r>
-        <w:t>-</w:t>
-      </w:r>
-      <w:r>
-        <w:t>yhteys luotiin .NET</w:t>
-      </w:r>
-      <w:r>
-        <w:t>:n</w:t>
-      </w:r>
-      <w:r>
-        <w:t xml:space="preserve"> SignalR</w:t>
-      </w:r>
-      <w:r>
-        <w:t>-</w:t>
-      </w:r>
-      <w:r>
-        <w:t>kirjaston avulla. SignalR</w:t>
-      </w:r>
-      <w:r>
-        <w:t>-</w:t>
-      </w:r>
-      <w:r>
-        <w:t xml:space="preserve">kirjasto on osa .NET joten sitä ei tarvitse erikseen asentaa </w:t>
-      </w:r>
-      <w:r>
-        <w:t>palvelimelle</w:t>
-      </w:r>
-      <w:r>
-        <w:t>, mutta selaimeen se tarvitsi asentaa npm</w:t>
-      </w:r>
-      <w:r>
-        <w:t>-</w:t>
-      </w:r>
-      <w:r>
-        <w:t>pakettina. Signal käyttää konepellin alla selaimen Websocket API</w:t>
-      </w:r>
-      <w:r>
-        <w:t>:</w:t>
-      </w:r>
-      <w:r>
-        <w:t xml:space="preserve">a, mutta se luo korkeamman tason rajapinnan, mahdollistaen </w:t>
-      </w:r>
-      <w:r>
-        <w:t>palvelinpään</w:t>
-      </w:r>
-      <w:r>
-        <w:t xml:space="preserve"> funktioiden kutsumisen käyttöliittymästä websocket</w:t>
-      </w:r>
-      <w:r>
-        <w:t>-</w:t>
-      </w:r>
-      <w:r>
-        <w:t>yhteyden avulla.</w:t>
-      </w:r>
-      <w:r>
-        <w:t xml:space="preserve"> Binääriviestintää varten SignalR kirjastoon joutuu asenta</w:t>
-      </w:r>
-      <w:r>
-        <w:t>m</w:t>
-      </w:r>
-      <w:r>
-        <w:t>a</w:t>
-      </w:r>
-      <w:r>
-        <w:t>an</w:t>
-      </w:r>
-      <w:r>
-        <w:t xml:space="preserve"> lisäosan Nuget paketin nimeltään MessagePack sekä käyttöliittymään saman</w:t>
-      </w:r>
-      <w:r>
-        <w:t xml:space="preserve"> </w:t>
-      </w:r>
-      <w:r>
-        <w:t>nimisen npm</w:t>
-      </w:r>
-      <w:r>
-        <w:t>-</w:t>
-      </w:r>
-      <w:r>
-        <w:t>paketin.</w:t>
-      </w:r>
-      <w:r>
-        <w:t xml:space="preserve"> Lataus suoritettiin sekä merkkijono viestinä että binäärinä</w:t>
-      </w:r>
-      <w:r>
-        <w:t xml:space="preserve"> ja te</w:t>
-      </w:r>
-      <w:r>
-        <w:t>s</w:t>
-      </w:r>
-      <w:r>
-        <w:t xml:space="preserve">tissä käytettiin kolmea erikokoista tiedostoa. </w:t>
-      </w:r>
-      <w:r>
-        <w:t>Latausten ajat olivat hyvin sama</w:t>
-      </w:r>
-      <w:r>
-        <w:t>nlaiset</w:t>
-      </w:r>
-      <w:r>
-        <w:t xml:space="preserve"> riippumatta käytettiinkö merkkijono- vai binääriformaattia. Pienimmillä tiedostoilla merkkijono oli hitusen nopeampi, mutta suuremmalla tiedostolla </w:t>
-      </w:r>
-      <w:r>
-        <w:t xml:space="preserve">binääri oli hieman nopeampi. Teoriassa binääriformaatti pitäisi olla nopeampi, koska siirrettävä data on pienempi. </w:t>
-      </w:r>
-      <w:r>
-        <w:t xml:space="preserve"> </w:t>
-      </w:r>
-    </w:p>
-    <w:p>
-      <w:pPr>
-        <w:keepNext/>
-        <w:ind w:firstLine="0"/>
-      </w:pPr>
-      <w:r>
-        <w:rPr>
-          <w:noProof/>
-        </w:rPr>
-        <w:lastRenderedPageBreak/>
         <w:drawing>
-          <wp:inline distT="0" distB="0" distL="0" distR="0" wp14:anchorId="39B39EF0" wp14:editId="5EDA3367">
-            <wp:extent cx="5400040" cy="4054475"/>
-            <wp:effectExtent l="0" t="0" r="0" b="3175"/>
-            <wp:docPr id="6" name="Picture 6" descr="Chart&#10;&#10;Description automatically generated"/>
+          <wp:inline distT="0" distB="0" distL="0" distR="0" wp14:anchorId="0C81FCE9" wp14:editId="36C3D069">
+            <wp:extent cx="5400040" cy="2826385"/>
+            <wp:effectExtent l="0" t="0" r="0" b="0"/>
+            <wp:docPr id="11" name="Picture 11" descr="Chart, line chart&#10;&#10;Description automatically generated"/>
             <wp:cNvGraphicFramePr>
               <a:graphicFrameLocks xmlns:a="http://schemas.openxmlformats.org/drawingml/2006/main" noChangeAspect="1"/>
             </wp:cNvGraphicFramePr>
@@ -9804,7 +9686,7 @@
               <a:graphicData uri="http://schemas.openxmlformats.org/drawingml/2006/picture">
                 <pic:pic xmlns:pic="http://schemas.openxmlformats.org/drawingml/2006/picture">
                   <pic:nvPicPr>
-                    <pic:cNvPr id="6" name="Picture 6" descr="Chart&#10;&#10;Description automatically generated"/>
+                    <pic:cNvPr id="11" name="Picture 11" descr="Chart, line chart&#10;&#10;Description automatically generated"/>
                     <pic:cNvPicPr>
                       <a:picLocks noChangeAspect="1" noChangeArrowheads="1"/>
                     </pic:cNvPicPr>
@@ -9825,7 +9707,7 @@
                   <pic:spPr bwMode="auto">
                     <a:xfrm>
                       <a:off x="0" y="0"/>
-                      <a:ext cx="5400040" cy="4054475"/>
+                      <a:ext cx="5400040" cy="2826385"/>
                     </a:xfrm>
                     <a:prstGeom prst="rect">
                       <a:avLst/>
@@ -9846,79 +9728,102 @@
       <w:pPr>
         <w:pStyle w:val="Caption"/>
       </w:pPr>
-      <w:bookmarkStart w:id="25" w:name="_Ref115924454"/>
+      <w:bookmarkStart w:id="21" w:name="_Ref115924351"/>
+      <w:bookmarkStart w:id="22" w:name="_Ref108977386"/>
       <w:r>
         <w:t xml:space="preserve">Kuva </w:t>
       </w:r>
-      <w:fldSimple w:instr=" SEQ Kuva \* ARABIC ">
-        <w:r>
-          <w:rPr>
-            <w:noProof/>
-          </w:rPr>
-          <w:t>15</w:t>
-        </w:r>
-      </w:fldSimple>
-      <w:bookmarkEnd w:id="25"/>
-      <w:r>
-        <w:t xml:space="preserve"> Websocket-lataus</w:t>
-      </w:r>
-      <w:r>
-        <w:tab/>
-      </w:r>
-      <w:r>
-        <w:tab/>
-      </w:r>
-      <w:r>
-        <w:tab/>
-      </w:r>
-    </w:p>
-    <w:p>
-      <w:pPr>
-        <w:ind w:firstLine="0"/>
-      </w:pPr>
       <w:r>
         <w:fldChar w:fldCharType="begin"/>
       </w:r>
       <w:r>
-        <w:instrText xml:space="preserve"> REF _Ref115930131 \h </w:instrText>
+        <w:instrText xml:space="preserve"> SEQ Kuva \* ARABIC </w:instrText>
       </w:r>
       <w:r>
         <w:fldChar w:fldCharType="separate"/>
       </w:r>
       <w:r>
+        <w:rPr>
+          <w:noProof/>
+        </w:rPr>
+        <w:t>12</w:t>
+      </w:r>
+      <w:r>
+        <w:rPr>
+          <w:noProof/>
+        </w:rPr>
+        <w:fldChar w:fldCharType="end"/>
+      </w:r>
+      <w:bookmarkEnd w:id="21"/>
+      <w:r>
+        <w:t xml:space="preserve"> FTP, FTPS ja SFTP latausten tulokset</w:t>
+      </w:r>
+      <w:bookmarkEnd w:id="22"/>
+    </w:p>
+    <w:p>
+      <w:pPr>
+        <w:pStyle w:val="BodyText1"/>
+      </w:pPr>
+      <w:r>
+        <w:fldChar w:fldCharType="begin"/>
+      </w:r>
+      <w:r>
+        <w:instrText xml:space="preserve"> REF _Ref115924397 \h </w:instrText>
+      </w:r>
+      <w:r>
+        <w:fldChar w:fldCharType="separate"/>
+      </w:r>
+      <w:r>
         <w:t xml:space="preserve">Kuva </w:t>
       </w:r>
       <w:r>
         <w:rPr>
           <w:noProof/>
         </w:rPr>
-        <w:t>15</w:t>
+        <w:t>12</w:t>
       </w:r>
       <w:r>
         <w:fldChar w:fldCharType="end"/>
       </w:r>
       <w:r>
-        <w:t xml:space="preserve"> e</w:t>
-      </w:r>
-      <w:r>
-        <w:t>sittää siirrettävän datan suuruutta verrattuna alkuperäiseen tiedostoon. Siirrettävä data on mitattu TCP -tasolla</w:t>
-      </w:r>
-      <w:r>
-        <w:t>,</w:t>
-      </w:r>
-      <w:r>
-        <w:t xml:space="preserve"> samaan tapaan kuin HTTP -pyyntöjen siirrettävän datan suuruutta vertailtaessa.  </w:t>
-      </w:r>
-      <w:r>
-        <w:t xml:space="preserve">String -formaatilla lähetettäessä siirrettävä data on kaksinkertainen alkuperäiseen tiedsotoon nähden ja binary -formattissa </w:t>
-      </w:r>
-      <w:r>
-        <w:t>siirrettävä data 11% suurempi mitä alkuperäinen tiedosto.</w:t>
-      </w:r>
-    </w:p>
-    <w:p>
-      <w:pPr>
-        <w:pStyle w:val="BodyText1"/>
+        <w:t xml:space="preserve"> esittää</w:t>
+      </w:r>
+      <w:r>
+        <w:t xml:space="preserve"> HTTP latauksien latausajat</w:t>
+      </w:r>
+      <w:r>
+        <w:t>. Latausten pyynnön koko on esitetty x-akselilla ja latausaika on esitetty y-akselilla. Pylväide</w:t>
+      </w:r>
+      <w:r>
+        <w:t>n</w:t>
+      </w:r>
+      <w:r>
+        <w:t xml:space="preserve"> väri puolestaan merkitsee eri pyynnön koodausta</w:t>
+      </w:r>
+      <w:r>
+        <w:t xml:space="preserve">.  </w:t>
+      </w:r>
+      <w:r>
+        <w:t xml:space="preserve">Kuvaajasta näkee selvästi että pyynnön koon suurentuessa latausaika pienenee </w:t>
+      </w:r>
+      <w:r>
+        <w:t xml:space="preserve">erittäin voimakkaasti kaikilla koodauksilla. Pienempi pyynnön koko aiheittaa useampia pyyntöjä </w:t>
+      </w:r>
+      <w:r>
+        <w:t>palvelimelle, joka hidastaa latausta merkittävästi.  5 kB</w:t>
+      </w:r>
+      <w:r>
+        <w:t>:n</w:t>
+      </w:r>
+      <w:r>
+        <w:t xml:space="preserve"> kok</w:t>
+      </w:r>
+      <w:r>
+        <w:t xml:space="preserve">osilla pyynnöillä hitain koodaus on base64, vaikka teoriassa array on kaikista hitain koska se kasvattaa eniten siirrettävän datan kokoa. </w:t>
+      </w:r>
+    </w:p>
+    <w:p>
+      <w:pPr>
         <w:keepNext/>
       </w:pPr>
       <w:r>
@@ -9927,10 +9832,10 @@
         </w:rPr>
         <w:lastRenderedPageBreak/>
         <w:drawing>
-          <wp:inline distT="0" distB="0" distL="0" distR="0" wp14:anchorId="077274B7" wp14:editId="662F5C72">
+          <wp:inline distT="0" distB="0" distL="0" distR="0" wp14:anchorId="52A1214B" wp14:editId="68195301">
             <wp:extent cx="5400040" cy="4054475"/>
             <wp:effectExtent l="0" t="0" r="0" b="3175"/>
-            <wp:docPr id="21" name="Picture 21" descr="Chart&#10;&#10;Description automatically generated"/>
+            <wp:docPr id="12" name="Picture 12" descr="Chart, bar chart&#10;&#10;Description automatically generated"/>
             <wp:cNvGraphicFramePr>
               <a:graphicFrameLocks xmlns:a="http://schemas.openxmlformats.org/drawingml/2006/main" noChangeAspect="1"/>
             </wp:cNvGraphicFramePr>
@@ -9938,7 +9843,7 @@
               <a:graphicData uri="http://schemas.openxmlformats.org/drawingml/2006/picture">
                 <pic:pic xmlns:pic="http://schemas.openxmlformats.org/drawingml/2006/picture">
                   <pic:nvPicPr>
-                    <pic:cNvPr id="21" name="Picture 21" descr="Chart&#10;&#10;Description automatically generated"/>
+                    <pic:cNvPr id="12" name="Picture 12" descr="Chart, bar chart&#10;&#10;Description automatically generated"/>
                     <pic:cNvPicPr>
                       <a:picLocks noChangeAspect="1" noChangeArrowheads="1"/>
                     </pic:cNvPicPr>
@@ -9980,20 +9885,46 @@
       <w:pPr>
         <w:pStyle w:val="Caption"/>
       </w:pPr>
+      <w:bookmarkStart w:id="23" w:name="_Ref115924397"/>
       <w:r>
         <w:t xml:space="preserve">Kuva </w:t>
       </w:r>
-      <w:fldSimple w:instr=" SEQ Kuva \* ARABIC ">
-        <w:r>
-          <w:rPr>
-            <w:noProof/>
-          </w:rPr>
-          <w:t>16</w:t>
-        </w:r>
-      </w:fldSimple>
-      <w:r>
-        <w:t xml:space="preserve"> Websocket -latauksen siirrettävän datan kasvu</w:t>
-      </w:r>
+      <w:r>
+        <w:fldChar w:fldCharType="begin"/>
+      </w:r>
+      <w:r>
+        <w:instrText xml:space="preserve"> SEQ Kuva \* ARABIC </w:instrText>
+      </w:r>
+      <w:r>
+        <w:fldChar w:fldCharType="separate"/>
+      </w:r>
+      <w:r>
+        <w:rPr>
+          <w:noProof/>
+        </w:rPr>
+        <w:t>13</w:t>
+      </w:r>
+      <w:r>
+        <w:rPr>
+          <w:noProof/>
+        </w:rPr>
+        <w:fldChar w:fldCharType="end"/>
+      </w:r>
+      <w:bookmarkEnd w:id="23"/>
+      <w:r>
+        <w:t xml:space="preserve"> HTTP-latausten latausajat</w:t>
+      </w:r>
+    </w:p>
+    <w:p/>
+    <w:p>
+      <w:pPr>
+        <w:ind w:firstLine="0"/>
+      </w:pPr>
+    </w:p>
+    <w:p>
+      <w:pPr>
+        <w:ind w:firstLine="0"/>
+      </w:pPr>
     </w:p>
     <w:p>
       <w:pPr>
@@ -10003,7 +9934,7 @@
         <w:fldChar w:fldCharType="begin"/>
       </w:r>
       <w:r>
-        <w:instrText xml:space="preserve"> REF _Ref115924494 \h </w:instrText>
+        <w:instrText xml:space="preserve"> REF _Ref115923720 \h </w:instrText>
       </w:r>
       <w:r>
         <w:fldChar w:fldCharType="separate"/>
@@ -10015,90 +9946,63 @@
         <w:rPr>
           <w:noProof/>
         </w:rPr>
-        <w:t>15</w:t>
+        <w:t>13</w:t>
       </w:r>
       <w:r>
         <w:fldChar w:fldCharType="end"/>
       </w:r>
       <w:r>
+        <w:t xml:space="preserve"> esittä </w:t>
+      </w:r>
+      <w:r>
+        <w:t xml:space="preserve">HTTP -latausten </w:t>
+      </w:r>
+      <w:r>
+        <w:t xml:space="preserve">lähetettävän datan määrää suhteessa tiedoston kokoon. </w:t>
+      </w:r>
+      <w:r>
+        <w:t xml:space="preserve">Lähetettävä data on mitattu Wireshark -ohjelmalla jota käytetään verkkojen analyysiin. Siirrettävässä datassa on mukana kaikki TCP- tasolla siirtnyt data, </w:t>
+      </w:r>
+      <w:r>
+        <w:t>joten se katttaa siirretävän tiedosotn sekä HTTP- pyyntöön tarvittavan datan.</w:t>
+      </w:r>
+      <w:r>
+        <w:t xml:space="preserve"> Kun käytetään pientä 5kb kokoista pyyntöä lähetettävän datan määrä kasvaa reilusti kaikilla koodauksilla.</w:t>
+      </w:r>
+      <w:r>
         <w:t xml:space="preserve"> </w:t>
       </w:r>
       <w:r>
-        <w:t>esittää</w:t>
-      </w:r>
-      <w:r>
-        <w:t xml:space="preserve"> </w:t>
-      </w:r>
-      <w:r>
-        <w:t xml:space="preserve">tiedostojen talletusnopeuksia eri talletusratkaisuilla. Kuvan y-akseli on logaritminen ja siitä erottuu selvästi etttä </w:t>
-      </w:r>
-      <w:r>
-        <w:t>Di</w:t>
-      </w:r>
-      <w:r>
-        <w:t>s</w:t>
-      </w:r>
-      <w:r>
-        <w:t>k</w:t>
-      </w:r>
-      <w:r>
-        <w:t xml:space="preserve"> ja </w:t>
-      </w:r>
-      <w:r>
-        <w:t>F</w:t>
-      </w:r>
-      <w:r>
-        <w:t>ile Storage ovat huomattavasti nopeimpia talletusratkaisuja. Tä</w:t>
-      </w:r>
-      <w:r>
-        <w:t xml:space="preserve">hän vaikuttavia tekijöitä on sisäverkon verkkoliikenne ja ne eivät vaadi mitään kirjautumismekanismia. </w:t>
-      </w:r>
-      <w:r>
-        <w:t>SQL</w:t>
-      </w:r>
-      <w:r>
-        <w:t>-</w:t>
-      </w:r>
-      <w:r>
-        <w:t>talletus on seuraavaksi nopein. Siinä data siirretään TCP yhteydellä sisäverkossa, mutta SQL</w:t>
-      </w:r>
-      <w:r>
-        <w:t>-</w:t>
-      </w:r>
-      <w:r>
-        <w:t>kyselyt tarvitsevat kirjautumis</w:t>
-      </w:r>
-      <w:r>
-        <w:t>-</w:t>
-      </w:r>
-      <w:r>
-        <w:t xml:space="preserve"> ja datan eheysprosessit jotka hidastavat tiedostojen tallettamista. Blob Storage sekä Cosmos käyttävät julkisen verkon HTTP API</w:t>
-      </w:r>
-      <w:r>
-        <w:t>:</w:t>
-      </w:r>
-      <w:r>
-        <w:t xml:space="preserve">a tiedostojen tallentamiseen ja ovat siksi ehdottomasti hitaimpia talletuspaikkoja. Blob Storage mahdollistaa binääritiedostojen tallentamisen binäärimuodossa, mutta Cosmos käyttää pelkästään </w:t>
-      </w:r>
-      <w:r>
-        <w:t>json</w:t>
-      </w:r>
-      <w:r>
-        <w:t>-</w:t>
-      </w:r>
-      <w:r>
-        <w:t>dokumenttejä ja tiedostojen koko kasvaa merkittävästi kun on tallennettuna tekstinä. Cosmoksen json</w:t>
-      </w:r>
-      <w:r>
-        <w:t>-</w:t>
-      </w:r>
-      <w:r>
-        <w:t xml:space="preserve">dokumentin maksimikoko on 2MB joten Cosmoksen suorituskykyä ei voitu testata 10 MB tiedostoilla. </w:t>
-      </w:r>
+        <w:t xml:space="preserve">Teoriassa form-data on  kaikista tehokkain tapa lähettää </w:t>
+      </w:r>
+      <w:r>
+        <w:t>dataa ja data siirtyy binäärimuodossa. Form-data kasvattaa lähetettävän datan määrää vain muutamalla prosentilla kun lähetettävän pyynnön koko on suuri. B</w:t>
+      </w:r>
+      <w:r>
+        <w:t>ase64 koodaus kasvattaa lähetettävän tiedoston kokoa noin 33%</w:t>
+      </w:r>
+      <w:r>
+        <w:t xml:space="preserve"> kun käytetään suurta pyyntöä</w:t>
+      </w:r>
+      <w:r>
+        <w:t>.</w:t>
+      </w:r>
+      <w:r>
+        <w:t xml:space="preserve"> Array koodaus kasvattaa siirrettävän datan 100% suuremmaksi mitä alkuperäinen tiedosto, jonka takia se ehdottomasti huonoin tapa siirtää tiedostoja HTTP protokollan avulla.</w:t>
+      </w:r>
+      <w:r>
+        <w:t xml:space="preserve"> Ainoastaan 500 kB on nähtävissä selkeasti teoreettinen tulos että form-data on nopein jonka jälkeen base64 koodaus on noin 33% hitaampi sekä array useampi kertoja hitaampi.</w:t>
+      </w:r>
+    </w:p>
+    <w:p>
+      <w:pPr>
+        <w:ind w:firstLine="0"/>
+      </w:pPr>
     </w:p>
     <w:p>
       <w:pPr>
         <w:keepNext/>
+        <w:ind w:firstLine="0"/>
       </w:pPr>
       <w:r>
         <w:rPr>
@@ -10106,10 +10010,10 @@
         </w:rPr>
         <w:lastRenderedPageBreak/>
         <w:drawing>
-          <wp:inline distT="0" distB="0" distL="0" distR="0" wp14:anchorId="1D7E2FC9" wp14:editId="6DB99371">
+          <wp:inline distT="0" distB="0" distL="0" distR="0" wp14:anchorId="49AD166E" wp14:editId="38613563">
             <wp:extent cx="5400040" cy="4054475"/>
             <wp:effectExtent l="0" t="0" r="0" b="3175"/>
-            <wp:docPr id="22" name="Picture 22" descr="Chart, line chart&#10;&#10;Description automatically generated"/>
+            <wp:docPr id="16" name="Picture 16" descr="Chart, bar chart&#10;&#10;Description automatically generated"/>
             <wp:cNvGraphicFramePr>
               <a:graphicFrameLocks xmlns:a="http://schemas.openxmlformats.org/drawingml/2006/main" noChangeAspect="1"/>
             </wp:cNvGraphicFramePr>
@@ -10117,7 +10021,7 @@
               <a:graphicData uri="http://schemas.openxmlformats.org/drawingml/2006/picture">
                 <pic:pic xmlns:pic="http://schemas.openxmlformats.org/drawingml/2006/picture">
                   <pic:nvPicPr>
-                    <pic:cNvPr id="22" name="Picture 22" descr="Chart, line chart&#10;&#10;Description automatically generated"/>
+                    <pic:cNvPr id="16" name="Picture 16" descr="Chart, bar chart&#10;&#10;Description automatically generated"/>
                     <pic:cNvPicPr>
                       <a:picLocks noChangeAspect="1" noChangeArrowheads="1"/>
                     </pic:cNvPicPr>
@@ -10159,89 +10063,212 @@
       <w:pPr>
         <w:pStyle w:val="Caption"/>
       </w:pPr>
-      <w:bookmarkStart w:id="26" w:name="_Ref115924494"/>
+      <w:bookmarkStart w:id="24" w:name="_Ref115923720"/>
       <w:r>
         <w:t xml:space="preserve">Kuva </w:t>
       </w:r>
-      <w:fldSimple w:instr=" SEQ Kuva \* ARABIC ">
-        <w:r>
-          <w:rPr>
-            <w:noProof/>
-          </w:rPr>
-          <w:t>17</w:t>
-        </w:r>
-      </w:fldSimple>
-      <w:bookmarkEnd w:id="26"/>
-      <w:r>
-        <w:t xml:space="preserve"> Tiedostojen talletusnopeuksia</w:t>
+      <w:r>
+        <w:fldChar w:fldCharType="begin"/>
+      </w:r>
+      <w:r>
+        <w:instrText xml:space="preserve"> SEQ Kuva \* ARABIC </w:instrText>
+      </w:r>
+      <w:r>
+        <w:fldChar w:fldCharType="separate"/>
+      </w:r>
+      <w:r>
+        <w:rPr>
+          <w:noProof/>
+        </w:rPr>
+        <w:t>14</w:t>
+      </w:r>
+      <w:r>
+        <w:rPr>
+          <w:noProof/>
+        </w:rPr>
+        <w:fldChar w:fldCharType="end"/>
+      </w:r>
+      <w:bookmarkEnd w:id="24"/>
+      <w:r>
+        <w:t xml:space="preserve"> HTTP  -latausten tiedoston kasvu lähettäessä</w:t>
       </w:r>
     </w:p>
     <w:p>
       <w:pPr>
         <w:pStyle w:val="BodyText1"/>
       </w:pPr>
-    </w:p>
-    <w:p>
-      <w:pPr>
-        <w:pStyle w:val="BodyText1"/>
-      </w:pPr>
-    </w:p>
-    <w:p>
-      <w:pPr>
-        <w:pStyle w:val="BodyText1"/>
-      </w:pPr>
-      <w:r>
-        <w:t>Yksi tutkimuksista on vertailla  tiedostojen tallentamista SQL-kantaan binäärisenä blob tyyppina. Toinen mahdollinen vaihtoehto on tallentaa SQL-tietokantaan tiedoston tiedostopolku ja tallentaa tiedosto kovalevylle tietokannan sijaan.</w:t>
+      <w:r>
+        <w:fldChar w:fldCharType="begin"/>
+      </w:r>
+      <w:r>
+        <w:instrText xml:space="preserve"> REF _Ref115924454 \h </w:instrText>
+      </w:r>
+      <w:r>
+        <w:fldChar w:fldCharType="separate"/>
+      </w:r>
+      <w:r>
+        <w:t xml:space="preserve">Kuva </w:t>
+      </w:r>
+      <w:r>
+        <w:rPr>
+          <w:noProof/>
+        </w:rPr>
+        <w:t>14</w:t>
+      </w:r>
+      <w:r>
+        <w:fldChar w:fldCharType="end"/>
       </w:r>
       <w:r>
         <w:t xml:space="preserve"> </w:t>
       </w:r>
       <w:r>
-        <w:fldChar w:fldCharType="begin"/>
-      </w:r>
-      <w:r>
-        <w:instrText xml:space="preserve"> REF _Ref111715868 \h </w:instrText>
-      </w:r>
-      <w:r>
-        <w:fldChar w:fldCharType="separate"/>
-      </w:r>
-      <w:r>
-        <w:t xml:space="preserve">Kuva </w:t>
-      </w:r>
+        <w:t>esit</w:t>
+      </w:r>
+      <w:r>
+        <w:t>tää</w:t>
+      </w:r>
+      <w:r>
+        <w:t xml:space="preserve"> Webocket</w:t>
+      </w:r>
+      <w:r>
+        <w:t>-</w:t>
+      </w:r>
+      <w:r>
+        <w:t>lataukse</w:t>
+      </w:r>
+      <w:r>
+        <w:t>n</w:t>
+      </w:r>
+      <w:r>
+        <w:t xml:space="preserve"> tulokset. </w:t>
+      </w:r>
+      <w:r>
+        <w:t>Websocket</w:t>
+      </w:r>
+      <w:r>
+        <w:t>-</w:t>
+      </w:r>
+      <w:r>
+        <w:t>yhteys luotiin .NET</w:t>
+      </w:r>
+      <w:r>
+        <w:t>:n</w:t>
+      </w:r>
+      <w:r>
+        <w:t xml:space="preserve"> SignalR</w:t>
+      </w:r>
+      <w:r>
+        <w:t>-</w:t>
+      </w:r>
+      <w:r>
+        <w:t>kirjaston avulla. SignalR</w:t>
+      </w:r>
+      <w:r>
+        <w:t>-</w:t>
+      </w:r>
+      <w:r>
+        <w:t xml:space="preserve">kirjasto on osa .NET joten sitä ei tarvitse erikseen asentaa </w:t>
+      </w:r>
+      <w:r>
+        <w:t>palvelimelle</w:t>
+      </w:r>
+      <w:r>
+        <w:t>, mutta selaimeen se tarvitsi asentaa npm</w:t>
+      </w:r>
+      <w:r>
+        <w:t>-</w:t>
+      </w:r>
+      <w:r>
+        <w:t>pakettina. Signal käyttää konepellin alla selaimen Websocket API</w:t>
+      </w:r>
+      <w:r>
+        <w:t>:</w:t>
+      </w:r>
+      <w:r>
+        <w:t xml:space="preserve">a, mutta se luo korkeamman tason rajapinnan, mahdollistaen </w:t>
+      </w:r>
+      <w:r>
+        <w:t>palvelinpään</w:t>
+      </w:r>
+      <w:r>
+        <w:t xml:space="preserve"> funktioiden kutsumisen käyttöliittymästä websocket</w:t>
+      </w:r>
+      <w:r>
+        <w:t>-</w:t>
+      </w:r>
+      <w:r>
+        <w:t>yhteyden avulla.</w:t>
+      </w:r>
+      <w:r>
+        <w:t xml:space="preserve"> Binääriviestintää varten SignalR kirjastoon joutuu asenta</w:t>
+      </w:r>
+      <w:r>
+        <w:t>m</w:t>
+      </w:r>
+      <w:r>
+        <w:t>a</w:t>
+      </w:r>
+      <w:r>
+        <w:t>an</w:t>
+      </w:r>
+      <w:r>
+        <w:t xml:space="preserve"> lisäosan Nuget paketin nimeltään MessagePack sekä käyttöliittymään saman</w:t>
+      </w:r>
+      <w:r>
+        <w:t xml:space="preserve"> </w:t>
+      </w:r>
+      <w:r>
+        <w:t>nimisen npm</w:t>
+      </w:r>
+      <w:r>
+        <w:t>-</w:t>
+      </w:r>
+      <w:r>
+        <w:t>paketin.</w:t>
+      </w:r>
+      <w:r>
+        <w:t xml:space="preserve"> Lataus suoritettiin sekä merkkijono viestinä että binäärinä</w:t>
+      </w:r>
+      <w:r>
+        <w:t xml:space="preserve"> ja te</w:t>
+      </w:r>
+      <w:r>
+        <w:t>s</w:t>
+      </w:r>
+      <w:r>
+        <w:t xml:space="preserve">tissä käytettiin kolmea erikokoista tiedostoa. </w:t>
+      </w:r>
+      <w:r>
+        <w:t>Latausten ajat olivat hyvin sama</w:t>
+      </w:r>
+      <w:r>
+        <w:t>nlaiset</w:t>
+      </w:r>
+      <w:r>
+        <w:t xml:space="preserve"> riippumatta käytettiinkö merkkijono- vai binääriformaattia. Pienimmillä tiedostoilla merkkijono oli hitusen nopeampi, mutta suuremmalla tiedostolla </w:t>
+      </w:r>
+      <w:r>
+        <w:t xml:space="preserve">binääri oli hieman nopeampi. Teoriassa binääriformaatti pitäisi olla nopeampi, koska siirrettävä data on pienempi. </w:t>
+      </w:r>
+      <w:r>
+        <w:t xml:space="preserve"> </w:t>
+      </w:r>
+    </w:p>
+    <w:p>
+      <w:pPr>
+        <w:keepNext/>
+        <w:ind w:firstLine="0"/>
+      </w:pPr>
       <w:r>
         <w:rPr>
           <w:noProof/>
         </w:rPr>
-        <w:t>16</w:t>
-      </w:r>
-      <w:r>
-        <w:fldChar w:fldCharType="end"/>
-      </w:r>
-      <w:r>
-        <w:t xml:space="preserve"> </w:t>
-      </w:r>
-      <w:r>
-        <w:t xml:space="preserve">esittää tutkimuksen tulokset. Tutkimuksessa vertailtiin tiedostojen lukua, kirjoitusta, poistoa sekä  tiedosto infon lukua tietokannasta. Tutkimuksessa käytettiin 2 tietokanta taulua jotka ovat muuten identtiset, mutta toisessa tiedosto on tallennettuna tietokantaan ja toisessa linkin avulla tiedostojärjestelmään.  Tiedostoinfo on tallennettuna samalla rivillä tiedoston tai sen linkin kanssa ja tyypiltään se on varchar. Tuloksista nähdään selvästi että tiedoston luku selvästi nopempi koska erillistä levylukuoperaatiota ei tarvitse tehdä tietokanta kyselyn jälkeen.  Infon luku on hieman nopeampi taulussa jossa on linkki, johtuen että rivien indeksointi on hieman nopeampaa RAM muistissa koska rivien koko on pienempi. Kirjoitus-  ja poistonopeudet ovat lähes samat riippumatta tallennustavasta. Toinen huomioita asia tiedostojen tallentamisessa levyjärjestelmään on tietokannan eheys. Kun tiedostot tallennetaan tietokantaan niin tietokanta pysyy eheänä tiedostojen suhteen. Levylle tallennettaessa eheys saattaa </w:t>
-      </w:r>
-      <w:r>
         <w:lastRenderedPageBreak/>
-        <w:t>rikkoontua koska tietokantaoperaatio ja levyoperaatio eivät ole saman tietokantatransaktion sisällä</w:t>
-      </w:r>
-    </w:p>
-    <w:p>
-      <w:pPr>
-        <w:pStyle w:val="BodyText1"/>
-        <w:keepNext/>
-      </w:pPr>
-      <w:r>
-        <w:rPr>
-          <w:noProof/>
-        </w:rPr>
         <w:drawing>
-          <wp:inline distT="0" distB="0" distL="0" distR="0" wp14:anchorId="73076023" wp14:editId="7D000284">
+          <wp:inline distT="0" distB="0" distL="0" distR="0" wp14:anchorId="39B39EF0" wp14:editId="5EDA3367">
             <wp:extent cx="5400040" cy="4054475"/>
             <wp:effectExtent l="0" t="0" r="0" b="3175"/>
-            <wp:docPr id="14" name="Picture 14" descr="Chart, bar chart&#10;&#10;Description automatically generated"/>
+            <wp:docPr id="6" name="Picture 6" descr="Chart&#10;&#10;Description automatically generated"/>
             <wp:cNvGraphicFramePr>
               <a:graphicFrameLocks xmlns:a="http://schemas.openxmlformats.org/drawingml/2006/main" noChangeAspect="1"/>
             </wp:cNvGraphicFramePr>
@@ -10249,7 +10276,7 @@
               <a:graphicData uri="http://schemas.openxmlformats.org/drawingml/2006/picture">
                 <pic:pic xmlns:pic="http://schemas.openxmlformats.org/drawingml/2006/picture">
                   <pic:nvPicPr>
-                    <pic:cNvPr id="14" name="Picture 14" descr="Chart, bar chart&#10;&#10;Description automatically generated"/>
+                    <pic:cNvPr id="6" name="Picture 6" descr="Chart&#10;&#10;Description automatically generated"/>
                     <pic:cNvPicPr>
                       <a:picLocks noChangeAspect="1" noChangeArrowheads="1"/>
                     </pic:cNvPicPr>
@@ -10291,18 +10318,515 @@
       <w:pPr>
         <w:pStyle w:val="Caption"/>
       </w:pPr>
+      <w:bookmarkStart w:id="25" w:name="_Ref115924454"/>
+      <w:r>
+        <w:t xml:space="preserve">Kuva </w:t>
+      </w:r>
+      <w:r>
+        <w:fldChar w:fldCharType="begin"/>
+      </w:r>
+      <w:r>
+        <w:instrText xml:space="preserve"> SEQ Kuva \* ARABIC </w:instrText>
+      </w:r>
+      <w:r>
+        <w:fldChar w:fldCharType="separate"/>
+      </w:r>
+      <w:r>
+        <w:rPr>
+          <w:noProof/>
+        </w:rPr>
+        <w:t>15</w:t>
+      </w:r>
+      <w:r>
+        <w:rPr>
+          <w:noProof/>
+        </w:rPr>
+        <w:fldChar w:fldCharType="end"/>
+      </w:r>
+      <w:bookmarkEnd w:id="25"/>
+      <w:r>
+        <w:t xml:space="preserve"> Websocket-lataus</w:t>
+      </w:r>
+      <w:r>
+        <w:tab/>
+      </w:r>
+      <w:r>
+        <w:tab/>
+      </w:r>
+      <w:r>
+        <w:tab/>
+      </w:r>
+    </w:p>
+    <w:p>
+      <w:pPr>
+        <w:ind w:firstLine="0"/>
+      </w:pPr>
+      <w:r>
+        <w:fldChar w:fldCharType="begin"/>
+      </w:r>
+      <w:r>
+        <w:instrText xml:space="preserve"> REF _Ref115930131 \h </w:instrText>
+      </w:r>
+      <w:r>
+        <w:fldChar w:fldCharType="separate"/>
+      </w:r>
+      <w:r>
+        <w:t xml:space="preserve">Kuva </w:t>
+      </w:r>
+      <w:r>
+        <w:rPr>
+          <w:noProof/>
+        </w:rPr>
+        <w:t>15</w:t>
+      </w:r>
+      <w:r>
+        <w:fldChar w:fldCharType="end"/>
+      </w:r>
+      <w:r>
+        <w:t xml:space="preserve"> e</w:t>
+      </w:r>
+      <w:r>
+        <w:t>sittää siirrettävän datan suuruutta verrattuna alkuperäiseen tiedostoon. Siirrettävä data on mitattu TCP -tasolla</w:t>
+      </w:r>
+      <w:r>
+        <w:t>,</w:t>
+      </w:r>
+      <w:r>
+        <w:t xml:space="preserve"> samaan tapaan kuin HTTP -pyyntöjen siirrettävän datan suuruutta vertailtaessa.  </w:t>
+      </w:r>
+      <w:r>
+        <w:t xml:space="preserve">String -formaatilla lähetettäessä siirrettävä data on kaksinkertainen alkuperäiseen tiedsotoon nähden ja binary -formattissa </w:t>
+      </w:r>
+      <w:r>
+        <w:t>siirrettävä data 11% suurempi mitä alkuperäinen tiedosto.</w:t>
+      </w:r>
+    </w:p>
+    <w:p>
+      <w:pPr>
+        <w:pStyle w:val="BodyText1"/>
+        <w:keepNext/>
+      </w:pPr>
+      <w:r>
+        <w:rPr>
+          <w:noProof/>
+        </w:rPr>
+        <w:lastRenderedPageBreak/>
+        <w:drawing>
+          <wp:inline distT="0" distB="0" distL="0" distR="0" wp14:anchorId="077274B7" wp14:editId="662F5C72">
+            <wp:extent cx="5400040" cy="4054475"/>
+            <wp:effectExtent l="0" t="0" r="0" b="3175"/>
+            <wp:docPr id="21" name="Picture 21" descr="Chart&#10;&#10;Description automatically generated"/>
+            <wp:cNvGraphicFramePr>
+              <a:graphicFrameLocks xmlns:a="http://schemas.openxmlformats.org/drawingml/2006/main" noChangeAspect="1"/>
+            </wp:cNvGraphicFramePr>
+            <a:graphic xmlns:a="http://schemas.openxmlformats.org/drawingml/2006/main">
+              <a:graphicData uri="http://schemas.openxmlformats.org/drawingml/2006/picture">
+                <pic:pic xmlns:pic="http://schemas.openxmlformats.org/drawingml/2006/picture">
+                  <pic:nvPicPr>
+                    <pic:cNvPr id="21" name="Picture 21" descr="Chart&#10;&#10;Description automatically generated"/>
+                    <pic:cNvPicPr>
+                      <a:picLocks noChangeAspect="1" noChangeArrowheads="1"/>
+                    </pic:cNvPicPr>
+                  </pic:nvPicPr>
+                  <pic:blipFill>
+                    <a:blip r:embed="rId31">
+                      <a:extLst>
+                        <a:ext uri="{28A0092B-C50C-407E-A947-70E740481C1C}">
+                          <a14:useLocalDpi xmlns:a14="http://schemas.microsoft.com/office/drawing/2010/main" val="0"/>
+                        </a:ext>
+                      </a:extLst>
+                    </a:blip>
+                    <a:srcRect/>
+                    <a:stretch>
+                      <a:fillRect/>
+                    </a:stretch>
+                  </pic:blipFill>
+                  <pic:spPr bwMode="auto">
+                    <a:xfrm>
+                      <a:off x="0" y="0"/>
+                      <a:ext cx="5400040" cy="4054475"/>
+                    </a:xfrm>
+                    <a:prstGeom prst="rect">
+                      <a:avLst/>
+                    </a:prstGeom>
+                    <a:noFill/>
+                    <a:ln>
+                      <a:noFill/>
+                    </a:ln>
+                  </pic:spPr>
+                </pic:pic>
+              </a:graphicData>
+            </a:graphic>
+          </wp:inline>
+        </w:drawing>
+      </w:r>
+    </w:p>
+    <w:p>
+      <w:pPr>
+        <w:pStyle w:val="Caption"/>
+      </w:pPr>
+      <w:r>
+        <w:t xml:space="preserve">Kuva </w:t>
+      </w:r>
+      <w:r>
+        <w:fldChar w:fldCharType="begin"/>
+      </w:r>
+      <w:r>
+        <w:instrText xml:space="preserve"> SEQ Kuva \* ARABIC </w:instrText>
+      </w:r>
+      <w:r>
+        <w:fldChar w:fldCharType="separate"/>
+      </w:r>
+      <w:r>
+        <w:rPr>
+          <w:noProof/>
+        </w:rPr>
+        <w:t>16</w:t>
+      </w:r>
+      <w:r>
+        <w:rPr>
+          <w:noProof/>
+        </w:rPr>
+        <w:fldChar w:fldCharType="end"/>
+      </w:r>
+      <w:r>
+        <w:t xml:space="preserve"> Websocket -latauksen siirrettävän datan kasvu</w:t>
+      </w:r>
+    </w:p>
+    <w:p>
+      <w:pPr>
+        <w:pStyle w:val="BodyText1"/>
+      </w:pPr>
+      <w:r>
+        <w:fldChar w:fldCharType="begin"/>
+      </w:r>
+      <w:r>
+        <w:instrText xml:space="preserve"> REF _Ref115924494 \h </w:instrText>
+      </w:r>
+      <w:r>
+        <w:fldChar w:fldCharType="separate"/>
+      </w:r>
+      <w:r>
+        <w:t xml:space="preserve">Kuva </w:t>
+      </w:r>
+      <w:r>
+        <w:rPr>
+          <w:noProof/>
+        </w:rPr>
+        <w:t>15</w:t>
+      </w:r>
+      <w:r>
+        <w:fldChar w:fldCharType="end"/>
+      </w:r>
+      <w:r>
+        <w:t xml:space="preserve"> </w:t>
+      </w:r>
+      <w:r>
+        <w:t>esittää</w:t>
+      </w:r>
+      <w:r>
+        <w:t xml:space="preserve"> </w:t>
+      </w:r>
+      <w:r>
+        <w:t xml:space="preserve">tiedostojen talletusnopeuksia eri talletusratkaisuilla. Kuvan y-akseli on logaritminen ja siitä erottuu selvästi etttä </w:t>
+      </w:r>
+      <w:r>
+        <w:t>Di</w:t>
+      </w:r>
+      <w:r>
+        <w:t>s</w:t>
+      </w:r>
+      <w:r>
+        <w:t>k</w:t>
+      </w:r>
+      <w:r>
+        <w:t xml:space="preserve"> ja </w:t>
+      </w:r>
+      <w:r>
+        <w:t>F</w:t>
+      </w:r>
+      <w:r>
+        <w:t>ile Storage ovat huomattavasti nopeimpia talletusratkaisuja. Tä</w:t>
+      </w:r>
+      <w:r>
+        <w:t xml:space="preserve">hän vaikuttavia tekijöitä on sisäverkon verkkoliikenne ja ne eivät vaadi mitään kirjautumismekanismia. </w:t>
+      </w:r>
+      <w:r>
+        <w:t>SQL</w:t>
+      </w:r>
+      <w:r>
+        <w:t>-</w:t>
+      </w:r>
+      <w:r>
+        <w:t>talletus on seuraavaksi nopein. Siinä data siirretään TCP yhteydellä sisäverkossa, mutta SQL</w:t>
+      </w:r>
+      <w:r>
+        <w:t>-</w:t>
+      </w:r>
+      <w:r>
+        <w:t>kyselyt tarvitsevat kirjautumis</w:t>
+      </w:r>
+      <w:r>
+        <w:t>-</w:t>
+      </w:r>
+      <w:r>
+        <w:t xml:space="preserve"> ja datan eheysprosessit jotka hidastavat tiedostojen tallettamista. Blob Storage sekä Cosmos käyttävät julkisen verkon HTTP API</w:t>
+      </w:r>
+      <w:r>
+        <w:t>:</w:t>
+      </w:r>
+      <w:r>
+        <w:t xml:space="preserve">a tiedostojen tallentamiseen ja ovat siksi ehdottomasti hitaimpia talletuspaikkoja. Blob Storage mahdollistaa binääritiedostojen tallentamisen binäärimuodossa, mutta Cosmos käyttää pelkästään </w:t>
+      </w:r>
+      <w:r>
+        <w:t>json</w:t>
+      </w:r>
+      <w:r>
+        <w:t>-</w:t>
+      </w:r>
+      <w:r>
+        <w:t>dokumenttejä ja tiedostojen koko kasvaa merkittävästi kun on tallennettuna tekstinä. Cosmoksen json</w:t>
+      </w:r>
+      <w:r>
+        <w:t>-</w:t>
+      </w:r>
+      <w:r>
+        <w:t xml:space="preserve">dokumentin maksimikoko on 2MB joten Cosmoksen suorituskykyä ei voitu testata 10 MB tiedostoilla. </w:t>
+      </w:r>
+    </w:p>
+    <w:p>
+      <w:pPr>
+        <w:keepNext/>
+      </w:pPr>
+      <w:r>
+        <w:rPr>
+          <w:noProof/>
+        </w:rPr>
+        <w:lastRenderedPageBreak/>
+        <w:drawing>
+          <wp:inline distT="0" distB="0" distL="0" distR="0" wp14:anchorId="1D7E2FC9" wp14:editId="6DB99371">
+            <wp:extent cx="5400040" cy="4054475"/>
+            <wp:effectExtent l="0" t="0" r="0" b="3175"/>
+            <wp:docPr id="22" name="Picture 22" descr="Chart, line chart&#10;&#10;Description automatically generated"/>
+            <wp:cNvGraphicFramePr>
+              <a:graphicFrameLocks xmlns:a="http://schemas.openxmlformats.org/drawingml/2006/main" noChangeAspect="1"/>
+            </wp:cNvGraphicFramePr>
+            <a:graphic xmlns:a="http://schemas.openxmlformats.org/drawingml/2006/main">
+              <a:graphicData uri="http://schemas.openxmlformats.org/drawingml/2006/picture">
+                <pic:pic xmlns:pic="http://schemas.openxmlformats.org/drawingml/2006/picture">
+                  <pic:nvPicPr>
+                    <pic:cNvPr id="22" name="Picture 22" descr="Chart, line chart&#10;&#10;Description automatically generated"/>
+                    <pic:cNvPicPr>
+                      <a:picLocks noChangeAspect="1" noChangeArrowheads="1"/>
+                    </pic:cNvPicPr>
+                  </pic:nvPicPr>
+                  <pic:blipFill>
+                    <a:blip r:embed="rId32">
+                      <a:extLst>
+                        <a:ext uri="{28A0092B-C50C-407E-A947-70E740481C1C}">
+                          <a14:useLocalDpi xmlns:a14="http://schemas.microsoft.com/office/drawing/2010/main" val="0"/>
+                        </a:ext>
+                      </a:extLst>
+                    </a:blip>
+                    <a:srcRect/>
+                    <a:stretch>
+                      <a:fillRect/>
+                    </a:stretch>
+                  </pic:blipFill>
+                  <pic:spPr bwMode="auto">
+                    <a:xfrm>
+                      <a:off x="0" y="0"/>
+                      <a:ext cx="5400040" cy="4054475"/>
+                    </a:xfrm>
+                    <a:prstGeom prst="rect">
+                      <a:avLst/>
+                    </a:prstGeom>
+                    <a:noFill/>
+                    <a:ln>
+                      <a:noFill/>
+                    </a:ln>
+                  </pic:spPr>
+                </pic:pic>
+              </a:graphicData>
+            </a:graphic>
+          </wp:inline>
+        </w:drawing>
+      </w:r>
+    </w:p>
+    <w:p>
+      <w:pPr>
+        <w:pStyle w:val="Caption"/>
+      </w:pPr>
+      <w:bookmarkStart w:id="26" w:name="_Ref115924494"/>
+      <w:r>
+        <w:t xml:space="preserve">Kuva </w:t>
+      </w:r>
+      <w:r>
+        <w:fldChar w:fldCharType="begin"/>
+      </w:r>
+      <w:r>
+        <w:instrText xml:space="preserve"> SEQ Kuva \* ARABIC </w:instrText>
+      </w:r>
+      <w:r>
+        <w:fldChar w:fldCharType="separate"/>
+      </w:r>
+      <w:r>
+        <w:rPr>
+          <w:noProof/>
+        </w:rPr>
+        <w:t>17</w:t>
+      </w:r>
+      <w:r>
+        <w:rPr>
+          <w:noProof/>
+        </w:rPr>
+        <w:fldChar w:fldCharType="end"/>
+      </w:r>
+      <w:bookmarkEnd w:id="26"/>
+      <w:r>
+        <w:t xml:space="preserve"> Tiedostojen talletusnopeuksia</w:t>
+      </w:r>
+    </w:p>
+    <w:p>
+      <w:pPr>
+        <w:pStyle w:val="BodyText1"/>
+      </w:pPr>
+    </w:p>
+    <w:p>
+      <w:pPr>
+        <w:pStyle w:val="BodyText1"/>
+      </w:pPr>
+    </w:p>
+    <w:p>
+      <w:pPr>
+        <w:pStyle w:val="BodyText1"/>
+      </w:pPr>
+      <w:r>
+        <w:t>Yksi tutkimuksista on vertailla  tiedostojen tallentamista SQL-kantaan binäärisenä blob tyyppina. Toinen mahdollinen vaihtoehto on tallentaa SQL-tietokantaan tiedoston tiedostopolku ja tallentaa tiedosto kovalevylle tietokannan sijaan.</w:t>
+      </w:r>
+      <w:r>
+        <w:t xml:space="preserve"> </w:t>
+      </w:r>
+      <w:r>
+        <w:fldChar w:fldCharType="begin"/>
+      </w:r>
+      <w:r>
+        <w:instrText xml:space="preserve"> REF _Ref111715868 \h </w:instrText>
+      </w:r>
+      <w:r>
+        <w:fldChar w:fldCharType="separate"/>
+      </w:r>
+      <w:r>
+        <w:t xml:space="preserve">Kuva </w:t>
+      </w:r>
+      <w:r>
+        <w:rPr>
+          <w:noProof/>
+        </w:rPr>
+        <w:t>16</w:t>
+      </w:r>
+      <w:r>
+        <w:fldChar w:fldCharType="end"/>
+      </w:r>
+      <w:r>
+        <w:t xml:space="preserve"> </w:t>
+      </w:r>
+      <w:r>
+        <w:t xml:space="preserve">esittää tutkimuksen tulokset. Tutkimuksessa vertailtiin tiedostojen lukua, kirjoitusta, poistoa sekä  tiedosto infon lukua tietokannasta. Tutkimuksessa käytettiin 2 tietokanta taulua jotka ovat muuten identtiset, mutta toisessa tiedosto on tallennettuna tietokantaan ja toisessa linkin avulla tiedostojärjestelmään.  Tiedostoinfo on tallennettuna samalla rivillä tiedoston tai sen linkin kanssa ja tyypiltään se on varchar. Tuloksista nähdään selvästi että tiedoston luku selvästi nopempi koska erillistä levylukuoperaatiota ei tarvitse tehdä tietokanta kyselyn jälkeen.  Infon luku on hieman nopeampi taulussa jossa on linkki, johtuen että rivien indeksointi on hieman nopeampaa RAM muistissa koska rivien koko on pienempi. Kirjoitus-  ja poistonopeudet ovat lähes samat riippumatta tallennustavasta. Toinen huomioita asia tiedostojen tallentamisessa levyjärjestelmään on tietokannan eheys. Kun tiedostot tallennetaan tietokantaan niin tietokanta pysyy eheänä tiedostojen suhteen. Levylle tallennettaessa eheys saattaa </w:t>
+      </w:r>
+      <w:r>
+        <w:lastRenderedPageBreak/>
+        <w:t>rikkoontua koska tietokantaoperaatio ja levyoperaatio eivät ole saman tietokantatransaktion sisällä</w:t>
+      </w:r>
+    </w:p>
+    <w:p>
+      <w:pPr>
+        <w:pStyle w:val="BodyText1"/>
+        <w:keepNext/>
+      </w:pPr>
+      <w:r>
+        <w:rPr>
+          <w:noProof/>
+        </w:rPr>
+        <w:drawing>
+          <wp:inline distT="0" distB="0" distL="0" distR="0" wp14:anchorId="73076023" wp14:editId="7D000284">
+            <wp:extent cx="5400040" cy="4054475"/>
+            <wp:effectExtent l="0" t="0" r="0" b="3175"/>
+            <wp:docPr id="14" name="Picture 14" descr="Chart, bar chart&#10;&#10;Description automatically generated"/>
+            <wp:cNvGraphicFramePr>
+              <a:graphicFrameLocks xmlns:a="http://schemas.openxmlformats.org/drawingml/2006/main" noChangeAspect="1"/>
+            </wp:cNvGraphicFramePr>
+            <a:graphic xmlns:a="http://schemas.openxmlformats.org/drawingml/2006/main">
+              <a:graphicData uri="http://schemas.openxmlformats.org/drawingml/2006/picture">
+                <pic:pic xmlns:pic="http://schemas.openxmlformats.org/drawingml/2006/picture">
+                  <pic:nvPicPr>
+                    <pic:cNvPr id="14" name="Picture 14" descr="Chart, bar chart&#10;&#10;Description automatically generated"/>
+                    <pic:cNvPicPr>
+                      <a:picLocks noChangeAspect="1" noChangeArrowheads="1"/>
+                    </pic:cNvPicPr>
+                  </pic:nvPicPr>
+                  <pic:blipFill>
+                    <a:blip r:embed="rId33">
+                      <a:extLst>
+                        <a:ext uri="{28A0092B-C50C-407E-A947-70E740481C1C}">
+                          <a14:useLocalDpi xmlns:a14="http://schemas.microsoft.com/office/drawing/2010/main" val="0"/>
+                        </a:ext>
+                      </a:extLst>
+                    </a:blip>
+                    <a:srcRect/>
+                    <a:stretch>
+                      <a:fillRect/>
+                    </a:stretch>
+                  </pic:blipFill>
+                  <pic:spPr bwMode="auto">
+                    <a:xfrm>
+                      <a:off x="0" y="0"/>
+                      <a:ext cx="5400040" cy="4054475"/>
+                    </a:xfrm>
+                    <a:prstGeom prst="rect">
+                      <a:avLst/>
+                    </a:prstGeom>
+                    <a:noFill/>
+                    <a:ln>
+                      <a:noFill/>
+                    </a:ln>
+                  </pic:spPr>
+                </pic:pic>
+              </a:graphicData>
+            </a:graphic>
+          </wp:inline>
+        </w:drawing>
+      </w:r>
+    </w:p>
+    <w:p>
+      <w:pPr>
+        <w:pStyle w:val="Caption"/>
+      </w:pPr>
       <w:bookmarkStart w:id="27" w:name="_Ref111715868"/>
       <w:r>
         <w:t xml:space="preserve">Kuva </w:t>
       </w:r>
-      <w:fldSimple w:instr=" SEQ Kuva \* ARABIC ">
-        <w:r>
-          <w:rPr>
-            <w:noProof/>
-          </w:rPr>
-          <w:t>18</w:t>
-        </w:r>
-      </w:fldSimple>
+      <w:r>
+        <w:fldChar w:fldCharType="begin"/>
+      </w:r>
+      <w:r>
+        <w:instrText xml:space="preserve"> SEQ Kuva \* ARABIC </w:instrText>
+      </w:r>
+      <w:r>
+        <w:fldChar w:fldCharType="separate"/>
+      </w:r>
+      <w:r>
+        <w:rPr>
+          <w:noProof/>
+        </w:rPr>
+        <w:t>18</w:t>
+      </w:r>
+      <w:r>
+        <w:rPr>
+          <w:noProof/>
+        </w:rPr>
+        <w:fldChar w:fldCharType="end"/>
+      </w:r>
       <w:bookmarkEnd w:id="27"/>
       <w:r>
         <w:t xml:space="preserve"> Tiedostojen tallentaminen SQL-tietokantaan ja kovalevylle</w:t>
@@ -10486,7 +11010,7 @@
           <w:lang w:val="fi-FI"/>
         </w:rPr>
       </w:pPr>
-      <w:hyperlink r:id="rId31" w:history="1">
+      <w:hyperlink r:id="rId34" w:history="1">
         <w:r>
           <w:rPr>
             <w:rStyle w:val="Hyperlink"/>
@@ -10509,7 +11033,7 @@
           <w:lang w:val="fi-FI"/>
         </w:rPr>
       </w:pPr>
-      <w:hyperlink r:id="rId32" w:history="1">
+      <w:hyperlink r:id="rId35" w:history="1">
         <w:r>
           <w:rPr>
             <w:rStyle w:val="Hyperlink"/>
@@ -10532,7 +11056,7 @@
           <w:lang w:val="fi-FI"/>
         </w:rPr>
       </w:pPr>
-      <w:hyperlink r:id="rId33" w:history="1">
+      <w:hyperlink r:id="rId36" w:history="1">
         <w:r>
           <w:rPr>
             <w:rStyle w:val="Hyperlink"/>
@@ -11465,7 +11989,7 @@
                           <pic:cNvPicPr/>
                         </pic:nvPicPr>
                         <pic:blipFill>
-                          <a:blip r:embed="rId34">
+                          <a:blip r:embed="rId37">
                             <a:extLst>
                               <a:ext uri="{28A0092B-C50C-407E-A947-70E740481C1C}">
                                 <a14:useLocalDpi xmlns:a14="http://schemas.microsoft.com/office/drawing/2010/main" val="0"/>
@@ -11621,7 +12145,7 @@
                           <pic:cNvPicPr/>
                         </pic:nvPicPr>
                         <pic:blipFill>
-                          <a:blip r:embed="rId35">
+                          <a:blip r:embed="rId38">
                             <a:extLst>
                               <a:ext uri="{28A0092B-C50C-407E-A947-70E740481C1C}">
                                 <a14:useLocalDpi xmlns:a14="http://schemas.microsoft.com/office/drawing/2010/main" val="0"/>
@@ -11923,7 +12447,7 @@
       </w:r>
     </w:p>
     <w:sectPr>
-      <w:headerReference w:type="default" r:id="rId36"/>
+      <w:headerReference w:type="default" r:id="rId39"/>
       <w:pgSz w:w="11906" w:h="16838" w:code="9"/>
       <w:pgMar w:top="1418" w:right="1134" w:bottom="1418" w:left="2268" w:header="709" w:footer="709" w:gutter="0"/>
       <w:pgNumType w:start="1"/>
@@ -12161,7 +12685,7 @@
         <v:path o:extrusionok="f" gradientshapeok="t" o:connecttype="rect"/>
         <o:lock v:ext="edit" aspectratio="t"/>
       </v:shapetype>
-      <v:shape id="_x0000_i1028" type="#_x0000_t75" alt="\mathbb{R}" style="width:10.8pt;height:10.8pt;visibility:visible" o:bullet="t">
+      <v:shape id="_x0000_i1045" type="#_x0000_t75" alt="\mathbb{R}" style="width:10.5pt;height:10.5pt;visibility:visible" o:bullet="t">
         <v:imagedata r:id="rId1" o:title="mathbb{R}"/>
       </v:shape>
     </w:pict>
@@ -16159,7 +16683,6 @@
   <w:style w:type="character" w:default="1" w:styleId="DefaultParagraphFont">
     <w:name w:val="Default Paragraph Font"/>
     <w:uiPriority w:val="1"/>
-    <w:semiHidden/>
     <w:unhideWhenUsed/>
   </w:style>
   <w:style w:type="table" w:default="1" w:styleId="TableNormal">
@@ -17226,6 +17749,32 @@
       <w:shd w:val="clear" w:color="auto" w:fill="E1DFDD"/>
     </w:rPr>
   </w:style>
+  <w:style w:type="paragraph" w:styleId="HTMLPreformatted">
+    <w:name w:val="HTML Preformatted"/>
+    <w:basedOn w:val="Normal"/>
+    <w:link w:val="HTMLPreformattedChar"/>
+    <w:uiPriority w:val="99"/>
+    <w:semiHidden/>
+    <w:unhideWhenUsed/>
+    <w:rsid w:val="00B63151"/>
+    <w:rPr>
+      <w:rFonts w:ascii="Consolas" w:hAnsi="Consolas"/>
+      <w:szCs w:val="20"/>
+    </w:rPr>
+  </w:style>
+  <w:style w:type="character" w:customStyle="1" w:styleId="HTMLPreformattedChar">
+    <w:name w:val="HTML Preformatted Char"/>
+    <w:basedOn w:val="DefaultParagraphFont"/>
+    <w:link w:val="HTMLPreformatted"/>
+    <w:uiPriority w:val="99"/>
+    <w:semiHidden/>
+    <w:rsid w:val="00B63151"/>
+    <w:rPr>
+      <w:rFonts w:ascii="Consolas" w:hAnsi="Consolas"/>
+      <w:sz w:val="20"/>
+      <w:szCs w:val="20"/>
+    </w:rPr>
+  </w:style>
 </w:styles>
 </file>
 

</xml_diff>

<commit_message>
Added table about Azure prices
</commit_message>
<xml_diff>
--- a/documents/diplomityö_teemu_pöytäniemi.docx
+++ b/documents/diplomityö_teemu_pöytäniemi.docx
@@ -9065,30 +9065,14 @@
       <w:pPr>
         <w:pStyle w:val="BodyText1"/>
       </w:pPr>
-      <w:r>
-        <w:fldChar w:fldCharType="begin"/>
-      </w:r>
-      <w:r>
-        <w:instrText>HYPERLINK "</w:instrText>
-      </w:r>
-      <w:r>
-        <w:instrText>https://learn.microsoft.com/en-us/azure/cosmos-db/request-units</w:instrText>
-      </w:r>
-      <w:r>
-        <w:instrText>"</w:instrText>
-      </w:r>
-      <w:r>
-        <w:fldChar w:fldCharType="separate"/>
-      </w:r>
-      <w:r>
-        <w:rPr>
-          <w:rStyle w:val="Hyperlink"/>
-        </w:rPr>
-        <w:t>https://learn.microsoft.com/en-us/azure/cosmos-db/request-units</w:t>
-      </w:r>
-      <w:r>
-        <w:fldChar w:fldCharType="end"/>
-      </w:r>
+      <w:hyperlink r:id="rId24" w:history="1">
+        <w:r>
+          <w:rPr>
+            <w:rStyle w:val="Hyperlink"/>
+          </w:rPr>
+          <w:t>https://learn.microsoft.com/en-us/azure/cosmos-db/request-units</w:t>
+        </w:r>
+      </w:hyperlink>
     </w:p>
     <w:p>
       <w:pPr>
@@ -9116,10 +9100,7 @@
         <w:t>Virtuaaliytimeen (vCore) perustuva malli  tarjoaa valinnan varattujen tai palvelimettomien laskentamallien välillä. Valmistetun laskentamallin avulla voi valita tarkan määrän virtuaaliytimiä, jotka on aina varattu laskentaa varten. Palvelimettomassa laskentamallissa virtuaaliytimiä voidaan automaattisesti skaalata konfiguroitavalla laskenta-alueella. Palvelimeton laskentamalli sulkee automaattisesti tietokannan epäaktiivisina aikoina, jolloin tietokantaan ei ole yhtään istuntoa avattuna. Suljetusta ajasta laskennasta ei laskuteta olleenkaan, ja tietokanta käynnistyy udelleen kun uusi istunto luodaan. Virtuaaliytimiä on tarjolla eri arkkitehtuurilla ja niillä on hieman eri hinnat. Virtuaaliytimen määrä on valittavissa 2 ja 128 väliltä ja yhden virtuaaliytimen hinta pienenee hieman kun valitaan suurempi määrä ytimiä. Yhden ytimen hinta kuukaudessa on 100-120 euroa. Palvelimeton malli laskuttaa ytimestä sekuntihintaa ja varattu malli puolestaan minuuttihintaa.</w:t>
       </w:r>
       <w:r>
-        <w:t xml:space="preserve"> </w:t>
-      </w:r>
-      <w:r>
-        <w:t xml:space="preserve">Tietokantatapahtumayksikkö (DTU) edustaa suorittimen, muistin, lukujen ja kirjoitusten abstraktia mittaa. DTU-pohjaisessa ostomallissa on mahdollista valita laskentatehon määrä joka ilmoitetaan käytettävissä olevilla tietokantatapahtumayksiköillä. Valittuun laskentatehoon on kiinnitetty kiinteä määrä mukana olevaa tallennustilaa, kiinteä säilytysaika varmuuskopioille ja kiinteä hinta. Lisämuistia on mahdollista ostaa hintaan kuuluvan  muistin lisäksi. Laskentatehoa voidaan lisätä tietokannan luomisen jälkeen lisäämällä tietokantatapahtumayksikköjä ja se aiheuttaa vain lyhyen katkoksen tietokannan </w:t>
+        <w:t xml:space="preserve"> Tietokantatapahtumayksikkö (DTU) edustaa suorittimen, muistin, lukujen ja kirjoitusten abstraktia mittaa. DTU-pohjaisessa ostomallissa on mahdollista valita laskentatehon määrä joka ilmoitetaan käytettävissä olevilla tietokantatapahtumayksiköillä. Valittuun laskentatehoon on kiinnitetty kiinteä määrä mukana olevaa tallennustilaa, kiinteä säilytysaika varmuuskopioille ja kiinteä hinta. Lisämuistia on mahdollista ostaa hintaan kuuluvan  muistin lisäksi. Laskentatehoa voidaan lisätä tietokannan luomisen jälkeen lisäämällä tietokantatapahtumayksikköjä ja se aiheuttaa vain lyhyen katkoksen tietokannan </w:t>
       </w:r>
       <w:r>
         <w:lastRenderedPageBreak/>
@@ -9131,19 +9112,13 @@
         <w:pStyle w:val="BodyText1"/>
       </w:pPr>
       <w:r>
-        <w:t>Laskentateho on valittavissa 5-400 DTU-yksikön välistä ja käytettävissä oleva talletustila vaihtelee 2 GB -  4 TB välissä. Hinta taas vaihtelee 4.5 ja 14515 euron välillä.</w:t>
-      </w:r>
-      <w:r>
-        <w:t xml:space="preserve"> </w:t>
+        <w:t xml:space="preserve">Laskentateho on valittavissa 5-400 DTU-yksikön välistä ja käytettävissä oleva talletustila vaihtelee 2 GB -  4 TB välissä. Hinta taas vaihtelee 4.5 ja 14515 euron välillä. </w:t>
       </w:r>
       <w:r>
         <w:t>Virtuaaliytimeen perustuva malli laskuttaa talletustilasta 0.232 euroa kuukaudessa giga tavulta. Tietokantatapahtumayksikköön perustuvassa mallissa hintaan sisältyy tietty määrä levytilaa ja lisälevytila maksaa 0.16 euroa kuukaudessa giga tavulta</w:t>
       </w:r>
       <w:r>
-        <w:t xml:space="preserve"> </w:t>
-      </w:r>
-      <w:r>
-        <w:t>https://learn.microsoft.com/en-us/azure/azure-sql/database/dtu-benchmark?view=azuresql</w:t>
+        <w:t xml:space="preserve"> https://learn.microsoft.com/en-us/azure/azure-sql/database/dtu-benchmark?view=azuresql</w:t>
       </w:r>
     </w:p>
     <w:p>
@@ -9185,7 +9160,7 @@
       <w:pPr>
         <w:pStyle w:val="BodyText1"/>
       </w:pPr>
-      <w:hyperlink r:id="rId24" w:history="1">
+      <w:hyperlink r:id="rId25" w:history="1">
         <w:r>
           <w:rPr>
             <w:rStyle w:val="Hyperlink"/>
@@ -9196,7 +9171,7 @@
       <w:r>
         <w:t xml:space="preserve">  </w:t>
       </w:r>
-      <w:hyperlink r:id="rId25" w:history="1">
+      <w:hyperlink r:id="rId26" w:history="1">
         <w:r>
           <w:rPr>
             <w:rStyle w:val="Hyperlink"/>
@@ -9253,9 +9228,890 @@
       <w:r>
         <w:t xml:space="preserve"> </w:t>
       </w:r>
-      <w:r>
-        <w:t>https://azure.microsoft.com/en-us/pricing/details/storage/files/</w:t>
-      </w:r>
+      <w:hyperlink r:id="rId27" w:history="1">
+        <w:r>
+          <w:rPr>
+            <w:rStyle w:val="Hyperlink"/>
+          </w:rPr>
+          <w:t>https://azure.microsoft.com/en-us/pricing/details/storage/files/</w:t>
+        </w:r>
+      </w:hyperlink>
+    </w:p>
+    <w:p>
+      <w:pPr>
+        <w:pStyle w:val="BodyText1"/>
+      </w:pPr>
+      <w:r>
+        <w:t>Azure Managed Disks on Microsoftin Block storage, jota voidaan käyttää virtuaalikoneiden kanssa. Levyvaihtoehtoja on neljä: Ultra Disk, korkealuokkaien SSD, SSD ja HDD. Ultra Diskin latenssi on kaikista pienin ja se on uuden generation SSD- levy. Korkealuokkaisen SSD:n ja SSD:n välillä on pieni suorituskyky- ja hintaero. Levyille on ilmoitettu kuinka monta kirjoitus/luku- operaatiota voidaan suorittaa (IOPS) sekunnissa sekä n</w:t>
+      </w:r>
+      <w:r>
+        <w:t>o</w:t>
+      </w:r>
+      <w:r>
+        <w:t>peus, jolla data voidaan siirtää ulos tai sisään</w:t>
+      </w:r>
+      <w:r>
+        <w:t>, ilmoitettuna MB sekunnissa (</w:t>
+      </w:r>
+      <w:r>
+        <w:t>MB/s</w:t>
+      </w:r>
+      <w:r>
+        <w:t>).</w:t>
+      </w:r>
+      <w:r>
+        <w:t xml:space="preserve"> </w:t>
+      </w:r>
+      <w:r>
+        <w:t>Azure tarjoaa mahdollisuuden parantaa levyn IOPS- ja MB/s-suorituskykyä hetkellisesti. Tätä kutsutaan purskeeksi ja maksimi yhtäkestoinen aika on sille 30 minuuttia. Purskeen käyttö kuluttaa krediittejä ja kun kaikki krediitit on käytetty purske loppuu. Kun levyä käytetään alle sen IOPS- ja MB/s-suorituskyvyn krediittejä kerääntyy uutta pursketta varten.</w:t>
+      </w:r>
+      <w:r>
+        <w:t xml:space="preserve"> </w:t>
+      </w:r>
+      <w:r>
+        <w:t>Pienillä alle 128 GB levyillä korkealuokkisen SSD:n suorituskyky on huonompi kuin tavallisen SSD:n, mutta purske on paljon tehokkaampi. Mitä suurempi levyn koko sitä tehokkaampi korkealuokkainen SSD on verrattuna vastaavan kokoiseen tavalliseen SSD levyyn. Korkealuokkaisen SSD levyn hinta on noin 2 kertaa suurempi kuin vastaavan kokoisen SSD-levyn. Korkealuokkainen SSD levy laskuttaa vielä erikseen IO operaatioista  0.001850 € jokaista 10,000 operaatiota kohden tunnissa. IO-operaatioilla on maksimi hinta kuukaudessa ja se on noin levyn talletuskapasiteetin hinta.  HDD-levyn hinta on noin puolet vastaavan kokoiseen SSD-levyyn nähden. HDD-levyn  IOPS-suorituskyky on melkein sama kuin vastaavan kokoisen HDD-levyn, mutta siirrettävän datan määrä on huomattavasti pienempi.</w:t>
+      </w:r>
+      <w:r>
+        <w:t xml:space="preserve"> </w:t>
+      </w:r>
+      <w:r>
+        <w:t>Ultra diskin laskutus toimii pikkaisen erillä lailla, siinä käyttäjä voi valita vapaasti halutun  IOPS- ja MB/s-suorituskyvyn ja levyn talletuskoon. Jokaisesta valitusta komponentista laskutetaan erikseen ja levyn kustannukseksi tulee näiden summa.</w:t>
+      </w:r>
+      <w:r>
+        <w:t xml:space="preserve"> </w:t>
+      </w:r>
+      <w:hyperlink r:id="rId28" w:history="1">
+        <w:r>
+          <w:rPr>
+            <w:rStyle w:val="Hyperlink"/>
+          </w:rPr>
+          <w:t>https://azure.microsoft.com/en-us/pricing/details/managed-disks/</w:t>
+        </w:r>
+      </w:hyperlink>
+      <w:r>
+        <w:t xml:space="preserve">  </w:t>
+      </w:r>
+      <w:hyperlink r:id="rId29" w:history="1">
+        <w:r>
+          <w:rPr>
+            <w:rStyle w:val="Hyperlink"/>
+          </w:rPr>
+          <w:t>https://learn.microsoft.com/en-us/azure/virtual-machines/disk-bursting</w:t>
+        </w:r>
+      </w:hyperlink>
+    </w:p>
+    <w:p>
+      <w:pPr>
+        <w:pStyle w:val="BodyText1"/>
+      </w:pPr>
+      <w:r>
+        <w:lastRenderedPageBreak/>
+        <w:t xml:space="preserve">Eri talletusratkaisujen hintoja vertaillaan kolmella eri talletuskoolla: 16 GB, 256 GB ja 1 TB. Talletusratkaisujen </w:t>
+      </w:r>
+      <w:r>
+        <w:t xml:space="preserve">pelkästään talletustilasta laskuttaama hinta kuukaudessa on esitetty taulukossa 1. </w:t>
+      </w:r>
+    </w:p>
+    <w:tbl>
+      <w:tblPr>
+        <w:tblStyle w:val="TableGrid"/>
+        <w:tblW w:w="0" w:type="auto"/>
+        <w:tblLook w:val="04A0" w:firstRow="1" w:lastRow="0" w:firstColumn="1" w:lastColumn="0" w:noHBand="0" w:noVBand="1"/>
+      </w:tblPr>
+      <w:tblGrid>
+        <w:gridCol w:w="4608"/>
+        <w:gridCol w:w="1170"/>
+        <w:gridCol w:w="1440"/>
+        <w:gridCol w:w="1502"/>
+      </w:tblGrid>
+      <w:tr>
+        <w:tc>
+          <w:tcPr>
+            <w:tcW w:w="4608" w:type="dxa"/>
+          </w:tcPr>
+          <w:p>
+            <w:pPr>
+              <w:pStyle w:val="BodyText1"/>
+            </w:pPr>
+          </w:p>
+        </w:tc>
+        <w:tc>
+          <w:tcPr>
+            <w:tcW w:w="1170" w:type="dxa"/>
+          </w:tcPr>
+          <w:p>
+            <w:pPr>
+              <w:pStyle w:val="BodyText1"/>
+            </w:pPr>
+            <w:r>
+              <w:t>16 GB</w:t>
+            </w:r>
+          </w:p>
+        </w:tc>
+        <w:tc>
+          <w:tcPr>
+            <w:tcW w:w="1440" w:type="dxa"/>
+          </w:tcPr>
+          <w:p>
+            <w:pPr>
+              <w:pStyle w:val="BodyText1"/>
+            </w:pPr>
+            <w:r>
+              <w:t>256 GB</w:t>
+            </w:r>
+          </w:p>
+        </w:tc>
+        <w:tc>
+          <w:tcPr>
+            <w:tcW w:w="1502" w:type="dxa"/>
+          </w:tcPr>
+          <w:p>
+            <w:pPr>
+              <w:pStyle w:val="BodyText1"/>
+            </w:pPr>
+            <w:r>
+              <w:t>1 TB</w:t>
+            </w:r>
+          </w:p>
+        </w:tc>
+      </w:tr>
+      <w:tr>
+        <w:tc>
+          <w:tcPr>
+            <w:tcW w:w="4608" w:type="dxa"/>
+          </w:tcPr>
+          <w:p>
+            <w:pPr>
+              <w:pStyle w:val="BodyText1"/>
+            </w:pPr>
+            <w:r>
+              <w:t>Managed Disks</w:t>
+            </w:r>
+            <w:r>
+              <w:t xml:space="preserve">/ </w:t>
+            </w:r>
+            <w:r>
+              <w:t>korkealuokkai</w:t>
+            </w:r>
+            <w:r>
+              <w:t>n</w:t>
+            </w:r>
+            <w:r>
+              <w:t xml:space="preserve">en </w:t>
+            </w:r>
+            <w:r>
+              <w:t>SSD</w:t>
+            </w:r>
+          </w:p>
+        </w:tc>
+        <w:tc>
+          <w:tcPr>
+            <w:tcW w:w="1170" w:type="dxa"/>
+          </w:tcPr>
+          <w:p>
+            <w:pPr>
+              <w:pStyle w:val="BodyText1"/>
+            </w:pPr>
+            <w:r>
+              <w:t>2.22€</w:t>
+            </w:r>
+          </w:p>
+        </w:tc>
+        <w:tc>
+          <w:tcPr>
+            <w:tcW w:w="1440" w:type="dxa"/>
+          </w:tcPr>
+          <w:p>
+            <w:pPr>
+              <w:pStyle w:val="BodyText1"/>
+            </w:pPr>
+            <w:r>
+              <w:t>31.96€</w:t>
+            </w:r>
+          </w:p>
+        </w:tc>
+        <w:tc>
+          <w:tcPr>
+            <w:tcW w:w="1502" w:type="dxa"/>
+          </w:tcPr>
+          <w:p>
+            <w:pPr>
+              <w:pStyle w:val="BodyText1"/>
+            </w:pPr>
+            <w:r>
+              <w:t>113.61€</w:t>
+            </w:r>
+          </w:p>
+        </w:tc>
+      </w:tr>
+      <w:tr>
+        <w:tc>
+          <w:tcPr>
+            <w:tcW w:w="4608" w:type="dxa"/>
+          </w:tcPr>
+          <w:p>
+            <w:pPr>
+              <w:pStyle w:val="BodyText1"/>
+            </w:pPr>
+            <w:r>
+              <w:t>Managed Disks</w:t>
+            </w:r>
+            <w:r>
+              <w:t>/</w:t>
+            </w:r>
+            <w:r>
+              <w:t xml:space="preserve"> </w:t>
+            </w:r>
+            <w:r>
+              <w:t>SSD</w:t>
+            </w:r>
+          </w:p>
+        </w:tc>
+        <w:tc>
+          <w:tcPr>
+            <w:tcW w:w="1170" w:type="dxa"/>
+          </w:tcPr>
+          <w:p>
+            <w:pPr>
+              <w:pStyle w:val="BodyText1"/>
+            </w:pPr>
+            <w:r>
+              <w:t>1.11</w:t>
+            </w:r>
+            <w:r>
+              <w:t>€</w:t>
+            </w:r>
+          </w:p>
+        </w:tc>
+        <w:tc>
+          <w:tcPr>
+            <w:tcW w:w="1440" w:type="dxa"/>
+          </w:tcPr>
+          <w:p>
+            <w:pPr>
+              <w:pStyle w:val="BodyText1"/>
+            </w:pPr>
+            <w:r>
+              <w:t>17.76</w:t>
+            </w:r>
+            <w:r>
+              <w:t>€</w:t>
+            </w:r>
+          </w:p>
+        </w:tc>
+        <w:tc>
+          <w:tcPr>
+            <w:tcW w:w="1502" w:type="dxa"/>
+          </w:tcPr>
+          <w:p>
+            <w:pPr>
+              <w:pStyle w:val="BodyText1"/>
+            </w:pPr>
+            <w:r>
+              <w:t>71.01</w:t>
+            </w:r>
+            <w:r>
+              <w:t>€</w:t>
+            </w:r>
+          </w:p>
+        </w:tc>
+      </w:tr>
+      <w:tr>
+        <w:tc>
+          <w:tcPr>
+            <w:tcW w:w="4608" w:type="dxa"/>
+          </w:tcPr>
+          <w:p>
+            <w:pPr>
+              <w:pStyle w:val="BodyText1"/>
+            </w:pPr>
+            <w:r>
+              <w:t>Managed Disks</w:t>
+            </w:r>
+            <w:r>
+              <w:t>/</w:t>
+            </w:r>
+            <w:r>
+              <w:t xml:space="preserve"> </w:t>
+            </w:r>
+            <w:r>
+              <w:t>HDD</w:t>
+            </w:r>
+          </w:p>
+        </w:tc>
+        <w:tc>
+          <w:tcPr>
+            <w:tcW w:w="1170" w:type="dxa"/>
+          </w:tcPr>
+          <w:p>
+            <w:pPr>
+              <w:pStyle w:val="BodyText1"/>
+            </w:pPr>
+            <w:r>
+              <w:t>0.70€</w:t>
+            </w:r>
+          </w:p>
+        </w:tc>
+        <w:tc>
+          <w:tcPr>
+            <w:tcW w:w="1440" w:type="dxa"/>
+          </w:tcPr>
+          <w:p>
+            <w:pPr>
+              <w:pStyle w:val="BodyText1"/>
+            </w:pPr>
+            <w:r>
+              <w:t>10.48</w:t>
+            </w:r>
+            <w:r>
+              <w:t>€</w:t>
+            </w:r>
+          </w:p>
+        </w:tc>
+        <w:tc>
+          <w:tcPr>
+            <w:tcW w:w="1502" w:type="dxa"/>
+          </w:tcPr>
+          <w:p>
+            <w:pPr>
+              <w:pStyle w:val="BodyText1"/>
+            </w:pPr>
+            <w:r>
+              <w:t>37.87</w:t>
+            </w:r>
+            <w:r>
+              <w:t>€</w:t>
+            </w:r>
+          </w:p>
+        </w:tc>
+      </w:tr>
+      <w:tr>
+        <w:tc>
+          <w:tcPr>
+            <w:tcW w:w="4608" w:type="dxa"/>
+          </w:tcPr>
+          <w:p>
+            <w:pPr>
+              <w:pStyle w:val="BodyText1"/>
+            </w:pPr>
+            <w:r>
+              <w:t>Files</w:t>
+            </w:r>
+            <w:r>
+              <w:t xml:space="preserve">/ </w:t>
+            </w:r>
+            <w:r>
+              <w:t>korkealuokkai</w:t>
+            </w:r>
+            <w:r>
+              <w:t>n</w:t>
+            </w:r>
+            <w:r>
+              <w:t>en</w:t>
+            </w:r>
+          </w:p>
+        </w:tc>
+        <w:tc>
+          <w:tcPr>
+            <w:tcW w:w="1170" w:type="dxa"/>
+          </w:tcPr>
+          <w:p>
+            <w:pPr>
+              <w:pStyle w:val="BodyText1"/>
+            </w:pPr>
+            <w:r>
+              <w:t>2.37€</w:t>
+            </w:r>
+          </w:p>
+        </w:tc>
+        <w:tc>
+          <w:tcPr>
+            <w:tcW w:w="1440" w:type="dxa"/>
+          </w:tcPr>
+          <w:p>
+            <w:pPr>
+              <w:pStyle w:val="BodyText1"/>
+            </w:pPr>
+            <w:r>
+              <w:t>37.89€</w:t>
+            </w:r>
+          </w:p>
+        </w:tc>
+        <w:tc>
+          <w:tcPr>
+            <w:tcW w:w="1502" w:type="dxa"/>
+          </w:tcPr>
+          <w:p>
+            <w:pPr>
+              <w:pStyle w:val="BodyText1"/>
+            </w:pPr>
+            <w:r>
+              <w:t>148€</w:t>
+            </w:r>
+          </w:p>
+        </w:tc>
+      </w:tr>
+      <w:tr>
+        <w:tc>
+          <w:tcPr>
+            <w:tcW w:w="4608" w:type="dxa"/>
+          </w:tcPr>
+          <w:p>
+            <w:pPr>
+              <w:pStyle w:val="BodyText1"/>
+            </w:pPr>
+            <w:r>
+              <w:t xml:space="preserve">Files/ </w:t>
+            </w:r>
+            <w:r>
+              <w:t>Tapahtuma optimoitu</w:t>
+            </w:r>
+          </w:p>
+        </w:tc>
+        <w:tc>
+          <w:tcPr>
+            <w:tcW w:w="1170" w:type="dxa"/>
+          </w:tcPr>
+          <w:p>
+            <w:pPr>
+              <w:pStyle w:val="BodyText1"/>
+            </w:pPr>
+            <w:r>
+              <w:t>0.88€</w:t>
+            </w:r>
+          </w:p>
+        </w:tc>
+        <w:tc>
+          <w:tcPr>
+            <w:tcW w:w="1440" w:type="dxa"/>
+          </w:tcPr>
+          <w:p>
+            <w:pPr>
+              <w:pStyle w:val="BodyText1"/>
+            </w:pPr>
+            <w:r>
+              <w:t>14.2€</w:t>
+            </w:r>
+          </w:p>
+        </w:tc>
+        <w:tc>
+          <w:tcPr>
+            <w:tcW w:w="1502" w:type="dxa"/>
+          </w:tcPr>
+          <w:p>
+            <w:pPr>
+              <w:pStyle w:val="BodyText1"/>
+            </w:pPr>
+            <w:r>
+              <w:t>55.5€</w:t>
+            </w:r>
+          </w:p>
+        </w:tc>
+      </w:tr>
+      <w:tr>
+        <w:tc>
+          <w:tcPr>
+            <w:tcW w:w="4608" w:type="dxa"/>
+          </w:tcPr>
+          <w:p>
+            <w:pPr>
+              <w:pStyle w:val="BodyText1"/>
+            </w:pPr>
+            <w:r>
+              <w:t>Files/</w:t>
+            </w:r>
+            <w:r>
+              <w:t xml:space="preserve"> viileä</w:t>
+            </w:r>
+          </w:p>
+        </w:tc>
+        <w:tc>
+          <w:tcPr>
+            <w:tcW w:w="1170" w:type="dxa"/>
+          </w:tcPr>
+          <w:p>
+            <w:pPr>
+              <w:pStyle w:val="BodyText1"/>
+            </w:pPr>
+            <w:r>
+              <w:t>0.22</w:t>
+            </w:r>
+            <w:r>
+              <w:t>€</w:t>
+            </w:r>
+          </w:p>
+        </w:tc>
+        <w:tc>
+          <w:tcPr>
+            <w:tcW w:w="1440" w:type="dxa"/>
+          </w:tcPr>
+          <w:p>
+            <w:pPr>
+              <w:pStyle w:val="BodyText1"/>
+            </w:pPr>
+            <w:r>
+              <w:t>3.55€</w:t>
+            </w:r>
+          </w:p>
+        </w:tc>
+        <w:tc>
+          <w:tcPr>
+            <w:tcW w:w="1502" w:type="dxa"/>
+          </w:tcPr>
+          <w:p>
+            <w:pPr>
+              <w:pStyle w:val="BodyText1"/>
+            </w:pPr>
+            <w:r>
+              <w:t>13.9€</w:t>
+            </w:r>
+          </w:p>
+        </w:tc>
+      </w:tr>
+      <w:tr>
+        <w:tc>
+          <w:tcPr>
+            <w:tcW w:w="4608" w:type="dxa"/>
+          </w:tcPr>
+          <w:p>
+            <w:pPr>
+              <w:pStyle w:val="BodyText1"/>
+            </w:pPr>
+            <w:r>
+              <w:t>Blob Storage</w:t>
+            </w:r>
+            <w:r>
+              <w:t xml:space="preserve">/ </w:t>
+            </w:r>
+            <w:r>
+              <w:t>korkealuokkai</w:t>
+            </w:r>
+            <w:r>
+              <w:t>n</w:t>
+            </w:r>
+            <w:r>
+              <w:t>en</w:t>
+            </w:r>
+          </w:p>
+        </w:tc>
+        <w:tc>
+          <w:tcPr>
+            <w:tcW w:w="1170" w:type="dxa"/>
+          </w:tcPr>
+          <w:p>
+            <w:pPr>
+              <w:pStyle w:val="BodyText1"/>
+            </w:pPr>
+            <w:r>
+              <w:t>2.22</w:t>
+            </w:r>
+            <w:r>
+              <w:t>€</w:t>
+            </w:r>
+          </w:p>
+        </w:tc>
+        <w:tc>
+          <w:tcPr>
+            <w:tcW w:w="1440" w:type="dxa"/>
+          </w:tcPr>
+          <w:p>
+            <w:pPr>
+              <w:pStyle w:val="BodyText1"/>
+            </w:pPr>
+            <w:r>
+              <w:t>35.50</w:t>
+            </w:r>
+            <w:r>
+              <w:t>€</w:t>
+            </w:r>
+          </w:p>
+        </w:tc>
+        <w:tc>
+          <w:tcPr>
+            <w:tcW w:w="1502" w:type="dxa"/>
+          </w:tcPr>
+          <w:p>
+            <w:pPr>
+              <w:pStyle w:val="BodyText1"/>
+            </w:pPr>
+            <w:r>
+              <w:t>138.69</w:t>
+            </w:r>
+            <w:r>
+              <w:t>€</w:t>
+            </w:r>
+          </w:p>
+        </w:tc>
+      </w:tr>
+      <w:tr>
+        <w:tc>
+          <w:tcPr>
+            <w:tcW w:w="4608" w:type="dxa"/>
+          </w:tcPr>
+          <w:p>
+            <w:pPr>
+              <w:pStyle w:val="BodyText1"/>
+            </w:pPr>
+            <w:r>
+              <w:t>Blob Storage</w:t>
+            </w:r>
+            <w:r>
+              <w:t>/</w:t>
+            </w:r>
+            <w:r>
+              <w:t xml:space="preserve"> Kuuma</w:t>
+            </w:r>
+          </w:p>
+        </w:tc>
+        <w:tc>
+          <w:tcPr>
+            <w:tcW w:w="1170" w:type="dxa"/>
+          </w:tcPr>
+          <w:p>
+            <w:pPr>
+              <w:pStyle w:val="BodyText1"/>
+            </w:pPr>
+            <w:r>
+              <w:t>0.27</w:t>
+            </w:r>
+            <w:r>
+              <w:t>€</w:t>
+            </w:r>
+          </w:p>
+        </w:tc>
+        <w:tc>
+          <w:tcPr>
+            <w:tcW w:w="1440" w:type="dxa"/>
+          </w:tcPr>
+          <w:p>
+            <w:pPr>
+              <w:pStyle w:val="BodyText1"/>
+            </w:pPr>
+            <w:r>
+              <w:t>4.28</w:t>
+            </w:r>
+            <w:r>
+              <w:t>€</w:t>
+            </w:r>
+          </w:p>
+        </w:tc>
+        <w:tc>
+          <w:tcPr>
+            <w:tcW w:w="1502" w:type="dxa"/>
+          </w:tcPr>
+          <w:p>
+            <w:pPr>
+              <w:pStyle w:val="BodyText1"/>
+            </w:pPr>
+            <w:r>
+              <w:t>16.7</w:t>
+            </w:r>
+            <w:r>
+              <w:t>€</w:t>
+            </w:r>
+          </w:p>
+        </w:tc>
+      </w:tr>
+      <w:tr>
+        <w:tc>
+          <w:tcPr>
+            <w:tcW w:w="4608" w:type="dxa"/>
+          </w:tcPr>
+          <w:p>
+            <w:pPr>
+              <w:pStyle w:val="BodyText1"/>
+            </w:pPr>
+            <w:r>
+              <w:t>Blob Storage</w:t>
+            </w:r>
+            <w:r>
+              <w:t>/</w:t>
+            </w:r>
+            <w:r>
+              <w:t>arkisto</w:t>
+            </w:r>
+          </w:p>
+        </w:tc>
+        <w:tc>
+          <w:tcPr>
+            <w:tcW w:w="1170" w:type="dxa"/>
+          </w:tcPr>
+          <w:p>
+            <w:pPr>
+              <w:pStyle w:val="BodyText1"/>
+            </w:pPr>
+            <w:r>
+              <w:t>0.01</w:t>
+            </w:r>
+            <w:r>
+              <w:t>€</w:t>
+            </w:r>
+          </w:p>
+        </w:tc>
+        <w:tc>
+          <w:tcPr>
+            <w:tcW w:w="1440" w:type="dxa"/>
+          </w:tcPr>
+          <w:p>
+            <w:pPr>
+              <w:pStyle w:val="BodyText1"/>
+            </w:pPr>
+            <w:r>
+              <w:t>0.24</w:t>
+            </w:r>
+            <w:r>
+              <w:t>€</w:t>
+            </w:r>
+          </w:p>
+        </w:tc>
+        <w:tc>
+          <w:tcPr>
+            <w:tcW w:w="1502" w:type="dxa"/>
+          </w:tcPr>
+          <w:p>
+            <w:pPr>
+              <w:pStyle w:val="BodyText1"/>
+            </w:pPr>
+            <w:r>
+              <w:t>0.92</w:t>
+            </w:r>
+            <w:r>
+              <w:t>€</w:t>
+            </w:r>
+          </w:p>
+        </w:tc>
+      </w:tr>
+      <w:tr>
+        <w:tc>
+          <w:tcPr>
+            <w:tcW w:w="4608" w:type="dxa"/>
+          </w:tcPr>
+          <w:p>
+            <w:pPr>
+              <w:pStyle w:val="BodyText1"/>
+            </w:pPr>
+            <w:r>
+              <w:t>Cosmos</w:t>
+            </w:r>
+          </w:p>
+        </w:tc>
+        <w:tc>
+          <w:tcPr>
+            <w:tcW w:w="1170" w:type="dxa"/>
+          </w:tcPr>
+          <w:p>
+            <w:pPr>
+              <w:pStyle w:val="BodyText1"/>
+            </w:pPr>
+            <w:r>
+              <w:t>3.71</w:t>
+            </w:r>
+            <w:r>
+              <w:t>€</w:t>
+            </w:r>
+          </w:p>
+        </w:tc>
+        <w:tc>
+          <w:tcPr>
+            <w:tcW w:w="1440" w:type="dxa"/>
+          </w:tcPr>
+          <w:p>
+            <w:pPr>
+              <w:pStyle w:val="BodyText1"/>
+            </w:pPr>
+            <w:r>
+              <w:t>59.40</w:t>
+            </w:r>
+            <w:r>
+              <w:t>€</w:t>
+            </w:r>
+          </w:p>
+        </w:tc>
+        <w:tc>
+          <w:tcPr>
+            <w:tcW w:w="1502" w:type="dxa"/>
+          </w:tcPr>
+          <w:p>
+            <w:pPr>
+              <w:pStyle w:val="BodyText1"/>
+            </w:pPr>
+            <w:r>
+              <w:t>232</w:t>
+            </w:r>
+            <w:r>
+              <w:t>€</w:t>
+            </w:r>
+          </w:p>
+        </w:tc>
+      </w:tr>
+      <w:tr>
+        <w:tc>
+          <w:tcPr>
+            <w:tcW w:w="4608" w:type="dxa"/>
+          </w:tcPr>
+          <w:p>
+            <w:pPr>
+              <w:pStyle w:val="BodyText1"/>
+            </w:pPr>
+            <w:r>
+              <w:t>SQL</w:t>
+            </w:r>
+          </w:p>
+        </w:tc>
+        <w:tc>
+          <w:tcPr>
+            <w:tcW w:w="1170" w:type="dxa"/>
+          </w:tcPr>
+          <w:p>
+            <w:pPr>
+              <w:pStyle w:val="BodyText1"/>
+            </w:pPr>
+            <w:r>
+              <w:t>3.71</w:t>
+            </w:r>
+            <w:r>
+              <w:t>€</w:t>
+            </w:r>
+          </w:p>
+        </w:tc>
+        <w:tc>
+          <w:tcPr>
+            <w:tcW w:w="1440" w:type="dxa"/>
+          </w:tcPr>
+          <w:p>
+            <w:pPr>
+              <w:pStyle w:val="BodyText1"/>
+            </w:pPr>
+            <w:r>
+              <w:t>59.40</w:t>
+            </w:r>
+            <w:r>
+              <w:t>€</w:t>
+            </w:r>
+          </w:p>
+        </w:tc>
+        <w:tc>
+          <w:tcPr>
+            <w:tcW w:w="1502" w:type="dxa"/>
+          </w:tcPr>
+          <w:p>
+            <w:pPr>
+              <w:pStyle w:val="BodyText1"/>
+            </w:pPr>
+            <w:r>
+              <w:t>232</w:t>
+            </w:r>
+            <w:r>
+              <w:t>€</w:t>
+            </w:r>
+          </w:p>
+        </w:tc>
+      </w:tr>
+    </w:tbl>
+    <w:p>
+      <w:pPr>
+        <w:pStyle w:val="BodyText1"/>
+      </w:pPr>
     </w:p>
     <w:p>
       <w:pPr>
@@ -9396,7 +10252,11 @@
         <w:t xml:space="preserve"> tiedostoa siirtäessä </w:t>
       </w:r>
       <w:r>
-        <w:t>molempiin suuntiin: palvelimelle ja palvelimelta kulkevaa liikennettä. Molempiin suuntiin kulkenut data laskettiin yhteen ja vertailu tehtiin tällä summatulla arvolla.</w:t>
+        <w:t xml:space="preserve">molempiin suuntiin: palvelimelle ja palvelimelta kulkevaa liikennettä. Molempiin suuntiin kulkenut data laskettiin yhteen </w:t>
+      </w:r>
+      <w:r>
+        <w:lastRenderedPageBreak/>
+        <w:t>ja vertailu tehtiin tällä summatulla arvolla.</w:t>
       </w:r>
       <w:r>
         <w:t xml:space="preserve"> Vertailussa on mukana kaikki projektissa käytetyt protokollat ja niitä on käytetty C# -kirjastoilla.</w:t>
@@ -9434,7 +10294,6 @@
         <w:rPr>
           <w:noProof/>
         </w:rPr>
-        <w:lastRenderedPageBreak/>
         <w:drawing>
           <wp:inline distT="0" distB="0" distL="0" distR="0" wp14:anchorId="678777E6" wp14:editId="37533182">
             <wp:extent cx="5400040" cy="4054475"/>
@@ -9448,675 +10307,6 @@
                 <pic:pic xmlns:pic="http://schemas.openxmlformats.org/drawingml/2006/picture">
                   <pic:nvPicPr>
                     <pic:cNvPr id="36219263" name="Picture 1" descr="A graph of different colored bars&#10;&#10;Description automatically generated"/>
-                    <pic:cNvPicPr>
-                      <a:picLocks noChangeAspect="1" noChangeArrowheads="1"/>
-                    </pic:cNvPicPr>
-                  </pic:nvPicPr>
-                  <pic:blipFill>
-                    <a:blip r:embed="rId26">
-                      <a:extLst>
-                        <a:ext uri="{28A0092B-C50C-407E-A947-70E740481C1C}">
-                          <a14:useLocalDpi xmlns:a14="http://schemas.microsoft.com/office/drawing/2010/main" val="0"/>
-                        </a:ext>
-                      </a:extLst>
-                    </a:blip>
-                    <a:srcRect/>
-                    <a:stretch>
-                      <a:fillRect/>
-                    </a:stretch>
-                  </pic:blipFill>
-                  <pic:spPr bwMode="auto">
-                    <a:xfrm>
-                      <a:off x="0" y="0"/>
-                      <a:ext cx="5400040" cy="4054475"/>
-                    </a:xfrm>
-                    <a:prstGeom prst="rect">
-                      <a:avLst/>
-                    </a:prstGeom>
-                    <a:noFill/>
-                    <a:ln>
-                      <a:noFill/>
-                    </a:ln>
-                  </pic:spPr>
-                </pic:pic>
-              </a:graphicData>
-            </a:graphic>
-          </wp:inline>
-        </w:drawing>
-      </w:r>
-    </w:p>
-    <w:p>
-      <w:pPr>
-        <w:pStyle w:val="BodyText1"/>
-      </w:pPr>
-    </w:p>
-    <w:p>
-      <w:pPr>
-        <w:pStyle w:val="BodyText1"/>
-      </w:pPr>
-      <w:r>
-        <w:rPr>
-          <w:noProof/>
-        </w:rPr>
-        <w:drawing>
-          <wp:inline distT="0" distB="0" distL="0" distR="0" wp14:anchorId="6CFD170C" wp14:editId="206C0642">
-            <wp:extent cx="5400040" cy="4054475"/>
-            <wp:effectExtent l="0" t="0" r="0" b="0"/>
-            <wp:docPr id="190073973" name="Picture 2" descr="A graph of different colored bars&#10;&#10;Description automatically generated"/>
-            <wp:cNvGraphicFramePr>
-              <a:graphicFrameLocks xmlns:a="http://schemas.openxmlformats.org/drawingml/2006/main" noChangeAspect="1"/>
-            </wp:cNvGraphicFramePr>
-            <a:graphic xmlns:a="http://schemas.openxmlformats.org/drawingml/2006/main">
-              <a:graphicData uri="http://schemas.openxmlformats.org/drawingml/2006/picture">
-                <pic:pic xmlns:pic="http://schemas.openxmlformats.org/drawingml/2006/picture">
-                  <pic:nvPicPr>
-                    <pic:cNvPr id="190073973" name="Picture 2" descr="A graph of different colored bars&#10;&#10;Description automatically generated"/>
-                    <pic:cNvPicPr>
-                      <a:picLocks noChangeAspect="1" noChangeArrowheads="1"/>
-                    </pic:cNvPicPr>
-                  </pic:nvPicPr>
-                  <pic:blipFill>
-                    <a:blip r:embed="rId27">
-                      <a:extLst>
-                        <a:ext uri="{28A0092B-C50C-407E-A947-70E740481C1C}">
-                          <a14:useLocalDpi xmlns:a14="http://schemas.microsoft.com/office/drawing/2010/main" val="0"/>
-                        </a:ext>
-                      </a:extLst>
-                    </a:blip>
-                    <a:srcRect/>
-                    <a:stretch>
-                      <a:fillRect/>
-                    </a:stretch>
-                  </pic:blipFill>
-                  <pic:spPr bwMode="auto">
-                    <a:xfrm>
-                      <a:off x="0" y="0"/>
-                      <a:ext cx="5400040" cy="4054475"/>
-                    </a:xfrm>
-                    <a:prstGeom prst="rect">
-                      <a:avLst/>
-                    </a:prstGeom>
-                    <a:noFill/>
-                    <a:ln>
-                      <a:noFill/>
-                    </a:ln>
-                  </pic:spPr>
-                </pic:pic>
-              </a:graphicData>
-            </a:graphic>
-          </wp:inline>
-        </w:drawing>
-      </w:r>
-    </w:p>
-    <w:p>
-      <w:pPr>
-        <w:pStyle w:val="BodyText1"/>
-      </w:pPr>
-      <w:r>
-        <w:lastRenderedPageBreak/>
-        <w:t xml:space="preserve">1 M tiedosto </w:t>
-      </w:r>
-      <w:r>
-        <w:t>kasvaa</w:t>
-      </w:r>
-      <w:r>
-        <w:t xml:space="preserve"> hieman enemmän</w:t>
-      </w:r>
-      <w:r>
-        <w:t xml:space="preserve"> siirtäessä kuin suurempi 200 M tiedosto kaikilla muilla protokollilla, paitsi FTP:llä jolla se pysyy</w:t>
-      </w:r>
-      <w:r>
-        <w:t xml:space="preserve"> melkein</w:t>
-      </w:r>
-      <w:r>
-        <w:t xml:space="preserve"> samana.</w:t>
-      </w:r>
-      <w:r>
-        <w:t xml:space="preserve"> </w:t>
-      </w:r>
-      <w:r>
-        <w:t xml:space="preserve"> 1M </w:t>
-      </w:r>
-      <w:r>
-        <w:t>tiedoston</w:t>
-      </w:r>
-      <w:r>
-        <w:t xml:space="preserve"> kasvuprosentti on </w:t>
-      </w:r>
-      <w:r>
-        <w:t xml:space="preserve">3.7 </w:t>
-      </w:r>
-      <w:r>
-        <w:t>-</w:t>
-      </w:r>
-      <w:r>
-        <w:t xml:space="preserve"> 6.7 %</w:t>
-      </w:r>
-      <w:r>
-        <w:t xml:space="preserve"> välillä </w:t>
-      </w:r>
-      <w:r>
-        <w:t>ja 200 M tiedoston 4.0 - 4.7 % välillä.</w:t>
-      </w:r>
-      <w:r>
-        <w:t xml:space="preserve"> SFTP kasvaa eniten kummallakin tiedostokoolla. FTP kasvaa vähiten pienemmällä tiedostolla ja WebSocket puolestaan isommalla tiedostolla. Salatut protokollat kasvavat kaikista eniten isommolla tiedostolla ja pienemmällä tiedostolla SFTP ja HTTPS kasvavat eniten, mutta </w:t>
-      </w:r>
-      <w:r>
-        <w:t xml:space="preserve">FTPS kasvaa vähemmän kuin salaamattomat HTTP tai WebSocket. Pienellä tiedostolla kasvuun vaikuttaa enemmän esimerkiksi protokollan yhteydenavaus  ja käyttäjänhallinan prosessit. Esimerkiksi HTTP protokollaa </w:t>
-      </w:r>
-      <w:r>
-        <w:t>kasvattaa HTTP -pyynnön vastaus. Pienemmällä tiedostokoolla tämä vastaus on noin 1% tiedoston koosta.</w:t>
-      </w:r>
-    </w:p>
-    <w:p>
-      <w:pPr>
-        <w:pStyle w:val="BodyText1"/>
-      </w:pPr>
-    </w:p>
-    <w:p>
-      <w:pPr>
-        <w:pStyle w:val="BodyText1"/>
-      </w:pPr>
-      <w:r>
-        <w:t>[</w:t>
-      </w:r>
-      <w:r>
-        <w:t>https://www.forbes.com/advisor/business/software/what-is-pcap/</w:t>
-      </w:r>
-      <w:r>
-        <w:t>]</w:t>
-      </w:r>
-    </w:p>
-    <w:p>
-      <w:pPr>
-        <w:pStyle w:val="Heading2"/>
-      </w:pPr>
-      <w:bookmarkStart w:id="20" w:name="_Toc73893667"/>
-      <w:r>
-        <w:t>T</w:t>
-      </w:r>
-      <w:r>
-        <w:t>ehokkuusvertailu</w:t>
-      </w:r>
-      <w:bookmarkEnd w:id="20"/>
-    </w:p>
-    <w:p>
-      <w:pPr>
-        <w:pStyle w:val="BodyText1"/>
-      </w:pPr>
-      <w:r>
-        <w:fldChar w:fldCharType="begin"/>
-      </w:r>
-      <w:r>
-        <w:instrText xml:space="preserve"> REF _Ref115924351 \h </w:instrText>
-      </w:r>
-      <w:r>
-        <w:fldChar w:fldCharType="separate"/>
-      </w:r>
-      <w:r>
-        <w:t xml:space="preserve">Kuva </w:t>
-      </w:r>
-      <w:r>
-        <w:rPr>
-          <w:noProof/>
-        </w:rPr>
-        <w:t>11</w:t>
-      </w:r>
-      <w:r>
-        <w:fldChar w:fldCharType="end"/>
-      </w:r>
-      <w:r>
-        <w:t xml:space="preserve"> esittää</w:t>
-      </w:r>
-      <w:r>
-        <w:t xml:space="preserve"> FTP</w:t>
-      </w:r>
-      <w:r>
-        <w:t>-</w:t>
-      </w:r>
-      <w:r>
-        <w:t>, FTPS</w:t>
-      </w:r>
-      <w:r>
-        <w:t>-</w:t>
-      </w:r>
-      <w:r>
-        <w:t xml:space="preserve"> sekä SFTP</w:t>
-      </w:r>
-      <w:r>
-        <w:t>-</w:t>
-      </w:r>
-      <w:r>
-        <w:t>latausten latausaikojen tulokset Python</w:t>
-      </w:r>
-      <w:r>
-        <w:t>-</w:t>
-      </w:r>
-      <w:r>
-        <w:t xml:space="preserve"> ja C#</w:t>
-      </w:r>
-      <w:r>
-        <w:t>-</w:t>
-      </w:r>
-      <w:r>
-        <w:t xml:space="preserve">kirjastoilla toteutettuna. </w:t>
-      </w:r>
-      <w:r>
-        <w:t>Kuvasta nähdään että SFTP on selvästi FTPtä ja FTPStä hitaampi molemmilla ohjelmointikielillä suurimmilla tiedost</w:t>
-      </w:r>
-      <w:r>
-        <w:t>oilla</w:t>
-      </w:r>
-      <w:r>
-        <w:t>. Pienellä tiedostokoolla SFTP ei ole hitaampi kuin FTP tai FTPS, mutta ero kasvaa voimakkaasti kun tiedoston koko kasvaa.</w:t>
-      </w:r>
-      <w:r>
-        <w:t xml:space="preserve"> </w:t>
-      </w:r>
-      <w:r>
-        <w:t>Python koodissa SFTP</w:t>
-      </w:r>
-      <w:r>
-        <w:t>:n</w:t>
-      </w:r>
-      <w:r>
-        <w:t xml:space="preserve"> suorituskyky on selvästi huonompi, </w:t>
-      </w:r>
-      <w:r>
-        <w:t>kuin mitä</w:t>
-      </w:r>
-      <w:r>
-        <w:t xml:space="preserve"> C#</w:t>
-      </w:r>
-      <w:r>
-        <w:t>-</w:t>
-      </w:r>
-      <w:r>
-        <w:t>koodilla on, mutta FTP</w:t>
-      </w:r>
-      <w:r>
-        <w:t>-</w:t>
-      </w:r>
-      <w:r>
-        <w:t xml:space="preserve"> ja FTPS</w:t>
-      </w:r>
-      <w:r>
-        <w:t>-</w:t>
-      </w:r>
-      <w:r>
-        <w:t>latausten kohdalla ohjelmointiielellä ei ole merkitystä.</w:t>
-      </w:r>
-      <w:r>
-        <w:t xml:space="preserve"> FTP ja FTPS suorituskyvyt eroavat toisistaan vain vähän. Pienillä tiedostoilla FTP on hieman nopeampi koska aloitusprosessi on </w:t>
-      </w:r>
-      <w:r>
-        <w:t>lyhyempi</w:t>
-      </w:r>
-      <w:r>
-        <w:t>,</w:t>
-      </w:r>
-      <w:r>
-        <w:t xml:space="preserve"> koska yhteyttä ei  salata.</w:t>
-      </w:r>
-    </w:p>
-    <w:p>
-      <w:pPr>
-        <w:pStyle w:val="BodyText1"/>
-        <w:keepNext/>
-      </w:pPr>
-      <w:r>
-        <w:rPr>
-          <w:noProof/>
-        </w:rPr>
-        <w:lastRenderedPageBreak/>
-        <w:drawing>
-          <wp:inline distT="0" distB="0" distL="0" distR="0" wp14:anchorId="0C81FCE9" wp14:editId="36C3D069">
-            <wp:extent cx="5400040" cy="2826385"/>
-            <wp:effectExtent l="0" t="0" r="0" b="0"/>
-            <wp:docPr id="11" name="Picture 11" descr="Chart, line chart&#10;&#10;Description automatically generated"/>
-            <wp:cNvGraphicFramePr>
-              <a:graphicFrameLocks xmlns:a="http://schemas.openxmlformats.org/drawingml/2006/main" noChangeAspect="1"/>
-            </wp:cNvGraphicFramePr>
-            <a:graphic xmlns:a="http://schemas.openxmlformats.org/drawingml/2006/main">
-              <a:graphicData uri="http://schemas.openxmlformats.org/drawingml/2006/picture">
-                <pic:pic xmlns:pic="http://schemas.openxmlformats.org/drawingml/2006/picture">
-                  <pic:nvPicPr>
-                    <pic:cNvPr id="11" name="Picture 11" descr="Chart, line chart&#10;&#10;Description automatically generated"/>
-                    <pic:cNvPicPr>
-                      <a:picLocks noChangeAspect="1" noChangeArrowheads="1"/>
-                    </pic:cNvPicPr>
-                  </pic:nvPicPr>
-                  <pic:blipFill>
-                    <a:blip r:embed="rId28">
-                      <a:extLst>
-                        <a:ext uri="{28A0092B-C50C-407E-A947-70E740481C1C}">
-                          <a14:useLocalDpi xmlns:a14="http://schemas.microsoft.com/office/drawing/2010/main" val="0"/>
-                        </a:ext>
-                      </a:extLst>
-                    </a:blip>
-                    <a:srcRect/>
-                    <a:stretch>
-                      <a:fillRect/>
-                    </a:stretch>
-                  </pic:blipFill>
-                  <pic:spPr bwMode="auto">
-                    <a:xfrm>
-                      <a:off x="0" y="0"/>
-                      <a:ext cx="5400040" cy="2826385"/>
-                    </a:xfrm>
-                    <a:prstGeom prst="rect">
-                      <a:avLst/>
-                    </a:prstGeom>
-                    <a:noFill/>
-                    <a:ln>
-                      <a:noFill/>
-                    </a:ln>
-                  </pic:spPr>
-                </pic:pic>
-              </a:graphicData>
-            </a:graphic>
-          </wp:inline>
-        </w:drawing>
-      </w:r>
-    </w:p>
-    <w:p>
-      <w:pPr>
-        <w:pStyle w:val="Caption"/>
-      </w:pPr>
-      <w:bookmarkStart w:id="21" w:name="_Ref115924351"/>
-      <w:bookmarkStart w:id="22" w:name="_Ref108977386"/>
-      <w:r>
-        <w:t xml:space="preserve">Kuva </w:t>
-      </w:r>
-      <w:r>
-        <w:fldChar w:fldCharType="begin"/>
-      </w:r>
-      <w:r>
-        <w:instrText xml:space="preserve"> SEQ Kuva \* ARABIC </w:instrText>
-      </w:r>
-      <w:r>
-        <w:fldChar w:fldCharType="separate"/>
-      </w:r>
-      <w:r>
-        <w:rPr>
-          <w:noProof/>
-        </w:rPr>
-        <w:t>12</w:t>
-      </w:r>
-      <w:r>
-        <w:rPr>
-          <w:noProof/>
-        </w:rPr>
-        <w:fldChar w:fldCharType="end"/>
-      </w:r>
-      <w:bookmarkEnd w:id="21"/>
-      <w:r>
-        <w:t xml:space="preserve"> FTP, FTPS ja SFTP latausten tulokset</w:t>
-      </w:r>
-      <w:bookmarkEnd w:id="22"/>
-    </w:p>
-    <w:p>
-      <w:pPr>
-        <w:pStyle w:val="BodyText1"/>
-      </w:pPr>
-      <w:r>
-        <w:fldChar w:fldCharType="begin"/>
-      </w:r>
-      <w:r>
-        <w:instrText xml:space="preserve"> REF _Ref115924397 \h </w:instrText>
-      </w:r>
-      <w:r>
-        <w:fldChar w:fldCharType="separate"/>
-      </w:r>
-      <w:r>
-        <w:t xml:space="preserve">Kuva </w:t>
-      </w:r>
-      <w:r>
-        <w:rPr>
-          <w:noProof/>
-        </w:rPr>
-        <w:t>12</w:t>
-      </w:r>
-      <w:r>
-        <w:fldChar w:fldCharType="end"/>
-      </w:r>
-      <w:r>
-        <w:t xml:space="preserve"> esittää</w:t>
-      </w:r>
-      <w:r>
-        <w:t xml:space="preserve"> HTTP latauksien latausajat</w:t>
-      </w:r>
-      <w:r>
-        <w:t>. Latausten pyynnön koko on esitetty x-akselilla ja latausaika on esitetty y-akselilla. Pylväide</w:t>
-      </w:r>
-      <w:r>
-        <w:t>n</w:t>
-      </w:r>
-      <w:r>
-        <w:t xml:space="preserve"> väri puolestaan merkitsee eri pyynnön koodausta</w:t>
-      </w:r>
-      <w:r>
-        <w:t xml:space="preserve">.  </w:t>
-      </w:r>
-      <w:r>
-        <w:t xml:space="preserve">Kuvaajasta näkee selvästi että pyynnön koon suurentuessa latausaika pienenee </w:t>
-      </w:r>
-      <w:r>
-        <w:t xml:space="preserve">erittäin voimakkaasti kaikilla koodauksilla. Pienempi pyynnön koko aiheittaa useampia pyyntöjä </w:t>
-      </w:r>
-      <w:r>
-        <w:t>palvelimelle, joka hidastaa latausta merkittävästi.  5 kB</w:t>
-      </w:r>
-      <w:r>
-        <w:t>:n</w:t>
-      </w:r>
-      <w:r>
-        <w:t xml:space="preserve"> kok</w:t>
-      </w:r>
-      <w:r>
-        <w:t xml:space="preserve">osilla pyynnöillä hitain koodaus on base64, vaikka teoriassa array on kaikista hitain koska se kasvattaa eniten siirrettävän datan kokoa. </w:t>
-      </w:r>
-    </w:p>
-    <w:p>
-      <w:pPr>
-        <w:keepNext/>
-      </w:pPr>
-      <w:r>
-        <w:rPr>
-          <w:noProof/>
-        </w:rPr>
-        <w:lastRenderedPageBreak/>
-        <w:drawing>
-          <wp:inline distT="0" distB="0" distL="0" distR="0" wp14:anchorId="52A1214B" wp14:editId="68195301">
-            <wp:extent cx="5400040" cy="4054475"/>
-            <wp:effectExtent l="0" t="0" r="0" b="3175"/>
-            <wp:docPr id="12" name="Picture 12" descr="Chart, bar chart&#10;&#10;Description automatically generated"/>
-            <wp:cNvGraphicFramePr>
-              <a:graphicFrameLocks xmlns:a="http://schemas.openxmlformats.org/drawingml/2006/main" noChangeAspect="1"/>
-            </wp:cNvGraphicFramePr>
-            <a:graphic xmlns:a="http://schemas.openxmlformats.org/drawingml/2006/main">
-              <a:graphicData uri="http://schemas.openxmlformats.org/drawingml/2006/picture">
-                <pic:pic xmlns:pic="http://schemas.openxmlformats.org/drawingml/2006/picture">
-                  <pic:nvPicPr>
-                    <pic:cNvPr id="12" name="Picture 12" descr="Chart, bar chart&#10;&#10;Description automatically generated"/>
-                    <pic:cNvPicPr>
-                      <a:picLocks noChangeAspect="1" noChangeArrowheads="1"/>
-                    </pic:cNvPicPr>
-                  </pic:nvPicPr>
-                  <pic:blipFill>
-                    <a:blip r:embed="rId29">
-                      <a:extLst>
-                        <a:ext uri="{28A0092B-C50C-407E-A947-70E740481C1C}">
-                          <a14:useLocalDpi xmlns:a14="http://schemas.microsoft.com/office/drawing/2010/main" val="0"/>
-                        </a:ext>
-                      </a:extLst>
-                    </a:blip>
-                    <a:srcRect/>
-                    <a:stretch>
-                      <a:fillRect/>
-                    </a:stretch>
-                  </pic:blipFill>
-                  <pic:spPr bwMode="auto">
-                    <a:xfrm>
-                      <a:off x="0" y="0"/>
-                      <a:ext cx="5400040" cy="4054475"/>
-                    </a:xfrm>
-                    <a:prstGeom prst="rect">
-                      <a:avLst/>
-                    </a:prstGeom>
-                    <a:noFill/>
-                    <a:ln>
-                      <a:noFill/>
-                    </a:ln>
-                  </pic:spPr>
-                </pic:pic>
-              </a:graphicData>
-            </a:graphic>
-          </wp:inline>
-        </w:drawing>
-      </w:r>
-    </w:p>
-    <w:p>
-      <w:pPr>
-        <w:pStyle w:val="Caption"/>
-      </w:pPr>
-      <w:bookmarkStart w:id="23" w:name="_Ref115924397"/>
-      <w:r>
-        <w:t xml:space="preserve">Kuva </w:t>
-      </w:r>
-      <w:r>
-        <w:fldChar w:fldCharType="begin"/>
-      </w:r>
-      <w:r>
-        <w:instrText xml:space="preserve"> SEQ Kuva \* ARABIC </w:instrText>
-      </w:r>
-      <w:r>
-        <w:fldChar w:fldCharType="separate"/>
-      </w:r>
-      <w:r>
-        <w:rPr>
-          <w:noProof/>
-        </w:rPr>
-        <w:t>13</w:t>
-      </w:r>
-      <w:r>
-        <w:rPr>
-          <w:noProof/>
-        </w:rPr>
-        <w:fldChar w:fldCharType="end"/>
-      </w:r>
-      <w:bookmarkEnd w:id="23"/>
-      <w:r>
-        <w:t xml:space="preserve"> HTTP-latausten latausajat</w:t>
-      </w:r>
-    </w:p>
-    <w:p/>
-    <w:p>
-      <w:pPr>
-        <w:ind w:firstLine="0"/>
-      </w:pPr>
-    </w:p>
-    <w:p>
-      <w:pPr>
-        <w:ind w:firstLine="0"/>
-      </w:pPr>
-    </w:p>
-    <w:p>
-      <w:pPr>
-        <w:pStyle w:val="BodyText1"/>
-      </w:pPr>
-      <w:r>
-        <w:fldChar w:fldCharType="begin"/>
-      </w:r>
-      <w:r>
-        <w:instrText xml:space="preserve"> REF _Ref115923720 \h </w:instrText>
-      </w:r>
-      <w:r>
-        <w:fldChar w:fldCharType="separate"/>
-      </w:r>
-      <w:r>
-        <w:t xml:space="preserve">Kuva </w:t>
-      </w:r>
-      <w:r>
-        <w:rPr>
-          <w:noProof/>
-        </w:rPr>
-        <w:t>13</w:t>
-      </w:r>
-      <w:r>
-        <w:fldChar w:fldCharType="end"/>
-      </w:r>
-      <w:r>
-        <w:t xml:space="preserve"> esittä </w:t>
-      </w:r>
-      <w:r>
-        <w:t xml:space="preserve">HTTP -latausten </w:t>
-      </w:r>
-      <w:r>
-        <w:t xml:space="preserve">lähetettävän datan määrää suhteessa tiedoston kokoon. </w:t>
-      </w:r>
-      <w:r>
-        <w:t xml:space="preserve">Lähetettävä data on mitattu Wireshark -ohjelmalla jota käytetään verkkojen analyysiin. Siirrettävässä datassa on mukana kaikki TCP- tasolla siirtnyt data, </w:t>
-      </w:r>
-      <w:r>
-        <w:t>joten se katttaa siirretävän tiedosotn sekä HTTP- pyyntöön tarvittavan datan.</w:t>
-      </w:r>
-      <w:r>
-        <w:t xml:space="preserve"> Kun käytetään pientä 5kb kokoista pyyntöä lähetettävän datan määrä kasvaa reilusti kaikilla koodauksilla.</w:t>
-      </w:r>
-      <w:r>
-        <w:t xml:space="preserve"> </w:t>
-      </w:r>
-      <w:r>
-        <w:t xml:space="preserve">Teoriassa form-data on  kaikista tehokkain tapa lähettää </w:t>
-      </w:r>
-      <w:r>
-        <w:t>dataa ja data siirtyy binäärimuodossa. Form-data kasvattaa lähetettävän datan määrää vain muutamalla prosentilla kun lähetettävän pyynnön koko on suuri. B</w:t>
-      </w:r>
-      <w:r>
-        <w:t>ase64 koodaus kasvattaa lähetettävän tiedoston kokoa noin 33%</w:t>
-      </w:r>
-      <w:r>
-        <w:t xml:space="preserve"> kun käytetään suurta pyyntöä</w:t>
-      </w:r>
-      <w:r>
-        <w:t>.</w:t>
-      </w:r>
-      <w:r>
-        <w:t xml:space="preserve"> Array koodaus kasvattaa siirrettävän datan 100% suuremmaksi mitä alkuperäinen tiedosto, jonka takia se ehdottomasti huonoin tapa siirtää tiedostoja HTTP protokollan avulla.</w:t>
-      </w:r>
-      <w:r>
-        <w:t xml:space="preserve"> Ainoastaan 500 kB on nähtävissä selkeasti teoreettinen tulos että form-data on nopein jonka jälkeen base64 koodaus on noin 33% hitaampi sekä array useampi kertoja hitaampi.</w:t>
-      </w:r>
-    </w:p>
-    <w:p>
-      <w:pPr>
-        <w:ind w:firstLine="0"/>
-      </w:pPr>
-    </w:p>
-    <w:p>
-      <w:pPr>
-        <w:keepNext/>
-        <w:ind w:firstLine="0"/>
-      </w:pPr>
-      <w:r>
-        <w:rPr>
-          <w:noProof/>
-        </w:rPr>
-        <w:lastRenderedPageBreak/>
-        <w:drawing>
-          <wp:inline distT="0" distB="0" distL="0" distR="0" wp14:anchorId="49AD166E" wp14:editId="38613563">
-            <wp:extent cx="5400040" cy="4054475"/>
-            <wp:effectExtent l="0" t="0" r="0" b="3175"/>
-            <wp:docPr id="16" name="Picture 16" descr="Chart, bar chart&#10;&#10;Description automatically generated"/>
-            <wp:cNvGraphicFramePr>
-              <a:graphicFrameLocks xmlns:a="http://schemas.openxmlformats.org/drawingml/2006/main" noChangeAspect="1"/>
-            </wp:cNvGraphicFramePr>
-            <a:graphic xmlns:a="http://schemas.openxmlformats.org/drawingml/2006/main">
-              <a:graphicData uri="http://schemas.openxmlformats.org/drawingml/2006/picture">
-                <pic:pic xmlns:pic="http://schemas.openxmlformats.org/drawingml/2006/picture">
-                  <pic:nvPicPr>
-                    <pic:cNvPr id="16" name="Picture 16" descr="Chart, bar chart&#10;&#10;Description automatically generated"/>
                     <pic:cNvPicPr>
                       <a:picLocks noChangeAspect="1" noChangeArrowheads="1"/>
                     </pic:cNvPicPr>
@@ -10156,203 +10346,12 @@
     </w:p>
     <w:p>
       <w:pPr>
-        <w:pStyle w:val="Caption"/>
-      </w:pPr>
-      <w:bookmarkStart w:id="24" w:name="_Ref115923720"/>
-      <w:r>
-        <w:t xml:space="preserve">Kuva </w:t>
-      </w:r>
-      <w:r>
-        <w:fldChar w:fldCharType="begin"/>
-      </w:r>
-      <w:r>
-        <w:instrText xml:space="preserve"> SEQ Kuva \* ARABIC </w:instrText>
-      </w:r>
-      <w:r>
-        <w:fldChar w:fldCharType="separate"/>
-      </w:r>
-      <w:r>
-        <w:rPr>
-          <w:noProof/>
-        </w:rPr>
-        <w:t>14</w:t>
-      </w:r>
-      <w:r>
-        <w:rPr>
-          <w:noProof/>
-        </w:rPr>
-        <w:fldChar w:fldCharType="end"/>
-      </w:r>
-      <w:bookmarkEnd w:id="24"/>
-      <w:r>
-        <w:t xml:space="preserve"> HTTP  -latausten tiedoston kasvu lähettäessä</w:t>
-      </w:r>
-    </w:p>
-    <w:p>
-      <w:pPr>
         <w:pStyle w:val="BodyText1"/>
       </w:pPr>
-      <w:r>
-        <w:fldChar w:fldCharType="begin"/>
-      </w:r>
-      <w:r>
-        <w:instrText xml:space="preserve"> REF _Ref115924454 \h </w:instrText>
-      </w:r>
-      <w:r>
-        <w:fldChar w:fldCharType="separate"/>
-      </w:r>
-      <w:r>
-        <w:t xml:space="preserve">Kuva </w:t>
-      </w:r>
-      <w:r>
-        <w:rPr>
-          <w:noProof/>
-        </w:rPr>
-        <w:t>14</w:t>
-      </w:r>
-      <w:r>
-        <w:fldChar w:fldCharType="end"/>
-      </w:r>
-      <w:r>
-        <w:t xml:space="preserve"> </w:t>
-      </w:r>
-      <w:r>
-        <w:t>esit</w:t>
-      </w:r>
-      <w:r>
-        <w:t>tää</w:t>
-      </w:r>
-      <w:r>
-        <w:t xml:space="preserve"> Webocket</w:t>
-      </w:r>
-      <w:r>
-        <w:t>-</w:t>
-      </w:r>
-      <w:r>
-        <w:t>lataukse</w:t>
-      </w:r>
-      <w:r>
-        <w:t>n</w:t>
-      </w:r>
-      <w:r>
-        <w:t xml:space="preserve"> tulokset. </w:t>
-      </w:r>
-      <w:r>
-        <w:t>Websocket</w:t>
-      </w:r>
-      <w:r>
-        <w:t>-</w:t>
-      </w:r>
-      <w:r>
-        <w:t>yhteys luotiin .NET</w:t>
-      </w:r>
-      <w:r>
-        <w:t>:n</w:t>
-      </w:r>
-      <w:r>
-        <w:t xml:space="preserve"> SignalR</w:t>
-      </w:r>
-      <w:r>
-        <w:t>-</w:t>
-      </w:r>
-      <w:r>
-        <w:t>kirjaston avulla. SignalR</w:t>
-      </w:r>
-      <w:r>
-        <w:t>-</w:t>
-      </w:r>
-      <w:r>
-        <w:t xml:space="preserve">kirjasto on osa .NET joten sitä ei tarvitse erikseen asentaa </w:t>
-      </w:r>
-      <w:r>
-        <w:t>palvelimelle</w:t>
-      </w:r>
-      <w:r>
-        <w:t>, mutta selaimeen se tarvitsi asentaa npm</w:t>
-      </w:r>
-      <w:r>
-        <w:t>-</w:t>
-      </w:r>
-      <w:r>
-        <w:t>pakettina. Signal käyttää konepellin alla selaimen Websocket API</w:t>
-      </w:r>
-      <w:r>
-        <w:t>:</w:t>
-      </w:r>
-      <w:r>
-        <w:t xml:space="preserve">a, mutta se luo korkeamman tason rajapinnan, mahdollistaen </w:t>
-      </w:r>
-      <w:r>
-        <w:t>palvelinpään</w:t>
-      </w:r>
-      <w:r>
-        <w:t xml:space="preserve"> funktioiden kutsumisen käyttöliittymästä websocket</w:t>
-      </w:r>
-      <w:r>
-        <w:t>-</w:t>
-      </w:r>
-      <w:r>
-        <w:t>yhteyden avulla.</w:t>
-      </w:r>
-      <w:r>
-        <w:t xml:space="preserve"> Binääriviestintää varten SignalR kirjastoon joutuu asenta</w:t>
-      </w:r>
-      <w:r>
-        <w:t>m</w:t>
-      </w:r>
-      <w:r>
-        <w:t>a</w:t>
-      </w:r>
-      <w:r>
-        <w:t>an</w:t>
-      </w:r>
-      <w:r>
-        <w:t xml:space="preserve"> lisäosan Nuget paketin nimeltään MessagePack sekä käyttöliittymään saman</w:t>
-      </w:r>
-      <w:r>
-        <w:t xml:space="preserve"> </w:t>
-      </w:r>
-      <w:r>
-        <w:t>nimisen npm</w:t>
-      </w:r>
-      <w:r>
-        <w:t>-</w:t>
-      </w:r>
-      <w:r>
-        <w:t>paketin.</w:t>
-      </w:r>
-      <w:r>
-        <w:t xml:space="preserve"> Lataus suoritettiin sekä merkkijono viestinä että binäärinä</w:t>
-      </w:r>
-      <w:r>
-        <w:t xml:space="preserve"> ja te</w:t>
-      </w:r>
-      <w:r>
-        <w:t>s</w:t>
-      </w:r>
-      <w:r>
-        <w:t xml:space="preserve">tissä käytettiin kolmea erikokoista tiedostoa. </w:t>
-      </w:r>
-      <w:r>
-        <w:t>Latausten ajat olivat hyvin sama</w:t>
-      </w:r>
-      <w:r>
-        <w:t>nlaiset</w:t>
-      </w:r>
-      <w:r>
-        <w:t xml:space="preserve"> riippumatta käytettiinkö merkkijono- vai binääriformaattia. Pienimmillä tiedostoilla merkkijono oli hitusen nopeampi, mutta suuremmalla tiedostolla </w:t>
-      </w:r>
-      <w:r>
-        <w:t xml:space="preserve">binääri oli hieman nopeampi. Teoriassa binääriformaatti pitäisi olla nopeampi, koska siirrettävä data on pienempi. </w:t>
-      </w:r>
-      <w:r>
-        <w:t xml:space="preserve"> </w:t>
-      </w:r>
-    </w:p>
-    <w:p>
-      <w:pPr>
-        <w:keepNext/>
-        <w:ind w:firstLine="0"/>
+    </w:p>
+    <w:p>
+      <w:pPr>
+        <w:pStyle w:val="BodyText1"/>
       </w:pPr>
       <w:r>
         <w:rPr>
@@ -10360,10 +10359,10 @@
         </w:rPr>
         <w:lastRenderedPageBreak/>
         <w:drawing>
-          <wp:inline distT="0" distB="0" distL="0" distR="0" wp14:anchorId="39B39EF0" wp14:editId="5EDA3367">
+          <wp:inline distT="0" distB="0" distL="0" distR="0" wp14:anchorId="6CFD170C" wp14:editId="206C0642">
             <wp:extent cx="5400040" cy="4054475"/>
-            <wp:effectExtent l="0" t="0" r="0" b="3175"/>
-            <wp:docPr id="6" name="Picture 6" descr="Chart&#10;&#10;Description automatically generated"/>
+            <wp:effectExtent l="0" t="0" r="0" b="0"/>
+            <wp:docPr id="190073973" name="Picture 2" descr="A graph of different colored bars&#10;&#10;Description automatically generated"/>
             <wp:cNvGraphicFramePr>
               <a:graphicFrameLocks xmlns:a="http://schemas.openxmlformats.org/drawingml/2006/main" noChangeAspect="1"/>
             </wp:cNvGraphicFramePr>
@@ -10371,7 +10370,7 @@
               <a:graphicData uri="http://schemas.openxmlformats.org/drawingml/2006/picture">
                 <pic:pic xmlns:pic="http://schemas.openxmlformats.org/drawingml/2006/picture">
                   <pic:nvPicPr>
-                    <pic:cNvPr id="6" name="Picture 6" descr="Chart&#10;&#10;Description automatically generated"/>
+                    <pic:cNvPr id="190073973" name="Picture 2" descr="A graph of different colored bars&#10;&#10;Description automatically generated"/>
                     <pic:cNvPicPr>
                       <a:picLocks noChangeAspect="1" noChangeArrowheads="1"/>
                     </pic:cNvPicPr>
@@ -10411,89 +10410,216 @@
     </w:p>
     <w:p>
       <w:pPr>
-        <w:pStyle w:val="Caption"/>
-      </w:pPr>
-      <w:bookmarkStart w:id="25" w:name="_Ref115924454"/>
+        <w:pStyle w:val="BodyText1"/>
+      </w:pPr>
+      <w:r>
+        <w:t xml:space="preserve">1 M tiedosto </w:t>
+      </w:r>
+      <w:r>
+        <w:t>kasvaa</w:t>
+      </w:r>
+      <w:r>
+        <w:t xml:space="preserve"> hieman enemmän</w:t>
+      </w:r>
+      <w:r>
+        <w:t xml:space="preserve"> siirtäessä kuin suurempi 200 M tiedosto kaikilla muilla protokollilla, paitsi FTP:llä jolla se pysyy</w:t>
+      </w:r>
+      <w:r>
+        <w:t xml:space="preserve"> melkein</w:t>
+      </w:r>
+      <w:r>
+        <w:t xml:space="preserve"> samana.</w:t>
+      </w:r>
+      <w:r>
+        <w:t xml:space="preserve"> </w:t>
+      </w:r>
+      <w:r>
+        <w:t xml:space="preserve"> 1M </w:t>
+      </w:r>
+      <w:r>
+        <w:t>tiedoston</w:t>
+      </w:r>
+      <w:r>
+        <w:t xml:space="preserve"> kasvuprosentti on </w:t>
+      </w:r>
+      <w:r>
+        <w:t xml:space="preserve">3.7 </w:t>
+      </w:r>
+      <w:r>
+        <w:t>-</w:t>
+      </w:r>
+      <w:r>
+        <w:t xml:space="preserve"> 6.7 %</w:t>
+      </w:r>
+      <w:r>
+        <w:t xml:space="preserve"> välillä </w:t>
+      </w:r>
+      <w:r>
+        <w:t>ja 200 M tiedoston 4.0 - 4.7 % välillä.</w:t>
+      </w:r>
+      <w:r>
+        <w:t xml:space="preserve"> SFTP kasvaa eniten kummallakin tiedostokoolla. FTP kasvaa vähiten pienemmällä tiedostolla ja WebSocket puolestaan isommalla tiedostolla. Salatut protokollat kasvavat kaikista eniten isommolla tiedostolla ja pienemmällä tiedostolla SFTP ja HTTPS kasvavat eniten, mutta </w:t>
+      </w:r>
+      <w:r>
+        <w:t xml:space="preserve">FTPS kasvaa vähemmän kuin salaamattomat HTTP tai WebSocket. Pienellä tiedostolla kasvuun vaikuttaa enemmän esimerkiksi protokollan yhteydenavaus  ja käyttäjänhallinan prosessit. Esimerkiksi HTTP protokollaa </w:t>
+      </w:r>
+      <w:r>
+        <w:t>kasvattaa HTTP -pyynnön vastaus. Pienemmällä tiedostokoolla tämä vastaus on noin 1% tiedoston koosta.</w:t>
+      </w:r>
+    </w:p>
+    <w:p>
+      <w:pPr>
+        <w:pStyle w:val="BodyText1"/>
+      </w:pPr>
+    </w:p>
+    <w:p>
+      <w:pPr>
+        <w:pStyle w:val="BodyText1"/>
+      </w:pPr>
+      <w:r>
+        <w:t>[</w:t>
+      </w:r>
+      <w:r>
+        <w:t>https://www.forbes.com/advisor/business/software/what-is-pcap/</w:t>
+      </w:r>
+      <w:r>
+        <w:t>]</w:t>
+      </w:r>
+    </w:p>
+    <w:p>
+      <w:pPr>
+        <w:pStyle w:val="Heading2"/>
+      </w:pPr>
+      <w:bookmarkStart w:id="20" w:name="_Toc73893667"/>
+      <w:r>
+        <w:t>T</w:t>
+      </w:r>
+      <w:r>
+        <w:t>ehokkuusvertailu</w:t>
+      </w:r>
+      <w:bookmarkEnd w:id="20"/>
+    </w:p>
+    <w:p>
+      <w:pPr>
+        <w:pStyle w:val="BodyText1"/>
+      </w:pPr>
+      <w:r>
+        <w:fldChar w:fldCharType="begin"/>
+      </w:r>
+      <w:r>
+        <w:instrText xml:space="preserve"> REF _Ref115924351 \h </w:instrText>
+      </w:r>
+      <w:r>
+        <w:fldChar w:fldCharType="separate"/>
+      </w:r>
       <w:r>
         <w:t xml:space="preserve">Kuva </w:t>
       </w:r>
       <w:r>
-        <w:fldChar w:fldCharType="begin"/>
-      </w:r>
-      <w:r>
-        <w:instrText xml:space="preserve"> SEQ Kuva \* ARABIC </w:instrText>
-      </w:r>
-      <w:r>
-        <w:fldChar w:fldCharType="separate"/>
-      </w:r>
-      <w:r>
         <w:rPr>
           <w:noProof/>
         </w:rPr>
-        <w:t>15</w:t>
-      </w:r>
-      <w:r>
-        <w:rPr>
-          <w:noProof/>
-        </w:rPr>
+        <w:t>11</w:t>
+      </w:r>
+      <w:r>
         <w:fldChar w:fldCharType="end"/>
       </w:r>
-      <w:bookmarkEnd w:id="25"/>
-      <w:r>
-        <w:t xml:space="preserve"> Websocket-lataus</w:t>
-      </w:r>
-      <w:r>
-        <w:tab/>
-      </w:r>
-      <w:r>
-        <w:tab/>
-      </w:r>
-      <w:r>
-        <w:tab/>
-      </w:r>
-    </w:p>
-    <w:p>
-      <w:pPr>
-        <w:ind w:firstLine="0"/>
-      </w:pPr>
-      <w:r>
-        <w:fldChar w:fldCharType="begin"/>
-      </w:r>
-      <w:r>
-        <w:instrText xml:space="preserve"> REF _Ref115930131 \h </w:instrText>
-      </w:r>
-      <w:r>
-        <w:fldChar w:fldCharType="separate"/>
-      </w:r>
-      <w:r>
-        <w:t xml:space="preserve">Kuva </w:t>
-      </w:r>
-      <w:r>
-        <w:rPr>
-          <w:noProof/>
-        </w:rPr>
-        <w:t>15</w:t>
-      </w:r>
-      <w:r>
-        <w:fldChar w:fldCharType="end"/>
-      </w:r>
-      <w:r>
-        <w:t xml:space="preserve"> e</w:t>
-      </w:r>
-      <w:r>
-        <w:t>sittää siirrettävän datan suuruutta verrattuna alkuperäiseen tiedostoon. Siirrettävä data on mitattu TCP -tasolla</w:t>
+      <w:r>
+        <w:t xml:space="preserve"> esittää</w:t>
+      </w:r>
+      <w:r>
+        <w:t xml:space="preserve"> FTP</w:t>
+      </w:r>
+      <w:r>
+        <w:t>-</w:t>
+      </w:r>
+      <w:r>
+        <w:t>, FTPS</w:t>
+      </w:r>
+      <w:r>
+        <w:t>-</w:t>
+      </w:r>
+      <w:r>
+        <w:t xml:space="preserve"> sekä SFTP</w:t>
+      </w:r>
+      <w:r>
+        <w:t>-</w:t>
+      </w:r>
+      <w:r>
+        <w:t>latausten latausaikojen tulokset Python</w:t>
+      </w:r>
+      <w:r>
+        <w:t>-</w:t>
+      </w:r>
+      <w:r>
+        <w:t xml:space="preserve"> ja C#</w:t>
+      </w:r>
+      <w:r>
+        <w:t>-</w:t>
+      </w:r>
+      <w:r>
+        <w:t xml:space="preserve">kirjastoilla toteutettuna. </w:t>
+      </w:r>
+      <w:r>
+        <w:t>Kuvasta nähdään että SFTP on selvästi FTPtä ja FTPStä hitaampi molemmilla ohjelmointikielillä suurimmilla tiedost</w:t>
+      </w:r>
+      <w:r>
+        <w:t>oilla</w:t>
+      </w:r>
+      <w:r>
+        <w:t xml:space="preserve">. Pienellä tiedostokoolla </w:t>
+      </w:r>
+      <w:r>
+        <w:lastRenderedPageBreak/>
+        <w:t>SFTP ei ole hitaampi kuin FTP tai FTPS, mutta ero kasvaa voimakkaasti kun tiedoston koko kasvaa.</w:t>
+      </w:r>
+      <w:r>
+        <w:t xml:space="preserve"> </w:t>
+      </w:r>
+      <w:r>
+        <w:t>Python koodissa SFTP</w:t>
+      </w:r>
+      <w:r>
+        <w:t>:n</w:t>
+      </w:r>
+      <w:r>
+        <w:t xml:space="preserve"> suorituskyky on selvästi huonompi, </w:t>
+      </w:r>
+      <w:r>
+        <w:t>kuin mitä</w:t>
+      </w:r>
+      <w:r>
+        <w:t xml:space="preserve"> C#</w:t>
+      </w:r>
+      <w:r>
+        <w:t>-</w:t>
+      </w:r>
+      <w:r>
+        <w:t>koodilla on, mutta FTP</w:t>
+      </w:r>
+      <w:r>
+        <w:t>-</w:t>
+      </w:r>
+      <w:r>
+        <w:t xml:space="preserve"> ja FTPS</w:t>
+      </w:r>
+      <w:r>
+        <w:t>-</w:t>
+      </w:r>
+      <w:r>
+        <w:t>latausten kohdalla ohjelmointiielellä ei ole merkitystä.</w:t>
+      </w:r>
+      <w:r>
+        <w:t xml:space="preserve"> FTP ja FTPS suorituskyvyt eroavat toisistaan vain vähän. Pienillä tiedostoilla FTP on hieman nopeampi koska aloitusprosessi on </w:t>
+      </w:r>
+      <w:r>
+        <w:t>lyhyempi</w:t>
       </w:r>
       <w:r>
         <w:t>,</w:t>
       </w:r>
       <w:r>
-        <w:t xml:space="preserve"> samaan tapaan kuin HTTP -pyyntöjen siirrettävän datan suuruutta vertailtaessa.  </w:t>
-      </w:r>
-      <w:r>
-        <w:t xml:space="preserve">String -formaatilla lähetettäessä siirrettävä data on kaksinkertainen alkuperäiseen tiedsotoon nähden ja binary -formattissa </w:t>
-      </w:r>
-      <w:r>
-        <w:t>siirrettävä data 11% suurempi mitä alkuperäinen tiedosto.</w:t>
+        <w:t xml:space="preserve"> koska yhteyttä ei  salata.</w:t>
       </w:r>
     </w:p>
     <w:p>
@@ -10505,12 +10631,11 @@
         <w:rPr>
           <w:noProof/>
         </w:rPr>
-        <w:lastRenderedPageBreak/>
         <w:drawing>
-          <wp:inline distT="0" distB="0" distL="0" distR="0" wp14:anchorId="077274B7" wp14:editId="662F5C72">
-            <wp:extent cx="5400040" cy="4054475"/>
-            <wp:effectExtent l="0" t="0" r="0" b="3175"/>
-            <wp:docPr id="21" name="Picture 21" descr="Chart&#10;&#10;Description automatically generated"/>
+          <wp:inline distT="0" distB="0" distL="0" distR="0" wp14:anchorId="0C81FCE9" wp14:editId="36C3D069">
+            <wp:extent cx="5400040" cy="2826385"/>
+            <wp:effectExtent l="0" t="0" r="0" b="0"/>
+            <wp:docPr id="11" name="Picture 11" descr="Chart, line chart&#10;&#10;Description automatically generated"/>
             <wp:cNvGraphicFramePr>
               <a:graphicFrameLocks xmlns:a="http://schemas.openxmlformats.org/drawingml/2006/main" noChangeAspect="1"/>
             </wp:cNvGraphicFramePr>
@@ -10518,7 +10643,7 @@
               <a:graphicData uri="http://schemas.openxmlformats.org/drawingml/2006/picture">
                 <pic:pic xmlns:pic="http://schemas.openxmlformats.org/drawingml/2006/picture">
                   <pic:nvPicPr>
-                    <pic:cNvPr id="21" name="Picture 21" descr="Chart&#10;&#10;Description automatically generated"/>
+                    <pic:cNvPr id="11" name="Picture 11" descr="Chart, line chart&#10;&#10;Description automatically generated"/>
                     <pic:cNvPicPr>
                       <a:picLocks noChangeAspect="1" noChangeArrowheads="1"/>
                     </pic:cNvPicPr>
@@ -10539,7 +10664,7 @@
                   <pic:spPr bwMode="auto">
                     <a:xfrm>
                       <a:off x="0" y="0"/>
-                      <a:ext cx="5400040" cy="4054475"/>
+                      <a:ext cx="5400040" cy="2826385"/>
                     </a:xfrm>
                     <a:prstGeom prst="rect">
                       <a:avLst/>
@@ -10560,6 +10685,8 @@
       <w:pPr>
         <w:pStyle w:val="Caption"/>
       </w:pPr>
+      <w:bookmarkStart w:id="21" w:name="_Ref115924351"/>
+      <w:bookmarkStart w:id="22" w:name="_Ref108977386"/>
       <w:r>
         <w:t xml:space="preserve">Kuva </w:t>
       </w:r>
@@ -10576,7 +10703,7 @@
         <w:rPr>
           <w:noProof/>
         </w:rPr>
-        <w:t>16</w:t>
+        <w:t>12</w:t>
       </w:r>
       <w:r>
         <w:rPr>
@@ -10584,9 +10711,11 @@
         </w:rPr>
         <w:fldChar w:fldCharType="end"/>
       </w:r>
-      <w:r>
-        <w:t xml:space="preserve"> Websocket -latauksen siirrettävän datan kasvu</w:t>
-      </w:r>
+      <w:bookmarkEnd w:id="21"/>
+      <w:r>
+        <w:t xml:space="preserve"> FTP, FTPS ja SFTP latausten tulokset</w:t>
+      </w:r>
+      <w:bookmarkEnd w:id="22"/>
     </w:p>
     <w:p>
       <w:pPr>
@@ -10596,7 +10725,7 @@
         <w:fldChar w:fldCharType="begin"/>
       </w:r>
       <w:r>
-        <w:instrText xml:space="preserve"> REF _Ref115924494 \h </w:instrText>
+        <w:instrText xml:space="preserve"> REF _Ref115924397 \h </w:instrText>
       </w:r>
       <w:r>
         <w:fldChar w:fldCharType="separate"/>
@@ -10608,85 +10737,46 @@
         <w:rPr>
           <w:noProof/>
         </w:rPr>
-        <w:t>15</w:t>
+        <w:t>12</w:t>
       </w:r>
       <w:r>
         <w:fldChar w:fldCharType="end"/>
       </w:r>
       <w:r>
-        <w:t xml:space="preserve"> </w:t>
-      </w:r>
-      <w:r>
-        <w:t>esittää</w:t>
-      </w:r>
-      <w:r>
-        <w:t xml:space="preserve"> </w:t>
-      </w:r>
-      <w:r>
-        <w:t xml:space="preserve">tiedostojen talletusnopeuksia eri talletusratkaisuilla. Kuvan y-akseli on logaritminen ja siitä erottuu selvästi etttä </w:t>
-      </w:r>
-      <w:r>
-        <w:t>Di</w:t>
-      </w:r>
-      <w:r>
-        <w:t>s</w:t>
-      </w:r>
-      <w:r>
-        <w:t>k</w:t>
-      </w:r>
-      <w:r>
-        <w:t xml:space="preserve"> ja </w:t>
-      </w:r>
-      <w:r>
-        <w:t>F</w:t>
-      </w:r>
-      <w:r>
-        <w:t>ile Storage ovat huomattavasti nopeimpia talletusratkaisuja. Tä</w:t>
-      </w:r>
-      <w:r>
-        <w:t xml:space="preserve">hän vaikuttavia tekijöitä on sisäverkon verkkoliikenne ja ne eivät vaadi mitään kirjautumismekanismia. </w:t>
-      </w:r>
-      <w:r>
-        <w:t>SQL</w:t>
-      </w:r>
-      <w:r>
-        <w:t>-</w:t>
-      </w:r>
-      <w:r>
-        <w:t>talletus on seuraavaksi nopein. Siinä data siirretään TCP yhteydellä sisäverkossa, mutta SQL</w:t>
-      </w:r>
-      <w:r>
-        <w:t>-</w:t>
-      </w:r>
-      <w:r>
-        <w:t>kyselyt tarvitsevat kirjautumis</w:t>
-      </w:r>
-      <w:r>
-        <w:t>-</w:t>
-      </w:r>
-      <w:r>
-        <w:t xml:space="preserve"> ja datan eheysprosessit jotka hidastavat tiedostojen tallettamista. Blob Storage sekä Cosmos käyttävät julkisen verkon HTTP API</w:t>
-      </w:r>
-      <w:r>
-        <w:t>:</w:t>
-      </w:r>
-      <w:r>
-        <w:t xml:space="preserve">a tiedostojen tallentamiseen ja ovat siksi ehdottomasti hitaimpia talletuspaikkoja. Blob Storage mahdollistaa binääritiedostojen tallentamisen binäärimuodossa, mutta Cosmos käyttää pelkästään </w:t>
-      </w:r>
-      <w:r>
-        <w:t>json</w:t>
-      </w:r>
-      <w:r>
-        <w:t>-</w:t>
-      </w:r>
-      <w:r>
-        <w:t>dokumenttejä ja tiedostojen koko kasvaa merkittävästi kun on tallennettuna tekstinä. Cosmoksen json</w:t>
-      </w:r>
-      <w:r>
-        <w:t>-</w:t>
-      </w:r>
-      <w:r>
-        <w:t xml:space="preserve">dokumentin maksimikoko on 2MB joten Cosmoksen suorituskykyä ei voitu testata 10 MB tiedostoilla. </w:t>
+        <w:t xml:space="preserve"> esittää</w:t>
+      </w:r>
+      <w:r>
+        <w:t xml:space="preserve"> HTTP latauksien latausajat</w:t>
+      </w:r>
+      <w:r>
+        <w:t>. Latausten pyynnön koko on esitetty x-akselilla ja latausaika on esitetty y-akselilla. Pylväide</w:t>
+      </w:r>
+      <w:r>
+        <w:t>n</w:t>
+      </w:r>
+      <w:r>
+        <w:t xml:space="preserve"> väri puolestaan merkitsee eri pyynnön koodausta</w:t>
+      </w:r>
+      <w:r>
+        <w:t xml:space="preserve">.  </w:t>
+      </w:r>
+      <w:r>
+        <w:t xml:space="preserve">Kuvaajasta näkee selvästi että pyynnön koon suurentuessa latausaika pienenee </w:t>
+      </w:r>
+      <w:r>
+        <w:t xml:space="preserve">erittäin voimakkaasti kaikilla koodauksilla. Pienempi pyynnön koko aiheittaa useampia pyyntöjä </w:t>
+      </w:r>
+      <w:r>
+        <w:t>palvelimelle, joka hidastaa latausta merkittävästi.  5 kB</w:t>
+      </w:r>
+      <w:r>
+        <w:t>:n</w:t>
+      </w:r>
+      <w:r>
+        <w:t xml:space="preserve"> kok</w:t>
+      </w:r>
+      <w:r>
+        <w:t xml:space="preserve">osilla pyynnöillä hitain koodaus on base64, vaikka teoriassa array on kaikista hitain koska se kasvattaa eniten siirrettävän datan kokoa. </w:t>
       </w:r>
     </w:p>
     <w:p>
@@ -10699,10 +10789,10 @@
         </w:rPr>
         <w:lastRenderedPageBreak/>
         <w:drawing>
-          <wp:inline distT="0" distB="0" distL="0" distR="0" wp14:anchorId="1D7E2FC9" wp14:editId="6DB99371">
+          <wp:inline distT="0" distB="0" distL="0" distR="0" wp14:anchorId="52A1214B" wp14:editId="68195301">
             <wp:extent cx="5400040" cy="4054475"/>
             <wp:effectExtent l="0" t="0" r="0" b="3175"/>
-            <wp:docPr id="22" name="Picture 22" descr="Chart, line chart&#10;&#10;Description automatically generated"/>
+            <wp:docPr id="12" name="Picture 12" descr="Chart, bar chart&#10;&#10;Description automatically generated"/>
             <wp:cNvGraphicFramePr>
               <a:graphicFrameLocks xmlns:a="http://schemas.openxmlformats.org/drawingml/2006/main" noChangeAspect="1"/>
             </wp:cNvGraphicFramePr>
@@ -10710,7 +10800,7 @@
               <a:graphicData uri="http://schemas.openxmlformats.org/drawingml/2006/picture">
                 <pic:pic xmlns:pic="http://schemas.openxmlformats.org/drawingml/2006/picture">
                   <pic:nvPicPr>
-                    <pic:cNvPr id="22" name="Picture 22" descr="Chart, line chart&#10;&#10;Description automatically generated"/>
+                    <pic:cNvPr id="12" name="Picture 12" descr="Chart, bar chart&#10;&#10;Description automatically generated"/>
                     <pic:cNvPicPr>
                       <a:picLocks noChangeAspect="1" noChangeArrowheads="1"/>
                     </pic:cNvPicPr>
@@ -10752,7 +10842,7 @@
       <w:pPr>
         <w:pStyle w:val="Caption"/>
       </w:pPr>
-      <w:bookmarkStart w:id="26" w:name="_Ref115924494"/>
+      <w:bookmarkStart w:id="23" w:name="_Ref115924397"/>
       <w:r>
         <w:t xml:space="preserve">Kuva </w:t>
       </w:r>
@@ -10769,7 +10859,7 @@
         <w:rPr>
           <w:noProof/>
         </w:rPr>
-        <w:t>17</w:t>
+        <w:t>13</w:t>
       </w:r>
       <w:r>
         <w:rPr>
@@ -10777,77 +10867,110 @@
         </w:rPr>
         <w:fldChar w:fldCharType="end"/>
       </w:r>
-      <w:bookmarkEnd w:id="26"/>
-      <w:r>
-        <w:t xml:space="preserve"> Tiedostojen talletusnopeuksia</w:t>
-      </w:r>
+      <w:bookmarkEnd w:id="23"/>
+      <w:r>
+        <w:t xml:space="preserve"> HTTP-latausten latausajat</w:t>
+      </w:r>
+    </w:p>
+    <w:p/>
+    <w:p>
+      <w:pPr>
+        <w:ind w:firstLine="0"/>
+      </w:pPr>
+    </w:p>
+    <w:p>
+      <w:pPr>
+        <w:ind w:firstLine="0"/>
+      </w:pPr>
     </w:p>
     <w:p>
       <w:pPr>
         <w:pStyle w:val="BodyText1"/>
       </w:pPr>
-    </w:p>
-    <w:p>
-      <w:pPr>
-        <w:pStyle w:val="BodyText1"/>
-      </w:pPr>
-    </w:p>
-    <w:p>
-      <w:pPr>
-        <w:pStyle w:val="BodyText1"/>
-      </w:pPr>
-      <w:r>
-        <w:t>Yksi tutkimuksista on vertailla  tiedostojen tallentamista SQL-kantaan binäärisenä blob tyyppina. Toinen mahdollinen vaihtoehto on tallentaa SQL-tietokantaan tiedoston tiedostopolku ja tallentaa tiedosto kovalevylle tietokannan sijaan.</w:t>
+      <w:r>
+        <w:fldChar w:fldCharType="begin"/>
+      </w:r>
+      <w:r>
+        <w:instrText xml:space="preserve"> REF _Ref115923720 \h </w:instrText>
+      </w:r>
+      <w:r>
+        <w:fldChar w:fldCharType="separate"/>
+      </w:r>
+      <w:r>
+        <w:t xml:space="preserve">Kuva </w:t>
+      </w:r>
+      <w:r>
+        <w:rPr>
+          <w:noProof/>
+        </w:rPr>
+        <w:t>13</w:t>
+      </w:r>
+      <w:r>
+        <w:fldChar w:fldCharType="end"/>
+      </w:r>
+      <w:r>
+        <w:t xml:space="preserve"> esittä </w:t>
+      </w:r>
+      <w:r>
+        <w:t xml:space="preserve">HTTP -latausten </w:t>
+      </w:r>
+      <w:r>
+        <w:t xml:space="preserve">lähetettävän datan määrää suhteessa tiedoston kokoon. </w:t>
+      </w:r>
+      <w:r>
+        <w:t xml:space="preserve">Lähetettävä data on mitattu Wireshark -ohjelmalla jota käytetään verkkojen analyysiin. Siirrettävässä datassa on mukana kaikki TCP- tasolla siirtnyt data, </w:t>
+      </w:r>
+      <w:r>
+        <w:t>joten se katttaa siirretävän tiedosotn sekä HTTP- pyyntöön tarvittavan datan.</w:t>
+      </w:r>
+      <w:r>
+        <w:t xml:space="preserve"> Kun käytetään pientä 5kb kokoista pyyntöä lähetettävän datan määrä kasvaa reilusti kaikilla koodauksilla.</w:t>
       </w:r>
       <w:r>
         <w:t xml:space="preserve"> </w:t>
       </w:r>
       <w:r>
-        <w:fldChar w:fldCharType="begin"/>
-      </w:r>
-      <w:r>
-        <w:instrText xml:space="preserve"> REF _Ref111715868 \h </w:instrText>
-      </w:r>
-      <w:r>
-        <w:fldChar w:fldCharType="separate"/>
-      </w:r>
-      <w:r>
-        <w:t xml:space="preserve">Kuva </w:t>
-      </w:r>
+        <w:t xml:space="preserve">Teoriassa form-data on  kaikista tehokkain tapa lähettää </w:t>
+      </w:r>
+      <w:r>
+        <w:t>dataa ja data siirtyy binäärimuodossa. Form-data kasvattaa lähetettävän datan määrää vain muutamalla prosentilla kun lähetettävän pyynnön koko on suuri. B</w:t>
+      </w:r>
+      <w:r>
+        <w:t>ase64 koodaus kasvattaa lähetettävän tiedoston kokoa noin 33%</w:t>
+      </w:r>
+      <w:r>
+        <w:t xml:space="preserve"> kun käytetään suurta pyyntöä</w:t>
+      </w:r>
+      <w:r>
+        <w:t>.</w:t>
+      </w:r>
+      <w:r>
+        <w:t xml:space="preserve"> Array koodaus kasvattaa siirrettävän datan 100% suuremmaksi mitä alkuperäinen tiedosto, jonka takia se ehdottomasti huonoin tapa siirtää tiedostoja HTTP protokollan avulla.</w:t>
+      </w:r>
+      <w:r>
+        <w:t xml:space="preserve"> Ainoastaan 500 kB on nähtävissä selkeasti teoreettinen tulos että form-data on nopein jonka jälkeen base64 koodaus on noin 33% hitaampi sekä array useampi kertoja hitaampi.</w:t>
+      </w:r>
+    </w:p>
+    <w:p>
+      <w:pPr>
+        <w:ind w:firstLine="0"/>
+      </w:pPr>
+    </w:p>
+    <w:p>
+      <w:pPr>
+        <w:keepNext/>
+        <w:ind w:firstLine="0"/>
+      </w:pPr>
       <w:r>
         <w:rPr>
           <w:noProof/>
         </w:rPr>
-        <w:t>16</w:t>
-      </w:r>
-      <w:r>
-        <w:fldChar w:fldCharType="end"/>
-      </w:r>
-      <w:r>
-        <w:t xml:space="preserve"> </w:t>
-      </w:r>
-      <w:r>
-        <w:t xml:space="preserve">esittää tutkimuksen tulokset. Tutkimuksessa vertailtiin tiedostojen lukua, kirjoitusta, poistoa sekä  tiedosto infon lukua tietokannasta. Tutkimuksessa käytettiin 2 tietokanta taulua jotka ovat muuten identtiset, mutta toisessa tiedosto on tallennettuna tietokantaan ja toisessa linkin avulla tiedostojärjestelmään.  Tiedostoinfo on tallennettuna samalla rivillä tiedoston tai sen linkin kanssa ja tyypiltään se on varchar. Tuloksista nähdään selvästi että tiedoston luku selvästi nopempi koska erillistä levylukuoperaatiota ei tarvitse tehdä tietokanta kyselyn jälkeen.  Infon luku on hieman nopeampi taulussa jossa on linkki, johtuen että rivien indeksointi on hieman nopeampaa RAM muistissa koska rivien koko on pienempi. Kirjoitus-  ja poistonopeudet ovat lähes samat riippumatta tallennustavasta. Toinen huomioita asia tiedostojen tallentamisessa levyjärjestelmään on tietokannan eheys. Kun tiedostot tallennetaan tietokantaan niin tietokanta pysyy eheänä tiedostojen suhteen. Levylle tallennettaessa eheys saattaa </w:t>
-      </w:r>
-      <w:r>
         <w:lastRenderedPageBreak/>
-        <w:t>rikkoontua koska tietokantaoperaatio ja levyoperaatio eivät ole saman tietokantatransaktion sisällä</w:t>
-      </w:r>
-    </w:p>
-    <w:p>
-      <w:pPr>
-        <w:pStyle w:val="BodyText1"/>
-        <w:keepNext/>
-      </w:pPr>
-      <w:r>
-        <w:rPr>
-          <w:noProof/>
-        </w:rPr>
         <w:drawing>
-          <wp:inline distT="0" distB="0" distL="0" distR="0" wp14:anchorId="73076023" wp14:editId="7D000284">
+          <wp:inline distT="0" distB="0" distL="0" distR="0" wp14:anchorId="49AD166E" wp14:editId="38613563">
             <wp:extent cx="5400040" cy="4054475"/>
             <wp:effectExtent l="0" t="0" r="0" b="3175"/>
-            <wp:docPr id="14" name="Picture 14" descr="Chart, bar chart&#10;&#10;Description automatically generated"/>
+            <wp:docPr id="16" name="Picture 16" descr="Chart, bar chart&#10;&#10;Description automatically generated"/>
             <wp:cNvGraphicFramePr>
               <a:graphicFrameLocks xmlns:a="http://schemas.openxmlformats.org/drawingml/2006/main" noChangeAspect="1"/>
             </wp:cNvGraphicFramePr>
@@ -10855,7 +10978,7 @@
               <a:graphicData uri="http://schemas.openxmlformats.org/drawingml/2006/picture">
                 <pic:pic xmlns:pic="http://schemas.openxmlformats.org/drawingml/2006/picture">
                   <pic:nvPicPr>
-                    <pic:cNvPr id="14" name="Picture 14" descr="Chart, bar chart&#10;&#10;Description automatically generated"/>
+                    <pic:cNvPr id="16" name="Picture 16" descr="Chart, bar chart&#10;&#10;Description automatically generated"/>
                     <pic:cNvPicPr>
                       <a:picLocks noChangeAspect="1" noChangeArrowheads="1"/>
                     </pic:cNvPicPr>
@@ -10897,6 +11020,745 @@
       <w:pPr>
         <w:pStyle w:val="Caption"/>
       </w:pPr>
+      <w:bookmarkStart w:id="24" w:name="_Ref115923720"/>
+      <w:r>
+        <w:t xml:space="preserve">Kuva </w:t>
+      </w:r>
+      <w:r>
+        <w:fldChar w:fldCharType="begin"/>
+      </w:r>
+      <w:r>
+        <w:instrText xml:space="preserve"> SEQ Kuva \* ARABIC </w:instrText>
+      </w:r>
+      <w:r>
+        <w:fldChar w:fldCharType="separate"/>
+      </w:r>
+      <w:r>
+        <w:rPr>
+          <w:noProof/>
+        </w:rPr>
+        <w:t>14</w:t>
+      </w:r>
+      <w:r>
+        <w:rPr>
+          <w:noProof/>
+        </w:rPr>
+        <w:fldChar w:fldCharType="end"/>
+      </w:r>
+      <w:bookmarkEnd w:id="24"/>
+      <w:r>
+        <w:t xml:space="preserve"> HTTP  -latausten tiedoston kasvu lähettäessä</w:t>
+      </w:r>
+    </w:p>
+    <w:p>
+      <w:pPr>
+        <w:pStyle w:val="BodyText1"/>
+      </w:pPr>
+      <w:r>
+        <w:fldChar w:fldCharType="begin"/>
+      </w:r>
+      <w:r>
+        <w:instrText xml:space="preserve"> REF _Ref115924454 \h </w:instrText>
+      </w:r>
+      <w:r>
+        <w:fldChar w:fldCharType="separate"/>
+      </w:r>
+      <w:r>
+        <w:t xml:space="preserve">Kuva </w:t>
+      </w:r>
+      <w:r>
+        <w:rPr>
+          <w:noProof/>
+        </w:rPr>
+        <w:t>14</w:t>
+      </w:r>
+      <w:r>
+        <w:fldChar w:fldCharType="end"/>
+      </w:r>
+      <w:r>
+        <w:t xml:space="preserve"> </w:t>
+      </w:r>
+      <w:r>
+        <w:t>esit</w:t>
+      </w:r>
+      <w:r>
+        <w:t>tää</w:t>
+      </w:r>
+      <w:r>
+        <w:t xml:space="preserve"> Webocket</w:t>
+      </w:r>
+      <w:r>
+        <w:t>-</w:t>
+      </w:r>
+      <w:r>
+        <w:t>lataukse</w:t>
+      </w:r>
+      <w:r>
+        <w:t>n</w:t>
+      </w:r>
+      <w:r>
+        <w:t xml:space="preserve"> tulokset. </w:t>
+      </w:r>
+      <w:r>
+        <w:t>Websocket</w:t>
+      </w:r>
+      <w:r>
+        <w:t>-</w:t>
+      </w:r>
+      <w:r>
+        <w:t>yhteys luotiin .NET</w:t>
+      </w:r>
+      <w:r>
+        <w:t>:n</w:t>
+      </w:r>
+      <w:r>
+        <w:t xml:space="preserve"> SignalR</w:t>
+      </w:r>
+      <w:r>
+        <w:t>-</w:t>
+      </w:r>
+      <w:r>
+        <w:t>kirjaston avulla. SignalR</w:t>
+      </w:r>
+      <w:r>
+        <w:t>-</w:t>
+      </w:r>
+      <w:r>
+        <w:t xml:space="preserve">kirjasto on osa .NET joten sitä ei tarvitse erikseen asentaa </w:t>
+      </w:r>
+      <w:r>
+        <w:t>palvelimelle</w:t>
+      </w:r>
+      <w:r>
+        <w:t>, mutta selaimeen se tarvitsi asentaa npm</w:t>
+      </w:r>
+      <w:r>
+        <w:t>-</w:t>
+      </w:r>
+      <w:r>
+        <w:t>pakettina. Signal käyttää konepellin alla selaimen Websocket API</w:t>
+      </w:r>
+      <w:r>
+        <w:t>:</w:t>
+      </w:r>
+      <w:r>
+        <w:t xml:space="preserve">a, mutta se luo korkeamman tason rajapinnan, mahdollistaen </w:t>
+      </w:r>
+      <w:r>
+        <w:t>palvelinpään</w:t>
+      </w:r>
+      <w:r>
+        <w:t xml:space="preserve"> funktioiden kutsumisen käyttöliittymästä websocket</w:t>
+      </w:r>
+      <w:r>
+        <w:t>-</w:t>
+      </w:r>
+      <w:r>
+        <w:t>yhteyden avulla.</w:t>
+      </w:r>
+      <w:r>
+        <w:t xml:space="preserve"> Binääriviestintää varten SignalR kirjastoon joutuu asenta</w:t>
+      </w:r>
+      <w:r>
+        <w:t>m</w:t>
+      </w:r>
+      <w:r>
+        <w:t>a</w:t>
+      </w:r>
+      <w:r>
+        <w:t>an</w:t>
+      </w:r>
+      <w:r>
+        <w:t xml:space="preserve"> lisäosan Nuget paketin nimeltään MessagePack sekä käyttöliittymään saman</w:t>
+      </w:r>
+      <w:r>
+        <w:t xml:space="preserve"> </w:t>
+      </w:r>
+      <w:r>
+        <w:t>nimisen npm</w:t>
+      </w:r>
+      <w:r>
+        <w:t>-</w:t>
+      </w:r>
+      <w:r>
+        <w:t>paketin.</w:t>
+      </w:r>
+      <w:r>
+        <w:t xml:space="preserve"> Lataus suoritettiin sekä merkkijono viestinä että binäärinä</w:t>
+      </w:r>
+      <w:r>
+        <w:t xml:space="preserve"> ja te</w:t>
+      </w:r>
+      <w:r>
+        <w:t>s</w:t>
+      </w:r>
+      <w:r>
+        <w:t xml:space="preserve">tissä käytettiin kolmea erikokoista tiedostoa. </w:t>
+      </w:r>
+      <w:r>
+        <w:t>Latausten ajat olivat hyvin sama</w:t>
+      </w:r>
+      <w:r>
+        <w:t>nlaiset</w:t>
+      </w:r>
+      <w:r>
+        <w:t xml:space="preserve"> riippumatta käytettiinkö merkkijono- vai binääriformaattia. Pienimmillä tiedostoilla merkkijono oli hitusen nopeampi, mutta suuremmalla tiedostolla </w:t>
+      </w:r>
+      <w:r>
+        <w:t xml:space="preserve">binääri oli hieman nopeampi. Teoriassa binääriformaatti pitäisi olla nopeampi, koska siirrettävä data on pienempi. </w:t>
+      </w:r>
+      <w:r>
+        <w:t xml:space="preserve"> </w:t>
+      </w:r>
+    </w:p>
+    <w:p>
+      <w:pPr>
+        <w:keepNext/>
+        <w:ind w:firstLine="0"/>
+      </w:pPr>
+      <w:r>
+        <w:rPr>
+          <w:noProof/>
+        </w:rPr>
+        <w:lastRenderedPageBreak/>
+        <w:drawing>
+          <wp:inline distT="0" distB="0" distL="0" distR="0" wp14:anchorId="39B39EF0" wp14:editId="5EDA3367">
+            <wp:extent cx="5400040" cy="4054475"/>
+            <wp:effectExtent l="0" t="0" r="0" b="3175"/>
+            <wp:docPr id="6" name="Picture 6" descr="Chart&#10;&#10;Description automatically generated"/>
+            <wp:cNvGraphicFramePr>
+              <a:graphicFrameLocks xmlns:a="http://schemas.openxmlformats.org/drawingml/2006/main" noChangeAspect="1"/>
+            </wp:cNvGraphicFramePr>
+            <a:graphic xmlns:a="http://schemas.openxmlformats.org/drawingml/2006/main">
+              <a:graphicData uri="http://schemas.openxmlformats.org/drawingml/2006/picture">
+                <pic:pic xmlns:pic="http://schemas.openxmlformats.org/drawingml/2006/picture">
+                  <pic:nvPicPr>
+                    <pic:cNvPr id="6" name="Picture 6" descr="Chart&#10;&#10;Description automatically generated"/>
+                    <pic:cNvPicPr>
+                      <a:picLocks noChangeAspect="1" noChangeArrowheads="1"/>
+                    </pic:cNvPicPr>
+                  </pic:nvPicPr>
+                  <pic:blipFill>
+                    <a:blip r:embed="rId35">
+                      <a:extLst>
+                        <a:ext uri="{28A0092B-C50C-407E-A947-70E740481C1C}">
+                          <a14:useLocalDpi xmlns:a14="http://schemas.microsoft.com/office/drawing/2010/main" val="0"/>
+                        </a:ext>
+                      </a:extLst>
+                    </a:blip>
+                    <a:srcRect/>
+                    <a:stretch>
+                      <a:fillRect/>
+                    </a:stretch>
+                  </pic:blipFill>
+                  <pic:spPr bwMode="auto">
+                    <a:xfrm>
+                      <a:off x="0" y="0"/>
+                      <a:ext cx="5400040" cy="4054475"/>
+                    </a:xfrm>
+                    <a:prstGeom prst="rect">
+                      <a:avLst/>
+                    </a:prstGeom>
+                    <a:noFill/>
+                    <a:ln>
+                      <a:noFill/>
+                    </a:ln>
+                  </pic:spPr>
+                </pic:pic>
+              </a:graphicData>
+            </a:graphic>
+          </wp:inline>
+        </w:drawing>
+      </w:r>
+    </w:p>
+    <w:p>
+      <w:pPr>
+        <w:pStyle w:val="Caption"/>
+      </w:pPr>
+      <w:bookmarkStart w:id="25" w:name="_Ref115924454"/>
+      <w:r>
+        <w:t xml:space="preserve">Kuva </w:t>
+      </w:r>
+      <w:r>
+        <w:fldChar w:fldCharType="begin"/>
+      </w:r>
+      <w:r>
+        <w:instrText xml:space="preserve"> SEQ Kuva \* ARABIC </w:instrText>
+      </w:r>
+      <w:r>
+        <w:fldChar w:fldCharType="separate"/>
+      </w:r>
+      <w:r>
+        <w:rPr>
+          <w:noProof/>
+        </w:rPr>
+        <w:t>15</w:t>
+      </w:r>
+      <w:r>
+        <w:rPr>
+          <w:noProof/>
+        </w:rPr>
+        <w:fldChar w:fldCharType="end"/>
+      </w:r>
+      <w:bookmarkEnd w:id="25"/>
+      <w:r>
+        <w:t xml:space="preserve"> Websocket-lataus</w:t>
+      </w:r>
+      <w:r>
+        <w:tab/>
+      </w:r>
+      <w:r>
+        <w:tab/>
+      </w:r>
+      <w:r>
+        <w:tab/>
+      </w:r>
+    </w:p>
+    <w:p>
+      <w:pPr>
+        <w:ind w:firstLine="0"/>
+      </w:pPr>
+      <w:r>
+        <w:fldChar w:fldCharType="begin"/>
+      </w:r>
+      <w:r>
+        <w:instrText xml:space="preserve"> REF _Ref115930131 \h </w:instrText>
+      </w:r>
+      <w:r>
+        <w:fldChar w:fldCharType="separate"/>
+      </w:r>
+      <w:r>
+        <w:t xml:space="preserve">Kuva </w:t>
+      </w:r>
+      <w:r>
+        <w:rPr>
+          <w:noProof/>
+        </w:rPr>
+        <w:t>15</w:t>
+      </w:r>
+      <w:r>
+        <w:fldChar w:fldCharType="end"/>
+      </w:r>
+      <w:r>
+        <w:t xml:space="preserve"> e</w:t>
+      </w:r>
+      <w:r>
+        <w:t>sittää siirrettävän datan suuruutta verrattuna alkuperäiseen tiedostoon. Siirrettävä data on mitattu TCP -tasolla</w:t>
+      </w:r>
+      <w:r>
+        <w:t>,</w:t>
+      </w:r>
+      <w:r>
+        <w:t xml:space="preserve"> samaan tapaan kuin HTTP -pyyntöjen siirrettävän datan suuruutta vertailtaessa.  </w:t>
+      </w:r>
+      <w:r>
+        <w:t xml:space="preserve">String -formaatilla lähetettäessä siirrettävä data on kaksinkertainen alkuperäiseen tiedsotoon nähden ja binary -formattissa </w:t>
+      </w:r>
+      <w:r>
+        <w:t>siirrettävä data 11% suurempi mitä alkuperäinen tiedosto.</w:t>
+      </w:r>
+    </w:p>
+    <w:p>
+      <w:pPr>
+        <w:pStyle w:val="BodyText1"/>
+        <w:keepNext/>
+      </w:pPr>
+      <w:r>
+        <w:rPr>
+          <w:noProof/>
+        </w:rPr>
+        <w:lastRenderedPageBreak/>
+        <w:drawing>
+          <wp:inline distT="0" distB="0" distL="0" distR="0" wp14:anchorId="077274B7" wp14:editId="662F5C72">
+            <wp:extent cx="5400040" cy="4054475"/>
+            <wp:effectExtent l="0" t="0" r="0" b="3175"/>
+            <wp:docPr id="21" name="Picture 21" descr="Chart&#10;&#10;Description automatically generated"/>
+            <wp:cNvGraphicFramePr>
+              <a:graphicFrameLocks xmlns:a="http://schemas.openxmlformats.org/drawingml/2006/main" noChangeAspect="1"/>
+            </wp:cNvGraphicFramePr>
+            <a:graphic xmlns:a="http://schemas.openxmlformats.org/drawingml/2006/main">
+              <a:graphicData uri="http://schemas.openxmlformats.org/drawingml/2006/picture">
+                <pic:pic xmlns:pic="http://schemas.openxmlformats.org/drawingml/2006/picture">
+                  <pic:nvPicPr>
+                    <pic:cNvPr id="21" name="Picture 21" descr="Chart&#10;&#10;Description automatically generated"/>
+                    <pic:cNvPicPr>
+                      <a:picLocks noChangeAspect="1" noChangeArrowheads="1"/>
+                    </pic:cNvPicPr>
+                  </pic:nvPicPr>
+                  <pic:blipFill>
+                    <a:blip r:embed="rId36">
+                      <a:extLst>
+                        <a:ext uri="{28A0092B-C50C-407E-A947-70E740481C1C}">
+                          <a14:useLocalDpi xmlns:a14="http://schemas.microsoft.com/office/drawing/2010/main" val="0"/>
+                        </a:ext>
+                      </a:extLst>
+                    </a:blip>
+                    <a:srcRect/>
+                    <a:stretch>
+                      <a:fillRect/>
+                    </a:stretch>
+                  </pic:blipFill>
+                  <pic:spPr bwMode="auto">
+                    <a:xfrm>
+                      <a:off x="0" y="0"/>
+                      <a:ext cx="5400040" cy="4054475"/>
+                    </a:xfrm>
+                    <a:prstGeom prst="rect">
+                      <a:avLst/>
+                    </a:prstGeom>
+                    <a:noFill/>
+                    <a:ln>
+                      <a:noFill/>
+                    </a:ln>
+                  </pic:spPr>
+                </pic:pic>
+              </a:graphicData>
+            </a:graphic>
+          </wp:inline>
+        </w:drawing>
+      </w:r>
+    </w:p>
+    <w:p>
+      <w:pPr>
+        <w:pStyle w:val="Caption"/>
+      </w:pPr>
+      <w:r>
+        <w:t xml:space="preserve">Kuva </w:t>
+      </w:r>
+      <w:r>
+        <w:fldChar w:fldCharType="begin"/>
+      </w:r>
+      <w:r>
+        <w:instrText xml:space="preserve"> SEQ Kuva \* ARABIC </w:instrText>
+      </w:r>
+      <w:r>
+        <w:fldChar w:fldCharType="separate"/>
+      </w:r>
+      <w:r>
+        <w:rPr>
+          <w:noProof/>
+        </w:rPr>
+        <w:t>16</w:t>
+      </w:r>
+      <w:r>
+        <w:rPr>
+          <w:noProof/>
+        </w:rPr>
+        <w:fldChar w:fldCharType="end"/>
+      </w:r>
+      <w:r>
+        <w:t xml:space="preserve"> Websocket -latauksen siirrettävän datan kasvu</w:t>
+      </w:r>
+    </w:p>
+    <w:p>
+      <w:pPr>
+        <w:pStyle w:val="BodyText1"/>
+      </w:pPr>
+      <w:r>
+        <w:fldChar w:fldCharType="begin"/>
+      </w:r>
+      <w:r>
+        <w:instrText xml:space="preserve"> REF _Ref115924494 \h </w:instrText>
+      </w:r>
+      <w:r>
+        <w:fldChar w:fldCharType="separate"/>
+      </w:r>
+      <w:r>
+        <w:t xml:space="preserve">Kuva </w:t>
+      </w:r>
+      <w:r>
+        <w:rPr>
+          <w:noProof/>
+        </w:rPr>
+        <w:t>15</w:t>
+      </w:r>
+      <w:r>
+        <w:fldChar w:fldCharType="end"/>
+      </w:r>
+      <w:r>
+        <w:t xml:space="preserve"> </w:t>
+      </w:r>
+      <w:r>
+        <w:t>esittää</w:t>
+      </w:r>
+      <w:r>
+        <w:t xml:space="preserve"> </w:t>
+      </w:r>
+      <w:r>
+        <w:t xml:space="preserve">tiedostojen talletusnopeuksia eri talletusratkaisuilla. Kuvan y-akseli on logaritminen ja siitä erottuu selvästi etttä </w:t>
+      </w:r>
+      <w:r>
+        <w:t>Di</w:t>
+      </w:r>
+      <w:r>
+        <w:t>s</w:t>
+      </w:r>
+      <w:r>
+        <w:t>k</w:t>
+      </w:r>
+      <w:r>
+        <w:t xml:space="preserve"> ja </w:t>
+      </w:r>
+      <w:r>
+        <w:t>F</w:t>
+      </w:r>
+      <w:r>
+        <w:t>ile Storage ovat huomattavasti nopeimpia talletusratkaisuja. Tä</w:t>
+      </w:r>
+      <w:r>
+        <w:t xml:space="preserve">hän vaikuttavia tekijöitä on sisäverkon verkkoliikenne ja ne eivät vaadi mitään kirjautumismekanismia. </w:t>
+      </w:r>
+      <w:r>
+        <w:t>SQL</w:t>
+      </w:r>
+      <w:r>
+        <w:t>-</w:t>
+      </w:r>
+      <w:r>
+        <w:t>talletus on seuraavaksi nopein. Siinä data siirretään TCP yhteydellä sisäverkossa, mutta SQL</w:t>
+      </w:r>
+      <w:r>
+        <w:t>-</w:t>
+      </w:r>
+      <w:r>
+        <w:t>kyselyt tarvitsevat kirjautumis</w:t>
+      </w:r>
+      <w:r>
+        <w:t>-</w:t>
+      </w:r>
+      <w:r>
+        <w:t xml:space="preserve"> ja datan eheysprosessit jotka hidastavat tiedostojen tallettamista. Blob Storage sekä Cosmos käyttävät julkisen verkon HTTP API</w:t>
+      </w:r>
+      <w:r>
+        <w:t>:</w:t>
+      </w:r>
+      <w:r>
+        <w:t xml:space="preserve">a tiedostojen tallentamiseen ja ovat siksi ehdottomasti hitaimpia talletuspaikkoja. Blob Storage mahdollistaa binääritiedostojen tallentamisen binäärimuodossa, mutta Cosmos käyttää pelkästään </w:t>
+      </w:r>
+      <w:r>
+        <w:t>json</w:t>
+      </w:r>
+      <w:r>
+        <w:t>-</w:t>
+      </w:r>
+      <w:r>
+        <w:t>dokumenttejä ja tiedostojen koko kasvaa merkittävästi kun on tallennettuna tekstinä. Cosmoksen json</w:t>
+      </w:r>
+      <w:r>
+        <w:t>-</w:t>
+      </w:r>
+      <w:r>
+        <w:t xml:space="preserve">dokumentin maksimikoko on 2MB joten Cosmoksen suorituskykyä ei voitu testata 10 MB tiedostoilla. </w:t>
+      </w:r>
+    </w:p>
+    <w:p>
+      <w:pPr>
+        <w:keepNext/>
+      </w:pPr>
+      <w:r>
+        <w:rPr>
+          <w:noProof/>
+        </w:rPr>
+        <w:lastRenderedPageBreak/>
+        <w:drawing>
+          <wp:inline distT="0" distB="0" distL="0" distR="0" wp14:anchorId="1D7E2FC9" wp14:editId="6DB99371">
+            <wp:extent cx="5400040" cy="4054475"/>
+            <wp:effectExtent l="0" t="0" r="0" b="3175"/>
+            <wp:docPr id="22" name="Picture 22" descr="Chart, line chart&#10;&#10;Description automatically generated"/>
+            <wp:cNvGraphicFramePr>
+              <a:graphicFrameLocks xmlns:a="http://schemas.openxmlformats.org/drawingml/2006/main" noChangeAspect="1"/>
+            </wp:cNvGraphicFramePr>
+            <a:graphic xmlns:a="http://schemas.openxmlformats.org/drawingml/2006/main">
+              <a:graphicData uri="http://schemas.openxmlformats.org/drawingml/2006/picture">
+                <pic:pic xmlns:pic="http://schemas.openxmlformats.org/drawingml/2006/picture">
+                  <pic:nvPicPr>
+                    <pic:cNvPr id="22" name="Picture 22" descr="Chart, line chart&#10;&#10;Description automatically generated"/>
+                    <pic:cNvPicPr>
+                      <a:picLocks noChangeAspect="1" noChangeArrowheads="1"/>
+                    </pic:cNvPicPr>
+                  </pic:nvPicPr>
+                  <pic:blipFill>
+                    <a:blip r:embed="rId37">
+                      <a:extLst>
+                        <a:ext uri="{28A0092B-C50C-407E-A947-70E740481C1C}">
+                          <a14:useLocalDpi xmlns:a14="http://schemas.microsoft.com/office/drawing/2010/main" val="0"/>
+                        </a:ext>
+                      </a:extLst>
+                    </a:blip>
+                    <a:srcRect/>
+                    <a:stretch>
+                      <a:fillRect/>
+                    </a:stretch>
+                  </pic:blipFill>
+                  <pic:spPr bwMode="auto">
+                    <a:xfrm>
+                      <a:off x="0" y="0"/>
+                      <a:ext cx="5400040" cy="4054475"/>
+                    </a:xfrm>
+                    <a:prstGeom prst="rect">
+                      <a:avLst/>
+                    </a:prstGeom>
+                    <a:noFill/>
+                    <a:ln>
+                      <a:noFill/>
+                    </a:ln>
+                  </pic:spPr>
+                </pic:pic>
+              </a:graphicData>
+            </a:graphic>
+          </wp:inline>
+        </w:drawing>
+      </w:r>
+    </w:p>
+    <w:p>
+      <w:pPr>
+        <w:pStyle w:val="Caption"/>
+      </w:pPr>
+      <w:bookmarkStart w:id="26" w:name="_Ref115924494"/>
+      <w:r>
+        <w:t xml:space="preserve">Kuva </w:t>
+      </w:r>
+      <w:r>
+        <w:fldChar w:fldCharType="begin"/>
+      </w:r>
+      <w:r>
+        <w:instrText xml:space="preserve"> SEQ Kuva \* ARABIC </w:instrText>
+      </w:r>
+      <w:r>
+        <w:fldChar w:fldCharType="separate"/>
+      </w:r>
+      <w:r>
+        <w:rPr>
+          <w:noProof/>
+        </w:rPr>
+        <w:t>17</w:t>
+      </w:r>
+      <w:r>
+        <w:rPr>
+          <w:noProof/>
+        </w:rPr>
+        <w:fldChar w:fldCharType="end"/>
+      </w:r>
+      <w:bookmarkEnd w:id="26"/>
+      <w:r>
+        <w:t xml:space="preserve"> Tiedostojen talletusnopeuksia</w:t>
+      </w:r>
+    </w:p>
+    <w:p>
+      <w:pPr>
+        <w:pStyle w:val="BodyText1"/>
+      </w:pPr>
+    </w:p>
+    <w:p>
+      <w:pPr>
+        <w:pStyle w:val="BodyText1"/>
+      </w:pPr>
+    </w:p>
+    <w:p>
+      <w:pPr>
+        <w:pStyle w:val="BodyText1"/>
+      </w:pPr>
+      <w:r>
+        <w:t>Yksi tutkimuksista on vertailla  tiedostojen tallentamista SQL-kantaan binäärisenä blob tyyppina. Toinen mahdollinen vaihtoehto on tallentaa SQL-tietokantaan tiedoston tiedostopolku ja tallentaa tiedosto kovalevylle tietokannan sijaan.</w:t>
+      </w:r>
+      <w:r>
+        <w:t xml:space="preserve"> </w:t>
+      </w:r>
+      <w:r>
+        <w:fldChar w:fldCharType="begin"/>
+      </w:r>
+      <w:r>
+        <w:instrText xml:space="preserve"> REF _Ref111715868 \h </w:instrText>
+      </w:r>
+      <w:r>
+        <w:fldChar w:fldCharType="separate"/>
+      </w:r>
+      <w:r>
+        <w:t xml:space="preserve">Kuva </w:t>
+      </w:r>
+      <w:r>
+        <w:rPr>
+          <w:noProof/>
+        </w:rPr>
+        <w:t>16</w:t>
+      </w:r>
+      <w:r>
+        <w:fldChar w:fldCharType="end"/>
+      </w:r>
+      <w:r>
+        <w:t xml:space="preserve"> </w:t>
+      </w:r>
+      <w:r>
+        <w:t xml:space="preserve">esittää tutkimuksen tulokset. Tutkimuksessa vertailtiin tiedostojen lukua, kirjoitusta, poistoa sekä  tiedosto infon lukua tietokannasta. Tutkimuksessa käytettiin 2 tietokanta taulua jotka ovat muuten identtiset, mutta toisessa tiedosto on tallennettuna tietokantaan ja toisessa linkin avulla tiedostojärjestelmään.  Tiedostoinfo on tallennettuna samalla rivillä tiedoston tai sen linkin kanssa ja tyypiltään se on varchar. Tuloksista nähdään selvästi että tiedoston luku selvästi nopempi koska erillistä levylukuoperaatiota ei tarvitse tehdä tietokanta kyselyn jälkeen.  Infon luku on hieman nopeampi taulussa jossa on linkki, johtuen että rivien indeksointi on hieman nopeampaa RAM muistissa koska rivien koko on pienempi. Kirjoitus-  ja poistonopeudet ovat lähes samat riippumatta tallennustavasta. Toinen huomioita asia tiedostojen tallentamisessa levyjärjestelmään on tietokannan eheys. Kun tiedostot tallennetaan tietokantaan niin tietokanta pysyy eheänä tiedostojen suhteen. Levylle tallennettaessa eheys saattaa </w:t>
+      </w:r>
+      <w:r>
+        <w:lastRenderedPageBreak/>
+        <w:t>rikkoontua koska tietokantaoperaatio ja levyoperaatio eivät ole saman tietokantatransaktion sisällä</w:t>
+      </w:r>
+    </w:p>
+    <w:p>
+      <w:pPr>
+        <w:pStyle w:val="BodyText1"/>
+        <w:keepNext/>
+      </w:pPr>
+      <w:r>
+        <w:rPr>
+          <w:noProof/>
+        </w:rPr>
+        <w:drawing>
+          <wp:inline distT="0" distB="0" distL="0" distR="0" wp14:anchorId="73076023" wp14:editId="7D000284">
+            <wp:extent cx="5400040" cy="4054475"/>
+            <wp:effectExtent l="0" t="0" r="0" b="3175"/>
+            <wp:docPr id="14" name="Picture 14" descr="Chart, bar chart&#10;&#10;Description automatically generated"/>
+            <wp:cNvGraphicFramePr>
+              <a:graphicFrameLocks xmlns:a="http://schemas.openxmlformats.org/drawingml/2006/main" noChangeAspect="1"/>
+            </wp:cNvGraphicFramePr>
+            <a:graphic xmlns:a="http://schemas.openxmlformats.org/drawingml/2006/main">
+              <a:graphicData uri="http://schemas.openxmlformats.org/drawingml/2006/picture">
+                <pic:pic xmlns:pic="http://schemas.openxmlformats.org/drawingml/2006/picture">
+                  <pic:nvPicPr>
+                    <pic:cNvPr id="14" name="Picture 14" descr="Chart, bar chart&#10;&#10;Description automatically generated"/>
+                    <pic:cNvPicPr>
+                      <a:picLocks noChangeAspect="1" noChangeArrowheads="1"/>
+                    </pic:cNvPicPr>
+                  </pic:nvPicPr>
+                  <pic:blipFill>
+                    <a:blip r:embed="rId38">
+                      <a:extLst>
+                        <a:ext uri="{28A0092B-C50C-407E-A947-70E740481C1C}">
+                          <a14:useLocalDpi xmlns:a14="http://schemas.microsoft.com/office/drawing/2010/main" val="0"/>
+                        </a:ext>
+                      </a:extLst>
+                    </a:blip>
+                    <a:srcRect/>
+                    <a:stretch>
+                      <a:fillRect/>
+                    </a:stretch>
+                  </pic:blipFill>
+                  <pic:spPr bwMode="auto">
+                    <a:xfrm>
+                      <a:off x="0" y="0"/>
+                      <a:ext cx="5400040" cy="4054475"/>
+                    </a:xfrm>
+                    <a:prstGeom prst="rect">
+                      <a:avLst/>
+                    </a:prstGeom>
+                    <a:noFill/>
+                    <a:ln>
+                      <a:noFill/>
+                    </a:ln>
+                  </pic:spPr>
+                </pic:pic>
+              </a:graphicData>
+            </a:graphic>
+          </wp:inline>
+        </w:drawing>
+      </w:r>
+    </w:p>
+    <w:p>
+      <w:pPr>
+        <w:pStyle w:val="Caption"/>
+      </w:pPr>
       <w:bookmarkStart w:id="27" w:name="_Ref111715868"/>
       <w:r>
         <w:t xml:space="preserve">Kuva </w:t>
@@ -11105,7 +11967,7 @@
           <w:lang w:val="fi-FI"/>
         </w:rPr>
       </w:pPr>
-      <w:hyperlink r:id="rId35" w:history="1">
+      <w:hyperlink r:id="rId39" w:history="1">
         <w:r>
           <w:rPr>
             <w:rStyle w:val="Hyperlink"/>
@@ -11128,7 +11990,7 @@
           <w:lang w:val="fi-FI"/>
         </w:rPr>
       </w:pPr>
-      <w:hyperlink r:id="rId36" w:history="1">
+      <w:hyperlink r:id="rId40" w:history="1">
         <w:r>
           <w:rPr>
             <w:rStyle w:val="Hyperlink"/>
@@ -11151,7 +12013,7 @@
           <w:lang w:val="fi-FI"/>
         </w:rPr>
       </w:pPr>
-      <w:hyperlink r:id="rId37" w:history="1">
+      <w:hyperlink r:id="rId41" w:history="1">
         <w:r>
           <w:rPr>
             <w:rStyle w:val="Hyperlink"/>
@@ -12084,7 +12946,7 @@
                           <pic:cNvPicPr/>
                         </pic:nvPicPr>
                         <pic:blipFill>
-                          <a:blip r:embed="rId38">
+                          <a:blip r:embed="rId42">
                             <a:extLst>
                               <a:ext uri="{28A0092B-C50C-407E-A947-70E740481C1C}">
                                 <a14:useLocalDpi xmlns:a14="http://schemas.microsoft.com/office/drawing/2010/main" val="0"/>
@@ -12240,7 +13102,7 @@
                           <pic:cNvPicPr/>
                         </pic:nvPicPr>
                         <pic:blipFill>
-                          <a:blip r:embed="rId39">
+                          <a:blip r:embed="rId43">
                             <a:extLst>
                               <a:ext uri="{28A0092B-C50C-407E-A947-70E740481C1C}">
                                 <a14:useLocalDpi xmlns:a14="http://schemas.microsoft.com/office/drawing/2010/main" val="0"/>
@@ -12542,7 +13404,7 @@
       </w:r>
     </w:p>
     <w:sectPr>
-      <w:headerReference w:type="default" r:id="rId40"/>
+      <w:headerReference w:type="default" r:id="rId44"/>
       <w:pgSz w:w="11906" w:h="16838" w:code="9"/>
       <w:pgMar w:top="1418" w:right="1134" w:bottom="1418" w:left="2268" w:header="709" w:footer="709" w:gutter="0"/>
       <w:pgNumType w:start="1"/>
@@ -12780,7 +13642,7 @@
         <v:path o:extrusionok="f" gradientshapeok="t" o:connecttype="rect"/>
         <o:lock v:ext="edit" aspectratio="t"/>
       </v:shapetype>
-      <v:shape id="_x0000_i1052" type="#_x0000_t75" alt="\mathbb{R}" style="width:10.5pt;height:10.5pt;visibility:visible" o:bullet="t">
+      <v:shape id="_x0000_i1053" type="#_x0000_t75" alt="\mathbb{R}" style="width:10.5pt;height:10.5pt;visibility:visible" o:bullet="t">
         <v:imagedata r:id="rId1" o:title="mathbb{R}"/>
       </v:shape>
     </w:pict>
@@ -16778,6 +17640,7 @@
   <w:style w:type="character" w:default="1" w:styleId="DefaultParagraphFont">
     <w:name w:val="Default Paragraph Font"/>
     <w:uiPriority w:val="1"/>
+    <w:semiHidden/>
     <w:unhideWhenUsed/>
   </w:style>
   <w:style w:type="table" w:default="1" w:styleId="TableNormal">

</xml_diff>

<commit_message>
Added text about HTTP
</commit_message>
<xml_diff>
--- a/documents/diplomityö_teemu_pöytäniemi.docx
+++ b/documents/diplomityö_teemu_pöytäniemi.docx
@@ -3344,7 +3344,13 @@
         <w:t xml:space="preserve"> taustalla oleva protokolla. </w:t>
       </w:r>
       <w:r>
-        <w:t>Tim Berners-Leen ja hänen tiiminsä vuosina 1989–1991 kehittämä HTTP on käynyt läpi monia muutoksia, jotka ovat auttaneet säilyttämään sen yksinkertaisuuden ja muokkaamaan sen joustavuutta. Jatka lukemista saadaksesi tietää, kuinka HTTP kehittyi protokollasta, joka on suunniteltu vaihtamaan tiedostoja puoliluotettavassa laboratorioympäristössä, nykyaikaiseksi Internet-labyrintiksi, joka kuljettaa kuvia ja videoita korkearesoluutioisina ja 3D:nä.</w:t>
+        <w:t>Tim Berners-Leen ja hänen tiiminsä vuosina 1989–1991 kehittämä HTTP on käynyt läpi monia muutoksia, jotka ovat auttaneet säilyttämään sen yksinkertaisuuden ja muokkaamaan sen joustavuutta. HTTP kehittyi protokollasta, joka o</w:t>
+      </w:r>
+      <w:r>
+        <w:t>li</w:t>
+      </w:r>
+      <w:r>
+        <w:t xml:space="preserve"> suunniteltu vaihtamaan tiedostoja puoliluotettavassa laboratorioympäristössä, nykyaikaiseksi Internet-labyrintiksi, joka kuljettaa kuvia ja videoita korkearesoluutioisina ja 3D:nä.</w:t>
       </w:r>
     </w:p>
     <w:p>
@@ -3360,7 +3366,7 @@
         <w:pStyle w:val="BodyText1"/>
       </w:pPr>
       <w:r>
-        <w:t>Tim Berners-Leen kehittämä HTTP pian Internetin käyttöönoton jälkeen kehitettiin alun perin hyvin yksinkertaisessa ympäristössä. Ensimmäinen dokumentoitu HTTP-versio koostui vain yhdestä koodirivistä, joka sisälsi GET-menetelmän (johon palaamme myöhemmin) ja pyydetyn asiakirjan polun. Vastaus tuotti yhden hypertekstiasiakirjan pyydettyyn polkuun – paljon yksinkertaisempaa kuin nyt!</w:t>
+        <w:t>Tim Berners-Leen kehittämä HTTP pian Internetin käyttöönoton jälkeen kehitettiin alun perin hyvin yksinkertaisessa ympäristössä. Ensimmäinen dokumentoitu HTTP-versio koostui vain yhdestä koodirivistä, joka sisälsi GET-menetelmän ja pyydetyn asiakirjan polun. Vastaus tuotti yhden hypertekstiasiakirjan pyydettyyn polkuun</w:t>
       </w:r>
     </w:p>
     <w:p>
@@ -3376,8 +3382,11 @@
         <w:pStyle w:val="BodyText1"/>
       </w:pPr>
       <w:r>
+        <w:t xml:space="preserve">HTTP on asiakas-palvelin-protokolla, mikä tarkoittaa, että se sisältää yhteyden asiakkaan (kuten verkkoselain tai mobiilisovellus) ja palvelimen välillä. Asiakas lähettääHTTP-pyynnön palvelimelle, joka sitten lähettää HTTP-vastauksen takaisin </w:t>
+      </w:r>
+      <w:r>
         <w:lastRenderedPageBreak/>
-        <w:t>HTTP on asiakas-palvelin-protokolla, mikä tarkoittaa, että se sisältää yhteyden asiakkaan (kuten verkkoselain tai mobiilisovellus) ja palvelimen välillä. Asiakas lähettääHTTP-pyynnön palvelimelle, joka sitten lähettää HTTP-vastauksen takaisin asiakkaalle. Vastaus sisältää pyydetyt tiedot tai resurssit, kuten verkkosivun, kuvan tai videon.</w:t>
+        <w:t>asiakkaalle. Vastaus sisältää pyydetyt tiedot tai resurssit, kuten verkkosivun, kuvan tai videon.</w:t>
       </w:r>
     </w:p>
     <w:p>
@@ -3393,16 +3402,88 @@
         <w:pStyle w:val="BodyText1"/>
       </w:pPr>
       <w:r>
-        <w:t xml:space="preserve">HTTP-protokollasta on julkaistu useita versioita: HTTP/0.9, HTTP/1.0, HTTP/1.1, HTTP/2 ja HTTP/3. Alunperin 1980-luvun lopulla yksiriviseksi tekstipohjaiseksi protokollaksi suunniteltu ja alun perin HTTP/0.9 dokumentoitu HTTP:n ensimmäinen täysimittainen iteraatio HTTP/1.0 dokumentoitiin vuonna 1996. HTTP/1.1 julkaistiin vuonna 1997 ja siitä julkaistiin päivitetty versio vuonna 1999. </w:t>
-      </w:r>
-      <w:r>
-        <w:t>[1]</w:t>
+        <w:t>HTTP-protokollasta on julkaistu useita versioita: HTTP/0.9, HTTP/1.0, HTTP/1.1, HTTP/2 ja HTTP/3. HTTP -protokolla sai alkunsa 1980-luvun lopulla ja ensimmäinen internet palvelin kehitettiin CERNissä 1990. Vuonna 1991 ensimmäinen virallinen dokumentoitu  HTTP-versio julkaistiin. Versio sai nimen HTTP/0.9 ja se tukee vain GET-pyyntöä, jonka avulla asiakkaat voivat noutaa HTML-asiakirjoja palvelimelta, mutta ei tue muita tiedostomuotoja. HTTP 1.0 julkaistiin vuonna 1996 ja se käyttää yksinkertaista pyyntö-vastausmallia, jossa asiakas lähettää pyynnön palvelimelle ja palvelin lähettää vastauksen takaisin asiakkaalle. Protokolla tukee GET, POST ja HEAD -pyyntöjä ja protokollaan lisättiin otsikot sekä paluu koodit. Otsikoiden avulla protokollalla pystyy siirtämään muita tiedostotyyppejä kuin HTML -dokumentteja. Pyyntö- ja vastausviestit lähetetään verkon yli pelkkänä tekstinä, jossa otsikko ja teksti erotetaan tyhjällä rivillä. Jokaiselle pyynnölle luodaan oma TCP-yhteys ja vastauksen saapuessa TCP yhteys katkaistaan.  HTTP/1.1 julkaistiin vuonna 1997 ja siitä julkaistiin päivitetty versio vuonna 1999. HTTP 1.1 tukee pysyviä yhteyksiä, jotka mahdollistavat useiden pyyntöjen ja vastausten lähettämisen</w:t>
+      </w:r>
+      <w:r>
+        <w:t xml:space="preserve"> peräkkäin</w:t>
+      </w:r>
+      <w:r>
+        <w:t xml:space="preserve"> saman TCP-yhteyden kautta. Tämä vähentää uusien yhteyksien luomista jokaista pyyntöä varten ja parantaa protokollan suorituskykyä.</w:t>
+      </w:r>
+      <w:r>
+        <w:t xml:space="preserve"> </w:t>
+      </w:r>
+      <w:r>
+        <w:t>HTTP/1.1 yksi uusi ominaisuus on HTTP-putki, jonka avulla voidaan lähettää useita HTTP-pyyntöjä yhden TCP-yhteyden kautta odottamatta pyyntöjen vastauksia. Pyyntöjen ketjuttaminen johtaa huomattavaan parannukseen HTML-sivujen latausajoissa, erityisesti korkean viiveen yhteyksissä. Palvelimen on kuitenkin lähetettävä vastauksensa samassa järjestyksessä kuin pyynnöt vastaanotettiin.</w:t>
+      </w:r>
+      <w:r>
+        <w:t xml:space="preserve"> </w:t>
+      </w:r>
+      <w:r>
+        <w:t>HTTP/1.1 suurin suorituskykyongelma on HOL- esto (head-of-line). Se syntyy kun samaan kohteeseen on menossa useampi pyyntö, mutta jonon kärjessä oleva pyyntö, joka ei voi noutaa vaadittua resurssiaan, estää kaikki sen takana olevat pyynnöt.</w:t>
+      </w:r>
+      <w:r>
+        <w:t xml:space="preserve"> HOL- esto tapahtuu myös HTTP-putkessa, koska putkessa lähetettyihin pyyntöihin pitää vastata samassa järjestyksessä.</w:t>
+      </w:r>
+      <w:r>
+        <w:t xml:space="preserve"> Erillisten rinnakkaisten TCP-yhteyksien lisääminen voi helpottaa ongelmaa, mutta asiakkaan ja palvelimen välisten samanaikaisten TCP-yhteyksien määrä on rajoitettu, ja jokainen uusi yhteys vaatii huomattavia resursseja.</w:t>
       </w:r>
     </w:p>
     <w:p>
       <w:pPr>
         <w:pStyle w:val="BodyText1"/>
       </w:pPr>
+      <w:r>
+        <w:lastRenderedPageBreak/>
+        <w:t>HTTP/2 on päivitetty versio HTTP/1.1-protokollasta, joka otettiin käyttöön vuonna 2015. Se on suunniteltu korjaamaan joitakin HTTP/1.1:n rajoituksia ja suorituskykyongelmia sekä parantamaan verkkoviestinnän nopeutta ja tehokkuutta.</w:t>
+      </w:r>
+      <w:r>
+        <w:t xml:space="preserve"> </w:t>
+      </w:r>
+      <w:r>
+        <w:t>Yksi merkittävimmistä HTTP/1.1:n ja HTTP/2:n erottavista ominaisuuksista on binäärikehystyskerros. HTTP/1.1 pitää kaikki pyynnöt ja vastaukset pelkästään tekstimuodossa. HTTP/2 käyttää binaarikehystyskerrosta kaikkien viestien kapseloimiseen binäärimuotoon säilyttäen silti HTTP-semantiikan. Viestien muuntaminen binäärimuotoon sallii HTTP/2:n käyttää uusia siirtotapoja tiedon toimittamiseen, joita ei ole saatavilla HTTP/1.1:ssä</w:t>
+      </w:r>
+      <w:r>
+        <w:t xml:space="preserve">. </w:t>
+      </w:r>
+      <w:r>
+        <w:t>HTTP/2:ssa binäärinen kehystyskerros koodaa pyynnöt</w:t>
+      </w:r>
+      <w:r>
+        <w:t xml:space="preserve"> ja </w:t>
+      </w:r>
+      <w:r>
+        <w:t>vastaukset ja leikkaa ne pienemmiksi tietopaketeiksi, mikä lisää huomattavasti tiedonsiirron nopeutta. Toisin kuin HTTP/1.1, jonka on käytettävä useita TCP-yhteyksiä HOL-eston vaikutuksen vähentämiseksi, HTTP/2 muodostaa yhden yhteyden kahden palvelimen välille. Tässä yhteydessä on useita tietovirtoja. Jokainen tietovirta koostuu useista viesteistä pyyntö/vastaus-muodossa. jokainen näistä viesteistä jakaantuu vielä pienempiin yksiköihin, joita kutsutaan kehyksiksi.</w:t>
+      </w:r>
+      <w:r>
+        <w:t xml:space="preserve"> </w:t>
+      </w:r>
+      <w:r>
+        <w:t xml:space="preserve">Yhteys koostuu joukosta binäärikoodattuja kehyksiä, joista jokainen on merkitty tiettyyn tietovirtaan. Tietovirran tunnisteet sallivat yhteyden lomittaa kehykset siirron aikana ja koota ne uudelleen toisessa päässä. Lomitetut pyynnöt ja vastaukset voivat toimia rinnakkain estämättä niiden takana olevia viestejä. Tätä prosessia kutsutaan multipleksaukseksi ja se ratkaisee HTTP/1.1:n HOL- eston.  </w:t>
+      </w:r>
+      <w:r>
+        <w:t>Yksi mahdollinen ongelma on</w:t>
+      </w:r>
+      <w:r>
+        <w:t>,</w:t>
+      </w:r>
+      <w:r>
+        <w:t xml:space="preserve"> että useat tietovirrat ovat riippuvaisia tietyn tietovirran valmistumisesta ja joutuvat odottamaan sen valmistumista.  Ratkaisuna ongelmaan </w:t>
+      </w:r>
+      <w:r>
+        <w:t>o</w:t>
+      </w:r>
+      <w:r>
+        <w:t>n tietovirtojen priorisointi, jonka avulla tietovirralle voidaan määrittää prioriteetti ja riippuvuussuhde muihin tietovirtoihin. Palvelin käyttää näitä tietoja riippuvuuspuun luomiseen, jonka avulla palvelin voi määrittää järjestyksen, jossa tietovirtojen kehykset lähetetään.</w:t>
+      </w:r>
+    </w:p>
+    <w:p>
+      <w:pPr>
+        <w:pStyle w:val="BodyText1"/>
+      </w:pPr>
+      <w:r>
+        <w:t xml:space="preserve"> </w:t>
+      </w:r>
       <w:hyperlink r:id="rId9" w:history="1">
         <w:r>
           <w:rPr>
@@ -3412,8 +3493,47 @@
         </w:r>
       </w:hyperlink>
       <w:r>
-        <w:t xml:space="preserve"> https://ably.com/topic/http-2-vs-http-3</w:t>
-      </w:r>
+        <w:t xml:space="preserve"> </w:t>
+      </w:r>
+      <w:hyperlink r:id="rId10" w:history="1">
+        <w:r>
+          <w:rPr>
+            <w:rStyle w:val="Hyperlink"/>
+          </w:rPr>
+          <w:t>https://ably.com/topic/http-2-vs-http-3</w:t>
+        </w:r>
+      </w:hyperlink>
+    </w:p>
+    <w:p>
+      <w:pPr>
+        <w:pStyle w:val="BodyText1"/>
+      </w:pPr>
+      <w:hyperlink r:id="rId11" w:history="1">
+        <w:r>
+          <w:rPr>
+            <w:rStyle w:val="Hyperlink"/>
+          </w:rPr>
+          <w:t>https://www.digitalocean.com/community/tutorials/http-1-1-vs-http-2-what-s-the-difference</w:t>
+        </w:r>
+      </w:hyperlink>
+    </w:p>
+    <w:p>
+      <w:pPr>
+        <w:pStyle w:val="BodyText1"/>
+      </w:pPr>
+      <w:hyperlink r:id="rId12" w:history="1">
+        <w:r>
+          <w:rPr>
+            <w:rStyle w:val="Hyperlink"/>
+          </w:rPr>
+          <w:t>https://www.wallarm.com/what/what-is-http-2-and-how-is-it-different-from-http-1</w:t>
+        </w:r>
+      </w:hyperlink>
+    </w:p>
+    <w:p>
+      <w:pPr>
+        <w:pStyle w:val="BodyText1"/>
+      </w:pPr>
     </w:p>
     <w:p>
       <w:pPr>
@@ -3436,6 +3556,7 @@
         <w:rPr>
           <w:lang w:val="en-US"/>
         </w:rPr>
+        <w:lastRenderedPageBreak/>
         <w:t xml:space="preserve">WebDAV </w:t>
       </w:r>
       <w:proofErr w:type="spellStart"/>
@@ -3530,7 +3651,6 @@
         <w:pStyle w:val="BodyText1"/>
       </w:pPr>
       <w:r>
-        <w:lastRenderedPageBreak/>
         <w:t xml:space="preserve">DELETE menetelmiä, jotka löytyvät jo valmiiksi HTTP-standardista. Protokolla käyttää tiedostoista ja kansioista resurssi nimitystä. PROPFIND menetelmällä pystyy hakemaan tietoja resursseista ja PROPPATCH menetelmä mahdollistaa niiden muokkaamisen. LOCK menetelmä lukitsee halutun resurssin, sillain että toiset käyttäjät eivät pysty tekemään muutoksia siihen. UNLOCK menetelmä purkaa lukituksen. COPY menetelmä kopio resurssin palvelimella ja MOVE menetelmä siirtää sen. resurssin pystyy lataamaan palvilimelle PUT menetelmällä ja poistamaan DELETE menetelmällä ja lataamaan GET menetelmällä. </w:t>
       </w:r>
     </w:p>
@@ -3546,7 +3666,7 @@
       <w:pPr>
         <w:pStyle w:val="BodyText1"/>
       </w:pPr>
-      <w:hyperlink r:id="rId10" w:history="1">
+      <w:hyperlink r:id="rId13" w:history="1">
         <w:r>
           <w:rPr>
             <w:rStyle w:val="Hyperlink"/>
@@ -3557,7 +3677,7 @@
       <w:r>
         <w:t xml:space="preserve"> </w:t>
       </w:r>
-      <w:hyperlink r:id="rId11" w:history="1">
+      <w:hyperlink r:id="rId14" w:history="1">
         <w:r>
           <w:rPr>
             <w:rStyle w:val="Hyperlink"/>
@@ -3582,6 +3702,7 @@
         <w:rPr>
           <w:noProof/>
         </w:rPr>
+        <w:lastRenderedPageBreak/>
         <w:drawing>
           <wp:inline distT="0" distB="0" distL="0" distR="0" wp14:anchorId="5850D945" wp14:editId="5875C41F">
             <wp:extent cx="5400040" cy="2379345"/>
@@ -3600,7 +3721,7 @@
                     </pic:cNvPicPr>
                   </pic:nvPicPr>
                   <pic:blipFill>
-                    <a:blip r:embed="rId12">
+                    <a:blip r:embed="rId15">
                       <a:extLst>
                         <a:ext uri="{28A0092B-C50C-407E-A947-70E740481C1C}">
                           <a14:useLocalDpi xmlns:a14="http://schemas.microsoft.com/office/drawing/2010/main" val="0"/>
@@ -3694,7 +3815,7 @@
                     </pic:cNvPicPr>
                   </pic:nvPicPr>
                   <pic:blipFill>
-                    <a:blip r:embed="rId13">
+                    <a:blip r:embed="rId16">
                       <a:extLst>
                         <a:ext uri="{28A0092B-C50C-407E-A947-70E740481C1C}">
                           <a14:useLocalDpi xmlns:a14="http://schemas.microsoft.com/office/drawing/2010/main" val="0"/>
@@ -4191,7 +4312,7 @@
                     </pic:cNvPicPr>
                   </pic:nvPicPr>
                   <pic:blipFill>
-                    <a:blip r:embed="rId14">
+                    <a:blip r:embed="rId17">
                       <a:extLst>
                         <a:ext uri="{28A0092B-C50C-407E-A947-70E740481C1C}">
                           <a14:useLocalDpi xmlns:a14="http://schemas.microsoft.com/office/drawing/2010/main" val="0"/>
@@ -5013,7 +5134,7 @@
                     </pic:cNvPicPr>
                   </pic:nvPicPr>
                   <pic:blipFill>
-                    <a:blip r:embed="rId15">
+                    <a:blip r:embed="rId18">
                       <a:extLst>
                         <a:ext uri="{28A0092B-C50C-407E-A947-70E740481C1C}">
                           <a14:useLocalDpi xmlns:a14="http://schemas.microsoft.com/office/drawing/2010/main" val="0"/>
@@ -5877,7 +5998,7 @@
                     </pic:cNvPicPr>
                   </pic:nvPicPr>
                   <pic:blipFill>
-                    <a:blip r:embed="rId16">
+                    <a:blip r:embed="rId19">
                       <a:extLst>
                         <a:ext uri="{28A0092B-C50C-407E-A947-70E740481C1C}">
                           <a14:useLocalDpi xmlns:a14="http://schemas.microsoft.com/office/drawing/2010/main" val="0"/>
@@ -6176,7 +6297,7 @@
                     </pic:cNvPicPr>
                   </pic:nvPicPr>
                   <pic:blipFill>
-                    <a:blip r:embed="rId17">
+                    <a:blip r:embed="rId20">
                       <a:extLst>
                         <a:ext uri="{28A0092B-C50C-407E-A947-70E740481C1C}">
                           <a14:useLocalDpi xmlns:a14="http://schemas.microsoft.com/office/drawing/2010/main" val="0"/>
@@ -6531,7 +6652,7 @@
                     </pic:cNvPicPr>
                   </pic:nvPicPr>
                   <pic:blipFill>
-                    <a:blip r:embed="rId18">
+                    <a:blip r:embed="rId21">
                       <a:extLst>
                         <a:ext uri="{28A0092B-C50C-407E-A947-70E740481C1C}">
                           <a14:useLocalDpi xmlns:a14="http://schemas.microsoft.com/office/drawing/2010/main" val="0"/>
@@ -6744,7 +6865,7 @@
                     </pic:cNvPicPr>
                   </pic:nvPicPr>
                   <pic:blipFill>
-                    <a:blip r:embed="rId19">
+                    <a:blip r:embed="rId22">
                       <a:extLst>
                         <a:ext uri="{28A0092B-C50C-407E-A947-70E740481C1C}">
                           <a14:useLocalDpi xmlns:a14="http://schemas.microsoft.com/office/drawing/2010/main" val="0"/>
@@ -7172,7 +7293,7 @@
                     </pic:cNvPicPr>
                   </pic:nvPicPr>
                   <pic:blipFill>
-                    <a:blip r:embed="rId20">
+                    <a:blip r:embed="rId23">
                       <a:extLst>
                         <a:ext uri="{28A0092B-C50C-407E-A947-70E740481C1C}">
                           <a14:useLocalDpi xmlns:a14="http://schemas.microsoft.com/office/drawing/2010/main" val="0"/>
@@ -7706,7 +7827,7 @@
                     </pic:cNvPicPr>
                   </pic:nvPicPr>
                   <pic:blipFill>
-                    <a:blip r:embed="rId21">
+                    <a:blip r:embed="rId24">
                       <a:extLst>
                         <a:ext uri="{28A0092B-C50C-407E-A947-70E740481C1C}">
                           <a14:useLocalDpi xmlns:a14="http://schemas.microsoft.com/office/drawing/2010/main" val="0"/>
@@ -8290,7 +8411,7 @@
                     </pic:cNvPicPr>
                   </pic:nvPicPr>
                   <pic:blipFill>
-                    <a:blip r:embed="rId22">
+                    <a:blip r:embed="rId25">
                       <a:extLst>
                         <a:ext uri="{28A0092B-C50C-407E-A947-70E740481C1C}">
                           <a14:useLocalDpi xmlns:a14="http://schemas.microsoft.com/office/drawing/2010/main" val="0"/>
@@ -8561,7 +8682,7 @@
                     </pic:cNvPicPr>
                   </pic:nvPicPr>
                   <pic:blipFill>
-                    <a:blip r:embed="rId23">
+                    <a:blip r:embed="rId26">
                       <a:extLst>
                         <a:ext uri="{28A0092B-C50C-407E-A947-70E740481C1C}">
                           <a14:useLocalDpi xmlns:a14="http://schemas.microsoft.com/office/drawing/2010/main" val="0"/>
@@ -9065,7 +9186,7 @@
       <w:pPr>
         <w:pStyle w:val="BodyText1"/>
       </w:pPr>
-      <w:hyperlink r:id="rId24" w:history="1">
+      <w:hyperlink r:id="rId27" w:history="1">
         <w:r>
           <w:rPr>
             <w:rStyle w:val="Hyperlink"/>
@@ -9160,7 +9281,7 @@
       <w:pPr>
         <w:pStyle w:val="BodyText1"/>
       </w:pPr>
-      <w:hyperlink r:id="rId25" w:history="1">
+      <w:hyperlink r:id="rId28" w:history="1">
         <w:r>
           <w:rPr>
             <w:rStyle w:val="Hyperlink"/>
@@ -9171,7 +9292,7 @@
       <w:r>
         <w:t xml:space="preserve">  </w:t>
       </w:r>
-      <w:hyperlink r:id="rId26" w:history="1">
+      <w:hyperlink r:id="rId29" w:history="1">
         <w:r>
           <w:rPr>
             <w:rStyle w:val="Hyperlink"/>
@@ -9228,7 +9349,7 @@
       <w:r>
         <w:t xml:space="preserve"> </w:t>
       </w:r>
-      <w:hyperlink r:id="rId27" w:history="1">
+      <w:hyperlink r:id="rId30" w:history="1">
         <w:r>
           <w:rPr>
             <w:rStyle w:val="Hyperlink"/>
@@ -9280,7 +9401,7 @@
       <w:r>
         <w:t xml:space="preserve"> </w:t>
       </w:r>
-      <w:hyperlink r:id="rId28" w:history="1">
+      <w:hyperlink r:id="rId31" w:history="1">
         <w:r>
           <w:rPr>
             <w:rStyle w:val="Hyperlink"/>
@@ -9291,7 +9412,7 @@
       <w:r>
         <w:t xml:space="preserve">  </w:t>
       </w:r>
-      <w:hyperlink r:id="rId29" w:history="1">
+      <w:hyperlink r:id="rId32" w:history="1">
         <w:r>
           <w:rPr>
             <w:rStyle w:val="Hyperlink"/>
@@ -11059,497 +11180,6 @@
                 <pic:pic xmlns:pic="http://schemas.openxmlformats.org/drawingml/2006/picture">
                   <pic:nvPicPr>
                     <pic:cNvPr id="36219263" name="Picture 1" descr="A graph of different colored bars&#10;&#10;Description automatically generated"/>
-                    <pic:cNvPicPr>
-                      <a:picLocks noChangeAspect="1" noChangeArrowheads="1"/>
-                    </pic:cNvPicPr>
-                  </pic:nvPicPr>
-                  <pic:blipFill>
-                    <a:blip r:embed="rId30">
-                      <a:extLst>
-                        <a:ext uri="{28A0092B-C50C-407E-A947-70E740481C1C}">
-                          <a14:useLocalDpi xmlns:a14="http://schemas.microsoft.com/office/drawing/2010/main" val="0"/>
-                        </a:ext>
-                      </a:extLst>
-                    </a:blip>
-                    <a:srcRect/>
-                    <a:stretch>
-                      <a:fillRect/>
-                    </a:stretch>
-                  </pic:blipFill>
-                  <pic:spPr bwMode="auto">
-                    <a:xfrm>
-                      <a:off x="0" y="0"/>
-                      <a:ext cx="5400040" cy="4054475"/>
-                    </a:xfrm>
-                    <a:prstGeom prst="rect">
-                      <a:avLst/>
-                    </a:prstGeom>
-                    <a:noFill/>
-                    <a:ln>
-                      <a:noFill/>
-                    </a:ln>
-                  </pic:spPr>
-                </pic:pic>
-              </a:graphicData>
-            </a:graphic>
-          </wp:inline>
-        </w:drawing>
-      </w:r>
-    </w:p>
-    <w:p>
-      <w:pPr>
-        <w:pStyle w:val="BodyText1"/>
-      </w:pPr>
-    </w:p>
-    <w:p>
-      <w:pPr>
-        <w:pStyle w:val="BodyText1"/>
-      </w:pPr>
-      <w:r>
-        <w:rPr>
-          <w:noProof/>
-        </w:rPr>
-        <w:drawing>
-          <wp:inline distT="0" distB="0" distL="0" distR="0" wp14:anchorId="6CFD170C" wp14:editId="206C0642">
-            <wp:extent cx="5400040" cy="4054475"/>
-            <wp:effectExtent l="0" t="0" r="0" b="0"/>
-            <wp:docPr id="190073973" name="Picture 2" descr="A graph of different colored bars&#10;&#10;Description automatically generated"/>
-            <wp:cNvGraphicFramePr>
-              <a:graphicFrameLocks xmlns:a="http://schemas.openxmlformats.org/drawingml/2006/main" noChangeAspect="1"/>
-            </wp:cNvGraphicFramePr>
-            <a:graphic xmlns:a="http://schemas.openxmlformats.org/drawingml/2006/main">
-              <a:graphicData uri="http://schemas.openxmlformats.org/drawingml/2006/picture">
-                <pic:pic xmlns:pic="http://schemas.openxmlformats.org/drawingml/2006/picture">
-                  <pic:nvPicPr>
-                    <pic:cNvPr id="190073973" name="Picture 2" descr="A graph of different colored bars&#10;&#10;Description automatically generated"/>
-                    <pic:cNvPicPr>
-                      <a:picLocks noChangeAspect="1" noChangeArrowheads="1"/>
-                    </pic:cNvPicPr>
-                  </pic:nvPicPr>
-                  <pic:blipFill>
-                    <a:blip r:embed="rId31">
-                      <a:extLst>
-                        <a:ext uri="{28A0092B-C50C-407E-A947-70E740481C1C}">
-                          <a14:useLocalDpi xmlns:a14="http://schemas.microsoft.com/office/drawing/2010/main" val="0"/>
-                        </a:ext>
-                      </a:extLst>
-                    </a:blip>
-                    <a:srcRect/>
-                    <a:stretch>
-                      <a:fillRect/>
-                    </a:stretch>
-                  </pic:blipFill>
-                  <pic:spPr bwMode="auto">
-                    <a:xfrm>
-                      <a:off x="0" y="0"/>
-                      <a:ext cx="5400040" cy="4054475"/>
-                    </a:xfrm>
-                    <a:prstGeom prst="rect">
-                      <a:avLst/>
-                    </a:prstGeom>
-                    <a:noFill/>
-                    <a:ln>
-                      <a:noFill/>
-                    </a:ln>
-                  </pic:spPr>
-                </pic:pic>
-              </a:graphicData>
-            </a:graphic>
-          </wp:inline>
-        </w:drawing>
-      </w:r>
-    </w:p>
-    <w:p>
-      <w:pPr>
-        <w:pStyle w:val="BodyText1"/>
-      </w:pPr>
-      <w:r>
-        <w:lastRenderedPageBreak/>
-        <w:t xml:space="preserve">1 M tiedosto </w:t>
-      </w:r>
-      <w:r>
-        <w:t>kasvaa</w:t>
-      </w:r>
-      <w:r>
-        <w:t xml:space="preserve"> hieman enemmän</w:t>
-      </w:r>
-      <w:r>
-        <w:t xml:space="preserve"> siirtäessä kuin suurempi 200 M tiedosto kaikilla muilla protokollilla, paitsi FTP:llä jolla se pysyy</w:t>
-      </w:r>
-      <w:r>
-        <w:t xml:space="preserve"> melkein</w:t>
-      </w:r>
-      <w:r>
-        <w:t xml:space="preserve"> samana.</w:t>
-      </w:r>
-      <w:r>
-        <w:t xml:space="preserve"> </w:t>
-      </w:r>
-      <w:r>
-        <w:t xml:space="preserve"> 1M </w:t>
-      </w:r>
-      <w:r>
-        <w:t>tiedoston</w:t>
-      </w:r>
-      <w:r>
-        <w:t xml:space="preserve"> kasvuprosentti on </w:t>
-      </w:r>
-      <w:r>
-        <w:t xml:space="preserve">3.7 </w:t>
-      </w:r>
-      <w:r>
-        <w:t>-</w:t>
-      </w:r>
-      <w:r>
-        <w:t xml:space="preserve"> 6.7 %</w:t>
-      </w:r>
-      <w:r>
-        <w:t xml:space="preserve"> välillä </w:t>
-      </w:r>
-      <w:r>
-        <w:t>ja 200 M tiedoston 4.0 - 4.7 % välillä.</w:t>
-      </w:r>
-      <w:r>
-        <w:t xml:space="preserve"> SFTP kasvaa eniten kummallakin tiedostokoolla. FTP kasvaa vähiten pienemmällä tiedostolla ja WebSocket puolestaan isommalla tiedostolla. Salatut protokollat kasvavat kaikista eniten isommolla tiedostolla ja pienemmällä tiedostolla SFTP ja HTTPS kasvavat eniten, mutta </w:t>
-      </w:r>
-      <w:r>
-        <w:t xml:space="preserve">FTPS kasvaa vähemmän kuin salaamattomat HTTP tai WebSocket. Pienellä tiedostolla kasvuun vaikuttaa enemmän esimerkiksi protokollan yhteydenavaus  ja käyttäjänhallinan prosessit. Esimerkiksi HTTP protokollaa </w:t>
-      </w:r>
-      <w:r>
-        <w:t>kasvattaa HTTP -pyynnön vastaus. Pienemmällä tiedostokoolla tämä vastaus on noin 1% tiedoston koosta.</w:t>
-      </w:r>
-    </w:p>
-    <w:p>
-      <w:pPr>
-        <w:pStyle w:val="BodyText1"/>
-      </w:pPr>
-    </w:p>
-    <w:p>
-      <w:pPr>
-        <w:pStyle w:val="BodyText1"/>
-      </w:pPr>
-      <w:r>
-        <w:t>[</w:t>
-      </w:r>
-      <w:r>
-        <w:t>https://www.forbes.com/advisor/business/software/what-is-pcap/</w:t>
-      </w:r>
-      <w:r>
-        <w:t>]</w:t>
-      </w:r>
-    </w:p>
-    <w:p>
-      <w:pPr>
-        <w:pStyle w:val="Heading2"/>
-      </w:pPr>
-      <w:bookmarkStart w:id="20" w:name="_Toc73893667"/>
-      <w:r>
-        <w:t>T</w:t>
-      </w:r>
-      <w:r>
-        <w:t>ehokkuusvertailu</w:t>
-      </w:r>
-      <w:bookmarkEnd w:id="20"/>
-    </w:p>
-    <w:p>
-      <w:pPr>
-        <w:pStyle w:val="BodyText1"/>
-      </w:pPr>
-      <w:r>
-        <w:fldChar w:fldCharType="begin"/>
-      </w:r>
-      <w:r>
-        <w:instrText xml:space="preserve"> REF _Ref115924351 \h </w:instrText>
-      </w:r>
-      <w:r>
-        <w:fldChar w:fldCharType="separate"/>
-      </w:r>
-      <w:r>
-        <w:t xml:space="preserve">Kuva </w:t>
-      </w:r>
-      <w:r>
-        <w:rPr>
-          <w:noProof/>
-        </w:rPr>
-        <w:t>11</w:t>
-      </w:r>
-      <w:r>
-        <w:fldChar w:fldCharType="end"/>
-      </w:r>
-      <w:r>
-        <w:t xml:space="preserve"> esittää</w:t>
-      </w:r>
-      <w:r>
-        <w:t xml:space="preserve"> FTP</w:t>
-      </w:r>
-      <w:r>
-        <w:t>-</w:t>
-      </w:r>
-      <w:r>
-        <w:t>, FTPS</w:t>
-      </w:r>
-      <w:r>
-        <w:t>-</w:t>
-      </w:r>
-      <w:r>
-        <w:t xml:space="preserve"> sekä SFTP</w:t>
-      </w:r>
-      <w:r>
-        <w:t>-</w:t>
-      </w:r>
-      <w:r>
-        <w:t>latausten latausaikojen tulokset Python</w:t>
-      </w:r>
-      <w:r>
-        <w:t>-</w:t>
-      </w:r>
-      <w:r>
-        <w:t xml:space="preserve"> ja C#</w:t>
-      </w:r>
-      <w:r>
-        <w:t>-</w:t>
-      </w:r>
-      <w:r>
-        <w:t xml:space="preserve">kirjastoilla toteutettuna. </w:t>
-      </w:r>
-      <w:r>
-        <w:t>Kuvasta nähdään että SFTP on selvästi FTPtä ja FTPStä hitaampi molemmilla ohjelmointikielillä suurimmilla tiedost</w:t>
-      </w:r>
-      <w:r>
-        <w:t>oilla</w:t>
-      </w:r>
-      <w:r>
-        <w:t>. Pienellä tiedostokoolla SFTP ei ole hitaampi kuin FTP tai FTPS, mutta ero kasvaa voimakkaasti kun tiedoston koko kasvaa.</w:t>
-      </w:r>
-      <w:r>
-        <w:t xml:space="preserve"> </w:t>
-      </w:r>
-      <w:r>
-        <w:t>Python koodissa SFTP</w:t>
-      </w:r>
-      <w:r>
-        <w:t>:n</w:t>
-      </w:r>
-      <w:r>
-        <w:t xml:space="preserve"> suorituskyky on selvästi huonompi, </w:t>
-      </w:r>
-      <w:r>
-        <w:t>kuin mitä</w:t>
-      </w:r>
-      <w:r>
-        <w:t xml:space="preserve"> C#</w:t>
-      </w:r>
-      <w:r>
-        <w:t>-</w:t>
-      </w:r>
-      <w:r>
-        <w:t>koodilla on, mutta FTP</w:t>
-      </w:r>
-      <w:r>
-        <w:t>-</w:t>
-      </w:r>
-      <w:r>
-        <w:t xml:space="preserve"> ja FTPS</w:t>
-      </w:r>
-      <w:r>
-        <w:t>-</w:t>
-      </w:r>
-      <w:r>
-        <w:t>latausten kohdalla ohjelmointiielellä ei ole merkitystä.</w:t>
-      </w:r>
-      <w:r>
-        <w:t xml:space="preserve"> FTP ja FTPS suorituskyvyt eroavat toisistaan vain vähän. Pienillä tiedostoilla FTP on hieman nopeampi koska aloitusprosessi on </w:t>
-      </w:r>
-      <w:r>
-        <w:t>lyhyempi</w:t>
-      </w:r>
-      <w:r>
-        <w:t>,</w:t>
-      </w:r>
-      <w:r>
-        <w:t xml:space="preserve"> koska yhteyttä ei  salata.</w:t>
-      </w:r>
-    </w:p>
-    <w:p>
-      <w:pPr>
-        <w:pStyle w:val="BodyText1"/>
-        <w:keepNext/>
-      </w:pPr>
-      <w:r>
-        <w:rPr>
-          <w:noProof/>
-        </w:rPr>
-        <w:lastRenderedPageBreak/>
-        <w:drawing>
-          <wp:inline distT="0" distB="0" distL="0" distR="0" wp14:anchorId="0C81FCE9" wp14:editId="36C3D069">
-            <wp:extent cx="5400040" cy="2826385"/>
-            <wp:effectExtent l="0" t="0" r="0" b="0"/>
-            <wp:docPr id="11" name="Picture 11" descr="Chart, line chart&#10;&#10;Description automatically generated"/>
-            <wp:cNvGraphicFramePr>
-              <a:graphicFrameLocks xmlns:a="http://schemas.openxmlformats.org/drawingml/2006/main" noChangeAspect="1"/>
-            </wp:cNvGraphicFramePr>
-            <a:graphic xmlns:a="http://schemas.openxmlformats.org/drawingml/2006/main">
-              <a:graphicData uri="http://schemas.openxmlformats.org/drawingml/2006/picture">
-                <pic:pic xmlns:pic="http://schemas.openxmlformats.org/drawingml/2006/picture">
-                  <pic:nvPicPr>
-                    <pic:cNvPr id="11" name="Picture 11" descr="Chart, line chart&#10;&#10;Description automatically generated"/>
-                    <pic:cNvPicPr>
-                      <a:picLocks noChangeAspect="1" noChangeArrowheads="1"/>
-                    </pic:cNvPicPr>
-                  </pic:nvPicPr>
-                  <pic:blipFill>
-                    <a:blip r:embed="rId32">
-                      <a:extLst>
-                        <a:ext uri="{28A0092B-C50C-407E-A947-70E740481C1C}">
-                          <a14:useLocalDpi xmlns:a14="http://schemas.microsoft.com/office/drawing/2010/main" val="0"/>
-                        </a:ext>
-                      </a:extLst>
-                    </a:blip>
-                    <a:srcRect/>
-                    <a:stretch>
-                      <a:fillRect/>
-                    </a:stretch>
-                  </pic:blipFill>
-                  <pic:spPr bwMode="auto">
-                    <a:xfrm>
-                      <a:off x="0" y="0"/>
-                      <a:ext cx="5400040" cy="2826385"/>
-                    </a:xfrm>
-                    <a:prstGeom prst="rect">
-                      <a:avLst/>
-                    </a:prstGeom>
-                    <a:noFill/>
-                    <a:ln>
-                      <a:noFill/>
-                    </a:ln>
-                  </pic:spPr>
-                </pic:pic>
-              </a:graphicData>
-            </a:graphic>
-          </wp:inline>
-        </w:drawing>
-      </w:r>
-    </w:p>
-    <w:p>
-      <w:pPr>
-        <w:pStyle w:val="Caption"/>
-      </w:pPr>
-      <w:bookmarkStart w:id="21" w:name="_Ref115924351"/>
-      <w:bookmarkStart w:id="22" w:name="_Ref108977386"/>
-      <w:r>
-        <w:t xml:space="preserve">Kuva </w:t>
-      </w:r>
-      <w:r>
-        <w:fldChar w:fldCharType="begin"/>
-      </w:r>
-      <w:r>
-        <w:instrText xml:space="preserve"> SEQ Kuva \* ARABIC </w:instrText>
-      </w:r>
-      <w:r>
-        <w:fldChar w:fldCharType="separate"/>
-      </w:r>
-      <w:r>
-        <w:rPr>
-          <w:noProof/>
-        </w:rPr>
-        <w:t>12</w:t>
-      </w:r>
-      <w:r>
-        <w:rPr>
-          <w:noProof/>
-        </w:rPr>
-        <w:fldChar w:fldCharType="end"/>
-      </w:r>
-      <w:bookmarkEnd w:id="21"/>
-      <w:r>
-        <w:t xml:space="preserve"> FTP, FTPS ja SFTP latausten tulokset</w:t>
-      </w:r>
-      <w:bookmarkEnd w:id="22"/>
-    </w:p>
-    <w:p>
-      <w:pPr>
-        <w:pStyle w:val="BodyText1"/>
-      </w:pPr>
-      <w:r>
-        <w:fldChar w:fldCharType="begin"/>
-      </w:r>
-      <w:r>
-        <w:instrText xml:space="preserve"> REF _Ref115924397 \h </w:instrText>
-      </w:r>
-      <w:r>
-        <w:fldChar w:fldCharType="separate"/>
-      </w:r>
-      <w:r>
-        <w:t xml:space="preserve">Kuva </w:t>
-      </w:r>
-      <w:r>
-        <w:rPr>
-          <w:noProof/>
-        </w:rPr>
-        <w:t>12</w:t>
-      </w:r>
-      <w:r>
-        <w:fldChar w:fldCharType="end"/>
-      </w:r>
-      <w:r>
-        <w:t xml:space="preserve"> esittää</w:t>
-      </w:r>
-      <w:r>
-        <w:t xml:space="preserve"> HTTP latauksien latausajat</w:t>
-      </w:r>
-      <w:r>
-        <w:t>. Latausten pyynnön koko on esitetty x-akselilla ja latausaika on esitetty y-akselilla. Pylväide</w:t>
-      </w:r>
-      <w:r>
-        <w:t>n</w:t>
-      </w:r>
-      <w:r>
-        <w:t xml:space="preserve"> väri puolestaan merkitsee eri pyynnön koodausta</w:t>
-      </w:r>
-      <w:r>
-        <w:t xml:space="preserve">.  </w:t>
-      </w:r>
-      <w:r>
-        <w:t xml:space="preserve">Kuvaajasta näkee selvästi että pyynnön koon suurentuessa latausaika pienenee </w:t>
-      </w:r>
-      <w:r>
-        <w:t xml:space="preserve">erittäin voimakkaasti kaikilla koodauksilla. Pienempi pyynnön koko aiheittaa useampia pyyntöjä </w:t>
-      </w:r>
-      <w:r>
-        <w:t>palvelimelle, joka hidastaa latausta merkittävästi.  5 kB</w:t>
-      </w:r>
-      <w:r>
-        <w:t>:n</w:t>
-      </w:r>
-      <w:r>
-        <w:t xml:space="preserve"> kok</w:t>
-      </w:r>
-      <w:r>
-        <w:t xml:space="preserve">osilla pyynnöillä hitain koodaus on base64, vaikka teoriassa array on kaikista hitain koska se kasvattaa eniten siirrettävän datan kokoa. </w:t>
-      </w:r>
-    </w:p>
-    <w:p>
-      <w:pPr>
-        <w:keepNext/>
-      </w:pPr>
-      <w:r>
-        <w:rPr>
-          <w:noProof/>
-        </w:rPr>
-        <w:lastRenderedPageBreak/>
-        <w:drawing>
-          <wp:inline distT="0" distB="0" distL="0" distR="0" wp14:anchorId="52A1214B" wp14:editId="68195301">
-            <wp:extent cx="5400040" cy="4054475"/>
-            <wp:effectExtent l="0" t="0" r="0" b="3175"/>
-            <wp:docPr id="12" name="Picture 12" descr="Chart, bar chart&#10;&#10;Description automatically generated"/>
-            <wp:cNvGraphicFramePr>
-              <a:graphicFrameLocks xmlns:a="http://schemas.openxmlformats.org/drawingml/2006/main" noChangeAspect="1"/>
-            </wp:cNvGraphicFramePr>
-            <a:graphic xmlns:a="http://schemas.openxmlformats.org/drawingml/2006/main">
-              <a:graphicData uri="http://schemas.openxmlformats.org/drawingml/2006/picture">
-                <pic:pic xmlns:pic="http://schemas.openxmlformats.org/drawingml/2006/picture">
-                  <pic:nvPicPr>
-                    <pic:cNvPr id="12" name="Picture 12" descr="Chart, bar chart&#10;&#10;Description automatically generated"/>
                     <pic:cNvPicPr>
                       <a:picLocks noChangeAspect="1" noChangeArrowheads="1"/>
                     </pic:cNvPicPr>
@@ -11589,137 +11219,22 @@
     </w:p>
     <w:p>
       <w:pPr>
-        <w:pStyle w:val="Caption"/>
-      </w:pPr>
-      <w:bookmarkStart w:id="23" w:name="_Ref115924397"/>
-      <w:r>
-        <w:t xml:space="preserve">Kuva </w:t>
-      </w:r>
-      <w:r>
-        <w:fldChar w:fldCharType="begin"/>
-      </w:r>
-      <w:r>
-        <w:instrText xml:space="preserve"> SEQ Kuva \* ARABIC </w:instrText>
-      </w:r>
-      <w:r>
-        <w:fldChar w:fldCharType="separate"/>
-      </w:r>
+        <w:pStyle w:val="BodyText1"/>
+      </w:pPr>
+    </w:p>
+    <w:p>
+      <w:pPr>
+        <w:pStyle w:val="BodyText1"/>
+      </w:pPr>
       <w:r>
         <w:rPr>
           <w:noProof/>
         </w:rPr>
-        <w:t>13</w:t>
-      </w:r>
-      <w:r>
-        <w:rPr>
-          <w:noProof/>
-        </w:rPr>
-        <w:fldChar w:fldCharType="end"/>
-      </w:r>
-      <w:bookmarkEnd w:id="23"/>
-      <w:r>
-        <w:t xml:space="preserve"> HTTP-latausten latausajat</w:t>
-      </w:r>
-    </w:p>
-    <w:p/>
-    <w:p>
-      <w:pPr>
-        <w:ind w:firstLine="0"/>
-      </w:pPr>
-    </w:p>
-    <w:p>
-      <w:pPr>
-        <w:ind w:firstLine="0"/>
-      </w:pPr>
-    </w:p>
-    <w:p>
-      <w:pPr>
-        <w:pStyle w:val="BodyText1"/>
-      </w:pPr>
-      <w:r>
-        <w:fldChar w:fldCharType="begin"/>
-      </w:r>
-      <w:r>
-        <w:instrText xml:space="preserve"> REF _Ref115923720 \h </w:instrText>
-      </w:r>
-      <w:r>
-        <w:fldChar w:fldCharType="separate"/>
-      </w:r>
-      <w:r>
-        <w:t xml:space="preserve">Kuva </w:t>
-      </w:r>
-      <w:r>
-        <w:rPr>
-          <w:noProof/>
-        </w:rPr>
-        <w:t>13</w:t>
-      </w:r>
-      <w:r>
-        <w:fldChar w:fldCharType="end"/>
-      </w:r>
-      <w:r>
-        <w:t xml:space="preserve"> esittä </w:t>
-      </w:r>
-      <w:r>
-        <w:t xml:space="preserve">HTTP -latausten </w:t>
-      </w:r>
-      <w:r>
-        <w:t xml:space="preserve">lähetettävän datan määrää suhteessa tiedoston kokoon. </w:t>
-      </w:r>
-      <w:r>
-        <w:t xml:space="preserve">Lähetettävä data on mitattu Wireshark -ohjelmalla jota käytetään verkkojen analyysiin. Siirrettävässä datassa on mukana kaikki TCP- tasolla siirtnyt data, </w:t>
-      </w:r>
-      <w:r>
-        <w:t>joten se katttaa siirretävän tiedosotn sekä HTTP- pyyntöön tarvittavan datan.</w:t>
-      </w:r>
-      <w:r>
-        <w:t xml:space="preserve"> Kun käytetään pientä 5kb kokoista pyyntöä lähetettävän datan määrä kasvaa reilusti kaikilla koodauksilla.</w:t>
-      </w:r>
-      <w:r>
-        <w:t xml:space="preserve"> </w:t>
-      </w:r>
-      <w:r>
-        <w:t xml:space="preserve">Teoriassa form-data on  kaikista tehokkain tapa lähettää </w:t>
-      </w:r>
-      <w:r>
-        <w:t>dataa ja data siirtyy binäärimuodossa. Form-data kasvattaa lähetettävän datan määrää vain muutamalla prosentilla kun lähetettävän pyynnön koko on suuri. B</w:t>
-      </w:r>
-      <w:r>
-        <w:t>ase64 koodaus kasvattaa lähetettävän tiedoston kokoa noin 33%</w:t>
-      </w:r>
-      <w:r>
-        <w:t xml:space="preserve"> kun käytetään suurta pyyntöä</w:t>
-      </w:r>
-      <w:r>
-        <w:t>.</w:t>
-      </w:r>
-      <w:r>
-        <w:t xml:space="preserve"> Array koodaus kasvattaa siirrettävän datan 100% suuremmaksi mitä alkuperäinen tiedosto, jonka takia se ehdottomasti huonoin tapa siirtää tiedostoja HTTP protokollan avulla.</w:t>
-      </w:r>
-      <w:r>
-        <w:t xml:space="preserve"> Ainoastaan 500 kB on nähtävissä selkeasti teoreettinen tulos että form-data on nopein jonka jälkeen base64 koodaus on noin 33% hitaampi sekä array useampi kertoja hitaampi.</w:t>
-      </w:r>
-    </w:p>
-    <w:p>
-      <w:pPr>
-        <w:ind w:firstLine="0"/>
-      </w:pPr>
-    </w:p>
-    <w:p>
-      <w:pPr>
-        <w:keepNext/>
-        <w:ind w:firstLine="0"/>
-      </w:pPr>
-      <w:r>
-        <w:rPr>
-          <w:noProof/>
-        </w:rPr>
-        <w:lastRenderedPageBreak/>
         <w:drawing>
-          <wp:inline distT="0" distB="0" distL="0" distR="0" wp14:anchorId="49AD166E" wp14:editId="38613563">
+          <wp:inline distT="0" distB="0" distL="0" distR="0" wp14:anchorId="6CFD170C" wp14:editId="206C0642">
             <wp:extent cx="5400040" cy="4054475"/>
-            <wp:effectExtent l="0" t="0" r="0" b="3175"/>
-            <wp:docPr id="16" name="Picture 16" descr="Chart, bar chart&#10;&#10;Description automatically generated"/>
+            <wp:effectExtent l="0" t="0" r="0" b="0"/>
+            <wp:docPr id="190073973" name="Picture 2" descr="A graph of different colored bars&#10;&#10;Description automatically generated"/>
             <wp:cNvGraphicFramePr>
               <a:graphicFrameLocks xmlns:a="http://schemas.openxmlformats.org/drawingml/2006/main" noChangeAspect="1"/>
             </wp:cNvGraphicFramePr>
@@ -11727,7 +11242,7 @@
               <a:graphicData uri="http://schemas.openxmlformats.org/drawingml/2006/picture">
                 <pic:pic xmlns:pic="http://schemas.openxmlformats.org/drawingml/2006/picture">
                   <pic:nvPicPr>
-                    <pic:cNvPr id="16" name="Picture 16" descr="Chart, bar chart&#10;&#10;Description automatically generated"/>
+                    <pic:cNvPr id="190073973" name="Picture 2" descr="A graph of different colored bars&#10;&#10;Description automatically generated"/>
                     <pic:cNvPicPr>
                       <a:picLocks noChangeAspect="1" noChangeArrowheads="1"/>
                     </pic:cNvPicPr>
@@ -11767,203 +11282,219 @@
     </w:p>
     <w:p>
       <w:pPr>
-        <w:pStyle w:val="Caption"/>
-      </w:pPr>
-      <w:bookmarkStart w:id="24" w:name="_Ref115923720"/>
+        <w:pStyle w:val="BodyText1"/>
+      </w:pPr>
+      <w:r>
+        <w:lastRenderedPageBreak/>
+        <w:t xml:space="preserve">1 M tiedosto </w:t>
+      </w:r>
+      <w:r>
+        <w:t>kasvaa</w:t>
+      </w:r>
+      <w:r>
+        <w:t xml:space="preserve"> hieman enemmän</w:t>
+      </w:r>
+      <w:r>
+        <w:t xml:space="preserve"> siirtäessä kuin suurempi 200 M tiedosto kaikilla muilla protokollilla, paitsi FTP:llä jolla se pysyy</w:t>
+      </w:r>
+      <w:r>
+        <w:t xml:space="preserve"> melkein</w:t>
+      </w:r>
+      <w:r>
+        <w:t xml:space="preserve"> samana.</w:t>
+      </w:r>
+      <w:r>
+        <w:t xml:space="preserve"> </w:t>
+      </w:r>
+      <w:r>
+        <w:t xml:space="preserve"> 1M </w:t>
+      </w:r>
+      <w:r>
+        <w:t>tiedoston</w:t>
+      </w:r>
+      <w:r>
+        <w:t xml:space="preserve"> kasvuprosentti on </w:t>
+      </w:r>
+      <w:r>
+        <w:t xml:space="preserve">3.7 </w:t>
+      </w:r>
+      <w:r>
+        <w:t>-</w:t>
+      </w:r>
+      <w:r>
+        <w:t xml:space="preserve"> 6.7 %</w:t>
+      </w:r>
+      <w:r>
+        <w:t xml:space="preserve"> välillä </w:t>
+      </w:r>
+      <w:r>
+        <w:t>ja 200 M tiedoston 4.0 - 4.7 % välillä.</w:t>
+      </w:r>
+      <w:r>
+        <w:t xml:space="preserve"> SFTP kasvaa eniten kummallakin tiedostokoolla. FTP kasvaa vähiten pienemmällä tiedostolla ja WebSocket puolestaan isommalla tiedostolla. Salatut protokollat kasvavat kaikista eniten isommolla tiedostolla ja pienemmällä tiedostolla SFTP ja HTTPS kasvavat eniten, mutta </w:t>
+      </w:r>
+      <w:r>
+        <w:t xml:space="preserve">FTPS kasvaa vähemmän kuin salaamattomat HTTP tai WebSocket. Pienellä tiedostolla kasvuun vaikuttaa enemmän esimerkiksi protokollan yhteydenavaus  ja käyttäjänhallinan prosessit. Esimerkiksi HTTP protokollaa </w:t>
+      </w:r>
+      <w:r>
+        <w:t>kasvattaa HTTP -pyynnön vastaus. Pienemmällä tiedostokoolla tämä vastaus on noin 1% tiedoston koosta.</w:t>
+      </w:r>
+    </w:p>
+    <w:p>
+      <w:pPr>
+        <w:pStyle w:val="BodyText1"/>
+      </w:pPr>
+    </w:p>
+    <w:p>
+      <w:pPr>
+        <w:pStyle w:val="BodyText1"/>
+      </w:pPr>
+      <w:r>
+        <w:t>[</w:t>
+      </w:r>
+      <w:r>
+        <w:t>https://www.forbes.com/advisor/business/software/what-is-pcap/</w:t>
+      </w:r>
+      <w:r>
+        <w:t>]</w:t>
+      </w:r>
+    </w:p>
+    <w:p>
+      <w:pPr>
+        <w:pStyle w:val="Heading2"/>
+      </w:pPr>
+      <w:bookmarkStart w:id="20" w:name="_Toc73893667"/>
+      <w:r>
+        <w:t>T</w:t>
+      </w:r>
+      <w:r>
+        <w:t>ehokkuusvertailu</w:t>
+      </w:r>
+      <w:bookmarkEnd w:id="20"/>
+    </w:p>
+    <w:p>
+      <w:pPr>
+        <w:pStyle w:val="BodyText1"/>
+      </w:pPr>
+      <w:r>
+        <w:fldChar w:fldCharType="begin"/>
+      </w:r>
+      <w:r>
+        <w:instrText xml:space="preserve"> REF _Ref115924351 \h </w:instrText>
+      </w:r>
+      <w:r>
+        <w:fldChar w:fldCharType="separate"/>
+      </w:r>
       <w:r>
         <w:t xml:space="preserve">Kuva </w:t>
       </w:r>
       <w:r>
-        <w:fldChar w:fldCharType="begin"/>
-      </w:r>
-      <w:r>
-        <w:instrText xml:space="preserve"> SEQ Kuva \* ARABIC </w:instrText>
-      </w:r>
-      <w:r>
-        <w:fldChar w:fldCharType="separate"/>
-      </w:r>
-      <w:r>
         <w:rPr>
           <w:noProof/>
         </w:rPr>
-        <w:t>14</w:t>
-      </w:r>
-      <w:r>
-        <w:rPr>
-          <w:noProof/>
-        </w:rPr>
+        <w:t>11</w:t>
+      </w:r>
+      <w:r>
         <w:fldChar w:fldCharType="end"/>
       </w:r>
-      <w:bookmarkEnd w:id="24"/>
-      <w:r>
-        <w:t xml:space="preserve"> HTTP  -latausten tiedoston kasvu lähettäessä</w:t>
+      <w:r>
+        <w:t xml:space="preserve"> esittää</w:t>
+      </w:r>
+      <w:r>
+        <w:t xml:space="preserve"> FTP</w:t>
+      </w:r>
+      <w:r>
+        <w:t>-</w:t>
+      </w:r>
+      <w:r>
+        <w:t>, FTPS</w:t>
+      </w:r>
+      <w:r>
+        <w:t>-</w:t>
+      </w:r>
+      <w:r>
+        <w:t xml:space="preserve"> sekä SFTP</w:t>
+      </w:r>
+      <w:r>
+        <w:t>-</w:t>
+      </w:r>
+      <w:r>
+        <w:t>latausten latausaikojen tulokset Python</w:t>
+      </w:r>
+      <w:r>
+        <w:t>-</w:t>
+      </w:r>
+      <w:r>
+        <w:t xml:space="preserve"> ja C#</w:t>
+      </w:r>
+      <w:r>
+        <w:t>-</w:t>
+      </w:r>
+      <w:r>
+        <w:t xml:space="preserve">kirjastoilla toteutettuna. </w:t>
+      </w:r>
+      <w:r>
+        <w:t>Kuvasta nähdään että SFTP on selvästi FTPtä ja FTPStä hitaampi molemmilla ohjelmointikielillä suurimmilla tiedost</w:t>
+      </w:r>
+      <w:r>
+        <w:t>oilla</w:t>
+      </w:r>
+      <w:r>
+        <w:t>. Pienellä tiedostokoolla SFTP ei ole hitaampi kuin FTP tai FTPS, mutta ero kasvaa voimakkaasti kun tiedoston koko kasvaa.</w:t>
+      </w:r>
+      <w:r>
+        <w:t xml:space="preserve"> </w:t>
+      </w:r>
+      <w:r>
+        <w:t>Python koodissa SFTP</w:t>
+      </w:r>
+      <w:r>
+        <w:t>:n</w:t>
+      </w:r>
+      <w:r>
+        <w:t xml:space="preserve"> suorituskyky on selvästi huonompi, </w:t>
+      </w:r>
+      <w:r>
+        <w:t>kuin mitä</w:t>
+      </w:r>
+      <w:r>
+        <w:t xml:space="preserve"> C#</w:t>
+      </w:r>
+      <w:r>
+        <w:t>-</w:t>
+      </w:r>
+      <w:r>
+        <w:t>koodilla on, mutta FTP</w:t>
+      </w:r>
+      <w:r>
+        <w:t>-</w:t>
+      </w:r>
+      <w:r>
+        <w:t xml:space="preserve"> ja FTPS</w:t>
+      </w:r>
+      <w:r>
+        <w:t>-</w:t>
+      </w:r>
+      <w:r>
+        <w:t>latausten kohdalla ohjelmointiielellä ei ole merkitystä.</w:t>
+      </w:r>
+      <w:r>
+        <w:t xml:space="preserve"> FTP ja FTPS suorituskyvyt eroavat toisistaan vain vähän. Pienillä tiedostoilla FTP on hieman nopeampi koska aloitusprosessi on </w:t>
+      </w:r>
+      <w:r>
+        <w:t>lyhyempi</w:t>
+      </w:r>
+      <w:r>
+        <w:t>,</w:t>
+      </w:r>
+      <w:r>
+        <w:t xml:space="preserve"> koska yhteyttä ei  salata.</w:t>
       </w:r>
     </w:p>
     <w:p>
       <w:pPr>
         <w:pStyle w:val="BodyText1"/>
-      </w:pPr>
-      <w:r>
-        <w:fldChar w:fldCharType="begin"/>
-      </w:r>
-      <w:r>
-        <w:instrText xml:space="preserve"> REF _Ref115924454 \h </w:instrText>
-      </w:r>
-      <w:r>
-        <w:fldChar w:fldCharType="separate"/>
-      </w:r>
-      <w:r>
-        <w:t xml:space="preserve">Kuva </w:t>
-      </w:r>
-      <w:r>
-        <w:rPr>
-          <w:noProof/>
-        </w:rPr>
-        <w:t>14</w:t>
-      </w:r>
-      <w:r>
-        <w:fldChar w:fldCharType="end"/>
-      </w:r>
-      <w:r>
-        <w:t xml:space="preserve"> </w:t>
-      </w:r>
-      <w:r>
-        <w:t>esit</w:t>
-      </w:r>
-      <w:r>
-        <w:t>tää</w:t>
-      </w:r>
-      <w:r>
-        <w:t xml:space="preserve"> Webocket</w:t>
-      </w:r>
-      <w:r>
-        <w:t>-</w:t>
-      </w:r>
-      <w:r>
-        <w:t>lataukse</w:t>
-      </w:r>
-      <w:r>
-        <w:t>n</w:t>
-      </w:r>
-      <w:r>
-        <w:t xml:space="preserve"> tulokset. </w:t>
-      </w:r>
-      <w:r>
-        <w:t>Websocket</w:t>
-      </w:r>
-      <w:r>
-        <w:t>-</w:t>
-      </w:r>
-      <w:r>
-        <w:t>yhteys luotiin .NET</w:t>
-      </w:r>
-      <w:r>
-        <w:t>:n</w:t>
-      </w:r>
-      <w:r>
-        <w:t xml:space="preserve"> SignalR</w:t>
-      </w:r>
-      <w:r>
-        <w:t>-</w:t>
-      </w:r>
-      <w:r>
-        <w:t>kirjaston avulla. SignalR</w:t>
-      </w:r>
-      <w:r>
-        <w:t>-</w:t>
-      </w:r>
-      <w:r>
-        <w:t xml:space="preserve">kirjasto on osa .NET joten sitä ei tarvitse erikseen asentaa </w:t>
-      </w:r>
-      <w:r>
-        <w:t>palvelimelle</w:t>
-      </w:r>
-      <w:r>
-        <w:t>, mutta selaimeen se tarvitsi asentaa npm</w:t>
-      </w:r>
-      <w:r>
-        <w:t>-</w:t>
-      </w:r>
-      <w:r>
-        <w:t>pakettina. Signal käyttää konepellin alla selaimen Websocket API</w:t>
-      </w:r>
-      <w:r>
-        <w:t>:</w:t>
-      </w:r>
-      <w:r>
-        <w:t xml:space="preserve">a, mutta se luo korkeamman tason rajapinnan, mahdollistaen </w:t>
-      </w:r>
-      <w:r>
-        <w:t>palvelinpään</w:t>
-      </w:r>
-      <w:r>
-        <w:t xml:space="preserve"> funktioiden kutsumisen käyttöliittymästä websocket</w:t>
-      </w:r>
-      <w:r>
-        <w:t>-</w:t>
-      </w:r>
-      <w:r>
-        <w:t>yhteyden avulla.</w:t>
-      </w:r>
-      <w:r>
-        <w:t xml:space="preserve"> Binääriviestintää varten SignalR kirjastoon joutuu asenta</w:t>
-      </w:r>
-      <w:r>
-        <w:t>m</w:t>
-      </w:r>
-      <w:r>
-        <w:t>a</w:t>
-      </w:r>
-      <w:r>
-        <w:t>an</w:t>
-      </w:r>
-      <w:r>
-        <w:t xml:space="preserve"> lisäosan Nuget paketin nimeltään MessagePack sekä käyttöliittymään saman</w:t>
-      </w:r>
-      <w:r>
-        <w:t xml:space="preserve"> </w:t>
-      </w:r>
-      <w:r>
-        <w:t>nimisen npm</w:t>
-      </w:r>
-      <w:r>
-        <w:t>-</w:t>
-      </w:r>
-      <w:r>
-        <w:t>paketin.</w:t>
-      </w:r>
-      <w:r>
-        <w:t xml:space="preserve"> Lataus suoritettiin sekä merkkijono viestinä että binäärinä</w:t>
-      </w:r>
-      <w:r>
-        <w:t xml:space="preserve"> ja te</w:t>
-      </w:r>
-      <w:r>
-        <w:t>s</w:t>
-      </w:r>
-      <w:r>
-        <w:t xml:space="preserve">tissä käytettiin kolmea erikokoista tiedostoa. </w:t>
-      </w:r>
-      <w:r>
-        <w:t>Latausten ajat olivat hyvin sama</w:t>
-      </w:r>
-      <w:r>
-        <w:t>nlaiset</w:t>
-      </w:r>
-      <w:r>
-        <w:t xml:space="preserve"> riippumatta käytettiinkö merkkijono- vai binääriformaattia. Pienimmillä tiedostoilla merkkijono oli hitusen nopeampi, mutta suuremmalla tiedostolla </w:t>
-      </w:r>
-      <w:r>
-        <w:t xml:space="preserve">binääri oli hieman nopeampi. Teoriassa binääriformaatti pitäisi olla nopeampi, koska siirrettävä data on pienempi. </w:t>
-      </w:r>
-      <w:r>
-        <w:t xml:space="preserve"> </w:t>
-      </w:r>
-    </w:p>
-    <w:p>
-      <w:pPr>
         <w:keepNext/>
-        <w:ind w:firstLine="0"/>
       </w:pPr>
       <w:r>
         <w:rPr>
@@ -11971,10 +11502,10 @@
         </w:rPr>
         <w:lastRenderedPageBreak/>
         <w:drawing>
-          <wp:inline distT="0" distB="0" distL="0" distR="0" wp14:anchorId="39B39EF0" wp14:editId="5EDA3367">
-            <wp:extent cx="5400040" cy="4054475"/>
-            <wp:effectExtent l="0" t="0" r="0" b="3175"/>
-            <wp:docPr id="6" name="Picture 6" descr="Chart&#10;&#10;Description automatically generated"/>
+          <wp:inline distT="0" distB="0" distL="0" distR="0" wp14:anchorId="0C81FCE9" wp14:editId="36C3D069">
+            <wp:extent cx="5400040" cy="2826385"/>
+            <wp:effectExtent l="0" t="0" r="0" b="0"/>
+            <wp:docPr id="11" name="Picture 11" descr="Chart, line chart&#10;&#10;Description automatically generated"/>
             <wp:cNvGraphicFramePr>
               <a:graphicFrameLocks xmlns:a="http://schemas.openxmlformats.org/drawingml/2006/main" noChangeAspect="1"/>
             </wp:cNvGraphicFramePr>
@@ -11982,7 +11513,7 @@
               <a:graphicData uri="http://schemas.openxmlformats.org/drawingml/2006/picture">
                 <pic:pic xmlns:pic="http://schemas.openxmlformats.org/drawingml/2006/picture">
                   <pic:nvPicPr>
-                    <pic:cNvPr id="6" name="Picture 6" descr="Chart&#10;&#10;Description automatically generated"/>
+                    <pic:cNvPr id="11" name="Picture 11" descr="Chart, line chart&#10;&#10;Description automatically generated"/>
                     <pic:cNvPicPr>
                       <a:picLocks noChangeAspect="1" noChangeArrowheads="1"/>
                     </pic:cNvPicPr>
@@ -12003,7 +11534,7 @@
                   <pic:spPr bwMode="auto">
                     <a:xfrm>
                       <a:off x="0" y="0"/>
-                      <a:ext cx="5400040" cy="4054475"/>
+                      <a:ext cx="5400040" cy="2826385"/>
                     </a:xfrm>
                     <a:prstGeom prst="rect">
                       <a:avLst/>
@@ -12024,7 +11555,8 @@
       <w:pPr>
         <w:pStyle w:val="Caption"/>
       </w:pPr>
-      <w:bookmarkStart w:id="25" w:name="_Ref115924454"/>
+      <w:bookmarkStart w:id="21" w:name="_Ref115924351"/>
+      <w:bookmarkStart w:id="22" w:name="_Ref108977386"/>
       <w:r>
         <w:t xml:space="preserve">Kuva </w:t>
       </w:r>
@@ -12041,7 +11573,7 @@
         <w:rPr>
           <w:noProof/>
         </w:rPr>
-        <w:t>15</w:t>
+        <w:t>12</w:t>
       </w:r>
       <w:r>
         <w:rPr>
@@ -12049,29 +11581,21 @@
         </w:rPr>
         <w:fldChar w:fldCharType="end"/>
       </w:r>
-      <w:bookmarkEnd w:id="25"/>
-      <w:r>
-        <w:t xml:space="preserve"> Websocket-lataus</w:t>
-      </w:r>
-      <w:r>
-        <w:tab/>
-      </w:r>
-      <w:r>
-        <w:tab/>
-      </w:r>
-      <w:r>
-        <w:tab/>
-      </w:r>
-    </w:p>
-    <w:p>
-      <w:pPr>
-        <w:ind w:firstLine="0"/>
+      <w:bookmarkEnd w:id="21"/>
+      <w:r>
+        <w:t xml:space="preserve"> FTP, FTPS ja SFTP latausten tulokset</w:t>
+      </w:r>
+      <w:bookmarkEnd w:id="22"/>
+    </w:p>
+    <w:p>
+      <w:pPr>
+        <w:pStyle w:val="BodyText1"/>
       </w:pPr>
       <w:r>
         <w:fldChar w:fldCharType="begin"/>
       </w:r>
       <w:r>
-        <w:instrText xml:space="preserve"> REF _Ref115930131 \h </w:instrText>
+        <w:instrText xml:space="preserve"> REF _Ref115924397 \h </w:instrText>
       </w:r>
       <w:r>
         <w:fldChar w:fldCharType="separate"/>
@@ -12083,33 +11607,50 @@
         <w:rPr>
           <w:noProof/>
         </w:rPr>
-        <w:t>15</w:t>
+        <w:t>12</w:t>
       </w:r>
       <w:r>
         <w:fldChar w:fldCharType="end"/>
       </w:r>
       <w:r>
-        <w:t xml:space="preserve"> e</w:t>
-      </w:r>
-      <w:r>
-        <w:t>sittää siirrettävän datan suuruutta verrattuna alkuperäiseen tiedostoon. Siirrettävä data on mitattu TCP -tasolla</w:t>
-      </w:r>
-      <w:r>
-        <w:t>,</w:t>
-      </w:r>
-      <w:r>
-        <w:t xml:space="preserve"> samaan tapaan kuin HTTP -pyyntöjen siirrettävän datan suuruutta vertailtaessa.  </w:t>
-      </w:r>
-      <w:r>
-        <w:t xml:space="preserve">String -formaatilla lähetettäessä siirrettävä data on kaksinkertainen alkuperäiseen tiedsotoon nähden ja binary -formattissa </w:t>
-      </w:r>
-      <w:r>
-        <w:t>siirrettävä data 11% suurempi mitä alkuperäinen tiedosto.</w:t>
-      </w:r>
-    </w:p>
-    <w:p>
-      <w:pPr>
-        <w:pStyle w:val="BodyText1"/>
+        <w:t xml:space="preserve"> esittää</w:t>
+      </w:r>
+      <w:r>
+        <w:t xml:space="preserve"> HTTP latauksien latausajat</w:t>
+      </w:r>
+      <w:r>
+        <w:t>. Latausten pyynnön koko on esitetty x-akselilla ja latausaika on esitetty y-akselilla. Pylväide</w:t>
+      </w:r>
+      <w:r>
+        <w:t>n</w:t>
+      </w:r>
+      <w:r>
+        <w:t xml:space="preserve"> väri puolestaan merkitsee eri pyynnön koodausta</w:t>
+      </w:r>
+      <w:r>
+        <w:t xml:space="preserve">.  </w:t>
+      </w:r>
+      <w:r>
+        <w:t xml:space="preserve">Kuvaajasta näkee selvästi että pyynnön koon suurentuessa latausaika pienenee </w:t>
+      </w:r>
+      <w:r>
+        <w:t xml:space="preserve">erittäin voimakkaasti kaikilla koodauksilla. Pienempi pyynnön koko aiheittaa useampia pyyntöjä </w:t>
+      </w:r>
+      <w:r>
+        <w:t>palvelimelle, joka hidastaa latausta merkittävästi.  5 kB</w:t>
+      </w:r>
+      <w:r>
+        <w:t>:n</w:t>
+      </w:r>
+      <w:r>
+        <w:t xml:space="preserve"> kok</w:t>
+      </w:r>
+      <w:r>
+        <w:t xml:space="preserve">osilla pyynnöillä hitain koodaus on base64, vaikka teoriassa array on kaikista hitain koska se kasvattaa eniten siirrettävän datan kokoa. </w:t>
+      </w:r>
+    </w:p>
+    <w:p>
+      <w:pPr>
         <w:keepNext/>
       </w:pPr>
       <w:r>
@@ -12118,10 +11659,10 @@
         </w:rPr>
         <w:lastRenderedPageBreak/>
         <w:drawing>
-          <wp:inline distT="0" distB="0" distL="0" distR="0" wp14:anchorId="077274B7" wp14:editId="662F5C72">
+          <wp:inline distT="0" distB="0" distL="0" distR="0" wp14:anchorId="52A1214B" wp14:editId="68195301">
             <wp:extent cx="5400040" cy="4054475"/>
             <wp:effectExtent l="0" t="0" r="0" b="3175"/>
-            <wp:docPr id="21" name="Picture 21" descr="Chart&#10;&#10;Description automatically generated"/>
+            <wp:docPr id="12" name="Picture 12" descr="Chart, bar chart&#10;&#10;Description automatically generated"/>
             <wp:cNvGraphicFramePr>
               <a:graphicFrameLocks xmlns:a="http://schemas.openxmlformats.org/drawingml/2006/main" noChangeAspect="1"/>
             </wp:cNvGraphicFramePr>
@@ -12129,7 +11670,7 @@
               <a:graphicData uri="http://schemas.openxmlformats.org/drawingml/2006/picture">
                 <pic:pic xmlns:pic="http://schemas.openxmlformats.org/drawingml/2006/picture">
                   <pic:nvPicPr>
-                    <pic:cNvPr id="21" name="Picture 21" descr="Chart&#10;&#10;Description automatically generated"/>
+                    <pic:cNvPr id="12" name="Picture 12" descr="Chart, bar chart&#10;&#10;Description automatically generated"/>
                     <pic:cNvPicPr>
                       <a:picLocks noChangeAspect="1" noChangeArrowheads="1"/>
                     </pic:cNvPicPr>
@@ -12171,6 +11712,7 @@
       <w:pPr>
         <w:pStyle w:val="Caption"/>
       </w:pPr>
+      <w:bookmarkStart w:id="23" w:name="_Ref115924397"/>
       <w:r>
         <w:t xml:space="preserve">Kuva </w:t>
       </w:r>
@@ -12187,7 +11729,7 @@
         <w:rPr>
           <w:noProof/>
         </w:rPr>
-        <w:t>16</w:t>
+        <w:t>13</w:t>
       </w:r>
       <w:r>
         <w:rPr>
@@ -12195,9 +11737,21 @@
         </w:rPr>
         <w:fldChar w:fldCharType="end"/>
       </w:r>
-      <w:r>
-        <w:t xml:space="preserve"> Websocket -latauksen siirrettävän datan kasvu</w:t>
-      </w:r>
+      <w:bookmarkEnd w:id="23"/>
+      <w:r>
+        <w:t xml:space="preserve"> HTTP-latausten latausajat</w:t>
+      </w:r>
+    </w:p>
+    <w:p/>
+    <w:p>
+      <w:pPr>
+        <w:ind w:firstLine="0"/>
+      </w:pPr>
+    </w:p>
+    <w:p>
+      <w:pPr>
+        <w:ind w:firstLine="0"/>
+      </w:pPr>
     </w:p>
     <w:p>
       <w:pPr>
@@ -12207,7 +11761,7 @@
         <w:fldChar w:fldCharType="begin"/>
       </w:r>
       <w:r>
-        <w:instrText xml:space="preserve"> REF _Ref115924494 \h </w:instrText>
+        <w:instrText xml:space="preserve"> REF _Ref115923720 \h </w:instrText>
       </w:r>
       <w:r>
         <w:fldChar w:fldCharType="separate"/>
@@ -12219,90 +11773,63 @@
         <w:rPr>
           <w:noProof/>
         </w:rPr>
-        <w:t>15</w:t>
+        <w:t>13</w:t>
       </w:r>
       <w:r>
         <w:fldChar w:fldCharType="end"/>
       </w:r>
       <w:r>
+        <w:t xml:space="preserve"> esittä </w:t>
+      </w:r>
+      <w:r>
+        <w:t xml:space="preserve">HTTP -latausten </w:t>
+      </w:r>
+      <w:r>
+        <w:t xml:space="preserve">lähetettävän datan määrää suhteessa tiedoston kokoon. </w:t>
+      </w:r>
+      <w:r>
+        <w:t xml:space="preserve">Lähetettävä data on mitattu Wireshark -ohjelmalla jota käytetään verkkojen analyysiin. Siirrettävässä datassa on mukana kaikki TCP- tasolla siirtnyt data, </w:t>
+      </w:r>
+      <w:r>
+        <w:t>joten se katttaa siirretävän tiedosotn sekä HTTP- pyyntöön tarvittavan datan.</w:t>
+      </w:r>
+      <w:r>
+        <w:t xml:space="preserve"> Kun käytetään pientä 5kb kokoista pyyntöä lähetettävän datan määrä kasvaa reilusti kaikilla koodauksilla.</w:t>
+      </w:r>
+      <w:r>
         <w:t xml:space="preserve"> </w:t>
       </w:r>
       <w:r>
-        <w:t>esittää</w:t>
-      </w:r>
-      <w:r>
-        <w:t xml:space="preserve"> </w:t>
-      </w:r>
-      <w:r>
-        <w:t xml:space="preserve">tiedostojen talletusnopeuksia eri talletusratkaisuilla. Kuvan y-akseli on logaritminen ja siitä erottuu selvästi etttä </w:t>
-      </w:r>
-      <w:r>
-        <w:t>Di</w:t>
-      </w:r>
-      <w:r>
-        <w:t>s</w:t>
-      </w:r>
-      <w:r>
-        <w:t>k</w:t>
-      </w:r>
-      <w:r>
-        <w:t xml:space="preserve"> ja </w:t>
-      </w:r>
-      <w:r>
-        <w:t>F</w:t>
-      </w:r>
-      <w:r>
-        <w:t>ile Storage ovat huomattavasti nopeimpia talletusratkaisuja. Tä</w:t>
-      </w:r>
-      <w:r>
-        <w:t xml:space="preserve">hän vaikuttavia tekijöitä on sisäverkon verkkoliikenne ja ne eivät vaadi mitään kirjautumismekanismia. </w:t>
-      </w:r>
-      <w:r>
-        <w:t>SQL</w:t>
-      </w:r>
-      <w:r>
-        <w:t>-</w:t>
-      </w:r>
-      <w:r>
-        <w:t>talletus on seuraavaksi nopein. Siinä data siirretään TCP yhteydellä sisäverkossa, mutta SQL</w:t>
-      </w:r>
-      <w:r>
-        <w:t>-</w:t>
-      </w:r>
-      <w:r>
-        <w:t>kyselyt tarvitsevat kirjautumis</w:t>
-      </w:r>
-      <w:r>
-        <w:t>-</w:t>
-      </w:r>
-      <w:r>
-        <w:t xml:space="preserve"> ja datan eheysprosessit jotka hidastavat tiedostojen tallettamista. Blob Storage sekä Cosmos käyttävät julkisen verkon HTTP API</w:t>
-      </w:r>
-      <w:r>
-        <w:t>:</w:t>
-      </w:r>
-      <w:r>
-        <w:t xml:space="preserve">a tiedostojen tallentamiseen ja ovat siksi ehdottomasti hitaimpia talletuspaikkoja. Blob Storage mahdollistaa binääritiedostojen tallentamisen binäärimuodossa, mutta Cosmos käyttää pelkästään </w:t>
-      </w:r>
-      <w:r>
-        <w:t>json</w:t>
-      </w:r>
-      <w:r>
-        <w:t>-</w:t>
-      </w:r>
-      <w:r>
-        <w:t>dokumenttejä ja tiedostojen koko kasvaa merkittävästi kun on tallennettuna tekstinä. Cosmoksen json</w:t>
-      </w:r>
-      <w:r>
-        <w:t>-</w:t>
-      </w:r>
-      <w:r>
-        <w:t xml:space="preserve">dokumentin maksimikoko on 2MB joten Cosmoksen suorituskykyä ei voitu testata 10 MB tiedostoilla. </w:t>
-      </w:r>
+        <w:t xml:space="preserve">Teoriassa form-data on  kaikista tehokkain tapa lähettää </w:t>
+      </w:r>
+      <w:r>
+        <w:t>dataa ja data siirtyy binäärimuodossa. Form-data kasvattaa lähetettävän datan määrää vain muutamalla prosentilla kun lähetettävän pyynnön koko on suuri. B</w:t>
+      </w:r>
+      <w:r>
+        <w:t>ase64 koodaus kasvattaa lähetettävän tiedoston kokoa noin 33%</w:t>
+      </w:r>
+      <w:r>
+        <w:t xml:space="preserve"> kun käytetään suurta pyyntöä</w:t>
+      </w:r>
+      <w:r>
+        <w:t>.</w:t>
+      </w:r>
+      <w:r>
+        <w:t xml:space="preserve"> Array koodaus kasvattaa siirrettävän datan 100% suuremmaksi mitä alkuperäinen tiedosto, jonka takia se ehdottomasti huonoin tapa siirtää tiedostoja HTTP protokollan avulla.</w:t>
+      </w:r>
+      <w:r>
+        <w:t xml:space="preserve"> Ainoastaan 500 kB on nähtävissä selkeasti teoreettinen tulos että form-data on nopein jonka jälkeen base64 koodaus on noin 33% hitaampi sekä array useampi kertoja hitaampi.</w:t>
+      </w:r>
+    </w:p>
+    <w:p>
+      <w:pPr>
+        <w:ind w:firstLine="0"/>
+      </w:pPr>
     </w:p>
     <w:p>
       <w:pPr>
         <w:keepNext/>
+        <w:ind w:firstLine="0"/>
       </w:pPr>
       <w:r>
         <w:rPr>
@@ -12310,10 +11837,10 @@
         </w:rPr>
         <w:lastRenderedPageBreak/>
         <w:drawing>
-          <wp:inline distT="0" distB="0" distL="0" distR="0" wp14:anchorId="1D7E2FC9" wp14:editId="6DB99371">
+          <wp:inline distT="0" distB="0" distL="0" distR="0" wp14:anchorId="49AD166E" wp14:editId="38613563">
             <wp:extent cx="5400040" cy="4054475"/>
             <wp:effectExtent l="0" t="0" r="0" b="3175"/>
-            <wp:docPr id="22" name="Picture 22" descr="Chart, line chart&#10;&#10;Description automatically generated"/>
+            <wp:docPr id="16" name="Picture 16" descr="Chart, bar chart&#10;&#10;Description automatically generated"/>
             <wp:cNvGraphicFramePr>
               <a:graphicFrameLocks xmlns:a="http://schemas.openxmlformats.org/drawingml/2006/main" noChangeAspect="1"/>
             </wp:cNvGraphicFramePr>
@@ -12321,7 +11848,7 @@
               <a:graphicData uri="http://schemas.openxmlformats.org/drawingml/2006/picture">
                 <pic:pic xmlns:pic="http://schemas.openxmlformats.org/drawingml/2006/picture">
                   <pic:nvPicPr>
-                    <pic:cNvPr id="22" name="Picture 22" descr="Chart, line chart&#10;&#10;Description automatically generated"/>
+                    <pic:cNvPr id="16" name="Picture 16" descr="Chart, bar chart&#10;&#10;Description automatically generated"/>
                     <pic:cNvPicPr>
                       <a:picLocks noChangeAspect="1" noChangeArrowheads="1"/>
                     </pic:cNvPicPr>
@@ -12363,7 +11890,7 @@
       <w:pPr>
         <w:pStyle w:val="Caption"/>
       </w:pPr>
-      <w:bookmarkStart w:id="26" w:name="_Ref115924494"/>
+      <w:bookmarkStart w:id="24" w:name="_Ref115923720"/>
       <w:r>
         <w:t xml:space="preserve">Kuva </w:t>
       </w:r>
@@ -12380,7 +11907,7 @@
         <w:rPr>
           <w:noProof/>
         </w:rPr>
-        <w:t>17</w:t>
+        <w:t>14</w:t>
       </w:r>
       <w:r>
         <w:rPr>
@@ -12388,77 +11915,187 @@
         </w:rPr>
         <w:fldChar w:fldCharType="end"/>
       </w:r>
-      <w:bookmarkEnd w:id="26"/>
-      <w:r>
-        <w:t xml:space="preserve"> Tiedostojen talletusnopeuksia</w:t>
+      <w:bookmarkEnd w:id="24"/>
+      <w:r>
+        <w:t xml:space="preserve"> HTTP  -latausten tiedoston kasvu lähettäessä</w:t>
       </w:r>
     </w:p>
     <w:p>
       <w:pPr>
         <w:pStyle w:val="BodyText1"/>
       </w:pPr>
-    </w:p>
-    <w:p>
-      <w:pPr>
-        <w:pStyle w:val="BodyText1"/>
-      </w:pPr>
-    </w:p>
-    <w:p>
-      <w:pPr>
-        <w:pStyle w:val="BodyText1"/>
-      </w:pPr>
-      <w:r>
-        <w:t>Yksi tutkimuksista on vertailla  tiedostojen tallentamista SQL-kantaan binäärisenä blob tyyppina. Toinen mahdollinen vaihtoehto on tallentaa SQL-tietokantaan tiedoston tiedostopolku ja tallentaa tiedosto kovalevylle tietokannan sijaan.</w:t>
+      <w:r>
+        <w:fldChar w:fldCharType="begin"/>
+      </w:r>
+      <w:r>
+        <w:instrText xml:space="preserve"> REF _Ref115924454 \h </w:instrText>
+      </w:r>
+      <w:r>
+        <w:fldChar w:fldCharType="separate"/>
+      </w:r>
+      <w:r>
+        <w:t xml:space="preserve">Kuva </w:t>
+      </w:r>
+      <w:r>
+        <w:rPr>
+          <w:noProof/>
+        </w:rPr>
+        <w:t>14</w:t>
+      </w:r>
+      <w:r>
+        <w:fldChar w:fldCharType="end"/>
       </w:r>
       <w:r>
         <w:t xml:space="preserve"> </w:t>
       </w:r>
       <w:r>
-        <w:fldChar w:fldCharType="begin"/>
-      </w:r>
-      <w:r>
-        <w:instrText xml:space="preserve"> REF _Ref111715868 \h </w:instrText>
-      </w:r>
-      <w:r>
-        <w:fldChar w:fldCharType="separate"/>
-      </w:r>
-      <w:r>
-        <w:t xml:space="preserve">Kuva </w:t>
-      </w:r>
+        <w:t>esit</w:t>
+      </w:r>
+      <w:r>
+        <w:t>tää</w:t>
+      </w:r>
+      <w:r>
+        <w:t xml:space="preserve"> Webocket</w:t>
+      </w:r>
+      <w:r>
+        <w:t>-</w:t>
+      </w:r>
+      <w:r>
+        <w:t>lataukse</w:t>
+      </w:r>
+      <w:r>
+        <w:t>n</w:t>
+      </w:r>
+      <w:r>
+        <w:t xml:space="preserve"> tulokset. </w:t>
+      </w:r>
+      <w:r>
+        <w:t>Websocket</w:t>
+      </w:r>
+      <w:r>
+        <w:t>-</w:t>
+      </w:r>
+      <w:r>
+        <w:t>yhteys luotiin .NET</w:t>
+      </w:r>
+      <w:r>
+        <w:t>:n</w:t>
+      </w:r>
+      <w:r>
+        <w:t xml:space="preserve"> SignalR</w:t>
+      </w:r>
+      <w:r>
+        <w:t>-</w:t>
+      </w:r>
+      <w:r>
+        <w:t>kirjaston avulla. SignalR</w:t>
+      </w:r>
+      <w:r>
+        <w:t>-</w:t>
+      </w:r>
+      <w:r>
+        <w:t xml:space="preserve">kirjasto on osa .NET joten sitä ei tarvitse erikseen asentaa </w:t>
+      </w:r>
+      <w:r>
+        <w:t>palvelimelle</w:t>
+      </w:r>
+      <w:r>
+        <w:t>, mutta selaimeen se tarvitsi asentaa npm</w:t>
+      </w:r>
+      <w:r>
+        <w:t>-</w:t>
+      </w:r>
+      <w:r>
+        <w:t>pakettina. Signal käyttää konepellin alla selaimen Websocket API</w:t>
+      </w:r>
+      <w:r>
+        <w:t>:</w:t>
+      </w:r>
+      <w:r>
+        <w:t xml:space="preserve">a, mutta se luo korkeamman tason rajapinnan, mahdollistaen </w:t>
+      </w:r>
+      <w:r>
+        <w:t>palvelinpään</w:t>
+      </w:r>
+      <w:r>
+        <w:t xml:space="preserve"> funktioiden kutsumisen käyttöliittymästä websocket</w:t>
+      </w:r>
+      <w:r>
+        <w:t>-</w:t>
+      </w:r>
+      <w:r>
+        <w:t>yhteyden avulla.</w:t>
+      </w:r>
+      <w:r>
+        <w:t xml:space="preserve"> Binääriviestintää varten SignalR kirjastoon joutuu asenta</w:t>
+      </w:r>
+      <w:r>
+        <w:t>m</w:t>
+      </w:r>
+      <w:r>
+        <w:t>a</w:t>
+      </w:r>
+      <w:r>
+        <w:t>an</w:t>
+      </w:r>
+      <w:r>
+        <w:t xml:space="preserve"> lisäosan Nuget paketin nimeltään MessagePack sekä käyttöliittymään saman</w:t>
+      </w:r>
+      <w:r>
+        <w:t xml:space="preserve"> </w:t>
+      </w:r>
+      <w:r>
+        <w:t>nimisen npm</w:t>
+      </w:r>
+      <w:r>
+        <w:t>-</w:t>
+      </w:r>
+      <w:r>
+        <w:t>paketin.</w:t>
+      </w:r>
+      <w:r>
+        <w:t xml:space="preserve"> Lataus suoritettiin sekä merkkijono viestinä että binäärinä</w:t>
+      </w:r>
+      <w:r>
+        <w:t xml:space="preserve"> ja te</w:t>
+      </w:r>
+      <w:r>
+        <w:t>s</w:t>
+      </w:r>
+      <w:r>
+        <w:t xml:space="preserve">tissä käytettiin kolmea erikokoista tiedostoa. </w:t>
+      </w:r>
+      <w:r>
+        <w:t>Latausten ajat olivat hyvin sama</w:t>
+      </w:r>
+      <w:r>
+        <w:t>nlaiset</w:t>
+      </w:r>
+      <w:r>
+        <w:t xml:space="preserve"> riippumatta käytettiinkö merkkijono- vai binääriformaattia. Pienimmillä tiedostoilla merkkijono oli hitusen nopeampi, mutta suuremmalla tiedostolla </w:t>
+      </w:r>
+      <w:r>
+        <w:t xml:space="preserve">binääri oli hieman nopeampi. Teoriassa binääriformaatti pitäisi olla nopeampi, koska siirrettävä data on pienempi. </w:t>
+      </w:r>
+      <w:r>
+        <w:t xml:space="preserve"> </w:t>
+      </w:r>
+    </w:p>
+    <w:p>
+      <w:pPr>
+        <w:keepNext/>
+        <w:ind w:firstLine="0"/>
+      </w:pPr>
       <w:r>
         <w:rPr>
           <w:noProof/>
         </w:rPr>
-        <w:t>16</w:t>
-      </w:r>
-      <w:r>
-        <w:fldChar w:fldCharType="end"/>
-      </w:r>
-      <w:r>
-        <w:t xml:space="preserve"> </w:t>
-      </w:r>
-      <w:r>
-        <w:t xml:space="preserve">esittää tutkimuksen tulokset. Tutkimuksessa vertailtiin tiedostojen lukua, kirjoitusta, poistoa sekä  tiedosto infon lukua tietokannasta. Tutkimuksessa käytettiin 2 tietokanta taulua jotka ovat muuten identtiset, mutta toisessa tiedosto on tallennettuna tietokantaan ja toisessa linkin avulla tiedostojärjestelmään.  Tiedostoinfo on tallennettuna samalla rivillä tiedoston tai sen linkin kanssa ja tyypiltään se on varchar. Tuloksista nähdään selvästi että tiedoston luku selvästi nopempi koska erillistä levylukuoperaatiota ei tarvitse tehdä tietokanta kyselyn jälkeen.  Infon luku on hieman nopeampi taulussa jossa on linkki, johtuen että rivien indeksointi on hieman nopeampaa RAM muistissa koska rivien koko on pienempi. Kirjoitus-  ja poistonopeudet ovat lähes samat riippumatta tallennustavasta. Toinen huomioita asia tiedostojen tallentamisessa levyjärjestelmään on tietokannan eheys. Kun tiedostot tallennetaan tietokantaan niin tietokanta pysyy eheänä tiedostojen suhteen. Levylle tallennettaessa eheys saattaa </w:t>
-      </w:r>
-      <w:r>
         <w:lastRenderedPageBreak/>
-        <w:t>rikkoontua koska tietokantaoperaatio ja levyoperaatio eivät ole saman tietokantatransaktion sisällä</w:t>
-      </w:r>
-    </w:p>
-    <w:p>
-      <w:pPr>
-        <w:pStyle w:val="BodyText1"/>
-        <w:keepNext/>
-      </w:pPr>
-      <w:r>
-        <w:rPr>
-          <w:noProof/>
-        </w:rPr>
         <w:drawing>
-          <wp:inline distT="0" distB="0" distL="0" distR="0" wp14:anchorId="73076023" wp14:editId="7D000284">
+          <wp:inline distT="0" distB="0" distL="0" distR="0" wp14:anchorId="39B39EF0" wp14:editId="5EDA3367">
             <wp:extent cx="5400040" cy="4054475"/>
             <wp:effectExtent l="0" t="0" r="0" b="3175"/>
-            <wp:docPr id="14" name="Picture 14" descr="Chart, bar chart&#10;&#10;Description automatically generated"/>
+            <wp:docPr id="6" name="Picture 6" descr="Chart&#10;&#10;Description automatically generated"/>
             <wp:cNvGraphicFramePr>
               <a:graphicFrameLocks xmlns:a="http://schemas.openxmlformats.org/drawingml/2006/main" noChangeAspect="1"/>
             </wp:cNvGraphicFramePr>
@@ -12466,7 +12103,7 @@
               <a:graphicData uri="http://schemas.openxmlformats.org/drawingml/2006/picture">
                 <pic:pic xmlns:pic="http://schemas.openxmlformats.org/drawingml/2006/picture">
                   <pic:nvPicPr>
-                    <pic:cNvPr id="14" name="Picture 14" descr="Chart, bar chart&#10;&#10;Description automatically generated"/>
+                    <pic:cNvPr id="6" name="Picture 6" descr="Chart&#10;&#10;Description automatically generated"/>
                     <pic:cNvPicPr>
                       <a:picLocks noChangeAspect="1" noChangeArrowheads="1"/>
                     </pic:cNvPicPr>
@@ -12508,6 +12145,490 @@
       <w:pPr>
         <w:pStyle w:val="Caption"/>
       </w:pPr>
+      <w:bookmarkStart w:id="25" w:name="_Ref115924454"/>
+      <w:r>
+        <w:t xml:space="preserve">Kuva </w:t>
+      </w:r>
+      <w:r>
+        <w:fldChar w:fldCharType="begin"/>
+      </w:r>
+      <w:r>
+        <w:instrText xml:space="preserve"> SEQ Kuva \* ARABIC </w:instrText>
+      </w:r>
+      <w:r>
+        <w:fldChar w:fldCharType="separate"/>
+      </w:r>
+      <w:r>
+        <w:rPr>
+          <w:noProof/>
+        </w:rPr>
+        <w:t>15</w:t>
+      </w:r>
+      <w:r>
+        <w:rPr>
+          <w:noProof/>
+        </w:rPr>
+        <w:fldChar w:fldCharType="end"/>
+      </w:r>
+      <w:bookmarkEnd w:id="25"/>
+      <w:r>
+        <w:t xml:space="preserve"> Websocket-lataus</w:t>
+      </w:r>
+      <w:r>
+        <w:tab/>
+      </w:r>
+      <w:r>
+        <w:tab/>
+      </w:r>
+      <w:r>
+        <w:tab/>
+      </w:r>
+    </w:p>
+    <w:p>
+      <w:pPr>
+        <w:ind w:firstLine="0"/>
+      </w:pPr>
+      <w:r>
+        <w:fldChar w:fldCharType="begin"/>
+      </w:r>
+      <w:r>
+        <w:instrText xml:space="preserve"> REF _Ref115930131 \h </w:instrText>
+      </w:r>
+      <w:r>
+        <w:fldChar w:fldCharType="separate"/>
+      </w:r>
+      <w:r>
+        <w:t xml:space="preserve">Kuva </w:t>
+      </w:r>
+      <w:r>
+        <w:rPr>
+          <w:noProof/>
+        </w:rPr>
+        <w:t>15</w:t>
+      </w:r>
+      <w:r>
+        <w:fldChar w:fldCharType="end"/>
+      </w:r>
+      <w:r>
+        <w:t xml:space="preserve"> e</w:t>
+      </w:r>
+      <w:r>
+        <w:t>sittää siirrettävän datan suuruutta verrattuna alkuperäiseen tiedostoon. Siirrettävä data on mitattu TCP -tasolla</w:t>
+      </w:r>
+      <w:r>
+        <w:t>,</w:t>
+      </w:r>
+      <w:r>
+        <w:t xml:space="preserve"> samaan tapaan kuin HTTP -pyyntöjen siirrettävän datan suuruutta vertailtaessa.  </w:t>
+      </w:r>
+      <w:r>
+        <w:t xml:space="preserve">String -formaatilla lähetettäessä siirrettävä data on kaksinkertainen alkuperäiseen tiedsotoon nähden ja binary -formattissa </w:t>
+      </w:r>
+      <w:r>
+        <w:t>siirrettävä data 11% suurempi mitä alkuperäinen tiedosto.</w:t>
+      </w:r>
+    </w:p>
+    <w:p>
+      <w:pPr>
+        <w:pStyle w:val="BodyText1"/>
+        <w:keepNext/>
+      </w:pPr>
+      <w:r>
+        <w:rPr>
+          <w:noProof/>
+        </w:rPr>
+        <w:lastRenderedPageBreak/>
+        <w:drawing>
+          <wp:inline distT="0" distB="0" distL="0" distR="0" wp14:anchorId="077274B7" wp14:editId="662F5C72">
+            <wp:extent cx="5400040" cy="4054475"/>
+            <wp:effectExtent l="0" t="0" r="0" b="3175"/>
+            <wp:docPr id="21" name="Picture 21" descr="Chart&#10;&#10;Description automatically generated"/>
+            <wp:cNvGraphicFramePr>
+              <a:graphicFrameLocks xmlns:a="http://schemas.openxmlformats.org/drawingml/2006/main" noChangeAspect="1"/>
+            </wp:cNvGraphicFramePr>
+            <a:graphic xmlns:a="http://schemas.openxmlformats.org/drawingml/2006/main">
+              <a:graphicData uri="http://schemas.openxmlformats.org/drawingml/2006/picture">
+                <pic:pic xmlns:pic="http://schemas.openxmlformats.org/drawingml/2006/picture">
+                  <pic:nvPicPr>
+                    <pic:cNvPr id="21" name="Picture 21" descr="Chart&#10;&#10;Description automatically generated"/>
+                    <pic:cNvPicPr>
+                      <a:picLocks noChangeAspect="1" noChangeArrowheads="1"/>
+                    </pic:cNvPicPr>
+                  </pic:nvPicPr>
+                  <pic:blipFill>
+                    <a:blip r:embed="rId39">
+                      <a:extLst>
+                        <a:ext uri="{28A0092B-C50C-407E-A947-70E740481C1C}">
+                          <a14:useLocalDpi xmlns:a14="http://schemas.microsoft.com/office/drawing/2010/main" val="0"/>
+                        </a:ext>
+                      </a:extLst>
+                    </a:blip>
+                    <a:srcRect/>
+                    <a:stretch>
+                      <a:fillRect/>
+                    </a:stretch>
+                  </pic:blipFill>
+                  <pic:spPr bwMode="auto">
+                    <a:xfrm>
+                      <a:off x="0" y="0"/>
+                      <a:ext cx="5400040" cy="4054475"/>
+                    </a:xfrm>
+                    <a:prstGeom prst="rect">
+                      <a:avLst/>
+                    </a:prstGeom>
+                    <a:noFill/>
+                    <a:ln>
+                      <a:noFill/>
+                    </a:ln>
+                  </pic:spPr>
+                </pic:pic>
+              </a:graphicData>
+            </a:graphic>
+          </wp:inline>
+        </w:drawing>
+      </w:r>
+    </w:p>
+    <w:p>
+      <w:pPr>
+        <w:pStyle w:val="Caption"/>
+      </w:pPr>
+      <w:r>
+        <w:t xml:space="preserve">Kuva </w:t>
+      </w:r>
+      <w:r>
+        <w:fldChar w:fldCharType="begin"/>
+      </w:r>
+      <w:r>
+        <w:instrText xml:space="preserve"> SEQ Kuva \* ARABIC </w:instrText>
+      </w:r>
+      <w:r>
+        <w:fldChar w:fldCharType="separate"/>
+      </w:r>
+      <w:r>
+        <w:rPr>
+          <w:noProof/>
+        </w:rPr>
+        <w:t>16</w:t>
+      </w:r>
+      <w:r>
+        <w:rPr>
+          <w:noProof/>
+        </w:rPr>
+        <w:fldChar w:fldCharType="end"/>
+      </w:r>
+      <w:r>
+        <w:t xml:space="preserve"> Websocket -latauksen siirrettävän datan kasvu</w:t>
+      </w:r>
+    </w:p>
+    <w:p>
+      <w:pPr>
+        <w:pStyle w:val="BodyText1"/>
+      </w:pPr>
+      <w:r>
+        <w:fldChar w:fldCharType="begin"/>
+      </w:r>
+      <w:r>
+        <w:instrText xml:space="preserve"> REF _Ref115924494 \h </w:instrText>
+      </w:r>
+      <w:r>
+        <w:fldChar w:fldCharType="separate"/>
+      </w:r>
+      <w:r>
+        <w:t xml:space="preserve">Kuva </w:t>
+      </w:r>
+      <w:r>
+        <w:rPr>
+          <w:noProof/>
+        </w:rPr>
+        <w:t>15</w:t>
+      </w:r>
+      <w:r>
+        <w:fldChar w:fldCharType="end"/>
+      </w:r>
+      <w:r>
+        <w:t xml:space="preserve"> </w:t>
+      </w:r>
+      <w:r>
+        <w:t>esittää</w:t>
+      </w:r>
+      <w:r>
+        <w:t xml:space="preserve"> </w:t>
+      </w:r>
+      <w:r>
+        <w:t xml:space="preserve">tiedostojen talletusnopeuksia eri talletusratkaisuilla. Kuvan y-akseli on logaritminen ja siitä erottuu selvästi etttä </w:t>
+      </w:r>
+      <w:r>
+        <w:t>Di</w:t>
+      </w:r>
+      <w:r>
+        <w:t>s</w:t>
+      </w:r>
+      <w:r>
+        <w:t>k</w:t>
+      </w:r>
+      <w:r>
+        <w:t xml:space="preserve"> ja </w:t>
+      </w:r>
+      <w:r>
+        <w:t>F</w:t>
+      </w:r>
+      <w:r>
+        <w:t>ile Storage ovat huomattavasti nopeimpia talletusratkaisuja. Tä</w:t>
+      </w:r>
+      <w:r>
+        <w:t xml:space="preserve">hän vaikuttavia tekijöitä on sisäverkon verkkoliikenne ja ne eivät vaadi mitään kirjautumismekanismia. </w:t>
+      </w:r>
+      <w:r>
+        <w:t>SQL</w:t>
+      </w:r>
+      <w:r>
+        <w:t>-</w:t>
+      </w:r>
+      <w:r>
+        <w:t>talletus on seuraavaksi nopein. Siinä data siirretään TCP yhteydellä sisäverkossa, mutta SQL</w:t>
+      </w:r>
+      <w:r>
+        <w:t>-</w:t>
+      </w:r>
+      <w:r>
+        <w:t>kyselyt tarvitsevat kirjautumis</w:t>
+      </w:r>
+      <w:r>
+        <w:t>-</w:t>
+      </w:r>
+      <w:r>
+        <w:t xml:space="preserve"> ja datan eheysprosessit jotka hidastavat tiedostojen tallettamista. Blob Storage sekä Cosmos käyttävät julkisen verkon HTTP API</w:t>
+      </w:r>
+      <w:r>
+        <w:t>:</w:t>
+      </w:r>
+      <w:r>
+        <w:t xml:space="preserve">a tiedostojen tallentamiseen ja ovat siksi ehdottomasti hitaimpia talletuspaikkoja. Blob Storage mahdollistaa binääritiedostojen tallentamisen binäärimuodossa, mutta Cosmos käyttää pelkästään </w:t>
+      </w:r>
+      <w:r>
+        <w:t>json</w:t>
+      </w:r>
+      <w:r>
+        <w:t>-</w:t>
+      </w:r>
+      <w:r>
+        <w:t>dokumenttejä ja tiedostojen koko kasvaa merkittävästi kun on tallennettuna tekstinä. Cosmoksen json</w:t>
+      </w:r>
+      <w:r>
+        <w:t>-</w:t>
+      </w:r>
+      <w:r>
+        <w:t xml:space="preserve">dokumentin maksimikoko on 2MB joten Cosmoksen suorituskykyä ei voitu testata 10 MB tiedostoilla. </w:t>
+      </w:r>
+    </w:p>
+    <w:p>
+      <w:pPr>
+        <w:keepNext/>
+      </w:pPr>
+      <w:r>
+        <w:rPr>
+          <w:noProof/>
+        </w:rPr>
+        <w:lastRenderedPageBreak/>
+        <w:drawing>
+          <wp:inline distT="0" distB="0" distL="0" distR="0" wp14:anchorId="1D7E2FC9" wp14:editId="6DB99371">
+            <wp:extent cx="5400040" cy="4054475"/>
+            <wp:effectExtent l="0" t="0" r="0" b="3175"/>
+            <wp:docPr id="22" name="Picture 22" descr="Chart, line chart&#10;&#10;Description automatically generated"/>
+            <wp:cNvGraphicFramePr>
+              <a:graphicFrameLocks xmlns:a="http://schemas.openxmlformats.org/drawingml/2006/main" noChangeAspect="1"/>
+            </wp:cNvGraphicFramePr>
+            <a:graphic xmlns:a="http://schemas.openxmlformats.org/drawingml/2006/main">
+              <a:graphicData uri="http://schemas.openxmlformats.org/drawingml/2006/picture">
+                <pic:pic xmlns:pic="http://schemas.openxmlformats.org/drawingml/2006/picture">
+                  <pic:nvPicPr>
+                    <pic:cNvPr id="22" name="Picture 22" descr="Chart, line chart&#10;&#10;Description automatically generated"/>
+                    <pic:cNvPicPr>
+                      <a:picLocks noChangeAspect="1" noChangeArrowheads="1"/>
+                    </pic:cNvPicPr>
+                  </pic:nvPicPr>
+                  <pic:blipFill>
+                    <a:blip r:embed="rId40">
+                      <a:extLst>
+                        <a:ext uri="{28A0092B-C50C-407E-A947-70E740481C1C}">
+                          <a14:useLocalDpi xmlns:a14="http://schemas.microsoft.com/office/drawing/2010/main" val="0"/>
+                        </a:ext>
+                      </a:extLst>
+                    </a:blip>
+                    <a:srcRect/>
+                    <a:stretch>
+                      <a:fillRect/>
+                    </a:stretch>
+                  </pic:blipFill>
+                  <pic:spPr bwMode="auto">
+                    <a:xfrm>
+                      <a:off x="0" y="0"/>
+                      <a:ext cx="5400040" cy="4054475"/>
+                    </a:xfrm>
+                    <a:prstGeom prst="rect">
+                      <a:avLst/>
+                    </a:prstGeom>
+                    <a:noFill/>
+                    <a:ln>
+                      <a:noFill/>
+                    </a:ln>
+                  </pic:spPr>
+                </pic:pic>
+              </a:graphicData>
+            </a:graphic>
+          </wp:inline>
+        </w:drawing>
+      </w:r>
+    </w:p>
+    <w:p>
+      <w:pPr>
+        <w:pStyle w:val="Caption"/>
+      </w:pPr>
+      <w:bookmarkStart w:id="26" w:name="_Ref115924494"/>
+      <w:r>
+        <w:t xml:space="preserve">Kuva </w:t>
+      </w:r>
+      <w:r>
+        <w:fldChar w:fldCharType="begin"/>
+      </w:r>
+      <w:r>
+        <w:instrText xml:space="preserve"> SEQ Kuva \* ARABIC </w:instrText>
+      </w:r>
+      <w:r>
+        <w:fldChar w:fldCharType="separate"/>
+      </w:r>
+      <w:r>
+        <w:rPr>
+          <w:noProof/>
+        </w:rPr>
+        <w:t>17</w:t>
+      </w:r>
+      <w:r>
+        <w:rPr>
+          <w:noProof/>
+        </w:rPr>
+        <w:fldChar w:fldCharType="end"/>
+      </w:r>
+      <w:bookmarkEnd w:id="26"/>
+      <w:r>
+        <w:t xml:space="preserve"> Tiedostojen talletusnopeuksia</w:t>
+      </w:r>
+    </w:p>
+    <w:p>
+      <w:pPr>
+        <w:pStyle w:val="BodyText1"/>
+      </w:pPr>
+    </w:p>
+    <w:p>
+      <w:pPr>
+        <w:pStyle w:val="BodyText1"/>
+      </w:pPr>
+    </w:p>
+    <w:p>
+      <w:pPr>
+        <w:pStyle w:val="BodyText1"/>
+      </w:pPr>
+      <w:r>
+        <w:t>Yksi tutkimuksista on vertailla  tiedostojen tallentamista SQL-kantaan binäärisenä blob tyyppina. Toinen mahdollinen vaihtoehto on tallentaa SQL-tietokantaan tiedoston tiedostopolku ja tallentaa tiedosto kovalevylle tietokannan sijaan.</w:t>
+      </w:r>
+      <w:r>
+        <w:t xml:space="preserve"> </w:t>
+      </w:r>
+      <w:r>
+        <w:fldChar w:fldCharType="begin"/>
+      </w:r>
+      <w:r>
+        <w:instrText xml:space="preserve"> REF _Ref111715868 \h </w:instrText>
+      </w:r>
+      <w:r>
+        <w:fldChar w:fldCharType="separate"/>
+      </w:r>
+      <w:r>
+        <w:t xml:space="preserve">Kuva </w:t>
+      </w:r>
+      <w:r>
+        <w:rPr>
+          <w:noProof/>
+        </w:rPr>
+        <w:t>16</w:t>
+      </w:r>
+      <w:r>
+        <w:fldChar w:fldCharType="end"/>
+      </w:r>
+      <w:r>
+        <w:t xml:space="preserve"> </w:t>
+      </w:r>
+      <w:r>
+        <w:t xml:space="preserve">esittää tutkimuksen tulokset. Tutkimuksessa vertailtiin tiedostojen lukua, kirjoitusta, poistoa sekä  tiedosto infon lukua tietokannasta. Tutkimuksessa käytettiin 2 tietokanta taulua jotka ovat muuten identtiset, mutta toisessa tiedosto on tallennettuna tietokantaan ja toisessa linkin avulla tiedostojärjestelmään.  Tiedostoinfo on tallennettuna samalla rivillä tiedoston tai sen linkin kanssa ja tyypiltään se on varchar. Tuloksista nähdään selvästi että tiedoston luku selvästi nopempi koska erillistä levylukuoperaatiota ei tarvitse tehdä tietokanta kyselyn jälkeen.  Infon luku on hieman nopeampi taulussa jossa on linkki, johtuen että rivien indeksointi on hieman nopeampaa RAM muistissa koska rivien koko on pienempi. Kirjoitus-  ja poistonopeudet ovat lähes samat riippumatta tallennustavasta. Toinen huomioita asia tiedostojen tallentamisessa levyjärjestelmään on tietokannan eheys. Kun tiedostot tallennetaan tietokantaan niin tietokanta pysyy eheänä tiedostojen suhteen. Levylle tallennettaessa eheys saattaa </w:t>
+      </w:r>
+      <w:r>
+        <w:lastRenderedPageBreak/>
+        <w:t>rikkoontua koska tietokantaoperaatio ja levyoperaatio eivät ole saman tietokantatransaktion sisällä</w:t>
+      </w:r>
+    </w:p>
+    <w:p>
+      <w:pPr>
+        <w:pStyle w:val="BodyText1"/>
+        <w:keepNext/>
+      </w:pPr>
+      <w:r>
+        <w:rPr>
+          <w:noProof/>
+        </w:rPr>
+        <w:drawing>
+          <wp:inline distT="0" distB="0" distL="0" distR="0" wp14:anchorId="73076023" wp14:editId="7D000284">
+            <wp:extent cx="5400040" cy="4054475"/>
+            <wp:effectExtent l="0" t="0" r="0" b="3175"/>
+            <wp:docPr id="14" name="Picture 14" descr="Chart, bar chart&#10;&#10;Description automatically generated"/>
+            <wp:cNvGraphicFramePr>
+              <a:graphicFrameLocks xmlns:a="http://schemas.openxmlformats.org/drawingml/2006/main" noChangeAspect="1"/>
+            </wp:cNvGraphicFramePr>
+            <a:graphic xmlns:a="http://schemas.openxmlformats.org/drawingml/2006/main">
+              <a:graphicData uri="http://schemas.openxmlformats.org/drawingml/2006/picture">
+                <pic:pic xmlns:pic="http://schemas.openxmlformats.org/drawingml/2006/picture">
+                  <pic:nvPicPr>
+                    <pic:cNvPr id="14" name="Picture 14" descr="Chart, bar chart&#10;&#10;Description automatically generated"/>
+                    <pic:cNvPicPr>
+                      <a:picLocks noChangeAspect="1" noChangeArrowheads="1"/>
+                    </pic:cNvPicPr>
+                  </pic:nvPicPr>
+                  <pic:blipFill>
+                    <a:blip r:embed="rId41">
+                      <a:extLst>
+                        <a:ext uri="{28A0092B-C50C-407E-A947-70E740481C1C}">
+                          <a14:useLocalDpi xmlns:a14="http://schemas.microsoft.com/office/drawing/2010/main" val="0"/>
+                        </a:ext>
+                      </a:extLst>
+                    </a:blip>
+                    <a:srcRect/>
+                    <a:stretch>
+                      <a:fillRect/>
+                    </a:stretch>
+                  </pic:blipFill>
+                  <pic:spPr bwMode="auto">
+                    <a:xfrm>
+                      <a:off x="0" y="0"/>
+                      <a:ext cx="5400040" cy="4054475"/>
+                    </a:xfrm>
+                    <a:prstGeom prst="rect">
+                      <a:avLst/>
+                    </a:prstGeom>
+                    <a:noFill/>
+                    <a:ln>
+                      <a:noFill/>
+                    </a:ln>
+                  </pic:spPr>
+                </pic:pic>
+              </a:graphicData>
+            </a:graphic>
+          </wp:inline>
+        </w:drawing>
+      </w:r>
+    </w:p>
+    <w:p>
+      <w:pPr>
+        <w:pStyle w:val="Caption"/>
+      </w:pPr>
       <w:bookmarkStart w:id="27" w:name="_Ref111715868"/>
       <w:r>
         <w:t xml:space="preserve">Kuva </w:t>
@@ -12555,13 +12676,49 @@
         <w:t xml:space="preserve">Tietoturvavertailussa vertaillaan eri talletustapojen sekä tiedonsiirtoprotokollien tietoturvallisuutta. </w:t>
       </w:r>
       <w:r>
-        <w:t>Käsitellyistä tiedonsiirtotavoista suojaamattomia protokollia ovat HTTP ja FTP ja niiden käyttöä ei suositella nykyään olleenkaan, vaan niiden tilalla pitäis</w:t>
+        <w:t>Käsitellyistä tiedonsiirtotavoista suojaamattomia protokollia ovat HTTP</w:t>
+      </w:r>
+      <w:r>
+        <w:t>,</w:t>
+      </w:r>
+      <w:r>
+        <w:t xml:space="preserve"> FTP</w:t>
+      </w:r>
+      <w:r>
+        <w:t xml:space="preserve"> ja WebDav.</w:t>
+      </w:r>
+      <w:r>
+        <w:t xml:space="preserve"> </w:t>
+      </w:r>
+      <w:r>
+        <w:t>N</w:t>
+      </w:r>
+      <w:r>
+        <w:t>iiden käyttöä ei suositella nykyään olleenkaan, vaan niiden tilalla pitäis</w:t>
       </w:r>
       <w:r>
         <w:t>i</w:t>
       </w:r>
       <w:r>
-        <w:t xml:space="preserve"> käyttää suojattuja versioita HTTPS ja FTPS. </w:t>
+        <w:t xml:space="preserve"> käyttää suojattuja versioita HTTPS</w:t>
+      </w:r>
+      <w:r>
+        <w:t>,</w:t>
+      </w:r>
+      <w:r>
+        <w:t xml:space="preserve"> FTPS</w:t>
+      </w:r>
+      <w:r>
+        <w:t xml:space="preserve"> ja WebDavS</w:t>
+      </w:r>
+      <w:r>
+        <w:t>.</w:t>
+      </w:r>
+      <w:r>
+        <w:t xml:space="preserve"> WebSocket on myös salamaaton, mutta se voidaan suojata TLS-salauksella. </w:t>
+      </w:r>
+      <w:r>
+        <w:t xml:space="preserve"> </w:t>
       </w:r>
       <w:r>
         <w:t>Kun vertaillaan FTPS- ja SFTP-protokollia tietoturvan näkökulmasta, oleellisen asia on käytettävien porttien määrä. SFTP käyttää vain yhtä porttia tiedonsiirtoon, mutta FTPS tarvitsee kaksi. Lisäksi jokainen rinnakkainen yhteys tarvitsee oman porttinsa. Tämän takia FTPS</w:t>
@@ -12615,17 +12772,17 @@
         <w:t>sitä</w:t>
       </w:r>
       <w:r>
-        <w:t xml:space="preserve"> vähemmän järjestelmässä</w:t>
+        <w:t xml:space="preserve"> </w:t>
+      </w:r>
+      <w:r>
+        <w:lastRenderedPageBreak/>
+        <w:t>vähemmän järjestelmässä</w:t>
       </w:r>
       <w:r>
         <w:t xml:space="preserve"> on haavoittuvia kohtia.</w:t>
       </w:r>
       <w:r>
-        <w:t xml:space="preserve"> Jos käytössä on palomuuri, niin se </w:t>
-      </w:r>
-      <w:r>
-        <w:lastRenderedPageBreak/>
-        <w:t>pitää konffiguroida hyväksymään kaikki FTPS-palvelimen käyttämät portit, mikä lisää uhkia.</w:t>
+        <w:t xml:space="preserve"> Jos käytössä on palomuuri, niin se pitää konffiguroida hyväksymään kaikki FTPS-palvelimen käyttämät portit, mikä lisää uhkia.</w:t>
       </w:r>
       <w:r>
         <w:t xml:space="preserve"> Lisäksi s</w:t>
@@ -12716,7 +12873,7 @@
           <w:lang w:val="fi-FI"/>
         </w:rPr>
       </w:pPr>
-      <w:hyperlink r:id="rId39" w:history="1">
+      <w:hyperlink r:id="rId42" w:history="1">
         <w:r>
           <w:rPr>
             <w:rStyle w:val="Hyperlink"/>
@@ -12739,7 +12896,7 @@
           <w:lang w:val="fi-FI"/>
         </w:rPr>
       </w:pPr>
-      <w:hyperlink r:id="rId40" w:history="1">
+      <w:hyperlink r:id="rId43" w:history="1">
         <w:r>
           <w:rPr>
             <w:rStyle w:val="Hyperlink"/>
@@ -12762,7 +12919,7 @@
           <w:lang w:val="fi-FI"/>
         </w:rPr>
       </w:pPr>
-      <w:hyperlink r:id="rId41" w:history="1">
+      <w:hyperlink r:id="rId44" w:history="1">
         <w:r>
           <w:rPr>
             <w:rStyle w:val="Hyperlink"/>
@@ -13695,7 +13852,7 @@
                           <pic:cNvPicPr/>
                         </pic:nvPicPr>
                         <pic:blipFill>
-                          <a:blip r:embed="rId42">
+                          <a:blip r:embed="rId45">
                             <a:extLst>
                               <a:ext uri="{28A0092B-C50C-407E-A947-70E740481C1C}">
                                 <a14:useLocalDpi xmlns:a14="http://schemas.microsoft.com/office/drawing/2010/main" val="0"/>
@@ -13851,7 +14008,7 @@
                           <pic:cNvPicPr/>
                         </pic:nvPicPr>
                         <pic:blipFill>
-                          <a:blip r:embed="rId43">
+                          <a:blip r:embed="rId46">
                             <a:extLst>
                               <a:ext uri="{28A0092B-C50C-407E-A947-70E740481C1C}">
                                 <a14:useLocalDpi xmlns:a14="http://schemas.microsoft.com/office/drawing/2010/main" val="0"/>
@@ -14153,7 +14310,7 @@
       </w:r>
     </w:p>
     <w:sectPr>
-      <w:headerReference w:type="default" r:id="rId44"/>
+      <w:headerReference w:type="default" r:id="rId47"/>
       <w:pgSz w:w="11906" w:h="16838" w:code="9"/>
       <w:pgMar w:top="1418" w:right="1134" w:bottom="1418" w:left="2268" w:header="709" w:footer="709" w:gutter="0"/>
       <w:pgNumType w:start="1"/>
@@ -14391,7 +14548,7 @@
         <v:path o:extrusionok="f" gradientshapeok="t" o:connecttype="rect"/>
         <o:lock v:ext="edit" aspectratio="t"/>
       </v:shapetype>
-      <v:shape id="_x0000_i1089" type="#_x0000_t75" alt="\mathbb{R}" style="width:10.5pt;height:10.5pt;visibility:visible" o:bullet="t">
+      <v:shape id="_x0000_i1108" type="#_x0000_t75" alt="\mathbb{R}" style="width:10.5pt;height:10.5pt;visibility:visible" o:bullet="t">
         <v:imagedata r:id="rId1" o:title="mathbb{R}"/>
       </v:shape>
     </w:pict>

</xml_diff>

<commit_message>
Added text about TLS
</commit_message>
<xml_diff>
--- a/documents/diplomityö_teemu_pöytäniemi.docx
+++ b/documents/diplomityö_teemu_pöytäniemi.docx
@@ -3526,7 +3526,19 @@
           <w:rPr>
             <w:rStyle w:val="Hyperlink"/>
           </w:rPr>
-          <w:t>https://www.wallarm.com/what/what-is-http-2-and-how-is-it-different-from-http-1</w:t>
+          <w:t>https://www.wallarm.com/what/</w:t>
+        </w:r>
+        <w:r>
+          <w:rPr>
+            <w:rStyle w:val="Hyperlink"/>
+          </w:rPr>
+          <w:t>w</w:t>
+        </w:r>
+        <w:r>
+          <w:rPr>
+            <w:rStyle w:val="Hyperlink"/>
+          </w:rPr>
+          <w:t>hat-is-http-2-and-how-is-it-different-from-http-1</w:t>
         </w:r>
       </w:hyperlink>
     </w:p>
@@ -3534,6 +3546,61 @@
       <w:pPr>
         <w:pStyle w:val="BodyText1"/>
       </w:pPr>
+      <w:r>
+        <w:t xml:space="preserve">HTTP:n uusin versio HTTP/3 on Googlen kehittämä ja se julkaistiin vuonna 2015. Suurin muutos versioon HTTP/2 nähden on taustalla olevan siirtokerroksen verkkoprotokollan TCP:n vaihtaminen QUIC:ksi (Quick UDP Internet Connections). QUIC on Googlen vuonna 2012 julkaisema protokolla, joka käyttää siirtokerroksessa UDP:ta TCP:n sijaan. QUIC on multipleksoitu viestintäalgoritmi, joka kehitettiin </w:t>
+      </w:r>
+      <w:r>
+        <w:lastRenderedPageBreak/>
+        <w:t>paremmaksi algoritmiksi kuin HTTP/2:n käyttämä multipleksi.</w:t>
+      </w:r>
+      <w:r>
+        <w:t xml:space="preserve">  </w:t>
+      </w:r>
+      <w:r>
+        <w:t>Vaikka HTTP/2 poistaa HOL- eston HTTP-protokollasta, niin TCP-protokollalla on oma HOL- esto. Jos TCP hukkaa paketin yhdessä  HTTP/2 luomassa tietovirrassa, kaikkien muiden tietovirtojen kehysten siirtäminen samassa TCP-yhteydessä estyy kunnes hukatut paketit ovat saatu uudelleen lähetettyä.</w:t>
+      </w:r>
+      <w:r>
+        <w:t xml:space="preserve"> </w:t>
+      </w:r>
+      <w:r>
+        <w:t>QUIC-tietovirran data jaetaan pienempiin osiin, joita kutsutaan kehyksiksi. Kehykset lähetetään UDP-paketteina ja ne sisältävät tietovirran tunnuksen ja järjestysnumeron. Vastaanottaja voi järjestää ne uudelleen, jos ne vastaanotetaan eri järjestyksessä mitä lähetettiin. Jos paketti katoaa, QUIC lähettää sen uudelleen aikakatkaisun jälkeen. Logiikka on sama mitä TCP tekee HTTP/2, mutta se ei vaikuta yhteyden muihin tietovirtoihin.</w:t>
+      </w:r>
+      <w:r>
+        <w:t xml:space="preserve"> </w:t>
+      </w:r>
+      <w:r>
+        <w:t xml:space="preserve"> </w:t>
+      </w:r>
+      <w:r>
+        <w:fldChar w:fldCharType="begin"/>
+      </w:r>
+      <w:r>
+        <w:instrText>HYPERLINK "</w:instrText>
+      </w:r>
+      <w:r>
+        <w:instrText>https://www.rfc-editor.org/rfc/rfc9114.txt</w:instrText>
+      </w:r>
+      <w:r>
+        <w:instrText>"</w:instrText>
+      </w:r>
+      <w:r>
+        <w:fldChar w:fldCharType="separate"/>
+      </w:r>
+      <w:r>
+        <w:rPr>
+          <w:rStyle w:val="Hyperlink"/>
+        </w:rPr>
+        <w:t>https://www.rfc-editor.org/rfc/rfc9114.txt</w:t>
+      </w:r>
+      <w:r>
+        <w:fldChar w:fldCharType="end"/>
+      </w:r>
+      <w:r>
+        <w:t xml:space="preserve"> </w:t>
+      </w:r>
+      <w:r>
+        <w:t>https://http.dev/3</w:t>
+      </w:r>
     </w:p>
     <w:p>
       <w:pPr>
@@ -3556,102 +3623,105 @@
         <w:rPr>
           <w:lang w:val="en-US"/>
         </w:rPr>
+        <w:t xml:space="preserve">WebDAV </w:t>
+      </w:r>
+      <w:proofErr w:type="spellStart"/>
+      <w:r>
+        <w:rPr>
+          <w:lang w:val="en-US"/>
+        </w:rPr>
+        <w:t>tulee</w:t>
+      </w:r>
+      <w:proofErr w:type="spellEnd"/>
+      <w:r>
+        <w:rPr>
+          <w:lang w:val="en-US"/>
+        </w:rPr>
+        <w:t xml:space="preserve"> </w:t>
+      </w:r>
+      <w:proofErr w:type="spellStart"/>
+      <w:r>
+        <w:rPr>
+          <w:lang w:val="en-US"/>
+        </w:rPr>
+        <w:t>sanoista</w:t>
+      </w:r>
+      <w:proofErr w:type="spellEnd"/>
+      <w:r>
+        <w:rPr>
+          <w:lang w:val="en-US"/>
+        </w:rPr>
+        <w:t xml:space="preserve"> Web Distributed Authoring and Versioning, </w:t>
+      </w:r>
+      <w:proofErr w:type="spellStart"/>
+      <w:r>
+        <w:rPr>
+          <w:lang w:val="en-US"/>
+        </w:rPr>
+        <w:t>joka</w:t>
+      </w:r>
+      <w:proofErr w:type="spellEnd"/>
+      <w:r>
+        <w:rPr>
+          <w:lang w:val="en-US"/>
+        </w:rPr>
+        <w:t xml:space="preserve"> on </w:t>
+      </w:r>
+      <w:proofErr w:type="gramStart"/>
+      <w:r>
+        <w:rPr>
+          <w:lang w:val="en-US"/>
+        </w:rPr>
+        <w:t>HTTP:n</w:t>
+      </w:r>
+      <w:proofErr w:type="gramEnd"/>
+      <w:r>
+        <w:rPr>
+          <w:lang w:val="en-US"/>
+        </w:rPr>
+        <w:t xml:space="preserve"> </w:t>
+      </w:r>
+      <w:proofErr w:type="spellStart"/>
+      <w:r>
+        <w:rPr>
+          <w:lang w:val="en-US"/>
+        </w:rPr>
+        <w:t>laajennus</w:t>
+      </w:r>
+      <w:proofErr w:type="spellEnd"/>
+      <w:r>
+        <w:rPr>
+          <w:lang w:val="en-US"/>
+        </w:rPr>
+        <w:t xml:space="preserve">. </w:t>
+      </w:r>
+      <w:r>
+        <w:t>WebDAV-protokolla esiteltiin alun perin vuonna 1996 ja se standardointiin ensimmäistä kertaa vuonna 1999. Protokollan nykyinen versio on vuodelta 2007.  WEBDAv mahdollistaa HTTP- palvelimen toimimisen tiedostopalvelimena. WebDAV laajentaa HTTP-otsikoiden ja -menetelmien standardijoukkoa, jonka avulla voit luoda, siirtää ja muokata tiedostoja sekä poistaa tai kopioida tiedostoja ja kansioita. WebDAV- palvelimet mahdollistavat tiedostojen versioiden seurannan ja palvelimet on jaettu kahteen luokkaan versioiden seurannan perusteella: luokka 1 ja luokka 2. Luokan 1 WebDAV-palvelimet tarjoavat perushallintaominaisuuksia, kuten mahdollisuuden luoda, kopioida, siirtää tai poistaa tiedostoja ja kansioita. Monet asiakkaat pitävät luokan 1 WebDAV-palvelimia vain luku -muotoisina, koska ne eivät voi suojata tiedostoja samanaikaisilta muutoksilta. Luokan 2 WebDAV-palvelimet voivat lukita tiedostoja ja sallivat tiedostojen samanaikaisen muokkauksen.</w:t>
+      </w:r>
+    </w:p>
+    <w:p>
+      <w:pPr>
+        <w:pStyle w:val="BodyText1"/>
+      </w:pPr>
+    </w:p>
+    <w:p>
+      <w:pPr>
+        <w:pStyle w:val="BodyText1"/>
+      </w:pPr>
+      <w:r>
+        <w:t xml:space="preserve">WebDav lisää seuraavat HTTP menetelmät HTTP 1.1 standardiin: PROPFIND, PROPPATCH, COPY, MOVE, MKCOL, LOCK ja UNLOCK. WebDav käyttää PUT ja </w:t>
+      </w:r>
+    </w:p>
+    <w:p>
+      <w:pPr>
+        <w:pStyle w:val="BodyText1"/>
+      </w:pPr>
+      <w:r>
+        <w:t xml:space="preserve">DELETE menetelmiä, jotka löytyvät jo valmiiksi HTTP-standardista. Protokolla käyttää tiedostoista ja kansioista resurssi nimitystä. PROPFIND menetelmällä pystyy hakemaan tietoja resursseista ja PROPPATCH menetelmä mahdollistaa niiden muokkaamisen. LOCK menetelmä lukitsee halutun resurssin, sillain että toiset käyttäjät eivät pysty tekemään muutoksia siihen. UNLOCK menetelmä purkaa lukituksen. COPY menetelmä kopio resurssin palvelimella ja MOVE menetelmä siirtää sen. resurssin </w:t>
+      </w:r>
+      <w:r>
         <w:lastRenderedPageBreak/>
-        <w:t xml:space="preserve">WebDAV </w:t>
-      </w:r>
-      <w:proofErr w:type="spellStart"/>
-      <w:r>
-        <w:rPr>
-          <w:lang w:val="en-US"/>
-        </w:rPr>
-        <w:t>tulee</w:t>
-      </w:r>
-      <w:proofErr w:type="spellEnd"/>
-      <w:r>
-        <w:rPr>
-          <w:lang w:val="en-US"/>
-        </w:rPr>
-        <w:t xml:space="preserve"> </w:t>
-      </w:r>
-      <w:proofErr w:type="spellStart"/>
-      <w:r>
-        <w:rPr>
-          <w:lang w:val="en-US"/>
-        </w:rPr>
-        <w:t>sanoista</w:t>
-      </w:r>
-      <w:proofErr w:type="spellEnd"/>
-      <w:r>
-        <w:rPr>
-          <w:lang w:val="en-US"/>
-        </w:rPr>
-        <w:t xml:space="preserve"> Web Distributed Authoring and Versioning, </w:t>
-      </w:r>
-      <w:proofErr w:type="spellStart"/>
-      <w:r>
-        <w:rPr>
-          <w:lang w:val="en-US"/>
-        </w:rPr>
-        <w:t>joka</w:t>
-      </w:r>
-      <w:proofErr w:type="spellEnd"/>
-      <w:r>
-        <w:rPr>
-          <w:lang w:val="en-US"/>
-        </w:rPr>
-        <w:t xml:space="preserve"> on </w:t>
-      </w:r>
-      <w:proofErr w:type="gramStart"/>
-      <w:r>
-        <w:rPr>
-          <w:lang w:val="en-US"/>
-        </w:rPr>
-        <w:t>HTTP:n</w:t>
-      </w:r>
-      <w:proofErr w:type="gramEnd"/>
-      <w:r>
-        <w:rPr>
-          <w:lang w:val="en-US"/>
-        </w:rPr>
-        <w:t xml:space="preserve"> </w:t>
-      </w:r>
-      <w:proofErr w:type="spellStart"/>
-      <w:r>
-        <w:rPr>
-          <w:lang w:val="en-US"/>
-        </w:rPr>
-        <w:t>laajennus</w:t>
-      </w:r>
-      <w:proofErr w:type="spellEnd"/>
-      <w:r>
-        <w:rPr>
-          <w:lang w:val="en-US"/>
-        </w:rPr>
-        <w:t xml:space="preserve">. </w:t>
-      </w:r>
-      <w:r>
-        <w:t>WebDAV-protokolla esiteltiin alun perin vuonna 1996 ja se standardointiin ensimmäistä kertaa vuonna 1999. Protokollan nykyinen versio on vuodelta 2007.  WEBDAv mahdollistaa HTTP- palvelimen toimimisen tiedostopalvelimena. WebDAV laajentaa HTTP-otsikoiden ja -menetelmien standardijoukkoa, jonka avulla voit luoda, siirtää ja muokata tiedostoja sekä poistaa tai kopioida tiedostoja ja kansioita. WebDAV- palvelimet mahdollistavat tiedostojen versioiden seurannan ja palvelimet on jaettu kahteen luokkaan versioiden seurannan perusteella: luokka 1 ja luokka 2. Luokan 1 WebDAV-palvelimet tarjoavat perushallintaominaisuuksia, kuten mahdollisuuden luoda, kopioida, siirtää tai poistaa tiedostoja ja kansioita. Monet asiakkaat pitävät luokan 1 WebDAV-palvelimia vain luku -muotoisina, koska ne eivät voi suojata tiedostoja samanaikaisilta muutoksilta. Luokan 2 WebDAV-palvelimet voivat lukita tiedostoja ja sallivat tiedostojen samanaikaisen muokkauksen.</w:t>
-      </w:r>
-    </w:p>
-    <w:p>
-      <w:pPr>
-        <w:pStyle w:val="BodyText1"/>
-      </w:pPr>
-    </w:p>
-    <w:p>
-      <w:pPr>
-        <w:pStyle w:val="BodyText1"/>
-      </w:pPr>
-      <w:r>
-        <w:t xml:space="preserve">WebDav lisää seuraavat HTTP menetelmät HTTP 1.1 standardiin: PROPFIND, PROPPATCH, COPY, MOVE, MKCOL, LOCK ja UNLOCK. WebDav käyttää PUT ja </w:t>
-      </w:r>
-    </w:p>
-    <w:p>
-      <w:pPr>
-        <w:pStyle w:val="BodyText1"/>
-      </w:pPr>
-      <w:r>
-        <w:t xml:space="preserve">DELETE menetelmiä, jotka löytyvät jo valmiiksi HTTP-standardista. Protokolla käyttää tiedostoista ja kansioista resurssi nimitystä. PROPFIND menetelmällä pystyy hakemaan tietoja resursseista ja PROPPATCH menetelmä mahdollistaa niiden muokkaamisen. LOCK menetelmä lukitsee halutun resurssin, sillain että toiset käyttäjät eivät pysty tekemään muutoksia siihen. UNLOCK menetelmä purkaa lukituksen. COPY menetelmä kopio resurssin palvelimella ja MOVE menetelmä siirtää sen. resurssin pystyy lataamaan palvilimelle PUT menetelmällä ja poistamaan DELETE menetelmällä ja lataamaan GET menetelmällä. </w:t>
+        <w:t xml:space="preserve">pystyy lataamaan palvilimelle PUT menetelmällä ja poistamaan DELETE menetelmällä ja lataamaan GET menetelmällä. </w:t>
       </w:r>
     </w:p>
     <w:p>
@@ -3702,7 +3772,6 @@
         <w:rPr>
           <w:noProof/>
         </w:rPr>
-        <w:lastRenderedPageBreak/>
         <w:drawing>
           <wp:inline distT="0" distB="0" distL="0" distR="0" wp14:anchorId="5850D945" wp14:editId="5875C41F">
             <wp:extent cx="5400040" cy="2379345"/>
@@ -7726,10 +7795,31 @@
     </w:p>
     <w:p>
       <w:pPr>
+        <w:pStyle w:val="BodyText1"/>
+      </w:pPr>
+    </w:p>
+    <w:p>
+      <w:pPr>
+        <w:pStyle w:val="Heading2"/>
+      </w:pPr>
+      <w:r>
+        <w:t>Tietoturva</w:t>
+      </w:r>
+    </w:p>
+    <w:p>
+      <w:pPr>
+        <w:pStyle w:val="BodyText1"/>
+      </w:pPr>
+      <w:r>
+        <w:t>Tässä kappaleessa käsitellään tietoturvaan liittyviä protokollia</w:t>
+      </w:r>
+    </w:p>
+    <w:p>
+      <w:pPr>
         <w:pStyle w:val="Heading3"/>
       </w:pPr>
       <w:r>
-        <w:t>Oracle Cloud</w:t>
+        <w:t>TLS</w:t>
       </w:r>
     </w:p>
     <w:p>
@@ -7742,154 +7832,533 @@
         <w:pStyle w:val="BodyText1"/>
       </w:pPr>
       <w:r>
-        <w:t xml:space="preserve">Oracle Cloud on Oraclen </w:t>
-      </w:r>
-      <w:r>
-        <w:t>kehittämä pilvialusta</w:t>
-      </w:r>
-      <w:r>
-        <w:t>,</w:t>
-      </w:r>
-      <w:r>
-        <w:t xml:space="preserve"> joka julkaistiin vuonna vuonna 2016.</w:t>
-      </w:r>
-      <w:r>
-        <w:t xml:space="preserve"> Kuvassa 9 on esitetty Oraclen tarjoamien tietokantojen ja pilvialustojen historiaa. </w:t>
-      </w:r>
-      <w:r>
-        <w:t>Oracle Cloudin mahdollistaja voidaan pitää Oraclen tekemiä suuria yrityskauppoja. Vuonna 2008 Oracle osti Exadata yrityksen, joka pakkasi</w:t>
-      </w:r>
-      <w:r>
-        <w:t xml:space="preserve"> palvelimet, verkot ja tallennustilan </w:t>
-      </w:r>
-      <w:r>
-        <w:t xml:space="preserve">mukaan lukien </w:t>
-      </w:r>
-      <w:r>
-        <w:t>Oracle-tietokannan ja muut ohjelmistot valmiiksi määritettyihin telineisiin.</w:t>
-      </w:r>
-      <w:r>
-        <w:t xml:space="preserve"> Oston </w:t>
-      </w:r>
-      <w:r>
-        <w:t>myötä Oracle pyrki ottamaan suurempaa valtaa tietovarastointimarkkinoilla</w:t>
-      </w:r>
-      <w:r>
-        <w:t xml:space="preserve">. Vuonna 2010 Oracle osti </w:t>
-      </w:r>
-      <w:r>
-        <w:t>Sun Microsystems</w:t>
-      </w:r>
-      <w:r>
-        <w:t xml:space="preserve"> yrityksen. Oracle sai kaupan myötä avoimen lähdekoodin MYSQL tietokannan sekä Java -ohjelmointikielen. </w:t>
-      </w:r>
-      <w:r>
-        <w:t>Sunin laitteistosta tuli alusta Exadatalle ja muille Oracle</w:t>
-      </w:r>
-      <w:r>
-        <w:t xml:space="preserve">n palveluille.  </w:t>
-      </w:r>
-      <w:r>
-        <w:t xml:space="preserve"> [</w:t>
-      </w:r>
-      <w:r>
-        <w:t>https://www.techtarget.com/searchoracle/news/252470532/The-roots-of-Oracles-cloud-evolution-A-20-year-review</w:t>
-      </w:r>
-      <w:r>
-        <w:t>]</w:t>
-      </w:r>
+        <w:t>TLS on Julkisen avaimen salausmenetelmä, joka salaa tai allekirjoittaa tiedot kahdella eri avaimella. Yksi avaimista on julkinen avain, joka on  kaikkien käytettävissä ja toinen on salainen yksityinen avain. Julkisella avaimella salattujen tietojen salaus voidaan purkaa vain yksityisellä avaimella. Allekirjoittamisessa yksityistä avainta käytetään allekirjoituksen luomiseen ja kuka tahansa voi julkisella avaimella todentamaan että allekirjoitus on tehty yksityisellä avaimella. Kahden avaimen käytön vuoksi julkisen avaimen salaus tunnetaan myös epäsymmetrisenä salauksena, koska salausta ei pureta samalla avaimella millä se luotiin.</w:t>
+      </w:r>
+    </w:p>
+    <w:p>
+      <w:pPr>
+        <w:pStyle w:val="BodyText1"/>
+      </w:pPr>
+      <w:r>
+        <w:t>RSA (Rivest–Shamir–Adleman) on julkisen avaimen salausjärjestelmä, joka on yksi vanhimmista yleisesti käytetyistä salausjärjestelmistä. Nimi RSA tulee Ron Rivestin, Adi Shamirin ja Leonard Adlemanin sukunimistä, jotka kuvailivat algoritmin julkisesti vuonna 1977. RSA:n turvallisuus perustuu käytännön vaikeuteen jakaa kahden suuren alkuluvun tulo tekijöihin. RSA-salauksen rikkominen tunnetaan RSA-ongelmana. Ongelmaa ei ole onnistuttu ratkaisemaan jos käytetään riittävän suurta avainta. RSA on suhteellisen hidas algoritmi. Tästä johtuen sitä ei yleensä käytetä suoraan tietojen salaamiseen, vaan sillä salataan jaettuja avaimia symmetristä salausta varten.</w:t>
+      </w:r>
+    </w:p>
+    <w:p>
+      <w:pPr>
+        <w:pStyle w:val="BodyText1"/>
+        <w:rPr>
+          <w:rFonts w:eastAsiaTheme="minorEastAsia"/>
+        </w:rPr>
+      </w:pPr>
+      <w:r>
+        <w:lastRenderedPageBreak/>
+        <w:t>RSA:n perusperiaate on, että on helppoa löytää kolme erittäin suurta positiivista kokonaislukua</w:t>
+      </w:r>
+      <w:r>
+        <w:t xml:space="preserve"> </w:t>
+      </w:r>
+      <m:oMath>
+        <m:r>
+          <w:rPr>
+            <w:rFonts w:ascii="Cambria Math" w:hAnsi="Cambria Math"/>
+          </w:rPr>
+          <m:t>e</m:t>
+        </m:r>
+      </m:oMath>
+      <w:r>
+        <w:t xml:space="preserve">, </w:t>
+      </w:r>
+      <m:oMath>
+        <m:r>
+          <w:rPr>
+            <w:rFonts w:ascii="Cambria Math" w:hAnsi="Cambria Math"/>
+          </w:rPr>
+          <m:t>d</m:t>
+        </m:r>
+      </m:oMath>
+      <w:r>
+        <w:t xml:space="preserve"> ja </w:t>
+      </w:r>
+      <m:oMath>
+        <m:r>
+          <w:rPr>
+            <w:rFonts w:ascii="Cambria Math" w:hAnsi="Cambria Math"/>
+          </w:rPr>
+          <m:t>n</m:t>
+        </m:r>
+      </m:oMath>
+      <w:r>
+        <w:t>, siten että kaikille kokonaisluvuille</w:t>
+      </w:r>
+      <w:r>
+        <w:t xml:space="preserve"> </w:t>
+      </w:r>
+      <m:oMath>
+        <m:r>
+          <w:rPr>
+            <w:rFonts w:ascii="Cambria Math" w:hAnsi="Cambria Math"/>
+          </w:rPr>
+          <m:t>m (0&lt;m&lt;n)</m:t>
+        </m:r>
+      </m:oMath>
+      <w:r>
+        <w:rPr>
+          <w:rFonts w:eastAsiaTheme="minorEastAsia"/>
+        </w:rPr>
+        <w:t xml:space="preserve"> pätee että </w:t>
+      </w:r>
+      <m:oMath>
+        <m:sSup>
+          <m:sSupPr>
+            <m:ctrlPr>
+              <w:rPr>
+                <w:rFonts w:ascii="Cambria Math" w:eastAsiaTheme="minorEastAsia" w:hAnsi="Cambria Math"/>
+                <w:i/>
+              </w:rPr>
+            </m:ctrlPr>
+          </m:sSupPr>
+          <m:e>
+            <m:d>
+              <m:dPr>
+                <m:ctrlPr>
+                  <w:rPr>
+                    <w:rFonts w:ascii="Cambria Math" w:eastAsiaTheme="minorEastAsia" w:hAnsi="Cambria Math"/>
+                    <w:i/>
+                  </w:rPr>
+                </m:ctrlPr>
+              </m:dPr>
+              <m:e>
+                <m:sSup>
+                  <m:sSupPr>
+                    <m:ctrlPr>
+                      <w:rPr>
+                        <w:rFonts w:ascii="Cambria Math" w:eastAsiaTheme="minorEastAsia" w:hAnsi="Cambria Math"/>
+                        <w:i/>
+                      </w:rPr>
+                    </m:ctrlPr>
+                  </m:sSupPr>
+                  <m:e>
+                    <m:r>
+                      <w:rPr>
+                        <w:rFonts w:ascii="Cambria Math" w:eastAsiaTheme="minorEastAsia" w:hAnsi="Cambria Math"/>
+                      </w:rPr>
+                      <m:t>m</m:t>
+                    </m:r>
+                  </m:e>
+                  <m:sup>
+                    <m:r>
+                      <w:rPr>
+                        <w:rFonts w:ascii="Cambria Math" w:eastAsiaTheme="minorEastAsia" w:hAnsi="Cambria Math"/>
+                      </w:rPr>
+                      <m:t>e</m:t>
+                    </m:r>
+                  </m:sup>
+                </m:sSup>
+              </m:e>
+            </m:d>
+          </m:e>
+          <m:sup>
+            <m:r>
+              <w:rPr>
+                <w:rFonts w:ascii="Cambria Math" w:eastAsiaTheme="minorEastAsia" w:hAnsi="Cambria Math"/>
+              </w:rPr>
+              <m:t>d</m:t>
+            </m:r>
+          </m:sup>
+        </m:sSup>
+      </m:oMath>
+      <w:r>
+        <w:rPr>
+          <w:rFonts w:eastAsiaTheme="minorEastAsia"/>
+        </w:rPr>
+        <w:t xml:space="preserve"> jakojäännös jaettuna </w:t>
+      </w:r>
+      <m:oMath>
+        <m:r>
+          <w:rPr>
+            <w:rFonts w:ascii="Cambria Math" w:eastAsiaTheme="minorEastAsia" w:hAnsi="Cambria Math"/>
+          </w:rPr>
+          <m:t>n</m:t>
+        </m:r>
+      </m:oMath>
+      <w:r>
+        <w:rPr>
+          <w:rFonts w:eastAsiaTheme="minorEastAsia"/>
+        </w:rPr>
+        <w:t xml:space="preserve"> on </w:t>
+      </w:r>
+      <m:oMath>
+        <m:r>
+          <w:rPr>
+            <w:rFonts w:ascii="Cambria Math" w:eastAsiaTheme="minorEastAsia" w:hAnsi="Cambria Math"/>
+          </w:rPr>
+          <m:t>m</m:t>
+        </m:r>
+      </m:oMath>
+      <w:r>
+        <w:rPr>
+          <w:rFonts w:eastAsiaTheme="minorEastAsia"/>
+        </w:rPr>
+        <w:t xml:space="preserve">. Matemaattisesti ilmaistuna kaavalla. </w:t>
+      </w:r>
+    </w:p>
+    <w:p>
+      <w:pPr>
+        <w:pStyle w:val="BodyText1"/>
+      </w:pPr>
+      <m:oMathPara>
+        <m:oMath>
+          <m:sSup>
+            <m:sSupPr>
+              <m:ctrlPr>
+                <w:rPr>
+                  <w:rFonts w:ascii="Cambria Math" w:eastAsiaTheme="minorEastAsia" w:hAnsi="Cambria Math"/>
+                  <w:i/>
+                </w:rPr>
+              </m:ctrlPr>
+            </m:sSupPr>
+            <m:e>
+              <m:d>
+                <m:dPr>
+                  <m:ctrlPr>
+                    <w:rPr>
+                      <w:rFonts w:ascii="Cambria Math" w:eastAsiaTheme="minorEastAsia" w:hAnsi="Cambria Math"/>
+                      <w:i/>
+                    </w:rPr>
+                  </m:ctrlPr>
+                </m:dPr>
+                <m:e>
+                  <m:sSup>
+                    <m:sSupPr>
+                      <m:ctrlPr>
+                        <w:rPr>
+                          <w:rFonts w:ascii="Cambria Math" w:eastAsiaTheme="minorEastAsia" w:hAnsi="Cambria Math"/>
+                          <w:i/>
+                        </w:rPr>
+                      </m:ctrlPr>
+                    </m:sSupPr>
+                    <m:e>
+                      <m:r>
+                        <w:rPr>
+                          <w:rFonts w:ascii="Cambria Math" w:eastAsiaTheme="minorEastAsia" w:hAnsi="Cambria Math"/>
+                        </w:rPr>
+                        <m:t>m</m:t>
+                      </m:r>
+                    </m:e>
+                    <m:sup>
+                      <m:r>
+                        <w:rPr>
+                          <w:rFonts w:ascii="Cambria Math" w:eastAsiaTheme="minorEastAsia" w:hAnsi="Cambria Math"/>
+                        </w:rPr>
+                        <m:t>e</m:t>
+                      </m:r>
+                    </m:sup>
+                  </m:sSup>
+                </m:e>
+              </m:d>
+            </m:e>
+            <m:sup>
+              <m:r>
+                <w:rPr>
+                  <w:rFonts w:ascii="Cambria Math" w:eastAsiaTheme="minorEastAsia" w:hAnsi="Cambria Math"/>
+                </w:rPr>
+                <m:t>d</m:t>
+              </m:r>
+            </m:sup>
+          </m:sSup>
+          <m:r>
+            <w:rPr>
+              <w:rFonts w:ascii="Cambria Math" w:hAnsi="Cambria Math"/>
+            </w:rPr>
+            <m:t>≡m (mod n)</m:t>
+          </m:r>
+        </m:oMath>
+      </m:oMathPara>
     </w:p>
     <w:p>
       <w:pPr>
         <w:pStyle w:val="BodyText1"/>
         <w:keepNext/>
-      </w:pPr>
-      <w:r>
-        <w:rPr>
-          <w:noProof/>
-        </w:rPr>
-        <w:lastRenderedPageBreak/>
-        <w:drawing>
-          <wp:inline distT="0" distB="0" distL="0" distR="0" wp14:anchorId="7592004C" wp14:editId="7E979F6C">
-            <wp:extent cx="5400040" cy="3456305"/>
-            <wp:effectExtent l="0" t="0" r="0" b="0"/>
-            <wp:docPr id="13" name="Kuva 13"/>
-            <wp:cNvGraphicFramePr>
-              <a:graphicFrameLocks xmlns:a="http://schemas.openxmlformats.org/drawingml/2006/main" noChangeAspect="1"/>
-            </wp:cNvGraphicFramePr>
-            <a:graphic xmlns:a="http://schemas.openxmlformats.org/drawingml/2006/main">
-              <a:graphicData uri="http://schemas.openxmlformats.org/drawingml/2006/picture">
-                <pic:pic xmlns:pic="http://schemas.openxmlformats.org/drawingml/2006/picture">
-                  <pic:nvPicPr>
-                    <pic:cNvPr id="0" name="Picture 2"/>
-                    <pic:cNvPicPr>
-                      <a:picLocks noChangeAspect="1" noChangeArrowheads="1"/>
-                    </pic:cNvPicPr>
-                  </pic:nvPicPr>
-                  <pic:blipFill>
-                    <a:blip r:embed="rId24">
-                      <a:extLst>
-                        <a:ext uri="{28A0092B-C50C-407E-A947-70E740481C1C}">
-                          <a14:useLocalDpi xmlns:a14="http://schemas.microsoft.com/office/drawing/2010/main" val="0"/>
-                        </a:ext>
-                      </a:extLst>
-                    </a:blip>
-                    <a:srcRect/>
-                    <a:stretch>
-                      <a:fillRect/>
-                    </a:stretch>
-                  </pic:blipFill>
-                  <pic:spPr bwMode="auto">
-                    <a:xfrm>
-                      <a:off x="0" y="0"/>
-                      <a:ext cx="5400040" cy="3456305"/>
-                    </a:xfrm>
-                    <a:prstGeom prst="rect">
-                      <a:avLst/>
-                    </a:prstGeom>
-                    <a:noFill/>
-                    <a:ln>
-                      <a:noFill/>
-                    </a:ln>
-                  </pic:spPr>
-                </pic:pic>
-              </a:graphicData>
-            </a:graphic>
-          </wp:inline>
-        </w:drawing>
-      </w:r>
-    </w:p>
-    <w:p>
-      <w:pPr>
-        <w:pStyle w:val="Caption"/>
-      </w:pPr>
-      <w:r>
-        <w:t xml:space="preserve">Kuva </w:t>
-      </w:r>
-      <w:r>
-        <w:fldChar w:fldCharType="begin"/>
-      </w:r>
-      <w:r>
-        <w:instrText xml:space="preserve"> SEQ Kuva \* ARABIC </w:instrText>
-      </w:r>
-      <w:r>
-        <w:fldChar w:fldCharType="separate"/>
-      </w:r>
-      <w:r>
-        <w:rPr>
-          <w:noProof/>
-        </w:rPr>
-        <w:t>9</w:t>
-      </w:r>
-      <w:r>
-        <w:rPr>
-          <w:noProof/>
-        </w:rPr>
-        <w:fldChar w:fldCharType="end"/>
-      </w:r>
-      <w:r>
-        <w:t xml:space="preserve"> Oraclen pilvialustojen historia</w:t>
-      </w:r>
+        <w:rPr>
+          <w:rFonts w:eastAsiaTheme="minorEastAsia"/>
+        </w:rPr>
+      </w:pPr>
+      <w:r>
+        <w:t xml:space="preserve">Kun annetaan vain </w:t>
+      </w:r>
+      <m:oMath>
+        <m:r>
+          <w:rPr>
+            <w:rFonts w:ascii="Cambria Math" w:hAnsi="Cambria Math"/>
+          </w:rPr>
+          <m:t>e</m:t>
+        </m:r>
+      </m:oMath>
+      <w:r>
+        <w:t xml:space="preserve"> ja </w:t>
+      </w:r>
+      <m:oMath>
+        <m:r>
+          <w:rPr>
+            <w:rFonts w:ascii="Cambria Math" w:hAnsi="Cambria Math"/>
+          </w:rPr>
+          <m:t>n</m:t>
+        </m:r>
+      </m:oMath>
+      <w:r>
+        <w:t xml:space="preserve">, on erittäin vaikea löytää </w:t>
+      </w:r>
+      <m:oMath>
+        <m:r>
+          <w:rPr>
+            <w:rFonts w:ascii="Cambria Math" w:hAnsi="Cambria Math"/>
+          </w:rPr>
+          <m:t>d</m:t>
+        </m:r>
+      </m:oMath>
+      <w:r>
+        <w:t xml:space="preserve">. Kaavassa Kokonaisluvut </w:t>
+      </w:r>
+      <m:oMath>
+        <m:r>
+          <w:rPr>
+            <w:rFonts w:ascii="Cambria Math" w:hAnsi="Cambria Math"/>
+          </w:rPr>
+          <m:t>n</m:t>
+        </m:r>
+      </m:oMath>
+      <w:r>
+        <w:t xml:space="preserve"> ja </w:t>
+      </w:r>
+      <m:oMath>
+        <m:r>
+          <w:rPr>
+            <w:rFonts w:ascii="Cambria Math" w:hAnsi="Cambria Math"/>
+          </w:rPr>
+          <m:t>e</m:t>
+        </m:r>
+      </m:oMath>
+      <w:r>
+        <w:t xml:space="preserve"> muodostavat julkisen avaimen, </w:t>
+      </w:r>
+      <m:oMath>
+        <m:r>
+          <w:rPr>
+            <w:rFonts w:ascii="Cambria Math" w:hAnsi="Cambria Math"/>
+          </w:rPr>
+          <m:t>d</m:t>
+        </m:r>
+      </m:oMath>
+      <w:r>
+        <w:t xml:space="preserve"> on yksityinen avain ja </w:t>
+      </w:r>
+      <m:oMath>
+        <m:r>
+          <w:rPr>
+            <w:rFonts w:ascii="Cambria Math" w:eastAsiaTheme="minorEastAsia" w:hAnsi="Cambria Math"/>
+          </w:rPr>
+          <m:t>m</m:t>
+        </m:r>
+      </m:oMath>
+      <w:r>
+        <w:t xml:space="preserve"> on viesti. Koska </w:t>
+      </w:r>
+      <m:oMath>
+        <m:r>
+          <w:rPr>
+            <w:rFonts w:ascii="Cambria Math" w:hAnsi="Cambria Math"/>
+          </w:rPr>
+          <m:t>e</m:t>
+        </m:r>
+      </m:oMath>
+      <w:r>
+        <w:t xml:space="preserve"> ja d voidaan vaihtaa kaavassa päikseen, mahdollistaa se viestien allekirjoittamisen ja allekirjoituksen tarkistamisen samaa algoritmia käyttäen. julkinen avain </w:t>
+      </w:r>
+      <m:oMath>
+        <m:r>
+          <w:rPr>
+            <w:rFonts w:ascii="Cambria Math" w:hAnsi="Cambria Math"/>
+          </w:rPr>
+          <m:t>n</m:t>
+        </m:r>
+      </m:oMath>
+      <w:r>
+        <w:t xml:space="preserve"> muodostetaan kahden satunnaisen suuren alkuluvun tulosta ja sen pituus on julkisen avaimen pituus. </w:t>
+      </w:r>
+      <m:oMath>
+        <m:r>
+          <w:rPr>
+            <w:rFonts w:ascii="Cambria Math" w:hAnsi="Cambria Math"/>
+          </w:rPr>
+          <m:t>e</m:t>
+        </m:r>
+      </m:oMath>
+      <w:r>
+        <w:t xml:space="preserve"> on positiivinen satunnainen kokonaisluku, jonka arvon valintaväli määritetään Carmichaelin funktion avulla. Yksityinen avain</w:t>
+      </w:r>
+      <w:r>
+        <w:t xml:space="preserve"> </w:t>
+      </w:r>
+      <m:oMath>
+        <m:r>
+          <w:rPr>
+            <w:rFonts w:ascii="Cambria Math" w:hAnsi="Cambria Math"/>
+          </w:rPr>
+          <m:t>d</m:t>
+        </m:r>
+      </m:oMath>
+      <w:r>
+        <w:t xml:space="preserve"> saadaan myös laskettua Carmichael funktion ja julkisen avaimen avulla.</w:t>
+      </w:r>
+      <w:r>
+        <w:t xml:space="preserve"> Viesti  </w:t>
+      </w:r>
+      <m:oMath>
+        <m:r>
+          <w:rPr>
+            <w:rFonts w:ascii="Cambria Math" w:eastAsiaTheme="minorEastAsia" w:hAnsi="Cambria Math"/>
+          </w:rPr>
+          <m:t>m</m:t>
+        </m:r>
+        <m:r>
+          <w:rPr>
+            <w:rFonts w:ascii="Cambria Math" w:eastAsiaTheme="minorEastAsia" w:hAnsi="Cambria Math"/>
+          </w:rPr>
+          <m:t xml:space="preserve"> (0&lt;m&lt;n)</m:t>
+        </m:r>
+      </m:oMath>
+      <w:r>
+        <w:t xml:space="preserve"> saadaan salattua laskemalla seuraava salakirjoitus </w:t>
+      </w:r>
+      <m:oMath>
+        <m:r>
+          <w:rPr>
+            <w:rFonts w:ascii="Cambria Math" w:hAnsi="Cambria Math"/>
+          </w:rPr>
+          <m:t>c</m:t>
+        </m:r>
+      </m:oMath>
+      <w:r>
+        <w:rPr>
+          <w:rFonts w:eastAsiaTheme="minorEastAsia"/>
+        </w:rPr>
+        <w:t xml:space="preserve"> käyttäen julkista avainta </w:t>
+      </w:r>
+      <m:oMath>
+        <m:r>
+          <w:rPr>
+            <w:rFonts w:ascii="Cambria Math" w:eastAsiaTheme="minorEastAsia" w:hAnsi="Cambria Math"/>
+          </w:rPr>
+          <m:t>e</m:t>
+        </m:r>
+      </m:oMath>
+      <w:r>
+        <w:rPr>
+          <w:rFonts w:eastAsiaTheme="minorEastAsia"/>
+        </w:rPr>
+        <w:t xml:space="preserve"> ja </w:t>
+      </w:r>
+      <m:oMath>
+        <m:r>
+          <w:rPr>
+            <w:rFonts w:ascii="Cambria Math" w:hAnsi="Cambria Math"/>
+          </w:rPr>
+          <m:t>n</m:t>
+        </m:r>
+      </m:oMath>
+      <w:r>
+        <w:rPr>
+          <w:rFonts w:eastAsiaTheme="minorEastAsia"/>
+        </w:rPr>
+        <w:t xml:space="preserve"> kaavalla </w:t>
+      </w:r>
+    </w:p>
+    <w:p>
+      <w:pPr>
+        <w:pStyle w:val="BodyText1"/>
+        <w:keepNext/>
+        <w:rPr>
+          <w:rFonts w:eastAsiaTheme="minorEastAsia"/>
+        </w:rPr>
+      </w:pPr>
+      <m:oMathPara>
+        <m:oMath>
+          <m:r>
+            <w:rPr>
+              <w:rFonts w:ascii="Cambria Math" w:hAnsi="Cambria Math"/>
+            </w:rPr>
+            <m:t>c ≡</m:t>
+          </m:r>
+          <m:sSup>
+            <m:sSupPr>
+              <m:ctrlPr>
+                <w:rPr>
+                  <w:rFonts w:ascii="Cambria Math" w:hAnsi="Cambria Math"/>
+                  <w:i/>
+                </w:rPr>
+              </m:ctrlPr>
+            </m:sSupPr>
+            <m:e>
+              <m:r>
+                <w:rPr>
+                  <w:rFonts w:ascii="Cambria Math" w:hAnsi="Cambria Math"/>
+                </w:rPr>
+                <m:t>m</m:t>
+              </m:r>
+            </m:e>
+            <m:sup>
+              <m:r>
+                <w:rPr>
+                  <w:rFonts w:ascii="Cambria Math" w:hAnsi="Cambria Math"/>
+                </w:rPr>
+                <m:t>e</m:t>
+              </m:r>
+            </m:sup>
+          </m:sSup>
+          <m:r>
+            <w:rPr>
+              <w:rFonts w:ascii="Cambria Math" w:hAnsi="Cambria Math"/>
+            </w:rPr>
+            <m:t xml:space="preserve"> (mod n)</m:t>
+          </m:r>
+        </m:oMath>
+      </m:oMathPara>
+    </w:p>
+    <w:p>
+      <w:pPr>
+        <w:pStyle w:val="BodyText1"/>
+        <w:keepNext/>
+      </w:pPr>
+      <w:r>
+        <w:t>TLS-kättely on prosessi, joka käynnistää TLS:ää käyttävän viestintäistunnon. TLS-kättelyn aikana kaksi kommunikoivaa osapuolta vaihtavat viestejä vahvistaakseen toisensa, sopiakseen käytettävät salausalgoritmit ja sopiakseen istuntoavaimista. TLS versioissa ennen 1.3 versiota  ensimmäisenä asiakas lähettää viestin palvelimelle, jossa se ilmoittaa tukemansa TLS versiot ja salaukset. Lisäksi asiakas lähettää satunnais generoidun numeron. Palvelin vastaa tähän viestiin korkeimman TLS version mitä molemmat osapuolet tukevat sekä molempien tukeman salauksen. Palvelin lähettää  oman satunnais generoidun numeron sekä SSL-sertifikaatin asiakkaalle, jonka avulla asiakas varmistaa sertifikaatin aitouden. Kun aitous on varmistettu, asiakkaalla on useampi mahdollinen tapa jakaa symmetriseen salaukseen käytettävä avain palvelimen kanssa. Yksinkertaisin on RSA- kättely, jossa asiakas lähettää palvelimelle avaimen salaamalla sen palvelimen julkisella avaimella. Näin palvelin pelkästään pystyy purkamaan salauksen sen omalla yksityisellä avaimellaan.</w:t>
+      </w:r>
+      <w:r>
+        <w:t xml:space="preserve"> </w:t>
+      </w:r>
+      <w:r>
+        <w:t>Monimutkaisempi tapa avaimen vaihtoon on käyttää Diffie–Hellman-avaintenvaihtoprotokollaa</w:t>
+      </w:r>
+      <w:r>
+        <w:t xml:space="preserve"> </w:t>
+      </w:r>
+      <w:r>
+        <w:t>(DH).</w:t>
+      </w:r>
+    </w:p>
+    <w:p/>
+    <w:p/>
+    <w:p/>
+    <w:p>
+      <w:pPr>
+        <w:rPr>
+          <w:sz w:val="22"/>
+        </w:rPr>
+      </w:pPr>
+    </w:p>
+    <w:p>
+      <w:pPr>
+        <w:jc w:val="center"/>
+      </w:pPr>
     </w:p>
     <w:p>
       <w:pPr>
@@ -8411,7 +8880,7 @@
                     </pic:cNvPicPr>
                   </pic:nvPicPr>
                   <pic:blipFill>
-                    <a:blip r:embed="rId25">
+                    <a:blip r:embed="rId24">
                       <a:extLst>
                         <a:ext uri="{28A0092B-C50C-407E-A947-70E740481C1C}">
                           <a14:useLocalDpi xmlns:a14="http://schemas.microsoft.com/office/drawing/2010/main" val="0"/>
@@ -8682,7 +9151,7 @@
                     </pic:cNvPicPr>
                   </pic:nvPicPr>
                   <pic:blipFill>
-                    <a:blip r:embed="rId26">
+                    <a:blip r:embed="rId25">
                       <a:extLst>
                         <a:ext uri="{28A0092B-C50C-407E-A947-70E740481C1C}">
                           <a14:useLocalDpi xmlns:a14="http://schemas.microsoft.com/office/drawing/2010/main" val="0"/>
@@ -9186,7 +9655,7 @@
       <w:pPr>
         <w:pStyle w:val="BodyText1"/>
       </w:pPr>
-      <w:hyperlink r:id="rId27" w:history="1">
+      <w:hyperlink r:id="rId26" w:history="1">
         <w:r>
           <w:rPr>
             <w:rStyle w:val="Hyperlink"/>
@@ -9281,7 +9750,7 @@
       <w:pPr>
         <w:pStyle w:val="BodyText1"/>
       </w:pPr>
-      <w:hyperlink r:id="rId28" w:history="1">
+      <w:hyperlink r:id="rId27" w:history="1">
         <w:r>
           <w:rPr>
             <w:rStyle w:val="Hyperlink"/>
@@ -9292,7 +9761,7 @@
       <w:r>
         <w:t xml:space="preserve">  </w:t>
       </w:r>
-      <w:hyperlink r:id="rId29" w:history="1">
+      <w:hyperlink r:id="rId28" w:history="1">
         <w:r>
           <w:rPr>
             <w:rStyle w:val="Hyperlink"/>
@@ -9349,7 +9818,7 @@
       <w:r>
         <w:t xml:space="preserve"> </w:t>
       </w:r>
-      <w:hyperlink r:id="rId30" w:history="1">
+      <w:hyperlink r:id="rId29" w:history="1">
         <w:r>
           <w:rPr>
             <w:rStyle w:val="Hyperlink"/>
@@ -9401,7 +9870,7 @@
       <w:r>
         <w:t xml:space="preserve"> </w:t>
       </w:r>
-      <w:hyperlink r:id="rId31" w:history="1">
+      <w:hyperlink r:id="rId30" w:history="1">
         <w:r>
           <w:rPr>
             <w:rStyle w:val="Hyperlink"/>
@@ -9412,7 +9881,7 @@
       <w:r>
         <w:t xml:space="preserve">  </w:t>
       </w:r>
-      <w:hyperlink r:id="rId32" w:history="1">
+      <w:hyperlink r:id="rId31" w:history="1">
         <w:r>
           <w:rPr>
             <w:rStyle w:val="Hyperlink"/>
@@ -11180,6 +11649,69 @@
                 <pic:pic xmlns:pic="http://schemas.openxmlformats.org/drawingml/2006/picture">
                   <pic:nvPicPr>
                     <pic:cNvPr id="36219263" name="Picture 1" descr="A graph of different colored bars&#10;&#10;Description automatically generated"/>
+                    <pic:cNvPicPr>
+                      <a:picLocks noChangeAspect="1" noChangeArrowheads="1"/>
+                    </pic:cNvPicPr>
+                  </pic:nvPicPr>
+                  <pic:blipFill>
+                    <a:blip r:embed="rId32">
+                      <a:extLst>
+                        <a:ext uri="{28A0092B-C50C-407E-A947-70E740481C1C}">
+                          <a14:useLocalDpi xmlns:a14="http://schemas.microsoft.com/office/drawing/2010/main" val="0"/>
+                        </a:ext>
+                      </a:extLst>
+                    </a:blip>
+                    <a:srcRect/>
+                    <a:stretch>
+                      <a:fillRect/>
+                    </a:stretch>
+                  </pic:blipFill>
+                  <pic:spPr bwMode="auto">
+                    <a:xfrm>
+                      <a:off x="0" y="0"/>
+                      <a:ext cx="5400040" cy="4054475"/>
+                    </a:xfrm>
+                    <a:prstGeom prst="rect">
+                      <a:avLst/>
+                    </a:prstGeom>
+                    <a:noFill/>
+                    <a:ln>
+                      <a:noFill/>
+                    </a:ln>
+                  </pic:spPr>
+                </pic:pic>
+              </a:graphicData>
+            </a:graphic>
+          </wp:inline>
+        </w:drawing>
+      </w:r>
+    </w:p>
+    <w:p>
+      <w:pPr>
+        <w:pStyle w:val="BodyText1"/>
+      </w:pPr>
+    </w:p>
+    <w:p>
+      <w:pPr>
+        <w:pStyle w:val="BodyText1"/>
+      </w:pPr>
+      <w:r>
+        <w:rPr>
+          <w:noProof/>
+        </w:rPr>
+        <w:drawing>
+          <wp:inline distT="0" distB="0" distL="0" distR="0" wp14:anchorId="6CFD170C" wp14:editId="206C0642">
+            <wp:extent cx="5400040" cy="4054475"/>
+            <wp:effectExtent l="0" t="0" r="0" b="0"/>
+            <wp:docPr id="190073973" name="Picture 2" descr="A graph of different colored bars&#10;&#10;Description automatically generated"/>
+            <wp:cNvGraphicFramePr>
+              <a:graphicFrameLocks xmlns:a="http://schemas.openxmlformats.org/drawingml/2006/main" noChangeAspect="1"/>
+            </wp:cNvGraphicFramePr>
+            <a:graphic xmlns:a="http://schemas.openxmlformats.org/drawingml/2006/main">
+              <a:graphicData uri="http://schemas.openxmlformats.org/drawingml/2006/picture">
+                <pic:pic xmlns:pic="http://schemas.openxmlformats.org/drawingml/2006/picture">
+                  <pic:nvPicPr>
+                    <pic:cNvPr id="190073973" name="Picture 2" descr="A graph of different colored bars&#10;&#10;Description automatically generated"/>
                     <pic:cNvPicPr>
                       <a:picLocks noChangeAspect="1" noChangeArrowheads="1"/>
                     </pic:cNvPicPr>
@@ -11221,20 +11753,228 @@
       <w:pPr>
         <w:pStyle w:val="BodyText1"/>
       </w:pPr>
+      <w:r>
+        <w:lastRenderedPageBreak/>
+        <w:t xml:space="preserve">1 M tiedosto </w:t>
+      </w:r>
+      <w:r>
+        <w:t>kasvaa</w:t>
+      </w:r>
+      <w:r>
+        <w:t xml:space="preserve"> hieman enemmän</w:t>
+      </w:r>
+      <w:r>
+        <w:t xml:space="preserve"> siirtäessä kuin suurempi 200 M tiedosto kaikilla muilla protokollilla, paitsi FTP:llä jolla se pysyy</w:t>
+      </w:r>
+      <w:r>
+        <w:t xml:space="preserve"> melkein</w:t>
+      </w:r>
+      <w:r>
+        <w:t xml:space="preserve"> samana.</w:t>
+      </w:r>
+      <w:r>
+        <w:t xml:space="preserve"> </w:t>
+      </w:r>
+      <w:r>
+        <w:t xml:space="preserve"> 1M </w:t>
+      </w:r>
+      <w:r>
+        <w:t>tiedoston</w:t>
+      </w:r>
+      <w:r>
+        <w:t xml:space="preserve"> kasvuprosentti on </w:t>
+      </w:r>
+      <w:r>
+        <w:t xml:space="preserve">3.7 </w:t>
+      </w:r>
+      <w:r>
+        <w:t>-</w:t>
+      </w:r>
+      <w:r>
+        <w:t xml:space="preserve"> 6.7 %</w:t>
+      </w:r>
+      <w:r>
+        <w:t xml:space="preserve"> välillä </w:t>
+      </w:r>
+      <w:r>
+        <w:t>ja 200 M tiedoston 4.0 - 4.7 % välillä.</w:t>
+      </w:r>
+      <w:r>
+        <w:t xml:space="preserve"> SFTP kasvaa eniten kummallakin tiedostokoolla. FTP kasvaa vähiten pienemmällä tiedostolla ja WebSocket puolestaan isommalla tiedostolla. Salatut protokollat kasvavat kaikista eniten isommolla tiedostolla ja pienemmällä tiedostolla SFTP ja HTTPS kasvavat eniten, mutta </w:t>
+      </w:r>
+      <w:r>
+        <w:t xml:space="preserve">FTPS kasvaa vähemmän kuin salaamattomat HTTP tai WebSocket. Pienellä tiedostolla kasvuun vaikuttaa enemmän esimerkiksi protokollan yhteydenavaus  ja käyttäjänhallinan prosessit. Esimerkiksi HTTP protokollaa </w:t>
+      </w:r>
+      <w:r>
+        <w:t>kasvattaa HTTP -pyynnön vastaus. Pienemmällä tiedostokoolla tämä vastaus on noin 1% tiedoston koosta.</w:t>
+      </w:r>
     </w:p>
     <w:p>
       <w:pPr>
         <w:pStyle w:val="BodyText1"/>
       </w:pPr>
+    </w:p>
+    <w:p>
+      <w:pPr>
+        <w:pStyle w:val="BodyText1"/>
+      </w:pPr>
+      <w:r>
+        <w:t>[</w:t>
+      </w:r>
+      <w:r>
+        <w:t>https://www.forbes.com/advisor/business/software/what-is-pcap/</w:t>
+      </w:r>
+      <w:r>
+        <w:t>]</w:t>
+      </w:r>
+    </w:p>
+    <w:p>
+      <w:pPr>
+        <w:pStyle w:val="Heading2"/>
+      </w:pPr>
+      <w:bookmarkStart w:id="20" w:name="_Toc73893667"/>
+      <w:r>
+        <w:t>T</w:t>
+      </w:r>
+      <w:r>
+        <w:t>ehokkuusvertailu</w:t>
+      </w:r>
+      <w:bookmarkEnd w:id="20"/>
+    </w:p>
+    <w:p>
+      <w:pPr>
+        <w:pStyle w:val="BodyText1"/>
+      </w:pPr>
+      <w:r>
+        <w:fldChar w:fldCharType="begin"/>
+      </w:r>
+      <w:r>
+        <w:instrText xml:space="preserve"> REF _Ref115924351 \h </w:instrText>
+      </w:r>
+      <w:r>
+        <w:fldChar w:fldCharType="separate"/>
+      </w:r>
+      <w:r>
+        <w:t xml:space="preserve">Kuva </w:t>
+      </w:r>
       <w:r>
         <w:rPr>
           <w:noProof/>
         </w:rPr>
+        <w:t>11</w:t>
+      </w:r>
+      <w:r>
+        <w:fldChar w:fldCharType="end"/>
+      </w:r>
+      <w:r>
+        <w:t xml:space="preserve"> esittää</w:t>
+      </w:r>
+      <w:r>
+        <w:t xml:space="preserve"> FTP</w:t>
+      </w:r>
+      <w:r>
+        <w:t>-</w:t>
+      </w:r>
+      <w:r>
+        <w:t>, FTPS</w:t>
+      </w:r>
+      <w:r>
+        <w:t>-</w:t>
+      </w:r>
+      <w:r>
+        <w:t xml:space="preserve"> sekä SFTP</w:t>
+      </w:r>
+      <w:r>
+        <w:t>-</w:t>
+      </w:r>
+      <w:r>
+        <w:t>latausten latausaikojen tulokset Python</w:t>
+      </w:r>
+      <w:r>
+        <w:t>-</w:t>
+      </w:r>
+      <w:r>
+        <w:t xml:space="preserve"> ja C#</w:t>
+      </w:r>
+      <w:r>
+        <w:t>-</w:t>
+      </w:r>
+      <w:r>
+        <w:t xml:space="preserve">kirjastoilla toteutettuna. </w:t>
+      </w:r>
+      <w:r>
+        <w:t>Kuvasta nähdään että SFTP on selvästi FTPtä ja FTPStä hitaampi molemmilla ohjelmointikielillä suurimmilla tiedost</w:t>
+      </w:r>
+      <w:r>
+        <w:t>oilla</w:t>
+      </w:r>
+      <w:r>
+        <w:t>. Pienellä tiedostokoolla SFTP ei ole hitaampi kuin FTP tai FTPS, mutta ero kasvaa voimakkaasti kun tiedoston koko kasvaa.</w:t>
+      </w:r>
+      <w:r>
+        <w:t xml:space="preserve"> </w:t>
+      </w:r>
+      <w:r>
+        <w:t>Python koodissa SFTP</w:t>
+      </w:r>
+      <w:r>
+        <w:t>:n</w:t>
+      </w:r>
+      <w:r>
+        <w:t xml:space="preserve"> suorituskyky on selvästi huonompi, </w:t>
+      </w:r>
+      <w:r>
+        <w:t>kuin mitä</w:t>
+      </w:r>
+      <w:r>
+        <w:t xml:space="preserve"> C#</w:t>
+      </w:r>
+      <w:r>
+        <w:t>-</w:t>
+      </w:r>
+      <w:r>
+        <w:t>koodilla on, mutta FTP</w:t>
+      </w:r>
+      <w:r>
+        <w:t>-</w:t>
+      </w:r>
+      <w:r>
+        <w:t xml:space="preserve"> ja FTPS</w:t>
+      </w:r>
+      <w:r>
+        <w:t>-</w:t>
+      </w:r>
+      <w:r>
+        <w:t>latausten kohdalla ohjelmointiielellä ei ole merkitystä.</w:t>
+      </w:r>
+      <w:r>
+        <w:t xml:space="preserve"> FTP ja FTPS suorituskyvyt eroavat toisistaan vain vähän. Pienillä tiedostoilla FTP on hieman nopeampi koska aloitusprosessi on </w:t>
+      </w:r>
+      <w:r>
+        <w:t>lyhyempi</w:t>
+      </w:r>
+      <w:r>
+        <w:t>,</w:t>
+      </w:r>
+      <w:r>
+        <w:t xml:space="preserve"> koska yhteyttä ei  salata.</w:t>
+      </w:r>
+    </w:p>
+    <w:p>
+      <w:pPr>
+        <w:pStyle w:val="BodyText1"/>
+        <w:keepNext/>
+      </w:pPr>
+      <w:r>
+        <w:rPr>
+          <w:noProof/>
+        </w:rPr>
+        <w:lastRenderedPageBreak/>
         <w:drawing>
-          <wp:inline distT="0" distB="0" distL="0" distR="0" wp14:anchorId="6CFD170C" wp14:editId="206C0642">
-            <wp:extent cx="5400040" cy="4054475"/>
+          <wp:inline distT="0" distB="0" distL="0" distR="0" wp14:anchorId="0C81FCE9" wp14:editId="36C3D069">
+            <wp:extent cx="5400040" cy="2826385"/>
             <wp:effectExtent l="0" t="0" r="0" b="0"/>
-            <wp:docPr id="190073973" name="Picture 2" descr="A graph of different colored bars&#10;&#10;Description automatically generated"/>
+            <wp:docPr id="11" name="Picture 11" descr="Chart, line chart&#10;&#10;Description automatically generated"/>
             <wp:cNvGraphicFramePr>
               <a:graphicFrameLocks xmlns:a="http://schemas.openxmlformats.org/drawingml/2006/main" noChangeAspect="1"/>
             </wp:cNvGraphicFramePr>
@@ -11242,13 +11982,170 @@
               <a:graphicData uri="http://schemas.openxmlformats.org/drawingml/2006/picture">
                 <pic:pic xmlns:pic="http://schemas.openxmlformats.org/drawingml/2006/picture">
                   <pic:nvPicPr>
-                    <pic:cNvPr id="190073973" name="Picture 2" descr="A graph of different colored bars&#10;&#10;Description automatically generated"/>
+                    <pic:cNvPr id="11" name="Picture 11" descr="Chart, line chart&#10;&#10;Description automatically generated"/>
                     <pic:cNvPicPr>
                       <a:picLocks noChangeAspect="1" noChangeArrowheads="1"/>
                     </pic:cNvPicPr>
                   </pic:nvPicPr>
                   <pic:blipFill>
                     <a:blip r:embed="rId34">
+                      <a:extLst>
+                        <a:ext uri="{28A0092B-C50C-407E-A947-70E740481C1C}">
+                          <a14:useLocalDpi xmlns:a14="http://schemas.microsoft.com/office/drawing/2010/main" val="0"/>
+                        </a:ext>
+                      </a:extLst>
+                    </a:blip>
+                    <a:srcRect/>
+                    <a:stretch>
+                      <a:fillRect/>
+                    </a:stretch>
+                  </pic:blipFill>
+                  <pic:spPr bwMode="auto">
+                    <a:xfrm>
+                      <a:off x="0" y="0"/>
+                      <a:ext cx="5400040" cy="2826385"/>
+                    </a:xfrm>
+                    <a:prstGeom prst="rect">
+                      <a:avLst/>
+                    </a:prstGeom>
+                    <a:noFill/>
+                    <a:ln>
+                      <a:noFill/>
+                    </a:ln>
+                  </pic:spPr>
+                </pic:pic>
+              </a:graphicData>
+            </a:graphic>
+          </wp:inline>
+        </w:drawing>
+      </w:r>
+    </w:p>
+    <w:p>
+      <w:pPr>
+        <w:pStyle w:val="Caption"/>
+      </w:pPr>
+      <w:bookmarkStart w:id="21" w:name="_Ref115924351"/>
+      <w:bookmarkStart w:id="22" w:name="_Ref108977386"/>
+      <w:r>
+        <w:t xml:space="preserve">Kuva </w:t>
+      </w:r>
+      <w:r>
+        <w:fldChar w:fldCharType="begin"/>
+      </w:r>
+      <w:r>
+        <w:instrText xml:space="preserve"> SEQ Kuva \* ARABIC </w:instrText>
+      </w:r>
+      <w:r>
+        <w:fldChar w:fldCharType="separate"/>
+      </w:r>
+      <w:r>
+        <w:rPr>
+          <w:noProof/>
+        </w:rPr>
+        <w:t>12</w:t>
+      </w:r>
+      <w:r>
+        <w:rPr>
+          <w:noProof/>
+        </w:rPr>
+        <w:fldChar w:fldCharType="end"/>
+      </w:r>
+      <w:bookmarkEnd w:id="21"/>
+      <w:r>
+        <w:t xml:space="preserve"> FTP, FTPS ja SFTP latausten tulokset</w:t>
+      </w:r>
+      <w:bookmarkEnd w:id="22"/>
+    </w:p>
+    <w:p>
+      <w:pPr>
+        <w:pStyle w:val="BodyText1"/>
+      </w:pPr>
+      <w:r>
+        <w:fldChar w:fldCharType="begin"/>
+      </w:r>
+      <w:r>
+        <w:instrText xml:space="preserve"> REF _Ref115924397 \h </w:instrText>
+      </w:r>
+      <w:r>
+        <w:fldChar w:fldCharType="separate"/>
+      </w:r>
+      <w:r>
+        <w:t xml:space="preserve">Kuva </w:t>
+      </w:r>
+      <w:r>
+        <w:rPr>
+          <w:noProof/>
+        </w:rPr>
+        <w:t>12</w:t>
+      </w:r>
+      <w:r>
+        <w:fldChar w:fldCharType="end"/>
+      </w:r>
+      <w:r>
+        <w:t xml:space="preserve"> esittää</w:t>
+      </w:r>
+      <w:r>
+        <w:t xml:space="preserve"> HTTP latauksien latausajat</w:t>
+      </w:r>
+      <w:r>
+        <w:t>. Latausten pyynnön koko on esitetty x-akselilla ja latausaika on esitetty y-akselilla. Pylväide</w:t>
+      </w:r>
+      <w:r>
+        <w:t>n</w:t>
+      </w:r>
+      <w:r>
+        <w:t xml:space="preserve"> väri puolestaan merkitsee eri pyynnön koodausta</w:t>
+      </w:r>
+      <w:r>
+        <w:t xml:space="preserve">.  </w:t>
+      </w:r>
+      <w:r>
+        <w:t xml:space="preserve">Kuvaajasta näkee selvästi että pyynnön koon suurentuessa latausaika pienenee </w:t>
+      </w:r>
+      <w:r>
+        <w:t xml:space="preserve">erittäin voimakkaasti kaikilla koodauksilla. Pienempi pyynnön koko aiheittaa useampia pyyntöjä </w:t>
+      </w:r>
+      <w:r>
+        <w:t>palvelimelle, joka hidastaa latausta merkittävästi.  5 kB</w:t>
+      </w:r>
+      <w:r>
+        <w:t>:n</w:t>
+      </w:r>
+      <w:r>
+        <w:t xml:space="preserve"> kok</w:t>
+      </w:r>
+      <w:r>
+        <w:t xml:space="preserve">osilla pyynnöillä hitain koodaus on base64, vaikka teoriassa array on kaikista hitain koska se kasvattaa eniten siirrettävän datan kokoa. </w:t>
+      </w:r>
+    </w:p>
+    <w:p>
+      <w:pPr>
+        <w:keepNext/>
+      </w:pPr>
+      <w:r>
+        <w:rPr>
+          <w:noProof/>
+        </w:rPr>
+        <w:lastRenderedPageBreak/>
+        <w:drawing>
+          <wp:inline distT="0" distB="0" distL="0" distR="0" wp14:anchorId="52A1214B" wp14:editId="68195301">
+            <wp:extent cx="5400040" cy="4054475"/>
+            <wp:effectExtent l="0" t="0" r="0" b="3175"/>
+            <wp:docPr id="12" name="Picture 12" descr="Chart, bar chart&#10;&#10;Description automatically generated"/>
+            <wp:cNvGraphicFramePr>
+              <a:graphicFrameLocks xmlns:a="http://schemas.openxmlformats.org/drawingml/2006/main" noChangeAspect="1"/>
+            </wp:cNvGraphicFramePr>
+            <a:graphic xmlns:a="http://schemas.openxmlformats.org/drawingml/2006/main">
+              <a:graphicData uri="http://schemas.openxmlformats.org/drawingml/2006/picture">
+                <pic:pic xmlns:pic="http://schemas.openxmlformats.org/drawingml/2006/picture">
+                  <pic:nvPicPr>
+                    <pic:cNvPr id="12" name="Picture 12" descr="Chart, bar chart&#10;&#10;Description automatically generated"/>
+                    <pic:cNvPicPr>
+                      <a:picLocks noChangeAspect="1" noChangeArrowheads="1"/>
+                    </pic:cNvPicPr>
+                  </pic:nvPicPr>
+                  <pic:blipFill>
+                    <a:blip r:embed="rId35">
                       <a:extLst>
                         <a:ext uri="{28A0092B-C50C-407E-A947-70E740481C1C}">
                           <a14:useLocalDpi xmlns:a14="http://schemas.microsoft.com/office/drawing/2010/main" val="0"/>
@@ -11282,219 +12179,126 @@
     </w:p>
     <w:p>
       <w:pPr>
+        <w:pStyle w:val="Caption"/>
+      </w:pPr>
+      <w:bookmarkStart w:id="23" w:name="_Ref115924397"/>
+      <w:r>
+        <w:t xml:space="preserve">Kuva </w:t>
+      </w:r>
+      <w:r>
+        <w:fldChar w:fldCharType="begin"/>
+      </w:r>
+      <w:r>
+        <w:instrText xml:space="preserve"> SEQ Kuva \* ARABIC </w:instrText>
+      </w:r>
+      <w:r>
+        <w:fldChar w:fldCharType="separate"/>
+      </w:r>
+      <w:r>
+        <w:rPr>
+          <w:noProof/>
+        </w:rPr>
+        <w:t>13</w:t>
+      </w:r>
+      <w:r>
+        <w:rPr>
+          <w:noProof/>
+        </w:rPr>
+        <w:fldChar w:fldCharType="end"/>
+      </w:r>
+      <w:bookmarkEnd w:id="23"/>
+      <w:r>
+        <w:t xml:space="preserve"> HTTP-latausten latausajat</w:t>
+      </w:r>
+    </w:p>
+    <w:p/>
+    <w:p>
+      <w:pPr>
+        <w:ind w:firstLine="0"/>
+      </w:pPr>
+    </w:p>
+    <w:p>
+      <w:pPr>
+        <w:ind w:firstLine="0"/>
+      </w:pPr>
+    </w:p>
+    <w:p>
+      <w:pPr>
         <w:pStyle w:val="BodyText1"/>
       </w:pPr>
       <w:r>
-        <w:lastRenderedPageBreak/>
-        <w:t xml:space="preserve">1 M tiedosto </w:t>
-      </w:r>
-      <w:r>
-        <w:t>kasvaa</w:t>
-      </w:r>
-      <w:r>
-        <w:t xml:space="preserve"> hieman enemmän</w:t>
-      </w:r>
-      <w:r>
-        <w:t xml:space="preserve"> siirtäessä kuin suurempi 200 M tiedosto kaikilla muilla protokollilla, paitsi FTP:llä jolla se pysyy</w:t>
-      </w:r>
-      <w:r>
-        <w:t xml:space="preserve"> melkein</w:t>
-      </w:r>
-      <w:r>
-        <w:t xml:space="preserve"> samana.</w:t>
+        <w:fldChar w:fldCharType="begin"/>
+      </w:r>
+      <w:r>
+        <w:instrText xml:space="preserve"> REF _Ref115923720 \h </w:instrText>
+      </w:r>
+      <w:r>
+        <w:fldChar w:fldCharType="separate"/>
+      </w:r>
+      <w:r>
+        <w:t xml:space="preserve">Kuva </w:t>
+      </w:r>
+      <w:r>
+        <w:rPr>
+          <w:noProof/>
+        </w:rPr>
+        <w:t>13</w:t>
+      </w:r>
+      <w:r>
+        <w:fldChar w:fldCharType="end"/>
+      </w:r>
+      <w:r>
+        <w:t xml:space="preserve"> esittä </w:t>
+      </w:r>
+      <w:r>
+        <w:t xml:space="preserve">HTTP -latausten </w:t>
+      </w:r>
+      <w:r>
+        <w:t xml:space="preserve">lähetettävän datan määrää suhteessa tiedoston kokoon. </w:t>
+      </w:r>
+      <w:r>
+        <w:t xml:space="preserve">Lähetettävä data on mitattu Wireshark -ohjelmalla jota käytetään verkkojen analyysiin. Siirrettävässä datassa on mukana kaikki TCP- tasolla siirtnyt data, </w:t>
+      </w:r>
+      <w:r>
+        <w:t>joten se katttaa siirretävän tiedosotn sekä HTTP- pyyntöön tarvittavan datan.</w:t>
+      </w:r>
+      <w:r>
+        <w:t xml:space="preserve"> Kun käytetään pientä 5kb kokoista pyyntöä lähetettävän datan määrä kasvaa reilusti kaikilla koodauksilla.</w:t>
       </w:r>
       <w:r>
         <w:t xml:space="preserve"> </w:t>
       </w:r>
       <w:r>
-        <w:t xml:space="preserve"> 1M </w:t>
-      </w:r>
-      <w:r>
-        <w:t>tiedoston</w:t>
-      </w:r>
-      <w:r>
-        <w:t xml:space="preserve"> kasvuprosentti on </w:t>
-      </w:r>
-      <w:r>
-        <w:t xml:space="preserve">3.7 </w:t>
-      </w:r>
-      <w:r>
-        <w:t>-</w:t>
-      </w:r>
-      <w:r>
-        <w:t xml:space="preserve"> 6.7 %</w:t>
-      </w:r>
-      <w:r>
-        <w:t xml:space="preserve"> välillä </w:t>
-      </w:r>
-      <w:r>
-        <w:t>ja 200 M tiedoston 4.0 - 4.7 % välillä.</w:t>
-      </w:r>
-      <w:r>
-        <w:t xml:space="preserve"> SFTP kasvaa eniten kummallakin tiedostokoolla. FTP kasvaa vähiten pienemmällä tiedostolla ja WebSocket puolestaan isommalla tiedostolla. Salatut protokollat kasvavat kaikista eniten isommolla tiedostolla ja pienemmällä tiedostolla SFTP ja HTTPS kasvavat eniten, mutta </w:t>
-      </w:r>
-      <w:r>
-        <w:t xml:space="preserve">FTPS kasvaa vähemmän kuin salaamattomat HTTP tai WebSocket. Pienellä tiedostolla kasvuun vaikuttaa enemmän esimerkiksi protokollan yhteydenavaus  ja käyttäjänhallinan prosessit. Esimerkiksi HTTP protokollaa </w:t>
-      </w:r>
-      <w:r>
-        <w:t>kasvattaa HTTP -pyynnön vastaus. Pienemmällä tiedostokoolla tämä vastaus on noin 1% tiedoston koosta.</w:t>
-      </w:r>
-    </w:p>
-    <w:p>
-      <w:pPr>
-        <w:pStyle w:val="BodyText1"/>
-      </w:pPr>
-    </w:p>
-    <w:p>
-      <w:pPr>
-        <w:pStyle w:val="BodyText1"/>
-      </w:pPr>
-      <w:r>
-        <w:t>[</w:t>
-      </w:r>
-      <w:r>
-        <w:t>https://www.forbes.com/advisor/business/software/what-is-pcap/</w:t>
-      </w:r>
-      <w:r>
-        <w:t>]</w:t>
-      </w:r>
-    </w:p>
-    <w:p>
-      <w:pPr>
-        <w:pStyle w:val="Heading2"/>
-      </w:pPr>
-      <w:bookmarkStart w:id="20" w:name="_Toc73893667"/>
-      <w:r>
-        <w:t>T</w:t>
-      </w:r>
-      <w:r>
-        <w:t>ehokkuusvertailu</w:t>
-      </w:r>
-      <w:bookmarkEnd w:id="20"/>
-    </w:p>
-    <w:p>
-      <w:pPr>
-        <w:pStyle w:val="BodyText1"/>
-      </w:pPr>
-      <w:r>
-        <w:fldChar w:fldCharType="begin"/>
-      </w:r>
-      <w:r>
-        <w:instrText xml:space="preserve"> REF _Ref115924351 \h </w:instrText>
-      </w:r>
-      <w:r>
-        <w:fldChar w:fldCharType="separate"/>
-      </w:r>
-      <w:r>
-        <w:t xml:space="preserve">Kuva </w:t>
-      </w:r>
-      <w:r>
-        <w:rPr>
-          <w:noProof/>
-        </w:rPr>
-        <w:t>11</w:t>
-      </w:r>
-      <w:r>
-        <w:fldChar w:fldCharType="end"/>
-      </w:r>
-      <w:r>
-        <w:t xml:space="preserve"> esittää</w:t>
-      </w:r>
-      <w:r>
-        <w:t xml:space="preserve"> FTP</w:t>
-      </w:r>
-      <w:r>
-        <w:t>-</w:t>
-      </w:r>
-      <w:r>
-        <w:t>, FTPS</w:t>
-      </w:r>
-      <w:r>
-        <w:t>-</w:t>
-      </w:r>
-      <w:r>
-        <w:t xml:space="preserve"> sekä SFTP</w:t>
-      </w:r>
-      <w:r>
-        <w:t>-</w:t>
-      </w:r>
-      <w:r>
-        <w:t>latausten latausaikojen tulokset Python</w:t>
-      </w:r>
-      <w:r>
-        <w:t>-</w:t>
-      </w:r>
-      <w:r>
-        <w:t xml:space="preserve"> ja C#</w:t>
-      </w:r>
-      <w:r>
-        <w:t>-</w:t>
-      </w:r>
-      <w:r>
-        <w:t xml:space="preserve">kirjastoilla toteutettuna. </w:t>
-      </w:r>
-      <w:r>
-        <w:t>Kuvasta nähdään että SFTP on selvästi FTPtä ja FTPStä hitaampi molemmilla ohjelmointikielillä suurimmilla tiedost</w:t>
-      </w:r>
-      <w:r>
-        <w:t>oilla</w:t>
-      </w:r>
-      <w:r>
-        <w:t>. Pienellä tiedostokoolla SFTP ei ole hitaampi kuin FTP tai FTPS, mutta ero kasvaa voimakkaasti kun tiedoston koko kasvaa.</w:t>
-      </w:r>
-      <w:r>
-        <w:t xml:space="preserve"> </w:t>
-      </w:r>
-      <w:r>
-        <w:t>Python koodissa SFTP</w:t>
-      </w:r>
-      <w:r>
-        <w:t>:n</w:t>
-      </w:r>
-      <w:r>
-        <w:t xml:space="preserve"> suorituskyky on selvästi huonompi, </w:t>
-      </w:r>
-      <w:r>
-        <w:t>kuin mitä</w:t>
-      </w:r>
-      <w:r>
-        <w:t xml:space="preserve"> C#</w:t>
-      </w:r>
-      <w:r>
-        <w:t>-</w:t>
-      </w:r>
-      <w:r>
-        <w:t>koodilla on, mutta FTP</w:t>
-      </w:r>
-      <w:r>
-        <w:t>-</w:t>
-      </w:r>
-      <w:r>
-        <w:t xml:space="preserve"> ja FTPS</w:t>
-      </w:r>
-      <w:r>
-        <w:t>-</w:t>
-      </w:r>
-      <w:r>
-        <w:t>latausten kohdalla ohjelmointiielellä ei ole merkitystä.</w:t>
-      </w:r>
-      <w:r>
-        <w:t xml:space="preserve"> FTP ja FTPS suorituskyvyt eroavat toisistaan vain vähän. Pienillä tiedostoilla FTP on hieman nopeampi koska aloitusprosessi on </w:t>
-      </w:r>
-      <w:r>
-        <w:t>lyhyempi</w:t>
-      </w:r>
-      <w:r>
-        <w:t>,</w:t>
-      </w:r>
-      <w:r>
-        <w:t xml:space="preserve"> koska yhteyttä ei  salata.</w:t>
-      </w:r>
-    </w:p>
-    <w:p>
-      <w:pPr>
-        <w:pStyle w:val="BodyText1"/>
+        <w:t xml:space="preserve">Teoriassa form-data on  kaikista tehokkain tapa lähettää </w:t>
+      </w:r>
+      <w:r>
+        <w:t>dataa ja data siirtyy binäärimuodossa. Form-data kasvattaa lähetettävän datan määrää vain muutamalla prosentilla kun lähetettävän pyynnön koko on suuri. B</w:t>
+      </w:r>
+      <w:r>
+        <w:t>ase64 koodaus kasvattaa lähetettävän tiedoston kokoa noin 33%</w:t>
+      </w:r>
+      <w:r>
+        <w:t xml:space="preserve"> kun käytetään suurta pyyntöä</w:t>
+      </w:r>
+      <w:r>
+        <w:t>.</w:t>
+      </w:r>
+      <w:r>
+        <w:t xml:space="preserve"> Array koodaus kasvattaa siirrettävän datan 100% suuremmaksi mitä alkuperäinen tiedosto, jonka takia se ehdottomasti huonoin tapa siirtää tiedostoja HTTP protokollan avulla.</w:t>
+      </w:r>
+      <w:r>
+        <w:t xml:space="preserve"> Ainoastaan 500 kB on nähtävissä selkeasti teoreettinen tulos että form-data on nopein jonka jälkeen base64 koodaus on noin 33% hitaampi sekä array useampi kertoja hitaampi.</w:t>
+      </w:r>
+    </w:p>
+    <w:p>
+      <w:pPr>
+        <w:ind w:firstLine="0"/>
+      </w:pPr>
+    </w:p>
+    <w:p>
+      <w:pPr>
         <w:keepNext/>
+        <w:ind w:firstLine="0"/>
       </w:pPr>
       <w:r>
         <w:rPr>
@@ -11502,10 +12306,10 @@
         </w:rPr>
         <w:lastRenderedPageBreak/>
         <w:drawing>
-          <wp:inline distT="0" distB="0" distL="0" distR="0" wp14:anchorId="0C81FCE9" wp14:editId="36C3D069">
-            <wp:extent cx="5400040" cy="2826385"/>
-            <wp:effectExtent l="0" t="0" r="0" b="0"/>
-            <wp:docPr id="11" name="Picture 11" descr="Chart, line chart&#10;&#10;Description automatically generated"/>
+          <wp:inline distT="0" distB="0" distL="0" distR="0" wp14:anchorId="49AD166E" wp14:editId="38613563">
+            <wp:extent cx="5400040" cy="4054475"/>
+            <wp:effectExtent l="0" t="0" r="0" b="3175"/>
+            <wp:docPr id="16" name="Picture 16" descr="Chart, bar chart&#10;&#10;Description automatically generated"/>
             <wp:cNvGraphicFramePr>
               <a:graphicFrameLocks xmlns:a="http://schemas.openxmlformats.org/drawingml/2006/main" noChangeAspect="1"/>
             </wp:cNvGraphicFramePr>
@@ -11513,164 +12317,7 @@
               <a:graphicData uri="http://schemas.openxmlformats.org/drawingml/2006/picture">
                 <pic:pic xmlns:pic="http://schemas.openxmlformats.org/drawingml/2006/picture">
                   <pic:nvPicPr>
-                    <pic:cNvPr id="11" name="Picture 11" descr="Chart, line chart&#10;&#10;Description automatically generated"/>
-                    <pic:cNvPicPr>
-                      <a:picLocks noChangeAspect="1" noChangeArrowheads="1"/>
-                    </pic:cNvPicPr>
-                  </pic:nvPicPr>
-                  <pic:blipFill>
-                    <a:blip r:embed="rId35">
-                      <a:extLst>
-                        <a:ext uri="{28A0092B-C50C-407E-A947-70E740481C1C}">
-                          <a14:useLocalDpi xmlns:a14="http://schemas.microsoft.com/office/drawing/2010/main" val="0"/>
-                        </a:ext>
-                      </a:extLst>
-                    </a:blip>
-                    <a:srcRect/>
-                    <a:stretch>
-                      <a:fillRect/>
-                    </a:stretch>
-                  </pic:blipFill>
-                  <pic:spPr bwMode="auto">
-                    <a:xfrm>
-                      <a:off x="0" y="0"/>
-                      <a:ext cx="5400040" cy="2826385"/>
-                    </a:xfrm>
-                    <a:prstGeom prst="rect">
-                      <a:avLst/>
-                    </a:prstGeom>
-                    <a:noFill/>
-                    <a:ln>
-                      <a:noFill/>
-                    </a:ln>
-                  </pic:spPr>
-                </pic:pic>
-              </a:graphicData>
-            </a:graphic>
-          </wp:inline>
-        </w:drawing>
-      </w:r>
-    </w:p>
-    <w:p>
-      <w:pPr>
-        <w:pStyle w:val="Caption"/>
-      </w:pPr>
-      <w:bookmarkStart w:id="21" w:name="_Ref115924351"/>
-      <w:bookmarkStart w:id="22" w:name="_Ref108977386"/>
-      <w:r>
-        <w:t xml:space="preserve">Kuva </w:t>
-      </w:r>
-      <w:r>
-        <w:fldChar w:fldCharType="begin"/>
-      </w:r>
-      <w:r>
-        <w:instrText xml:space="preserve"> SEQ Kuva \* ARABIC </w:instrText>
-      </w:r>
-      <w:r>
-        <w:fldChar w:fldCharType="separate"/>
-      </w:r>
-      <w:r>
-        <w:rPr>
-          <w:noProof/>
-        </w:rPr>
-        <w:t>12</w:t>
-      </w:r>
-      <w:r>
-        <w:rPr>
-          <w:noProof/>
-        </w:rPr>
-        <w:fldChar w:fldCharType="end"/>
-      </w:r>
-      <w:bookmarkEnd w:id="21"/>
-      <w:r>
-        <w:t xml:space="preserve"> FTP, FTPS ja SFTP latausten tulokset</w:t>
-      </w:r>
-      <w:bookmarkEnd w:id="22"/>
-    </w:p>
-    <w:p>
-      <w:pPr>
-        <w:pStyle w:val="BodyText1"/>
-      </w:pPr>
-      <w:r>
-        <w:fldChar w:fldCharType="begin"/>
-      </w:r>
-      <w:r>
-        <w:instrText xml:space="preserve"> REF _Ref115924397 \h </w:instrText>
-      </w:r>
-      <w:r>
-        <w:fldChar w:fldCharType="separate"/>
-      </w:r>
-      <w:r>
-        <w:t xml:space="preserve">Kuva </w:t>
-      </w:r>
-      <w:r>
-        <w:rPr>
-          <w:noProof/>
-        </w:rPr>
-        <w:t>12</w:t>
-      </w:r>
-      <w:r>
-        <w:fldChar w:fldCharType="end"/>
-      </w:r>
-      <w:r>
-        <w:t xml:space="preserve"> esittää</w:t>
-      </w:r>
-      <w:r>
-        <w:t xml:space="preserve"> HTTP latauksien latausajat</w:t>
-      </w:r>
-      <w:r>
-        <w:t>. Latausten pyynnön koko on esitetty x-akselilla ja latausaika on esitetty y-akselilla. Pylväide</w:t>
-      </w:r>
-      <w:r>
-        <w:t>n</w:t>
-      </w:r>
-      <w:r>
-        <w:t xml:space="preserve"> väri puolestaan merkitsee eri pyynnön koodausta</w:t>
-      </w:r>
-      <w:r>
-        <w:t xml:space="preserve">.  </w:t>
-      </w:r>
-      <w:r>
-        <w:t xml:space="preserve">Kuvaajasta näkee selvästi että pyynnön koon suurentuessa latausaika pienenee </w:t>
-      </w:r>
-      <w:r>
-        <w:t xml:space="preserve">erittäin voimakkaasti kaikilla koodauksilla. Pienempi pyynnön koko aiheittaa useampia pyyntöjä </w:t>
-      </w:r>
-      <w:r>
-        <w:t>palvelimelle, joka hidastaa latausta merkittävästi.  5 kB</w:t>
-      </w:r>
-      <w:r>
-        <w:t>:n</w:t>
-      </w:r>
-      <w:r>
-        <w:t xml:space="preserve"> kok</w:t>
-      </w:r>
-      <w:r>
-        <w:t xml:space="preserve">osilla pyynnöillä hitain koodaus on base64, vaikka teoriassa array on kaikista hitain koska se kasvattaa eniten siirrettävän datan kokoa. </w:t>
-      </w:r>
-    </w:p>
-    <w:p>
-      <w:pPr>
-        <w:keepNext/>
-      </w:pPr>
-      <w:r>
-        <w:rPr>
-          <w:noProof/>
-        </w:rPr>
-        <w:lastRenderedPageBreak/>
-        <w:drawing>
-          <wp:inline distT="0" distB="0" distL="0" distR="0" wp14:anchorId="52A1214B" wp14:editId="68195301">
-            <wp:extent cx="5400040" cy="4054475"/>
-            <wp:effectExtent l="0" t="0" r="0" b="3175"/>
-            <wp:docPr id="12" name="Picture 12" descr="Chart, bar chart&#10;&#10;Description automatically generated"/>
-            <wp:cNvGraphicFramePr>
-              <a:graphicFrameLocks xmlns:a="http://schemas.openxmlformats.org/drawingml/2006/main" noChangeAspect="1"/>
-            </wp:cNvGraphicFramePr>
-            <a:graphic xmlns:a="http://schemas.openxmlformats.org/drawingml/2006/main">
-              <a:graphicData uri="http://schemas.openxmlformats.org/drawingml/2006/picture">
-                <pic:pic xmlns:pic="http://schemas.openxmlformats.org/drawingml/2006/picture">
-                  <pic:nvPicPr>
-                    <pic:cNvPr id="12" name="Picture 12" descr="Chart, bar chart&#10;&#10;Description automatically generated"/>
+                    <pic:cNvPr id="16" name="Picture 16" descr="Chart, bar chart&#10;&#10;Description automatically generated"/>
                     <pic:cNvPicPr>
                       <a:picLocks noChangeAspect="1" noChangeArrowheads="1"/>
                     </pic:cNvPicPr>
@@ -11712,7 +12359,7 @@
       <w:pPr>
         <w:pStyle w:val="Caption"/>
       </w:pPr>
-      <w:bookmarkStart w:id="23" w:name="_Ref115924397"/>
+      <w:bookmarkStart w:id="24" w:name="_Ref115923720"/>
       <w:r>
         <w:t xml:space="preserve">Kuva </w:t>
       </w:r>
@@ -11729,7 +12376,7 @@
         <w:rPr>
           <w:noProof/>
         </w:rPr>
-        <w:t>13</w:t>
+        <w:t>14</w:t>
       </w:r>
       <w:r>
         <w:rPr>
@@ -11737,21 +12384,10 @@
         </w:rPr>
         <w:fldChar w:fldCharType="end"/>
       </w:r>
-      <w:bookmarkEnd w:id="23"/>
-      <w:r>
-        <w:t xml:space="preserve"> HTTP-latausten latausajat</w:t>
-      </w:r>
-    </w:p>
-    <w:p/>
-    <w:p>
-      <w:pPr>
-        <w:ind w:firstLine="0"/>
-      </w:pPr>
-    </w:p>
-    <w:p>
-      <w:pPr>
-        <w:ind w:firstLine="0"/>
-      </w:pPr>
+      <w:bookmarkEnd w:id="24"/>
+      <w:r>
+        <w:t xml:space="preserve"> HTTP  -latausten tiedoston kasvu lähettäessä</w:t>
+      </w:r>
     </w:p>
     <w:p>
       <w:pPr>
@@ -11761,7 +12397,7 @@
         <w:fldChar w:fldCharType="begin"/>
       </w:r>
       <w:r>
-        <w:instrText xml:space="preserve"> REF _Ref115923720 \h </w:instrText>
+        <w:instrText xml:space="preserve"> REF _Ref115924454 \h </w:instrText>
       </w:r>
       <w:r>
         <w:fldChar w:fldCharType="separate"/>
@@ -11773,58 +12409,146 @@
         <w:rPr>
           <w:noProof/>
         </w:rPr>
-        <w:t>13</w:t>
+        <w:t>14</w:t>
       </w:r>
       <w:r>
         <w:fldChar w:fldCharType="end"/>
       </w:r>
       <w:r>
-        <w:t xml:space="preserve"> esittä </w:t>
-      </w:r>
-      <w:r>
-        <w:t xml:space="preserve">HTTP -latausten </w:t>
-      </w:r>
-      <w:r>
-        <w:t xml:space="preserve">lähetettävän datan määrää suhteessa tiedoston kokoon. </w:t>
-      </w:r>
-      <w:r>
-        <w:t xml:space="preserve">Lähetettävä data on mitattu Wireshark -ohjelmalla jota käytetään verkkojen analyysiin. Siirrettävässä datassa on mukana kaikki TCP- tasolla siirtnyt data, </w:t>
-      </w:r>
-      <w:r>
-        <w:t>joten se katttaa siirretävän tiedosotn sekä HTTP- pyyntöön tarvittavan datan.</w:t>
-      </w:r>
-      <w:r>
-        <w:t xml:space="preserve"> Kun käytetään pientä 5kb kokoista pyyntöä lähetettävän datan määrä kasvaa reilusti kaikilla koodauksilla.</w:t>
-      </w:r>
-      <w:r>
         <w:t xml:space="preserve"> </w:t>
       </w:r>
       <w:r>
-        <w:t xml:space="preserve">Teoriassa form-data on  kaikista tehokkain tapa lähettää </w:t>
-      </w:r>
-      <w:r>
-        <w:t>dataa ja data siirtyy binäärimuodossa. Form-data kasvattaa lähetettävän datan määrää vain muutamalla prosentilla kun lähetettävän pyynnön koko on suuri. B</w:t>
-      </w:r>
-      <w:r>
-        <w:t>ase64 koodaus kasvattaa lähetettävän tiedoston kokoa noin 33%</w:t>
-      </w:r>
-      <w:r>
-        <w:t xml:space="preserve"> kun käytetään suurta pyyntöä</w:t>
-      </w:r>
-      <w:r>
-        <w:t>.</w:t>
-      </w:r>
-      <w:r>
-        <w:t xml:space="preserve"> Array koodaus kasvattaa siirrettävän datan 100% suuremmaksi mitä alkuperäinen tiedosto, jonka takia se ehdottomasti huonoin tapa siirtää tiedostoja HTTP protokollan avulla.</w:t>
-      </w:r>
-      <w:r>
-        <w:t xml:space="preserve"> Ainoastaan 500 kB on nähtävissä selkeasti teoreettinen tulos että form-data on nopein jonka jälkeen base64 koodaus on noin 33% hitaampi sekä array useampi kertoja hitaampi.</w:t>
-      </w:r>
-    </w:p>
-    <w:p>
-      <w:pPr>
-        <w:ind w:firstLine="0"/>
-      </w:pPr>
+        <w:t>esit</w:t>
+      </w:r>
+      <w:r>
+        <w:t>tää</w:t>
+      </w:r>
+      <w:r>
+        <w:t xml:space="preserve"> Webocket</w:t>
+      </w:r>
+      <w:r>
+        <w:t>-</w:t>
+      </w:r>
+      <w:r>
+        <w:t>lataukse</w:t>
+      </w:r>
+      <w:r>
+        <w:t>n</w:t>
+      </w:r>
+      <w:r>
+        <w:t xml:space="preserve"> tulokset. </w:t>
+      </w:r>
+      <w:r>
+        <w:t>Websocket</w:t>
+      </w:r>
+      <w:r>
+        <w:t>-</w:t>
+      </w:r>
+      <w:r>
+        <w:t>yhteys luotiin .NET</w:t>
+      </w:r>
+      <w:r>
+        <w:t>:n</w:t>
+      </w:r>
+      <w:r>
+        <w:t xml:space="preserve"> SignalR</w:t>
+      </w:r>
+      <w:r>
+        <w:t>-</w:t>
+      </w:r>
+      <w:r>
+        <w:t>kirjaston avulla. SignalR</w:t>
+      </w:r>
+      <w:r>
+        <w:t>-</w:t>
+      </w:r>
+      <w:r>
+        <w:t xml:space="preserve">kirjasto on osa .NET joten sitä ei tarvitse erikseen asentaa </w:t>
+      </w:r>
+      <w:r>
+        <w:t>palvelimelle</w:t>
+      </w:r>
+      <w:r>
+        <w:t>, mutta selaimeen se tarvitsi asentaa npm</w:t>
+      </w:r>
+      <w:r>
+        <w:t>-</w:t>
+      </w:r>
+      <w:r>
+        <w:t>pakettina. Signal käyttää konepellin alla selaimen Websocket API</w:t>
+      </w:r>
+      <w:r>
+        <w:t>:</w:t>
+      </w:r>
+      <w:r>
+        <w:t xml:space="preserve">a, mutta se luo korkeamman tason rajapinnan, mahdollistaen </w:t>
+      </w:r>
+      <w:r>
+        <w:t>palvelinpään</w:t>
+      </w:r>
+      <w:r>
+        <w:t xml:space="preserve"> funktioiden kutsumisen käyttöliittymästä websocket</w:t>
+      </w:r>
+      <w:r>
+        <w:t>-</w:t>
+      </w:r>
+      <w:r>
+        <w:t>yhteyden avulla.</w:t>
+      </w:r>
+      <w:r>
+        <w:t xml:space="preserve"> Binääriviestintää varten SignalR kirjastoon joutuu asenta</w:t>
+      </w:r>
+      <w:r>
+        <w:t>m</w:t>
+      </w:r>
+      <w:r>
+        <w:t>a</w:t>
+      </w:r>
+      <w:r>
+        <w:t>an</w:t>
+      </w:r>
+      <w:r>
+        <w:t xml:space="preserve"> lisäosan Nuget paketin nimeltään MessagePack sekä käyttöliittymään saman</w:t>
+      </w:r>
+      <w:r>
+        <w:t xml:space="preserve"> </w:t>
+      </w:r>
+      <w:r>
+        <w:t>nimisen npm</w:t>
+      </w:r>
+      <w:r>
+        <w:t>-</w:t>
+      </w:r>
+      <w:r>
+        <w:t>paketin.</w:t>
+      </w:r>
+      <w:r>
+        <w:t xml:space="preserve"> Lataus suoritettiin sekä merkkijono viestinä että binäärinä</w:t>
+      </w:r>
+      <w:r>
+        <w:t xml:space="preserve"> ja te</w:t>
+      </w:r>
+      <w:r>
+        <w:t>s</w:t>
+      </w:r>
+      <w:r>
+        <w:t xml:space="preserve">tissä käytettiin kolmea erikokoista tiedostoa. </w:t>
+      </w:r>
+      <w:r>
+        <w:t>Latausten ajat olivat hyvin sama</w:t>
+      </w:r>
+      <w:r>
+        <w:t>nlaiset</w:t>
+      </w:r>
+      <w:r>
+        <w:t xml:space="preserve"> riippumatta käytettiinkö merkkijono- vai binääriformaattia. Pienimmillä tiedostoilla merkkijono oli hitusen nopeampi, mutta suuremmalla tiedostolla </w:t>
+      </w:r>
+      <w:r>
+        <w:t xml:space="preserve">binääri oli hieman nopeampi. Teoriassa binääriformaatti pitäisi olla nopeampi, koska siirrettävä data on pienempi. </w:t>
+      </w:r>
+      <w:r>
+        <w:t xml:space="preserve"> </w:t>
+      </w:r>
     </w:p>
     <w:p>
       <w:pPr>
@@ -11837,10 +12561,10 @@
         </w:rPr>
         <w:lastRenderedPageBreak/>
         <w:drawing>
-          <wp:inline distT="0" distB="0" distL="0" distR="0" wp14:anchorId="49AD166E" wp14:editId="38613563">
+          <wp:inline distT="0" distB="0" distL="0" distR="0" wp14:anchorId="39B39EF0" wp14:editId="5EDA3367">
             <wp:extent cx="5400040" cy="4054475"/>
             <wp:effectExtent l="0" t="0" r="0" b="3175"/>
-            <wp:docPr id="16" name="Picture 16" descr="Chart, bar chart&#10;&#10;Description automatically generated"/>
+            <wp:docPr id="6" name="Picture 6" descr="Chart&#10;&#10;Description automatically generated"/>
             <wp:cNvGraphicFramePr>
               <a:graphicFrameLocks xmlns:a="http://schemas.openxmlformats.org/drawingml/2006/main" noChangeAspect="1"/>
             </wp:cNvGraphicFramePr>
@@ -11848,7 +12572,7 @@
               <a:graphicData uri="http://schemas.openxmlformats.org/drawingml/2006/picture">
                 <pic:pic xmlns:pic="http://schemas.openxmlformats.org/drawingml/2006/picture">
                   <pic:nvPicPr>
-                    <pic:cNvPr id="16" name="Picture 16" descr="Chart, bar chart&#10;&#10;Description automatically generated"/>
+                    <pic:cNvPr id="6" name="Picture 6" descr="Chart&#10;&#10;Description automatically generated"/>
                     <pic:cNvPicPr>
                       <a:picLocks noChangeAspect="1" noChangeArrowheads="1"/>
                     </pic:cNvPicPr>
@@ -11890,7 +12614,7 @@
       <w:pPr>
         <w:pStyle w:val="Caption"/>
       </w:pPr>
-      <w:bookmarkStart w:id="24" w:name="_Ref115923720"/>
+      <w:bookmarkStart w:id="25" w:name="_Ref115924454"/>
       <w:r>
         <w:t xml:space="preserve">Kuva </w:t>
       </w:r>
@@ -11907,7 +12631,7 @@
         <w:rPr>
           <w:noProof/>
         </w:rPr>
-        <w:t>14</w:t>
+        <w:t>15</w:t>
       </w:r>
       <w:r>
         <w:rPr>
@@ -11915,176 +12639,68 @@
         </w:rPr>
         <w:fldChar w:fldCharType="end"/>
       </w:r>
-      <w:bookmarkEnd w:id="24"/>
-      <w:r>
-        <w:t xml:space="preserve"> HTTP  -latausten tiedoston kasvu lähettäessä</w:t>
+      <w:bookmarkEnd w:id="25"/>
+      <w:r>
+        <w:t xml:space="preserve"> Websocket-lataus</w:t>
+      </w:r>
+      <w:r>
+        <w:tab/>
+      </w:r>
+      <w:r>
+        <w:tab/>
+      </w:r>
+      <w:r>
+        <w:tab/>
+      </w:r>
+    </w:p>
+    <w:p>
+      <w:pPr>
+        <w:ind w:firstLine="0"/>
+      </w:pPr>
+      <w:r>
+        <w:fldChar w:fldCharType="begin"/>
+      </w:r>
+      <w:r>
+        <w:instrText xml:space="preserve"> REF _Ref115930131 \h </w:instrText>
+      </w:r>
+      <w:r>
+        <w:fldChar w:fldCharType="separate"/>
+      </w:r>
+      <w:r>
+        <w:t xml:space="preserve">Kuva </w:t>
+      </w:r>
+      <w:r>
+        <w:rPr>
+          <w:noProof/>
+        </w:rPr>
+        <w:t>15</w:t>
+      </w:r>
+      <w:r>
+        <w:fldChar w:fldCharType="end"/>
+      </w:r>
+      <w:r>
+        <w:t xml:space="preserve"> e</w:t>
+      </w:r>
+      <w:r>
+        <w:t>sittää siirrettävän datan suuruutta verrattuna alkuperäiseen tiedostoon. Siirrettävä data on mitattu TCP -tasolla</w:t>
+      </w:r>
+      <w:r>
+        <w:t>,</w:t>
+      </w:r>
+      <w:r>
+        <w:t xml:space="preserve"> samaan tapaan kuin HTTP -pyyntöjen siirrettävän datan suuruutta vertailtaessa.  </w:t>
+      </w:r>
+      <w:r>
+        <w:t xml:space="preserve">String -formaatilla lähetettäessä siirrettävä data on kaksinkertainen alkuperäiseen tiedsotoon nähden ja binary -formattissa </w:t>
+      </w:r>
+      <w:r>
+        <w:t>siirrettävä data 11% suurempi mitä alkuperäinen tiedosto.</w:t>
       </w:r>
     </w:p>
     <w:p>
       <w:pPr>
         <w:pStyle w:val="BodyText1"/>
-      </w:pPr>
-      <w:r>
-        <w:fldChar w:fldCharType="begin"/>
-      </w:r>
-      <w:r>
-        <w:instrText xml:space="preserve"> REF _Ref115924454 \h </w:instrText>
-      </w:r>
-      <w:r>
-        <w:fldChar w:fldCharType="separate"/>
-      </w:r>
-      <w:r>
-        <w:t xml:space="preserve">Kuva </w:t>
-      </w:r>
-      <w:r>
-        <w:rPr>
-          <w:noProof/>
-        </w:rPr>
-        <w:t>14</w:t>
-      </w:r>
-      <w:r>
-        <w:fldChar w:fldCharType="end"/>
-      </w:r>
-      <w:r>
-        <w:t xml:space="preserve"> </w:t>
-      </w:r>
-      <w:r>
-        <w:t>esit</w:t>
-      </w:r>
-      <w:r>
-        <w:t>tää</w:t>
-      </w:r>
-      <w:r>
-        <w:t xml:space="preserve"> Webocket</w:t>
-      </w:r>
-      <w:r>
-        <w:t>-</w:t>
-      </w:r>
-      <w:r>
-        <w:t>lataukse</w:t>
-      </w:r>
-      <w:r>
-        <w:t>n</w:t>
-      </w:r>
-      <w:r>
-        <w:t xml:space="preserve"> tulokset. </w:t>
-      </w:r>
-      <w:r>
-        <w:t>Websocket</w:t>
-      </w:r>
-      <w:r>
-        <w:t>-</w:t>
-      </w:r>
-      <w:r>
-        <w:t>yhteys luotiin .NET</w:t>
-      </w:r>
-      <w:r>
-        <w:t>:n</w:t>
-      </w:r>
-      <w:r>
-        <w:t xml:space="preserve"> SignalR</w:t>
-      </w:r>
-      <w:r>
-        <w:t>-</w:t>
-      </w:r>
-      <w:r>
-        <w:t>kirjaston avulla. SignalR</w:t>
-      </w:r>
-      <w:r>
-        <w:t>-</w:t>
-      </w:r>
-      <w:r>
-        <w:t xml:space="preserve">kirjasto on osa .NET joten sitä ei tarvitse erikseen asentaa </w:t>
-      </w:r>
-      <w:r>
-        <w:t>palvelimelle</w:t>
-      </w:r>
-      <w:r>
-        <w:t>, mutta selaimeen se tarvitsi asentaa npm</w:t>
-      </w:r>
-      <w:r>
-        <w:t>-</w:t>
-      </w:r>
-      <w:r>
-        <w:t>pakettina. Signal käyttää konepellin alla selaimen Websocket API</w:t>
-      </w:r>
-      <w:r>
-        <w:t>:</w:t>
-      </w:r>
-      <w:r>
-        <w:t xml:space="preserve">a, mutta se luo korkeamman tason rajapinnan, mahdollistaen </w:t>
-      </w:r>
-      <w:r>
-        <w:t>palvelinpään</w:t>
-      </w:r>
-      <w:r>
-        <w:t xml:space="preserve"> funktioiden kutsumisen käyttöliittymästä websocket</w:t>
-      </w:r>
-      <w:r>
-        <w:t>-</w:t>
-      </w:r>
-      <w:r>
-        <w:t>yhteyden avulla.</w:t>
-      </w:r>
-      <w:r>
-        <w:t xml:space="preserve"> Binääriviestintää varten SignalR kirjastoon joutuu asenta</w:t>
-      </w:r>
-      <w:r>
-        <w:t>m</w:t>
-      </w:r>
-      <w:r>
-        <w:t>a</w:t>
-      </w:r>
-      <w:r>
-        <w:t>an</w:t>
-      </w:r>
-      <w:r>
-        <w:t xml:space="preserve"> lisäosan Nuget paketin nimeltään MessagePack sekä käyttöliittymään saman</w:t>
-      </w:r>
-      <w:r>
-        <w:t xml:space="preserve"> </w:t>
-      </w:r>
-      <w:r>
-        <w:t>nimisen npm</w:t>
-      </w:r>
-      <w:r>
-        <w:t>-</w:t>
-      </w:r>
-      <w:r>
-        <w:t>paketin.</w:t>
-      </w:r>
-      <w:r>
-        <w:t xml:space="preserve"> Lataus suoritettiin sekä merkkijono viestinä että binäärinä</w:t>
-      </w:r>
-      <w:r>
-        <w:t xml:space="preserve"> ja te</w:t>
-      </w:r>
-      <w:r>
-        <w:t>s</w:t>
-      </w:r>
-      <w:r>
-        <w:t xml:space="preserve">tissä käytettiin kolmea erikokoista tiedostoa. </w:t>
-      </w:r>
-      <w:r>
-        <w:t>Latausten ajat olivat hyvin sama</w:t>
-      </w:r>
-      <w:r>
-        <w:t>nlaiset</w:t>
-      </w:r>
-      <w:r>
-        <w:t xml:space="preserve"> riippumatta käytettiinkö merkkijono- vai binääriformaattia. Pienimmillä tiedostoilla merkkijono oli hitusen nopeampi, mutta suuremmalla tiedostolla </w:t>
-      </w:r>
-      <w:r>
-        <w:t xml:space="preserve">binääri oli hieman nopeampi. Teoriassa binääriformaatti pitäisi olla nopeampi, koska siirrettävä data on pienempi. </w:t>
-      </w:r>
-      <w:r>
-        <w:t xml:space="preserve"> </w:t>
-      </w:r>
-    </w:p>
-    <w:p>
-      <w:pPr>
         <w:keepNext/>
-        <w:ind w:firstLine="0"/>
       </w:pPr>
       <w:r>
         <w:rPr>
@@ -12092,10 +12708,10 @@
         </w:rPr>
         <w:lastRenderedPageBreak/>
         <w:drawing>
-          <wp:inline distT="0" distB="0" distL="0" distR="0" wp14:anchorId="39B39EF0" wp14:editId="5EDA3367">
+          <wp:inline distT="0" distB="0" distL="0" distR="0" wp14:anchorId="077274B7" wp14:editId="662F5C72">
             <wp:extent cx="5400040" cy="4054475"/>
             <wp:effectExtent l="0" t="0" r="0" b="3175"/>
-            <wp:docPr id="6" name="Picture 6" descr="Chart&#10;&#10;Description automatically generated"/>
+            <wp:docPr id="21" name="Picture 21" descr="Chart&#10;&#10;Description automatically generated"/>
             <wp:cNvGraphicFramePr>
               <a:graphicFrameLocks xmlns:a="http://schemas.openxmlformats.org/drawingml/2006/main" noChangeAspect="1"/>
             </wp:cNvGraphicFramePr>
@@ -12103,7 +12719,7 @@
               <a:graphicData uri="http://schemas.openxmlformats.org/drawingml/2006/picture">
                 <pic:pic xmlns:pic="http://schemas.openxmlformats.org/drawingml/2006/picture">
                   <pic:nvPicPr>
-                    <pic:cNvPr id="6" name="Picture 6" descr="Chart&#10;&#10;Description automatically generated"/>
+                    <pic:cNvPr id="21" name="Picture 21" descr="Chart&#10;&#10;Description automatically generated"/>
                     <pic:cNvPicPr>
                       <a:picLocks noChangeAspect="1" noChangeArrowheads="1"/>
                     </pic:cNvPicPr>
@@ -12145,7 +12761,6 @@
       <w:pPr>
         <w:pStyle w:val="Caption"/>
       </w:pPr>
-      <w:bookmarkStart w:id="25" w:name="_Ref115924454"/>
       <w:r>
         <w:t xml:space="preserve">Kuva </w:t>
       </w:r>
@@ -12162,75 +12777,121 @@
         <w:rPr>
           <w:noProof/>
         </w:rPr>
+        <w:t>16</w:t>
+      </w:r>
+      <w:r>
+        <w:rPr>
+          <w:noProof/>
+        </w:rPr>
+        <w:fldChar w:fldCharType="end"/>
+      </w:r>
+      <w:r>
+        <w:t xml:space="preserve"> Websocket -latauksen siirrettävän datan kasvu</w:t>
+      </w:r>
+    </w:p>
+    <w:p>
+      <w:pPr>
+        <w:pStyle w:val="BodyText1"/>
+      </w:pPr>
+      <w:r>
+        <w:fldChar w:fldCharType="begin"/>
+      </w:r>
+      <w:r>
+        <w:instrText xml:space="preserve"> REF _Ref115924494 \h </w:instrText>
+      </w:r>
+      <w:r>
+        <w:fldChar w:fldCharType="separate"/>
+      </w:r>
+      <w:r>
+        <w:t xml:space="preserve">Kuva </w:t>
+      </w:r>
+      <w:r>
+        <w:rPr>
+          <w:noProof/>
+        </w:rPr>
         <w:t>15</w:t>
       </w:r>
       <w:r>
-        <w:rPr>
-          <w:noProof/>
-        </w:rPr>
         <w:fldChar w:fldCharType="end"/>
       </w:r>
-      <w:bookmarkEnd w:id="25"/>
-      <w:r>
-        <w:t xml:space="preserve"> Websocket-lataus</w:t>
-      </w:r>
-      <w:r>
-        <w:tab/>
-      </w:r>
-      <w:r>
-        <w:tab/>
-      </w:r>
-      <w:r>
-        <w:tab/>
-      </w:r>
-    </w:p>
-    <w:p>
-      <w:pPr>
-        <w:ind w:firstLine="0"/>
-      </w:pPr>
-      <w:r>
-        <w:fldChar w:fldCharType="begin"/>
-      </w:r>
-      <w:r>
-        <w:instrText xml:space="preserve"> REF _Ref115930131 \h </w:instrText>
-      </w:r>
-      <w:r>
-        <w:fldChar w:fldCharType="separate"/>
-      </w:r>
-      <w:r>
-        <w:t xml:space="preserve">Kuva </w:t>
-      </w:r>
-      <w:r>
-        <w:rPr>
-          <w:noProof/>
-        </w:rPr>
-        <w:t>15</w:t>
-      </w:r>
-      <w:r>
-        <w:fldChar w:fldCharType="end"/>
-      </w:r>
-      <w:r>
-        <w:t xml:space="preserve"> e</w:t>
-      </w:r>
-      <w:r>
-        <w:t>sittää siirrettävän datan suuruutta verrattuna alkuperäiseen tiedostoon. Siirrettävä data on mitattu TCP -tasolla</w:t>
-      </w:r>
-      <w:r>
-        <w:t>,</w:t>
-      </w:r>
-      <w:r>
-        <w:t xml:space="preserve"> samaan tapaan kuin HTTP -pyyntöjen siirrettävän datan suuruutta vertailtaessa.  </w:t>
-      </w:r>
-      <w:r>
-        <w:t xml:space="preserve">String -formaatilla lähetettäessä siirrettävä data on kaksinkertainen alkuperäiseen tiedsotoon nähden ja binary -formattissa </w:t>
-      </w:r>
-      <w:r>
-        <w:t>siirrettävä data 11% suurempi mitä alkuperäinen tiedosto.</w:t>
-      </w:r>
-    </w:p>
-    <w:p>
-      <w:pPr>
-        <w:pStyle w:val="BodyText1"/>
+      <w:r>
+        <w:t xml:space="preserve"> </w:t>
+      </w:r>
+      <w:r>
+        <w:t>esittää</w:t>
+      </w:r>
+      <w:r>
+        <w:t xml:space="preserve"> </w:t>
+      </w:r>
+      <w:r>
+        <w:t xml:space="preserve">tiedostojen talletusnopeuksia eri talletusratkaisuilla. Kuvan y-akseli on logaritminen ja siitä erottuu selvästi etttä </w:t>
+      </w:r>
+      <w:r>
+        <w:t>Di</w:t>
+      </w:r>
+      <w:r>
+        <w:t>s</w:t>
+      </w:r>
+      <w:r>
+        <w:t>k</w:t>
+      </w:r>
+      <w:r>
+        <w:t xml:space="preserve"> ja </w:t>
+      </w:r>
+      <w:r>
+        <w:t>F</w:t>
+      </w:r>
+      <w:r>
+        <w:t>ile Storage ovat huomattavasti nopeimpia talletusratkaisuja. Tä</w:t>
+      </w:r>
+      <w:r>
+        <w:t xml:space="preserve">hän vaikuttavia tekijöitä on sisäverkon verkkoliikenne ja ne eivät vaadi mitään kirjautumismekanismia. </w:t>
+      </w:r>
+      <w:r>
+        <w:t>SQL</w:t>
+      </w:r>
+      <w:r>
+        <w:t>-</w:t>
+      </w:r>
+      <w:r>
+        <w:t>talletus on seuraavaksi nopein. Siinä data siirretään TCP yhteydellä sisäverkossa, mutta SQL</w:t>
+      </w:r>
+      <w:r>
+        <w:t>-</w:t>
+      </w:r>
+      <w:r>
+        <w:t>kyselyt tarvitsevat kirjautumis</w:t>
+      </w:r>
+      <w:r>
+        <w:t>-</w:t>
+      </w:r>
+      <w:r>
+        <w:t xml:space="preserve"> ja datan eheysprosessit jotka hidastavat tiedostojen tallettamista. Blob Storage sekä Cosmos käyttävät julkisen verkon HTTP API</w:t>
+      </w:r>
+      <w:r>
+        <w:t>:</w:t>
+      </w:r>
+      <w:r>
+        <w:t xml:space="preserve">a tiedostojen tallentamiseen ja ovat siksi ehdottomasti hitaimpia talletuspaikkoja. Blob Storage mahdollistaa binääritiedostojen tallentamisen binäärimuodossa, mutta Cosmos käyttää pelkästään </w:t>
+      </w:r>
+      <w:r>
+        <w:t>json</w:t>
+      </w:r>
+      <w:r>
+        <w:t>-</w:t>
+      </w:r>
+      <w:r>
+        <w:t>dokumenttejä ja tiedostojen koko kasvaa merkittävästi kun on tallennettuna tekstinä. Cosmoksen json</w:t>
+      </w:r>
+      <w:r>
+        <w:t>-</w:t>
+      </w:r>
+      <w:r>
+        <w:t xml:space="preserve">dokumentin maksimikoko on 2MB joten Cosmoksen suorituskykyä ei voitu testata 10 MB tiedostoilla. </w:t>
+      </w:r>
+    </w:p>
+    <w:p>
+      <w:pPr>
         <w:keepNext/>
       </w:pPr>
       <w:r>
@@ -12239,10 +12900,10 @@
         </w:rPr>
         <w:lastRenderedPageBreak/>
         <w:drawing>
-          <wp:inline distT="0" distB="0" distL="0" distR="0" wp14:anchorId="077274B7" wp14:editId="662F5C72">
+          <wp:inline distT="0" distB="0" distL="0" distR="0" wp14:anchorId="1D7E2FC9" wp14:editId="6DB99371">
             <wp:extent cx="5400040" cy="4054475"/>
             <wp:effectExtent l="0" t="0" r="0" b="3175"/>
-            <wp:docPr id="21" name="Picture 21" descr="Chart&#10;&#10;Description automatically generated"/>
+            <wp:docPr id="22" name="Picture 22" descr="Chart, line chart&#10;&#10;Description automatically generated"/>
             <wp:cNvGraphicFramePr>
               <a:graphicFrameLocks xmlns:a="http://schemas.openxmlformats.org/drawingml/2006/main" noChangeAspect="1"/>
             </wp:cNvGraphicFramePr>
@@ -12250,7 +12911,7 @@
               <a:graphicData uri="http://schemas.openxmlformats.org/drawingml/2006/picture">
                 <pic:pic xmlns:pic="http://schemas.openxmlformats.org/drawingml/2006/picture">
                   <pic:nvPicPr>
-                    <pic:cNvPr id="21" name="Picture 21" descr="Chart&#10;&#10;Description automatically generated"/>
+                    <pic:cNvPr id="22" name="Picture 22" descr="Chart, line chart&#10;&#10;Description automatically generated"/>
                     <pic:cNvPicPr>
                       <a:picLocks noChangeAspect="1" noChangeArrowheads="1"/>
                     </pic:cNvPicPr>
@@ -12292,6 +12953,7 @@
       <w:pPr>
         <w:pStyle w:val="Caption"/>
       </w:pPr>
+      <w:bookmarkStart w:id="26" w:name="_Ref115924494"/>
       <w:r>
         <w:t xml:space="preserve">Kuva </w:t>
       </w:r>
@@ -12308,133 +12970,85 @@
         <w:rPr>
           <w:noProof/>
         </w:rPr>
+        <w:t>17</w:t>
+      </w:r>
+      <w:r>
+        <w:rPr>
+          <w:noProof/>
+        </w:rPr>
+        <w:fldChar w:fldCharType="end"/>
+      </w:r>
+      <w:bookmarkEnd w:id="26"/>
+      <w:r>
+        <w:t xml:space="preserve"> Tiedostojen talletusnopeuksia</w:t>
+      </w:r>
+    </w:p>
+    <w:p>
+      <w:pPr>
+        <w:pStyle w:val="BodyText1"/>
+      </w:pPr>
+    </w:p>
+    <w:p>
+      <w:pPr>
+        <w:pStyle w:val="BodyText1"/>
+      </w:pPr>
+    </w:p>
+    <w:p>
+      <w:pPr>
+        <w:pStyle w:val="BodyText1"/>
+      </w:pPr>
+      <w:r>
+        <w:t>Yksi tutkimuksista on vertailla  tiedostojen tallentamista SQL-kantaan binäärisenä blob tyyppina. Toinen mahdollinen vaihtoehto on tallentaa SQL-tietokantaan tiedoston tiedostopolku ja tallentaa tiedosto kovalevylle tietokannan sijaan.</w:t>
+      </w:r>
+      <w:r>
+        <w:t xml:space="preserve"> </w:t>
+      </w:r>
+      <w:r>
+        <w:fldChar w:fldCharType="begin"/>
+      </w:r>
+      <w:r>
+        <w:instrText xml:space="preserve"> REF _Ref111715868 \h </w:instrText>
+      </w:r>
+      <w:r>
+        <w:fldChar w:fldCharType="separate"/>
+      </w:r>
+      <w:r>
+        <w:t xml:space="preserve">Kuva </w:t>
+      </w:r>
+      <w:r>
+        <w:rPr>
+          <w:noProof/>
+        </w:rPr>
         <w:t>16</w:t>
       </w:r>
       <w:r>
+        <w:fldChar w:fldCharType="end"/>
+      </w:r>
+      <w:r>
+        <w:t xml:space="preserve"> </w:t>
+      </w:r>
+      <w:r>
+        <w:t xml:space="preserve">esittää tutkimuksen tulokset. Tutkimuksessa vertailtiin tiedostojen lukua, kirjoitusta, poistoa sekä  tiedosto infon lukua tietokannasta. Tutkimuksessa käytettiin 2 tietokanta taulua jotka ovat muuten identtiset, mutta toisessa tiedosto on tallennettuna tietokantaan ja toisessa linkin avulla tiedostojärjestelmään.  Tiedostoinfo on tallennettuna samalla rivillä tiedoston tai sen linkin kanssa ja tyypiltään se on varchar. Tuloksista nähdään selvästi että tiedoston luku selvästi nopempi koska erillistä levylukuoperaatiota ei tarvitse tehdä tietokanta kyselyn jälkeen.  Infon luku on hieman nopeampi taulussa jossa on linkki, johtuen että rivien indeksointi on hieman nopeampaa RAM muistissa koska rivien koko on pienempi. Kirjoitus-  ja poistonopeudet ovat lähes samat riippumatta tallennustavasta. Toinen huomioita asia tiedostojen tallentamisessa levyjärjestelmään on tietokannan eheys. Kun tiedostot tallennetaan tietokantaan niin tietokanta pysyy eheänä tiedostojen suhteen. Levylle tallennettaessa eheys saattaa </w:t>
+      </w:r>
+      <w:r>
+        <w:lastRenderedPageBreak/>
+        <w:t>rikkoontua koska tietokantaoperaatio ja levyoperaatio eivät ole saman tietokantatransaktion sisällä</w:t>
+      </w:r>
+    </w:p>
+    <w:p>
+      <w:pPr>
+        <w:pStyle w:val="BodyText1"/>
+        <w:keepNext/>
+      </w:pPr>
+      <w:r>
         <w:rPr>
           <w:noProof/>
         </w:rPr>
-        <w:fldChar w:fldCharType="end"/>
-      </w:r>
-      <w:r>
-        <w:t xml:space="preserve"> Websocket -latauksen siirrettävän datan kasvu</w:t>
-      </w:r>
-    </w:p>
-    <w:p>
-      <w:pPr>
-        <w:pStyle w:val="BodyText1"/>
-      </w:pPr>
-      <w:r>
-        <w:fldChar w:fldCharType="begin"/>
-      </w:r>
-      <w:r>
-        <w:instrText xml:space="preserve"> REF _Ref115924494 \h </w:instrText>
-      </w:r>
-      <w:r>
-        <w:fldChar w:fldCharType="separate"/>
-      </w:r>
-      <w:r>
-        <w:t xml:space="preserve">Kuva </w:t>
-      </w:r>
-      <w:r>
-        <w:rPr>
-          <w:noProof/>
-        </w:rPr>
-        <w:t>15</w:t>
-      </w:r>
-      <w:r>
-        <w:fldChar w:fldCharType="end"/>
-      </w:r>
-      <w:r>
-        <w:t xml:space="preserve"> </w:t>
-      </w:r>
-      <w:r>
-        <w:t>esittää</w:t>
-      </w:r>
-      <w:r>
-        <w:t xml:space="preserve"> </w:t>
-      </w:r>
-      <w:r>
-        <w:t xml:space="preserve">tiedostojen talletusnopeuksia eri talletusratkaisuilla. Kuvan y-akseli on logaritminen ja siitä erottuu selvästi etttä </w:t>
-      </w:r>
-      <w:r>
-        <w:t>Di</w:t>
-      </w:r>
-      <w:r>
-        <w:t>s</w:t>
-      </w:r>
-      <w:r>
-        <w:t>k</w:t>
-      </w:r>
-      <w:r>
-        <w:t xml:space="preserve"> ja </w:t>
-      </w:r>
-      <w:r>
-        <w:t>F</w:t>
-      </w:r>
-      <w:r>
-        <w:t>ile Storage ovat huomattavasti nopeimpia talletusratkaisuja. Tä</w:t>
-      </w:r>
-      <w:r>
-        <w:t xml:space="preserve">hän vaikuttavia tekijöitä on sisäverkon verkkoliikenne ja ne eivät vaadi mitään kirjautumismekanismia. </w:t>
-      </w:r>
-      <w:r>
-        <w:t>SQL</w:t>
-      </w:r>
-      <w:r>
-        <w:t>-</w:t>
-      </w:r>
-      <w:r>
-        <w:t>talletus on seuraavaksi nopein. Siinä data siirretään TCP yhteydellä sisäverkossa, mutta SQL</w:t>
-      </w:r>
-      <w:r>
-        <w:t>-</w:t>
-      </w:r>
-      <w:r>
-        <w:t>kyselyt tarvitsevat kirjautumis</w:t>
-      </w:r>
-      <w:r>
-        <w:t>-</w:t>
-      </w:r>
-      <w:r>
-        <w:t xml:space="preserve"> ja datan eheysprosessit jotka hidastavat tiedostojen tallettamista. Blob Storage sekä Cosmos käyttävät julkisen verkon HTTP API</w:t>
-      </w:r>
-      <w:r>
-        <w:t>:</w:t>
-      </w:r>
-      <w:r>
-        <w:t xml:space="preserve">a tiedostojen tallentamiseen ja ovat siksi ehdottomasti hitaimpia talletuspaikkoja. Blob Storage mahdollistaa binääritiedostojen tallentamisen binäärimuodossa, mutta Cosmos käyttää pelkästään </w:t>
-      </w:r>
-      <w:r>
-        <w:t>json</w:t>
-      </w:r>
-      <w:r>
-        <w:t>-</w:t>
-      </w:r>
-      <w:r>
-        <w:t>dokumenttejä ja tiedostojen koko kasvaa merkittävästi kun on tallennettuna tekstinä. Cosmoksen json</w:t>
-      </w:r>
-      <w:r>
-        <w:t>-</w:t>
-      </w:r>
-      <w:r>
-        <w:t xml:space="preserve">dokumentin maksimikoko on 2MB joten Cosmoksen suorituskykyä ei voitu testata 10 MB tiedostoilla. </w:t>
-      </w:r>
-    </w:p>
-    <w:p>
-      <w:pPr>
-        <w:keepNext/>
-      </w:pPr>
-      <w:r>
-        <w:rPr>
-          <w:noProof/>
-        </w:rPr>
-        <w:lastRenderedPageBreak/>
         <w:drawing>
-          <wp:inline distT="0" distB="0" distL="0" distR="0" wp14:anchorId="1D7E2FC9" wp14:editId="6DB99371">
+          <wp:inline distT="0" distB="0" distL="0" distR="0" wp14:anchorId="73076023" wp14:editId="7D000284">
             <wp:extent cx="5400040" cy="4054475"/>
             <wp:effectExtent l="0" t="0" r="0" b="3175"/>
-            <wp:docPr id="22" name="Picture 22" descr="Chart, line chart&#10;&#10;Description automatically generated"/>
+            <wp:docPr id="14" name="Picture 14" descr="Chart, bar chart&#10;&#10;Description automatically generated"/>
             <wp:cNvGraphicFramePr>
               <a:graphicFrameLocks xmlns:a="http://schemas.openxmlformats.org/drawingml/2006/main" noChangeAspect="1"/>
             </wp:cNvGraphicFramePr>
@@ -12442,7 +13056,7 @@
               <a:graphicData uri="http://schemas.openxmlformats.org/drawingml/2006/picture">
                 <pic:pic xmlns:pic="http://schemas.openxmlformats.org/drawingml/2006/picture">
                   <pic:nvPicPr>
-                    <pic:cNvPr id="22" name="Picture 22" descr="Chart, line chart&#10;&#10;Description automatically generated"/>
+                    <pic:cNvPr id="14" name="Picture 14" descr="Chart, bar chart&#10;&#10;Description automatically generated"/>
                     <pic:cNvPicPr>
                       <a:picLocks noChangeAspect="1" noChangeArrowheads="1"/>
                     </pic:cNvPicPr>
@@ -12484,151 +13098,6 @@
       <w:pPr>
         <w:pStyle w:val="Caption"/>
       </w:pPr>
-      <w:bookmarkStart w:id="26" w:name="_Ref115924494"/>
-      <w:r>
-        <w:t xml:space="preserve">Kuva </w:t>
-      </w:r>
-      <w:r>
-        <w:fldChar w:fldCharType="begin"/>
-      </w:r>
-      <w:r>
-        <w:instrText xml:space="preserve"> SEQ Kuva \* ARABIC </w:instrText>
-      </w:r>
-      <w:r>
-        <w:fldChar w:fldCharType="separate"/>
-      </w:r>
-      <w:r>
-        <w:rPr>
-          <w:noProof/>
-        </w:rPr>
-        <w:t>17</w:t>
-      </w:r>
-      <w:r>
-        <w:rPr>
-          <w:noProof/>
-        </w:rPr>
-        <w:fldChar w:fldCharType="end"/>
-      </w:r>
-      <w:bookmarkEnd w:id="26"/>
-      <w:r>
-        <w:t xml:space="preserve"> Tiedostojen talletusnopeuksia</w:t>
-      </w:r>
-    </w:p>
-    <w:p>
-      <w:pPr>
-        <w:pStyle w:val="BodyText1"/>
-      </w:pPr>
-    </w:p>
-    <w:p>
-      <w:pPr>
-        <w:pStyle w:val="BodyText1"/>
-      </w:pPr>
-    </w:p>
-    <w:p>
-      <w:pPr>
-        <w:pStyle w:val="BodyText1"/>
-      </w:pPr>
-      <w:r>
-        <w:t>Yksi tutkimuksista on vertailla  tiedostojen tallentamista SQL-kantaan binäärisenä blob tyyppina. Toinen mahdollinen vaihtoehto on tallentaa SQL-tietokantaan tiedoston tiedostopolku ja tallentaa tiedosto kovalevylle tietokannan sijaan.</w:t>
-      </w:r>
-      <w:r>
-        <w:t xml:space="preserve"> </w:t>
-      </w:r>
-      <w:r>
-        <w:fldChar w:fldCharType="begin"/>
-      </w:r>
-      <w:r>
-        <w:instrText xml:space="preserve"> REF _Ref111715868 \h </w:instrText>
-      </w:r>
-      <w:r>
-        <w:fldChar w:fldCharType="separate"/>
-      </w:r>
-      <w:r>
-        <w:t xml:space="preserve">Kuva </w:t>
-      </w:r>
-      <w:r>
-        <w:rPr>
-          <w:noProof/>
-        </w:rPr>
-        <w:t>16</w:t>
-      </w:r>
-      <w:r>
-        <w:fldChar w:fldCharType="end"/>
-      </w:r>
-      <w:r>
-        <w:t xml:space="preserve"> </w:t>
-      </w:r>
-      <w:r>
-        <w:t xml:space="preserve">esittää tutkimuksen tulokset. Tutkimuksessa vertailtiin tiedostojen lukua, kirjoitusta, poistoa sekä  tiedosto infon lukua tietokannasta. Tutkimuksessa käytettiin 2 tietokanta taulua jotka ovat muuten identtiset, mutta toisessa tiedosto on tallennettuna tietokantaan ja toisessa linkin avulla tiedostojärjestelmään.  Tiedostoinfo on tallennettuna samalla rivillä tiedoston tai sen linkin kanssa ja tyypiltään se on varchar. Tuloksista nähdään selvästi että tiedoston luku selvästi nopempi koska erillistä levylukuoperaatiota ei tarvitse tehdä tietokanta kyselyn jälkeen.  Infon luku on hieman nopeampi taulussa jossa on linkki, johtuen että rivien indeksointi on hieman nopeampaa RAM muistissa koska rivien koko on pienempi. Kirjoitus-  ja poistonopeudet ovat lähes samat riippumatta tallennustavasta. Toinen huomioita asia tiedostojen tallentamisessa levyjärjestelmään on tietokannan eheys. Kun tiedostot tallennetaan tietokantaan niin tietokanta pysyy eheänä tiedostojen suhteen. Levylle tallennettaessa eheys saattaa </w:t>
-      </w:r>
-      <w:r>
-        <w:lastRenderedPageBreak/>
-        <w:t>rikkoontua koska tietokantaoperaatio ja levyoperaatio eivät ole saman tietokantatransaktion sisällä</w:t>
-      </w:r>
-    </w:p>
-    <w:p>
-      <w:pPr>
-        <w:pStyle w:val="BodyText1"/>
-        <w:keepNext/>
-      </w:pPr>
-      <w:r>
-        <w:rPr>
-          <w:noProof/>
-        </w:rPr>
-        <w:drawing>
-          <wp:inline distT="0" distB="0" distL="0" distR="0" wp14:anchorId="73076023" wp14:editId="7D000284">
-            <wp:extent cx="5400040" cy="4054475"/>
-            <wp:effectExtent l="0" t="0" r="0" b="3175"/>
-            <wp:docPr id="14" name="Picture 14" descr="Chart, bar chart&#10;&#10;Description automatically generated"/>
-            <wp:cNvGraphicFramePr>
-              <a:graphicFrameLocks xmlns:a="http://schemas.openxmlformats.org/drawingml/2006/main" noChangeAspect="1"/>
-            </wp:cNvGraphicFramePr>
-            <a:graphic xmlns:a="http://schemas.openxmlformats.org/drawingml/2006/main">
-              <a:graphicData uri="http://schemas.openxmlformats.org/drawingml/2006/picture">
-                <pic:pic xmlns:pic="http://schemas.openxmlformats.org/drawingml/2006/picture">
-                  <pic:nvPicPr>
-                    <pic:cNvPr id="14" name="Picture 14" descr="Chart, bar chart&#10;&#10;Description automatically generated"/>
-                    <pic:cNvPicPr>
-                      <a:picLocks noChangeAspect="1" noChangeArrowheads="1"/>
-                    </pic:cNvPicPr>
-                  </pic:nvPicPr>
-                  <pic:blipFill>
-                    <a:blip r:embed="rId41">
-                      <a:extLst>
-                        <a:ext uri="{28A0092B-C50C-407E-A947-70E740481C1C}">
-                          <a14:useLocalDpi xmlns:a14="http://schemas.microsoft.com/office/drawing/2010/main" val="0"/>
-                        </a:ext>
-                      </a:extLst>
-                    </a:blip>
-                    <a:srcRect/>
-                    <a:stretch>
-                      <a:fillRect/>
-                    </a:stretch>
-                  </pic:blipFill>
-                  <pic:spPr bwMode="auto">
-                    <a:xfrm>
-                      <a:off x="0" y="0"/>
-                      <a:ext cx="5400040" cy="4054475"/>
-                    </a:xfrm>
-                    <a:prstGeom prst="rect">
-                      <a:avLst/>
-                    </a:prstGeom>
-                    <a:noFill/>
-                    <a:ln>
-                      <a:noFill/>
-                    </a:ln>
-                  </pic:spPr>
-                </pic:pic>
-              </a:graphicData>
-            </a:graphic>
-          </wp:inline>
-        </w:drawing>
-      </w:r>
-    </w:p>
-    <w:p>
-      <w:pPr>
-        <w:pStyle w:val="Caption"/>
-      </w:pPr>
       <w:bookmarkStart w:id="27" w:name="_Ref111715868"/>
       <w:r>
         <w:t xml:space="preserve">Kuva </w:t>
@@ -12873,7 +13342,7 @@
           <w:lang w:val="fi-FI"/>
         </w:rPr>
       </w:pPr>
-      <w:hyperlink r:id="rId42" w:history="1">
+      <w:hyperlink r:id="rId41" w:history="1">
         <w:r>
           <w:rPr>
             <w:rStyle w:val="Hyperlink"/>
@@ -12896,7 +13365,7 @@
           <w:lang w:val="fi-FI"/>
         </w:rPr>
       </w:pPr>
-      <w:hyperlink r:id="rId43" w:history="1">
+      <w:hyperlink r:id="rId42" w:history="1">
         <w:r>
           <w:rPr>
             <w:rStyle w:val="Hyperlink"/>
@@ -12919,7 +13388,7 @@
           <w:lang w:val="fi-FI"/>
         </w:rPr>
       </w:pPr>
-      <w:hyperlink r:id="rId44" w:history="1">
+      <w:hyperlink r:id="rId43" w:history="1">
         <w:r>
           <w:rPr>
             <w:rStyle w:val="Hyperlink"/>
@@ -13852,7 +14321,7 @@
                           <pic:cNvPicPr/>
                         </pic:nvPicPr>
                         <pic:blipFill>
-                          <a:blip r:embed="rId45">
+                          <a:blip r:embed="rId44">
                             <a:extLst>
                               <a:ext uri="{28A0092B-C50C-407E-A947-70E740481C1C}">
                                 <a14:useLocalDpi xmlns:a14="http://schemas.microsoft.com/office/drawing/2010/main" val="0"/>
@@ -14008,7 +14477,7 @@
                           <pic:cNvPicPr/>
                         </pic:nvPicPr>
                         <pic:blipFill>
-                          <a:blip r:embed="rId46">
+                          <a:blip r:embed="rId45">
                             <a:extLst>
                               <a:ext uri="{28A0092B-C50C-407E-A947-70E740481C1C}">
                                 <a14:useLocalDpi xmlns:a14="http://schemas.microsoft.com/office/drawing/2010/main" val="0"/>
@@ -14310,7 +14779,7 @@
       </w:r>
     </w:p>
     <w:sectPr>
-      <w:headerReference w:type="default" r:id="rId47"/>
+      <w:headerReference w:type="default" r:id="rId46"/>
       <w:pgSz w:w="11906" w:h="16838" w:code="9"/>
       <w:pgMar w:top="1418" w:right="1134" w:bottom="1418" w:left="2268" w:header="709" w:footer="709" w:gutter="0"/>
       <w:pgNumType w:start="1"/>
@@ -14548,7 +15017,7 @@
         <v:path o:extrusionok="f" gradientshapeok="t" o:connecttype="rect"/>
         <o:lock v:ext="edit" aspectratio="t"/>
       </v:shapetype>
-      <v:shape id="_x0000_i1108" type="#_x0000_t75" alt="\mathbb{R}" style="width:10.5pt;height:10.5pt;visibility:visible" o:bullet="t">
+      <v:shape id="_x0000_i1157" type="#_x0000_t75" alt="\mathbb{R}" style="width:10.8pt;height:10.8pt;visibility:visible" o:bullet="t">
         <v:imagedata r:id="rId1" o:title="mathbb{R}"/>
       </v:shape>
     </w:pict>
@@ -19638,6 +20107,17 @@
       <w:szCs w:val="20"/>
     </w:rPr>
   </w:style>
+  <w:style w:type="character" w:styleId="FollowedHyperlink">
+    <w:name w:val="FollowedHyperlink"/>
+    <w:basedOn w:val="DefaultParagraphFont"/>
+    <w:semiHidden/>
+    <w:unhideWhenUsed/>
+    <w:rsid w:val="00227198"/>
+    <w:rPr>
+      <w:color w:val="800080" w:themeColor="followedHyperlink"/>
+      <w:u w:val="single"/>
+    </w:rPr>
+  </w:style>
 </w:styles>
 </file>
 

</xml_diff>

<commit_message>
Added text about TLS attacks
</commit_message>
<xml_diff>
--- a/documents/diplomityö_teemu_pöytäniemi.docx
+++ b/documents/diplomityö_teemu_pöytäniemi.docx
@@ -1058,7 +1058,7 @@
               <w:rPr>
                 <w:webHidden/>
               </w:rPr>
-              <w:t>2</w:t>
+              <w:t>3</w:t>
             </w:r>
             <w:r>
               <w:rPr>
@@ -1142,7 +1142,7 @@
                 <w:noProof/>
                 <w:webHidden/>
               </w:rPr>
-              <w:t>2</w:t>
+              <w:t>3</w:t>
             </w:r>
             <w:r>
               <w:rPr>
@@ -1224,7 +1224,7 @@
                 <w:noProof/>
                 <w:webHidden/>
               </w:rPr>
-              <w:t>2</w:t>
+              <w:t>3</w:t>
             </w:r>
             <w:r>
               <w:rPr>
@@ -1306,7 +1306,7 @@
                 <w:noProof/>
                 <w:webHidden/>
               </w:rPr>
-              <w:t>6</w:t>
+              <w:t>11</w:t>
             </w:r>
             <w:r>
               <w:rPr>
@@ -1388,7 +1388,7 @@
                 <w:noProof/>
                 <w:webHidden/>
               </w:rPr>
-              <w:t>8</w:t>
+              <w:t>13</w:t>
             </w:r>
             <w:r>
               <w:rPr>
@@ -1473,7 +1473,7 @@
                 <w:noProof/>
                 <w:webHidden/>
               </w:rPr>
-              <w:t>8</w:t>
+              <w:t>15</w:t>
             </w:r>
             <w:r>
               <w:rPr>
@@ -1555,7 +1555,7 @@
                 <w:noProof/>
                 <w:webHidden/>
               </w:rPr>
-              <w:t>9</w:t>
+              <w:t>15</w:t>
             </w:r>
             <w:r>
               <w:rPr>
@@ -1637,7 +1637,7 @@
                 <w:noProof/>
                 <w:webHidden/>
               </w:rPr>
-              <w:t>9</w:t>
+              <w:t>16</w:t>
             </w:r>
             <w:r>
               <w:rPr>
@@ -1719,7 +1719,7 @@
                 <w:noProof/>
                 <w:webHidden/>
               </w:rPr>
-              <w:t>11</w:t>
+              <w:t>19</w:t>
             </w:r>
             <w:r>
               <w:rPr>
@@ -1801,7 +1801,7 @@
                 <w:noProof/>
                 <w:webHidden/>
               </w:rPr>
-              <w:t>12</w:t>
+              <w:t>20</w:t>
             </w:r>
             <w:r>
               <w:rPr>
@@ -1864,18 +1864,16 @@
               <w:rPr>
                 <w:webHidden/>
               </w:rPr>
-            </w:r>
-            <w:r>
-              <w:rPr>
+              <w:fldChar w:fldCharType="separate"/>
+            </w:r>
+            <w:r>
+              <w:rPr>
+                <w:b/>
+                <w:bCs/>
                 <w:webHidden/>
-              </w:rPr>
-              <w:fldChar w:fldCharType="separate"/>
-            </w:r>
-            <w:r>
-              <w:rPr>
-                <w:webHidden/>
-              </w:rPr>
-              <w:t>14</w:t>
+                <w:lang w:val="en-US"/>
+              </w:rPr>
+              <w:t>Error! Bookmark not defined.</w:t>
             </w:r>
             <w:r>
               <w:rPr>
@@ -1959,7 +1957,7 @@
                 <w:noProof/>
                 <w:webHidden/>
               </w:rPr>
-              <w:t>14</w:t>
+              <w:t>31</w:t>
             </w:r>
             <w:r>
               <w:rPr>
@@ -2044,7 +2042,7 @@
                 <w:noProof/>
                 <w:webHidden/>
               </w:rPr>
-              <w:t>14</w:t>
+              <w:t>33</w:t>
             </w:r>
             <w:r>
               <w:rPr>
@@ -2118,7 +2116,7 @@
               <w:rPr>
                 <w:webHidden/>
               </w:rPr>
-              <w:t>15</w:t>
+              <w:t>34</w:t>
             </w:r>
             <w:r>
               <w:rPr>
@@ -2202,7 +2200,7 @@
                 <w:noProof/>
                 <w:webHidden/>
               </w:rPr>
-              <w:t>15</w:t>
+              <w:t>34</w:t>
             </w:r>
             <w:r>
               <w:rPr>
@@ -2287,7 +2285,7 @@
                 <w:noProof/>
                 <w:webHidden/>
               </w:rPr>
-              <w:t>15</w:t>
+              <w:t>42</w:t>
             </w:r>
             <w:r>
               <w:rPr>
@@ -2361,7 +2359,7 @@
               <w:rPr>
                 <w:webHidden/>
               </w:rPr>
-              <w:t>16</w:t>
+              <w:t>51</w:t>
             </w:r>
             <w:r>
               <w:rPr>
@@ -2420,7 +2418,7 @@
               <w:rPr>
                 <w:webHidden/>
               </w:rPr>
-              <w:t>18</w:t>
+              <w:t>53</w:t>
             </w:r>
             <w:r>
               <w:rPr>
@@ -2533,12 +2531,6 @@
             <w:webHidden/>
           </w:rPr>
           <w:instrText xml:space="preserve"> PAGEREF _Toc532040187 \h </w:instrText>
-        </w:r>
-        <w:r>
-          <w:rPr>
-            <w:noProof/>
-            <w:webHidden/>
-          </w:rPr>
         </w:r>
         <w:r>
           <w:rPr>
@@ -2643,7 +2635,7 @@
             <w:noProof/>
             <w:webHidden/>
           </w:rPr>
-          <w:t>20</w:t>
+          <w:t>55</w:t>
         </w:r>
         <w:r>
           <w:rPr>
@@ -13101,7 +13093,7 @@
         <w:rPr>
           <w:noProof/>
         </w:rPr>
-        <w:t>11</w:t>
+        <w:t>12</w:t>
       </w:r>
       <w:r>
         <w:fldChar w:fldCharType="end"/>
@@ -13316,7 +13308,7 @@
         <w:rPr>
           <w:noProof/>
         </w:rPr>
-        <w:t>12</w:t>
+        <w:t>13</w:t>
       </w:r>
       <w:r>
         <w:fldChar w:fldCharType="end"/>
@@ -13482,7 +13474,7 @@
         <w:rPr>
           <w:noProof/>
         </w:rPr>
-        <w:t>13</w:t>
+        <w:t>14</w:t>
       </w:r>
       <w:r>
         <w:fldChar w:fldCharType="end"/>
@@ -13649,7 +13641,7 @@
         <w:rPr>
           <w:noProof/>
         </w:rPr>
-        <w:t>14</w:t>
+        <w:t>15</w:t>
       </w:r>
       <w:r>
         <w:fldChar w:fldCharType="end"/>
@@ -13853,6 +13845,9 @@
     <w:p>
       <w:pPr>
         <w:pStyle w:val="Caption"/>
+        <w:rPr>
+          <w:lang w:val="en-US"/>
+        </w:rPr>
       </w:pPr>
       <w:bookmarkStart w:id="25" w:name="_Ref115924454"/>
       <w:r>
@@ -13884,12 +13879,21 @@
         <w:t xml:space="preserve"> Websocket-lataus</w:t>
       </w:r>
       <w:r>
+        <w:rPr>
+          <w:lang w:val="en-US"/>
+        </w:rPr>
         <w:tab/>
       </w:r>
       <w:r>
+        <w:rPr>
+          <w:lang w:val="en-US"/>
+        </w:rPr>
         <w:tab/>
       </w:r>
       <w:r>
+        <w:rPr>
+          <w:lang w:val="en-US"/>
+        </w:rPr>
         <w:tab/>
       </w:r>
     </w:p>
@@ -13901,25 +13905,33 @@
         <w:fldChar w:fldCharType="begin"/>
       </w:r>
       <w:r>
+        <w:rPr>
+          <w:lang w:val="en-US"/>
+        </w:rPr>
         <w:instrText xml:space="preserve"> REF _Ref115930131 \h </w:instrText>
       </w:r>
       <w:r>
         <w:fldChar w:fldCharType="separate"/>
       </w:r>
       <w:r>
-        <w:t xml:space="preserve">Kuva </w:t>
-      </w:r>
-      <w:r>
-        <w:rPr>
-          <w:noProof/>
-        </w:rPr>
-        <w:t>15</w:t>
+        <w:rPr>
+          <w:b/>
+          <w:bCs/>
+          <w:lang w:val="en-US"/>
+        </w:rPr>
+        <w:t>Error! Reference source not found.</w:t>
       </w:r>
       <w:r>
         <w:fldChar w:fldCharType="end"/>
       </w:r>
       <w:r>
-        <w:t xml:space="preserve"> e</w:t>
+        <w:rPr>
+          <w:lang w:val="en-US"/>
+        </w:rPr>
+        <w:t xml:space="preserve"> </w:t>
+      </w:r>
+      <w:r>
+        <w:t>e</w:t>
       </w:r>
       <w:r>
         <w:t>sittää siirrettävän datan suuruutta verrattuna alkuperäiseen tiedostoon. Siirrettävä data on mitattu TCP -tasolla</w:t>
@@ -14049,7 +14061,7 @@
         <w:rPr>
           <w:noProof/>
         </w:rPr>
-        <w:t>15</w:t>
+        <w:t>17</w:t>
       </w:r>
       <w:r>
         <w:fldChar w:fldCharType="end"/>
@@ -14259,7 +14271,7 @@
         <w:rPr>
           <w:noProof/>
         </w:rPr>
-        <w:t>16</w:t>
+        <w:t>18</w:t>
       </w:r>
       <w:r>
         <w:fldChar w:fldCharType="end"/>
@@ -14394,6 +14406,9 @@
         <w:t xml:space="preserve"> FTP</w:t>
       </w:r>
       <w:r>
+        <w:t>, WebSocket</w:t>
+      </w:r>
+      <w:r>
         <w:t xml:space="preserve"> ja WebDav.</w:t>
       </w:r>
       <w:r>
@@ -14418,18 +14433,207 @@
         <w:t xml:space="preserve"> FTPS</w:t>
       </w:r>
       <w:r>
+        <w:t xml:space="preserve"> WebsocketS</w:t>
+      </w:r>
+      <w:r>
         <w:t xml:space="preserve"> ja WebDavS</w:t>
       </w:r>
       <w:r>
         <w:t>.</w:t>
       </w:r>
       <w:r>
-        <w:t xml:space="preserve"> WebSocket on myös salamaaton, mutta se voidaan suojata TLS-salauksella. </w:t>
+        <w:t xml:space="preserve"> Kaikki suojaamattomat protokollat eivät salaa tiedonsiirtoa palvelimen ja asiakkaan välillä tämän takia kuka tahansa joka pääsee verkkoliikenteeseen käsiksi voi siepata ja lukea sen. </w:t>
+      </w:r>
+      <w:r>
+        <w:t>Lisäksi suojaamattomat protokollat eivät tarjoa mitään todennusta, mikä tekee niistä haavoittuvia välimieshyökkäyksille</w:t>
       </w:r>
       <w:r>
         <w:t xml:space="preserve"> </w:t>
       </w:r>
       <w:r>
+        <w:t>(MITM)</w:t>
+      </w:r>
+      <w:r>
+        <w:t>.</w:t>
+      </w:r>
+      <w:r>
+        <w:t xml:space="preserve"> </w:t>
+      </w:r>
+      <w:r>
+        <w:t xml:space="preserve">MITM -hyökkäys on yleinen termi, jossa tekijä </w:t>
+      </w:r>
+      <w:r>
+        <w:t>päsee kuuntelemaan ja muokkaamaan kahden</w:t>
+      </w:r>
+      <w:r>
+        <w:t xml:space="preserve"> käyttäjän </w:t>
+      </w:r>
+      <w:r>
+        <w:t>välistä</w:t>
+      </w:r>
+      <w:r>
+        <w:t xml:space="preserve"> keskustel</w:t>
+      </w:r>
+      <w:r>
+        <w:t>ua</w:t>
+      </w:r>
+      <w:r>
+        <w:t xml:space="preserve">. </w:t>
+      </w:r>
+      <w:r>
+        <w:t>Tarkoituksena</w:t>
+      </w:r>
+      <w:r>
+        <w:t xml:space="preserve"> on</w:t>
+      </w:r>
+      <w:r>
+        <w:t xml:space="preserve"> salakuunnell</w:t>
+      </w:r>
+      <w:r>
+        <w:t>a</w:t>
+      </w:r>
+      <w:r>
+        <w:t xml:space="preserve"> keskustelu</w:t>
+      </w:r>
+      <w:r>
+        <w:t>a</w:t>
+      </w:r>
+      <w:r>
+        <w:t xml:space="preserve"> tai esiintyä toisena osapuolena</w:t>
+      </w:r>
+      <w:r>
+        <w:t xml:space="preserve"> muokkaamalla keskustelua</w:t>
+      </w:r>
+      <w:r>
+        <w:t xml:space="preserve">. </w:t>
+      </w:r>
+      <w:r>
+        <w:t xml:space="preserve"> jolloin se vaikuttaa tavalliselta tiedonvaihdolta hyökkäyksen kohteeksi joutune</w:t>
+      </w:r>
+      <w:r>
+        <w:t>ille</w:t>
+      </w:r>
+      <w:r>
+        <w:t xml:space="preserve"> ja ne </w:t>
+      </w:r>
+      <w:r>
+        <w:t>uskovat kommunikoivan suoraan keskenään</w:t>
+      </w:r>
+      <w:r>
+        <w:t xml:space="preserve">, vaikka </w:t>
+      </w:r>
+      <w:r>
+        <w:t xml:space="preserve">hyökkääjä on asettunut kahden </w:t>
+      </w:r>
+      <w:r>
+        <w:t>käyttäjän</w:t>
+      </w:r>
+      <w:r>
+        <w:t xml:space="preserve"> väliin</w:t>
+      </w:r>
+      <w:r>
+        <w:t>.</w:t>
+      </w:r>
+    </w:p>
+    <w:p>
+      <w:pPr>
+        <w:pStyle w:val="BodyText1"/>
+      </w:pPr>
+      <w:r>
+        <w:lastRenderedPageBreak/>
+        <w:t>Kaikkien protollien suojaamiseen käytetään samaa TLS-salausprotokollaa, joten ne ovat kaikki haavoittuvia TLS-protokollan tietoturva</w:t>
+      </w:r>
+      <w:r>
+        <w:t>ongelmille.</w:t>
+      </w:r>
+      <w:r>
+        <w:t xml:space="preserve"> Vanhoissa SSL/TLS versioissa on useita tiedossa olevia haavoittuvuuksia alle on esitelty muutama yleisesti tiedossa oleva hyökkäys protokollia vastaan. </w:t>
+      </w:r>
+    </w:p>
+    <w:p>
+      <w:pPr>
+        <w:pStyle w:val="BodyText1"/>
+      </w:pPr>
+      <w:r>
+        <w:t>RC4 hyökkäys</w:t>
+      </w:r>
+      <w:r>
+        <w:t xml:space="preserve"> symmetristä salausta vastaan. </w:t>
+      </w:r>
+      <w:r>
+        <w:t>RC4 on symmetrinen  virtasalausalgoritmi, joka julkistettiin vuonna 1987. RC4 on ollut mahdollinen symmetrinen salaus jo ensimmäisessä SSL 2.0 versiossa ja se poistettiin TLS 1.3 versiosta. Toisin kuin nykyaikaisessa virtasalauksessa, RC4 ei ota erillistä satunnaista alustusvektoria avaimen rinnalla. Tämä tarkoittaa, että jos yhtä pitkäaikaista avainta käytetään useiden virtojen turvalliseen salaamiseen, alustusvektorin ja pitkän aikavälin avain on yhdistetään RC4:n salausavaimen luomiseksi. Ensimmäiset haavoittuvuudet RC4 algoritmista löydettiin vuonna 2001 ja 2005. Haavoittuvuudet mahdollistivat löytämään käytetyn salausavaimen suuresta määrästä samalla avaimella salattuja viestejä, jos avain ja alustusvektori oli vain liitetty toisiinsa salausavaimen luomisessa. Huolimatta RC4:n tietoturvaa rikkovista hyökkäyksistä, RC4:ään perustuvia SSL- ja TLS-salausohjelmistoja pidettiin edelleen turvallisina ennen vuotta 2013 sen perusteella, miten niitä käytettiin SSL:ssä ja TLS:ssä.  Vuonna 2011 RC4 suositeltiin BEAST-hyökkäyksen kiertäjäksi. Vuonna 2013 julkistetut uudet hyökkäysmuodot osoittivat lopullisesti TLS:n RC4:n rikkomisen toteutettavuuden. Hyökkäys vaatii 2^34 salattua viestiä RC4:n murtamiseen ​​TLS:ssä ja SSL:ssä</w:t>
+      </w:r>
+      <w:r>
+        <w:t>. Hyökkäyksestä julkaistiin vuonna 2015 uusi versio, joka vaatii enää 2^26 viestiä salauksen murtamiseen.</w:t>
+      </w:r>
+      <w:r>
+        <w:t xml:space="preserve"> </w:t>
+      </w:r>
+      <w:hyperlink r:id="rId47" w:history="1">
+        <w:r>
+          <w:rPr>
+            <w:rStyle w:val="Hyperlink"/>
+          </w:rPr>
+          <w:t>https://beaglesecurity.com/blog/vulnerability/the-rc4-algorithm-in-transport-layer-security-and-secure-sockets-layer.html</w:t>
+        </w:r>
+      </w:hyperlink>
+    </w:p>
+    <w:p>
+      <w:pPr>
+        <w:pStyle w:val="BodyText1"/>
+      </w:pPr>
+      <w:r>
+        <w:t>BEAST on selainhaavoittuvuus, joka julkaistiin vuonna 2011 ja se koskee SSL 3.0:aa ja TLS 1.0:aa. Hyökkääjä voi purkaa kahden osapuolen välillä vaihdetun tiedon salauksen hyödyntämällä haavoittuvuutta lohkosalauksen ketjuttamisen CBC (Cipher Block Chaining) toteutuksessa. Tämä on asiakaspuolen hyökkäys, joka on välimieshyökkäys. Hyökkääjä lisää paketteja TLS-virtaan. Tämän avulla he voivat arvata muokatun viestin kanssa käytetyn alustusvektorin ja siten purkaa salauksen. Jotta BEAST-hyökkäys onnistuisi, hyökkääjällä on oltava jonkinlainen hallinta uhrin selaimessa. Selainten modernit versiot estävät BEAST- hyökkäyksen. RC4 virtasalaus on immuuni BEAST-hyökkäykselle. Siksi RC4:ää käytettiin laajalti keinona lieventää BEAST-hyökkäystä palvelinpuolella ennen kuin se todettiin murretuksi vuonna 2013.</w:t>
+      </w:r>
+      <w:r>
+        <w:t xml:space="preserve"> </w:t>
+      </w:r>
+      <w:hyperlink r:id="rId48" w:history="1">
+        <w:r>
+          <w:rPr>
+            <w:rStyle w:val="Hyperlink"/>
+          </w:rPr>
+          <w:t>https://www.acunetix.com/blog/articles/tls-vulnerabilities-attacks-final-part/</w:t>
+        </w:r>
+      </w:hyperlink>
+    </w:p>
+    <w:p>
+      <w:pPr>
+        <w:pStyle w:val="BodyText1"/>
+      </w:pPr>
+      <w:r>
+        <w:t xml:space="preserve">POODLE on SSL 3.0 haavoittuvuus, joka johtuu BEAST:in tavoin lohkosalauksen ketjuttamisen CBC (Cipher Block Chaining) toteutuksesta. POODLE on </w:t>
+      </w:r>
+      <w:r>
+        <w:lastRenderedPageBreak/>
+        <w:t>välimieshyökkäys ja edellyttää</w:t>
+      </w:r>
+      <w:r>
+        <w:t>,</w:t>
+      </w:r>
+      <w:r>
+        <w:t xml:space="preserve"> että hyökkääjän JavaScript -koodi ajetaan uhrin selaimessa. POODLE haavoittuvuus johtuu lohkosalausalgoritmien täytetarpeesta. Salattavan datan pitää olla lohkosalausalgoritmeissa lohkokoon monikerta, muuten viimeinen lohko pitää täyttää täytteellä loppuun. Jos data on täsmälleen lohkokoon monikerta, silloin viimeinen lähetettävä lohko on pelkästään täytettä. Palvelin hylkää pyynnön jos täyte on viallinen pyynnössä. POODLE hyökkäys perustuu siihen että hyökkääjä pääsee muokkaamaan lähetettävän pyynnön kokoa ja tietää siten pyynnön täytteen. Täytettävä sisältävä lohko on viimeisenä ja hyökkääjä vaihtaa viimeisen lohkon ja murrettavan lohkon paikkaa ja lähettää pyynnön useaan kertaan palvelimelle muuttaen pyynnön kokoa jokaisella pyynnöllä. Jos palvelin hyväksyy pyynnön, niin murrettavan lohkon bitit vastaavat täytelohkon täytettä vastaavia bittejä.   Hyödyntämällä tätä haavoittuvuutta hyökkääjä saa murrettua SSL:n salauksesta lohkoja. Käyttäjän evästeiden varastaminen on yksi esimerkki onnistuneesta POODLE- hyökkäyksestä. Esimerkiksi 16 bittisen evästeen varastamiseen tarvitaan maksimissaan 4096 pyyntöä, jos hyökkääjä tietää tarkalleen missä kohtaa pyyntöä evästeet lähetetään. </w:t>
+      </w:r>
+      <w:hyperlink r:id="rId49" w:history="1">
+        <w:r>
+          <w:rPr>
+            <w:rStyle w:val="Hyperlink"/>
+          </w:rPr>
+          <w:t>https://www.acunetix.com/blog/web-security-zone/what-is-poodle-attack/</w:t>
+        </w:r>
+      </w:hyperlink>
+      <w:r>
+        <w:t xml:space="preserve"> </w:t>
+      </w:r>
+      <w:r>
+        <w:t>https://www.acunetix.com/blog/articles/poodle-gives-final-bite-puts-sslv3-rest/</w:t>
+      </w:r>
+    </w:p>
+    <w:p>
+      <w:pPr>
+        <w:pStyle w:val="BodyText1"/>
+      </w:pPr>
+      <w:r>
         <w:t>Kun vertaillaan FTPS- ja SFTP-protokollia tietoturvan näkökulmasta, oleellisen asia on käytettävien porttien määrä. SFTP käyttää vain yhtä porttia tiedonsiirtoon, mutta FTPS tarvitsee kaksi. Lisäksi jokainen rinnakkainen yhteys tarvitsee oman porttinsa. Tämän takia FTPS</w:t>
       </w:r>
       <w:r>
@@ -14481,11 +14685,7 @@
         <w:t>sitä</w:t>
       </w:r>
       <w:r>
-        <w:t xml:space="preserve"> </w:t>
-      </w:r>
-      <w:r>
-        <w:lastRenderedPageBreak/>
-        <w:t>vähemmän järjestelmässä</w:t>
+        <w:t xml:space="preserve"> vähemmän järjestelmässä</w:t>
       </w:r>
       <w:r>
         <w:t xml:space="preserve"> on haavoittuvia kohtia.</w:t>
@@ -14582,7 +14782,7 @@
           <w:lang w:val="fi-FI"/>
         </w:rPr>
       </w:pPr>
-      <w:hyperlink r:id="rId47" w:history="1">
+      <w:hyperlink r:id="rId50" w:history="1">
         <w:r>
           <w:rPr>
             <w:rStyle w:val="Hyperlink"/>
@@ -14605,7 +14805,7 @@
           <w:lang w:val="fi-FI"/>
         </w:rPr>
       </w:pPr>
-      <w:hyperlink r:id="rId48" w:history="1">
+      <w:hyperlink r:id="rId51" w:history="1">
         <w:r>
           <w:rPr>
             <w:rStyle w:val="Hyperlink"/>
@@ -14628,7 +14828,7 @@
           <w:lang w:val="fi-FI"/>
         </w:rPr>
       </w:pPr>
-      <w:hyperlink r:id="rId49" w:history="1">
+      <w:hyperlink r:id="rId52" w:history="1">
         <w:r>
           <w:rPr>
             <w:rStyle w:val="Hyperlink"/>
@@ -15561,7 +15761,7 @@
                           <pic:cNvPicPr/>
                         </pic:nvPicPr>
                         <pic:blipFill>
-                          <a:blip r:embed="rId50">
+                          <a:blip r:embed="rId53">
                             <a:extLst>
                               <a:ext uri="{28A0092B-C50C-407E-A947-70E740481C1C}">
                                 <a14:useLocalDpi xmlns:a14="http://schemas.microsoft.com/office/drawing/2010/main" val="0"/>
@@ -15717,7 +15917,7 @@
                           <pic:cNvPicPr/>
                         </pic:nvPicPr>
                         <pic:blipFill>
-                          <a:blip r:embed="rId51">
+                          <a:blip r:embed="rId54">
                             <a:extLst>
                               <a:ext uri="{28A0092B-C50C-407E-A947-70E740481C1C}">
                                 <a14:useLocalDpi xmlns:a14="http://schemas.microsoft.com/office/drawing/2010/main" val="0"/>
@@ -16019,7 +16219,7 @@
       </w:r>
     </w:p>
     <w:sectPr>
-      <w:headerReference w:type="default" r:id="rId52"/>
+      <w:headerReference w:type="default" r:id="rId55"/>
       <w:pgSz w:w="11906" w:h="16838" w:code="9"/>
       <w:pgMar w:top="1418" w:right="1134" w:bottom="1418" w:left="2268" w:header="709" w:footer="709" w:gutter="0"/>
       <w:pgNumType w:start="1"/>
@@ -16257,7 +16457,7 @@
         <v:path o:extrusionok="f" gradientshapeok="t" o:connecttype="rect"/>
         <o:lock v:ext="edit" aspectratio="t"/>
       </v:shapetype>
-      <v:shape id="_x0000_i1240" type="#_x0000_t75" alt="\mathbb{R}" style="width:10.5pt;height:10.5pt;visibility:visible" o:bullet="t">
+      <v:shape id="_x0000_i1262" type="#_x0000_t75" alt="\mathbb{R}" style="width:10.5pt;height:10.5pt;visibility:visible" o:bullet="t">
         <v:imagedata r:id="rId1" o:title="mathbb{R}"/>
       </v:shape>
     </w:pict>
@@ -18127,6 +18327,118 @@
     </w:lvl>
   </w:abstractNum>
   <w:abstractNum w:abstractNumId="28" w15:restartNumberingAfterBreak="0">
+    <w:nsid w:val="3AF873F0"/>
+    <w:multiLevelType w:val="hybridMultilevel"/>
+    <w:tmpl w:val="8DF8CB34"/>
+    <w:lvl w:ilvl="0" w:tplc="C00C02CC">
+      <w:numFmt w:val="bullet"/>
+      <w:lvlText w:val="-"/>
+      <w:lvlJc w:val="left"/>
+      <w:pPr>
+        <w:ind w:left="720" w:hanging="360"/>
+      </w:pPr>
+      <w:rPr>
+        <w:rFonts w:ascii="Arial" w:eastAsiaTheme="minorHAnsi" w:hAnsi="Arial" w:cs="Arial" w:hint="default"/>
+      </w:rPr>
+    </w:lvl>
+    <w:lvl w:ilvl="1" w:tplc="04090003" w:tentative="1">
+      <w:start w:val="1"/>
+      <w:numFmt w:val="bullet"/>
+      <w:lvlText w:val="o"/>
+      <w:lvlJc w:val="left"/>
+      <w:pPr>
+        <w:ind w:left="1440" w:hanging="360"/>
+      </w:pPr>
+      <w:rPr>
+        <w:rFonts w:ascii="Courier New" w:hAnsi="Courier New" w:cs="Courier New" w:hint="default"/>
+      </w:rPr>
+    </w:lvl>
+    <w:lvl w:ilvl="2" w:tplc="04090005" w:tentative="1">
+      <w:start w:val="1"/>
+      <w:numFmt w:val="bullet"/>
+      <w:lvlText w:val=""/>
+      <w:lvlJc w:val="left"/>
+      <w:pPr>
+        <w:ind w:left="2160" w:hanging="360"/>
+      </w:pPr>
+      <w:rPr>
+        <w:rFonts w:ascii="Wingdings" w:hAnsi="Wingdings" w:hint="default"/>
+      </w:rPr>
+    </w:lvl>
+    <w:lvl w:ilvl="3" w:tplc="04090001" w:tentative="1">
+      <w:start w:val="1"/>
+      <w:numFmt w:val="bullet"/>
+      <w:lvlText w:val=""/>
+      <w:lvlJc w:val="left"/>
+      <w:pPr>
+        <w:ind w:left="2880" w:hanging="360"/>
+      </w:pPr>
+      <w:rPr>
+        <w:rFonts w:ascii="Symbol" w:hAnsi="Symbol" w:hint="default"/>
+      </w:rPr>
+    </w:lvl>
+    <w:lvl w:ilvl="4" w:tplc="04090003" w:tentative="1">
+      <w:start w:val="1"/>
+      <w:numFmt w:val="bullet"/>
+      <w:lvlText w:val="o"/>
+      <w:lvlJc w:val="left"/>
+      <w:pPr>
+        <w:ind w:left="3600" w:hanging="360"/>
+      </w:pPr>
+      <w:rPr>
+        <w:rFonts w:ascii="Courier New" w:hAnsi="Courier New" w:cs="Courier New" w:hint="default"/>
+      </w:rPr>
+    </w:lvl>
+    <w:lvl w:ilvl="5" w:tplc="04090005" w:tentative="1">
+      <w:start w:val="1"/>
+      <w:numFmt w:val="bullet"/>
+      <w:lvlText w:val=""/>
+      <w:lvlJc w:val="left"/>
+      <w:pPr>
+        <w:ind w:left="4320" w:hanging="360"/>
+      </w:pPr>
+      <w:rPr>
+        <w:rFonts w:ascii="Wingdings" w:hAnsi="Wingdings" w:hint="default"/>
+      </w:rPr>
+    </w:lvl>
+    <w:lvl w:ilvl="6" w:tplc="04090001" w:tentative="1">
+      <w:start w:val="1"/>
+      <w:numFmt w:val="bullet"/>
+      <w:lvlText w:val=""/>
+      <w:lvlJc w:val="left"/>
+      <w:pPr>
+        <w:ind w:left="5040" w:hanging="360"/>
+      </w:pPr>
+      <w:rPr>
+        <w:rFonts w:ascii="Symbol" w:hAnsi="Symbol" w:hint="default"/>
+      </w:rPr>
+    </w:lvl>
+    <w:lvl w:ilvl="7" w:tplc="04090003" w:tentative="1">
+      <w:start w:val="1"/>
+      <w:numFmt w:val="bullet"/>
+      <w:lvlText w:val="o"/>
+      <w:lvlJc w:val="left"/>
+      <w:pPr>
+        <w:ind w:left="5760" w:hanging="360"/>
+      </w:pPr>
+      <w:rPr>
+        <w:rFonts w:ascii="Courier New" w:hAnsi="Courier New" w:cs="Courier New" w:hint="default"/>
+      </w:rPr>
+    </w:lvl>
+    <w:lvl w:ilvl="8" w:tplc="04090005" w:tentative="1">
+      <w:start w:val="1"/>
+      <w:numFmt w:val="bullet"/>
+      <w:lvlText w:val=""/>
+      <w:lvlJc w:val="left"/>
+      <w:pPr>
+        <w:ind w:left="6480" w:hanging="360"/>
+      </w:pPr>
+      <w:rPr>
+        <w:rFonts w:ascii="Wingdings" w:hAnsi="Wingdings" w:hint="default"/>
+      </w:rPr>
+    </w:lvl>
+  </w:abstractNum>
+  <w:abstractNum w:abstractNumId="29" w15:restartNumberingAfterBreak="0">
     <w:nsid w:val="3B346BF0"/>
     <w:multiLevelType w:val="hybridMultilevel"/>
     <w:tmpl w:val="C4E2C3CA"/>
@@ -18212,7 +18524,7 @@
       </w:pPr>
     </w:lvl>
   </w:abstractNum>
-  <w:abstractNum w:abstractNumId="29" w15:restartNumberingAfterBreak="0">
+  <w:abstractNum w:abstractNumId="30" w15:restartNumberingAfterBreak="0">
     <w:nsid w:val="3D6B7232"/>
     <w:multiLevelType w:val="hybridMultilevel"/>
     <w:tmpl w:val="3ABC9992"/>
@@ -18323,7 +18635,7 @@
       </w:pPr>
     </w:lvl>
   </w:abstractNum>
-  <w:abstractNum w:abstractNumId="30" w15:restartNumberingAfterBreak="0">
+  <w:abstractNum w:abstractNumId="31" w15:restartNumberingAfterBreak="0">
     <w:nsid w:val="40CC16BA"/>
     <w:multiLevelType w:val="hybridMultilevel"/>
     <w:tmpl w:val="331C3762"/>
@@ -18414,7 +18726,7 @@
       </w:pPr>
     </w:lvl>
   </w:abstractNum>
-  <w:abstractNum w:abstractNumId="31" w15:restartNumberingAfterBreak="0">
+  <w:abstractNum w:abstractNumId="32" w15:restartNumberingAfterBreak="0">
     <w:nsid w:val="426B33B9"/>
     <w:multiLevelType w:val="hybridMultilevel"/>
     <w:tmpl w:val="FB405578"/>
@@ -18500,7 +18812,7 @@
       </w:pPr>
     </w:lvl>
   </w:abstractNum>
-  <w:abstractNum w:abstractNumId="32" w15:restartNumberingAfterBreak="0">
+  <w:abstractNum w:abstractNumId="33" w15:restartNumberingAfterBreak="0">
     <w:nsid w:val="42B27AE7"/>
     <w:multiLevelType w:val="hybridMultilevel"/>
     <w:tmpl w:val="F49EF522"/>
@@ -18589,7 +18901,7 @@
       </w:pPr>
     </w:lvl>
   </w:abstractNum>
-  <w:abstractNum w:abstractNumId="33" w15:restartNumberingAfterBreak="0">
+  <w:abstractNum w:abstractNumId="34" w15:restartNumberingAfterBreak="0">
     <w:nsid w:val="4A975724"/>
     <w:multiLevelType w:val="hybridMultilevel"/>
     <w:tmpl w:val="AC8AB730"/>
@@ -18702,7 +19014,7 @@
       </w:rPr>
     </w:lvl>
   </w:abstractNum>
-  <w:abstractNum w:abstractNumId="34" w15:restartNumberingAfterBreak="0">
+  <w:abstractNum w:abstractNumId="35" w15:restartNumberingAfterBreak="0">
     <w:nsid w:val="4DAA2ED8"/>
     <w:multiLevelType w:val="hybridMultilevel"/>
     <w:tmpl w:val="064E21BC"/>
@@ -18791,7 +19103,7 @@
       </w:pPr>
     </w:lvl>
   </w:abstractNum>
-  <w:abstractNum w:abstractNumId="35" w15:restartNumberingAfterBreak="0">
+  <w:abstractNum w:abstractNumId="36" w15:restartNumberingAfterBreak="0">
     <w:nsid w:val="51E91E70"/>
     <w:multiLevelType w:val="hybridMultilevel"/>
     <w:tmpl w:val="6C8A4818"/>
@@ -18881,7 +19193,7 @@
       </w:pPr>
     </w:lvl>
   </w:abstractNum>
-  <w:abstractNum w:abstractNumId="36" w15:restartNumberingAfterBreak="0">
+  <w:abstractNum w:abstractNumId="37" w15:restartNumberingAfterBreak="0">
     <w:nsid w:val="531100A8"/>
     <w:multiLevelType w:val="hybridMultilevel"/>
     <w:tmpl w:val="D6F27EAC"/>
@@ -18967,7 +19279,7 @@
       </w:pPr>
     </w:lvl>
   </w:abstractNum>
-  <w:abstractNum w:abstractNumId="37" w15:restartNumberingAfterBreak="0">
+  <w:abstractNum w:abstractNumId="38" w15:restartNumberingAfterBreak="0">
     <w:nsid w:val="71BB73D0"/>
     <w:multiLevelType w:val="hybridMultilevel"/>
     <w:tmpl w:val="651A0100"/>
@@ -19056,7 +19368,7 @@
       </w:pPr>
     </w:lvl>
   </w:abstractNum>
-  <w:abstractNum w:abstractNumId="38" w15:restartNumberingAfterBreak="0">
+  <w:abstractNum w:abstractNumId="39" w15:restartNumberingAfterBreak="0">
     <w:nsid w:val="74E12EC6"/>
     <w:multiLevelType w:val="hybridMultilevel"/>
     <w:tmpl w:val="C432472E"/>
@@ -19169,7 +19481,7 @@
       </w:rPr>
     </w:lvl>
   </w:abstractNum>
-  <w:abstractNum w:abstractNumId="39" w15:restartNumberingAfterBreak="0">
+  <w:abstractNum w:abstractNumId="40" w15:restartNumberingAfterBreak="0">
     <w:nsid w:val="7BFA6880"/>
     <w:multiLevelType w:val="hybridMultilevel"/>
     <w:tmpl w:val="A51CBD04"/>
@@ -19261,7 +19573,7 @@
       </w:pPr>
     </w:lvl>
   </w:abstractNum>
-  <w:abstractNum w:abstractNumId="40" w15:restartNumberingAfterBreak="0">
+  <w:abstractNum w:abstractNumId="41" w15:restartNumberingAfterBreak="0">
     <w:nsid w:val="7C645B45"/>
     <w:multiLevelType w:val="hybridMultilevel"/>
     <w:tmpl w:val="574A4A72"/>
@@ -19347,7 +19659,7 @@
       </w:pPr>
     </w:lvl>
   </w:abstractNum>
-  <w:abstractNum w:abstractNumId="41" w15:restartNumberingAfterBreak="0">
+  <w:abstractNum w:abstractNumId="42" w15:restartNumberingAfterBreak="0">
     <w:nsid w:val="7E4C0ECE"/>
     <w:multiLevelType w:val="hybridMultilevel"/>
     <w:tmpl w:val="4E0A4B68"/>
@@ -19494,7 +19806,7 @@
     <w:abstractNumId w:val="16"/>
   </w:num>
   <w:num w:numId="3" w16cid:durableId="2114469525">
-    <w:abstractNumId w:val="41"/>
+    <w:abstractNumId w:val="42"/>
   </w:num>
   <w:num w:numId="4" w16cid:durableId="1594783801">
     <w:abstractNumId w:val="19"/>
@@ -19512,25 +19824,25 @@
     <w:abstractNumId w:val="13"/>
   </w:num>
   <w:num w:numId="9" w16cid:durableId="1797945239">
-    <w:abstractNumId w:val="38"/>
+    <w:abstractNumId w:val="39"/>
   </w:num>
   <w:num w:numId="10" w16cid:durableId="1138886832">
     <w:abstractNumId w:val="14"/>
   </w:num>
   <w:num w:numId="11" w16cid:durableId="400446600">
-    <w:abstractNumId w:val="36"/>
+    <w:abstractNumId w:val="37"/>
   </w:num>
   <w:num w:numId="12" w16cid:durableId="1831479887">
-    <w:abstractNumId w:val="40"/>
+    <w:abstractNumId w:val="41"/>
   </w:num>
   <w:num w:numId="13" w16cid:durableId="1844710397">
-    <w:abstractNumId w:val="28"/>
+    <w:abstractNumId w:val="29"/>
   </w:num>
   <w:num w:numId="14" w16cid:durableId="1843548293">
     <w:abstractNumId w:val="17"/>
   </w:num>
   <w:num w:numId="15" w16cid:durableId="1758094265">
-    <w:abstractNumId w:val="31"/>
+    <w:abstractNumId w:val="32"/>
   </w:num>
   <w:num w:numId="16" w16cid:durableId="820198081">
     <w:abstractNumId w:val="25"/>
@@ -19581,16 +19893,16 @@
     <w:abstractNumId w:val="27"/>
   </w:num>
   <w:num w:numId="32" w16cid:durableId="452557925">
-    <w:abstractNumId w:val="37"/>
+    <w:abstractNumId w:val="38"/>
   </w:num>
   <w:num w:numId="33" w16cid:durableId="715280677">
-    <w:abstractNumId w:val="29"/>
+    <w:abstractNumId w:val="30"/>
   </w:num>
   <w:num w:numId="34" w16cid:durableId="1886483292">
-    <w:abstractNumId w:val="39"/>
+    <w:abstractNumId w:val="40"/>
   </w:num>
   <w:num w:numId="35" w16cid:durableId="370889164">
-    <w:abstractNumId w:val="35"/>
+    <w:abstractNumId w:val="36"/>
   </w:num>
   <w:num w:numId="36" w16cid:durableId="976950817">
     <w:abstractNumId w:val="15"/>
@@ -19602,16 +19914,19 @@
     <w:abstractNumId w:val="20"/>
   </w:num>
   <w:num w:numId="39" w16cid:durableId="1535145040">
-    <w:abstractNumId w:val="30"/>
+    <w:abstractNumId w:val="31"/>
   </w:num>
   <w:num w:numId="40" w16cid:durableId="1922786603">
+    <w:abstractNumId w:val="35"/>
+  </w:num>
+  <w:num w:numId="41" w16cid:durableId="186532288">
+    <w:abstractNumId w:val="33"/>
+  </w:num>
+  <w:num w:numId="42" w16cid:durableId="290671980">
     <w:abstractNumId w:val="34"/>
   </w:num>
-  <w:num w:numId="41" w16cid:durableId="186532288">
-    <w:abstractNumId w:val="32"/>
-  </w:num>
-  <w:num w:numId="42" w16cid:durableId="290671980">
-    <w:abstractNumId w:val="33"/>
+  <w:num w:numId="43" w16cid:durableId="1403722792">
+    <w:abstractNumId w:val="28"/>
   </w:num>
   <w:numIdMacAtCleanup w:val="7"/>
 </w:numbering>

</xml_diff>

<commit_message>
Added text about Azure
</commit_message>
<xml_diff>
--- a/documents/diplomityö_teemu_pöytäniemi.docx
+++ b/documents/diplomityö_teemu_pöytäniemi.docx
@@ -919,7 +919,11 @@
             <w:rPr>
               <w:rFonts w:asciiTheme="minorHAnsi" w:eastAsiaTheme="minorEastAsia" w:hAnsiTheme="minorHAnsi" w:cstheme="minorBidi"/>
               <w:caps w:val="0"/>
-              <w:lang w:eastAsia="fi-FI"/>
+              <w:kern w:val="2"/>
+              <w:sz w:val="24"/>
+              <w:szCs w:val="24"/>
+              <w:lang w:val="en-US"/>
+              <w14:ligatures w14:val="standardContextual"/>
             </w:rPr>
           </w:pPr>
           <w:r>
@@ -931,7 +935,7 @@
           <w:r>
             <w:fldChar w:fldCharType="separate"/>
           </w:r>
-          <w:hyperlink w:anchor="_Toc73893651" w:history="1">
+          <w:hyperlink w:anchor="_Toc175367990" w:history="1">
             <w:r>
               <w:rPr>
                 <w:rStyle w:val="Hyperlink"/>
@@ -942,7 +946,11 @@
               <w:rPr>
                 <w:rFonts w:asciiTheme="minorHAnsi" w:eastAsiaTheme="minorEastAsia" w:hAnsiTheme="minorHAnsi" w:cstheme="minorBidi"/>
                 <w:caps w:val="0"/>
-                <w:lang w:eastAsia="fi-FI"/>
+                <w:kern w:val="2"/>
+                <w:sz w:val="24"/>
+                <w:szCs w:val="24"/>
+                <w:lang w:val="en-US"/>
+                <w14:ligatures w14:val="standardContextual"/>
               </w:rPr>
               <w:tab/>
             </w:r>
@@ -968,7 +976,7 @@
               <w:rPr>
                 <w:webHidden/>
               </w:rPr>
-              <w:instrText xml:space="preserve"> PAGEREF _Toc73893651 \h </w:instrText>
+              <w:instrText xml:space="preserve"> PAGEREF _Toc175367990 \h </w:instrText>
             </w:r>
             <w:r>
               <w:rPr>
@@ -1001,10 +1009,14 @@
             <w:rPr>
               <w:rFonts w:asciiTheme="minorHAnsi" w:eastAsiaTheme="minorEastAsia" w:hAnsiTheme="minorHAnsi" w:cstheme="minorBidi"/>
               <w:caps w:val="0"/>
-              <w:lang w:eastAsia="fi-FI"/>
+              <w:kern w:val="2"/>
+              <w:sz w:val="24"/>
+              <w:szCs w:val="24"/>
+              <w:lang w:val="en-US"/>
+              <w14:ligatures w14:val="standardContextual"/>
             </w:rPr>
           </w:pPr>
-          <w:hyperlink w:anchor="_Toc73893652" w:history="1">
+          <w:hyperlink w:anchor="_Toc175367991" w:history="1">
             <w:r>
               <w:rPr>
                 <w:rStyle w:val="Hyperlink"/>
@@ -1015,7 +1027,11 @@
               <w:rPr>
                 <w:rFonts w:asciiTheme="minorHAnsi" w:eastAsiaTheme="minorEastAsia" w:hAnsiTheme="minorHAnsi" w:cstheme="minorBidi"/>
                 <w:caps w:val="0"/>
-                <w:lang w:eastAsia="fi-FI"/>
+                <w:kern w:val="2"/>
+                <w:sz w:val="24"/>
+                <w:szCs w:val="24"/>
+                <w:lang w:val="en-US"/>
+                <w14:ligatures w14:val="standardContextual"/>
               </w:rPr>
               <w:tab/>
             </w:r>
@@ -1041,7 +1057,7 @@
               <w:rPr>
                 <w:webHidden/>
               </w:rPr>
-              <w:instrText xml:space="preserve"> PAGEREF _Toc73893652 \h </w:instrText>
+              <w:instrText xml:space="preserve"> PAGEREF _Toc175367991 \h </w:instrText>
             </w:r>
             <w:r>
               <w:rPr>
@@ -1072,15 +1088,19 @@
           <w:pPr>
             <w:pStyle w:val="TOC2"/>
             <w:tabs>
-              <w:tab w:val="left" w:pos="1540"/>
+              <w:tab w:val="left" w:pos="1440"/>
             </w:tabs>
             <w:rPr>
               <w:rFonts w:asciiTheme="minorHAnsi" w:eastAsiaTheme="minorEastAsia" w:hAnsiTheme="minorHAnsi"/>
               <w:noProof/>
-              <w:lang w:eastAsia="fi-FI"/>
+              <w:kern w:val="2"/>
+              <w:sz w:val="24"/>
+              <w:szCs w:val="24"/>
+              <w:lang w:val="en-US"/>
+              <w14:ligatures w14:val="standardContextual"/>
             </w:rPr>
           </w:pPr>
-          <w:hyperlink w:anchor="_Toc73893653" w:history="1">
+          <w:hyperlink w:anchor="_Toc175367992" w:history="1">
             <w:r>
               <w:rPr>
                 <w:rStyle w:val="Hyperlink"/>
@@ -1092,7 +1112,11 @@
               <w:rPr>
                 <w:rFonts w:asciiTheme="minorHAnsi" w:eastAsiaTheme="minorEastAsia" w:hAnsiTheme="minorHAnsi"/>
                 <w:noProof/>
-                <w:lang w:eastAsia="fi-FI"/>
+                <w:kern w:val="2"/>
+                <w:sz w:val="24"/>
+                <w:szCs w:val="24"/>
+                <w:lang w:val="en-US"/>
+                <w14:ligatures w14:val="standardContextual"/>
               </w:rPr>
               <w:tab/>
             </w:r>
@@ -1122,7 +1146,7 @@
                 <w:noProof/>
                 <w:webHidden/>
               </w:rPr>
-              <w:instrText xml:space="preserve"> PAGEREF _Toc73893653 \h </w:instrText>
+              <w:instrText xml:space="preserve"> PAGEREF _Toc175367992 \h </w:instrText>
             </w:r>
             <w:r>
               <w:rPr>
@@ -1159,10 +1183,14 @@
             <w:rPr>
               <w:rFonts w:asciiTheme="minorHAnsi" w:eastAsiaTheme="minorEastAsia" w:hAnsiTheme="minorHAnsi"/>
               <w:noProof/>
-              <w:lang w:eastAsia="fi-FI"/>
+              <w:kern w:val="2"/>
+              <w:sz w:val="24"/>
+              <w:szCs w:val="24"/>
+              <w:lang w:val="en-US"/>
+              <w14:ligatures w14:val="standardContextual"/>
             </w:rPr>
           </w:pPr>
-          <w:hyperlink w:anchor="_Toc73893654" w:history="1">
+          <w:hyperlink w:anchor="_Toc175367993" w:history="1">
             <w:r>
               <w:rPr>
                 <w:rStyle w:val="Hyperlink"/>
@@ -1174,7 +1202,11 @@
               <w:rPr>
                 <w:rFonts w:asciiTheme="minorHAnsi" w:eastAsiaTheme="minorEastAsia" w:hAnsiTheme="minorHAnsi"/>
                 <w:noProof/>
-                <w:lang w:eastAsia="fi-FI"/>
+                <w:kern w:val="2"/>
+                <w:sz w:val="24"/>
+                <w:szCs w:val="24"/>
+                <w:lang w:val="en-US"/>
+                <w14:ligatures w14:val="standardContextual"/>
               </w:rPr>
               <w:tab/>
             </w:r>
@@ -1183,7 +1215,7 @@
                 <w:rStyle w:val="Hyperlink"/>
                 <w:noProof/>
               </w:rPr>
-              <w:t>HTTP ja WebSocket</w:t>
+              <w:t>HTTP</w:t>
             </w:r>
             <w:r>
               <w:rPr>
@@ -1204,7 +1236,7 @@
                 <w:noProof/>
                 <w:webHidden/>
               </w:rPr>
-              <w:instrText xml:space="preserve"> PAGEREF _Toc73893654 \h </w:instrText>
+              <w:instrText xml:space="preserve"> PAGEREF _Toc175367993 \h </w:instrText>
             </w:r>
             <w:r>
               <w:rPr>
@@ -1241,10 +1273,14 @@
             <w:rPr>
               <w:rFonts w:asciiTheme="minorHAnsi" w:eastAsiaTheme="minorEastAsia" w:hAnsiTheme="minorHAnsi"/>
               <w:noProof/>
-              <w:lang w:eastAsia="fi-FI"/>
+              <w:kern w:val="2"/>
+              <w:sz w:val="24"/>
+              <w:szCs w:val="24"/>
+              <w:lang w:val="en-US"/>
+              <w14:ligatures w14:val="standardContextual"/>
             </w:rPr>
           </w:pPr>
-          <w:hyperlink w:anchor="_Toc73893655" w:history="1">
+          <w:hyperlink w:anchor="_Toc175367994" w:history="1">
             <w:r>
               <w:rPr>
                 <w:rStyle w:val="Hyperlink"/>
@@ -1256,7 +1292,11 @@
               <w:rPr>
                 <w:rFonts w:asciiTheme="minorHAnsi" w:eastAsiaTheme="minorEastAsia" w:hAnsiTheme="minorHAnsi"/>
                 <w:noProof/>
-                <w:lang w:eastAsia="fi-FI"/>
+                <w:kern w:val="2"/>
+                <w:sz w:val="24"/>
+                <w:szCs w:val="24"/>
+                <w:lang w:val="en-US"/>
+                <w14:ligatures w14:val="standardContextual"/>
               </w:rPr>
               <w:tab/>
             </w:r>
@@ -1265,7 +1305,7 @@
                 <w:rStyle w:val="Hyperlink"/>
                 <w:noProof/>
               </w:rPr>
-              <w:t>FTP ja FTPS</w:t>
+              <w:t>WebDav</w:t>
             </w:r>
             <w:r>
               <w:rPr>
@@ -1286,7 +1326,7 @@
                 <w:noProof/>
                 <w:webHidden/>
               </w:rPr>
-              <w:instrText xml:space="preserve"> PAGEREF _Toc73893655 \h </w:instrText>
+              <w:instrText xml:space="preserve"> PAGEREF _Toc175367994 \h </w:instrText>
             </w:r>
             <w:r>
               <w:rPr>
@@ -1306,7 +1346,7 @@
                 <w:noProof/>
                 <w:webHidden/>
               </w:rPr>
-              <w:t>11</w:t>
+              <w:t>6</w:t>
             </w:r>
             <w:r>
               <w:rPr>
@@ -1323,10 +1363,14 @@
             <w:rPr>
               <w:rFonts w:asciiTheme="minorHAnsi" w:eastAsiaTheme="minorEastAsia" w:hAnsiTheme="minorHAnsi"/>
               <w:noProof/>
-              <w:lang w:eastAsia="fi-FI"/>
+              <w:kern w:val="2"/>
+              <w:sz w:val="24"/>
+              <w:szCs w:val="24"/>
+              <w:lang w:val="en-US"/>
+              <w14:ligatures w14:val="standardContextual"/>
             </w:rPr>
           </w:pPr>
-          <w:hyperlink w:anchor="_Toc73893656" w:history="1">
+          <w:hyperlink w:anchor="_Toc175367995" w:history="1">
             <w:r>
               <w:rPr>
                 <w:rStyle w:val="Hyperlink"/>
@@ -1338,7 +1382,11 @@
               <w:rPr>
                 <w:rFonts w:asciiTheme="minorHAnsi" w:eastAsiaTheme="minorEastAsia" w:hAnsiTheme="minorHAnsi"/>
                 <w:noProof/>
-                <w:lang w:eastAsia="fi-FI"/>
+                <w:kern w:val="2"/>
+                <w:sz w:val="24"/>
+                <w:szCs w:val="24"/>
+                <w:lang w:val="en-US"/>
+                <w14:ligatures w14:val="standardContextual"/>
               </w:rPr>
               <w:tab/>
             </w:r>
@@ -1347,7 +1395,7 @@
                 <w:rStyle w:val="Hyperlink"/>
                 <w:noProof/>
               </w:rPr>
-              <w:t>SFTP</w:t>
+              <w:t>WebSocket</w:t>
             </w:r>
             <w:r>
               <w:rPr>
@@ -1368,7 +1416,7 @@
                 <w:noProof/>
                 <w:webHidden/>
               </w:rPr>
-              <w:instrText xml:space="preserve"> PAGEREF _Toc73893656 \h </w:instrText>
+              <w:instrText xml:space="preserve"> PAGEREF _Toc175367995 \h </w:instrText>
             </w:r>
             <w:r>
               <w:rPr>
@@ -1388,92 +1436,7 @@
                 <w:noProof/>
                 <w:webHidden/>
               </w:rPr>
-              <w:t>13</w:t>
-            </w:r>
-            <w:r>
-              <w:rPr>
-                <w:noProof/>
-                <w:webHidden/>
-              </w:rPr>
-              <w:fldChar w:fldCharType="end"/>
-            </w:r>
-          </w:hyperlink>
-        </w:p>
-        <w:p>
-          <w:pPr>
-            <w:pStyle w:val="TOC2"/>
-            <w:tabs>
-              <w:tab w:val="left" w:pos="1540"/>
-            </w:tabs>
-            <w:rPr>
-              <w:rFonts w:asciiTheme="minorHAnsi" w:eastAsiaTheme="minorEastAsia" w:hAnsiTheme="minorHAnsi"/>
-              <w:noProof/>
-              <w:lang w:eastAsia="fi-FI"/>
-            </w:rPr>
-          </w:pPr>
-          <w:hyperlink w:anchor="_Toc73893657" w:history="1">
-            <w:r>
-              <w:rPr>
-                <w:rStyle w:val="Hyperlink"/>
-                <w:noProof/>
-              </w:rPr>
-              <w:t>2.2</w:t>
-            </w:r>
-            <w:r>
-              <w:rPr>
-                <w:rFonts w:asciiTheme="minorHAnsi" w:eastAsiaTheme="minorEastAsia" w:hAnsiTheme="minorHAnsi"/>
-                <w:noProof/>
-                <w:lang w:eastAsia="fi-FI"/>
-              </w:rPr>
-              <w:tab/>
-            </w:r>
-            <w:r>
-              <w:rPr>
-                <w:rStyle w:val="Hyperlink"/>
-                <w:noProof/>
-              </w:rPr>
-              <w:t>Tiedostojen talletus</w:t>
-            </w:r>
-            <w:r>
-              <w:rPr>
-                <w:noProof/>
-                <w:webHidden/>
-              </w:rPr>
-              <w:tab/>
-            </w:r>
-            <w:r>
-              <w:rPr>
-                <w:noProof/>
-                <w:webHidden/>
-              </w:rPr>
-              <w:fldChar w:fldCharType="begin"/>
-            </w:r>
-            <w:r>
-              <w:rPr>
-                <w:noProof/>
-                <w:webHidden/>
-              </w:rPr>
-              <w:instrText xml:space="preserve"> PAGEREF _Toc73893657 \h </w:instrText>
-            </w:r>
-            <w:r>
-              <w:rPr>
-                <w:noProof/>
-                <w:webHidden/>
-              </w:rPr>
-            </w:r>
-            <w:r>
-              <w:rPr>
-                <w:noProof/>
-                <w:webHidden/>
-              </w:rPr>
-              <w:fldChar w:fldCharType="separate"/>
-            </w:r>
-            <w:r>
-              <w:rPr>
-                <w:noProof/>
-                <w:webHidden/>
-              </w:rPr>
-              <w:t>15</w:t>
+              <w:t>7</w:t>
             </w:r>
             <w:r>
               <w:rPr>
@@ -1490,22 +1453,30 @@
             <w:rPr>
               <w:rFonts w:asciiTheme="minorHAnsi" w:eastAsiaTheme="minorEastAsia" w:hAnsiTheme="minorHAnsi"/>
               <w:noProof/>
-              <w:lang w:eastAsia="fi-FI"/>
+              <w:kern w:val="2"/>
+              <w:sz w:val="24"/>
+              <w:szCs w:val="24"/>
+              <w:lang w:val="en-US"/>
+              <w14:ligatures w14:val="standardContextual"/>
             </w:rPr>
           </w:pPr>
-          <w:hyperlink w:anchor="_Toc73893658" w:history="1">
+          <w:hyperlink w:anchor="_Toc175367996" w:history="1">
             <w:r>
               <w:rPr>
                 <w:rStyle w:val="Hyperlink"/>
                 <w:noProof/>
               </w:rPr>
-              <w:t>2.2.1</w:t>
+              <w:t>2.1.4</w:t>
             </w:r>
             <w:r>
               <w:rPr>
                 <w:rFonts w:asciiTheme="minorHAnsi" w:eastAsiaTheme="minorEastAsia" w:hAnsiTheme="minorHAnsi"/>
                 <w:noProof/>
-                <w:lang w:eastAsia="fi-FI"/>
+                <w:kern w:val="2"/>
+                <w:sz w:val="24"/>
+                <w:szCs w:val="24"/>
+                <w:lang w:val="en-US"/>
+                <w14:ligatures w14:val="standardContextual"/>
               </w:rPr>
               <w:tab/>
             </w:r>
@@ -1514,7 +1485,7 @@
                 <w:rStyle w:val="Hyperlink"/>
                 <w:noProof/>
               </w:rPr>
-              <w:t>SQL tietokanat</w:t>
+              <w:t>FTP ja FTPS</w:t>
             </w:r>
             <w:r>
               <w:rPr>
@@ -1535,7 +1506,7 @@
                 <w:noProof/>
                 <w:webHidden/>
               </w:rPr>
-              <w:instrText xml:space="preserve"> PAGEREF _Toc73893658 \h </w:instrText>
+              <w:instrText xml:space="preserve"> PAGEREF _Toc175367996 \h </w:instrText>
             </w:r>
             <w:r>
               <w:rPr>
@@ -1555,7 +1526,7 @@
                 <w:noProof/>
                 <w:webHidden/>
               </w:rPr>
-              <w:t>15</w:t>
+              <w:t>11</w:t>
             </w:r>
             <w:r>
               <w:rPr>
@@ -1572,22 +1543,30 @@
             <w:rPr>
               <w:rFonts w:asciiTheme="minorHAnsi" w:eastAsiaTheme="minorEastAsia" w:hAnsiTheme="minorHAnsi"/>
               <w:noProof/>
-              <w:lang w:eastAsia="fi-FI"/>
+              <w:kern w:val="2"/>
+              <w:sz w:val="24"/>
+              <w:szCs w:val="24"/>
+              <w:lang w:val="en-US"/>
+              <w14:ligatures w14:val="standardContextual"/>
             </w:rPr>
           </w:pPr>
-          <w:hyperlink w:anchor="_Toc73893659" w:history="1">
+          <w:hyperlink w:anchor="_Toc175367997" w:history="1">
             <w:r>
               <w:rPr>
                 <w:rStyle w:val="Hyperlink"/>
                 <w:noProof/>
               </w:rPr>
-              <w:t>2.2.2</w:t>
+              <w:t>2.1.5</w:t>
             </w:r>
             <w:r>
               <w:rPr>
                 <w:rFonts w:asciiTheme="minorHAnsi" w:eastAsiaTheme="minorEastAsia" w:hAnsiTheme="minorHAnsi"/>
                 <w:noProof/>
-                <w:lang w:eastAsia="fi-FI"/>
+                <w:kern w:val="2"/>
+                <w:sz w:val="24"/>
+                <w:szCs w:val="24"/>
+                <w:lang w:val="en-US"/>
+                <w14:ligatures w14:val="standardContextual"/>
               </w:rPr>
               <w:tab/>
             </w:r>
@@ -1596,7 +1575,7 @@
                 <w:rStyle w:val="Hyperlink"/>
                 <w:noProof/>
               </w:rPr>
-              <w:t>Object Storage</w:t>
+              <w:t>SFTP</w:t>
             </w:r>
             <w:r>
               <w:rPr>
@@ -1617,7 +1596,7 @@
                 <w:noProof/>
                 <w:webHidden/>
               </w:rPr>
-              <w:instrText xml:space="preserve"> PAGEREF _Toc73893659 \h </w:instrText>
+              <w:instrText xml:space="preserve"> PAGEREF _Toc175367997 \h </w:instrText>
             </w:r>
             <w:r>
               <w:rPr>
@@ -1637,7 +1616,100 @@
                 <w:noProof/>
                 <w:webHidden/>
               </w:rPr>
-              <w:t>16</w:t>
+              <w:t>13</w:t>
+            </w:r>
+            <w:r>
+              <w:rPr>
+                <w:noProof/>
+                <w:webHidden/>
+              </w:rPr>
+              <w:fldChar w:fldCharType="end"/>
+            </w:r>
+          </w:hyperlink>
+        </w:p>
+        <w:p>
+          <w:pPr>
+            <w:pStyle w:val="TOC2"/>
+            <w:tabs>
+              <w:tab w:val="left" w:pos="1440"/>
+            </w:tabs>
+            <w:rPr>
+              <w:rFonts w:asciiTheme="minorHAnsi" w:eastAsiaTheme="minorEastAsia" w:hAnsiTheme="minorHAnsi"/>
+              <w:noProof/>
+              <w:kern w:val="2"/>
+              <w:sz w:val="24"/>
+              <w:szCs w:val="24"/>
+              <w:lang w:val="en-US"/>
+              <w14:ligatures w14:val="standardContextual"/>
+            </w:rPr>
+          </w:pPr>
+          <w:hyperlink w:anchor="_Toc175367998" w:history="1">
+            <w:r>
+              <w:rPr>
+                <w:rStyle w:val="Hyperlink"/>
+                <w:noProof/>
+              </w:rPr>
+              <w:t>2.2</w:t>
+            </w:r>
+            <w:r>
+              <w:rPr>
+                <w:rFonts w:asciiTheme="minorHAnsi" w:eastAsiaTheme="minorEastAsia" w:hAnsiTheme="minorHAnsi"/>
+                <w:noProof/>
+                <w:kern w:val="2"/>
+                <w:sz w:val="24"/>
+                <w:szCs w:val="24"/>
+                <w:lang w:val="en-US"/>
+                <w14:ligatures w14:val="standardContextual"/>
+              </w:rPr>
+              <w:tab/>
+            </w:r>
+            <w:r>
+              <w:rPr>
+                <w:rStyle w:val="Hyperlink"/>
+                <w:noProof/>
+              </w:rPr>
+              <w:t>Tiedostojen talletus</w:t>
+            </w:r>
+            <w:r>
+              <w:rPr>
+                <w:noProof/>
+                <w:webHidden/>
+              </w:rPr>
+              <w:tab/>
+            </w:r>
+            <w:r>
+              <w:rPr>
+                <w:noProof/>
+                <w:webHidden/>
+              </w:rPr>
+              <w:fldChar w:fldCharType="begin"/>
+            </w:r>
+            <w:r>
+              <w:rPr>
+                <w:noProof/>
+                <w:webHidden/>
+              </w:rPr>
+              <w:instrText xml:space="preserve"> PAGEREF _Toc175367998 \h </w:instrText>
+            </w:r>
+            <w:r>
+              <w:rPr>
+                <w:noProof/>
+                <w:webHidden/>
+              </w:rPr>
+            </w:r>
+            <w:r>
+              <w:rPr>
+                <w:noProof/>
+                <w:webHidden/>
+              </w:rPr>
+              <w:fldChar w:fldCharType="separate"/>
+            </w:r>
+            <w:r>
+              <w:rPr>
+                <w:noProof/>
+                <w:webHidden/>
+              </w:rPr>
+              <w:t>15</w:t>
             </w:r>
             <w:r>
               <w:rPr>
@@ -1654,22 +1726,30 @@
             <w:rPr>
               <w:rFonts w:asciiTheme="minorHAnsi" w:eastAsiaTheme="minorEastAsia" w:hAnsiTheme="minorHAnsi"/>
               <w:noProof/>
-              <w:lang w:eastAsia="fi-FI"/>
+              <w:kern w:val="2"/>
+              <w:sz w:val="24"/>
+              <w:szCs w:val="24"/>
+              <w:lang w:val="en-US"/>
+              <w14:ligatures w14:val="standardContextual"/>
             </w:rPr>
           </w:pPr>
-          <w:hyperlink w:anchor="_Toc73893660" w:history="1">
+          <w:hyperlink w:anchor="_Toc175367999" w:history="1">
             <w:r>
               <w:rPr>
                 <w:rStyle w:val="Hyperlink"/>
                 <w:noProof/>
               </w:rPr>
-              <w:t>2.2.3</w:t>
+              <w:t>2.2.1</w:t>
             </w:r>
             <w:r>
               <w:rPr>
                 <w:rFonts w:asciiTheme="minorHAnsi" w:eastAsiaTheme="minorEastAsia" w:hAnsiTheme="minorHAnsi"/>
                 <w:noProof/>
-                <w:lang w:eastAsia="fi-FI"/>
+                <w:kern w:val="2"/>
+                <w:sz w:val="24"/>
+                <w:szCs w:val="24"/>
+                <w:lang w:val="en-US"/>
+                <w14:ligatures w14:val="standardContextual"/>
               </w:rPr>
               <w:tab/>
             </w:r>
@@ -1678,7 +1758,7 @@
                 <w:rStyle w:val="Hyperlink"/>
                 <w:noProof/>
               </w:rPr>
-              <w:t>Block storage</w:t>
+              <w:t>SQL-tietokannat</w:t>
             </w:r>
             <w:r>
               <w:rPr>
@@ -1699,7 +1779,7 @@
                 <w:noProof/>
                 <w:webHidden/>
               </w:rPr>
-              <w:instrText xml:space="preserve"> PAGEREF _Toc73893660 \h </w:instrText>
+              <w:instrText xml:space="preserve"> PAGEREF _Toc175367999 \h </w:instrText>
             </w:r>
             <w:r>
               <w:rPr>
@@ -1719,7 +1799,7 @@
                 <w:noProof/>
                 <w:webHidden/>
               </w:rPr>
-              <w:t>19</w:t>
+              <w:t>15</w:t>
             </w:r>
             <w:r>
               <w:rPr>
@@ -1736,22 +1816,210 @@
             <w:rPr>
               <w:rFonts w:asciiTheme="minorHAnsi" w:eastAsiaTheme="minorEastAsia" w:hAnsiTheme="minorHAnsi"/>
               <w:noProof/>
-              <w:lang w:eastAsia="fi-FI"/>
+              <w:kern w:val="2"/>
+              <w:sz w:val="24"/>
+              <w:szCs w:val="24"/>
+              <w:lang w:val="en-US"/>
+              <w14:ligatures w14:val="standardContextual"/>
             </w:rPr>
           </w:pPr>
-          <w:hyperlink w:anchor="_Toc73893661" w:history="1">
+          <w:hyperlink w:anchor="_Toc175368000" w:history="1">
             <w:r>
               <w:rPr>
                 <w:rStyle w:val="Hyperlink"/>
                 <w:noProof/>
               </w:rPr>
+              <w:t>2.2.2</w:t>
+            </w:r>
+            <w:r>
+              <w:rPr>
+                <w:rFonts w:asciiTheme="minorHAnsi" w:eastAsiaTheme="minorEastAsia" w:hAnsiTheme="minorHAnsi"/>
+                <w:noProof/>
+                <w:kern w:val="2"/>
+                <w:sz w:val="24"/>
+                <w:szCs w:val="24"/>
+                <w:lang w:val="en-US"/>
+                <w14:ligatures w14:val="standardContextual"/>
+              </w:rPr>
+              <w:tab/>
+            </w:r>
+            <w:r>
+              <w:rPr>
+                <w:rStyle w:val="Hyperlink"/>
+                <w:noProof/>
+              </w:rPr>
+              <w:t>NOSQL</w:t>
+            </w:r>
+            <w:r>
+              <w:rPr>
+                <w:noProof/>
+                <w:webHidden/>
+              </w:rPr>
+              <w:tab/>
+            </w:r>
+            <w:r>
+              <w:rPr>
+                <w:noProof/>
+                <w:webHidden/>
+              </w:rPr>
+              <w:fldChar w:fldCharType="begin"/>
+            </w:r>
+            <w:r>
+              <w:rPr>
+                <w:noProof/>
+                <w:webHidden/>
+              </w:rPr>
+              <w:instrText xml:space="preserve"> PAGEREF _Toc175368000 \h </w:instrText>
+            </w:r>
+            <w:r>
+              <w:rPr>
+                <w:noProof/>
+                <w:webHidden/>
+              </w:rPr>
+            </w:r>
+            <w:r>
+              <w:rPr>
+                <w:noProof/>
+                <w:webHidden/>
+              </w:rPr>
+              <w:fldChar w:fldCharType="separate"/>
+            </w:r>
+            <w:r>
+              <w:rPr>
+                <w:noProof/>
+                <w:webHidden/>
+              </w:rPr>
+              <w:t>16</w:t>
+            </w:r>
+            <w:r>
+              <w:rPr>
+                <w:noProof/>
+                <w:webHidden/>
+              </w:rPr>
+              <w:fldChar w:fldCharType="end"/>
+            </w:r>
+          </w:hyperlink>
+        </w:p>
+        <w:p>
+          <w:pPr>
+            <w:pStyle w:val="TOC3"/>
+            <w:rPr>
+              <w:rFonts w:asciiTheme="minorHAnsi" w:eastAsiaTheme="minorEastAsia" w:hAnsiTheme="minorHAnsi"/>
+              <w:noProof/>
+              <w:kern w:val="2"/>
+              <w:sz w:val="24"/>
+              <w:szCs w:val="24"/>
+              <w:lang w:val="en-US"/>
+              <w14:ligatures w14:val="standardContextual"/>
+            </w:rPr>
+          </w:pPr>
+          <w:hyperlink w:anchor="_Toc175368001" w:history="1">
+            <w:r>
+              <w:rPr>
+                <w:rStyle w:val="Hyperlink"/>
+                <w:noProof/>
+              </w:rPr>
+              <w:t>2.2.3</w:t>
+            </w:r>
+            <w:r>
+              <w:rPr>
+                <w:rFonts w:asciiTheme="minorHAnsi" w:eastAsiaTheme="minorEastAsia" w:hAnsiTheme="minorHAnsi"/>
+                <w:noProof/>
+                <w:kern w:val="2"/>
+                <w:sz w:val="24"/>
+                <w:szCs w:val="24"/>
+                <w:lang w:val="en-US"/>
+                <w14:ligatures w14:val="standardContextual"/>
+              </w:rPr>
+              <w:tab/>
+            </w:r>
+            <w:r>
+              <w:rPr>
+                <w:rStyle w:val="Hyperlink"/>
+                <w:noProof/>
+              </w:rPr>
+              <w:t>Object Storage</w:t>
+            </w:r>
+            <w:r>
+              <w:rPr>
+                <w:noProof/>
+                <w:webHidden/>
+              </w:rPr>
+              <w:tab/>
+            </w:r>
+            <w:r>
+              <w:rPr>
+                <w:noProof/>
+                <w:webHidden/>
+              </w:rPr>
+              <w:fldChar w:fldCharType="begin"/>
+            </w:r>
+            <w:r>
+              <w:rPr>
+                <w:noProof/>
+                <w:webHidden/>
+              </w:rPr>
+              <w:instrText xml:space="preserve"> PAGEREF _Toc175368001 \h </w:instrText>
+            </w:r>
+            <w:r>
+              <w:rPr>
+                <w:noProof/>
+                <w:webHidden/>
+              </w:rPr>
+            </w:r>
+            <w:r>
+              <w:rPr>
+                <w:noProof/>
+                <w:webHidden/>
+              </w:rPr>
+              <w:fldChar w:fldCharType="separate"/>
+            </w:r>
+            <w:r>
+              <w:rPr>
+                <w:noProof/>
+                <w:webHidden/>
+              </w:rPr>
+              <w:t>16</w:t>
+            </w:r>
+            <w:r>
+              <w:rPr>
+                <w:noProof/>
+                <w:webHidden/>
+              </w:rPr>
+              <w:fldChar w:fldCharType="end"/>
+            </w:r>
+          </w:hyperlink>
+        </w:p>
+        <w:p>
+          <w:pPr>
+            <w:pStyle w:val="TOC3"/>
+            <w:rPr>
+              <w:rFonts w:asciiTheme="minorHAnsi" w:eastAsiaTheme="minorEastAsia" w:hAnsiTheme="minorHAnsi"/>
+              <w:noProof/>
+              <w:kern w:val="2"/>
+              <w:sz w:val="24"/>
+              <w:szCs w:val="24"/>
+              <w:lang w:val="en-US"/>
+              <w14:ligatures w14:val="standardContextual"/>
+            </w:rPr>
+          </w:pPr>
+          <w:hyperlink w:anchor="_Toc175368002" w:history="1">
+            <w:r>
+              <w:rPr>
+                <w:rStyle w:val="Hyperlink"/>
+                <w:noProof/>
+              </w:rPr>
               <w:t>2.2.4</w:t>
             </w:r>
             <w:r>
               <w:rPr>
                 <w:rFonts w:asciiTheme="minorHAnsi" w:eastAsiaTheme="minorEastAsia" w:hAnsiTheme="minorHAnsi"/>
                 <w:noProof/>
-                <w:lang w:eastAsia="fi-FI"/>
+                <w:kern w:val="2"/>
+                <w:sz w:val="24"/>
+                <w:szCs w:val="24"/>
+                <w:lang w:val="en-US"/>
+                <w14:ligatures w14:val="standardContextual"/>
               </w:rPr>
               <w:tab/>
             </w:r>
@@ -1760,6 +2028,96 @@
                 <w:rStyle w:val="Hyperlink"/>
                 <w:noProof/>
               </w:rPr>
+              <w:t>Block storage</w:t>
+            </w:r>
+            <w:r>
+              <w:rPr>
+                <w:noProof/>
+                <w:webHidden/>
+              </w:rPr>
+              <w:tab/>
+            </w:r>
+            <w:r>
+              <w:rPr>
+                <w:noProof/>
+                <w:webHidden/>
+              </w:rPr>
+              <w:fldChar w:fldCharType="begin"/>
+            </w:r>
+            <w:r>
+              <w:rPr>
+                <w:noProof/>
+                <w:webHidden/>
+              </w:rPr>
+              <w:instrText xml:space="preserve"> PAGEREF _Toc175368002 \h </w:instrText>
+            </w:r>
+            <w:r>
+              <w:rPr>
+                <w:noProof/>
+                <w:webHidden/>
+              </w:rPr>
+            </w:r>
+            <w:r>
+              <w:rPr>
+                <w:noProof/>
+                <w:webHidden/>
+              </w:rPr>
+              <w:fldChar w:fldCharType="separate"/>
+            </w:r>
+            <w:r>
+              <w:rPr>
+                <w:noProof/>
+                <w:webHidden/>
+              </w:rPr>
+              <w:t>19</w:t>
+            </w:r>
+            <w:r>
+              <w:rPr>
+                <w:noProof/>
+                <w:webHidden/>
+              </w:rPr>
+              <w:fldChar w:fldCharType="end"/>
+            </w:r>
+          </w:hyperlink>
+        </w:p>
+        <w:p>
+          <w:pPr>
+            <w:pStyle w:val="TOC3"/>
+            <w:rPr>
+              <w:rFonts w:asciiTheme="minorHAnsi" w:eastAsiaTheme="minorEastAsia" w:hAnsiTheme="minorHAnsi"/>
+              <w:noProof/>
+              <w:kern w:val="2"/>
+              <w:sz w:val="24"/>
+              <w:szCs w:val="24"/>
+              <w:lang w:val="en-US"/>
+              <w14:ligatures w14:val="standardContextual"/>
+            </w:rPr>
+          </w:pPr>
+          <w:hyperlink w:anchor="_Toc175368003" w:history="1">
+            <w:r>
+              <w:rPr>
+                <w:rStyle w:val="Hyperlink"/>
+                <w:noProof/>
+              </w:rPr>
+              <w:t>2.2.5</w:t>
+            </w:r>
+            <w:r>
+              <w:rPr>
+                <w:rFonts w:asciiTheme="minorHAnsi" w:eastAsiaTheme="minorEastAsia" w:hAnsiTheme="minorHAnsi"/>
+                <w:noProof/>
+                <w:kern w:val="2"/>
+                <w:sz w:val="24"/>
+                <w:szCs w:val="24"/>
+                <w:lang w:val="en-US"/>
+                <w14:ligatures w14:val="standardContextual"/>
+              </w:rPr>
+              <w:tab/>
+            </w:r>
+            <w:r>
+              <w:rPr>
+                <w:rStyle w:val="Hyperlink"/>
+                <w:noProof/>
+              </w:rPr>
               <w:t>File storage</w:t>
             </w:r>
             <w:r>
@@ -1781,7 +2139,7 @@
                 <w:noProof/>
                 <w:webHidden/>
               </w:rPr>
-              <w:instrText xml:space="preserve"> PAGEREF _Toc73893661 \h </w:instrText>
+              <w:instrText xml:space="preserve"> PAGEREF _Toc175368003 \h </w:instrText>
             </w:r>
             <w:r>
               <w:rPr>
@@ -1802,6 +2160,462 @@
                 <w:webHidden/>
               </w:rPr>
               <w:t>20</w:t>
+            </w:r>
+            <w:r>
+              <w:rPr>
+                <w:noProof/>
+                <w:webHidden/>
+              </w:rPr>
+              <w:fldChar w:fldCharType="end"/>
+            </w:r>
+          </w:hyperlink>
+        </w:p>
+        <w:p>
+          <w:pPr>
+            <w:pStyle w:val="TOC2"/>
+            <w:tabs>
+              <w:tab w:val="left" w:pos="1440"/>
+            </w:tabs>
+            <w:rPr>
+              <w:rFonts w:asciiTheme="minorHAnsi" w:eastAsiaTheme="minorEastAsia" w:hAnsiTheme="minorHAnsi"/>
+              <w:noProof/>
+              <w:kern w:val="2"/>
+              <w:sz w:val="24"/>
+              <w:szCs w:val="24"/>
+              <w:lang w:val="en-US"/>
+              <w14:ligatures w14:val="standardContextual"/>
+            </w:rPr>
+          </w:pPr>
+          <w:hyperlink w:anchor="_Toc175368004" w:history="1">
+            <w:r>
+              <w:rPr>
+                <w:rStyle w:val="Hyperlink"/>
+                <w:noProof/>
+              </w:rPr>
+              <w:t>2.3</w:t>
+            </w:r>
+            <w:r>
+              <w:rPr>
+                <w:rFonts w:asciiTheme="minorHAnsi" w:eastAsiaTheme="minorEastAsia" w:hAnsiTheme="minorHAnsi"/>
+                <w:noProof/>
+                <w:kern w:val="2"/>
+                <w:sz w:val="24"/>
+                <w:szCs w:val="24"/>
+                <w:lang w:val="en-US"/>
+                <w14:ligatures w14:val="standardContextual"/>
+              </w:rPr>
+              <w:tab/>
+            </w:r>
+            <w:r>
+              <w:rPr>
+                <w:rStyle w:val="Hyperlink"/>
+                <w:noProof/>
+              </w:rPr>
+              <w:t>Pilvialustat</w:t>
+            </w:r>
+            <w:r>
+              <w:rPr>
+                <w:noProof/>
+                <w:webHidden/>
+              </w:rPr>
+              <w:tab/>
+            </w:r>
+            <w:r>
+              <w:rPr>
+                <w:noProof/>
+                <w:webHidden/>
+              </w:rPr>
+              <w:fldChar w:fldCharType="begin"/>
+            </w:r>
+            <w:r>
+              <w:rPr>
+                <w:noProof/>
+                <w:webHidden/>
+              </w:rPr>
+              <w:instrText xml:space="preserve"> PAGEREF _Toc175368004 \h </w:instrText>
+            </w:r>
+            <w:r>
+              <w:rPr>
+                <w:noProof/>
+                <w:webHidden/>
+              </w:rPr>
+            </w:r>
+            <w:r>
+              <w:rPr>
+                <w:noProof/>
+                <w:webHidden/>
+              </w:rPr>
+              <w:fldChar w:fldCharType="separate"/>
+            </w:r>
+            <w:r>
+              <w:rPr>
+                <w:noProof/>
+                <w:webHidden/>
+              </w:rPr>
+              <w:t>22</w:t>
+            </w:r>
+            <w:r>
+              <w:rPr>
+                <w:noProof/>
+                <w:webHidden/>
+              </w:rPr>
+              <w:fldChar w:fldCharType="end"/>
+            </w:r>
+          </w:hyperlink>
+        </w:p>
+        <w:p>
+          <w:pPr>
+            <w:pStyle w:val="TOC3"/>
+            <w:rPr>
+              <w:rFonts w:asciiTheme="minorHAnsi" w:eastAsiaTheme="minorEastAsia" w:hAnsiTheme="minorHAnsi"/>
+              <w:noProof/>
+              <w:kern w:val="2"/>
+              <w:sz w:val="24"/>
+              <w:szCs w:val="24"/>
+              <w:lang w:val="en-US"/>
+              <w14:ligatures w14:val="standardContextual"/>
+            </w:rPr>
+          </w:pPr>
+          <w:hyperlink w:anchor="_Toc175368005" w:history="1">
+            <w:r>
+              <w:rPr>
+                <w:rStyle w:val="Hyperlink"/>
+                <w:noProof/>
+              </w:rPr>
+              <w:t>2.3.1</w:t>
+            </w:r>
+            <w:r>
+              <w:rPr>
+                <w:rFonts w:asciiTheme="minorHAnsi" w:eastAsiaTheme="minorEastAsia" w:hAnsiTheme="minorHAnsi"/>
+                <w:noProof/>
+                <w:kern w:val="2"/>
+                <w:sz w:val="24"/>
+                <w:szCs w:val="24"/>
+                <w:lang w:val="en-US"/>
+                <w14:ligatures w14:val="standardContextual"/>
+              </w:rPr>
+              <w:tab/>
+            </w:r>
+            <w:r>
+              <w:rPr>
+                <w:rStyle w:val="Hyperlink"/>
+                <w:noProof/>
+              </w:rPr>
+              <w:t>Microsoft Azure</w:t>
+            </w:r>
+            <w:r>
+              <w:rPr>
+                <w:noProof/>
+                <w:webHidden/>
+              </w:rPr>
+              <w:tab/>
+            </w:r>
+            <w:r>
+              <w:rPr>
+                <w:noProof/>
+                <w:webHidden/>
+              </w:rPr>
+              <w:fldChar w:fldCharType="begin"/>
+            </w:r>
+            <w:r>
+              <w:rPr>
+                <w:noProof/>
+                <w:webHidden/>
+              </w:rPr>
+              <w:instrText xml:space="preserve"> PAGEREF _Toc175368005 \h </w:instrText>
+            </w:r>
+            <w:r>
+              <w:rPr>
+                <w:noProof/>
+                <w:webHidden/>
+              </w:rPr>
+            </w:r>
+            <w:r>
+              <w:rPr>
+                <w:noProof/>
+                <w:webHidden/>
+              </w:rPr>
+              <w:fldChar w:fldCharType="separate"/>
+            </w:r>
+            <w:r>
+              <w:rPr>
+                <w:noProof/>
+                <w:webHidden/>
+              </w:rPr>
+              <w:t>22</w:t>
+            </w:r>
+            <w:r>
+              <w:rPr>
+                <w:noProof/>
+                <w:webHidden/>
+              </w:rPr>
+              <w:fldChar w:fldCharType="end"/>
+            </w:r>
+          </w:hyperlink>
+        </w:p>
+        <w:p>
+          <w:pPr>
+            <w:pStyle w:val="TOC2"/>
+            <w:tabs>
+              <w:tab w:val="left" w:pos="1440"/>
+            </w:tabs>
+            <w:rPr>
+              <w:rFonts w:asciiTheme="minorHAnsi" w:eastAsiaTheme="minorEastAsia" w:hAnsiTheme="minorHAnsi"/>
+              <w:noProof/>
+              <w:kern w:val="2"/>
+              <w:sz w:val="24"/>
+              <w:szCs w:val="24"/>
+              <w:lang w:val="en-US"/>
+              <w14:ligatures w14:val="standardContextual"/>
+            </w:rPr>
+          </w:pPr>
+          <w:hyperlink w:anchor="_Toc175368006" w:history="1">
+            <w:r>
+              <w:rPr>
+                <w:rStyle w:val="Hyperlink"/>
+                <w:noProof/>
+              </w:rPr>
+              <w:t>2.4</w:t>
+            </w:r>
+            <w:r>
+              <w:rPr>
+                <w:rFonts w:asciiTheme="minorHAnsi" w:eastAsiaTheme="minorEastAsia" w:hAnsiTheme="minorHAnsi"/>
+                <w:noProof/>
+                <w:kern w:val="2"/>
+                <w:sz w:val="24"/>
+                <w:szCs w:val="24"/>
+                <w:lang w:val="en-US"/>
+                <w14:ligatures w14:val="standardContextual"/>
+              </w:rPr>
+              <w:tab/>
+            </w:r>
+            <w:r>
+              <w:rPr>
+                <w:rStyle w:val="Hyperlink"/>
+                <w:noProof/>
+              </w:rPr>
+              <w:t>Tietoturva</w:t>
+            </w:r>
+            <w:r>
+              <w:rPr>
+                <w:noProof/>
+                <w:webHidden/>
+              </w:rPr>
+              <w:tab/>
+            </w:r>
+            <w:r>
+              <w:rPr>
+                <w:noProof/>
+                <w:webHidden/>
+              </w:rPr>
+              <w:fldChar w:fldCharType="begin"/>
+            </w:r>
+            <w:r>
+              <w:rPr>
+                <w:noProof/>
+                <w:webHidden/>
+              </w:rPr>
+              <w:instrText xml:space="preserve"> PAGEREF _Toc175368006 \h </w:instrText>
+            </w:r>
+            <w:r>
+              <w:rPr>
+                <w:noProof/>
+                <w:webHidden/>
+              </w:rPr>
+            </w:r>
+            <w:r>
+              <w:rPr>
+                <w:noProof/>
+                <w:webHidden/>
+              </w:rPr>
+              <w:fldChar w:fldCharType="separate"/>
+            </w:r>
+            <w:r>
+              <w:rPr>
+                <w:noProof/>
+                <w:webHidden/>
+              </w:rPr>
+              <w:t>23</w:t>
+            </w:r>
+            <w:r>
+              <w:rPr>
+                <w:noProof/>
+                <w:webHidden/>
+              </w:rPr>
+              <w:fldChar w:fldCharType="end"/>
+            </w:r>
+          </w:hyperlink>
+        </w:p>
+        <w:p>
+          <w:pPr>
+            <w:pStyle w:val="TOC3"/>
+            <w:rPr>
+              <w:rFonts w:asciiTheme="minorHAnsi" w:eastAsiaTheme="minorEastAsia" w:hAnsiTheme="minorHAnsi"/>
+              <w:noProof/>
+              <w:kern w:val="2"/>
+              <w:sz w:val="24"/>
+              <w:szCs w:val="24"/>
+              <w:lang w:val="en-US"/>
+              <w14:ligatures w14:val="standardContextual"/>
+            </w:rPr>
+          </w:pPr>
+          <w:hyperlink w:anchor="_Toc175368007" w:history="1">
+            <w:r>
+              <w:rPr>
+                <w:rStyle w:val="Hyperlink"/>
+                <w:noProof/>
+              </w:rPr>
+              <w:t>2.4.1</w:t>
+            </w:r>
+            <w:r>
+              <w:rPr>
+                <w:rFonts w:asciiTheme="minorHAnsi" w:eastAsiaTheme="minorEastAsia" w:hAnsiTheme="minorHAnsi"/>
+                <w:noProof/>
+                <w:kern w:val="2"/>
+                <w:sz w:val="24"/>
+                <w:szCs w:val="24"/>
+                <w:lang w:val="en-US"/>
+                <w14:ligatures w14:val="standardContextual"/>
+              </w:rPr>
+              <w:tab/>
+            </w:r>
+            <w:r>
+              <w:rPr>
+                <w:rStyle w:val="Hyperlink"/>
+                <w:noProof/>
+              </w:rPr>
+              <w:t>RSA</w:t>
+            </w:r>
+            <w:r>
+              <w:rPr>
+                <w:noProof/>
+                <w:webHidden/>
+              </w:rPr>
+              <w:tab/>
+            </w:r>
+            <w:r>
+              <w:rPr>
+                <w:noProof/>
+                <w:webHidden/>
+              </w:rPr>
+              <w:fldChar w:fldCharType="begin"/>
+            </w:r>
+            <w:r>
+              <w:rPr>
+                <w:noProof/>
+                <w:webHidden/>
+              </w:rPr>
+              <w:instrText xml:space="preserve"> PAGEREF _Toc175368007 \h </w:instrText>
+            </w:r>
+            <w:r>
+              <w:rPr>
+                <w:noProof/>
+                <w:webHidden/>
+              </w:rPr>
+            </w:r>
+            <w:r>
+              <w:rPr>
+                <w:noProof/>
+                <w:webHidden/>
+              </w:rPr>
+              <w:fldChar w:fldCharType="separate"/>
+            </w:r>
+            <w:r>
+              <w:rPr>
+                <w:noProof/>
+                <w:webHidden/>
+              </w:rPr>
+              <w:t>23</w:t>
+            </w:r>
+            <w:r>
+              <w:rPr>
+                <w:noProof/>
+                <w:webHidden/>
+              </w:rPr>
+              <w:fldChar w:fldCharType="end"/>
+            </w:r>
+          </w:hyperlink>
+        </w:p>
+        <w:p>
+          <w:pPr>
+            <w:pStyle w:val="TOC3"/>
+            <w:rPr>
+              <w:rFonts w:asciiTheme="minorHAnsi" w:eastAsiaTheme="minorEastAsia" w:hAnsiTheme="minorHAnsi"/>
+              <w:noProof/>
+              <w:kern w:val="2"/>
+              <w:sz w:val="24"/>
+              <w:szCs w:val="24"/>
+              <w:lang w:val="en-US"/>
+              <w14:ligatures w14:val="standardContextual"/>
+            </w:rPr>
+          </w:pPr>
+          <w:hyperlink w:anchor="_Toc175368008" w:history="1">
+            <w:r>
+              <w:rPr>
+                <w:rStyle w:val="Hyperlink"/>
+                <w:noProof/>
+              </w:rPr>
+              <w:t>2.4.2</w:t>
+            </w:r>
+            <w:r>
+              <w:rPr>
+                <w:rFonts w:asciiTheme="minorHAnsi" w:eastAsiaTheme="minorEastAsia" w:hAnsiTheme="minorHAnsi"/>
+                <w:noProof/>
+                <w:kern w:val="2"/>
+                <w:sz w:val="24"/>
+                <w:szCs w:val="24"/>
+                <w:lang w:val="en-US"/>
+                <w14:ligatures w14:val="standardContextual"/>
+              </w:rPr>
+              <w:tab/>
+            </w:r>
+            <w:r>
+              <w:rPr>
+                <w:rStyle w:val="Hyperlink"/>
+                <w:noProof/>
+              </w:rPr>
+              <w:t>TLS</w:t>
+            </w:r>
+            <w:r>
+              <w:rPr>
+                <w:noProof/>
+                <w:webHidden/>
+              </w:rPr>
+              <w:tab/>
+            </w:r>
+            <w:r>
+              <w:rPr>
+                <w:noProof/>
+                <w:webHidden/>
+              </w:rPr>
+              <w:fldChar w:fldCharType="begin"/>
+            </w:r>
+            <w:r>
+              <w:rPr>
+                <w:noProof/>
+                <w:webHidden/>
+              </w:rPr>
+              <w:instrText xml:space="preserve"> PAGEREF _Toc175368008 \h </w:instrText>
+            </w:r>
+            <w:r>
+              <w:rPr>
+                <w:noProof/>
+                <w:webHidden/>
+              </w:rPr>
+            </w:r>
+            <w:r>
+              <w:rPr>
+                <w:noProof/>
+                <w:webHidden/>
+              </w:rPr>
+              <w:fldChar w:fldCharType="separate"/>
+            </w:r>
+            <w:r>
+              <w:rPr>
+                <w:noProof/>
+                <w:webHidden/>
+              </w:rPr>
+              <w:t>24</w:t>
             </w:r>
             <w:r>
               <w:rPr>
@@ -1818,10 +2632,14 @@
             <w:rPr>
               <w:rFonts w:asciiTheme="minorHAnsi" w:eastAsiaTheme="minorEastAsia" w:hAnsiTheme="minorHAnsi" w:cstheme="minorBidi"/>
               <w:caps w:val="0"/>
-              <w:lang w:eastAsia="fi-FI"/>
+              <w:kern w:val="2"/>
+              <w:sz w:val="24"/>
+              <w:szCs w:val="24"/>
+              <w:lang w:val="en-US"/>
+              <w14:ligatures w14:val="standardContextual"/>
             </w:rPr>
           </w:pPr>
-          <w:hyperlink w:anchor="_Toc73893662" w:history="1">
+          <w:hyperlink w:anchor="_Toc175368009" w:history="1">
             <w:r>
               <w:rPr>
                 <w:rStyle w:val="Hyperlink"/>
@@ -1832,7 +2650,11 @@
               <w:rPr>
                 <w:rFonts w:asciiTheme="minorHAnsi" w:eastAsiaTheme="minorEastAsia" w:hAnsiTheme="minorHAnsi" w:cstheme="minorBidi"/>
                 <w:caps w:val="0"/>
-                <w:lang w:eastAsia="fi-FI"/>
+                <w:kern w:val="2"/>
+                <w:sz w:val="24"/>
+                <w:szCs w:val="24"/>
+                <w:lang w:val="en-US"/>
+                <w14:ligatures w14:val="standardContextual"/>
               </w:rPr>
               <w:tab/>
             </w:r>
@@ -1840,7 +2662,7 @@
               <w:rPr>
                 <w:rStyle w:val="Hyperlink"/>
               </w:rPr>
-              <w:t>esimerkki projektit</w:t>
+              <w:t>Projektin esittely</w:t>
             </w:r>
             <w:r>
               <w:rPr>
@@ -1858,195 +2680,27 @@
               <w:rPr>
                 <w:webHidden/>
               </w:rPr>
-              <w:instrText xml:space="preserve"> PAGEREF _Toc73893662 \h </w:instrText>
+              <w:instrText xml:space="preserve"> PAGEREF _Toc175368009 \h </w:instrText>
             </w:r>
             <w:r>
               <w:rPr>
                 <w:webHidden/>
               </w:rPr>
+            </w:r>
+            <w:r>
+              <w:rPr>
+                <w:webHidden/>
+              </w:rPr>
               <w:fldChar w:fldCharType="separate"/>
             </w:r>
             <w:r>
               <w:rPr>
-                <w:b/>
-                <w:bCs/>
                 <w:webHidden/>
-                <w:lang w:val="en-US"/>
-              </w:rPr>
-              <w:t>Error! Bookmark not defined.</w:t>
-            </w:r>
-            <w:r>
-              <w:rPr>
-                <w:webHidden/>
-              </w:rPr>
-              <w:fldChar w:fldCharType="end"/>
-            </w:r>
-          </w:hyperlink>
-        </w:p>
-        <w:p>
-          <w:pPr>
-            <w:pStyle w:val="TOC2"/>
-            <w:tabs>
-              <w:tab w:val="left" w:pos="1540"/>
-            </w:tabs>
-            <w:rPr>
-              <w:rFonts w:asciiTheme="minorHAnsi" w:eastAsiaTheme="minorEastAsia" w:hAnsiTheme="minorHAnsi"/>
-              <w:noProof/>
-              <w:lang w:eastAsia="fi-FI"/>
-            </w:rPr>
-          </w:pPr>
-          <w:hyperlink w:anchor="_Toc73893663" w:history="1">
-            <w:r>
-              <w:rPr>
-                <w:rStyle w:val="Hyperlink"/>
-                <w:noProof/>
-              </w:rPr>
-              <w:t>3.1</w:t>
-            </w:r>
-            <w:r>
-              <w:rPr>
-                <w:rFonts w:asciiTheme="minorHAnsi" w:eastAsiaTheme="minorEastAsia" w:hAnsiTheme="minorHAnsi"/>
-                <w:noProof/>
-                <w:lang w:eastAsia="fi-FI"/>
-              </w:rPr>
-              <w:tab/>
-            </w:r>
-            <w:r>
-              <w:rPr>
-                <w:rStyle w:val="Hyperlink"/>
-                <w:noProof/>
-              </w:rPr>
-              <w:t>Tiedostojen siirto</w:t>
-            </w:r>
-            <w:r>
-              <w:rPr>
-                <w:noProof/>
-                <w:webHidden/>
-              </w:rPr>
-              <w:tab/>
-            </w:r>
-            <w:r>
-              <w:rPr>
-                <w:noProof/>
-                <w:webHidden/>
-              </w:rPr>
-              <w:fldChar w:fldCharType="begin"/>
-            </w:r>
-            <w:r>
-              <w:rPr>
-                <w:noProof/>
-                <w:webHidden/>
-              </w:rPr>
-              <w:instrText xml:space="preserve"> PAGEREF _Toc73893663 \h </w:instrText>
-            </w:r>
-            <w:r>
-              <w:rPr>
-                <w:noProof/>
-                <w:webHidden/>
-              </w:rPr>
-            </w:r>
-            <w:r>
-              <w:rPr>
-                <w:noProof/>
-                <w:webHidden/>
-              </w:rPr>
-              <w:fldChar w:fldCharType="separate"/>
-            </w:r>
-            <w:r>
-              <w:rPr>
-                <w:noProof/>
-                <w:webHidden/>
-              </w:rPr>
-              <w:t>31</w:t>
-            </w:r>
-            <w:r>
-              <w:rPr>
-                <w:noProof/>
-                <w:webHidden/>
-              </w:rPr>
-              <w:fldChar w:fldCharType="end"/>
-            </w:r>
-          </w:hyperlink>
-        </w:p>
-        <w:p>
-          <w:pPr>
-            <w:pStyle w:val="TOC2"/>
-            <w:tabs>
-              <w:tab w:val="left" w:pos="1540"/>
-            </w:tabs>
-            <w:rPr>
-              <w:rFonts w:asciiTheme="minorHAnsi" w:eastAsiaTheme="minorEastAsia" w:hAnsiTheme="minorHAnsi"/>
-              <w:noProof/>
-              <w:lang w:eastAsia="fi-FI"/>
-            </w:rPr>
-          </w:pPr>
-          <w:hyperlink w:anchor="_Toc73893664" w:history="1">
-            <w:r>
-              <w:rPr>
-                <w:rStyle w:val="Hyperlink"/>
-                <w:noProof/>
-              </w:rPr>
-              <w:t>3.2</w:t>
-            </w:r>
-            <w:r>
-              <w:rPr>
-                <w:rFonts w:asciiTheme="minorHAnsi" w:eastAsiaTheme="minorEastAsia" w:hAnsiTheme="minorHAnsi"/>
-                <w:noProof/>
-                <w:lang w:eastAsia="fi-FI"/>
-              </w:rPr>
-              <w:tab/>
-            </w:r>
-            <w:r>
-              <w:rPr>
-                <w:rStyle w:val="Hyperlink"/>
-                <w:noProof/>
-              </w:rPr>
-              <w:t>Tiedostojen talletus</w:t>
-            </w:r>
-            <w:r>
-              <w:rPr>
-                <w:noProof/>
-                <w:webHidden/>
-              </w:rPr>
-              <w:tab/>
-            </w:r>
-            <w:r>
-              <w:rPr>
-                <w:noProof/>
-                <w:webHidden/>
-              </w:rPr>
-              <w:fldChar w:fldCharType="begin"/>
-            </w:r>
-            <w:r>
-              <w:rPr>
-                <w:noProof/>
-                <w:webHidden/>
-              </w:rPr>
-              <w:instrText xml:space="preserve"> PAGEREF _Toc73893664 \h </w:instrText>
-            </w:r>
-            <w:r>
-              <w:rPr>
-                <w:noProof/>
-                <w:webHidden/>
-              </w:rPr>
-            </w:r>
-            <w:r>
-              <w:rPr>
-                <w:noProof/>
-                <w:webHidden/>
-              </w:rPr>
-              <w:fldChar w:fldCharType="separate"/>
-            </w:r>
-            <w:r>
-              <w:rPr>
-                <w:noProof/>
-                <w:webHidden/>
-              </w:rPr>
-              <w:t>33</w:t>
-            </w:r>
-            <w:r>
-              <w:rPr>
-                <w:noProof/>
+              </w:rPr>
+              <w:t>30</w:t>
+            </w:r>
+            <w:r>
+              <w:rPr>
                 <w:webHidden/>
               </w:rPr>
               <w:fldChar w:fldCharType="end"/>
@@ -2059,10 +2713,14 @@
             <w:rPr>
               <w:rFonts w:asciiTheme="minorHAnsi" w:eastAsiaTheme="minorEastAsia" w:hAnsiTheme="minorHAnsi" w:cstheme="minorBidi"/>
               <w:caps w:val="0"/>
-              <w:lang w:eastAsia="fi-FI"/>
+              <w:kern w:val="2"/>
+              <w:sz w:val="24"/>
+              <w:szCs w:val="24"/>
+              <w:lang w:val="en-US"/>
+              <w14:ligatures w14:val="standardContextual"/>
             </w:rPr>
           </w:pPr>
-          <w:hyperlink w:anchor="_Toc73893665" w:history="1">
+          <w:hyperlink w:anchor="_Toc175368010" w:history="1">
             <w:r>
               <w:rPr>
                 <w:rStyle w:val="Hyperlink"/>
@@ -2073,7 +2731,11 @@
               <w:rPr>
                 <w:rFonts w:asciiTheme="minorHAnsi" w:eastAsiaTheme="minorEastAsia" w:hAnsiTheme="minorHAnsi" w:cstheme="minorBidi"/>
                 <w:caps w:val="0"/>
-                <w:lang w:eastAsia="fi-FI"/>
+                <w:kern w:val="2"/>
+                <w:sz w:val="24"/>
+                <w:szCs w:val="24"/>
+                <w:lang w:val="en-US"/>
+                <w14:ligatures w14:val="standardContextual"/>
               </w:rPr>
               <w:tab/>
             </w:r>
@@ -2081,7 +2743,7 @@
               <w:rPr>
                 <w:rStyle w:val="Hyperlink"/>
               </w:rPr>
-              <w:t>Projektien tulokset</w:t>
+              <w:t>TULOKSET</w:t>
             </w:r>
             <w:r>
               <w:rPr>
@@ -2099,7 +2761,7 @@
               <w:rPr>
                 <w:webHidden/>
               </w:rPr>
-              <w:instrText xml:space="preserve"> PAGEREF _Toc73893665 \h </w:instrText>
+              <w:instrText xml:space="preserve"> PAGEREF _Toc175368010 \h </w:instrText>
             </w:r>
             <w:r>
               <w:rPr>
@@ -2116,7 +2778,7 @@
               <w:rPr>
                 <w:webHidden/>
               </w:rPr>
-              <w:t>34</w:t>
+              <w:t>31</w:t>
             </w:r>
             <w:r>
               <w:rPr>
@@ -2130,15 +2792,19 @@
           <w:pPr>
             <w:pStyle w:val="TOC2"/>
             <w:tabs>
-              <w:tab w:val="left" w:pos="1540"/>
+              <w:tab w:val="left" w:pos="1440"/>
             </w:tabs>
             <w:rPr>
               <w:rFonts w:asciiTheme="minorHAnsi" w:eastAsiaTheme="minorEastAsia" w:hAnsiTheme="minorHAnsi"/>
               <w:noProof/>
-              <w:lang w:eastAsia="fi-FI"/>
+              <w:kern w:val="2"/>
+              <w:sz w:val="24"/>
+              <w:szCs w:val="24"/>
+              <w:lang w:val="en-US"/>
+              <w14:ligatures w14:val="standardContextual"/>
             </w:rPr>
           </w:pPr>
-          <w:hyperlink w:anchor="_Toc73893666" w:history="1">
+          <w:hyperlink w:anchor="_Toc175368011" w:history="1">
             <w:r>
               <w:rPr>
                 <w:rStyle w:val="Hyperlink"/>
@@ -2150,7 +2816,11 @@
               <w:rPr>
                 <w:rFonts w:asciiTheme="minorHAnsi" w:eastAsiaTheme="minorEastAsia" w:hAnsiTheme="minorHAnsi"/>
                 <w:noProof/>
-                <w:lang w:eastAsia="fi-FI"/>
+                <w:kern w:val="2"/>
+                <w:sz w:val="24"/>
+                <w:szCs w:val="24"/>
+                <w:lang w:val="en-US"/>
+                <w14:ligatures w14:val="standardContextual"/>
               </w:rPr>
               <w:tab/>
             </w:r>
@@ -2159,7 +2829,7 @@
                 <w:rStyle w:val="Hyperlink"/>
                 <w:noProof/>
               </w:rPr>
-              <w:t>kustannusvertailu</w:t>
+              <w:t>Tiedostojen siirto</w:t>
             </w:r>
             <w:r>
               <w:rPr>
@@ -2180,7 +2850,7 @@
                 <w:noProof/>
                 <w:webHidden/>
               </w:rPr>
-              <w:instrText xml:space="preserve"> PAGEREF _Toc73893666 \h </w:instrText>
+              <w:instrText xml:space="preserve"> PAGEREF _Toc175368011 \h </w:instrText>
             </w:r>
             <w:r>
               <w:rPr>
@@ -2200,7 +2870,7 @@
                 <w:noProof/>
                 <w:webHidden/>
               </w:rPr>
-              <w:t>34</w:t>
+              <w:t>32</w:t>
             </w:r>
             <w:r>
               <w:rPr>
@@ -2215,15 +2885,19 @@
           <w:pPr>
             <w:pStyle w:val="TOC2"/>
             <w:tabs>
-              <w:tab w:val="left" w:pos="1540"/>
+              <w:tab w:val="left" w:pos="1440"/>
             </w:tabs>
             <w:rPr>
               <w:rFonts w:asciiTheme="minorHAnsi" w:eastAsiaTheme="minorEastAsia" w:hAnsiTheme="minorHAnsi"/>
               <w:noProof/>
-              <w:lang w:eastAsia="fi-FI"/>
+              <w:kern w:val="2"/>
+              <w:sz w:val="24"/>
+              <w:szCs w:val="24"/>
+              <w:lang w:val="en-US"/>
+              <w14:ligatures w14:val="standardContextual"/>
             </w:rPr>
           </w:pPr>
-          <w:hyperlink w:anchor="_Toc73893667" w:history="1">
+          <w:hyperlink w:anchor="_Toc175368012" w:history="1">
             <w:r>
               <w:rPr>
                 <w:rStyle w:val="Hyperlink"/>
@@ -2235,7 +2909,11 @@
               <w:rPr>
                 <w:rFonts w:asciiTheme="minorHAnsi" w:eastAsiaTheme="minorEastAsia" w:hAnsiTheme="minorHAnsi"/>
                 <w:noProof/>
-                <w:lang w:eastAsia="fi-FI"/>
+                <w:kern w:val="2"/>
+                <w:sz w:val="24"/>
+                <w:szCs w:val="24"/>
+                <w:lang w:val="en-US"/>
+                <w14:ligatures w14:val="standardContextual"/>
               </w:rPr>
               <w:tab/>
             </w:r>
@@ -2244,7 +2922,7 @@
                 <w:rStyle w:val="Hyperlink"/>
                 <w:noProof/>
               </w:rPr>
-              <w:t>tehokkuusvertailu</w:t>
+              <w:t>Tiedostojen talletus</w:t>
             </w:r>
             <w:r>
               <w:rPr>
@@ -2265,7 +2943,7 @@
                 <w:noProof/>
                 <w:webHidden/>
               </w:rPr>
-              <w:instrText xml:space="preserve"> PAGEREF _Toc73893667 \h </w:instrText>
+              <w:instrText xml:space="preserve"> PAGEREF _Toc175368012 \h </w:instrText>
             </w:r>
             <w:r>
               <w:rPr>
@@ -2285,7 +2963,7 @@
                 <w:noProof/>
                 <w:webHidden/>
               </w:rPr>
-              <w:t>42</w:t>
+              <w:t>34</w:t>
             </w:r>
             <w:r>
               <w:rPr>
@@ -2302,10 +2980,14 @@
             <w:rPr>
               <w:rFonts w:asciiTheme="minorHAnsi" w:eastAsiaTheme="minorEastAsia" w:hAnsiTheme="minorHAnsi" w:cstheme="minorBidi"/>
               <w:caps w:val="0"/>
-              <w:lang w:eastAsia="fi-FI"/>
+              <w:kern w:val="2"/>
+              <w:sz w:val="24"/>
+              <w:szCs w:val="24"/>
+              <w:lang w:val="en-US"/>
+              <w14:ligatures w14:val="standardContextual"/>
             </w:rPr>
           </w:pPr>
-          <w:hyperlink w:anchor="_Toc73893668" w:history="1">
+          <w:hyperlink w:anchor="_Toc175368013" w:history="1">
             <w:r>
               <w:rPr>
                 <w:rStyle w:val="Hyperlink"/>
@@ -2316,7 +2998,11 @@
               <w:rPr>
                 <w:rFonts w:asciiTheme="minorHAnsi" w:eastAsiaTheme="minorEastAsia" w:hAnsiTheme="minorHAnsi" w:cstheme="minorBidi"/>
                 <w:caps w:val="0"/>
-                <w:lang w:eastAsia="fi-FI"/>
+                <w:kern w:val="2"/>
+                <w:sz w:val="24"/>
+                <w:szCs w:val="24"/>
+                <w:lang w:val="en-US"/>
+                <w14:ligatures w14:val="standardContextual"/>
               </w:rPr>
               <w:tab/>
             </w:r>
@@ -2324,7 +3010,7 @@
               <w:rPr>
                 <w:rStyle w:val="Hyperlink"/>
               </w:rPr>
-              <w:t>yhteenveto</w:t>
+              <w:t>Projektien tulokset</w:t>
             </w:r>
             <w:r>
               <w:rPr>
@@ -2342,7 +3028,7 @@
               <w:rPr>
                 <w:webHidden/>
               </w:rPr>
-              <w:instrText xml:space="preserve"> PAGEREF _Toc73893668 \h </w:instrText>
+              <w:instrText xml:space="preserve"> PAGEREF _Toc175368013 \h </w:instrText>
             </w:r>
             <w:r>
               <w:rPr>
@@ -2359,10 +3045,469 @@
               <w:rPr>
                 <w:webHidden/>
               </w:rPr>
-              <w:t>51</w:t>
-            </w:r>
-            <w:r>
-              <w:rPr>
+              <w:t>35</w:t>
+            </w:r>
+            <w:r>
+              <w:rPr>
+                <w:webHidden/>
+              </w:rPr>
+              <w:fldChar w:fldCharType="end"/>
+            </w:r>
+          </w:hyperlink>
+        </w:p>
+        <w:p>
+          <w:pPr>
+            <w:pStyle w:val="TOC2"/>
+            <w:tabs>
+              <w:tab w:val="left" w:pos="1440"/>
+            </w:tabs>
+            <w:rPr>
+              <w:rFonts w:asciiTheme="minorHAnsi" w:eastAsiaTheme="minorEastAsia" w:hAnsiTheme="minorHAnsi"/>
+              <w:noProof/>
+              <w:kern w:val="2"/>
+              <w:sz w:val="24"/>
+              <w:szCs w:val="24"/>
+              <w:lang w:val="en-US"/>
+              <w14:ligatures w14:val="standardContextual"/>
+            </w:rPr>
+          </w:pPr>
+          <w:hyperlink w:anchor="_Toc175368014" w:history="1">
+            <w:r>
+              <w:rPr>
+                <w:rStyle w:val="Hyperlink"/>
+                <w:noProof/>
+              </w:rPr>
+              <w:t>5.1</w:t>
+            </w:r>
+            <w:r>
+              <w:rPr>
+                <w:rFonts w:asciiTheme="minorHAnsi" w:eastAsiaTheme="minorEastAsia" w:hAnsiTheme="minorHAnsi"/>
+                <w:noProof/>
+                <w:kern w:val="2"/>
+                <w:sz w:val="24"/>
+                <w:szCs w:val="24"/>
+                <w:lang w:val="en-US"/>
+                <w14:ligatures w14:val="standardContextual"/>
+              </w:rPr>
+              <w:tab/>
+            </w:r>
+            <w:r>
+              <w:rPr>
+                <w:rStyle w:val="Hyperlink"/>
+                <w:noProof/>
+              </w:rPr>
+              <w:t>Kustannusvertailu</w:t>
+            </w:r>
+            <w:r>
+              <w:rPr>
+                <w:noProof/>
+                <w:webHidden/>
+              </w:rPr>
+              <w:tab/>
+            </w:r>
+            <w:r>
+              <w:rPr>
+                <w:noProof/>
+                <w:webHidden/>
+              </w:rPr>
+              <w:fldChar w:fldCharType="begin"/>
+            </w:r>
+            <w:r>
+              <w:rPr>
+                <w:noProof/>
+                <w:webHidden/>
+              </w:rPr>
+              <w:instrText xml:space="preserve"> PAGEREF _Toc175368014 \h </w:instrText>
+            </w:r>
+            <w:r>
+              <w:rPr>
+                <w:noProof/>
+                <w:webHidden/>
+              </w:rPr>
+            </w:r>
+            <w:r>
+              <w:rPr>
+                <w:noProof/>
+                <w:webHidden/>
+              </w:rPr>
+              <w:fldChar w:fldCharType="separate"/>
+            </w:r>
+            <w:r>
+              <w:rPr>
+                <w:noProof/>
+                <w:webHidden/>
+              </w:rPr>
+              <w:t>35</w:t>
+            </w:r>
+            <w:r>
+              <w:rPr>
+                <w:noProof/>
+                <w:webHidden/>
+              </w:rPr>
+              <w:fldChar w:fldCharType="end"/>
+            </w:r>
+          </w:hyperlink>
+        </w:p>
+        <w:p>
+          <w:pPr>
+            <w:pStyle w:val="TOC3"/>
+            <w:rPr>
+              <w:rFonts w:asciiTheme="minorHAnsi" w:eastAsiaTheme="minorEastAsia" w:hAnsiTheme="minorHAnsi"/>
+              <w:noProof/>
+              <w:kern w:val="2"/>
+              <w:sz w:val="24"/>
+              <w:szCs w:val="24"/>
+              <w:lang w:val="en-US"/>
+              <w14:ligatures w14:val="standardContextual"/>
+            </w:rPr>
+          </w:pPr>
+          <w:hyperlink w:anchor="_Toc175368015" w:history="1">
+            <w:r>
+              <w:rPr>
+                <w:rStyle w:val="Hyperlink"/>
+                <w:noProof/>
+              </w:rPr>
+              <w:t>5.1.1</w:t>
+            </w:r>
+            <w:r>
+              <w:rPr>
+                <w:rFonts w:asciiTheme="minorHAnsi" w:eastAsiaTheme="minorEastAsia" w:hAnsiTheme="minorHAnsi"/>
+                <w:noProof/>
+                <w:kern w:val="2"/>
+                <w:sz w:val="24"/>
+                <w:szCs w:val="24"/>
+                <w:lang w:val="en-US"/>
+                <w14:ligatures w14:val="standardContextual"/>
+              </w:rPr>
+              <w:tab/>
+            </w:r>
+            <w:r>
+              <w:rPr>
+                <w:rStyle w:val="Hyperlink"/>
+                <w:noProof/>
+              </w:rPr>
+              <w:t>Pilvialustojen talletusratkaisujen kustannukset</w:t>
+            </w:r>
+            <w:r>
+              <w:rPr>
+                <w:noProof/>
+                <w:webHidden/>
+              </w:rPr>
+              <w:tab/>
+            </w:r>
+            <w:r>
+              <w:rPr>
+                <w:noProof/>
+                <w:webHidden/>
+              </w:rPr>
+              <w:fldChar w:fldCharType="begin"/>
+            </w:r>
+            <w:r>
+              <w:rPr>
+                <w:noProof/>
+                <w:webHidden/>
+              </w:rPr>
+              <w:instrText xml:space="preserve"> PAGEREF _Toc175368015 \h </w:instrText>
+            </w:r>
+            <w:r>
+              <w:rPr>
+                <w:noProof/>
+                <w:webHidden/>
+              </w:rPr>
+            </w:r>
+            <w:r>
+              <w:rPr>
+                <w:noProof/>
+                <w:webHidden/>
+              </w:rPr>
+              <w:fldChar w:fldCharType="separate"/>
+            </w:r>
+            <w:r>
+              <w:rPr>
+                <w:noProof/>
+                <w:webHidden/>
+              </w:rPr>
+              <w:t>35</w:t>
+            </w:r>
+            <w:r>
+              <w:rPr>
+                <w:noProof/>
+                <w:webHidden/>
+              </w:rPr>
+              <w:fldChar w:fldCharType="end"/>
+            </w:r>
+          </w:hyperlink>
+        </w:p>
+        <w:p>
+          <w:pPr>
+            <w:pStyle w:val="TOC3"/>
+            <w:rPr>
+              <w:rFonts w:asciiTheme="minorHAnsi" w:eastAsiaTheme="minorEastAsia" w:hAnsiTheme="minorHAnsi"/>
+              <w:noProof/>
+              <w:kern w:val="2"/>
+              <w:sz w:val="24"/>
+              <w:szCs w:val="24"/>
+              <w:lang w:val="en-US"/>
+              <w14:ligatures w14:val="standardContextual"/>
+            </w:rPr>
+          </w:pPr>
+          <w:hyperlink w:anchor="_Toc175368016" w:history="1">
+            <w:r>
+              <w:rPr>
+                <w:rStyle w:val="Hyperlink"/>
+                <w:noProof/>
+              </w:rPr>
+              <w:t>5.1.2</w:t>
+            </w:r>
+            <w:r>
+              <w:rPr>
+                <w:rFonts w:asciiTheme="minorHAnsi" w:eastAsiaTheme="minorEastAsia" w:hAnsiTheme="minorHAnsi"/>
+                <w:noProof/>
+                <w:kern w:val="2"/>
+                <w:sz w:val="24"/>
+                <w:szCs w:val="24"/>
+                <w:lang w:val="en-US"/>
+                <w14:ligatures w14:val="standardContextual"/>
+              </w:rPr>
+              <w:tab/>
+            </w:r>
+            <w:r>
+              <w:rPr>
+                <w:rStyle w:val="Hyperlink"/>
+                <w:noProof/>
+              </w:rPr>
+              <w:t>Tiedostojen siirron kustannukset</w:t>
+            </w:r>
+            <w:r>
+              <w:rPr>
+                <w:noProof/>
+                <w:webHidden/>
+              </w:rPr>
+              <w:tab/>
+            </w:r>
+            <w:r>
+              <w:rPr>
+                <w:noProof/>
+                <w:webHidden/>
+              </w:rPr>
+              <w:fldChar w:fldCharType="begin"/>
+            </w:r>
+            <w:r>
+              <w:rPr>
+                <w:noProof/>
+                <w:webHidden/>
+              </w:rPr>
+              <w:instrText xml:space="preserve"> PAGEREF _Toc175368016 \h </w:instrText>
+            </w:r>
+            <w:r>
+              <w:rPr>
+                <w:noProof/>
+                <w:webHidden/>
+              </w:rPr>
+            </w:r>
+            <w:r>
+              <w:rPr>
+                <w:noProof/>
+                <w:webHidden/>
+              </w:rPr>
+              <w:fldChar w:fldCharType="separate"/>
+            </w:r>
+            <w:r>
+              <w:rPr>
+                <w:noProof/>
+                <w:webHidden/>
+              </w:rPr>
+              <w:t>41</w:t>
+            </w:r>
+            <w:r>
+              <w:rPr>
+                <w:noProof/>
+                <w:webHidden/>
+              </w:rPr>
+              <w:fldChar w:fldCharType="end"/>
+            </w:r>
+          </w:hyperlink>
+        </w:p>
+        <w:p>
+          <w:pPr>
+            <w:pStyle w:val="TOC2"/>
+            <w:tabs>
+              <w:tab w:val="left" w:pos="1440"/>
+            </w:tabs>
+            <w:rPr>
+              <w:rFonts w:asciiTheme="minorHAnsi" w:eastAsiaTheme="minorEastAsia" w:hAnsiTheme="minorHAnsi"/>
+              <w:noProof/>
+              <w:kern w:val="2"/>
+              <w:sz w:val="24"/>
+              <w:szCs w:val="24"/>
+              <w:lang w:val="en-US"/>
+              <w14:ligatures w14:val="standardContextual"/>
+            </w:rPr>
+          </w:pPr>
+          <w:hyperlink w:anchor="_Toc175368017" w:history="1">
+            <w:r>
+              <w:rPr>
+                <w:rStyle w:val="Hyperlink"/>
+                <w:noProof/>
+              </w:rPr>
+              <w:t>5.2</w:t>
+            </w:r>
+            <w:r>
+              <w:rPr>
+                <w:rFonts w:asciiTheme="minorHAnsi" w:eastAsiaTheme="minorEastAsia" w:hAnsiTheme="minorHAnsi"/>
+                <w:noProof/>
+                <w:kern w:val="2"/>
+                <w:sz w:val="24"/>
+                <w:szCs w:val="24"/>
+                <w:lang w:val="en-US"/>
+                <w14:ligatures w14:val="standardContextual"/>
+              </w:rPr>
+              <w:tab/>
+            </w:r>
+            <w:r>
+              <w:rPr>
+                <w:rStyle w:val="Hyperlink"/>
+                <w:noProof/>
+              </w:rPr>
+              <w:t>Tehokkuusvertailu</w:t>
+            </w:r>
+            <w:r>
+              <w:rPr>
+                <w:noProof/>
+                <w:webHidden/>
+              </w:rPr>
+              <w:tab/>
+            </w:r>
+            <w:r>
+              <w:rPr>
+                <w:noProof/>
+                <w:webHidden/>
+              </w:rPr>
+              <w:fldChar w:fldCharType="begin"/>
+            </w:r>
+            <w:r>
+              <w:rPr>
+                <w:noProof/>
+                <w:webHidden/>
+              </w:rPr>
+              <w:instrText xml:space="preserve"> PAGEREF _Toc175368017 \h </w:instrText>
+            </w:r>
+            <w:r>
+              <w:rPr>
+                <w:noProof/>
+                <w:webHidden/>
+              </w:rPr>
+            </w:r>
+            <w:r>
+              <w:rPr>
+                <w:noProof/>
+                <w:webHidden/>
+              </w:rPr>
+              <w:fldChar w:fldCharType="separate"/>
+            </w:r>
+            <w:r>
+              <w:rPr>
+                <w:noProof/>
+                <w:webHidden/>
+              </w:rPr>
+              <w:t>43</w:t>
+            </w:r>
+            <w:r>
+              <w:rPr>
+                <w:noProof/>
+                <w:webHidden/>
+              </w:rPr>
+              <w:fldChar w:fldCharType="end"/>
+            </w:r>
+          </w:hyperlink>
+        </w:p>
+        <w:p>
+          <w:pPr>
+            <w:pStyle w:val="TOC2"/>
+            <w:tabs>
+              <w:tab w:val="left" w:pos="1440"/>
+            </w:tabs>
+            <w:rPr>
+              <w:rFonts w:asciiTheme="minorHAnsi" w:eastAsiaTheme="minorEastAsia" w:hAnsiTheme="minorHAnsi"/>
+              <w:noProof/>
+              <w:kern w:val="2"/>
+              <w:sz w:val="24"/>
+              <w:szCs w:val="24"/>
+              <w:lang w:val="en-US"/>
+              <w14:ligatures w14:val="standardContextual"/>
+            </w:rPr>
+          </w:pPr>
+          <w:hyperlink w:anchor="_Toc175368018" w:history="1">
+            <w:r>
+              <w:rPr>
+                <w:rStyle w:val="Hyperlink"/>
+                <w:noProof/>
+              </w:rPr>
+              <w:t>5.3</w:t>
+            </w:r>
+            <w:r>
+              <w:rPr>
+                <w:rFonts w:asciiTheme="minorHAnsi" w:eastAsiaTheme="minorEastAsia" w:hAnsiTheme="minorHAnsi"/>
+                <w:noProof/>
+                <w:kern w:val="2"/>
+                <w:sz w:val="24"/>
+                <w:szCs w:val="24"/>
+                <w:lang w:val="en-US"/>
+                <w14:ligatures w14:val="standardContextual"/>
+              </w:rPr>
+              <w:tab/>
+            </w:r>
+            <w:r>
+              <w:rPr>
+                <w:rStyle w:val="Hyperlink"/>
+                <w:noProof/>
+              </w:rPr>
+              <w:t>Tietoturvavertailu</w:t>
+            </w:r>
+            <w:r>
+              <w:rPr>
+                <w:noProof/>
+                <w:webHidden/>
+              </w:rPr>
+              <w:tab/>
+            </w:r>
+            <w:r>
+              <w:rPr>
+                <w:noProof/>
+                <w:webHidden/>
+              </w:rPr>
+              <w:fldChar w:fldCharType="begin"/>
+            </w:r>
+            <w:r>
+              <w:rPr>
+                <w:noProof/>
+                <w:webHidden/>
+              </w:rPr>
+              <w:instrText xml:space="preserve"> PAGEREF _Toc175368018 \h </w:instrText>
+            </w:r>
+            <w:r>
+              <w:rPr>
+                <w:noProof/>
+                <w:webHidden/>
+              </w:rPr>
+            </w:r>
+            <w:r>
+              <w:rPr>
+                <w:noProof/>
+                <w:webHidden/>
+              </w:rPr>
+              <w:fldChar w:fldCharType="separate"/>
+            </w:r>
+            <w:r>
+              <w:rPr>
+                <w:noProof/>
+                <w:webHidden/>
+              </w:rPr>
+              <w:t>50</w:t>
+            </w:r>
+            <w:r>
+              <w:rPr>
+                <w:noProof/>
                 <w:webHidden/>
               </w:rPr>
               <w:fldChar w:fldCharType="end"/>
@@ -2375,14 +3520,99 @@
             <w:rPr>
               <w:rFonts w:asciiTheme="minorHAnsi" w:eastAsiaTheme="minorEastAsia" w:hAnsiTheme="minorHAnsi" w:cstheme="minorBidi"/>
               <w:caps w:val="0"/>
-              <w:lang w:eastAsia="fi-FI"/>
+              <w:kern w:val="2"/>
+              <w:sz w:val="24"/>
+              <w:szCs w:val="24"/>
+              <w:lang w:val="en-US"/>
+              <w14:ligatures w14:val="standardContextual"/>
             </w:rPr>
           </w:pPr>
-          <w:hyperlink w:anchor="_Toc73893669" w:history="1">
+          <w:hyperlink w:anchor="_Toc175368019" w:history="1">
             <w:r>
               <w:rPr>
                 <w:rStyle w:val="Hyperlink"/>
               </w:rPr>
+              <w:t>6.</w:t>
+            </w:r>
+            <w:r>
+              <w:rPr>
+                <w:rFonts w:asciiTheme="minorHAnsi" w:eastAsiaTheme="minorEastAsia" w:hAnsiTheme="minorHAnsi" w:cstheme="minorBidi"/>
+                <w:caps w:val="0"/>
+                <w:kern w:val="2"/>
+                <w:sz w:val="24"/>
+                <w:szCs w:val="24"/>
+                <w:lang w:val="en-US"/>
+                <w14:ligatures w14:val="standardContextual"/>
+              </w:rPr>
+              <w:tab/>
+            </w:r>
+            <w:r>
+              <w:rPr>
+                <w:rStyle w:val="Hyperlink"/>
+              </w:rPr>
+              <w:t>yhteenveto</w:t>
+            </w:r>
+            <w:r>
+              <w:rPr>
+                <w:webHidden/>
+              </w:rPr>
+              <w:tab/>
+            </w:r>
+            <w:r>
+              <w:rPr>
+                <w:webHidden/>
+              </w:rPr>
+              <w:fldChar w:fldCharType="begin"/>
+            </w:r>
+            <w:r>
+              <w:rPr>
+                <w:webHidden/>
+              </w:rPr>
+              <w:instrText xml:space="preserve"> PAGEREF _Toc175368019 \h </w:instrText>
+            </w:r>
+            <w:r>
+              <w:rPr>
+                <w:webHidden/>
+              </w:rPr>
+            </w:r>
+            <w:r>
+              <w:rPr>
+                <w:webHidden/>
+              </w:rPr>
+              <w:fldChar w:fldCharType="separate"/>
+            </w:r>
+            <w:r>
+              <w:rPr>
+                <w:webHidden/>
+              </w:rPr>
+              <w:t>56</w:t>
+            </w:r>
+            <w:r>
+              <w:rPr>
+                <w:webHidden/>
+              </w:rPr>
+              <w:fldChar w:fldCharType="end"/>
+            </w:r>
+          </w:hyperlink>
+        </w:p>
+        <w:p>
+          <w:pPr>
+            <w:pStyle w:val="TOC1"/>
+            <w:rPr>
+              <w:rFonts w:asciiTheme="minorHAnsi" w:eastAsiaTheme="minorEastAsia" w:hAnsiTheme="minorHAnsi" w:cstheme="minorBidi"/>
+              <w:caps w:val="0"/>
+              <w:kern w:val="2"/>
+              <w:sz w:val="24"/>
+              <w:szCs w:val="24"/>
+              <w:lang w:val="en-US"/>
+              <w14:ligatures w14:val="standardContextual"/>
+            </w:rPr>
+          </w:pPr>
+          <w:hyperlink w:anchor="_Toc175368020" w:history="1">
+            <w:r>
+              <w:rPr>
+                <w:rStyle w:val="Hyperlink"/>
+              </w:rPr>
               <w:t>Lähteet</w:t>
             </w:r>
             <w:r>
@@ -2401,7 +3631,7 @@
               <w:rPr>
                 <w:webHidden/>
               </w:rPr>
-              <w:instrText xml:space="preserve"> PAGEREF _Toc73893669 \h </w:instrText>
+              <w:instrText xml:space="preserve"> PAGEREF _Toc175368020 \h </w:instrText>
             </w:r>
             <w:r>
               <w:rPr>
@@ -2418,7 +3648,7 @@
               <w:rPr>
                 <w:webHidden/>
               </w:rPr>
-              <w:t>53</w:t>
+              <w:t>58</w:t>
             </w:r>
             <w:r>
               <w:rPr>
@@ -2440,314 +3670,6 @@
         </w:p>
       </w:sdtContent>
     </w:sdt>
-    <w:p>
-      <w:pPr>
-        <w:pStyle w:val="Headingnonumber"/>
-      </w:pPr>
-      <w:r>
-        <w:lastRenderedPageBreak/>
-        <w:t>KUVALUETTELO</w:t>
-      </w:r>
-    </w:p>
-    <w:p>
-      <w:pPr>
-        <w:pStyle w:val="TableofFigures"/>
-        <w:tabs>
-          <w:tab w:val="right" w:leader="dot" w:pos="8494"/>
-        </w:tabs>
-        <w:rPr>
-          <w:rFonts w:asciiTheme="minorHAnsi" w:eastAsiaTheme="minorEastAsia" w:hAnsiTheme="minorHAnsi"/>
-          <w:i w:val="0"/>
-          <w:noProof/>
-          <w:lang w:eastAsia="fi-FI"/>
-        </w:rPr>
-      </w:pPr>
-      <w:r>
-        <w:rPr>
-          <w:b/>
-          <w:bCs/>
-          <w:caps/>
-        </w:rPr>
-        <w:fldChar w:fldCharType="begin"/>
-      </w:r>
-      <w:r>
-        <w:rPr>
-          <w:b/>
-          <w:bCs/>
-          <w:caps/>
-        </w:rPr>
-        <w:instrText xml:space="preserve"> TOC \h \z \t "Figure caption" \c </w:instrText>
-      </w:r>
-      <w:r>
-        <w:rPr>
-          <w:b/>
-          <w:bCs/>
-          <w:caps/>
-        </w:rPr>
-        <w:fldChar w:fldCharType="separate"/>
-      </w:r>
-      <w:hyperlink w:anchor="_Toc532040187" w:history="1">
-        <w:r>
-          <w:rPr>
-            <w:rStyle w:val="Hyperlink"/>
-            <w:b/>
-            <w:noProof/>
-          </w:rPr>
-          <w:t>Kuva 1.</w:t>
-        </w:r>
-        <w:r>
-          <w:rPr>
-            <w:rFonts w:asciiTheme="minorHAnsi" w:eastAsiaTheme="minorEastAsia" w:hAnsiTheme="minorHAnsi"/>
-            <w:i w:val="0"/>
-            <w:noProof/>
-            <w:lang w:eastAsia="fi-FI"/>
-          </w:rPr>
-          <w:tab/>
-        </w:r>
-        <w:r>
-          <w:rPr>
-            <w:rStyle w:val="Hyperlink"/>
-            <w:noProof/>
-          </w:rPr>
-          <w:t>Kuvaaja on hyvä muokata julkaisukelpoiseksi. Vasemmalla on esitetty muokkaamaton kuvaaja ja oikealla muokattu.</w:t>
-        </w:r>
-        <w:r>
-          <w:rPr>
-            <w:noProof/>
-            <w:webHidden/>
-          </w:rPr>
-          <w:tab/>
-        </w:r>
-        <w:r>
-          <w:rPr>
-            <w:noProof/>
-            <w:webHidden/>
-          </w:rPr>
-          <w:fldChar w:fldCharType="begin"/>
-        </w:r>
-        <w:r>
-          <w:rPr>
-            <w:noProof/>
-            <w:webHidden/>
-          </w:rPr>
-          <w:instrText xml:space="preserve"> PAGEREF _Toc532040187 \h </w:instrText>
-        </w:r>
-        <w:r>
-          <w:rPr>
-            <w:noProof/>
-            <w:webHidden/>
-          </w:rPr>
-          <w:fldChar w:fldCharType="separate"/>
-        </w:r>
-        <w:r>
-          <w:rPr>
-            <w:b/>
-            <w:bCs/>
-            <w:noProof/>
-            <w:webHidden/>
-            <w:lang w:val="en-US"/>
-          </w:rPr>
-          <w:t>Error! Bookmark not defined.</w:t>
-        </w:r>
-        <w:r>
-          <w:rPr>
-            <w:noProof/>
-            <w:webHidden/>
-          </w:rPr>
-          <w:fldChar w:fldCharType="end"/>
-        </w:r>
-      </w:hyperlink>
-    </w:p>
-    <w:p>
-      <w:pPr>
-        <w:pStyle w:val="TableofFigures"/>
-        <w:tabs>
-          <w:tab w:val="right" w:leader="dot" w:pos="8494"/>
-        </w:tabs>
-        <w:rPr>
-          <w:rFonts w:asciiTheme="minorHAnsi" w:eastAsiaTheme="minorEastAsia" w:hAnsiTheme="minorHAnsi"/>
-          <w:i w:val="0"/>
-          <w:noProof/>
-          <w:lang w:eastAsia="fi-FI"/>
-        </w:rPr>
-      </w:pPr>
-      <w:hyperlink w:anchor="_Toc532040188" w:history="1">
-        <w:r>
-          <w:rPr>
-            <w:rStyle w:val="Hyperlink"/>
-            <w:b/>
-            <w:noProof/>
-          </w:rPr>
-          <w:t>Kuva 2.</w:t>
-        </w:r>
-        <w:r>
-          <w:rPr>
-            <w:rFonts w:asciiTheme="minorHAnsi" w:eastAsiaTheme="minorEastAsia" w:hAnsiTheme="minorHAnsi"/>
-            <w:i w:val="0"/>
-            <w:noProof/>
-            <w:lang w:eastAsia="fi-FI"/>
-          </w:rPr>
-          <w:tab/>
-        </w:r>
-        <w:r>
-          <w:rPr>
-            <w:rStyle w:val="Hyperlink"/>
-            <w:noProof/>
-          </w:rPr>
-          <w:t>Tyylit kirjoitusohjeen versioissa 11.3 ja 11.5</w:t>
-        </w:r>
-        <w:r>
-          <w:rPr>
-            <w:noProof/>
-            <w:webHidden/>
-          </w:rPr>
-          <w:tab/>
-        </w:r>
-        <w:r>
-          <w:rPr>
-            <w:noProof/>
-            <w:webHidden/>
-          </w:rPr>
-          <w:fldChar w:fldCharType="begin"/>
-        </w:r>
-        <w:r>
-          <w:rPr>
-            <w:noProof/>
-            <w:webHidden/>
-          </w:rPr>
-          <w:instrText xml:space="preserve"> PAGEREF _Toc532040188 \h </w:instrText>
-        </w:r>
-        <w:r>
-          <w:rPr>
-            <w:noProof/>
-            <w:webHidden/>
-          </w:rPr>
-        </w:r>
-        <w:r>
-          <w:rPr>
-            <w:noProof/>
-            <w:webHidden/>
-          </w:rPr>
-          <w:fldChar w:fldCharType="separate"/>
-        </w:r>
-        <w:r>
-          <w:rPr>
-            <w:noProof/>
-            <w:webHidden/>
-          </w:rPr>
-          <w:t>55</w:t>
-        </w:r>
-        <w:r>
-          <w:rPr>
-            <w:noProof/>
-            <w:webHidden/>
-          </w:rPr>
-          <w:fldChar w:fldCharType="end"/>
-        </w:r>
-      </w:hyperlink>
-    </w:p>
-    <w:p>
-      <w:r>
-        <w:rPr>
-          <w:b/>
-          <w:bCs/>
-          <w:caps/>
-        </w:rPr>
-        <w:fldChar w:fldCharType="end"/>
-      </w:r>
-    </w:p>
-    <w:p>
-      <w:pPr>
-        <w:pStyle w:val="BodyText1"/>
-      </w:pPr>
-      <w:r>
-        <w:rPr>
-          <w:highlight w:val="yellow"/>
-        </w:rPr>
-        <w:t xml:space="preserve">Tämä </w:t>
-      </w:r>
-      <w:r>
-        <w:rPr>
-          <w:highlight w:val="yellow"/>
-        </w:rPr>
-        <w:t xml:space="preserve">luettelo </w:t>
-      </w:r>
-      <w:r>
-        <w:rPr>
-          <w:highlight w:val="yellow"/>
-        </w:rPr>
-        <w:t xml:space="preserve">on vapaaehtoinen. Kuvaluettelo lisätään </w:t>
-      </w:r>
-      <w:r>
-        <w:rPr>
-          <w:i/>
-          <w:highlight w:val="yellow"/>
-        </w:rPr>
-        <w:t>References &gt; insert Table of Figures</w:t>
-      </w:r>
-      <w:r>
-        <w:rPr>
-          <w:highlight w:val="yellow"/>
-        </w:rPr>
-        <w:t xml:space="preserve"> ja sieltä </w:t>
-      </w:r>
-      <w:r>
-        <w:rPr>
-          <w:i/>
-          <w:highlight w:val="yellow"/>
-        </w:rPr>
-        <w:t xml:space="preserve">Options… </w:t>
-      </w:r>
-      <w:r>
-        <w:rPr>
-          <w:i/>
-          <w:highlight w:val="yellow"/>
-        </w:rPr>
-        <w:t>&gt; Build table of figures based on &gt; Style</w:t>
-      </w:r>
-      <w:r>
-        <w:rPr>
-          <w:i/>
-          <w:highlight w:val="yellow"/>
-        </w:rPr>
-        <w:t>:</w:t>
-      </w:r>
-      <w:r>
-        <w:rPr>
-          <w:i/>
-          <w:highlight w:val="yellow"/>
-        </w:rPr>
-        <w:t>Figure Caption</w:t>
-      </w:r>
-      <w:r>
-        <w:rPr>
-          <w:highlight w:val="yellow"/>
-        </w:rPr>
-        <w:t xml:space="preserve">. </w:t>
-      </w:r>
-      <w:r>
-        <w:rPr>
-          <w:highlight w:val="yellow"/>
-        </w:rPr>
-        <w:t xml:space="preserve">Myös taulukkoluettelon saa samasta kohdasta, kun valitsee viimeisestä kohdasta tyylin </w:t>
-      </w:r>
-      <w:r>
-        <w:rPr>
-          <w:i/>
-          <w:highlight w:val="yellow"/>
-        </w:rPr>
-        <w:t>Table Caption</w:t>
-      </w:r>
-      <w:r>
-        <w:rPr>
-          <w:highlight w:val="yellow"/>
-        </w:rPr>
-        <w:t>.</w:t>
-      </w:r>
-      <w:r>
-        <w:t xml:space="preserve"> </w:t>
-      </w:r>
-    </w:p>
     <w:p/>
     <w:p>
       <w:pPr>
@@ -3080,7 +4002,7 @@
         <w:pStyle w:val="Heading1"/>
       </w:pPr>
       <w:bookmarkStart w:id="0" w:name="_Toc535531167"/>
-      <w:bookmarkStart w:id="1" w:name="_Toc73893651"/>
+      <w:bookmarkStart w:id="1" w:name="_Toc175367990"/>
       <w:r>
         <w:lastRenderedPageBreak/>
         <w:t>Johdanto</w:t>
@@ -3264,7 +4186,7 @@
       <w:pPr>
         <w:pStyle w:val="Heading1"/>
       </w:pPr>
-      <w:bookmarkStart w:id="2" w:name="_Toc73893652"/>
+      <w:bookmarkStart w:id="2" w:name="_Toc175367991"/>
       <w:r>
         <w:lastRenderedPageBreak/>
         <w:t>Teoria</w:t>
@@ -3275,7 +4197,7 @@
       <w:pPr>
         <w:pStyle w:val="Heading2"/>
       </w:pPr>
-      <w:bookmarkStart w:id="3" w:name="_Toc73893653"/>
+      <w:bookmarkStart w:id="3" w:name="_Toc175367992"/>
       <w:r>
         <w:t>Tiedostojen siirto</w:t>
       </w:r>
@@ -3305,7 +4227,7 @@
       <w:pPr>
         <w:pStyle w:val="Heading3"/>
       </w:pPr>
-      <w:bookmarkStart w:id="4" w:name="_Toc73893654"/>
+      <w:bookmarkStart w:id="4" w:name="_Toc175367993"/>
       <w:r>
         <w:t>HTTP</w:t>
       </w:r>
@@ -3598,9 +4520,11 @@
       <w:pPr>
         <w:pStyle w:val="Heading3"/>
       </w:pPr>
+      <w:bookmarkStart w:id="5" w:name="_Toc175367994"/>
       <w:r>
         <w:t>WebDav</w:t>
       </w:r>
+      <w:bookmarkEnd w:id="5"/>
     </w:p>
     <w:p>
       <w:pPr>
@@ -3823,9 +4747,11 @@
       <w:pPr>
         <w:pStyle w:val="Heading3"/>
       </w:pPr>
+      <w:bookmarkStart w:id="6" w:name="_Toc175367995"/>
       <w:r>
         <w:t>WebSocket</w:t>
       </w:r>
+      <w:bookmarkEnd w:id="6"/>
     </w:p>
     <w:p>
       <w:pPr>
@@ -3912,7 +4838,7 @@
       <w:pPr>
         <w:pStyle w:val="Caption"/>
       </w:pPr>
-      <w:bookmarkStart w:id="5" w:name="_Ref108977310"/>
+      <w:bookmarkStart w:id="7" w:name="_Ref108977310"/>
       <w:r>
         <w:t xml:space="preserve">Kuva </w:t>
       </w:r>
@@ -3955,7 +4881,7 @@
       <w:r>
         <w:t>a</w:t>
       </w:r>
-      <w:bookmarkEnd w:id="5"/>
+      <w:bookmarkEnd w:id="7"/>
     </w:p>
     <w:p/>
     <w:p>
@@ -5113,7 +6039,7 @@
       <w:pPr>
         <w:pStyle w:val="Heading3"/>
       </w:pPr>
-      <w:bookmarkStart w:id="6" w:name="_Toc73893655"/>
+      <w:bookmarkStart w:id="8" w:name="_Toc175367996"/>
       <w:r>
         <w:t xml:space="preserve">FTP ja </w:t>
       </w:r>
@@ -5123,7 +6049,7 @@
       <w:r>
         <w:t>S</w:t>
       </w:r>
-      <w:bookmarkEnd w:id="6"/>
+      <w:bookmarkEnd w:id="8"/>
     </w:p>
     <w:p>
       <w:pPr>
@@ -5750,11 +6676,11 @@
       <w:pPr>
         <w:pStyle w:val="Heading3"/>
       </w:pPr>
-      <w:bookmarkStart w:id="7" w:name="_Toc73893656"/>
+      <w:bookmarkStart w:id="9" w:name="_Toc175367997"/>
       <w:r>
         <w:t>SFTP</w:t>
       </w:r>
-      <w:bookmarkEnd w:id="7"/>
+      <w:bookmarkEnd w:id="9"/>
     </w:p>
     <w:p>
       <w:pPr>
@@ -6133,12 +7059,12 @@
       <w:pPr>
         <w:pStyle w:val="Heading2"/>
       </w:pPr>
-      <w:bookmarkStart w:id="8" w:name="_Toc73893657"/>
+      <w:bookmarkStart w:id="10" w:name="_Toc175367998"/>
       <w:r>
         <w:lastRenderedPageBreak/>
         <w:t>Tiedostojen talletus</w:t>
       </w:r>
-      <w:bookmarkEnd w:id="8"/>
+      <w:bookmarkEnd w:id="10"/>
     </w:p>
     <w:p>
       <w:pPr>
@@ -6152,7 +7078,7 @@
       <w:pPr>
         <w:pStyle w:val="Heading3"/>
       </w:pPr>
-      <w:bookmarkStart w:id="9" w:name="_Toc73893658"/>
+      <w:bookmarkStart w:id="11" w:name="_Toc175367999"/>
       <w:r>
         <w:t>SQL</w:t>
       </w:r>
@@ -6168,7 +7094,7 @@
       <w:r>
         <w:t>nat</w:t>
       </w:r>
-      <w:bookmarkEnd w:id="9"/>
+      <w:bookmarkEnd w:id="11"/>
     </w:p>
     <w:p>
       <w:pPr>
@@ -6394,8 +7320,8 @@
       <w:pPr>
         <w:pStyle w:val="Caption"/>
       </w:pPr>
-      <w:bookmarkStart w:id="10" w:name="_Ref108977275"/>
-      <w:bookmarkStart w:id="11" w:name="_Ref108977338"/>
+      <w:bookmarkStart w:id="12" w:name="_Ref108977275"/>
+      <w:bookmarkStart w:id="13" w:name="_Ref108977338"/>
       <w:r>
         <w:t xml:space="preserve">Kuva </w:t>
       </w:r>
@@ -6420,19 +7346,21 @@
         </w:rPr>
         <w:fldChar w:fldCharType="end"/>
       </w:r>
-      <w:bookmarkEnd w:id="10"/>
+      <w:bookmarkEnd w:id="12"/>
       <w:r>
         <w:t xml:space="preserve"> Postgresin arkkitehtuuri</w:t>
       </w:r>
-      <w:bookmarkEnd w:id="11"/>
+      <w:bookmarkEnd w:id="13"/>
     </w:p>
     <w:p>
       <w:pPr>
         <w:pStyle w:val="Heading3"/>
       </w:pPr>
+      <w:bookmarkStart w:id="14" w:name="_Toc175368000"/>
       <w:r>
         <w:t>NOSQL</w:t>
       </w:r>
+      <w:bookmarkEnd w:id="14"/>
     </w:p>
     <w:p>
       <w:pPr>
@@ -6482,7 +7410,7 @@
       <w:pPr>
         <w:pStyle w:val="Heading3"/>
       </w:pPr>
-      <w:bookmarkStart w:id="12" w:name="_Toc73893659"/>
+      <w:bookmarkStart w:id="15" w:name="_Toc175368001"/>
       <w:r>
         <w:t xml:space="preserve">Object </w:t>
       </w:r>
@@ -6492,7 +7420,7 @@
       <w:r>
         <w:t>torage</w:t>
       </w:r>
-      <w:bookmarkEnd w:id="12"/>
+      <w:bookmarkEnd w:id="15"/>
     </w:p>
     <w:p>
       <w:pPr>
@@ -7000,11 +7928,11 @@
       <w:pPr>
         <w:pStyle w:val="Heading3"/>
       </w:pPr>
-      <w:bookmarkStart w:id="13" w:name="_Toc73893660"/>
+      <w:bookmarkStart w:id="16" w:name="_Toc175368002"/>
       <w:r>
         <w:t>Block storage</w:t>
       </w:r>
-      <w:bookmarkEnd w:id="13"/>
+      <w:bookmarkEnd w:id="16"/>
     </w:p>
     <w:p>
       <w:pPr>
@@ -7264,11 +8192,11 @@
       <w:pPr>
         <w:pStyle w:val="Heading3"/>
       </w:pPr>
-      <w:bookmarkStart w:id="14" w:name="_Toc73893661"/>
+      <w:bookmarkStart w:id="17" w:name="_Toc175368003"/>
       <w:r>
         <w:t>File storage</w:t>
       </w:r>
-      <w:bookmarkEnd w:id="14"/>
+      <w:bookmarkEnd w:id="17"/>
     </w:p>
     <w:p>
       <w:pPr>
@@ -7390,7 +8318,7 @@
       <w:pPr>
         <w:pStyle w:val="Caption"/>
       </w:pPr>
-      <w:bookmarkStart w:id="15" w:name="_Ref108977381"/>
+      <w:bookmarkStart w:id="18" w:name="_Ref108977381"/>
       <w:r>
         <w:t xml:space="preserve">Kuva </w:t>
       </w:r>
@@ -7418,7 +8346,7 @@
       <w:r>
         <w:t xml:space="preserve"> NAS-arkkitehtuuri</w:t>
       </w:r>
-      <w:bookmarkEnd w:id="15"/>
+      <w:bookmarkEnd w:id="18"/>
     </w:p>
     <w:p/>
     <w:p/>
@@ -7487,8 +8415,12 @@
       <w:r>
         <w:lastRenderedPageBreak/>
         <w:tab/>
+      </w:r>
+      <w:bookmarkStart w:id="19" w:name="_Toc175368004"/>
+      <w:r>
         <w:t>Pilvialustat</w:t>
       </w:r>
+      <w:bookmarkEnd w:id="19"/>
     </w:p>
     <w:p>
       <w:pPr>
@@ -7502,9 +8434,11 @@
       <w:pPr>
         <w:pStyle w:val="Heading3"/>
       </w:pPr>
+      <w:bookmarkStart w:id="20" w:name="_Toc175368005"/>
       <w:r>
         <w:t>Microsoft Azure</w:t>
       </w:r>
+      <w:bookmarkEnd w:id="20"/>
     </w:p>
     <w:p>
       <w:pPr>
@@ -7794,9 +8728,11 @@
       <w:pPr>
         <w:pStyle w:val="Heading2"/>
       </w:pPr>
+      <w:bookmarkStart w:id="21" w:name="_Toc175368006"/>
       <w:r>
         <w:t>Tietoturva</w:t>
       </w:r>
+      <w:bookmarkEnd w:id="21"/>
     </w:p>
     <w:p>
       <w:pPr>
@@ -7810,9 +8746,11 @@
       <w:pPr>
         <w:pStyle w:val="Heading3"/>
       </w:pPr>
+      <w:bookmarkStart w:id="22" w:name="_Toc175368007"/>
       <w:r>
         <w:t>RSA</w:t>
       </w:r>
+      <w:bookmarkEnd w:id="22"/>
     </w:p>
     <w:p>
       <w:pPr>
@@ -8326,9 +9264,11 @@
       <w:pPr>
         <w:pStyle w:val="Heading3"/>
       </w:pPr>
+      <w:bookmarkStart w:id="23" w:name="_Toc175368008"/>
       <w:r>
         <w:t>TLS</w:t>
       </w:r>
+      <w:bookmarkEnd w:id="23"/>
     </w:p>
     <w:p>
       <w:pPr>
@@ -9756,7 +10696,7 @@
           <w:rFonts w:eastAsiaTheme="minorEastAsia"/>
         </w:rPr>
       </w:pPr>
-      <w:bookmarkStart w:id="16" w:name="_Ref175357675"/>
+      <w:bookmarkStart w:id="24" w:name="_Ref175357675"/>
       <w:r>
         <w:t xml:space="preserve">Kuva </w:t>
       </w:r>
@@ -9778,7 +10718,7 @@
       <w:r>
         <w:fldChar w:fldCharType="end"/>
       </w:r>
-      <w:bookmarkEnd w:id="16"/>
+      <w:bookmarkEnd w:id="24"/>
       <w:r>
         <w:t xml:space="preserve"> Suosituimmat TLS- salau</w:t>
       </w:r>
@@ -9806,10 +10746,12 @@
       <w:pPr>
         <w:pStyle w:val="Heading1"/>
       </w:pPr>
+      <w:bookmarkStart w:id="25" w:name="_Toc175368009"/>
       <w:r>
         <w:lastRenderedPageBreak/>
         <w:t>Projektin esittely</w:t>
       </w:r>
+      <w:bookmarkEnd w:id="25"/>
     </w:p>
     <w:p>
       <w:pPr>
@@ -9902,10 +10844,12 @@
       <w:pPr>
         <w:pStyle w:val="Heading1"/>
       </w:pPr>
+      <w:bookmarkStart w:id="26" w:name="_Toc175368010"/>
       <w:r>
         <w:lastRenderedPageBreak/>
         <w:t>TULOKSET</w:t>
       </w:r>
+      <w:bookmarkEnd w:id="26"/>
     </w:p>
     <w:p>
       <w:pPr>
@@ -10402,11 +11346,11 @@
       <w:pPr>
         <w:pStyle w:val="Heading2"/>
       </w:pPr>
-      <w:bookmarkStart w:id="17" w:name="_Toc73893663"/>
+      <w:bookmarkStart w:id="27" w:name="_Toc175368011"/>
       <w:r>
         <w:t>Tiedostojen siirto</w:t>
       </w:r>
-      <w:bookmarkEnd w:id="17"/>
+      <w:bookmarkEnd w:id="27"/>
     </w:p>
     <w:p>
       <w:pPr>
@@ -10869,11 +11813,11 @@
       <w:pPr>
         <w:pStyle w:val="Heading2"/>
       </w:pPr>
-      <w:bookmarkStart w:id="18" w:name="_Toc73893664"/>
+      <w:bookmarkStart w:id="28" w:name="_Toc175368012"/>
       <w:r>
         <w:t>Tiedostojen talletus</w:t>
       </w:r>
-      <w:bookmarkEnd w:id="18"/>
+      <w:bookmarkEnd w:id="28"/>
     </w:p>
     <w:p>
       <w:pPr>
@@ -10914,12 +11858,12 @@
       <w:pPr>
         <w:pStyle w:val="Heading1"/>
       </w:pPr>
-      <w:bookmarkStart w:id="19" w:name="_Toc73893665"/>
+      <w:bookmarkStart w:id="29" w:name="_Toc175368013"/>
       <w:r>
         <w:lastRenderedPageBreak/>
         <w:t>Projektien tulokset</w:t>
       </w:r>
-      <w:bookmarkEnd w:id="19"/>
+      <w:bookmarkEnd w:id="29"/>
     </w:p>
     <w:p>
       <w:pPr>
@@ -10945,14 +11889,14 @@
       <w:pPr>
         <w:pStyle w:val="Heading2"/>
       </w:pPr>
-      <w:bookmarkStart w:id="20" w:name="_Toc73893666"/>
+      <w:bookmarkStart w:id="30" w:name="_Toc175368014"/>
       <w:r>
         <w:t>K</w:t>
       </w:r>
       <w:r>
         <w:t>ustannusvertailu</w:t>
       </w:r>
-      <w:bookmarkEnd w:id="20"/>
+      <w:bookmarkEnd w:id="30"/>
     </w:p>
     <w:p>
       <w:pPr>
@@ -11013,12 +11957,14 @@
       <w:pPr>
         <w:pStyle w:val="Heading3"/>
       </w:pPr>
+      <w:bookmarkStart w:id="31" w:name="_Toc175368015"/>
       <w:r>
         <w:t>Pilvialustojen talletusratkai</w:t>
       </w:r>
       <w:r>
         <w:t>sujen kustannukset</w:t>
       </w:r>
+      <w:bookmarkEnd w:id="31"/>
     </w:p>
     <w:p>
       <w:pPr>
@@ -12904,12 +13850,14 @@
       <w:pPr>
         <w:pStyle w:val="Heading3"/>
       </w:pPr>
+      <w:bookmarkStart w:id="32" w:name="_Toc175368016"/>
       <w:r>
         <w:t>Tiedostojen siir</w:t>
       </w:r>
       <w:r>
         <w:t>ron kustannukset</w:t>
       </w:r>
+      <w:bookmarkEnd w:id="32"/>
     </w:p>
     <w:p>
       <w:pPr>
@@ -13274,14 +14222,14 @@
       <w:pPr>
         <w:pStyle w:val="Heading2"/>
       </w:pPr>
-      <w:bookmarkStart w:id="21" w:name="_Toc73893667"/>
+      <w:bookmarkStart w:id="33" w:name="_Toc175368017"/>
       <w:r>
         <w:t>T</w:t>
       </w:r>
       <w:r>
         <w:t>ehokkuusvertailu</w:t>
       </w:r>
-      <w:bookmarkEnd w:id="21"/>
+      <w:bookmarkEnd w:id="33"/>
     </w:p>
     <w:p>
       <w:pPr>
@@ -13466,8 +14414,8 @@
       <w:pPr>
         <w:pStyle w:val="Caption"/>
       </w:pPr>
-      <w:bookmarkStart w:id="22" w:name="_Ref115924351"/>
-      <w:bookmarkStart w:id="23" w:name="_Ref108977386"/>
+      <w:bookmarkStart w:id="34" w:name="_Ref115924351"/>
+      <w:bookmarkStart w:id="35" w:name="_Ref108977386"/>
       <w:r>
         <w:t xml:space="preserve">Kuva </w:t>
       </w:r>
@@ -13492,11 +14440,11 @@
         </w:rPr>
         <w:fldChar w:fldCharType="end"/>
       </w:r>
-      <w:bookmarkEnd w:id="22"/>
+      <w:bookmarkEnd w:id="34"/>
       <w:r>
         <w:t xml:space="preserve"> FTP, FTPS ja SFTP latausten tulokset</w:t>
       </w:r>
-      <w:bookmarkEnd w:id="23"/>
+      <w:bookmarkEnd w:id="35"/>
     </w:p>
     <w:p>
       <w:pPr>
@@ -13623,7 +14571,7 @@
       <w:pPr>
         <w:pStyle w:val="Caption"/>
       </w:pPr>
-      <w:bookmarkStart w:id="24" w:name="_Ref115924397"/>
+      <w:bookmarkStart w:id="36" w:name="_Ref115924397"/>
       <w:r>
         <w:t xml:space="preserve">Kuva </w:t>
       </w:r>
@@ -13648,7 +14596,7 @@
         </w:rPr>
         <w:fldChar w:fldCharType="end"/>
       </w:r>
-      <w:bookmarkEnd w:id="24"/>
+      <w:bookmarkEnd w:id="36"/>
       <w:r>
         <w:t xml:space="preserve"> HTTP-latausten latausajat</w:t>
       </w:r>
@@ -13801,7 +14749,7 @@
       <w:pPr>
         <w:pStyle w:val="Caption"/>
       </w:pPr>
-      <w:bookmarkStart w:id="25" w:name="_Ref115923720"/>
+      <w:bookmarkStart w:id="37" w:name="_Ref115923720"/>
       <w:r>
         <w:t xml:space="preserve">Kuva </w:t>
       </w:r>
@@ -13826,7 +14774,7 @@
         </w:rPr>
         <w:fldChar w:fldCharType="end"/>
       </w:r>
-      <w:bookmarkEnd w:id="25"/>
+      <w:bookmarkEnd w:id="37"/>
       <w:r>
         <w:t xml:space="preserve"> HTTP  -latausten tiedoston kasvu lähettäessä</w:t>
       </w:r>
@@ -14059,7 +15007,7 @@
           <w:lang w:val="en-US"/>
         </w:rPr>
       </w:pPr>
-      <w:bookmarkStart w:id="26" w:name="_Ref115924454"/>
+      <w:bookmarkStart w:id="38" w:name="_Ref115924454"/>
       <w:r>
         <w:t xml:space="preserve">Kuva </w:t>
       </w:r>
@@ -14084,7 +15032,7 @@
         </w:rPr>
         <w:fldChar w:fldCharType="end"/>
       </w:r>
-      <w:bookmarkEnd w:id="26"/>
+      <w:bookmarkEnd w:id="38"/>
       <w:r>
         <w:t xml:space="preserve"> Websocket-lataus</w:t>
       </w:r>
@@ -14415,7 +15363,7 @@
       <w:pPr>
         <w:pStyle w:val="Caption"/>
       </w:pPr>
-      <w:bookmarkStart w:id="27" w:name="_Ref115924494"/>
+      <w:bookmarkStart w:id="39" w:name="_Ref115924494"/>
       <w:r>
         <w:t xml:space="preserve">Kuva </w:t>
       </w:r>
@@ -14440,7 +15388,7 @@
         </w:rPr>
         <w:fldChar w:fldCharType="end"/>
       </w:r>
-      <w:bookmarkEnd w:id="27"/>
+      <w:bookmarkEnd w:id="39"/>
       <w:r>
         <w:t xml:space="preserve"> Tiedostojen talletusnopeuksia</w:t>
       </w:r>
@@ -14560,7 +15508,7 @@
       <w:pPr>
         <w:pStyle w:val="Caption"/>
       </w:pPr>
-      <w:bookmarkStart w:id="28" w:name="_Ref111715868"/>
+      <w:bookmarkStart w:id="40" w:name="_Ref111715868"/>
       <w:r>
         <w:t xml:space="preserve">Kuva </w:t>
       </w:r>
@@ -14585,7 +15533,7 @@
         </w:rPr>
         <w:fldChar w:fldCharType="end"/>
       </w:r>
-      <w:bookmarkEnd w:id="28"/>
+      <w:bookmarkEnd w:id="40"/>
       <w:r>
         <w:t xml:space="preserve"> Tiedostojen tallentaminen SQL-tietokantaan ja kovalevylle</w:t>
       </w:r>
@@ -14594,9 +15542,19 @@
       <w:pPr>
         <w:pStyle w:val="Heading2"/>
       </w:pPr>
+      <w:bookmarkStart w:id="41" w:name="_Toc175368018"/>
       <w:r>
         <w:t>Tietoturvavertailu</w:t>
       </w:r>
+      <w:bookmarkEnd w:id="41"/>
+    </w:p>
+    <w:p>
+      <w:pPr>
+        <w:pStyle w:val="Heading3"/>
+      </w:pPr>
+      <w:r>
+        <w:t>Suojaamattomat protokollat</w:t>
+      </w:r>
     </w:p>
     <w:p/>
     <w:p>
@@ -14718,7 +15676,11 @@
         <w:t xml:space="preserve">. </w:t>
       </w:r>
       <w:r>
-        <w:t xml:space="preserve"> jolloin se vaikuttaa tavalliselta tiedonvaihdolta hyökkäyksen kohteeksi joutune</w:t>
+        <w:t xml:space="preserve"> jolloin se vaikuttaa tavalliselta </w:t>
+      </w:r>
+      <w:r>
+        <w:lastRenderedPageBreak/>
+        <w:t>tiedonvaihdolta hyökkäyksen kohteeksi joutune</w:t>
       </w:r>
       <w:r>
         <w:t>ille</w:t>
@@ -14750,49 +15712,66 @@
         <w:pStyle w:val="BodyText1"/>
       </w:pPr>
       <w:r>
+        <w:t xml:space="preserve">HTTP- protokollassa on  lisäksi haavoittuvuuksia, joita ei pystytä torjumaan TLS- salauksella. </w:t>
+      </w:r>
+      <w:r>
+        <w:t xml:space="preserve">BREACH haavoittuvuus johtuu HTTPP- protokollan pakkausalgoritmista. HTTP-pakkaus suoritetaan tavallisesti deflate-algoritmin avulla. Kun dataa pakataan tällä algoritmilla, kaikki toistuvat tavusekvenssit havaitaan, eikä niitä toisteta pakatussa datassa. Sen sijaan toistuva tavusekvenssi tallennetaan vain kerran, samoin kuin osoittimet, jotka osoittavat mistä sama sekvenssi löytyy uudelleen. Tämä vähentää lähetettävien tavujen määrää. Pakatun datan pituus on kuitenkin näkyvissä myös salattuna, ja tämä on yksi peruselementeistä, joka tekee BREACH-hyökkäyksen mahdolliseksi. Jotta sovellus olisi haavoittuvainen BREACH-hyökkäykselle, palvelimen HTTP-pakkaus täytyy olla kytkettynä päälle.  hyökkääjällä tulee olla keino tarkastella uhrin liikennettä ja lisäksi hyökkääjällä on oltava mahdollisuus lähettää HTTP-pyyntöjä haavoittuvaan palvelimeen. Hyökkäys toimii lähettämällä pyyntöjä palvelimelle saadakseen tietoja pakatusta ja salatusta vastauksesta. Vastauksen otsikoita ei pakata, joten tällä hyökkäyksellä niitä ei pystytä kaappaamaan. Esimerkiksi evästeet siirretään otsikoissa, mutta CSRF-avaimet ovat saatavilla tällä hyökkäyksellä. Esimerkiksi CSRF-avaimen varastamiseksi hyökkääjän tulee tietää missä muodossa CSRF-avain lähetään HTTP- pyynnöissä ja vastauksissa. esimerkiksi voidaan käyttää CSRF avaimelle muotoa token=123456789. Hyökkääjä aloittaa ensimmäisen numeron arvaamisen ja lähettää palvelimelle pyyntöjä joissa on pelkästään mukana arvattavan CSRF- avaimen ensimmäinen numero. Hyökkääjä lähettää kaikki mahdolliset numerot palvelimelle. Palvelimen vastauksista lyhin on se missä numero on arvattu oikein. Tämä prosessi toistetaan jokaiselle numerolle erikseen kunnes koko CSRF- avain on saatu muodostettua. </w:t>
+      </w:r>
+      <w:r>
+        <w:t xml:space="preserve">Hyökkäykseltä pystyy suojautumaan laittamalla palvelimen HTTP-pakkauksen pois päältä. </w:t>
+      </w:r>
+      <w:hyperlink r:id="rId49" w:history="1">
+        <w:r>
+          <w:rPr>
+            <w:rStyle w:val="Hyperlink"/>
+          </w:rPr>
+          <w:t>https://www.acunetix.com/blog/articles/breach-attack/</w:t>
+        </w:r>
+      </w:hyperlink>
+    </w:p>
+    <w:p>
+      <w:pPr>
+        <w:pStyle w:val="Heading3"/>
+      </w:pPr>
+      <w:r>
+        <w:t>TLS</w:t>
+      </w:r>
+    </w:p>
+    <w:p>
+      <w:pPr>
+        <w:pStyle w:val="BodyText1"/>
+      </w:pPr>
+    </w:p>
+    <w:p>
+      <w:pPr>
+        <w:pStyle w:val="BodyText1"/>
+      </w:pPr>
+      <w:r>
+        <w:t>Kaikkien protollien suojaamiseen käytetään samaa TLS-salausprotokollaa, joten ne ovat kaikki haavoittuvia TLS-protokollan tietoturva</w:t>
+      </w:r>
+      <w:r>
+        <w:t>ongelmille.</w:t>
+      </w:r>
+      <w:r>
+        <w:t xml:space="preserve"> Vanhoissa SSL/TLS versioissa on useita tiedossa olevia haavoittuvuuksia alle on esitelty muutama yleisesti tiedossa oleva hyökkäys protokollia vastaan. </w:t>
+      </w:r>
+    </w:p>
+    <w:p>
+      <w:pPr>
+        <w:pStyle w:val="BodyText1"/>
+      </w:pPr>
+      <w:r>
+        <w:t>RC4 hyökkäys</w:t>
+      </w:r>
+      <w:r>
+        <w:t xml:space="preserve"> symmetristä salausta vastaan. </w:t>
+      </w:r>
+      <w:r>
+        <w:t xml:space="preserve">RC4 on symmetrinen  virtasalausalgoritmi, joka julkistettiin vuonna 1987. RC4 on ollut mahdollinen symmetrinen salaus jo ensimmäisessä SSL 2.0 versiossa ja se poistettiin TLS 1.3 </w:t>
+      </w:r>
+      <w:r>
         <w:lastRenderedPageBreak/>
-        <w:t xml:space="preserve">HTTP- protokollassa on  lisäksi haavoittuvuuksia, joita ei pystytä torjumaan TLS- salauksella. </w:t>
-      </w:r>
-      <w:r>
-        <w:t xml:space="preserve">BREACH haavoittuvuus johtuu HTTPP- protokollan pakkausalgoritmista. HTTP-pakkaus suoritetaan tavallisesti deflate-algoritmin avulla. Kun dataa pakataan tällä algoritmilla, kaikki toistuvat tavusekvenssit havaitaan, eikä niitä toisteta pakatussa datassa. Sen sijaan toistuva tavusekvenssi tallennetaan vain kerran, samoin kuin osoittimet, jotka osoittavat mistä sama sekvenssi löytyy uudelleen. Tämä vähentää lähetettävien tavujen määrää. Pakatun datan pituus on kuitenkin näkyvissä myös salattuna, ja tämä on yksi peruselementeistä, joka tekee BREACH-hyökkäyksen mahdolliseksi. Jotta sovellus olisi haavoittuvainen BREACH-hyökkäykselle, palvelimen HTTP-pakkaus täytyy olla kytkettynä päälle.  hyökkääjällä tulee olla keino tarkastella uhrin liikennettä ja lisäksi hyökkääjällä on oltava mahdollisuus lähettää HTTP-pyyntöjä haavoittuvaan palvelimeen. Hyökkäys toimii lähettämällä pyyntöjä palvelimelle saadakseen tietoja pakatusta ja salatusta vastauksesta. Vastauksen otsikoita ei pakata, joten tällä hyökkäyksellä niitä ei pystytä kaappaamaan. Esimerkiksi evästeet siirretään otsikoissa, mutta CSRF-avaimet ovat saatavilla tällä hyökkäyksellä. Esimerkiksi CSRF-avaimen varastamiseksi hyökkääjän tulee tietää missä muodossa CSRF-avain lähetään HTTP- pyynnöissä ja vastauksissa. esimerkiksi voidaan käyttää CSRF avaimelle muotoa token=123456789. Hyökkääjä aloittaa ensimmäisen numeron arvaamisen ja lähettää palvelimelle pyyntöjä joissa on pelkästään mukana arvattavan CSRF- avaimen ensimmäinen numero. Hyökkääjä lähettää kaikki mahdolliset numerot palvelimelle. Palvelimen vastauksista lyhin on se missä numero on arvattu oikein. Tämä prosessi toistetaan jokaiselle numerolle erikseen kunnes koko CSRF- avain on saatu muodostettua. </w:t>
-      </w:r>
-      <w:r>
-        <w:t xml:space="preserve">Hyökkäykseltä pystyy suojautumaan laittamalla palvelimen HTTP-pakkauksen pois päältä. </w:t>
-      </w:r>
-      <w:r>
-        <w:t>https://www.acunetix.com/blog/articles/breach-attack/</w:t>
-      </w:r>
-    </w:p>
-    <w:p>
-      <w:pPr>
-        <w:pStyle w:val="BodyText1"/>
-      </w:pPr>
-      <w:r>
-        <w:t>Kaikkien protollien suojaamiseen käytetään samaa TLS-salausprotokollaa, joten ne ovat kaikki haavoittuvia TLS-protokollan tietoturva</w:t>
-      </w:r>
-      <w:r>
-        <w:t>ongelmille.</w:t>
-      </w:r>
-      <w:r>
-        <w:t xml:space="preserve"> Vanhoissa SSL/TLS versioissa on useita tiedossa olevia haavoittuvuuksia alle on esitelty muutama yleisesti tiedossa oleva hyökkäys protokollia vastaan. </w:t>
-      </w:r>
-    </w:p>
-    <w:p>
-      <w:pPr>
-        <w:pStyle w:val="BodyText1"/>
-      </w:pPr>
-      <w:r>
-        <w:t>RC4 hyökkäys</w:t>
-      </w:r>
-      <w:r>
-        <w:t xml:space="preserve"> symmetristä salausta vastaan. </w:t>
-      </w:r>
-      <w:r>
-        <w:t xml:space="preserve">RC4 on symmetrinen  virtasalausalgoritmi, joka julkistettiin vuonna 1987. RC4 on ollut mahdollinen symmetrinen salaus jo ensimmäisessä SSL 2.0 versiossa ja se poistettiin TLS 1.3 versiosta. Toisin kuin nykyaikaisessa virtasalauksessa, RC4 ei ota erillistä satunnaista alustusvektoria avaimen rinnalla. Tämä tarkoittaa, että jos yhtä pitkäaikaista avainta käytetään useiden virtojen turvalliseen salaamiseen, alustusvektorin ja pitkän aikavälin avain on yhdistetään RC4:n salausavaimen luomiseksi. Ensimmäiset haavoittuvuudet RC4 algoritmista löydettiin vuonna 2001 ja 2005. Haavoittuvuudet mahdollistivat </w:t>
-      </w:r>
-      <w:r>
-        <w:lastRenderedPageBreak/>
-        <w:t>löytämään käytetyn salausavaimen suuresta määrästä samalla avaimella salattuja viestejä, jos avain ja alustusvektori oli vain liitetty toisiinsa salausavaimen luomisessa. Huolimatta RC4:n tietoturvaa rikkovista hyökkäyksistä, RC4:ään perustuvia SSL- ja TLS-salausohjelmistoja pidettiin edelleen turvallisina ennen vuotta 2013 sen perusteella, miten niitä käytettiin SSL:ssä ja TLS:ssä.  Vuonna 2011 RC4 suositeltiin BEAST-hyökkäyksen kiertäjäksi. Vuonna 2013 julkistetut uudet hyökkäysmuodot osoittivat lopullisesti TLS:n RC4:n rikkomisen toteutettavuuden. Hyökkäys vaatii 2^34 salattua viestiä RC4:n murtamiseen ​​TLS:ssä ja SSL:ssä</w:t>
+        <w:t>versiosta. Toisin kuin nykyaikaisessa virtasalauksessa, RC4 ei ota erillistä satunnaista alustusvektoria avaimen rinnalla. Tämä tarkoittaa, että jos yhtä pitkäaikaista avainta käytetään useiden virtojen turvalliseen salaamiseen, alustusvektorin ja pitkän aikavälin avain on yhdistetään RC4:n salausavaimen luomiseksi. Ensimmäiset haavoittuvuudet RC4 algoritmista löydettiin vuonna 2001 ja 2005. Haavoittuvuudet mahdollistivat löytämään käytetyn salausavaimen suuresta määrästä samalla avaimella salattuja viestejä, jos avain ja alustusvektori oli vain liitetty toisiinsa salausavaimen luomisessa. Huolimatta RC4:n tietoturvaa rikkovista hyökkäyksistä, RC4:ään perustuvia SSL- ja TLS-salausohjelmistoja pidettiin edelleen turvallisina ennen vuotta 2013 sen perusteella, miten niitä käytettiin SSL:ssä ja TLS:ssä.  Vuonna 2011 RC4 suositeltiin BEAST-hyökkäyksen kiertäjäksi. Vuonna 2013 julkistetut uudet hyökkäysmuodot osoittivat lopullisesti TLS:n RC4:n rikkomisen toteutettavuuden. Hyökkäys vaatii 2^34 salattua viestiä RC4:n murtamiseen ​​TLS:ssä ja SSL:ssä</w:t>
       </w:r>
       <w:r>
         <w:t>. Hyökkäyksestä julkaistiin vuonna 2015 uusi versio, joka vaatii enää 2^26 viestiä salauksen murtamiseen.</w:t>
@@ -14800,7 +15779,7 @@
       <w:r>
         <w:t xml:space="preserve"> </w:t>
       </w:r>
-      <w:hyperlink r:id="rId49" w:history="1">
+      <w:hyperlink r:id="rId50" w:history="1">
         <w:r>
           <w:rPr>
             <w:rStyle w:val="Hyperlink"/>
@@ -14819,7 +15798,7 @@
       <w:r>
         <w:t xml:space="preserve"> </w:t>
       </w:r>
-      <w:hyperlink r:id="rId50" w:history="1">
+      <w:hyperlink r:id="rId51" w:history="1">
         <w:r>
           <w:rPr>
             <w:rStyle w:val="Hyperlink"/>
@@ -14845,13 +15824,13 @@
         <w:t xml:space="preserve"> </w:t>
       </w:r>
       <w:r>
-        <w:t xml:space="preserve">POODLE haavoittuvuus johtuu lohkosalausalgoritmien täytetarpeesta. Salattavan datan pitää olla lohkosalausalgoritmeissa lohkokoon monikerta, muuten viimeinen lohko pitää täyttää täytteellä loppuun. Jos data on täsmälleen lohkokoon monikerta, silloin viimeinen lähetettävä lohko on pelkästään täytettä. Palvelin hylkää pyynnön jos täyte on viallinen pyynnössä. POODLE hyökkäys perustuu siihen että hyökkääjä pääsee muokkaamaan lähetettävän pyynnön kokoa ja tietää siten pyynnön täytteen. Täytettävä sisältävä lohko on viimeisenä ja hyökkääjä vaihtaa viimeisen lohkon ja murrettavan lohkon paikkaa ja lähettää pyynnön useaan kertaan palvelimelle muuttaen pyynnön kokoa jokaisella pyynnöllä. Jos palvelin hyväksyy pyynnön, niin murrettavan lohkon bitit vastaavat täytelohkon täytettä vastaavia bittejä.   Hyödyntämällä tätä haavoittuvuutta hyökkääjä saa murrettua SSL:n salauksesta </w:t>
+        <w:t xml:space="preserve">POODLE haavoittuvuus johtuu lohkosalausalgoritmien täytetarpeesta. Salattavan datan pitää olla lohkosalausalgoritmeissa lohkokoon monikerta, muuten viimeinen lohko pitää täyttää täytteellä loppuun. Jos data on täsmälleen lohkokoon monikerta, silloin viimeinen lähetettävä lohko on pelkästään täytettä. Palvelin hylkää pyynnön jos täyte on viallinen pyynnössä. POODLE hyökkäys perustuu siihen että hyökkääjä pääsee muokkaamaan lähetettävän pyynnön kokoa ja tietää siten pyynnön </w:t>
       </w:r>
       <w:r>
         <w:lastRenderedPageBreak/>
-        <w:t xml:space="preserve">lohkoja. Käyttäjän evästeiden varastaminen on yksi esimerkki onnistuneesta POODLE- hyökkäyksestä. Esimerkiksi 16 bittisen evästeen varastamiseen tarvitaan maksimissaan 4096 pyyntöä, jos hyökkääjä tietää tarkalleen missä kohtaa pyyntöä evästeet lähetetään. </w:t>
-      </w:r>
-      <w:hyperlink r:id="rId51" w:history="1">
+        <w:t xml:space="preserve">täytteen. Täytettävä sisältävä lohko on viimeisenä ja hyökkääjä vaihtaa viimeisen lohkon ja murrettavan lohkon paikkaa ja lähettää pyynnön useaan kertaan palvelimelle muuttaen pyynnön kokoa jokaisella pyynnöllä. Jos palvelin hyväksyy pyynnön, niin murrettavan lohkon bitit vastaavat täytelohkon täytettä vastaavia bittejä.   Hyödyntämällä tätä haavoittuvuutta hyökkääjä saa murrettua SSL:n salauksesta lohkoja. Käyttäjän evästeiden varastaminen on yksi esimerkki onnistuneesta POODLE- hyökkäyksestä. Esimerkiksi 16 bittisen evästeen varastamiseen tarvitaan maksimissaan 4096 pyyntöä, jos hyökkääjä tietää tarkalleen missä kohtaa pyyntöä evästeet lähetetään. </w:t>
+      </w:r>
+      <w:hyperlink r:id="rId52" w:history="1">
         <w:r>
           <w:rPr>
             <w:rStyle w:val="Hyperlink"/>
@@ -14862,7 +15841,7 @@
       <w:r>
         <w:t xml:space="preserve"> </w:t>
       </w:r>
-      <w:hyperlink r:id="rId52" w:history="1">
+      <w:hyperlink r:id="rId53" w:history="1">
         <w:r>
           <w:rPr>
             <w:rStyle w:val="Hyperlink"/>
@@ -14905,7 +15884,7 @@
       <w:r>
         <w:t xml:space="preserve"> Tällä tavalla hyökkääjä pystyy päätteleen oliko muokattu versio salatusta kättelystä oikein muodostettu vai ei.  </w:t>
       </w:r>
-      <w:hyperlink r:id="rId53" w:history="1">
+      <w:hyperlink r:id="rId54" w:history="1">
         <w:r>
           <w:rPr>
             <w:rStyle w:val="Hyperlink"/>
@@ -14981,6 +15960,7 @@
         <w:pStyle w:val="BodyText1"/>
       </w:pPr>
       <w:r>
+        <w:lastRenderedPageBreak/>
         <w:t>https://www.acunetix.com/white-papers/acunetix-web-application-vulnerability-report-2020/</w:t>
       </w:r>
     </w:p>
@@ -14993,7 +15973,6 @@
         <w:rPr>
           <w:noProof/>
         </w:rPr>
-        <w:lastRenderedPageBreak/>
         <w:drawing>
           <wp:inline distT="0" distB="0" distL="0" distR="0" wp14:anchorId="424A6463" wp14:editId="77903A26">
             <wp:extent cx="5373214" cy="4399472"/>
@@ -15012,7 +15991,7 @@
                     </pic:cNvPicPr>
                   </pic:nvPicPr>
                   <pic:blipFill>
-                    <a:blip r:embed="rId54">
+                    <a:blip r:embed="rId55">
                       <a:extLst>
                         <a:ext uri="{28A0092B-C50C-407E-A947-70E740481C1C}">
                           <a14:useLocalDpi xmlns:a14="http://schemas.microsoft.com/office/drawing/2010/main" val="0"/>
@@ -15048,7 +16027,7 @@
       <w:pPr>
         <w:pStyle w:val="Caption"/>
       </w:pPr>
-      <w:bookmarkStart w:id="29" w:name="_Ref175361380"/>
+      <w:bookmarkStart w:id="42" w:name="_Ref175361380"/>
       <w:r>
         <w:t xml:space="preserve">Kuva </w:t>
       </w:r>
@@ -15070,7 +16049,7 @@
       <w:r>
         <w:fldChar w:fldCharType="end"/>
       </w:r>
-      <w:bookmarkEnd w:id="29"/>
+      <w:bookmarkEnd w:id="42"/>
       <w:r>
         <w:t xml:space="preserve"> Vuoden 2020 </w:t>
       </w:r>
@@ -15145,7 +16124,11 @@
         <w:t>F5 Labsin tekemä</w:t>
       </w:r>
       <w:r>
-        <w:t xml:space="preserve"> tutkimus ei suoraan paljasta tietoturvahaavoittuvuuksia TLS- prokollassa, niin se antaa hyvän kuvan kuinka laajasti protokollan vanhentuneet tietoturvaongelmia sisältäviä versioita käytetään jotka mahdollistavat TLS-protokollaan kohdistettuja hyökkäyksiä. </w:t>
+        <w:t xml:space="preserve"> tutkimus ei suoraan paljasta tietoturvahaavoittuvuuksia TLS- prokollassa, niin se antaa hyvän kuvan kuinka laajasti protokollan vanhentuneet tietoturvaongelmia sisältäviä versioita käytetään jotka </w:t>
+      </w:r>
+      <w:r>
+        <w:lastRenderedPageBreak/>
+        <w:t xml:space="preserve">mahdollistavat TLS-protokollaan kohdistettuja hyökkäyksiä. </w:t>
       </w:r>
       <w:r>
         <w:t xml:space="preserve"> </w:t>
@@ -15163,7 +16146,6 @@
         <w:rPr>
           <w:noProof/>
         </w:rPr>
-        <w:lastRenderedPageBreak/>
         <w:drawing>
           <wp:inline distT="0" distB="0" distL="0" distR="0" wp14:anchorId="37823DCC" wp14:editId="3D04843A">
             <wp:extent cx="5400040" cy="3004185"/>
@@ -15182,7 +16164,7 @@
                     </pic:cNvPicPr>
                   </pic:nvPicPr>
                   <pic:blipFill>
-                    <a:blip r:embed="rId55">
+                    <a:blip r:embed="rId56">
                       <a:extLst>
                         <a:ext uri="{28A0092B-C50C-407E-A947-70E740481C1C}">
                           <a14:useLocalDpi xmlns:a14="http://schemas.microsoft.com/office/drawing/2010/main" val="0"/>
@@ -15346,14 +16328,256 @@
     </w:p>
     <w:p>
       <w:pPr>
+        <w:pStyle w:val="Heading3"/>
+      </w:pPr>
+      <w:r>
+        <w:t>Azure</w:t>
+      </w:r>
+    </w:p>
+    <w:p>
+      <w:pPr>
+        <w:pStyle w:val="BodyText1"/>
+      </w:pPr>
+    </w:p>
+    <w:p>
+      <w:pPr>
+        <w:pStyle w:val="BodyText1"/>
+      </w:pPr>
+      <w:r>
+        <w:lastRenderedPageBreak/>
+        <w:t>Azure käyttää roolipohjaista pääsynhallintaa (</w:t>
+      </w:r>
+      <w:r>
+        <w:t>Azure RBAC</w:t>
+      </w:r>
+      <w:r>
+        <w:t>)</w:t>
+      </w:r>
+      <w:r>
+        <w:t xml:space="preserve"> Azure-resurssien käyttöoikeuksien hallintaan</w:t>
+      </w:r>
+      <w:r>
+        <w:t>. Rooleja voidaan antaa käyttäjille, ryhmille</w:t>
+      </w:r>
+      <w:r>
+        <w:t xml:space="preserve"> </w:t>
+      </w:r>
+      <w:r>
+        <w:t>tai hallituille identiteeteille</w:t>
+      </w:r>
+      <w:r>
+        <w:t xml:space="preserve">. </w:t>
+      </w:r>
+      <w:r>
+        <w:t>Rooleille on määritettävä laajuus. Laajuus on joukko resursseja, joita käyttöoikeus koskee. Azuressa voit määrittää laajuuden neljällä tasolla laajasta kapeaan: hallintaryhmä, tilaus, resurssiryhmä ja resurssi.</w:t>
+      </w:r>
+      <w:r>
+        <w:t xml:space="preserve"> </w:t>
+      </w:r>
+      <w:r>
+        <w:fldChar w:fldCharType="begin"/>
+      </w:r>
+      <w:r>
+        <w:instrText xml:space="preserve"> REF _Ref175617152 \h </w:instrText>
+      </w:r>
+      <w:r>
+        <w:fldChar w:fldCharType="separate"/>
+      </w:r>
+      <w:r>
+        <w:t xml:space="preserve">Kuva </w:t>
+      </w:r>
+      <w:r>
+        <w:rPr>
+          <w:noProof/>
+        </w:rPr>
+        <w:t>22</w:t>
+      </w:r>
+      <w:r>
+        <w:fldChar w:fldCharType="end"/>
+      </w:r>
+      <w:r>
+        <w:t xml:space="preserve"> esittää Azuren laajuuksien </w:t>
+      </w:r>
+      <w:r>
+        <w:t>hierarkian</w:t>
+      </w:r>
+      <w:r>
+        <w:t xml:space="preserve">. </w:t>
+      </w:r>
+    </w:p>
+    <w:p>
+      <w:pPr>
+        <w:pStyle w:val="BodyText1"/>
+        <w:keepNext/>
+      </w:pPr>
+      <w:r>
+        <w:rPr>
+          <w:noProof/>
+        </w:rPr>
+        <w:drawing>
+          <wp:inline distT="0" distB="0" distL="0" distR="0" wp14:anchorId="076B56EB" wp14:editId="7CAF2BDA">
+            <wp:extent cx="5089585" cy="4025729"/>
+            <wp:effectExtent l="0" t="0" r="0" b="0"/>
+            <wp:docPr id="507590623" name="Picture 7" descr="A diagram of a group&#10;&#10;Description automatically generated"/>
+            <wp:cNvGraphicFramePr>
+              <a:graphicFrameLocks xmlns:a="http://schemas.openxmlformats.org/drawingml/2006/main" noChangeAspect="1"/>
+            </wp:cNvGraphicFramePr>
+            <a:graphic xmlns:a="http://schemas.openxmlformats.org/drawingml/2006/main">
+              <a:graphicData uri="http://schemas.openxmlformats.org/drawingml/2006/picture">
+                <pic:pic xmlns:pic="http://schemas.openxmlformats.org/drawingml/2006/picture">
+                  <pic:nvPicPr>
+                    <pic:cNvPr id="507590623" name="Picture 7" descr="A diagram of a group&#10;&#10;Description automatically generated"/>
+                    <pic:cNvPicPr>
+                      <a:picLocks noChangeAspect="1" noChangeArrowheads="1"/>
+                    </pic:cNvPicPr>
+                  </pic:nvPicPr>
+                  <pic:blipFill>
+                    <a:blip r:embed="rId57">
+                      <a:extLst>
+                        <a:ext uri="{28A0092B-C50C-407E-A947-70E740481C1C}">
+                          <a14:useLocalDpi xmlns:a14="http://schemas.microsoft.com/office/drawing/2010/main" val="0"/>
+                        </a:ext>
+                      </a:extLst>
+                    </a:blip>
+                    <a:srcRect/>
+                    <a:stretch>
+                      <a:fillRect/>
+                    </a:stretch>
+                  </pic:blipFill>
+                  <pic:spPr bwMode="auto">
+                    <a:xfrm>
+                      <a:off x="0" y="0"/>
+                      <a:ext cx="5101391" cy="4035067"/>
+                    </a:xfrm>
+                    <a:prstGeom prst="rect">
+                      <a:avLst/>
+                    </a:prstGeom>
+                    <a:noFill/>
+                    <a:ln>
+                      <a:noFill/>
+                    </a:ln>
+                  </pic:spPr>
+                </pic:pic>
+              </a:graphicData>
+            </a:graphic>
+          </wp:inline>
+        </w:drawing>
+      </w:r>
+    </w:p>
+    <w:p>
+      <w:pPr>
+        <w:pStyle w:val="Caption"/>
+      </w:pPr>
+      <w:bookmarkStart w:id="43" w:name="_Ref175617152"/>
+      <w:r>
+        <w:t xml:space="preserve">Kuva </w:t>
+      </w:r>
+      <w:r>
+        <w:fldChar w:fldCharType="begin"/>
+      </w:r>
+      <w:r>
+        <w:instrText xml:space="preserve"> SEQ Kuva \* ARABIC </w:instrText>
+      </w:r>
+      <w:r>
+        <w:fldChar w:fldCharType="separate"/>
+      </w:r>
+      <w:r>
+        <w:rPr>
+          <w:noProof/>
+        </w:rPr>
+        <w:t>22</w:t>
+      </w:r>
+      <w:r>
+        <w:fldChar w:fldCharType="end"/>
+      </w:r>
+      <w:bookmarkEnd w:id="43"/>
+      <w:r>
+        <w:t xml:space="preserve"> Azuren roolien laajuus</w:t>
+      </w:r>
+    </w:p>
+    <w:p>
+      <w:pPr>
+        <w:pStyle w:val="BodyText1"/>
+      </w:pPr>
+      <w:r>
+        <w:t>Alimpana hierarkiassa on yksittäinen resurssi, joka tarkoittaa jotakin Azuren tarjoamaa palvelua. Sen yläpuolella on resurssiryhmä</w:t>
+      </w:r>
+      <w:r>
+        <w:t>, jo</w:t>
+      </w:r>
+      <w:r>
+        <w:t>nka avulla resursseja voidaan ryhmitellä. Jokaisen resurssin on kuuluttava yhteen ryhmään ja ryhmässä voi olla useampia resursseja. Resurssiryhmän yläpuolella on tilaus, johon voi kuulua useampi resurssiryhmä.</w:t>
+      </w:r>
+      <w:r>
+        <w:t xml:space="preserve"> Kun käyttäjätili luodaan Azureen, </w:t>
+      </w:r>
+      <w:r>
+        <w:t xml:space="preserve">käyttäjätili </w:t>
+      </w:r>
+      <w:r>
+        <w:t xml:space="preserve">sisältää yhden </w:t>
+      </w:r>
+      <w:r>
+        <w:t xml:space="preserve"> </w:t>
+      </w:r>
+      <w:r>
+        <w:t>t</w:t>
+      </w:r>
+      <w:r>
+        <w:t>ilau</w:t>
+      </w:r>
+      <w:r>
+        <w:t xml:space="preserve">ksen. Tilauksen sisältämistä resursseista muodostetaan lasku ja statistiikkaa kuluista ja käytettyistä palveluista. Käyttäjä tiliin voidaan luoda lisää tilejä, joille kaikille muodostuu oma laskunsa. Useat tilit voidaan vielä yhdistää toisiinsa </w:t>
+      </w:r>
+      <w:r>
+        <w:t>hallintaryhmä</w:t>
+      </w:r>
+      <w:r>
+        <w:t xml:space="preserve">n avulla. </w:t>
+      </w:r>
+      <w:hyperlink r:id="rId58" w:history="1">
+        <w:r>
+          <w:rPr>
+            <w:rStyle w:val="Hyperlink"/>
+          </w:rPr>
+          <w:t>https://learn.microsoft.com/en-us/azure/role-based-access-control/scope-overview</w:t>
+        </w:r>
+      </w:hyperlink>
+      <w:r>
+        <w:t xml:space="preserve"> </w:t>
+      </w:r>
+      <w:hyperlink r:id="rId59" w:history="1">
+        <w:r>
+          <w:rPr>
+            <w:rStyle w:val="Hyperlink"/>
+          </w:rPr>
+          <w:t>https://learn.microsoft.com/en-us/azure/role-based-access-control/role-assignments-portal</w:t>
+        </w:r>
+      </w:hyperlink>
+      <w:r>
+        <w:t xml:space="preserve"> </w:t>
+      </w:r>
+    </w:p>
+    <w:p>
+      <w:pPr>
+        <w:pStyle w:val="BodyText1"/>
+      </w:pPr>
+    </w:p>
+    <w:p>
+      <w:pPr>
+        <w:ind w:firstLine="0"/>
+      </w:pPr>
+    </w:p>
+    <w:p>
+      <w:pPr>
         <w:pStyle w:val="Heading1"/>
       </w:pPr>
-      <w:bookmarkStart w:id="30" w:name="_Toc73893668"/>
+      <w:bookmarkStart w:id="44" w:name="_Toc175368019"/>
       <w:r>
         <w:lastRenderedPageBreak/>
         <w:t>yhteenveto</w:t>
       </w:r>
-      <w:bookmarkEnd w:id="30"/>
+      <w:bookmarkEnd w:id="44"/>
     </w:p>
     <w:p>
       <w:pPr>
@@ -15380,8 +16604,8 @@
         </w:numPr>
         <w:ind w:left="567" w:hanging="567"/>
       </w:pPr>
-      <w:bookmarkStart w:id="31" w:name="_Toc535531177"/>
-      <w:bookmarkStart w:id="32" w:name="_Toc73893669"/>
+      <w:bookmarkStart w:id="45" w:name="_Toc535531177"/>
+      <w:bookmarkStart w:id="46" w:name="_Toc175368020"/>
       <w:r>
         <w:lastRenderedPageBreak/>
         <w:t>Läh</w:t>
@@ -15389,8 +16613,8 @@
       <w:r>
         <w:t>teet</w:t>
       </w:r>
-      <w:bookmarkEnd w:id="31"/>
-      <w:bookmarkEnd w:id="32"/>
+      <w:bookmarkEnd w:id="45"/>
+      <w:bookmarkEnd w:id="46"/>
     </w:p>
     <w:p>
       <w:pPr>
@@ -15399,7 +16623,7 @@
           <w:lang w:val="fi-FI"/>
         </w:rPr>
       </w:pPr>
-      <w:hyperlink r:id="rId56" w:history="1">
+      <w:hyperlink r:id="rId60" w:history="1">
         <w:r>
           <w:rPr>
             <w:rStyle w:val="Hyperlink"/>
@@ -15422,7 +16646,7 @@
           <w:lang w:val="fi-FI"/>
         </w:rPr>
       </w:pPr>
-      <w:hyperlink r:id="rId57" w:history="1">
+      <w:hyperlink r:id="rId61" w:history="1">
         <w:r>
           <w:rPr>
             <w:rStyle w:val="Hyperlink"/>
@@ -15445,7 +16669,7 @@
           <w:lang w:val="fi-FI"/>
         </w:rPr>
       </w:pPr>
-      <w:hyperlink r:id="rId58" w:history="1">
+      <w:hyperlink r:id="rId62" w:history="1">
         <w:r>
           <w:rPr>
             <w:rStyle w:val="Hyperlink"/>
@@ -15462,19 +16686,19 @@
       </w:r>
     </w:p>
     <w:p>
-      <w:bookmarkStart w:id="33" w:name="_Ref381025873"/>
-      <w:bookmarkStart w:id="34" w:name="_Ref381025428"/>
+      <w:bookmarkStart w:id="47" w:name="_Ref381025873"/>
+      <w:bookmarkStart w:id="48" w:name="_Ref381025428"/>
       <w:r>
         <w:br w:type="page"/>
       </w:r>
-      <w:bookmarkEnd w:id="33"/>
-      <w:bookmarkEnd w:id="34"/>
+      <w:bookmarkEnd w:id="47"/>
+      <w:bookmarkEnd w:id="48"/>
     </w:p>
     <w:p>
       <w:pPr>
         <w:pStyle w:val="Headingnonumbibl"/>
       </w:pPr>
-      <w:bookmarkStart w:id="35" w:name="_Toc535531178"/>
+      <w:bookmarkStart w:id="49" w:name="_Toc535531178"/>
       <w:r>
         <w:lastRenderedPageBreak/>
         <w:t>Liite</w:t>
@@ -15488,7 +16712,7 @@
       <w:r>
         <w:t>: MS Wordin tekstityylien käyttö</w:t>
       </w:r>
-      <w:bookmarkEnd w:id="35"/>
+      <w:bookmarkEnd w:id="49"/>
     </w:p>
     <w:p>
       <w:pPr>
@@ -16378,7 +17602,7 @@
                           <pic:cNvPicPr/>
                         </pic:nvPicPr>
                         <pic:blipFill>
-                          <a:blip r:embed="rId59">
+                          <a:blip r:embed="rId63">
                             <a:extLst>
                               <a:ext uri="{28A0092B-C50C-407E-A947-70E740481C1C}">
                                 <a14:useLocalDpi xmlns:a14="http://schemas.microsoft.com/office/drawing/2010/main" val="0"/>
@@ -16534,7 +17758,7 @@
                           <pic:cNvPicPr/>
                         </pic:nvPicPr>
                         <pic:blipFill>
-                          <a:blip r:embed="rId60">
+                          <a:blip r:embed="rId64">
                             <a:extLst>
                               <a:ext uri="{28A0092B-C50C-407E-A947-70E740481C1C}">
                                 <a14:useLocalDpi xmlns:a14="http://schemas.microsoft.com/office/drawing/2010/main" val="0"/>
@@ -16634,16 +17858,16 @@
                 <w:szCs w:val="22"/>
               </w:rPr>
             </w:pPr>
-            <w:bookmarkStart w:id="36" w:name="_Ref394652862"/>
-            <w:bookmarkStart w:id="37" w:name="_Toc532040188"/>
+            <w:bookmarkStart w:id="50" w:name="_Ref394652862"/>
+            <w:bookmarkStart w:id="51" w:name="_Toc532040188"/>
             <w:r>
               <w:rPr>
                 <w:szCs w:val="22"/>
               </w:rPr>
               <w:t>Tyylit kirjoitusohjeen versioissa 11.3 ja 11.5</w:t>
             </w:r>
-            <w:bookmarkEnd w:id="36"/>
-            <w:bookmarkEnd w:id="37"/>
+            <w:bookmarkEnd w:id="50"/>
+            <w:bookmarkEnd w:id="51"/>
           </w:p>
         </w:tc>
       </w:tr>
@@ -16836,7 +18060,7 @@
       </w:r>
     </w:p>
     <w:sectPr>
-      <w:headerReference w:type="default" r:id="rId61"/>
+      <w:headerReference w:type="default" r:id="rId65"/>
       <w:pgSz w:w="11906" w:h="16838" w:code="9"/>
       <w:pgMar w:top="1418" w:right="1134" w:bottom="1418" w:left="2268" w:header="709" w:footer="709" w:gutter="0"/>
       <w:pgNumType w:start="1"/>
@@ -16902,7 +18126,7 @@
         <w:lang w:eastAsia="fi-FI"/>
       </w:rPr>
       <w:drawing>
-        <wp:anchor distT="0" distB="0" distL="114300" distR="114300" simplePos="0" relativeHeight="251659264" behindDoc="0" locked="0" layoutInCell="1" allowOverlap="1" wp14:anchorId="674ED6C4" wp14:editId="569201C1">
+        <wp:anchor distT="0" distB="0" distL="114300" distR="114300" simplePos="0" relativeHeight="251658240" behindDoc="0" locked="0" layoutInCell="1" allowOverlap="1" wp14:anchorId="674ED6C4" wp14:editId="569201C1">
           <wp:simplePos x="0" y="0"/>
           <wp:positionH relativeFrom="column">
             <wp:posOffset>-1022350</wp:posOffset>
@@ -17074,7 +18298,7 @@
         <v:path o:extrusionok="f" gradientshapeok="t" o:connecttype="rect"/>
         <o:lock v:ext="edit" aspectratio="t"/>
       </v:shapetype>
-      <v:shape id="_x0000_i1297" type="#_x0000_t75" alt="\mathbb{R}" style="width:10.8pt;height:10.8pt;visibility:visible" o:bullet="t">
+      <v:shape id="_x0000_i1314" type="#_x0000_t75" alt="\mathbb{R}" style="width:10.2pt;height:10.2pt;visibility:visible" o:bullet="t">
         <v:imagedata r:id="rId1" o:title="mathbb{R}"/>
       </v:shape>
     </w:pict>

</xml_diff>

<commit_message>
Added text about cloud security
</commit_message>
<xml_diff>
--- a/documents/diplomityö_teemu_pöytäniemi.docx
+++ b/documents/diplomityö_teemu_pöytäniemi.docx
@@ -685,49 +685,7 @@
         <w:rPr>
           <w:lang w:val="en-US"/>
         </w:rPr>
-        <w:t xml:space="preserve">This document template has two text styles for abstract. </w:t>
-      </w:r>
-      <w:proofErr w:type="spellStart"/>
-      <w:r>
-        <w:rPr>
-          <w:lang w:val="en-US"/>
-        </w:rPr>
-        <w:t>BibInfo</w:t>
-      </w:r>
-      <w:proofErr w:type="spellEnd"/>
-      <w:r>
-        <w:rPr>
-          <w:lang w:val="en-US"/>
-        </w:rPr>
-        <w:t xml:space="preserve"> is for bibliographical information above whereas the rest uses the style Abstract, which has line spacing of 1.0. The style Heading (no number) is used in the frontmatter before actual </w:t>
-      </w:r>
-      <w:proofErr w:type="gramStart"/>
-      <w:r>
-        <w:rPr>
-          <w:lang w:val="en-US"/>
-        </w:rPr>
-        <w:t>text</w:t>
-      </w:r>
-      <w:proofErr w:type="gramEnd"/>
-      <w:r>
-        <w:rPr>
-          <w:lang w:val="en-US"/>
-        </w:rPr>
-        <w:t xml:space="preserve"> and it makes the necessary preceding page break. Similar style is used in the bibliography with slightly different name </w:t>
-      </w:r>
-      <w:proofErr w:type="gramStart"/>
-      <w:r>
-        <w:rPr>
-          <w:lang w:val="en-US"/>
-        </w:rPr>
-        <w:t>in order to</w:t>
-      </w:r>
-      <w:proofErr w:type="gramEnd"/>
-      <w:r>
-        <w:rPr>
-          <w:lang w:val="en-US"/>
-        </w:rPr>
-        <w:t xml:space="preserve"> include it in the table of contents. The title page must end with Section Break to get pages numbered correctly. Moreover, the header on this page turns off the setting Link to Previous and formats the page numbers to Start at 1 (instead of Continue).</w:t>
+        <w:t>This document template has two text styles for abstract. BibInfo is for bibliographical information above whereas the rest uses the style Abstract, which has line spacing of 1.0. The style Heading (no number) is used in the frontmatter before actual text and it makes the necessary preceding page break. Similar style is used in the bibliography with slightly different name in order to include it in the table of contents. The title page must end with Section Break to get pages numbered correctly. Moreover, the header on this page turns off the setting Link to Previous and formats the page numbers to Start at 1 (instead of Continue).</w:t>
       </w:r>
     </w:p>
     <w:p>
@@ -793,21 +751,7 @@
         <w:rPr>
           <w:lang w:val="en-US"/>
         </w:rPr>
-        <w:t xml:space="preserve">The originality of this thesis has been checked using the Turnitin </w:t>
-      </w:r>
-      <w:proofErr w:type="spellStart"/>
-      <w:r>
-        <w:rPr>
-          <w:lang w:val="en-US"/>
-        </w:rPr>
-        <w:t>OriginalityCheck</w:t>
-      </w:r>
-      <w:proofErr w:type="spellEnd"/>
-      <w:r>
-        <w:rPr>
-          <w:lang w:val="en-US"/>
-        </w:rPr>
-        <w:t xml:space="preserve"> service.</w:t>
+        <w:t>The originality of this thesis has been checked using the Turnitin OriginalityCheck service.</w:t>
       </w:r>
     </w:p>
     <w:p>
@@ -3832,43 +3776,8 @@
           <w:lang w:val="en-GB"/>
         </w:rPr>
         <w:tab/>
-      </w:r>
-      <w:proofErr w:type="spellStart"/>
-      <w:r>
-        <w:rPr>
-          <w:lang w:val="en-GB"/>
-        </w:rPr>
-        <w:t>engl.</w:t>
-      </w:r>
-      <w:proofErr w:type="spellEnd"/>
-      <w:r>
-        <w:rPr>
-          <w:lang w:val="en-GB"/>
-        </w:rPr>
-        <w:t xml:space="preserve"> Uniform Resource Locator, </w:t>
-      </w:r>
-      <w:proofErr w:type="spellStart"/>
-      <w:r>
-        <w:rPr>
-          <w:lang w:val="en-GB"/>
-        </w:rPr>
-        <w:t>verkkosivun</w:t>
-      </w:r>
-      <w:proofErr w:type="spellEnd"/>
-      <w:r>
-        <w:rPr>
-          <w:lang w:val="en-GB"/>
-        </w:rPr>
-        <w:t xml:space="preserve"> </w:t>
-      </w:r>
-      <w:proofErr w:type="spellStart"/>
-      <w:r>
-        <w:rPr>
-          <w:lang w:val="en-GB"/>
-        </w:rPr>
-        <w:t>osoite</w:t>
-      </w:r>
-      <w:proofErr w:type="spellEnd"/>
+        <w:t>engl. Uniform Resource Locator, verkkosivun osoite</w:t>
+      </w:r>
     </w:p>
     <w:p>
       <w:pPr>
@@ -4459,27 +4368,14 @@
       <w:r>
         <w:t xml:space="preserve"> </w:t>
       </w:r>
-      <w:r>
-        <w:fldChar w:fldCharType="begin"/>
-      </w:r>
-      <w:r>
-        <w:instrText>HYPERLINK "https://www.rfc-editor.org/rfc/rfc9114.txt"</w:instrText>
-      </w:r>
-      <w:r>
-        <w:fldChar w:fldCharType="separate"/>
-      </w:r>
-      <w:r>
-        <w:rPr>
-          <w:rStyle w:val="Hyperlink"/>
-        </w:rPr>
-        <w:t>https://www.rfc-editor.org/rfc/rfc9114.txt</w:t>
-      </w:r>
-      <w:r>
-        <w:rPr>
-          <w:rStyle w:val="Hyperlink"/>
-        </w:rPr>
-        <w:fldChar w:fldCharType="end"/>
-      </w:r>
+      <w:hyperlink r:id="rId13" w:history="1">
+        <w:r>
+          <w:rPr>
+            <w:rStyle w:val="Hyperlink"/>
+          </w:rPr>
+          <w:t>https://www.rfc-editor.org/rfc/rfc9114.txt</w:t>
+        </w:r>
+      </w:hyperlink>
       <w:r>
         <w:t xml:space="preserve"> </w:t>
       </w:r>
@@ -4510,77 +4406,7 @@
         <w:rPr>
           <w:lang w:val="en-US"/>
         </w:rPr>
-        <w:t xml:space="preserve">WebDAV </w:t>
-      </w:r>
-      <w:proofErr w:type="spellStart"/>
-      <w:r>
-        <w:rPr>
-          <w:lang w:val="en-US"/>
-        </w:rPr>
-        <w:t>tulee</w:t>
-      </w:r>
-      <w:proofErr w:type="spellEnd"/>
-      <w:r>
-        <w:rPr>
-          <w:lang w:val="en-US"/>
-        </w:rPr>
-        <w:t xml:space="preserve"> </w:t>
-      </w:r>
-      <w:proofErr w:type="spellStart"/>
-      <w:r>
-        <w:rPr>
-          <w:lang w:val="en-US"/>
-        </w:rPr>
-        <w:t>sanoista</w:t>
-      </w:r>
-      <w:proofErr w:type="spellEnd"/>
-      <w:r>
-        <w:rPr>
-          <w:lang w:val="en-US"/>
-        </w:rPr>
-        <w:t xml:space="preserve"> Web Distributed Authoring and Versioning, </w:t>
-      </w:r>
-      <w:proofErr w:type="spellStart"/>
-      <w:r>
-        <w:rPr>
-          <w:lang w:val="en-US"/>
-        </w:rPr>
-        <w:t>joka</w:t>
-      </w:r>
-      <w:proofErr w:type="spellEnd"/>
-      <w:r>
-        <w:rPr>
-          <w:lang w:val="en-US"/>
-        </w:rPr>
-        <w:t xml:space="preserve"> on </w:t>
-      </w:r>
-      <w:proofErr w:type="gramStart"/>
-      <w:r>
-        <w:rPr>
-          <w:lang w:val="en-US"/>
-        </w:rPr>
-        <w:t>HTTP:n</w:t>
-      </w:r>
-      <w:proofErr w:type="gramEnd"/>
-      <w:r>
-        <w:rPr>
-          <w:lang w:val="en-US"/>
-        </w:rPr>
-        <w:t xml:space="preserve"> </w:t>
-      </w:r>
-      <w:proofErr w:type="spellStart"/>
-      <w:r>
-        <w:rPr>
-          <w:lang w:val="en-US"/>
-        </w:rPr>
-        <w:t>laajennus</w:t>
-      </w:r>
-      <w:proofErr w:type="spellEnd"/>
-      <w:r>
-        <w:rPr>
-          <w:lang w:val="en-US"/>
-        </w:rPr>
-        <w:t xml:space="preserve">. </w:t>
+        <w:t xml:space="preserve">WebDAV tulee sanoista Web Distributed Authoring and Versioning, joka on HTTP:n laajennus. </w:t>
       </w:r>
       <w:r>
         <w:t>WebDAV-protokolla esiteltiin alun perin vuonna 1996 ja se standardointiin ensimmäistä kertaa vuonna 1999. Protokollan nykyinen versio on vuodelta 2007.  WEBDAv mahdollistaa HTTP- palvelimen toimimisen tiedostopalvelimena. WebDAV laajentaa HTTP-otsikoiden ja -menetelmien standardijoukkoa, jonka avulla voit luoda, siirtää ja muokata tiedostoja sekä poistaa tai kopioida tiedostoja ja kansioita. WebDAV- palvelimet mahdollistavat tiedostojen versioiden seurannan ja palvelimet on jaettu kahteen luokkaan versioiden seurannan perusteella: luokka 1 ja luokka 2. Luokan 1 WebDAV-palvelimet tarjoavat perushallintaominaisuuksia, kuten mahdollisuuden luoda, kopioida, siirtää tai poistaa tiedostoja ja kansioita. Monet asiakkaat pitävät luokan 1 WebDAV-palvelimia vain luku -muotoisina, koska ne eivät voi suojata tiedostoja samanaikaisilta muutoksilta. Luokan 2 WebDAV-palvelimet voivat lukita tiedostoja ja sallivat tiedostojen samanaikaisen muokkauksen.</w:t>
@@ -4623,7 +4449,7 @@
       <w:pPr>
         <w:pStyle w:val="BodyText1"/>
       </w:pPr>
-      <w:hyperlink r:id="rId13" w:history="1">
+      <w:hyperlink r:id="rId14" w:history="1">
         <w:r>
           <w:rPr>
             <w:rStyle w:val="Hyperlink"/>
@@ -4634,7 +4460,7 @@
       <w:r>
         <w:t xml:space="preserve"> </w:t>
       </w:r>
-      <w:hyperlink r:id="rId14" w:history="1">
+      <w:hyperlink r:id="rId15" w:history="1">
         <w:r>
           <w:rPr>
             <w:rStyle w:val="Hyperlink"/>
@@ -4677,7 +4503,7 @@
                     </pic:cNvPicPr>
                   </pic:nvPicPr>
                   <pic:blipFill>
-                    <a:blip r:embed="rId15">
+                    <a:blip r:embed="rId16">
                       <a:extLst>
                         <a:ext uri="{28A0092B-C50C-407E-A947-70E740481C1C}">
                           <a14:useLocalDpi xmlns:a14="http://schemas.microsoft.com/office/drawing/2010/main" val="0"/>
@@ -4773,7 +4599,7 @@
                     </pic:cNvPicPr>
                   </pic:nvPicPr>
                   <pic:blipFill>
-                    <a:blip r:embed="rId16">
+                    <a:blip r:embed="rId17">
                       <a:extLst>
                         <a:ext uri="{28A0092B-C50C-407E-A947-70E740481C1C}">
                           <a14:useLocalDpi xmlns:a14="http://schemas.microsoft.com/office/drawing/2010/main" val="0"/>
@@ -5270,7 +5096,7 @@
                     </pic:cNvPicPr>
                   </pic:nvPicPr>
                   <pic:blipFill>
-                    <a:blip r:embed="rId17">
+                    <a:blip r:embed="rId18">
                       <a:extLst>
                         <a:ext uri="{28A0092B-C50C-407E-A947-70E740481C1C}">
                           <a14:useLocalDpi xmlns:a14="http://schemas.microsoft.com/office/drawing/2010/main" val="0"/>
@@ -6092,7 +5918,7 @@
                     </pic:cNvPicPr>
                   </pic:nvPicPr>
                   <pic:blipFill>
-                    <a:blip r:embed="rId18">
+                    <a:blip r:embed="rId19">
                       <a:extLst>
                         <a:ext uri="{28A0092B-C50C-407E-A947-70E740481C1C}">
                           <a14:useLocalDpi xmlns:a14="http://schemas.microsoft.com/office/drawing/2010/main" val="0"/>
@@ -6956,7 +6782,7 @@
                     </pic:cNvPicPr>
                   </pic:nvPicPr>
                   <pic:blipFill>
-                    <a:blip r:embed="rId19">
+                    <a:blip r:embed="rId20">
                       <a:extLst>
                         <a:ext uri="{28A0092B-C50C-407E-A947-70E740481C1C}">
                           <a14:useLocalDpi xmlns:a14="http://schemas.microsoft.com/office/drawing/2010/main" val="0"/>
@@ -7255,7 +7081,7 @@
                     </pic:cNvPicPr>
                   </pic:nvPicPr>
                   <pic:blipFill>
-                    <a:blip r:embed="rId20">
+                    <a:blip r:embed="rId21">
                       <a:extLst>
                         <a:ext uri="{28A0092B-C50C-407E-A947-70E740481C1C}">
                           <a14:useLocalDpi xmlns:a14="http://schemas.microsoft.com/office/drawing/2010/main" val="0"/>
@@ -7612,7 +7438,7 @@
                     </pic:cNvPicPr>
                   </pic:nvPicPr>
                   <pic:blipFill>
-                    <a:blip r:embed="rId21">
+                    <a:blip r:embed="rId22">
                       <a:extLst>
                         <a:ext uri="{28A0092B-C50C-407E-A947-70E740481C1C}">
                           <a14:useLocalDpi xmlns:a14="http://schemas.microsoft.com/office/drawing/2010/main" val="0"/>
@@ -7825,7 +7651,7 @@
                     </pic:cNvPicPr>
                   </pic:nvPicPr>
                   <pic:blipFill>
-                    <a:blip r:embed="rId22">
+                    <a:blip r:embed="rId23">
                       <a:extLst>
                         <a:ext uri="{28A0092B-C50C-407E-A947-70E740481C1C}">
                           <a14:useLocalDpi xmlns:a14="http://schemas.microsoft.com/office/drawing/2010/main" val="0"/>
@@ -8253,7 +8079,7 @@
                     </pic:cNvPicPr>
                   </pic:nvPicPr>
                   <pic:blipFill>
-                    <a:blip r:embed="rId23">
+                    <a:blip r:embed="rId24">
                       <a:extLst>
                         <a:ext uri="{28A0092B-C50C-407E-A947-70E740481C1C}">
                           <a14:useLocalDpi xmlns:a14="http://schemas.microsoft.com/office/drawing/2010/main" val="0"/>
@@ -9365,7 +9191,7 @@
       <w:r>
         <w:t xml:space="preserve">.  </w:t>
       </w:r>
-      <w:hyperlink r:id="rId24" w:history="1">
+      <w:hyperlink r:id="rId25" w:history="1">
         <w:r>
           <w:rPr>
             <w:rStyle w:val="Hyperlink"/>
@@ -9796,7 +9622,7 @@
           <w:rFonts w:eastAsiaTheme="minorEastAsia"/>
         </w:rPr>
       </w:pPr>
-      <w:hyperlink r:id="rId25" w:history="1">
+      <w:hyperlink r:id="rId26" w:history="1">
         <w:r>
           <w:rPr>
             <w:rStyle w:val="Hyperlink"/>
@@ -9811,7 +9637,7 @@
         </w:rPr>
         <w:t xml:space="preserve"> </w:t>
       </w:r>
-      <w:hyperlink r:id="rId26" w:history="1">
+      <w:hyperlink r:id="rId27" w:history="1">
         <w:r>
           <w:rPr>
             <w:rStyle w:val="Hyperlink"/>
@@ -10239,7 +10065,7 @@
                     </pic:cNvPicPr>
                   </pic:nvPicPr>
                   <pic:blipFill>
-                    <a:blip r:embed="rId27">
+                    <a:blip r:embed="rId28">
                       <a:extLst>
                         <a:ext uri="{28A0092B-C50C-407E-A947-70E740481C1C}">
                           <a14:useLocalDpi xmlns:a14="http://schemas.microsoft.com/office/drawing/2010/main" val="0"/>
@@ -10408,7 +10234,7 @@
         </w:rPr>
         <w:t xml:space="preserve"> </w:t>
       </w:r>
-      <w:hyperlink r:id="rId28" w:history="1">
+      <w:hyperlink r:id="rId29" w:history="1">
         <w:r>
           <w:rPr>
             <w:rStyle w:val="Hyperlink"/>
@@ -10423,7 +10249,7 @@
         </w:rPr>
         <w:t xml:space="preserve"> </w:t>
       </w:r>
-      <w:hyperlink r:id="rId29" w:history="1">
+      <w:hyperlink r:id="rId30" w:history="1">
         <w:r>
           <w:rPr>
             <w:rStyle w:val="Hyperlink"/>
@@ -10438,7 +10264,7 @@
         </w:rPr>
         <w:t xml:space="preserve"> </w:t>
       </w:r>
-      <w:hyperlink r:id="rId30" w:history="1">
+      <w:hyperlink r:id="rId31" w:history="1">
         <w:r>
           <w:rPr>
             <w:rStyle w:val="Hyperlink"/>
@@ -10580,7 +10406,7 @@
                     </pic:cNvPicPr>
                   </pic:nvPicPr>
                   <pic:blipFill>
-                    <a:blip r:embed="rId31">
+                    <a:blip r:embed="rId32">
                       <a:extLst>
                         <a:ext uri="{28A0092B-C50C-407E-A947-70E740481C1C}">
                           <a14:useLocalDpi xmlns:a14="http://schemas.microsoft.com/office/drawing/2010/main" val="0"/>
@@ -11189,7 +11015,7 @@
                     </pic:cNvPicPr>
                   </pic:nvPicPr>
                   <pic:blipFill>
-                    <a:blip r:embed="rId32">
+                    <a:blip r:embed="rId33">
                       <a:extLst>
                         <a:ext uri="{28A0092B-C50C-407E-A947-70E740481C1C}">
                           <a14:useLocalDpi xmlns:a14="http://schemas.microsoft.com/office/drawing/2010/main" val="0"/>
@@ -11460,7 +11286,7 @@
                     </pic:cNvPicPr>
                   </pic:nvPicPr>
                   <pic:blipFill>
-                    <a:blip r:embed="rId33">
+                    <a:blip r:embed="rId34">
                       <a:extLst>
                         <a:ext uri="{28A0092B-C50C-407E-A947-70E740481C1C}">
                           <a14:useLocalDpi xmlns:a14="http://schemas.microsoft.com/office/drawing/2010/main" val="0"/>
@@ -11966,7 +11792,7 @@
       <w:pPr>
         <w:pStyle w:val="BodyText1"/>
       </w:pPr>
-      <w:hyperlink r:id="rId34" w:history="1">
+      <w:hyperlink r:id="rId35" w:history="1">
         <w:r>
           <w:rPr>
             <w:rStyle w:val="Hyperlink"/>
@@ -12061,7 +11887,7 @@
       <w:pPr>
         <w:pStyle w:val="BodyText1"/>
       </w:pPr>
-      <w:hyperlink r:id="rId35" w:history="1">
+      <w:hyperlink r:id="rId36" w:history="1">
         <w:r>
           <w:rPr>
             <w:rStyle w:val="Hyperlink"/>
@@ -12072,7 +11898,7 @@
       <w:r>
         <w:t xml:space="preserve">  </w:t>
       </w:r>
-      <w:hyperlink r:id="rId36" w:history="1">
+      <w:hyperlink r:id="rId37" w:history="1">
         <w:r>
           <w:rPr>
             <w:rStyle w:val="Hyperlink"/>
@@ -12089,35 +11915,7 @@
         <w:rPr>
           <w:lang w:val="en-US"/>
         </w:rPr>
-        <w:t xml:space="preserve">Azure Files on </w:t>
-      </w:r>
-      <w:proofErr w:type="spellStart"/>
-      <w:r>
-        <w:rPr>
-          <w:lang w:val="en-US"/>
-        </w:rPr>
-        <w:t>Microsoftin</w:t>
-      </w:r>
-      <w:proofErr w:type="spellEnd"/>
-      <w:r>
-        <w:rPr>
-          <w:lang w:val="en-US"/>
-        </w:rPr>
-        <w:t xml:space="preserve"> File Storage </w:t>
-      </w:r>
-      <w:proofErr w:type="spellStart"/>
-      <w:r>
-        <w:rPr>
-          <w:lang w:val="en-US"/>
-        </w:rPr>
-        <w:t>palvelu</w:t>
-      </w:r>
-      <w:proofErr w:type="spellEnd"/>
-      <w:r>
-        <w:rPr>
-          <w:lang w:val="en-US"/>
-        </w:rPr>
-        <w:t xml:space="preserve">. </w:t>
+        <w:t xml:space="preserve">Azure Files on Microsoftin File Storage palvelu. </w:t>
       </w:r>
       <w:r>
         <w:t xml:space="preserve">Palvelu mahdollistaa tiedostojen yhtäaikaisen käyttämisen eri käyttöjärjestelmien välillä. Valittavia palvelumalleja on </w:t>
@@ -12129,7 +11927,7 @@
       <w:r>
         <w:t xml:space="preserve"> </w:t>
       </w:r>
-      <w:hyperlink r:id="rId37" w:history="1">
+      <w:hyperlink r:id="rId38" w:history="1">
         <w:r>
           <w:rPr>
             <w:rStyle w:val="Hyperlink"/>
@@ -12181,7 +11979,7 @@
       <w:r>
         <w:t xml:space="preserve"> </w:t>
       </w:r>
-      <w:hyperlink r:id="rId38" w:history="1">
+      <w:hyperlink r:id="rId39" w:history="1">
         <w:r>
           <w:rPr>
             <w:rStyle w:val="Hyperlink"/>
@@ -12192,7 +11990,7 @@
       <w:r>
         <w:t xml:space="preserve">  </w:t>
       </w:r>
-      <w:hyperlink r:id="rId39" w:history="1">
+      <w:hyperlink r:id="rId40" w:history="1">
         <w:r>
           <w:rPr>
             <w:rStyle w:val="Hyperlink"/>
@@ -13935,69 +13733,6 @@
                 <pic:pic xmlns:pic="http://schemas.openxmlformats.org/drawingml/2006/picture">
                   <pic:nvPicPr>
                     <pic:cNvPr id="36219263" name="Picture 1" descr="A graph of different colored bars&#10;&#10;Description automatically generated"/>
-                    <pic:cNvPicPr>
-                      <a:picLocks noChangeAspect="1" noChangeArrowheads="1"/>
-                    </pic:cNvPicPr>
-                  </pic:nvPicPr>
-                  <pic:blipFill>
-                    <a:blip r:embed="rId40">
-                      <a:extLst>
-                        <a:ext uri="{28A0092B-C50C-407E-A947-70E740481C1C}">
-                          <a14:useLocalDpi xmlns:a14="http://schemas.microsoft.com/office/drawing/2010/main" val="0"/>
-                        </a:ext>
-                      </a:extLst>
-                    </a:blip>
-                    <a:srcRect/>
-                    <a:stretch>
-                      <a:fillRect/>
-                    </a:stretch>
-                  </pic:blipFill>
-                  <pic:spPr bwMode="auto">
-                    <a:xfrm>
-                      <a:off x="0" y="0"/>
-                      <a:ext cx="5400040" cy="4054475"/>
-                    </a:xfrm>
-                    <a:prstGeom prst="rect">
-                      <a:avLst/>
-                    </a:prstGeom>
-                    <a:noFill/>
-                    <a:ln>
-                      <a:noFill/>
-                    </a:ln>
-                  </pic:spPr>
-                </pic:pic>
-              </a:graphicData>
-            </a:graphic>
-          </wp:inline>
-        </w:drawing>
-      </w:r>
-    </w:p>
-    <w:p>
-      <w:pPr>
-        <w:pStyle w:val="BodyText1"/>
-      </w:pPr>
-    </w:p>
-    <w:p>
-      <w:pPr>
-        <w:pStyle w:val="BodyText1"/>
-      </w:pPr>
-      <w:r>
-        <w:rPr>
-          <w:noProof/>
-        </w:rPr>
-        <w:drawing>
-          <wp:inline distT="0" distB="0" distL="0" distR="0" wp14:anchorId="6CFD170C" wp14:editId="206C0642">
-            <wp:extent cx="5400040" cy="4054475"/>
-            <wp:effectExtent l="0" t="0" r="0" b="0"/>
-            <wp:docPr id="190073973" name="Picture 2" descr="A graph of different colored bars&#10;&#10;Description automatically generated"/>
-            <wp:cNvGraphicFramePr>
-              <a:graphicFrameLocks xmlns:a="http://schemas.openxmlformats.org/drawingml/2006/main" noChangeAspect="1"/>
-            </wp:cNvGraphicFramePr>
-            <a:graphic xmlns:a="http://schemas.openxmlformats.org/drawingml/2006/main">
-              <a:graphicData uri="http://schemas.openxmlformats.org/drawingml/2006/picture">
-                <pic:pic xmlns:pic="http://schemas.openxmlformats.org/drawingml/2006/picture">
-                  <pic:nvPicPr>
-                    <pic:cNvPr id="190073973" name="Picture 2" descr="A graph of different colored bars&#10;&#10;Description automatically generated"/>
                     <pic:cNvPicPr>
                       <a:picLocks noChangeAspect="1" noChangeArrowheads="1"/>
                     </pic:cNvPicPr>
@@ -14039,6 +13774,69 @@
       <w:pPr>
         <w:pStyle w:val="BodyText1"/>
       </w:pPr>
+    </w:p>
+    <w:p>
+      <w:pPr>
+        <w:pStyle w:val="BodyText1"/>
+      </w:pPr>
+      <w:r>
+        <w:rPr>
+          <w:noProof/>
+        </w:rPr>
+        <w:drawing>
+          <wp:inline distT="0" distB="0" distL="0" distR="0" wp14:anchorId="6CFD170C" wp14:editId="206C0642">
+            <wp:extent cx="5400040" cy="4054475"/>
+            <wp:effectExtent l="0" t="0" r="0" b="0"/>
+            <wp:docPr id="190073973" name="Picture 2" descr="A graph of different colored bars&#10;&#10;Description automatically generated"/>
+            <wp:cNvGraphicFramePr>
+              <a:graphicFrameLocks xmlns:a="http://schemas.openxmlformats.org/drawingml/2006/main" noChangeAspect="1"/>
+            </wp:cNvGraphicFramePr>
+            <a:graphic xmlns:a="http://schemas.openxmlformats.org/drawingml/2006/main">
+              <a:graphicData uri="http://schemas.openxmlformats.org/drawingml/2006/picture">
+                <pic:pic xmlns:pic="http://schemas.openxmlformats.org/drawingml/2006/picture">
+                  <pic:nvPicPr>
+                    <pic:cNvPr id="190073973" name="Picture 2" descr="A graph of different colored bars&#10;&#10;Description automatically generated"/>
+                    <pic:cNvPicPr>
+                      <a:picLocks noChangeAspect="1" noChangeArrowheads="1"/>
+                    </pic:cNvPicPr>
+                  </pic:nvPicPr>
+                  <pic:blipFill>
+                    <a:blip r:embed="rId42">
+                      <a:extLst>
+                        <a:ext uri="{28A0092B-C50C-407E-A947-70E740481C1C}">
+                          <a14:useLocalDpi xmlns:a14="http://schemas.microsoft.com/office/drawing/2010/main" val="0"/>
+                        </a:ext>
+                      </a:extLst>
+                    </a:blip>
+                    <a:srcRect/>
+                    <a:stretch>
+                      <a:fillRect/>
+                    </a:stretch>
+                  </pic:blipFill>
+                  <pic:spPr bwMode="auto">
+                    <a:xfrm>
+                      <a:off x="0" y="0"/>
+                      <a:ext cx="5400040" cy="4054475"/>
+                    </a:xfrm>
+                    <a:prstGeom prst="rect">
+                      <a:avLst/>
+                    </a:prstGeom>
+                    <a:noFill/>
+                    <a:ln>
+                      <a:noFill/>
+                    </a:ln>
+                  </pic:spPr>
+                </pic:pic>
+              </a:graphicData>
+            </a:graphic>
+          </wp:inline>
+        </w:drawing>
+      </w:r>
+    </w:p>
+    <w:p>
+      <w:pPr>
+        <w:pStyle w:val="BodyText1"/>
+      </w:pPr>
       <w:r>
         <w:lastRenderedPageBreak/>
         <w:t xml:space="preserve">1 M tiedosto </w:t>
@@ -14274,7 +14072,7 @@
                     </pic:cNvPicPr>
                   </pic:nvPicPr>
                   <pic:blipFill>
-                    <a:blip r:embed="rId42">
+                    <a:blip r:embed="rId43">
                       <a:extLst>
                         <a:ext uri="{28A0092B-C50C-407E-A947-70E740481C1C}">
                           <a14:useLocalDpi xmlns:a14="http://schemas.microsoft.com/office/drawing/2010/main" val="0"/>
@@ -14426,184 +14224,6 @@
                 <pic:pic xmlns:pic="http://schemas.openxmlformats.org/drawingml/2006/picture">
                   <pic:nvPicPr>
                     <pic:cNvPr id="12" name="Picture 12" descr="Chart, bar chart&#10;&#10;Description automatically generated"/>
-                    <pic:cNvPicPr>
-                      <a:picLocks noChangeAspect="1" noChangeArrowheads="1"/>
-                    </pic:cNvPicPr>
-                  </pic:nvPicPr>
-                  <pic:blipFill>
-                    <a:blip r:embed="rId43">
-                      <a:extLst>
-                        <a:ext uri="{28A0092B-C50C-407E-A947-70E740481C1C}">
-                          <a14:useLocalDpi xmlns:a14="http://schemas.microsoft.com/office/drawing/2010/main" val="0"/>
-                        </a:ext>
-                      </a:extLst>
-                    </a:blip>
-                    <a:srcRect/>
-                    <a:stretch>
-                      <a:fillRect/>
-                    </a:stretch>
-                  </pic:blipFill>
-                  <pic:spPr bwMode="auto">
-                    <a:xfrm>
-                      <a:off x="0" y="0"/>
-                      <a:ext cx="5400040" cy="4054475"/>
-                    </a:xfrm>
-                    <a:prstGeom prst="rect">
-                      <a:avLst/>
-                    </a:prstGeom>
-                    <a:noFill/>
-                    <a:ln>
-                      <a:noFill/>
-                    </a:ln>
-                  </pic:spPr>
-                </pic:pic>
-              </a:graphicData>
-            </a:graphic>
-          </wp:inline>
-        </w:drawing>
-      </w:r>
-    </w:p>
-    <w:p>
-      <w:pPr>
-        <w:pStyle w:val="Caption"/>
-      </w:pPr>
-      <w:bookmarkStart w:id="36" w:name="_Ref115924397"/>
-      <w:r>
-        <w:t xml:space="preserve">Kuva </w:t>
-      </w:r>
-      <w:r>
-        <w:fldChar w:fldCharType="begin"/>
-      </w:r>
-      <w:r>
-        <w:instrText xml:space="preserve"> SEQ Kuva \* ARABIC </w:instrText>
-      </w:r>
-      <w:r>
-        <w:fldChar w:fldCharType="separate"/>
-      </w:r>
-      <w:r>
-        <w:rPr>
-          <w:noProof/>
-        </w:rPr>
-        <w:t>14</w:t>
-      </w:r>
-      <w:r>
-        <w:rPr>
-          <w:noProof/>
-        </w:rPr>
-        <w:fldChar w:fldCharType="end"/>
-      </w:r>
-      <w:bookmarkEnd w:id="36"/>
-      <w:r>
-        <w:t xml:space="preserve"> HTTP-latausten latausajat</w:t>
-      </w:r>
-    </w:p>
-    <w:p/>
-    <w:p>
-      <w:pPr>
-        <w:ind w:firstLine="0"/>
-      </w:pPr>
-    </w:p>
-    <w:p>
-      <w:pPr>
-        <w:ind w:firstLine="0"/>
-      </w:pPr>
-    </w:p>
-    <w:p>
-      <w:pPr>
-        <w:pStyle w:val="BodyText1"/>
-      </w:pPr>
-      <w:r>
-        <w:fldChar w:fldCharType="begin"/>
-      </w:r>
-      <w:r>
-        <w:instrText xml:space="preserve"> REF _Ref115923720 \h </w:instrText>
-      </w:r>
-      <w:r>
-        <w:fldChar w:fldCharType="separate"/>
-      </w:r>
-      <w:r>
-        <w:t xml:space="preserve">Kuva </w:t>
-      </w:r>
-      <w:r>
-        <w:rPr>
-          <w:noProof/>
-        </w:rPr>
-        <w:t>14</w:t>
-      </w:r>
-      <w:r>
-        <w:fldChar w:fldCharType="end"/>
-      </w:r>
-      <w:r>
-        <w:t xml:space="preserve"> esittä </w:t>
-      </w:r>
-      <w:r>
-        <w:t xml:space="preserve">HTTP -latausten </w:t>
-      </w:r>
-      <w:r>
-        <w:t xml:space="preserve">lähetettävän datan määrää suhteessa tiedoston kokoon. </w:t>
-      </w:r>
-      <w:r>
-        <w:t xml:space="preserve">Lähetettävä data on mitattu Wireshark -ohjelmalla jota käytetään verkkojen analyysiin. Siirrettävässä datassa on mukana kaikki TCP- tasolla siirtnyt data, </w:t>
-      </w:r>
-      <w:r>
-        <w:t>joten se katttaa siirretävän tiedosotn sekä HTTP- pyyntöön tarvittavan datan.</w:t>
-      </w:r>
-      <w:r>
-        <w:t xml:space="preserve"> Kun käytetään pientä 5kb kokoista pyyntöä lähetettävän datan määrä kasvaa reilusti kaikilla koodauksilla.</w:t>
-      </w:r>
-      <w:r>
-        <w:t xml:space="preserve"> </w:t>
-      </w:r>
-      <w:r>
-        <w:t xml:space="preserve">Teoriassa form-data on  kaikista tehokkain tapa lähettää </w:t>
-      </w:r>
-      <w:r>
-        <w:t>dataa ja data siirtyy binäärimuodossa. Form-data kasvattaa lähetettävän datan määrää vain muutamalla prosentilla kun lähetettävän pyynnön koko on suuri. B</w:t>
-      </w:r>
-      <w:r>
-        <w:t>ase64 koodaus kasvattaa lähetettävän tiedoston kokoa noin 33%</w:t>
-      </w:r>
-      <w:r>
-        <w:t xml:space="preserve"> kun käytetään suurta pyyntöä</w:t>
-      </w:r>
-      <w:r>
-        <w:t>.</w:t>
-      </w:r>
-      <w:r>
-        <w:t xml:space="preserve"> Array koodaus kasvattaa siirrettävän datan 100% suuremmaksi mitä alkuperäinen tiedosto, jonka takia se ehdottomasti huonoin tapa siirtää tiedostoja HTTP protokollan avulla.</w:t>
-      </w:r>
-      <w:r>
-        <w:t xml:space="preserve"> Ainoastaan 500 kB on nähtävissä selkeasti teoreettinen tulos että form-data on nopein jonka jälkeen base64 koodaus on noin 33% hitaampi sekä array useampi kertoja hitaampi.</w:t>
-      </w:r>
-    </w:p>
-    <w:p>
-      <w:pPr>
-        <w:ind w:firstLine="0"/>
-      </w:pPr>
-    </w:p>
-    <w:p>
-      <w:pPr>
-        <w:keepNext/>
-        <w:ind w:firstLine="0"/>
-      </w:pPr>
-      <w:r>
-        <w:rPr>
-          <w:noProof/>
-        </w:rPr>
-        <w:lastRenderedPageBreak/>
-        <w:drawing>
-          <wp:inline distT="0" distB="0" distL="0" distR="0" wp14:anchorId="49AD166E" wp14:editId="38613563">
-            <wp:extent cx="5400040" cy="4054475"/>
-            <wp:effectExtent l="0" t="0" r="0" b="3175"/>
-            <wp:docPr id="16" name="Picture 16" descr="Chart, bar chart&#10;&#10;Description automatically generated"/>
-            <wp:cNvGraphicFramePr>
-              <a:graphicFrameLocks xmlns:a="http://schemas.openxmlformats.org/drawingml/2006/main" noChangeAspect="1"/>
-            </wp:cNvGraphicFramePr>
-            <a:graphic xmlns:a="http://schemas.openxmlformats.org/drawingml/2006/main">
-              <a:graphicData uri="http://schemas.openxmlformats.org/drawingml/2006/picture">
-                <pic:pic xmlns:pic="http://schemas.openxmlformats.org/drawingml/2006/picture">
-                  <pic:nvPicPr>
-                    <pic:cNvPr id="16" name="Picture 16" descr="Chart, bar chart&#10;&#10;Description automatically generated"/>
                     <pic:cNvPicPr>
                       <a:picLocks noChangeAspect="1" noChangeArrowheads="1"/>
                     </pic:cNvPicPr>
@@ -14645,7 +14265,7 @@
       <w:pPr>
         <w:pStyle w:val="Caption"/>
       </w:pPr>
-      <w:bookmarkStart w:id="37" w:name="_Ref115923720"/>
+      <w:bookmarkStart w:id="36" w:name="_Ref115924397"/>
       <w:r>
         <w:t xml:space="preserve">Kuva </w:t>
       </w:r>
@@ -14662,7 +14282,7 @@
         <w:rPr>
           <w:noProof/>
         </w:rPr>
-        <w:t>15</w:t>
+        <w:t>14</w:t>
       </w:r>
       <w:r>
         <w:rPr>
@@ -14670,10 +14290,21 @@
         </w:rPr>
         <w:fldChar w:fldCharType="end"/>
       </w:r>
-      <w:bookmarkEnd w:id="37"/>
-      <w:r>
-        <w:t xml:space="preserve"> HTTP  -latausten tiedoston kasvu lähettäessä</w:t>
-      </w:r>
+      <w:bookmarkEnd w:id="36"/>
+      <w:r>
+        <w:t xml:space="preserve"> HTTP-latausten latausajat</w:t>
+      </w:r>
+    </w:p>
+    <w:p/>
+    <w:p>
+      <w:pPr>
+        <w:ind w:firstLine="0"/>
+      </w:pPr>
+    </w:p>
+    <w:p>
+      <w:pPr>
+        <w:ind w:firstLine="0"/>
+      </w:pPr>
     </w:p>
     <w:p>
       <w:pPr>
@@ -14683,7 +14314,7 @@
         <w:fldChar w:fldCharType="begin"/>
       </w:r>
       <w:r>
-        <w:instrText xml:space="preserve"> REF _Ref115924454 \h </w:instrText>
+        <w:instrText xml:space="preserve"> REF _Ref115923720 \h </w:instrText>
       </w:r>
       <w:r>
         <w:fldChar w:fldCharType="separate"/>
@@ -14695,146 +14326,58 @@
         <w:rPr>
           <w:noProof/>
         </w:rPr>
-        <w:t>15</w:t>
+        <w:t>14</w:t>
       </w:r>
       <w:r>
         <w:fldChar w:fldCharType="end"/>
       </w:r>
       <w:r>
+        <w:t xml:space="preserve"> esittä </w:t>
+      </w:r>
+      <w:r>
+        <w:t xml:space="preserve">HTTP -latausten </w:t>
+      </w:r>
+      <w:r>
+        <w:t xml:space="preserve">lähetettävän datan määrää suhteessa tiedoston kokoon. </w:t>
+      </w:r>
+      <w:r>
+        <w:t xml:space="preserve">Lähetettävä data on mitattu Wireshark -ohjelmalla jota käytetään verkkojen analyysiin. Siirrettävässä datassa on mukana kaikki TCP- tasolla siirtnyt data, </w:t>
+      </w:r>
+      <w:r>
+        <w:t>joten se katttaa siirretävän tiedosotn sekä HTTP- pyyntöön tarvittavan datan.</w:t>
+      </w:r>
+      <w:r>
+        <w:t xml:space="preserve"> Kun käytetään pientä 5kb kokoista pyyntöä lähetettävän datan määrä kasvaa reilusti kaikilla koodauksilla.</w:t>
+      </w:r>
+      <w:r>
         <w:t xml:space="preserve"> </w:t>
       </w:r>
       <w:r>
-        <w:t>esit</w:t>
-      </w:r>
-      <w:r>
-        <w:t>tää</w:t>
-      </w:r>
-      <w:r>
-        <w:t xml:space="preserve"> Webocket</w:t>
-      </w:r>
-      <w:r>
-        <w:t>-</w:t>
-      </w:r>
-      <w:r>
-        <w:t>lataukse</w:t>
-      </w:r>
-      <w:r>
-        <w:t>n</w:t>
-      </w:r>
-      <w:r>
-        <w:t xml:space="preserve"> tulokset. </w:t>
-      </w:r>
-      <w:r>
-        <w:t>Websocket</w:t>
-      </w:r>
-      <w:r>
-        <w:t>-</w:t>
-      </w:r>
-      <w:r>
-        <w:t>yhteys luotiin .NET</w:t>
-      </w:r>
-      <w:r>
-        <w:t>:n</w:t>
-      </w:r>
-      <w:r>
-        <w:t xml:space="preserve"> SignalR</w:t>
-      </w:r>
-      <w:r>
-        <w:t>-</w:t>
-      </w:r>
-      <w:r>
-        <w:t>kirjaston avulla. SignalR</w:t>
-      </w:r>
-      <w:r>
-        <w:t>-</w:t>
-      </w:r>
-      <w:r>
-        <w:t xml:space="preserve">kirjasto on osa .NET joten sitä ei tarvitse erikseen asentaa </w:t>
-      </w:r>
-      <w:r>
-        <w:t>palvelimelle</w:t>
-      </w:r>
-      <w:r>
-        <w:t>, mutta selaimeen se tarvitsi asentaa npm</w:t>
-      </w:r>
-      <w:r>
-        <w:t>-</w:t>
-      </w:r>
-      <w:r>
-        <w:t>pakettina. Signal käyttää konepellin alla selaimen Websocket API</w:t>
-      </w:r>
-      <w:r>
-        <w:t>:</w:t>
-      </w:r>
-      <w:r>
-        <w:t xml:space="preserve">a, mutta se luo korkeamman tason rajapinnan, mahdollistaen </w:t>
-      </w:r>
-      <w:r>
-        <w:t>palvelinpään</w:t>
-      </w:r>
-      <w:r>
-        <w:t xml:space="preserve"> funktioiden kutsumisen käyttöliittymästä websocket</w:t>
-      </w:r>
-      <w:r>
-        <w:t>-</w:t>
-      </w:r>
-      <w:r>
-        <w:t>yhteyden avulla.</w:t>
-      </w:r>
-      <w:r>
-        <w:t xml:space="preserve"> Binääriviestintää varten SignalR kirjastoon joutuu asenta</w:t>
-      </w:r>
-      <w:r>
-        <w:t>m</w:t>
-      </w:r>
-      <w:r>
-        <w:t>a</w:t>
-      </w:r>
-      <w:r>
-        <w:t>an</w:t>
-      </w:r>
-      <w:r>
-        <w:t xml:space="preserve"> lisäosan Nuget paketin nimeltään MessagePack sekä käyttöliittymään saman</w:t>
-      </w:r>
-      <w:r>
-        <w:t xml:space="preserve"> </w:t>
-      </w:r>
-      <w:r>
-        <w:t>nimisen npm</w:t>
-      </w:r>
-      <w:r>
-        <w:t>-</w:t>
-      </w:r>
-      <w:r>
-        <w:t>paketin.</w:t>
-      </w:r>
-      <w:r>
-        <w:t xml:space="preserve"> Lataus suoritettiin sekä merkkijono viestinä että binäärinä</w:t>
-      </w:r>
-      <w:r>
-        <w:t xml:space="preserve"> ja te</w:t>
-      </w:r>
-      <w:r>
-        <w:t>s</w:t>
-      </w:r>
-      <w:r>
-        <w:t xml:space="preserve">tissä käytettiin kolmea erikokoista tiedostoa. </w:t>
-      </w:r>
-      <w:r>
-        <w:t>Latausten ajat olivat hyvin sama</w:t>
-      </w:r>
-      <w:r>
-        <w:t>nlaiset</w:t>
-      </w:r>
-      <w:r>
-        <w:t xml:space="preserve"> riippumatta käytettiinkö merkkijono- vai binääriformaattia. Pienimmillä tiedostoilla merkkijono oli hitusen nopeampi, mutta suuremmalla tiedostolla </w:t>
-      </w:r>
-      <w:r>
-        <w:t xml:space="preserve">binääri oli hieman nopeampi. Teoriassa binääriformaatti pitäisi olla nopeampi, koska siirrettävä data on pienempi. </w:t>
-      </w:r>
-      <w:r>
-        <w:t xml:space="preserve"> </w:t>
-      </w:r>
+        <w:t xml:space="preserve">Teoriassa form-data on  kaikista tehokkain tapa lähettää </w:t>
+      </w:r>
+      <w:r>
+        <w:t>dataa ja data siirtyy binäärimuodossa. Form-data kasvattaa lähetettävän datan määrää vain muutamalla prosentilla kun lähetettävän pyynnön koko on suuri. B</w:t>
+      </w:r>
+      <w:r>
+        <w:t>ase64 koodaus kasvattaa lähetettävän tiedoston kokoa noin 33%</w:t>
+      </w:r>
+      <w:r>
+        <w:t xml:space="preserve"> kun käytetään suurta pyyntöä</w:t>
+      </w:r>
+      <w:r>
+        <w:t>.</w:t>
+      </w:r>
+      <w:r>
+        <w:t xml:space="preserve"> Array koodaus kasvattaa siirrettävän datan 100% suuremmaksi mitä alkuperäinen tiedosto, jonka takia se ehdottomasti huonoin tapa siirtää tiedostoja HTTP protokollan avulla.</w:t>
+      </w:r>
+      <w:r>
+        <w:t xml:space="preserve"> Ainoastaan 500 kB on nähtävissä selkeasti teoreettinen tulos että form-data on nopein jonka jälkeen base64 koodaus on noin 33% hitaampi sekä array useampi kertoja hitaampi.</w:t>
+      </w:r>
+    </w:p>
+    <w:p>
+      <w:pPr>
+        <w:ind w:firstLine="0"/>
+      </w:pPr>
     </w:p>
     <w:p>
       <w:pPr>
@@ -14847,10 +14390,10 @@
         </w:rPr>
         <w:lastRenderedPageBreak/>
         <w:drawing>
-          <wp:inline distT="0" distB="0" distL="0" distR="0" wp14:anchorId="39B39EF0" wp14:editId="5EDA3367">
+          <wp:inline distT="0" distB="0" distL="0" distR="0" wp14:anchorId="49AD166E" wp14:editId="38613563">
             <wp:extent cx="5400040" cy="4054475"/>
             <wp:effectExtent l="0" t="0" r="0" b="3175"/>
-            <wp:docPr id="6" name="Picture 6" descr="Chart&#10;&#10;Description automatically generated"/>
+            <wp:docPr id="16" name="Picture 16" descr="Chart, bar chart&#10;&#10;Description automatically generated"/>
             <wp:cNvGraphicFramePr>
               <a:graphicFrameLocks xmlns:a="http://schemas.openxmlformats.org/drawingml/2006/main" noChangeAspect="1"/>
             </wp:cNvGraphicFramePr>
@@ -14858,7 +14401,7 @@
               <a:graphicData uri="http://schemas.openxmlformats.org/drawingml/2006/picture">
                 <pic:pic xmlns:pic="http://schemas.openxmlformats.org/drawingml/2006/picture">
                   <pic:nvPicPr>
-                    <pic:cNvPr id="6" name="Picture 6" descr="Chart&#10;&#10;Description automatically generated"/>
+                    <pic:cNvPr id="16" name="Picture 16" descr="Chart, bar chart&#10;&#10;Description automatically generated"/>
                     <pic:cNvPicPr>
                       <a:picLocks noChangeAspect="1" noChangeArrowheads="1"/>
                     </pic:cNvPicPr>
@@ -14899,24 +14442,15 @@
     <w:p>
       <w:pPr>
         <w:pStyle w:val="Caption"/>
-        <w:rPr>
-          <w:lang w:val="en-US"/>
-        </w:rPr>
-      </w:pPr>
-      <w:bookmarkStart w:id="38" w:name="_Ref115924454"/>
-      <w:r>
-        <w:rPr>
-          <w:lang w:val="en-US"/>
-        </w:rPr>
+      </w:pPr>
+      <w:bookmarkStart w:id="37" w:name="_Ref115923720"/>
+      <w:r>
         <w:t xml:space="preserve">Kuva </w:t>
       </w:r>
       <w:r>
         <w:fldChar w:fldCharType="begin"/>
       </w:r>
       <w:r>
-        <w:rPr>
-          <w:lang w:val="en-US"/>
-        </w:rPr>
         <w:instrText xml:space="preserve"> SEQ Kuva \* ARABIC </w:instrText>
       </w:r>
       <w:r>
@@ -14925,9 +14459,8 @@
       <w:r>
         <w:rPr>
           <w:noProof/>
-          <w:lang w:val="en-US"/>
-        </w:rPr>
-        <w:t>16</w:t>
+        </w:rPr>
+        <w:t>15</w:t>
       </w:r>
       <w:r>
         <w:rPr>
@@ -14935,96 +14468,176 @@
         </w:rPr>
         <w:fldChar w:fldCharType="end"/>
       </w:r>
-      <w:bookmarkEnd w:id="38"/>
-      <w:r>
-        <w:rPr>
-          <w:lang w:val="en-US"/>
-        </w:rPr>
+      <w:bookmarkEnd w:id="37"/>
+      <w:r>
+        <w:t xml:space="preserve"> HTTP  -latausten tiedoston kasvu lähettäessä</w:t>
+      </w:r>
+    </w:p>
+    <w:p>
+      <w:pPr>
+        <w:pStyle w:val="BodyText1"/>
+      </w:pPr>
+      <w:r>
+        <w:fldChar w:fldCharType="begin"/>
+      </w:r>
+      <w:r>
+        <w:instrText xml:space="preserve"> REF _Ref115924454 \h </w:instrText>
+      </w:r>
+      <w:r>
+        <w:fldChar w:fldCharType="separate"/>
+      </w:r>
+      <w:r>
+        <w:t xml:space="preserve">Kuva </w:t>
+      </w:r>
+      <w:r>
+        <w:rPr>
+          <w:noProof/>
+        </w:rPr>
+        <w:t>15</w:t>
+      </w:r>
+      <w:r>
+        <w:fldChar w:fldCharType="end"/>
+      </w:r>
+      <w:r>
         <w:t xml:space="preserve"> </w:t>
       </w:r>
-      <w:proofErr w:type="spellStart"/>
-      <w:r>
-        <w:rPr>
-          <w:lang w:val="en-US"/>
-        </w:rPr>
-        <w:t>Websocket-lataus</w:t>
-      </w:r>
-      <w:proofErr w:type="spellEnd"/>
-      <w:r>
-        <w:rPr>
-          <w:lang w:val="en-US"/>
-        </w:rPr>
-        <w:tab/>
-      </w:r>
-      <w:r>
-        <w:rPr>
-          <w:lang w:val="en-US"/>
-        </w:rPr>
-        <w:tab/>
-      </w:r>
-      <w:r>
-        <w:rPr>
-          <w:lang w:val="en-US"/>
-        </w:rPr>
-        <w:tab/>
-      </w:r>
-    </w:p>
-    <w:p>
-      <w:pPr>
+      <w:r>
+        <w:t>esit</w:t>
+      </w:r>
+      <w:r>
+        <w:t>tää</w:t>
+      </w:r>
+      <w:r>
+        <w:t xml:space="preserve"> Webocket</w:t>
+      </w:r>
+      <w:r>
+        <w:t>-</w:t>
+      </w:r>
+      <w:r>
+        <w:t>lataukse</w:t>
+      </w:r>
+      <w:r>
+        <w:t>n</w:t>
+      </w:r>
+      <w:r>
+        <w:t xml:space="preserve"> tulokset. </w:t>
+      </w:r>
+      <w:r>
+        <w:t>Websocket</w:t>
+      </w:r>
+      <w:r>
+        <w:t>-</w:t>
+      </w:r>
+      <w:r>
+        <w:t>yhteys luotiin .NET</w:t>
+      </w:r>
+      <w:r>
+        <w:t>:n</w:t>
+      </w:r>
+      <w:r>
+        <w:t xml:space="preserve"> SignalR</w:t>
+      </w:r>
+      <w:r>
+        <w:t>-</w:t>
+      </w:r>
+      <w:r>
+        <w:t>kirjaston avulla. SignalR</w:t>
+      </w:r>
+      <w:r>
+        <w:t>-</w:t>
+      </w:r>
+      <w:r>
+        <w:t xml:space="preserve">kirjasto on osa .NET joten sitä ei tarvitse erikseen asentaa </w:t>
+      </w:r>
+      <w:r>
+        <w:t>palvelimelle</w:t>
+      </w:r>
+      <w:r>
+        <w:t>, mutta selaimeen se tarvitsi asentaa npm</w:t>
+      </w:r>
+      <w:r>
+        <w:t>-</w:t>
+      </w:r>
+      <w:r>
+        <w:t>pakettina. Signal käyttää konepellin alla selaimen Websocket API</w:t>
+      </w:r>
+      <w:r>
+        <w:t>:</w:t>
+      </w:r>
+      <w:r>
+        <w:t xml:space="preserve">a, mutta se luo korkeamman tason rajapinnan, mahdollistaen </w:t>
+      </w:r>
+      <w:r>
+        <w:t>palvelinpään</w:t>
+      </w:r>
+      <w:r>
+        <w:t xml:space="preserve"> funktioiden kutsumisen käyttöliittymästä websocket</w:t>
+      </w:r>
+      <w:r>
+        <w:t>-</w:t>
+      </w:r>
+      <w:r>
+        <w:t>yhteyden avulla.</w:t>
+      </w:r>
+      <w:r>
+        <w:t xml:space="preserve"> Binääriviestintää varten SignalR kirjastoon joutuu asenta</w:t>
+      </w:r>
+      <w:r>
+        <w:t>m</w:t>
+      </w:r>
+      <w:r>
+        <w:t>a</w:t>
+      </w:r>
+      <w:r>
+        <w:t>an</w:t>
+      </w:r>
+      <w:r>
+        <w:t xml:space="preserve"> lisäosan Nuget paketin nimeltään MessagePack sekä käyttöliittymään saman</w:t>
+      </w:r>
+      <w:r>
+        <w:t xml:space="preserve"> </w:t>
+      </w:r>
+      <w:r>
+        <w:t>nimisen npm</w:t>
+      </w:r>
+      <w:r>
+        <w:t>-</w:t>
+      </w:r>
+      <w:r>
+        <w:t>paketin.</w:t>
+      </w:r>
+      <w:r>
+        <w:t xml:space="preserve"> Lataus suoritettiin sekä merkkijono viestinä että binäärinä</w:t>
+      </w:r>
+      <w:r>
+        <w:t xml:space="preserve"> ja te</w:t>
+      </w:r>
+      <w:r>
+        <w:t>s</w:t>
+      </w:r>
+      <w:r>
+        <w:t xml:space="preserve">tissä käytettiin kolmea erikokoista tiedostoa. </w:t>
+      </w:r>
+      <w:r>
+        <w:t>Latausten ajat olivat hyvin sama</w:t>
+      </w:r>
+      <w:r>
+        <w:t>nlaiset</w:t>
+      </w:r>
+      <w:r>
+        <w:t xml:space="preserve"> riippumatta käytettiinkö merkkijono- vai binääriformaattia. Pienimmillä tiedostoilla merkkijono oli hitusen nopeampi, mutta suuremmalla tiedostolla </w:t>
+      </w:r>
+      <w:r>
+        <w:t xml:space="preserve">binääri oli hieman nopeampi. Teoriassa binääriformaatti pitäisi olla nopeampi, koska siirrettävä data on pienempi. </w:t>
+      </w:r>
+      <w:r>
+        <w:t xml:space="preserve"> </w:t>
+      </w:r>
+    </w:p>
+    <w:p>
+      <w:pPr>
+        <w:keepNext/>
         <w:ind w:firstLine="0"/>
-      </w:pPr>
-      <w:r>
-        <w:fldChar w:fldCharType="begin"/>
-      </w:r>
-      <w:r>
-        <w:rPr>
-          <w:lang w:val="en-US"/>
-        </w:rPr>
-        <w:instrText xml:space="preserve"> REF _Ref115930131 \h </w:instrText>
-      </w:r>
-      <w:r>
-        <w:fldChar w:fldCharType="separate"/>
-      </w:r>
-      <w:r>
-        <w:rPr>
-          <w:b/>
-          <w:bCs/>
-          <w:lang w:val="en-US"/>
-        </w:rPr>
-        <w:t>Error! Reference source not found.</w:t>
-      </w:r>
-      <w:r>
-        <w:fldChar w:fldCharType="end"/>
-      </w:r>
-      <w:r>
-        <w:rPr>
-          <w:lang w:val="en-US"/>
-        </w:rPr>
-        <w:t xml:space="preserve"> </w:t>
-      </w:r>
-      <w:r>
-        <w:t>e</w:t>
-      </w:r>
-      <w:r>
-        <w:t>sittää siirrettävän datan suuruutta verrattuna alkuperäiseen tiedostoon. Siirrettävä data on mitattu TCP -tasolla</w:t>
-      </w:r>
-      <w:r>
-        <w:t>,</w:t>
-      </w:r>
-      <w:r>
-        <w:t xml:space="preserve"> samaan tapaan kuin HTTP -pyyntöjen siirrettävän datan suuruutta vertailtaessa.  </w:t>
-      </w:r>
-      <w:r>
-        <w:t xml:space="preserve">String -formaatilla lähetettäessä siirrettävä data on kaksinkertainen alkuperäiseen tiedsotoon nähden ja binary -formattissa </w:t>
-      </w:r>
-      <w:r>
-        <w:t>siirrettävä data 11% suurempi mitä alkuperäinen tiedosto.</w:t>
-      </w:r>
-    </w:p>
-    <w:p>
-      <w:pPr>
-        <w:pStyle w:val="BodyText1"/>
-        <w:keepNext/>
       </w:pPr>
       <w:r>
         <w:rPr>
@@ -15032,10 +14645,10 @@
         </w:rPr>
         <w:lastRenderedPageBreak/>
         <w:drawing>
-          <wp:inline distT="0" distB="0" distL="0" distR="0" wp14:anchorId="077274B7" wp14:editId="662F5C72">
+          <wp:inline distT="0" distB="0" distL="0" distR="0" wp14:anchorId="39B39EF0" wp14:editId="5EDA3367">
             <wp:extent cx="5400040" cy="4054475"/>
             <wp:effectExtent l="0" t="0" r="0" b="3175"/>
-            <wp:docPr id="21" name="Picture 21" descr="Chart&#10;&#10;Description automatically generated"/>
+            <wp:docPr id="6" name="Picture 6" descr="Chart&#10;&#10;Description automatically generated"/>
             <wp:cNvGraphicFramePr>
               <a:graphicFrameLocks xmlns:a="http://schemas.openxmlformats.org/drawingml/2006/main" noChangeAspect="1"/>
             </wp:cNvGraphicFramePr>
@@ -15043,7 +14656,7 @@
               <a:graphicData uri="http://schemas.openxmlformats.org/drawingml/2006/picture">
                 <pic:pic xmlns:pic="http://schemas.openxmlformats.org/drawingml/2006/picture">
                   <pic:nvPicPr>
-                    <pic:cNvPr id="21" name="Picture 21" descr="Chart&#10;&#10;Description automatically generated"/>
+                    <pic:cNvPr id="6" name="Picture 6" descr="Chart&#10;&#10;Description automatically generated"/>
                     <pic:cNvPicPr>
                       <a:picLocks noChangeAspect="1" noChangeArrowheads="1"/>
                     </pic:cNvPicPr>
@@ -15084,14 +14697,24 @@
     <w:p>
       <w:pPr>
         <w:pStyle w:val="Caption"/>
-      </w:pPr>
-      <w:r>
+        <w:rPr>
+          <w:lang w:val="en-US"/>
+        </w:rPr>
+      </w:pPr>
+      <w:bookmarkStart w:id="38" w:name="_Ref115924454"/>
+      <w:r>
+        <w:rPr>
+          <w:lang w:val="en-US"/>
+        </w:rPr>
         <w:t xml:space="preserve">Kuva </w:t>
       </w:r>
       <w:r>
         <w:fldChar w:fldCharType="begin"/>
       </w:r>
       <w:r>
+        <w:rPr>
+          <w:lang w:val="en-US"/>
+        </w:rPr>
         <w:instrText xml:space="preserve"> SEQ Kuva \* ARABIC </w:instrText>
       </w:r>
       <w:r>
@@ -15100,8 +14723,9 @@
       <w:r>
         <w:rPr>
           <w:noProof/>
-        </w:rPr>
-        <w:t>17</w:t>
+          <w:lang w:val="en-US"/>
+        </w:rPr>
+        <w:t>16</w:t>
       </w:r>
       <w:r>
         <w:rPr>
@@ -15109,113 +14733,87 @@
         </w:rPr>
         <w:fldChar w:fldCharType="end"/>
       </w:r>
-      <w:r>
-        <w:t xml:space="preserve"> Websocket -latauksen siirrettävän datan kasvu</w:t>
+      <w:bookmarkEnd w:id="38"/>
+      <w:r>
+        <w:rPr>
+          <w:lang w:val="en-US"/>
+        </w:rPr>
+        <w:t xml:space="preserve"> Websocket-lataus</w:t>
+      </w:r>
+      <w:r>
+        <w:rPr>
+          <w:lang w:val="en-US"/>
+        </w:rPr>
+        <w:tab/>
+      </w:r>
+      <w:r>
+        <w:rPr>
+          <w:lang w:val="en-US"/>
+        </w:rPr>
+        <w:tab/>
+      </w:r>
+      <w:r>
+        <w:rPr>
+          <w:lang w:val="en-US"/>
+        </w:rPr>
+        <w:tab/>
+      </w:r>
+    </w:p>
+    <w:p>
+      <w:pPr>
+        <w:ind w:firstLine="0"/>
+      </w:pPr>
+      <w:r>
+        <w:fldChar w:fldCharType="begin"/>
+      </w:r>
+      <w:r>
+        <w:rPr>
+          <w:lang w:val="en-US"/>
+        </w:rPr>
+        <w:instrText xml:space="preserve"> REF _Ref115930131 \h </w:instrText>
+      </w:r>
+      <w:r>
+        <w:fldChar w:fldCharType="separate"/>
+      </w:r>
+      <w:r>
+        <w:rPr>
+          <w:b/>
+          <w:bCs/>
+          <w:lang w:val="en-US"/>
+        </w:rPr>
+        <w:t>Error! Reference source not found.</w:t>
+      </w:r>
+      <w:r>
+        <w:fldChar w:fldCharType="end"/>
+      </w:r>
+      <w:r>
+        <w:rPr>
+          <w:lang w:val="en-US"/>
+        </w:rPr>
+        <w:t xml:space="preserve"> </w:t>
+      </w:r>
+      <w:r>
+        <w:t>e</w:t>
+      </w:r>
+      <w:r>
+        <w:t>sittää siirrettävän datan suuruutta verrattuna alkuperäiseen tiedostoon. Siirrettävä data on mitattu TCP -tasolla</w:t>
+      </w:r>
+      <w:r>
+        <w:t>,</w:t>
+      </w:r>
+      <w:r>
+        <w:t xml:space="preserve"> samaan tapaan kuin HTTP -pyyntöjen siirrettävän datan suuruutta vertailtaessa.  </w:t>
+      </w:r>
+      <w:r>
+        <w:t xml:space="preserve">String -formaatilla lähetettäessä siirrettävä data on kaksinkertainen alkuperäiseen tiedsotoon nähden ja binary -formattissa </w:t>
+      </w:r>
+      <w:r>
+        <w:t>siirrettävä data 11% suurempi mitä alkuperäinen tiedosto.</w:t>
       </w:r>
     </w:p>
     <w:p>
       <w:pPr>
         <w:pStyle w:val="BodyText1"/>
-      </w:pPr>
-      <w:r>
-        <w:fldChar w:fldCharType="begin"/>
-      </w:r>
-      <w:r>
-        <w:instrText xml:space="preserve"> REF _Ref115924494 \h </w:instrText>
-      </w:r>
-      <w:r>
-        <w:fldChar w:fldCharType="separate"/>
-      </w:r>
-      <w:r>
-        <w:t xml:space="preserve">Kuva </w:t>
-      </w:r>
-      <w:r>
-        <w:rPr>
-          <w:noProof/>
-        </w:rPr>
-        <w:t>17</w:t>
-      </w:r>
-      <w:r>
-        <w:fldChar w:fldCharType="end"/>
-      </w:r>
-      <w:r>
-        <w:t xml:space="preserve"> </w:t>
-      </w:r>
-      <w:r>
-        <w:t>esittää</w:t>
-      </w:r>
-      <w:r>
-        <w:t xml:space="preserve"> </w:t>
-      </w:r>
-      <w:r>
-        <w:t xml:space="preserve">tiedostojen talletusnopeuksia eri talletusratkaisuilla. Kuvan y-akseli on logaritminen ja siitä erottuu selvästi etttä </w:t>
-      </w:r>
-      <w:r>
-        <w:t>Di</w:t>
-      </w:r>
-      <w:r>
-        <w:t>s</w:t>
-      </w:r>
-      <w:r>
-        <w:t>k</w:t>
-      </w:r>
-      <w:r>
-        <w:t xml:space="preserve"> ja </w:t>
-      </w:r>
-      <w:r>
-        <w:t>F</w:t>
-      </w:r>
-      <w:r>
-        <w:t>ile Storage ovat huomattavasti nopeimpia talletusratkaisuja. Tä</w:t>
-      </w:r>
-      <w:r>
-        <w:t xml:space="preserve">hän vaikuttavia tekijöitä on sisäverkon verkkoliikenne ja ne eivät vaadi mitään kirjautumismekanismia. </w:t>
-      </w:r>
-      <w:r>
-        <w:t>SQL</w:t>
-      </w:r>
-      <w:r>
-        <w:t>-</w:t>
-      </w:r>
-      <w:r>
-        <w:t>talletus on seuraavaksi nopein. Siinä data siirretään TCP yhteydellä sisäverkossa, mutta SQL</w:t>
-      </w:r>
-      <w:r>
-        <w:t>-</w:t>
-      </w:r>
-      <w:r>
-        <w:t>kyselyt tarvitsevat kirjautumis</w:t>
-      </w:r>
-      <w:r>
-        <w:t>-</w:t>
-      </w:r>
-      <w:r>
-        <w:t xml:space="preserve"> ja datan eheysprosessit jotka hidastavat tiedostojen tallettamista. Blob Storage sekä Cosmos käyttävät julkisen verkon HTTP API</w:t>
-      </w:r>
-      <w:r>
-        <w:t>:</w:t>
-      </w:r>
-      <w:r>
-        <w:t xml:space="preserve">a tiedostojen tallentamiseen ja ovat siksi ehdottomasti hitaimpia talletuspaikkoja. Blob Storage mahdollistaa binääritiedostojen tallentamisen binäärimuodossa, mutta Cosmos käyttää pelkästään </w:t>
-      </w:r>
-      <w:r>
-        <w:t>json</w:t>
-      </w:r>
-      <w:r>
-        <w:t>-</w:t>
-      </w:r>
-      <w:r>
-        <w:t>dokumenttejä ja tiedostojen koko kasvaa merkittävästi kun on tallennettuna tekstinä. Cosmoksen json</w:t>
-      </w:r>
-      <w:r>
-        <w:t>-</w:t>
-      </w:r>
-      <w:r>
-        <w:t xml:space="preserve">dokumentin maksimikoko on 2MB joten Cosmoksen suorituskykyä ei voitu testata 10 MB tiedostoilla. </w:t>
-      </w:r>
-    </w:p>
-    <w:p>
-      <w:pPr>
         <w:keepNext/>
       </w:pPr>
       <w:r>
@@ -15224,10 +14822,10 @@
         </w:rPr>
         <w:lastRenderedPageBreak/>
         <w:drawing>
-          <wp:inline distT="0" distB="0" distL="0" distR="0" wp14:anchorId="1D7E2FC9" wp14:editId="6DB99371">
+          <wp:inline distT="0" distB="0" distL="0" distR="0" wp14:anchorId="077274B7" wp14:editId="662F5C72">
             <wp:extent cx="5400040" cy="4054475"/>
             <wp:effectExtent l="0" t="0" r="0" b="3175"/>
-            <wp:docPr id="22" name="Picture 22" descr="Chart, line chart&#10;&#10;Description automatically generated"/>
+            <wp:docPr id="21" name="Picture 21" descr="Chart&#10;&#10;Description automatically generated"/>
             <wp:cNvGraphicFramePr>
               <a:graphicFrameLocks xmlns:a="http://schemas.openxmlformats.org/drawingml/2006/main" noChangeAspect="1"/>
             </wp:cNvGraphicFramePr>
@@ -15235,7 +14833,7 @@
               <a:graphicData uri="http://schemas.openxmlformats.org/drawingml/2006/picture">
                 <pic:pic xmlns:pic="http://schemas.openxmlformats.org/drawingml/2006/picture">
                   <pic:nvPicPr>
-                    <pic:cNvPr id="22" name="Picture 22" descr="Chart, line chart&#10;&#10;Description automatically generated"/>
+                    <pic:cNvPr id="21" name="Picture 21" descr="Chart&#10;&#10;Description automatically generated"/>
                     <pic:cNvPicPr>
                       <a:picLocks noChangeAspect="1" noChangeArrowheads="1"/>
                     </pic:cNvPicPr>
@@ -15277,7 +14875,6 @@
       <w:pPr>
         <w:pStyle w:val="Caption"/>
       </w:pPr>
-      <w:bookmarkStart w:id="39" w:name="_Ref115924494"/>
       <w:r>
         <w:t xml:space="preserve">Kuva </w:t>
       </w:r>
@@ -15294,7 +14891,7 @@
         <w:rPr>
           <w:noProof/>
         </w:rPr>
-        <w:t>18</w:t>
+        <w:t>17</w:t>
       </w:r>
       <w:r>
         <w:rPr>
@@ -15302,77 +14899,125 @@
         </w:rPr>
         <w:fldChar w:fldCharType="end"/>
       </w:r>
-      <w:bookmarkEnd w:id="39"/>
-      <w:r>
-        <w:t xml:space="preserve"> Tiedostojen talletusnopeuksia</w:t>
+      <w:r>
+        <w:t xml:space="preserve"> Websocket -latauksen siirrettävän datan kasvu</w:t>
       </w:r>
     </w:p>
     <w:p>
       <w:pPr>
         <w:pStyle w:val="BodyText1"/>
       </w:pPr>
-    </w:p>
-    <w:p>
-      <w:pPr>
-        <w:pStyle w:val="BodyText1"/>
-      </w:pPr>
-    </w:p>
-    <w:p>
-      <w:pPr>
-        <w:pStyle w:val="BodyText1"/>
-      </w:pPr>
-      <w:r>
-        <w:t>Yksi tutkimuksista on vertailla  tiedostojen tallentamista SQL-kantaan binäärisenä blob tyyppina. Toinen mahdollinen vaihtoehto on tallentaa SQL-tietokantaan tiedoston tiedostopolku ja tallentaa tiedosto kovalevylle tietokannan sijaan.</w:t>
+      <w:r>
+        <w:fldChar w:fldCharType="begin"/>
+      </w:r>
+      <w:r>
+        <w:instrText xml:space="preserve"> REF _Ref115924494 \h </w:instrText>
+      </w:r>
+      <w:r>
+        <w:fldChar w:fldCharType="separate"/>
+      </w:r>
+      <w:r>
+        <w:t xml:space="preserve">Kuva </w:t>
+      </w:r>
+      <w:r>
+        <w:rPr>
+          <w:noProof/>
+        </w:rPr>
+        <w:t>17</w:t>
+      </w:r>
+      <w:r>
+        <w:fldChar w:fldCharType="end"/>
       </w:r>
       <w:r>
         <w:t xml:space="preserve"> </w:t>
       </w:r>
       <w:r>
-        <w:fldChar w:fldCharType="begin"/>
-      </w:r>
-      <w:r>
-        <w:instrText xml:space="preserve"> REF _Ref111715868 \h </w:instrText>
-      </w:r>
-      <w:r>
-        <w:fldChar w:fldCharType="separate"/>
-      </w:r>
-      <w:r>
-        <w:t xml:space="preserve">Kuva </w:t>
-      </w:r>
+        <w:t>esittää</w:t>
+      </w:r>
+      <w:r>
+        <w:t xml:space="preserve"> </w:t>
+      </w:r>
+      <w:r>
+        <w:t xml:space="preserve">tiedostojen talletusnopeuksia eri talletusratkaisuilla. Kuvan y-akseli on logaritminen ja siitä erottuu selvästi etttä </w:t>
+      </w:r>
+      <w:r>
+        <w:t>Di</w:t>
+      </w:r>
+      <w:r>
+        <w:t>s</w:t>
+      </w:r>
+      <w:r>
+        <w:t>k</w:t>
+      </w:r>
+      <w:r>
+        <w:t xml:space="preserve"> ja </w:t>
+      </w:r>
+      <w:r>
+        <w:t>F</w:t>
+      </w:r>
+      <w:r>
+        <w:t>ile Storage ovat huomattavasti nopeimpia talletusratkaisuja. Tä</w:t>
+      </w:r>
+      <w:r>
+        <w:t xml:space="preserve">hän vaikuttavia tekijöitä on sisäverkon verkkoliikenne ja ne eivät vaadi mitään kirjautumismekanismia. </w:t>
+      </w:r>
+      <w:r>
+        <w:t>SQL</w:t>
+      </w:r>
+      <w:r>
+        <w:t>-</w:t>
+      </w:r>
+      <w:r>
+        <w:t>talletus on seuraavaksi nopein. Siinä data siirretään TCP yhteydellä sisäverkossa, mutta SQL</w:t>
+      </w:r>
+      <w:r>
+        <w:t>-</w:t>
+      </w:r>
+      <w:r>
+        <w:t>kyselyt tarvitsevat kirjautumis</w:t>
+      </w:r>
+      <w:r>
+        <w:t>-</w:t>
+      </w:r>
+      <w:r>
+        <w:t xml:space="preserve"> ja datan eheysprosessit jotka hidastavat tiedostojen tallettamista. Blob Storage sekä Cosmos käyttävät julkisen verkon HTTP API</w:t>
+      </w:r>
+      <w:r>
+        <w:t>:</w:t>
+      </w:r>
+      <w:r>
+        <w:t xml:space="preserve">a tiedostojen tallentamiseen ja ovat siksi ehdottomasti hitaimpia talletuspaikkoja. Blob Storage mahdollistaa binääritiedostojen tallentamisen binäärimuodossa, mutta Cosmos käyttää pelkästään </w:t>
+      </w:r>
+      <w:r>
+        <w:t>json</w:t>
+      </w:r>
+      <w:r>
+        <w:t>-</w:t>
+      </w:r>
+      <w:r>
+        <w:t>dokumenttejä ja tiedostojen koko kasvaa merkittävästi kun on tallennettuna tekstinä. Cosmoksen json</w:t>
+      </w:r>
+      <w:r>
+        <w:t>-</w:t>
+      </w:r>
+      <w:r>
+        <w:t xml:space="preserve">dokumentin maksimikoko on 2MB joten Cosmoksen suorituskykyä ei voitu testata 10 MB tiedostoilla. </w:t>
+      </w:r>
+    </w:p>
+    <w:p>
+      <w:pPr>
+        <w:keepNext/>
+      </w:pPr>
       <w:r>
         <w:rPr>
           <w:noProof/>
         </w:rPr>
-        <w:t>18</w:t>
-      </w:r>
-      <w:r>
-        <w:fldChar w:fldCharType="end"/>
-      </w:r>
-      <w:r>
-        <w:t xml:space="preserve"> </w:t>
-      </w:r>
-      <w:r>
-        <w:t xml:space="preserve">esittää tutkimuksen tulokset. Tutkimuksessa vertailtiin tiedostojen lukua, kirjoitusta, poistoa sekä  tiedosto infon lukua tietokannasta. Tutkimuksessa käytettiin 2 tietokanta taulua jotka ovat muuten identtiset, mutta toisessa tiedosto on tallennettuna tietokantaan ja toisessa linkin avulla tiedostojärjestelmään.  Tiedostoinfo on tallennettuna samalla rivillä tiedoston tai sen linkin kanssa ja tyypiltään se on varchar. Tuloksista nähdään selvästi että tiedoston luku selvästi nopempi koska erillistä levylukuoperaatiota ei tarvitse tehdä tietokanta kyselyn jälkeen.  Infon luku on hieman nopeampi taulussa jossa on linkki, johtuen että rivien indeksointi on hieman nopeampaa RAM muistissa koska rivien koko on pienempi. Kirjoitus-  ja poistonopeudet ovat lähes samat riippumatta tallennustavasta. Toinen huomioita asia tiedostojen tallentamisessa levyjärjestelmään on tietokannan eheys. Kun tiedostot tallennetaan tietokantaan niin tietokanta pysyy eheänä tiedostojen suhteen. Levylle tallennettaessa eheys saattaa </w:t>
-      </w:r>
-      <w:r>
         <w:lastRenderedPageBreak/>
-        <w:t>rikkoontua koska tietokantaoperaatio ja levyoperaatio eivät ole saman tietokantatransaktion sisällä</w:t>
-      </w:r>
-    </w:p>
-    <w:p>
-      <w:pPr>
-        <w:pStyle w:val="BodyText1"/>
-        <w:keepNext/>
-      </w:pPr>
-      <w:r>
-        <w:rPr>
-          <w:noProof/>
-        </w:rPr>
         <w:drawing>
-          <wp:inline distT="0" distB="0" distL="0" distR="0" wp14:anchorId="73076023" wp14:editId="7D000284">
+          <wp:inline distT="0" distB="0" distL="0" distR="0" wp14:anchorId="1D7E2FC9" wp14:editId="6DB99371">
             <wp:extent cx="5400040" cy="4054475"/>
             <wp:effectExtent l="0" t="0" r="0" b="3175"/>
-            <wp:docPr id="14" name="Picture 14" descr="Chart, bar chart&#10;&#10;Description automatically generated"/>
+            <wp:docPr id="22" name="Picture 22" descr="Chart, line chart&#10;&#10;Description automatically generated"/>
             <wp:cNvGraphicFramePr>
               <a:graphicFrameLocks xmlns:a="http://schemas.openxmlformats.org/drawingml/2006/main" noChangeAspect="1"/>
             </wp:cNvGraphicFramePr>
@@ -15380,7 +15025,7 @@
               <a:graphicData uri="http://schemas.openxmlformats.org/drawingml/2006/picture">
                 <pic:pic xmlns:pic="http://schemas.openxmlformats.org/drawingml/2006/picture">
                   <pic:nvPicPr>
-                    <pic:cNvPr id="14" name="Picture 14" descr="Chart, bar chart&#10;&#10;Description automatically generated"/>
+                    <pic:cNvPr id="22" name="Picture 22" descr="Chart, line chart&#10;&#10;Description automatically generated"/>
                     <pic:cNvPicPr>
                       <a:picLocks noChangeAspect="1" noChangeArrowheads="1"/>
                     </pic:cNvPicPr>
@@ -15422,6 +15067,151 @@
       <w:pPr>
         <w:pStyle w:val="Caption"/>
       </w:pPr>
+      <w:bookmarkStart w:id="39" w:name="_Ref115924494"/>
+      <w:r>
+        <w:t xml:space="preserve">Kuva </w:t>
+      </w:r>
+      <w:r>
+        <w:fldChar w:fldCharType="begin"/>
+      </w:r>
+      <w:r>
+        <w:instrText xml:space="preserve"> SEQ Kuva \* ARABIC </w:instrText>
+      </w:r>
+      <w:r>
+        <w:fldChar w:fldCharType="separate"/>
+      </w:r>
+      <w:r>
+        <w:rPr>
+          <w:noProof/>
+        </w:rPr>
+        <w:t>18</w:t>
+      </w:r>
+      <w:r>
+        <w:rPr>
+          <w:noProof/>
+        </w:rPr>
+        <w:fldChar w:fldCharType="end"/>
+      </w:r>
+      <w:bookmarkEnd w:id="39"/>
+      <w:r>
+        <w:t xml:space="preserve"> Tiedostojen talletusnopeuksia</w:t>
+      </w:r>
+    </w:p>
+    <w:p>
+      <w:pPr>
+        <w:pStyle w:val="BodyText1"/>
+      </w:pPr>
+    </w:p>
+    <w:p>
+      <w:pPr>
+        <w:pStyle w:val="BodyText1"/>
+      </w:pPr>
+    </w:p>
+    <w:p>
+      <w:pPr>
+        <w:pStyle w:val="BodyText1"/>
+      </w:pPr>
+      <w:r>
+        <w:t>Yksi tutkimuksista on vertailla  tiedostojen tallentamista SQL-kantaan binäärisenä blob tyyppina. Toinen mahdollinen vaihtoehto on tallentaa SQL-tietokantaan tiedoston tiedostopolku ja tallentaa tiedosto kovalevylle tietokannan sijaan.</w:t>
+      </w:r>
+      <w:r>
+        <w:t xml:space="preserve"> </w:t>
+      </w:r>
+      <w:r>
+        <w:fldChar w:fldCharType="begin"/>
+      </w:r>
+      <w:r>
+        <w:instrText xml:space="preserve"> REF _Ref111715868 \h </w:instrText>
+      </w:r>
+      <w:r>
+        <w:fldChar w:fldCharType="separate"/>
+      </w:r>
+      <w:r>
+        <w:t xml:space="preserve">Kuva </w:t>
+      </w:r>
+      <w:r>
+        <w:rPr>
+          <w:noProof/>
+        </w:rPr>
+        <w:t>18</w:t>
+      </w:r>
+      <w:r>
+        <w:fldChar w:fldCharType="end"/>
+      </w:r>
+      <w:r>
+        <w:t xml:space="preserve"> </w:t>
+      </w:r>
+      <w:r>
+        <w:t xml:space="preserve">esittää tutkimuksen tulokset. Tutkimuksessa vertailtiin tiedostojen lukua, kirjoitusta, poistoa sekä  tiedosto infon lukua tietokannasta. Tutkimuksessa käytettiin 2 tietokanta taulua jotka ovat muuten identtiset, mutta toisessa tiedosto on tallennettuna tietokantaan ja toisessa linkin avulla tiedostojärjestelmään.  Tiedostoinfo on tallennettuna samalla rivillä tiedoston tai sen linkin kanssa ja tyypiltään se on varchar. Tuloksista nähdään selvästi että tiedoston luku selvästi nopempi koska erillistä levylukuoperaatiota ei tarvitse tehdä tietokanta kyselyn jälkeen.  Infon luku on hieman nopeampi taulussa jossa on linkki, johtuen että rivien indeksointi on hieman nopeampaa RAM muistissa koska rivien koko on pienempi. Kirjoitus-  ja poistonopeudet ovat lähes samat riippumatta tallennustavasta. Toinen huomioita asia tiedostojen tallentamisessa levyjärjestelmään on tietokannan eheys. Kun tiedostot tallennetaan tietokantaan niin tietokanta pysyy eheänä tiedostojen suhteen. Levylle tallennettaessa eheys saattaa </w:t>
+      </w:r>
+      <w:r>
+        <w:lastRenderedPageBreak/>
+        <w:t>rikkoontua koska tietokantaoperaatio ja levyoperaatio eivät ole saman tietokantatransaktion sisällä</w:t>
+      </w:r>
+    </w:p>
+    <w:p>
+      <w:pPr>
+        <w:pStyle w:val="BodyText1"/>
+        <w:keepNext/>
+      </w:pPr>
+      <w:r>
+        <w:rPr>
+          <w:noProof/>
+        </w:rPr>
+        <w:drawing>
+          <wp:inline distT="0" distB="0" distL="0" distR="0" wp14:anchorId="73076023" wp14:editId="7D000284">
+            <wp:extent cx="5400040" cy="4054475"/>
+            <wp:effectExtent l="0" t="0" r="0" b="3175"/>
+            <wp:docPr id="14" name="Picture 14" descr="Chart, bar chart&#10;&#10;Description automatically generated"/>
+            <wp:cNvGraphicFramePr>
+              <a:graphicFrameLocks xmlns:a="http://schemas.openxmlformats.org/drawingml/2006/main" noChangeAspect="1"/>
+            </wp:cNvGraphicFramePr>
+            <a:graphic xmlns:a="http://schemas.openxmlformats.org/drawingml/2006/main">
+              <a:graphicData uri="http://schemas.openxmlformats.org/drawingml/2006/picture">
+                <pic:pic xmlns:pic="http://schemas.openxmlformats.org/drawingml/2006/picture">
+                  <pic:nvPicPr>
+                    <pic:cNvPr id="14" name="Picture 14" descr="Chart, bar chart&#10;&#10;Description automatically generated"/>
+                    <pic:cNvPicPr>
+                      <a:picLocks noChangeAspect="1" noChangeArrowheads="1"/>
+                    </pic:cNvPicPr>
+                  </pic:nvPicPr>
+                  <pic:blipFill>
+                    <a:blip r:embed="rId49">
+                      <a:extLst>
+                        <a:ext uri="{28A0092B-C50C-407E-A947-70E740481C1C}">
+                          <a14:useLocalDpi xmlns:a14="http://schemas.microsoft.com/office/drawing/2010/main" val="0"/>
+                        </a:ext>
+                      </a:extLst>
+                    </a:blip>
+                    <a:srcRect/>
+                    <a:stretch>
+                      <a:fillRect/>
+                    </a:stretch>
+                  </pic:blipFill>
+                  <pic:spPr bwMode="auto">
+                    <a:xfrm>
+                      <a:off x="0" y="0"/>
+                      <a:ext cx="5400040" cy="4054475"/>
+                    </a:xfrm>
+                    <a:prstGeom prst="rect">
+                      <a:avLst/>
+                    </a:prstGeom>
+                    <a:noFill/>
+                    <a:ln>
+                      <a:noFill/>
+                    </a:ln>
+                  </pic:spPr>
+                </pic:pic>
+              </a:graphicData>
+            </a:graphic>
+          </wp:inline>
+        </w:drawing>
+      </w:r>
+    </w:p>
+    <w:p>
+      <w:pPr>
+        <w:pStyle w:val="Caption"/>
+      </w:pPr>
       <w:bookmarkStart w:id="40" w:name="_Ref111715868"/>
       <w:r>
         <w:t xml:space="preserve">Kuva </w:t>
@@ -15634,7 +15424,7 @@
       <w:r>
         <w:t xml:space="preserve">Hyökkäykseltä pystyy suojautumaan laittamalla palvelimen HTTP-pakkauksen pois päältä. </w:t>
       </w:r>
-      <w:hyperlink r:id="rId49" w:history="1">
+      <w:hyperlink r:id="rId50" w:history="1">
         <w:r>
           <w:rPr>
             <w:rStyle w:val="Hyperlink"/>
@@ -15693,7 +15483,7 @@
       <w:r>
         <w:t xml:space="preserve"> </w:t>
       </w:r>
-      <w:hyperlink r:id="rId50" w:history="1">
+      <w:hyperlink r:id="rId51" w:history="1">
         <w:r>
           <w:rPr>
             <w:rStyle w:val="Hyperlink"/>
@@ -15712,7 +15502,7 @@
       <w:r>
         <w:t xml:space="preserve"> </w:t>
       </w:r>
-      <w:hyperlink r:id="rId51" w:history="1">
+      <w:hyperlink r:id="rId52" w:history="1">
         <w:r>
           <w:rPr>
             <w:rStyle w:val="Hyperlink"/>
@@ -15744,7 +15534,7 @@
         <w:lastRenderedPageBreak/>
         <w:t xml:space="preserve">täytteen. Täytettävä sisältävä lohko on viimeisenä ja hyökkääjä vaihtaa viimeisen lohkon ja murrettavan lohkon paikkaa ja lähettää pyynnön useaan kertaan palvelimelle muuttaen pyynnön kokoa jokaisella pyynnöllä. Jos palvelin hyväksyy pyynnön, niin murrettavan lohkon bitit vastaavat täytelohkon täytettä vastaavia bittejä.   Hyödyntämällä tätä haavoittuvuutta hyökkääjä saa murrettua SSL:n salauksesta lohkoja. Käyttäjän evästeiden varastaminen on yksi esimerkki onnistuneesta POODLE- hyökkäyksestä. Esimerkiksi 16 bittisen evästeen varastamiseen tarvitaan maksimissaan 4096 pyyntöä, jos hyökkääjä tietää tarkalleen missä kohtaa pyyntöä evästeet lähetetään. </w:t>
       </w:r>
-      <w:hyperlink r:id="rId52" w:history="1">
+      <w:hyperlink r:id="rId53" w:history="1">
         <w:r>
           <w:rPr>
             <w:rStyle w:val="Hyperlink"/>
@@ -15755,7 +15545,7 @@
       <w:r>
         <w:t xml:space="preserve"> </w:t>
       </w:r>
-      <w:hyperlink r:id="rId53" w:history="1">
+      <w:hyperlink r:id="rId54" w:history="1">
         <w:r>
           <w:rPr>
             <w:rStyle w:val="Hyperlink"/>
@@ -15798,7 +15588,7 @@
       <w:r>
         <w:t xml:space="preserve"> Tällä tavalla hyökkääjä pystyy päätteleen oliko muokattu versio salatusta kättelystä oikein muodostettu vai ei.  </w:t>
       </w:r>
-      <w:hyperlink r:id="rId54" w:history="1">
+      <w:hyperlink r:id="rId55" w:history="1">
         <w:r>
           <w:rPr>
             <w:rStyle w:val="Hyperlink"/>
@@ -15905,7 +15695,7 @@
                     </pic:cNvPicPr>
                   </pic:nvPicPr>
                   <pic:blipFill>
-                    <a:blip r:embed="rId55">
+                    <a:blip r:embed="rId56">
                       <a:extLst>
                         <a:ext uri="{28A0092B-C50C-407E-A947-70E740481C1C}">
                           <a14:useLocalDpi xmlns:a14="http://schemas.microsoft.com/office/drawing/2010/main" val="0"/>
@@ -16075,7 +15865,7 @@
                     </pic:cNvPicPr>
                   </pic:nvPicPr>
                   <pic:blipFill>
-                    <a:blip r:embed="rId56">
+                    <a:blip r:embed="rId57">
                       <a:extLst>
                         <a:ext uri="{28A0092B-C50C-407E-A947-70E740481C1C}">
                           <a14:useLocalDpi xmlns:a14="http://schemas.microsoft.com/office/drawing/2010/main" val="0"/>
@@ -16136,6 +15926,9 @@
         <w:t xml:space="preserve"> </w:t>
       </w:r>
       <w:r>
+        <w:t xml:space="preserve">Suosituimpien </w:t>
+      </w:r>
+      <w:r>
         <w:t>HTTPS- palvelimien tukemat TLS- versiot vuonna 2021</w:t>
       </w:r>
     </w:p>
@@ -16376,7 +16169,7 @@
                     </pic:cNvPicPr>
                   </pic:nvPicPr>
                   <pic:blipFill>
-                    <a:blip r:embed="rId57">
+                    <a:blip r:embed="rId58">
                       <a:extLst>
                         <a:ext uri="{28A0092B-C50C-407E-A947-70E740481C1C}">
                           <a14:useLocalDpi xmlns:a14="http://schemas.microsoft.com/office/drawing/2010/main" val="0"/>
@@ -16473,7 +16266,7 @@
       <w:r>
         <w:t xml:space="preserve">n avulla. </w:t>
       </w:r>
-      <w:hyperlink r:id="rId58" w:history="1">
+      <w:hyperlink r:id="rId59" w:history="1">
         <w:r>
           <w:rPr>
             <w:rStyle w:val="Hyperlink"/>
@@ -16496,7 +16289,7 @@
       <w:r>
         <w:t xml:space="preserve"> </w:t>
       </w:r>
-      <w:hyperlink r:id="rId59" w:history="1">
+      <w:hyperlink r:id="rId60" w:history="1">
         <w:r>
           <w:rPr>
             <w:rStyle w:val="Hyperlink"/>
@@ -16529,7 +16322,7 @@
       <w:r>
         <w:t xml:space="preserve"> </w:t>
       </w:r>
-      <w:hyperlink r:id="rId60" w:history="1">
+      <w:hyperlink r:id="rId61" w:history="1">
         <w:r>
           <w:rPr>
             <w:rStyle w:val="Hyperlink"/>
@@ -16680,7 +16473,7 @@
       <w:r>
         <w:t xml:space="preserve"> </w:t>
       </w:r>
-      <w:hyperlink r:id="rId61" w:history="1">
+      <w:hyperlink r:id="rId62" w:history="1">
         <w:r>
           <w:rPr>
             <w:rStyle w:val="Hyperlink"/>
@@ -16691,7 +16484,7 @@
       <w:r>
         <w:t xml:space="preserve"> </w:t>
       </w:r>
-      <w:hyperlink r:id="rId62" w:history="1">
+      <w:hyperlink r:id="rId63" w:history="1">
         <w:r>
           <w:rPr>
             <w:rStyle w:val="Hyperlink"/>
@@ -16702,7 +16495,7 @@
       <w:r>
         <w:t xml:space="preserve"> </w:t>
       </w:r>
-      <w:hyperlink r:id="rId63" w:history="1">
+      <w:hyperlink r:id="rId64" w:history="1">
         <w:r>
           <w:rPr>
             <w:rStyle w:val="Hyperlink"/>
@@ -16713,7 +16506,7 @@
       <w:r>
         <w:t xml:space="preserve"> </w:t>
       </w:r>
-      <w:hyperlink r:id="rId64" w:history="1">
+      <w:hyperlink r:id="rId65" w:history="1">
         <w:r>
           <w:rPr>
             <w:rStyle w:val="Hyperlink"/>
@@ -16802,7 +16595,7 @@
       <w:r>
         <w:t xml:space="preserve"> </w:t>
       </w:r>
-      <w:hyperlink r:id="rId65" w:history="1">
+      <w:hyperlink r:id="rId66" w:history="1">
         <w:r>
           <w:rPr>
             <w:rStyle w:val="Hyperlink"/>
@@ -16813,7 +16606,7 @@
       <w:r>
         <w:t xml:space="preserve"> </w:t>
       </w:r>
-      <w:hyperlink r:id="rId66" w:history="1">
+      <w:hyperlink r:id="rId67" w:history="1">
         <w:r>
           <w:rPr>
             <w:rStyle w:val="Hyperlink"/>
@@ -16824,7 +16617,7 @@
       <w:r>
         <w:t xml:space="preserve"> </w:t>
       </w:r>
-      <w:hyperlink r:id="rId67" w:history="1">
+      <w:hyperlink r:id="rId68" w:history="1">
         <w:r>
           <w:rPr>
             <w:rStyle w:val="Hyperlink"/>
@@ -16843,6 +16636,28 @@
         <w:pStyle w:val="BodyText1"/>
       </w:pPr>
       <w:r>
+        <w:t>Microsoft Entra ID:n aikaisempi nimi oli Azure Active Directory (ADD) ja siitä löydettiin vakava haavoittuvuus vuonna 2023. Wiz- tutkimustiimi löysi haavoittuvuuden Microsoftin omistamasta Bing- hakukoneesta. Bing- hakukoneen pääsynhallinta oli toteutettu  ADD -pääsynhallinnalla.  Bing hakukoneen pääsynhallinnassa oli haavoittuvuus, joka mahdollisti minkä tahansa  ADD -käyttäjän kirjautumisen Bing Trivia -sivustolle.  Bing Trivia -sivusto oli hallintapaneeli, jonka avulla pystyttiin muun muassa muokkaamaan Bing hakukoneen hakusivun ulkoasua.  Wiz- tutkimustiimi onnistui lisäämään Bing-hakukoneeseen JavaScript koodia. Hyökkäystä kutsutaan Cross Site Scripting (XSS), kun hyökkääjä onnistuu samaan haitallista JavaScript koodia ajoon uhrin selaimeen. XSS- hyökkäyksellä onnistuttiin varastamaan Bing käyttäjien Office 365 -tileihin kirjautumistunnuksia.</w:t>
+      </w:r>
+      <w:r>
+        <w:t xml:space="preserve"> Myös muihin pienempiin  Microsoftin sisäisiin  palveluihin pääsi kirjautumaan millä tahansa ADD- tunnuksella.</w:t>
+      </w:r>
+      <w:r>
+        <w:t xml:space="preserve">  </w:t>
+      </w:r>
+      <w:r>
+        <w:t>https://www.wiz.io/blog/azure-active-directory-bing-misconfiguration</w:t>
+      </w:r>
+    </w:p>
+    <w:p>
+      <w:pPr>
+        <w:pStyle w:val="BodyText1"/>
+      </w:pPr>
+    </w:p>
+    <w:p>
+      <w:pPr>
+        <w:pStyle w:val="BodyText1"/>
+      </w:pPr>
+      <w:r>
         <w:t xml:space="preserve">Azuren talletusratkaisuista on löytynyt </w:t>
       </w:r>
       <w:r>
@@ -16882,7 +16697,11 @@
         <w:t>Jupyter Notebook on interaktiivinen verkkosovellus laskennallisten asiakirjojen luomiseen ja jakamiseen.</w:t>
       </w:r>
       <w:r>
-        <w:t xml:space="preserve"> Jupiter Notebook- ominaisuus mahdollistaa Cosmos tietokannan  datan visualisoinnin. </w:t>
+        <w:t xml:space="preserve"> Jupiter Notebook- ominaisuus mahdollistaa Cosmos </w:t>
+      </w:r>
+      <w:r>
+        <w:lastRenderedPageBreak/>
+        <w:t xml:space="preserve">tietokannan  datan visualisoinnin. </w:t>
       </w:r>
       <w:r>
         <w:t>Hyödyntämällä Cosmos tietokannan Jupyter Notebook -ominaisuuden haavoittuvuuksien ketjua, hyökkääjä voi tiedustella tietoja kohde Cosmos tietokannan Jupyter Notebookista.</w:t>
@@ -16945,11 +16764,7 @@
         <w:t xml:space="preserve"> -haavoittuvuuden </w:t>
       </w:r>
       <w:r>
-        <w:t xml:space="preserve">kahden päivän kuluessa.  Microsoft on ilmoittanut että sillä ei ole viitteitä että jokin muu taho </w:t>
-      </w:r>
-      <w:r>
-        <w:lastRenderedPageBreak/>
-        <w:t xml:space="preserve">kuin </w:t>
+        <w:t xml:space="preserve">kahden päivän kuluessa.  Microsoft on ilmoittanut että sillä ei ole viitteitä että jokin muu taho kuin </w:t>
       </w:r>
       <w:r>
         <w:t>Wiz- tutkimustiimi</w:t>
@@ -16957,7 +16772,7 @@
       <w:r>
         <w:t xml:space="preserve"> olisi päässyt ChaosDB- haavoittuvuuden ansiosta käsiksi muiden käyttäjien Cosmos tietokantoihin. Microsoft kuitenkin suositteli kaikkia asiakkaitansa kierrättämään Cosmos tietokannan käyttöavaimensa.  </w:t>
       </w:r>
-      <w:hyperlink r:id="rId68" w:history="1">
+      <w:hyperlink r:id="rId69" w:history="1">
         <w:r>
           <w:rPr>
             <w:rStyle w:val="Hyperlink"/>
@@ -16968,25 +16783,295 @@
       <w:r>
         <w:t xml:space="preserve">  </w:t>
       </w:r>
-      <w:r>
-        <w:t>https://chaosdb.wiz.io/</w:t>
-      </w:r>
+      <w:hyperlink r:id="rId70" w:history="1">
+        <w:r>
+          <w:rPr>
+            <w:rStyle w:val="Hyperlink"/>
+          </w:rPr>
+          <w:t>https://chaosdb.wiz.io/</w:t>
+        </w:r>
+      </w:hyperlink>
     </w:p>
     <w:p>
       <w:pPr>
         <w:pStyle w:val="BodyText1"/>
       </w:pPr>
+      <w:r>
+        <w:t xml:space="preserve">Azure tarjoaa osalle talletusratkaisuista lisäpalveluna erillistä tietoturvapalvelua. </w:t>
+      </w:r>
+      <w:r>
+        <w:t>Microsoft Defender for Storage on Azuren tietoturvakerros, joka havaitsee mahdolliset uhat talletusratkaisuissa. Se auttaa estämään seuraavia vakavia tietoturvaongelmia: haitalliset tiedostojen lataukset, arkaluonteisten tietojen vuotaminen ja tietojen korruptio.</w:t>
+      </w:r>
+      <w:r>
+        <w:t xml:space="preserve"> Sitä on mahdollista käyttää  Blob Storage-, Azure Files-  ja </w:t>
+      </w:r>
+      <w:r>
+        <w:t>Azure Data Lake Storage</w:t>
+      </w:r>
+      <w:r>
+        <w:t xml:space="preserve"> – talletusratkaisuiden kanssa.  </w:t>
+      </w:r>
+      <w:r>
+        <w:t>Microsoft Defender for Storage</w:t>
+      </w:r>
+      <w:r>
+        <w:t xml:space="preserve"> sisältää seuraavat toiminnalisuudet: </w:t>
+      </w:r>
+      <w:r>
+        <w:t>toiminnan seurannan, arkaluonteisten tietojen uhkien havaitsemisen ja Haittaohjelmien tarkistuksen.</w:t>
+      </w:r>
+      <w:r>
+        <w:t xml:space="preserve"> Toiminnan seurantaan </w:t>
+      </w:r>
+      <w:r>
+        <w:t>Defender for Storage analysoi jatkuvasti suojattujen talletusratkaisuiden dataa ja ohjaustason lokeja, kun se on käytössä.</w:t>
+      </w:r>
+      <w:r>
+        <w:t xml:space="preserve"> </w:t>
+      </w:r>
+      <w:r>
+        <w:t>Palvelu käyttää Microsoft Threat Intelligenceä tunnistaaksesi epäilyttävät asiat, kuten haitalliset IP-osoitteet, Tor-poistumissolmut ja mahdollisesti vaaralliset sovellukset.</w:t>
+      </w:r>
+      <w:r>
+        <w:t xml:space="preserve"> </w:t>
+      </w:r>
+      <w:r>
+        <w:t>Se myös rakentaa tietomalleja ja käyttää tilastollisia- ja koneoppimismenetelmiä havaitakseen perustoiminnan poikkeavuuksia, jotka voivat viitata haitalliseen toimintaan</w:t>
+      </w:r>
+      <w:r>
+        <w:t xml:space="preserve">. </w:t>
+      </w:r>
+      <w:r>
+        <w:t>Palvelu luo tietoturvavaroituksia epäilyttävistä toiminnoista</w:t>
+      </w:r>
+      <w:r>
+        <w:t xml:space="preserve">. </w:t>
+      </w:r>
+      <w:r>
+        <w:t xml:space="preserve">Haittaohjelmien tarkistus Defender for Storagessa auttaa suojaamaan tallennustilejä haitalliselta sisällöltä suorittamalla täyden haittaohjelmatarkistuksen </w:t>
+      </w:r>
+      <w:r>
+        <w:lastRenderedPageBreak/>
+        <w:t>ladatulle sisällölle lähes reaaliajassa käyttämällä Microsoft Defender Antivirus -ominaisuuksia.</w:t>
+      </w:r>
+      <w:r>
+        <w:t xml:space="preserve"> A</w:t>
+      </w:r>
+      <w:r>
+        <w:t>rkaluonteisten tietojen uhkien havaitse</w:t>
+      </w:r>
+      <w:r>
+        <w:t xml:space="preserve">minen mahdollistapalvelun tuottamien </w:t>
+      </w:r>
+      <w:r>
+        <w:t>tietoturvavaroituk</w:t>
+      </w:r>
+      <w:r>
+        <w:t xml:space="preserve">sien priorisoinnin </w:t>
+      </w:r>
+      <w:r>
+        <w:t>tietojen arkaluonteisuuden</w:t>
+      </w:r>
+      <w:r>
+        <w:t xml:space="preserve"> avulla.</w:t>
+      </w:r>
+      <w:r>
+        <w:t xml:space="preserve"> </w:t>
+      </w:r>
+      <w:r>
+        <w:t>Defender for Storage</w:t>
+      </w:r>
+      <w:r>
+        <w:t>n</w:t>
+      </w:r>
+      <w:r>
+        <w:t xml:space="preserve"> hinta on 10€ kuukaudessa jokaista ta</w:t>
+      </w:r>
+      <w:r>
+        <w:t>lletusratkaisun tiliä kohden.</w:t>
+      </w:r>
+      <w:r>
+        <w:t xml:space="preserve">  </w:t>
+      </w:r>
+      <w:hyperlink r:id="rId71" w:history="1">
+        <w:r>
+          <w:rPr>
+            <w:rStyle w:val="Hyperlink"/>
+          </w:rPr>
+          <w:t>https://learn.microsoft.com/en-us/azure/defender-for-cloud/defender-for-storage-introduction</w:t>
+        </w:r>
+      </w:hyperlink>
+    </w:p>
+    <w:p>
+      <w:pPr>
+        <w:pStyle w:val="Heading3"/>
+      </w:pPr>
+      <w:r>
+        <w:t>Pilvialustojen turvallisuustutkimukset</w:t>
+      </w:r>
+    </w:p>
+    <w:p>
+      <w:pPr>
+        <w:pStyle w:val="BodyText1"/>
+      </w:pPr>
+    </w:p>
+    <w:p>
+      <w:pPr>
+        <w:pStyle w:val="BodyText1"/>
+      </w:pPr>
+      <w:r>
+        <w:t xml:space="preserve">Vaikka pilvialustojen palveluiden tietoturvaongelmat ovat erittäin harvinaisia </w:t>
+      </w:r>
+      <w:r>
+        <w:t xml:space="preserve">niin  pilvialustoille kehitettyjen sovellusten tietoturvaongelmat ovat yleisiä. Snyk tietoturvayhtiön vuonna 2022 tekemässä tutkimuksessa </w:t>
+      </w:r>
+      <w:r>
+        <w:t>The State of Cloud Security Report 2022</w:t>
+      </w:r>
+      <w:r>
+        <w:t xml:space="preserve"> tutkittiin pilvialustoille kehitettyjen sovellusten tietoturvahaasteita.</w:t>
+      </w:r>
+      <w:r>
+        <w:t xml:space="preserve"> Tutkimukseen osallistui tietoturva-asiantuntijoita sekä pilvikehittäjiä. </w:t>
+      </w:r>
+      <w:r>
+        <w:fldChar w:fldCharType="begin"/>
+      </w:r>
+      <w:r>
+        <w:instrText xml:space="preserve"> REF _Ref176126780 \h </w:instrText>
+      </w:r>
+      <w:r>
+        <w:fldChar w:fldCharType="separate"/>
+      </w:r>
+      <w:r>
+        <w:t xml:space="preserve">Kuva </w:t>
+      </w:r>
+      <w:r>
+        <w:rPr>
+          <w:noProof/>
+        </w:rPr>
+        <w:t>23</w:t>
+      </w:r>
+      <w:r>
+        <w:fldChar w:fldCharType="end"/>
+      </w:r>
+      <w:r>
+        <w:t xml:space="preserve"> esittää tutkimukseen osallistuneiden koetut vakavat pilviturvallisuushäiriöt. </w:t>
+      </w:r>
+    </w:p>
+    <w:p>
+      <w:pPr>
+        <w:pStyle w:val="BodyText1"/>
+      </w:pPr>
+    </w:p>
+    <w:p>
+      <w:pPr>
+        <w:pStyle w:val="BodyText1"/>
+        <w:keepNext/>
+      </w:pPr>
+      <w:r>
+        <w:rPr>
+          <w:noProof/>
+        </w:rPr>
+        <w:drawing>
+          <wp:inline distT="0" distB="0" distL="0" distR="0" wp14:anchorId="2BFE0FF4" wp14:editId="158502F5">
+            <wp:extent cx="5400040" cy="3539490"/>
+            <wp:effectExtent l="0" t="0" r="0" b="0"/>
+            <wp:docPr id="949801953" name="Picture 4" descr="A graph with blue and white text&#10;&#10;Description automatically generated"/>
+            <wp:cNvGraphicFramePr>
+              <a:graphicFrameLocks xmlns:a="http://schemas.openxmlformats.org/drawingml/2006/main" noChangeAspect="1"/>
+            </wp:cNvGraphicFramePr>
+            <a:graphic xmlns:a="http://schemas.openxmlformats.org/drawingml/2006/main">
+              <a:graphicData uri="http://schemas.openxmlformats.org/drawingml/2006/picture">
+                <pic:pic xmlns:pic="http://schemas.openxmlformats.org/drawingml/2006/picture">
+                  <pic:nvPicPr>
+                    <pic:cNvPr id="949801953" name="Picture 4" descr="A graph with blue and white text&#10;&#10;Description automatically generated"/>
+                    <pic:cNvPicPr>
+                      <a:picLocks noChangeAspect="1" noChangeArrowheads="1"/>
+                    </pic:cNvPicPr>
+                  </pic:nvPicPr>
+                  <pic:blipFill>
+                    <a:blip r:embed="rId72">
+                      <a:extLst>
+                        <a:ext uri="{28A0092B-C50C-407E-A947-70E740481C1C}">
+                          <a14:useLocalDpi xmlns:a14="http://schemas.microsoft.com/office/drawing/2010/main" val="0"/>
+                        </a:ext>
+                      </a:extLst>
+                    </a:blip>
+                    <a:srcRect/>
+                    <a:stretch>
+                      <a:fillRect/>
+                    </a:stretch>
+                  </pic:blipFill>
+                  <pic:spPr bwMode="auto">
+                    <a:xfrm>
+                      <a:off x="0" y="0"/>
+                      <a:ext cx="5400040" cy="3539490"/>
+                    </a:xfrm>
+                    <a:prstGeom prst="rect">
+                      <a:avLst/>
+                    </a:prstGeom>
+                    <a:noFill/>
+                    <a:ln>
+                      <a:noFill/>
+                    </a:ln>
+                  </pic:spPr>
+                </pic:pic>
+              </a:graphicData>
+            </a:graphic>
+          </wp:inline>
+        </w:drawing>
+      </w:r>
+    </w:p>
+    <w:p>
+      <w:pPr>
+        <w:pStyle w:val="Caption"/>
+      </w:pPr>
+      <w:bookmarkStart w:id="44" w:name="_Ref176126772"/>
+      <w:bookmarkStart w:id="45" w:name="_Ref176126780"/>
+      <w:r>
+        <w:t xml:space="preserve">Kuva </w:t>
+      </w:r>
+      <w:r>
+        <w:fldChar w:fldCharType="begin"/>
+      </w:r>
+      <w:r>
+        <w:instrText xml:space="preserve"> SEQ Kuva \* ARABIC </w:instrText>
+      </w:r>
+      <w:r>
+        <w:fldChar w:fldCharType="separate"/>
+      </w:r>
+      <w:r>
+        <w:rPr>
+          <w:noProof/>
+        </w:rPr>
+        <w:t>23</w:t>
+      </w:r>
+      <w:r>
+        <w:fldChar w:fldCharType="end"/>
+      </w:r>
+      <w:bookmarkEnd w:id="45"/>
+      <w:r>
+        <w:t xml:space="preserve"> </w:t>
+      </w:r>
+      <w:r>
+        <w:t>Snykin t</w:t>
+      </w:r>
+      <w:r>
+        <w:t>utkimukseen vastanneiden kokemat pilviturvallisuushäiriöt</w:t>
+      </w:r>
+      <w:bookmarkEnd w:id="44"/>
     </w:p>
     <w:p>
       <w:pPr>
         <w:pStyle w:val="Heading1"/>
       </w:pPr>
-      <w:bookmarkStart w:id="44" w:name="_Toc175368019"/>
+      <w:bookmarkStart w:id="46" w:name="_Toc175368019"/>
       <w:r>
         <w:lastRenderedPageBreak/>
         <w:t>yhteenveto</w:t>
       </w:r>
-      <w:bookmarkEnd w:id="44"/>
+      <w:bookmarkEnd w:id="46"/>
     </w:p>
     <w:p>
       <w:pPr>
@@ -17013,8 +17098,8 @@
         </w:numPr>
         <w:ind w:left="567" w:hanging="567"/>
       </w:pPr>
-      <w:bookmarkStart w:id="45" w:name="_Toc535531177"/>
-      <w:bookmarkStart w:id="46" w:name="_Toc175368020"/>
+      <w:bookmarkStart w:id="47" w:name="_Toc535531177"/>
+      <w:bookmarkStart w:id="48" w:name="_Toc175368020"/>
       <w:r>
         <w:lastRenderedPageBreak/>
         <w:t>Läh</w:t>
@@ -17022,8 +17107,8 @@
       <w:r>
         <w:t>teet</w:t>
       </w:r>
-      <w:bookmarkEnd w:id="45"/>
-      <w:bookmarkEnd w:id="46"/>
+      <w:bookmarkEnd w:id="47"/>
+      <w:bookmarkEnd w:id="48"/>
     </w:p>
     <w:p>
       <w:pPr>
@@ -17032,7 +17117,7 @@
           <w:lang w:val="fi-FI"/>
         </w:rPr>
       </w:pPr>
-      <w:hyperlink r:id="rId69" w:history="1">
+      <w:hyperlink r:id="rId73" w:history="1">
         <w:r>
           <w:rPr>
             <w:rStyle w:val="Hyperlink"/>
@@ -17055,7 +17140,7 @@
           <w:lang w:val="fi-FI"/>
         </w:rPr>
       </w:pPr>
-      <w:hyperlink r:id="rId70" w:history="1">
+      <w:hyperlink r:id="rId74" w:history="1">
         <w:r>
           <w:rPr>
             <w:rStyle w:val="Hyperlink"/>
@@ -17078,7 +17163,7 @@
           <w:lang w:val="fi-FI"/>
         </w:rPr>
       </w:pPr>
-      <w:hyperlink r:id="rId71" w:history="1">
+      <w:hyperlink r:id="rId75" w:history="1">
         <w:r>
           <w:rPr>
             <w:rStyle w:val="Hyperlink"/>
@@ -17095,19 +17180,19 @@
       </w:r>
     </w:p>
     <w:p>
-      <w:bookmarkStart w:id="47" w:name="_Ref381025873"/>
-      <w:bookmarkStart w:id="48" w:name="_Ref381025428"/>
+      <w:bookmarkStart w:id="49" w:name="_Ref381025873"/>
+      <w:bookmarkStart w:id="50" w:name="_Ref381025428"/>
       <w:r>
         <w:br w:type="page"/>
       </w:r>
-      <w:bookmarkEnd w:id="47"/>
-      <w:bookmarkEnd w:id="48"/>
+      <w:bookmarkEnd w:id="49"/>
+      <w:bookmarkEnd w:id="50"/>
     </w:p>
     <w:p>
       <w:pPr>
         <w:pStyle w:val="Headingnonumbibl"/>
       </w:pPr>
-      <w:bookmarkStart w:id="49" w:name="_Toc535531178"/>
+      <w:bookmarkStart w:id="51" w:name="_Toc535531178"/>
       <w:r>
         <w:lastRenderedPageBreak/>
         <w:t>Liite</w:t>
@@ -17121,7 +17206,7 @@
       <w:r>
         <w:t>: MS Wordin tekstityylien käyttö</w:t>
       </w:r>
-      <w:bookmarkEnd w:id="49"/>
+      <w:bookmarkEnd w:id="51"/>
     </w:p>
     <w:p>
       <w:pPr>
@@ -18011,7 +18096,7 @@
                           <pic:cNvPicPr/>
                         </pic:nvPicPr>
                         <pic:blipFill>
-                          <a:blip r:embed="rId72">
+                          <a:blip r:embed="rId76">
                             <a:extLst>
                               <a:ext uri="{28A0092B-C50C-407E-A947-70E740481C1C}">
                                 <a14:useLocalDpi xmlns:a14="http://schemas.microsoft.com/office/drawing/2010/main" val="0"/>
@@ -18167,7 +18252,7 @@
                           <pic:cNvPicPr/>
                         </pic:nvPicPr>
                         <pic:blipFill>
-                          <a:blip r:embed="rId73">
+                          <a:blip r:embed="rId77">
                             <a:extLst>
                               <a:ext uri="{28A0092B-C50C-407E-A947-70E740481C1C}">
                                 <a14:useLocalDpi xmlns:a14="http://schemas.microsoft.com/office/drawing/2010/main" val="0"/>
@@ -18267,16 +18352,16 @@
                 <w:szCs w:val="22"/>
               </w:rPr>
             </w:pPr>
-            <w:bookmarkStart w:id="50" w:name="_Ref394652862"/>
-            <w:bookmarkStart w:id="51" w:name="_Toc532040188"/>
+            <w:bookmarkStart w:id="52" w:name="_Ref394652862"/>
+            <w:bookmarkStart w:id="53" w:name="_Toc532040188"/>
             <w:r>
               <w:rPr>
                 <w:szCs w:val="22"/>
               </w:rPr>
               <w:t>Tyylit kirjoitusohjeen versioissa 11.3 ja 11.5</w:t>
             </w:r>
-            <w:bookmarkEnd w:id="50"/>
-            <w:bookmarkEnd w:id="51"/>
+            <w:bookmarkEnd w:id="52"/>
+            <w:bookmarkEnd w:id="53"/>
           </w:p>
         </w:tc>
       </w:tr>
@@ -18469,7 +18554,7 @@
       </w:r>
     </w:p>
     <w:sectPr>
-      <w:headerReference w:type="default" r:id="rId74"/>
+      <w:headerReference w:type="default" r:id="rId78"/>
       <w:pgSz w:w="11906" w:h="16838" w:code="9"/>
       <w:pgMar w:top="1418" w:right="1134" w:bottom="1418" w:left="2268" w:header="709" w:footer="709" w:gutter="0"/>
       <w:pgNumType w:start="1"/>
@@ -18707,7 +18792,7 @@
         <v:path o:extrusionok="f" gradientshapeok="t" o:connecttype="rect"/>
         <o:lock v:ext="edit" aspectratio="t"/>
       </v:shapetype>
-      <v:shape id="_x0000_i1071" type="#_x0000_t75" alt="\mathbb{R}" style="width:10.5pt;height:10.5pt;visibility:visible" o:bullet="t">
+      <v:shape id="_x0000_i1107" type="#_x0000_t75" alt="\mathbb{R}" style="width:10.2pt;height:10.2pt;visibility:visible" o:bullet="t">
         <v:imagedata r:id="rId1" o:title="mathbb{R}"/>
       </v:shape>
     </w:pict>
@@ -22820,7 +22905,6 @@
   <w:style w:type="character" w:default="1" w:styleId="DefaultParagraphFont">
     <w:name w:val="Default Paragraph Font"/>
     <w:uiPriority w:val="1"/>
-    <w:semiHidden/>
     <w:unhideWhenUsed/>
   </w:style>
   <w:style w:type="table" w:default="1" w:styleId="TableNormal">

</xml_diff>

<commit_message>
Added text to abstract
</commit_message>
<xml_diff>
--- a/documents/diplomityö_teemu_pöytäniemi.docx
+++ b/documents/diplomityö_teemu_pöytäniemi.docx
@@ -17,7 +17,13 @@
         <w:pStyle w:val="CoverSubtitle"/>
       </w:pPr>
       <w:r>
-        <w:t>Suurten tiedostojen siirto ja talletus eri pilvialustoilla</w:t>
+        <w:t>T</w:t>
+      </w:r>
+      <w:r>
+        <w:t xml:space="preserve">iedostojen siirto ja talletus </w:t>
+      </w:r>
+      <w:r>
+        <w:t>Azure -pilvialustalla</w:t>
       </w:r>
     </w:p>
     <w:p>
@@ -316,7 +322,7 @@
         <w:pStyle w:val="Coverbodytext"/>
       </w:pPr>
       <w:r>
-        <w:t>Mika Välimäki</w:t>
+        <w:t>Tarkastaja: Kari Systa</w:t>
       </w:r>
     </w:p>
     <w:p>
@@ -324,27 +330,7 @@
         <w:pStyle w:val="Coverbodytext"/>
       </w:pPr>
       <w:r>
-        <w:fldChar w:fldCharType="begin"/>
-      </w:r>
-      <w:r>
-        <w:instrText xml:space="preserve"> MACROBUTTON  AcceptAllChangesInDocAndStopTracking [Tarkastaja:] </w:instrText>
-      </w:r>
-      <w:r>
-        <w:fldChar w:fldCharType="end"/>
-      </w:r>
-    </w:p>
-    <w:p>
-      <w:pPr>
-        <w:pStyle w:val="Coverbodytext"/>
-      </w:pPr>
-      <w:r>
-        <w:fldChar w:fldCharType="begin"/>
-      </w:r>
-      <w:r>
-        <w:instrText xml:space="preserve"> MACROBUTTON  AcceptAllChangesInDocAndStopTracking "[Kuukausi Vuosi ]" </w:instrText>
-      </w:r>
-      <w:r>
-        <w:fldChar w:fldCharType="end"/>
+        <w:t>9/202</w:t>
       </w:r>
     </w:p>
     <w:p>
@@ -367,10 +353,13 @@
         <w:t>Teemu Pöytäniemi</w:t>
       </w:r>
       <w:r>
-        <w:t xml:space="preserve">: </w:t>
-      </w:r>
-      <w:r>
-        <w:t>Suurten tiedostojen siirto ja talletus eri pilvialustoilla</w:t>
+        <w:t>: T</w:t>
+      </w:r>
+      <w:r>
+        <w:t xml:space="preserve">iedostojen siirto ja talletus </w:t>
+      </w:r>
+      <w:r>
+        <w:t>Azure -pilvialustalla</w:t>
       </w:r>
     </w:p>
     <w:p>
@@ -405,16 +394,13 @@
         </w:pBdr>
       </w:pPr>
       <w:r>
-        <w:fldChar w:fldCharType="begin"/>
-      </w:r>
-      <w:r>
-        <w:instrText xml:space="preserve"> MACROBUTTON  AcceptAllChangesInDocAndStopTracking "[Kuukausi ]" </w:instrText>
-      </w:r>
-      <w:r>
-        <w:fldChar w:fldCharType="end"/>
-      </w:r>
-      <w:r>
-        <w:t>2021</w:t>
+        <w:t>9/</w:t>
+      </w:r>
+      <w:r>
+        <w:t>202</w:t>
+      </w:r>
+      <w:r>
+        <w:t>4</w:t>
       </w:r>
     </w:p>
     <w:p>
@@ -427,97 +413,179 @@
     </w:p>
     <w:p>
       <w:pPr>
-        <w:pStyle w:val="Abstract"/>
-      </w:pPr>
-      <w:r>
-        <w:t>Tiivistelmä on suppea, 1 sivun mittainen itsenäinen esitys työstä: mikä oli ongelma, mitä tehtiin ja mitä saatiin tulokseksi. Kuvia, kaavioita ja taulukoita ei käytetä tiivistelmässä.</w:t>
-      </w:r>
-    </w:p>
-    <w:p>
-      <w:pPr>
-        <w:pStyle w:val="Abstract"/>
-      </w:pPr>
-      <w:r>
-        <w:t>Laita työn pääkielellä kirjoitettu tiivistelmä ensin ja käännös sen jälkeen. Suomenkieliselle kandidaatintyölle pitää olla myös englanninkielinen nimi arkistointia varten.</w:t>
-      </w:r>
-    </w:p>
-    <w:p>
-      <w:pPr>
-        <w:pStyle w:val="Abstract"/>
-      </w:pPr>
-      <w:r>
-        <w:t>Tässä pohjassa tiivistelmää varten 2 omaa tekstityyppiä: tunnis</w:t>
-      </w:r>
-      <w:r>
-        <w:t>te</w:t>
-      </w:r>
-      <w:r>
-        <w:t xml:space="preserve">tiedoille tyyli CoverBodyText2 ja tiivistelmätekstille Abstract, jossa riviväli on 1.0. Otsikkotyyppi on </w:t>
-      </w:r>
-      <w:r>
-        <w:t>Heading</w:t>
-      </w:r>
-      <w:r>
-        <w:t xml:space="preserve"> (no number), joka tekee automaatt</w:t>
-      </w:r>
-      <w:r>
-        <w:t>i</w:t>
-      </w:r>
-      <w:r>
-        <w:t>sesti sivunvaihdon (Page break before). Samaa otsikkotyyppiä käytetään mm. sisällysluettelossa. Lähdeluettelossa on identtinen tyyppi hieman eri nimellä, jolloin se voidaan poimia sisällysluetteloon. Sivunumeroja varten etusivun lopussa pitää olla Section Break ja tiivistelmän yläotsakkeen (header) asetus Link to Previous pois päältä, ja lisäksi sivunumeron muotoilusta Start at i (eikä Continue).</w:t>
-      </w:r>
-    </w:p>
-    <w:p>
-      <w:pPr>
-        <w:pStyle w:val="AbstractText2"/>
-      </w:pPr>
-    </w:p>
-    <w:p>
-      <w:pPr>
-        <w:pStyle w:val="AbstractText2"/>
-      </w:pPr>
-    </w:p>
-    <w:p>
-      <w:pPr>
-        <w:pStyle w:val="CoverBodytext2"/>
-      </w:pPr>
-      <w:r>
-        <w:t>Avainsanat: Tiivistelmä-tekstin jälkeen.</w:t>
-      </w:r>
-    </w:p>
-    <w:p>
-      <w:pPr>
-        <w:pStyle w:val="CoverBodytext2"/>
-      </w:pPr>
-    </w:p>
-    <w:p>
-      <w:pPr>
-        <w:pStyle w:val="CoverBodytext2"/>
-      </w:pPr>
-    </w:p>
-    <w:p>
-      <w:pPr>
-        <w:pStyle w:val="CoverBodytext2"/>
-      </w:pPr>
-      <w:r>
-        <w:t xml:space="preserve">Tämän julkaisun alkuperäisyys on tarkastettu Turnitin OriginalityCheck </w:t>
-      </w:r>
-      <w:r>
-        <w:t>–</w:t>
-      </w:r>
-      <w:r>
-        <w:t>ohjelmalla</w:t>
-      </w:r>
-      <w:r>
-        <w:t>.</w:t>
-      </w:r>
-    </w:p>
-    <w:p>
-      <w:pPr>
+        <w:ind w:firstLine="0"/>
         <w:jc w:val="left"/>
       </w:pPr>
-      <w:r>
-        <w:br w:type="page"/>
+    </w:p>
+    <w:p>
+      <w:pPr>
+        <w:ind w:firstLine="0"/>
+        <w:jc w:val="left"/>
+      </w:pPr>
+      <w:r>
+        <w:t>Diplomityössä tarkastellaan tiedostojen siirtämistä ja tallentamista Azure -pilvialustalla. Tiedostojen siirtämistä ja talletusta</w:t>
+      </w:r>
+      <w:r>
+        <w:t xml:space="preserve"> t</w:t>
+      </w:r>
+      <w:r>
+        <w:t>ar</w:t>
+      </w:r>
+      <w:r>
+        <w:t>kastellaan</w:t>
+      </w:r>
+      <w:r>
+        <w:t xml:space="preserve"> kolmesta näkökulmasta: kustannu</w:t>
+      </w:r>
+      <w:r>
+        <w:t>kset</w:t>
+      </w:r>
+      <w:r>
+        <w:t>, suorituskyky ja tietoturva.</w:t>
+      </w:r>
+      <w:r>
+        <w:t xml:space="preserve"> Tiedoston siirtämistä vertaillaan eri tiedostonsiirtoprotokollien avulla. Diplotyössä vertaillaan seuraavia suojaamattomia protokollia: HTTP, WebDav, WebSocket sekä FTP. Lisäksi työssä on mukana kaikkien suojaamattomien prokollien suojatut versiot sekä suojattu SFTP- protokolla.</w:t>
+      </w:r>
+      <w:r>
+        <w:t xml:space="preserve"> Tiedostojen talletukseen käytetään </w:t>
+      </w:r>
+      <w:r>
+        <w:t>SQL-tietokantaa, NOSQL-tietokantana, Object Storagea, Block Storagea ja File Storagea. Tietoturvan teoriaosuudessa käsitellään RSA- ja TLS- salausta.</w:t>
+      </w:r>
+    </w:p>
+    <w:p>
+      <w:pPr>
+        <w:ind w:firstLine="0"/>
+        <w:jc w:val="left"/>
+      </w:pPr>
+    </w:p>
+    <w:p>
+      <w:pPr>
+        <w:ind w:firstLine="0"/>
+        <w:jc w:val="left"/>
+      </w:pPr>
+      <w:r>
+        <w:t>Diplotyötä varten pystytettiin testausympäristö Azureen. Azuren virtuaalikoneeseen pystytettin SFTP</w:t>
+      </w:r>
+      <w:r>
+        <w:t>-,</w:t>
+      </w:r>
+      <w:r>
+        <w:t xml:space="preserve"> FTPS</w:t>
+      </w:r>
+      <w:r>
+        <w:t>- ja  WebDav</w:t>
+      </w:r>
+      <w:r>
+        <w:t xml:space="preserve"> </w:t>
+      </w:r>
+      <w:r>
+        <w:t>-</w:t>
+      </w:r>
+      <w:r>
+        <w:t>palvelimet</w:t>
+      </w:r>
+      <w:r>
+        <w:t xml:space="preserve"> tiedonsiirtoa varten</w:t>
+      </w:r>
+      <w:r>
+        <w:t xml:space="preserve">. </w:t>
+      </w:r>
+      <w:r>
+        <w:t>.NET -palvelimen pystytettiin HTTP- ja WebSocket- liikennettä varten. Angularilla tehdyn käyttöliittymän avulla pystyttiin testaamaan HTTP- ja WebSocket liikennettä selaimesta. C#</w:t>
+      </w:r>
+      <w:r>
+        <w:t xml:space="preserve">- </w:t>
+      </w:r>
+      <w:r>
+        <w:t xml:space="preserve"> ja Python </w:t>
+      </w:r>
+      <w:r>
+        <w:t>-</w:t>
+      </w:r>
+      <w:r>
+        <w:t xml:space="preserve">kirjastoja käytettiin testaamaan tiedonsiirtoa eri protokollilla. Tiedostojen tallenmiseen käytettiin Postgress. Tietokantaa, Cosmos- tietokantaa, Azure Blob -tietovarastoa, Azure Files- tietovarastoa sekä </w:t>
+      </w:r>
+      <w:r>
+        <w:t>Azure managed disks</w:t>
+      </w:r>
+      <w:r>
+        <w:t>- tietovarastoa.</w:t>
+      </w:r>
+    </w:p>
+    <w:p>
+      <w:pPr>
+        <w:ind w:firstLine="0"/>
+        <w:jc w:val="left"/>
+      </w:pPr>
+    </w:p>
+    <w:p>
+      <w:pPr>
+        <w:ind w:firstLine="0"/>
+        <w:jc w:val="left"/>
+      </w:pPr>
+      <w:r>
+        <w:t>Kustannusvertailussa vertaillaan Azuren talletusratkaisuiden hintoja</w:t>
+      </w:r>
+      <w:r>
+        <w:t xml:space="preserve"> kolmen eri talletuskoon avulla: 16GB , 245GB ja 1 TB. Talletusratkaisuiden hinnat vaihtelevat merkittävästi. Tiedostojen siirron kustannuksia vertaillaan epäsuorasti siirretyn internet- liikenteen avu</w:t>
+      </w:r>
+      <w:r>
+        <w:t xml:space="preserve">lla. Jokaiselle protokollalle laskettiin </w:t>
+      </w:r>
+      <w:r>
+        <w:t xml:space="preserve">kuinka paljon </w:t>
+      </w:r>
+      <w:r>
+        <w:t xml:space="preserve">ne </w:t>
+      </w:r>
+      <w:r>
+        <w:t>kasvattavat tiedoston kokoa siirrettäessä</w:t>
+      </w:r>
+      <w:r>
+        <w:t>. SFTP- prokolla kasvatti tiedoston kokoa kaikista eniten.</w:t>
+      </w:r>
+    </w:p>
+    <w:p>
+      <w:pPr>
+        <w:ind w:firstLine="0"/>
+        <w:jc w:val="left"/>
+      </w:pPr>
+    </w:p>
+    <w:p>
+      <w:pPr>
+        <w:ind w:firstLine="0"/>
+        <w:jc w:val="left"/>
+      </w:pPr>
+      <w:r>
+        <w:t xml:space="preserve">Tehokkuusvertailussa vertailtiin useaa eri </w:t>
+      </w:r>
+      <w:r>
+        <w:t>asiaa tekemällä useita testejä. Tiedonsiirrossa huomattiin että suojaamttomat protokollat ovat hieman nopeampia, mitä suojatut, mutta erot ovat erittäin pieniä. Tiedostojen talletuksessa huomattiin että Cosmos- tietokanta ei sovellu ollenkaan binnäritiedostojen tallentamiseen.Talletusratkaisut, joita voitiin käyttää sisäverkossa, oli huomattavasti nopeampia kuin ulkoverkossa olevat talletusratkaisut.</w:t>
+      </w:r>
+    </w:p>
+    <w:p>
+      <w:pPr>
+        <w:ind w:firstLine="0"/>
+        <w:jc w:val="left"/>
+      </w:pPr>
+    </w:p>
+    <w:p>
+      <w:pPr>
+        <w:ind w:firstLine="0"/>
+        <w:jc w:val="left"/>
+      </w:pPr>
+      <w:r>
+        <w:t>Tietoturvavertailussa tutkittiin TLS-salausprotokollan tietoturvallisuutta tiedostonsiirrossa sekä vertailtiin tarvittavia palomuuriasetuksia eri siirtoprotokollilla. Azuren pääsynhallin</w:t>
+      </w:r>
+      <w:r>
+        <w:t>nan</w:t>
+      </w:r>
+      <w:r>
+        <w:t xml:space="preserve"> periaatteet käytiin läpi tässä osiossa sekä Azuren talletusrat</w:t>
+      </w:r>
+      <w:r>
+        <w:t>kaisuissa ja pääsynhallinnassa havaitut tietoturvaongelmat. Lopuksi vielä vertailtiin pilvialustoista tehtyjä tietoturvatutkimuksia. Tutkimuksissa havaittiin että suurin syy tietoturvaongelmiin pilvialustoilla kehitetyissä sovelluksissa liittyy inhimillisiin virheisiin ja pilvialustojen tekniset tietoturvaongelmat ovat erittäin harvinaisia.</w:t>
       </w:r>
     </w:p>
     <w:p>
@@ -699,7 +767,35 @@
         <w:rPr>
           <w:lang w:val="en-US"/>
         </w:rPr>
-        <w:t xml:space="preserve"> is for bibliographical information above whereas the rest uses the style Abstract, which has line spacing of 1.0. The style Heading (no number) is used in the frontmatter before actual text and it makes the necessary preceding page break. Similar style is used in the bibliography with slightly different name in order to include it in the table of contents. The title page must end with Section Break to get pages numbered correctly. Moreover, the header on this page turns off the setting Link to Previous and formats the page numbers to Start at 1 (instead of Continue).</w:t>
+        <w:t xml:space="preserve"> is for bibliographical information above whereas the rest uses the style Abstract, which has line spacing of 1.0. The style Heading (no number) is used in the frontmatter before actual </w:t>
+      </w:r>
+      <w:proofErr w:type="gramStart"/>
+      <w:r>
+        <w:rPr>
+          <w:lang w:val="en-US"/>
+        </w:rPr>
+        <w:t>text</w:t>
+      </w:r>
+      <w:proofErr w:type="gramEnd"/>
+      <w:r>
+        <w:rPr>
+          <w:lang w:val="en-US"/>
+        </w:rPr>
+        <w:t xml:space="preserve"> and it makes the necessary preceding page break. Similar style is used in the bibliography with slightly different name </w:t>
+      </w:r>
+      <w:proofErr w:type="gramStart"/>
+      <w:r>
+        <w:rPr>
+          <w:lang w:val="en-US"/>
+        </w:rPr>
+        <w:t>in order to</w:t>
+      </w:r>
+      <w:proofErr w:type="gramEnd"/>
+      <w:r>
+        <w:rPr>
+          <w:lang w:val="en-US"/>
+        </w:rPr>
+        <w:t xml:space="preserve"> include it in the table of contents. The title page must end with Section Break to get pages numbered correctly. Moreover, the header on this page turns off the setting Link to Previous and formats the page numbers to Start at 1 (instead of Continue).</w:t>
       </w:r>
     </w:p>
     <w:p>
@@ -4431,14 +4527,27 @@
       <w:r>
         <w:t xml:space="preserve"> </w:t>
       </w:r>
-      <w:hyperlink r:id="rId13" w:history="1">
-        <w:r>
-          <w:rPr>
-            <w:rStyle w:val="Hyperlink"/>
-          </w:rPr>
-          <w:t>https://www.rfc-editor.org/rfc/rfc9114.txt</w:t>
-        </w:r>
-      </w:hyperlink>
+      <w:r>
+        <w:fldChar w:fldCharType="begin"/>
+      </w:r>
+      <w:r>
+        <w:instrText>HYPERLINK "https://www.rfc-editor.org/rfc/rfc9114.txt"</w:instrText>
+      </w:r>
+      <w:r>
+        <w:fldChar w:fldCharType="separate"/>
+      </w:r>
+      <w:r>
+        <w:rPr>
+          <w:rStyle w:val="Hyperlink"/>
+        </w:rPr>
+        <w:t>https://www.rfc-editor.org/rfc/rfc9114.txt</w:t>
+      </w:r>
+      <w:r>
+        <w:rPr>
+          <w:rStyle w:val="Hyperlink"/>
+        </w:rPr>
+        <w:fldChar w:fldCharType="end"/>
+      </w:r>
       <w:r>
         <w:t xml:space="preserve"> </w:t>
       </w:r>
@@ -4511,7 +4620,21 @@
         <w:rPr>
           <w:lang w:val="en-US"/>
         </w:rPr>
-        <w:t xml:space="preserve"> on HTTP:n </w:t>
+        <w:t xml:space="preserve"> on </w:t>
+      </w:r>
+      <w:proofErr w:type="gramStart"/>
+      <w:r>
+        <w:rPr>
+          <w:lang w:val="en-US"/>
+        </w:rPr>
+        <w:t>HTTP:n</w:t>
+      </w:r>
+      <w:proofErr w:type="gramEnd"/>
+      <w:r>
+        <w:rPr>
+          <w:lang w:val="en-US"/>
+        </w:rPr>
+        <w:t xml:space="preserve"> </w:t>
       </w:r>
       <w:proofErr w:type="spellStart"/>
       <w:r>
@@ -4568,7 +4691,7 @@
       <w:pPr>
         <w:pStyle w:val="BodyText1"/>
       </w:pPr>
-      <w:hyperlink r:id="rId14" w:history="1">
+      <w:hyperlink r:id="rId13" w:history="1">
         <w:r>
           <w:rPr>
             <w:rStyle w:val="Hyperlink"/>
@@ -4579,7 +4702,7 @@
       <w:r>
         <w:t xml:space="preserve"> </w:t>
       </w:r>
-      <w:hyperlink r:id="rId15" w:history="1">
+      <w:hyperlink r:id="rId14" w:history="1">
         <w:r>
           <w:rPr>
             <w:rStyle w:val="Hyperlink"/>
@@ -4622,7 +4745,7 @@
                     </pic:cNvPicPr>
                   </pic:nvPicPr>
                   <pic:blipFill>
-                    <a:blip r:embed="rId16">
+                    <a:blip r:embed="rId15">
                       <a:extLst>
                         <a:ext uri="{28A0092B-C50C-407E-A947-70E740481C1C}">
                           <a14:useLocalDpi xmlns:a14="http://schemas.microsoft.com/office/drawing/2010/main" val="0"/>
@@ -4718,7 +4841,7 @@
                     </pic:cNvPicPr>
                   </pic:nvPicPr>
                   <pic:blipFill>
-                    <a:blip r:embed="rId17">
+                    <a:blip r:embed="rId16">
                       <a:extLst>
                         <a:ext uri="{28A0092B-C50C-407E-A947-70E740481C1C}">
                           <a14:useLocalDpi xmlns:a14="http://schemas.microsoft.com/office/drawing/2010/main" val="0"/>
@@ -5215,7 +5338,7 @@
                     </pic:cNvPicPr>
                   </pic:nvPicPr>
                   <pic:blipFill>
-                    <a:blip r:embed="rId18">
+                    <a:blip r:embed="rId17">
                       <a:extLst>
                         <a:ext uri="{28A0092B-C50C-407E-A947-70E740481C1C}">
                           <a14:useLocalDpi xmlns:a14="http://schemas.microsoft.com/office/drawing/2010/main" val="0"/>
@@ -6037,7 +6160,7 @@
                     </pic:cNvPicPr>
                   </pic:nvPicPr>
                   <pic:blipFill>
-                    <a:blip r:embed="rId19">
+                    <a:blip r:embed="rId18">
                       <a:extLst>
                         <a:ext uri="{28A0092B-C50C-407E-A947-70E740481C1C}">
                           <a14:useLocalDpi xmlns:a14="http://schemas.microsoft.com/office/drawing/2010/main" val="0"/>
@@ -6901,7 +7024,7 @@
                     </pic:cNvPicPr>
                   </pic:nvPicPr>
                   <pic:blipFill>
-                    <a:blip r:embed="rId20">
+                    <a:blip r:embed="rId19">
                       <a:extLst>
                         <a:ext uri="{28A0092B-C50C-407E-A947-70E740481C1C}">
                           <a14:useLocalDpi xmlns:a14="http://schemas.microsoft.com/office/drawing/2010/main" val="0"/>
@@ -7200,7 +7323,7 @@
                     </pic:cNvPicPr>
                   </pic:nvPicPr>
                   <pic:blipFill>
-                    <a:blip r:embed="rId21">
+                    <a:blip r:embed="rId20">
                       <a:extLst>
                         <a:ext uri="{28A0092B-C50C-407E-A947-70E740481C1C}">
                           <a14:useLocalDpi xmlns:a14="http://schemas.microsoft.com/office/drawing/2010/main" val="0"/>
@@ -7557,7 +7680,7 @@
                     </pic:cNvPicPr>
                   </pic:nvPicPr>
                   <pic:blipFill>
-                    <a:blip r:embed="rId22">
+                    <a:blip r:embed="rId21">
                       <a:extLst>
                         <a:ext uri="{28A0092B-C50C-407E-A947-70E740481C1C}">
                           <a14:useLocalDpi xmlns:a14="http://schemas.microsoft.com/office/drawing/2010/main" val="0"/>
@@ -7770,7 +7893,7 @@
                     </pic:cNvPicPr>
                   </pic:nvPicPr>
                   <pic:blipFill>
-                    <a:blip r:embed="rId23">
+                    <a:blip r:embed="rId22">
                       <a:extLst>
                         <a:ext uri="{28A0092B-C50C-407E-A947-70E740481C1C}">
                           <a14:useLocalDpi xmlns:a14="http://schemas.microsoft.com/office/drawing/2010/main" val="0"/>
@@ -8198,7 +8321,7 @@
                     </pic:cNvPicPr>
                   </pic:nvPicPr>
                   <pic:blipFill>
-                    <a:blip r:embed="rId24">
+                    <a:blip r:embed="rId23">
                       <a:extLst>
                         <a:ext uri="{28A0092B-C50C-407E-A947-70E740481C1C}">
                           <a14:useLocalDpi xmlns:a14="http://schemas.microsoft.com/office/drawing/2010/main" val="0"/>
@@ -9310,7 +9433,7 @@
       <w:r>
         <w:t xml:space="preserve">.  </w:t>
       </w:r>
-      <w:hyperlink r:id="rId25" w:history="1">
+      <w:hyperlink r:id="rId24" w:history="1">
         <w:r>
           <w:rPr>
             <w:rStyle w:val="Hyperlink"/>
@@ -9741,7 +9864,7 @@
           <w:rFonts w:eastAsiaTheme="minorEastAsia"/>
         </w:rPr>
       </w:pPr>
-      <w:hyperlink r:id="rId26" w:history="1">
+      <w:hyperlink r:id="rId25" w:history="1">
         <w:r>
           <w:rPr>
             <w:rStyle w:val="Hyperlink"/>
@@ -9756,7 +9879,7 @@
         </w:rPr>
         <w:t xml:space="preserve"> </w:t>
       </w:r>
-      <w:hyperlink r:id="rId27" w:history="1">
+      <w:hyperlink r:id="rId26" w:history="1">
         <w:r>
           <w:rPr>
             <w:rStyle w:val="Hyperlink"/>
@@ -10184,7 +10307,7 @@
                     </pic:cNvPicPr>
                   </pic:nvPicPr>
                   <pic:blipFill>
-                    <a:blip r:embed="rId28">
+                    <a:blip r:embed="rId27">
                       <a:extLst>
                         <a:ext uri="{28A0092B-C50C-407E-A947-70E740481C1C}">
                           <a14:useLocalDpi xmlns:a14="http://schemas.microsoft.com/office/drawing/2010/main" val="0"/>
@@ -10353,7 +10476,7 @@
         </w:rPr>
         <w:t xml:space="preserve"> </w:t>
       </w:r>
-      <w:hyperlink r:id="rId29" w:history="1">
+      <w:hyperlink r:id="rId28" w:history="1">
         <w:r>
           <w:rPr>
             <w:rStyle w:val="Hyperlink"/>
@@ -10368,7 +10491,7 @@
         </w:rPr>
         <w:t xml:space="preserve"> </w:t>
       </w:r>
-      <w:hyperlink r:id="rId30" w:history="1">
+      <w:hyperlink r:id="rId29" w:history="1">
         <w:r>
           <w:rPr>
             <w:rStyle w:val="Hyperlink"/>
@@ -10383,7 +10506,7 @@
         </w:rPr>
         <w:t xml:space="preserve"> </w:t>
       </w:r>
-      <w:hyperlink r:id="rId31" w:history="1">
+      <w:hyperlink r:id="rId30" w:history="1">
         <w:r>
           <w:rPr>
             <w:rStyle w:val="Hyperlink"/>
@@ -10525,7 +10648,7 @@
                     </pic:cNvPicPr>
                   </pic:nvPicPr>
                   <pic:blipFill>
-                    <a:blip r:embed="rId32">
+                    <a:blip r:embed="rId31">
                       <a:extLst>
                         <a:ext uri="{28A0092B-C50C-407E-A947-70E740481C1C}">
                           <a14:useLocalDpi xmlns:a14="http://schemas.microsoft.com/office/drawing/2010/main" val="0"/>
@@ -11134,7 +11257,7 @@
                     </pic:cNvPicPr>
                   </pic:nvPicPr>
                   <pic:blipFill>
-                    <a:blip r:embed="rId33">
+                    <a:blip r:embed="rId32">
                       <a:extLst>
                         <a:ext uri="{28A0092B-C50C-407E-A947-70E740481C1C}">
                           <a14:useLocalDpi xmlns:a14="http://schemas.microsoft.com/office/drawing/2010/main" val="0"/>
@@ -11405,7 +11528,7 @@
                     </pic:cNvPicPr>
                   </pic:nvPicPr>
                   <pic:blipFill>
-                    <a:blip r:embed="rId34">
+                    <a:blip r:embed="rId33">
                       <a:extLst>
                         <a:ext uri="{28A0092B-C50C-407E-A947-70E740481C1C}">
                           <a14:useLocalDpi xmlns:a14="http://schemas.microsoft.com/office/drawing/2010/main" val="0"/>
@@ -11911,7 +12034,7 @@
       <w:pPr>
         <w:pStyle w:val="BodyText1"/>
       </w:pPr>
-      <w:hyperlink r:id="rId35" w:history="1">
+      <w:hyperlink r:id="rId34" w:history="1">
         <w:r>
           <w:rPr>
             <w:rStyle w:val="Hyperlink"/>
@@ -12006,7 +12129,7 @@
       <w:pPr>
         <w:pStyle w:val="BodyText1"/>
       </w:pPr>
-      <w:hyperlink r:id="rId36" w:history="1">
+      <w:hyperlink r:id="rId35" w:history="1">
         <w:r>
           <w:rPr>
             <w:rStyle w:val="Hyperlink"/>
@@ -12017,7 +12140,7 @@
       <w:r>
         <w:t xml:space="preserve">  </w:t>
       </w:r>
-      <w:hyperlink r:id="rId37" w:history="1">
+      <w:hyperlink r:id="rId36" w:history="1">
         <w:r>
           <w:rPr>
             <w:rStyle w:val="Hyperlink"/>
@@ -12074,7 +12197,7 @@
       <w:r>
         <w:t xml:space="preserve"> </w:t>
       </w:r>
-      <w:hyperlink r:id="rId38" w:history="1">
+      <w:hyperlink r:id="rId37" w:history="1">
         <w:r>
           <w:rPr>
             <w:rStyle w:val="Hyperlink"/>
@@ -12126,7 +12249,7 @@
       <w:r>
         <w:t xml:space="preserve"> </w:t>
       </w:r>
-      <w:hyperlink r:id="rId39" w:history="1">
+      <w:hyperlink r:id="rId38" w:history="1">
         <w:r>
           <w:rPr>
             <w:rStyle w:val="Hyperlink"/>
@@ -12137,7 +12260,7 @@
       <w:r>
         <w:t xml:space="preserve">  </w:t>
       </w:r>
-      <w:hyperlink r:id="rId40" w:history="1">
+      <w:hyperlink r:id="rId39" w:history="1">
         <w:r>
           <w:rPr>
             <w:rStyle w:val="Hyperlink"/>
@@ -13880,6 +14003,69 @@
                 <pic:pic xmlns:pic="http://schemas.openxmlformats.org/drawingml/2006/picture">
                   <pic:nvPicPr>
                     <pic:cNvPr id="36219263" name="Picture 1" descr="A graph of different colored bars&#10;&#10;Description automatically generated"/>
+                    <pic:cNvPicPr>
+                      <a:picLocks noChangeAspect="1" noChangeArrowheads="1"/>
+                    </pic:cNvPicPr>
+                  </pic:nvPicPr>
+                  <pic:blipFill>
+                    <a:blip r:embed="rId40">
+                      <a:extLst>
+                        <a:ext uri="{28A0092B-C50C-407E-A947-70E740481C1C}">
+                          <a14:useLocalDpi xmlns:a14="http://schemas.microsoft.com/office/drawing/2010/main" val="0"/>
+                        </a:ext>
+                      </a:extLst>
+                    </a:blip>
+                    <a:srcRect/>
+                    <a:stretch>
+                      <a:fillRect/>
+                    </a:stretch>
+                  </pic:blipFill>
+                  <pic:spPr bwMode="auto">
+                    <a:xfrm>
+                      <a:off x="0" y="0"/>
+                      <a:ext cx="5400040" cy="4054475"/>
+                    </a:xfrm>
+                    <a:prstGeom prst="rect">
+                      <a:avLst/>
+                    </a:prstGeom>
+                    <a:noFill/>
+                    <a:ln>
+                      <a:noFill/>
+                    </a:ln>
+                  </pic:spPr>
+                </pic:pic>
+              </a:graphicData>
+            </a:graphic>
+          </wp:inline>
+        </w:drawing>
+      </w:r>
+    </w:p>
+    <w:p>
+      <w:pPr>
+        <w:pStyle w:val="BodyText1"/>
+      </w:pPr>
+    </w:p>
+    <w:p>
+      <w:pPr>
+        <w:pStyle w:val="BodyText1"/>
+      </w:pPr>
+      <w:r>
+        <w:rPr>
+          <w:noProof/>
+        </w:rPr>
+        <w:drawing>
+          <wp:inline distT="0" distB="0" distL="0" distR="0" wp14:anchorId="6CFD170C" wp14:editId="206C0642">
+            <wp:extent cx="5400040" cy="4054475"/>
+            <wp:effectExtent l="0" t="0" r="0" b="0"/>
+            <wp:docPr id="190073973" name="Picture 2" descr="A graph of different colored bars&#10;&#10;Description automatically generated"/>
+            <wp:cNvGraphicFramePr>
+              <a:graphicFrameLocks xmlns:a="http://schemas.openxmlformats.org/drawingml/2006/main" noChangeAspect="1"/>
+            </wp:cNvGraphicFramePr>
+            <a:graphic xmlns:a="http://schemas.openxmlformats.org/drawingml/2006/main">
+              <a:graphicData uri="http://schemas.openxmlformats.org/drawingml/2006/picture">
+                <pic:pic xmlns:pic="http://schemas.openxmlformats.org/drawingml/2006/picture">
+                  <pic:nvPicPr>
+                    <pic:cNvPr id="190073973" name="Picture 2" descr="A graph of different colored bars&#10;&#10;Description automatically generated"/>
                     <pic:cNvPicPr>
                       <a:picLocks noChangeAspect="1" noChangeArrowheads="1"/>
                     </pic:cNvPicPr>
@@ -13921,20 +14107,228 @@
       <w:pPr>
         <w:pStyle w:val="BodyText1"/>
       </w:pPr>
+      <w:r>
+        <w:lastRenderedPageBreak/>
+        <w:t xml:space="preserve">1 M tiedosto </w:t>
+      </w:r>
+      <w:r>
+        <w:t>kasvaa</w:t>
+      </w:r>
+      <w:r>
+        <w:t xml:space="preserve"> hieman enemmän</w:t>
+      </w:r>
+      <w:r>
+        <w:t xml:space="preserve"> siirtäessä kuin suurempi 200 M tiedosto kaikilla muilla protokollilla, paitsi FTP:llä jolla se pysyy</w:t>
+      </w:r>
+      <w:r>
+        <w:t xml:space="preserve"> melkein</w:t>
+      </w:r>
+      <w:r>
+        <w:t xml:space="preserve"> samana.</w:t>
+      </w:r>
+      <w:r>
+        <w:t xml:space="preserve"> </w:t>
+      </w:r>
+      <w:r>
+        <w:t xml:space="preserve"> 1M </w:t>
+      </w:r>
+      <w:r>
+        <w:t>tiedoston</w:t>
+      </w:r>
+      <w:r>
+        <w:t xml:space="preserve"> kasvuprosentti on </w:t>
+      </w:r>
+      <w:r>
+        <w:t xml:space="preserve">3.7 </w:t>
+      </w:r>
+      <w:r>
+        <w:t>-</w:t>
+      </w:r>
+      <w:r>
+        <w:t xml:space="preserve"> 6.7 %</w:t>
+      </w:r>
+      <w:r>
+        <w:t xml:space="preserve"> välillä </w:t>
+      </w:r>
+      <w:r>
+        <w:t>ja 200 M tiedoston 4.0 - 4.7 % välillä.</w:t>
+      </w:r>
+      <w:r>
+        <w:t xml:space="preserve"> SFTP kasvaa eniten kummallakin tiedostokoolla. FTP kasvaa vähiten pienemmällä tiedostolla ja WebSocket puolestaan isommalla tiedostolla. Salatut protokollat kasvavat kaikista eniten isommolla tiedostolla ja pienemmällä tiedostolla SFTP ja HTTPS kasvavat eniten, mutta </w:t>
+      </w:r>
+      <w:r>
+        <w:t xml:space="preserve">FTPS kasvaa vähemmän kuin salaamattomat HTTP tai WebSocket. Pienellä tiedostolla kasvuun vaikuttaa enemmän esimerkiksi protokollan yhteydenavaus  ja käyttäjänhallinan prosessit. Esimerkiksi HTTP protokollaa </w:t>
+      </w:r>
+      <w:r>
+        <w:t>kasvattaa HTTP -pyynnön vastaus. Pienemmällä tiedostokoolla tämä vastaus on noin 1% tiedoston koosta.</w:t>
+      </w:r>
     </w:p>
     <w:p>
       <w:pPr>
         <w:pStyle w:val="BodyText1"/>
       </w:pPr>
+    </w:p>
+    <w:p>
+      <w:pPr>
+        <w:pStyle w:val="BodyText1"/>
+      </w:pPr>
+      <w:r>
+        <w:t>[</w:t>
+      </w:r>
+      <w:r>
+        <w:t>https://www.forbes.com/advisor/business/software/what-is-pcap/</w:t>
+      </w:r>
+      <w:r>
+        <w:t>]</w:t>
+      </w:r>
+    </w:p>
+    <w:p>
+      <w:pPr>
+        <w:pStyle w:val="Heading2"/>
+      </w:pPr>
+      <w:bookmarkStart w:id="33" w:name="_Toc175368017"/>
+      <w:r>
+        <w:t>T</w:t>
+      </w:r>
+      <w:r>
+        <w:t>ehokkuusvertailu</w:t>
+      </w:r>
+      <w:bookmarkEnd w:id="33"/>
+    </w:p>
+    <w:p>
+      <w:pPr>
+        <w:pStyle w:val="BodyText1"/>
+      </w:pPr>
+      <w:r>
+        <w:fldChar w:fldCharType="begin"/>
+      </w:r>
+      <w:r>
+        <w:instrText xml:space="preserve"> REF _Ref115924351 \h </w:instrText>
+      </w:r>
+      <w:r>
+        <w:fldChar w:fldCharType="separate"/>
+      </w:r>
+      <w:r>
+        <w:t xml:space="preserve">Kuva </w:t>
+      </w:r>
       <w:r>
         <w:rPr>
           <w:noProof/>
         </w:rPr>
+        <w:t>12</w:t>
+      </w:r>
+      <w:r>
+        <w:fldChar w:fldCharType="end"/>
+      </w:r>
+      <w:r>
+        <w:t xml:space="preserve"> esittää</w:t>
+      </w:r>
+      <w:r>
+        <w:t xml:space="preserve"> FTP</w:t>
+      </w:r>
+      <w:r>
+        <w:t>-</w:t>
+      </w:r>
+      <w:r>
+        <w:t>, FTPS</w:t>
+      </w:r>
+      <w:r>
+        <w:t>-</w:t>
+      </w:r>
+      <w:r>
+        <w:t xml:space="preserve"> sekä SFTP</w:t>
+      </w:r>
+      <w:r>
+        <w:t>-</w:t>
+      </w:r>
+      <w:r>
+        <w:t>latausten latausaikojen tulokset Python</w:t>
+      </w:r>
+      <w:r>
+        <w:t>-</w:t>
+      </w:r>
+      <w:r>
+        <w:t xml:space="preserve"> ja C#</w:t>
+      </w:r>
+      <w:r>
+        <w:t>-</w:t>
+      </w:r>
+      <w:r>
+        <w:t xml:space="preserve">kirjastoilla toteutettuna. </w:t>
+      </w:r>
+      <w:r>
+        <w:t>Kuvasta nähdään että SFTP on selvästi FTPtä ja FTPStä hitaampi molemmilla ohjelmointikielillä suurimmilla tiedost</w:t>
+      </w:r>
+      <w:r>
+        <w:t>oilla</w:t>
+      </w:r>
+      <w:r>
+        <w:t>. Pienellä tiedostokoolla SFTP ei ole hitaampi kuin FTP tai FTPS, mutta ero kasvaa voimakkaasti kun tiedoston koko kasvaa.</w:t>
+      </w:r>
+      <w:r>
+        <w:t xml:space="preserve"> </w:t>
+      </w:r>
+      <w:r>
+        <w:t>Python koodissa SFTP</w:t>
+      </w:r>
+      <w:r>
+        <w:t>:n</w:t>
+      </w:r>
+      <w:r>
+        <w:t xml:space="preserve"> suorituskyky on selvästi huonompi, </w:t>
+      </w:r>
+      <w:r>
+        <w:t>kuin mitä</w:t>
+      </w:r>
+      <w:r>
+        <w:t xml:space="preserve"> C#</w:t>
+      </w:r>
+      <w:r>
+        <w:t>-</w:t>
+      </w:r>
+      <w:r>
+        <w:t>koodilla on, mutta FTP</w:t>
+      </w:r>
+      <w:r>
+        <w:t>-</w:t>
+      </w:r>
+      <w:r>
+        <w:t xml:space="preserve"> ja FTPS</w:t>
+      </w:r>
+      <w:r>
+        <w:t>-</w:t>
+      </w:r>
+      <w:r>
+        <w:t>latausten kohdalla ohjelmointiielellä ei ole merkitystä.</w:t>
+      </w:r>
+      <w:r>
+        <w:t xml:space="preserve"> FTP ja FTPS suorituskyvyt eroavat toisistaan vain vähän. Pienillä tiedostoilla FTP on hieman nopeampi koska aloitusprosessi on </w:t>
+      </w:r>
+      <w:r>
+        <w:t>lyhyempi</w:t>
+      </w:r>
+      <w:r>
+        <w:t>,</w:t>
+      </w:r>
+      <w:r>
+        <w:t xml:space="preserve"> koska yhteyttä ei  salata.</w:t>
+      </w:r>
+    </w:p>
+    <w:p>
+      <w:pPr>
+        <w:pStyle w:val="BodyText1"/>
+        <w:keepNext/>
+      </w:pPr>
+      <w:r>
+        <w:rPr>
+          <w:noProof/>
+        </w:rPr>
+        <w:lastRenderedPageBreak/>
         <w:drawing>
-          <wp:inline distT="0" distB="0" distL="0" distR="0" wp14:anchorId="6CFD170C" wp14:editId="206C0642">
-            <wp:extent cx="5400040" cy="4054475"/>
+          <wp:inline distT="0" distB="0" distL="0" distR="0" wp14:anchorId="0C81FCE9" wp14:editId="36C3D069">
+            <wp:extent cx="5400040" cy="2826385"/>
             <wp:effectExtent l="0" t="0" r="0" b="0"/>
-            <wp:docPr id="190073973" name="Picture 2" descr="A graph of different colored bars&#10;&#10;Description automatically generated"/>
+            <wp:docPr id="11" name="Picture 11" descr="Chart, line chart&#10;&#10;Description automatically generated"/>
             <wp:cNvGraphicFramePr>
               <a:graphicFrameLocks xmlns:a="http://schemas.openxmlformats.org/drawingml/2006/main" noChangeAspect="1"/>
             </wp:cNvGraphicFramePr>
@@ -13942,13 +14336,170 @@
               <a:graphicData uri="http://schemas.openxmlformats.org/drawingml/2006/picture">
                 <pic:pic xmlns:pic="http://schemas.openxmlformats.org/drawingml/2006/picture">
                   <pic:nvPicPr>
-                    <pic:cNvPr id="190073973" name="Picture 2" descr="A graph of different colored bars&#10;&#10;Description automatically generated"/>
+                    <pic:cNvPr id="11" name="Picture 11" descr="Chart, line chart&#10;&#10;Description automatically generated"/>
                     <pic:cNvPicPr>
                       <a:picLocks noChangeAspect="1" noChangeArrowheads="1"/>
                     </pic:cNvPicPr>
                   </pic:nvPicPr>
                   <pic:blipFill>
                     <a:blip r:embed="rId42">
+                      <a:extLst>
+                        <a:ext uri="{28A0092B-C50C-407E-A947-70E740481C1C}">
+                          <a14:useLocalDpi xmlns:a14="http://schemas.microsoft.com/office/drawing/2010/main" val="0"/>
+                        </a:ext>
+                      </a:extLst>
+                    </a:blip>
+                    <a:srcRect/>
+                    <a:stretch>
+                      <a:fillRect/>
+                    </a:stretch>
+                  </pic:blipFill>
+                  <pic:spPr bwMode="auto">
+                    <a:xfrm>
+                      <a:off x="0" y="0"/>
+                      <a:ext cx="5400040" cy="2826385"/>
+                    </a:xfrm>
+                    <a:prstGeom prst="rect">
+                      <a:avLst/>
+                    </a:prstGeom>
+                    <a:noFill/>
+                    <a:ln>
+                      <a:noFill/>
+                    </a:ln>
+                  </pic:spPr>
+                </pic:pic>
+              </a:graphicData>
+            </a:graphic>
+          </wp:inline>
+        </w:drawing>
+      </w:r>
+    </w:p>
+    <w:p>
+      <w:pPr>
+        <w:pStyle w:val="Caption"/>
+      </w:pPr>
+      <w:bookmarkStart w:id="34" w:name="_Ref115924351"/>
+      <w:bookmarkStart w:id="35" w:name="_Ref108977386"/>
+      <w:r>
+        <w:t xml:space="preserve">Kuva </w:t>
+      </w:r>
+      <w:r>
+        <w:fldChar w:fldCharType="begin"/>
+      </w:r>
+      <w:r>
+        <w:instrText xml:space="preserve"> SEQ Kuva \* ARABIC </w:instrText>
+      </w:r>
+      <w:r>
+        <w:fldChar w:fldCharType="separate"/>
+      </w:r>
+      <w:r>
+        <w:rPr>
+          <w:noProof/>
+        </w:rPr>
+        <w:t>13</w:t>
+      </w:r>
+      <w:r>
+        <w:rPr>
+          <w:noProof/>
+        </w:rPr>
+        <w:fldChar w:fldCharType="end"/>
+      </w:r>
+      <w:bookmarkEnd w:id="34"/>
+      <w:r>
+        <w:t xml:space="preserve"> FTP, FTPS ja SFTP latausten tulokset</w:t>
+      </w:r>
+      <w:bookmarkEnd w:id="35"/>
+    </w:p>
+    <w:p>
+      <w:pPr>
+        <w:pStyle w:val="BodyText1"/>
+      </w:pPr>
+      <w:r>
+        <w:fldChar w:fldCharType="begin"/>
+      </w:r>
+      <w:r>
+        <w:instrText xml:space="preserve"> REF _Ref115924397 \h </w:instrText>
+      </w:r>
+      <w:r>
+        <w:fldChar w:fldCharType="separate"/>
+      </w:r>
+      <w:r>
+        <w:t xml:space="preserve">Kuva </w:t>
+      </w:r>
+      <w:r>
+        <w:rPr>
+          <w:noProof/>
+        </w:rPr>
+        <w:t>13</w:t>
+      </w:r>
+      <w:r>
+        <w:fldChar w:fldCharType="end"/>
+      </w:r>
+      <w:r>
+        <w:t xml:space="preserve"> esittää</w:t>
+      </w:r>
+      <w:r>
+        <w:t xml:space="preserve"> HTTP latauksien latausajat</w:t>
+      </w:r>
+      <w:r>
+        <w:t>. Latausten pyynnön koko on esitetty x-akselilla ja latausaika on esitetty y-akselilla. Pylväide</w:t>
+      </w:r>
+      <w:r>
+        <w:t>n</w:t>
+      </w:r>
+      <w:r>
+        <w:t xml:space="preserve"> väri puolestaan merkitsee eri pyynnön koodausta</w:t>
+      </w:r>
+      <w:r>
+        <w:t xml:space="preserve">.  </w:t>
+      </w:r>
+      <w:r>
+        <w:t xml:space="preserve">Kuvaajasta näkee selvästi että pyynnön koon suurentuessa latausaika pienenee </w:t>
+      </w:r>
+      <w:r>
+        <w:t xml:space="preserve">erittäin voimakkaasti kaikilla koodauksilla. Pienempi pyynnön koko aiheittaa useampia pyyntöjä </w:t>
+      </w:r>
+      <w:r>
+        <w:t>palvelimelle, joka hidastaa latausta merkittävästi.  5 kB</w:t>
+      </w:r>
+      <w:r>
+        <w:t>:n</w:t>
+      </w:r>
+      <w:r>
+        <w:t xml:space="preserve"> kok</w:t>
+      </w:r>
+      <w:r>
+        <w:t xml:space="preserve">osilla pyynnöillä hitain koodaus on base64, vaikka teoriassa array on kaikista hitain koska se kasvattaa eniten siirrettävän datan kokoa. </w:t>
+      </w:r>
+    </w:p>
+    <w:p>
+      <w:pPr>
+        <w:keepNext/>
+      </w:pPr>
+      <w:r>
+        <w:rPr>
+          <w:noProof/>
+        </w:rPr>
+        <w:lastRenderedPageBreak/>
+        <w:drawing>
+          <wp:inline distT="0" distB="0" distL="0" distR="0" wp14:anchorId="52A1214B" wp14:editId="68195301">
+            <wp:extent cx="5400040" cy="4054475"/>
+            <wp:effectExtent l="0" t="0" r="0" b="3175"/>
+            <wp:docPr id="12" name="Picture 12" descr="Chart, bar chart&#10;&#10;Description automatically generated"/>
+            <wp:cNvGraphicFramePr>
+              <a:graphicFrameLocks xmlns:a="http://schemas.openxmlformats.org/drawingml/2006/main" noChangeAspect="1"/>
+            </wp:cNvGraphicFramePr>
+            <a:graphic xmlns:a="http://schemas.openxmlformats.org/drawingml/2006/main">
+              <a:graphicData uri="http://schemas.openxmlformats.org/drawingml/2006/picture">
+                <pic:pic xmlns:pic="http://schemas.openxmlformats.org/drawingml/2006/picture">
+                  <pic:nvPicPr>
+                    <pic:cNvPr id="12" name="Picture 12" descr="Chart, bar chart&#10;&#10;Description automatically generated"/>
+                    <pic:cNvPicPr>
+                      <a:picLocks noChangeAspect="1" noChangeArrowheads="1"/>
+                    </pic:cNvPicPr>
+                  </pic:nvPicPr>
+                  <pic:blipFill>
+                    <a:blip r:embed="rId43">
                       <a:extLst>
                         <a:ext uri="{28A0092B-C50C-407E-A947-70E740481C1C}">
                           <a14:useLocalDpi xmlns:a14="http://schemas.microsoft.com/office/drawing/2010/main" val="0"/>
@@ -13982,219 +14533,126 @@
     </w:p>
     <w:p>
       <w:pPr>
+        <w:pStyle w:val="Caption"/>
+      </w:pPr>
+      <w:bookmarkStart w:id="36" w:name="_Ref115924397"/>
+      <w:r>
+        <w:t xml:space="preserve">Kuva </w:t>
+      </w:r>
+      <w:r>
+        <w:fldChar w:fldCharType="begin"/>
+      </w:r>
+      <w:r>
+        <w:instrText xml:space="preserve"> SEQ Kuva \* ARABIC </w:instrText>
+      </w:r>
+      <w:r>
+        <w:fldChar w:fldCharType="separate"/>
+      </w:r>
+      <w:r>
+        <w:rPr>
+          <w:noProof/>
+        </w:rPr>
+        <w:t>14</w:t>
+      </w:r>
+      <w:r>
+        <w:rPr>
+          <w:noProof/>
+        </w:rPr>
+        <w:fldChar w:fldCharType="end"/>
+      </w:r>
+      <w:bookmarkEnd w:id="36"/>
+      <w:r>
+        <w:t xml:space="preserve"> HTTP-latausten latausajat</w:t>
+      </w:r>
+    </w:p>
+    <w:p/>
+    <w:p>
+      <w:pPr>
+        <w:ind w:firstLine="0"/>
+      </w:pPr>
+    </w:p>
+    <w:p>
+      <w:pPr>
+        <w:ind w:firstLine="0"/>
+      </w:pPr>
+    </w:p>
+    <w:p>
+      <w:pPr>
         <w:pStyle w:val="BodyText1"/>
       </w:pPr>
       <w:r>
-        <w:lastRenderedPageBreak/>
-        <w:t xml:space="preserve">1 M tiedosto </w:t>
-      </w:r>
-      <w:r>
-        <w:t>kasvaa</w:t>
-      </w:r>
-      <w:r>
-        <w:t xml:space="preserve"> hieman enemmän</w:t>
-      </w:r>
-      <w:r>
-        <w:t xml:space="preserve"> siirtäessä kuin suurempi 200 M tiedosto kaikilla muilla protokollilla, paitsi FTP:llä jolla se pysyy</w:t>
-      </w:r>
-      <w:r>
-        <w:t xml:space="preserve"> melkein</w:t>
-      </w:r>
-      <w:r>
-        <w:t xml:space="preserve"> samana.</w:t>
+        <w:fldChar w:fldCharType="begin"/>
+      </w:r>
+      <w:r>
+        <w:instrText xml:space="preserve"> REF _Ref115923720 \h </w:instrText>
+      </w:r>
+      <w:r>
+        <w:fldChar w:fldCharType="separate"/>
+      </w:r>
+      <w:r>
+        <w:t xml:space="preserve">Kuva </w:t>
+      </w:r>
+      <w:r>
+        <w:rPr>
+          <w:noProof/>
+        </w:rPr>
+        <w:t>14</w:t>
+      </w:r>
+      <w:r>
+        <w:fldChar w:fldCharType="end"/>
+      </w:r>
+      <w:r>
+        <w:t xml:space="preserve"> esittä </w:t>
+      </w:r>
+      <w:r>
+        <w:t xml:space="preserve">HTTP -latausten </w:t>
+      </w:r>
+      <w:r>
+        <w:t xml:space="preserve">lähetettävän datan määrää suhteessa tiedoston kokoon. </w:t>
+      </w:r>
+      <w:r>
+        <w:t xml:space="preserve">Lähetettävä data on mitattu Wireshark -ohjelmalla jota käytetään verkkojen analyysiin. Siirrettävässä datassa on mukana kaikki TCP- tasolla siirtnyt data, </w:t>
+      </w:r>
+      <w:r>
+        <w:t>joten se katttaa siirretävän tiedosotn sekä HTTP- pyyntöön tarvittavan datan.</w:t>
+      </w:r>
+      <w:r>
+        <w:t xml:space="preserve"> Kun käytetään pientä 5kb kokoista pyyntöä lähetettävän datan määrä kasvaa reilusti kaikilla koodauksilla.</w:t>
       </w:r>
       <w:r>
         <w:t xml:space="preserve"> </w:t>
       </w:r>
       <w:r>
-        <w:t xml:space="preserve"> 1M </w:t>
-      </w:r>
-      <w:r>
-        <w:t>tiedoston</w:t>
-      </w:r>
-      <w:r>
-        <w:t xml:space="preserve"> kasvuprosentti on </w:t>
-      </w:r>
-      <w:r>
-        <w:t xml:space="preserve">3.7 </w:t>
-      </w:r>
-      <w:r>
-        <w:t>-</w:t>
-      </w:r>
-      <w:r>
-        <w:t xml:space="preserve"> 6.7 %</w:t>
-      </w:r>
-      <w:r>
-        <w:t xml:space="preserve"> välillä </w:t>
-      </w:r>
-      <w:r>
-        <w:t>ja 200 M tiedoston 4.0 - 4.7 % välillä.</w:t>
-      </w:r>
-      <w:r>
-        <w:t xml:space="preserve"> SFTP kasvaa eniten kummallakin tiedostokoolla. FTP kasvaa vähiten pienemmällä tiedostolla ja WebSocket puolestaan isommalla tiedostolla. Salatut protokollat kasvavat kaikista eniten isommolla tiedostolla ja pienemmällä tiedostolla SFTP ja HTTPS kasvavat eniten, mutta </w:t>
-      </w:r>
-      <w:r>
-        <w:t xml:space="preserve">FTPS kasvaa vähemmän kuin salaamattomat HTTP tai WebSocket. Pienellä tiedostolla kasvuun vaikuttaa enemmän esimerkiksi protokollan yhteydenavaus  ja käyttäjänhallinan prosessit. Esimerkiksi HTTP protokollaa </w:t>
-      </w:r>
-      <w:r>
-        <w:t>kasvattaa HTTP -pyynnön vastaus. Pienemmällä tiedostokoolla tämä vastaus on noin 1% tiedoston koosta.</w:t>
-      </w:r>
-    </w:p>
-    <w:p>
-      <w:pPr>
-        <w:pStyle w:val="BodyText1"/>
-      </w:pPr>
-    </w:p>
-    <w:p>
-      <w:pPr>
-        <w:pStyle w:val="BodyText1"/>
-      </w:pPr>
-      <w:r>
-        <w:t>[</w:t>
-      </w:r>
-      <w:r>
-        <w:t>https://www.forbes.com/advisor/business/software/what-is-pcap/</w:t>
-      </w:r>
-      <w:r>
-        <w:t>]</w:t>
-      </w:r>
-    </w:p>
-    <w:p>
-      <w:pPr>
-        <w:pStyle w:val="Heading2"/>
-      </w:pPr>
-      <w:bookmarkStart w:id="33" w:name="_Toc175368017"/>
-      <w:r>
-        <w:t>T</w:t>
-      </w:r>
-      <w:r>
-        <w:t>ehokkuusvertailu</w:t>
-      </w:r>
-      <w:bookmarkEnd w:id="33"/>
-    </w:p>
-    <w:p>
-      <w:pPr>
-        <w:pStyle w:val="BodyText1"/>
-      </w:pPr>
-      <w:r>
-        <w:fldChar w:fldCharType="begin"/>
-      </w:r>
-      <w:r>
-        <w:instrText xml:space="preserve"> REF _Ref115924351 \h </w:instrText>
-      </w:r>
-      <w:r>
-        <w:fldChar w:fldCharType="separate"/>
-      </w:r>
-      <w:r>
-        <w:t xml:space="preserve">Kuva </w:t>
-      </w:r>
-      <w:r>
-        <w:rPr>
-          <w:noProof/>
-        </w:rPr>
-        <w:t>12</w:t>
-      </w:r>
-      <w:r>
-        <w:fldChar w:fldCharType="end"/>
-      </w:r>
-      <w:r>
-        <w:t xml:space="preserve"> esittää</w:t>
-      </w:r>
-      <w:r>
-        <w:t xml:space="preserve"> FTP</w:t>
-      </w:r>
-      <w:r>
-        <w:t>-</w:t>
-      </w:r>
-      <w:r>
-        <w:t>, FTPS</w:t>
-      </w:r>
-      <w:r>
-        <w:t>-</w:t>
-      </w:r>
-      <w:r>
-        <w:t xml:space="preserve"> sekä SFTP</w:t>
-      </w:r>
-      <w:r>
-        <w:t>-</w:t>
-      </w:r>
-      <w:r>
-        <w:t>latausten latausaikojen tulokset Python</w:t>
-      </w:r>
-      <w:r>
-        <w:t>-</w:t>
-      </w:r>
-      <w:r>
-        <w:t xml:space="preserve"> ja C#</w:t>
-      </w:r>
-      <w:r>
-        <w:t>-</w:t>
-      </w:r>
-      <w:r>
-        <w:t xml:space="preserve">kirjastoilla toteutettuna. </w:t>
-      </w:r>
-      <w:r>
-        <w:t>Kuvasta nähdään että SFTP on selvästi FTPtä ja FTPStä hitaampi molemmilla ohjelmointikielillä suurimmilla tiedost</w:t>
-      </w:r>
-      <w:r>
-        <w:t>oilla</w:t>
-      </w:r>
-      <w:r>
-        <w:t>. Pienellä tiedostokoolla SFTP ei ole hitaampi kuin FTP tai FTPS, mutta ero kasvaa voimakkaasti kun tiedoston koko kasvaa.</w:t>
-      </w:r>
-      <w:r>
-        <w:t xml:space="preserve"> </w:t>
-      </w:r>
-      <w:r>
-        <w:t>Python koodissa SFTP</w:t>
-      </w:r>
-      <w:r>
-        <w:t>:n</w:t>
-      </w:r>
-      <w:r>
-        <w:t xml:space="preserve"> suorituskyky on selvästi huonompi, </w:t>
-      </w:r>
-      <w:r>
-        <w:t>kuin mitä</w:t>
-      </w:r>
-      <w:r>
-        <w:t xml:space="preserve"> C#</w:t>
-      </w:r>
-      <w:r>
-        <w:t>-</w:t>
-      </w:r>
-      <w:r>
-        <w:t>koodilla on, mutta FTP</w:t>
-      </w:r>
-      <w:r>
-        <w:t>-</w:t>
-      </w:r>
-      <w:r>
-        <w:t xml:space="preserve"> ja FTPS</w:t>
-      </w:r>
-      <w:r>
-        <w:t>-</w:t>
-      </w:r>
-      <w:r>
-        <w:t>latausten kohdalla ohjelmointiielellä ei ole merkitystä.</w:t>
-      </w:r>
-      <w:r>
-        <w:t xml:space="preserve"> FTP ja FTPS suorituskyvyt eroavat toisistaan vain vähän. Pienillä tiedostoilla FTP on hieman nopeampi koska aloitusprosessi on </w:t>
-      </w:r>
-      <w:r>
-        <w:t>lyhyempi</w:t>
-      </w:r>
-      <w:r>
-        <w:t>,</w:t>
-      </w:r>
-      <w:r>
-        <w:t xml:space="preserve"> koska yhteyttä ei  salata.</w:t>
-      </w:r>
-    </w:p>
-    <w:p>
-      <w:pPr>
-        <w:pStyle w:val="BodyText1"/>
+        <w:t xml:space="preserve">Teoriassa form-data on  kaikista tehokkain tapa lähettää </w:t>
+      </w:r>
+      <w:r>
+        <w:t>dataa ja data siirtyy binäärimuodossa. Form-data kasvattaa lähetettävän datan määrää vain muutamalla prosentilla kun lähetettävän pyynnön koko on suuri. B</w:t>
+      </w:r>
+      <w:r>
+        <w:t>ase64 koodaus kasvattaa lähetettävän tiedoston kokoa noin 33%</w:t>
+      </w:r>
+      <w:r>
+        <w:t xml:space="preserve"> kun käytetään suurta pyyntöä</w:t>
+      </w:r>
+      <w:r>
+        <w:t>.</w:t>
+      </w:r>
+      <w:r>
+        <w:t xml:space="preserve"> Array koodaus kasvattaa siirrettävän datan 100% suuremmaksi mitä alkuperäinen tiedosto, jonka takia se ehdottomasti huonoin tapa siirtää tiedostoja HTTP protokollan avulla.</w:t>
+      </w:r>
+      <w:r>
+        <w:t xml:space="preserve"> Ainoastaan 500 kB on nähtävissä selkeasti teoreettinen tulos että form-data on nopein jonka jälkeen base64 koodaus on noin 33% hitaampi sekä array useampi kertoja hitaampi.</w:t>
+      </w:r>
+    </w:p>
+    <w:p>
+      <w:pPr>
+        <w:ind w:firstLine="0"/>
+      </w:pPr>
+    </w:p>
+    <w:p>
+      <w:pPr>
         <w:keepNext/>
+        <w:ind w:firstLine="0"/>
       </w:pPr>
       <w:r>
         <w:rPr>
@@ -14202,10 +14660,10 @@
         </w:rPr>
         <w:lastRenderedPageBreak/>
         <w:drawing>
-          <wp:inline distT="0" distB="0" distL="0" distR="0" wp14:anchorId="0C81FCE9" wp14:editId="36C3D069">
-            <wp:extent cx="5400040" cy="2826385"/>
-            <wp:effectExtent l="0" t="0" r="0" b="0"/>
-            <wp:docPr id="11" name="Picture 11" descr="Chart, line chart&#10;&#10;Description automatically generated"/>
+          <wp:inline distT="0" distB="0" distL="0" distR="0" wp14:anchorId="49AD166E" wp14:editId="38613563">
+            <wp:extent cx="5400040" cy="4054475"/>
+            <wp:effectExtent l="0" t="0" r="0" b="3175"/>
+            <wp:docPr id="16" name="Picture 16" descr="Chart, bar chart&#10;&#10;Description automatically generated"/>
             <wp:cNvGraphicFramePr>
               <a:graphicFrameLocks xmlns:a="http://schemas.openxmlformats.org/drawingml/2006/main" noChangeAspect="1"/>
             </wp:cNvGraphicFramePr>
@@ -14213,164 +14671,7 @@
               <a:graphicData uri="http://schemas.openxmlformats.org/drawingml/2006/picture">
                 <pic:pic xmlns:pic="http://schemas.openxmlformats.org/drawingml/2006/picture">
                   <pic:nvPicPr>
-                    <pic:cNvPr id="11" name="Picture 11" descr="Chart, line chart&#10;&#10;Description automatically generated"/>
-                    <pic:cNvPicPr>
-                      <a:picLocks noChangeAspect="1" noChangeArrowheads="1"/>
-                    </pic:cNvPicPr>
-                  </pic:nvPicPr>
-                  <pic:blipFill>
-                    <a:blip r:embed="rId43">
-                      <a:extLst>
-                        <a:ext uri="{28A0092B-C50C-407E-A947-70E740481C1C}">
-                          <a14:useLocalDpi xmlns:a14="http://schemas.microsoft.com/office/drawing/2010/main" val="0"/>
-                        </a:ext>
-                      </a:extLst>
-                    </a:blip>
-                    <a:srcRect/>
-                    <a:stretch>
-                      <a:fillRect/>
-                    </a:stretch>
-                  </pic:blipFill>
-                  <pic:spPr bwMode="auto">
-                    <a:xfrm>
-                      <a:off x="0" y="0"/>
-                      <a:ext cx="5400040" cy="2826385"/>
-                    </a:xfrm>
-                    <a:prstGeom prst="rect">
-                      <a:avLst/>
-                    </a:prstGeom>
-                    <a:noFill/>
-                    <a:ln>
-                      <a:noFill/>
-                    </a:ln>
-                  </pic:spPr>
-                </pic:pic>
-              </a:graphicData>
-            </a:graphic>
-          </wp:inline>
-        </w:drawing>
-      </w:r>
-    </w:p>
-    <w:p>
-      <w:pPr>
-        <w:pStyle w:val="Caption"/>
-      </w:pPr>
-      <w:bookmarkStart w:id="34" w:name="_Ref115924351"/>
-      <w:bookmarkStart w:id="35" w:name="_Ref108977386"/>
-      <w:r>
-        <w:t xml:space="preserve">Kuva </w:t>
-      </w:r>
-      <w:r>
-        <w:fldChar w:fldCharType="begin"/>
-      </w:r>
-      <w:r>
-        <w:instrText xml:space="preserve"> SEQ Kuva \* ARABIC </w:instrText>
-      </w:r>
-      <w:r>
-        <w:fldChar w:fldCharType="separate"/>
-      </w:r>
-      <w:r>
-        <w:rPr>
-          <w:noProof/>
-        </w:rPr>
-        <w:t>13</w:t>
-      </w:r>
-      <w:r>
-        <w:rPr>
-          <w:noProof/>
-        </w:rPr>
-        <w:fldChar w:fldCharType="end"/>
-      </w:r>
-      <w:bookmarkEnd w:id="34"/>
-      <w:r>
-        <w:t xml:space="preserve"> FTP, FTPS ja SFTP latausten tulokset</w:t>
-      </w:r>
-      <w:bookmarkEnd w:id="35"/>
-    </w:p>
-    <w:p>
-      <w:pPr>
-        <w:pStyle w:val="BodyText1"/>
-      </w:pPr>
-      <w:r>
-        <w:fldChar w:fldCharType="begin"/>
-      </w:r>
-      <w:r>
-        <w:instrText xml:space="preserve"> REF _Ref115924397 \h </w:instrText>
-      </w:r>
-      <w:r>
-        <w:fldChar w:fldCharType="separate"/>
-      </w:r>
-      <w:r>
-        <w:t xml:space="preserve">Kuva </w:t>
-      </w:r>
-      <w:r>
-        <w:rPr>
-          <w:noProof/>
-        </w:rPr>
-        <w:t>13</w:t>
-      </w:r>
-      <w:r>
-        <w:fldChar w:fldCharType="end"/>
-      </w:r>
-      <w:r>
-        <w:t xml:space="preserve"> esittää</w:t>
-      </w:r>
-      <w:r>
-        <w:t xml:space="preserve"> HTTP latauksien latausajat</w:t>
-      </w:r>
-      <w:r>
-        <w:t>. Latausten pyynnön koko on esitetty x-akselilla ja latausaika on esitetty y-akselilla. Pylväide</w:t>
-      </w:r>
-      <w:r>
-        <w:t>n</w:t>
-      </w:r>
-      <w:r>
-        <w:t xml:space="preserve"> väri puolestaan merkitsee eri pyynnön koodausta</w:t>
-      </w:r>
-      <w:r>
-        <w:t xml:space="preserve">.  </w:t>
-      </w:r>
-      <w:r>
-        <w:t xml:space="preserve">Kuvaajasta näkee selvästi että pyynnön koon suurentuessa latausaika pienenee </w:t>
-      </w:r>
-      <w:r>
-        <w:t xml:space="preserve">erittäin voimakkaasti kaikilla koodauksilla. Pienempi pyynnön koko aiheittaa useampia pyyntöjä </w:t>
-      </w:r>
-      <w:r>
-        <w:t>palvelimelle, joka hidastaa latausta merkittävästi.  5 kB</w:t>
-      </w:r>
-      <w:r>
-        <w:t>:n</w:t>
-      </w:r>
-      <w:r>
-        <w:t xml:space="preserve"> kok</w:t>
-      </w:r>
-      <w:r>
-        <w:t xml:space="preserve">osilla pyynnöillä hitain koodaus on base64, vaikka teoriassa array on kaikista hitain koska se kasvattaa eniten siirrettävän datan kokoa. </w:t>
-      </w:r>
-    </w:p>
-    <w:p>
-      <w:pPr>
-        <w:keepNext/>
-      </w:pPr>
-      <w:r>
-        <w:rPr>
-          <w:noProof/>
-        </w:rPr>
-        <w:lastRenderedPageBreak/>
-        <w:drawing>
-          <wp:inline distT="0" distB="0" distL="0" distR="0" wp14:anchorId="52A1214B" wp14:editId="68195301">
-            <wp:extent cx="5400040" cy="4054475"/>
-            <wp:effectExtent l="0" t="0" r="0" b="3175"/>
-            <wp:docPr id="12" name="Picture 12" descr="Chart, bar chart&#10;&#10;Description automatically generated"/>
-            <wp:cNvGraphicFramePr>
-              <a:graphicFrameLocks xmlns:a="http://schemas.openxmlformats.org/drawingml/2006/main" noChangeAspect="1"/>
-            </wp:cNvGraphicFramePr>
-            <a:graphic xmlns:a="http://schemas.openxmlformats.org/drawingml/2006/main">
-              <a:graphicData uri="http://schemas.openxmlformats.org/drawingml/2006/picture">
-                <pic:pic xmlns:pic="http://schemas.openxmlformats.org/drawingml/2006/picture">
-                  <pic:nvPicPr>
-                    <pic:cNvPr id="12" name="Picture 12" descr="Chart, bar chart&#10;&#10;Description automatically generated"/>
+                    <pic:cNvPr id="16" name="Picture 16" descr="Chart, bar chart&#10;&#10;Description automatically generated"/>
                     <pic:cNvPicPr>
                       <a:picLocks noChangeAspect="1" noChangeArrowheads="1"/>
                     </pic:cNvPicPr>
@@ -14412,7 +14713,7 @@
       <w:pPr>
         <w:pStyle w:val="Caption"/>
       </w:pPr>
-      <w:bookmarkStart w:id="36" w:name="_Ref115924397"/>
+      <w:bookmarkStart w:id="37" w:name="_Ref115923720"/>
       <w:r>
         <w:t xml:space="preserve">Kuva </w:t>
       </w:r>
@@ -14429,7 +14730,7 @@
         <w:rPr>
           <w:noProof/>
         </w:rPr>
-        <w:t>14</w:t>
+        <w:t>15</w:t>
       </w:r>
       <w:r>
         <w:rPr>
@@ -14437,21 +14738,10 @@
         </w:rPr>
         <w:fldChar w:fldCharType="end"/>
       </w:r>
-      <w:bookmarkEnd w:id="36"/>
-      <w:r>
-        <w:t xml:space="preserve"> HTTP-latausten latausajat</w:t>
-      </w:r>
-    </w:p>
-    <w:p/>
-    <w:p>
-      <w:pPr>
-        <w:ind w:firstLine="0"/>
-      </w:pPr>
-    </w:p>
-    <w:p>
-      <w:pPr>
-        <w:ind w:firstLine="0"/>
-      </w:pPr>
+      <w:bookmarkEnd w:id="37"/>
+      <w:r>
+        <w:t xml:space="preserve"> HTTP  -latausten tiedoston kasvu lähettäessä</w:t>
+      </w:r>
     </w:p>
     <w:p>
       <w:pPr>
@@ -14461,7 +14751,7 @@
         <w:fldChar w:fldCharType="begin"/>
       </w:r>
       <w:r>
-        <w:instrText xml:space="preserve"> REF _Ref115923720 \h </w:instrText>
+        <w:instrText xml:space="preserve"> REF _Ref115924454 \h </w:instrText>
       </w:r>
       <w:r>
         <w:fldChar w:fldCharType="separate"/>
@@ -14473,58 +14763,146 @@
         <w:rPr>
           <w:noProof/>
         </w:rPr>
-        <w:t>14</w:t>
+        <w:t>15</w:t>
       </w:r>
       <w:r>
         <w:fldChar w:fldCharType="end"/>
       </w:r>
       <w:r>
-        <w:t xml:space="preserve"> esittä </w:t>
-      </w:r>
-      <w:r>
-        <w:t xml:space="preserve">HTTP -latausten </w:t>
-      </w:r>
-      <w:r>
-        <w:t xml:space="preserve">lähetettävän datan määrää suhteessa tiedoston kokoon. </w:t>
-      </w:r>
-      <w:r>
-        <w:t xml:space="preserve">Lähetettävä data on mitattu Wireshark -ohjelmalla jota käytetään verkkojen analyysiin. Siirrettävässä datassa on mukana kaikki TCP- tasolla siirtnyt data, </w:t>
-      </w:r>
-      <w:r>
-        <w:t>joten se katttaa siirretävän tiedosotn sekä HTTP- pyyntöön tarvittavan datan.</w:t>
-      </w:r>
-      <w:r>
-        <w:t xml:space="preserve"> Kun käytetään pientä 5kb kokoista pyyntöä lähetettävän datan määrä kasvaa reilusti kaikilla koodauksilla.</w:t>
-      </w:r>
-      <w:r>
         <w:t xml:space="preserve"> </w:t>
       </w:r>
       <w:r>
-        <w:t xml:space="preserve">Teoriassa form-data on  kaikista tehokkain tapa lähettää </w:t>
-      </w:r>
-      <w:r>
-        <w:t>dataa ja data siirtyy binäärimuodossa. Form-data kasvattaa lähetettävän datan määrää vain muutamalla prosentilla kun lähetettävän pyynnön koko on suuri. B</w:t>
-      </w:r>
-      <w:r>
-        <w:t>ase64 koodaus kasvattaa lähetettävän tiedoston kokoa noin 33%</w:t>
-      </w:r>
-      <w:r>
-        <w:t xml:space="preserve"> kun käytetään suurta pyyntöä</w:t>
-      </w:r>
-      <w:r>
-        <w:t>.</w:t>
-      </w:r>
-      <w:r>
-        <w:t xml:space="preserve"> Array koodaus kasvattaa siirrettävän datan 100% suuremmaksi mitä alkuperäinen tiedosto, jonka takia se ehdottomasti huonoin tapa siirtää tiedostoja HTTP protokollan avulla.</w:t>
-      </w:r>
-      <w:r>
-        <w:t xml:space="preserve"> Ainoastaan 500 kB on nähtävissä selkeasti teoreettinen tulos että form-data on nopein jonka jälkeen base64 koodaus on noin 33% hitaampi sekä array useampi kertoja hitaampi.</w:t>
-      </w:r>
-    </w:p>
-    <w:p>
-      <w:pPr>
-        <w:ind w:firstLine="0"/>
-      </w:pPr>
+        <w:t>esit</w:t>
+      </w:r>
+      <w:r>
+        <w:t>tää</w:t>
+      </w:r>
+      <w:r>
+        <w:t xml:space="preserve"> Webocket</w:t>
+      </w:r>
+      <w:r>
+        <w:t>-</w:t>
+      </w:r>
+      <w:r>
+        <w:t>lataukse</w:t>
+      </w:r>
+      <w:r>
+        <w:t>n</w:t>
+      </w:r>
+      <w:r>
+        <w:t xml:space="preserve"> tulokset. </w:t>
+      </w:r>
+      <w:r>
+        <w:t>Websocket</w:t>
+      </w:r>
+      <w:r>
+        <w:t>-</w:t>
+      </w:r>
+      <w:r>
+        <w:t>yhteys luotiin .NET</w:t>
+      </w:r>
+      <w:r>
+        <w:t>:n</w:t>
+      </w:r>
+      <w:r>
+        <w:t xml:space="preserve"> SignalR</w:t>
+      </w:r>
+      <w:r>
+        <w:t>-</w:t>
+      </w:r>
+      <w:r>
+        <w:t>kirjaston avulla. SignalR</w:t>
+      </w:r>
+      <w:r>
+        <w:t>-</w:t>
+      </w:r>
+      <w:r>
+        <w:t xml:space="preserve">kirjasto on osa .NET joten sitä ei tarvitse erikseen asentaa </w:t>
+      </w:r>
+      <w:r>
+        <w:t>palvelimelle</w:t>
+      </w:r>
+      <w:r>
+        <w:t>, mutta selaimeen se tarvitsi asentaa npm</w:t>
+      </w:r>
+      <w:r>
+        <w:t>-</w:t>
+      </w:r>
+      <w:r>
+        <w:t>pakettina. Signal käyttää konepellin alla selaimen Websocket API</w:t>
+      </w:r>
+      <w:r>
+        <w:t>:</w:t>
+      </w:r>
+      <w:r>
+        <w:t xml:space="preserve">a, mutta se luo korkeamman tason rajapinnan, mahdollistaen </w:t>
+      </w:r>
+      <w:r>
+        <w:t>palvelinpään</w:t>
+      </w:r>
+      <w:r>
+        <w:t xml:space="preserve"> funktioiden kutsumisen käyttöliittymästä websocket</w:t>
+      </w:r>
+      <w:r>
+        <w:t>-</w:t>
+      </w:r>
+      <w:r>
+        <w:t>yhteyden avulla.</w:t>
+      </w:r>
+      <w:r>
+        <w:t xml:space="preserve"> Binääriviestintää varten SignalR kirjastoon joutuu asenta</w:t>
+      </w:r>
+      <w:r>
+        <w:t>m</w:t>
+      </w:r>
+      <w:r>
+        <w:t>a</w:t>
+      </w:r>
+      <w:r>
+        <w:t>an</w:t>
+      </w:r>
+      <w:r>
+        <w:t xml:space="preserve"> lisäosan Nuget paketin nimeltään MessagePack sekä käyttöliittymään saman</w:t>
+      </w:r>
+      <w:r>
+        <w:t xml:space="preserve"> </w:t>
+      </w:r>
+      <w:r>
+        <w:t>nimisen npm</w:t>
+      </w:r>
+      <w:r>
+        <w:t>-</w:t>
+      </w:r>
+      <w:r>
+        <w:t>paketin.</w:t>
+      </w:r>
+      <w:r>
+        <w:t xml:space="preserve"> Lataus suoritettiin sekä merkkijono viestinä että binäärinä</w:t>
+      </w:r>
+      <w:r>
+        <w:t xml:space="preserve"> ja te</w:t>
+      </w:r>
+      <w:r>
+        <w:t>s</w:t>
+      </w:r>
+      <w:r>
+        <w:t xml:space="preserve">tissä käytettiin kolmea erikokoista tiedostoa. </w:t>
+      </w:r>
+      <w:r>
+        <w:t>Latausten ajat olivat hyvin sama</w:t>
+      </w:r>
+      <w:r>
+        <w:t>nlaiset</w:t>
+      </w:r>
+      <w:r>
+        <w:t xml:space="preserve"> riippumatta käytettiinkö merkkijono- vai binääriformaattia. Pienimmillä tiedostoilla merkkijono oli hitusen nopeampi, mutta suuremmalla tiedostolla </w:t>
+      </w:r>
+      <w:r>
+        <w:t xml:space="preserve">binääri oli hieman nopeampi. Teoriassa binääriformaatti pitäisi olla nopeampi, koska siirrettävä data on pienempi. </w:t>
+      </w:r>
+      <w:r>
+        <w:t xml:space="preserve"> </w:t>
+      </w:r>
     </w:p>
     <w:p>
       <w:pPr>
@@ -14537,10 +14915,10 @@
         </w:rPr>
         <w:lastRenderedPageBreak/>
         <w:drawing>
-          <wp:inline distT="0" distB="0" distL="0" distR="0" wp14:anchorId="49AD166E" wp14:editId="38613563">
+          <wp:inline distT="0" distB="0" distL="0" distR="0" wp14:anchorId="39B39EF0" wp14:editId="5EDA3367">
             <wp:extent cx="5400040" cy="4054475"/>
             <wp:effectExtent l="0" t="0" r="0" b="3175"/>
-            <wp:docPr id="16" name="Picture 16" descr="Chart, bar chart&#10;&#10;Description automatically generated"/>
+            <wp:docPr id="6" name="Picture 6" descr="Chart&#10;&#10;Description automatically generated"/>
             <wp:cNvGraphicFramePr>
               <a:graphicFrameLocks xmlns:a="http://schemas.openxmlformats.org/drawingml/2006/main" noChangeAspect="1"/>
             </wp:cNvGraphicFramePr>
@@ -14548,7 +14926,7 @@
               <a:graphicData uri="http://schemas.openxmlformats.org/drawingml/2006/picture">
                 <pic:pic xmlns:pic="http://schemas.openxmlformats.org/drawingml/2006/picture">
                   <pic:nvPicPr>
-                    <pic:cNvPr id="16" name="Picture 16" descr="Chart, bar chart&#10;&#10;Description automatically generated"/>
+                    <pic:cNvPr id="6" name="Picture 6" descr="Chart&#10;&#10;Description automatically generated"/>
                     <pic:cNvPicPr>
                       <a:picLocks noChangeAspect="1" noChangeArrowheads="1"/>
                     </pic:cNvPicPr>
@@ -14589,15 +14967,24 @@
     <w:p>
       <w:pPr>
         <w:pStyle w:val="Caption"/>
-      </w:pPr>
-      <w:bookmarkStart w:id="37" w:name="_Ref115923720"/>
-      <w:r>
+        <w:rPr>
+          <w:lang w:val="en-US"/>
+        </w:rPr>
+      </w:pPr>
+      <w:bookmarkStart w:id="38" w:name="_Ref115924454"/>
+      <w:r>
+        <w:rPr>
+          <w:lang w:val="en-US"/>
+        </w:rPr>
         <w:t xml:space="preserve">Kuva </w:t>
       </w:r>
       <w:r>
         <w:fldChar w:fldCharType="begin"/>
       </w:r>
       <w:r>
+        <w:rPr>
+          <w:lang w:val="en-US"/>
+        </w:rPr>
         <w:instrText xml:space="preserve"> SEQ Kuva \* ARABIC </w:instrText>
       </w:r>
       <w:r>
@@ -14606,8 +14993,9 @@
       <w:r>
         <w:rPr>
           <w:noProof/>
-        </w:rPr>
-        <w:t>15</w:t>
+          <w:lang w:val="en-US"/>
+        </w:rPr>
+        <w:t>16</w:t>
       </w:r>
       <w:r>
         <w:rPr>
@@ -14615,176 +15003,96 @@
         </w:rPr>
         <w:fldChar w:fldCharType="end"/>
       </w:r>
-      <w:bookmarkEnd w:id="37"/>
-      <w:r>
-        <w:t xml:space="preserve"> HTTP  -latausten tiedoston kasvu lähettäessä</w:t>
+      <w:bookmarkEnd w:id="38"/>
+      <w:r>
+        <w:rPr>
+          <w:lang w:val="en-US"/>
+        </w:rPr>
+        <w:t xml:space="preserve"> </w:t>
+      </w:r>
+      <w:proofErr w:type="spellStart"/>
+      <w:r>
+        <w:rPr>
+          <w:lang w:val="en-US"/>
+        </w:rPr>
+        <w:t>Websocket-lataus</w:t>
+      </w:r>
+      <w:proofErr w:type="spellEnd"/>
+      <w:r>
+        <w:rPr>
+          <w:lang w:val="en-US"/>
+        </w:rPr>
+        <w:tab/>
+      </w:r>
+      <w:r>
+        <w:rPr>
+          <w:lang w:val="en-US"/>
+        </w:rPr>
+        <w:tab/>
+      </w:r>
+      <w:r>
+        <w:rPr>
+          <w:lang w:val="en-US"/>
+        </w:rPr>
+        <w:tab/>
+      </w:r>
+    </w:p>
+    <w:p>
+      <w:pPr>
+        <w:ind w:firstLine="0"/>
+      </w:pPr>
+      <w:r>
+        <w:fldChar w:fldCharType="begin"/>
+      </w:r>
+      <w:r>
+        <w:rPr>
+          <w:lang w:val="en-US"/>
+        </w:rPr>
+        <w:instrText xml:space="preserve"> REF _Ref115930131 \h </w:instrText>
+      </w:r>
+      <w:r>
+        <w:fldChar w:fldCharType="separate"/>
+      </w:r>
+      <w:r>
+        <w:rPr>
+          <w:b/>
+          <w:bCs/>
+          <w:lang w:val="en-US"/>
+        </w:rPr>
+        <w:t>Error! Reference source not found.</w:t>
+      </w:r>
+      <w:r>
+        <w:fldChar w:fldCharType="end"/>
+      </w:r>
+      <w:r>
+        <w:rPr>
+          <w:lang w:val="en-US"/>
+        </w:rPr>
+        <w:t xml:space="preserve"> </w:t>
+      </w:r>
+      <w:r>
+        <w:t>e</w:t>
+      </w:r>
+      <w:r>
+        <w:t>sittää siirrettävän datan suuruutta verrattuna alkuperäiseen tiedostoon. Siirrettävä data on mitattu TCP -tasolla</w:t>
+      </w:r>
+      <w:r>
+        <w:t>,</w:t>
+      </w:r>
+      <w:r>
+        <w:t xml:space="preserve"> samaan tapaan kuin HTTP -pyyntöjen siirrettävän datan suuruutta vertailtaessa.  </w:t>
+      </w:r>
+      <w:r>
+        <w:t xml:space="preserve">String -formaatilla lähetettäessä siirrettävä data on kaksinkertainen alkuperäiseen tiedsotoon nähden ja binary -formattissa </w:t>
+      </w:r>
+      <w:r>
+        <w:t>siirrettävä data 11% suurempi mitä alkuperäinen tiedosto.</w:t>
       </w:r>
     </w:p>
     <w:p>
       <w:pPr>
         <w:pStyle w:val="BodyText1"/>
-      </w:pPr>
-      <w:r>
-        <w:fldChar w:fldCharType="begin"/>
-      </w:r>
-      <w:r>
-        <w:instrText xml:space="preserve"> REF _Ref115924454 \h </w:instrText>
-      </w:r>
-      <w:r>
-        <w:fldChar w:fldCharType="separate"/>
-      </w:r>
-      <w:r>
-        <w:t xml:space="preserve">Kuva </w:t>
-      </w:r>
-      <w:r>
-        <w:rPr>
-          <w:noProof/>
-        </w:rPr>
-        <w:t>15</w:t>
-      </w:r>
-      <w:r>
-        <w:fldChar w:fldCharType="end"/>
-      </w:r>
-      <w:r>
-        <w:t xml:space="preserve"> </w:t>
-      </w:r>
-      <w:r>
-        <w:t>esit</w:t>
-      </w:r>
-      <w:r>
-        <w:t>tää</w:t>
-      </w:r>
-      <w:r>
-        <w:t xml:space="preserve"> Webocket</w:t>
-      </w:r>
-      <w:r>
-        <w:t>-</w:t>
-      </w:r>
-      <w:r>
-        <w:t>lataukse</w:t>
-      </w:r>
-      <w:r>
-        <w:t>n</w:t>
-      </w:r>
-      <w:r>
-        <w:t xml:space="preserve"> tulokset. </w:t>
-      </w:r>
-      <w:r>
-        <w:t>Websocket</w:t>
-      </w:r>
-      <w:r>
-        <w:t>-</w:t>
-      </w:r>
-      <w:r>
-        <w:t>yhteys luotiin .NET</w:t>
-      </w:r>
-      <w:r>
-        <w:t>:n</w:t>
-      </w:r>
-      <w:r>
-        <w:t xml:space="preserve"> SignalR</w:t>
-      </w:r>
-      <w:r>
-        <w:t>-</w:t>
-      </w:r>
-      <w:r>
-        <w:t>kirjaston avulla. SignalR</w:t>
-      </w:r>
-      <w:r>
-        <w:t>-</w:t>
-      </w:r>
-      <w:r>
-        <w:t xml:space="preserve">kirjasto on osa .NET joten sitä ei tarvitse erikseen asentaa </w:t>
-      </w:r>
-      <w:r>
-        <w:t>palvelimelle</w:t>
-      </w:r>
-      <w:r>
-        <w:t>, mutta selaimeen se tarvitsi asentaa npm</w:t>
-      </w:r>
-      <w:r>
-        <w:t>-</w:t>
-      </w:r>
-      <w:r>
-        <w:t>pakettina. Signal käyttää konepellin alla selaimen Websocket API</w:t>
-      </w:r>
-      <w:r>
-        <w:t>:</w:t>
-      </w:r>
-      <w:r>
-        <w:t xml:space="preserve">a, mutta se luo korkeamman tason rajapinnan, mahdollistaen </w:t>
-      </w:r>
-      <w:r>
-        <w:t>palvelinpään</w:t>
-      </w:r>
-      <w:r>
-        <w:t xml:space="preserve"> funktioiden kutsumisen käyttöliittymästä websocket</w:t>
-      </w:r>
-      <w:r>
-        <w:t>-</w:t>
-      </w:r>
-      <w:r>
-        <w:t>yhteyden avulla.</w:t>
-      </w:r>
-      <w:r>
-        <w:t xml:space="preserve"> Binääriviestintää varten SignalR kirjastoon joutuu asenta</w:t>
-      </w:r>
-      <w:r>
-        <w:t>m</w:t>
-      </w:r>
-      <w:r>
-        <w:t>a</w:t>
-      </w:r>
-      <w:r>
-        <w:t>an</w:t>
-      </w:r>
-      <w:r>
-        <w:t xml:space="preserve"> lisäosan Nuget paketin nimeltään MessagePack sekä käyttöliittymään saman</w:t>
-      </w:r>
-      <w:r>
-        <w:t xml:space="preserve"> </w:t>
-      </w:r>
-      <w:r>
-        <w:t>nimisen npm</w:t>
-      </w:r>
-      <w:r>
-        <w:t>-</w:t>
-      </w:r>
-      <w:r>
-        <w:t>paketin.</w:t>
-      </w:r>
-      <w:r>
-        <w:t xml:space="preserve"> Lataus suoritettiin sekä merkkijono viestinä että binäärinä</w:t>
-      </w:r>
-      <w:r>
-        <w:t xml:space="preserve"> ja te</w:t>
-      </w:r>
-      <w:r>
-        <w:t>s</w:t>
-      </w:r>
-      <w:r>
-        <w:t xml:space="preserve">tissä käytettiin kolmea erikokoista tiedostoa. </w:t>
-      </w:r>
-      <w:r>
-        <w:t>Latausten ajat olivat hyvin sama</w:t>
-      </w:r>
-      <w:r>
-        <w:t>nlaiset</w:t>
-      </w:r>
-      <w:r>
-        <w:t xml:space="preserve"> riippumatta käytettiinkö merkkijono- vai binääriformaattia. Pienimmillä tiedostoilla merkkijono oli hitusen nopeampi, mutta suuremmalla tiedostolla </w:t>
-      </w:r>
-      <w:r>
-        <w:t xml:space="preserve">binääri oli hieman nopeampi. Teoriassa binääriformaatti pitäisi olla nopeampi, koska siirrettävä data on pienempi. </w:t>
-      </w:r>
-      <w:r>
-        <w:t xml:space="preserve"> </w:t>
-      </w:r>
-    </w:p>
-    <w:p>
-      <w:pPr>
         <w:keepNext/>
-        <w:ind w:firstLine="0"/>
       </w:pPr>
       <w:r>
         <w:rPr>
@@ -14792,10 +15100,10 @@
         </w:rPr>
         <w:lastRenderedPageBreak/>
         <w:drawing>
-          <wp:inline distT="0" distB="0" distL="0" distR="0" wp14:anchorId="39B39EF0" wp14:editId="5EDA3367">
+          <wp:inline distT="0" distB="0" distL="0" distR="0" wp14:anchorId="077274B7" wp14:editId="662F5C72">
             <wp:extent cx="5400040" cy="4054475"/>
             <wp:effectExtent l="0" t="0" r="0" b="3175"/>
-            <wp:docPr id="6" name="Picture 6" descr="Chart&#10;&#10;Description automatically generated"/>
+            <wp:docPr id="21" name="Picture 21" descr="Chart&#10;&#10;Description automatically generated"/>
             <wp:cNvGraphicFramePr>
               <a:graphicFrameLocks xmlns:a="http://schemas.openxmlformats.org/drawingml/2006/main" noChangeAspect="1"/>
             </wp:cNvGraphicFramePr>
@@ -14803,7 +15111,7 @@
               <a:graphicData uri="http://schemas.openxmlformats.org/drawingml/2006/picture">
                 <pic:pic xmlns:pic="http://schemas.openxmlformats.org/drawingml/2006/picture">
                   <pic:nvPicPr>
-                    <pic:cNvPr id="6" name="Picture 6" descr="Chart&#10;&#10;Description automatically generated"/>
+                    <pic:cNvPr id="21" name="Picture 21" descr="Chart&#10;&#10;Description automatically generated"/>
                     <pic:cNvPicPr>
                       <a:picLocks noChangeAspect="1" noChangeArrowheads="1"/>
                     </pic:cNvPicPr>
@@ -14844,24 +15152,14 @@
     <w:p>
       <w:pPr>
         <w:pStyle w:val="Caption"/>
-        <w:rPr>
-          <w:lang w:val="en-US"/>
-        </w:rPr>
-      </w:pPr>
-      <w:bookmarkStart w:id="38" w:name="_Ref115924454"/>
-      <w:r>
-        <w:rPr>
-          <w:lang w:val="en-US"/>
-        </w:rPr>
+      </w:pPr>
+      <w:r>
         <w:t xml:space="preserve">Kuva </w:t>
       </w:r>
       <w:r>
         <w:fldChar w:fldCharType="begin"/>
       </w:r>
       <w:r>
-        <w:rPr>
-          <w:lang w:val="en-US"/>
-        </w:rPr>
         <w:instrText xml:space="preserve"> SEQ Kuva \* ARABIC </w:instrText>
       </w:r>
       <w:r>
@@ -14870,9 +15168,8 @@
       <w:r>
         <w:rPr>
           <w:noProof/>
-          <w:lang w:val="en-US"/>
-        </w:rPr>
-        <w:t>16</w:t>
+        </w:rPr>
+        <w:t>17</w:t>
       </w:r>
       <w:r>
         <w:rPr>
@@ -14880,95 +15177,113 @@
         </w:rPr>
         <w:fldChar w:fldCharType="end"/>
       </w:r>
-      <w:bookmarkEnd w:id="38"/>
-      <w:r>
-        <w:rPr>
-          <w:lang w:val="en-US"/>
-        </w:rPr>
+      <w:r>
+        <w:t xml:space="preserve"> Websocket -latauksen siirrettävän datan kasvu</w:t>
+      </w:r>
+    </w:p>
+    <w:p>
+      <w:pPr>
+        <w:pStyle w:val="BodyText1"/>
+      </w:pPr>
+      <w:r>
+        <w:fldChar w:fldCharType="begin"/>
+      </w:r>
+      <w:r>
+        <w:instrText xml:space="preserve"> REF _Ref115924494 \h </w:instrText>
+      </w:r>
+      <w:r>
+        <w:fldChar w:fldCharType="separate"/>
+      </w:r>
+      <w:r>
+        <w:t xml:space="preserve">Kuva </w:t>
+      </w:r>
+      <w:r>
+        <w:rPr>
+          <w:noProof/>
+        </w:rPr>
+        <w:t>17</w:t>
+      </w:r>
+      <w:r>
+        <w:fldChar w:fldCharType="end"/>
+      </w:r>
+      <w:r>
         <w:t xml:space="preserve"> </w:t>
       </w:r>
-      <w:proofErr w:type="spellStart"/>
-      <w:r>
-        <w:rPr>
-          <w:lang w:val="en-US"/>
-        </w:rPr>
-        <w:t>Websocket-lataus</w:t>
-      </w:r>
-      <w:proofErr w:type="spellEnd"/>
-      <w:r>
-        <w:rPr>
-          <w:lang w:val="en-US"/>
-        </w:rPr>
-        <w:tab/>
-      </w:r>
-      <w:r>
-        <w:rPr>
-          <w:lang w:val="en-US"/>
-        </w:rPr>
-        <w:tab/>
-      </w:r>
-      <w:r>
-        <w:rPr>
-          <w:lang w:val="en-US"/>
-        </w:rPr>
-        <w:tab/>
-      </w:r>
-    </w:p>
-    <w:p>
-      <w:pPr>
-        <w:ind w:firstLine="0"/>
-      </w:pPr>
-      <w:r>
-        <w:fldChar w:fldCharType="begin"/>
-      </w:r>
-      <w:r>
-        <w:rPr>
-          <w:lang w:val="en-US"/>
-        </w:rPr>
-        <w:instrText xml:space="preserve"> REF _Ref115930131 \h </w:instrText>
-      </w:r>
-      <w:r>
-        <w:fldChar w:fldCharType="separate"/>
-      </w:r>
-      <w:r>
-        <w:rPr>
-          <w:b/>
-          <w:bCs/>
-          <w:lang w:val="en-US"/>
-        </w:rPr>
-        <w:t>Error! Reference source not found.</w:t>
-      </w:r>
-      <w:r>
-        <w:fldChar w:fldCharType="end"/>
-      </w:r>
-      <w:r>
-        <w:rPr>
-          <w:lang w:val="en-US"/>
-        </w:rPr>
+      <w:r>
+        <w:t>esittää</w:t>
+      </w:r>
+      <w:r>
         <w:t xml:space="preserve"> </w:t>
       </w:r>
       <w:r>
-        <w:t>e</w:t>
-      </w:r>
-      <w:r>
-        <w:t>sittää siirrettävän datan suuruutta verrattuna alkuperäiseen tiedostoon. Siirrettävä data on mitattu TCP -tasolla</w:t>
-      </w:r>
-      <w:r>
-        <w:t>,</w:t>
-      </w:r>
-      <w:r>
-        <w:t xml:space="preserve"> samaan tapaan kuin HTTP -pyyntöjen siirrettävän datan suuruutta vertailtaessa.  </w:t>
-      </w:r>
-      <w:r>
-        <w:t xml:space="preserve">String -formaatilla lähetettäessä siirrettävä data on kaksinkertainen alkuperäiseen tiedsotoon nähden ja binary -formattissa </w:t>
-      </w:r>
-      <w:r>
-        <w:t>siirrettävä data 11% suurempi mitä alkuperäinen tiedosto.</w:t>
-      </w:r>
-    </w:p>
-    <w:p>
-      <w:pPr>
-        <w:pStyle w:val="BodyText1"/>
+        <w:t xml:space="preserve">tiedostojen talletusnopeuksia eri talletusratkaisuilla. Kuvan y-akseli on logaritminen ja siitä erottuu selvästi etttä </w:t>
+      </w:r>
+      <w:r>
+        <w:t>Di</w:t>
+      </w:r>
+      <w:r>
+        <w:t>s</w:t>
+      </w:r>
+      <w:r>
+        <w:t>k</w:t>
+      </w:r>
+      <w:r>
+        <w:t xml:space="preserve"> ja </w:t>
+      </w:r>
+      <w:r>
+        <w:t>F</w:t>
+      </w:r>
+      <w:r>
+        <w:t>ile Storage ovat huomattavasti nopeimpia talletusratkaisuja. Tä</w:t>
+      </w:r>
+      <w:r>
+        <w:t xml:space="preserve">hän vaikuttavia tekijöitä on sisäverkon verkkoliikenne ja ne eivät vaadi mitään kirjautumismekanismia. </w:t>
+      </w:r>
+      <w:r>
+        <w:t>SQL</w:t>
+      </w:r>
+      <w:r>
+        <w:t>-</w:t>
+      </w:r>
+      <w:r>
+        <w:t>talletus on seuraavaksi nopein. Siinä data siirretään TCP yhteydellä sisäverkossa, mutta SQL</w:t>
+      </w:r>
+      <w:r>
+        <w:t>-</w:t>
+      </w:r>
+      <w:r>
+        <w:t>kyselyt tarvitsevat kirjautumis</w:t>
+      </w:r>
+      <w:r>
+        <w:t>-</w:t>
+      </w:r>
+      <w:r>
+        <w:t xml:space="preserve"> ja datan eheysprosessit jotka hidastavat tiedostojen tallettamista. Blob Storage sekä Cosmos käyttävät julkisen verkon HTTP API</w:t>
+      </w:r>
+      <w:r>
+        <w:t>:</w:t>
+      </w:r>
+      <w:r>
+        <w:t xml:space="preserve">a tiedostojen tallentamiseen ja ovat siksi ehdottomasti hitaimpia talletuspaikkoja. Blob Storage mahdollistaa binääritiedostojen tallentamisen binäärimuodossa, mutta Cosmos käyttää pelkästään </w:t>
+      </w:r>
+      <w:r>
+        <w:t>json</w:t>
+      </w:r>
+      <w:r>
+        <w:t>-</w:t>
+      </w:r>
+      <w:r>
+        <w:t>dokumenttejä ja tiedostojen koko kasvaa merkittävästi kun on tallennettuna tekstinä. Cosmoksen json</w:t>
+      </w:r>
+      <w:r>
+        <w:t>-</w:t>
+      </w:r>
+      <w:r>
+        <w:t xml:space="preserve">dokumentin maksimikoko on 2MB joten Cosmoksen suorituskykyä ei voitu testata 10 MB tiedostoilla. </w:t>
+      </w:r>
+    </w:p>
+    <w:p>
+      <w:pPr>
         <w:keepNext/>
       </w:pPr>
       <w:r>
@@ -14977,10 +15292,10 @@
         </w:rPr>
         <w:lastRenderedPageBreak/>
         <w:drawing>
-          <wp:inline distT="0" distB="0" distL="0" distR="0" wp14:anchorId="077274B7" wp14:editId="662F5C72">
+          <wp:inline distT="0" distB="0" distL="0" distR="0" wp14:anchorId="1D7E2FC9" wp14:editId="6DB99371">
             <wp:extent cx="5400040" cy="4054475"/>
             <wp:effectExtent l="0" t="0" r="0" b="3175"/>
-            <wp:docPr id="21" name="Picture 21" descr="Chart&#10;&#10;Description automatically generated"/>
+            <wp:docPr id="22" name="Picture 22" descr="Chart, line chart&#10;&#10;Description automatically generated"/>
             <wp:cNvGraphicFramePr>
               <a:graphicFrameLocks xmlns:a="http://schemas.openxmlformats.org/drawingml/2006/main" noChangeAspect="1"/>
             </wp:cNvGraphicFramePr>
@@ -14988,7 +15303,7 @@
               <a:graphicData uri="http://schemas.openxmlformats.org/drawingml/2006/picture">
                 <pic:pic xmlns:pic="http://schemas.openxmlformats.org/drawingml/2006/picture">
                   <pic:nvPicPr>
-                    <pic:cNvPr id="21" name="Picture 21" descr="Chart&#10;&#10;Description automatically generated"/>
+                    <pic:cNvPr id="22" name="Picture 22" descr="Chart, line chart&#10;&#10;Description automatically generated"/>
                     <pic:cNvPicPr>
                       <a:picLocks noChangeAspect="1" noChangeArrowheads="1"/>
                     </pic:cNvPicPr>
@@ -15030,6 +15345,7 @@
       <w:pPr>
         <w:pStyle w:val="Caption"/>
       </w:pPr>
+      <w:bookmarkStart w:id="39" w:name="_Ref115924494"/>
       <w:r>
         <w:t xml:space="preserve">Kuva </w:t>
       </w:r>
@@ -15046,7 +15362,7 @@
         <w:rPr>
           <w:noProof/>
         </w:rPr>
-        <w:t>17</w:t>
+        <w:t>18</w:t>
       </w:r>
       <w:r>
         <w:rPr>
@@ -15054,19 +15370,36 @@
         </w:rPr>
         <w:fldChar w:fldCharType="end"/>
       </w:r>
-      <w:r>
-        <w:t xml:space="preserve"> Websocket -latauksen siirrettävän datan kasvu</w:t>
+      <w:bookmarkEnd w:id="39"/>
+      <w:r>
+        <w:t xml:space="preserve"> Tiedostojen talletusnopeuksia</w:t>
       </w:r>
     </w:p>
     <w:p>
       <w:pPr>
         <w:pStyle w:val="BodyText1"/>
       </w:pPr>
+    </w:p>
+    <w:p>
+      <w:pPr>
+        <w:pStyle w:val="BodyText1"/>
+      </w:pPr>
+    </w:p>
+    <w:p>
+      <w:pPr>
+        <w:pStyle w:val="BodyText1"/>
+      </w:pPr>
+      <w:r>
+        <w:t>Yksi tutkimuksista on vertailla  tiedostojen tallentamista SQL-kantaan binäärisenä blob tyyppina. Toinen mahdollinen vaihtoehto on tallentaa SQL-tietokantaan tiedoston tiedostopolku ja tallentaa tiedosto kovalevylle tietokannan sijaan.</w:t>
+      </w:r>
+      <w:r>
+        <w:t xml:space="preserve"> </w:t>
+      </w:r>
       <w:r>
         <w:fldChar w:fldCharType="begin"/>
       </w:r>
       <w:r>
-        <w:instrText xml:space="preserve"> REF _Ref115924494 \h </w:instrText>
+        <w:instrText xml:space="preserve"> REF _Ref111715868 \h </w:instrText>
       </w:r>
       <w:r>
         <w:fldChar w:fldCharType="separate"/>
@@ -15078,7 +15411,7 @@
         <w:rPr>
           <w:noProof/>
         </w:rPr>
-        <w:t>17</w:t>
+        <w:t>18</w:t>
       </w:r>
       <w:r>
         <w:fldChar w:fldCharType="end"/>
@@ -15087,92 +15420,27 @@
         <w:t xml:space="preserve"> </w:t>
       </w:r>
       <w:r>
-        <w:t>esittää</w:t>
-      </w:r>
-      <w:r>
-        <w:t xml:space="preserve"> </w:t>
-      </w:r>
-      <w:r>
-        <w:t xml:space="preserve">tiedostojen talletusnopeuksia eri talletusratkaisuilla. Kuvan y-akseli on logaritminen ja siitä erottuu selvästi etttä </w:t>
-      </w:r>
-      <w:r>
-        <w:t>Di</w:t>
-      </w:r>
-      <w:r>
-        <w:t>s</w:t>
-      </w:r>
-      <w:r>
-        <w:t>k</w:t>
-      </w:r>
-      <w:r>
-        <w:t xml:space="preserve"> ja </w:t>
-      </w:r>
-      <w:r>
-        <w:t>F</w:t>
-      </w:r>
-      <w:r>
-        <w:t>ile Storage ovat huomattavasti nopeimpia talletusratkaisuja. Tä</w:t>
-      </w:r>
-      <w:r>
-        <w:t xml:space="preserve">hän vaikuttavia tekijöitä on sisäverkon verkkoliikenne ja ne eivät vaadi mitään kirjautumismekanismia. </w:t>
-      </w:r>
-      <w:r>
-        <w:t>SQL</w:t>
-      </w:r>
-      <w:r>
-        <w:t>-</w:t>
-      </w:r>
-      <w:r>
-        <w:t>talletus on seuraavaksi nopein. Siinä data siirretään TCP yhteydellä sisäverkossa, mutta SQL</w:t>
-      </w:r>
-      <w:r>
-        <w:t>-</w:t>
-      </w:r>
-      <w:r>
-        <w:t>kyselyt tarvitsevat kirjautumis</w:t>
-      </w:r>
-      <w:r>
-        <w:t>-</w:t>
-      </w:r>
-      <w:r>
-        <w:t xml:space="preserve"> ja datan eheysprosessit jotka hidastavat tiedostojen tallettamista. Blob Storage sekä Cosmos käyttävät julkisen verkon HTTP API</w:t>
-      </w:r>
-      <w:r>
-        <w:t>:</w:t>
-      </w:r>
-      <w:r>
-        <w:t xml:space="preserve">a tiedostojen tallentamiseen ja ovat siksi ehdottomasti hitaimpia talletuspaikkoja. Blob Storage mahdollistaa binääritiedostojen tallentamisen binäärimuodossa, mutta Cosmos käyttää pelkästään </w:t>
-      </w:r>
-      <w:r>
-        <w:t>json</w:t>
-      </w:r>
-      <w:r>
-        <w:t>-</w:t>
-      </w:r>
-      <w:r>
-        <w:t>dokumenttejä ja tiedostojen koko kasvaa merkittävästi kun on tallennettuna tekstinä. Cosmoksen json</w:t>
-      </w:r>
-      <w:r>
-        <w:t>-</w:t>
-      </w:r>
-      <w:r>
-        <w:t xml:space="preserve">dokumentin maksimikoko on 2MB joten Cosmoksen suorituskykyä ei voitu testata 10 MB tiedostoilla. </w:t>
-      </w:r>
-    </w:p>
-    <w:p>
-      <w:pPr>
+        <w:t xml:space="preserve">esittää tutkimuksen tulokset. Tutkimuksessa vertailtiin tiedostojen lukua, kirjoitusta, poistoa sekä  tiedosto infon lukua tietokannasta. Tutkimuksessa käytettiin 2 tietokanta taulua jotka ovat muuten identtiset, mutta toisessa tiedosto on tallennettuna tietokantaan ja toisessa linkin avulla tiedostojärjestelmään.  Tiedostoinfo on tallennettuna samalla rivillä tiedoston tai sen linkin kanssa ja tyypiltään se on varchar. Tuloksista nähdään selvästi että tiedoston luku selvästi nopempi koska erillistä levylukuoperaatiota ei tarvitse tehdä tietokanta kyselyn jälkeen.  Infon luku on hieman nopeampi taulussa jossa on linkki, johtuen että rivien indeksointi on hieman nopeampaa RAM muistissa koska rivien koko on pienempi. Kirjoitus-  ja poistonopeudet ovat lähes samat riippumatta tallennustavasta. Toinen huomioita asia tiedostojen tallentamisessa levyjärjestelmään on tietokannan eheys. Kun tiedostot tallennetaan tietokantaan niin tietokanta pysyy eheänä tiedostojen suhteen. Levylle tallennettaessa eheys saattaa </w:t>
+      </w:r>
+      <w:r>
+        <w:lastRenderedPageBreak/>
+        <w:t>rikkoontua koska tietokantaoperaatio ja levyoperaatio eivät ole saman tietokantatransaktion sisällä</w:t>
+      </w:r>
+    </w:p>
+    <w:p>
+      <w:pPr>
+        <w:pStyle w:val="BodyText1"/>
         <w:keepNext/>
       </w:pPr>
       <w:r>
         <w:rPr>
           <w:noProof/>
         </w:rPr>
-        <w:lastRenderedPageBreak/>
         <w:drawing>
-          <wp:inline distT="0" distB="0" distL="0" distR="0" wp14:anchorId="1D7E2FC9" wp14:editId="6DB99371">
+          <wp:inline distT="0" distB="0" distL="0" distR="0" wp14:anchorId="73076023" wp14:editId="7D000284">
             <wp:extent cx="5400040" cy="4054475"/>
             <wp:effectExtent l="0" t="0" r="0" b="3175"/>
-            <wp:docPr id="22" name="Picture 22" descr="Chart, line chart&#10;&#10;Description automatically generated"/>
+            <wp:docPr id="14" name="Picture 14" descr="Chart, bar chart&#10;&#10;Description automatically generated"/>
             <wp:cNvGraphicFramePr>
               <a:graphicFrameLocks xmlns:a="http://schemas.openxmlformats.org/drawingml/2006/main" noChangeAspect="1"/>
             </wp:cNvGraphicFramePr>
@@ -15180,7 +15448,7 @@
               <a:graphicData uri="http://schemas.openxmlformats.org/drawingml/2006/picture">
                 <pic:pic xmlns:pic="http://schemas.openxmlformats.org/drawingml/2006/picture">
                   <pic:nvPicPr>
-                    <pic:cNvPr id="22" name="Picture 22" descr="Chart, line chart&#10;&#10;Description automatically generated"/>
+                    <pic:cNvPr id="14" name="Picture 14" descr="Chart, bar chart&#10;&#10;Description automatically generated"/>
                     <pic:cNvPicPr>
                       <a:picLocks noChangeAspect="1" noChangeArrowheads="1"/>
                     </pic:cNvPicPr>
@@ -15222,151 +15490,6 @@
       <w:pPr>
         <w:pStyle w:val="Caption"/>
       </w:pPr>
-      <w:bookmarkStart w:id="39" w:name="_Ref115924494"/>
-      <w:r>
-        <w:t xml:space="preserve">Kuva </w:t>
-      </w:r>
-      <w:r>
-        <w:fldChar w:fldCharType="begin"/>
-      </w:r>
-      <w:r>
-        <w:instrText xml:space="preserve"> SEQ Kuva \* ARABIC </w:instrText>
-      </w:r>
-      <w:r>
-        <w:fldChar w:fldCharType="separate"/>
-      </w:r>
-      <w:r>
-        <w:rPr>
-          <w:noProof/>
-        </w:rPr>
-        <w:t>18</w:t>
-      </w:r>
-      <w:r>
-        <w:rPr>
-          <w:noProof/>
-        </w:rPr>
-        <w:fldChar w:fldCharType="end"/>
-      </w:r>
-      <w:bookmarkEnd w:id="39"/>
-      <w:r>
-        <w:t xml:space="preserve"> Tiedostojen talletusnopeuksia</w:t>
-      </w:r>
-    </w:p>
-    <w:p>
-      <w:pPr>
-        <w:pStyle w:val="BodyText1"/>
-      </w:pPr>
-    </w:p>
-    <w:p>
-      <w:pPr>
-        <w:pStyle w:val="BodyText1"/>
-      </w:pPr>
-    </w:p>
-    <w:p>
-      <w:pPr>
-        <w:pStyle w:val="BodyText1"/>
-      </w:pPr>
-      <w:r>
-        <w:t>Yksi tutkimuksista on vertailla  tiedostojen tallentamista SQL-kantaan binäärisenä blob tyyppina. Toinen mahdollinen vaihtoehto on tallentaa SQL-tietokantaan tiedoston tiedostopolku ja tallentaa tiedosto kovalevylle tietokannan sijaan.</w:t>
-      </w:r>
-      <w:r>
-        <w:t xml:space="preserve"> </w:t>
-      </w:r>
-      <w:r>
-        <w:fldChar w:fldCharType="begin"/>
-      </w:r>
-      <w:r>
-        <w:instrText xml:space="preserve"> REF _Ref111715868 \h </w:instrText>
-      </w:r>
-      <w:r>
-        <w:fldChar w:fldCharType="separate"/>
-      </w:r>
-      <w:r>
-        <w:t xml:space="preserve">Kuva </w:t>
-      </w:r>
-      <w:r>
-        <w:rPr>
-          <w:noProof/>
-        </w:rPr>
-        <w:t>18</w:t>
-      </w:r>
-      <w:r>
-        <w:fldChar w:fldCharType="end"/>
-      </w:r>
-      <w:r>
-        <w:t xml:space="preserve"> </w:t>
-      </w:r>
-      <w:r>
-        <w:t xml:space="preserve">esittää tutkimuksen tulokset. Tutkimuksessa vertailtiin tiedostojen lukua, kirjoitusta, poistoa sekä  tiedosto infon lukua tietokannasta. Tutkimuksessa käytettiin 2 tietokanta taulua jotka ovat muuten identtiset, mutta toisessa tiedosto on tallennettuna tietokantaan ja toisessa linkin avulla tiedostojärjestelmään.  Tiedostoinfo on tallennettuna samalla rivillä tiedoston tai sen linkin kanssa ja tyypiltään se on varchar. Tuloksista nähdään selvästi että tiedoston luku selvästi nopempi koska erillistä levylukuoperaatiota ei tarvitse tehdä tietokanta kyselyn jälkeen.  Infon luku on hieman nopeampi taulussa jossa on linkki, johtuen että rivien indeksointi on hieman nopeampaa RAM muistissa koska rivien koko on pienempi. Kirjoitus-  ja poistonopeudet ovat lähes samat riippumatta tallennustavasta. Toinen huomioita asia tiedostojen tallentamisessa levyjärjestelmään on tietokannan eheys. Kun tiedostot tallennetaan tietokantaan niin tietokanta pysyy eheänä tiedostojen suhteen. Levylle tallennettaessa eheys saattaa </w:t>
-      </w:r>
-      <w:r>
-        <w:lastRenderedPageBreak/>
-        <w:t>rikkoontua koska tietokantaoperaatio ja levyoperaatio eivät ole saman tietokantatransaktion sisällä</w:t>
-      </w:r>
-    </w:p>
-    <w:p>
-      <w:pPr>
-        <w:pStyle w:val="BodyText1"/>
-        <w:keepNext/>
-      </w:pPr>
-      <w:r>
-        <w:rPr>
-          <w:noProof/>
-        </w:rPr>
-        <w:drawing>
-          <wp:inline distT="0" distB="0" distL="0" distR="0" wp14:anchorId="73076023" wp14:editId="7D000284">
-            <wp:extent cx="5400040" cy="4054475"/>
-            <wp:effectExtent l="0" t="0" r="0" b="3175"/>
-            <wp:docPr id="14" name="Picture 14" descr="Chart, bar chart&#10;&#10;Description automatically generated"/>
-            <wp:cNvGraphicFramePr>
-              <a:graphicFrameLocks xmlns:a="http://schemas.openxmlformats.org/drawingml/2006/main" noChangeAspect="1"/>
-            </wp:cNvGraphicFramePr>
-            <a:graphic xmlns:a="http://schemas.openxmlformats.org/drawingml/2006/main">
-              <a:graphicData uri="http://schemas.openxmlformats.org/drawingml/2006/picture">
-                <pic:pic xmlns:pic="http://schemas.openxmlformats.org/drawingml/2006/picture">
-                  <pic:nvPicPr>
-                    <pic:cNvPr id="14" name="Picture 14" descr="Chart, bar chart&#10;&#10;Description automatically generated"/>
-                    <pic:cNvPicPr>
-                      <a:picLocks noChangeAspect="1" noChangeArrowheads="1"/>
-                    </pic:cNvPicPr>
-                  </pic:nvPicPr>
-                  <pic:blipFill>
-                    <a:blip r:embed="rId49">
-                      <a:extLst>
-                        <a:ext uri="{28A0092B-C50C-407E-A947-70E740481C1C}">
-                          <a14:useLocalDpi xmlns:a14="http://schemas.microsoft.com/office/drawing/2010/main" val="0"/>
-                        </a:ext>
-                      </a:extLst>
-                    </a:blip>
-                    <a:srcRect/>
-                    <a:stretch>
-                      <a:fillRect/>
-                    </a:stretch>
-                  </pic:blipFill>
-                  <pic:spPr bwMode="auto">
-                    <a:xfrm>
-                      <a:off x="0" y="0"/>
-                      <a:ext cx="5400040" cy="4054475"/>
-                    </a:xfrm>
-                    <a:prstGeom prst="rect">
-                      <a:avLst/>
-                    </a:prstGeom>
-                    <a:noFill/>
-                    <a:ln>
-                      <a:noFill/>
-                    </a:ln>
-                  </pic:spPr>
-                </pic:pic>
-              </a:graphicData>
-            </a:graphic>
-          </wp:inline>
-        </w:drawing>
-      </w:r>
-    </w:p>
-    <w:p>
-      <w:pPr>
-        <w:pStyle w:val="Caption"/>
-      </w:pPr>
       <w:bookmarkStart w:id="40" w:name="_Ref111715868"/>
       <w:r>
         <w:t xml:space="preserve">Kuva </w:t>
@@ -15579,7 +15702,7 @@
       <w:r>
         <w:t xml:space="preserve">Hyökkäykseltä pystyy suojautumaan laittamalla palvelimen HTTP-pakkauksen pois päältä. </w:t>
       </w:r>
-      <w:hyperlink r:id="rId50" w:history="1">
+      <w:hyperlink r:id="rId49" w:history="1">
         <w:r>
           <w:rPr>
             <w:rStyle w:val="Hyperlink"/>
@@ -15638,7 +15761,7 @@
       <w:r>
         <w:t xml:space="preserve"> </w:t>
       </w:r>
-      <w:hyperlink r:id="rId51" w:history="1">
+      <w:hyperlink r:id="rId50" w:history="1">
         <w:r>
           <w:rPr>
             <w:rStyle w:val="Hyperlink"/>
@@ -15657,7 +15780,7 @@
       <w:r>
         <w:t xml:space="preserve"> </w:t>
       </w:r>
-      <w:hyperlink r:id="rId52" w:history="1">
+      <w:hyperlink r:id="rId51" w:history="1">
         <w:r>
           <w:rPr>
             <w:rStyle w:val="Hyperlink"/>
@@ -15689,7 +15812,7 @@
         <w:lastRenderedPageBreak/>
         <w:t xml:space="preserve">täytteen. Täytettävä sisältävä lohko on viimeisenä ja hyökkääjä vaihtaa viimeisen lohkon ja murrettavan lohkon paikkaa ja lähettää pyynnön useaan kertaan palvelimelle muuttaen pyynnön kokoa jokaisella pyynnöllä. Jos palvelin hyväksyy pyynnön, niin murrettavan lohkon bitit vastaavat täytelohkon täytettä vastaavia bittejä.   Hyödyntämällä tätä haavoittuvuutta hyökkääjä saa murrettua SSL:n salauksesta lohkoja. Käyttäjän evästeiden varastaminen on yksi esimerkki onnistuneesta POODLE- hyökkäyksestä. Esimerkiksi 16 bittisen evästeen varastamiseen tarvitaan maksimissaan 4096 pyyntöä, jos hyökkääjä tietää tarkalleen missä kohtaa pyyntöä evästeet lähetetään. </w:t>
       </w:r>
-      <w:hyperlink r:id="rId53" w:history="1">
+      <w:hyperlink r:id="rId52" w:history="1">
         <w:r>
           <w:rPr>
             <w:rStyle w:val="Hyperlink"/>
@@ -15700,7 +15823,7 @@
       <w:r>
         <w:t xml:space="preserve"> </w:t>
       </w:r>
-      <w:hyperlink r:id="rId54" w:history="1">
+      <w:hyperlink r:id="rId53" w:history="1">
         <w:r>
           <w:rPr>
             <w:rStyle w:val="Hyperlink"/>
@@ -15743,7 +15866,7 @@
       <w:r>
         <w:t xml:space="preserve"> Tällä tavalla hyökkääjä pystyy päätteleen oliko muokattu versio salatusta kättelystä oikein muodostettu vai ei.  </w:t>
       </w:r>
-      <w:hyperlink r:id="rId55" w:history="1">
+      <w:hyperlink r:id="rId54" w:history="1">
         <w:r>
           <w:rPr>
             <w:rStyle w:val="Hyperlink"/>
@@ -15850,7 +15973,7 @@
                     </pic:cNvPicPr>
                   </pic:nvPicPr>
                   <pic:blipFill>
-                    <a:blip r:embed="rId56">
+                    <a:blip r:embed="rId55">
                       <a:extLst>
                         <a:ext uri="{28A0092B-C50C-407E-A947-70E740481C1C}">
                           <a14:useLocalDpi xmlns:a14="http://schemas.microsoft.com/office/drawing/2010/main" val="0"/>
@@ -16020,7 +16143,7 @@
                     </pic:cNvPicPr>
                   </pic:nvPicPr>
                   <pic:blipFill>
-                    <a:blip r:embed="rId57">
+                    <a:blip r:embed="rId56">
                       <a:extLst>
                         <a:ext uri="{28A0092B-C50C-407E-A947-70E740481C1C}">
                           <a14:useLocalDpi xmlns:a14="http://schemas.microsoft.com/office/drawing/2010/main" val="0"/>
@@ -16324,7 +16447,7 @@
                     </pic:cNvPicPr>
                   </pic:nvPicPr>
                   <pic:blipFill>
-                    <a:blip r:embed="rId58">
+                    <a:blip r:embed="rId57">
                       <a:extLst>
                         <a:ext uri="{28A0092B-C50C-407E-A947-70E740481C1C}">
                           <a14:useLocalDpi xmlns:a14="http://schemas.microsoft.com/office/drawing/2010/main" val="0"/>
@@ -16421,7 +16544,7 @@
       <w:r>
         <w:t xml:space="preserve">n avulla. </w:t>
       </w:r>
-      <w:hyperlink r:id="rId59" w:history="1">
+      <w:hyperlink r:id="rId58" w:history="1">
         <w:r>
           <w:rPr>
             <w:rStyle w:val="Hyperlink"/>
@@ -16444,7 +16567,7 @@
       <w:r>
         <w:t xml:space="preserve"> </w:t>
       </w:r>
-      <w:hyperlink r:id="rId60" w:history="1">
+      <w:hyperlink r:id="rId59" w:history="1">
         <w:r>
           <w:rPr>
             <w:rStyle w:val="Hyperlink"/>
@@ -16477,7 +16600,7 @@
       <w:r>
         <w:t xml:space="preserve"> </w:t>
       </w:r>
-      <w:hyperlink r:id="rId61" w:history="1">
+      <w:hyperlink r:id="rId60" w:history="1">
         <w:r>
           <w:rPr>
             <w:rStyle w:val="Hyperlink"/>
@@ -16628,7 +16751,7 @@
       <w:r>
         <w:t xml:space="preserve"> </w:t>
       </w:r>
-      <w:hyperlink r:id="rId62" w:history="1">
+      <w:hyperlink r:id="rId61" w:history="1">
         <w:r>
           <w:rPr>
             <w:rStyle w:val="Hyperlink"/>
@@ -16639,7 +16762,7 @@
       <w:r>
         <w:t xml:space="preserve"> </w:t>
       </w:r>
-      <w:hyperlink r:id="rId63" w:history="1">
+      <w:hyperlink r:id="rId62" w:history="1">
         <w:r>
           <w:rPr>
             <w:rStyle w:val="Hyperlink"/>
@@ -16650,7 +16773,7 @@
       <w:r>
         <w:t xml:space="preserve"> </w:t>
       </w:r>
-      <w:hyperlink r:id="rId64" w:history="1">
+      <w:hyperlink r:id="rId63" w:history="1">
         <w:r>
           <w:rPr>
             <w:rStyle w:val="Hyperlink"/>
@@ -16661,7 +16784,7 @@
       <w:r>
         <w:t xml:space="preserve"> </w:t>
       </w:r>
-      <w:hyperlink r:id="rId65" w:history="1">
+      <w:hyperlink r:id="rId64" w:history="1">
         <w:r>
           <w:rPr>
             <w:rStyle w:val="Hyperlink"/>
@@ -16750,7 +16873,7 @@
       <w:r>
         <w:t xml:space="preserve"> </w:t>
       </w:r>
-      <w:hyperlink r:id="rId66" w:history="1">
+      <w:hyperlink r:id="rId65" w:history="1">
         <w:r>
           <w:rPr>
             <w:rStyle w:val="Hyperlink"/>
@@ -16761,7 +16884,7 @@
       <w:r>
         <w:t xml:space="preserve"> </w:t>
       </w:r>
-      <w:hyperlink r:id="rId67" w:history="1">
+      <w:hyperlink r:id="rId66" w:history="1">
         <w:r>
           <w:rPr>
             <w:rStyle w:val="Hyperlink"/>
@@ -16772,7 +16895,7 @@
       <w:r>
         <w:t xml:space="preserve"> </w:t>
       </w:r>
-      <w:hyperlink r:id="rId68" w:history="1">
+      <w:hyperlink r:id="rId67" w:history="1">
         <w:r>
           <w:rPr>
             <w:rStyle w:val="Hyperlink"/>
@@ -16927,7 +17050,7 @@
       <w:r>
         <w:t xml:space="preserve"> olisi päässyt ChaosDB- haavoittuvuuden ansiosta käsiksi muiden käyttäjien Cosmos tietokantoihin. Microsoft kuitenkin suositteli kaikkia asiakkaitansa kierrättämään Cosmos tietokannan käyttöavaimensa.  </w:t>
       </w:r>
-      <w:hyperlink r:id="rId69" w:history="1">
+      <w:hyperlink r:id="rId68" w:history="1">
         <w:r>
           <w:rPr>
             <w:rStyle w:val="Hyperlink"/>
@@ -16938,7 +17061,7 @@
       <w:r>
         <w:t xml:space="preserve">  </w:t>
       </w:r>
-      <w:hyperlink r:id="rId70" w:history="1">
+      <w:hyperlink r:id="rId69" w:history="1">
         <w:r>
           <w:rPr>
             <w:rStyle w:val="Hyperlink"/>
@@ -17048,7 +17171,7 @@
       <w:r>
         <w:t xml:space="preserve">  </w:t>
       </w:r>
-      <w:hyperlink r:id="rId71" w:history="1">
+      <w:hyperlink r:id="rId70" w:history="1">
         <w:r>
           <w:rPr>
             <w:rStyle w:val="Hyperlink"/>
@@ -17194,7 +17317,7 @@
                     </pic:cNvPicPr>
                   </pic:nvPicPr>
                   <pic:blipFill>
-                    <a:blip r:embed="rId72">
+                    <a:blip r:embed="rId71">
                       <a:extLst>
                         <a:ext uri="{28A0092B-C50C-407E-A947-70E740481C1C}">
                           <a14:useLocalDpi xmlns:a14="http://schemas.microsoft.com/office/drawing/2010/main" val="0"/>
@@ -17400,7 +17523,7 @@
                     </pic:cNvPicPr>
                   </pic:nvPicPr>
                   <pic:blipFill>
-                    <a:blip r:embed="rId73">
+                    <a:blip r:embed="rId72">
                       <a:extLst>
                         <a:ext uri="{28A0092B-C50C-407E-A947-70E740481C1C}">
                           <a14:useLocalDpi xmlns:a14="http://schemas.microsoft.com/office/drawing/2010/main" val="0"/>
@@ -17552,7 +17675,7 @@
                     </pic:cNvPicPr>
                   </pic:nvPicPr>
                   <pic:blipFill>
-                    <a:blip r:embed="rId74">
+                    <a:blip r:embed="rId73">
                       <a:extLst>
                         <a:ext uri="{28A0092B-C50C-407E-A947-70E740481C1C}">
                           <a14:useLocalDpi xmlns:a14="http://schemas.microsoft.com/office/drawing/2010/main" val="0"/>
@@ -17698,7 +17821,7 @@
       <w:pPr>
         <w:pStyle w:val="BodyText1"/>
       </w:pPr>
-      <w:hyperlink r:id="rId75" w:history="1">
+      <w:hyperlink r:id="rId74" w:history="1">
         <w:r>
           <w:rPr>
             <w:rStyle w:val="Hyperlink"/>
@@ -17734,7 +17857,7 @@
                     </pic:cNvPicPr>
                   </pic:nvPicPr>
                   <pic:blipFill>
-                    <a:blip r:embed="rId76">
+                    <a:blip r:embed="rId75">
                       <a:extLst>
                         <a:ext uri="{28A0092B-C50C-407E-A947-70E740481C1C}">
                           <a14:useLocalDpi xmlns:a14="http://schemas.microsoft.com/office/drawing/2010/main" val="0"/>
@@ -17825,6 +17948,39 @@
       <w:r>
         <w:t>tietojenkalasteluviesteistä.</w:t>
       </w:r>
+      <w:r>
+        <w:t xml:space="preserve"> </w:t>
+      </w:r>
+      <w:r>
+        <w:fldChar w:fldCharType="begin"/>
+      </w:r>
+      <w:r>
+        <w:instrText xml:space="preserve"> REF _Ref176147023 \h </w:instrText>
+      </w:r>
+      <w:r>
+        <w:fldChar w:fldCharType="separate"/>
+      </w:r>
+      <w:r>
+        <w:t xml:space="preserve">Kuva </w:t>
+      </w:r>
+      <w:r>
+        <w:rPr>
+          <w:noProof/>
+        </w:rPr>
+        <w:t>27</w:t>
+      </w:r>
+      <w:r>
+        <w:fldChar w:fldCharType="end"/>
+      </w:r>
+      <w:r>
+        <w:t xml:space="preserve"> esittää IBM:n tutkimuksessa käytettyjä menetelmiä tietomurroissa.  Yleisin mentelmä on käyttäjätunnukset, joka pitää sisällään virheellisen pääsynhallinnan sekä turvattoman tavan säilyttää käyttäjätunnuksia. Tietojenkalastelu on tutkimuksen mukaan toisista yleisin tietomurtojen aiheuttaja </w:t>
+      </w:r>
+      <w:r>
+        <w:t>haavoittuvuuksien hyväksikäytön kanssa.</w:t>
+      </w:r>
+      <w:r>
+        <w:t xml:space="preserve"> </w:t>
+      </w:r>
     </w:p>
     <w:p>
       <w:pPr>
@@ -17835,8 +17991,104 @@
       <w:pPr>
         <w:pStyle w:val="BodyText1"/>
       </w:pPr>
-      <w:r>
-        <w:t>https://www.verizon.com/business/resources/T4d/reports/2024-dbir-data-breach-investigations-report.pdf</w:t>
+      <w:hyperlink r:id="rId76" w:history="1">
+        <w:r>
+          <w:rPr>
+            <w:rStyle w:val="Hyperlink"/>
+          </w:rPr>
+          <w:t>https://www.verizon.com/business/resources/T4d/reports/2024-dbir-data-breach-investigations-report.pdf</w:t>
+        </w:r>
+      </w:hyperlink>
+    </w:p>
+    <w:p>
+      <w:pPr>
+        <w:pStyle w:val="BodyText1"/>
+        <w:keepNext/>
+      </w:pPr>
+      <w:r>
+        <w:rPr>
+          <w:noProof/>
+        </w:rPr>
+        <w:lastRenderedPageBreak/>
+        <w:drawing>
+          <wp:inline distT="0" distB="0" distL="0" distR="0" wp14:anchorId="70F4D196" wp14:editId="0D8B8303">
+            <wp:extent cx="5400040" cy="3242945"/>
+            <wp:effectExtent l="0" t="0" r="0" b="0"/>
+            <wp:docPr id="1852446847" name="Picture 8" descr="A graph with numbers and text&#10;&#10;Description automatically generated"/>
+            <wp:cNvGraphicFramePr>
+              <a:graphicFrameLocks xmlns:a="http://schemas.openxmlformats.org/drawingml/2006/main" noChangeAspect="1"/>
+            </wp:cNvGraphicFramePr>
+            <a:graphic xmlns:a="http://schemas.openxmlformats.org/drawingml/2006/main">
+              <a:graphicData uri="http://schemas.openxmlformats.org/drawingml/2006/picture">
+                <pic:pic xmlns:pic="http://schemas.openxmlformats.org/drawingml/2006/picture">
+                  <pic:nvPicPr>
+                    <pic:cNvPr id="1852446847" name="Picture 8" descr="A graph with numbers and text&#10;&#10;Description automatically generated"/>
+                    <pic:cNvPicPr>
+                      <a:picLocks noChangeAspect="1" noChangeArrowheads="1"/>
+                    </pic:cNvPicPr>
+                  </pic:nvPicPr>
+                  <pic:blipFill>
+                    <a:blip r:embed="rId77">
+                      <a:extLst>
+                        <a:ext uri="{28A0092B-C50C-407E-A947-70E740481C1C}">
+                          <a14:useLocalDpi xmlns:a14="http://schemas.microsoft.com/office/drawing/2010/main" val="0"/>
+                        </a:ext>
+                      </a:extLst>
+                    </a:blip>
+                    <a:srcRect/>
+                    <a:stretch>
+                      <a:fillRect/>
+                    </a:stretch>
+                  </pic:blipFill>
+                  <pic:spPr bwMode="auto">
+                    <a:xfrm>
+                      <a:off x="0" y="0"/>
+                      <a:ext cx="5400040" cy="3242945"/>
+                    </a:xfrm>
+                    <a:prstGeom prst="rect">
+                      <a:avLst/>
+                    </a:prstGeom>
+                    <a:noFill/>
+                    <a:ln>
+                      <a:noFill/>
+                    </a:ln>
+                  </pic:spPr>
+                </pic:pic>
+              </a:graphicData>
+            </a:graphic>
+          </wp:inline>
+        </w:drawing>
+      </w:r>
+    </w:p>
+    <w:p>
+      <w:pPr>
+        <w:pStyle w:val="Caption"/>
+      </w:pPr>
+      <w:bookmarkStart w:id="49" w:name="_Ref176147023"/>
+      <w:r>
+        <w:t xml:space="preserve">Kuva </w:t>
+      </w:r>
+      <w:r>
+        <w:fldChar w:fldCharType="begin"/>
+      </w:r>
+      <w:r>
+        <w:instrText xml:space="preserve"> SEQ Kuva \* ARABIC </w:instrText>
+      </w:r>
+      <w:r>
+        <w:fldChar w:fldCharType="separate"/>
+      </w:r>
+      <w:r>
+        <w:rPr>
+          <w:noProof/>
+        </w:rPr>
+        <w:t>27</w:t>
+      </w:r>
+      <w:r>
+        <w:fldChar w:fldCharType="end"/>
+      </w:r>
+      <w:bookmarkEnd w:id="49"/>
+      <w:r>
+        <w:t xml:space="preserve"> Tietomurroissa käytetyt menetelmät IBM:n tutkimuksessa</w:t>
       </w:r>
     </w:p>
     <w:p>
@@ -17868,12 +18120,12 @@
       <w:pPr>
         <w:pStyle w:val="Heading1"/>
       </w:pPr>
-      <w:bookmarkStart w:id="49" w:name="_Toc175368019"/>
+      <w:bookmarkStart w:id="50" w:name="_Toc175368019"/>
       <w:r>
         <w:lastRenderedPageBreak/>
         <w:t>yhteenveto</w:t>
       </w:r>
-      <w:bookmarkEnd w:id="49"/>
+      <w:bookmarkEnd w:id="50"/>
     </w:p>
     <w:p>
       <w:pPr>
@@ -17900,8 +18152,8 @@
         </w:numPr>
         <w:ind w:left="567" w:hanging="567"/>
       </w:pPr>
-      <w:bookmarkStart w:id="50" w:name="_Toc535531177"/>
-      <w:bookmarkStart w:id="51" w:name="_Toc175368020"/>
+      <w:bookmarkStart w:id="51" w:name="_Toc535531177"/>
+      <w:bookmarkStart w:id="52" w:name="_Toc175368020"/>
       <w:r>
         <w:lastRenderedPageBreak/>
         <w:t>Läh</w:t>
@@ -17909,8 +18161,8 @@
       <w:r>
         <w:t>teet</w:t>
       </w:r>
-      <w:bookmarkEnd w:id="50"/>
       <w:bookmarkEnd w:id="51"/>
+      <w:bookmarkEnd w:id="52"/>
     </w:p>
     <w:p>
       <w:pPr>
@@ -17919,7 +18171,7 @@
           <w:lang w:val="fi-FI"/>
         </w:rPr>
       </w:pPr>
-      <w:hyperlink r:id="rId77" w:history="1">
+      <w:hyperlink r:id="rId78" w:history="1">
         <w:r>
           <w:rPr>
             <w:rStyle w:val="Hyperlink"/>
@@ -17942,7 +18194,7 @@
           <w:lang w:val="fi-FI"/>
         </w:rPr>
       </w:pPr>
-      <w:hyperlink r:id="rId78" w:history="1">
+      <w:hyperlink r:id="rId79" w:history="1">
         <w:r>
           <w:rPr>
             <w:rStyle w:val="Hyperlink"/>
@@ -17965,7 +18217,7 @@
           <w:lang w:val="fi-FI"/>
         </w:rPr>
       </w:pPr>
-      <w:hyperlink r:id="rId79" w:history="1">
+      <w:hyperlink r:id="rId80" w:history="1">
         <w:r>
           <w:rPr>
             <w:rStyle w:val="Hyperlink"/>
@@ -17982,19 +18234,19 @@
       </w:r>
     </w:p>
     <w:p>
-      <w:bookmarkStart w:id="52" w:name="_Ref381025873"/>
-      <w:bookmarkStart w:id="53" w:name="_Ref381025428"/>
+      <w:bookmarkStart w:id="53" w:name="_Ref381025873"/>
+      <w:bookmarkStart w:id="54" w:name="_Ref381025428"/>
       <w:r>
         <w:br w:type="page"/>
       </w:r>
-      <w:bookmarkEnd w:id="52"/>
       <w:bookmarkEnd w:id="53"/>
+      <w:bookmarkEnd w:id="54"/>
     </w:p>
     <w:p>
       <w:pPr>
         <w:pStyle w:val="Headingnonumbibl"/>
       </w:pPr>
-      <w:bookmarkStart w:id="54" w:name="_Toc535531178"/>
+      <w:bookmarkStart w:id="55" w:name="_Toc535531178"/>
       <w:r>
         <w:lastRenderedPageBreak/>
         <w:t>Liite</w:t>
@@ -18008,7 +18260,7 @@
       <w:r>
         <w:t>: MS Wordin tekstityylien käyttö</w:t>
       </w:r>
-      <w:bookmarkEnd w:id="54"/>
+      <w:bookmarkEnd w:id="55"/>
     </w:p>
     <w:p>
       <w:pPr>
@@ -18898,7 +19150,7 @@
                           <pic:cNvPicPr/>
                         </pic:nvPicPr>
                         <pic:blipFill>
-                          <a:blip r:embed="rId80">
+                          <a:blip r:embed="rId81">
                             <a:extLst>
                               <a:ext uri="{28A0092B-C50C-407E-A947-70E740481C1C}">
                                 <a14:useLocalDpi xmlns:a14="http://schemas.microsoft.com/office/drawing/2010/main" val="0"/>
@@ -19054,7 +19306,7 @@
                           <pic:cNvPicPr/>
                         </pic:nvPicPr>
                         <pic:blipFill>
-                          <a:blip r:embed="rId81">
+                          <a:blip r:embed="rId82">
                             <a:extLst>
                               <a:ext uri="{28A0092B-C50C-407E-A947-70E740481C1C}">
                                 <a14:useLocalDpi xmlns:a14="http://schemas.microsoft.com/office/drawing/2010/main" val="0"/>
@@ -19154,16 +19406,16 @@
                 <w:szCs w:val="22"/>
               </w:rPr>
             </w:pPr>
-            <w:bookmarkStart w:id="55" w:name="_Ref394652862"/>
-            <w:bookmarkStart w:id="56" w:name="_Toc532040188"/>
+            <w:bookmarkStart w:id="56" w:name="_Ref394652862"/>
+            <w:bookmarkStart w:id="57" w:name="_Toc532040188"/>
             <w:r>
               <w:rPr>
                 <w:szCs w:val="22"/>
               </w:rPr>
               <w:t>Tyylit kirjoitusohjeen versioissa 11.3 ja 11.5</w:t>
             </w:r>
-            <w:bookmarkEnd w:id="55"/>
             <w:bookmarkEnd w:id="56"/>
+            <w:bookmarkEnd w:id="57"/>
           </w:p>
         </w:tc>
       </w:tr>
@@ -19356,7 +19608,7 @@
       </w:r>
     </w:p>
     <w:sectPr>
-      <w:headerReference w:type="default" r:id="rId82"/>
+      <w:headerReference w:type="default" r:id="rId83"/>
       <w:pgSz w:w="11906" w:h="16838" w:code="9"/>
       <w:pgMar w:top="1418" w:right="1134" w:bottom="1418" w:left="2268" w:header="709" w:footer="709" w:gutter="0"/>
       <w:pgNumType w:start="1"/>
@@ -19594,7 +19846,7 @@
         <v:path o:extrusionok="f" gradientshapeok="t" o:connecttype="rect"/>
         <o:lock v:ext="edit" aspectratio="t"/>
       </v:shapetype>
-      <v:shape id="_x0000_i1136" type="#_x0000_t75" alt="\mathbb{R}" style="width:10.2pt;height:10.2pt;visibility:visible" o:bullet="t">
+      <v:shape id="_x0000_i1151" type="#_x0000_t75" alt="\mathbb{R}" style="width:10.2pt;height:10.2pt;visibility:visible" o:bullet="t">
         <v:imagedata r:id="rId1" o:title="mathbb{R}"/>
       </v:shape>
     </w:pict>

</xml_diff>

<commit_message>
Added text to HTTP
</commit_message>
<xml_diff>
--- a/documents/diplomityö_teemu_pöytäniemi.docx
+++ b/documents/diplomityö_teemu_pöytäniemi.docx
@@ -4392,10 +4392,12 @@
         <w:t xml:space="preserve">, </w:t>
       </w:r>
       <w:proofErr w:type="spellStart"/>
+      <w:proofErr w:type="gramStart"/>
       <w:r>
         <w:t>AWS:n</w:t>
       </w:r>
       <w:proofErr w:type="spellEnd"/>
+      <w:proofErr w:type="gramEnd"/>
       <w:r>
         <w:t xml:space="preserve"> </w:t>
       </w:r>
@@ -5162,11 +5164,19 @@
         </w:rPr>
         <w:t xml:space="preserve">, </w:t>
       </w:r>
+      <w:proofErr w:type="gramStart"/>
       <w:r>
         <w:rPr>
           <w:lang w:val="en-GB"/>
         </w:rPr>
-        <w:t>Not only SQL</w:t>
+        <w:t>Not</w:t>
+      </w:r>
+      <w:proofErr w:type="gramEnd"/>
+      <w:r>
+        <w:rPr>
+          <w:lang w:val="en-GB"/>
+        </w:rPr>
+        <w:t xml:space="preserve"> only SQL</w:t>
       </w:r>
       <w:r>
         <w:rPr>
@@ -6895,6 +6905,12 @@
       <w:r>
         <w:t xml:space="preserve">n avulla. </w:t>
       </w:r>
+      <w:r>
+        <w:t xml:space="preserve">Tietoturvaosuudessa esitellään suojaamattomien tiedonsiirtoprotokollien ongelmat ja tutkitaan TLS-salausprotokollan tietoturvallisuutta. TLS-salausprotokollaa käytetään </w:t>
+      </w:r>
+      <w:r>
+        <w:t>suojaamaan  salaamattomat tiedonsiirtoprotokollat. Tässä osuudessa esitetään Azuren pääsynhallinnan mekanismit sekä esitellään Azuren palveluiden tietoturvahaavoittuvuuksia. Lopuksi vertaillaan muutamaa tutkimusta, jotka käsittelevät julkisille pilvialustoille kehitettyjen sovellusten tietoturvasta.</w:t>
+      </w:r>
     </w:p>
     <w:p>
       <w:pPr>
@@ -6931,7 +6947,13 @@
         <w:t>, joiden avulla tiedostoja voidaan siirtää pilvialustoille.</w:t>
       </w:r>
       <w:r>
-        <w:t xml:space="preserve"> Ensimmäisessä aliluvussa käsitellään selainten mahdollistamia lataustapoja ja sen jälkeen siirrytään protokolliin, j</w:t>
+        <w:t xml:space="preserve"> Ensimmäisessä aliluvussa käsitellään selainten mahdollistamia lataustapoja</w:t>
+      </w:r>
+      <w:r>
+        <w:t>,</w:t>
+      </w:r>
+      <w:r>
+        <w:t xml:space="preserve"> ja sen jälkeen siirrytään protokolliin, j</w:t>
       </w:r>
       <w:r>
         <w:t>oita erilliset asiakasohjelmat tarvitsevat.</w:t>
@@ -6957,28 +6979,67 @@
         <w:pStyle w:val="BodyText1"/>
       </w:pPr>
       <w:r>
-        <w:t>HTTP (</w:t>
-      </w:r>
-      <w:r>
-        <w:t>Hypertext</w:t>
-      </w:r>
-      <w:r>
-        <w:t xml:space="preserve"> Transfer Protocol) on </w:t>
-      </w:r>
-      <w:r>
-        <w:t>internetin</w:t>
-      </w:r>
-      <w:r>
-        <w:t xml:space="preserve"> taustalla oleva protokolla. </w:t>
-      </w:r>
-      <w:r>
-        <w:t>Tim Berners-Leen ja hänen tiiminsä vuosina 1989–1991 kehittämä HTTP on käynyt läpi monia muutoksia, jotka ovat auttaneet säilyttämään sen yksinkertaisuuden ja muokkaamaan sen joustavuutta. HTTP kehittyi protokollasta, joka o</w:t>
-      </w:r>
-      <w:r>
-        <w:t>li</w:t>
-      </w:r>
-      <w:r>
-        <w:t xml:space="preserve"> suunniteltu vaihtamaan tiedostoja puoliluotettavassa laboratorioympäristössä, nykyaikaiseksi Internet-labyrintiksi, joka kuljettaa kuvia ja videoita korkearesoluutioisina ja 3D:nä.</w:t>
+        <w:t>Hypertext Transfer Protocol (HTTP) on World Wide Webin</w:t>
+      </w:r>
+      <w:r>
+        <w:t xml:space="preserve"> (WWW)</w:t>
+      </w:r>
+      <w:r>
+        <w:t xml:space="preserve"> perusta, ja sitä käytetään verkkosivujen lataamiseen hypertekstilinkkien avulla.</w:t>
+      </w:r>
+      <w:r>
+        <w:t xml:space="preserve"> </w:t>
+      </w:r>
+      <w:r>
+        <w:t>Hyperteksti on tekstiä, joka näytetään tietokoneen näytöllä tai muussa elektronisessa laitteessa</w:t>
+      </w:r>
+      <w:r>
+        <w:t>,</w:t>
+      </w:r>
+      <w:r>
+        <w:t xml:space="preserve"> ja jossa on viittauksia hyperlinkeillä muihin teksteihin, joihin lukija pääsee välittömästi käsiksi.</w:t>
+      </w:r>
+      <w:r>
+        <w:t xml:space="preserve"> </w:t>
+      </w:r>
+      <w:r>
+        <w:t>WWW</w:t>
+      </w:r>
+      <w:r>
+        <w:t xml:space="preserve"> käyttä</w:t>
+      </w:r>
+      <w:r>
+        <w:t>ä</w:t>
+      </w:r>
+      <w:r>
+        <w:t xml:space="preserve"> </w:t>
+      </w:r>
+      <w:r>
+        <w:t>Hypertext Markup Language (HTML)</w:t>
+      </w:r>
+      <w:r>
+        <w:t xml:space="preserve"> -tiedostoja määrittämään hypertekstitiedostojen rakenteen ja muotoilun.</w:t>
+      </w:r>
+      <w:r>
+        <w:t xml:space="preserve"> </w:t>
+      </w:r>
+      <w:r>
+        <w:t>HTML on standardoitu merkintäkieli asiakirjoille, jotka on suunniteltu näytettäväksi verkkoselaimessa.</w:t>
+      </w:r>
+      <w:r>
+        <w:fldChar w:fldCharType="begin"/>
+      </w:r>
+      <w:r>
+        <w:instrText xml:space="preserve"> REF _Ref176306664 \r \h </w:instrText>
+      </w:r>
+      <w:r>
+        <w:fldChar w:fldCharType="separate"/>
+      </w:r>
+      <w:r>
+        <w:t>[6]</w:t>
+      </w:r>
+      <w:r>
+        <w:fldChar w:fldCharType="end"/>
       </w:r>
     </w:p>
     <w:p>
@@ -6986,7 +7047,79 @@
         <w:pStyle w:val="BodyText1"/>
       </w:pPr>
       <w:r>
-        <w:t>HTTP on lyhenne sanoista Hypertext Transfer Protocol, joka on sovellusprotokolla, jota on käytetty viestintään World Wide Webissä vuodesta 1989 lähtien. HTTP on menetelmä, jota tietokoneet ja palvelimet käyttävät Internetissä tietojen pyytämiseen ja lähettämiseen. Pohjimmiltaan HTTP on se, mikä mahdollistaa palvelinten ja tietokoneiden kommunikoinnin keskenään.</w:t>
+        <w:t>HTTP on asiakas-palvelin-protokolla,</w:t>
+      </w:r>
+      <w:r>
+        <w:t xml:space="preserve"> </w:t>
+      </w:r>
+      <w:r>
+        <w:t>jossa asiakasohjelma, tekee palvelimelle pyynnön, johon palvelin vastaa.</w:t>
+      </w:r>
+      <w:r>
+        <w:t xml:space="preserve"> </w:t>
+      </w:r>
+      <w:r>
+        <w:t xml:space="preserve"> HTTP:n yleisin asikasohjelma on verkkoselain, muita yleisiä asikasohjelmia ovat mobiili- ja työpöytäsovellukset. </w:t>
+      </w:r>
+      <w:r>
+        <w:t>Asiakas</w:t>
+      </w:r>
+      <w:r>
+        <w:t xml:space="preserve">ohjelma </w:t>
+      </w:r>
+      <w:r>
+        <w:t xml:space="preserve"> lähettää</w:t>
+      </w:r>
+      <w:r>
+        <w:t xml:space="preserve"> </w:t>
+      </w:r>
+      <w:r>
+        <w:t xml:space="preserve">HTTP-pyynnön palvelimelle, joka </w:t>
+      </w:r>
+      <w:r>
+        <w:t xml:space="preserve">vastaa asiakasohjelman pyyntöön </w:t>
+      </w:r>
+      <w:r>
+        <w:t xml:space="preserve"> HTTP-vastauk</w:t>
+      </w:r>
+      <w:r>
+        <w:t xml:space="preserve">sella. </w:t>
+      </w:r>
+      <w:r>
+        <w:t xml:space="preserve"> </w:t>
+      </w:r>
+      <w:r>
+        <w:t xml:space="preserve">HTTP- </w:t>
+      </w:r>
+      <w:r>
+        <w:t>Vastaus sisältää pyydetyt tiedot tai resurssit, kuten verkkosivun, kuvan tai videon.</w:t>
+      </w:r>
+      <w:r>
+        <w:t xml:space="preserve"> </w:t>
+      </w:r>
+      <w:r>
+        <w:t xml:space="preserve">HTTP on tilaton protokolla, mikä tarkoittaa, että jokainen pyyntö ja vastaus eivätkä ole riippuvaisia ​​aiemmista </w:t>
+      </w:r>
+      <w:r>
+        <w:t>pyynnöistä tai vastauksista</w:t>
+      </w:r>
+      <w:r>
+        <w:t>.</w:t>
+      </w:r>
+      <w:r>
+        <w:fldChar w:fldCharType="begin"/>
+      </w:r>
+      <w:r>
+        <w:instrText xml:space="preserve"> REF _Ref176307798 \r \h </w:instrText>
+      </w:r>
+      <w:r>
+        <w:fldChar w:fldCharType="separate"/>
+      </w:r>
+      <w:r>
+        <w:t>[7]</w:t>
+      </w:r>
+      <w:r>
+        <w:fldChar w:fldCharType="end"/>
       </w:r>
     </w:p>
     <w:p>
@@ -6994,7 +7127,46 @@
         <w:pStyle w:val="BodyText1"/>
       </w:pPr>
       <w:r>
-        <w:t>Tim Berners-Leen kehittämä HTTP pian Internetin käyttöönoton jälkeen kehitettiin alun perin hyvin yksinkertaisessa ympäristössä. Ensimmäinen dokumentoitu HTTP-versio koostui vain yhdestä koodirivistä, joka sisälsi GET-menetelmän ja pyydetyn asiakirjan polun. Vastaus tuotti yhden hypertekstiasiakirjan pyydettyyn polkuun</w:t>
+        <w:t xml:space="preserve">HTTP- pyynnöt koostuvat seuraavista osista: metodi, polku, versio, </w:t>
+      </w:r>
+      <w:r>
+        <w:t xml:space="preserve">otsikot sekä runko. Metodi määrittää toiminnon, minkä asikas haluaa suorittaa. Yleisimmät metodit ovat GET ja POST.  GET -metodin avulla asiakas pystyy noutamaan tiedostoja palvelimelta ja POST -metodin avulla asikas pystyy lähettään dataa palvelimelle. Muut yleiset metodit ovat DELETE, PUT, PATCH, OPTIONS ja HEAD. </w:t>
+      </w:r>
+      <w:r>
+        <w:t xml:space="preserve"> Polku määrittää halutun </w:t>
+      </w:r>
+      <w:r>
+        <w:t>palvelimen</w:t>
+      </w:r>
+      <w:r>
+        <w:t xml:space="preserve"> </w:t>
+      </w:r>
+      <w:r>
+        <w:t>sijainnin</w:t>
+      </w:r>
+      <w:r>
+        <w:t xml:space="preserve"> verkossa. Polun määrittämiseen käytetään</w:t>
+      </w:r>
+      <w:r>
+        <w:t xml:space="preserve"> U</w:t>
+      </w:r>
+      <w:r>
+        <w:t xml:space="preserve">niform </w:t>
+      </w:r>
+      <w:r>
+        <w:t>R</w:t>
+      </w:r>
+      <w:r>
+        <w:t xml:space="preserve">esource </w:t>
+      </w:r>
+      <w:r>
+        <w:t>L</w:t>
+      </w:r>
+      <w:r>
+        <w:t>ocator (URL)</w:t>
+      </w:r>
+      <w:r>
+        <w:t xml:space="preserve"> -osoitteita. </w:t>
       </w:r>
     </w:p>
     <w:p>
@@ -7002,7 +7174,32 @@
         <w:pStyle w:val="BodyText1"/>
       </w:pPr>
       <w:r>
-        <w:t>HTTP on lyhenne sanoista Hypertext Transfer Protocol, joka on protokolla tiedonsiirtoon World Wide Webissä. Se on tietoliikenteen perusta World Wide Webissä, ja sitä käytetään verkkosivujen, kuvien, videoiden ja muiden resurssien  siirtämiseen verkkopalvelimien ja verkkoasiakkaiden välillä.</w:t>
+        <w:lastRenderedPageBreak/>
+        <w:t>HTTP-protokollasta on julkaistu useita versioita: HTTP/0.9, HTTP/1.0, HTTP/1.1, HTTP/2 ja HTTP/3. HTTP -protokolla sai alkunsa 1980-luvun lopulla ja ensimmäinen internet palvelin kehitettiin CERNissä 1990. Vuonna 1991 ensimmäinen virallinen dokumentoitu  HTTP-versio julkaistiin. Versio sai nimen HTTP/0.9 ja se tukee vain GET-pyyntöä, jonka avulla asiakkaat voivat noutaa HTML-asiakirjoja palvelimelta, mutta ei tue muita tiedostomuotoja. HTTP 1.0 julkaistiin vuonna 1996 ja se käyttää yksinkertaista pyyntö-vastausmallia, jossa asiakas lähettää pyynnön palvelimelle ja palvelin lähettää vastauksen takaisin asiakkaalle. Protokolla tukee GET, POST ja HEAD -pyyntöjä ja protokollaan lisättiin otsikot sekä paluu koodit. Otsikoiden avulla protokollalla pystyy siirtämään muita tiedostotyyppejä kuin HTML -dokumentteja. Pyyntö- ja vastausviestit lähetetään verkon yli pelkkänä tekstinä, jossa otsikko ja teksti erotetaan tyhjällä rivillä. Jokaiselle pyynnölle luodaan oma TCP-yhteys ja vastauksen saapuessa TCP yhteys katkaistaan.  HTTP/1.1 julkaistiin vuonna 1997 ja siitä julkaistiin päivitetty versio vuonna 1999. HTTP 1.1 tukee pysyviä yhteyksiä, jotka mahdollistavat useiden pyyntöjen ja vastausten lähettämisen</w:t>
+      </w:r>
+      <w:r>
+        <w:t xml:space="preserve"> peräkkäin</w:t>
+      </w:r>
+      <w:r>
+        <w:t xml:space="preserve"> saman TCP-yhteyden kautta. Tämä vähentää uusien yhteyksien luomista jokaista pyyntöä varten ja parantaa protokollan suorituskykyä.</w:t>
+      </w:r>
+      <w:r>
+        <w:t xml:space="preserve"> </w:t>
+      </w:r>
+      <w:r>
+        <w:t>HTTP/1.1 yksi uusi ominaisuus on HTTP-putki, jonka avulla voidaan lähettää useita HTTP-pyyntöjä yhden TCP-yhteyden kautta odottamatta pyyntöjen vastauksia. Pyyntöjen ketjuttaminen johtaa huomattavaan parannukseen HTML-sivujen latausajoissa, erityisesti korkean viiveen yhteyksissä. Palvelimen on kuitenkin lähetettävä vastauksensa samassa järjestyksessä kuin pyynnöt vastaanotettiin.</w:t>
+      </w:r>
+      <w:r>
+        <w:t xml:space="preserve"> </w:t>
+      </w:r>
+      <w:r>
+        <w:t>HTTP/1.1 suurin suorituskykyongelma on HOL- esto (head-of-line). Se syntyy kun samaan kohteeseen on menossa useampi pyyntö, mutta jonon kärjessä oleva pyyntö, joka ei voi noutaa vaadittua resurssiaan, estää kaikki sen takana olevat pyynnöt.</w:t>
+      </w:r>
+      <w:r>
+        <w:t xml:space="preserve"> HOL- esto tapahtuu myös HTTP-putkessa, koska putkessa lähetettyihin pyyntöihin pitää vastata samassa järjestyksessä.</w:t>
+      </w:r>
+      <w:r>
+        <w:t xml:space="preserve"> Erillisten rinnakkaisten TCP-yhteyksien lisääminen voi helpottaa ongelmaa, mutta asiakkaan ja palvelimen välisten samanaikaisten TCP-yhteyksien määrä on rajoitettu, ja jokainen uusi yhteys vaatii huomattavia resursseja.</w:t>
       </w:r>
     </w:p>
     <w:p>
@@ -7010,66 +7207,17 @@
         <w:pStyle w:val="BodyText1"/>
       </w:pPr>
       <w:r>
-        <w:t xml:space="preserve">HTTP on asiakas-palvelin-protokolla, mikä tarkoittaa, että se sisältää yhteyden asiakkaan (kuten verkkoselain tai mobiilisovellus) ja palvelimen välillä. Asiakas lähettääHTTP-pyynnön palvelimelle, joka sitten lähettää HTTP-vastauksen takaisin </w:t>
+        <w:t>HTTP/2 on päivitetty versio HTTP/1.1-protokollasta, joka otettiin käyttöön vuonna 2015. Se on suunniteltu korjaamaan joitakin HTTP/1.1:n rajoituksia ja suorituskykyongelmia sekä parantamaan verkkoviestinnän nopeutta ja tehokkuutta.</w:t>
+      </w:r>
+      <w:r>
+        <w:t xml:space="preserve"> </w:t>
+      </w:r>
+      <w:r>
+        <w:t xml:space="preserve">Yksi merkittävimmistä HTTP/1.1:n ja HTTP/2:n erottavista ominaisuuksista on binäärikehystyskerros. HTTP/1.1 pitää kaikki pyynnöt ja vastaukset pelkästään tekstimuodossa. HTTP/2 käyttää binaarikehystyskerrosta kaikkien viestien kapseloimiseen binäärimuotoon säilyttäen silti HTTP-semantiikan. Viestien muuntaminen binäärimuotoon sallii </w:t>
       </w:r>
       <w:r>
         <w:lastRenderedPageBreak/>
-        <w:t>asiakkaalle. Vastaus sisältää pyydetyt tiedot tai resurssit, kuten verkkosivun, kuvan tai videon.</w:t>
-      </w:r>
-    </w:p>
-    <w:p>
-      <w:pPr>
-        <w:pStyle w:val="BodyText1"/>
-      </w:pPr>
-      <w:r>
-        <w:t>HTTP on tilaton protokolla, mikä tarkoittaa, että jokainen pyyntö ja vastaus ovat riippumattomia eivätkä ole riippuvaisia ​​aiemmista viesteistä. Tämä tekee protokollasta yksinkertaisemman ja skaalautuvamman, mutta se voi myös johtaa suorituskykyongelmiin.</w:t>
-      </w:r>
-    </w:p>
-    <w:p>
-      <w:pPr>
-        <w:pStyle w:val="BodyText1"/>
-      </w:pPr>
-      <w:r>
-        <w:t>HTTP-protokollasta on julkaistu useita versioita: HTTP/0.9, HTTP/1.0, HTTP/1.1, HTTP/2 ja HTTP/3. HTTP -protokolla sai alkunsa 1980-luvun lopulla ja ensimmäinen internet palvelin kehitettiin CERNissä 1990. Vuonna 1991 ensimmäinen virallinen dokumentoitu  HTTP-versio julkaistiin. Versio sai nimen HTTP/0.9 ja se tukee vain GET-pyyntöä, jonka avulla asiakkaat voivat noutaa HTML-asiakirjoja palvelimelta, mutta ei tue muita tiedostomuotoja. HTTP 1.0 julkaistiin vuonna 1996 ja se käyttää yksinkertaista pyyntö-vastausmallia, jossa asiakas lähettää pyynnön palvelimelle ja palvelin lähettää vastauksen takaisin asiakkaalle. Protokolla tukee GET, POST ja HEAD -pyyntöjä ja protokollaan lisättiin otsikot sekä paluu koodit. Otsikoiden avulla protokollalla pystyy siirtämään muita tiedostotyyppejä kuin HTML -dokumentteja. Pyyntö- ja vastausviestit lähetetään verkon yli pelkkänä tekstinä, jossa otsikko ja teksti erotetaan tyhjällä rivillä. Jokaiselle pyynnölle luodaan oma TCP-yhteys ja vastauksen saapuessa TCP yhteys katkaistaan.  HTTP/1.1 julkaistiin vuonna 1997 ja siitä julkaistiin päivitetty versio vuonna 1999. HTTP 1.1 tukee pysyviä yhteyksiä, jotka mahdollistavat useiden pyyntöjen ja vastausten lähettämisen</w:t>
-      </w:r>
-      <w:r>
-        <w:t xml:space="preserve"> peräkkäin</w:t>
-      </w:r>
-      <w:r>
-        <w:t xml:space="preserve"> saman TCP-yhteyden kautta. Tämä vähentää uusien yhteyksien luomista jokaista pyyntöä varten ja parantaa protokollan suorituskykyä.</w:t>
-      </w:r>
-      <w:r>
-        <w:t xml:space="preserve"> </w:t>
-      </w:r>
-      <w:r>
-        <w:t>HTTP/1.1 yksi uusi ominaisuus on HTTP-putki, jonka avulla voidaan lähettää useita HTTP-pyyntöjä yhden TCP-yhteyden kautta odottamatta pyyntöjen vastauksia. Pyyntöjen ketjuttaminen johtaa huomattavaan parannukseen HTML-sivujen latausajoissa, erityisesti korkean viiveen yhteyksissä. Palvelimen on kuitenkin lähetettävä vastauksensa samassa järjestyksessä kuin pyynnöt vastaanotettiin.</w:t>
-      </w:r>
-      <w:r>
-        <w:t xml:space="preserve"> </w:t>
-      </w:r>
-      <w:r>
-        <w:t>HTTP/1.1 suurin suorituskykyongelma on HOL- esto (head-of-line). Se syntyy kun samaan kohteeseen on menossa useampi pyyntö, mutta jonon kärjessä oleva pyyntö, joka ei voi noutaa vaadittua resurssiaan, estää kaikki sen takana olevat pyynnöt.</w:t>
-      </w:r>
-      <w:r>
-        <w:t xml:space="preserve"> HOL- esto tapahtuu myös HTTP-putkessa, koska putkessa lähetettyihin pyyntöihin pitää vastata samassa järjestyksessä.</w:t>
-      </w:r>
-      <w:r>
-        <w:t xml:space="preserve"> Erillisten rinnakkaisten TCP-yhteyksien lisääminen voi helpottaa ongelmaa, mutta asiakkaan ja palvelimen välisten samanaikaisten TCP-yhteyksien määrä on rajoitettu, ja jokainen uusi yhteys vaatii huomattavia resursseja.</w:t>
-      </w:r>
-    </w:p>
-    <w:p>
-      <w:pPr>
-        <w:pStyle w:val="BodyText1"/>
-      </w:pPr>
-      <w:r>
-        <w:lastRenderedPageBreak/>
-        <w:t>HTTP/2 on päivitetty versio HTTP/1.1-protokollasta, joka otettiin käyttöön vuonna 2015. Se on suunniteltu korjaamaan joitakin HTTP/1.1:n rajoituksia ja suorituskykyongelmia sekä parantamaan verkkoviestinnän nopeutta ja tehokkuutta.</w:t>
-      </w:r>
-      <w:r>
-        <w:t xml:space="preserve"> </w:t>
-      </w:r>
-      <w:r>
-        <w:t>Yksi merkittävimmistä HTTP/1.1:n ja HTTP/2:n erottavista ominaisuuksista on binäärikehystyskerros. HTTP/1.1 pitää kaikki pyynnöt ja vastaukset pelkästään tekstimuodossa. HTTP/2 käyttää binaarikehystyskerrosta kaikkien viestien kapseloimiseen binäärimuotoon säilyttäen silti HTTP-semantiikan. Viestien muuntaminen binäärimuotoon sallii HTTP/2:n käyttää uusia siirtotapoja tiedon toimittamiseen, joita ei ole saatavilla HTTP/1.1:ssä</w:t>
+        <w:t>HTTP/2:n käyttää uusia siirtotapoja tiedon toimittamiseen, joita ei ole saatavilla HTTP/1.1:ssä</w:t>
       </w:r>
       <w:r>
         <w:t xml:space="preserve">. </w:t>
@@ -7163,23 +7311,23 @@
         <w:pStyle w:val="BodyText1"/>
       </w:pPr>
       <w:r>
-        <w:t xml:space="preserve">HTTP:n uusin versio HTTP/3 on Googlen kehittämä ja se julkaistiin vuonna 2015. Suurin muutos versioon HTTP/2 nähden on taustalla olevan siirtokerroksen verkkoprotokollan TCP:n vaihtaminen QUIC:ksi (Quick UDP Internet Connections). QUIC on Googlen vuonna 2012 julkaisema protokolla, joka käyttää siirtokerroksessa UDP:ta TCP:n sijaan. QUIC on multipleksoitu viestintäalgoritmi, joka kehitettiin </w:t>
+        <w:t>HTTP:n uusin versio HTTP/3 on Googlen kehittämä ja se julkaistiin vuonna 2015. Suurin muutos versioon HTTP/2 nähden on taustalla olevan siirtokerroksen verkkoprotokollan TCP:n vaihtaminen QUIC:ksi (Quick UDP Internet Connections). QUIC on Googlen vuonna 2012 julkaisema protokolla, joka käyttää siirtokerroksessa UDP:ta TCP:n sijaan. QUIC on multipleksoitu viestintäalgoritmi, joka kehitettiin paremmaksi algoritmiksi kuin HTTP/2:n käyttämä multipleksi.</w:t>
+      </w:r>
+      <w:r>
+        <w:t xml:space="preserve">  </w:t>
+      </w:r>
+      <w:r>
+        <w:t>Vaikka HTTP/2 poistaa HOL- eston HTTP-protokollasta, niin TCP-protokollalla on oma HOL- esto. Jos TCP hukkaa paketin yhdessä  HTTP/2 luomassa tietovirrassa, kaikkien muiden tietovirtojen kehysten siirtäminen samassa TCP-yhteydessä estyy kunnes hukatut paketit ovat saatu uudelleen lähetettyä.</w:t>
+      </w:r>
+      <w:r>
+        <w:t xml:space="preserve"> </w:t>
+      </w:r>
+      <w:r>
+        <w:t xml:space="preserve">QUIC-tietovirran data jaetaan pienempiin osiin, joita kutsutaan kehyksiksi. Kehykset lähetetään UDP-paketteina ja ne sisältävät tietovirran tunnuksen ja järjestysnumeron. Vastaanottaja voi järjestää ne uudelleen, jos ne </w:t>
       </w:r>
       <w:r>
         <w:lastRenderedPageBreak/>
-        <w:t>paremmaksi algoritmiksi kuin HTTP/2:n käyttämä multipleksi.</w:t>
-      </w:r>
-      <w:r>
-        <w:t xml:space="preserve">  </w:t>
-      </w:r>
-      <w:r>
-        <w:t>Vaikka HTTP/2 poistaa HOL- eston HTTP-protokollasta, niin TCP-protokollalla on oma HOL- esto. Jos TCP hukkaa paketin yhdessä  HTTP/2 luomassa tietovirrassa, kaikkien muiden tietovirtojen kehysten siirtäminen samassa TCP-yhteydessä estyy kunnes hukatut paketit ovat saatu uudelleen lähetettyä.</w:t>
-      </w:r>
-      <w:r>
-        <w:t xml:space="preserve"> </w:t>
-      </w:r>
-      <w:r>
-        <w:t>QUIC-tietovirran data jaetaan pienempiin osiin, joita kutsutaan kehyksiksi. Kehykset lähetetään UDP-paketteina ja ne sisältävät tietovirran tunnuksen ja järjestysnumeron. Vastaanottaja voi järjestää ne uudelleen, jos ne vastaanotetaan eri järjestyksessä mitä lähetettiin. Jos paketti katoaa, QUIC lähettää sen uudelleen aikakatkaisun jälkeen. Logiikka on sama mitä TCP tekee HTTP/2, mutta se ei vaikuta yhteyden muihin tietovirtoihin.</w:t>
+        <w:t>vastaanotetaan eri järjestyksessä mitä lähetettiin. Jos paketti katoaa, QUIC lähettää sen uudelleen aikakatkaisun jälkeen. Logiikka on sama mitä TCP tekee HTTP/2, mutta se ei vaikuta yhteyden muihin tietovirtoihin.</w:t>
       </w:r>
       <w:r>
         <w:t xml:space="preserve"> </w:t>
@@ -7267,7 +7415,21 @@
         <w:rPr>
           <w:lang w:val="en-US"/>
         </w:rPr>
-        <w:t xml:space="preserve"> on HTTP:n </w:t>
+        <w:t xml:space="preserve"> on </w:t>
+      </w:r>
+      <w:proofErr w:type="gramStart"/>
+      <w:r>
+        <w:rPr>
+          <w:lang w:val="en-US"/>
+        </w:rPr>
+        <w:t>HTTP:n</w:t>
+      </w:r>
+      <w:proofErr w:type="gramEnd"/>
+      <w:r>
+        <w:rPr>
+          <w:lang w:val="en-US"/>
+        </w:rPr>
+        <w:t xml:space="preserve"> </w:t>
       </w:r>
       <w:proofErr w:type="spellStart"/>
       <w:r>
@@ -7305,11 +7467,7 @@
         <w:pStyle w:val="BodyText1"/>
       </w:pPr>
       <w:r>
-        <w:t xml:space="preserve">DELETE menetelmiä, jotka löytyvät jo valmiiksi HTTP-standardista. Protokolla käyttää tiedostoista ja kansioista resurssi nimitystä. PROPFIND menetelmällä pystyy hakemaan tietoja resursseista ja PROPPATCH menetelmä mahdollistaa niiden muokkaamisen. LOCK menetelmä lukitsee halutun resurssin, sillain että toiset käyttäjät eivät pysty tekemään muutoksia siihen. UNLOCK menetelmä purkaa lukituksen. COPY menetelmä kopio resurssin palvelimella ja MOVE menetelmä siirtää sen. resurssin </w:t>
-      </w:r>
-      <w:r>
-        <w:lastRenderedPageBreak/>
-        <w:t xml:space="preserve">pystyy lataamaan palvilimelle PUT menetelmällä ja poistamaan DELETE menetelmällä ja lataamaan GET menetelmällä. </w:t>
+        <w:t xml:space="preserve">DELETE menetelmiä, jotka löytyvät jo valmiiksi HTTP-standardista. Protokolla käyttää tiedostoista ja kansioista resurssi nimitystä. PROPFIND menetelmällä pystyy hakemaan tietoja resursseista ja PROPPATCH menetelmä mahdollistaa niiden muokkaamisen. LOCK menetelmä lukitsee halutun resurssin, sillain että toiset käyttäjät eivät pysty tekemään muutoksia siihen. UNLOCK menetelmä purkaa lukituksen. COPY menetelmä kopio resurssin palvelimella ja MOVE menetelmä siirtää sen. resurssin pystyy lataamaan palvilimelle PUT menetelmällä ja poistamaan DELETE menetelmällä ja lataamaan GET menetelmällä. </w:t>
       </w:r>
     </w:p>
     <w:p>
@@ -21028,14 +21186,155 @@
       </w:r>
       <w:bookmarkEnd w:id="57"/>
     </w:p>
-    <w:p>
-      <w:bookmarkStart w:id="58" w:name="_Ref381025873"/>
-      <w:bookmarkStart w:id="59" w:name="_Ref381025428"/>
+    <w:bookmarkStart w:id="58" w:name="_Ref176306664"/>
+    <w:p>
+      <w:pPr>
+        <w:pStyle w:val="BibItem"/>
+        <w:rPr>
+          <w:lang w:val="fi-FI"/>
+        </w:rPr>
+      </w:pPr>
+      <w:r>
+        <w:rPr>
+          <w:lang w:val="fi-FI"/>
+        </w:rPr>
+        <w:fldChar w:fldCharType="begin"/>
+      </w:r>
+      <w:r>
+        <w:rPr>
+          <w:lang w:val="fi-FI"/>
+        </w:rPr>
+        <w:instrText>HYPERLINK "</w:instrText>
+      </w:r>
+      <w:r>
+        <w:rPr>
+          <w:lang w:val="fi-FI"/>
+        </w:rPr>
+        <w:instrText>https://www.cloudflare.com/learning/ddos/glossary/hypertext-transfer-protocol-http/</w:instrText>
+      </w:r>
+      <w:r>
+        <w:rPr>
+          <w:lang w:val="fi-FI"/>
+        </w:rPr>
+        <w:instrText>"</w:instrText>
+      </w:r>
+      <w:r>
+        <w:rPr>
+          <w:lang w:val="fi-FI"/>
+        </w:rPr>
+        <w:fldChar w:fldCharType="separate"/>
+      </w:r>
+      <w:r>
+        <w:rPr>
+          <w:rStyle w:val="Hyperlink"/>
+          <w:lang w:val="fi-FI"/>
+        </w:rPr>
+        <w:t>https://www.cloudflare.com/learning/ddos/glossary/hypertext-transfer-protocol-http/</w:t>
+      </w:r>
+      <w:r>
+        <w:rPr>
+          <w:lang w:val="fi-FI"/>
+        </w:rPr>
+        <w:fldChar w:fldCharType="end"/>
+      </w:r>
+      <w:r>
+        <w:rPr>
+          <w:lang w:val="fi-FI"/>
+        </w:rPr>
+        <w:t>, viitattu 4.9.2024</w:t>
+      </w:r>
+      <w:bookmarkEnd w:id="58"/>
+    </w:p>
+    <w:bookmarkStart w:id="59" w:name="_Ref176307798"/>
+    <w:p>
+      <w:pPr>
+        <w:pStyle w:val="BibItem"/>
+        <w:rPr>
+          <w:lang w:val="fi-FI"/>
+        </w:rPr>
+      </w:pPr>
+      <w:r>
+        <w:rPr>
+          <w:lang w:val="fi-FI"/>
+        </w:rPr>
+        <w:fldChar w:fldCharType="begin"/>
+      </w:r>
+      <w:r>
+        <w:rPr>
+          <w:lang w:val="fi-FI"/>
+        </w:rPr>
+        <w:instrText>HYPERLINK "</w:instrText>
+      </w:r>
+      <w:r>
+        <w:rPr>
+          <w:lang w:val="fi-FI"/>
+        </w:rPr>
+        <w:instrText>https://httpwg.org/specs/rfc9110.html</w:instrText>
+      </w:r>
+      <w:r>
+        <w:rPr>
+          <w:lang w:val="fi-FI"/>
+        </w:rPr>
+        <w:instrText>"</w:instrText>
+      </w:r>
+      <w:r>
+        <w:rPr>
+          <w:lang w:val="fi-FI"/>
+        </w:rPr>
+        <w:fldChar w:fldCharType="separate"/>
+      </w:r>
+      <w:r>
+        <w:rPr>
+          <w:rStyle w:val="Hyperlink"/>
+          <w:lang w:val="fi-FI"/>
+        </w:rPr>
+        <w:t>https://httpwg.org/specs/rfc9110.html</w:t>
+      </w:r>
+      <w:r>
+        <w:rPr>
+          <w:lang w:val="fi-FI"/>
+        </w:rPr>
+        <w:fldChar w:fldCharType="end"/>
+      </w:r>
+      <w:r>
+        <w:rPr>
+          <w:lang w:val="fi-FI"/>
+        </w:rPr>
+        <w:t>, viitattu 4.9.2024</w:t>
+      </w:r>
+      <w:bookmarkEnd w:id="59"/>
+    </w:p>
+    <w:p>
+      <w:pPr>
+        <w:pStyle w:val="BibItem"/>
+        <w:rPr>
+          <w:lang w:val="fi-FI"/>
+        </w:rPr>
+      </w:pPr>
+      <w:hyperlink r:id="rId79" w:history="1">
+        <w:r>
+          <w:rPr>
+            <w:rStyle w:val="Hyperlink"/>
+            <w:lang w:val="fi-FI"/>
+          </w:rPr>
+          <w:t>https://developer.mozilla.org/en-US/docs/Web/HTTP/Overview</w:t>
+        </w:r>
+      </w:hyperlink>
+      <w:r>
+        <w:rPr>
+          <w:lang w:val="fi-FI"/>
+        </w:rPr>
+        <w:t>, viitattu 4.9.2024</w:t>
+      </w:r>
+    </w:p>
+    <w:p>
+      <w:bookmarkStart w:id="60" w:name="_Ref381025873"/>
+      <w:bookmarkStart w:id="61" w:name="_Ref381025428"/>
       <w:r>
         <w:br w:type="page"/>
       </w:r>
-      <w:bookmarkEnd w:id="58"/>
-      <w:bookmarkEnd w:id="59"/>
+      <w:bookmarkEnd w:id="60"/>
+      <w:bookmarkEnd w:id="61"/>
     </w:p>
     <w:tbl>
       <w:tblPr>
@@ -21076,7 +21375,7 @@
       </w:pPr>
     </w:p>
     <w:sectPr>
-      <w:headerReference w:type="default" r:id="rId79"/>
+      <w:headerReference w:type="default" r:id="rId80"/>
       <w:pgSz w:w="11906" w:h="16838" w:code="9"/>
       <w:pgMar w:top="1418" w:right="1134" w:bottom="1418" w:left="2268" w:header="709" w:footer="709" w:gutter="0"/>
       <w:pgNumType w:start="1"/>
@@ -21314,7 +21613,7 @@
         <v:path o:extrusionok="f" gradientshapeok="t" o:connecttype="rect"/>
         <o:lock v:ext="edit" aspectratio="t"/>
       </v:shapetype>
-      <v:shape id="_x0000_i1100" type="#_x0000_t75" alt="\mathbb{R}" style="width:10.5pt;height:10.5pt;visibility:visible" o:bullet="t">
+      <v:shape id="_x0000_i1112" type="#_x0000_t75" alt="\mathbb{R}" style="width:10.8pt;height:10.8pt;visibility:visible" o:bullet="t">
         <v:imagedata r:id="rId1" o:title="mathbb{R}"/>
       </v:shape>
     </w:pict>

</xml_diff>

<commit_message>
Added text to Object Storage
</commit_message>
<xml_diff>
--- a/documents/diplomityö_teemu_pöytäniemi.docx
+++ b/documents/diplomityö_teemu_pöytäniemi.docx
@@ -10967,8 +10967,34 @@
         <w:t>, sarakepohjaiset tietokannat ja graafitietokannat</w:t>
       </w:r>
       <w:r>
-        <w:t xml:space="preserve">. </w:t>
-      </w:r>
+        <w:t>.</w:t>
+      </w:r>
+      <w:r>
+        <w:t xml:space="preserve"> </w:t>
+      </w:r>
+      <w:r>
+        <w:fldChar w:fldCharType="begin"/>
+      </w:r>
+      <w:r>
+        <w:instrText xml:space="preserve"> REF _Ref176493858 \r \h </w:instrText>
+      </w:r>
+      <w:r>
+        <w:fldChar w:fldCharType="separate"/>
+      </w:r>
+      <w:r>
+        <w:t>[28]</w:t>
+      </w:r>
+      <w:r>
+        <w:fldChar w:fldCharType="end"/>
+      </w:r>
+      <w:r>
+        <w:t xml:space="preserve"> </w:t>
+      </w:r>
+    </w:p>
+    <w:p>
+      <w:pPr>
+        <w:pStyle w:val="BodyText1"/>
+      </w:pPr>
       <w:r>
         <w:t>A</w:t>
       </w:r>
@@ -11075,6 +11101,41 @@
         <w:t xml:space="preserve"> tietokantaan. </w:t>
       </w:r>
       <w:r>
+        <w:fldChar w:fldCharType="begin"/>
+      </w:r>
+      <w:r>
+        <w:instrText xml:space="preserve"> REF _Ref176493858 \r \h </w:instrText>
+      </w:r>
+      <w:r>
+        <w:fldChar w:fldCharType="separate"/>
+      </w:r>
+      <w:r>
+        <w:t>[28]</w:t>
+      </w:r>
+      <w:r>
+        <w:fldChar w:fldCharType="end"/>
+      </w:r>
+      <w:r>
+        <w:fldChar w:fldCharType="begin"/>
+      </w:r>
+      <w:r>
+        <w:instrText xml:space="preserve"> REF _Ref176493904 \r \h </w:instrText>
+      </w:r>
+      <w:r>
+        <w:fldChar w:fldCharType="separate"/>
+      </w:r>
+      <w:r>
+        <w:t>[29]</w:t>
+      </w:r>
+      <w:r>
+        <w:fldChar w:fldCharType="end"/>
+      </w:r>
+    </w:p>
+    <w:p>
+      <w:pPr>
+        <w:pStyle w:val="BodyText1"/>
+      </w:pPr>
+      <w:r>
         <w:t>A</w:t>
       </w:r>
       <w:r>
@@ -11104,6 +11165,26 @@
       <w:r>
         <w:t xml:space="preserve">taminen. </w:t>
       </w:r>
+      <w:r>
+        <w:fldChar w:fldCharType="begin"/>
+      </w:r>
+      <w:r>
+        <w:instrText xml:space="preserve"> REF _Ref176493947 \r \h </w:instrText>
+      </w:r>
+      <w:r>
+        <w:fldChar w:fldCharType="separate"/>
+      </w:r>
+      <w:r>
+        <w:t>[30]</w:t>
+      </w:r>
+      <w:r>
+        <w:fldChar w:fldCharType="end"/>
+      </w:r>
+    </w:p>
+    <w:p>
+      <w:pPr>
+        <w:pStyle w:val="BodyText1"/>
+      </w:pPr>
       <w:r>
         <w:t>S</w:t>
       </w:r>
@@ -11276,6 +11357,114 @@
       <w:r>
         <w:t>Vaikka sarakepohjaiset tietokannat soveltuvat erinomaisesti analytiikkaan, niiden tapa kirjoittaa tietoja vaikeuttaa niiden käyttämistä. Tietokantaan uuden rivin lisääminen vaatii useita kirjoitusoperaatioita, koska jokaisen sarakkeen arvo pitää kirjoittaa levylle eri paikkaan.</w:t>
       </w:r>
+      <w:r>
+        <w:fldChar w:fldCharType="begin"/>
+      </w:r>
+      <w:r>
+        <w:instrText xml:space="preserve"> REF _Ref176493947 \r \h </w:instrText>
+      </w:r>
+      <w:r>
+        <w:fldChar w:fldCharType="separate"/>
+      </w:r>
+      <w:r>
+        <w:t>[30]</w:t>
+      </w:r>
+      <w:r>
+        <w:fldChar w:fldCharType="end"/>
+      </w:r>
+      <w:r>
+        <w:t xml:space="preserve"> </w:t>
+      </w:r>
+    </w:p>
+    <w:p>
+      <w:pPr>
+        <w:pStyle w:val="BodyText1"/>
+        <w:keepNext/>
+      </w:pPr>
+      <w:r>
+        <w:t>Graafitietokanta tallentaa tiedot solmuina ja reitteinä. Solmut tallentavat tyypillisesti tietoja asioista ja reitteihin tallennetaan tietoja solmujen välisistä suhteista.</w:t>
+      </w:r>
+      <w:r>
+        <w:t xml:space="preserve"> </w:t>
+      </w:r>
+      <w:r>
+        <w:t xml:space="preserve">Ne soveltuvat hyvin pitkälle kytkeytyneisiin tietoihin, joissa suhteet tai </w:t>
+      </w:r>
+      <w:r>
+        <w:t>niiden riippuvuudet</w:t>
+      </w:r>
+      <w:r>
+        <w:t xml:space="preserve"> eivät </w:t>
+      </w:r>
+      <w:r>
+        <w:t>ole yksinkertaisia</w:t>
+      </w:r>
+      <w:r>
+        <w:t>.</w:t>
+      </w:r>
+      <w:r>
+        <w:t xml:space="preserve"> </w:t>
+      </w:r>
+      <w:r>
+        <w:t xml:space="preserve">Graafitietokantojen taustalla oleva tallennusmekanismi </w:t>
+      </w:r>
+      <w:r>
+        <w:t>vaihte</w:t>
+      </w:r>
+      <w:r>
+        <w:t>lee. Yleensä g</w:t>
+      </w:r>
+      <w:r>
+        <w:t>raafitietokan</w:t>
+      </w:r>
+      <w:r>
+        <w:t>nat käyttävät toisia tietokantoja talletusratkaisunaan</w:t>
+      </w:r>
+      <w:r>
+        <w:t>.</w:t>
+      </w:r>
+      <w:r>
+        <w:t xml:space="preserve"> Suosituimmat talletus</w:t>
+      </w:r>
+      <w:r>
+        <w:t>ratkaisut</w:t>
+      </w:r>
+      <w:r>
+        <w:t xml:space="preserve"> ovat SQL- tietokannat, </w:t>
+      </w:r>
+      <w:r>
+        <w:t>asiakirjatietokannat</w:t>
+      </w:r>
+      <w:r>
+        <w:t xml:space="preserve"> ja</w:t>
+      </w:r>
+      <w:r>
+        <w:t xml:space="preserve"> avain-arvo</w:t>
+      </w:r>
+      <w:r>
+        <w:t xml:space="preserve"> -tietokannat</w:t>
+      </w:r>
+      <w:r>
+        <w:t xml:space="preserve"> </w:t>
+      </w:r>
+      <w:r>
+        <w:t xml:space="preserve"> </w:t>
+      </w:r>
+      <w:r>
+        <w:fldChar w:fldCharType="begin"/>
+      </w:r>
+      <w:r>
+        <w:instrText xml:space="preserve"> REF _Ref176493947 \r \h </w:instrText>
+      </w:r>
+      <w:r>
+        <w:fldChar w:fldCharType="separate"/>
+      </w:r>
+      <w:r>
+        <w:t>[30]</w:t>
+      </w:r>
+      <w:r>
+        <w:fldChar w:fldCharType="end"/>
+      </w:r>
     </w:p>
     <w:p>
       <w:pPr>
@@ -11306,16 +11495,22 @@
         <w:t>Object Storage</w:t>
       </w:r>
       <w:r>
-        <w:t xml:space="preserve"> tarjoaa tallennusmahdollisuuden rakenteettomalle datalle. Tiedostojen tyypillä ja koolla ei ole merkitystä vaan kaikki tiedostot tallennetaan yhteen ämpäriin. Ämpärissä tiedostoilla ei ole minkään sortin kansiorakennetta</w:t>
+        <w:t xml:space="preserve"> tarjoaa tallennusmahdollisuuden rakenteettomalle datalle. Tiedostojen tyypillä ja koolla ei ole merkitystä</w:t>
       </w:r>
       <w:r>
         <w:t>,</w:t>
       </w:r>
       <w:r>
+        <w:t xml:space="preserve"> vaan kaikki tiedostot tallennetaan yhteen ämpäriin. Ämpärissä tiedostoilla ei ole kansiorakennetta</w:t>
+      </w:r>
+      <w:r>
+        <w:t>,</w:t>
+      </w:r>
+      <w:r>
         <w:t xml:space="preserve"> vaan jokaisella tiedostolla on ämpärissä uniikki </w:t>
       </w:r>
       <w:r>
-        <w:t>id</w:t>
+        <w:t>ID</w:t>
       </w:r>
       <w:r>
         <w:t xml:space="preserve">. </w:t>
@@ -11339,13 +11534,43 @@
         <w:t>-</w:t>
       </w:r>
       <w:r>
-        <w:t xml:space="preserve">rajapinnan, mutta käytännössä kaikki pilvialusta </w:t>
+        <w:t xml:space="preserve">rajapinnan, mutta käytännössä kaikki </w:t>
       </w:r>
       <w:r>
         <w:t>toteuttavat</w:t>
       </w:r>
       <w:r>
-        <w:t xml:space="preserve"> Amazon AWS S3 ämpärin rajapinnan. S3 oli ensimmäinen Object Storage pilvialustoilla ja sen rajapinta oli hyvin dokumentoitu, jonka seurauksena siitä tuli erittäin suosittu ja muutkin pilvialustat alkoivat tarjoamaa</w:t>
+        <w:t xml:space="preserve"> Amazon AWS S3 </w:t>
+      </w:r>
+      <w:r>
+        <w:t>-</w:t>
+      </w:r>
+      <w:r>
+        <w:t>ämpärin rajapinnan. S3 oli ensimmäinen Object Storage pilvialustoilla</w:t>
+      </w:r>
+      <w:r>
+        <w:t>,</w:t>
+      </w:r>
+      <w:r>
+        <w:t xml:space="preserve"> ja sen rajapinta oli hyvin dokumentoitu</w:t>
+      </w:r>
+      <w:r>
+        <w:t>.</w:t>
+      </w:r>
+      <w:r>
+        <w:t xml:space="preserve"> </w:t>
+      </w:r>
+      <w:r>
+        <w:t>Tämän</w:t>
+      </w:r>
+      <w:r>
+        <w:t xml:space="preserve"> seurauksena siitä tuli erittäin suosittu</w:t>
+      </w:r>
+      <w:r>
+        <w:t>,</w:t>
+      </w:r>
+      <w:r>
+        <w:t xml:space="preserve"> ja muutkin pilvialustat alkoivat tarjoamaa</w:t>
       </w:r>
       <w:r>
         <w:t>n</w:t>
@@ -11372,14 +11597,56 @@
         <w:t>,</w:t>
       </w:r>
       <w:r>
-        <w:t xml:space="preserve"> kun vain käytetystä talletustilasta laskutetaan eikä yhtään ylimääräisestä varalla olevasta talletustilasta kuten </w:t>
+        <w:t xml:space="preserve"> </w:t>
+      </w:r>
+      <w:r>
+        <w:t>koska</w:t>
+      </w:r>
+      <w:r>
+        <w:t xml:space="preserve"> vain käytetystä talletustilasta laskutetaan</w:t>
+      </w:r>
+      <w:r>
+        <w:t>,</w:t>
+      </w:r>
+      <w:r>
+        <w:t xml:space="preserve"> eikä yhtään ylimääräisestä varalla </w:t>
+      </w:r>
+      <w:r>
+        <w:lastRenderedPageBreak/>
+        <w:t>olevasta talletustilasta</w:t>
+      </w:r>
+      <w:r>
+        <w:t>,</w:t>
+      </w:r>
+      <w:r>
+        <w:t xml:space="preserve"> kuten </w:t>
       </w:r>
       <w:r>
         <w:t>normaaleissa</w:t>
       </w:r>
       <w:r>
-        <w:t xml:space="preserve"> levytalletusratkaisuissa yleensä joutuu maksamaan. </w:t>
-      </w:r>
+        <w:t xml:space="preserve"> levytalletusratkaisuissa yleensä joutuu maksamaan.</w:t>
+      </w:r>
+      <w:r>
+        <w:fldChar w:fldCharType="begin"/>
+      </w:r>
+      <w:r>
+        <w:instrText xml:space="preserve"> REF _Ref176526788 \r \h </w:instrText>
+      </w:r>
+      <w:r>
+        <w:fldChar w:fldCharType="separate"/>
+      </w:r>
+      <w:r>
+        <w:t>[31]</w:t>
+      </w:r>
+      <w:r>
+        <w:fldChar w:fldCharType="end"/>
+      </w:r>
+    </w:p>
+    <w:p>
+      <w:pPr>
+        <w:pStyle w:val="BodyText1"/>
+      </w:pPr>
       <w:r>
         <w:t>Nykyään jokaisella suurella pilvialustall</w:t>
       </w:r>
@@ -11387,89 +11654,31 @@
         <w:t>a</w:t>
       </w:r>
       <w:r>
-        <w:t xml:space="preserve"> on oma versio Object Storagesta ja niiden sisäiset toteutukset voivat vaihdella. </w:t>
-      </w:r>
-      <w:r>
-        <w:t xml:space="preserve">Seuraavaksi on esitelty IBM:n toteutus asialle ja Objectect Storagen </w:t>
+        <w:t xml:space="preserve"> on oma versio Object Storagesta</w:t>
+      </w:r>
+      <w:r>
+        <w:t>,</w:t>
+      </w:r>
+      <w:r>
+        <w:t xml:space="preserve"> ja niiden sisäiset toteutukset voivat vaihdella. </w:t>
+      </w:r>
+      <w:r>
+        <w:t xml:space="preserve">Seuraavaksi on esitelty IBM:n toteutus </w:t>
+      </w:r>
+      <w:r>
+        <w:t>Objectect Storage</w:t>
+      </w:r>
+      <w:r>
+        <w:t xml:space="preserve">lle ja sen </w:t>
       </w:r>
       <w:r>
         <w:t xml:space="preserve">arkkitehtuuri on esitetty kuvassa </w:t>
       </w:r>
       <w:r>
-        <w:t>5</w:t>
-      </w:r>
-      <w:r>
-        <w:t>. Manager tarjoaa toiminnot admin</w:t>
-      </w:r>
-      <w:r>
-        <w:t>-</w:t>
-      </w:r>
-      <w:r>
-        <w:t>käyttäjille ja sen avulla voidaan valvoa ja muokata järjestelmää. Accesser tarjoaa REST</w:t>
-      </w:r>
-      <w:r>
-        <w:t>-</w:t>
-      </w:r>
-      <w:r>
-        <w:t>rajapinnan käyttäjille</w:t>
-      </w:r>
-      <w:r>
-        <w:t>,</w:t>
-      </w:r>
-      <w:r>
-        <w:t xml:space="preserve"> sekä hoitaa datan salauksen kirjoittaessa ja salauksen purun lukuvaiheessa. Slicestor </w:t>
-      </w:r>
-      <w:r>
-        <w:t>on</w:t>
-      </w:r>
-      <w:r>
-        <w:t xml:space="preserve"> vastuussa tiedostosiivujen tallentamisesta, jotka se saa Acces</w:t>
-      </w:r>
-      <w:r>
-        <w:t>s</w:t>
-      </w:r>
-      <w:r>
-        <w:t>erilta. Slice</w:t>
-      </w:r>
-      <w:r>
-        <w:t>store</w:t>
-      </w:r>
-      <w:r>
-        <w:t>i</w:t>
-      </w:r>
-      <w:r>
-        <w:t xml:space="preserve">den ryhmää kutsutaan Device Setiksi ja Device </w:t>
-      </w:r>
-      <w:r>
-        <w:t>S</w:t>
-      </w:r>
-      <w:r>
-        <w:t xml:space="preserve">ettien ryhmää puolestaan </w:t>
-      </w:r>
-      <w:r>
-        <w:lastRenderedPageBreak/>
-        <w:t xml:space="preserve">Storage pooliksi. Storage poolit voivat koostua Device </w:t>
-      </w:r>
-      <w:r>
-        <w:t>S</w:t>
-      </w:r>
-      <w:r>
-        <w:t>eteista</w:t>
-      </w:r>
-      <w:r>
-        <w:t>,</w:t>
-      </w:r>
-      <w:r>
-        <w:t xml:space="preserve"> jotka sijaitsevat eri </w:t>
-      </w:r>
-      <w:r>
-        <w:t>palvelinkeskuksissa</w:t>
+        <w:t>8</w:t>
       </w:r>
       <w:r>
         <w:t>.</w:t>
-      </w:r>
-      <w:r>
-        <w:t xml:space="preserve"> Ämpärit kuvataan sisäisessä arkkitehtuurissa Voulteina ja ne sijaitsevat Storage poolissa. Yksi Storage pool voi pitää sisällään useita Voulteja ja jokainen Voult pitää sisällään Slicestoreita jokaisesta Device Setistä</w:t>
       </w:r>
     </w:p>
     <w:p>
@@ -11574,6 +11783,89 @@
         <w:pStyle w:val="BodyText1"/>
       </w:pPr>
       <w:r>
+        <w:t xml:space="preserve">Manager tarjoaa toiminnot admin-käyttäjille, ja sen avulla voidaan valvoa ja muokata järjestelmää. Accesser tarjoaa REST-rajapinnan käyttäjille, sekä hoitaa datan salauksen kirjoittaessa ja salauksen purun lukuvaiheessa. Slicestor on vastuussa tiedostosiivujen tallentamisesta, jotka se saa Accesserilta. Slicestoreiden ryhmää kutsutaan </w:t>
+      </w:r>
+      <w:r>
+        <w:t>laitekokonaisuu</w:t>
+      </w:r>
+      <w:r>
+        <w:t>deksi</w:t>
+      </w:r>
+      <w:r>
+        <w:t xml:space="preserve"> </w:t>
+      </w:r>
+      <w:r>
+        <w:t xml:space="preserve">ja </w:t>
+      </w:r>
+      <w:r>
+        <w:t xml:space="preserve">laitekokonaisuuksien </w:t>
+      </w:r>
+      <w:r>
+        <w:t xml:space="preserve">ryhmää puolestaan </w:t>
+      </w:r>
+      <w:r>
+        <w:t>varastointialtaaksi</w:t>
+      </w:r>
+      <w:r>
+        <w:t xml:space="preserve">. Ämpärit </w:t>
+      </w:r>
+      <w:r>
+        <w:t xml:space="preserve">sijaitsevat </w:t>
+      </w:r>
+      <w:r>
+        <w:t xml:space="preserve"> sisäisessä arkkitehtuurissa </w:t>
+      </w:r>
+      <w:r>
+        <w:t>varastointialtaassa</w:t>
+      </w:r>
+      <w:r>
+        <w:t xml:space="preserve">. Yksi </w:t>
+      </w:r>
+      <w:r>
+        <w:t>varastointiallas</w:t>
+      </w:r>
+      <w:r>
+        <w:t xml:space="preserve"> voi pitää sisällään useita </w:t>
+      </w:r>
+      <w:r>
+        <w:t>ämpäreitä</w:t>
+      </w:r>
+      <w:r>
+        <w:t xml:space="preserve"> ja jokainen </w:t>
+      </w:r>
+      <w:r>
+        <w:t>ämpäri</w:t>
+      </w:r>
+      <w:r>
+        <w:t xml:space="preserve"> pitää sisällään Slicestoreita jokaisesta </w:t>
+      </w:r>
+      <w:r>
+        <w:t>laitekokonaisuudesta</w:t>
+      </w:r>
+      <w:r>
+        <w:t>.</w:t>
+      </w:r>
+      <w:r>
+        <w:fldChar w:fldCharType="begin"/>
+      </w:r>
+      <w:r>
+        <w:instrText xml:space="preserve"> REF _Ref176526800 \r \h </w:instrText>
+      </w:r>
+      <w:r>
+        <w:fldChar w:fldCharType="separate"/>
+      </w:r>
+      <w:r>
+        <w:t>[32]</w:t>
+      </w:r>
+      <w:r>
+        <w:fldChar w:fldCharType="end"/>
+      </w:r>
+    </w:p>
+    <w:p>
+      <w:pPr>
+        <w:pStyle w:val="BodyText1"/>
+      </w:pPr>
+      <w:r>
         <w:t xml:space="preserve">Datan tallentamiseen käytetään </w:t>
       </w:r>
       <w:r>
@@ -11613,10 +11905,49 @@
         <w:t>,</w:t>
       </w:r>
       <w:r>
-        <w:t xml:space="preserve"> vaan pienempi määrä paloja riittää. Read Treshold kertoo määrän kuinka monta palasta tarvitaan </w:t>
-      </w:r>
-      <w:r>
-        <w:t>alkuperäisen datan lukemiseksi ja Write Threshold kuinka monta palasta tarvitsee olla kirjoitettuna, jotta kirjoitusoperaatio merkataan suoritetuksi. Write Threshold on aina suurempi mitä Read Treshold.</w:t>
+        <w:t xml:space="preserve"> vaan pienempi määrä paloja riittää. </w:t>
+      </w:r>
+      <w:r>
+        <w:t>lukukynnysarvo</w:t>
+      </w:r>
+      <w:r>
+        <w:t xml:space="preserve"> kertoo määrän kuinka monta palasta tarvitaan </w:t>
+      </w:r>
+      <w:r>
+        <w:t xml:space="preserve">alkuperäisen datan lukemiseksi ja </w:t>
+      </w:r>
+      <w:r>
+        <w:t>kirjoituskynnysarvo</w:t>
+      </w:r>
+      <w:r>
+        <w:t xml:space="preserve"> kuinka monta palasta tarvitsee olla kirjoitettuna, jotta kirjoitusoperaatio merkataan suoritetuksi. </w:t>
+      </w:r>
+      <w:r>
+        <w:t>kirjoituskynnysarvo</w:t>
+      </w:r>
+      <w:r>
+        <w:t xml:space="preserve"> on aina suurempi mitä </w:t>
+      </w:r>
+      <w:r>
+        <w:t>lukukynnysarvo</w:t>
+      </w:r>
+      <w:r>
+        <w:t>.</w:t>
+      </w:r>
+      <w:r>
+        <w:fldChar w:fldCharType="begin"/>
+      </w:r>
+      <w:r>
+        <w:instrText xml:space="preserve"> REF _Ref176526800 \r \h </w:instrText>
+      </w:r>
+      <w:r>
+        <w:fldChar w:fldCharType="separate"/>
+      </w:r>
+      <w:r>
+        <w:t>[32]</w:t>
+      </w:r>
+      <w:r>
+        <w:fldChar w:fldCharType="end"/>
       </w:r>
     </w:p>
     <w:p>
@@ -11624,16 +11955,29 @@
         <w:pStyle w:val="BodyText1"/>
       </w:pPr>
       <w:r>
+        <w:lastRenderedPageBreak/>
         <w:t xml:space="preserve">Kuvassa </w:t>
       </w:r>
       <w:r>
-        <w:t>6</w:t>
-      </w:r>
-      <w:r>
-        <w:t xml:space="preserve"> on esitetty tiedoston kirjoitusprosessi. Prosessi lähtee likkeelle Accesser Nodeista, jotka pilkkovat </w:t>
-      </w:r>
-      <w:r>
-        <w:t xml:space="preserve">yli 4 MiB kokoiset tiedostot neljäksi erilliseksi siivuksi. Siivut viedään yksitellen loppuprosessin läpi tai pieni </w:t>
+        <w:t>9</w:t>
+      </w:r>
+      <w:r>
+        <w:t xml:space="preserve"> on esitetty tiedoston kirjoitusprosessi. Prosessi lähtee likkeelle Accesser</w:t>
+      </w:r>
+      <w:r>
+        <w:t xml:space="preserve"> -palvelusta</w:t>
+      </w:r>
+      <w:r>
+        <w:t xml:space="preserve">, jotka pilkkovat </w:t>
+      </w:r>
+      <w:r>
+        <w:t>yli 4 MiB kokoiset tiedostot neljäksi erilliseksi siivuksi. Siivut viedään yksitellen loppuprosessin läpi</w:t>
+      </w:r>
+      <w:r>
+        <w:t>,</w:t>
+      </w:r>
+      <w:r>
+        <w:t xml:space="preserve"> tai pieni </w:t>
       </w:r>
       <w:r>
         <w:t>tiedosto</w:t>
@@ -11648,6 +11992,9 @@
         <w:t xml:space="preserve"> tiivistefunktiolla</w:t>
       </w:r>
       <w:r>
+        <w:t>,</w:t>
+      </w:r>
+      <w:r>
         <w:t xml:space="preserve"> ja d</w:t>
       </w:r>
       <w:r>
@@ -11660,14 +12007,43 @@
         <w:t xml:space="preserve"> </w:t>
       </w:r>
       <w:r>
-        <w:t xml:space="preserve">Read Treshold arvon mukaisesti viipaleista ja näistä viipaleista luodaan algoritmin leveyden verran paloja joista tarvitsee kirjoittaa algoritmin Write Threshold- määrän mukaisesti paloja, jotta kirjoitusoperaatio merkataan suoritetuksi. Nämä palat lähetetään Slicestor Nodeille tallennettavaksi. Kun kirjoitusoperaatio on merkattu onnistuneesti suoritetuksi, </w:t>
-      </w:r>
-      <w:r>
-        <w:lastRenderedPageBreak/>
-        <w:t>puuttuvat palaset kirjoitetaan asynkroonisesti</w:t>
-      </w:r>
-      <w:r>
-        <w:t xml:space="preserve"> ta</w:t>
+        <w:t>lukukynnysarvon määrittämän</w:t>
+      </w:r>
+      <w:r>
+        <w:t xml:space="preserve"> määrän</w:t>
+      </w:r>
+      <w:r>
+        <w:t xml:space="preserve"> </w:t>
+      </w:r>
+      <w:r>
+        <w:t xml:space="preserve"> mukaisesti viipalei</w:t>
+      </w:r>
+      <w:r>
+        <w:t>ksi</w:t>
+      </w:r>
+      <w:r>
+        <w:t xml:space="preserve"> ja näistä viipaleista luodaan algoritmin leveyden verran paloja</w:t>
+      </w:r>
+      <w:r>
+        <w:t>. Näistä paloista</w:t>
+      </w:r>
+      <w:r>
+        <w:t xml:space="preserve"> tarvitsee kirjoittaa algoritmin </w:t>
+      </w:r>
+      <w:r>
+        <w:t xml:space="preserve">kirjoituskynnysarvon mukainen </w:t>
+      </w:r>
+      <w:r>
+        <w:t xml:space="preserve"> määrän paloja, jotta kirjoitusoperaatio merkataan suoritetuksi. Nämä palat lähetetään Slicestor</w:t>
+      </w:r>
+      <w:r>
+        <w:t xml:space="preserve"> -palvelulle</w:t>
+      </w:r>
+      <w:r>
+        <w:t xml:space="preserve"> tallennettavaksi. Kun kirjoitusoperaatio on merkattu onnistuneesti suoritetuksi, puuttuvat palaset kirjoitetaan </w:t>
+      </w:r>
+      <w:r>
+        <w:t>ta</w:t>
       </w:r>
       <w:r>
         <w:t>usta</w:t>
@@ -11676,6 +12052,9 @@
         <w:t>prosessina</w:t>
       </w:r>
       <w:r>
+        <w:t xml:space="preserve"> loppuun</w:t>
+      </w:r>
+      <w:r>
         <w:t>.</w:t>
       </w:r>
       <w:r>
@@ -11685,13 +12064,40 @@
         <w:t xml:space="preserve"> </w:t>
       </w:r>
       <w:r>
-        <w:t xml:space="preserve">Slicestor Nodeilta luetaan Read Treshold- määrän mukainen määrä siivuja ja näistä siivuista palautetaan alkuperäinen </w:t>
+        <w:t xml:space="preserve">Slicestor </w:t>
+      </w:r>
+      <w:r>
+        <w:t xml:space="preserve">-palvelulta </w:t>
+      </w:r>
+      <w:r>
+        <w:t xml:space="preserve">luetaan </w:t>
+      </w:r>
+      <w:r>
+        <w:t xml:space="preserve">lukukynnysarvon </w:t>
+      </w:r>
+      <w:r>
+        <w:t xml:space="preserve">mukainen määrä siivuja ja näistä siivuista palautetaan alkuperäinen </w:t>
       </w:r>
       <w:r>
         <w:t>tiedosto</w:t>
       </w:r>
       <w:r>
         <w:t>.</w:t>
+      </w:r>
+      <w:r>
+        <w:fldChar w:fldCharType="begin"/>
+      </w:r>
+      <w:r>
+        <w:instrText xml:space="preserve"> REF _Ref176526800 \r \h </w:instrText>
+      </w:r>
+      <w:r>
+        <w:fldChar w:fldCharType="separate"/>
+      </w:r>
+      <w:r>
+        <w:t>[32]</w:t>
+      </w:r>
+      <w:r>
+        <w:fldChar w:fldCharType="end"/>
       </w:r>
     </w:p>
     <w:p>
@@ -11897,7 +12303,11 @@
         <w:t>to</w:t>
       </w:r>
       <w:r>
-        <w:t>väylän sekä mitenkä siihen kytketyt laitteet kommunikoivat keskenään. Useat tietokonearkkitehtuurit sisältävät erillisen väylän I/O operaatioille, joiden avulla CPU juttelee I/O laitteiden kanssa. Tämä väylä toteuttaa SCSI-protokollan.</w:t>
+        <w:t xml:space="preserve">väylän sekä mitenkä siihen kytketyt laitteet kommunikoivat </w:t>
+      </w:r>
+      <w:r>
+        <w:lastRenderedPageBreak/>
+        <w:t>keskenään. Useat tietokonearkkitehtuurit sisältävät erillisen väylän I/O operaatioille, joiden avulla CPU juttelee I/O laitteiden kanssa. Tämä väylä toteuttaa SCSI-protokollan.</w:t>
       </w:r>
       <w:r>
         <w:t xml:space="preserve"> </w:t>
@@ -11941,11 +12351,7 @@
         <w:t>-</w:t>
       </w:r>
       <w:r>
-        <w:t xml:space="preserve">komentoja ja muuttavat ne </w:t>
-      </w:r>
-      <w:r>
-        <w:lastRenderedPageBreak/>
-        <w:t>FCP-protokol</w:t>
+        <w:t>komentoja ja muuttavat ne FCP-protokol</w:t>
       </w:r>
       <w:r>
         <w:t>lan komennoiksi valokuiduissa tapahtuvan siirron ajaksi ja muuttavat ne takasin SCSI</w:t>
@@ -12061,7 +12467,6 @@
       </w:pPr>
       <w:bookmarkStart w:id="20" w:name="_Toc175368003"/>
       <w:r>
-        <w:lastRenderedPageBreak/>
         <w:t>File storage</w:t>
       </w:r>
       <w:bookmarkEnd w:id="20"/>
@@ -12108,7 +12513,11 @@
         <w:t>-</w:t>
       </w:r>
       <w:r>
-        <w:t>osoitteen, mihin asiakkaan voivat ottaa yhteyden LAN-verkosta. Tällöin tiedostot liikkuvat samassa verkossa, missä muukin internetliikenne tapahtuu ja tiedostojen siirto voi rasittaa muuta internetliikennettä. NAS edellyttää asi</w:t>
+        <w:t xml:space="preserve">osoitteen, mihin asiakkaan voivat ottaa yhteyden LAN-verkosta. </w:t>
+      </w:r>
+      <w:r>
+        <w:lastRenderedPageBreak/>
+        <w:t>Tällöin tiedostot liikkuvat samassa verkossa, missä muukin internetliikenne tapahtuu ja tiedostojen siirto voi rasittaa muuta internetliikennettä. NAS edellyttää asi</w:t>
       </w:r>
       <w:r>
         <w:t>a</w:t>
@@ -12129,7 +12538,6 @@
         <w:rPr>
           <w:noProof/>
         </w:rPr>
-        <w:lastRenderedPageBreak/>
         <w:drawing>
           <wp:inline distT="0" distB="0" distL="0" distR="0" wp14:anchorId="3428E554" wp14:editId="029B1A94">
             <wp:extent cx="5191125" cy="6162675"/>
@@ -12241,6 +12649,7 @@
       </w:pPr>
       <w:bookmarkStart w:id="23" w:name="_Toc175368005"/>
       <w:r>
+        <w:lastRenderedPageBreak/>
         <w:t>Microsoft Azure</w:t>
       </w:r>
       <w:bookmarkEnd w:id="23"/>
@@ -12261,14 +12670,201 @@
         <w:t xml:space="preserve"> </w:t>
       </w:r>
       <w:r>
-        <w:t xml:space="preserve">vaihtoehdoksi silloin jo tunnetuille </w:t>
+        <w:t>vaihtoehdoksi silloin jo tunnetuille Amazon ja Google</w:t>
+      </w:r>
+      <w:r>
+        <w:t xml:space="preserve"> pilvialustoille</w:t>
+      </w:r>
+      <w:r>
+        <w:t>.</w:t>
+      </w:r>
+      <w:r>
+        <w:t xml:space="preserve"> </w:t>
+      </w:r>
+      <w:r>
+        <w:t xml:space="preserve">Azuren ensimmäinen versio tarjosi hyvin rajoitetun joukon palveluita, </w:t>
+      </w:r>
+      <w:r>
+        <w:t xml:space="preserve">pelkästään </w:t>
+      </w:r>
+      <w:r>
+        <w:t xml:space="preserve"> </w:t>
+      </w:r>
+      <w:r>
+        <w:t>pilvipalvelun</w:t>
+      </w:r>
+      <w:r>
+        <w:t xml:space="preserve"> ASP.NET-verkkosovellusten kehittämiseen ja käyttämiseen, Azure Blob -tietovaraston, Azure SQL -pilvitietokannan ja Azure Service Busin.</w:t>
+      </w:r>
+      <w:r>
+        <w:t xml:space="preserve"> Vuonna 2014 sen nimi muutettiin nykyiseksi Microsoft Azureksi</w:t>
+      </w:r>
+      <w:r>
+        <w:t>.</w:t>
+      </w:r>
+      <w:r>
+        <w:t xml:space="preserve"> </w:t>
+      </w:r>
+      <w:r>
+        <w:t>Alustan taustatarina alkoi vuonna 2005, kun Microsoft osti Groove Networksin</w:t>
+      </w:r>
+      <w:r>
+        <w:t xml:space="preserve"> ja Microsoftin kehittäjät alkoivat kehittämään </w:t>
+      </w:r>
+      <w:r>
+        <w:t>pilvikäyttöjärjestelmä</w:t>
+      </w:r>
+      <w:r>
+        <w:t>ä. Azurea koodattiin aluski  koodinimella Red Dog ja se julkistettiin vuonna 2008. S</w:t>
+      </w:r>
+      <w:r>
+        <w:t>e oli tuolloin Windows NT:n laajennus, joka oli suunniteltu toimimaan pilvessä</w:t>
+      </w:r>
+      <w:r>
+        <w:t xml:space="preserve">. </w:t>
+      </w:r>
+      <w:r>
+        <w:t xml:space="preserve"> </w:t>
+      </w:r>
+      <w:r>
+        <w:t>Se</w:t>
+      </w:r>
+      <w:r>
+        <w:t xml:space="preserve"> </w:t>
+      </w:r>
+      <w:r>
+        <w:t>tarjoaa ohjelmistoa palveluna (SaaS), alustan palveluna (PaaS) ja infrastruktuurin palveluna (IaaS) ja tukee monia erilaisia ​​ohjelmointikieliä, työkaluja ja kehyksiä, mukaan lukien sekä Microsoft-kohtaiset että kolmannen osapuolen ohjelmistot ja järjestelmät.</w:t>
+      </w:r>
+      <w:r>
+        <w:t>[</w:t>
+      </w:r>
+      <w:r>
+        <w:t xml:space="preserve"> https://apix-drive.com/en/blog/reviews/microsoft-azure-review</w:t>
+      </w:r>
+      <w:r>
+        <w:t>]</w:t>
+      </w:r>
+    </w:p>
+    <w:p>
+      <w:pPr>
+        <w:pStyle w:val="BodyText1"/>
+      </w:pPr>
+      <w:r>
+        <w:t>Azure, kuten muut pilvialusta</w:t>
+      </w:r>
+      <w:r>
+        <w:t xml:space="preserve">t </w:t>
+      </w:r>
+      <w:r>
+        <w:t>perustuu</w:t>
+      </w:r>
+      <w:r>
+        <w:t xml:space="preserve"> virtualisointiteknologiaan</w:t>
+      </w:r>
+      <w:r>
+        <w:t>.</w:t>
+      </w:r>
+      <w:r>
+        <w:t xml:space="preserve"> </w:t>
+      </w:r>
+      <w:r>
+        <w:t>Tietojenkäsittelyssä virtualisointi tarkoittaa virtuaalisen eikä todellisen version luomista jostakin</w:t>
+      </w:r>
+      <w:r>
+        <w:t xml:space="preserve"> tietokoneen osasta</w:t>
+      </w:r>
+      <w:r>
+        <w:t xml:space="preserve">, mukaan lukien virtuaaliset tietokonelaitteistot, tallennuslaitteet ja tietokoneverkkoresurssit.. Suurin osa tietokonelaitteistoista voidaan </w:t>
+      </w:r>
+      <w:r>
+        <w:t xml:space="preserve">voidaan virtualisoida </w:t>
+      </w:r>
+      <w:r>
+        <w:t xml:space="preserve"> ohjelmistossa. Tietokonelaitteisto on yksinkertaisesti joukko ohjeita, jotka on pysyvästi tai puolipysyvästi koodattu piihin. </w:t>
+      </w:r>
+      <w:r>
+        <w:t>virtualisointi</w:t>
+      </w:r>
+      <w:r>
+        <w:t xml:space="preserve">kerroksia käytetään yhdistämään ohjelmistoohjeet laitteiston ohjeisiin. </w:t>
+      </w:r>
+      <w:r>
+        <w:t>virtualisointi</w:t>
+      </w:r>
+      <w:r>
+        <w:t>kerrokset mahdollistavat virtualisoidun laitteiston suorittamisen ohjelmistossa, kuten itse laitteisto.</w:t>
+      </w:r>
+      <w:r>
+        <w:t xml:space="preserve"> </w:t>
+      </w:r>
+      <w:r>
+        <w:t>[</w:t>
+      </w:r>
+      <w:r>
+        <w:t>https://learn.microsoft.com/en-us/azure/cloud-adoption-framework/get-started/what-is-azure</w:t>
+      </w:r>
+      <w:r>
+        <w:t>]</w:t>
+      </w:r>
+    </w:p>
+    <w:p>
+      <w:pPr>
+        <w:pStyle w:val="BodyText1"/>
+      </w:pPr>
+      <w:r>
+        <w:t>Pohjimmiltaan pilvi</w:t>
+      </w:r>
+      <w:r>
+        <w:t>alustat</w:t>
+      </w:r>
+      <w:r>
+        <w:t xml:space="preserve"> </w:t>
+      </w:r>
+      <w:r>
+        <w:t>ovat</w:t>
+      </w:r>
+      <w:r>
+        <w:t xml:space="preserve"> joukko fyysisiä palvelimia yhdessä tai useammassa datakeskuksessa. Palvelinkeskukset toteuttavat virtualisoituja laitteistoja asiakkaille.</w:t>
+      </w:r>
+      <w:r>
+        <w:t xml:space="preserve"> </w:t>
+      </w:r>
+      <w:r>
+        <w:t xml:space="preserve">Jokaisen palvelinkeskuksen sisällä on kokoelma palvelimia palvelintelineissä. Jokainen palvelinteline sisältää useita palvelinkortteja ja verkkokytkimen. Nämä tarjoavat verkkoyhteyden ja virranjakeluyksikön (PDU), joka tuottaa virtaa. Telineet on joskus ryhmitelty suuremmiksi yksiköiksi, jotka tunnetaan klustereina. Palvelimen telineet tai klusterit </w:t>
+      </w:r>
+      <w:r>
+        <w:t>suorittaa</w:t>
+      </w:r>
+      <w:r>
+        <w:t xml:space="preserve"> virtualisoituja laitteisto-ilmentymiä käyttäj</w:t>
+      </w:r>
+      <w:r>
+        <w:t>i</w:t>
+      </w:r>
+      <w:r>
+        <w:t xml:space="preserve">lle. Jotkut palvelimet käyttävät kuitenkin pilvihallintaohjelmistoa, joka tunnetaan nimellä </w:t>
+      </w:r>
+      <w:r>
+        <w:t>kuitu</w:t>
+      </w:r>
+      <w:r>
+        <w:t xml:space="preserve">ohjain. </w:t>
+      </w:r>
+      <w:r>
+        <w:t>kuitu</w:t>
+      </w:r>
+      <w:r>
+        <w:t xml:space="preserve">ohjain </w:t>
+      </w:r>
+      <w:r>
+        <w:t xml:space="preserve">on hajautettu sovellus, jolla on monia vastuita. Se allokoi palveluita, </w:t>
       </w:r>
       <w:r>
         <w:lastRenderedPageBreak/>
-        <w:t>Amazon ja Google</w:t>
-      </w:r>
-      <w:r>
-        <w:t xml:space="preserve"> pilvialustoille</w:t>
+        <w:t xml:space="preserve">tarkkailee palvelimen ja siinä käynnissä olevien palveluiden kuntoa ja korjaa palvelimia, jos ne </w:t>
+      </w:r>
+      <w:r>
+        <w:t>kaatuvat</w:t>
       </w:r>
       <w:r>
         <w:t>.</w:t>
@@ -12277,22 +12873,28 @@
         <w:t xml:space="preserve"> </w:t>
       </w:r>
       <w:r>
-        <w:t xml:space="preserve">Azuren ensimmäinen versio tarjosi hyvin rajoitetun joukon palveluita, </w:t>
-      </w:r>
-      <w:r>
-        <w:t xml:space="preserve">pelkästään </w:t>
+        <w:t xml:space="preserve">Kukin </w:t>
+      </w:r>
+      <w:r>
+        <w:t>kuitu</w:t>
+      </w:r>
+      <w:r>
+        <w:t>ohjain</w:t>
+      </w:r>
+      <w:r>
+        <w:t xml:space="preserve"> on yhdistetty</w:t>
       </w:r>
       <w:r>
         <w:t xml:space="preserve"> </w:t>
       </w:r>
       <w:r>
-        <w:t>pilvipalvelun</w:t>
-      </w:r>
-      <w:r>
-        <w:t xml:space="preserve"> ASP.NET-verkkosovellusten kehittämiseen ja käyttämiseen, Azure Blob -tietovaraston, Azure SQL -pilvitietokannan ja Azure Service Busin.</w:t>
-      </w:r>
-      <w:r>
-        <w:t xml:space="preserve"> Vuonna 2014 sen nimi muutettiin nykyiseksi Microsoft Azureksi</w:t>
+        <w:t>pilviorkesteriohjelmisto</w:t>
+      </w:r>
+      <w:r>
+        <w:t>on</w:t>
+      </w:r>
+      <w:r>
+        <w:t xml:space="preserve"> jossa pyörii servereitä, Rajapintoja sekä sisäisiä tietokantoja joita Azure vaatii toimiakseen</w:t>
       </w:r>
       <w:r>
         <w:t>.</w:t>
@@ -12301,40 +12903,31 @@
         <w:t xml:space="preserve"> </w:t>
       </w:r>
       <w:r>
-        <w:t>Alustan taustatarina alkoi vuonna 2005, kun Microsoft osti Groove Networksin</w:t>
-      </w:r>
-      <w:r>
-        <w:t xml:space="preserve"> ja Microsoftin kehittäjät alkoivat kehittämään </w:t>
-      </w:r>
-      <w:r>
-        <w:t>pilvikäyttöjärjestelmä</w:t>
-      </w:r>
-      <w:r>
-        <w:t>ä. Azurea koodattiin aluski  koodinimella Red Dog ja se julkistettiin vuonna 2008. S</w:t>
-      </w:r>
-      <w:r>
-        <w:t>e oli tuolloin Windows NT:n laajennus, joka oli suunniteltu toimimaan pilvessä</w:t>
+        <w:t>pilviorkesteriohjelmisto</w:t>
+      </w:r>
+      <w:r>
+        <w:t>ssa pyörii muunmuissa palveluita jotka vastaavat käyttäjien tekemiin pyyntöihin hallintakäyttöliittymän kautta. Käyttäjän p</w:t>
+      </w:r>
+      <w:r>
+        <w:t>yynnöt allokoivat Azure-resursseja ja -palveluita</w:t>
       </w:r>
       <w:r>
         <w:t xml:space="preserve">. </w:t>
       </w:r>
       <w:r>
-        <w:t xml:space="preserve"> </w:t>
-      </w:r>
-      <w:r>
-        <w:t>Se</w:t>
-      </w:r>
-      <w:r>
-        <w:t xml:space="preserve"> </w:t>
-      </w:r>
-      <w:r>
-        <w:t>tarjoaa ohjelmistoa palveluna (SaaS), alustan palveluna (PaaS) ja infrastruktuurin palveluna (IaaS) ja tukee monia erilaisia ​​ohjelmointikieliä, työkaluja ja kehyksiä, mukaan lukien sekä Microsoft-kohtaiset että kolmannen osapuolen ohjelmistot ja järjestelmät.</w:t>
-      </w:r>
-      <w:r>
-        <w:t>[</w:t>
-      </w:r>
-      <w:r>
-        <w:t xml:space="preserve"> https://apix-drive.com/en/blog/reviews/microsoft-azure-review</w:t>
+        <w:t xml:space="preserve">Ensin käyttöliittymä varmistaa, onko käyttäjällä lupa varata pyydetyt resurssit. Jos näin on, käyttöliittymä tarkistaa tietokannan löytääkseen riittävän kapasiteetin omaavan palvelintelineen, joka kehottaa </w:t>
+      </w:r>
+      <w:r>
+        <w:t>kuitu</w:t>
+      </w:r>
+      <w:r>
+        <w:t>ohjainta varaamaan resurssin</w:t>
+      </w:r>
+      <w:r>
+        <w:t xml:space="preserve"> [</w:t>
+      </w:r>
+      <w:r>
+        <w:t>https://learn.microsoft.com/en-us/azure/cloud-adoption-framework/get-started/what-is-azure</w:t>
       </w:r>
       <w:r>
         <w:t>]</w:t>
@@ -12344,261 +12937,74 @@
       <w:pPr>
         <w:pStyle w:val="BodyText1"/>
       </w:pPr>
-      <w:r>
-        <w:t>Azure, kuten muut pilvialusta</w:t>
-      </w:r>
-      <w:r>
-        <w:t xml:space="preserve">t </w:t>
-      </w:r>
-      <w:r>
-        <w:t>perustuu</w:t>
-      </w:r>
-      <w:r>
-        <w:t xml:space="preserve"> virtualisointiteknologiaan</w:t>
-      </w:r>
-      <w:r>
-        <w:t>.</w:t>
-      </w:r>
-      <w:r>
-        <w:t xml:space="preserve"> </w:t>
-      </w:r>
-      <w:r>
-        <w:t>Tietojenkäsittelyssä virtualisointi tarkoittaa virtuaalisen eikä todellisen version luomista jostakin</w:t>
-      </w:r>
-      <w:r>
-        <w:t xml:space="preserve"> tietokoneen osasta</w:t>
-      </w:r>
-      <w:r>
-        <w:t xml:space="preserve">, mukaan lukien virtuaaliset tietokonelaitteistot, tallennuslaitteet ja tietokoneverkkoresurssit.. Suurin osa tietokonelaitteistoista voidaan </w:t>
-      </w:r>
-      <w:r>
-        <w:t xml:space="preserve">voidaan virtualisoida </w:t>
-      </w:r>
-      <w:r>
-        <w:t xml:space="preserve"> ohjelmistossa. Tietokonelaitteisto on yksinkertaisesti joukko ohjeita, jotka on pysyvästi tai puolipysyvästi koodattu piihin. </w:t>
-      </w:r>
-      <w:r>
-        <w:t>virtualisointi</w:t>
-      </w:r>
-      <w:r>
-        <w:t xml:space="preserve">kerroksia käytetään yhdistämään ohjelmistoohjeet laitteiston ohjeisiin. </w:t>
-      </w:r>
-      <w:r>
-        <w:t>virtualisointi</w:t>
-      </w:r>
-      <w:r>
-        <w:t>kerrokset mahdollistavat virtualisoidun laitteiston suorittamisen ohjelmistossa, kuten itse laitteisto.</w:t>
-      </w:r>
-      <w:r>
-        <w:t xml:space="preserve"> </w:t>
-      </w:r>
-      <w:r>
-        <w:t>[</w:t>
-      </w:r>
-      <w:r>
-        <w:t>https://learn.microsoft.com/en-us/azure/cloud-adoption-framework/get-started/what-is-azure</w:t>
-      </w:r>
-      <w:r>
-        <w:t>]</w:t>
-      </w:r>
+    </w:p>
+    <w:p>
+      <w:pPr>
+        <w:pStyle w:val="Heading2"/>
+      </w:pPr>
+      <w:bookmarkStart w:id="24" w:name="_Toc175368006"/>
+      <w:r>
+        <w:t>Tietoturva</w:t>
+      </w:r>
+      <w:bookmarkEnd w:id="24"/>
     </w:p>
     <w:p>
       <w:pPr>
         <w:pStyle w:val="BodyText1"/>
       </w:pPr>
       <w:r>
-        <w:t>Pohjimmiltaan pilvi</w:t>
-      </w:r>
-      <w:r>
-        <w:t>alustat</w:t>
-      </w:r>
-      <w:r>
-        <w:t xml:space="preserve"> </w:t>
-      </w:r>
-      <w:r>
-        <w:t>ovat</w:t>
-      </w:r>
-      <w:r>
-        <w:t xml:space="preserve"> joukko fyysisiä palvelimia yhdessä tai useammassa datakeskuksessa. Palvelinkeskukset toteuttavat virtualisoituja laitteistoja asiakkaille.</w:t>
-      </w:r>
-      <w:r>
-        <w:t xml:space="preserve"> </w:t>
-      </w:r>
-      <w:r>
-        <w:t xml:space="preserve">Jokaisen palvelinkeskuksen sisällä on kokoelma palvelimia palvelintelineissä. Jokainen palvelinteline sisältää useita palvelinkortteja ja verkkokytkimen. Nämä tarjoavat verkkoyhteyden ja virranjakeluyksikön (PDU), joka tuottaa virtaa. Telineet on joskus ryhmitelty suuremmiksi yksiköiksi, jotka tunnetaan klustereina. Palvelimen telineet tai klusterit </w:t>
-      </w:r>
-      <w:r>
-        <w:t>suorittaa</w:t>
-      </w:r>
-      <w:r>
-        <w:t xml:space="preserve"> virtualisoituja laitteisto-ilmentymiä käyttäj</w:t>
-      </w:r>
-      <w:r>
-        <w:t>i</w:t>
-      </w:r>
-      <w:r>
-        <w:t xml:space="preserve">lle. Jotkut palvelimet käyttävät kuitenkin pilvihallintaohjelmistoa, joka tunnetaan nimellä </w:t>
-      </w:r>
-      <w:r>
-        <w:t>kuitu</w:t>
-      </w:r>
-      <w:r>
-        <w:t xml:space="preserve">ohjain. </w:t>
-      </w:r>
-      <w:r>
-        <w:t>kuitu</w:t>
-      </w:r>
-      <w:r>
-        <w:t xml:space="preserve">ohjain </w:t>
-      </w:r>
-      <w:r>
-        <w:t xml:space="preserve">on hajautettu sovellus, jolla on monia vastuita. Se allokoi palveluita, tarkkailee palvelimen ja siinä käynnissä olevien palveluiden kuntoa ja korjaa palvelimia, jos ne </w:t>
-      </w:r>
-      <w:r>
-        <w:t>kaatuvat</w:t>
-      </w:r>
-      <w:r>
-        <w:t>.</w:t>
-      </w:r>
-      <w:r>
-        <w:t xml:space="preserve"> </w:t>
-      </w:r>
-      <w:r>
-        <w:t xml:space="preserve">Kukin </w:t>
-      </w:r>
-      <w:r>
-        <w:t>kuitu</w:t>
-      </w:r>
-      <w:r>
-        <w:t>ohjain</w:t>
-      </w:r>
-      <w:r>
-        <w:t xml:space="preserve"> on yhdistetty</w:t>
-      </w:r>
-      <w:r>
-        <w:t xml:space="preserve"> </w:t>
-      </w:r>
-      <w:r>
-        <w:t>pilviorkesteriohjelmisto</w:t>
-      </w:r>
-      <w:r>
-        <w:t>on</w:t>
-      </w:r>
-      <w:r>
-        <w:t xml:space="preserve"> jossa pyörii servereitä, Rajapintoja sekä sisäisiä tietokantoja joita Azure vaatii toimiakseen</w:t>
-      </w:r>
-      <w:r>
-        <w:t>.</w:t>
-      </w:r>
-      <w:r>
-        <w:t xml:space="preserve"> </w:t>
-      </w:r>
-      <w:r>
-        <w:t>pilviorkesteriohjelmisto</w:t>
-      </w:r>
-      <w:r>
-        <w:t>ssa pyörii muunmuissa palveluita jotka vastaavat käyttäjien tekemiin pyyntöihin hallintakäyttöliittymän kautta. Käyttäjän p</w:t>
-      </w:r>
-      <w:r>
-        <w:t>yynnöt allokoivat Azure-</w:t>
-      </w:r>
+        <w:t>Tässä kappaleessa käsitellään tietoturvaan liittyviä protokollia</w:t>
+      </w:r>
+    </w:p>
+    <w:p>
+      <w:pPr>
+        <w:pStyle w:val="Heading3"/>
+      </w:pPr>
+      <w:bookmarkStart w:id="25" w:name="_Toc175368007"/>
+      <w:r>
+        <w:t>RSA</w:t>
+      </w:r>
+      <w:bookmarkEnd w:id="25"/>
+    </w:p>
+    <w:p>
+      <w:pPr>
+        <w:pStyle w:val="BodyText1"/>
+      </w:pPr>
+    </w:p>
+    <w:p>
+      <w:pPr>
+        <w:pStyle w:val="BodyText1"/>
+      </w:pPr>
+      <w:r>
+        <w:t>RSA (Rivest–Shamir–Adleman) on julkisen avaimen salausjärjestelmä, joka on yksi vanhimmista yleisesti käytetyistä salausjärjestelmistä.</w:t>
+      </w:r>
+      <w:r>
+        <w:t xml:space="preserve"> RSA</w:t>
+      </w:r>
+      <w:r>
+        <w:t xml:space="preserve"> salaa tai allekirjoittaa tiedot kahdella eri avaimella. Yksi avaimista on julkinen avain, joka on  kaikkien käytettävissä ja toinen on salainen yksityinen avain. Julkisella avaimella salattujen tietojen salaus voidaan purkaa vain yksityisellä avaimella. Allekirjoittamisessa yksityistä avainta käytetään allekirjoituksen luomiseen ja kuka tahansa voi julkisella avaimella todentamaan että allekirjoitus on tehty yksityisellä avaimella. Kahden avaimen käytön vuoksi julkisen avaimen salaus tunnetaan myös epäsymmetrisenä salauksena, koska salausta ei pureta samalla avaimella millä se luotiin.</w:t>
+      </w:r>
+      <w:r>
+        <w:t xml:space="preserve"> Symmetrisessä salauksessa samaa avainta käytetään salauksen luomiseen ja purkamiseen.</w:t>
+      </w:r>
+    </w:p>
+    <w:p>
+      <w:pPr>
+        <w:pStyle w:val="BodyText1"/>
+      </w:pPr>
+      <w:r>
+        <w:t xml:space="preserve"> Nimi RSA tulee Ron Rivestin, Adi Shamirin ja Leonard Adlemanin sukunimistä, jotka kuvailivat algoritmin julkisesti vuonna 1977. RSA:n turvallisuus perustuu käytännön vaikeuteen jakaa kahden suuren alkuluvun tulo tekijöihin. RSA-salauksen rikkominen tunnetaan RSA-ongelmana. Ongelmaa ei ole onnistuttu ratkaisemaan jos käytetään riittävän suurta avainta. RSA on suhteellisen hidas algoritmi. Tästä johtuen sitä ei yleensä käytetä suoraan tietojen salaamiseen, vaan sillä salataan jaettuja avaimia symmetristä salausta varten.</w:t>
+      </w:r>
+    </w:p>
+    <w:p>
+      <w:pPr>
+        <w:pStyle w:val="BodyText1"/>
+        <w:rPr>
+          <w:rFonts w:eastAsiaTheme="minorEastAsia"/>
+        </w:rPr>
+      </w:pPr>
       <w:r>
         <w:lastRenderedPageBreak/>
-        <w:t>resursseja ja -palveluita</w:t>
-      </w:r>
-      <w:r>
-        <w:t xml:space="preserve">. </w:t>
-      </w:r>
-      <w:r>
-        <w:t xml:space="preserve">Ensin käyttöliittymä varmistaa, onko käyttäjällä lupa varata pyydetyt resurssit. Jos näin on, käyttöliittymä tarkistaa tietokannan löytääkseen riittävän kapasiteetin omaavan palvelintelineen, joka kehottaa </w:t>
-      </w:r>
-      <w:r>
-        <w:t>kuitu</w:t>
-      </w:r>
-      <w:r>
-        <w:t>ohjainta varaamaan resurssin</w:t>
-      </w:r>
-      <w:r>
-        <w:t xml:space="preserve"> [</w:t>
-      </w:r>
-      <w:r>
-        <w:t>https://learn.microsoft.com/en-us/azure/cloud-adoption-framework/get-started/what-is-azure</w:t>
-      </w:r>
-      <w:r>
-        <w:t>]</w:t>
-      </w:r>
-    </w:p>
-    <w:p>
-      <w:pPr>
-        <w:pStyle w:val="BodyText1"/>
-      </w:pPr>
-    </w:p>
-    <w:p>
-      <w:pPr>
-        <w:pStyle w:val="Heading2"/>
-      </w:pPr>
-      <w:bookmarkStart w:id="24" w:name="_Toc175368006"/>
-      <w:r>
-        <w:t>Tietoturva</w:t>
-      </w:r>
-      <w:bookmarkEnd w:id="24"/>
-    </w:p>
-    <w:p>
-      <w:pPr>
-        <w:pStyle w:val="BodyText1"/>
-      </w:pPr>
-      <w:r>
-        <w:t>Tässä kappaleessa käsitellään tietoturvaan liittyviä protokollia</w:t>
-      </w:r>
-    </w:p>
-    <w:p>
-      <w:pPr>
-        <w:pStyle w:val="Heading3"/>
-      </w:pPr>
-      <w:bookmarkStart w:id="25" w:name="_Toc175368007"/>
-      <w:r>
-        <w:t>RSA</w:t>
-      </w:r>
-      <w:bookmarkEnd w:id="25"/>
-    </w:p>
-    <w:p>
-      <w:pPr>
-        <w:pStyle w:val="BodyText1"/>
-      </w:pPr>
-    </w:p>
-    <w:p>
-      <w:pPr>
-        <w:pStyle w:val="BodyText1"/>
-      </w:pPr>
-      <w:r>
-        <w:t>RSA (Rivest–Shamir–Adleman) on julkisen avaimen salausjärjestelmä, joka on yksi vanhimmista yleisesti käytetyistä salausjärjestelmistä.</w:t>
-      </w:r>
-      <w:r>
-        <w:t xml:space="preserve"> RSA</w:t>
-      </w:r>
-      <w:r>
-        <w:t xml:space="preserve"> salaa tai allekirjoittaa tiedot kahdella eri avaimella. Yksi avaimista on julkinen avain, joka on  kaikkien käytettävissä ja toinen on salainen yksityinen avain. Julkisella avaimella salattujen tietojen salaus voidaan purkaa vain yksityisellä avaimella. Allekirjoittamisessa yksityistä avainta käytetään allekirjoituksen luomiseen ja kuka tahansa voi julkisella avaimella todentamaan että allekirjoitus on tehty yksityisellä avaimella. Kahden avaimen käytön vuoksi julkisen avaimen salaus tunnetaan myös epäsymmetrisenä salauksena, koska salausta ei pureta samalla avaimella millä se luotiin.</w:t>
-      </w:r>
-      <w:r>
-        <w:t xml:space="preserve"> Symmetrisessä salauksessa samaa avainta käytetään salauksen luomiseen ja purkamiseen.</w:t>
-      </w:r>
-    </w:p>
-    <w:p>
-      <w:pPr>
-        <w:pStyle w:val="BodyText1"/>
-      </w:pPr>
-      <w:r>
-        <w:t xml:space="preserve"> Nimi RSA tulee Ron Rivestin, Adi Shamirin ja Leonard Adlemanin sukunimistä, jotka kuvailivat algoritmin julkisesti vuonna 1977. RSA:n turvallisuus perustuu käytännön vaikeuteen jakaa kahden suuren alkuluvun tulo tekijöihin. RSA-salauksen rikkominen tunnetaan RSA-ongelmana. Ongelmaa ei ole onnistuttu ratkaisemaan jos käytetään riittävän suurta avainta. RSA on suhteellisen hidas algoritmi. Tästä johtuen sitä ei yleensä käytetä suoraan tietojen salaamiseen, vaan sillä salataan jaettuja avaimia symmetristä salausta varten.</w:t>
-      </w:r>
-    </w:p>
-    <w:p>
-      <w:pPr>
-        <w:pStyle w:val="BodyText1"/>
-        <w:rPr>
-          <w:rFonts w:eastAsiaTheme="minorEastAsia"/>
-        </w:rPr>
-      </w:pPr>
-      <w:r>
         <w:t>RSA:n perusperiaate on, että on helppoa löytää kolme erittäin suurta positiivista kokonaislukua</w:t>
       </w:r>
       <w:r>
@@ -12831,7 +13237,6 @@
         </w:rPr>
       </w:pPr>
       <w:r>
-        <w:lastRenderedPageBreak/>
         <w:t xml:space="preserve">Kun annetaan vain </w:t>
       </w:r>
       <m:oMath>
@@ -13149,7 +13554,11 @@
         <w:t>armennevirano</w:t>
       </w:r>
       <w:r>
-        <w:t>maisista joihin se luottaa ja niiden julkisista avaimista. Luotetun julkisen avaimen avulla se pystyy varmentamaan palvelimen varmenteen v</w:t>
+        <w:t xml:space="preserve">maisista joihin se luottaa ja </w:t>
+      </w:r>
+      <w:r>
+        <w:lastRenderedPageBreak/>
+        <w:t>niiden julkisista avaimista. Luotetun julkisen avaimen avulla se pystyy varmentamaan palvelimen varmenteen v</w:t>
       </w:r>
       <w:r>
         <w:t>armennevirano</w:t>
@@ -13173,11 +13582,7 @@
         <w:t>armennevirano</w:t>
       </w:r>
       <w:r>
-        <w:t xml:space="preserve">maisen tehtävä on varmistaa ennen palvelimen varmenteen allekirjoittamista että palvelin omistaa kysyisen verkkotunnuksen, jolle se on pyytämässä allekirjoitusta. Verkkotunnuksen </w:t>
-      </w:r>
-      <w:r>
-        <w:lastRenderedPageBreak/>
-        <w:t>varmentaminen onnistuu esimerkiksi DNS-tietueiden avulla. V</w:t>
+        <w:t>maisen tehtävä on varmistaa ennen palvelimen varmenteen allekirjoittamista että palvelin omistaa kysyisen verkkotunnuksen, jolle se on pyytämässä allekirjoitusta. Verkkotunnuksen varmentaminen onnistuu esimerkiksi DNS-tietueiden avulla. V</w:t>
       </w:r>
       <w:r>
         <w:t>armennevirano</w:t>
@@ -13478,7 +13883,14 @@
         <w:rPr>
           <w:rFonts w:eastAsiaTheme="minorEastAsia"/>
         </w:rPr>
-        <w:t xml:space="preserve">Kun salaisuus on jaettu, asiakas lähettää salatun viestin palvelimelle ja palvelin vastaa siihen salatun viestin. Tämän jälkeen kättelyosuus on valmis ja yhteys jatkuu symmetrisellä salauksella salattuna, jossa salaukseen käytetään palvelimen ja asiakkaan lähettämiä satunnaisia lukuja ja yhteistä salaisuutta. </w:t>
+        <w:t xml:space="preserve">Kun salaisuus on jaettu, asiakas lähettää salatun viestin palvelimelle ja palvelin vastaa </w:t>
+      </w:r>
+      <w:r>
+        <w:rPr>
+          <w:rFonts w:eastAsiaTheme="minorEastAsia"/>
+        </w:rPr>
+        <w:lastRenderedPageBreak/>
+        <w:t xml:space="preserve">siihen salatun viestin. Tämän jälkeen kättelyosuus on valmis ja yhteys jatkuu symmetrisellä salauksella salattuna, jossa salaukseen käytetään palvelimen ja asiakkaan lähettämiä satunnaisia lukuja ja yhteistä salaisuutta. </w:t>
       </w:r>
     </w:p>
     <w:p>
@@ -13529,14 +13941,7 @@
         <w:rPr>
           <w:rFonts w:eastAsiaTheme="minorEastAsia"/>
         </w:rPr>
-        <w:t xml:space="preserve"> Yhteisen salaisuuden jakamiseen </w:t>
-      </w:r>
-      <w:r>
-        <w:rPr>
-          <w:rFonts w:eastAsiaTheme="minorEastAsia"/>
-        </w:rPr>
-        <w:lastRenderedPageBreak/>
-        <w:t>1.3 versio edellyttää eteenpäin turvallisuutta.</w:t>
+        <w:t xml:space="preserve"> Yhteisen salaisuuden jakamiseen 1.3 versio edellyttää eteenpäin turvallisuutta.</w:t>
       </w:r>
       <w:r>
         <w:rPr>
@@ -13707,6 +14112,7 @@
         <w:rPr>
           <w:rFonts w:eastAsiaTheme="minorEastAsia"/>
         </w:rPr>
+        <w:lastRenderedPageBreak/>
         <w:t xml:space="preserve">salatekstiksi. </w:t>
       </w:r>
       <w:r>
@@ -13809,14 +14215,7 @@
         <w:rPr>
           <w:rFonts w:eastAsiaTheme="minorEastAsia"/>
         </w:rPr>
-        <w:t xml:space="preserve">virtausalgoritmin tapaan. </w:t>
-      </w:r>
-      <w:r>
-        <w:rPr>
-          <w:rFonts w:eastAsiaTheme="minorEastAsia"/>
-        </w:rPr>
-        <w:lastRenderedPageBreak/>
-        <w:t>Salauksen lisäksi algoritmin pitää pystyä todentamaan salatun datan aitous, eli että kukaan ei ole muokannut salattua dataa siirron aikana.</w:t>
+        <w:t>virtausalgoritmin tapaan. Salauksen lisäksi algoritmin pitää pystyä todentamaan salatun datan aitous, eli että kukaan ei ole muokannut salattua dataa siirron aikana.</w:t>
       </w:r>
       <w:r>
         <w:rPr>
@@ -14201,12 +14600,19 @@
         <w:rPr>
           <w:rFonts w:eastAsiaTheme="minorEastAsia"/>
         </w:rPr>
-        <w:t xml:space="preserve"> Varmenne lasketaan </w:t>
+        <w:t xml:space="preserve"> Varmenne </w:t>
       </w:r>
       <w:r>
         <w:rPr>
           <w:rFonts w:eastAsiaTheme="minorEastAsia"/>
         </w:rPr>
+        <w:lastRenderedPageBreak/>
+        <w:t xml:space="preserve">lasketaan </w:t>
+      </w:r>
+      <w:r>
+        <w:rPr>
+          <w:rFonts w:eastAsiaTheme="minorEastAsia"/>
+        </w:rPr>
         <w:t>Galois'n kuntien</w:t>
       </w:r>
       <w:r>
@@ -14237,14 +14643,7 @@
         <w:rPr>
           <w:rFonts w:eastAsiaTheme="minorEastAsia"/>
         </w:rPr>
-        <w:t xml:space="preserve">ttoman datan lähettämisen salatun datan kanssa ja pystyy myös varmentamaan tämän aitouden ottamalla sen mukaan vermenteen laskemiseen. Tämä </w:t>
-      </w:r>
-      <w:r>
-        <w:rPr>
-          <w:rFonts w:eastAsiaTheme="minorEastAsia"/>
-        </w:rPr>
-        <w:lastRenderedPageBreak/>
-        <w:t>on merkattu kaavioon AAD.</w:t>
+        <w:t>ttoman datan lähettämisen salatun datan kanssa ja pystyy myös varmentamaan tämän aitouden ottamalla sen mukaan vermenteen laskemiseen. Tämä on merkattu kaavioon AAD.</w:t>
       </w:r>
       <w:r>
         <w:rPr>
@@ -14405,6 +14804,7 @@
         <w:rPr>
           <w:noProof/>
         </w:rPr>
+        <w:lastRenderedPageBreak/>
         <w:drawing>
           <wp:inline distT="0" distB="0" distL="0" distR="0" wp14:anchorId="06575EDB" wp14:editId="134563F5">
             <wp:extent cx="5400040" cy="3590290"/>
@@ -23440,6 +23840,7 @@
       </w:r>
       <w:bookmarkEnd w:id="82"/>
     </w:p>
+    <w:bookmarkStart w:id="83" w:name="_Ref176493858"/>
     <w:p>
       <w:pPr>
         <w:pStyle w:val="BibItem"/>
@@ -23447,22 +23848,58 @@
           <w:lang w:val="fi-FI"/>
         </w:rPr>
       </w:pPr>
-      <w:hyperlink r:id="rId73" w:history="1">
-        <w:r>
-          <w:rPr>
-            <w:rStyle w:val="Hyperlink"/>
-            <w:lang w:val="fi-FI"/>
-          </w:rPr>
-          <w:t>https://www.mongodb.com/resources/basics/databases/document-databases</w:t>
-        </w:r>
-      </w:hyperlink>
+      <w:r>
+        <w:rPr>
+          <w:lang w:val="fi-FI"/>
+        </w:rPr>
+        <w:fldChar w:fldCharType="begin"/>
+      </w:r>
+      <w:r>
+        <w:rPr>
+          <w:lang w:val="fi-FI"/>
+        </w:rPr>
+        <w:instrText>HYPERLINK "</w:instrText>
+      </w:r>
+      <w:r>
+        <w:rPr>
+          <w:lang w:val="fi-FI"/>
+        </w:rPr>
+        <w:instrText>https://www.mongodb.com/resources/basics/databases/document-databases</w:instrText>
+      </w:r>
+      <w:r>
+        <w:rPr>
+          <w:lang w:val="fi-FI"/>
+        </w:rPr>
+        <w:instrText>"</w:instrText>
+      </w:r>
+      <w:r>
+        <w:rPr>
+          <w:lang w:val="fi-FI"/>
+        </w:rPr>
+        <w:fldChar w:fldCharType="separate"/>
+      </w:r>
+      <w:r>
+        <w:rPr>
+          <w:rStyle w:val="Hyperlink"/>
+          <w:lang w:val="fi-FI"/>
+        </w:rPr>
+        <w:t>https://www.mongodb.com/resources/basics/databases/document-databases</w:t>
+      </w:r>
+      <w:r>
+        <w:rPr>
+          <w:lang w:val="fi-FI"/>
+        </w:rPr>
+        <w:fldChar w:fldCharType="end"/>
+      </w:r>
       <w:r>
         <w:rPr>
           <w:lang w:val="fi-FI"/>
         </w:rPr>
         <w:t>, viitattu 6.9.2024</w:t>
       </w:r>
-    </w:p>
+      <w:bookmarkEnd w:id="83"/>
+    </w:p>
+    <w:bookmarkStart w:id="84" w:name="_Ref176493904"/>
     <w:p>
       <w:pPr>
         <w:pStyle w:val="BibItem"/>
@@ -23470,22 +23907,58 @@
           <w:lang w:val="fi-FI"/>
         </w:rPr>
       </w:pPr>
-      <w:hyperlink r:id="rId74" w:history="1">
-        <w:r>
-          <w:rPr>
-            <w:rStyle w:val="Hyperlink"/>
-            <w:lang w:val="fi-FI"/>
-          </w:rPr>
-          <w:t>https://www.mongodb.com/resources/basics/databases/types</w:t>
-        </w:r>
-      </w:hyperlink>
+      <w:r>
+        <w:rPr>
+          <w:lang w:val="fi-FI"/>
+        </w:rPr>
+        <w:fldChar w:fldCharType="begin"/>
+      </w:r>
+      <w:r>
+        <w:rPr>
+          <w:lang w:val="fi-FI"/>
+        </w:rPr>
+        <w:instrText>HYPERLINK "</w:instrText>
+      </w:r>
+      <w:r>
+        <w:rPr>
+          <w:lang w:val="fi-FI"/>
+        </w:rPr>
+        <w:instrText>https://www.mongodb.com/resources/basics/databases/types</w:instrText>
+      </w:r>
+      <w:r>
+        <w:rPr>
+          <w:lang w:val="fi-FI"/>
+        </w:rPr>
+        <w:instrText>"</w:instrText>
+      </w:r>
+      <w:r>
+        <w:rPr>
+          <w:lang w:val="fi-FI"/>
+        </w:rPr>
+        <w:fldChar w:fldCharType="separate"/>
+      </w:r>
+      <w:r>
+        <w:rPr>
+          <w:rStyle w:val="Hyperlink"/>
+          <w:lang w:val="fi-FI"/>
+        </w:rPr>
+        <w:t>https://www.mongodb.com/resources/basics/databases/types</w:t>
+      </w:r>
+      <w:r>
+        <w:rPr>
+          <w:lang w:val="fi-FI"/>
+        </w:rPr>
+        <w:fldChar w:fldCharType="end"/>
+      </w:r>
       <w:r>
         <w:rPr>
           <w:lang w:val="fi-FI"/>
         </w:rPr>
         <w:t>, viitattu 6.9.2024</w:t>
       </w:r>
-    </w:p>
+      <w:bookmarkEnd w:id="84"/>
+    </w:p>
+    <w:bookmarkStart w:id="85" w:name="_Ref176493947"/>
     <w:p>
       <w:pPr>
         <w:pStyle w:val="BibItem"/>
@@ -23493,30 +23966,197 @@
           <w:lang w:val="fi-FI"/>
         </w:rPr>
       </w:pPr>
-      <w:hyperlink r:id="rId75" w:history="1">
-        <w:r>
-          <w:rPr>
-            <w:rStyle w:val="Hyperlink"/>
-            <w:lang w:val="fi-FI"/>
-          </w:rPr>
-          <w:t>https://www.mongodb.com/resources/basics/databases/nosql-explained</w:t>
-        </w:r>
-      </w:hyperlink>
+      <w:r>
+        <w:rPr>
+          <w:lang w:val="fi-FI"/>
+        </w:rPr>
+        <w:fldChar w:fldCharType="begin"/>
+      </w:r>
+      <w:r>
+        <w:rPr>
+          <w:lang w:val="fi-FI"/>
+        </w:rPr>
+        <w:instrText>HYPERLINK "</w:instrText>
+      </w:r>
+      <w:r>
+        <w:rPr>
+          <w:lang w:val="fi-FI"/>
+        </w:rPr>
+        <w:instrText>https://www.mongodb.com/resources/basics/databases/nosql-explained</w:instrText>
+      </w:r>
+      <w:r>
+        <w:rPr>
+          <w:lang w:val="fi-FI"/>
+        </w:rPr>
+        <w:instrText>"</w:instrText>
+      </w:r>
+      <w:r>
+        <w:rPr>
+          <w:lang w:val="fi-FI"/>
+        </w:rPr>
+        <w:fldChar w:fldCharType="separate"/>
+      </w:r>
+      <w:r>
+        <w:rPr>
+          <w:rStyle w:val="Hyperlink"/>
+          <w:lang w:val="fi-FI"/>
+        </w:rPr>
+        <w:t>https://www.mo</w:t>
+      </w:r>
+      <w:r>
+        <w:rPr>
+          <w:rStyle w:val="Hyperlink"/>
+          <w:lang w:val="fi-FI"/>
+        </w:rPr>
+        <w:t>n</w:t>
+      </w:r>
+      <w:r>
+        <w:rPr>
+          <w:rStyle w:val="Hyperlink"/>
+          <w:lang w:val="fi-FI"/>
+        </w:rPr>
+        <w:t>godb.com/resources/basics/databases/nosql-explained</w:t>
+      </w:r>
+      <w:r>
+        <w:rPr>
+          <w:lang w:val="fi-FI"/>
+        </w:rPr>
+        <w:fldChar w:fldCharType="end"/>
+      </w:r>
       <w:r>
         <w:rPr>
           <w:lang w:val="fi-FI"/>
         </w:rPr>
         <w:t>, viitattu 6.9.2024</w:t>
       </w:r>
-    </w:p>
-    <w:p>
-      <w:bookmarkStart w:id="83" w:name="_Ref381025873"/>
-      <w:bookmarkStart w:id="84" w:name="_Ref381025428"/>
+      <w:bookmarkEnd w:id="85"/>
+    </w:p>
+    <w:bookmarkStart w:id="86" w:name="_Ref176526788"/>
+    <w:p>
+      <w:pPr>
+        <w:pStyle w:val="BibItem"/>
+        <w:rPr>
+          <w:lang w:val="fi-FI"/>
+        </w:rPr>
+      </w:pPr>
+      <w:r>
+        <w:rPr>
+          <w:lang w:val="fi-FI"/>
+        </w:rPr>
+        <w:fldChar w:fldCharType="begin"/>
+      </w:r>
+      <w:r>
+        <w:rPr>
+          <w:lang w:val="fi-FI"/>
+        </w:rPr>
+        <w:instrText>HYPERLINK "</w:instrText>
+      </w:r>
+      <w:r>
+        <w:rPr>
+          <w:lang w:val="fi-FI"/>
+        </w:rPr>
+        <w:instrText>https://www.ibm.com/topics/object-storage</w:instrText>
+      </w:r>
+      <w:r>
+        <w:rPr>
+          <w:lang w:val="fi-FI"/>
+        </w:rPr>
+        <w:instrText>"</w:instrText>
+      </w:r>
+      <w:r>
+        <w:rPr>
+          <w:lang w:val="fi-FI"/>
+        </w:rPr>
+        <w:fldChar w:fldCharType="separate"/>
+      </w:r>
+      <w:r>
+        <w:rPr>
+          <w:rStyle w:val="Hyperlink"/>
+          <w:lang w:val="fi-FI"/>
+        </w:rPr>
+        <w:t>https://www.ibm.com/topics/object-storage</w:t>
+      </w:r>
+      <w:r>
+        <w:rPr>
+          <w:lang w:val="fi-FI"/>
+        </w:rPr>
+        <w:fldChar w:fldCharType="end"/>
+      </w:r>
+      <w:r>
+        <w:rPr>
+          <w:lang w:val="fi-FI"/>
+        </w:rPr>
+        <w:t>, viitattu 6.9.2024</w:t>
+      </w:r>
+      <w:bookmarkEnd w:id="86"/>
+    </w:p>
+    <w:bookmarkStart w:id="87" w:name="_Ref176526800"/>
+    <w:p>
+      <w:pPr>
+        <w:pStyle w:val="BibItem"/>
+        <w:rPr>
+          <w:lang w:val="fi-FI"/>
+        </w:rPr>
+      </w:pPr>
+      <w:r>
+        <w:rPr>
+          <w:lang w:val="fi-FI"/>
+        </w:rPr>
+        <w:fldChar w:fldCharType="begin"/>
+      </w:r>
+      <w:r>
+        <w:rPr>
+          <w:lang w:val="fi-FI"/>
+        </w:rPr>
+        <w:instrText>HYPERLINK "</w:instrText>
+      </w:r>
+      <w:r>
+        <w:rPr>
+          <w:lang w:val="fi-FI"/>
+        </w:rPr>
+        <w:instrText>https://www.redbooks.ibm.com/redpieces/pdfs/redp5537.pdf</w:instrText>
+      </w:r>
+      <w:r>
+        <w:rPr>
+          <w:lang w:val="fi-FI"/>
+        </w:rPr>
+        <w:instrText>"</w:instrText>
+      </w:r>
+      <w:r>
+        <w:rPr>
+          <w:lang w:val="fi-FI"/>
+        </w:rPr>
+        <w:fldChar w:fldCharType="separate"/>
+      </w:r>
+      <w:r>
+        <w:rPr>
+          <w:rStyle w:val="Hyperlink"/>
+          <w:lang w:val="fi-FI"/>
+        </w:rPr>
+        <w:t>https://www.redbooks.ibm.com/redpieces/pdfs/redp5537.pdf</w:t>
+      </w:r>
+      <w:r>
+        <w:rPr>
+          <w:lang w:val="fi-FI"/>
+        </w:rPr>
+        <w:fldChar w:fldCharType="end"/>
+      </w:r>
+      <w:r>
+        <w:rPr>
+          <w:lang w:val="fi-FI"/>
+        </w:rPr>
+        <w:t>, viitattu 6.9.2024</w:t>
+      </w:r>
+      <w:bookmarkEnd w:id="87"/>
+    </w:p>
+    <w:p>
+      <w:bookmarkStart w:id="88" w:name="_Ref381025873"/>
+      <w:bookmarkStart w:id="89" w:name="_Ref381025428"/>
       <w:r>
         <w:br w:type="page"/>
       </w:r>
-      <w:bookmarkEnd w:id="83"/>
-      <w:bookmarkEnd w:id="84"/>
+      <w:bookmarkEnd w:id="88"/>
+      <w:bookmarkEnd w:id="89"/>
     </w:p>
     <w:tbl>
       <w:tblPr>
@@ -23557,7 +24197,7 @@
       </w:pPr>
     </w:p>
     <w:sectPr>
-      <w:headerReference w:type="default" r:id="rId76"/>
+      <w:headerReference w:type="default" r:id="rId73"/>
       <w:pgSz w:w="11906" w:h="16838" w:code="9"/>
       <w:pgMar w:top="1418" w:right="1134" w:bottom="1418" w:left="2268" w:header="709" w:footer="709" w:gutter="0"/>
       <w:pgNumType w:start="1"/>
@@ -23795,7 +24435,7 @@
         <v:path o:extrusionok="f" gradientshapeok="t" o:connecttype="rect"/>
         <o:lock v:ext="edit" aspectratio="t"/>
       </v:shapetype>
-      <v:shape id="_x0000_i1159" type="#_x0000_t75" alt="\mathbb{R}" style="width:10.5pt;height:10.5pt;visibility:visible" o:bullet="t">
+      <v:shape id="_x0000_i1169" type="#_x0000_t75" alt="\mathbb{R}" style="width:10.5pt;height:10.5pt;visibility:visible" o:bullet="t">
         <v:imagedata r:id="rId1" o:title="mathbb{R}"/>
       </v:shape>
     </w:pict>

</xml_diff>

<commit_message>
Added text to cost analysis
</commit_message>
<xml_diff>
--- a/documents/diplomityö_teemu_pöytäniemi.docx
+++ b/documents/diplomityö_teemu_pöytäniemi.docx
@@ -17798,11 +17798,16 @@
       <w:pPr>
         <w:pStyle w:val="BodyText1"/>
       </w:pPr>
-      <w:r>
-        <w:fldChar w:fldCharType="begin"/>
-      </w:r>
-      <w:r>
-        <w:instrText xml:space="preserve"> REF _Ref115924454 \h </w:instrText>
+    </w:p>
+    <w:p>
+      <w:pPr>
+        <w:pStyle w:val="BodyText1"/>
+      </w:pPr>
+      <w:r>
+        <w:fldChar w:fldCharType="begin"/>
+      </w:r>
+      <w:r>
+        <w:instrText xml:space="preserve"> REF _Ref176720307 \h </w:instrText>
       </w:r>
       <w:r>
         <w:fldChar w:fldCharType="separate"/>
@@ -17823,7 +17828,38 @@
         <w:t xml:space="preserve"> </w:t>
       </w:r>
       <w:r>
-        <w:t>esittää WebSocket-latauksen tulokset. WebSocket-yhteys luotiin .NET</w:t>
+        <w:t>esittää tuloksia HTTP-latauksista eri HTTP-versioilla. Suorituskykytestissä ovat mukana HTTP</w:t>
+      </w:r>
+      <w:r>
+        <w:t>:</w:t>
+      </w:r>
+      <w:r>
+        <w:t xml:space="preserve">n </w:t>
+      </w:r>
+      <w:r>
+        <w:t>kolme uusinta versiota, ja siinä on käytetty kahta eri kokoista tiedostoa. Asiakasohjelmana on käytetty C#-ohjelmointikielen HTTP-kirjastoa. Tuloksista nähdään, että HTTP/3-versio on hitain kummallakin tiedostokoolla. Projektissa on käytetty .NET 7 -versiota, joka oli ensimmäinen versio, joka tuki HTTP/3-protokollaa. HTTP/3</w:t>
+      </w:r>
+      <w:r>
+        <w:t xml:space="preserve">:n </w:t>
+      </w:r>
+      <w:r>
+        <w:t>huono suorituskyky voi johtua siitä, että C#</w:t>
+      </w:r>
+      <w:r>
+        <w:t>-</w:t>
+      </w:r>
+      <w:r>
+        <w:t>koodi ei ole optimoitu kunnolla tälle protokollalle</w:t>
+      </w:r>
+      <w:r>
+        <w:rPr>
+          <w:b/>
+          <w:bCs/>
+        </w:rPr>
+        <w:t xml:space="preserve">. </w:t>
+      </w:r>
+      <w:r>
+        <w:t>HTTP/1.1 ja HTTP/2 ovat suorituskyvyltään lähes samalla tasolla; HTTP/1.1 on nopeampi suuremmalla tiedostolla, kun taas HTTP/2 on nopeampi pienemmällä tiedostolla. Teorian mukaan HTTP/2</w:t>
       </w:r>
       <w:r>
         <w:t>:n</w:t>
@@ -17832,31 +17868,13 @@
         <w:t xml:space="preserve"> </w:t>
       </w:r>
       <w:r>
-        <w:t>SignalR-kirjaston avulla. SignalR on osa .NET</w:t>
-      </w:r>
-      <w:r>
-        <w:t>:iä</w:t>
-      </w:r>
-      <w:r>
-        <w:t>, joten sitä ei tarvitse erikseen asentaa palvelimelle, mutta selaimeen se piti asentaa npm-pakettina. SignalR käyttää selaimen WebSocket API</w:t>
-      </w:r>
-      <w:r>
-        <w:t xml:space="preserve">:a </w:t>
-      </w:r>
-      <w:r>
-        <w:t>konepellin alla, mutta se luo korkeamman tason rajapinnan, mikä mahdollistaa palvelinpään funktioiden kutsumisen käyttöliittymästä WebSocket-yhteyden avulla. Binääriviestintää varten SignalR-kirjastoon täytyy asentaa lisäosa, MessagePack, NuGet-pakettina, sekä käyttöliittymään saman niminen npm-paketti. Lataus suoritettiin sekä merkkijono- että binäärimuodossa, ja testissä käytettiin kolmea erikokoista tiedostoa. Latausajat olivat hyvin samanlaiset riippumatta siitä, käytettiinkö merkkijono- vai binääriformaattia. Pienimmillä tiedostoilla merkkijono oli hieman nopeampi, mutta suuremmilla tiedostoilla binääri oli hieman nopeampi. Teoriassa binääriformaatin pitäisi olla nopeampi, koska siirrettävän datan määrä on pienempi.</w:t>
-      </w:r>
-      <w:r>
-        <w:t xml:space="preserve"> </w:t>
-      </w:r>
-      <w:r>
-        <w:t xml:space="preserve"> </w:t>
-      </w:r>
-    </w:p>
-    <w:p>
-      <w:pPr>
+        <w:t>pitäisi olla nopeampi binäärisen siirtokerroksen ansiosta.</w:t>
+      </w:r>
+    </w:p>
+    <w:p>
+      <w:pPr>
+        <w:pStyle w:val="BodyText1"/>
         <w:keepNext/>
-        <w:ind w:firstLine="0"/>
       </w:pPr>
       <w:r>
         <w:rPr>
@@ -17864,10 +17882,10 @@
         </w:rPr>
         <w:lastRenderedPageBreak/>
         <w:drawing>
-          <wp:inline distT="0" distB="0" distL="0" distR="0" wp14:anchorId="39B39EF0" wp14:editId="5EDA3367">
-            <wp:extent cx="5400040" cy="4054475"/>
-            <wp:effectExtent l="0" t="0" r="0" b="3175"/>
-            <wp:docPr id="6" name="Picture 6" descr="Chart&#10;&#10;Description automatically generated"/>
+          <wp:inline distT="0" distB="0" distL="0" distR="0" wp14:anchorId="25B50F30" wp14:editId="5E3DA1B2">
+            <wp:extent cx="5400040" cy="4050030"/>
+            <wp:effectExtent l="0" t="0" r="0" b="0"/>
+            <wp:docPr id="390109608" name="Picture 1" descr="A graph of different colored bars&#10;&#10;Description automatically generated"/>
             <wp:cNvGraphicFramePr>
               <a:graphicFrameLocks xmlns:a="http://schemas.openxmlformats.org/drawingml/2006/main" noChangeAspect="1"/>
             </wp:cNvGraphicFramePr>
@@ -17875,7 +17893,7 @@
               <a:graphicData uri="http://schemas.openxmlformats.org/drawingml/2006/picture">
                 <pic:pic xmlns:pic="http://schemas.openxmlformats.org/drawingml/2006/picture">
                   <pic:nvPicPr>
-                    <pic:cNvPr id="6" name="Picture 6" descr="Chart&#10;&#10;Description automatically generated"/>
+                    <pic:cNvPr id="390109608" name="Picture 1" descr="A graph of different colored bars&#10;&#10;Description automatically generated"/>
                     <pic:cNvPicPr>
                       <a:picLocks noChangeAspect="1" noChangeArrowheads="1"/>
                     </pic:cNvPicPr>
@@ -17896,7 +17914,7 @@
                   <pic:spPr bwMode="auto">
                     <a:xfrm>
                       <a:off x="0" y="0"/>
-                      <a:ext cx="5400040" cy="4054475"/>
+                      <a:ext cx="5400040" cy="4050030"/>
                     </a:xfrm>
                     <a:prstGeom prst="rect">
                       <a:avLst/>
@@ -17917,7 +17935,7 @@
       <w:pPr>
         <w:pStyle w:val="Caption"/>
       </w:pPr>
-      <w:bookmarkStart w:id="40" w:name="_Ref115924454"/>
+      <w:bookmarkStart w:id="40" w:name="_Ref176720307"/>
       <w:r>
         <w:t xml:space="preserve">Kuva </w:t>
       </w:r>
@@ -17937,91 +17955,101 @@
         <w:t>20</w:t>
       </w:r>
       <w:r>
-        <w:rPr>
-          <w:noProof/>
-        </w:rPr>
         <w:fldChar w:fldCharType="end"/>
       </w:r>
       <w:bookmarkEnd w:id="40"/>
       <w:r>
-        <w:rPr>
-          <w:noProof/>
-        </w:rPr>
-        <w:t>.</w:t>
-      </w:r>
-      <w:r>
-        <w:t xml:space="preserve"> </w:t>
+        <w:t xml:space="preserve">. </w:t>
       </w:r>
       <w:r>
         <w:rPr>
           <w:b w:val="0"/>
           <w:bCs w:val="0"/>
         </w:rPr>
-        <w:t>Websocket-lataus</w:t>
-      </w:r>
-      <w:r>
-        <w:rPr>
-          <w:b w:val="0"/>
-          <w:bCs w:val="0"/>
-        </w:rPr>
-        <w:t xml:space="preserve"> eri kokoisilla tiedostoilla</w:t>
-      </w:r>
-      <w:r>
-        <w:rPr>
-          <w:b w:val="0"/>
-          <w:bCs w:val="0"/>
-        </w:rPr>
-        <w:t>.</w:t>
+        <w:t>HTTP-lataus eri HTTP-versioilla.</w:t>
       </w:r>
     </w:p>
     <w:p>
       <w:pPr>
         <w:pStyle w:val="BodyText1"/>
+      </w:pPr>
+    </w:p>
+    <w:bookmarkStart w:id="41" w:name="_Hlk176725796"/>
+    <w:p>
+      <w:pPr>
+        <w:pStyle w:val="BodyText1"/>
+      </w:pPr>
+      <w:r>
+        <w:fldChar w:fldCharType="begin"/>
+      </w:r>
+      <w:r>
+        <w:instrText xml:space="preserve"> REF _Ref115924454 \h </w:instrText>
+      </w:r>
+      <w:r>
+        <w:fldChar w:fldCharType="separate"/>
+      </w:r>
+      <w:r>
+        <w:t xml:space="preserve">Kuva </w:t>
+      </w:r>
+      <w:r>
+        <w:rPr>
+          <w:noProof/>
+        </w:rPr>
+        <w:t>20</w:t>
+      </w:r>
+      <w:r>
+        <w:fldChar w:fldCharType="end"/>
+      </w:r>
+      <w:r>
+        <w:t xml:space="preserve"> </w:t>
+      </w:r>
+      <w:r>
+        <w:t>esittää WebSocket-latauksen tulokset. WebSocket-yhteys luotiin .NET</w:t>
+      </w:r>
+      <w:r>
+        <w:t>:n</w:t>
+      </w:r>
+      <w:r>
+        <w:t xml:space="preserve"> </w:t>
+      </w:r>
+      <w:r>
+        <w:t>SignalR-kirjaston avulla. SignalR on osa .NET</w:t>
+      </w:r>
+      <w:r>
+        <w:t>:iä</w:t>
+      </w:r>
+      <w:r>
+        <w:t>, joten sitä ei tarvitse erikseen asentaa palvelimelle, mutta selaimeen se piti asentaa npm-pakettina. SignalR käyttää selaimen WebSocket API</w:t>
+      </w:r>
+      <w:r>
+        <w:t xml:space="preserve">:a </w:t>
+      </w:r>
+      <w:r>
+        <w:t>konepellin alla, mutta se luo korkeamman tason rajapinnan, mikä mahdollistaa palvelinpään funktioiden kutsumisen käyttöliittymästä WebSocket-yhteyden avulla. Binääriviestintää varten SignalR-kirjastoon täytyy asentaa lisäosa, MessagePack, NuGet-pakettina, sekä käyttöliittymään saman niminen npm-paketti. Lataus suoritettiin sekä merkkijono- että binäärimuodossa, ja testissä käytettiin kolmea erikokoista tiedostoa. Latausajat olivat hyvin samanlaiset riippumatta siitä, käytettiinkö merkkijono- vai binääriformaattia. Pienimmillä tiedostoilla merkkijono oli hieman nopeampi, mutta suuremmilla tiedostoilla binääri oli hieman nopeampi. Teoriassa binääriformaatin pitäisi olla nopeampi, koska siirrettävän datan määrä on pienempi.</w:t>
+      </w:r>
+      <w:r>
+        <w:t xml:space="preserve"> </w:t>
+      </w:r>
+      <w:r>
+        <w:t xml:space="preserve"> </w:t>
+      </w:r>
+    </w:p>
+    <w:bookmarkEnd w:id="41"/>
+    <w:p>
+      <w:pPr>
         <w:keepNext/>
-      </w:pPr>
-      <w:r>
+        <w:ind w:firstLine="0"/>
+      </w:pPr>
+      <w:r>
+        <w:rPr>
+          <w:noProof/>
+        </w:rPr>
         <w:lastRenderedPageBreak/>
-        <w:fldChar w:fldCharType="begin"/>
-      </w:r>
-      <w:r>
-        <w:instrText xml:space="preserve"> REF _Ref176715939 \h </w:instrText>
-      </w:r>
-      <w:r>
-        <w:fldChar w:fldCharType="separate"/>
-      </w:r>
-      <w:r>
-        <w:t xml:space="preserve">Kuva </w:t>
-      </w:r>
-      <w:r>
-        <w:rPr>
-          <w:noProof/>
-        </w:rPr>
-        <w:t>21</w:t>
-      </w:r>
-      <w:r>
-        <w:fldChar w:fldCharType="end"/>
-      </w:r>
-      <w:r>
-        <w:t xml:space="preserve"> </w:t>
-      </w:r>
-      <w:r>
-        <w:t>esittää siirrettävän datan määrän suhteessa alkuperäisen tiedoston kokoon. Siirrettävä data on mitattu TCP-tasolla, samalla tavalla kuin HTTP-pyyntöjen siirrettävän datan määrää vertailtaessa. String-formaatissa lähetettäessä siirrettävän datan määrä on kaksinkertainen alkuperäiseen tiedostoon nähden, kun taas binary-formaatissa siirrettävä data on 11 % suurempi kuin alkuperäinen tiedosto.</w:t>
-      </w:r>
-    </w:p>
-    <w:p>
-      <w:pPr>
-        <w:pStyle w:val="BodyText1"/>
-        <w:keepNext/>
-      </w:pPr>
-      <w:r>
-        <w:rPr>
-          <w:noProof/>
-        </w:rPr>
         <w:drawing>
-          <wp:inline distT="0" distB="0" distL="0" distR="0" wp14:anchorId="077274B7" wp14:editId="662F5C72">
+          <wp:inline distT="0" distB="0" distL="0" distR="0" wp14:anchorId="39B39EF0" wp14:editId="5EDA3367">
             <wp:extent cx="5400040" cy="4054475"/>
             <wp:effectExtent l="0" t="0" r="0" b="3175"/>
-            <wp:docPr id="21" name="Picture 21" descr="Chart&#10;&#10;Description automatically generated"/>
+            <wp:docPr id="6" name="Picture 6" descr="Chart&#10;&#10;Description automatically generated"/>
             <wp:cNvGraphicFramePr>
               <a:graphicFrameLocks xmlns:a="http://schemas.openxmlformats.org/drawingml/2006/main" noChangeAspect="1"/>
             </wp:cNvGraphicFramePr>
@@ -18029,7 +18057,7 @@
               <a:graphicData uri="http://schemas.openxmlformats.org/drawingml/2006/picture">
                 <pic:pic xmlns:pic="http://schemas.openxmlformats.org/drawingml/2006/picture">
                   <pic:nvPicPr>
-                    <pic:cNvPr id="21" name="Picture 21" descr="Chart&#10;&#10;Description automatically generated"/>
+                    <pic:cNvPr id="6" name="Picture 6" descr="Chart&#10;&#10;Description automatically generated"/>
                     <pic:cNvPicPr>
                       <a:picLocks noChangeAspect="1" noChangeArrowheads="1"/>
                     </pic:cNvPicPr>
@@ -18075,7 +18103,7 @@
           <w:bCs w:val="0"/>
         </w:rPr>
       </w:pPr>
-      <w:bookmarkStart w:id="41" w:name="_Ref176715939"/>
+      <w:bookmarkStart w:id="42" w:name="_Ref115924454"/>
       <w:r>
         <w:t xml:space="preserve">Kuva </w:t>
       </w:r>
@@ -18100,7 +18128,7 @@
         </w:rPr>
         <w:fldChar w:fldCharType="end"/>
       </w:r>
-      <w:bookmarkEnd w:id="41"/>
+      <w:bookmarkEnd w:id="42"/>
       <w:r>
         <w:rPr>
           <w:noProof/>
@@ -18115,133 +18143,71 @@
           <w:b w:val="0"/>
           <w:bCs w:val="0"/>
         </w:rPr>
-        <w:t>Websocket-latauks</w:t>
+        <w:t>Websocket-lataus</w:t>
       </w:r>
       <w:r>
         <w:rPr>
           <w:b w:val="0"/>
           <w:bCs w:val="0"/>
         </w:rPr>
-        <w:t>essa</w:t>
+        <w:t xml:space="preserve"> eri kokoisilla tiedostoilla</w:t>
       </w:r>
       <w:r>
         <w:rPr>
           <w:b w:val="0"/>
           <w:bCs w:val="0"/>
         </w:rPr>
-        <w:t xml:space="preserve"> siirrettävän datan kasvu</w:t>
-      </w:r>
-      <w:r>
-        <w:rPr>
-          <w:b w:val="0"/>
-          <w:bCs w:val="0"/>
-        </w:rPr>
         <w:t>.</w:t>
       </w:r>
     </w:p>
     <w:p>
       <w:pPr>
         <w:pStyle w:val="BodyText1"/>
-      </w:pPr>
-    </w:p>
-    <w:p>
-      <w:pPr>
-        <w:pStyle w:val="Heading3"/>
-      </w:pPr>
-      <w:r>
-        <w:t>Tiedostojen talletus</w:t>
+        <w:keepNext/>
+      </w:pPr>
+      <w:r>
+        <w:lastRenderedPageBreak/>
+        <w:fldChar w:fldCharType="begin"/>
+      </w:r>
+      <w:r>
+        <w:instrText xml:space="preserve"> REF _Ref176715939 \h </w:instrText>
+      </w:r>
+      <w:r>
+        <w:fldChar w:fldCharType="separate"/>
+      </w:r>
+      <w:r>
+        <w:t xml:space="preserve">Kuva </w:t>
+      </w:r>
+      <w:r>
+        <w:rPr>
+          <w:noProof/>
+        </w:rPr>
+        <w:t>22</w:t>
+      </w:r>
+      <w:r>
+        <w:fldChar w:fldCharType="end"/>
+      </w:r>
+      <w:r>
+        <w:t xml:space="preserve"> </w:t>
+      </w:r>
+      <w:r>
+        <w:t>esittää siirrettävän datan määrän suhteessa alkuperäisen tiedoston kokoon. Siirrettävä data on mitattu TCP-tasolla, samalla tavalla kuin HTTP-pyyntöjen siirrettävän datan määrää vertailtaessa. String-formaatissa lähetettäessä siirrettävän datan määrä on kaksinkertainen alkuperäiseen tiedostoon nähden, kun taas binary-formaatissa siirrettävä data on 11 % suurempi kuin alkuperäinen tiedosto.</w:t>
       </w:r>
     </w:p>
     <w:p>
       <w:pPr>
         <w:pStyle w:val="BodyText1"/>
-      </w:pPr>
-    </w:p>
-    <w:p>
-      <w:pPr>
-        <w:pStyle w:val="BodyText1"/>
-      </w:pPr>
-      <w:r>
-        <w:fldChar w:fldCharType="begin"/>
-      </w:r>
-      <w:r>
-        <w:instrText xml:space="preserve"> REF _Ref115924494 \h </w:instrText>
-      </w:r>
-      <w:r>
-        <w:fldChar w:fldCharType="separate"/>
-      </w:r>
-      <w:r>
-        <w:t xml:space="preserve">Kuva </w:t>
-      </w:r>
+        <w:keepNext/>
+      </w:pPr>
       <w:r>
         <w:rPr>
           <w:noProof/>
         </w:rPr>
-        <w:t>22</w:t>
-      </w:r>
-      <w:r>
-        <w:fldChar w:fldCharType="end"/>
-      </w:r>
-      <w:r>
-        <w:t xml:space="preserve"> </w:t>
-      </w:r>
-      <w:r>
-        <w:t xml:space="preserve"> esittää tiedostojen tallennusnopeudet eri tallennusratkaisuilla. Kuvan y-akseli on logaritminen, ja siitä erottuu selvästi, että Disk ja File </w:t>
-      </w:r>
-      <w:r>
-        <w:t>s</w:t>
-      </w:r>
-      <w:r>
-        <w:t>torage ovat huomattavasti nopeimpia tallennusratkaisuja. Tämä johtuu siitä, että niihin vaikuttavat sisäverkon verkkoliikenne, eivätkä ne vaadi kirjautumismekanismeja. SQL-tallennus on seuraavaksi nopein, sillä data siirretään TCP-yhteyden kautta sisäverkossa. Kuitenkin SQL-kyselyt edellyttävät kirjautumis- ja datan eheysprosesseja, jotka hidastavat tallennusta. Blob Storage ja Cosmos DB käyttävät julkisen verkon HTTP API</w:t>
-      </w:r>
-      <w:r>
-        <w:t xml:space="preserve">:a </w:t>
-      </w:r>
-      <w:r>
-        <w:t xml:space="preserve">tiedostojen tallentamiseen, mikä tekee niistä ehdottomasti hitaimpia tallennusvaihtoehtoja. Blob Storage mahdollistaa binääritiedostojen tallentamisen </w:t>
-      </w:r>
-      <w:r>
-        <w:lastRenderedPageBreak/>
-        <w:t>binäärimuodossa, mutta Cosmos</w:t>
-      </w:r>
-      <w:r>
-        <w:t>-tietokanta</w:t>
-      </w:r>
-      <w:r>
-        <w:t xml:space="preserve"> käyttää pelkästään JSON-dokumentteja, jolloin tiedostojen koko kasvaa merkittävästi, kun ne tallennetaan tekstimuodossa. Lisäksi Cosmo</w:t>
-      </w:r>
-      <w:r>
-        <w:t>s-tietokannan</w:t>
-      </w:r>
-      <w:r>
-        <w:t xml:space="preserve"> JSON-dokumentin maksimikoko on 2 MB, minkä vuoksi Cosmo</w:t>
-      </w:r>
-      <w:r>
-        <w:t>s-tietokannan</w:t>
-      </w:r>
-      <w:r>
-        <w:t xml:space="preserve"> suorituskykyä ei voitu testata 10 MB</w:t>
-      </w:r>
-      <w:r>
-        <w:t xml:space="preserve">:n </w:t>
-      </w:r>
-      <w:r>
-        <w:t>tiedostoilla.</w:t>
-      </w:r>
-    </w:p>
-    <w:p>
-      <w:pPr>
-        <w:keepNext/>
-      </w:pPr>
-      <w:r>
-        <w:rPr>
-          <w:noProof/>
-        </w:rPr>
         <w:drawing>
-          <wp:inline distT="0" distB="0" distL="0" distR="0" wp14:anchorId="1D7E2FC9" wp14:editId="6DB99371">
+          <wp:inline distT="0" distB="0" distL="0" distR="0" wp14:anchorId="077274B7" wp14:editId="662F5C72">
             <wp:extent cx="5400040" cy="4054475"/>
             <wp:effectExtent l="0" t="0" r="0" b="3175"/>
-            <wp:docPr id="22" name="Picture 22" descr="Chart, line chart&#10;&#10;Description automatically generated"/>
+            <wp:docPr id="21" name="Picture 21" descr="Chart&#10;&#10;Description automatically generated"/>
             <wp:cNvGraphicFramePr>
               <a:graphicFrameLocks xmlns:a="http://schemas.openxmlformats.org/drawingml/2006/main" noChangeAspect="1"/>
             </wp:cNvGraphicFramePr>
@@ -18249,7 +18215,7 @@
               <a:graphicData uri="http://schemas.openxmlformats.org/drawingml/2006/picture">
                 <pic:pic xmlns:pic="http://schemas.openxmlformats.org/drawingml/2006/picture">
                   <pic:nvPicPr>
-                    <pic:cNvPr id="22" name="Picture 22" descr="Chart, line chart&#10;&#10;Description automatically generated"/>
+                    <pic:cNvPr id="21" name="Picture 21" descr="Chart&#10;&#10;Description automatically generated"/>
                     <pic:cNvPicPr>
                       <a:picLocks noChangeAspect="1" noChangeArrowheads="1"/>
                     </pic:cNvPicPr>
@@ -18290,54 +18256,72 @@
     <w:p>
       <w:pPr>
         <w:pStyle w:val="Caption"/>
-      </w:pPr>
-      <w:bookmarkStart w:id="42" w:name="_Ref115924494"/>
-      <w:r>
-        <w:t xml:space="preserve">Kuva </w:t>
-      </w:r>
-      <w:r>
-        <w:fldChar w:fldCharType="begin"/>
-      </w:r>
-      <w:r>
-        <w:instrText xml:space="preserve"> SEQ Kuva \* ARABIC </w:instrText>
-      </w:r>
-      <w:r>
-        <w:fldChar w:fldCharType="separate"/>
-      </w:r>
-      <w:r>
-        <w:rPr>
-          <w:noProof/>
-        </w:rPr>
-        <w:t>22</w:t>
-      </w:r>
-      <w:r>
-        <w:rPr>
-          <w:noProof/>
-        </w:rPr>
-        <w:fldChar w:fldCharType="end"/>
-      </w:r>
-      <w:bookmarkEnd w:id="42"/>
-      <w:r>
-        <w:rPr>
-          <w:noProof/>
-        </w:rPr>
-        <w:t>.</w:t>
-      </w:r>
-      <w:r>
-        <w:t xml:space="preserve"> </w:t>
-      </w:r>
-      <w:r>
         <w:rPr>
           <w:b w:val="0"/>
           <w:bCs w:val="0"/>
         </w:rPr>
-        <w:t>Tiedostojen talletusnopeuksia</w:t>
+      </w:pPr>
+      <w:bookmarkStart w:id="43" w:name="_Ref176715939"/>
+      <w:r>
+        <w:t xml:space="preserve">Kuva </w:t>
+      </w:r>
+      <w:r>
+        <w:fldChar w:fldCharType="begin"/>
+      </w:r>
+      <w:r>
+        <w:instrText xml:space="preserve"> SEQ Kuva \* ARABIC </w:instrText>
+      </w:r>
+      <w:r>
+        <w:fldChar w:fldCharType="separate"/>
+      </w:r>
+      <w:r>
+        <w:rPr>
+          <w:noProof/>
+        </w:rPr>
+        <w:t>22</w:t>
+      </w:r>
+      <w:r>
+        <w:rPr>
+          <w:noProof/>
+        </w:rPr>
+        <w:fldChar w:fldCharType="end"/>
+      </w:r>
+      <w:bookmarkEnd w:id="43"/>
+      <w:r>
+        <w:rPr>
+          <w:noProof/>
+        </w:rPr>
+        <w:t>.</w:t>
+      </w:r>
+      <w:r>
+        <w:t xml:space="preserve"> </w:t>
       </w:r>
       <w:r>
         <w:rPr>
           <w:b w:val="0"/>
           <w:bCs w:val="0"/>
         </w:rPr>
+        <w:t>Websocket-latauks</w:t>
+      </w:r>
+      <w:r>
+        <w:rPr>
+          <w:b w:val="0"/>
+          <w:bCs w:val="0"/>
+        </w:rPr>
+        <w:t>essa</w:t>
+      </w:r>
+      <w:r>
+        <w:rPr>
+          <w:b w:val="0"/>
+          <w:bCs w:val="0"/>
+        </w:rPr>
+        <w:t xml:space="preserve"> siirrettävän datan kasvu</w:t>
+      </w:r>
+      <w:r>
+        <w:rPr>
+          <w:b w:val="0"/>
+          <w:bCs w:val="0"/>
+        </w:rPr>
         <w:t>.</w:t>
       </w:r>
     </w:p>
@@ -18345,6 +18329,45 @@
       <w:pPr>
         <w:pStyle w:val="BodyText1"/>
       </w:pPr>
+      <w:r>
+        <w:fldChar w:fldCharType="begin"/>
+      </w:r>
+      <w:r>
+        <w:instrText xml:space="preserve"> REF _Ref176725950 \h </w:instrText>
+      </w:r>
+      <w:r>
+        <w:fldChar w:fldCharType="separate"/>
+      </w:r>
+      <w:r>
+        <w:t xml:space="preserve">Kuva </w:t>
+      </w:r>
+      <w:r>
+        <w:rPr>
+          <w:noProof/>
+        </w:rPr>
+        <w:t>23</w:t>
+      </w:r>
+      <w:r>
+        <w:fldChar w:fldCharType="end"/>
+      </w:r>
+      <w:r>
+        <w:t xml:space="preserve"> </w:t>
+      </w:r>
+      <w:r>
+        <w:t>esittää tiedostojen siirtoaikoja eri siirtoprotokollilla. Suorituskykytestissä siirrettiin 1 MB</w:t>
+      </w:r>
+      <w:r>
+        <w:t xml:space="preserve">:n </w:t>
+      </w:r>
+      <w:r>
+        <w:t>kokoinen tiedosto kaikilla tutkituilla protokollilla, ja kaikissa käytettiin C#-kielen kirjastoja. Tuloksista havaitaan samanlaisia tuloksia kuin aiemmissa vertailuissa: SFTP on selvästi hitain protokolla, kun taas FTP ja FTPS ovat lähes saman nopeuksisia. Vastaavasti HTTP ja HTTPS ovat myös lähes saman nopeuksisia. WebDav on hieman hitaampi kuin HTTP, vaikka molemmat lähettävät tiedoston HTTP-pyyntönä. WebDav-palvelimena käytettiin Apachea ja HTTP-palvelimena .NET</w:t>
+      </w:r>
+      <w:r>
+        <w:t>:i</w:t>
+      </w:r>
+      <w:r>
+        <w:t>ä, mikä saattaa selittää, miksi WebDav on hitaampi kuin HTTP. Ylivoimaisesti nopein protokolla tutkimuksessa oli WebSocket.</w:t>
+      </w:r>
     </w:p>
     <w:p>
       <w:pPr>
@@ -18352,60 +18375,15 @@
         <w:keepNext/>
       </w:pPr>
       <w:r>
-        <w:t>Yksi tutkimuksista vertaili tiedostojen tallentamista SQL-kantaan binäärisenä BLOB-tyyppinä. Toinen vaihtoehto on tallentaa SQL-tietokantaan tiedoston tiedostopolku ja säilyttää itse tiedosto kovalevyllä tietokannan sijaan.</w:t>
-      </w:r>
-      <w:r>
-        <w:fldChar w:fldCharType="begin"/>
-      </w:r>
-      <w:r>
-        <w:instrText xml:space="preserve"> REF _Ref111715868 \h </w:instrText>
-      </w:r>
-      <w:r>
-        <w:fldChar w:fldCharType="separate"/>
-      </w:r>
-      <w:r>
-        <w:t xml:space="preserve">Kuva </w:t>
-      </w:r>
-      <w:r>
         <w:rPr>
           <w:noProof/>
         </w:rPr>
-        <w:t>23</w:t>
-      </w:r>
-      <w:r>
-        <w:fldChar w:fldCharType="end"/>
-      </w:r>
-      <w:r>
-        <w:t xml:space="preserve"> esittää tutkimuksen tulokset. Tutkimuksessa vertailtiin tiedostojen lukua, kirjoitusta, poistoa sekä tiedostoinfon lukua tietokannasta. Vertailussa käytettiin kahta tietokantataulua, jotka ovat muuten identtiset, mutta toisessa tiedosto on tallennettu tietokantaan ja toisessa vain tiedoston linkki tiedostojärjestelmään. Tiedostoinfo on tallennettu samalle riville tiedoston tai sen linkin kanssa, ja tyypiltään se on varchar.</w:t>
-      </w:r>
-    </w:p>
-    <w:p>
-      <w:pPr>
-        <w:pStyle w:val="BodyText1"/>
-        <w:keepNext/>
-      </w:pPr>
-      <w:r>
-        <w:t xml:space="preserve">Tuloksista nähdään selvästi, että tiedoston luku on nopeampaa, kun tiedosto on tallennettu tietokantaan, koska erillistä levylukuoperaatiota ei tarvitse tehdä tietokantakyselyn jälkeen. Tiedostoinfon luku on puolestaan hieman nopeampaa taulussa, jossa on tiedostolinkki, koska rivien indeksointi on nopeampaa RAM-muistissa, sillä rivien koko on pienempi. Kirjoitus- ja poistonopeudet ovat lähes samat </w:t>
-      </w:r>
-      <w:r>
         <w:lastRenderedPageBreak/>
-        <w:t>molemmissa tallennustavoissa. Yksi tärkeä huomio tiedostojen tallentamisessa tiedostojärjestelmään on tietokannan eheys. Kun tiedostot tallennetaan suoraan tietokantaan, tietokanta pysyy eheänä tiedostojen suhteen. Sen sijaan levylle tallennettaessa eheys voi rikkoutua, koska tietokantaoperaatio ja levyoperaatio eivät ole samassa tietokantatransaktiossa.</w:t>
-      </w:r>
-    </w:p>
-    <w:p>
-      <w:pPr>
-        <w:pStyle w:val="BodyText1"/>
-        <w:keepNext/>
-      </w:pPr>
-      <w:r>
-        <w:rPr>
-          <w:noProof/>
-        </w:rPr>
         <w:drawing>
-          <wp:inline distT="0" distB="0" distL="0" distR="0" wp14:anchorId="73076023" wp14:editId="7D000284">
-            <wp:extent cx="5400040" cy="4054475"/>
-            <wp:effectExtent l="0" t="0" r="0" b="3175"/>
-            <wp:docPr id="14" name="Picture 14" descr="Chart, bar chart&#10;&#10;Description automatically generated"/>
+          <wp:inline distT="0" distB="0" distL="0" distR="0" wp14:anchorId="6EACB0F8" wp14:editId="5729F08B">
+            <wp:extent cx="5400040" cy="4050030"/>
+            <wp:effectExtent l="0" t="0" r="0" b="0"/>
+            <wp:docPr id="341876291" name="Picture 2" descr="A graph of different colored bars&#10;&#10;Description automatically generated"/>
             <wp:cNvGraphicFramePr>
               <a:graphicFrameLocks xmlns:a="http://schemas.openxmlformats.org/drawingml/2006/main" noChangeAspect="1"/>
             </wp:cNvGraphicFramePr>
@@ -18413,13 +18391,191 @@
               <a:graphicData uri="http://schemas.openxmlformats.org/drawingml/2006/picture">
                 <pic:pic xmlns:pic="http://schemas.openxmlformats.org/drawingml/2006/picture">
                   <pic:nvPicPr>
-                    <pic:cNvPr id="14" name="Picture 14" descr="Chart, bar chart&#10;&#10;Description automatically generated"/>
+                    <pic:cNvPr id="341876291" name="Picture 2" descr="A graph of different colored bars&#10;&#10;Description automatically generated"/>
                     <pic:cNvPicPr>
                       <a:picLocks noChangeAspect="1" noChangeArrowheads="1"/>
                     </pic:cNvPicPr>
                   </pic:nvPicPr>
                   <pic:blipFill>
                     <a:blip r:embed="rId31">
+                      <a:extLst>
+                        <a:ext uri="{28A0092B-C50C-407E-A947-70E740481C1C}">
+                          <a14:useLocalDpi xmlns:a14="http://schemas.microsoft.com/office/drawing/2010/main" val="0"/>
+                        </a:ext>
+                      </a:extLst>
+                    </a:blip>
+                    <a:srcRect/>
+                    <a:stretch>
+                      <a:fillRect/>
+                    </a:stretch>
+                  </pic:blipFill>
+                  <pic:spPr bwMode="auto">
+                    <a:xfrm>
+                      <a:off x="0" y="0"/>
+                      <a:ext cx="5400040" cy="4050030"/>
+                    </a:xfrm>
+                    <a:prstGeom prst="rect">
+                      <a:avLst/>
+                    </a:prstGeom>
+                    <a:noFill/>
+                    <a:ln>
+                      <a:noFill/>
+                    </a:ln>
+                  </pic:spPr>
+                </pic:pic>
+              </a:graphicData>
+            </a:graphic>
+          </wp:inline>
+        </w:drawing>
+      </w:r>
+    </w:p>
+    <w:p>
+      <w:pPr>
+        <w:pStyle w:val="Caption"/>
+      </w:pPr>
+      <w:bookmarkStart w:id="44" w:name="_Ref176725950"/>
+      <w:r>
+        <w:t xml:space="preserve">Kuva </w:t>
+      </w:r>
+      <w:r>
+        <w:fldChar w:fldCharType="begin"/>
+      </w:r>
+      <w:r>
+        <w:instrText xml:space="preserve"> SEQ Kuva \* ARABIC </w:instrText>
+      </w:r>
+      <w:r>
+        <w:fldChar w:fldCharType="separate"/>
+      </w:r>
+      <w:r>
+        <w:rPr>
+          <w:noProof/>
+        </w:rPr>
+        <w:t>23</w:t>
+      </w:r>
+      <w:r>
+        <w:fldChar w:fldCharType="end"/>
+      </w:r>
+      <w:bookmarkEnd w:id="44"/>
+      <w:r>
+        <w:t xml:space="preserve">. </w:t>
+      </w:r>
+      <w:r>
+        <w:rPr>
+          <w:b w:val="0"/>
+          <w:bCs w:val="0"/>
+        </w:rPr>
+        <w:t>Tiedoston siirtoaika eri protokollilla.</w:t>
+      </w:r>
+    </w:p>
+    <w:p>
+      <w:pPr>
+        <w:pStyle w:val="Heading3"/>
+      </w:pPr>
+      <w:r>
+        <w:t>Tiedostojen talletus</w:t>
+      </w:r>
+    </w:p>
+    <w:p>
+      <w:pPr>
+        <w:pStyle w:val="BodyText1"/>
+      </w:pPr>
+    </w:p>
+    <w:p>
+      <w:pPr>
+        <w:pStyle w:val="BodyText1"/>
+      </w:pPr>
+      <w:r>
+        <w:fldChar w:fldCharType="begin"/>
+      </w:r>
+      <w:r>
+        <w:instrText xml:space="preserve"> REF _Ref115924494 \h </w:instrText>
+      </w:r>
+      <w:r>
+        <w:fldChar w:fldCharType="separate"/>
+      </w:r>
+      <w:r>
+        <w:t xml:space="preserve">Kuva </w:t>
+      </w:r>
+      <w:r>
+        <w:rPr>
+          <w:noProof/>
+        </w:rPr>
+        <w:t>22</w:t>
+      </w:r>
+      <w:r>
+        <w:fldChar w:fldCharType="end"/>
+      </w:r>
+      <w:r>
+        <w:t xml:space="preserve"> </w:t>
+      </w:r>
+      <w:r>
+        <w:t xml:space="preserve"> esittää tiedostojen tallennusnopeudet eri tallennusratkaisuilla. Kuvan y-akseli on logaritminen, ja siitä erottuu selvästi, että Disk ja File </w:t>
+      </w:r>
+      <w:r>
+        <w:t>s</w:t>
+      </w:r>
+      <w:r>
+        <w:t>torage ovat huomattavasti nopeimpia tallennusratkaisuja. Tämä johtuu siitä, että niihin vaikuttavat sisäverkon verkkoliikenne, eivätkä ne vaadi kirjautumismekanismeja. SQL-tallennus on seuraavaksi nopein, sillä data siirretään TCP-yhteyden kautta sisäverkossa. Kuitenkin SQL-kyselyt edellyttävät kirjautumis- ja datan eheysprosesseja, jotka hidastavat tallennusta. Blob Storage ja Cosmos DB käyttävät julkisen verkon HTTP API</w:t>
+      </w:r>
+      <w:r>
+        <w:t xml:space="preserve">:a </w:t>
+      </w:r>
+      <w:r>
+        <w:t>tiedostojen tallentamiseen, mikä tekee niistä ehdottomasti hitaimpia tallennusvaihtoehtoja. Blob Storage mahdollistaa binääritiedostojen tallentamisen binäärimuodossa, mutta Cosmos</w:t>
+      </w:r>
+      <w:r>
+        <w:t>-tietokanta</w:t>
+      </w:r>
+      <w:r>
+        <w:t xml:space="preserve"> käyttää pelkästään JSON-dokumentteja, jolloin tiedostojen koko kasvaa merkittävästi, kun ne tallennetaan tekstimuodossa. Lisäksi Cosmo</w:t>
+      </w:r>
+      <w:r>
+        <w:t>s-tietokannan</w:t>
+      </w:r>
+      <w:r>
+        <w:t xml:space="preserve"> JSON-dokumentin maksimikoko on 2 MB, minkä vuoksi Cosmo</w:t>
+      </w:r>
+      <w:r>
+        <w:t>s-tietokannan</w:t>
+      </w:r>
+      <w:r>
+        <w:t xml:space="preserve"> suorituskykyä ei voitu testata 10 MB</w:t>
+      </w:r>
+      <w:r>
+        <w:t xml:space="preserve">:n </w:t>
+      </w:r>
+      <w:r>
+        <w:t>tiedostoilla.</w:t>
+      </w:r>
+    </w:p>
+    <w:p>
+      <w:pPr>
+        <w:keepNext/>
+      </w:pPr>
+      <w:r>
+        <w:rPr>
+          <w:noProof/>
+        </w:rPr>
+        <w:lastRenderedPageBreak/>
+        <w:drawing>
+          <wp:inline distT="0" distB="0" distL="0" distR="0" wp14:anchorId="1D7E2FC9" wp14:editId="6DB99371">
+            <wp:extent cx="5400040" cy="4054475"/>
+            <wp:effectExtent l="0" t="0" r="0" b="3175"/>
+            <wp:docPr id="22" name="Picture 22" descr="Chart, line chart&#10;&#10;Description automatically generated"/>
+            <wp:cNvGraphicFramePr>
+              <a:graphicFrameLocks xmlns:a="http://schemas.openxmlformats.org/drawingml/2006/main" noChangeAspect="1"/>
+            </wp:cNvGraphicFramePr>
+            <a:graphic xmlns:a="http://schemas.openxmlformats.org/drawingml/2006/main">
+              <a:graphicData uri="http://schemas.openxmlformats.org/drawingml/2006/picture">
+                <pic:pic xmlns:pic="http://schemas.openxmlformats.org/drawingml/2006/picture">
+                  <pic:nvPicPr>
+                    <pic:cNvPr id="22" name="Picture 22" descr="Chart, line chart&#10;&#10;Description automatically generated"/>
+                    <pic:cNvPicPr>
+                      <a:picLocks noChangeAspect="1" noChangeArrowheads="1"/>
+                    </pic:cNvPicPr>
+                  </pic:nvPicPr>
+                  <pic:blipFill>
+                    <a:blip r:embed="rId32">
                       <a:extLst>
                         <a:ext uri="{28A0092B-C50C-407E-A947-70E740481C1C}">
                           <a14:useLocalDpi xmlns:a14="http://schemas.microsoft.com/office/drawing/2010/main" val="0"/>
@@ -18455,7 +18611,7 @@
       <w:pPr>
         <w:pStyle w:val="Caption"/>
       </w:pPr>
-      <w:bookmarkStart w:id="43" w:name="_Ref111715868"/>
+      <w:bookmarkStart w:id="45" w:name="_Ref115924494"/>
       <w:r>
         <w:t xml:space="preserve">Kuva </w:t>
       </w:r>
@@ -18472,7 +18628,7 @@
         <w:rPr>
           <w:noProof/>
         </w:rPr>
-        <w:t>23</w:t>
+        <w:t>24</w:t>
       </w:r>
       <w:r>
         <w:rPr>
@@ -18480,7 +18636,7 @@
         </w:rPr>
         <w:fldChar w:fldCharType="end"/>
       </w:r>
-      <w:bookmarkEnd w:id="43"/>
+      <w:bookmarkEnd w:id="45"/>
       <w:r>
         <w:rPr>
           <w:noProof/>
@@ -18495,7 +18651,7 @@
           <w:b w:val="0"/>
           <w:bCs w:val="0"/>
         </w:rPr>
-        <w:t>Tiedostojen tallentaminen SQL-tietokantaan ja kovalevylle</w:t>
+        <w:t>Tiedostojen talletusnopeuksia</w:t>
       </w:r>
       <w:r>
         <w:rPr>
@@ -18507,13 +18663,177 @@
     </w:p>
     <w:p>
       <w:pPr>
+        <w:pStyle w:val="BodyText1"/>
+      </w:pPr>
+    </w:p>
+    <w:p>
+      <w:pPr>
+        <w:pStyle w:val="BodyText1"/>
+        <w:keepNext/>
+      </w:pPr>
+      <w:r>
+        <w:t>Yksi tutkimuksista vertaili tiedostojen tallentamista SQL-kantaan binäärisenä BLOB-tyyppinä. Toinen vaihtoehto on tallentaa SQL-tietokantaan tiedoston tiedostopolku ja säilyttää itse tiedosto kovalevyllä tietokannan sijaan.</w:t>
+      </w:r>
+      <w:r>
+        <w:fldChar w:fldCharType="begin"/>
+      </w:r>
+      <w:r>
+        <w:instrText xml:space="preserve"> REF _Ref111715868 \h </w:instrText>
+      </w:r>
+      <w:r>
+        <w:fldChar w:fldCharType="separate"/>
+      </w:r>
+      <w:r>
+        <w:t xml:space="preserve">Kuva </w:t>
+      </w:r>
+      <w:r>
+        <w:rPr>
+          <w:noProof/>
+        </w:rPr>
+        <w:t>23</w:t>
+      </w:r>
+      <w:r>
+        <w:fldChar w:fldCharType="end"/>
+      </w:r>
+      <w:r>
+        <w:t xml:space="preserve"> esittää tutkimuksen tulokset. Tutkimuksessa vertailtiin tiedostojen lukua, kirjoitusta, poistoa sekä tiedostoinfon lukua tietokannasta. Vertailussa käytettiin kahta tietokantataulua, jotka ovat muuten identtiset, mutta toisessa tiedosto on tallennettu tietokantaan ja toisessa vain tiedoston linkki tiedostojärjestelmään. Tiedostoinfo on tallennettu samalle riville tiedoston tai sen linkin kanssa, ja tyypiltään se on varchar.</w:t>
+      </w:r>
+    </w:p>
+    <w:p>
+      <w:pPr>
+        <w:pStyle w:val="BodyText1"/>
+        <w:keepNext/>
+      </w:pPr>
+      <w:r>
+        <w:t xml:space="preserve">Tuloksista nähdään selvästi, että tiedoston luku on nopeampaa, kun tiedosto on tallennettu tietokantaan, koska erillistä levylukuoperaatiota ei tarvitse tehdä tietokantakyselyn jälkeen. Tiedostoinfon luku on puolestaan hieman nopeampaa taulussa, jossa on tiedostolinkki, koska rivien indeksointi on nopeampaa RAM-muistissa, sillä rivien koko on pienempi. Kirjoitus- ja poistonopeudet ovat lähes samat molemmissa tallennustavoissa. Yksi tärkeä huomio tiedostojen tallentamisessa tiedostojärjestelmään on tietokannan eheys. Kun tiedostot tallennetaan suoraan tietokantaan, tietokanta pysyy eheänä tiedostojen suhteen. Sen sijaan levylle </w:t>
+      </w:r>
+      <w:r>
+        <w:lastRenderedPageBreak/>
+        <w:t>tallennettaessa eheys voi rikkoutua, koska tietokantaoperaatio ja levyoperaatio eivät ole samassa tietokantatransaktiossa.</w:t>
+      </w:r>
+    </w:p>
+    <w:p>
+      <w:pPr>
+        <w:pStyle w:val="BodyText1"/>
+        <w:keepNext/>
+      </w:pPr>
+      <w:r>
+        <w:rPr>
+          <w:noProof/>
+        </w:rPr>
+        <w:drawing>
+          <wp:inline distT="0" distB="0" distL="0" distR="0" wp14:anchorId="73076023" wp14:editId="7D000284">
+            <wp:extent cx="5400040" cy="4054475"/>
+            <wp:effectExtent l="0" t="0" r="0" b="3175"/>
+            <wp:docPr id="14" name="Picture 14" descr="Chart, bar chart&#10;&#10;Description automatically generated"/>
+            <wp:cNvGraphicFramePr>
+              <a:graphicFrameLocks xmlns:a="http://schemas.openxmlformats.org/drawingml/2006/main" noChangeAspect="1"/>
+            </wp:cNvGraphicFramePr>
+            <a:graphic xmlns:a="http://schemas.openxmlformats.org/drawingml/2006/main">
+              <a:graphicData uri="http://schemas.openxmlformats.org/drawingml/2006/picture">
+                <pic:pic xmlns:pic="http://schemas.openxmlformats.org/drawingml/2006/picture">
+                  <pic:nvPicPr>
+                    <pic:cNvPr id="14" name="Picture 14" descr="Chart, bar chart&#10;&#10;Description automatically generated"/>
+                    <pic:cNvPicPr>
+                      <a:picLocks noChangeAspect="1" noChangeArrowheads="1"/>
+                    </pic:cNvPicPr>
+                  </pic:nvPicPr>
+                  <pic:blipFill>
+                    <a:blip r:embed="rId33">
+                      <a:extLst>
+                        <a:ext uri="{28A0092B-C50C-407E-A947-70E740481C1C}">
+                          <a14:useLocalDpi xmlns:a14="http://schemas.microsoft.com/office/drawing/2010/main" val="0"/>
+                        </a:ext>
+                      </a:extLst>
+                    </a:blip>
+                    <a:srcRect/>
+                    <a:stretch>
+                      <a:fillRect/>
+                    </a:stretch>
+                  </pic:blipFill>
+                  <pic:spPr bwMode="auto">
+                    <a:xfrm>
+                      <a:off x="0" y="0"/>
+                      <a:ext cx="5400040" cy="4054475"/>
+                    </a:xfrm>
+                    <a:prstGeom prst="rect">
+                      <a:avLst/>
+                    </a:prstGeom>
+                    <a:noFill/>
+                    <a:ln>
+                      <a:noFill/>
+                    </a:ln>
+                  </pic:spPr>
+                </pic:pic>
+              </a:graphicData>
+            </a:graphic>
+          </wp:inline>
+        </w:drawing>
+      </w:r>
+    </w:p>
+    <w:p>
+      <w:pPr>
+        <w:pStyle w:val="Caption"/>
+      </w:pPr>
+      <w:bookmarkStart w:id="46" w:name="_Ref111715868"/>
+      <w:r>
+        <w:t xml:space="preserve">Kuva </w:t>
+      </w:r>
+      <w:r>
+        <w:fldChar w:fldCharType="begin"/>
+      </w:r>
+      <w:r>
+        <w:instrText xml:space="preserve"> SEQ Kuva \* ARABIC </w:instrText>
+      </w:r>
+      <w:r>
+        <w:fldChar w:fldCharType="separate"/>
+      </w:r>
+      <w:r>
+        <w:rPr>
+          <w:noProof/>
+        </w:rPr>
+        <w:t>25</w:t>
+      </w:r>
+      <w:r>
+        <w:rPr>
+          <w:noProof/>
+        </w:rPr>
+        <w:fldChar w:fldCharType="end"/>
+      </w:r>
+      <w:bookmarkEnd w:id="46"/>
+      <w:r>
+        <w:rPr>
+          <w:noProof/>
+        </w:rPr>
+        <w:t>.</w:t>
+      </w:r>
+      <w:r>
+        <w:t xml:space="preserve"> </w:t>
+      </w:r>
+      <w:r>
+        <w:rPr>
+          <w:b w:val="0"/>
+          <w:bCs w:val="0"/>
+        </w:rPr>
+        <w:t>Tiedostojen tallentaminen SQL-tietokantaan ja kovalevylle</w:t>
+      </w:r>
+      <w:r>
+        <w:rPr>
+          <w:b w:val="0"/>
+          <w:bCs w:val="0"/>
+        </w:rPr>
+        <w:t>.</w:t>
+      </w:r>
+    </w:p>
+    <w:p>
+      <w:pPr>
         <w:pStyle w:val="Heading2"/>
       </w:pPr>
-      <w:bookmarkStart w:id="44" w:name="_Toc176661283"/>
+      <w:bookmarkStart w:id="47" w:name="_Toc176661283"/>
       <w:r>
         <w:t>Tietoturvavertailu</w:t>
       </w:r>
-      <w:bookmarkEnd w:id="44"/>
+      <w:bookmarkEnd w:id="47"/>
     </w:p>
     <w:p>
       <w:pPr>
@@ -18527,11 +18847,11 @@
       <w:pPr>
         <w:pStyle w:val="Heading3"/>
       </w:pPr>
-      <w:bookmarkStart w:id="45" w:name="_Toc176661284"/>
+      <w:bookmarkStart w:id="48" w:name="_Toc176661284"/>
       <w:r>
         <w:t>Suojaamattomat protokollat</w:t>
       </w:r>
-      <w:bookmarkEnd w:id="45"/>
+      <w:bookmarkEnd w:id="48"/>
     </w:p>
     <w:p/>
     <w:p>
@@ -18539,11 +18859,11 @@
         <w:pStyle w:val="BodyText1"/>
       </w:pPr>
       <w:r>
-        <w:t xml:space="preserve">Tietoturvavertailussa arvioidaan eri tallennustapojen ja tiedonsiirtoprotokollien tietoturvaa. Käsitellyistä tiedonsiirtotavoista suojaamattomia protokollia ovat HTTP, </w:t>
+        <w:t xml:space="preserve">Tietoturvavertailussa arvioidaan eri tallennustapojen ja tiedonsiirtoprotokollien tietoturvaa. Käsitellyistä tiedonsiirtotavoista suojaamattomia protokollia ovat HTTP, FTP, WebSocket ja WebDav. Näiden käyttöä ei nykyään suositella lainkaan, vaan niiden tilalla tulisi käyttää suojattuja versioita: HTTPS, FTPS, WebSocketS ja WebDavS. Suojaamattomat protokollat eivät salaa tiedonsiirtoa palvelimen ja </w:t>
       </w:r>
       <w:r>
         <w:lastRenderedPageBreak/>
-        <w:t>FTP, WebSocket ja WebDav. Näiden käyttöä ei nykyään suositella lainkaan, vaan niiden tilalla tulisi käyttää suojattuja versioita: HTTPS, FTPS, WebSocketS ja WebDavS. Suojaamattomat protokollat eivät salaa tiedonsiirtoa palvelimen ja asiakkaan välillä, mikä tarkoittaa, että kuka tahansa, joka pääsee verkkoliikenteeseen käsiksi, voi siepata ja lukea tiedot</w:t>
+        <w:t>asiakkaan välillä, mikä tarkoittaa, että kuka tahansa, joka pääsee verkkoliikenteeseen käsiksi, voi siepata ja lukea tiedot</w:t>
       </w:r>
       <w:r>
         <w:t>.</w:t>
@@ -18702,11 +19022,11 @@
       <w:pPr>
         <w:pStyle w:val="Heading3"/>
       </w:pPr>
-      <w:bookmarkStart w:id="46" w:name="_Toc176661285"/>
+      <w:bookmarkStart w:id="49" w:name="_Toc176661285"/>
       <w:r>
         <w:t>TLS</w:t>
       </w:r>
-      <w:bookmarkEnd w:id="46"/>
+      <w:bookmarkEnd w:id="49"/>
     </w:p>
     <w:p>
       <w:pPr>
@@ -18718,8 +19038,11 @@
         <w:pStyle w:val="BodyText1"/>
       </w:pPr>
       <w:r>
+        <w:t>Kaikkien protokollien suojaamiseen käytetään samaa TLS-salausprotokollaa, joten ne ovat kaikki alttiita TLS-protokollan tietoturvaongelmille. Vanhemmissa SSL- ja TLS-</w:t>
+      </w:r>
+      <w:r>
         <w:lastRenderedPageBreak/>
-        <w:t>Kaikkien protokollien suojaamiseen käytetään samaa TLS-salausprotokollaa, joten ne ovat kaikki alttiita TLS-protokollan tietoturvaongelmille. Vanhemmissa SSL- ja TLS-versioissa on useita tunnettuja haavoittuvuuksia. Alla on esitelty muutamia yleisesti tunnettuja hyökkäyksiä, jotka kohdistuvat näihin protokolliin.</w:t>
+        <w:t>versioissa on useita tunnettuja haavoittuvuuksia. Alla on esitelty muutamia yleisesti tunnettuja hyökkäyksiä, jotka kohdistuvat näihin protokolliin.</w:t>
       </w:r>
     </w:p>
     <w:p>
@@ -18944,11 +19267,11 @@
         <w:pStyle w:val="BodyText1"/>
       </w:pPr>
       <w:r>
-        <w:t xml:space="preserve">POODLE on SSL 3.0 -haavoittuvuus, joka johtuu, kuten BEAST-hyökkäyksessäkin, lohkosalauksen ketjuttamisen CBC (Cipher Block Chaining) -toteutuksesta. POODLE on välimieshyökkäys, ja se edellyttää, että hyökkääjän JavaScript-koodi suoritetaan </w:t>
+        <w:t xml:space="preserve">POODLE on SSL 3.0 -haavoittuvuus, joka johtuu, kuten BEAST-hyökkäyksessäkin, lohkosalauksen ketjuttamisen CBC (Cipher Block Chaining) -toteutuksesta. POODLE on välimieshyökkäys, ja se edellyttää, että hyökkääjän JavaScript-koodi suoritetaan uhrin selaimessa. POODLE-haavoittuvuus liittyy lohkosalausalgoritmien täytetarpeeseen: salattavan datan on oltava lohkokoon monikerta, tai muuten viimeinen </w:t>
       </w:r>
       <w:r>
         <w:lastRenderedPageBreak/>
-        <w:t>uhrin selaimessa. POODLE-haavoittuvuus liittyy lohkosalausalgoritmien täytetarpeeseen: salattavan datan on oltava lohkokoon monikerta, tai muuten viimeinen lohko täytetään täytteellä. Jos data on täsmälleen lohkokoon monikerta, viimeinen lähetettävä lohko koostuu pelkästään täytteestä. Palvelin hylkää pyynnön, jos täyte on viallinen.</w:t>
+        <w:t>lohko täytetään täytteellä. Jos data on täsmälleen lohkokoon monikerta, viimeinen lähetettävä lohko koostuu pelkästään täytteestä. Palvelin hylkää pyynnön, jos täyte on viallinen.</w:t>
       </w:r>
       <w:r>
         <w:fldChar w:fldCharType="begin"/>
@@ -19110,11 +19433,11 @@
         <w:pStyle w:val="BodyText1"/>
       </w:pPr>
       <w:r>
-        <w:t xml:space="preserve">POODLE-hyökkäys edellyttää SSL 3.0 -versiota, ja DROWN-hyökkäys koskee vanhempaa SSL 2.0 -versiota. Silti 3,9 % testatuista palvelimista oli haavoittuvia POODLE-hyökkäykselle ja 0,7 % DROWN-hyökkäykselle. BREACH-hyökkäys johtuu HTTP-protokollan pakkausalgoritmista, ja 3,9 % palvelimista oli sille haavoittuvia. </w:t>
+        <w:t xml:space="preserve">POODLE-hyökkäys edellyttää SSL 3.0 -versiota, ja DROWN-hyökkäys koskee vanhempaa SSL 2.0 -versiota. Silti 3,9 % testatuista palvelimista oli haavoittuvia POODLE-hyökkäykselle ja 0,7 % DROWN-hyökkäykselle. BREACH-hyökkäys johtuu HTTP-protokollan pakkausalgoritmista, ja 3,9 % palvelimista oli sille haavoittuvia. Lisäksi 7,7 % palvelimista salli käyttää murrettua RC4-algoritmia symmetrisenä salauksena. RC4-algoritmia voidaan käyttää kaikissa muissa TLS-versioissa paitsi TLS </w:t>
       </w:r>
       <w:r>
         <w:lastRenderedPageBreak/>
-        <w:t>Lisäksi 7,7 % palvelimista salli käyttää murrettua RC4-algoritmia symmetrisenä salauksena. RC4-algoritmia voidaan käyttää kaikissa muissa TLS-versioissa paitsi TLS 1.3</w:t>
+        <w:t>1.3</w:t>
       </w:r>
       <w:r>
         <w:t>:ssa</w:t>
@@ -19156,7 +19479,7 @@
                     </pic:cNvPicPr>
                   </pic:nvPicPr>
                   <pic:blipFill>
-                    <a:blip r:embed="rId32">
+                    <a:blip r:embed="rId34">
                       <a:extLst>
                         <a:ext uri="{28A0092B-C50C-407E-A947-70E740481C1C}">
                           <a14:useLocalDpi xmlns:a14="http://schemas.microsoft.com/office/drawing/2010/main" val="0"/>
@@ -19196,7 +19519,7 @@
           <w:bCs w:val="0"/>
         </w:rPr>
       </w:pPr>
-      <w:bookmarkStart w:id="47" w:name="_Ref175361380"/>
+      <w:bookmarkStart w:id="50" w:name="_Ref175361380"/>
       <w:r>
         <w:t xml:space="preserve">Kuva </w:t>
       </w:r>
@@ -19213,12 +19536,12 @@
         <w:rPr>
           <w:noProof/>
         </w:rPr>
-        <w:t>24</w:t>
-      </w:r>
-      <w:r>
-        <w:fldChar w:fldCharType="end"/>
-      </w:r>
-      <w:bookmarkEnd w:id="47"/>
+        <w:t>26</w:t>
+      </w:r>
+      <w:r>
+        <w:fldChar w:fldCharType="end"/>
+      </w:r>
+      <w:bookmarkEnd w:id="50"/>
       <w:r>
         <w:t>.</w:t>
       </w:r>
@@ -19276,36 +19599,33 @@
         <w:t>:lla</w:t>
       </w:r>
       <w:r>
-        <w:t xml:space="preserve">. Ehdottomasti tuetuin versio on TLS </w:t>
-      </w:r>
+        <w:t>. Ehdottomasti tuetuin versio on TLS 1.2, joka saavuttaa lähes 100 % tuen. Uusin versio, TLS 1.3, saavutti noin 60 % tuen tutkimuksessa.</w:t>
+      </w:r>
+      <w:r>
+        <w:t xml:space="preserve"> </w:t>
+      </w:r>
+      <w:r>
+        <w:fldChar w:fldCharType="begin"/>
+      </w:r>
+      <w:r>
+        <w:instrText xml:space="preserve"> REF _Ref176576142 \r \h </w:instrText>
+      </w:r>
+      <w:r>
+        <w:fldChar w:fldCharType="separate"/>
+      </w:r>
+      <w:r>
+        <w:t>[70]</w:t>
+      </w:r>
+      <w:r>
+        <w:fldChar w:fldCharType="end"/>
+      </w:r>
+    </w:p>
+    <w:p>
+      <w:pPr>
+        <w:pStyle w:val="BodyText1"/>
+      </w:pPr>
       <w:r>
         <w:lastRenderedPageBreak/>
-        <w:t>1.2, joka saavuttaa lähes 100 % tuen. Uusin versio, TLS 1.3, saavutti noin 60 % tuen tutkimuksessa.</w:t>
-      </w:r>
-      <w:r>
-        <w:t xml:space="preserve"> </w:t>
-      </w:r>
-      <w:r>
-        <w:fldChar w:fldCharType="begin"/>
-      </w:r>
-      <w:r>
-        <w:instrText xml:space="preserve"> REF _Ref176576142 \r \h </w:instrText>
-      </w:r>
-      <w:r>
-        <w:fldChar w:fldCharType="separate"/>
-      </w:r>
-      <w:r>
-        <w:t>[70]</w:t>
-      </w:r>
-      <w:r>
-        <w:fldChar w:fldCharType="end"/>
-      </w:r>
-    </w:p>
-    <w:p>
-      <w:pPr>
-        <w:pStyle w:val="BodyText1"/>
-      </w:pPr>
-      <w:r>
         <w:t>Vaikka F5 Labsin tekemä tutkimus ei suoraan paljasta tietoturvahaavoittuvuuksia TLS-protokollassa, se antaa hyvän kuvan siitä, kuinka laajasti vanhentuneita, tietoturvaongelmista kärsiviä TLS-versioita käytetään. Näiden vanhojen versioiden käyttö mahdollistaa TLS-protokollaan kohdistettuja hyökkäyksiä</w:t>
       </w:r>
       <w:r>
@@ -19357,7 +19677,7 @@
                     </pic:cNvPicPr>
                   </pic:nvPicPr>
                   <pic:blipFill>
-                    <a:blip r:embed="rId33">
+                    <a:blip r:embed="rId35">
                       <a:extLst>
                         <a:ext uri="{28A0092B-C50C-407E-A947-70E740481C1C}">
                           <a14:useLocalDpi xmlns:a14="http://schemas.microsoft.com/office/drawing/2010/main" val="0"/>
@@ -19409,7 +19729,7 @@
         <w:rPr>
           <w:noProof/>
         </w:rPr>
-        <w:t>25</w:t>
+        <w:t>27</w:t>
       </w:r>
       <w:r>
         <w:fldChar w:fldCharType="end"/>
@@ -19451,11 +19771,11 @@
       <w:pPr>
         <w:pStyle w:val="Heading3"/>
       </w:pPr>
-      <w:bookmarkStart w:id="48" w:name="_Toc176661286"/>
+      <w:bookmarkStart w:id="51" w:name="_Toc176661286"/>
       <w:r>
         <w:t>Suojatut protokollat</w:t>
       </w:r>
-      <w:bookmarkEnd w:id="48"/>
+      <w:bookmarkEnd w:id="51"/>
     </w:p>
     <w:p>
       <w:pPr>
@@ -19536,23 +19856,23 @@
         <w:t xml:space="preserve"> FTP-protokollan päälle</w:t>
       </w:r>
       <w:r>
-        <w:t xml:space="preserve">. Tämän ulkoisen salauksen seurauksena </w:t>
+        <w:t>. Tämän ulkoisen salauksen seurauksena palomuuriratkaisut eivät pysty havaitsemaan, mitä porttia käytetään ja miksi</w:t>
+      </w:r>
+      <w:r>
+        <w:t>.</w:t>
+      </w:r>
+      <w:r>
+        <w:t xml:space="preserve"> Yksiporttiset SFTP-asetukset ovat ihanteellisia käytettäväksi palomuurin rinnalla</w:t>
+      </w:r>
+      <w:r>
+        <w:t xml:space="preserve">. </w:t>
+      </w:r>
+      <w:r>
+        <w:t xml:space="preserve">Se </w:t>
       </w:r>
       <w:r>
         <w:lastRenderedPageBreak/>
-        <w:t>palomuuriratkaisut eivät pysty havaitsemaan, mitä porttia käytetään ja miksi</w:t>
-      </w:r>
-      <w:r>
-        <w:t>.</w:t>
-      </w:r>
-      <w:r>
-        <w:t xml:space="preserve"> Yksiporttiset SFTP-asetukset ovat ihanteellisia käytettäväksi palomuurin rinnalla</w:t>
-      </w:r>
-      <w:r>
-        <w:t xml:space="preserve">. </w:t>
-      </w:r>
-      <w:r>
-        <w:t>Se muodostaa yhden yhdistetyn yhteyden asiakkaan ja palvelimen välille. Palomuuri voi tarkkailla tämän yhteyden poikkeavuuksia, epäilyttäviä merkkejä ja muita uhkamerkkejä.</w:t>
+        <w:t>muodostaa yhden yhdistetyn yhteyden asiakkaan ja palvelimen välille. Palomuuri voi tarkkailla tämän yhteyden poikkeavuuksia, epäilyttäviä merkkejä ja muita uhkamerkkejä.</w:t>
       </w:r>
       <w:r>
         <w:fldChar w:fldCharType="begin"/>
@@ -19574,14 +19894,14 @@
       <w:pPr>
         <w:pStyle w:val="Heading3"/>
       </w:pPr>
-      <w:bookmarkStart w:id="49" w:name="_Toc176661287"/>
+      <w:bookmarkStart w:id="52" w:name="_Toc176661287"/>
       <w:r>
         <w:t xml:space="preserve">Microsoft </w:t>
       </w:r>
       <w:r>
         <w:t>Azure</w:t>
       </w:r>
-      <w:bookmarkEnd w:id="49"/>
+      <w:bookmarkEnd w:id="52"/>
     </w:p>
     <w:p>
       <w:pPr>
@@ -19654,7 +19974,7 @@
                     </pic:cNvPicPr>
                   </pic:nvPicPr>
                   <pic:blipFill>
-                    <a:blip r:embed="rId34">
+                    <a:blip r:embed="rId36">
                       <a:extLst>
                         <a:ext uri="{28A0092B-C50C-407E-A947-70E740481C1C}">
                           <a14:useLocalDpi xmlns:a14="http://schemas.microsoft.com/office/drawing/2010/main" val="0"/>
@@ -19690,7 +20010,7 @@
       <w:pPr>
         <w:pStyle w:val="Caption"/>
       </w:pPr>
-      <w:bookmarkStart w:id="50" w:name="_Ref175617152"/>
+      <w:bookmarkStart w:id="53" w:name="_Ref175617152"/>
       <w:r>
         <w:t xml:space="preserve">Kuva </w:t>
       </w:r>
@@ -19707,12 +20027,12 @@
         <w:rPr>
           <w:noProof/>
         </w:rPr>
-        <w:t>26</w:t>
-      </w:r>
-      <w:r>
-        <w:fldChar w:fldCharType="end"/>
-      </w:r>
-      <w:bookmarkEnd w:id="50"/>
+        <w:t>28</w:t>
+      </w:r>
+      <w:r>
+        <w:fldChar w:fldCharType="end"/>
+      </w:r>
+      <w:bookmarkEnd w:id="53"/>
       <w:r>
         <w:t>.</w:t>
       </w:r>
@@ -19739,11 +20059,11 @@
         <w:pStyle w:val="BodyText1"/>
       </w:pPr>
       <w:r>
-        <w:t xml:space="preserve">Hierarkian alimpana tasona on yksittäinen resurssi, joka tarkoittaa jotakin Azuren tarjoamaa palvelua. Sen yläpuolella on resurssiryhmä, jonka avulla resursseja voidaan </w:t>
+        <w:t xml:space="preserve">Hierarkian alimpana tasona on yksittäinen resurssi, joka tarkoittaa jotakin Azuren tarjoamaa palvelua. Sen yläpuolella on resurssiryhmä, jonka avulla resursseja voidaan ryhmitellä. Jokainen resurssi kuuluu yhteen resurssiryhmään, ja ryhmässä voi olla useita resursseja. Resurssiryhmän yläpuolella on tilaus, johon voi kuulua useita </w:t>
       </w:r>
       <w:r>
         <w:lastRenderedPageBreak/>
-        <w:t>ryhmitellä. Jokainen resurssi kuuluu yhteen resurssiryhmään, ja ryhmässä voi olla useita resursseja. Resurssiryhmän yläpuolella on tilaus, johon voi kuulua useita resurssiryhmiä. Kun käyttäjätili luodaan Azureen, siihen sisältyy yksi tilaus. Tilaus tarjoaa laskutuksen sekä statistiikkaa käytetyistä resursseista ja niiden kustannuksista. Käyttäjätiliin voidaan lisätä lisää tilauksia, joista jokaiselle muodostetaan oma lasku. Useita tilauksia voidaan hallita yhdessä hallintaryhmän avulla.</w:t>
+        <w:t>resurssiryhmiä. Kun käyttäjätili luodaan Azureen, siihen sisältyy yksi tilaus. Tilaus tarjoaa laskutuksen sekä statistiikkaa käytetyistä resursseista ja niiden kustannuksista. Käyttäjätiliin voidaan lisätä lisää tilauksia, joista jokaiselle muodostetaan oma lasku. Useita tilauksia voidaan hallita yhdessä hallintaryhmän avulla.</w:t>
       </w:r>
       <w:r>
         <w:fldChar w:fldCharType="begin"/>
@@ -20024,11 +20344,11 @@
         <w:pStyle w:val="BodyText1"/>
       </w:pPr>
       <w:r>
-        <w:t xml:space="preserve">Azure tarjoaa mahdollisuuden hallita yksittäisen tallennusratkaisun pääsyä 512-bittisten käyttöavaimien avulla. Käyttöavaimia on kaksi, jotka mahdollistavat sekä kirjoitus- että lukuoperaatiot, ja kaksi avainta, jotka mahdollistavat pelkät lukuoperaatiot. Käyttöavaimet ovat käytössä seuraavissa tallennusratkaisuissa: Cosmos DB, File Share ja Blob Storage. Käyttöavaimen avulla tallennusratkaisua voidaan käyttää sen julkisen päätepisteen tai ohjelmistokielien SDK-työkalujen avulla. Molemmat lukuoikeuden antavat avaimet tarjoavat samanlaiset käyttöoikeudet tallennusratkaisuun, ja samalla tavalla kirjoitus- ja lukuoikeuden antavat avaimet tarjoavat yhtäläiset oikeudet. Kahden avaimen olemassaolo mahdollistaa avainten </w:t>
+        <w:t xml:space="preserve">Azure tarjoaa mahdollisuuden hallita yksittäisen tallennusratkaisun pääsyä 512-bittisten käyttöavaimien avulla. Käyttöavaimia on kaksi, jotka mahdollistavat sekä kirjoitus- että lukuoperaatiot, ja kaksi avainta, jotka mahdollistavat pelkät lukuoperaatiot. Käyttöavaimet ovat käytössä seuraavissa tallennusratkaisuissa: Cosmos DB, File Share ja Blob Storage. Käyttöavaimen avulla tallennusratkaisua voidaan käyttää sen julkisen päätepisteen tai ohjelmistokielien SDK-työkalujen avulla. Molemmat lukuoikeuden antavat avaimet tarjoavat samanlaiset käyttöoikeudet tallennusratkaisuun, ja samalla tavalla kirjoitus- ja lukuoikeuden antavat avaimet tarjoavat yhtäläiset oikeudet. Kahden avaimen olemassaolo mahdollistaa avainten kierrättämisen. Tämä tarkoittaa, että toinen avain voidaan päivittää uuteen avaimeen ilman palvelun käyttökatkosta, koska sovellus voi edelleen käyttää toista, vanhempaa </w:t>
       </w:r>
       <w:r>
         <w:lastRenderedPageBreak/>
-        <w:t>kierrättämisen. Tämä tarkoittaa, että toinen avain voidaan päivittää uuteen avaimeen ilman palvelun käyttökatkosta, koska sovellus voi edelleen käyttää toista, vanhempaa avainta. Kierrättämisellä pyritään parantamaan tietoturvaa, ja Microsoft suosittelee avainten säännöllistä kierrättämistä.</w:t>
+        <w:t>avainta. Kierrättämisellä pyritään parantamaan tietoturvaa, ja Microsoft suosittelee avainten säännöllistä kierrättämistä.</w:t>
       </w:r>
       <w:r>
         <w:t xml:space="preserve"> </w:t>
@@ -20228,8 +20548,11 @@
         <w:pStyle w:val="BodyText1"/>
       </w:pPr>
       <w:r>
+        <w:t xml:space="preserve">ChaosDB-haavoittuvuus mahdollisti hyökkääjien nostaa käyttöoikeuksiaan, mikä avasi pääsyn Cosmos-tietokannan sisäisiin salaisuuksiin ja varmenteisiin. Näiden salaisuuksien avulla hyökkääjät pystyivät pääsemään muiden Cosmos-tietokantojen </w:t>
+      </w:r>
+      <w:r>
         <w:lastRenderedPageBreak/>
-        <w:t>ChaosDB-haavoittuvuus mahdollisti hyökkääjien nostaa käyttöoikeuksiaan, mikä avasi pääsyn Cosmos-tietokannan sisäisiin salaisuuksiin ja varmenteisiin. Näiden salaisuuksien avulla hyökkääjät pystyivät pääsemään muiden Cosmos-tietokantojen käyttöavaimiin. Haavoittuvuus koski kaikkia Cosmos-tietokantoja, joissa Jupyter Notebook -ominaisuus oli kytketty päälle. Ominaisuus oli oletuksena päällä uusissa Cosmos-tietokannoissa, ja käyttäjän täytyi erikseen poistaa se käytöstä tietokantaa luodessa. Wiz-tutkimustiimi ilmoitti haavoittuvuudesta Microsoftille, joka korjasi ChaosDB-haavoittuvuuden kahden päivän kuluessa. Microsoft ilmoitti, ettei ole viitteitä siitä, että mikään muu taho kuin Wiz-tutkimustiimi olisi hyödyntänyt haavoittuvuutta ja päässyt muiden käyttäjien Cosmos-tietokantoihin. Microsoft kuitenkin suositteli kaikkia asiakkaitaan kierrättämään Cosmos-tietokannan käyttöavaimet.</w:t>
+        <w:t>käyttöavaimiin. Haavoittuvuus koski kaikkia Cosmos-tietokantoja, joissa Jupyter Notebook -ominaisuus oli kytketty päälle. Ominaisuus oli oletuksena päällä uusissa Cosmos-tietokannoissa, ja käyttäjän täytyi erikseen poistaa se käytöstä tietokantaa luodessa. Wiz-tutkimustiimi ilmoitti haavoittuvuudesta Microsoftille, joka korjasi ChaosDB-haavoittuvuuden kahden päivän kuluessa. Microsoft ilmoitti, ettei ole viitteitä siitä, että mikään muu taho kuin Wiz-tutkimustiimi olisi hyödyntänyt haavoittuvuutta ja päässyt muiden käyttäjien Cosmos-tietokantoihin. Microsoft kuitenkin suositteli kaikkia asiakkaitaan kierrättämään Cosmos-tietokannan käyttöavaimet.</w:t>
       </w:r>
       <w:r>
         <w:t xml:space="preserve"> </w:t>
@@ -20327,11 +20650,11 @@
       <w:pPr>
         <w:pStyle w:val="Heading3"/>
       </w:pPr>
-      <w:bookmarkStart w:id="51" w:name="_Toc176661288"/>
+      <w:bookmarkStart w:id="54" w:name="_Toc176661288"/>
       <w:r>
         <w:t>Pilvialustojen turvallisuustutkimukset</w:t>
       </w:r>
-      <w:bookmarkEnd w:id="51"/>
+      <w:bookmarkEnd w:id="54"/>
     </w:p>
     <w:p>
       <w:pPr>
@@ -20343,11 +20666,11 @@
         <w:pStyle w:val="BodyText1"/>
       </w:pPr>
       <w:r>
-        <w:t>Vaikka pilvialustojen palveluiden tietoturvaongelmat ovat erittäin harvinaisia, pilvialustoille kehitettyjen sovellusten tietoturvaongelmat ovat yleisiä. Snyk-</w:t>
+        <w:t xml:space="preserve">Vaikka pilvialustojen palveluiden tietoturvaongelmat ovat erittäin harvinaisia, pilvialustoille kehitettyjen sovellusten tietoturvaongelmat ovat yleisiä. Snyk-tietoturvayhtiön vuonna 2022 tekemässä The State of Cloud Security Report 2022 -tutkimuksessa tutkittiin pilvialustoille kehitettyjen sovellusten tietoturvahaasteita. Tutkimukseen osallistui tietoturva-asiantuntijoita ja pilvikehittäjiä. Kuva 23 esittää </w:t>
       </w:r>
       <w:r>
         <w:lastRenderedPageBreak/>
-        <w:t>tietoturvayhtiön vuonna 2022 tekemässä The State of Cloud Security Report 2022 -tutkimuksessa tutkittiin pilvialustoille kehitettyjen sovellusten tietoturvahaasteita. Tutkimukseen osallistui tietoturva-asiantuntijoita ja pilvikehittäjiä. Kuva 23 esittää tutkimukseen osallistuneiden raportoidut vakavat tietoturvaongelmat pilvialustoille kehitetyissä sovelluksissa. Yleisin ongelma oli järjestelmän seisokki, joka oli johtunut virheellisestä konfiguroinnista. Tietomurrot ja tietovuodot olivat myös erittäin yleisiä: vastaajista noin 26 % oli kokenut tietovuodon ja 33 % tietomurron.</w:t>
+        <w:t>tutkimukseen osallistuneiden raportoidut vakavat tietoturvaongelmat pilvialustoille kehitetyissä sovelluksissa. Yleisin ongelma oli järjestelmän seisokki, joka oli johtunut virheellisestä konfiguroinnista. Tietomurrot ja tietovuodot olivat myös erittäin yleisiä: vastaajista noin 26 % oli kokenut tietovuodon ja 33 % tietomurron.</w:t>
       </w:r>
       <w:r>
         <w:fldChar w:fldCharType="begin"/>
@@ -20397,7 +20720,7 @@
                     </pic:cNvPicPr>
                   </pic:nvPicPr>
                   <pic:blipFill>
-                    <a:blip r:embed="rId35">
+                    <a:blip r:embed="rId37">
                       <a:extLst>
                         <a:ext uri="{28A0092B-C50C-407E-A947-70E740481C1C}">
                           <a14:useLocalDpi xmlns:a14="http://schemas.microsoft.com/office/drawing/2010/main" val="0"/>
@@ -20437,8 +20760,8 @@
           <w:bCs w:val="0"/>
         </w:rPr>
       </w:pPr>
-      <w:bookmarkStart w:id="52" w:name="_Ref176126780"/>
-      <w:bookmarkStart w:id="53" w:name="_Ref176126772"/>
+      <w:bookmarkStart w:id="55" w:name="_Ref176126780"/>
+      <w:bookmarkStart w:id="56" w:name="_Ref176126772"/>
       <w:r>
         <w:t xml:space="preserve">Kuva </w:t>
       </w:r>
@@ -20455,12 +20778,12 @@
         <w:rPr>
           <w:noProof/>
         </w:rPr>
-        <w:t>27</w:t>
-      </w:r>
-      <w:r>
-        <w:fldChar w:fldCharType="end"/>
-      </w:r>
-      <w:bookmarkEnd w:id="52"/>
+        <w:t>29</w:t>
+      </w:r>
+      <w:r>
+        <w:fldChar w:fldCharType="end"/>
+      </w:r>
+      <w:bookmarkEnd w:id="55"/>
       <w:r>
         <w:t>.</w:t>
       </w:r>
@@ -20481,7 +20804,7 @@
         </w:rPr>
         <w:t>utkimukseen vastanneiden kokemat pilviturvallisuus</w:t>
       </w:r>
-      <w:bookmarkEnd w:id="53"/>
+      <w:bookmarkEnd w:id="56"/>
       <w:r>
         <w:rPr>
           <w:b w:val="0"/>
@@ -20557,7 +20880,6 @@
         </w:numPr>
       </w:pPr>
       <w:r>
-        <w:lastRenderedPageBreak/>
         <w:t xml:space="preserve">Pääsynhallinnan virheelliset asetukset, sisältäen käyttäjäryhmät ja Object </w:t>
       </w:r>
       <w:r>
@@ -20576,6 +20898,7 @@
         </w:numPr>
       </w:pPr>
       <w:r>
+        <w:lastRenderedPageBreak/>
         <w:t>Turvattomat yhteydet ja tietovarastot, kuten virtuaalikoneiden yhteydet, tiedonsiirto ja tietovarastot.</w:t>
       </w:r>
     </w:p>
@@ -20626,7 +20949,7 @@
                     </pic:cNvPicPr>
                   </pic:nvPicPr>
                   <pic:blipFill>
-                    <a:blip r:embed="rId36">
+                    <a:blip r:embed="rId38">
                       <a:extLst>
                         <a:ext uri="{28A0092B-C50C-407E-A947-70E740481C1C}">
                           <a14:useLocalDpi xmlns:a14="http://schemas.microsoft.com/office/drawing/2010/main" val="0"/>
@@ -20666,7 +20989,7 @@
           <w:bCs w:val="0"/>
         </w:rPr>
       </w:pPr>
-      <w:bookmarkStart w:id="54" w:name="_Ref176129972"/>
+      <w:bookmarkStart w:id="57" w:name="_Ref176129972"/>
       <w:r>
         <w:t xml:space="preserve">Kuva </w:t>
       </w:r>
@@ -20683,12 +21006,12 @@
         <w:rPr>
           <w:noProof/>
         </w:rPr>
-        <w:t>28</w:t>
-      </w:r>
-      <w:r>
-        <w:fldChar w:fldCharType="end"/>
-      </w:r>
-      <w:bookmarkEnd w:id="54"/>
+        <w:t>30</w:t>
+      </w:r>
+      <w:r>
+        <w:fldChar w:fldCharType="end"/>
+      </w:r>
+      <w:bookmarkEnd w:id="57"/>
       <w:r>
         <w:t>.</w:t>
       </w:r>
@@ -20768,7 +21091,7 @@
                     </pic:cNvPicPr>
                   </pic:nvPicPr>
                   <pic:blipFill>
-                    <a:blip r:embed="rId37">
+                    <a:blip r:embed="rId39">
                       <a:extLst>
                         <a:ext uri="{28A0092B-C50C-407E-A947-70E740481C1C}">
                           <a14:useLocalDpi xmlns:a14="http://schemas.microsoft.com/office/drawing/2010/main" val="0"/>
@@ -20808,7 +21131,7 @@
           <w:bCs w:val="0"/>
         </w:rPr>
       </w:pPr>
-      <w:bookmarkStart w:id="55" w:name="_Ref176134874"/>
+      <w:bookmarkStart w:id="58" w:name="_Ref176134874"/>
       <w:r>
         <w:t xml:space="preserve">Kuva </w:t>
       </w:r>
@@ -20825,12 +21148,12 @@
         <w:rPr>
           <w:noProof/>
         </w:rPr>
-        <w:t>29</w:t>
-      </w:r>
-      <w:r>
-        <w:fldChar w:fldCharType="end"/>
-      </w:r>
-      <w:bookmarkEnd w:id="55"/>
+        <w:t>31</w:t>
+      </w:r>
+      <w:r>
+        <w:fldChar w:fldCharType="end"/>
+      </w:r>
+      <w:bookmarkEnd w:id="58"/>
       <w:r>
         <w:t>.</w:t>
       </w:r>
@@ -20966,7 +21289,7 @@
                     </pic:cNvPicPr>
                   </pic:nvPicPr>
                   <pic:blipFill>
-                    <a:blip r:embed="rId38">
+                    <a:blip r:embed="rId40">
                       <a:extLst>
                         <a:ext uri="{28A0092B-C50C-407E-A947-70E740481C1C}">
                           <a14:useLocalDpi xmlns:a14="http://schemas.microsoft.com/office/drawing/2010/main" val="0"/>
@@ -21006,7 +21329,7 @@
           <w:bCs w:val="0"/>
         </w:rPr>
       </w:pPr>
-      <w:bookmarkStart w:id="56" w:name="_Ref176141557"/>
+      <w:bookmarkStart w:id="59" w:name="_Ref176141557"/>
       <w:r>
         <w:t xml:space="preserve">Kuva </w:t>
       </w:r>
@@ -21023,12 +21346,12 @@
         <w:rPr>
           <w:noProof/>
         </w:rPr>
-        <w:t>30</w:t>
-      </w:r>
-      <w:r>
-        <w:fldChar w:fldCharType="end"/>
-      </w:r>
-      <w:bookmarkEnd w:id="56"/>
+        <w:t>32</w:t>
+      </w:r>
+      <w:r>
+        <w:fldChar w:fldCharType="end"/>
+      </w:r>
+      <w:bookmarkEnd w:id="59"/>
       <w:r>
         <w:t>.</w:t>
       </w:r>
@@ -21138,7 +21461,7 @@
                     </pic:cNvPicPr>
                   </pic:nvPicPr>
                   <pic:blipFill>
-                    <a:blip r:embed="rId39">
+                    <a:blip r:embed="rId41">
                       <a:extLst>
                         <a:ext uri="{28A0092B-C50C-407E-A947-70E740481C1C}">
                           <a14:useLocalDpi xmlns:a14="http://schemas.microsoft.com/office/drawing/2010/main" val="0"/>
@@ -21174,7 +21497,7 @@
       <w:pPr>
         <w:pStyle w:val="Caption"/>
       </w:pPr>
-      <w:bookmarkStart w:id="57" w:name="_Ref176147023"/>
+      <w:bookmarkStart w:id="60" w:name="_Ref176147023"/>
       <w:r>
         <w:t xml:space="preserve">Kuva </w:t>
       </w:r>
@@ -21191,12 +21514,12 @@
         <w:rPr>
           <w:noProof/>
         </w:rPr>
-        <w:t>31</w:t>
-      </w:r>
-      <w:r>
-        <w:fldChar w:fldCharType="end"/>
-      </w:r>
-      <w:bookmarkEnd w:id="57"/>
+        <w:t>33</w:t>
+      </w:r>
+      <w:r>
+        <w:fldChar w:fldCharType="end"/>
+      </w:r>
+      <w:bookmarkEnd w:id="60"/>
       <w:r>
         <w:t>.</w:t>
       </w:r>
@@ -21247,28 +21570,28 @@
       <w:pPr>
         <w:pStyle w:val="Heading1"/>
       </w:pPr>
-      <w:bookmarkStart w:id="58" w:name="_Toc176661289"/>
+      <w:bookmarkStart w:id="61" w:name="_Toc176661289"/>
       <w:r>
         <w:lastRenderedPageBreak/>
         <w:t>yhteenveto</w:t>
       </w:r>
-      <w:bookmarkEnd w:id="58"/>
-    </w:p>
-    <w:p>
-      <w:pPr>
-        <w:pStyle w:val="Heading1"/>
-        <w:numPr>
-          <w:ilvl w:val="0"/>
-          <w:numId w:val="0"/>
-        </w:numPr>
-      </w:pPr>
-      <w:r>
-        <w:rPr>
-          <w:highlight w:val="yellow"/>
-        </w:rPr>
-        <w:lastRenderedPageBreak/>
-        <w:br w:type="page"/>
-      </w:r>
+      <w:bookmarkEnd w:id="61"/>
+    </w:p>
+    <w:p>
+      <w:pPr>
+        <w:pStyle w:val="BodyText1"/>
+      </w:pPr>
+      <w:r>
+        <w:t>Tässä työssä tutkittiin tiedostojen siirtoa ja talletusta Azure-pilvialustalle. Tutkittavina aiheina oli kustannus-, tehokkuus- ja tietoturvavertailu.</w:t>
+      </w:r>
+      <w:r>
+        <w:t xml:space="preserve"> Tiedostojen siirtoa tutkittiin eri tiedonsiirtoprotokollien avulla ja tiedostojen talletusta vertailemalla Azuren tarjoamia talletusratkaisuja. Työtä varten kehitettiin testausympäristö Azureen, jossa tutkittavia asioita testattiin. Testausympäristöön pystytettiin tiedonsiirtoprotokollien vaatimat palvelimet ja ne yhdistettiin talletusratkaisuihin.</w:t>
+      </w:r>
+    </w:p>
+    <w:p>
+      <w:pPr>
+        <w:pStyle w:val="BodyText1"/>
+      </w:pPr>
     </w:p>
     <w:p>
       <w:pPr>
@@ -21279,8 +21602,8 @@
         </w:numPr>
         <w:ind w:left="567" w:hanging="567"/>
       </w:pPr>
-      <w:bookmarkStart w:id="59" w:name="_Toc535531177"/>
-      <w:bookmarkStart w:id="60" w:name="_Toc176661290"/>
+      <w:bookmarkStart w:id="62" w:name="_Toc535531177"/>
+      <w:bookmarkStart w:id="63" w:name="_Toc176661290"/>
       <w:r>
         <w:lastRenderedPageBreak/>
         <w:t>Läh</w:t>
@@ -21288,8 +21611,8 @@
       <w:r>
         <w:t>teet</w:t>
       </w:r>
-      <w:bookmarkEnd w:id="59"/>
-      <w:bookmarkEnd w:id="60"/>
+      <w:bookmarkEnd w:id="62"/>
+      <w:bookmarkEnd w:id="63"/>
     </w:p>
     <w:p>
       <w:pPr>
@@ -21298,7 +21621,7 @@
           <w:lang w:val="fi-FI"/>
         </w:rPr>
       </w:pPr>
-      <w:bookmarkStart w:id="61" w:name="_Ref176227490"/>
+      <w:bookmarkStart w:id="64" w:name="_Ref176227490"/>
       <w:r>
         <w:rPr>
           <w:lang w:val="fi-FI"/>
@@ -21323,9 +21646,9 @@
         </w:rPr>
         <w:t>3.9.2024</w:t>
       </w:r>
-      <w:bookmarkEnd w:id="61"/>
-    </w:p>
-    <w:bookmarkStart w:id="62" w:name="_Ref176230510"/>
+      <w:bookmarkEnd w:id="64"/>
+    </w:p>
+    <w:bookmarkStart w:id="65" w:name="_Ref176230510"/>
     <w:p>
       <w:pPr>
         <w:pStyle w:val="BibItem"/>
@@ -21387,9 +21710,9 @@
         </w:rPr>
         <w:t>, viitattu 3.9.2024</w:t>
       </w:r>
-      <w:bookmarkEnd w:id="62"/>
-    </w:p>
-    <w:bookmarkStart w:id="63" w:name="_Ref176230514"/>
+      <w:bookmarkEnd w:id="65"/>
+    </w:p>
+    <w:bookmarkStart w:id="66" w:name="_Ref176230514"/>
     <w:p>
       <w:pPr>
         <w:pStyle w:val="BibItem"/>
@@ -21451,9 +21774,9 @@
         </w:rPr>
         <w:t>, viitattu 3.9.2024</w:t>
       </w:r>
-      <w:bookmarkEnd w:id="63"/>
-    </w:p>
-    <w:bookmarkStart w:id="64" w:name="_Ref176231755"/>
+      <w:bookmarkEnd w:id="66"/>
+    </w:p>
+    <w:bookmarkStart w:id="67" w:name="_Ref176231755"/>
     <w:p>
       <w:pPr>
         <w:pStyle w:val="BibItem"/>
@@ -21515,9 +21838,9 @@
         </w:rPr>
         <w:t>, viitattu 3.9.2024</w:t>
       </w:r>
-      <w:bookmarkEnd w:id="64"/>
-    </w:p>
-    <w:bookmarkStart w:id="65" w:name="_Ref176234630"/>
+      <w:bookmarkEnd w:id="67"/>
+    </w:p>
+    <w:bookmarkStart w:id="68" w:name="_Ref176234630"/>
     <w:p>
       <w:pPr>
         <w:pStyle w:val="BibItem"/>
@@ -21579,9 +21902,9 @@
         </w:rPr>
         <w:t>, viitattu 3.9.2024</w:t>
       </w:r>
-      <w:bookmarkEnd w:id="65"/>
-    </w:p>
-    <w:bookmarkStart w:id="66" w:name="_Ref176306664"/>
+      <w:bookmarkEnd w:id="68"/>
+    </w:p>
+    <w:bookmarkStart w:id="69" w:name="_Ref176306664"/>
     <w:p>
       <w:pPr>
         <w:pStyle w:val="BibItem"/>
@@ -21643,9 +21966,9 @@
         </w:rPr>
         <w:t>, viitattu 4.9.2024</w:t>
       </w:r>
-      <w:bookmarkEnd w:id="66"/>
-    </w:p>
-    <w:bookmarkStart w:id="67" w:name="_Ref176307798"/>
+      <w:bookmarkEnd w:id="69"/>
+    </w:p>
+    <w:bookmarkStart w:id="70" w:name="_Ref176307798"/>
     <w:p>
       <w:pPr>
         <w:pStyle w:val="BibItem"/>
@@ -21707,9 +22030,9 @@
         </w:rPr>
         <w:t>, viitattu 4.9.2024</w:t>
       </w:r>
-      <w:bookmarkEnd w:id="67"/>
-    </w:p>
-    <w:bookmarkStart w:id="68" w:name="_Ref176373772"/>
+      <w:bookmarkEnd w:id="70"/>
+    </w:p>
+    <w:bookmarkStart w:id="71" w:name="_Ref176373772"/>
     <w:p>
       <w:pPr>
         <w:pStyle w:val="BibItem"/>
@@ -21771,9 +22094,9 @@
         </w:rPr>
         <w:t>, viitattu 4.9.2024</w:t>
       </w:r>
-      <w:bookmarkEnd w:id="68"/>
-    </w:p>
-    <w:bookmarkStart w:id="69" w:name="_Ref176375694"/>
+      <w:bookmarkEnd w:id="71"/>
+    </w:p>
+    <w:bookmarkStart w:id="72" w:name="_Ref176375694"/>
     <w:p>
       <w:pPr>
         <w:pStyle w:val="BibItem"/>
@@ -21835,9 +22158,9 @@
         </w:rPr>
         <w:t>, viitattu 4.9.2024</w:t>
       </w:r>
-      <w:bookmarkEnd w:id="69"/>
-    </w:p>
-    <w:bookmarkStart w:id="70" w:name="_Ref176375936"/>
+      <w:bookmarkEnd w:id="72"/>
+    </w:p>
+    <w:bookmarkStart w:id="73" w:name="_Ref176375936"/>
     <w:p>
       <w:pPr>
         <w:pStyle w:val="BibItem"/>
@@ -21887,9 +22210,9 @@
         </w:rPr>
         <w:t xml:space="preserve"> viitattu 4.9.2024</w:t>
       </w:r>
-      <w:bookmarkEnd w:id="70"/>
-    </w:p>
-    <w:bookmarkStart w:id="71" w:name="_Ref176375940"/>
+      <w:bookmarkEnd w:id="73"/>
+    </w:p>
+    <w:bookmarkStart w:id="74" w:name="_Ref176375940"/>
     <w:p>
       <w:pPr>
         <w:pStyle w:val="BibItem"/>
@@ -21951,9 +22274,9 @@
         </w:rPr>
         <w:t>, viitattu 4.9.2024</w:t>
       </w:r>
-      <w:bookmarkEnd w:id="71"/>
-    </w:p>
-    <w:bookmarkStart w:id="72" w:name="_Ref176376142"/>
+      <w:bookmarkEnd w:id="74"/>
+    </w:p>
+    <w:bookmarkStart w:id="75" w:name="_Ref176376142"/>
     <w:p>
       <w:pPr>
         <w:pStyle w:val="BibItem"/>
@@ -22015,9 +22338,9 @@
         </w:rPr>
         <w:t>, viitattu 4.9.2024</w:t>
       </w:r>
-      <w:bookmarkEnd w:id="72"/>
-    </w:p>
-    <w:bookmarkStart w:id="73" w:name="_Ref176376768"/>
+      <w:bookmarkEnd w:id="75"/>
+    </w:p>
+    <w:bookmarkStart w:id="76" w:name="_Ref176376768"/>
     <w:p>
       <w:pPr>
         <w:pStyle w:val="BibItem"/>
@@ -22079,9 +22402,9 @@
         </w:rPr>
         <w:t>, viitattu 4.9.2024</w:t>
       </w:r>
-      <w:bookmarkEnd w:id="73"/>
-    </w:p>
-    <w:bookmarkStart w:id="74" w:name="_Ref176376770"/>
+      <w:bookmarkEnd w:id="76"/>
+    </w:p>
+    <w:bookmarkStart w:id="77" w:name="_Ref176376770"/>
     <w:p>
       <w:pPr>
         <w:pStyle w:val="BibItem"/>
@@ -22143,9 +22466,9 @@
         </w:rPr>
         <w:t>, viitattu 4.9.2024</w:t>
       </w:r>
-      <w:bookmarkEnd w:id="74"/>
-    </w:p>
-    <w:bookmarkStart w:id="75" w:name="_Ref176379090"/>
+      <w:bookmarkEnd w:id="77"/>
+    </w:p>
+    <w:bookmarkStart w:id="78" w:name="_Ref176379090"/>
     <w:p>
       <w:pPr>
         <w:pStyle w:val="BibItem"/>
@@ -22207,9 +22530,9 @@
         </w:rPr>
         <w:t>, viitattu 4.9.2024</w:t>
       </w:r>
-      <w:bookmarkEnd w:id="75"/>
-    </w:p>
-    <w:bookmarkStart w:id="76" w:name="_Ref176379092"/>
+      <w:bookmarkEnd w:id="78"/>
+    </w:p>
+    <w:bookmarkStart w:id="79" w:name="_Ref176379092"/>
     <w:p>
       <w:pPr>
         <w:pStyle w:val="BibItem"/>
@@ -22271,9 +22594,9 @@
         </w:rPr>
         <w:t>, viitattu 4.9.2024</w:t>
       </w:r>
-      <w:bookmarkEnd w:id="76"/>
-    </w:p>
-    <w:bookmarkStart w:id="77" w:name="_Ref176379094"/>
+      <w:bookmarkEnd w:id="79"/>
+    </w:p>
+    <w:bookmarkStart w:id="80" w:name="_Ref176379094"/>
     <w:p>
       <w:pPr>
         <w:pStyle w:val="BibItem"/>
@@ -22335,9 +22658,9 @@
         </w:rPr>
         <w:t>, viitattu 4.9.2024</w:t>
       </w:r>
-      <w:bookmarkEnd w:id="77"/>
-    </w:p>
-    <w:bookmarkStart w:id="78" w:name="_Ref176403806"/>
+      <w:bookmarkEnd w:id="80"/>
+    </w:p>
+    <w:bookmarkStart w:id="81" w:name="_Ref176403806"/>
     <w:p>
       <w:pPr>
         <w:pStyle w:val="BibItem"/>
@@ -22399,9 +22722,9 @@
         </w:rPr>
         <w:t>, viitattu 5.9.2024</w:t>
       </w:r>
-      <w:bookmarkEnd w:id="78"/>
-    </w:p>
-    <w:bookmarkStart w:id="79" w:name="_Ref176403808"/>
+      <w:bookmarkEnd w:id="81"/>
+    </w:p>
+    <w:bookmarkStart w:id="82" w:name="_Ref176403808"/>
     <w:p>
       <w:pPr>
         <w:pStyle w:val="BibItem"/>
@@ -22463,9 +22786,9 @@
         </w:rPr>
         <w:t>, viitattu 5.9.2024</w:t>
       </w:r>
-      <w:bookmarkEnd w:id="79"/>
-    </w:p>
-    <w:bookmarkStart w:id="80" w:name="_Ref176403886"/>
+      <w:bookmarkEnd w:id="82"/>
+    </w:p>
+    <w:bookmarkStart w:id="83" w:name="_Ref176403886"/>
     <w:p>
       <w:pPr>
         <w:pStyle w:val="BibItem"/>
@@ -22527,9 +22850,9 @@
         </w:rPr>
         <w:t>, viitattu 5.9.2024</w:t>
       </w:r>
-      <w:bookmarkEnd w:id="80"/>
-    </w:p>
-    <w:bookmarkStart w:id="81" w:name="_Ref176403975"/>
+      <w:bookmarkEnd w:id="83"/>
+    </w:p>
+    <w:bookmarkStart w:id="84" w:name="_Ref176403975"/>
     <w:p>
       <w:pPr>
         <w:pStyle w:val="BibItem"/>
@@ -22591,9 +22914,9 @@
         </w:rPr>
         <w:t>, viitattu 5.9.2024</w:t>
       </w:r>
-      <w:bookmarkEnd w:id="81"/>
-    </w:p>
-    <w:bookmarkStart w:id="82" w:name="_Ref176404527"/>
+      <w:bookmarkEnd w:id="84"/>
+    </w:p>
+    <w:bookmarkStart w:id="85" w:name="_Ref176404527"/>
     <w:p>
       <w:pPr>
         <w:pStyle w:val="BibItem"/>
@@ -22655,9 +22978,9 @@
         </w:rPr>
         <w:t>, viitattu 5.9.2024</w:t>
       </w:r>
-      <w:bookmarkEnd w:id="82"/>
-    </w:p>
-    <w:bookmarkStart w:id="83" w:name="_Ref176404957"/>
+      <w:bookmarkEnd w:id="85"/>
+    </w:p>
+    <w:bookmarkStart w:id="86" w:name="_Ref176404957"/>
     <w:p>
       <w:pPr>
         <w:pStyle w:val="BibItem"/>
@@ -22669,6 +22992,7 @@
         <w:rPr>
           <w:lang w:val="fi-FI"/>
         </w:rPr>
+        <w:lastRenderedPageBreak/>
         <w:fldChar w:fldCharType="begin"/>
       </w:r>
       <w:r>
@@ -22719,9 +23043,9 @@
         </w:rPr>
         <w:t>, viitattu 5.9.2024</w:t>
       </w:r>
-      <w:bookmarkEnd w:id="83"/>
-    </w:p>
-    <w:bookmarkStart w:id="84" w:name="_Ref176405097"/>
+      <w:bookmarkEnd w:id="86"/>
+    </w:p>
+    <w:bookmarkStart w:id="87" w:name="_Ref176405097"/>
     <w:p>
       <w:pPr>
         <w:pStyle w:val="BibItem"/>
@@ -22733,7 +23057,6 @@
         <w:rPr>
           <w:lang w:val="fi-FI"/>
         </w:rPr>
-        <w:lastRenderedPageBreak/>
         <w:fldChar w:fldCharType="begin"/>
       </w:r>
       <w:r>
@@ -22784,9 +23107,9 @@
         </w:rPr>
         <w:t>, viitattu 5.9.2024</w:t>
       </w:r>
-      <w:bookmarkEnd w:id="84"/>
-    </w:p>
-    <w:bookmarkStart w:id="85" w:name="_Ref176406209"/>
+      <w:bookmarkEnd w:id="87"/>
+    </w:p>
+    <w:bookmarkStart w:id="88" w:name="_Ref176406209"/>
     <w:p>
       <w:pPr>
         <w:pStyle w:val="BibItem"/>
@@ -22848,9 +23171,9 @@
         </w:rPr>
         <w:t>, viitattu 5.9.2024</w:t>
       </w:r>
-      <w:bookmarkEnd w:id="85"/>
-    </w:p>
-    <w:bookmarkStart w:id="86" w:name="_Ref176406218"/>
+      <w:bookmarkEnd w:id="88"/>
+    </w:p>
+    <w:bookmarkStart w:id="89" w:name="_Ref176406218"/>
     <w:p>
       <w:pPr>
         <w:pStyle w:val="BibItem"/>
@@ -22912,9 +23235,9 @@
         </w:rPr>
         <w:t>, viitattu 5.9.2024</w:t>
       </w:r>
-      <w:bookmarkEnd w:id="86"/>
-    </w:p>
-    <w:bookmarkStart w:id="87" w:name="_Ref176406219"/>
+      <w:bookmarkEnd w:id="89"/>
+    </w:p>
+    <w:bookmarkStart w:id="90" w:name="_Ref176406219"/>
     <w:p>
       <w:pPr>
         <w:pStyle w:val="BibItem"/>
@@ -22976,9 +23299,9 @@
         </w:rPr>
         <w:t>, viitattu 5.9.2024</w:t>
       </w:r>
-      <w:bookmarkEnd w:id="87"/>
-    </w:p>
-    <w:bookmarkStart w:id="88" w:name="_Ref176493858"/>
+      <w:bookmarkEnd w:id="90"/>
+    </w:p>
+    <w:bookmarkStart w:id="91" w:name="_Ref176493858"/>
     <w:p>
       <w:pPr>
         <w:pStyle w:val="BibItem"/>
@@ -23040,9 +23363,9 @@
         </w:rPr>
         <w:t>, viitattu 6.9.2024</w:t>
       </w:r>
-      <w:bookmarkEnd w:id="88"/>
-    </w:p>
-    <w:bookmarkStart w:id="89" w:name="_Ref176493904"/>
+      <w:bookmarkEnd w:id="91"/>
+    </w:p>
+    <w:bookmarkStart w:id="92" w:name="_Ref176493904"/>
     <w:p>
       <w:pPr>
         <w:pStyle w:val="BibItem"/>
@@ -23104,9 +23427,9 @@
         </w:rPr>
         <w:t>, viitattu 6.9.2024</w:t>
       </w:r>
-      <w:bookmarkEnd w:id="89"/>
-    </w:p>
-    <w:bookmarkStart w:id="90" w:name="_Ref176493947"/>
+      <w:bookmarkEnd w:id="92"/>
+    </w:p>
+    <w:bookmarkStart w:id="93" w:name="_Ref176493947"/>
     <w:p>
       <w:pPr>
         <w:pStyle w:val="BibItem"/>
@@ -23168,9 +23491,9 @@
         </w:rPr>
         <w:t>, viitattu 6.9.2024</w:t>
       </w:r>
-      <w:bookmarkEnd w:id="90"/>
-    </w:p>
-    <w:bookmarkStart w:id="91" w:name="_Ref176526788"/>
+      <w:bookmarkEnd w:id="93"/>
+    </w:p>
+    <w:bookmarkStart w:id="94" w:name="_Ref176526788"/>
     <w:p>
       <w:pPr>
         <w:pStyle w:val="BibItem"/>
@@ -23232,9 +23555,9 @@
         </w:rPr>
         <w:t>, viitattu 6.9.2024</w:t>
       </w:r>
-      <w:bookmarkEnd w:id="91"/>
-    </w:p>
-    <w:bookmarkStart w:id="92" w:name="_Ref176526800"/>
+      <w:bookmarkEnd w:id="94"/>
+    </w:p>
+    <w:bookmarkStart w:id="95" w:name="_Ref176526800"/>
     <w:p>
       <w:pPr>
         <w:pStyle w:val="BibItem"/>
@@ -23296,9 +23619,9 @@
         </w:rPr>
         <w:t>, viitattu 6.9.2024</w:t>
       </w:r>
-      <w:bookmarkEnd w:id="92"/>
-    </w:p>
-    <w:bookmarkStart w:id="93" w:name="_Ref176532779"/>
+      <w:bookmarkEnd w:id="95"/>
+    </w:p>
+    <w:bookmarkStart w:id="96" w:name="_Ref176532779"/>
     <w:p>
       <w:pPr>
         <w:pStyle w:val="BibItem"/>
@@ -23360,9 +23683,9 @@
         </w:rPr>
         <w:t>, viitattu 6.9.2024</w:t>
       </w:r>
-      <w:bookmarkEnd w:id="93"/>
-    </w:p>
-    <w:bookmarkStart w:id="94" w:name="_Ref176532787"/>
+      <w:bookmarkEnd w:id="96"/>
+    </w:p>
+    <w:bookmarkStart w:id="97" w:name="_Ref176532787"/>
     <w:p>
       <w:pPr>
         <w:pStyle w:val="BibItem"/>
@@ -23424,9 +23747,9 @@
         </w:rPr>
         <w:t>, viitattu 6.9.2024</w:t>
       </w:r>
-      <w:bookmarkEnd w:id="94"/>
-    </w:p>
-    <w:bookmarkStart w:id="95" w:name="_Ref176532979"/>
+      <w:bookmarkEnd w:id="97"/>
+    </w:p>
+    <w:bookmarkStart w:id="98" w:name="_Ref176532979"/>
     <w:p>
       <w:pPr>
         <w:pStyle w:val="BibItem"/>
@@ -23488,9 +23811,9 @@
         </w:rPr>
         <w:t>, viitattu 6.9.2024</w:t>
       </w:r>
-      <w:bookmarkEnd w:id="95"/>
-    </w:p>
-    <w:bookmarkStart w:id="96" w:name="_Ref176563499"/>
+      <w:bookmarkEnd w:id="98"/>
+    </w:p>
+    <w:bookmarkStart w:id="99" w:name="_Ref176563499"/>
     <w:p>
       <w:pPr>
         <w:pStyle w:val="BibItem"/>
@@ -23547,9 +23870,9 @@
         </w:rPr>
         <w:t>, viitattu 7.9.2024</w:t>
       </w:r>
-      <w:bookmarkEnd w:id="96"/>
-    </w:p>
-    <w:bookmarkStart w:id="97" w:name="_Ref176563878"/>
+      <w:bookmarkEnd w:id="99"/>
+    </w:p>
+    <w:bookmarkStart w:id="100" w:name="_Ref176563878"/>
     <w:p>
       <w:pPr>
         <w:pStyle w:val="BibItem"/>
@@ -23606,9 +23929,9 @@
         </w:rPr>
         <w:t>, viitattu 7.9.2024</w:t>
       </w:r>
-      <w:bookmarkEnd w:id="97"/>
-    </w:p>
-    <w:bookmarkStart w:id="98" w:name="_Ref176563988"/>
+      <w:bookmarkEnd w:id="100"/>
+    </w:p>
+    <w:bookmarkStart w:id="101" w:name="_Ref176563988"/>
     <w:p>
       <w:pPr>
         <w:pStyle w:val="BibItem"/>
@@ -23665,9 +23988,9 @@
         </w:rPr>
         <w:t>, viitattu 7.9.2024</w:t>
       </w:r>
-      <w:bookmarkEnd w:id="98"/>
-    </w:p>
-    <w:bookmarkStart w:id="99" w:name="_Ref176564659"/>
+      <w:bookmarkEnd w:id="101"/>
+    </w:p>
+    <w:bookmarkStart w:id="102" w:name="_Ref176564659"/>
     <w:p>
       <w:pPr>
         <w:pStyle w:val="BibItem"/>
@@ -23724,9 +24047,9 @@
         </w:rPr>
         <w:t>, viitattu 7.9.2024</w:t>
       </w:r>
-      <w:bookmarkEnd w:id="99"/>
-    </w:p>
-    <w:bookmarkStart w:id="100" w:name="_Ref176564678"/>
+      <w:bookmarkEnd w:id="102"/>
+    </w:p>
+    <w:bookmarkStart w:id="103" w:name="_Ref176564678"/>
     <w:p>
       <w:pPr>
         <w:pStyle w:val="BibItem"/>
@@ -23783,9 +24106,9 @@
         </w:rPr>
         <w:t>, viitattu 7.9.2024</w:t>
       </w:r>
-      <w:bookmarkEnd w:id="100"/>
-    </w:p>
-    <w:bookmarkStart w:id="101" w:name="_Ref176565080"/>
+      <w:bookmarkEnd w:id="103"/>
+    </w:p>
+    <w:bookmarkStart w:id="104" w:name="_Ref176565080"/>
     <w:p>
       <w:pPr>
         <w:pStyle w:val="BibItem"/>
@@ -23842,9 +24165,9 @@
         </w:rPr>
         <w:t>, viitattu 7.9.2024</w:t>
       </w:r>
-      <w:bookmarkEnd w:id="101"/>
-    </w:p>
-    <w:bookmarkStart w:id="102" w:name="_Ref176565152"/>
+      <w:bookmarkEnd w:id="104"/>
+    </w:p>
+    <w:bookmarkStart w:id="105" w:name="_Ref176565152"/>
     <w:p>
       <w:pPr>
         <w:pStyle w:val="BibItem"/>
@@ -23908,9 +24231,9 @@
         </w:rPr>
         <w:t xml:space="preserve"> viitattu 7.9.2024</w:t>
       </w:r>
-      <w:bookmarkEnd w:id="102"/>
-    </w:p>
-    <w:bookmarkStart w:id="103" w:name="_Ref176565153"/>
+      <w:bookmarkEnd w:id="105"/>
+    </w:p>
+    <w:bookmarkStart w:id="106" w:name="_Ref176565153"/>
     <w:p>
       <w:pPr>
         <w:pStyle w:val="BibItem"/>
@@ -23967,9 +24290,9 @@
         </w:rPr>
         <w:t>, viitattu 7.9.2024</w:t>
       </w:r>
-      <w:bookmarkEnd w:id="103"/>
-    </w:p>
-    <w:bookmarkStart w:id="104" w:name="_Ref176565491"/>
+      <w:bookmarkEnd w:id="106"/>
+    </w:p>
+    <w:bookmarkStart w:id="107" w:name="_Ref176565491"/>
     <w:p>
       <w:pPr>
         <w:pStyle w:val="BibItem"/>
@@ -24040,9 +24363,9 @@
         </w:rPr>
         <w:t>, viitattu 7.9.2024</w:t>
       </w:r>
-      <w:bookmarkEnd w:id="104"/>
-    </w:p>
-    <w:bookmarkStart w:id="105" w:name="_Ref176565492"/>
+      <w:bookmarkEnd w:id="107"/>
+    </w:p>
+    <w:bookmarkStart w:id="108" w:name="_Ref176565492"/>
     <w:p>
       <w:pPr>
         <w:pStyle w:val="BibItem"/>
@@ -24101,9 +24424,9 @@
         </w:rPr>
         <w:t>, viitattu 7.9.2024</w:t>
       </w:r>
-      <w:bookmarkEnd w:id="105"/>
-    </w:p>
-    <w:bookmarkStart w:id="106" w:name="_Ref176565494"/>
+      <w:bookmarkEnd w:id="108"/>
+    </w:p>
+    <w:bookmarkStart w:id="109" w:name="_Ref176565494"/>
     <w:p>
       <w:pPr>
         <w:pStyle w:val="BibItem"/>
@@ -24169,9 +24492,9 @@
         </w:rPr>
         <w:t>, viitattu 7.9.2024</w:t>
       </w:r>
-      <w:bookmarkEnd w:id="106"/>
-    </w:p>
-    <w:bookmarkStart w:id="107" w:name="_Ref176566099"/>
+      <w:bookmarkEnd w:id="109"/>
+    </w:p>
+    <w:bookmarkStart w:id="110" w:name="_Ref176566099"/>
     <w:p>
       <w:pPr>
         <w:pStyle w:val="BibItem"/>
@@ -24185,6 +24508,7 @@
           <w:rFonts w:eastAsiaTheme="minorEastAsia"/>
           <w:lang w:val="fi-FI"/>
         </w:rPr>
+        <w:lastRenderedPageBreak/>
         <w:fldChar w:fldCharType="begin"/>
       </w:r>
       <w:r>
@@ -24237,9 +24561,9 @@
         </w:rPr>
         <w:t>, viitattu 7.9.2024</w:t>
       </w:r>
-      <w:bookmarkEnd w:id="107"/>
-    </w:p>
-    <w:bookmarkStart w:id="108" w:name="_Ref176566100"/>
+      <w:bookmarkEnd w:id="110"/>
+    </w:p>
+    <w:bookmarkStart w:id="111" w:name="_Ref176566100"/>
     <w:p>
       <w:pPr>
         <w:pStyle w:val="BibItem"/>
@@ -24253,7 +24577,6 @@
           <w:rFonts w:eastAsiaTheme="minorEastAsia"/>
           <w:lang w:val="fi-FI"/>
         </w:rPr>
-        <w:lastRenderedPageBreak/>
         <w:fldChar w:fldCharType="begin"/>
       </w:r>
       <w:r>
@@ -24306,9 +24629,9 @@
         </w:rPr>
         <w:t>, viitattu 7.9.2024</w:t>
       </w:r>
-      <w:bookmarkEnd w:id="108"/>
-    </w:p>
-    <w:bookmarkStart w:id="109" w:name="_Ref176566101"/>
+      <w:bookmarkEnd w:id="111"/>
+    </w:p>
+    <w:bookmarkStart w:id="112" w:name="_Ref176566101"/>
     <w:p>
       <w:pPr>
         <w:pStyle w:val="BibItem"/>
@@ -24374,9 +24697,9 @@
         </w:rPr>
         <w:t>, viitattu 7.9.2024</w:t>
       </w:r>
-      <w:bookmarkEnd w:id="109"/>
-    </w:p>
-    <w:bookmarkStart w:id="110" w:name="_Ref176566188"/>
+      <w:bookmarkEnd w:id="112"/>
+    </w:p>
+    <w:bookmarkStart w:id="113" w:name="_Ref176566188"/>
     <w:p>
       <w:pPr>
         <w:pStyle w:val="BibItem"/>
@@ -24442,9 +24765,9 @@
         </w:rPr>
         <w:t>, viitattu 7.9.2024</w:t>
       </w:r>
-      <w:bookmarkEnd w:id="110"/>
-    </w:p>
-    <w:bookmarkStart w:id="111" w:name="_Ref176566391"/>
+      <w:bookmarkEnd w:id="113"/>
+    </w:p>
+    <w:bookmarkStart w:id="114" w:name="_Ref176566391"/>
     <w:p>
       <w:pPr>
         <w:pStyle w:val="BibItem"/>
@@ -24503,9 +24826,9 @@
         </w:rPr>
         <w:t>, viitattu 7.9.2024</w:t>
       </w:r>
-      <w:bookmarkEnd w:id="111"/>
-    </w:p>
-    <w:bookmarkStart w:id="112" w:name="_Ref176572638"/>
+      <w:bookmarkEnd w:id="114"/>
+    </w:p>
+    <w:bookmarkStart w:id="115" w:name="_Ref176572638"/>
     <w:p>
       <w:pPr>
         <w:pStyle w:val="BibItem"/>
@@ -24562,9 +24885,9 @@
         </w:rPr>
         <w:t>, viitattu 7.9.2024</w:t>
       </w:r>
-      <w:bookmarkEnd w:id="112"/>
-    </w:p>
-    <w:bookmarkStart w:id="113" w:name="_Ref176572640"/>
+      <w:bookmarkEnd w:id="115"/>
+    </w:p>
+    <w:bookmarkStart w:id="116" w:name="_Ref176572640"/>
     <w:p>
       <w:pPr>
         <w:pStyle w:val="BibItem"/>
@@ -24611,9 +24934,9 @@
         </w:rPr>
         <w:t xml:space="preserve"> viitattu 7.9.2024</w:t>
       </w:r>
-      <w:bookmarkEnd w:id="113"/>
-    </w:p>
-    <w:bookmarkStart w:id="114" w:name="_Ref176573213"/>
+      <w:bookmarkEnd w:id="116"/>
+    </w:p>
+    <w:bookmarkStart w:id="117" w:name="_Ref176573213"/>
     <w:p>
       <w:pPr>
         <w:pStyle w:val="BibItem"/>
@@ -24684,9 +25007,9 @@
         </w:rPr>
         <w:t>, viitattu 7.9.2024</w:t>
       </w:r>
-      <w:bookmarkEnd w:id="114"/>
-    </w:p>
-    <w:bookmarkStart w:id="115" w:name="_Ref176573214"/>
+      <w:bookmarkEnd w:id="117"/>
+    </w:p>
+    <w:bookmarkStart w:id="118" w:name="_Ref176573214"/>
     <w:p>
       <w:pPr>
         <w:pStyle w:val="BibItem"/>
@@ -24757,9 +25080,9 @@
         </w:rPr>
         <w:t>, viitattu 7.9.2024</w:t>
       </w:r>
-      <w:bookmarkEnd w:id="115"/>
-    </w:p>
-    <w:bookmarkStart w:id="116" w:name="_Ref176573215"/>
+      <w:bookmarkEnd w:id="118"/>
+    </w:p>
+    <w:bookmarkStart w:id="119" w:name="_Ref176573215"/>
     <w:p>
       <w:pPr>
         <w:pStyle w:val="BibItem"/>
@@ -24830,9 +25153,9 @@
         </w:rPr>
         <w:t>, viitattu 7.9.2024</w:t>
       </w:r>
-      <w:bookmarkEnd w:id="116"/>
-    </w:p>
-    <w:bookmarkStart w:id="117" w:name="_Ref176573427"/>
+      <w:bookmarkEnd w:id="119"/>
+    </w:p>
+    <w:bookmarkStart w:id="120" w:name="_Ref176573427"/>
     <w:p>
       <w:pPr>
         <w:pStyle w:val="BibItem"/>
@@ -24878,9 +25201,9 @@
         </w:rPr>
         <w:t>, viitattu 7.9.2024</w:t>
       </w:r>
-      <w:bookmarkEnd w:id="117"/>
-    </w:p>
-    <w:bookmarkStart w:id="118" w:name="_Ref176573428"/>
+      <w:bookmarkEnd w:id="120"/>
+    </w:p>
+    <w:bookmarkStart w:id="121" w:name="_Ref176573428"/>
     <w:p>
       <w:pPr>
         <w:pStyle w:val="BibItem"/>
@@ -24927,9 +25250,9 @@
         </w:rPr>
         <w:t xml:space="preserve"> viitattu 7.9.2024</w:t>
       </w:r>
-      <w:bookmarkEnd w:id="118"/>
-    </w:p>
-    <w:bookmarkStart w:id="119" w:name="_Ref176574083"/>
+      <w:bookmarkEnd w:id="121"/>
+    </w:p>
+    <w:bookmarkStart w:id="122" w:name="_Ref176574083"/>
     <w:p>
       <w:pPr>
         <w:pStyle w:val="BibItem"/>
@@ -24976,9 +25299,9 @@
         </w:rPr>
         <w:t xml:space="preserve"> viitattu 7.9.2024</w:t>
       </w:r>
-      <w:bookmarkEnd w:id="119"/>
-    </w:p>
-    <w:bookmarkStart w:id="120" w:name="_Ref176574370"/>
+      <w:bookmarkEnd w:id="122"/>
+    </w:p>
+    <w:bookmarkStart w:id="123" w:name="_Ref176574370"/>
     <w:p>
       <w:pPr>
         <w:pStyle w:val="BibItem"/>
@@ -25021,7 +25344,7 @@
         </w:rPr>
         <w:t xml:space="preserve">  </w:t>
       </w:r>
-      <w:hyperlink r:id="rId40" w:history="1">
+      <w:hyperlink r:id="rId42" w:history="1">
         <w:r>
           <w:rPr>
             <w:rStyle w:val="Hyperlink"/>
@@ -25044,9 +25367,9 @@
         </w:rPr>
         <w:t xml:space="preserve"> viitattu 7.9.2024</w:t>
       </w:r>
-      <w:bookmarkEnd w:id="120"/>
-    </w:p>
-    <w:bookmarkStart w:id="121" w:name="_Ref176575777"/>
+      <w:bookmarkEnd w:id="123"/>
+    </w:p>
+    <w:bookmarkStart w:id="124" w:name="_Ref176575777"/>
     <w:p>
       <w:pPr>
         <w:pStyle w:val="BibItem"/>
@@ -25112,9 +25435,9 @@
         </w:rPr>
         <w:t>, viitattu 7.9.2024</w:t>
       </w:r>
-      <w:bookmarkEnd w:id="121"/>
-    </w:p>
-    <w:bookmarkStart w:id="122" w:name="_Ref176575778"/>
+      <w:bookmarkEnd w:id="124"/>
+    </w:p>
+    <w:bookmarkStart w:id="125" w:name="_Ref176575778"/>
     <w:p>
       <w:pPr>
         <w:pStyle w:val="BibItem"/>
@@ -25180,9 +25503,9 @@
         </w:rPr>
         <w:t>, viitattu 7.9.2024</w:t>
       </w:r>
-      <w:bookmarkEnd w:id="122"/>
-    </w:p>
-    <w:bookmarkStart w:id="123" w:name="_Ref176575822"/>
+      <w:bookmarkEnd w:id="125"/>
+    </w:p>
+    <w:bookmarkStart w:id="126" w:name="_Ref176575822"/>
     <w:p>
       <w:pPr>
         <w:pStyle w:val="BibItem"/>
@@ -25233,9 +25556,9 @@
         </w:rPr>
         <w:t xml:space="preserve"> viitattu 7.9.2024</w:t>
       </w:r>
-      <w:bookmarkEnd w:id="123"/>
-    </w:p>
-    <w:bookmarkStart w:id="124" w:name="_Ref176575885"/>
+      <w:bookmarkEnd w:id="126"/>
+    </w:p>
+    <w:bookmarkStart w:id="127" w:name="_Ref176575885"/>
     <w:p>
       <w:pPr>
         <w:pStyle w:val="BibItem"/>
@@ -25282,9 +25605,9 @@
         </w:rPr>
         <w:t xml:space="preserve"> viitattu 7.9.2024</w:t>
       </w:r>
-      <w:bookmarkEnd w:id="124"/>
-    </w:p>
-    <w:bookmarkStart w:id="125" w:name="_Ref176575927"/>
+      <w:bookmarkEnd w:id="127"/>
+    </w:p>
+    <w:bookmarkStart w:id="128" w:name="_Ref176575927"/>
     <w:p>
       <w:pPr>
         <w:pStyle w:val="BibItem"/>
@@ -25345,9 +25668,9 @@
         </w:rPr>
         <w:t xml:space="preserve"> viitattu 7.9.2024</w:t>
       </w:r>
-      <w:bookmarkEnd w:id="125"/>
-    </w:p>
-    <w:bookmarkStart w:id="126" w:name="_Ref176575989"/>
+      <w:bookmarkEnd w:id="128"/>
+    </w:p>
+    <w:bookmarkStart w:id="129" w:name="_Ref176575989"/>
     <w:p>
       <w:pPr>
         <w:pStyle w:val="BibItem"/>
@@ -25398,9 +25721,9 @@
         </w:rPr>
         <w:t xml:space="preserve"> viitattu 7.9.2024</w:t>
       </w:r>
-      <w:bookmarkEnd w:id="126"/>
-    </w:p>
-    <w:bookmarkStart w:id="127" w:name="_Ref176575990"/>
+      <w:bookmarkEnd w:id="129"/>
+    </w:p>
+    <w:bookmarkStart w:id="130" w:name="_Ref176575990"/>
     <w:p>
       <w:pPr>
         <w:pStyle w:val="BibItem"/>
@@ -25447,9 +25770,9 @@
         </w:rPr>
         <w:t xml:space="preserve"> viitattu 7.9.2024</w:t>
       </w:r>
-      <w:bookmarkEnd w:id="127"/>
-    </w:p>
-    <w:bookmarkStart w:id="128" w:name="_Ref176576031"/>
+      <w:bookmarkEnd w:id="130"/>
+    </w:p>
+    <w:bookmarkStart w:id="131" w:name="_Ref176576031"/>
     <w:p>
       <w:pPr>
         <w:pStyle w:val="BibItem"/>
@@ -25462,6 +25785,7 @@
         </w:rPr>
       </w:pPr>
       <w:r>
+        <w:lastRenderedPageBreak/>
         <w:fldChar w:fldCharType="begin"/>
       </w:r>
       <w:r>
@@ -25502,9 +25826,9 @@
         </w:rPr>
         <w:t xml:space="preserve"> 7.9.2024</w:t>
       </w:r>
-      <w:bookmarkEnd w:id="128"/>
-    </w:p>
-    <w:bookmarkStart w:id="129" w:name="_Ref176576087"/>
+      <w:bookmarkEnd w:id="131"/>
+    </w:p>
+    <w:bookmarkStart w:id="132" w:name="_Ref176576087"/>
     <w:p>
       <w:pPr>
         <w:pStyle w:val="BibItem"/>
@@ -25516,7 +25840,6 @@
         <w:rPr>
           <w:lang w:val="fi-FI"/>
         </w:rPr>
-        <w:lastRenderedPageBreak/>
         <w:fldChar w:fldCharType="begin"/>
       </w:r>
       <w:r>
@@ -25562,9 +25885,9 @@
         </w:rPr>
         <w:t>, viitattu 7.9.2024</w:t>
       </w:r>
-      <w:bookmarkEnd w:id="129"/>
-    </w:p>
-    <w:bookmarkStart w:id="130" w:name="_Ref176576142"/>
+      <w:bookmarkEnd w:id="132"/>
+    </w:p>
+    <w:bookmarkStart w:id="133" w:name="_Ref176576142"/>
     <w:p>
       <w:pPr>
         <w:pStyle w:val="BibItem"/>
@@ -25636,9 +25959,9 @@
         </w:rPr>
         <w:t>, viitattu 7.9.2024</w:t>
       </w:r>
-      <w:bookmarkEnd w:id="130"/>
-    </w:p>
-    <w:bookmarkStart w:id="131" w:name="_Ref176576188"/>
+      <w:bookmarkEnd w:id="133"/>
+    </w:p>
+    <w:bookmarkStart w:id="134" w:name="_Ref176576188"/>
     <w:p>
       <w:pPr>
         <w:pStyle w:val="BibItem"/>
@@ -25696,9 +26019,9 @@
         </w:rPr>
         <w:t>, viitattu 7.9.2024</w:t>
       </w:r>
-      <w:bookmarkEnd w:id="131"/>
-    </w:p>
-    <w:bookmarkStart w:id="132" w:name="_Ref176576302"/>
+      <w:bookmarkEnd w:id="134"/>
+    </w:p>
+    <w:bookmarkStart w:id="135" w:name="_Ref176576302"/>
     <w:p>
       <w:pPr>
         <w:pStyle w:val="BibItem"/>
@@ -25749,9 +26072,9 @@
         </w:rPr>
         <w:t xml:space="preserve"> viitattu 7.9.2024</w:t>
       </w:r>
-      <w:bookmarkEnd w:id="132"/>
-    </w:p>
-    <w:bookmarkStart w:id="133" w:name="_Ref176576303"/>
+      <w:bookmarkEnd w:id="135"/>
+    </w:p>
+    <w:bookmarkStart w:id="136" w:name="_Ref176576303"/>
     <w:p>
       <w:pPr>
         <w:pStyle w:val="BibItem"/>
@@ -25802,9 +26125,9 @@
         </w:rPr>
         <w:t xml:space="preserve"> viitattu 7.9.2024</w:t>
       </w:r>
-      <w:bookmarkEnd w:id="133"/>
-    </w:p>
-    <w:bookmarkStart w:id="134" w:name="_Ref176576304"/>
+      <w:bookmarkEnd w:id="136"/>
+    </w:p>
+    <w:bookmarkStart w:id="137" w:name="_Ref176576304"/>
     <w:p>
       <w:pPr>
         <w:pStyle w:val="BibItem"/>
@@ -25855,9 +26178,9 @@
         </w:rPr>
         <w:t xml:space="preserve"> viitattu 7.9.2024</w:t>
       </w:r>
-      <w:bookmarkEnd w:id="134"/>
-    </w:p>
-    <w:bookmarkStart w:id="135" w:name="_Ref176576412"/>
+      <w:bookmarkEnd w:id="137"/>
+    </w:p>
+    <w:bookmarkStart w:id="138" w:name="_Ref176576412"/>
     <w:p>
       <w:pPr>
         <w:pStyle w:val="BibItem"/>
@@ -25908,9 +26231,9 @@
         </w:rPr>
         <w:t xml:space="preserve"> viitattu 7.9.2024</w:t>
       </w:r>
-      <w:bookmarkEnd w:id="135"/>
-    </w:p>
-    <w:bookmarkStart w:id="136" w:name="_Ref176576414"/>
+      <w:bookmarkEnd w:id="138"/>
+    </w:p>
+    <w:bookmarkStart w:id="139" w:name="_Ref176576414"/>
     <w:p>
       <w:pPr>
         <w:pStyle w:val="BibItem"/>
@@ -25961,9 +26284,9 @@
         </w:rPr>
         <w:t xml:space="preserve"> viitattu 7.9.2024</w:t>
       </w:r>
-      <w:bookmarkEnd w:id="136"/>
-    </w:p>
-    <w:bookmarkStart w:id="137" w:name="_Ref176576415"/>
+      <w:bookmarkEnd w:id="139"/>
+    </w:p>
+    <w:bookmarkStart w:id="140" w:name="_Ref176576415"/>
     <w:p>
       <w:pPr>
         <w:pStyle w:val="BibItem"/>
@@ -26014,9 +26337,9 @@
         </w:rPr>
         <w:t xml:space="preserve"> viitattu 7.9.2024</w:t>
       </w:r>
-      <w:bookmarkEnd w:id="137"/>
-    </w:p>
-    <w:bookmarkStart w:id="138" w:name="_Ref176576416"/>
+      <w:bookmarkEnd w:id="140"/>
+    </w:p>
+    <w:bookmarkStart w:id="141" w:name="_Ref176576416"/>
     <w:p>
       <w:pPr>
         <w:pStyle w:val="BibItem"/>
@@ -26063,9 +26386,9 @@
         </w:rPr>
         <w:t xml:space="preserve"> viitattu 7.9.2024</w:t>
       </w:r>
-      <w:bookmarkEnd w:id="138"/>
-    </w:p>
-    <w:bookmarkStart w:id="139" w:name="_Ref176576498"/>
+      <w:bookmarkEnd w:id="141"/>
+    </w:p>
+    <w:bookmarkStart w:id="142" w:name="_Ref176576498"/>
     <w:p>
       <w:pPr>
         <w:pStyle w:val="BibItem"/>
@@ -26116,9 +26439,9 @@
         </w:rPr>
         <w:t xml:space="preserve"> viitattu 7.9.2024</w:t>
       </w:r>
-      <w:bookmarkEnd w:id="139"/>
-    </w:p>
-    <w:bookmarkStart w:id="140" w:name="_Ref176576499"/>
+      <w:bookmarkEnd w:id="142"/>
+    </w:p>
+    <w:bookmarkStart w:id="143" w:name="_Ref176576499"/>
     <w:p>
       <w:pPr>
         <w:pStyle w:val="BibItem"/>
@@ -26169,9 +26492,9 @@
         </w:rPr>
         <w:t xml:space="preserve"> viitattu 7.9.2024</w:t>
       </w:r>
-      <w:bookmarkEnd w:id="140"/>
-    </w:p>
-    <w:bookmarkStart w:id="141" w:name="_Ref176576500"/>
+      <w:bookmarkEnd w:id="143"/>
+    </w:p>
+    <w:bookmarkStart w:id="144" w:name="_Ref176576500"/>
     <w:p>
       <w:pPr>
         <w:pStyle w:val="BibItem"/>
@@ -26222,9 +26545,9 @@
         </w:rPr>
         <w:t xml:space="preserve"> viitattu 7.9.2024</w:t>
       </w:r>
-      <w:bookmarkEnd w:id="141"/>
-    </w:p>
-    <w:bookmarkStart w:id="142" w:name="_Ref176576538"/>
+      <w:bookmarkEnd w:id="144"/>
+    </w:p>
+    <w:bookmarkStart w:id="145" w:name="_Ref176576538"/>
     <w:p>
       <w:pPr>
         <w:pStyle w:val="BibItem"/>
@@ -26282,9 +26605,9 @@
         </w:rPr>
         <w:t>, viitattu 7.9.2024</w:t>
       </w:r>
-      <w:bookmarkEnd w:id="142"/>
-    </w:p>
-    <w:bookmarkStart w:id="143" w:name="_Ref176576605"/>
+      <w:bookmarkEnd w:id="145"/>
+    </w:p>
+    <w:bookmarkStart w:id="146" w:name="_Ref176576605"/>
     <w:p>
       <w:pPr>
         <w:pStyle w:val="BibItem"/>
@@ -26335,9 +26658,9 @@
         </w:rPr>
         <w:t xml:space="preserve"> viitattu 7.9.2024</w:t>
       </w:r>
-      <w:bookmarkEnd w:id="143"/>
-    </w:p>
-    <w:bookmarkStart w:id="144" w:name="_Ref176576606"/>
+      <w:bookmarkEnd w:id="146"/>
+    </w:p>
+    <w:bookmarkStart w:id="147" w:name="_Ref176576606"/>
     <w:p>
       <w:pPr>
         <w:pStyle w:val="BibItem"/>
@@ -26388,9 +26711,9 @@
         </w:rPr>
         <w:t>iitattu 7.9.2024</w:t>
       </w:r>
-      <w:bookmarkEnd w:id="144"/>
-    </w:p>
-    <w:bookmarkStart w:id="145" w:name="_Ref176576639"/>
+      <w:bookmarkEnd w:id="147"/>
+    </w:p>
+    <w:bookmarkStart w:id="148" w:name="_Ref176576639"/>
     <w:p>
       <w:pPr>
         <w:pStyle w:val="BibItem"/>
@@ -26441,9 +26764,9 @@
         </w:rPr>
         <w:t xml:space="preserve"> viitattu 7.9.2024</w:t>
       </w:r>
-      <w:bookmarkEnd w:id="145"/>
-    </w:p>
-    <w:bookmarkStart w:id="146" w:name="_Ref176576692"/>
+      <w:bookmarkEnd w:id="148"/>
+    </w:p>
+    <w:bookmarkStart w:id="149" w:name="_Ref176576692"/>
     <w:p>
       <w:pPr>
         <w:pStyle w:val="BibItem"/>
@@ -26490,9 +26813,9 @@
         </w:rPr>
         <w:t xml:space="preserve"> viitattu 7.9.2024</w:t>
       </w:r>
-      <w:bookmarkEnd w:id="146"/>
-    </w:p>
-    <w:bookmarkStart w:id="147" w:name="_Ref176576772"/>
+      <w:bookmarkEnd w:id="149"/>
+    </w:p>
+    <w:bookmarkStart w:id="150" w:name="_Ref176576772"/>
     <w:p>
       <w:pPr>
         <w:pStyle w:val="BibItem"/>
@@ -26501,6 +26824,7 @@
         </w:rPr>
       </w:pPr>
       <w:r>
+        <w:lastRenderedPageBreak/>
         <w:fldChar w:fldCharType="begin"/>
       </w:r>
       <w:r>
@@ -26539,7 +26863,7 @@
         </w:rPr>
         <w:t xml:space="preserve"> viitattu 7.9.2024</w:t>
       </w:r>
-      <w:bookmarkEnd w:id="147"/>
+      <w:bookmarkEnd w:id="150"/>
     </w:p>
     <w:p>
       <w:pPr>
@@ -26551,13 +26875,13 @@
       </w:pPr>
     </w:p>
     <w:p>
-      <w:bookmarkStart w:id="148" w:name="_Ref381025873"/>
-      <w:bookmarkStart w:id="149" w:name="_Ref381025428"/>
+      <w:bookmarkStart w:id="151" w:name="_Ref381025873"/>
+      <w:bookmarkStart w:id="152" w:name="_Ref381025428"/>
       <w:r>
         <w:br w:type="page"/>
       </w:r>
-      <w:bookmarkEnd w:id="148"/>
-      <w:bookmarkEnd w:id="149"/>
+      <w:bookmarkEnd w:id="151"/>
+      <w:bookmarkEnd w:id="152"/>
     </w:p>
     <w:tbl>
       <w:tblPr>
@@ -26598,7 +26922,7 @@
       </w:pPr>
     </w:p>
     <w:sectPr>
-      <w:headerReference w:type="default" r:id="rId41"/>
+      <w:headerReference w:type="default" r:id="rId43"/>
       <w:pgSz w:w="11906" w:h="16838" w:code="9"/>
       <w:pgMar w:top="1418" w:right="1134" w:bottom="1418" w:left="2268" w:header="709" w:footer="709" w:gutter="0"/>
       <w:pgNumType w:start="1"/>
@@ -26836,7 +27160,7 @@
         <v:path o:extrusionok="f" gradientshapeok="t" o:connecttype="rect"/>
         <o:lock v:ext="edit" aspectratio="t"/>
       </v:shapetype>
-      <v:shape id="_x0000_i1442" type="#_x0000_t75" alt="\mathbb{R}" style="width:10.8pt;height:10.8pt;visibility:visible" o:bullet="t">
+      <v:shape id="_x0000_i1464" type="#_x0000_t75" alt="\mathbb{R}" style="width:10.8pt;height:10.8pt;visibility:visible" o:bullet="t">
         <v:imagedata r:id="rId1" o:title="mathbb{R}"/>
       </v:shape>
     </w:pict>

</xml_diff>

<commit_message>
Added text to summary
</commit_message>
<xml_diff>
--- a/documents/diplomityö_teemu_pöytäniemi.docx
+++ b/documents/diplomityö_teemu_pöytäniemi.docx
@@ -7502,11 +7502,11 @@
         <w:t xml:space="preserve"> HTTP/1.1-standardiin: PROPFIND, PROPPATCH, COPY, MOVE, MKCOL, LOCK ja UNLOCK. </w:t>
       </w:r>
       <w:r>
-        <w:t xml:space="preserve">WebDAV hyödyntää myös PUT- ja DELETE-metodeja, jotka kuuluvat jo HTTP-standardiin. Protokolla viittaa tiedostoihin ja kansioihin resursseina. PROPFIND-metodilla voi hakea tietoja resursseista, ja PROPPATCH-metodi mahdollistaa niiden muokkaamisen. LOCK-metodi lukitsee valitun resurssin niin, että muut käyttäjät eivät voi tehdä siihen muutoksia, ja UNLOCK-metodi purkaa lukituksen. COPY-metodi kopioi resurssin palvelimella, ja MOVE-metodi </w:t>
+        <w:t xml:space="preserve">WebDAV hyödyntää myös PUT- ja DELETE-metodeja, jotka kuuluvat jo HTTP-standardiin. Protokolla viittaa tiedostoihin ja kansioihin resursseina. PROPFIND-metodilla voi hakea tietoja resursseista, ja PROPPATCH-metodi mahdollistaa niiden muokkaamisen. LOCK-metodi lukitsee valitun resurssin niin, että muut käyttäjät eivät voi tehdä siihen muutoksia, ja UNLOCK-metodi purkaa lukituksen. COPY-metodi kopioi resurssin </w:t>
       </w:r>
       <w:r>
         <w:lastRenderedPageBreak/>
-        <w:t>siirtää sen. Resurssin voi ladata palvelimelle PUT-metodilla, poistaa DELETE-metodilla ja ladata GET-metodilla.</w:t>
+        <w:t>palvelimella, ja MOVE-metodi siirtää sen. Resurssin voi ladata palvelimelle PUT-metodilla, poistaa DELETE-metodilla ja ladata GET-metodilla.</w:t>
       </w:r>
       <w:r>
         <w:fldChar w:fldCharType="begin"/>
@@ -21582,16 +21582,58 @@
         <w:pStyle w:val="BodyText1"/>
       </w:pPr>
       <w:r>
-        <w:t>Tässä työssä tutkittiin tiedostojen siirtoa ja talletusta Azure-pilvialustalle. Tutkittavina aiheina oli kustannus-, tehokkuus- ja tietoturvavertailu.</w:t>
-      </w:r>
-      <w:r>
-        <w:t xml:space="preserve"> Tiedostojen siirtoa tutkittiin eri tiedonsiirtoprotokollien avulla ja tiedostojen talletusta vertailemalla Azuren tarjoamia talletusratkaisuja. Työtä varten kehitettiin testausympäristö Azureen, jossa tutkittavia asioita testattiin. Testausympäristöön pystytettiin tiedonsiirtoprotokollien vaatimat palvelimet ja ne yhdistettiin talletusratkaisuihin.</w:t>
+        <w:t>Tässä työssä tutkittiin tiedostojen siirtoa ja tallennusta Azure-pilvialustalle kustannusten, tehokkuuden ja tietoturvan näkökulmasta. Tiedostojen siirtoa analysoitiin eri tiedonsiirtoprotokollien avulla, ja tallennusta vertailtiin Azuren tarjoamien tallennusratkaisujen kesken. Työtä varten luotiin Azureen testausympäristö, jossa suoritettiin tarvittavat testit. Testausympäristöön pystytettiin tiedonsiirtoprotokollien edellyttämät palvelimet, jotka yhdistettiin tallennusratkaisuihin.</w:t>
       </w:r>
     </w:p>
     <w:p>
       <w:pPr>
         <w:pStyle w:val="BodyText1"/>
       </w:pPr>
+      <w:r>
+        <w:t>Tallennuksen kustannusvertailussa keskityttiin Azuren tallennusratkaisujen hintoihin. Kalleimpia olivat hallinnoidut tietokantaratkaisut. Jotkin tallennusratkaisut tarjoavat kylmiä ja kuumia tilauksia: kuumat tilaukset ovat kalliimpia tallennustilan osalta, mutta edullisempia ja nopeampia I/O-operaatioiden suhteen, tarjoten parhaan suorituskyvyn. Kylmät ratkaisut taas on tarkoitettu pitkäaikaiseen säilytykseen, ja niiden tallennustila on edullista, mutta I/O-operaatiot ovat kalliita ja hitaita. Näiden ratkaisujen avulla voidaan tarjota joko korkeaa suorituskykyä sitä vaativille käyttäjille tai edullisia pitkäaikaisia säilytysratkaisuja.</w:t>
+      </w:r>
+    </w:p>
+    <w:p>
+      <w:pPr>
+        <w:pStyle w:val="BodyText1"/>
+      </w:pPr>
+      <w:r>
+        <w:t>Tiedostojen siirron kustannuksia vertailtiin epäsuorasti siirretyn internetliikenteen määrän perusteella. Protokollien välillä havaittu tiedostokoon kasvu oli vähäistä, eikä sillä ollut merkittävää vaikutusta siirtokustannuksiin.</w:t>
+      </w:r>
+    </w:p>
+    <w:p>
+      <w:pPr>
+        <w:pStyle w:val="BodyText1"/>
+      </w:pPr>
+      <w:r>
+        <w:t>Tallennuksen tehokkuusvertailussa analysoitiin tiedostojen tallennusnopeutta eri tallennusratkaisuihin. Sisäverkon ratkaisut osoittautuivat tehokkaimmiksi, kun taas julkisen HTTP-rajapinnan kautta toimivat ratkaisut olivat hitaimpia. Cosmos</w:t>
+      </w:r>
+      <w:r>
+        <w:t>-tietokanta</w:t>
+      </w:r>
+      <w:r>
+        <w:t>, joka käyttää JSON-dokumentteja, ei toiminut lainkaan binääristen tiedostojen tallennuksessa.</w:t>
+      </w:r>
+    </w:p>
+    <w:p>
+      <w:pPr>
+        <w:pStyle w:val="BodyText1"/>
+      </w:pPr>
+      <w:r>
+        <w:t>Tiedostojen siirron tehokkuusvertailussa tutkittiin eri tiedonsiirtoprotokollien suorituskykyä. Salatut protokollat olivat keskimäärin hieman hitaampia kuin salaamattomat, mutta ero suorituskyvyssä oli vähäinen. Työssä paras suorituskyky saavutettiin WebSocket-protokollalla, vaikka sitä ei ole erityisesti optimoitu tiedostojen siirtoon, vaan sitä käytetään pääasiassa reaaliaikaisten muutosten päivittämiseen internetsivuilla.</w:t>
+      </w:r>
+    </w:p>
+    <w:p>
+      <w:pPr>
+        <w:pStyle w:val="BodyText1"/>
+      </w:pPr>
+      <w:r>
+        <w:t xml:space="preserve">Tietoturvavertailussa esiteltiin suojaamattomien tiedonsiirtoprotokollien tietoturvaongelmat sekä suojattujen tiedonsiirtoprotokollien vaatimat </w:t>
+      </w:r>
+      <w:r>
+        <w:lastRenderedPageBreak/>
+        <w:t>palomuuriasetukset. TLS-salausta käytetään suojaamaan alun perin suojaamattomat tiedonsiirtoprotokollat, ja siitä on olemassa useita vanhentuneita versioita, joita monet palvelimet edelleen tukevat. Tutkimuksissa on todettu, että nykypäivän palvelimet ovat haavoittuvia hyvin tunnetuille TLS-haavoittuvuuksille, jotka ovat olleet olemassa yli kymmenen vuotta. Myös Azure-palveluista on löydetty muutamia vakavia tietoturva-aukkoja, mutta yleisesti voidaan todeta, että pilvialustat ovat erittäin turvallisia käyttää. Sen sijaan pilvialustoille kehitettyjen palveluiden tietoturvassa on havaittu useita ongelmia. Suurin syy tietoturvaongelmiin on ollut inhimilliset virheet ja riittämätön tietämys pilvialustoista. Lisäksi haavoittuvuuksien kautta on onnistuttu tekemään tietomurtoja.</w:t>
+      </w:r>
     </w:p>
     <w:p>
       <w:pPr>
@@ -21600,7 +21642,6 @@
           <w:ilvl w:val="0"/>
           <w:numId w:val="0"/>
         </w:numPr>
-        <w:ind w:left="567" w:hanging="567"/>
       </w:pPr>
       <w:bookmarkStart w:id="62" w:name="_Toc535531177"/>
       <w:bookmarkStart w:id="63" w:name="_Toc176661290"/>
@@ -27160,7 +27201,7 @@
         <v:path o:extrusionok="f" gradientshapeok="t" o:connecttype="rect"/>
         <o:lock v:ext="edit" aspectratio="t"/>
       </v:shapetype>
-      <v:shape id="_x0000_i1464" type="#_x0000_t75" alt="\mathbb{R}" style="width:10.8pt;height:10.8pt;visibility:visible" o:bullet="t">
+      <v:shape id="_x0000_i1473" type="#_x0000_t75" alt="\mathbb{R}" style="width:10.8pt;height:10.8pt;visibility:visible" o:bullet="t">
         <v:imagedata r:id="rId1" o:title="mathbb{R}"/>
       </v:shape>
     </w:pict>

</xml_diff>

<commit_message>
added text about Azure prices
</commit_message>
<xml_diff>
--- a/documents/diplomityö_teemu_pöytäniemi.docx
+++ b/documents/diplomityö_teemu_pöytäniemi.docx
@@ -759,7 +759,21 @@
         <w:rPr>
           <w:lang w:val="en-US"/>
         </w:rPr>
-        <w:t xml:space="preserve"> non-secure protocols: HTTP, WebDav, WebSocket and FTP</w:t>
+        <w:t xml:space="preserve"> non-secure protocols: HTTP, </w:t>
+      </w:r>
+      <w:proofErr w:type="spellStart"/>
+      <w:r>
+        <w:rPr>
+          <w:lang w:val="en-US"/>
+        </w:rPr>
+        <w:t>WebDav</w:t>
+      </w:r>
+      <w:proofErr w:type="spellEnd"/>
+      <w:r>
+        <w:rPr>
+          <w:lang w:val="en-US"/>
+        </w:rPr>
+        <w:t>, WebSocket and FTP</w:t>
       </w:r>
       <w:r>
         <w:rPr>
@@ -831,7 +845,21 @@
         <w:rPr>
           <w:lang w:val="en-US"/>
         </w:rPr>
-        <w:t>SFTP, FTPS and WebDav servers were set up on the Azure virtual machine for data transfer.</w:t>
+        <w:t xml:space="preserve">SFTP, FTPS and </w:t>
+      </w:r>
+      <w:proofErr w:type="spellStart"/>
+      <w:r>
+        <w:rPr>
+          <w:lang w:val="en-US"/>
+        </w:rPr>
+        <w:t>WebDav</w:t>
+      </w:r>
+      <w:proofErr w:type="spellEnd"/>
+      <w:r>
+        <w:rPr>
+          <w:lang w:val="en-US"/>
+        </w:rPr>
+        <w:t xml:space="preserve"> servers were set up on the Azure virtual machine for data transfer.</w:t>
       </w:r>
       <w:r>
         <w:rPr>
@@ -4465,14 +4493,26 @@
       </w:r>
       <w:r>
         <w:tab/>
-        <w:t xml:space="preserve">engl, </w:t>
+      </w:r>
+      <w:proofErr w:type="spellStart"/>
+      <w:r>
+        <w:t>engl</w:t>
+      </w:r>
+      <w:proofErr w:type="spellEnd"/>
+      <w:r>
+        <w:t xml:space="preserve">, </w:t>
       </w:r>
       <w:r>
         <w:t>Advanced Encryption Standard</w:t>
       </w:r>
       <w:r>
-        <w:t>, lohkosalaus</w:t>
-      </w:r>
+        <w:t xml:space="preserve">, </w:t>
+      </w:r>
+      <w:proofErr w:type="spellStart"/>
+      <w:r>
+        <w:t>lohkosalaus</w:t>
+      </w:r>
+      <w:proofErr w:type="spellEnd"/>
     </w:p>
     <w:p>
       <w:pPr>
@@ -4483,14 +4523,34 @@
       </w:r>
       <w:r>
         <w:tab/>
-        <w:t xml:space="preserve">engl, </w:t>
+      </w:r>
+      <w:proofErr w:type="spellStart"/>
+      <w:r>
+        <w:t>engl</w:t>
+      </w:r>
+      <w:proofErr w:type="spellEnd"/>
+      <w:r>
+        <w:t xml:space="preserve">, </w:t>
       </w:r>
       <w:r>
         <w:t>Application Programming Interface</w:t>
       </w:r>
       <w:r>
-        <w:t>, ohjelman rajapinta</w:t>
-      </w:r>
+        <w:t xml:space="preserve">, </w:t>
+      </w:r>
+      <w:proofErr w:type="spellStart"/>
+      <w:r>
+        <w:t>ohjelman</w:t>
+      </w:r>
+      <w:proofErr w:type="spellEnd"/>
+      <w:r>
+        <w:t xml:space="preserve"> </w:t>
+      </w:r>
+      <w:proofErr w:type="spellStart"/>
+      <w:r>
+        <w:t>rajapinta</w:t>
+      </w:r>
+      <w:proofErr w:type="spellEnd"/>
     </w:p>
     <w:p>
       <w:pPr>
@@ -4501,7 +4561,14 @@
       </w:r>
       <w:r>
         <w:tab/>
-        <w:t xml:space="preserve">engl, </w:t>
+      </w:r>
+      <w:proofErr w:type="spellStart"/>
+      <w:r>
+        <w:t>engl</w:t>
+      </w:r>
+      <w:proofErr w:type="spellEnd"/>
+      <w:r>
+        <w:t xml:space="preserve">, </w:t>
       </w:r>
       <w:r>
         <w:t>American Standard Code for Information Interchange</w:t>
@@ -4516,8 +4583,12 @@
       </w:pPr>
       <w:r>
         <w:tab/>
+      </w:r>
+      <w:proofErr w:type="spellStart"/>
+      <w:r>
         <w:t>merkistökoodaus</w:t>
       </w:r>
+      <w:proofErr w:type="spellEnd"/>
     </w:p>
     <w:p>
       <w:pPr>
@@ -4528,14 +4599,26 @@
       </w:r>
       <w:r>
         <w:tab/>
-        <w:t xml:space="preserve">engl, </w:t>
+      </w:r>
+      <w:proofErr w:type="spellStart"/>
+      <w:r>
+        <w:t>engl</w:t>
+      </w:r>
+      <w:proofErr w:type="spellEnd"/>
+      <w:r>
+        <w:t xml:space="preserve">, </w:t>
       </w:r>
       <w:r>
         <w:t>Amazon Web Services</w:t>
       </w:r>
       <w:r>
-        <w:t>, pilvialusta</w:t>
-      </w:r>
+        <w:t xml:space="preserve">, </w:t>
+      </w:r>
+      <w:proofErr w:type="spellStart"/>
+      <w:r>
+        <w:t>pilvialusta</w:t>
+      </w:r>
+      <w:proofErr w:type="spellEnd"/>
     </w:p>
     <w:p>
       <w:pPr>
@@ -4666,20 +4749,41 @@
           <w:lang w:val="en-GB"/>
         </w:rPr>
         <w:tab/>
-        <w:t xml:space="preserve">engl, </w:t>
-      </w:r>
+      </w:r>
+      <w:proofErr w:type="spellStart"/>
       <w:r>
         <w:rPr>
           <w:lang w:val="en-GB"/>
         </w:rPr>
+        <w:t>engl</w:t>
+      </w:r>
+      <w:proofErr w:type="spellEnd"/>
+      <w:r>
+        <w:rPr>
+          <w:lang w:val="en-GB"/>
+        </w:rPr>
+        <w:t xml:space="preserve">, </w:t>
+      </w:r>
+      <w:r>
+        <w:rPr>
+          <w:lang w:val="en-GB"/>
+        </w:rPr>
         <w:t>File Transfer Protocol</w:t>
       </w:r>
       <w:r>
         <w:rPr>
           <w:lang w:val="en-GB"/>
         </w:rPr>
-        <w:t>, tiedonsiirtoprotokolla</w:t>
-      </w:r>
+        <w:t xml:space="preserve">, </w:t>
+      </w:r>
+      <w:proofErr w:type="spellStart"/>
+      <w:r>
+        <w:rPr>
+          <w:lang w:val="en-GB"/>
+        </w:rPr>
+        <w:t>tiedonsiirtoprotokolla</w:t>
+      </w:r>
+      <w:proofErr w:type="spellEnd"/>
     </w:p>
     <w:p>
       <w:pPr>
@@ -4699,20 +4803,41 @@
           <w:lang w:val="en-GB"/>
         </w:rPr>
         <w:tab/>
-        <w:t xml:space="preserve">engl, </w:t>
-      </w:r>
+      </w:r>
+      <w:proofErr w:type="spellStart"/>
       <w:r>
         <w:rPr>
           <w:lang w:val="en-GB"/>
         </w:rPr>
+        <w:t>engl</w:t>
+      </w:r>
+      <w:proofErr w:type="spellEnd"/>
+      <w:r>
+        <w:rPr>
+          <w:lang w:val="en-GB"/>
+        </w:rPr>
+        <w:t xml:space="preserve">, </w:t>
+      </w:r>
+      <w:r>
+        <w:rPr>
+          <w:lang w:val="en-GB"/>
+        </w:rPr>
         <w:t>File Transfer Protocol</w:t>
       </w:r>
       <w:r>
         <w:rPr>
           <w:lang w:val="en-GB"/>
         </w:rPr>
-        <w:t xml:space="preserve"> Secure, tiedonsiirtoprotokolla</w:t>
-      </w:r>
+        <w:t xml:space="preserve"> Secure, </w:t>
+      </w:r>
+      <w:proofErr w:type="spellStart"/>
+      <w:r>
+        <w:rPr>
+          <w:lang w:val="en-GB"/>
+        </w:rPr>
+        <w:t>tiedonsiirtoprotokolla</w:t>
+      </w:r>
+      <w:proofErr w:type="spellEnd"/>
     </w:p>
     <w:p>
       <w:pPr>
@@ -4729,7 +4854,20 @@
           <w:lang w:val="en-GB"/>
         </w:rPr>
         <w:tab/>
-        <w:t xml:space="preserve">engl, </w:t>
+      </w:r>
+      <w:proofErr w:type="spellStart"/>
+      <w:r>
+        <w:rPr>
+          <w:lang w:val="en-GB"/>
+        </w:rPr>
+        <w:t>engl</w:t>
+      </w:r>
+      <w:proofErr w:type="spellEnd"/>
+      <w:r>
+        <w:rPr>
+          <w:lang w:val="en-GB"/>
+        </w:rPr>
+        <w:t xml:space="preserve">, </w:t>
       </w:r>
       <w:r>
         <w:t>H</w:t>
@@ -4750,8 +4888,13 @@
         <w:t>rive</w:t>
       </w:r>
       <w:r>
-        <w:t>, talletusratkaisu</w:t>
-      </w:r>
+        <w:t xml:space="preserve">, </w:t>
+      </w:r>
+      <w:proofErr w:type="spellStart"/>
+      <w:r>
+        <w:t>talletusratkaisu</w:t>
+      </w:r>
+      <w:proofErr w:type="spellEnd"/>
       <w:r>
         <w:t> </w:t>
       </w:r>
@@ -4775,23 +4918,45 @@
         </w:rPr>
         <w:tab/>
       </w:r>
+      <w:proofErr w:type="spellStart"/>
       <w:r>
         <w:rPr>
           <w:lang w:val="en-GB"/>
         </w:rPr>
-        <w:t xml:space="preserve">engl, </w:t>
-      </w:r>
+        <w:t>engl</w:t>
+      </w:r>
+      <w:proofErr w:type="spellEnd"/>
       <w:r>
         <w:rPr>
           <w:lang w:val="en-GB"/>
         </w:rPr>
+        <w:t xml:space="preserve">, </w:t>
+      </w:r>
+      <w:r>
+        <w:rPr>
+          <w:lang w:val="en-GB"/>
+        </w:rPr>
         <w:t>Hypertext Transfer Protocol</w:t>
       </w:r>
       <w:r>
         <w:rPr>
           <w:lang w:val="en-GB"/>
         </w:rPr>
-        <w:t>, tiedonsiirtoprotokolla¨</w:t>
+        <w:t xml:space="preserve">, </w:t>
+      </w:r>
+      <w:proofErr w:type="spellStart"/>
+      <w:r>
+        <w:rPr>
+          <w:lang w:val="en-GB"/>
+        </w:rPr>
+        <w:t>tiedonsiirtoprotokolla</w:t>
+      </w:r>
+      <w:proofErr w:type="spellEnd"/>
+      <w:r>
+        <w:rPr>
+          <w:lang w:val="en-GB"/>
+        </w:rPr>
+        <w:t>¨</w:t>
       </w:r>
     </w:p>
     <w:p>
@@ -4812,20 +4977,41 @@
           <w:lang w:val="en-GB"/>
         </w:rPr>
         <w:tab/>
-        <w:t xml:space="preserve">engl, </w:t>
-      </w:r>
+      </w:r>
+      <w:proofErr w:type="spellStart"/>
       <w:r>
         <w:rPr>
           <w:lang w:val="en-GB"/>
         </w:rPr>
+        <w:t>engl</w:t>
+      </w:r>
+      <w:proofErr w:type="spellEnd"/>
+      <w:r>
+        <w:rPr>
+          <w:lang w:val="en-GB"/>
+        </w:rPr>
+        <w:t xml:space="preserve">, </w:t>
+      </w:r>
+      <w:r>
+        <w:rPr>
+          <w:lang w:val="en-GB"/>
+        </w:rPr>
         <w:t>Hypertext Transfer Protocol</w:t>
       </w:r>
       <w:r>
         <w:rPr>
           <w:lang w:val="en-GB"/>
         </w:rPr>
-        <w:t xml:space="preserve"> Secure, tiedonsiirtoprotokolla</w:t>
-      </w:r>
+        <w:t xml:space="preserve"> Secure, </w:t>
+      </w:r>
+      <w:proofErr w:type="spellStart"/>
+      <w:r>
+        <w:rPr>
+          <w:lang w:val="en-GB"/>
+        </w:rPr>
+        <w:t>tiedonsiirtoprotokolla</w:t>
+      </w:r>
+      <w:proofErr w:type="spellEnd"/>
     </w:p>
     <w:p>
       <w:pPr>
@@ -4845,20 +5031,49 @@
           <w:lang w:val="en-GB"/>
         </w:rPr>
         <w:tab/>
-        <w:t xml:space="preserve">engl, </w:t>
-      </w:r>
+      </w:r>
+      <w:proofErr w:type="spellStart"/>
       <w:r>
         <w:rPr>
           <w:lang w:val="en-GB"/>
         </w:rPr>
-        <w:t>Information Dispersal Algoritmia</w:t>
-      </w:r>
+        <w:t>engl</w:t>
+      </w:r>
+      <w:proofErr w:type="spellEnd"/>
       <w:r>
         <w:rPr>
           <w:lang w:val="en-GB"/>
         </w:rPr>
-        <w:t>, talletusalgoritmi</w:t>
-      </w:r>
+        <w:t xml:space="preserve">, </w:t>
+      </w:r>
+      <w:r>
+        <w:rPr>
+          <w:lang w:val="en-GB"/>
+        </w:rPr>
+        <w:t xml:space="preserve">Information Dispersal </w:t>
+      </w:r>
+      <w:proofErr w:type="spellStart"/>
+      <w:r>
+        <w:rPr>
+          <w:lang w:val="en-GB"/>
+        </w:rPr>
+        <w:t>Algoritmia</w:t>
+      </w:r>
+      <w:proofErr w:type="spellEnd"/>
+      <w:r>
+        <w:rPr>
+          <w:lang w:val="en-GB"/>
+        </w:rPr>
+        <w:t xml:space="preserve">, </w:t>
+      </w:r>
+      <w:proofErr w:type="spellStart"/>
+      <w:r>
+        <w:rPr>
+          <w:lang w:val="en-GB"/>
+        </w:rPr>
+        <w:t>talletusalgoritmi</w:t>
+      </w:r>
+      <w:proofErr w:type="spellEnd"/>
     </w:p>
     <w:p>
       <w:pPr>
@@ -4977,20 +5192,41 @@
           <w:lang w:val="en-GB"/>
         </w:rPr>
         <w:tab/>
-        <w:t xml:space="preserve">engl, </w:t>
-      </w:r>
+      </w:r>
+      <w:proofErr w:type="spellStart"/>
       <w:r>
         <w:rPr>
           <w:lang w:val="en-GB"/>
         </w:rPr>
+        <w:t>engl</w:t>
+      </w:r>
+      <w:proofErr w:type="spellEnd"/>
+      <w:r>
+        <w:rPr>
+          <w:lang w:val="en-GB"/>
+        </w:rPr>
+        <w:t xml:space="preserve">, </w:t>
+      </w:r>
+      <w:r>
+        <w:rPr>
+          <w:lang w:val="en-GB"/>
+        </w:rPr>
         <w:t>JavaScript Object Notation</w:t>
       </w:r>
       <w:r>
         <w:rPr>
           <w:lang w:val="en-GB"/>
         </w:rPr>
-        <w:t>, dataformaatti</w:t>
-      </w:r>
+        <w:t xml:space="preserve">, </w:t>
+      </w:r>
+      <w:proofErr w:type="spellStart"/>
+      <w:r>
+        <w:rPr>
+          <w:lang w:val="en-GB"/>
+        </w:rPr>
+        <w:t>dataformaatti</w:t>
+      </w:r>
+      <w:proofErr w:type="spellEnd"/>
     </w:p>
     <w:p>
       <w:pPr>
@@ -5010,12 +5246,25 @@
           <w:lang w:val="en-GB"/>
         </w:rPr>
         <w:tab/>
-        <w:t xml:space="preserve">engl, </w:t>
-      </w:r>
+      </w:r>
+      <w:proofErr w:type="spellStart"/>
       <w:r>
         <w:rPr>
           <w:lang w:val="en-GB"/>
         </w:rPr>
+        <w:t>engl</w:t>
+      </w:r>
+      <w:proofErr w:type="spellEnd"/>
+      <w:r>
+        <w:rPr>
+          <w:lang w:val="en-GB"/>
+        </w:rPr>
+        <w:t xml:space="preserve">, </w:t>
+      </w:r>
+      <w:r>
+        <w:rPr>
+          <w:lang w:val="en-GB"/>
+        </w:rPr>
         <w:t>National Institute of Standards and Technology</w:t>
       </w:r>
       <w:r>
@@ -5024,12 +5273,70 @@
         </w:rPr>
         <w:t xml:space="preserve">, </w:t>
       </w:r>
+      <w:proofErr w:type="spellStart"/>
       <w:r>
         <w:rPr>
           <w:lang w:val="en-GB"/>
         </w:rPr>
-        <w:t>Yhdysvaltain kansallinen standardisointi- ja teknologiainstituutti</w:t>
-      </w:r>
+        <w:t>Yhdysvaltain</w:t>
+      </w:r>
+      <w:proofErr w:type="spellEnd"/>
+      <w:r>
+        <w:rPr>
+          <w:lang w:val="en-GB"/>
+        </w:rPr>
+        <w:t xml:space="preserve"> </w:t>
+      </w:r>
+      <w:proofErr w:type="spellStart"/>
+      <w:r>
+        <w:rPr>
+          <w:lang w:val="en-GB"/>
+        </w:rPr>
+        <w:t>kansallinen</w:t>
+      </w:r>
+      <w:proofErr w:type="spellEnd"/>
+      <w:r>
+        <w:rPr>
+          <w:lang w:val="en-GB"/>
+        </w:rPr>
+        <w:t xml:space="preserve"> </w:t>
+      </w:r>
+      <w:proofErr w:type="spellStart"/>
+      <w:r>
+        <w:rPr>
+          <w:lang w:val="en-GB"/>
+        </w:rPr>
+        <w:t>standardisointi</w:t>
+      </w:r>
+      <w:proofErr w:type="spellEnd"/>
+      <w:r>
+        <w:rPr>
+          <w:lang w:val="en-GB"/>
+        </w:rPr>
+        <w:t xml:space="preserve">- </w:t>
+      </w:r>
+      <w:proofErr w:type="spellStart"/>
+      <w:r>
+        <w:rPr>
+          <w:lang w:val="en-GB"/>
+        </w:rPr>
+        <w:t>ja</w:t>
+      </w:r>
+      <w:proofErr w:type="spellEnd"/>
+      <w:r>
+        <w:rPr>
+          <w:lang w:val="en-GB"/>
+        </w:rPr>
+        <w:t xml:space="preserve"> </w:t>
+      </w:r>
+      <w:proofErr w:type="spellStart"/>
+      <w:r>
+        <w:rPr>
+          <w:lang w:val="en-GB"/>
+        </w:rPr>
+        <w:t>teknologiainstituutti</w:t>
+      </w:r>
+      <w:proofErr w:type="spellEnd"/>
     </w:p>
     <w:p>
       <w:pPr>
@@ -5049,20 +5356,49 @@
           <w:lang w:val="en-GB"/>
         </w:rPr>
         <w:tab/>
-        <w:t xml:space="preserve">engl, </w:t>
-      </w:r>
+      </w:r>
+      <w:proofErr w:type="spellStart"/>
       <w:r>
         <w:rPr>
           <w:lang w:val="en-GB"/>
         </w:rPr>
-        <w:t>Not only SQL</w:t>
-      </w:r>
+        <w:t>engl</w:t>
+      </w:r>
+      <w:proofErr w:type="spellEnd"/>
       <w:r>
         <w:rPr>
           <w:lang w:val="en-GB"/>
         </w:rPr>
-        <w:t>, tietokantamalli</w:t>
-      </w:r>
+        <w:t xml:space="preserve">, </w:t>
+      </w:r>
+      <w:proofErr w:type="gramStart"/>
+      <w:r>
+        <w:rPr>
+          <w:lang w:val="en-GB"/>
+        </w:rPr>
+        <w:t>Not</w:t>
+      </w:r>
+      <w:proofErr w:type="gramEnd"/>
+      <w:r>
+        <w:rPr>
+          <w:lang w:val="en-GB"/>
+        </w:rPr>
+        <w:t xml:space="preserve"> only SQL</w:t>
+      </w:r>
+      <w:r>
+        <w:rPr>
+          <w:lang w:val="en-GB"/>
+        </w:rPr>
+        <w:t xml:space="preserve">, </w:t>
+      </w:r>
+      <w:proofErr w:type="spellStart"/>
+      <w:r>
+        <w:rPr>
+          <w:lang w:val="en-GB"/>
+        </w:rPr>
+        <w:t>tietokantamalli</w:t>
+      </w:r>
+      <w:proofErr w:type="spellEnd"/>
     </w:p>
     <w:p>
       <w:pPr>
@@ -5073,7 +5409,14 @@
       </w:r>
       <w:r>
         <w:tab/>
-        <w:t xml:space="preserve">engl, </w:t>
+      </w:r>
+      <w:proofErr w:type="spellStart"/>
+      <w:r>
+        <w:t>engl</w:t>
+      </w:r>
+      <w:proofErr w:type="spellEnd"/>
+      <w:r>
+        <w:t xml:space="preserve">, </w:t>
       </w:r>
       <w:r>
         <w:t>Packet Capture</w:t>
@@ -5081,9 +5424,11 @@
       <w:r>
         <w:t xml:space="preserve">, </w:t>
       </w:r>
+      <w:proofErr w:type="spellStart"/>
       <w:r>
         <w:t>verkkokäytäntö</w:t>
       </w:r>
+      <w:proofErr w:type="spellEnd"/>
     </w:p>
     <w:p>
       <w:pPr>
@@ -5094,7 +5439,14 @@
       </w:r>
       <w:r>
         <w:tab/>
-        <w:t xml:space="preserve">engl, </w:t>
+      </w:r>
+      <w:proofErr w:type="spellStart"/>
+      <w:r>
+        <w:t>engl</w:t>
+      </w:r>
+      <w:proofErr w:type="spellEnd"/>
+      <w:r>
+        <w:t xml:space="preserve">, </w:t>
       </w:r>
       <w:r>
         <w:t>general-purpose transport layer network protocol</w:t>
@@ -5150,14 +5502,26 @@
       </w:r>
       <w:r>
         <w:tab/>
-        <w:t xml:space="preserve">engl, </w:t>
+      </w:r>
+      <w:proofErr w:type="spellStart"/>
+      <w:r>
+        <w:t>engl</w:t>
+      </w:r>
+      <w:proofErr w:type="spellEnd"/>
+      <w:r>
+        <w:t xml:space="preserve">, </w:t>
       </w:r>
       <w:r>
         <w:t>Representational State Transfer</w:t>
       </w:r>
       <w:r>
-        <w:t>, rajapinta-arkkitehtuuri</w:t>
-      </w:r>
+        <w:t xml:space="preserve">, </w:t>
+      </w:r>
+      <w:proofErr w:type="spellStart"/>
+      <w:r>
+        <w:t>rajapinta-arkkitehtuuri</w:t>
+      </w:r>
+      <w:proofErr w:type="spellEnd"/>
     </w:p>
     <w:p>
       <w:pPr>
@@ -5216,14 +5580,23 @@
       </w:r>
       <w:r>
         <w:tab/>
-        <w:t>engl, Storage Area Network</w:t>
+      </w:r>
+      <w:proofErr w:type="spellStart"/>
+      <w:r>
+        <w:t>engl</w:t>
+      </w:r>
+      <w:proofErr w:type="spellEnd"/>
+      <w:r>
+        <w:t>, Storage Area Network</w:t>
       </w:r>
       <w:r>
         <w:t xml:space="preserve">, </w:t>
       </w:r>
+      <w:proofErr w:type="spellStart"/>
       <w:r>
         <w:t>tietoverkko</w:t>
       </w:r>
+      <w:proofErr w:type="spellEnd"/>
     </w:p>
     <w:p>
       <w:pPr>
@@ -5234,17 +5607,29 @@
       </w:r>
       <w:r>
         <w:tab/>
+      </w:r>
+      <w:proofErr w:type="spellStart"/>
+      <w:r>
         <w:t>en</w:t>
       </w:r>
       <w:r>
-        <w:t xml:space="preserve">gl, </w:t>
+        <w:t>gl</w:t>
+      </w:r>
+      <w:proofErr w:type="spellEnd"/>
+      <w:r>
+        <w:t xml:space="preserve">, </w:t>
       </w:r>
       <w:r>
         <w:t>Small Computer System Interface</w:t>
       </w:r>
       <w:r>
-        <w:t>, kommunikointiprotokolla</w:t>
-      </w:r>
+        <w:t xml:space="preserve">, </w:t>
+      </w:r>
+      <w:proofErr w:type="spellStart"/>
+      <w:r>
+        <w:t>kommunikointiprotokolla</w:t>
+      </w:r>
+      <w:proofErr w:type="spellEnd"/>
     </w:p>
     <w:p>
       <w:pPr>
@@ -5264,20 +5649,41 @@
           <w:lang w:val="en-GB"/>
         </w:rPr>
         <w:tab/>
-        <w:t xml:space="preserve">engl, </w:t>
-      </w:r>
+      </w:r>
+      <w:proofErr w:type="spellStart"/>
       <w:r>
         <w:rPr>
           <w:lang w:val="en-GB"/>
         </w:rPr>
+        <w:t>engl</w:t>
+      </w:r>
+      <w:proofErr w:type="spellEnd"/>
+      <w:r>
+        <w:rPr>
+          <w:lang w:val="en-GB"/>
+        </w:rPr>
+        <w:t xml:space="preserve">, </w:t>
+      </w:r>
+      <w:r>
+        <w:rPr>
+          <w:lang w:val="en-GB"/>
+        </w:rPr>
         <w:t>Secure File Transfer Protocol</w:t>
       </w:r>
       <w:r>
         <w:rPr>
           <w:lang w:val="en-GB"/>
         </w:rPr>
-        <w:t>, tiedonsiirtoprotokolla</w:t>
-      </w:r>
+        <w:t xml:space="preserve">, </w:t>
+      </w:r>
+      <w:proofErr w:type="spellStart"/>
+      <w:r>
+        <w:rPr>
+          <w:lang w:val="en-GB"/>
+        </w:rPr>
+        <w:t>tiedonsiirtoprotokolla</w:t>
+      </w:r>
+      <w:proofErr w:type="spellEnd"/>
     </w:p>
     <w:p>
       <w:pPr>
@@ -5354,12 +5760,25 @@
           <w:lang w:val="en-GB"/>
         </w:rPr>
         <w:tab/>
-        <w:t>engl, S</w:t>
-      </w:r>
+      </w:r>
+      <w:proofErr w:type="spellStart"/>
       <w:r>
         <w:rPr>
           <w:lang w:val="en-GB"/>
         </w:rPr>
+        <w:t>engl</w:t>
+      </w:r>
+      <w:proofErr w:type="spellEnd"/>
+      <w:r>
+        <w:rPr>
+          <w:lang w:val="en-GB"/>
+        </w:rPr>
+        <w:t>, S</w:t>
+      </w:r>
+      <w:r>
+        <w:rPr>
+          <w:lang w:val="en-GB"/>
+        </w:rPr>
         <w:t>olid</w:t>
       </w:r>
       <w:r>
@@ -5390,8 +5809,16 @@
         <w:rPr>
           <w:lang w:val="en-GB"/>
         </w:rPr>
-        <w:t>, talletusratkaisu</w:t>
-      </w:r>
+        <w:t xml:space="preserve">, </w:t>
+      </w:r>
+      <w:proofErr w:type="spellStart"/>
+      <w:r>
+        <w:rPr>
+          <w:lang w:val="en-GB"/>
+        </w:rPr>
+        <w:t>talletusratkaisu</w:t>
+      </w:r>
+      <w:proofErr w:type="spellEnd"/>
     </w:p>
     <w:p>
       <w:pPr>
@@ -5411,12 +5838,25 @@
           <w:lang w:val="en-GB"/>
         </w:rPr>
         <w:tab/>
-        <w:t xml:space="preserve">engl, </w:t>
-      </w:r>
+      </w:r>
+      <w:proofErr w:type="spellStart"/>
       <w:r>
         <w:rPr>
           <w:lang w:val="en-GB"/>
         </w:rPr>
+        <w:t>engl</w:t>
+      </w:r>
+      <w:proofErr w:type="spellEnd"/>
+      <w:r>
+        <w:rPr>
+          <w:lang w:val="en-GB"/>
+        </w:rPr>
+        <w:t xml:space="preserve">, </w:t>
+      </w:r>
+      <w:r>
+        <w:rPr>
+          <w:lang w:val="en-GB"/>
+        </w:rPr>
         <w:t>Secure Shell</w:t>
       </w:r>
       <w:r>
@@ -5425,12 +5865,14 @@
         </w:rPr>
         <w:t xml:space="preserve">, </w:t>
       </w:r>
+      <w:proofErr w:type="spellStart"/>
       <w:r>
         <w:rPr>
           <w:lang w:val="en-GB"/>
         </w:rPr>
         <w:t>tietoliikenneprotokolla</w:t>
       </w:r>
+      <w:proofErr w:type="spellEnd"/>
     </w:p>
     <w:p>
       <w:pPr>
@@ -5450,20 +5892,41 @@
           <w:lang w:val="en-GB"/>
         </w:rPr>
         <w:tab/>
-        <w:t xml:space="preserve">engl, </w:t>
-      </w:r>
+      </w:r>
+      <w:proofErr w:type="spellStart"/>
       <w:r>
         <w:rPr>
           <w:lang w:val="en-GB"/>
         </w:rPr>
+        <w:t>engl</w:t>
+      </w:r>
+      <w:proofErr w:type="spellEnd"/>
+      <w:r>
+        <w:rPr>
+          <w:lang w:val="en-GB"/>
+        </w:rPr>
+        <w:t xml:space="preserve">, </w:t>
+      </w:r>
+      <w:r>
+        <w:rPr>
+          <w:lang w:val="en-GB"/>
+        </w:rPr>
         <w:t>Secure Sockets Layer</w:t>
       </w:r>
       <w:r>
         <w:rPr>
           <w:lang w:val="en-GB"/>
         </w:rPr>
-        <w:t>, salausprotokolla</w:t>
-      </w:r>
+        <w:t xml:space="preserve">, </w:t>
+      </w:r>
+      <w:proofErr w:type="spellStart"/>
+      <w:r>
+        <w:rPr>
+          <w:lang w:val="en-GB"/>
+        </w:rPr>
+        <w:t>salausprotokolla</w:t>
+      </w:r>
+      <w:proofErr w:type="spellEnd"/>
     </w:p>
     <w:p>
       <w:pPr>
@@ -5483,20 +5946,41 @@
           <w:lang w:val="en-GB"/>
         </w:rPr>
         <w:tab/>
-        <w:t xml:space="preserve">engl, </w:t>
-      </w:r>
+      </w:r>
+      <w:proofErr w:type="spellStart"/>
       <w:r>
         <w:rPr>
           <w:lang w:val="en-GB"/>
         </w:rPr>
+        <w:t>engl</w:t>
+      </w:r>
+      <w:proofErr w:type="spellEnd"/>
+      <w:r>
+        <w:rPr>
+          <w:lang w:val="en-GB"/>
+        </w:rPr>
+        <w:t xml:space="preserve">, </w:t>
+      </w:r>
+      <w:r>
+        <w:rPr>
+          <w:lang w:val="en-GB"/>
+        </w:rPr>
         <w:t>Structured Query Language</w:t>
       </w:r>
       <w:r>
         <w:rPr>
           <w:lang w:val="en-GB"/>
         </w:rPr>
-        <w:t>, kyselykieli</w:t>
-      </w:r>
+        <w:t xml:space="preserve">, </w:t>
+      </w:r>
+      <w:proofErr w:type="spellStart"/>
+      <w:r>
+        <w:rPr>
+          <w:lang w:val="en-GB"/>
+        </w:rPr>
+        <w:t>kyselykieli</w:t>
+      </w:r>
+      <w:proofErr w:type="spellEnd"/>
     </w:p>
     <w:p>
       <w:pPr>
@@ -5516,20 +6000,41 @@
           <w:lang w:val="en-GB"/>
         </w:rPr>
         <w:tab/>
-        <w:t xml:space="preserve">engl, </w:t>
-      </w:r>
+      </w:r>
+      <w:proofErr w:type="spellStart"/>
       <w:r>
         <w:rPr>
           <w:lang w:val="en-GB"/>
         </w:rPr>
+        <w:t>engl</w:t>
+      </w:r>
+      <w:proofErr w:type="spellEnd"/>
+      <w:r>
+        <w:rPr>
+          <w:lang w:val="en-GB"/>
+        </w:rPr>
+        <w:t xml:space="preserve">, </w:t>
+      </w:r>
+      <w:r>
+        <w:rPr>
+          <w:lang w:val="en-GB"/>
+        </w:rPr>
         <w:t>Transmission Control Protocol</w:t>
       </w:r>
       <w:r>
         <w:rPr>
           <w:lang w:val="en-GB"/>
         </w:rPr>
-        <w:t>, tiedonsiirtoprotokolla</w:t>
-      </w:r>
+        <w:t xml:space="preserve">, </w:t>
+      </w:r>
+      <w:proofErr w:type="spellStart"/>
+      <w:r>
+        <w:rPr>
+          <w:lang w:val="en-GB"/>
+        </w:rPr>
+        <w:t>tiedonsiirtoprotokolla</w:t>
+      </w:r>
+      <w:proofErr w:type="spellEnd"/>
     </w:p>
     <w:p>
       <w:pPr>
@@ -5549,12 +6054,25 @@
           <w:lang w:val="en-GB"/>
         </w:rPr>
         <w:tab/>
-        <w:t xml:space="preserve">engl, </w:t>
-      </w:r>
+      </w:r>
+      <w:proofErr w:type="spellStart"/>
       <w:r>
         <w:rPr>
           <w:lang w:val="en-GB"/>
         </w:rPr>
+        <w:t>engl</w:t>
+      </w:r>
+      <w:proofErr w:type="spellEnd"/>
+      <w:r>
+        <w:rPr>
+          <w:lang w:val="en-GB"/>
+        </w:rPr>
+        <w:t xml:space="preserve">, </w:t>
+      </w:r>
+      <w:r>
+        <w:rPr>
+          <w:lang w:val="en-GB"/>
+        </w:rPr>
         <w:t>Transport Layer Security</w:t>
       </w:r>
       <w:r>
@@ -5563,12 +6081,14 @@
         </w:rPr>
         <w:t xml:space="preserve">, </w:t>
       </w:r>
+      <w:proofErr w:type="spellStart"/>
       <w:r>
         <w:rPr>
           <w:lang w:val="en-GB"/>
         </w:rPr>
         <w:t>salausprotokolla</w:t>
       </w:r>
+      <w:proofErr w:type="spellEnd"/>
     </w:p>
     <w:p>
       <w:pPr>
@@ -5588,20 +6108,41 @@
           <w:lang w:val="en-GB"/>
         </w:rPr>
         <w:tab/>
-        <w:t xml:space="preserve">engl, </w:t>
-      </w:r>
+      </w:r>
+      <w:proofErr w:type="spellStart"/>
       <w:r>
         <w:rPr>
           <w:lang w:val="en-GB"/>
         </w:rPr>
+        <w:t>engl</w:t>
+      </w:r>
+      <w:proofErr w:type="spellEnd"/>
+      <w:r>
+        <w:rPr>
+          <w:lang w:val="en-GB"/>
+        </w:rPr>
+        <w:t xml:space="preserve">, </w:t>
+      </w:r>
+      <w:r>
+        <w:rPr>
+          <w:lang w:val="en-GB"/>
+        </w:rPr>
         <w:t>User Datagram Protocol</w:t>
       </w:r>
       <w:r>
         <w:rPr>
           <w:lang w:val="en-GB"/>
         </w:rPr>
-        <w:t>, tiedonsiirtoprotokolla</w:t>
-      </w:r>
+        <w:t xml:space="preserve">, </w:t>
+      </w:r>
+      <w:proofErr w:type="spellStart"/>
+      <w:r>
+        <w:rPr>
+          <w:lang w:val="en-GB"/>
+        </w:rPr>
+        <w:t>tiedonsiirtoprotokolla</w:t>
+      </w:r>
+      <w:proofErr w:type="spellEnd"/>
     </w:p>
     <w:p>
       <w:pPr>
@@ -5627,8 +6168,43 @@
           <w:lang w:val="en-GB"/>
         </w:rPr>
         <w:tab/>
-        <w:t>engl. Uniform Resource Locator, verkkosivun osoite</w:t>
-      </w:r>
+      </w:r>
+      <w:proofErr w:type="spellStart"/>
+      <w:r>
+        <w:rPr>
+          <w:lang w:val="en-GB"/>
+        </w:rPr>
+        <w:t>engl.</w:t>
+      </w:r>
+      <w:proofErr w:type="spellEnd"/>
+      <w:r>
+        <w:rPr>
+          <w:lang w:val="en-GB"/>
+        </w:rPr>
+        <w:t xml:space="preserve"> Uniform Resource Locator, </w:t>
+      </w:r>
+      <w:proofErr w:type="spellStart"/>
+      <w:r>
+        <w:rPr>
+          <w:lang w:val="en-GB"/>
+        </w:rPr>
+        <w:t>verkkosivun</w:t>
+      </w:r>
+      <w:proofErr w:type="spellEnd"/>
+      <w:r>
+        <w:rPr>
+          <w:lang w:val="en-GB"/>
+        </w:rPr>
+        <w:t xml:space="preserve"> </w:t>
+      </w:r>
+      <w:proofErr w:type="spellStart"/>
+      <w:r>
+        <w:rPr>
+          <w:lang w:val="en-GB"/>
+        </w:rPr>
+        <w:t>osoite</w:t>
+      </w:r>
+      <w:proofErr w:type="spellEnd"/>
     </w:p>
     <w:p>
       <w:pPr>
@@ -5639,14 +6215,26 @@
       </w:r>
       <w:r>
         <w:tab/>
-        <w:t xml:space="preserve">engl, </w:t>
+      </w:r>
+      <w:proofErr w:type="spellStart"/>
+      <w:r>
+        <w:t>engl</w:t>
+      </w:r>
+      <w:proofErr w:type="spellEnd"/>
+      <w:r>
+        <w:t xml:space="preserve">, </w:t>
       </w:r>
       <w:r>
         <w:t>Unicode Transformation Format-8</w:t>
       </w:r>
       <w:r>
-        <w:t>, merkistökoodaus</w:t>
-      </w:r>
+        <w:t xml:space="preserve">, </w:t>
+      </w:r>
+      <w:proofErr w:type="spellStart"/>
+      <w:r>
+        <w:t>merkistökoodaus</w:t>
+      </w:r>
+      <w:proofErr w:type="spellEnd"/>
     </w:p>
     <w:p>
       <w:pPr>
@@ -5657,7 +6245,14 @@
       </w:r>
       <w:r>
         <w:tab/>
-        <w:t xml:space="preserve">engl, </w:t>
+      </w:r>
+      <w:proofErr w:type="spellStart"/>
+      <w:r>
+        <w:t>engl</w:t>
+      </w:r>
+      <w:proofErr w:type="spellEnd"/>
+      <w:r>
+        <w:t xml:space="preserve">, </w:t>
       </w:r>
       <w:r>
         <w:t>Write</w:t>
@@ -5675,8 +6270,21 @@
         <w:t>ogging</w:t>
       </w:r>
       <w:r>
-        <w:t>, tietokantojen protokolla</w:t>
-      </w:r>
+        <w:t xml:space="preserve">, </w:t>
+      </w:r>
+      <w:proofErr w:type="spellStart"/>
+      <w:r>
+        <w:t>tietokantojen</w:t>
+      </w:r>
+      <w:proofErr w:type="spellEnd"/>
+      <w:r>
+        <w:t xml:space="preserve"> </w:t>
+      </w:r>
+      <w:proofErr w:type="spellStart"/>
+      <w:r>
+        <w:t>protokolla</w:t>
+      </w:r>
+      <w:proofErr w:type="spellEnd"/>
     </w:p>
     <w:p>
       <w:pPr>
@@ -5685,18 +6293,33 @@
           <w:lang w:val="en-GB"/>
         </w:rPr>
       </w:pPr>
+      <w:proofErr w:type="spellStart"/>
       <w:r>
         <w:rPr>
           <w:lang w:val="en-GB"/>
         </w:rPr>
         <w:t>WebDav</w:t>
       </w:r>
+      <w:proofErr w:type="spellEnd"/>
       <w:r>
         <w:rPr>
           <w:lang w:val="en-GB"/>
         </w:rPr>
         <w:tab/>
-        <w:t xml:space="preserve">engl, </w:t>
+      </w:r>
+      <w:proofErr w:type="spellStart"/>
+      <w:r>
+        <w:rPr>
+          <w:lang w:val="en-GB"/>
+        </w:rPr>
+        <w:t>engl</w:t>
+      </w:r>
+      <w:proofErr w:type="spellEnd"/>
+      <w:r>
+        <w:rPr>
+          <w:lang w:val="en-GB"/>
+        </w:rPr>
+        <w:t xml:space="preserve">, </w:t>
       </w:r>
       <w:r>
         <w:rPr>
@@ -5719,12 +6342,14 @@
           <w:lang w:val="en-GB"/>
         </w:rPr>
       </w:pPr>
+      <w:proofErr w:type="spellStart"/>
       <w:r>
         <w:rPr>
           <w:lang w:val="en-GB"/>
         </w:rPr>
         <w:t>Tiedonsiirtoprotokolla</w:t>
       </w:r>
+      <w:proofErr w:type="spellEnd"/>
     </w:p>
     <w:p>
       <w:pPr>
@@ -5758,24 +6383,40 @@
         </w:rPr>
         <w:tab/>
       </w:r>
+      <w:proofErr w:type="spellStart"/>
       <w:r>
         <w:rPr>
           <w:lang w:val="en-GB"/>
         </w:rPr>
-        <w:t xml:space="preserve">engl, </w:t>
-      </w:r>
+        <w:t>engl</w:t>
+      </w:r>
+      <w:proofErr w:type="spellEnd"/>
       <w:r>
         <w:rPr>
           <w:lang w:val="en-GB"/>
         </w:rPr>
+        <w:t xml:space="preserve">, </w:t>
+      </w:r>
+      <w:r>
+        <w:rPr>
+          <w:lang w:val="en-GB"/>
+        </w:rPr>
         <w:t>Extensible Markup Language</w:t>
       </w:r>
       <w:r>
         <w:rPr>
           <w:lang w:val="en-GB"/>
         </w:rPr>
-        <w:t>, dataformaatti</w:t>
-      </w:r>
+        <w:t xml:space="preserve">, </w:t>
+      </w:r>
+      <w:proofErr w:type="spellStart"/>
+      <w:r>
+        <w:rPr>
+          <w:lang w:val="en-GB"/>
+        </w:rPr>
+        <w:t>dataformaatti</w:t>
+      </w:r>
+      <w:proofErr w:type="spellEnd"/>
     </w:p>
     <w:p>
       <w:pPr>
@@ -5808,20 +6449,69 @@
           <w:lang w:val="en-GB"/>
         </w:rPr>
         <w:tab/>
-        <w:t xml:space="preserve">engl, </w:t>
-      </w:r>
+      </w:r>
+      <w:proofErr w:type="spellStart"/>
       <w:r>
         <w:rPr>
           <w:lang w:val="en-GB"/>
         </w:rPr>
+        <w:t>engl</w:t>
+      </w:r>
+      <w:proofErr w:type="spellEnd"/>
+      <w:r>
+        <w:rPr>
+          <w:lang w:val="en-GB"/>
+        </w:rPr>
+        <w:t xml:space="preserve">, </w:t>
+      </w:r>
+      <w:r>
+        <w:rPr>
+          <w:lang w:val="en-GB"/>
+        </w:rPr>
         <w:t>Cross-Site Scripting</w:t>
       </w:r>
       <w:r>
         <w:rPr>
           <w:lang w:val="en-GB"/>
         </w:rPr>
-        <w:t>, hyökkäys uhrin selaimeen</w:t>
-      </w:r>
+        <w:t xml:space="preserve">, </w:t>
+      </w:r>
+      <w:proofErr w:type="spellStart"/>
+      <w:r>
+        <w:rPr>
+          <w:lang w:val="en-GB"/>
+        </w:rPr>
+        <w:t>hyökkäys</w:t>
+      </w:r>
+      <w:proofErr w:type="spellEnd"/>
+      <w:r>
+        <w:rPr>
+          <w:lang w:val="en-GB"/>
+        </w:rPr>
+        <w:t xml:space="preserve"> </w:t>
+      </w:r>
+      <w:proofErr w:type="spellStart"/>
+      <w:r>
+        <w:rPr>
+          <w:lang w:val="en-GB"/>
+        </w:rPr>
+        <w:t>uhrin</w:t>
+      </w:r>
+      <w:proofErr w:type="spellEnd"/>
+      <w:r>
+        <w:rPr>
+          <w:lang w:val="en-GB"/>
+        </w:rPr>
+        <w:t xml:space="preserve"> </w:t>
+      </w:r>
+      <w:proofErr w:type="spellStart"/>
+      <w:r>
+        <w:rPr>
+          <w:lang w:val="en-GB"/>
+        </w:rPr>
+        <w:t>selaimeen</w:t>
+      </w:r>
+      <w:proofErr w:type="spellEnd"/>
       <w:r>
         <w:rPr>
           <w:lang w:val="en-GB"/>
@@ -6701,19 +7391,41 @@
         <w:rPr>
           <w:lang w:val="en-US"/>
         </w:rPr>
-        <w:t>Web Distributed Authoring and Versioning (WebDAV) on HTTP/1.1</w:t>
-      </w:r>
+        <w:t>Web Distributed Authoring and Versioning (WebDAV) on HTTP/1.</w:t>
+      </w:r>
+      <w:proofErr w:type="gramStart"/>
       <w:r>
         <w:rPr>
           <w:lang w:val="en-US"/>
         </w:rPr>
-        <w:t xml:space="preserve">:n </w:t>
+        <w:t>1</w:t>
       </w:r>
       <w:r>
         <w:rPr>
           <w:lang w:val="en-US"/>
         </w:rPr>
-        <w:t xml:space="preserve">laajennus. </w:t>
+        <w:t>:n</w:t>
+      </w:r>
+      <w:proofErr w:type="gramEnd"/>
+      <w:r>
+        <w:rPr>
+          <w:lang w:val="en-US"/>
+        </w:rPr>
+        <w:t xml:space="preserve"> </w:t>
+      </w:r>
+      <w:proofErr w:type="spellStart"/>
+      <w:r>
+        <w:rPr>
+          <w:lang w:val="en-US"/>
+        </w:rPr>
+        <w:t>laajennus</w:t>
+      </w:r>
+      <w:proofErr w:type="spellEnd"/>
+      <w:r>
+        <w:rPr>
+          <w:lang w:val="en-US"/>
+        </w:rPr>
+        <w:t xml:space="preserve">. </w:t>
       </w:r>
       <w:r>
         <w:t>WebDAV-protokolla esiteltiin alun perin vuonna 1996, ja se standardoitiin ensimmäistä kertaa vuonna 1999. Protokollan nykyinen versio on vuodelta 2007. WebDAV mahdollistaa HTTP-palvelimen toimimisen tiedostopalvelimena, mahdollistaen useamman asiakkaan työskentelyn saman tiedoston parissa samanaikaisesti. WebDAV laajentaa HTTP-otsikoiden ja -metodien standardijoukkoa. WebDAV</w:t>
@@ -6852,14 +7564,56 @@
         <w:rPr>
           <w:lang w:val="en-US"/>
         </w:rPr>
-        <w:t xml:space="preserve">WebDAV lisää seuraavat HTTP-metodit HTTP/1.1-standardiin: PROPFIND, PROPPATCH, COPY, MOVE, MKCOL, LOCK ja UNLOCK. </w:t>
-      </w:r>
-      <w:r>
-        <w:t xml:space="preserve">WebDAV hyödyntää myös PUT- ja DELETE-metodeja, jotka kuuluvat jo HTTP-standardiin. Protokolla viittaa tiedostoihin ja kansioihin resursseina. PROPFIND-metodilla voi hakea tietoja resursseista, ja PROPPATCH-metodi mahdollistaa niiden muokkaamisen. LOCK-metodi lukitsee valitun resurssin niin, että muut käyttäjät eivät voi tehdä siihen muutoksia, ja UNLOCK-metodi purkaa lukituksen. COPY-metodi kopioi resurssin </w:t>
+        <w:t xml:space="preserve">WebDAV </w:t>
+      </w:r>
+      <w:proofErr w:type="spellStart"/>
+      <w:r>
+        <w:rPr>
+          <w:lang w:val="en-US"/>
+        </w:rPr>
+        <w:t>lisää</w:t>
+      </w:r>
+      <w:proofErr w:type="spellEnd"/>
+      <w:r>
+        <w:rPr>
+          <w:lang w:val="en-US"/>
+        </w:rPr>
+        <w:t xml:space="preserve"> </w:t>
+      </w:r>
+      <w:proofErr w:type="spellStart"/>
+      <w:r>
+        <w:rPr>
+          <w:lang w:val="en-US"/>
+        </w:rPr>
+        <w:t>seuraavat</w:t>
+      </w:r>
+      <w:proofErr w:type="spellEnd"/>
+      <w:r>
+        <w:rPr>
+          <w:lang w:val="en-US"/>
+        </w:rPr>
+        <w:t xml:space="preserve"> HTTP-</w:t>
+      </w:r>
+      <w:proofErr w:type="spellStart"/>
+      <w:r>
+        <w:rPr>
+          <w:lang w:val="en-US"/>
+        </w:rPr>
+        <w:t>metodit</w:t>
+      </w:r>
+      <w:proofErr w:type="spellEnd"/>
+      <w:r>
+        <w:rPr>
+          <w:lang w:val="en-US"/>
+        </w:rPr>
+        <w:t xml:space="preserve"> HTTP/1.1-standardiin: PROPFIND, PROPPATCH, COPY, MOVE, MKCOL, LOCK ja UNLOCK. </w:t>
+      </w:r>
+      <w:r>
+        <w:t xml:space="preserve">WebDAV hyödyntää myös PUT- ja DELETE-metodeja, jotka kuuluvat jo HTTP-standardiin. Protokolla viittaa tiedostoihin ja kansioihin resursseina. PROPFIND-metodilla voi hakea tietoja resursseista, ja PROPPATCH-metodi mahdollistaa niiden muokkaamisen. LOCK-metodi lukitsee valitun resurssin niin, että muut käyttäjät eivät voi tehdä siihen muutoksia, ja UNLOCK-metodi purkaa lukituksen. COPY-metodi kopioi resurssin palvelimella, ja MOVE-metodi </w:t>
       </w:r>
       <w:r>
         <w:lastRenderedPageBreak/>
-        <w:t>palvelimella, ja MOVE-metodi siirtää sen. Resurssin voi ladata palvelimelle PUT-metodilla, poistaa DELETE-metodilla ja ladata GET-metodilla.</w:t>
+        <w:t>siirtää sen. Resurssin voi ladata palvelimelle PUT-metodilla, poistaa DELETE-metodilla ja ladata GET-metodilla.</w:t>
       </w:r>
       <w:r>
         <w:fldChar w:fldCharType="begin"/>
@@ -6971,14 +7725,27 @@
       <w:r>
         <w:t xml:space="preserve">Kuva </w:t>
       </w:r>
-      <w:fldSimple w:instr=" SEQ Kuva \* ARABIC ">
-        <w:r>
-          <w:rPr>
-            <w:noProof/>
-          </w:rPr>
-          <w:t>1</w:t>
-        </w:r>
-      </w:fldSimple>
+      <w:r>
+        <w:fldChar w:fldCharType="begin"/>
+      </w:r>
+      <w:r>
+        <w:instrText xml:space="preserve"> SEQ Kuva \* ARABIC </w:instrText>
+      </w:r>
+      <w:r>
+        <w:fldChar w:fldCharType="separate"/>
+      </w:r>
+      <w:r>
+        <w:rPr>
+          <w:noProof/>
+        </w:rPr>
+        <w:t>1</w:t>
+      </w:r>
+      <w:r>
+        <w:rPr>
+          <w:noProof/>
+        </w:rPr>
+        <w:fldChar w:fldCharType="end"/>
+      </w:r>
       <w:bookmarkEnd w:id="6"/>
       <w:r>
         <w:t>.</w:t>
@@ -7172,14 +7939,27 @@
       <w:r>
         <w:t xml:space="preserve">Kuva </w:t>
       </w:r>
-      <w:fldSimple w:instr=" SEQ Kuva \* ARABIC ">
-        <w:r>
-          <w:rPr>
-            <w:noProof/>
-          </w:rPr>
-          <w:t>2</w:t>
-        </w:r>
-      </w:fldSimple>
+      <w:r>
+        <w:fldChar w:fldCharType="begin"/>
+      </w:r>
+      <w:r>
+        <w:instrText xml:space="preserve"> SEQ Kuva \* ARABIC </w:instrText>
+      </w:r>
+      <w:r>
+        <w:fldChar w:fldCharType="separate"/>
+      </w:r>
+      <w:r>
+        <w:rPr>
+          <w:noProof/>
+        </w:rPr>
+        <w:t>2</w:t>
+      </w:r>
+      <w:r>
+        <w:rPr>
+          <w:noProof/>
+        </w:rPr>
+        <w:fldChar w:fldCharType="end"/>
+      </w:r>
       <w:bookmarkEnd w:id="8"/>
       <w:r>
         <w:rPr>
@@ -7538,14 +8318,27 @@
       <w:r>
         <w:t xml:space="preserve">Kuva </w:t>
       </w:r>
-      <w:fldSimple w:instr=" SEQ Kuva \* ARABIC ">
-        <w:r>
-          <w:rPr>
-            <w:noProof/>
-          </w:rPr>
-          <w:t>3</w:t>
-        </w:r>
-      </w:fldSimple>
+      <w:r>
+        <w:fldChar w:fldCharType="begin"/>
+      </w:r>
+      <w:r>
+        <w:instrText xml:space="preserve"> SEQ Kuva \* ARABIC </w:instrText>
+      </w:r>
+      <w:r>
+        <w:fldChar w:fldCharType="separate"/>
+      </w:r>
+      <w:r>
+        <w:rPr>
+          <w:noProof/>
+        </w:rPr>
+        <w:t>3</w:t>
+      </w:r>
+      <w:r>
+        <w:rPr>
+          <w:noProof/>
+        </w:rPr>
+        <w:fldChar w:fldCharType="end"/>
+      </w:r>
       <w:bookmarkEnd w:id="10"/>
       <w:r>
         <w:t>.</w:t>
@@ -7931,14 +8724,27 @@
       <w:r>
         <w:t xml:space="preserve">Kuva </w:t>
       </w:r>
-      <w:fldSimple w:instr=" SEQ Kuva \* ARABIC ">
-        <w:r>
-          <w:rPr>
-            <w:noProof/>
-          </w:rPr>
-          <w:t>4</w:t>
-        </w:r>
-      </w:fldSimple>
+      <w:r>
+        <w:fldChar w:fldCharType="begin"/>
+      </w:r>
+      <w:r>
+        <w:instrText xml:space="preserve"> SEQ Kuva \* ARABIC </w:instrText>
+      </w:r>
+      <w:r>
+        <w:fldChar w:fldCharType="separate"/>
+      </w:r>
+      <w:r>
+        <w:rPr>
+          <w:noProof/>
+        </w:rPr>
+        <w:t>4</w:t>
+      </w:r>
+      <w:r>
+        <w:rPr>
+          <w:noProof/>
+        </w:rPr>
+        <w:fldChar w:fldCharType="end"/>
+      </w:r>
       <w:bookmarkEnd w:id="12"/>
       <w:r>
         <w:rPr>
@@ -8561,14 +9367,27 @@
       <w:r>
         <w:t xml:space="preserve">Kuva </w:t>
       </w:r>
-      <w:fldSimple w:instr=" SEQ Kuva \* ARABIC ">
-        <w:r>
-          <w:rPr>
-            <w:noProof/>
-          </w:rPr>
-          <w:t>5</w:t>
-        </w:r>
-      </w:fldSimple>
+      <w:r>
+        <w:fldChar w:fldCharType="begin"/>
+      </w:r>
+      <w:r>
+        <w:instrText xml:space="preserve"> SEQ Kuva \* ARABIC </w:instrText>
+      </w:r>
+      <w:r>
+        <w:fldChar w:fldCharType="separate"/>
+      </w:r>
+      <w:r>
+        <w:rPr>
+          <w:noProof/>
+        </w:rPr>
+        <w:t>5</w:t>
+      </w:r>
+      <w:r>
+        <w:rPr>
+          <w:noProof/>
+        </w:rPr>
+        <w:fldChar w:fldCharType="end"/>
+      </w:r>
       <w:bookmarkEnd w:id="14"/>
       <w:r>
         <w:rPr>
@@ -8886,14 +9705,27 @@
       <w:r>
         <w:t xml:space="preserve">Kuva </w:t>
       </w:r>
-      <w:fldSimple w:instr=" SEQ Kuva \* ARABIC ">
-        <w:r>
-          <w:rPr>
-            <w:noProof/>
-          </w:rPr>
-          <w:t>6</w:t>
-        </w:r>
-      </w:fldSimple>
+      <w:r>
+        <w:fldChar w:fldCharType="begin"/>
+      </w:r>
+      <w:r>
+        <w:instrText xml:space="preserve"> SEQ Kuva \* ARABIC </w:instrText>
+      </w:r>
+      <w:r>
+        <w:fldChar w:fldCharType="separate"/>
+      </w:r>
+      <w:r>
+        <w:rPr>
+          <w:noProof/>
+        </w:rPr>
+        <w:t>6</w:t>
+      </w:r>
+      <w:r>
+        <w:rPr>
+          <w:noProof/>
+        </w:rPr>
+        <w:fldChar w:fldCharType="end"/>
+      </w:r>
       <w:bookmarkEnd w:id="17"/>
       <w:r>
         <w:rPr>
@@ -9165,14 +9997,27 @@
       <w:r>
         <w:t xml:space="preserve">Kuva </w:t>
       </w:r>
-      <w:fldSimple w:instr=" SEQ Kuva \* ARABIC ">
-        <w:r>
-          <w:rPr>
-            <w:noProof/>
-          </w:rPr>
-          <w:t>7</w:t>
-        </w:r>
-      </w:fldSimple>
+      <w:r>
+        <w:fldChar w:fldCharType="begin"/>
+      </w:r>
+      <w:r>
+        <w:instrText xml:space="preserve"> SEQ Kuva \* ARABIC </w:instrText>
+      </w:r>
+      <w:r>
+        <w:fldChar w:fldCharType="separate"/>
+      </w:r>
+      <w:r>
+        <w:rPr>
+          <w:noProof/>
+        </w:rPr>
+        <w:t>7</w:t>
+      </w:r>
+      <w:r>
+        <w:rPr>
+          <w:noProof/>
+        </w:rPr>
+        <w:fldChar w:fldCharType="end"/>
+      </w:r>
       <w:bookmarkEnd w:id="20"/>
       <w:r>
         <w:t>.</w:t>
@@ -9720,14 +10565,27 @@
       <w:r>
         <w:t xml:space="preserve">Kuva </w:t>
       </w:r>
-      <w:fldSimple w:instr=" SEQ Kuva \* ARABIC ">
-        <w:r>
-          <w:rPr>
-            <w:noProof/>
-          </w:rPr>
-          <w:t>9</w:t>
-        </w:r>
-      </w:fldSimple>
+      <w:r>
+        <w:fldChar w:fldCharType="begin"/>
+      </w:r>
+      <w:r>
+        <w:instrText xml:space="preserve"> SEQ Kuva \* ARABIC </w:instrText>
+      </w:r>
+      <w:r>
+        <w:fldChar w:fldCharType="separate"/>
+      </w:r>
+      <w:r>
+        <w:rPr>
+          <w:noProof/>
+        </w:rPr>
+        <w:t>9</w:t>
+      </w:r>
+      <w:r>
+        <w:rPr>
+          <w:noProof/>
+        </w:rPr>
+        <w:fldChar w:fldCharType="end"/>
+      </w:r>
       <w:bookmarkEnd w:id="23"/>
       <w:r>
         <w:rPr>
@@ -10143,14 +11001,27 @@
       <w:r>
         <w:t xml:space="preserve">Kuva </w:t>
       </w:r>
-      <w:fldSimple w:instr=" SEQ Kuva \* ARABIC ">
-        <w:r>
-          <w:rPr>
-            <w:noProof/>
-          </w:rPr>
-          <w:t>10</w:t>
-        </w:r>
-      </w:fldSimple>
+      <w:r>
+        <w:fldChar w:fldCharType="begin"/>
+      </w:r>
+      <w:r>
+        <w:instrText xml:space="preserve"> SEQ Kuva \* ARABIC </w:instrText>
+      </w:r>
+      <w:r>
+        <w:fldChar w:fldCharType="separate"/>
+      </w:r>
+      <w:r>
+        <w:rPr>
+          <w:noProof/>
+        </w:rPr>
+        <w:t>10</w:t>
+      </w:r>
+      <w:r>
+        <w:rPr>
+          <w:noProof/>
+        </w:rPr>
+        <w:fldChar w:fldCharType="end"/>
+      </w:r>
       <w:bookmarkEnd w:id="25"/>
       <w:r>
         <w:rPr>
@@ -12501,14 +13372,27 @@
       <w:r>
         <w:t xml:space="preserve">Kuva </w:t>
       </w:r>
-      <w:fldSimple w:instr=" SEQ Kuva \* ARABIC ">
-        <w:r>
-          <w:rPr>
-            <w:noProof/>
-          </w:rPr>
-          <w:t>11</w:t>
-        </w:r>
-      </w:fldSimple>
+      <w:r>
+        <w:fldChar w:fldCharType="begin"/>
+      </w:r>
+      <w:r>
+        <w:instrText xml:space="preserve"> SEQ Kuva \* ARABIC </w:instrText>
+      </w:r>
+      <w:r>
+        <w:fldChar w:fldCharType="separate"/>
+      </w:r>
+      <w:r>
+        <w:rPr>
+          <w:noProof/>
+        </w:rPr>
+        <w:t>11</w:t>
+      </w:r>
+      <w:r>
+        <w:rPr>
+          <w:noProof/>
+        </w:rPr>
+        <w:fldChar w:fldCharType="end"/>
+      </w:r>
       <w:bookmarkEnd w:id="32"/>
       <w:r>
         <w:t>.</w:t>
@@ -12701,14 +13585,27 @@
       <w:r>
         <w:t xml:space="preserve">Kuva </w:t>
       </w:r>
-      <w:fldSimple w:instr=" SEQ Kuva \* ARABIC ">
-        <w:r>
-          <w:rPr>
-            <w:noProof/>
-          </w:rPr>
-          <w:t>12</w:t>
-        </w:r>
-      </w:fldSimple>
+      <w:r>
+        <w:fldChar w:fldCharType="begin"/>
+      </w:r>
+      <w:r>
+        <w:instrText xml:space="preserve"> SEQ Kuva \* ARABIC </w:instrText>
+      </w:r>
+      <w:r>
+        <w:fldChar w:fldCharType="separate"/>
+      </w:r>
+      <w:r>
+        <w:rPr>
+          <w:noProof/>
+        </w:rPr>
+        <w:t>12</w:t>
+      </w:r>
+      <w:r>
+        <w:rPr>
+          <w:noProof/>
+        </w:rPr>
+        <w:fldChar w:fldCharType="end"/>
+      </w:r>
       <w:bookmarkEnd w:id="33"/>
       <w:r>
         <w:t>.</w:t>
@@ -13310,14 +14207,27 @@
       <w:r>
         <w:t xml:space="preserve">Kuva </w:t>
       </w:r>
-      <w:fldSimple w:instr=" SEQ Kuva \* ARABIC ">
-        <w:r>
-          <w:rPr>
-            <w:noProof/>
-          </w:rPr>
-          <w:t>13</w:t>
-        </w:r>
-      </w:fldSimple>
+      <w:r>
+        <w:fldChar w:fldCharType="begin"/>
+      </w:r>
+      <w:r>
+        <w:instrText xml:space="preserve"> SEQ Kuva \* ARABIC </w:instrText>
+      </w:r>
+      <w:r>
+        <w:fldChar w:fldCharType="separate"/>
+      </w:r>
+      <w:r>
+        <w:rPr>
+          <w:noProof/>
+        </w:rPr>
+        <w:t>13</w:t>
+      </w:r>
+      <w:r>
+        <w:rPr>
+          <w:noProof/>
+        </w:rPr>
+        <w:fldChar w:fldCharType="end"/>
+      </w:r>
       <w:bookmarkEnd w:id="35"/>
       <w:r>
         <w:rPr>
@@ -13658,14 +14568,27 @@
       <w:r>
         <w:t xml:space="preserve">Kuva </w:t>
       </w:r>
-      <w:fldSimple w:instr=" SEQ Kuva \* ARABIC ">
-        <w:r>
-          <w:rPr>
-            <w:noProof/>
-          </w:rPr>
-          <w:t>14</w:t>
-        </w:r>
-      </w:fldSimple>
+      <w:r>
+        <w:fldChar w:fldCharType="begin"/>
+      </w:r>
+      <w:r>
+        <w:instrText xml:space="preserve"> SEQ Kuva \* ARABIC </w:instrText>
+      </w:r>
+      <w:r>
+        <w:fldChar w:fldCharType="separate"/>
+      </w:r>
+      <w:r>
+        <w:rPr>
+          <w:noProof/>
+        </w:rPr>
+        <w:t>14</w:t>
+      </w:r>
+      <w:r>
+        <w:rPr>
+          <w:noProof/>
+        </w:rPr>
+        <w:fldChar w:fldCharType="end"/>
+      </w:r>
       <w:bookmarkEnd w:id="37"/>
       <w:r>
         <w:rPr>
@@ -14886,14 +15809,27 @@
       <w:r>
         <w:t xml:space="preserve">Taulukko </w:t>
       </w:r>
-      <w:fldSimple w:instr=" SEQ Taulukko \* ARABIC ">
-        <w:r>
-          <w:rPr>
-            <w:noProof/>
-          </w:rPr>
-          <w:t>1</w:t>
-        </w:r>
-      </w:fldSimple>
+      <w:r>
+        <w:fldChar w:fldCharType="begin"/>
+      </w:r>
+      <w:r>
+        <w:instrText xml:space="preserve"> SEQ Taulukko \* ARABIC </w:instrText>
+      </w:r>
+      <w:r>
+        <w:fldChar w:fldCharType="separate"/>
+      </w:r>
+      <w:r>
+        <w:rPr>
+          <w:noProof/>
+        </w:rPr>
+        <w:t>1</w:t>
+      </w:r>
+      <w:r>
+        <w:rPr>
+          <w:noProof/>
+        </w:rPr>
+        <w:fldChar w:fldCharType="end"/>
+      </w:r>
       <w:r>
         <w:t xml:space="preserve">. </w:t>
       </w:r>
@@ -15754,14 +16690,27 @@
       <w:r>
         <w:t xml:space="preserve">Taulukko </w:t>
       </w:r>
-      <w:fldSimple w:instr=" SEQ Taulukko \* ARABIC ">
-        <w:r>
-          <w:rPr>
-            <w:noProof/>
-          </w:rPr>
-          <w:t>2</w:t>
-        </w:r>
-      </w:fldSimple>
+      <w:r>
+        <w:fldChar w:fldCharType="begin"/>
+      </w:r>
+      <w:r>
+        <w:instrText xml:space="preserve"> SEQ Taulukko \* ARABIC </w:instrText>
+      </w:r>
+      <w:r>
+        <w:fldChar w:fldCharType="separate"/>
+      </w:r>
+      <w:r>
+        <w:rPr>
+          <w:noProof/>
+        </w:rPr>
+        <w:t>2</w:t>
+      </w:r>
+      <w:r>
+        <w:rPr>
+          <w:noProof/>
+        </w:rPr>
+        <w:fldChar w:fldCharType="end"/>
+      </w:r>
       <w:r>
         <w:t xml:space="preserve">. </w:t>
       </w:r>
@@ -16514,13 +17463,7 @@
         <w:t xml:space="preserve"> kuukausihinta</w:t>
       </w:r>
       <w:r>
-        <w:t xml:space="preserve">. Redundanssiasetus on </w:t>
-      </w:r>
-      <w:r>
-        <w:t>ZRS</w:t>
-      </w:r>
-      <w:r>
-        <w:t xml:space="preserve"> taulukossa 3 ja taulukossa 4 on GRS</w:t>
+        <w:t>. Redundanssiasetus on ZRS taulukossa 3 ja taulukossa 4 on GRS</w:t>
       </w:r>
       <w:r>
         <w:t>.</w:t>
@@ -16535,10 +17478,7 @@
         <w:t xml:space="preserve"> </w:t>
       </w:r>
       <w:r>
-        <w:t>GRS</w:t>
-      </w:r>
-      <w:r>
-        <w:t xml:space="preserve"> puolestaan tallentaa 3 kopiota yhdelle saavutettavuusvyöhykkeelle ja  toiset  3 kopiota  asykronisesti taustalla toiseen Azure-alueeseen.</w:t>
+        <w:t>GRS puolestaan tallentaa 3 kopiota yhdelle saavutettavuusvyöhykkeelle ja  toiset  3 kopiota  asykronisesti taustalla toiseen Azure-alueeseen.</w:t>
       </w:r>
     </w:p>
     <w:p>
@@ -16554,14 +17494,27 @@
         <w:lastRenderedPageBreak/>
         <w:t xml:space="preserve">Taulukko </w:t>
       </w:r>
-      <w:fldSimple w:instr=" SEQ Taulukko \* ARABIC ">
-        <w:r>
-          <w:rPr>
-            <w:noProof/>
-          </w:rPr>
-          <w:t>3</w:t>
-        </w:r>
-      </w:fldSimple>
+      <w:r>
+        <w:fldChar w:fldCharType="begin"/>
+      </w:r>
+      <w:r>
+        <w:instrText xml:space="preserve"> SEQ Taulukko \* ARABIC </w:instrText>
+      </w:r>
+      <w:r>
+        <w:fldChar w:fldCharType="separate"/>
+      </w:r>
+      <w:r>
+        <w:rPr>
+          <w:noProof/>
+        </w:rPr>
+        <w:t>3</w:t>
+      </w:r>
+      <w:r>
+        <w:rPr>
+          <w:noProof/>
+        </w:rPr>
+        <w:fldChar w:fldCharType="end"/>
+      </w:r>
       <w:r>
         <w:t xml:space="preserve">. </w:t>
       </w:r>
@@ -17346,10 +18299,7 @@
               <w:pStyle w:val="BodyText1"/>
             </w:pPr>
             <w:r>
-              <w:t>3.71</w:t>
-            </w:r>
-            <w:r>
-              <w:t>€</w:t>
+              <w:t>-</w:t>
             </w:r>
           </w:p>
         </w:tc>
@@ -17362,10 +18312,7 @@
               <w:pStyle w:val="BodyText1"/>
             </w:pPr>
             <w:r>
-              <w:t>59.40</w:t>
-            </w:r>
-            <w:r>
-              <w:t>€</w:t>
+              <w:t>-</w:t>
             </w:r>
           </w:p>
         </w:tc>
@@ -17378,10 +18325,7 @@
               <w:pStyle w:val="BodyText1"/>
             </w:pPr>
             <w:r>
-              <w:t>232</w:t>
-            </w:r>
-            <w:r>
-              <w:t>€</w:t>
+              <w:t>-</w:t>
             </w:r>
           </w:p>
         </w:tc>
@@ -17395,24 +18339,74 @@
     <w:p>
       <w:pPr>
         <w:pStyle w:val="BodyText1"/>
-      </w:pPr>
-      <w:r>
-        <w:t>Taulukosta 3 näkyy että Managed Diskin ja Blob Storagen halvimmat ratkaisut eivät tue tiedostojen kopioimista useammalle saavutettavuusvyöhykkeelle. Tietokannoista Cosmos tukee ZRS-redundanssiasetusta ja tallennustila maksaa saman verran kuin LRS-</w:t>
-      </w:r>
-      <w:r>
-        <w:t>redundanssias</w:t>
-      </w:r>
-      <w:r>
-        <w:t xml:space="preserve">etuksella. </w:t>
-      </w:r>
-      <w:r>
-        <w:t>RU-resurssi</w:t>
-      </w:r>
-      <w:r>
-        <w:t>en määrä puolestaan kerrotaan 1.25 kun ZRS on käytössä. SQL kanta tukee ZRS:ää pelkästään varmuuskopionnissa</w:t>
-      </w:r>
-      <w:r>
-        <w:t xml:space="preserve">, jonka avulla varmuuskopiot voidaan sijoitt&lt;aa eri saavutettavuusalueille. </w:t>
+        <w:rPr>
+          <w:lang w:val="en-US"/>
+        </w:rPr>
+      </w:pPr>
+      <w:r>
+        <w:t>Taulukosta 3 ilmenee, että Managed Diskin ja Blob Storagen halvimmat ratkaisut eivät tue tiedostojen kopioimista useammalle käytettävyysvyöhykkeelle. Tietokannoista Cosmos tukee ZRS-redundanssiasetusta, ja tallennustilan hinta on sama kuin LRS-redundanssiasetuksella. RU-resurssien määrä kuitenkin kerrotaan 1</w:t>
+      </w:r>
+      <w:r>
+        <w:t>.</w:t>
+      </w:r>
+      <w:r>
+        <w:t xml:space="preserve">25, kun ZRS on käytössä. SQL-kanta tukee ZRS:ää ainoastaan varmuuskopioinnissa, jolloin varmuuskopiot voidaan sijoittaa eri käytettävyysalueille. Kun vertaillaan tallennusratkaisujen LRS- ja ZRS-hintoja, havaitaan, että suurimmat erot ovat Managed Disks -palvelussa. Hinnat kasvavat 45 % tai 60 % tallennuskokojen ja palvelumallien mukaan. Files-palvelun hinnat nousevat vähiten, jokaisessa vaihtoehdossa noin 22 %. </w:t>
+      </w:r>
+      <w:r>
+        <w:rPr>
+          <w:lang w:val="en-US"/>
+        </w:rPr>
+        <w:t xml:space="preserve">Blob </w:t>
+      </w:r>
+      <w:proofErr w:type="spellStart"/>
+      <w:r>
+        <w:rPr>
+          <w:lang w:val="en-US"/>
+        </w:rPr>
+        <w:t>Storagen</w:t>
+      </w:r>
+      <w:proofErr w:type="spellEnd"/>
+      <w:r>
+        <w:rPr>
+          <w:lang w:val="en-US"/>
+        </w:rPr>
+        <w:t xml:space="preserve"> </w:t>
+      </w:r>
+      <w:proofErr w:type="spellStart"/>
+      <w:r>
+        <w:rPr>
+          <w:lang w:val="en-US"/>
+        </w:rPr>
+        <w:t>hinnat</w:t>
+      </w:r>
+      <w:proofErr w:type="spellEnd"/>
+      <w:r>
+        <w:rPr>
+          <w:lang w:val="en-US"/>
+        </w:rPr>
+        <w:t xml:space="preserve"> </w:t>
+      </w:r>
+      <w:proofErr w:type="spellStart"/>
+      <w:r>
+        <w:rPr>
+          <w:lang w:val="en-US"/>
+        </w:rPr>
+        <w:t>nousevat</w:t>
+      </w:r>
+      <w:proofErr w:type="spellEnd"/>
+      <w:r>
+        <w:rPr>
+          <w:lang w:val="en-US"/>
+        </w:rPr>
+        <w:t xml:space="preserve"> 30–40 %</w:t>
+      </w:r>
+    </w:p>
+    <w:p>
+      <w:pPr>
+        <w:pStyle w:val="BodyText1"/>
+      </w:pPr>
+      <w:r>
+        <w:t>Taulukossa 4 on esitetty kuukausihinnat GRS-redundanssiasetuksella. Vain neljässä tutkituista tallennusratkaisujen palvelumalleista on tuki GRS-asetukselle. Kun vertaillaan hintoja LRS- ja GRS-redundanssiasetusten välillä, havaitaan, että Cosmos-tietokannassa hinta säilyy samana, mutta käytettyjen RU-resurssien määrä kerrotaan niiden Azure-alueiden määrällä, joihin tiedostot on kopioitu. Muiden palveluiden hinnat nousivat huomattavasti: Files/tapahtumaoptimoitu nousi vähiten, 62 %, ja Blob Storage/kuuma eniten, noin 145 %.</w:t>
       </w:r>
     </w:p>
     <w:p>
@@ -17425,16 +18419,30 @@
         </w:rPr>
       </w:pPr>
       <w:r>
+        <w:lastRenderedPageBreak/>
         <w:t xml:space="preserve">Taulukko </w:t>
       </w:r>
-      <w:fldSimple w:instr=" SEQ Taulukko \* ARABIC ">
-        <w:r>
-          <w:rPr>
-            <w:noProof/>
-          </w:rPr>
-          <w:t>4</w:t>
-        </w:r>
-      </w:fldSimple>
+      <w:r>
+        <w:fldChar w:fldCharType="begin"/>
+      </w:r>
+      <w:r>
+        <w:instrText xml:space="preserve"> SEQ Taulukko \* ARABIC </w:instrText>
+      </w:r>
+      <w:r>
+        <w:fldChar w:fldCharType="separate"/>
+      </w:r>
+      <w:r>
+        <w:rPr>
+          <w:noProof/>
+        </w:rPr>
+        <w:t>4</w:t>
+      </w:r>
+      <w:r>
+        <w:rPr>
+          <w:noProof/>
+        </w:rPr>
+        <w:fldChar w:fldCharType="end"/>
+      </w:r>
       <w:r>
         <w:t xml:space="preserve">. </w:t>
       </w:r>
@@ -17849,7 +18857,6 @@
               <w:pStyle w:val="BodyText1"/>
             </w:pPr>
             <w:r>
-              <w:lastRenderedPageBreak/>
               <w:t>Files/ viileä</w:t>
             </w:r>
           </w:p>
@@ -18001,10 +19008,7 @@
               <w:t>0.</w:t>
             </w:r>
             <w:r>
-              <w:t>66</w:t>
-            </w:r>
-            <w:r>
-              <w:t>€</w:t>
+              <w:t>66€</w:t>
             </w:r>
           </w:p>
         </w:tc>
@@ -18017,10 +19021,7 @@
               <w:pStyle w:val="BodyText1"/>
             </w:pPr>
             <w:r>
-              <w:t>10.60</w:t>
-            </w:r>
-            <w:r>
-              <w:t>€</w:t>
+              <w:t>10.60€</w:t>
             </w:r>
           </w:p>
         </w:tc>
@@ -18033,10 +19034,7 @@
               <w:pStyle w:val="BodyText1"/>
             </w:pPr>
             <w:r>
-              <w:t>41.4</w:t>
-            </w:r>
-            <w:r>
-              <w:t>€</w:t>
+              <w:t>41.4€</w:t>
             </w:r>
           </w:p>
         </w:tc>
@@ -18184,10 +19182,7 @@
               <w:pStyle w:val="BodyText1"/>
             </w:pPr>
             <w:r>
-              <w:t>3.71</w:t>
-            </w:r>
-            <w:r>
-              <w:t>€</w:t>
+              <w:t>-</w:t>
             </w:r>
           </w:p>
         </w:tc>
@@ -18200,10 +19195,7 @@
               <w:pStyle w:val="BodyText1"/>
             </w:pPr>
             <w:r>
-              <w:t>59.40</w:t>
-            </w:r>
-            <w:r>
-              <w:t>€</w:t>
+              <w:t>-</w:t>
             </w:r>
           </w:p>
         </w:tc>
@@ -18216,10 +19208,7 @@
               <w:pStyle w:val="BodyText1"/>
             </w:pPr>
             <w:r>
-              <w:t>232</w:t>
-            </w:r>
-            <w:r>
-              <w:t>€</w:t>
+              <w:t>-</w:t>
             </w:r>
           </w:p>
         </w:tc>
@@ -18269,7 +19258,11 @@
         <w:pStyle w:val="BodyText1"/>
       </w:pPr>
       <w:r>
-        <w:t>Projektissa tutkittiin tietoliikennettä tiedoston siirtämisessä molempiin suuntiin: palvelimelle ja palvelimelta kulkevaa liikennettä. Molempiin suuntiin kulkenut data laskettiin yhteen, ja vertailu tehtiin tällä summatulla arvolla. Vertailuun sisältyivät kaikki projektissa käytetyt protokollat, ja niitä käytettiin C#-kirjastoilla. Vertailu suoritettiin kahdella erikokoisella tiedostolla, joiden koot olivat 1 Mt ja 200 Mt.</w:t>
+        <w:t xml:space="preserve">Projektissa tutkittiin tietoliikennettä tiedoston siirtämisessä molempiin suuntiin: palvelimelle ja palvelimelta kulkevaa liikennettä. Molempiin suuntiin kulkenut data laskettiin yhteen, ja vertailu tehtiin tällä summatulla arvolla. Vertailuun sisältyivät kaikki </w:t>
+      </w:r>
+      <w:r>
+        <w:lastRenderedPageBreak/>
+        <w:t>projektissa käytetyt protokollat, ja niitä käytettiin C#-kirjastoilla. Vertailu suoritettiin kahdella erikokoisella tiedostolla, joiden koot olivat 1 Mt ja 200 Mt.</w:t>
       </w:r>
     </w:p>
     <w:p>
@@ -18370,7 +19363,6 @@
         <w:rPr>
           <w:noProof/>
         </w:rPr>
-        <w:lastRenderedPageBreak/>
         <w:drawing>
           <wp:inline distT="0" distB="0" distL="0" distR="0" wp14:anchorId="678777E6" wp14:editId="37533182">
             <wp:extent cx="5400040" cy="4054475"/>
@@ -18433,14 +19425,27 @@
       <w:r>
         <w:t xml:space="preserve">Kuva </w:t>
       </w:r>
-      <w:fldSimple w:instr=" SEQ Kuva \* ARABIC ">
-        <w:r>
-          <w:rPr>
-            <w:noProof/>
-          </w:rPr>
-          <w:t>15</w:t>
-        </w:r>
-      </w:fldSimple>
+      <w:r>
+        <w:fldChar w:fldCharType="begin"/>
+      </w:r>
+      <w:r>
+        <w:instrText xml:space="preserve"> SEQ Kuva \* ARABIC </w:instrText>
+      </w:r>
+      <w:r>
+        <w:fldChar w:fldCharType="separate"/>
+      </w:r>
+      <w:r>
+        <w:rPr>
+          <w:noProof/>
+        </w:rPr>
+        <w:t>15</w:t>
+      </w:r>
+      <w:r>
+        <w:rPr>
+          <w:noProof/>
+        </w:rPr>
+        <w:fldChar w:fldCharType="end"/>
+      </w:r>
       <w:bookmarkEnd w:id="43"/>
       <w:r>
         <w:t xml:space="preserve">. </w:t>
@@ -18526,14 +19531,27 @@
       <w:r>
         <w:t xml:space="preserve">Kuva </w:t>
       </w:r>
-      <w:fldSimple w:instr=" SEQ Kuva \* ARABIC ">
-        <w:r>
-          <w:rPr>
-            <w:noProof/>
-          </w:rPr>
-          <w:t>16</w:t>
-        </w:r>
-      </w:fldSimple>
+      <w:r>
+        <w:fldChar w:fldCharType="begin"/>
+      </w:r>
+      <w:r>
+        <w:instrText xml:space="preserve"> SEQ Kuva \* ARABIC </w:instrText>
+      </w:r>
+      <w:r>
+        <w:fldChar w:fldCharType="separate"/>
+      </w:r>
+      <w:r>
+        <w:rPr>
+          <w:noProof/>
+        </w:rPr>
+        <w:t>16</w:t>
+      </w:r>
+      <w:r>
+        <w:rPr>
+          <w:noProof/>
+        </w:rPr>
+        <w:fldChar w:fldCharType="end"/>
+      </w:r>
       <w:bookmarkEnd w:id="44"/>
       <w:r>
         <w:t xml:space="preserve">. </w:t>
@@ -18757,14 +19775,27 @@
       <w:r>
         <w:t xml:space="preserve">Kuva </w:t>
       </w:r>
-      <w:fldSimple w:instr=" SEQ Kuva \* ARABIC ">
-        <w:r>
-          <w:rPr>
-            <w:noProof/>
-          </w:rPr>
-          <w:t>17</w:t>
-        </w:r>
-      </w:fldSimple>
+      <w:r>
+        <w:fldChar w:fldCharType="begin"/>
+      </w:r>
+      <w:r>
+        <w:instrText xml:space="preserve"> SEQ Kuva \* ARABIC </w:instrText>
+      </w:r>
+      <w:r>
+        <w:fldChar w:fldCharType="separate"/>
+      </w:r>
+      <w:r>
+        <w:rPr>
+          <w:noProof/>
+        </w:rPr>
+        <w:t>17</w:t>
+      </w:r>
+      <w:r>
+        <w:rPr>
+          <w:noProof/>
+        </w:rPr>
+        <w:fldChar w:fldCharType="end"/>
+      </w:r>
       <w:bookmarkEnd w:id="47"/>
       <w:r>
         <w:rPr>
@@ -18942,14 +19973,27 @@
       <w:r>
         <w:t xml:space="preserve">Kuva </w:t>
       </w:r>
-      <w:fldSimple w:instr=" SEQ Kuva \* ARABIC ">
-        <w:r>
-          <w:rPr>
-            <w:noProof/>
-          </w:rPr>
-          <w:t>18</w:t>
-        </w:r>
-      </w:fldSimple>
+      <w:r>
+        <w:fldChar w:fldCharType="begin"/>
+      </w:r>
+      <w:r>
+        <w:instrText xml:space="preserve"> SEQ Kuva \* ARABIC </w:instrText>
+      </w:r>
+      <w:r>
+        <w:fldChar w:fldCharType="separate"/>
+      </w:r>
+      <w:r>
+        <w:rPr>
+          <w:noProof/>
+        </w:rPr>
+        <w:t>18</w:t>
+      </w:r>
+      <w:r>
+        <w:rPr>
+          <w:noProof/>
+        </w:rPr>
+        <w:fldChar w:fldCharType="end"/>
+      </w:r>
       <w:bookmarkEnd w:id="49"/>
       <w:r>
         <w:rPr>
@@ -19081,14 +20125,27 @@
       <w:r>
         <w:t xml:space="preserve">Kuva </w:t>
       </w:r>
-      <w:fldSimple w:instr=" SEQ Kuva \* ARABIC ">
-        <w:r>
-          <w:rPr>
-            <w:noProof/>
-          </w:rPr>
-          <w:t>19</w:t>
-        </w:r>
-      </w:fldSimple>
+      <w:r>
+        <w:fldChar w:fldCharType="begin"/>
+      </w:r>
+      <w:r>
+        <w:instrText xml:space="preserve"> SEQ Kuva \* ARABIC </w:instrText>
+      </w:r>
+      <w:r>
+        <w:fldChar w:fldCharType="separate"/>
+      </w:r>
+      <w:r>
+        <w:rPr>
+          <w:noProof/>
+        </w:rPr>
+        <w:t>19</w:t>
+      </w:r>
+      <w:r>
+        <w:rPr>
+          <w:noProof/>
+        </w:rPr>
+        <w:fldChar w:fldCharType="end"/>
+      </w:r>
       <w:bookmarkEnd w:id="50"/>
       <w:r>
         <w:rPr>
@@ -19241,14 +20298,27 @@
       <w:r>
         <w:t xml:space="preserve">Kuva </w:t>
       </w:r>
-      <w:fldSimple w:instr=" SEQ Kuva \* ARABIC ">
-        <w:r>
-          <w:rPr>
-            <w:noProof/>
-          </w:rPr>
-          <w:t>20</w:t>
-        </w:r>
-      </w:fldSimple>
+      <w:r>
+        <w:fldChar w:fldCharType="begin"/>
+      </w:r>
+      <w:r>
+        <w:instrText xml:space="preserve"> SEQ Kuva \* ARABIC </w:instrText>
+      </w:r>
+      <w:r>
+        <w:fldChar w:fldCharType="separate"/>
+      </w:r>
+      <w:r>
+        <w:rPr>
+          <w:noProof/>
+        </w:rPr>
+        <w:t>20</w:t>
+      </w:r>
+      <w:r>
+        <w:rPr>
+          <w:noProof/>
+        </w:rPr>
+        <w:fldChar w:fldCharType="end"/>
+      </w:r>
       <w:bookmarkEnd w:id="51"/>
       <w:r>
         <w:t xml:space="preserve">. </w:t>
@@ -19544,14 +20614,27 @@
       <w:r>
         <w:t xml:space="preserve">Kuva </w:t>
       </w:r>
-      <w:fldSimple w:instr=" SEQ Kuva \* ARABIC ">
-        <w:r>
-          <w:rPr>
-            <w:noProof/>
-          </w:rPr>
-          <w:t>22</w:t>
-        </w:r>
-      </w:fldSimple>
+      <w:r>
+        <w:fldChar w:fldCharType="begin"/>
+      </w:r>
+      <w:r>
+        <w:instrText xml:space="preserve"> SEQ Kuva \* ARABIC </w:instrText>
+      </w:r>
+      <w:r>
+        <w:fldChar w:fldCharType="separate"/>
+      </w:r>
+      <w:r>
+        <w:rPr>
+          <w:noProof/>
+        </w:rPr>
+        <w:t>22</w:t>
+      </w:r>
+      <w:r>
+        <w:rPr>
+          <w:noProof/>
+        </w:rPr>
+        <w:fldChar w:fldCharType="end"/>
+      </w:r>
       <w:bookmarkEnd w:id="54"/>
       <w:r>
         <w:rPr>
@@ -19691,14 +20774,27 @@
       <w:r>
         <w:t xml:space="preserve">Kuva </w:t>
       </w:r>
-      <w:fldSimple w:instr=" SEQ Kuva \* ARABIC ">
-        <w:r>
-          <w:rPr>
-            <w:noProof/>
-          </w:rPr>
-          <w:t>23</w:t>
-        </w:r>
-      </w:fldSimple>
+      <w:r>
+        <w:fldChar w:fldCharType="begin"/>
+      </w:r>
+      <w:r>
+        <w:instrText xml:space="preserve"> SEQ Kuva \* ARABIC </w:instrText>
+      </w:r>
+      <w:r>
+        <w:fldChar w:fldCharType="separate"/>
+      </w:r>
+      <w:r>
+        <w:rPr>
+          <w:noProof/>
+        </w:rPr>
+        <w:t>23</w:t>
+      </w:r>
+      <w:r>
+        <w:rPr>
+          <w:noProof/>
+        </w:rPr>
+        <w:fldChar w:fldCharType="end"/>
+      </w:r>
       <w:bookmarkEnd w:id="55"/>
       <w:r>
         <w:t xml:space="preserve">. </w:t>
@@ -19825,14 +20921,27 @@
       <w:r>
         <w:t xml:space="preserve">Kuva </w:t>
       </w:r>
-      <w:fldSimple w:instr=" SEQ Kuva \* ARABIC ">
-        <w:r>
-          <w:rPr>
-            <w:noProof/>
-          </w:rPr>
-          <w:t>24</w:t>
-        </w:r>
-      </w:fldSimple>
+      <w:r>
+        <w:fldChar w:fldCharType="begin"/>
+      </w:r>
+      <w:r>
+        <w:instrText xml:space="preserve"> SEQ Kuva \* ARABIC </w:instrText>
+      </w:r>
+      <w:r>
+        <w:fldChar w:fldCharType="separate"/>
+      </w:r>
+      <w:r>
+        <w:rPr>
+          <w:noProof/>
+        </w:rPr>
+        <w:t>24</w:t>
+      </w:r>
+      <w:r>
+        <w:rPr>
+          <w:noProof/>
+        </w:rPr>
+        <w:fldChar w:fldCharType="end"/>
+      </w:r>
       <w:bookmarkEnd w:id="57"/>
       <w:r>
         <w:rPr>
@@ -19983,14 +21092,27 @@
       <w:r>
         <w:t xml:space="preserve">Kuva </w:t>
       </w:r>
-      <w:fldSimple w:instr=" SEQ Kuva \* ARABIC ">
-        <w:r>
-          <w:rPr>
-            <w:noProof/>
-          </w:rPr>
-          <w:t>25</w:t>
-        </w:r>
-      </w:fldSimple>
+      <w:r>
+        <w:fldChar w:fldCharType="begin"/>
+      </w:r>
+      <w:r>
+        <w:instrText xml:space="preserve"> SEQ Kuva \* ARABIC </w:instrText>
+      </w:r>
+      <w:r>
+        <w:fldChar w:fldCharType="separate"/>
+      </w:r>
+      <w:r>
+        <w:rPr>
+          <w:noProof/>
+        </w:rPr>
+        <w:t>25</w:t>
+      </w:r>
+      <w:r>
+        <w:rPr>
+          <w:noProof/>
+        </w:rPr>
+        <w:fldChar w:fldCharType="end"/>
+      </w:r>
       <w:bookmarkEnd w:id="58"/>
       <w:r>
         <w:rPr>
@@ -20133,14 +21255,27 @@
       <w:r>
         <w:t xml:space="preserve">Kuva </w:t>
       </w:r>
-      <w:fldSimple w:instr=" SEQ Kuva \* ARABIC ">
-        <w:r>
-          <w:rPr>
-            <w:noProof/>
-          </w:rPr>
-          <w:t>26</w:t>
-        </w:r>
-      </w:fldSimple>
+      <w:r>
+        <w:fldChar w:fldCharType="begin"/>
+      </w:r>
+      <w:r>
+        <w:instrText xml:space="preserve"> SEQ Kuva \* ARABIC </w:instrText>
+      </w:r>
+      <w:r>
+        <w:fldChar w:fldCharType="separate"/>
+      </w:r>
+      <w:r>
+        <w:rPr>
+          <w:noProof/>
+        </w:rPr>
+        <w:t>26</w:t>
+      </w:r>
+      <w:r>
+        <w:rPr>
+          <w:noProof/>
+        </w:rPr>
+        <w:fldChar w:fldCharType="end"/>
+      </w:r>
       <w:bookmarkEnd w:id="59"/>
       <w:r>
         <w:t xml:space="preserve">. </w:t>
@@ -20289,14 +21424,27 @@
       <w:r>
         <w:t xml:space="preserve">Kuva </w:t>
       </w:r>
-      <w:fldSimple w:instr=" SEQ Kuva \* ARABIC ">
-        <w:r>
-          <w:rPr>
-            <w:noProof/>
-          </w:rPr>
-          <w:t>27</w:t>
-        </w:r>
-      </w:fldSimple>
+      <w:r>
+        <w:fldChar w:fldCharType="begin"/>
+      </w:r>
+      <w:r>
+        <w:instrText xml:space="preserve"> SEQ Kuva \* ARABIC </w:instrText>
+      </w:r>
+      <w:r>
+        <w:fldChar w:fldCharType="separate"/>
+      </w:r>
+      <w:r>
+        <w:rPr>
+          <w:noProof/>
+        </w:rPr>
+        <w:t>27</w:t>
+      </w:r>
+      <w:r>
+        <w:rPr>
+          <w:noProof/>
+        </w:rPr>
+        <w:fldChar w:fldCharType="end"/>
+      </w:r>
       <w:bookmarkEnd w:id="61"/>
       <w:r>
         <w:t xml:space="preserve">. </w:t>
@@ -20428,14 +21576,27 @@
       <w:r>
         <w:t xml:space="preserve">Kuva </w:t>
       </w:r>
-      <w:fldSimple w:instr=" SEQ Kuva \* ARABIC ">
-        <w:r>
-          <w:rPr>
-            <w:noProof/>
-          </w:rPr>
-          <w:t>28</w:t>
-        </w:r>
-      </w:fldSimple>
+      <w:r>
+        <w:fldChar w:fldCharType="begin"/>
+      </w:r>
+      <w:r>
+        <w:instrText xml:space="preserve"> SEQ Kuva \* ARABIC </w:instrText>
+      </w:r>
+      <w:r>
+        <w:fldChar w:fldCharType="separate"/>
+      </w:r>
+      <w:r>
+        <w:rPr>
+          <w:noProof/>
+        </w:rPr>
+        <w:t>28</w:t>
+      </w:r>
+      <w:r>
+        <w:rPr>
+          <w:noProof/>
+        </w:rPr>
+        <w:fldChar w:fldCharType="end"/>
+      </w:r>
       <w:bookmarkEnd w:id="62"/>
       <w:r>
         <w:t xml:space="preserve">. </w:t>
@@ -20592,20 +21753,33 @@
           <w:bCs w:val="0"/>
         </w:rPr>
       </w:pPr>
-      <w:bookmarkStart w:id="63" w:name="_Ref177348860"/>
-      <w:bookmarkStart w:id="64" w:name="_Ref177348865"/>
+      <w:bookmarkStart w:id="63" w:name="_Ref177348865"/>
+      <w:bookmarkStart w:id="64" w:name="_Ref177348860"/>
       <w:r>
         <w:t xml:space="preserve">Kuva </w:t>
       </w:r>
-      <w:fldSimple w:instr=" SEQ Kuva \* ARABIC ">
-        <w:r>
-          <w:rPr>
-            <w:noProof/>
-          </w:rPr>
-          <w:t>29</w:t>
-        </w:r>
-      </w:fldSimple>
-      <w:bookmarkEnd w:id="64"/>
+      <w:r>
+        <w:fldChar w:fldCharType="begin"/>
+      </w:r>
+      <w:r>
+        <w:instrText xml:space="preserve"> SEQ Kuva \* ARABIC </w:instrText>
+      </w:r>
+      <w:r>
+        <w:fldChar w:fldCharType="separate"/>
+      </w:r>
+      <w:r>
+        <w:rPr>
+          <w:noProof/>
+        </w:rPr>
+        <w:t>29</w:t>
+      </w:r>
+      <w:r>
+        <w:rPr>
+          <w:noProof/>
+        </w:rPr>
+        <w:fldChar w:fldCharType="end"/>
+      </w:r>
+      <w:bookmarkEnd w:id="63"/>
       <w:r>
         <w:t xml:space="preserve">. </w:t>
       </w:r>
@@ -20616,7 +21790,7 @@
         </w:rPr>
         <w:t>Redundanssi-alueen vaikutus Azure Files -palveluun.</w:t>
       </w:r>
-      <w:bookmarkEnd w:id="63"/>
+      <w:bookmarkEnd w:id="64"/>
     </w:p>
     <w:p>
       <w:pPr>
@@ -21301,14 +22475,27 @@
       <w:r>
         <w:t xml:space="preserve">Kuva </w:t>
       </w:r>
-      <w:fldSimple w:instr=" SEQ Kuva \* ARABIC ">
-        <w:r>
-          <w:rPr>
-            <w:noProof/>
-          </w:rPr>
-          <w:t>30</w:t>
-        </w:r>
-      </w:fldSimple>
+      <w:r>
+        <w:fldChar w:fldCharType="begin"/>
+      </w:r>
+      <w:r>
+        <w:instrText xml:space="preserve"> SEQ Kuva \* ARABIC </w:instrText>
+      </w:r>
+      <w:r>
+        <w:fldChar w:fldCharType="separate"/>
+      </w:r>
+      <w:r>
+        <w:rPr>
+          <w:noProof/>
+        </w:rPr>
+        <w:t>30</w:t>
+      </w:r>
+      <w:r>
+        <w:rPr>
+          <w:noProof/>
+        </w:rPr>
+        <w:fldChar w:fldCharType="end"/>
+      </w:r>
       <w:bookmarkEnd w:id="68"/>
       <w:r>
         <w:t>.</w:t>
@@ -21488,14 +22675,27 @@
       <w:r>
         <w:t xml:space="preserve">Kuva </w:t>
       </w:r>
-      <w:fldSimple w:instr=" SEQ Kuva \* ARABIC ">
-        <w:r>
-          <w:rPr>
-            <w:noProof/>
-          </w:rPr>
-          <w:t>31</w:t>
-        </w:r>
-      </w:fldSimple>
+      <w:r>
+        <w:fldChar w:fldCharType="begin"/>
+      </w:r>
+      <w:r>
+        <w:instrText xml:space="preserve"> SEQ Kuva \* ARABIC </w:instrText>
+      </w:r>
+      <w:r>
+        <w:fldChar w:fldCharType="separate"/>
+      </w:r>
+      <w:r>
+        <w:rPr>
+          <w:noProof/>
+        </w:rPr>
+        <w:t>31</w:t>
+      </w:r>
+      <w:r>
+        <w:rPr>
+          <w:noProof/>
+        </w:rPr>
+        <w:fldChar w:fldCharType="end"/>
+      </w:r>
       <w:bookmarkEnd w:id="69"/>
       <w:r>
         <w:t>.</w:t>
@@ -21801,14 +23001,27 @@
       <w:r>
         <w:t xml:space="preserve">Kuva </w:t>
       </w:r>
-      <w:fldSimple w:instr=" SEQ Kuva \* ARABIC ">
-        <w:r>
-          <w:rPr>
-            <w:noProof/>
-          </w:rPr>
-          <w:t>32</w:t>
-        </w:r>
-      </w:fldSimple>
+      <w:r>
+        <w:fldChar w:fldCharType="begin"/>
+      </w:r>
+      <w:r>
+        <w:instrText xml:space="preserve"> SEQ Kuva \* ARABIC </w:instrText>
+      </w:r>
+      <w:r>
+        <w:fldChar w:fldCharType="separate"/>
+      </w:r>
+      <w:r>
+        <w:rPr>
+          <w:noProof/>
+        </w:rPr>
+        <w:t>32</w:t>
+      </w:r>
+      <w:r>
+        <w:rPr>
+          <w:noProof/>
+        </w:rPr>
+        <w:fldChar w:fldCharType="end"/>
+      </w:r>
       <w:bookmarkEnd w:id="72"/>
       <w:r>
         <w:t>.</w:t>
@@ -22530,14 +23743,27 @@
       <w:r>
         <w:t xml:space="preserve">Kuva </w:t>
       </w:r>
-      <w:fldSimple w:instr=" SEQ Kuva \* ARABIC ">
-        <w:r>
-          <w:rPr>
-            <w:noProof/>
-          </w:rPr>
-          <w:t>33</w:t>
-        </w:r>
-      </w:fldSimple>
+      <w:r>
+        <w:fldChar w:fldCharType="begin"/>
+      </w:r>
+      <w:r>
+        <w:instrText xml:space="preserve"> SEQ Kuva \* ARABIC </w:instrText>
+      </w:r>
+      <w:r>
+        <w:fldChar w:fldCharType="separate"/>
+      </w:r>
+      <w:r>
+        <w:rPr>
+          <w:noProof/>
+        </w:rPr>
+        <w:t>33</w:t>
+      </w:r>
+      <w:r>
+        <w:rPr>
+          <w:noProof/>
+        </w:rPr>
+        <w:fldChar w:fldCharType="end"/>
+      </w:r>
       <w:bookmarkEnd w:id="74"/>
       <w:r>
         <w:t>.</w:t>
@@ -22769,14 +23995,27 @@
       <w:r>
         <w:t xml:space="preserve">Kuva </w:t>
       </w:r>
-      <w:fldSimple w:instr=" SEQ Kuva \* ARABIC ">
-        <w:r>
-          <w:rPr>
-            <w:noProof/>
-          </w:rPr>
-          <w:t>34</w:t>
-        </w:r>
-      </w:fldSimple>
+      <w:r>
+        <w:fldChar w:fldCharType="begin"/>
+      </w:r>
+      <w:r>
+        <w:instrText xml:space="preserve"> SEQ Kuva \* ARABIC </w:instrText>
+      </w:r>
+      <w:r>
+        <w:fldChar w:fldCharType="separate"/>
+      </w:r>
+      <w:r>
+        <w:rPr>
+          <w:noProof/>
+        </w:rPr>
+        <w:t>34</w:t>
+      </w:r>
+      <w:r>
+        <w:rPr>
+          <w:noProof/>
+        </w:rPr>
+        <w:fldChar w:fldCharType="end"/>
+      </w:r>
       <w:bookmarkEnd w:id="76"/>
       <w:r>
         <w:t>.</w:t>
@@ -22925,14 +24164,27 @@
       <w:r>
         <w:t xml:space="preserve">Kuva </w:t>
       </w:r>
-      <w:fldSimple w:instr=" SEQ Kuva \* ARABIC ">
-        <w:r>
-          <w:rPr>
-            <w:noProof/>
-          </w:rPr>
-          <w:t>35</w:t>
-        </w:r>
-      </w:fldSimple>
+      <w:r>
+        <w:fldChar w:fldCharType="begin"/>
+      </w:r>
+      <w:r>
+        <w:instrText xml:space="preserve"> SEQ Kuva \* ARABIC </w:instrText>
+      </w:r>
+      <w:r>
+        <w:fldChar w:fldCharType="separate"/>
+      </w:r>
+      <w:r>
+        <w:rPr>
+          <w:noProof/>
+        </w:rPr>
+        <w:t>35</w:t>
+      </w:r>
+      <w:r>
+        <w:rPr>
+          <w:noProof/>
+        </w:rPr>
+        <w:fldChar w:fldCharType="end"/>
+      </w:r>
       <w:bookmarkEnd w:id="77"/>
       <w:r>
         <w:t>.</w:t>
@@ -23137,14 +24389,27 @@
       <w:r>
         <w:t xml:space="preserve">Kuva </w:t>
       </w:r>
-      <w:fldSimple w:instr=" SEQ Kuva \* ARABIC ">
-        <w:r>
-          <w:rPr>
-            <w:noProof/>
-          </w:rPr>
-          <w:t>36</w:t>
-        </w:r>
-      </w:fldSimple>
+      <w:r>
+        <w:fldChar w:fldCharType="begin"/>
+      </w:r>
+      <w:r>
+        <w:instrText xml:space="preserve"> SEQ Kuva \* ARABIC </w:instrText>
+      </w:r>
+      <w:r>
+        <w:fldChar w:fldCharType="separate"/>
+      </w:r>
+      <w:r>
+        <w:rPr>
+          <w:noProof/>
+        </w:rPr>
+        <w:t>36</w:t>
+      </w:r>
+      <w:r>
+        <w:rPr>
+          <w:noProof/>
+        </w:rPr>
+        <w:fldChar w:fldCharType="end"/>
+      </w:r>
       <w:bookmarkEnd w:id="78"/>
       <w:r>
         <w:t>.</w:t>
@@ -23316,14 +24581,27 @@
       <w:r>
         <w:t xml:space="preserve">Kuva </w:t>
       </w:r>
-      <w:fldSimple w:instr=" SEQ Kuva \* ARABIC ">
-        <w:r>
-          <w:rPr>
-            <w:noProof/>
-          </w:rPr>
-          <w:t>37</w:t>
-        </w:r>
-      </w:fldSimple>
+      <w:r>
+        <w:fldChar w:fldCharType="begin"/>
+      </w:r>
+      <w:r>
+        <w:instrText xml:space="preserve"> SEQ Kuva \* ARABIC </w:instrText>
+      </w:r>
+      <w:r>
+        <w:fldChar w:fldCharType="separate"/>
+      </w:r>
+      <w:r>
+        <w:rPr>
+          <w:noProof/>
+        </w:rPr>
+        <w:t>37</w:t>
+      </w:r>
+      <w:r>
+        <w:rPr>
+          <w:noProof/>
+        </w:rPr>
+        <w:fldChar w:fldCharType="end"/>
+      </w:r>
       <w:bookmarkEnd w:id="79"/>
       <w:r>
         <w:t>.</w:t>
@@ -27635,7 +28913,21 @@
         <w:rPr>
           <w:rStyle w:val="Hyperlink"/>
         </w:rPr>
-        <w:t>, viitattu 7.9.2024</w:t>
+        <w:t xml:space="preserve">, </w:t>
+      </w:r>
+      <w:proofErr w:type="spellStart"/>
+      <w:r>
+        <w:rPr>
+          <w:rStyle w:val="Hyperlink"/>
+        </w:rPr>
+        <w:t>viitattu</w:t>
+      </w:r>
+      <w:proofErr w:type="spellEnd"/>
+      <w:r>
+        <w:rPr>
+          <w:rStyle w:val="Hyperlink"/>
+        </w:rPr>
+        <w:t xml:space="preserve"> 7.9.2024</w:t>
       </w:r>
       <w:bookmarkEnd w:id="150"/>
     </w:p>
@@ -28977,7 +30269,7 @@
         <v:path o:extrusionok="f" gradientshapeok="t" o:connecttype="rect"/>
         <o:lock v:ext="edit" aspectratio="t"/>
       </v:shapetype>
-      <v:shape id="_x0000_i1083" type="#_x0000_t75" alt="\mathbb{R}" style="width:10.5pt;height:10.5pt;visibility:visible" o:bullet="t">
+      <v:shape id="_x0000_i1047" type="#_x0000_t75" alt="\mathbb{R}" style="width:10.5pt;height:10.5pt;visibility:visible" o:bullet="t">
         <v:imagedata r:id="rId1" o:title="mathbb{R}"/>
       </v:shape>
     </w:pict>

</xml_diff>

<commit_message>
Added text to SFTP
</commit_message>
<xml_diff>
--- a/documents/diplomityö_teemu_pöytäniemi.docx
+++ b/documents/diplomityö_teemu_pöytäniemi.docx
@@ -575,10 +575,7 @@
         <w:t xml:space="preserve"> </w:t>
       </w:r>
       <w:r>
-        <w:t>TLS-protokollan tietoturvaongelmat havaittiin liittyvän sen vanhentuneisiin versioihin, jotka ovat edelleen käytössä.</w:t>
-      </w:r>
-      <w:r>
-        <w:t xml:space="preserve"> </w:t>
+        <w:t xml:space="preserve">TLS-protokollan tietoturvaongelmat havaittiin liittyvän sen vanhentuneisiin versioihin, jotka ovat edelleen käytössä. </w:t>
       </w:r>
       <w:r>
         <w:t>Osiossa käytiin läpi myös Azuren pääsynhallinnan periaatteet sekä Azuren tallennusratkaisuissa ja pääsynhallinnassa havaitut tietoturvaongelmat. Lopuksi vertailtiin pilvialustoihin liittyviä tietoturvatutkimuksia. Tutkimuksissa havaittiin, että suurin syy pilvialustoilla kehitetyissä sovelluksissa ilmeneviin tietoturvaongelmiin liittyy inhimillisiin virheisiin, kun taas pilvialustojen tekniset tietoturvaongelmat ovat erittäin harvinaisia.</w:t>
@@ -1026,19 +1023,7 @@
         <w:rPr>
           <w:lang w:val="en-US"/>
         </w:rPr>
-        <w:t xml:space="preserve">The cost of transferring files is compared indirectly </w:t>
-      </w:r>
-      <w:r>
-        <w:rPr>
-          <w:lang w:val="en-US"/>
-        </w:rPr>
-        <w:t>based on</w:t>
-      </w:r>
-      <w:r>
-        <w:rPr>
-          <w:lang w:val="en-US"/>
-        </w:rPr>
-        <w:t xml:space="preserve"> the amount of Internet traffic transferred. For each protocol, the increase in file size during transfer was calculated. The SFTP protocol increased the file size the most and the differences between the other protocols were very small.</w:t>
+        <w:t>The cost of transferring files is compared indirectly based on the amount of Internet traffic transferred. For each protocol, the increase in file size during transfer was calculated. The SFTP protocol increased the file size the most and the differences between the other protocols were very small.</w:t>
       </w:r>
     </w:p>
     <w:p>
@@ -6858,7 +6843,13 @@
         <w:pStyle w:val="BodyText1"/>
       </w:pPr>
       <w:r>
-        <w:t>Tiedostojen siirron kustannuksia vertaillaan epäsuorasti siirretyn internetliikenteen määrän perusteella. Internetliikennettä tutkitaan WireShark-nimisen avoimen lähdekoodin pakettianalysaattorin avulla. Tietoturvaosuudessa esitellään suojaamattomien tiedonsiirtoprotokollien ongelmat ja tutkitaan TLS-salausprotokollan turvallisuutta. TLS-salausprotokollaa käytetään suojaamaan salaamattomia tiedonsiirtoprotokollia. Tässä osuudessa esitellään myös Azuren pääsynhallintamekanismit sekä tarkastellaan Azuren palveluiden tietoturvahaavoittuvuuksia. Lopuksi vertaillaan muutamia tutkimuksia, jotka käsittelevät julkisille pilvialustoille kehitettyjen sovellusten tietoturvaa.</w:t>
+        <w:t>Tiedostojen siirron kustannuksia vertaillaan epäsuorasti siirretyn internetliikenteen määrän perusteella. Internetliikennettä tutkitaan WireShark-nimisen avoimen lähdekoodin pakettianalysaattorin avulla. Tietoturvaosuudessa esitellään suojaamattomien tiedonsiirtoprotokollien ongelmat ja tutkitaan TLS-salausprotokollan turvallisuutta. TLS-salausprotokollaa käytetään suojaamaan salaamattomia tiedonsiirtoprotokollia</w:t>
+      </w:r>
+      <w:r>
+        <w:t xml:space="preserve">. </w:t>
+      </w:r>
+      <w:r>
+        <w:t>Tässä osuudessa esitellään myös Azuren pääsynhallintamekanismit sekä tarkastellaan Azuren palveluiden tietoturvahaavoittuvuuksia. Lopuksi vertaillaan muutamia tutkimuksia, jotka käsittelevät julkisille pilvialustoille kehitettyjen sovellusten tietoturvaa.</w:t>
       </w:r>
     </w:p>
     <w:p>
@@ -6887,7 +6878,7 @@
         <w:pStyle w:val="BodyText1"/>
       </w:pPr>
       <w:r>
-        <w:t>Tässä luvussa käsitellään protokollia, joiden avulla tiedostoja voidaan siirtää pilvialustoille. Ensimmäisessä alaluvussa tarkastellaan selainten tarjoamia lataustapoja, minkä jälkeen siirrytään protokolliin, joita erilliset asiakasohjelmat käyttävät.</w:t>
+        <w:t>Tässä luvussa käsitellään protokollia, joiden avulla tiedostoja voidaan siirtää pilvialustoille.</w:t>
       </w:r>
     </w:p>
     <w:p>
@@ -6998,17 +6989,26 @@
         <w:pStyle w:val="BodyText1"/>
       </w:pPr>
       <w:r>
-        <w:t>HTTP-pyynnöt koostuvat seuraavista osista: metodi, polku, versio, otsikot ja runko. Metodi määrittää toiminnon, jonka asiakas haluaa suorittaa. Yleisimmät metodit ovat GET ja POST. GET-metodin avulla asiakas pystyy noutamaan tiedostoja palvelimelta, ja POST-metodin avulla asiakas voi lähettää dataa palvelimelle. Muita yleisiä metodeja ovat DELETE, PUT, PATCH, OPTIONS ja HEAD.</w:t>
+        <w:t xml:space="preserve">HTTP-pyynnöt koostuvat seuraavista osista: metodi, </w:t>
+      </w:r>
+      <w:r>
+        <w:t>osoite</w:t>
+      </w:r>
+      <w:r>
+        <w:t>, versio, otsikot ja runko. Metodi määrittää toiminnon, jonka asiakas haluaa suorittaa. Yleisimmät metodit ovat GET ja POST. GET-metodin avulla asiakas pystyy noutamaan tiedostoja palvelimelta, ja POST-metodin avulla asiakas voi lähettää dataa palvelimelle. Muita yleisiä metodeja ovat DELETE, PUT, PATCH, OPTIONS ja HEAD.</w:t>
       </w:r>
       <w:r>
         <w:t xml:space="preserve"> </w:t>
       </w:r>
       <w:r>
-        <w:t xml:space="preserve">Polku määrittää halutun resurssin sijainnin palvelimella, ja sen määrittämisessä käytetään Uniform Resource Locator (URL) -osoitteita. Otsikot ovat avain-arvo-pareja tekstimuodossa, joiden avulla asiakas ja palvelin voivat välittää lisätietoja pyyntöjen ja vastausten mukana. Pyynnön runko </w:t>
+        <w:t>osoite</w:t>
+      </w:r>
+      <w:r>
+        <w:t xml:space="preserve"> määrittää halutun resurssin sijainnin, ja sen määrittämisessä käytetään Uniform Resource Locator (URL) -osoitteita. Otsikot ovat avain-arvo-pareja tekstimuodossa, joiden avulla asiakas ja palvelin voivat välittää lisätietoja pyyntöjen ja vastausten mukana. Pyynnön runko sisältää tiedot, jotka asiakas lähettää palvelimelle, kuten kirjautumistiedot tai </w:t>
       </w:r>
       <w:r>
         <w:lastRenderedPageBreak/>
-        <w:t xml:space="preserve">sisältää tiedot, jotka asiakas lähettää palvelimelle, kuten kirjautumistiedot tai palvelimelle siirrettävän tiedoston. </w:t>
+        <w:t xml:space="preserve">palvelimelle siirrettävän tiedoston. </w:t>
       </w:r>
       <w:r>
         <w:t>Versio ilmaisee pyynnössä käytetyn HTTP-protokollan version.</w:t>
@@ -7222,11 +7222,11 @@
         <w:pStyle w:val="BodyText1"/>
       </w:pPr>
       <w:r>
-        <w:t xml:space="preserve">HTTP/1.1:n suurin suorituskykyongelma on head-of-line (HOL) -esto. Se tapahtuu, kun useampi pyyntö on menossa samaan kohteeseen, mutta jonon kärjessä oleva pyyntö, joka ei voi noutaa vaadittua resurssia, estää kaikki sen takana olevat pyynnöt. HOL-esto ilmenee myös HTTP-putkessa, koska putkessa lähetettyihin pyyntöihin täytyy </w:t>
+        <w:t xml:space="preserve">HTTP/1.1:n suurin suorituskykyongelma on head-of-line (HOL) -esto. Se tapahtuu, kun useampi pyyntö on menossa samaan kohteeseen, mutta jonon kärjessä oleva pyyntö, joka ei voi noutaa vaadittua resurssia, estää kaikki sen takana olevat pyynnöt. HOL-esto ilmenee myös HTTP-putkessa, koska putkessa lähetettyihin pyyntöihin täytyy vastata samassa järjestyksessä. Rinnakkaisten TCP-yhteyksien lisääminen voi </w:t>
       </w:r>
       <w:r>
         <w:lastRenderedPageBreak/>
-        <w:t>vastata samassa järjestyksessä. Rinnakkaisten TCP-yhteyksien lisääminen voi helpottaa ongelmaa, mutta samanaikaisten TCP-yhteyksien määrä asiakkaan ja palvelimen välillä on rajallinen, ja jokainen uusi yhteys vaatii merkittäviä resursseja.</w:t>
+        <w:t>helpottaa ongelmaa, mutta samanaikaisten TCP-yhteyksien määrä asiakkaan ja palvelimen välillä on rajallinen, ja jokainen uusi yhteys vaatii merkittäviä resursseja.</w:t>
       </w:r>
       <w:r>
         <w:fldChar w:fldCharType="begin"/>
@@ -7439,7 +7439,14 @@
         <w:pStyle w:val="BodyText1"/>
       </w:pPr>
       <w:r>
-        <w:t>Vaikka HTTP/2 poistaa HOL-eston HTTP-protokollasta, TCP-protokollassa on oma HOL-esto. Jos TCP hukkaa paketin yhdessä HTTP/2:n luomassa tietovirrassa, kaikkien muiden tietovirtojen kehysten siirtäminen samassa TCP-yhteydessä keskeytyy, kunnes hukatut paketit on lähetetty uudelleen. QUIC puolestaan jakaa tietovirran datan pienempiin osiin, joita kutsutaan kehyksiksi. Kehykset lähetetään UDP-paketteina, ja ne sisältävät tietovirran tunnuksen ja järjestysnumeron. Vastaanottaja voi järjestää ne uudelleen, jos ne vastaanotetaan eri järjestyksessä kuin ne lähetettiin. Jos paketti katoaa, QUIC lähettää sen uudelleen aikakatkaisun jälkeen. Logiikka on sama kuin TCP:llä HTTP/2-protokollassa, mutta QUIC:n toiminta ei vaikuta yhteyden muihin tietovirtoihin.</w:t>
+        <w:lastRenderedPageBreak/>
+        <w:t>Vaikka HTTP/2 poistaa HOL-eston HTTP-protokollasta, TCP-protokollassa on oma HOL-esto. Jos TCP hukkaa paketin yhdessä HTTP/2:n luomassa tietovirrassa, kaikkien muiden tietovirtojen kehysten siirtäminen samassa TCP-yhteydessä keskeytyy, kunnes hukatut paketit on lähetetty uudelleen. QUIC puolestaan jakaa tietovirran datan pienempiin osiin, joita kutsutaan kehyksiksi. Kehykset lähetetään UDP-paketteina, ja ne sisältävät tietovirran tunnuksen ja järjestysnumeron. Vastaanottaja voi järjestää ne uudelleen, jos ne vastaanotetaan eri järjestyksessä kuin ne lähetettiin. Jos paketti katoaa, QUIC lähettää sen uudelleen aikakatkaisun jälkeen. Logiikka on sama kuin TCP:llä HTTP/2-protokollassa, mutta QUIC:n toiminta</w:t>
+      </w:r>
+      <w:r>
+        <w:t xml:space="preserve"> yhdessä tietovirrassa</w:t>
+      </w:r>
+      <w:r>
+        <w:t xml:space="preserve"> ei vaikuta yhteyden muihin tietovirtoihin.</w:t>
       </w:r>
       <w:r>
         <w:fldChar w:fldCharType="begin"/>
@@ -7481,9 +7488,12 @@
       </w:pPr>
       <w:bookmarkStart w:id="5" w:name="_Toc177825698"/>
       <w:r>
-        <w:t>WebDav</w:t>
+        <w:t>WebD</w:t>
       </w:r>
       <w:bookmarkEnd w:id="5"/>
+      <w:r>
+        <w:t>AV</w:t>
+      </w:r>
     </w:p>
     <w:p>
       <w:pPr>
@@ -7671,7 +7681,19 @@
         <w:rPr>
           <w:lang w:val="en-US"/>
         </w:rPr>
-        <w:t xml:space="preserve">WebDAV </w:t>
+        <w:t>WebD</w:t>
+      </w:r>
+      <w:r>
+        <w:rPr>
+          <w:lang w:val="en-US"/>
+        </w:rPr>
+        <w:t>A</w:t>
+      </w:r>
+      <w:r>
+        <w:rPr>
+          <w:lang w:val="en-US"/>
+        </w:rPr>
+        <w:t xml:space="preserve">V </w:t>
       </w:r>
       <w:proofErr w:type="spellStart"/>
       <w:r>
@@ -7716,11 +7738,7 @@
         <w:t xml:space="preserve"> HTTP/1.1-standardiin: PROPFIND, PROPPATCH, COPY, MOVE, MKCOL, LOCK ja UNLOCK. </w:t>
       </w:r>
       <w:r>
-        <w:t xml:space="preserve">WebDAV hyödyntää myös PUT- ja DELETE-metodeja, jotka kuuluvat jo HTTP-standardiin. Protokolla viittaa tiedostoihin ja kansioihin resursseina. PROPFIND-metodilla voi hakea tietoja resursseista, ja PROPPATCH-metodi mahdollistaa niiden muokkaamisen. LOCK-metodi lukitsee valitun resurssin niin, että muut käyttäjät eivät voi tehdä siihen muutoksia, ja UNLOCK-metodi purkaa lukituksen. COPY-metodi kopioi resurssin palvelimella, ja MOVE-metodi </w:t>
-      </w:r>
-      <w:r>
-        <w:lastRenderedPageBreak/>
-        <w:t>siirtää sen. Resurssin voi ladata palvelimelle PUT-metodilla, poistaa DELETE-metodilla ja ladata GET-metodilla.</w:t>
+        <w:t>WebDAV hyödyntää myös PUT- ja DELETE-metodeja, jotka kuuluvat jo HTTP-standardiin. Protokolla viittaa tiedostoihin ja kansioihin resursseina. PROPFIND-metodilla voi hakea tietoja resursseista, ja PROPPATCH-metodi mahdollistaa niiden muokkaamisen. LOCK-metodi lukitsee valitun resurssin niin, että muut käyttäjät eivät voi tehdä siihen muutoksia, ja UNLOCK-metodi purkaa lukituksen. COPY-metodi kopioi resurssin palvelimella, ja MOVE-metodi siirtää sen. Resurssin voi ladata palvelimelle PUT-metodilla, poistaa DELETE-metodilla ja ladata GET-metodilla.</w:t>
       </w:r>
       <w:r>
         <w:fldChar w:fldCharType="begin"/>
@@ -7744,6 +7762,7 @@
         <w:keepNext/>
       </w:pPr>
       <w:r>
+        <w:lastRenderedPageBreak/>
         <w:fldChar w:fldCharType="begin"/>
       </w:r>
       <w:r>
@@ -8238,7 +8257,13 @@
         <w:pStyle w:val="BodyText1"/>
       </w:pPr>
       <w:r>
-        <w:t>Asiakas aloittaa kättelyprotokollan lähettämällä HTTP GET -pyynnön palvelimelle. Pyynnössä tulee olla mukana tietyt HTTP-otsikot, jotta palvelin hyväksyy pyynnön. Upgrade- ja Connection-otsikoiden arvoilla kerrotaan palvelimelle, että yhteys halutaan vaihtaa WebSocket-protokollaan. WebSocketin version tulee olla 13, joka on nykyinen versio WebSocket-standardista. Pyynnössä on myös mukana Sec-WebSocket-Key-otsikko, jonka arvo on satunnainen 16-tavuinen merkkijono, joka on base64-koodattu. Tämän merkkijonon generoinnin tulee olla kryptografisesti satunnainen, eikä sen arvoa pitäisi pystyä arvaamaan. Jos palvelin hyväksyy kättelyn, HTTP-vastauskoodi on 101</w:t>
+        <w:t>Asiakas aloittaa kättelyprotokollan lähettämällä HTTP GET -pyynnön palvelimelle. Pyynnössä tulee olla mukana tietyt HTTP-otsikot, jotta palvelin hyväksyy pyynnön. Upgrade- ja Connection-otsikoiden arvoilla kerrotaan palvelimelle, että yhteys halutaan vaihtaa WebSocket-protokollaan. WebSocketin version tulee olla 13, joka on nykyinen versio WebSocket-standardista. Pyynnössä on myös mukana Sec-WebSocket-Key-otsikko, jonka arvo on satunnainen 16-tavuinen merkkijono, joka on base64-koodattu.</w:t>
+      </w:r>
+      <w:r>
+        <w:t xml:space="preserve"> </w:t>
+      </w:r>
+      <w:r>
+        <w:t>Jos palvelin hyväksyy kättelyn, HTTP-vastauskoodi on 101</w:t>
       </w:r>
       <w:r>
         <w:t>.</w:t>
@@ -8364,7 +8389,6 @@
           <w:b/>
           <w:bCs/>
         </w:rPr>
-        <w:lastRenderedPageBreak/>
         <w:t>Mask</w:t>
       </w:r>
       <w:r>
@@ -8403,6 +8427,7 @@
           <w:b/>
           <w:bCs/>
         </w:rPr>
+        <w:lastRenderedPageBreak/>
         <w:t>N</w:t>
       </w:r>
       <w:r>
@@ -8662,8 +8687,11 @@
         <w:pStyle w:val="BodyText1"/>
       </w:pPr>
       <w:r>
+        <w:t xml:space="preserve">4-bittisellä Opcode-koodilla pystytään merkitsemään kehyksen tyyppi. Kehys voi olla datan siirtoon tarkoitettu kehys tai hallintakehys. Jos kehys on hallintakehys, sillä on sovittu hallintakoodi Opcode-lohkossa ja mahdollisesti siirrettävää dataa. Mahdollisia </w:t>
+      </w:r>
+      <w:r>
         <w:lastRenderedPageBreak/>
-        <w:t>4-bittisellä Opcode-koodilla pystytään merkitsemään kehyksen tyyppi. Kehys voi olla datan siirtoon tarkoitettu kehys tai hallintakehys. Jos kehys on hallintakehys, sillä on sovittu hallintakoodi Opcode-lohkossa ja mahdollisesti siirrettävää dataa. Mahdollisia komentoja ovat close, ping ja pong. Close-komento aloittaa yhteyden sulkemisprosessin, ja se voi sisältää datakentässä viestin, miksi yhteys halutaan sulkea. Kun close-komento on vastaanotettu, siihen vastataan lähettämällä kehys, jonka komento on myös close. Close-vastausta voi viivästyttää ja jatkaa datan lähettämistä, mutta silloin ei ole takuita siitä, että close-komennon lähettänyt osapuoli pitää yhteyden auki. Ping-komennon tarkoitus on tarkistaa, että yhteyden toinen pää vastaanottaa edelleen liikennettä. Kun ping-komento on vastaanotettu, siihen vastataan lähettämällä pong-komento.</w:t>
+        <w:t>komentoja ovat close, ping ja pong. Close-komento aloittaa yhteyden sulkemisprosessin, ja se voi sisältää datakentässä viestin, miksi yhteys halutaan sulkea. Kun close-komento on vastaanotettu, siihen vastataan lähettämällä kehys, jonka komento on myös close. Close-vastausta voi viivästyttää ja jatkaa datan lähettämistä, mutta silloin ei ole takuita siitä, että close-komennon lähettänyt osapuoli pitää yhteyden auki. Ping-komennon tarkoitus on tarkistaa, että yhteyden toinen pää vastaanottaa edelleen liikennettä. Kun ping-komento on vastaanotettu, siihen vastataan lähettämällä pong-komento.</w:t>
       </w:r>
       <w:r>
         <w:fldChar w:fldCharType="begin"/>
@@ -8784,13 +8812,7 @@
       </w:pPr>
       <w:bookmarkStart w:id="11" w:name="_Toc177825700"/>
       <w:r>
-        <w:t xml:space="preserve">FTP ja </w:t>
-      </w:r>
-      <w:r>
         <w:t>FTP</w:t>
-      </w:r>
-      <w:r>
-        <w:t>S</w:t>
       </w:r>
       <w:bookmarkEnd w:id="11"/>
     </w:p>
@@ -9466,8 +9488,95 @@
         <w:pStyle w:val="BodyText1"/>
       </w:pPr>
       <w:r>
-        <w:t xml:space="preserve">SFTP-protokolla lähettää paketit verkon yli muodossa, jossa paketin alussa on tavun kokoinen tila komennolle, ja sen jälkeen seuraa siirrettävä data. </w:t>
-      </w:r>
+        <w:t>SFTP-protokollan viestit siirretään SSH-protokollan kautta suojatussa kanavassa. SFTP-viestit koostuvat erilaisista viestityypeistä, joilla on eri tehtäviä, kuten tiedostojen avaaminen, luku- ja kirjoitusoperaatiot sekä virheiden käsittely. Jokainen SFTP-protokollan viesti koostuu seuraavista pääosista:</w:t>
+      </w:r>
+      <w:r>
+        <w:t xml:space="preserve"> </w:t>
+      </w:r>
+      <w:r>
+        <w:fldChar w:fldCharType="begin"/>
+      </w:r>
+      <w:r>
+        <w:instrText xml:space="preserve"> REF _Ref176405097 \r \h </w:instrText>
+      </w:r>
+      <w:r>
+        <w:fldChar w:fldCharType="separate"/>
+      </w:r>
+      <w:r>
+        <w:t>[27]</w:t>
+      </w:r>
+      <w:r>
+        <w:fldChar w:fldCharType="end"/>
+      </w:r>
+    </w:p>
+    <w:p>
+      <w:pPr>
+        <w:pStyle w:val="BodyText1"/>
+        <w:numPr>
+          <w:ilvl w:val="0"/>
+          <w:numId w:val="46"/>
+        </w:numPr>
+      </w:pPr>
+      <w:r>
+        <w:rPr>
+          <w:b/>
+          <w:bCs/>
+        </w:rPr>
+        <w:t>Pituuskenttä</w:t>
+      </w:r>
+      <w:r>
+        <w:t>: 32-bittinen kokonaisluku, joka ilmaisee viestin kokonaispituuden tavuina.</w:t>
+      </w:r>
+    </w:p>
+    <w:p>
+      <w:pPr>
+        <w:pStyle w:val="BodyText1"/>
+        <w:numPr>
+          <w:ilvl w:val="0"/>
+          <w:numId w:val="46"/>
+        </w:numPr>
+      </w:pPr>
+      <w:r>
+        <w:rPr>
+          <w:b/>
+          <w:bCs/>
+        </w:rPr>
+        <w:lastRenderedPageBreak/>
+        <w:t>Viestin tyyppi</w:t>
+      </w:r>
+      <w:r>
+        <w:t xml:space="preserve">: </w:t>
+      </w:r>
+      <w:r>
+        <w:t>8-bittinen kokonaisluku, joka kertoo viestin tyypin. Viestin tyyppi määrittää, millaisia tietoja viesti sisältää. Esimerkkejä viestityypeistä ovat aloitusviesti SSH_FXP_INIT, tiedoston avausviesti SSH_FXP_OPEN ja tiedoston lukuviesti SSH_FXP_READ.</w:t>
+      </w:r>
+    </w:p>
+    <w:p>
+      <w:pPr>
+        <w:pStyle w:val="BodyText1"/>
+        <w:numPr>
+          <w:ilvl w:val="0"/>
+          <w:numId w:val="46"/>
+        </w:numPr>
+      </w:pPr>
+      <w:r>
+        <w:rPr>
+          <w:b/>
+          <w:bCs/>
+        </w:rPr>
+        <w:t>Viestin sisältö</w:t>
+      </w:r>
+      <w:r>
+        <w:t xml:space="preserve">: </w:t>
+      </w:r>
+      <w:r>
+        <w:t>Tämä kenttä vaihtelee viestin tyypin mukaan ja sisältää viestin varsinaisen sisällön.</w:t>
+      </w:r>
+    </w:p>
+    <w:p>
+      <w:pPr>
+        <w:pStyle w:val="BodyText1"/>
+      </w:pPr>
       <w:r>
         <w:fldChar w:fldCharType="begin"/>
       </w:r>
@@ -9493,13 +9602,25 @@
         <w:t xml:space="preserve"> esittää</w:t>
       </w:r>
       <w:r>
-        <w:t xml:space="preserve"> SFTP-protokollan arkkitehtuuri</w:t>
-      </w:r>
-      <w:r>
-        <w:t>n</w:t>
-      </w:r>
-      <w:r>
-        <w:t>, jossa näkyvät pakettien komentojen nimet. Asiakasohjelma lähettää aluksi SSH_FXP_INIT-komennon, jonka mukana on haluttu protokollan versio. Palvelin vastaa SSH_FXP_VERSION-komennolla, joka sisältää palvelimen tukemat versiot. Asiakasohjelman ja palvelimen on tuettava samaa protokollaversiota, jotta yhteys voidaan muodostaa.</w:t>
+        <w:t xml:space="preserve"> </w:t>
+      </w:r>
+      <w:r>
+        <w:t xml:space="preserve">esimerkin </w:t>
+      </w:r>
+      <w:r>
+        <w:t xml:space="preserve">SFTP-protokollan </w:t>
+      </w:r>
+      <w:r>
+        <w:t>käytöstä</w:t>
+      </w:r>
+      <w:r>
+        <w:t xml:space="preserve">, jossa näkyvät </w:t>
+      </w:r>
+      <w:r>
+        <w:t>viestien tyyppien</w:t>
+      </w:r>
+      <w:r>
+        <w:t xml:space="preserve"> nimet. Asiakasohjelma lähettää aluksi SSH_FXP_INIT-komennon, jonka mukana on haluttu protokollan versio. Palvelin vastaa SSH_FXP_VERSION-komennolla, joka sisältää palvelimen tukemat versiot. Asiakasohjelman ja palvelimen on tuettava samaa protokollaversiota, jotta yhteys voidaan muodostaa.</w:t>
       </w:r>
       <w:r>
         <w:fldChar w:fldCharType="begin"/>
@@ -9523,7 +9644,6 @@
         <w:keepNext/>
       </w:pPr>
       <w:r>
-        <w:lastRenderedPageBreak/>
         <w:t>Tiedostojen käsittely tapahtuu niille tarkoitetuilla komennoilla. Esimerkiksi SSH_FXP_OPEN-komento avaa tiedoston tai luo uuden tyhjän tiedoston. Palvelin vastaa SSH_FXP_OPEN-kyselyyn SSH_FXP_HANDLE-komennolla, jos tiedoston avaaminen onnistuu. SSH_FXP_HANDLE palauttaa datana ID:n, jonka avulla asiakasohjelma voi käyttää tiedostoa. Asiakas voi tämän jälkeen lukea tiedoston sisällön SSH_FXP_READ-lukukomennolla</w:t>
       </w:r>
       <w:r>
@@ -9769,6 +9889,7 @@
         <w:pStyle w:val="BodyText1"/>
       </w:pPr>
       <w:r>
+        <w:lastRenderedPageBreak/>
         <w:t>SQL-tietokannat ovat relaatiotietokantoja, joissa tieto on tallennettuna tauluihin, jotka koostuvat riveistä ja sarakkeista. Taulut perustuvat relaatiomalliin, joka pohjautuu predikaattilogiikkaan. Taulu esittää tiettyyn aiheeseen liittyviä tietoja, sarakkeet kuvaavat kokonaisuuden eri ominaisuuksia, ja rivit edustavat kyseisen asian yksittäisiä ilmentymiä. Taulujen riveillä on uniikki tunniste, eli ID, joka voi koostua yhdestä tai useammasta sarakkeen arvosta. Taulujen välille voidaan luoda yhteyksiä avainten avulla. Avaimet toimivat viitteinä toisten taulujen arvoihin, mahdollistaen tietojen yhdistämisen ja viittaamisen eri taulujen välillä</w:t>
       </w:r>
       <w:r>
@@ -9795,11 +9916,7 @@
         <w:pStyle w:val="BodyText1"/>
       </w:pPr>
       <w:r>
-        <w:t xml:space="preserve">Tietokannan käyttöä mahdollistavat tietokannan hallintajärjestelmät (DBMS, Database Management Systems). Ne mahdollistavat käyttäjien pääsyn tietokantaan sekä sen päivittämisen ja muokkaamisen. Tietokannan hallintajärjestelmiä on sekä maksullisia että avoimen lähdekoodin ilmaisia vaihtoehtoja. Suosituimmilla avoimen lähdekoodin </w:t>
-      </w:r>
-      <w:r>
-        <w:lastRenderedPageBreak/>
-        <w:t>hallintajärjestelmillä on hyvin samankaltainen pääarkkitehtuuri, vaikka niiden toteutuksissa saattaa olla pieniä eroavaisuuksia.</w:t>
+        <w:t>Tietokannan käyttöä mahdollistavat tietokannan hallintajärjestelmät (DBMS, Database Management Systems). Ne mahdollistavat käyttäjien pääsyn tietokantaan sekä sen päivittämisen ja muokkaamisen. Tietokannan hallintajärjestelmiä on sekä maksullisia että avoimen lähdekoodin ilmaisia vaihtoehtoja. Suosituimmilla avoimen lähdekoodin hallintajärjestelmillä on hyvin samankaltainen pääarkkitehtuuri, vaikka niiden toteutuksissa saattaa olla pieniä eroavaisuuksia.</w:t>
       </w:r>
       <w:r>
         <w:fldChar w:fldCharType="begin"/>
@@ -9846,7 +9963,40 @@
         <w:t xml:space="preserve"> </w:t>
       </w:r>
       <w:r>
-        <w:t>esittää Postgres-tietokannan arkkitehtuuria. Postgres on yksi suosituimmista avoimen lähdekoodin tietokannoista, ja se julkaistiin vuonna 1995. Postgres toimii asiakas-palvelin-mallilla, jossa asiakasohjelma ottaa yhteyden hallintajärjestelmään. Postgres luo jokaiselle asiakasyhteydelle oman palvelinprosessin. Kaikilla palvelinprosesseilla on pääsy jaettuun muistiin, joka sijaitsee RAM-muistissa. Tietokantakyselyt kohdistuvat jaettuun muistiin, joka sisältää kopion levyllä olevasta datasta. Jaettu muisti on huomattavasti nopeampi kuin levyltä lukeminen, joten lukuoperaatiot tehdään suoraan jaettuun muistiin.</w:t>
+        <w:t xml:space="preserve">esittää Postgres-tietokannan arkkitehtuuria. Postgres on yksi suosituimmista avoimen lähdekoodin tietokannoista, ja se julkaistiin vuonna 1995. Postgres toimii asiakas-palvelin-mallilla, jossa asiakasohjelma ottaa yhteyden hallintajärjestelmään. </w:t>
+      </w:r>
+      <w:r>
+        <w:t>Postgre</w:t>
+      </w:r>
+      <w:r>
+        <w:t>s</w:t>
+      </w:r>
+      <w:r>
+        <w:t xml:space="preserve"> toimii prosessimallilla, jossa jokaiselle yhteydelle luodaan erillinen prosessi. Tämä malli eroaa monista muista tietokannoista, jotka käyttävät säie- tai tapahtumapohjaista mallia.</w:t>
+      </w:r>
+      <w:r>
+        <w:t xml:space="preserve"> Kaikilla prosesseilla on pääsy jaettuun muistiin, joka sijaitsee RAM-muistissa. Tietokantakyselyt kohdistuvat jaettuun muistiin</w:t>
+      </w:r>
+      <w:r>
+        <w:t xml:space="preserve"> </w:t>
+      </w:r>
+      <w:r>
+        <w:t>Shared Buffers -muistialu</w:t>
+      </w:r>
+      <w:r>
+        <w:t xml:space="preserve">eelle, </w:t>
+      </w:r>
+      <w:r>
+        <w:t>johon luetut tiedot tauluista ja indekseistä tallennetaan</w:t>
+      </w:r>
+      <w:r>
+        <w:t xml:space="preserve">. </w:t>
+      </w:r>
+      <w:r>
+        <w:t>Jos pyyntö koskee tietoja, jotka ovat jo Shared Buffers -muistissa, tietokanta voi palauttaa tiedot ilman levyoperaatiota, mikä nopeuttaa suorituskykyä merkittävästi</w:t>
+      </w:r>
+      <w:r>
+        <w:t>.</w:t>
       </w:r>
       <w:r>
         <w:fldChar w:fldCharType="begin"/>
@@ -9932,6 +10082,7 @@
         <w:rPr>
           <w:noProof/>
         </w:rPr>
+        <w:lastRenderedPageBreak/>
         <w:drawing>
           <wp:inline distT="0" distB="0" distL="0" distR="0" wp14:anchorId="135ED63E" wp14:editId="3B87FF63">
             <wp:extent cx="5400040" cy="3509010"/>
@@ -10085,103 +10236,103 @@
       </w:pPr>
       <w:bookmarkStart w:id="19" w:name="_Toc177825704"/>
       <w:r>
+        <w:t>N</w:t>
+      </w:r>
+      <w:r>
+        <w:t>o</w:t>
+      </w:r>
+      <w:r>
+        <w:t>SQL</w:t>
+      </w:r>
+      <w:bookmarkEnd w:id="19"/>
+    </w:p>
+    <w:p>
+      <w:pPr>
+        <w:pStyle w:val="BodyText1"/>
+      </w:pPr>
+    </w:p>
+    <w:p>
+      <w:pPr>
+        <w:pStyle w:val="BodyText1"/>
+      </w:pPr>
+      <w:r>
+        <w:t>NoSQL tarjoaa mahdollisuuden tallentaa dataa muussa muodossa kuin relaatiomallin tauluina. Ensimmäiset NoSQL-tietokannat kehitettiin jo 1960-luvulla, mutta termi NoSQL syntyi vasta 2000-luvun alussa. NoSQL-tietokannoille ei ole yhtä yksiselitteistä määritelmää, vaan ne jaetaan neljään pääkategoriaan: asiakirjatietokannat, avain-arvo-tietokannat, sarakepohjaiset tietokannat ja graafitietokannat.</w:t>
+      </w:r>
+      <w:r>
+        <w:t xml:space="preserve"> </w:t>
+      </w:r>
+      <w:r>
+        <w:fldChar w:fldCharType="begin"/>
+      </w:r>
+      <w:r>
+        <w:instrText xml:space="preserve"> REF _Ref176493858 \r \h </w:instrText>
+      </w:r>
+      <w:r>
+        <w:fldChar w:fldCharType="separate"/>
+      </w:r>
+      <w:r>
+        <w:t>[33]</w:t>
+      </w:r>
+      <w:r>
+        <w:fldChar w:fldCharType="end"/>
+      </w:r>
+      <w:r>
+        <w:t xml:space="preserve"> </w:t>
+      </w:r>
+    </w:p>
+    <w:p>
+      <w:pPr>
+        <w:pStyle w:val="BodyText1"/>
+      </w:pPr>
+      <w:r>
+        <w:t>Asiakirjatietokannat tallentavat datan dokumentteina. Yleisimmin käytetyt dokumenttiformaatit ovat JSON, BSON ja XML. Tietokannan dokumentit voivat olla sisäkkäisiä, ja tiettyjä elementtejä dokumentin sisällä voidaan indeksoida nopeamman haun mahdollistamiseksi. Asiakirjatietokannat käyttävät kokoelmia, joihin tallennetaan yleensä asiakirjoja, joilla on samankaltainen sisältö. Tämä vastaa sitä, miten SQL-tietokannat tallentavat dataa tauluihin.</w:t>
+      </w:r>
+      <w:r>
+        <w:t xml:space="preserve"> </w:t>
+      </w:r>
+      <w:r>
+        <w:t>Asiakirjatietokannoissa on joustavat skeemat, mikä tarkoittaa, että kaikissa kokoelman asiakirjoissa ei tarvitse olla samoja kenttiä. Skeemavalidoinnin avulla kentille voidaan luoda sääntöjä, kuten sallitut tietotyypit ja arvoalueet, ja näin varmistaa, että asiakirjojen kentät noudattavat haluttua rakennetta. Asiakirjatietokannoissa on käytössä API tai kyselykieli, joiden avulla voidaan suorittaa operaatioita tietokantaan.</w:t>
+      </w:r>
+      <w:r>
+        <w:t xml:space="preserve"> </w:t>
+      </w:r>
+      <w:r>
+        <w:fldChar w:fldCharType="begin"/>
+      </w:r>
+      <w:r>
+        <w:instrText xml:space="preserve"> REF _Ref176493858 \r \h </w:instrText>
+      </w:r>
+      <w:r>
+        <w:fldChar w:fldCharType="separate"/>
+      </w:r>
+      <w:r>
+        <w:t>[33]</w:t>
+      </w:r>
+      <w:r>
+        <w:fldChar w:fldCharType="end"/>
+      </w:r>
+      <w:r>
+        <w:fldChar w:fldCharType="begin"/>
+      </w:r>
+      <w:r>
+        <w:instrText xml:space="preserve"> REF _Ref176493904 \r \h </w:instrText>
+      </w:r>
+      <w:r>
+        <w:fldChar w:fldCharType="separate"/>
+      </w:r>
+      <w:r>
+        <w:t>[34]</w:t>
+      </w:r>
+      <w:r>
+        <w:fldChar w:fldCharType="end"/>
+      </w:r>
+    </w:p>
+    <w:p>
+      <w:pPr>
+        <w:pStyle w:val="BodyText1"/>
+      </w:pPr>
+      <w:r>
         <w:lastRenderedPageBreak/>
-        <w:t>N</w:t>
-      </w:r>
-      <w:r>
-        <w:t>o</w:t>
-      </w:r>
-      <w:r>
-        <w:t>SQL</w:t>
-      </w:r>
-      <w:bookmarkEnd w:id="19"/>
-    </w:p>
-    <w:p>
-      <w:pPr>
-        <w:pStyle w:val="BodyText1"/>
-      </w:pPr>
-    </w:p>
-    <w:p>
-      <w:pPr>
-        <w:pStyle w:val="BodyText1"/>
-      </w:pPr>
-      <w:r>
-        <w:t>NoSQL tarjoaa mahdollisuuden tallentaa dataa muussa muodossa kuin relaatiomallin tauluina. Ensimmäiset NoSQL-tietokannat kehitettiin jo 1960-luvulla, mutta termi NoSQL syntyi vasta 2000-luvun alussa. NoSQL-tietokannoille ei ole yhtä yksiselitteistä määritelmää, vaan ne jaetaan neljään pääkategoriaan: asiakirjatietokannat, avain-arvo-tietokannat, sarakepohjaiset tietokannat ja graafitietokannat.</w:t>
-      </w:r>
-      <w:r>
-        <w:t xml:space="preserve"> </w:t>
-      </w:r>
-      <w:r>
-        <w:fldChar w:fldCharType="begin"/>
-      </w:r>
-      <w:r>
-        <w:instrText xml:space="preserve"> REF _Ref176493858 \r \h </w:instrText>
-      </w:r>
-      <w:r>
-        <w:fldChar w:fldCharType="separate"/>
-      </w:r>
-      <w:r>
-        <w:t>[33]</w:t>
-      </w:r>
-      <w:r>
-        <w:fldChar w:fldCharType="end"/>
-      </w:r>
-      <w:r>
-        <w:t xml:space="preserve"> </w:t>
-      </w:r>
-    </w:p>
-    <w:p>
-      <w:pPr>
-        <w:pStyle w:val="BodyText1"/>
-      </w:pPr>
-      <w:r>
-        <w:t>Asiakirjatietokannat tallentavat datan dokumentteina. Yleisimmin käytetyt dokumenttiformaatit ovat JSON, BSON ja XML. Tietokannan dokumentit voivat olla sisäkkäisiä, ja tiettyjä elementtejä dokumentin sisällä voidaan indeksoida nopeamman haun mahdollistamiseksi. Asiakirjatietokannat käyttävät kokoelmia, joihin tallennetaan yleensä asiakirjoja, joilla on samankaltainen sisältö. Tämä vastaa sitä, miten SQL-tietokannat tallentavat dataa tauluihin.</w:t>
-      </w:r>
-      <w:r>
-        <w:t xml:space="preserve"> </w:t>
-      </w:r>
-      <w:r>
-        <w:t>Asiakirjatietokannoissa on joustavat skeemat, mikä tarkoittaa, että kaikissa kokoelman asiakirjoissa ei tarvitse olla samoja kenttiä. Skeemavalidoinnin avulla kentille voidaan luoda sääntöjä, kuten sallitut tietotyypit ja arvoalueet, ja näin varmistaa, että asiakirjojen kentät noudattavat haluttua rakennetta. Asiakirjatietokannoissa on käytössä API tai kyselykieli, joiden avulla voidaan suorittaa operaatioita tietokantaan.</w:t>
-      </w:r>
-      <w:r>
-        <w:t xml:space="preserve"> </w:t>
-      </w:r>
-      <w:r>
-        <w:fldChar w:fldCharType="begin"/>
-      </w:r>
-      <w:r>
-        <w:instrText xml:space="preserve"> REF _Ref176493858 \r \h </w:instrText>
-      </w:r>
-      <w:r>
-        <w:fldChar w:fldCharType="separate"/>
-      </w:r>
-      <w:r>
-        <w:t>[33]</w:t>
-      </w:r>
-      <w:r>
-        <w:fldChar w:fldCharType="end"/>
-      </w:r>
-      <w:r>
-        <w:fldChar w:fldCharType="begin"/>
-      </w:r>
-      <w:r>
-        <w:instrText xml:space="preserve"> REF _Ref176493904 \r \h </w:instrText>
-      </w:r>
-      <w:r>
-        <w:fldChar w:fldCharType="separate"/>
-      </w:r>
-      <w:r>
-        <w:t>[34]</w:t>
-      </w:r>
-      <w:r>
-        <w:fldChar w:fldCharType="end"/>
-      </w:r>
-    </w:p>
-    <w:p>
-      <w:pPr>
-        <w:pStyle w:val="BodyText1"/>
-      </w:pPr>
-      <w:r>
         <w:t>Avain-arvo-tietokannat ovat tietokantatyyppejä, joissa data tallennetaan avain-arvo-muodossa, ja ne on optimoitu nopeaan tietojen lukemiseen ja kirjoittamiseen. Tietoja haetaan yksilöllisen avaimen avulla, ja arvot voivat sisältää minkä tahansa tietotyypin. Yksi yleinen käyttötapaus avain-arvo-tietokannoille on datan tallentaminen välimuistiin, joko muistiin tai levylle</w:t>
       </w:r>
       <w:r>
@@ -10262,7 +10413,6 @@
         <w:rPr>
           <w:noProof/>
         </w:rPr>
-        <w:lastRenderedPageBreak/>
         <w:drawing>
           <wp:inline distT="0" distB="0" distL="0" distR="0" wp14:anchorId="4CC5DCC4" wp14:editId="50CDB361">
             <wp:extent cx="5400040" cy="2256790"/>
@@ -10400,7 +10550,11 @@
         <w:keepNext/>
       </w:pPr>
       <w:r>
-        <w:t>Graafitietokannat tallentavat tiedot solmuina ja reitteinä. Solmut tallentavat tyypillisesti tietoja kohteista, ja reitit tallentavat tietoja solmujen välisistä suhteista. Ne soveltuvat erityisen hyvin monimutkaisiin ja vahvasti kytkeytyneisiin tietoihin, joissa suhteet tai niiden riippuvuudet eivät ole yksinkertaisia. Graafitietokantojen taustalla oleva tallennusmekanismi voi vaihdella. Yleisesti graafitietokannat käyttävät muita tietokantoja tallennusratkaisunaan, ja suosituimmat näistä ovat SQL-tietokannat, asiakirjatietokannat ja avain-arvo-tietokannat.</w:t>
+        <w:t xml:space="preserve">Graafitietokannat tallentavat tiedot solmuina ja reitteinä. Solmut tallentavat tyypillisesti tietoja kohteista, ja reitit tallentavat tietoja solmujen välisistä suhteista. Ne soveltuvat erityisen hyvin monimutkaisiin ja vahvasti kytkeytyneisiin tietoihin, joissa suhteet tai </w:t>
+      </w:r>
+      <w:r>
+        <w:lastRenderedPageBreak/>
+        <w:t>niiden riippuvuudet eivät ole yksinkertaisia. Graafitietokantojen taustalla oleva tallennusmekanismi voi vaihdella. Yleisesti graafitietokannat käyttävät muita tietokantoja tallennusratkaisunaan, ja suosituimmat näistä ovat SQL-tietokannat, asiakirjatietokannat ja avain-arvo-tietokannat.</w:t>
       </w:r>
       <w:r>
         <w:t xml:space="preserve"> </w:t>
@@ -10453,11 +10607,7 @@
         <w:t>s</w:t>
       </w:r>
       <w:r>
-        <w:t xml:space="preserve">torage tarjoaa tallennusratkaisun rakenteettomalle datalle. Tiedostojen tyypillä ja koolla ei ole merkitystä, vaan kaikki tiedostot tallennetaan yhteen ämpäriin. Ämpärissä tiedostoilla ei ole kansiorakennetta, vaan jokaisella tiedostolla on uniikki </w:t>
-      </w:r>
-      <w:r>
-        <w:lastRenderedPageBreak/>
-        <w:t xml:space="preserve">tunniste (ID). Ämpäriin pääsee käsiksi HTTP REST -rajapinnan kautta, joka mahdollistaa tiedostojen hallinnan. Jokainen Object </w:t>
+        <w:t xml:space="preserve">torage tarjoaa tallennusratkaisun rakenteettomalle datalle. Tiedostojen tyypillä ja koolla ei ole merkitystä, vaan kaikki tiedostot tallennetaan yhteen ämpäriin. Ämpärissä tiedostoilla ei ole kansiorakennetta, vaan jokaisella tiedostolla on uniikki tunniste (ID). Ämpäriin pääsee käsiksi HTTP REST -rajapinnan kautta, joka mahdollistaa tiedostojen hallinnan. Jokainen Object </w:t>
       </w:r>
       <w:r>
         <w:t>s</w:t>
@@ -10561,6 +10711,7 @@
         <w:keepNext/>
       </w:pPr>
       <w:r>
+        <w:lastRenderedPageBreak/>
         <w:t xml:space="preserve">  </w:t>
       </w:r>
       <w:r>
@@ -10755,90 +10906,102 @@
         <w:pStyle w:val="BodyText1"/>
       </w:pPr>
       <w:r>
-        <w:t xml:space="preserve">Manager tarjoaa toiminnot admin-käyttäjille ja mahdollistaa järjestelmän valvonnan sekä hallinnan. Accesser tarjoaa REST-rajapinnan käyttäjille ja vastaa datan salauksesta tallennuksen yhteydessä sekä salauksen purkamisesta lukuvaiheessa. Slicestor on vastuussa tiedostosiivujen tallentamisesta, jotka se saa Accesserilta. Slicestoreiden ryhmää kutsutaan laitekokonaisuudeksi, ja laitekokonaisuuksien ryhmää puolestaan varastointialtaaksi. Ämpärit sijaitsevat sisäisessä arkkitehtuurissa </w:t>
+        <w:t>Manager tarjoaa toiminnot admin-käyttäjille ja mahdollistaa järjestelmän valvonnan sekä hallinnan. Accesser tarjoaa REST-rajapinnan käyttäjille ja vastaa datan salauksesta tallennuksen yhteydessä sekä salauksen purkamisesta lukuvaiheessa. Slicestor on vastuussa tiedostosiivujen tallentamisesta, jotka se saa Accesserilta. Slicestoreiden ryhmää kutsutaan laitekokonaisuudeksi, ja laitekokonaisuuksien ryhmää puolestaan varastointialtaaksi. Ämpärit sijaitsevat sisäisessä arkkitehtuurissa varastointialtaassa. Yksi varastointiallas voi sisältää useita ämpäreitä, ja jokainen ämpäri koostuu Slicstoreista, jotka kuuluvat eri laitekokonaisuuksiin</w:t>
+      </w:r>
+      <w:r>
+        <w:t>.</w:t>
+      </w:r>
+      <w:r>
+        <w:fldChar w:fldCharType="begin"/>
+      </w:r>
+      <w:r>
+        <w:instrText xml:space="preserve"> REF _Ref176526800 \r \h </w:instrText>
+      </w:r>
+      <w:r>
+        <w:fldChar w:fldCharType="separate"/>
+      </w:r>
+      <w:r>
+        <w:t>[37]</w:t>
+      </w:r>
+      <w:r>
+        <w:fldChar w:fldCharType="end"/>
+      </w:r>
+    </w:p>
+    <w:p>
+      <w:pPr>
+        <w:pStyle w:val="BodyText1"/>
+      </w:pPr>
+      <w:r>
+        <w:t>Datan tallentamiseen käytetään Information Dispersal Algorithm (IDA) -algoritmia. Algoritmin perusidea on seuraava: tallennettava tiedosto pilkotaan paloiksi, ja palojen lukumäärää kutsutaan algoritmin leveydeksi. Kaikkia näitä paloja ei kuitenkaan tarvita tiedoston lukemiseen tai kirjoittamiseen kokonaisuudessaan, vaan pienempi määrä riittää. Lukukynnysarvo määrittää, kuinka monta palaa tarvitaan alkuperäisen datan lukemiseksi, ja kirjoituskynnysarvo määrittää, kuinka monta palaa on kirjoitettava, jotta kirjoitusoperaatio voidaan merkitä suoritetuksi. Kirjoituskynnysarvo on aina suurempi kuin lukukynnysarvo</w:t>
+      </w:r>
+      <w:r>
+        <w:t>.</w:t>
+      </w:r>
+      <w:r>
+        <w:fldChar w:fldCharType="begin"/>
+      </w:r>
+      <w:r>
+        <w:instrText xml:space="preserve"> REF _Ref176526800 \r \h </w:instrText>
+      </w:r>
+      <w:r>
+        <w:fldChar w:fldCharType="separate"/>
+      </w:r>
+      <w:r>
+        <w:t>[37]</w:t>
+      </w:r>
+      <w:r>
+        <w:fldChar w:fldCharType="end"/>
+      </w:r>
+    </w:p>
+    <w:p>
+      <w:pPr>
+        <w:pStyle w:val="BodyText1"/>
+      </w:pPr>
+      <w:r>
+        <w:fldChar w:fldCharType="begin"/>
+      </w:r>
+      <w:r>
+        <w:instrText xml:space="preserve"> REF _Ref176790657 \h </w:instrText>
+      </w:r>
+      <w:r>
+        <w:fldChar w:fldCharType="separate"/>
+      </w:r>
+      <w:r>
+        <w:t xml:space="preserve">Kuva </w:t>
+      </w:r>
+      <w:r>
+        <w:rPr>
+          <w:noProof/>
+        </w:rPr>
+        <w:t>9</w:t>
+      </w:r>
+      <w:r>
+        <w:fldChar w:fldCharType="end"/>
+      </w:r>
+      <w:r>
+        <w:t xml:space="preserve"> </w:t>
+      </w:r>
+      <w:r>
+        <w:t xml:space="preserve">esittää </w:t>
+      </w:r>
+      <w:r>
+        <w:t xml:space="preserve"> tiedoston kirjoitusprosessi</w:t>
+      </w:r>
+      <w:r>
+        <w:t>n</w:t>
+      </w:r>
+      <w:r>
+        <w:t>. Prosessi alkaa Accesser-palvelusta, joka pilkkoo yli 4 MiB:n</w:t>
+      </w:r>
+      <w:r>
+        <w:t xml:space="preserve"> </w:t>
+      </w:r>
+      <w:r>
+        <w:t xml:space="preserve">kokoiset tiedostot neljäksi erilliseksi siivuksi. Siivut viedään yksitellen loppuprosessin läpi, kun taas pienet tiedostot viedään kokonaisina. Seuraavaksi dataan lisätään tiivistefunktion avulla tarkistusarvo eheyden varmistamiseksi, ja tarvittaessa data salataan lohkosalauksella. Data viipaloidaan ensin lukukynnysarvon </w:t>
       </w:r>
       <w:r>
         <w:lastRenderedPageBreak/>
-        <w:t>varastointialtaassa. Yksi varastointiallas voi sisältää useita ämpäreitä, ja jokainen ämpäri koostuu Slicstoreista, jotka kuuluvat eri laitekokonaisuuksiin</w:t>
-      </w:r>
-      <w:r>
-        <w:t>.</w:t>
-      </w:r>
-      <w:r>
-        <w:fldChar w:fldCharType="begin"/>
-      </w:r>
-      <w:r>
-        <w:instrText xml:space="preserve"> REF _Ref176526800 \r \h </w:instrText>
-      </w:r>
-      <w:r>
-        <w:fldChar w:fldCharType="separate"/>
-      </w:r>
-      <w:r>
-        <w:t>[37]</w:t>
-      </w:r>
-      <w:r>
-        <w:fldChar w:fldCharType="end"/>
-      </w:r>
-    </w:p>
-    <w:p>
-      <w:pPr>
-        <w:pStyle w:val="BodyText1"/>
-      </w:pPr>
-      <w:r>
-        <w:t>Datan tallentamiseen käytetään Information Dispersal Algorithm (IDA) -algoritmia. Algoritmin perusidea on seuraava: tallennettava tiedosto pilkotaan paloiksi, ja palojen lukumäärää kutsutaan algoritmin leveydeksi. Kaikkia näitä paloja ei kuitenkaan tarvita tiedoston lukemiseen tai kirjoittamiseen kokonaisuudessaan, vaan pienempi määrä riittää. Lukukynnysarvo määrittää, kuinka monta palaa tarvitaan alkuperäisen datan lukemiseksi, ja kirjoituskynnysarvo määrittää, kuinka monta palaa on kirjoitettava, jotta kirjoitusoperaatio voidaan merkitä suoritetuksi. Kirjoituskynnysarvo on aina suurempi kuin lukukynnysarvo</w:t>
-      </w:r>
-      <w:r>
-        <w:t>.</w:t>
-      </w:r>
-      <w:r>
-        <w:fldChar w:fldCharType="begin"/>
-      </w:r>
-      <w:r>
-        <w:instrText xml:space="preserve"> REF _Ref176526800 \r \h </w:instrText>
-      </w:r>
-      <w:r>
-        <w:fldChar w:fldCharType="separate"/>
-      </w:r>
-      <w:r>
-        <w:t>[37]</w:t>
-      </w:r>
-      <w:r>
-        <w:fldChar w:fldCharType="end"/>
-      </w:r>
-    </w:p>
-    <w:p>
-      <w:pPr>
-        <w:pStyle w:val="BodyText1"/>
-      </w:pPr>
-      <w:r>
-        <w:fldChar w:fldCharType="begin"/>
-      </w:r>
-      <w:r>
-        <w:instrText xml:space="preserve"> REF _Ref176790657 \h </w:instrText>
-      </w:r>
-      <w:r>
-        <w:fldChar w:fldCharType="separate"/>
-      </w:r>
-      <w:r>
-        <w:t xml:space="preserve">Kuva </w:t>
-      </w:r>
-      <w:r>
-        <w:rPr>
-          <w:noProof/>
-        </w:rPr>
-        <w:t>9</w:t>
-      </w:r>
-      <w:r>
-        <w:fldChar w:fldCharType="end"/>
-      </w:r>
-      <w:r>
-        <w:t xml:space="preserve"> </w:t>
-      </w:r>
-      <w:r>
-        <w:t xml:space="preserve">esittää </w:t>
-      </w:r>
-      <w:r>
-        <w:t xml:space="preserve"> tiedoston kirjoitusprosessi. Prosessi alkaa Accesser-palvelusta, joka pilkkoo yli 4 MiB:nkokoiset tiedostot neljäksi erilliseksi siivuksi. Siivut viedään yksitellen loppuprosessin läpi, kun taas pienet tiedostot viedään kokonaisina. Seuraavaksi dataan lisätään tiivistefunktion avulla tarkistusarvo eheyden varmistamiseksi, ja tarvittaessa data salataan lohkosalauksella. Data viipaloidaan ensin lukukynnysarvon määrittämän määrän mukaisesti viipaleiksi, ja näistä viipaleista luodaan algoritmin leveyden verran paloja. Kirjoitusoperaation onnistumiseksi tulee algoritmin kirjoituskynnysarvon mukainen määrä paloja kirjoittaa, jotta operaatio voidaan merkitä suoritetuksi. Nämä palat lähetetään Slicestor-palvelimelle tallennettavaksi. Kun kirjoitusoperaatio on onnistuneesti suoritettu, puuttuvat palaset kirjoitetaan loppuun taustaprosessina. Lukuprosessi toimii käänteisesti kirjoitusprosessiin nähden. Slicestor-palvelimelta luetaan lukukynnysarvon mukainen määrä siivuja, ja näistä siivuista rekonstruoidaan alkuperäinen tiedosto</w:t>
+        <w:t>määrittämän määrän mukaisesti viipaleiksi, ja näistä viipaleista luodaan algoritmin leveyden verran paloja. Kirjoitusoperaation onnistumiseksi tulee algoritmin kirjoituskynnysarvon mukainen määrä paloja kirjoittaa, jotta operaatio voidaan merkitä suoritetuksi. Nämä palat lähetetään Slicestor-palvelimelle tallennettavaksi. Kun kirjoitusoperaatio on onnistuneesti suoritettu, puuttuvat palaset kirjoitetaan loppuun taustaprosessina. Lukuprosessi toimii käänteisesti kirjoitusprosessiin nähden. Slicestor-palvelimelta luetaan lukukynnysarvon mukainen määrä siivuja, ja näistä siivuista rekonstruoidaan alkuperäinen tiedosto</w:t>
       </w:r>
       <w:r>
         <w:t>.</w:t>
@@ -11037,100 +11200,223 @@
       </w:pPr>
       <w:bookmarkStart w:id="24" w:name="_Toc177825706"/>
       <w:r>
+        <w:t>Block storage</w:t>
+      </w:r>
+      <w:bookmarkEnd w:id="24"/>
+    </w:p>
+    <w:p>
+      <w:pPr>
+        <w:pStyle w:val="BodyText1"/>
+      </w:pPr>
+    </w:p>
+    <w:p>
+      <w:pPr>
+        <w:pStyle w:val="BodyText1"/>
+      </w:pPr>
+      <w:r>
+        <w:t xml:space="preserve">Block storage </w:t>
+      </w:r>
+      <w:r>
+        <w:t>tallentaa</w:t>
+      </w:r>
+      <w:r>
+        <w:t xml:space="preserve"> datan vakiokokois</w:t>
+      </w:r>
+      <w:r>
+        <w:t>ina</w:t>
+      </w:r>
+      <w:r>
+        <w:t xml:space="preserve"> pal</w:t>
+      </w:r>
+      <w:r>
+        <w:t>oina</w:t>
+      </w:r>
+      <w:r>
+        <w:t>, jotka se tallentaa yksilöllisen tunnisteen avulla.</w:t>
+      </w:r>
+      <w:r>
+        <w:t xml:space="preserve"> </w:t>
+      </w:r>
+      <w:r>
+        <w:t>Tavallinen</w:t>
+      </w:r>
+      <w:r>
+        <w:t xml:space="preserve"> tietokoneen</w:t>
+      </w:r>
+      <w:r>
+        <w:t xml:space="preserve"> kiintolevy toimii käyttöjärjestelmässä </w:t>
+      </w:r>
+      <w:r>
+        <w:t>Block storagen kanssa identtisesti</w:t>
+      </w:r>
+      <w:r>
+        <w:t xml:space="preserve"> tiedostoja tallentaessa</w:t>
+      </w:r>
+      <w:r>
+        <w:t>.</w:t>
+      </w:r>
+      <w:r>
+        <w:t xml:space="preserve"> Block storage toteutetaan pilvialustoissa tallennusalueverkkojen (SAN) avulla, jotka ovat yleisimpiä varastointiverkkoarkkitehtuureja.</w:t>
+      </w:r>
+      <w:r>
+        <w:t xml:space="preserve"> SAN yhdistää us</w:t>
+      </w:r>
+      <w:r>
+        <w:t>eita tallennuslait</w:t>
+      </w:r>
+      <w:r>
+        <w:t>teita</w:t>
+      </w:r>
+      <w:r>
+        <w:t xml:space="preserve"> yhdeksi verkoksi</w:t>
+      </w:r>
+      <w:r>
+        <w:t>,</w:t>
+      </w:r>
+      <w:r>
+        <w:t xml:space="preserve"> johon tallennustilaa käyttävät laitteet </w:t>
+      </w:r>
+      <w:r>
+        <w:t>myös</w:t>
+      </w:r>
+      <w:r>
+        <w:t xml:space="preserve"> liittyvät.</w:t>
+      </w:r>
+      <w:r>
+        <w:fldChar w:fldCharType="begin"/>
+      </w:r>
+      <w:r>
+        <w:instrText xml:space="preserve"> REF _Ref176532779 \r \h </w:instrText>
+      </w:r>
+      <w:r>
+        <w:fldChar w:fldCharType="separate"/>
+      </w:r>
+      <w:r>
+        <w:t>[38]</w:t>
+      </w:r>
+      <w:r>
+        <w:fldChar w:fldCharType="end"/>
+      </w:r>
+    </w:p>
+    <w:p>
+      <w:pPr>
+        <w:pStyle w:val="BodyText1"/>
+      </w:pPr>
+      <w:r>
+        <w:t>SAN</w:t>
+      </w:r>
+      <w:r>
+        <w:t xml:space="preserve"> </w:t>
+      </w:r>
+      <w:r>
+        <w:t>mahdollistaa verkon luomisen useilla eri protokollilla, mutta kaikki nämä protokollat käyttävät</w:t>
+      </w:r>
+      <w:r>
+        <w:t xml:space="preserve"> </w:t>
+      </w:r>
+      <w:r>
+        <w:t xml:space="preserve">Small Computer System Interface </w:t>
+      </w:r>
+      <w:r>
+        <w:t>(</w:t>
+      </w:r>
+      <w:r>
+        <w:t>SCSI</w:t>
+      </w:r>
+      <w:r>
+        <w:t xml:space="preserve">) </w:t>
+      </w:r>
+      <w:r>
+        <w:t>-protokollaa. SCS</w:t>
+      </w:r>
+      <w:r>
+        <w:t>I</w:t>
+      </w:r>
+      <w:r>
+        <w:t xml:space="preserve"> on vanha, vuonna 1986 standardoitu protokolla, joka määrittää tiedonsiirtoväylän sekä sen, miten siihen kytketyt laitteet kommunikoivat keskenään. Monet tietokonearkkitehtuurit sisältävät erillisen I/O-väylän, jonka avulla suoritin (CPU) kommunikoi I/O-laitteiden kanssa. Tämä väylä toteuttaa SCSI-protokollan.</w:t>
+      </w:r>
+      <w:r>
+        <w:t xml:space="preserve"> </w:t>
+      </w:r>
+      <w:r>
+        <w:t xml:space="preserve">SCSI-väylällä voidaan yhdistää useita tallennuslaitteita ja palvelimia, mutta sen skaalautuvuus on erittäin rajallinen. Verkkoon voidaan liittää vain rajallinen määrä </w:t>
+      </w:r>
+      <w:r>
         <w:lastRenderedPageBreak/>
-        <w:t>Block storage</w:t>
-      </w:r>
-      <w:bookmarkEnd w:id="24"/>
+        <w:t>laitteita, ja kaapelien maksimipituus on lyhyt. Versiosta riippuen verkkoon voidaan liittää 8–16 laitetta, ja laitteiden välinen etäisyys voi olla enintään noin 20 metriä. Koska SCSI-väylät eivät ole tehokkaita tallennusalueverkkojen luomiseen, ne on korvattu paremmilla ja skaalautuvammilla väylillä.</w:t>
+      </w:r>
+      <w:r>
+        <w:fldChar w:fldCharType="begin"/>
+      </w:r>
+      <w:r>
+        <w:instrText xml:space="preserve"> REF _Ref176532787 \r \h </w:instrText>
+      </w:r>
+      <w:r>
+        <w:fldChar w:fldCharType="separate"/>
+      </w:r>
+      <w:r>
+        <w:t>[39]</w:t>
+      </w:r>
+      <w:r>
+        <w:fldChar w:fldCharType="end"/>
+      </w:r>
     </w:p>
     <w:p>
       <w:pPr>
         <w:pStyle w:val="BodyText1"/>
       </w:pPr>
+      <w:r>
+        <w:t>Valokuituverkot käyttävät valokuituja tiedonsiirtoon, ja Fibre Channel Protocol (FCP) on näiden verkkojen käyttämä protokolla. Valokuituverkot vastaanottavat SCSI-komentoja, muuntavat ne FCP-protokollan komennoiksi tiedonsiirron ajaksi ja muuttavat ne takaisin SCSI-komennoiksi, kun siirto on suoritettu. Tätä varten käyttöjärjestelmään on asennettava oma laiteajuri. Tallennustilaa käyttävät laitteet ja tallennuslaitteet kytketään samaan valokuituverkkoon, jolloin tiedonsiirrot eivät kuormita normaalia internetyhteyttä. Tämä protokolla on yleisimmin käytetty ja nopein ratkaisu, koska valokuituverkko on erittäin tehokas tiedostojen siirtoon. Haittapuolena on verkon korkea hinta ja sen ylläpitämiseen tarvittava erityisosaaminen.</w:t>
+      </w:r>
+      <w:r>
+        <w:t xml:space="preserve"> </w:t>
+      </w:r>
+      <w:r>
+        <w:fldChar w:fldCharType="begin"/>
+      </w:r>
+      <w:r>
+        <w:instrText xml:space="preserve"> REF _Ref176532979 \r \h </w:instrText>
+      </w:r>
+      <w:r>
+        <w:fldChar w:fldCharType="separate"/>
+      </w:r>
+      <w:r>
+        <w:t>[40]</w:t>
+      </w:r>
+      <w:r>
+        <w:fldChar w:fldCharType="end"/>
+      </w:r>
     </w:p>
     <w:p>
       <w:pPr>
         <w:pStyle w:val="BodyText1"/>
       </w:pPr>
       <w:r>
-        <w:t xml:space="preserve">Block storage </w:t>
-      </w:r>
-      <w:r>
-        <w:t>tallentaa</w:t>
-      </w:r>
-      <w:r>
-        <w:t xml:space="preserve"> datan vakiokokois</w:t>
-      </w:r>
-      <w:r>
-        <w:t>ina</w:t>
-      </w:r>
-      <w:r>
-        <w:t xml:space="preserve"> pal</w:t>
-      </w:r>
-      <w:r>
-        <w:t>oina</w:t>
-      </w:r>
-      <w:r>
-        <w:t>, jotka se tallentaa yksilöllisen tunnisteen avulla.</w:t>
+        <w:t>Toiseksi yleisin protokolla on iSCSI, joka käyttää internetyhteyttä valokuituverkon sijasta. iSCSI on huomattavasti edullisempi kuin valokuituverkot, mutta myös hitaampi. iSCSI siirtää SCSI-komennot TCP-protokollan avulla verkossa. iSCSI on myös tehottomampi tapa siirtää dataa, koska TCP-paketeissa on huomattavasti enemmän ylimääräistä dataa verrattuna FCP-protokollaan. Muita TCP</w:t>
+      </w:r>
+      <w:r>
+        <w:t xml:space="preserve">:tä </w:t>
+      </w:r>
+      <w:r>
+        <w:t>käyttäviä SAN-protokollia ovat iFCP ja FCIP, mutta ne ovat huomattavasti vähemmän käytettyjä kuin iSCSI</w:t>
+      </w:r>
+      <w:r>
+        <w:t>.</w:t>
       </w:r>
       <w:r>
         <w:t xml:space="preserve"> </w:t>
       </w:r>
       <w:r>
-        <w:t>Tavallinen</w:t>
-      </w:r>
-      <w:r>
-        <w:t xml:space="preserve"> tietokoneen</w:t>
-      </w:r>
-      <w:r>
-        <w:t xml:space="preserve"> kiintolevy toimii käyttöjärjestelmässä </w:t>
-      </w:r>
-      <w:r>
-        <w:t>Block storagen kanssa identtisesti</w:t>
-      </w:r>
-      <w:r>
-        <w:t xml:space="preserve"> tiedostoja tallentaessa</w:t>
-      </w:r>
-      <w:r>
-        <w:t>.</w:t>
-      </w:r>
-      <w:r>
-        <w:t xml:space="preserve"> Block storage toteutetaan pilvialustoissa tallennusalueverkkojen (SAN) avulla, jotka ovat yleisimpiä varastointiverkkoarkkitehtuureja.</w:t>
-      </w:r>
-      <w:r>
-        <w:t xml:space="preserve"> SAN yhdistää us</w:t>
-      </w:r>
-      <w:r>
-        <w:t>eita tallennuslait</w:t>
-      </w:r>
-      <w:r>
-        <w:t>teita</w:t>
-      </w:r>
-      <w:r>
-        <w:t xml:space="preserve"> yhdeksi verkoksi</w:t>
-      </w:r>
-      <w:r>
-        <w:t>,</w:t>
-      </w:r>
-      <w:r>
-        <w:t xml:space="preserve"> johon tallennustilaa käyttävät laitteet </w:t>
-      </w:r>
-      <w:r>
-        <w:t>myös</w:t>
-      </w:r>
-      <w:r>
-        <w:t xml:space="preserve"> liittyvät.</w:t>
-      </w:r>
-      <w:r>
-        <w:fldChar w:fldCharType="begin"/>
-      </w:r>
-      <w:r>
-        <w:instrText xml:space="preserve"> REF _Ref176532779 \r \h </w:instrText>
-      </w:r>
-      <w:r>
-        <w:fldChar w:fldCharType="separate"/>
-      </w:r>
-      <w:r>
-        <w:t>[38]</w:t>
+        <w:fldChar w:fldCharType="begin"/>
+      </w:r>
+      <w:r>
+        <w:instrText xml:space="preserve"> REF _Ref176532787 \r \h </w:instrText>
+      </w:r>
+      <w:r>
+        <w:fldChar w:fldCharType="separate"/>
+      </w:r>
+      <w:r>
+        <w:t>[39]</w:t>
       </w:r>
       <w:r>
         <w:fldChar w:fldCharType="end"/>
@@ -11141,185 +11427,73 @@
         <w:pStyle w:val="BodyText1"/>
       </w:pPr>
       <w:r>
-        <w:t>SAN</w:t>
+        <w:t>Pilvipalveluiden tarjoamat Block storage -ratkaisut on lähes poikkeuksetta toteutettu iSCSI-protokollan avulla, ja ne voidaan liittää virtuaalikoneisiin tavallisina hakemistoina. Block storageen tallennettu data ei ole sidottu virtuaalikoneen elinkaareen, eli data säilyy, vaikka virtuaalikone, johon Block storage oli liitetty, poistettaisiin.</w:t>
+      </w:r>
+    </w:p>
+    <w:p>
+      <w:pPr>
+        <w:pStyle w:val="Heading3"/>
+      </w:pPr>
+      <w:bookmarkStart w:id="25" w:name="_Toc177825707"/>
+      <w:r>
+        <w:t>File storage</w:t>
+      </w:r>
+      <w:bookmarkEnd w:id="25"/>
+    </w:p>
+    <w:p>
+      <w:pPr>
+        <w:pStyle w:val="BodyText1"/>
+      </w:pPr>
+    </w:p>
+    <w:p>
+      <w:pPr>
+        <w:pStyle w:val="BodyText1"/>
+      </w:pPr>
+      <w:r>
+        <w:t>File storage tallentaa datan hierarkkisessa rakenteessa käyttäen tiedostoja ja kansioita. File storage mahdollistaa levyn käytön useille yhtäaikaisille käyttäjille, ja sen toteutus perustuu samoihin teknologioihin kuin tavallinen verkkolevy.</w:t>
       </w:r>
       <w:r>
         <w:t xml:space="preserve"> </w:t>
       </w:r>
       <w:r>
-        <w:t>mahdollistaa verkon luomisen useilla eri protokollilla, mutta kaikki nämä protokollat käyttävät</w:t>
+        <w:fldChar w:fldCharType="begin"/>
+      </w:r>
+      <w:r>
+        <w:instrText xml:space="preserve"> REF _Ref176790802 \h </w:instrText>
+      </w:r>
+      <w:r>
+        <w:fldChar w:fldCharType="separate"/>
+      </w:r>
+      <w:r>
+        <w:t xml:space="preserve">Kuva </w:t>
+      </w:r>
+      <w:r>
+        <w:rPr>
+          <w:noProof/>
+        </w:rPr>
+        <w:t>10</w:t>
+      </w:r>
+      <w:r>
+        <w:fldChar w:fldCharType="end"/>
       </w:r>
       <w:r>
         <w:t xml:space="preserve"> </w:t>
       </w:r>
       <w:r>
-        <w:t xml:space="preserve">Small Computer System Interface </w:t>
-      </w:r>
-      <w:r>
-        <w:t>(</w:t>
-      </w:r>
-      <w:r>
-        <w:t>SCSI</w:t>
-      </w:r>
-      <w:r>
-        <w:t xml:space="preserve">) </w:t>
-      </w:r>
-      <w:r>
-        <w:t>-protokollaa. SCS</w:t>
-      </w:r>
-      <w:r>
-        <w:t>I</w:t>
-      </w:r>
-      <w:r>
-        <w:t xml:space="preserve"> on vanha, vuonna 1986 standardoitu protokolla, joka määrittää tiedonsiirtoväylän sekä sen, miten siihen kytketyt laitteet kommunikoivat keskenään. Monet tietokonearkkitehtuurit sisältävät erillisen I/O-väylän, jonka avulla suoritin (CPU) kommunikoi I/O-laitteiden kanssa. Tämä väylä toteuttaa SCSI-protokollan.</w:t>
-      </w:r>
-      <w:r>
-        <w:t xml:space="preserve"> </w:t>
-      </w:r>
-      <w:r>
-        <w:t>SCSI-väylällä voidaan yhdistää useita tallennuslaitteita ja palvelimia, mutta sen skaalautuvuus on erittäin rajallinen. Verkkoon voidaan liittää vain rajallinen määrä laitteita, ja kaapelien maksimipituus on lyhyt. Versiosta riippuen verkkoon voidaan liittää 8–16 laitetta, ja laitteiden välinen etäisyys voi olla enintään noin 20 metriä. Koska SCSI-väylät eivät ole tehokkaita tallennusalueverkkojen (SAN) luomiseen, ne on korvattu paremmilla ja skaalautuvammilla väylillä.</w:t>
-      </w:r>
-      <w:r>
-        <w:fldChar w:fldCharType="begin"/>
-      </w:r>
-      <w:r>
-        <w:instrText xml:space="preserve"> REF _Ref176532787 \r \h </w:instrText>
-      </w:r>
-      <w:r>
-        <w:fldChar w:fldCharType="separate"/>
-      </w:r>
-      <w:r>
-        <w:t>[39]</w:t>
-      </w:r>
-      <w:r>
-        <w:fldChar w:fldCharType="end"/>
-      </w:r>
-    </w:p>
-    <w:p>
-      <w:pPr>
-        <w:pStyle w:val="BodyText1"/>
-      </w:pPr>
-      <w:r>
-        <w:t>Valokuituverkot käyttävät valokuituja tiedonsiirtoon, ja Fibre Channel Protocol (FCP) on näiden verkkojen käyttämä protokolla. Valokuituverkot vastaanottavat SCSI-komentoja, muuntavat ne FCP-protokollan komennoiksi tiedonsiirron ajaksi ja muuttavat ne takaisin SCSI-komennoiksi, kun siirto on suoritettu. Tätä varten käyttöjärjestelmään on asennettava oma laiteajuri. Tallennustilaa käyttävät laitteet ja tallennuslaitteet kytketään samaan valokuituverkkoon, jolloin tiedonsiirrot eivät kuormita normaalia internetyhteyttä. Tämä protokolla on yleisimmin käytetty ja nopein ratkaisu, koska valokuituverkko on erittäin tehokas tiedostojen siirtoon. Haittapuolena on verkon korkea hinta ja sen ylläpitämiseen tarvittava erityisosaaminen.</w:t>
-      </w:r>
-      <w:r>
-        <w:t xml:space="preserve"> </w:t>
-      </w:r>
-      <w:r>
-        <w:fldChar w:fldCharType="begin"/>
-      </w:r>
-      <w:r>
-        <w:instrText xml:space="preserve"> REF _Ref176532979 \r \h </w:instrText>
-      </w:r>
-      <w:r>
-        <w:fldChar w:fldCharType="separate"/>
-      </w:r>
-      <w:r>
-        <w:t>[40]</w:t>
-      </w:r>
-      <w:r>
-        <w:fldChar w:fldCharType="end"/>
-      </w:r>
-    </w:p>
-    <w:p>
-      <w:pPr>
-        <w:pStyle w:val="BodyText1"/>
-      </w:pPr>
-      <w:r>
-        <w:t>Toiseksi yleisin protokolla on iSCSI, joka käyttää internetyhteyttä valokuituverkon sijasta. iSCSI on huomattavasti edullisempi kuin valokuituverkot, mutta myös hitaampi. iSCSI siirtää SCSI-komennot TCP-protokollan avulla verkossa. iSCSI on myös tehottomampi tapa siirtää dataa, koska TCP-paketeissa on huomattavasti enemmän ylimääräistä dataa verrattuna FCP-protokollaan. Muita TCP</w:t>
-      </w:r>
-      <w:r>
-        <w:t xml:space="preserve">:tä </w:t>
-      </w:r>
-      <w:r>
-        <w:t>käyttäviä SAN-protokollia ovat iFCP ja FCIP, mutta ne ovat huomattavasti vähemmän käytettyjä kuin iSCSI</w:t>
-      </w:r>
-      <w:r>
-        <w:t>.</w:t>
-      </w:r>
-      <w:r>
-        <w:t xml:space="preserve"> </w:t>
-      </w:r>
-      <w:r>
-        <w:fldChar w:fldCharType="begin"/>
-      </w:r>
-      <w:r>
-        <w:instrText xml:space="preserve"> REF _Ref176532787 \r \h </w:instrText>
-      </w:r>
-      <w:r>
-        <w:fldChar w:fldCharType="separate"/>
-      </w:r>
-      <w:r>
-        <w:t>[39]</w:t>
-      </w:r>
-      <w:r>
-        <w:fldChar w:fldCharType="end"/>
-      </w:r>
-    </w:p>
-    <w:p>
-      <w:pPr>
-        <w:pStyle w:val="BodyText1"/>
-      </w:pPr>
+        <w:t xml:space="preserve">esittelee </w:t>
+      </w:r>
+      <w:r>
+        <w:t>Network Attached Storage (NAS)</w:t>
+      </w:r>
+      <w:r>
+        <w:t xml:space="preserve"> -arkkitehtuurin, joka on yleisin tapa toteuttaa File storage. </w:t>
+      </w:r>
+      <w:r>
+        <w:t xml:space="preserve">NAS käyttää sisäisesti samoja teknologioita kuin SAN, mutta lisää oman protokollakerroksen hallitsemaan tiedostoja. NAS-palvelin avaa IP-osoitteen, johon asiakkaat voivat ottaa yhteyden LAN-verkosta. Tiedostot liikkuvat samassa verkossa, missä muukin internetliikenne tapahtuu, ja tiedostojen siirto voi kuormittaa muuta internetliikennettä. NAS edellyttää asiakkailta erillistä asiakasohjelmaa, joka on </w:t>
+      </w:r>
       <w:r>
         <w:lastRenderedPageBreak/>
-        <w:t>Pilvipalveluiden tarjoamat Block storage -ratkaisut on lähes poikkeuksetta toteutettu iSCSI-protokollan avulla, ja ne voidaan liittää virtuaalikoneisiin tavallisina hakemistoina. Block storageen tallennettu data ei ole sidottu virtuaalikoneen elinkaareen, eli data säilyy, vaikka virtuaalikone, johon Block storage oli liitetty, poistettaisiin.</w:t>
-      </w:r>
-    </w:p>
-    <w:p>
-      <w:pPr>
-        <w:pStyle w:val="Heading3"/>
-      </w:pPr>
-      <w:bookmarkStart w:id="25" w:name="_Toc177825707"/>
-      <w:r>
-        <w:t>File storage</w:t>
-      </w:r>
-      <w:bookmarkEnd w:id="25"/>
-    </w:p>
-    <w:p>
-      <w:pPr>
-        <w:pStyle w:val="BodyText1"/>
-      </w:pPr>
-      <w:r>
-        <w:t>File storage tallentaa datan hierarkkisessa rakenteessa käyttäen tiedostoja ja kansioita. File storage mahdollistaa levyn käytön useille yhtäaikaisille käyttäjille, ja sen toteutus perustuu samoihin teknologioihin kuin tavallinen verkkolevy.</w:t>
-      </w:r>
-      <w:r>
-        <w:t xml:space="preserve"> </w:t>
-      </w:r>
-      <w:r>
-        <w:fldChar w:fldCharType="begin"/>
-      </w:r>
-      <w:r>
-        <w:instrText xml:space="preserve"> REF _Ref176790802 \h </w:instrText>
-      </w:r>
-      <w:r>
-        <w:fldChar w:fldCharType="separate"/>
-      </w:r>
-      <w:r>
-        <w:t xml:space="preserve">Kuva </w:t>
-      </w:r>
-      <w:r>
-        <w:rPr>
-          <w:noProof/>
-        </w:rPr>
-        <w:t>10</w:t>
-      </w:r>
-      <w:r>
-        <w:fldChar w:fldCharType="end"/>
-      </w:r>
-      <w:r>
-        <w:t xml:space="preserve"> </w:t>
-      </w:r>
-      <w:r>
-        <w:t xml:space="preserve">esittelee </w:t>
-      </w:r>
-      <w:r>
-        <w:t>Network Attached Storage (NAS)</w:t>
-      </w:r>
-      <w:r>
-        <w:t xml:space="preserve"> -arkkitehtuurin, joka on yleisin tapa toteuttaa File storage. </w:t>
-      </w:r>
-      <w:r>
-        <w:t>NAS käyttää sisäisesti samoja teknologioita kuin SAN, mutta lisää oman protokollakerroksen hallitsemaan tiedostoja. NAS-palvelin avaa IP-osoitteen, johon asiakkaat voivat ottaa yhteyden LAN-verkosta. Tiedostot liikkuvat samassa verkossa, missä muukin internetliikenne tapahtuu, ja tiedostojen siirto voi kuormittaa muuta internetliikennettä. NAS edellyttää asiakkailta erillistä asiakasohjelmaa, joka on käyttöjärjestelmästä riippuvainen. Yleisin asiakasjärjestelmän protokolla on Network File System (NFS)</w:t>
+        <w:t>käyttöjärjestelmästä riippuvainen. Yleisin asiakasjärjestelmän protokolla on Network File System (NFS)</w:t>
       </w:r>
       <w:r>
         <w:t>.</w:t>
@@ -11349,7 +11523,6 @@
         <w:rPr>
           <w:noProof/>
         </w:rPr>
-        <w:lastRenderedPageBreak/>
         <w:drawing>
           <wp:inline distT="0" distB="0" distL="0" distR="0" wp14:anchorId="3428E554" wp14:editId="029B1A94">
             <wp:extent cx="5191125" cy="6162675"/>
@@ -11500,11 +11673,8 @@
         <w:pStyle w:val="BodyText1"/>
       </w:pPr>
       <w:r>
-        <w:t xml:space="preserve">Microsoft Azure on Microsoftin ylläpitämä pilvipalvelu, joka julkistettiin Microsoftin Professional Developers Conferencessa (PDC) lokakuussa 2008. Virallisesti se julkaistiin helmikuussa 2010 nimellä Windows Azure vaihtoehtona silloisille tunnetuille </w:t>
-      </w:r>
-      <w:r>
         <w:lastRenderedPageBreak/>
-        <w:t>Amazonin ja Googlen pilvialustoille. Azuren ensimmäinen versio tarjosi hyvin rajoitetun joukon palveluita, kuten pilvipalvelun ASP.NET-verkkosovellusten kehittämiseen ja käyttämiseen, Azure Blob -tietovaraston, Azure SQL -pilvitietokannan ja Azure Service Busin. Vuonna 2014 alustan nimi muutettiin nykyiseksi Microsoft Azureksi. Azuren kehitystarina alkoi jo vuonna 2005, kun Microsoft osti Groove Networksin, ja tämän jälkeen Microsoftin kehittäjät aloittivat pilvikäyttöjärjestelmän kehittämisen. Azurea koodattiin aluksi koodinimellä Red Dog, ja se oli tuolloin Windows NT:n laajennus, joka oli suunniteltu toimimaan pilvessä.</w:t>
+        <w:t>Microsoft Azure on Microsoftin ylläpitämä pilvipalvelu, joka julkistettiin Microsoftin Professional Developers Conferencessa (PDC) lokakuussa 2008. Virallisesti se julkaistiin helmikuussa 2010 nimellä Windows Azure vaihtoehtona silloisille tunnetuille Amazonin ja Googlen pilvialustoille. Azuren ensimmäinen versio tarjosi hyvin rajoitetun joukon palveluita, kuten pilvipalvelun ASP.NET-verkkosovellusten kehittämiseen ja käyttämiseen, Azure Blob -tietovaraston, Azure SQL -pilvitietokannan ja Azure Service Busin. Vuonna 2014 alustan nimi muutettiin nykyiseksi Microsoft Azureksi. Azuren kehitystarina alkoi jo vuonna 2005, kun Microsoft osti Groove Networksin, ja tämän jälkeen Microsoftin kehittäjät aloittivat pilvikäyttöjärjestelmän kehittämisen. Azurea koodattiin aluksi koodinimellä Red Dog, ja se oli tuolloin Windows NT:n laajennus, joka oli suunniteltu toimimaan pilvessä.</w:t>
       </w:r>
       <w:r>
         <w:fldChar w:fldCharType="begin"/>
@@ -11596,7 +11766,11 @@
         <w:pStyle w:val="BodyText1"/>
       </w:pPr>
       <w:r>
-        <w:t>Joissakin palvelimissa ajetaan kuitenkin pilvihallintaohjelmistoa, joka tunnetaan kuituohjaimena. Kuituohjain on hajautettu sovellus, jolla on useita tehtäviä, kuten palveluiden allokointi, palvelimien ja niiden suorittamien palveluiden kunnon valvonta sekä palvelimien korjaaminen, jos ne kaatuvat. Kuituohjaimet ovat yhteydessä pilviorkesteriohjelmistoon, joka huolehtii palvelimista, rajapinnoista ja sisäisistä tietokannoista, joita Azure tarvitsee toimiakseen.</w:t>
+        <w:t xml:space="preserve">Joissakin palvelimissa ajetaan kuitenkin pilvihallintaohjelmistoa, joka tunnetaan kuituohjaimena. Kuituohjain on hajautettu sovellus, jolla on useita tehtäviä, kuten palveluiden allokointi, palvelimien ja niiden suorittamien palveluiden kunnon valvonta sekä palvelimien korjaaminen, jos ne kaatuvat. Kuituohjaimet ovat yhteydessä </w:t>
+      </w:r>
+      <w:r>
+        <w:lastRenderedPageBreak/>
+        <w:t>pilviorkesteriohjelmistoon, joka huolehtii palvelimista, rajapinnoista ja sisäisistä tietokannoista, joita Azure tarvitsee toimiakseen.</w:t>
       </w:r>
       <w:r>
         <w:fldChar w:fldCharType="begin"/>
@@ -11619,8 +11793,132 @@
         <w:pStyle w:val="BodyText1"/>
       </w:pPr>
       <w:r>
+        <w:t>Pilviorkesteriohjelmisto käsittelee muun muassa käyttäjien hallintakäyttöliittymän kautta tekemiä pyyntöjä, joilla varataan Azure-resursseja ja -palveluita. Käyttöliittymä tarkistaa ensin, onko käyttäjällä oikeudet pyydettyjen resurssien varaamiseen. Jos oikeudet ovat kunnossa, käyttöliittymä tarkistaa tietokannasta palvelintelineen, jolla on riittävä kapasiteetti. Sen jälkeen käyttöliittymä kehottaa kuituohjainta varaamaan resurssin käyttäjälle</w:t>
+      </w:r>
+      <w:r>
+        <w:t>.</w:t>
+      </w:r>
+      <w:r>
+        <w:fldChar w:fldCharType="begin"/>
+      </w:r>
+      <w:r>
+        <w:instrText xml:space="preserve"> REF _Ref176563988 \r \h </w:instrText>
+      </w:r>
+      <w:r>
+        <w:fldChar w:fldCharType="separate"/>
+      </w:r>
+      <w:r>
+        <w:t>[43]</w:t>
+      </w:r>
+      <w:r>
+        <w:fldChar w:fldCharType="end"/>
+      </w:r>
+    </w:p>
+    <w:p>
+      <w:pPr>
+        <w:pStyle w:val="BodyText1"/>
+      </w:pPr>
+      <w:r>
+        <w:t>Azure-alue on maantieteellinen alue, jossa sijaitsee yksi tai useampi fyysinen Azure-palvelinkeskus. Nämä palvelinkeskukset ovat osa latenssimääriteltyä verkkoa, jonka tarkoituksena on tarjota käyttäjille paras mahdollinen suorituskyky ja suojaus. Monilla Azure-alueilla on käytettävyysvyöhykkeitä, jotka ovat erillisiä palvelinkeskusten ryhmiä Azure-alueella. Yhdessä käytettävyysvyöhykkeessä voi olla yksi tai useampi palvelinkeskus. Käytettävyysvyöhykkeet ovat riittävän lähellä toisiaan, jotta niiden väliset yhteydet ovat matalalatenssisia, mutta riittävän kaukana toisistaan vähentääkseen riskiä, että paikalliset käyttökatkot tai sääolosuhteet vaikuttaisivat useampaan kuin yhteen vyöhykkeeseen. Käytettävyysvyöhykkeet on yhdistetty tehokkaalla verkolla, jonka edestakainen latenssi on alle 2 ms. Lisäksi niillä on itsenäinen teho-, jäähdytys- ja verkkoinfrastruktuuri.</w:t>
+      </w:r>
+      <w:r>
+        <w:fldChar w:fldCharType="begin"/>
+      </w:r>
+      <w:r>
+        <w:instrText xml:space="preserve"> REF _Ref177872458 \r \h </w:instrText>
+      </w:r>
+      <w:r>
+        <w:fldChar w:fldCharType="separate"/>
+      </w:r>
+      <w:r>
+        <w:t>[44]</w:t>
+      </w:r>
+      <w:r>
+        <w:fldChar w:fldCharType="end"/>
+      </w:r>
+    </w:p>
+    <w:p>
+      <w:pPr>
+        <w:pStyle w:val="BodyText1"/>
+      </w:pPr>
+      <w:r>
+        <w:t>Azure tallentaa aina useita kopioita tiedostoista suojatakseen niitä sekä suunnitelluilta että suunnittelemattomilta tapahtumilta, kuten laitteistohäiriöiltä tai sähkökatkoilta. Tätä tietojen suojaamista kopioimalla kutsutaan redundanssiksi. Azure tarjoaa neljä erilaista redundanssiasetusta, joiden avulla voidaan hallita, missä tiedostojen kopiot säilytetään.</w:t>
+      </w:r>
+    </w:p>
+    <w:p>
+      <w:pPr>
+        <w:pStyle w:val="BodyText1"/>
+      </w:pPr>
+      <w:r>
+        <w:t>Azuren tallennusratkaisuja hallitaan tallennustilin kautta. Tallennustilille voidaan luoda useita Azuren tarjoamia tallennuspalveluita. Tallennustilin redundanssiasetus koskee kaikkia tilille luotuja tallennuspalveluita. Tallennustilin tiedostot replikoidaan aina kolme kertaa Azure-alueella</w:t>
+      </w:r>
+      <w:r>
+        <w:t>, johon tallennustili on luotu</w:t>
+      </w:r>
+      <w:r>
+        <w:t xml:space="preserve">. Azure tarjoaa kaksi vaihtoehtoa tietojen replikointiin tällä </w:t>
+      </w:r>
+      <w:r>
+        <w:t>Azure-</w:t>
+      </w:r>
+      <w:r>
+        <w:t>alueella:</w:t>
+      </w:r>
+      <w:r>
+        <w:fldChar w:fldCharType="begin"/>
+      </w:r>
+      <w:r>
+        <w:instrText xml:space="preserve"> REF _Ref177872478 \r \h </w:instrText>
+      </w:r>
+      <w:r>
+        <w:fldChar w:fldCharType="separate"/>
+      </w:r>
+      <w:r>
+        <w:t>[45]</w:t>
+      </w:r>
+      <w:r>
+        <w:fldChar w:fldCharType="end"/>
+      </w:r>
+    </w:p>
+    <w:p>
+      <w:pPr>
+        <w:pStyle w:val="BodyText1"/>
+      </w:pPr>
+      <w:r>
+        <w:t>Paikallisesti redundantti tallennus (LRS) kopioi tiedot synkronisesti kolme kertaa yhden palvelinkeskuksen sisällä. LRS on edullisin redundanssivaihtoehto, mutta se tarjoaa heikoimman suojan tietojen tuhoutumiselle verrattuna muihin vaihtoehtoihin. LRS suojaa tietojasi palvelinteline- ja asemavikoja vastaan. Jos datakeskuksessa kuitenkin tapahtuu katastrofi, kuten tulipalo tai tulva, kaikki LRS:ää käyttävän tallennustilin kopiot saattavat kadota</w:t>
+      </w:r>
+      <w:r>
+        <w:t>.</w:t>
+      </w:r>
+      <w:r>
+        <w:fldChar w:fldCharType="begin"/>
+      </w:r>
+      <w:r>
+        <w:instrText xml:space="preserve"> REF _Ref177872478 \r \h </w:instrText>
+      </w:r>
+      <w:r>
+        <w:fldChar w:fldCharType="separate"/>
+      </w:r>
+      <w:r>
+        <w:t>[45]</w:t>
+      </w:r>
+      <w:r>
+        <w:fldChar w:fldCharType="end"/>
+      </w:r>
+    </w:p>
+    <w:p>
+      <w:pPr>
+        <w:pStyle w:val="BodyText1"/>
+      </w:pPr>
+      <w:r>
         <w:lastRenderedPageBreak/>
-        <w:t>Pilviorkesteriohjelmisto käsittelee muun muassa käyttäjien hallintakäyttöliittymän kautta tekemiä pyyntöjä, joilla varataan Azure-resursseja ja -palveluita. Käyttöliittymä tarkistaa ensin, onko käyttäjällä oikeudet pyydettyjen resurssien varaamiseen. Jos oikeudet ovat kunnossa, käyttöliittymä tarkistaa tietokannasta palvelintelineen, jolla on riittävä kapasiteetti. Sen jälkeen käyttöliittymä kehottaa kuituohjainta varaamaan resurssin käyttäjälle</w:t>
+        <w:t>Alueellinen redundantti tallennus (ZRS) kopioi tiedot synkronisesti kolmen käytettävyysvyöhykkeen välillä käytössä olevan Azure-alueen sisällä. ZRS mahdollistaa luku- ja kirjoitustoiminnot, vaikka kaikki käytettävyysvyöhykkeet, joihin tiedosto on kopioitu, eivät olisi käytettävissä. Kirjoituspyyntö tallennustilille, joka käyttää ZRS:ää, suoritetaan synkronisesti. Kirjoitustoiminto katsotaan onnistuneeksi vasta sen jälkeen, kun tiedot on kirjoitettu kaikkiin replikoihin kolmella käytettävyysvyöhykkeellä.</w:t>
+      </w:r>
+      <w:r>
+        <w:t xml:space="preserve"> </w:t>
+      </w:r>
+      <w:r>
+        <w:t>ZRS tarjoaa tiedostoille paremman saatavuuden ja redundanssin käyttämällä useampia käytettävyysvyöhykkeitä kuin LRS</w:t>
       </w:r>
       <w:r>
         <w:t>.</w:t>
@@ -11629,13 +11927,13 @@
         <w:fldChar w:fldCharType="begin"/>
       </w:r>
       <w:r>
-        <w:instrText xml:space="preserve"> REF _Ref176563988 \r \h </w:instrText>
-      </w:r>
-      <w:r>
-        <w:fldChar w:fldCharType="separate"/>
-      </w:r>
-      <w:r>
-        <w:t>[43]</w:t>
+        <w:instrText xml:space="preserve"> REF _Ref177872478 \r \h </w:instrText>
+      </w:r>
+      <w:r>
+        <w:fldChar w:fldCharType="separate"/>
+      </w:r>
+      <w:r>
+        <w:t>[45]</w:t>
       </w:r>
       <w:r>
         <w:fldChar w:fldCharType="end"/>
@@ -11646,19 +11944,22 @@
         <w:pStyle w:val="BodyText1"/>
       </w:pPr>
       <w:r>
-        <w:t>Azure-alue on maantieteellinen alue, jossa sijaitsee yksi tai useampi fyysinen Azure-palvelinkeskus. Nämä palvelinkeskukset ovat osa latenssimääriteltyä verkkoa, jonka tarkoituksena on tarjota käyttäjille paras mahdollinen suorituskyky ja suojaus. Monilla Azure-alueilla on käytettävyysvyöhykkeitä, jotka ovat erillisiä palvelinkeskusten ryhmiä Azure-alueella. Yhdessä käytettävyysvyöhykkeessä voi olla yksi tai useampi palvelinkeskus. Käytettävyysvyöhykkeet ovat riittävän lähellä toisiaan, jotta niiden väliset yhteydet ovat matalalatenssisia, mutta riittävän kaukana toisistaan vähentääkseen riskiä, että paikalliset käyttökatkot tai sääolosuhteet vaikuttaisivat useampaan kuin yhteen vyöhykkeeseen. Käytettävyysvyöhykkeet on yhdistetty tehokkaalla verkolla, jonka edestakainen latenssi on alle 2 ms. Lisäksi niillä on itsenäinen teho-, jäähdytys- ja verkkoinfrastruktuuri.</w:t>
-      </w:r>
-      <w:r>
-        <w:fldChar w:fldCharType="begin"/>
-      </w:r>
-      <w:r>
-        <w:instrText xml:space="preserve"> REF _Ref177872458 \r \h </w:instrText>
-      </w:r>
-      <w:r>
-        <w:fldChar w:fldCharType="separate"/>
-      </w:r>
-      <w:r>
-        <w:t>[44]</w:t>
+        <w:t>Azure mahdollistaa myös tiedostojen kopioimisen asynkronisesti toiseen Azure-alueeseen. Geo-redundantti tallennus (GRS) toimii samalla tavalla kuin LRS, mutta tallentaa toiset kolme kopiota asynkronisesti toiseen Azure-alueeseen. Geo-alue-redundantti tallennus (GZRS) puolestaan toimii samalla tavalla kuin ZRS, mutta kopioi tiedostot toiseen Azure-alueeseen samalla tavalla kuin GRS</w:t>
+      </w:r>
+      <w:r>
+        <w:t>.</w:t>
+      </w:r>
+      <w:r>
+        <w:fldChar w:fldCharType="begin"/>
+      </w:r>
+      <w:r>
+        <w:instrText xml:space="preserve"> REF _Ref177872478 \r \h </w:instrText>
+      </w:r>
+      <w:r>
+        <w:fldChar w:fldCharType="separate"/>
+      </w:r>
+      <w:r>
+        <w:t>[45]</w:t>
       </w:r>
       <w:r>
         <w:fldChar w:fldCharType="end"/>
@@ -11668,51 +11969,72 @@
       <w:pPr>
         <w:pStyle w:val="BodyText1"/>
       </w:pPr>
-      <w:r>
-        <w:t>Azure tallentaa aina useita kopioita tiedostoista suojatakseen niitä sekä suunnitelluilta että suunnittelemattomilta tapahtumilta, kuten laitteistohäiriöiltä tai sähkökatkoilta. Tätä tietojen suojaamista kopioimalla kutsutaan redundanssiksi. Azure tarjoaa neljä erilaista redundanssiasetusta, joiden avulla voidaan hallita, missä tiedostojen kopiot säilytetään.</w:t>
-      </w:r>
+    </w:p>
+    <w:p>
+      <w:pPr>
+        <w:pStyle w:val="Heading2"/>
+      </w:pPr>
+      <w:bookmarkStart w:id="30" w:name="_Toc177825710"/>
+      <w:r>
+        <w:t>Tietoturva</w:t>
+      </w:r>
+      <w:bookmarkEnd w:id="30"/>
     </w:p>
     <w:p>
       <w:pPr>
         <w:pStyle w:val="BodyText1"/>
       </w:pPr>
       <w:r>
-        <w:t>Azuren tallennusratkaisuja hallitaan tallennustilin kautta. Tallennustilille voidaan luoda useita Azuren tarjoamia tallennuspalveluita. Tallennustilin redundanssiasetus koskee kaikkia tilille luotuja tallennuspalveluita. Tallennustilin tiedostot replikoidaan aina kolme kertaa Azure-alueella</w:t>
-      </w:r>
-      <w:r>
-        <w:t>, johon tallennustili on luotu</w:t>
-      </w:r>
-      <w:r>
-        <w:t xml:space="preserve">. Azure tarjoaa kaksi vaihtoehtoa tietojen replikointiin tällä </w:t>
-      </w:r>
-      <w:r>
-        <w:t>Azure-</w:t>
-      </w:r>
-      <w:r>
-        <w:t>alueella:</w:t>
-      </w:r>
-      <w:r>
-        <w:fldChar w:fldCharType="begin"/>
-      </w:r>
-      <w:r>
-        <w:instrText xml:space="preserve"> REF _Ref177872478 \r \h </w:instrText>
-      </w:r>
-      <w:r>
-        <w:fldChar w:fldCharType="separate"/>
-      </w:r>
-      <w:r>
-        <w:t>[45]</w:t>
-      </w:r>
-      <w:r>
-        <w:fldChar w:fldCharType="end"/>
-      </w:r>
+        <w:t>Tässä kappaleessa käsitellään tietoturvaan liittyviä protokollia</w:t>
+      </w:r>
+      <w:r>
+        <w:t>.</w:t>
+      </w:r>
+    </w:p>
+    <w:p>
+      <w:pPr>
+        <w:pStyle w:val="Heading3"/>
+      </w:pPr>
+      <w:bookmarkStart w:id="31" w:name="_Toc177825711"/>
+      <w:r>
+        <w:t>RSA</w:t>
+      </w:r>
+      <w:bookmarkEnd w:id="31"/>
     </w:p>
     <w:p>
       <w:pPr>
         <w:pStyle w:val="BodyText1"/>
       </w:pPr>
-      <w:r>
-        <w:t>Paikallisesti redundantti tallennus (LRS) kopioi tiedot synkronisesti kolme kertaa yhden palvelinkeskuksen sisällä. LRS on edullisin redundanssivaihtoehto, mutta se tarjoaa heikoimman suojan tietojen tuhoutumiselle verrattuna muihin vaihtoehtoihin. LRS suojaa tietojasi palvelinteline- ja asemavikoja vastaan. Jos datakeskuksessa kuitenkin tapahtuu katastrofi, kuten tulipalo tai tulva, kaikki LRS:ää käyttävän tallennustilin kopiot saattavat kadota</w:t>
+    </w:p>
+    <w:p>
+      <w:pPr>
+        <w:pStyle w:val="BodyText1"/>
+      </w:pPr>
+      <w:r>
+        <w:t>Rivest–Shamir–Adleman (RSA) on julkisen avaimen salausjärjestelmä ja yksi vanhimmista yleisesti käytetyistä salausmenetelmistä. RSA salaa tai allekirjoittaa tiedot kahdella eri avaimella: julkisella ja yksityisellä avaimella. Julkinen avain on kaikkien käytettävissä, kun taas yksityinen avain pidetään salassa. Julkisella avaimella salattujen tietojen salaus voidaan purkaa vain yksityisellä avaimella.</w:t>
+      </w:r>
+      <w:r>
+        <w:fldChar w:fldCharType="begin"/>
+      </w:r>
+      <w:r>
+        <w:instrText xml:space="preserve"> REF _Ref176564659 \r \h </w:instrText>
+      </w:r>
+      <w:r>
+        <w:fldChar w:fldCharType="separate"/>
+      </w:r>
+      <w:r>
+        <w:t>[46]</w:t>
+      </w:r>
+      <w:r>
+        <w:fldChar w:fldCharType="end"/>
+      </w:r>
+    </w:p>
+    <w:p>
+      <w:pPr>
+        <w:pStyle w:val="BodyText1"/>
+      </w:pPr>
+      <w:r>
+        <w:t>Allekirjoittamisessa käytetään yksityistä avainta allekirjoituksen luomiseen, ja kuka tahansa voi vahvistaa allekirjoituksen aitouden julkisen avaimen avulla. Kahden avaimen käytön vuoksi julkisen avaimen salaus tunnetaan myös epäsymmetrisenä salauksena, koska salaus ja salauksen purku tapahtuvat eri avaimilla. Toisin kuin epäsymmetrisessä salauksessa, symmetrisessä salauksessa samaa avainta käytetään sekä salauksen luomiseen että purkamiseen</w:t>
       </w:r>
       <w:r>
         <w:t>.</w:t>
@@ -11721,13 +12043,13 @@
         <w:fldChar w:fldCharType="begin"/>
       </w:r>
       <w:r>
-        <w:instrText xml:space="preserve"> REF _Ref177872478 \r \h </w:instrText>
-      </w:r>
-      <w:r>
-        <w:fldChar w:fldCharType="separate"/>
-      </w:r>
-      <w:r>
-        <w:t>[45]</w:t>
+        <w:instrText xml:space="preserve"> REF _Ref176564659 \r \h </w:instrText>
+      </w:r>
+      <w:r>
+        <w:fldChar w:fldCharType="separate"/>
+      </w:r>
+      <w:r>
+        <w:t>[46]</w:t>
       </w:r>
       <w:r>
         <w:fldChar w:fldCharType="end"/>
@@ -11738,166 +12060,14 @@
         <w:pStyle w:val="BodyText1"/>
       </w:pPr>
       <w:r>
-        <w:t xml:space="preserve">Alueellinen redundantti tallennus (ZRS) kopioi tiedot synkronisesti kolmen käytettävyysvyöhykkeen välillä käytössä olevan Azure-alueen sisällä. ZRS mahdollistaa luku- ja kirjoitustoiminnot, vaikka kaikki käytettävyysvyöhykkeet, joihin </w:t>
+        <w:t xml:space="preserve"> </w:t>
+      </w:r>
+      <w:r>
+        <w:t xml:space="preserve">Nimi RSA tulee Ron Rivestin, Adi Shamirin ja Leonard Adlemanin sukunimistä, jotka julkaisivat algoritmin vuonna 1977. RSA:n turvallisuus perustuu siihen, kuinka vaikeaa on käytännössä jakaa kahden suuren alkuluvun tulo tekijöihinsä. RSA-salauksen murtaminen tunnetaan RSA-ongelmana. Tätä ongelmaa ei ole onnistuttu </w:t>
       </w:r>
       <w:r>
         <w:lastRenderedPageBreak/>
-        <w:t>tiedosto on kopioitu, eivät olisi käytettävissä. Kirjoituspyyntö tallennustilille, joka käyttää ZRS:ää, suoritetaan synkronisesti. Kirjoitustoiminto katsotaan onnistuneeksi vasta sen jälkeen, kun tiedot on kirjoitettu kaikkiin replikoihin kolmella käytettävyysvyöhykkeellä.</w:t>
-      </w:r>
-      <w:r>
-        <w:t xml:space="preserve"> </w:t>
-      </w:r>
-      <w:r>
-        <w:t>ZRS tarjoaa tiedostoille paremman saatavuuden ja redundanssin käyttämällä useampia käytettävyysvyöhykkeitä kuin LRS</w:t>
-      </w:r>
-      <w:r>
-        <w:t>.</w:t>
-      </w:r>
-      <w:r>
-        <w:fldChar w:fldCharType="begin"/>
-      </w:r>
-      <w:r>
-        <w:instrText xml:space="preserve"> REF _Ref177872478 \r \h </w:instrText>
-      </w:r>
-      <w:r>
-        <w:fldChar w:fldCharType="separate"/>
-      </w:r>
-      <w:r>
-        <w:t>[45]</w:t>
-      </w:r>
-      <w:r>
-        <w:fldChar w:fldCharType="end"/>
-      </w:r>
-    </w:p>
-    <w:p>
-      <w:pPr>
-        <w:pStyle w:val="BodyText1"/>
-      </w:pPr>
-      <w:r>
-        <w:t>Azure mahdollistaa myös tiedostojen kopioimisen asynkronisesti toiseen Azure-alueeseen. Geo-redundantti tallennus (GRS) toimii samalla tavalla kuin LRS, mutta tallentaa toiset kolme kopiota asynkronisesti toiseen Azure-alueeseen. Geo-alue-redundantti tallennus (GZRS) puolestaan toimii samalla tavalla kuin ZRS, mutta kopioi tiedostot toiseen Azure-alueeseen samalla tavalla kuin GRS</w:t>
-      </w:r>
-      <w:r>
-        <w:t>.</w:t>
-      </w:r>
-      <w:r>
-        <w:fldChar w:fldCharType="begin"/>
-      </w:r>
-      <w:r>
-        <w:instrText xml:space="preserve"> REF _Ref177872478 \r \h </w:instrText>
-      </w:r>
-      <w:r>
-        <w:fldChar w:fldCharType="separate"/>
-      </w:r>
-      <w:r>
-        <w:t>[45]</w:t>
-      </w:r>
-      <w:r>
-        <w:fldChar w:fldCharType="end"/>
-      </w:r>
-    </w:p>
-    <w:p>
-      <w:pPr>
-        <w:pStyle w:val="BodyText1"/>
-      </w:pPr>
-    </w:p>
-    <w:p>
-      <w:pPr>
-        <w:pStyle w:val="Heading2"/>
-      </w:pPr>
-      <w:bookmarkStart w:id="30" w:name="_Toc177825710"/>
-      <w:r>
-        <w:t>Tietoturva</w:t>
-      </w:r>
-      <w:bookmarkEnd w:id="30"/>
-    </w:p>
-    <w:p>
-      <w:pPr>
-        <w:pStyle w:val="BodyText1"/>
-      </w:pPr>
-      <w:r>
-        <w:t>Tässä kappaleessa käsitellään tietoturvaan liittyviä protokollia</w:t>
-      </w:r>
-      <w:r>
-        <w:t>.</w:t>
-      </w:r>
-    </w:p>
-    <w:p>
-      <w:pPr>
-        <w:pStyle w:val="Heading3"/>
-      </w:pPr>
-      <w:bookmarkStart w:id="31" w:name="_Toc177825711"/>
-      <w:r>
-        <w:t>RSA</w:t>
-      </w:r>
-      <w:bookmarkEnd w:id="31"/>
-    </w:p>
-    <w:p>
-      <w:pPr>
-        <w:pStyle w:val="BodyText1"/>
-      </w:pPr>
-    </w:p>
-    <w:p>
-      <w:pPr>
-        <w:pStyle w:val="BodyText1"/>
-      </w:pPr>
-      <w:r>
-        <w:t>Rivest–Shamir–Adleman (RSA) on julkisen avaimen salausjärjestelmä ja yksi vanhimmista yleisesti käytetyistä salausmenetelmistä. RSA salaa tai allekirjoittaa tiedot kahdella eri avaimella: julkisella ja yksityisellä avaimella. Julkinen avain on kaikkien käytettävissä, kun taas yksityinen avain pidetään salassa. Julkisella avaimella salattujen tietojen salaus voidaan purkaa vain yksityisellä avaimella.</w:t>
-      </w:r>
-      <w:r>
-        <w:fldChar w:fldCharType="begin"/>
-      </w:r>
-      <w:r>
-        <w:instrText xml:space="preserve"> REF _Ref176564659 \r \h </w:instrText>
-      </w:r>
-      <w:r>
-        <w:fldChar w:fldCharType="separate"/>
-      </w:r>
-      <w:r>
-        <w:t>[46]</w:t>
-      </w:r>
-      <w:r>
-        <w:fldChar w:fldCharType="end"/>
-      </w:r>
-    </w:p>
-    <w:p>
-      <w:pPr>
-        <w:pStyle w:val="BodyText1"/>
-      </w:pPr>
-      <w:r>
-        <w:t>Allekirjoittamisessa käytetään yksityistä avainta allekirjoituksen luomiseen, ja kuka tahansa voi vahvistaa allekirjoituksen aitouden julkisen avaimen avulla. Kahden avaimen käytön vuoksi julkisen avaimen salaus tunnetaan myös epäsymmetrisenä salauksena, koska salaus ja salauksen purku tapahtuvat eri avaimilla. Toisin kuin epäsymmetrisessä salauksessa, symmetrisessä salauksessa samaa avainta käytetään sekä salauksen luomiseen että purkamiseen</w:t>
-      </w:r>
-      <w:r>
-        <w:t>.</w:t>
-      </w:r>
-      <w:r>
-        <w:fldChar w:fldCharType="begin"/>
-      </w:r>
-      <w:r>
-        <w:instrText xml:space="preserve"> REF _Ref176564659 \r \h </w:instrText>
-      </w:r>
-      <w:r>
-        <w:fldChar w:fldCharType="separate"/>
-      </w:r>
-      <w:r>
-        <w:t>[46]</w:t>
-      </w:r>
-      <w:r>
-        <w:fldChar w:fldCharType="end"/>
-      </w:r>
-    </w:p>
-    <w:p>
-      <w:pPr>
-        <w:pStyle w:val="BodyText1"/>
-      </w:pPr>
-      <w:r>
-        <w:t xml:space="preserve"> </w:t>
-      </w:r>
-      <w:r>
-        <w:t xml:space="preserve">Nimi RSA tulee Ron Rivestin, Adi Shamirin ja Leonard Adlemanin sukunimistä, jotka julkaisivat algoritmin vuonna 1977. RSA:n turvallisuus perustuu siihen, kuinka vaikeaa on käytännössä jakaa kahden suuren alkuluvun tulo tekijöihinsä. RSA-salauksen murtaminen tunnetaan RSA-ongelmana. Tätä ongelmaa ei ole onnistuttu ratkaisemaan, jos käytössä on riittävän suuri avain. RSA on kuitenkin suhteellisen hidas algoritmi, minkä vuoksi sitä ei yleensä käytetä suoraan tietojen salaamiseen, </w:t>
-      </w:r>
-      <w:r>
-        <w:lastRenderedPageBreak/>
-        <w:t>vaan sen avulla salataan jaettuja avaimia, joita käytetään symmetrisessä salauksessa</w:t>
+        <w:t>ratkaisemaan, jos käytössä on riittävän suuri avain. RSA on kuitenkin suhteellisen hidas algoritmi, minkä vuoksi sitä ei yleensä käytetä suoraan tietojen salaamiseen, vaan sen avulla salataan jaettuja avaimia, joita käytetään symmetrisessä salauksessa</w:t>
       </w:r>
       <w:r>
         <w:t>.</w:t>
@@ -12555,7 +12725,11 @@
         <w:t xml:space="preserve"> </w:t>
       </w:r>
       <w:r>
-        <w:t>TLS 1.0 julkaistiin vuonna 1999, eikä siinä ollut merkittäviä eroja SSL 3.0 -versioon verrattuna. Vuonna 2006 julkaistu TLS 1.1 toi lisää tietoturvaparannuksia. TLS 1.2 julkaistiin vuonna 2008, ja nykyinen uusin versio, TLS 1.3, julkaistiin vuonna 2018. Uudemmat versiot ovat parantaneet tietoturvaa poistamalla protokollasta vanhentuneita ja murtuneita salausalgoritmeja sekä pakottamalla käyttämään vahvempia avaimia salausalgoritmeissa.</w:t>
+        <w:t xml:space="preserve">TLS 1.0 julkaistiin vuonna 1999, eikä siinä ollut merkittäviä eroja SSL 3.0 -versioon verrattuna. Vuonna 2006 julkaistu TLS 1.1 toi lisää tietoturvaparannuksia. TLS 1.2 julkaistiin vuonna 2008, ja nykyinen uusin versio, TLS 1.3, julkaistiin vuonna 2018. Uudemmat versiot ovat parantaneet </w:t>
+      </w:r>
+      <w:r>
+        <w:lastRenderedPageBreak/>
+        <w:t>tietoturvaa poistamalla protokollasta vanhentuneita ja murtuneita salausalgoritmeja sekä pakottamalla käyttämään vahvempia avaimia salausalgoritmeissa.</w:t>
       </w:r>
       <w:r>
         <w:fldChar w:fldCharType="begin"/>
@@ -12578,216 +12752,212 @@
         <w:pStyle w:val="BodyText1"/>
       </w:pPr>
       <w:r>
+        <w:t xml:space="preserve">TLS käyttää X.509-sertifikaattistandardin varmenteita viestintäkumppanin todentamiseen. Kun asiakas ottaa yhteyden palvelimeen, palvelin lähettää varmenteen asiakkaalle. Tärkeitä tietoja varmenteessa ovat verkkotunnuksen nimi, jolle varmenne on myönnetty, varmenneviranomainen (CA), joka on myöntänyt varmenteen ja allekirjoittanut sen, varmenteen voimassaoloaika sekä palvelimen julkinen avain. </w:t>
+      </w:r>
+      <w:r>
+        <w:fldChar w:fldCharType="begin"/>
+      </w:r>
+      <w:r>
+        <w:instrText xml:space="preserve"> REF _Ref176565152 \r \h </w:instrText>
+      </w:r>
+      <w:r>
+        <w:fldChar w:fldCharType="separate"/>
+      </w:r>
+      <w:r>
+        <w:t>[49]</w:t>
+      </w:r>
+      <w:r>
+        <w:fldChar w:fldCharType="end"/>
+      </w:r>
+      <w:r>
+        <w:fldChar w:fldCharType="begin"/>
+      </w:r>
+      <w:r>
+        <w:instrText xml:space="preserve"> REF _Ref176565153 \r \h </w:instrText>
+      </w:r>
+      <w:r>
+        <w:fldChar w:fldCharType="separate"/>
+      </w:r>
+      <w:r>
+        <w:t>[50]</w:t>
+      </w:r>
+      <w:r>
+        <w:fldChar w:fldCharType="end"/>
+      </w:r>
+    </w:p>
+    <w:p>
+      <w:pPr>
+        <w:pStyle w:val="BodyText1"/>
+      </w:pPr>
+      <w:r>
+        <w:t>CA</w:t>
+      </w:r>
+      <w:r>
+        <w:t xml:space="preserve"> on kolmannen osapuolen palvelu, joka tallentaa, allekirjoittaa ja myöntää digitaalisia varmenteita. Molemmat osapuolet, sekä asiakas että palvelin, luottavat CA</w:t>
+      </w:r>
+      <w:r>
+        <w:t>:han</w:t>
+      </w:r>
+      <w:r>
+        <w:t>. Asiakkaalla on luotettujen varmenneviranomaisten lista ja niiden julkiset avaimet. Asiakas pystyy vahvistamaan palvelimen varmenteen oikeellisuuden tarkistamalla CA</w:t>
+      </w:r>
+      <w:r>
+        <w:t xml:space="preserve">:n </w:t>
+      </w:r>
+      <w:r>
+        <w:t>tekemän allekirjoituksen, joka on luotu CA</w:t>
+      </w:r>
+      <w:r>
+        <w:t xml:space="preserve">:n </w:t>
+      </w:r>
+      <w:r>
+        <w:t xml:space="preserve">yksityisellä avaimella. </w:t>
+      </w:r>
+      <w:r>
+        <w:fldChar w:fldCharType="begin"/>
+      </w:r>
+      <w:r>
+        <w:instrText xml:space="preserve"> REF _Ref176565152 \r \h </w:instrText>
+      </w:r>
+      <w:r>
+        <w:fldChar w:fldCharType="separate"/>
+      </w:r>
+      <w:r>
+        <w:t>[49]</w:t>
+      </w:r>
+      <w:r>
+        <w:fldChar w:fldCharType="end"/>
+      </w:r>
+      <w:r>
+        <w:fldChar w:fldCharType="begin"/>
+      </w:r>
+      <w:r>
+        <w:instrText xml:space="preserve"> REF _Ref176565153 \r \h </w:instrText>
+      </w:r>
+      <w:r>
+        <w:fldChar w:fldCharType="separate"/>
+      </w:r>
+      <w:r>
+        <w:t>[50]</w:t>
+      </w:r>
+      <w:r>
+        <w:fldChar w:fldCharType="end"/>
+      </w:r>
+    </w:p>
+    <w:p>
+      <w:pPr>
+        <w:pStyle w:val="BodyText1"/>
+      </w:pPr>
+      <w:r>
+        <w:t>Ennen varmenteen allekirjoittamista varmenneviranomaisen on varmistettava, että palvelin todella omistaa verkkotunnuksen, jolle varmenne on pyydetty. Tämä todentaminen voidaan suorittaa esimerkiksi DNS-tietueiden avulla. CA</w:t>
+      </w:r>
+      <w:r>
+        <w:t xml:space="preserve">:n </w:t>
+      </w:r>
+      <w:r>
+        <w:t>tekemän allekirjoituksen avulla asiakas voi luottaa palvelimen identiteettiin.</w:t>
+      </w:r>
+      <w:r>
+        <w:t xml:space="preserve"> </w:t>
+      </w:r>
+      <w:r>
+        <w:t xml:space="preserve">Varmenteen voi myös allekirjoittaa omalla yksityisellä avaimella, jolloin puhutaan itseallekirjoitetuista varmenteista. Tällöin asiakas ei voi varmistaa palvelimen aitoutta varmenneviranomaisten kautta, vaan luottamus täytyy todentaa toisella tavalla. </w:t>
+      </w:r>
+      <w:r>
+        <w:fldChar w:fldCharType="begin"/>
+      </w:r>
+      <w:r>
+        <w:instrText xml:space="preserve"> REF _Ref176565152 \r \h </w:instrText>
+      </w:r>
+      <w:r>
+        <w:fldChar w:fldCharType="separate"/>
+      </w:r>
+      <w:r>
+        <w:t>[49]</w:t>
+      </w:r>
+      <w:r>
+        <w:fldChar w:fldCharType="end"/>
+      </w:r>
+      <w:r>
+        <w:fldChar w:fldCharType="begin"/>
+      </w:r>
+      <w:r>
+        <w:instrText xml:space="preserve"> REF _Ref176565153 \r \h </w:instrText>
+      </w:r>
+      <w:r>
+        <w:fldChar w:fldCharType="separate"/>
+      </w:r>
+      <w:r>
+        <w:t>[50]</w:t>
+      </w:r>
+      <w:r>
+        <w:fldChar w:fldCharType="end"/>
+      </w:r>
+    </w:p>
+    <w:p>
+      <w:pPr>
+        <w:pStyle w:val="BodyText1"/>
+      </w:pPr>
+      <w:r>
+        <w:t>TLS-kättely on prosessi, joka käynnistää TLS:ää käyttävän viestintäistunnon. TLS-kättelyn aikana kaksi kommunikoivaa osapuolta vaihtavat viestejä vahvistaakseen toisensa, sopiakseen käytettävistä salausalgoritmeista ja sopiakseen istuntoavaimista. TLS-versioissa ennen versiota 1.3 prosessi etenee seuraavasti:</w:t>
+      </w:r>
+    </w:p>
+    <w:p>
+      <w:pPr>
+        <w:pStyle w:val="BodyText1"/>
+      </w:pPr>
+      <w:r>
+        <w:t>Ensimmäiseksi asiakas lähettää viestin palvelimelle, jossa se ilmoittaa tukemansa TLS-versiot ja salausalgoritmit. Lisäksi asiakas lähettää satunnaisesti generoidun numeron. Palvelin vastaa valitsemalla korkeimman TLS-version, jota molemmat osapuolet tukevat, sekä yhteisesti tukeman salauksen. Palvelin lähettää myös oman satunnaisesti generoidun numeron sekä SSL-sertifikaatin asiakkaalle, jonka avulla asiakas voi varmistaa sertifikaatin aitouden.</w:t>
+      </w:r>
+      <w:r>
+        <w:fldChar w:fldCharType="begin"/>
+      </w:r>
+      <w:r>
+        <w:instrText xml:space="preserve"> REF _Ref176565491 \r \h </w:instrText>
+      </w:r>
+      <w:r>
+        <w:fldChar w:fldCharType="separate"/>
+      </w:r>
+      <w:r>
+        <w:t>[51]</w:t>
+      </w:r>
+      <w:r>
+        <w:fldChar w:fldCharType="end"/>
+      </w:r>
+      <w:r>
+        <w:t xml:space="preserve"> </w:t>
+      </w:r>
+    </w:p>
+    <w:p>
+      <w:pPr>
+        <w:pStyle w:val="BodyText1"/>
+      </w:pPr>
+      <w:r>
+        <w:t>Kun sertifikaatin aitous on varmistettu, asiakkaalla on useita tapoja jakaa symmetriseen salaukseen käytettävä avain palvelimen kanssa. Yksinkertaisin tapa on RSA-kättely, jossa asiakas lähettää palvelimelle avaimen salattuna palvelimen julkisella avaimella. Ainoastaan palvelin pystyy purkamaan tämän salauksen yksityisellä avaimellaan.</w:t>
+      </w:r>
+      <w:r>
+        <w:fldChar w:fldCharType="begin"/>
+      </w:r>
+      <w:r>
+        <w:instrText xml:space="preserve"> REF _Ref176565491 \r \h </w:instrText>
+      </w:r>
+      <w:r>
+        <w:fldChar w:fldCharType="separate"/>
+      </w:r>
+      <w:r>
+        <w:t>[51]</w:t>
+      </w:r>
+      <w:r>
+        <w:fldChar w:fldCharType="end"/>
+      </w:r>
+    </w:p>
+    <w:p>
+      <w:pPr>
+        <w:pStyle w:val="BodyText1"/>
+      </w:pPr>
+      <w:r>
         <w:lastRenderedPageBreak/>
-        <w:t xml:space="preserve">TLS käyttää X.509-sertifikaattistandardin varmenteita viestintäkumppanin todentamiseen. Kun asiakas ottaa yhteyden palvelimeen, palvelin lähettää varmenteen asiakkaalle. Tärkeitä tietoja varmenteessa ovat verkkotunnuksen nimi, jolle varmenne on myönnetty, varmenneviranomainen (CA), joka on myöntänyt varmenteen ja allekirjoittanut sen, varmenteen voimassaoloaika sekä palvelimen julkinen avain. </w:t>
-      </w:r>
-      <w:r>
-        <w:fldChar w:fldCharType="begin"/>
-      </w:r>
-      <w:r>
-        <w:instrText xml:space="preserve"> REF _Ref176565152 \r \h </w:instrText>
-      </w:r>
-      <w:r>
-        <w:fldChar w:fldCharType="separate"/>
-      </w:r>
-      <w:r>
-        <w:t>[49]</w:t>
-      </w:r>
-      <w:r>
-        <w:fldChar w:fldCharType="end"/>
-      </w:r>
-      <w:r>
-        <w:fldChar w:fldCharType="begin"/>
-      </w:r>
-      <w:r>
-        <w:instrText xml:space="preserve"> REF _Ref176565153 \r \h </w:instrText>
-      </w:r>
-      <w:r>
-        <w:fldChar w:fldCharType="separate"/>
-      </w:r>
-      <w:r>
-        <w:t>[50]</w:t>
-      </w:r>
-      <w:r>
-        <w:fldChar w:fldCharType="end"/>
-      </w:r>
-    </w:p>
-    <w:p>
-      <w:pPr>
-        <w:pStyle w:val="BodyText1"/>
-      </w:pPr>
-      <w:r>
-        <w:t>CA</w:t>
-      </w:r>
-      <w:r>
-        <w:t xml:space="preserve"> on kolmannen osapuolen palvelu, joka tallentaa, allekirjoittaa ja myöntää digitaalisia varmenteita. Molemmat osapuolet, sekä asiakas että palvelin, luottavat CA</w:t>
-      </w:r>
-      <w:r>
-        <w:t>:han</w:t>
-      </w:r>
-      <w:r>
-        <w:t>. Asiakkaalla on luotettujen varmenneviranomaisten lista ja niiden julkiset avaimet. Asiakas pystyy vahvistamaan palvelimen varmenteen oikeellisuuden tarkistamalla CA</w:t>
-      </w:r>
-      <w:r>
-        <w:t xml:space="preserve">:n </w:t>
-      </w:r>
-      <w:r>
-        <w:t>tekemän allekirjoituksen, joka on luotu CA</w:t>
-      </w:r>
-      <w:r>
-        <w:t xml:space="preserve">:n </w:t>
-      </w:r>
-      <w:r>
-        <w:t xml:space="preserve">yksityisellä avaimella. </w:t>
-      </w:r>
-      <w:r>
-        <w:fldChar w:fldCharType="begin"/>
-      </w:r>
-      <w:r>
-        <w:instrText xml:space="preserve"> REF _Ref176565152 \r \h </w:instrText>
-      </w:r>
-      <w:r>
-        <w:fldChar w:fldCharType="separate"/>
-      </w:r>
-      <w:r>
-        <w:t>[49]</w:t>
-      </w:r>
-      <w:r>
-        <w:fldChar w:fldCharType="end"/>
-      </w:r>
-      <w:r>
-        <w:fldChar w:fldCharType="begin"/>
-      </w:r>
-      <w:r>
-        <w:instrText xml:space="preserve"> REF _Ref176565153 \r \h </w:instrText>
-      </w:r>
-      <w:r>
-        <w:fldChar w:fldCharType="separate"/>
-      </w:r>
-      <w:r>
-        <w:t>[50]</w:t>
-      </w:r>
-      <w:r>
-        <w:fldChar w:fldCharType="end"/>
-      </w:r>
-    </w:p>
-    <w:p>
-      <w:pPr>
-        <w:pStyle w:val="BodyText1"/>
-      </w:pPr>
-      <w:r>
-        <w:t>Ennen varmenteen allekirjoittamista varmenneviranomaisen on varmistettava, että palvelin todella omistaa verkkotunnuksen, jolle varmenne on pyydetty. Tämä todentaminen voidaan suorittaa esimerkiksi DNS-tietueiden avulla. CA</w:t>
-      </w:r>
-      <w:r>
-        <w:t xml:space="preserve">:n </w:t>
-      </w:r>
-      <w:r>
-        <w:t>tekemän allekirjoituksen avulla asiakas voi luottaa palvelimen identiteettiin.</w:t>
-      </w:r>
-      <w:r>
-        <w:t xml:space="preserve"> </w:t>
-      </w:r>
-      <w:r>
-        <w:t xml:space="preserve">Varmenteen voi myös allekirjoittaa omalla yksityisellä avaimella, jolloin puhutaan itseallekirjoitetuista varmenteista. Tällöin asiakas ei voi varmistaa palvelimen aitoutta varmenneviranomaisten kautta, vaan luottamus täytyy todentaa toisella tavalla. </w:t>
-      </w:r>
-      <w:r>
-        <w:fldChar w:fldCharType="begin"/>
-      </w:r>
-      <w:r>
-        <w:instrText xml:space="preserve"> REF _Ref176565152 \r \h </w:instrText>
-      </w:r>
-      <w:r>
-        <w:fldChar w:fldCharType="separate"/>
-      </w:r>
-      <w:r>
-        <w:t>[49]</w:t>
-      </w:r>
-      <w:r>
-        <w:fldChar w:fldCharType="end"/>
-      </w:r>
-      <w:r>
-        <w:fldChar w:fldCharType="begin"/>
-      </w:r>
-      <w:r>
-        <w:instrText xml:space="preserve"> REF _Ref176565153 \r \h </w:instrText>
-      </w:r>
-      <w:r>
-        <w:fldChar w:fldCharType="separate"/>
-      </w:r>
-      <w:r>
-        <w:t>[50]</w:t>
-      </w:r>
-      <w:r>
-        <w:fldChar w:fldCharType="end"/>
-      </w:r>
-    </w:p>
-    <w:p>
-      <w:pPr>
-        <w:pStyle w:val="BodyText1"/>
-      </w:pPr>
-      <w:r>
-        <w:t>TLS-kättely on prosessi, joka käynnistää TLS:ää käyttävän viestintäistunnon. TLS-kättelyn aikana kaksi kommunikoivaa osapuolta vaihtavat viestejä vahvistaakseen toisensa, sopiakseen käytettävistä salausalgoritmeista ja sopiakseen istuntoavaimista. TLS-versioissa ennen versiota 1.3 prosessi etenee seuraavasti:</w:t>
-      </w:r>
-    </w:p>
-    <w:p>
-      <w:pPr>
-        <w:pStyle w:val="BodyText1"/>
-      </w:pPr>
-      <w:r>
-        <w:t>Ensimmäiseksi asiakas lähettää viestin palvelimelle, jossa se ilmoittaa tukemansa TLS-versiot ja salausalgoritmit. Lisäksi asiakas lähettää satunnaisesti generoidun numeron. Palvelin vastaa valitsemalla korkeimman TLS-version, jota molemmat osapuolet tukevat, sekä yhteisesti tukeman salauksen. Palvelin lähettää myös oman satunnaisesti generoidun numeron sekä SSL-sertifikaatin asiakkaalle, jonka avulla asiakas voi varmistaa sertifikaatin aitouden.</w:t>
-      </w:r>
-      <w:r>
-        <w:fldChar w:fldCharType="begin"/>
-      </w:r>
-      <w:r>
-        <w:instrText xml:space="preserve"> REF _Ref176565491 \r \h </w:instrText>
-      </w:r>
-      <w:r>
-        <w:fldChar w:fldCharType="separate"/>
-      </w:r>
-      <w:r>
-        <w:t>[51]</w:t>
-      </w:r>
-      <w:r>
-        <w:fldChar w:fldCharType="end"/>
-      </w:r>
-      <w:r>
-        <w:t xml:space="preserve"> </w:t>
-      </w:r>
-    </w:p>
-    <w:p>
-      <w:pPr>
-        <w:pStyle w:val="BodyText1"/>
-      </w:pPr>
-      <w:r>
-        <w:t>Kun sertifikaatin aitous on varmistettu, asiakkaalla on useita tapoja jakaa symmetriseen salaukseen käytettävä avain palvelimen kanssa. Yksinkertaisin tapa on RSA-kättely, jossa asiakas lähettää palvelimelle avaimen salattuna palvelimen julkisella avaimella. Ainoastaan palvelin pystyy purkamaan tämän salauksen yksityisellä avaimellaan.</w:t>
-      </w:r>
-      <w:r>
-        <w:fldChar w:fldCharType="begin"/>
-      </w:r>
-      <w:r>
-        <w:instrText xml:space="preserve"> REF _Ref176565491 \r \h </w:instrText>
-      </w:r>
-      <w:r>
-        <w:fldChar w:fldCharType="separate"/>
-      </w:r>
-      <w:r>
-        <w:t>[51]</w:t>
-      </w:r>
-      <w:r>
-        <w:fldChar w:fldCharType="end"/>
-      </w:r>
-    </w:p>
-    <w:p>
-      <w:pPr>
-        <w:pStyle w:val="BodyText1"/>
-      </w:pPr>
-      <w:r>
-        <w:t xml:space="preserve">Monimutkaisempi tapa avaimen vaihtoon on käyttää Diffie–Hellman-avaintenvaihtoprotokollaa (DH). DH-protokollassa avainta ei lähetetä salattuna toiselle </w:t>
-      </w:r>
-      <w:r>
-        <w:lastRenderedPageBreak/>
-        <w:t>osapuolelle, vaan molemmat osapuolet laskevat yhteisen salaisuuden julkisia arvoja käyttäen. DH-protokollassa valitaan alkuluku</w:t>
+        <w:t>Monimutkaisempi tapa avaimen vaihtoon on käyttää Diffie–Hellman-avaintenvaihtoprotokollaa (DH). DH-protokollassa avainta ei lähetetä salattuna toiselle osapuolelle, vaan molemmat osapuolet laskevat yhteisen salaisuuden julkisia arvoja käyttäen. DH-protokollassa valitaan alkuluku</w:t>
       </w:r>
       <w:r>
         <w:t xml:space="preserve"> </w:t>
@@ -12870,6 +13040,7 @@
         <w:rPr>
           <w:rFonts w:eastAsiaTheme="minorEastAsia"/>
         </w:rPr>
+        <w:lastRenderedPageBreak/>
         <w:tab/>
       </w:r>
       <w:r>
@@ -13420,14 +13591,7 @@
         <w:rPr>
           <w:rFonts w:eastAsiaTheme="minorEastAsia"/>
         </w:rPr>
-        <w:t xml:space="preserve">TLS 1.3 tukee myös nopeampaa TLS-kättelyn versiota, joka ei vaadi lainkaan edestakaisia viestejä. Jos asiakas ja palvelin ovat aiemmin muodostaneet yhteyden, ne voivat luoda toisen jaetun salaisuuden ensimmäisen yhteyden aikana käytettäväksi </w:t>
-      </w:r>
-      <w:r>
-        <w:rPr>
-          <w:rFonts w:eastAsiaTheme="minorEastAsia"/>
-        </w:rPr>
-        <w:lastRenderedPageBreak/>
-        <w:t>seuraavaa yhteyttä varten. Palvelin lähettää asiakkaalle myös</w:t>
+        <w:t>TLS 1.3 tukee myös nopeampaa TLS-kättelyn versiota, joka ei vaadi lainkaan edestakaisia viestejä. Jos asiakas ja palvelin ovat aiemmin muodostaneet yhteyden, ne voivat luoda toisen jaetun salaisuuden ensimmäisen yhteyden aikana käytettäväksi seuraavaa yhteyttä varten. Palvelin lähettää asiakkaalle myös</w:t>
       </w:r>
       <w:r>
         <w:rPr>
@@ -13507,6 +13671,7 @@
         <w:rPr>
           <w:rFonts w:eastAsiaTheme="minorEastAsia"/>
         </w:rPr>
+        <w:lastRenderedPageBreak/>
         <w:t>Symmetrisessä salauksessa käytetään joko lohko- tai virtasalausalgoritmia. Lohkosalausalgoritmi ottaa vakiokokoisen lohkon dataa ja salaa sen salatekstiksi. Virtasalauksessa jokainen salattavan tekstin bitti salataan yksitellen salausnumerovirran vastaavalla bitillä, jotta saadaan salatekstivirran bitti. Lohkosalausta voidaan käyttää virtasalauksen tapaan, jos hyödynnetään alustusvektoreita: alustusvektori salataan lohkosalauksella, ja salattu alustusvektori yhdistetään salattavaan tekstiin. TLS-protokollan symmetrisessä salauksessa käytetään lohkosalausta virtasalauksen kaltaisesti. Salauksen lisäksi algoritmin täytyy pystyä todentamaan salatun datan aitous eli varmistaa, ettei kukaan ole muokannut dataa siirron aikana. Tällaisia salausjärjestelmiä, jotka pystyvät sekä salaamaan datan että todentamaan sen aitouden, kutsutaan todennetuksi salaukseksi (AE). Yleisin AE-algoritmi on Galois/Counter Mode (GCM), jota TLS-protokolla käyttää. TLS 1.3 mahdollistaa myös toisen AE-algoritmin, Counter with CBC-MAC (CCM), jota aiemmat TLS-versiot eivät tukeneet.</w:t>
       </w:r>
       <w:r>
@@ -13792,7 +13957,6 @@
         <w:rPr>
           <w:rFonts w:eastAsiaTheme="minorEastAsia"/>
         </w:rPr>
-        <w:lastRenderedPageBreak/>
         <w:t xml:space="preserve"> </w:t>
       </w:r>
       <w:r>
@@ -13859,6 +14023,7 @@
       </w:pPr>
       <w:bookmarkStart w:id="33" w:name="_Ref176816458"/>
       <w:r>
+        <w:lastRenderedPageBreak/>
         <w:t xml:space="preserve">Kuva </w:t>
       </w:r>
       <w:r>
@@ -19792,46 +19957,22 @@
         <w:t>apahtuma optimoi</w:t>
       </w:r>
       <w:r>
-        <w:t xml:space="preserve">dulla, </w:t>
-      </w:r>
-      <w:r>
-        <w:t>Files/ viileä</w:t>
-      </w:r>
-      <w:r>
-        <w:t xml:space="preserve">llä ja </w:t>
+        <w:t xml:space="preserve">dulla, Files/ viileällä ja </w:t>
       </w:r>
       <w:r>
         <w:t>Blob Storage</w:t>
       </w:r>
       <w:r>
-        <w:t>/ kuuma</w:t>
-      </w:r>
-      <w:r>
-        <w:t xml:space="preserve">lla on tuki sille. Kun verrataan näiden palveluiden GRS ja GZRS hintoja keskenään niin </w:t>
-      </w:r>
-      <w:r>
-        <w:t xml:space="preserve">huomataan että </w:t>
-      </w:r>
-      <w:r>
-        <w:t>Files/ viile</w:t>
-      </w:r>
-      <w:r>
-        <w:t>ä</w:t>
-      </w:r>
-      <w:r>
-        <w:t xml:space="preserve"> ja </w:t>
+        <w:t xml:space="preserve">/ kuumalla on tuki sille. Kun verrataan näiden palveluiden GRS ja GZRS hintoja keskenään niin </w:t>
+      </w:r>
+      <w:r>
+        <w:t xml:space="preserve">huomataan että Files/ viileä ja </w:t>
       </w:r>
       <w:r>
         <w:t>Blob Storage</w:t>
       </w:r>
       <w:r>
-        <w:t>/ kuum</w:t>
-      </w:r>
-      <w:r>
-        <w:t xml:space="preserve">a hinnat nousevat alle 3 % ja </w:t>
-      </w:r>
-      <w:r>
-        <w:t>Files/</w:t>
+        <w:t>/ kuuma hinnat nousevat alle 3 % ja Files/</w:t>
       </w:r>
       <w:r>
         <w:t xml:space="preserve"> </w:t>
@@ -25427,10 +25568,7 @@
         <w:t xml:space="preserve"> kustannusten, tehokkuuden ja tietoturvan näkökulmasta. Tiedostojen siirtoa analysoitiin eri tiedonsiirtoprotokollien avulla, ja tallennusta vertailtiin Azuren tarjoamien tallennusratkaisujen kesken. Työtä varten luotiin Azureen testausympäristö, jossa suoritettiin tarvittavat testit. Testausympäristöön pystytettiin</w:t>
       </w:r>
       <w:r>
-        <w:t xml:space="preserve"> </w:t>
-      </w:r>
-      <w:r>
-        <w:t>virtuaalikoneeseen</w:t>
+        <w:t xml:space="preserve"> virtuaalikoneeseen</w:t>
       </w:r>
       <w:r>
         <w:t xml:space="preserve"> tiedonsiirtoprotokollien edellyttämät palvelimet, jotka yhdistettiin tallennusratkaisuihin.</w:t>
@@ -30494,21 +30632,7 @@
           <w:rStyle w:val="Hyperlink"/>
           <w:lang w:val="fi-FI"/>
         </w:rPr>
-        <w:t>https://learn.micr</w:t>
-      </w:r>
-      <w:r>
-        <w:rPr>
-          <w:rStyle w:val="Hyperlink"/>
-          <w:lang w:val="fi-FI"/>
-        </w:rPr>
-        <w:t>o</w:t>
-      </w:r>
-      <w:r>
-        <w:rPr>
-          <w:rStyle w:val="Hyperlink"/>
-          <w:lang w:val="fi-FI"/>
-        </w:rPr>
-        <w:t>soft.com/en-us/azure/role-based-access-control/scope-overview</w:t>
+        <w:t>https://learn.microsoft.com/en-us/azure/role-based-access-control/scope-overview</w:t>
       </w:r>
       <w:r>
         <w:rPr>
@@ -31462,7 +31586,7 @@
           <wp:extent cx="2340000" cy="723600"/>
           <wp:effectExtent l="0" t="0" r="3175" b="635"/>
           <wp:wrapNone/>
-          <wp:docPr id="4" name="Kuva 2"/>
+          <wp:docPr id="2087662097" name="Kuva 2"/>
           <wp:cNvGraphicFramePr>
             <a:graphicFrameLocks xmlns:a="http://schemas.openxmlformats.org/drawingml/2006/main" noChangeAspect="1"/>
           </wp:cNvGraphicFramePr>
@@ -31623,7 +31747,7 @@
         <v:path o:extrusionok="f" gradientshapeok="t" o:connecttype="rect"/>
         <o:lock v:ext="edit" aspectratio="t"/>
       </v:shapetype>
-      <v:shape id="_x0000_i1109" type="#_x0000_t75" alt="\mathbb{R}" style="width:10.5pt;height:10.5pt;visibility:visible" o:bullet="t">
+      <v:shape id="_x0000_i1070" type="#_x0000_t75" alt="\mathbb{R}" style="width:10.5pt;height:10.5pt;visibility:visible" o:bullet="t">
         <v:imagedata r:id="rId1" o:title="mathbb{R}"/>
       </v:shape>
     </w:pict>
@@ -33342,6 +33466,119 @@
     </w:lvl>
   </w:abstractNum>
   <w:abstractNum w:abstractNumId="26" w15:restartNumberingAfterBreak="0">
+    <w:nsid w:val="34E1537D"/>
+    <w:multiLevelType w:val="hybridMultilevel"/>
+    <w:tmpl w:val="54CA2248"/>
+    <w:lvl w:ilvl="0" w:tplc="04090001">
+      <w:start w:val="1"/>
+      <w:numFmt w:val="bullet"/>
+      <w:lvlText w:val=""/>
+      <w:lvlJc w:val="left"/>
+      <w:pPr>
+        <w:ind w:left="720" w:hanging="360"/>
+      </w:pPr>
+      <w:rPr>
+        <w:rFonts w:ascii="Symbol" w:hAnsi="Symbol" w:hint="default"/>
+      </w:rPr>
+    </w:lvl>
+    <w:lvl w:ilvl="1" w:tplc="04090003" w:tentative="1">
+      <w:start w:val="1"/>
+      <w:numFmt w:val="bullet"/>
+      <w:lvlText w:val="o"/>
+      <w:lvlJc w:val="left"/>
+      <w:pPr>
+        <w:ind w:left="1440" w:hanging="360"/>
+      </w:pPr>
+      <w:rPr>
+        <w:rFonts w:ascii="Courier New" w:hAnsi="Courier New" w:cs="Courier New" w:hint="default"/>
+      </w:rPr>
+    </w:lvl>
+    <w:lvl w:ilvl="2" w:tplc="04090005" w:tentative="1">
+      <w:start w:val="1"/>
+      <w:numFmt w:val="bullet"/>
+      <w:lvlText w:val=""/>
+      <w:lvlJc w:val="left"/>
+      <w:pPr>
+        <w:ind w:left="2160" w:hanging="360"/>
+      </w:pPr>
+      <w:rPr>
+        <w:rFonts w:ascii="Wingdings" w:hAnsi="Wingdings" w:hint="default"/>
+      </w:rPr>
+    </w:lvl>
+    <w:lvl w:ilvl="3" w:tplc="04090001" w:tentative="1">
+      <w:start w:val="1"/>
+      <w:numFmt w:val="bullet"/>
+      <w:lvlText w:val=""/>
+      <w:lvlJc w:val="left"/>
+      <w:pPr>
+        <w:ind w:left="2880" w:hanging="360"/>
+      </w:pPr>
+      <w:rPr>
+        <w:rFonts w:ascii="Symbol" w:hAnsi="Symbol" w:hint="default"/>
+      </w:rPr>
+    </w:lvl>
+    <w:lvl w:ilvl="4" w:tplc="04090003" w:tentative="1">
+      <w:start w:val="1"/>
+      <w:numFmt w:val="bullet"/>
+      <w:lvlText w:val="o"/>
+      <w:lvlJc w:val="left"/>
+      <w:pPr>
+        <w:ind w:left="3600" w:hanging="360"/>
+      </w:pPr>
+      <w:rPr>
+        <w:rFonts w:ascii="Courier New" w:hAnsi="Courier New" w:cs="Courier New" w:hint="default"/>
+      </w:rPr>
+    </w:lvl>
+    <w:lvl w:ilvl="5" w:tplc="04090005" w:tentative="1">
+      <w:start w:val="1"/>
+      <w:numFmt w:val="bullet"/>
+      <w:lvlText w:val=""/>
+      <w:lvlJc w:val="left"/>
+      <w:pPr>
+        <w:ind w:left="4320" w:hanging="360"/>
+      </w:pPr>
+      <w:rPr>
+        <w:rFonts w:ascii="Wingdings" w:hAnsi="Wingdings" w:hint="default"/>
+      </w:rPr>
+    </w:lvl>
+    <w:lvl w:ilvl="6" w:tplc="04090001" w:tentative="1">
+      <w:start w:val="1"/>
+      <w:numFmt w:val="bullet"/>
+      <w:lvlText w:val=""/>
+      <w:lvlJc w:val="left"/>
+      <w:pPr>
+        <w:ind w:left="5040" w:hanging="360"/>
+      </w:pPr>
+      <w:rPr>
+        <w:rFonts w:ascii="Symbol" w:hAnsi="Symbol" w:hint="default"/>
+      </w:rPr>
+    </w:lvl>
+    <w:lvl w:ilvl="7" w:tplc="04090003" w:tentative="1">
+      <w:start w:val="1"/>
+      <w:numFmt w:val="bullet"/>
+      <w:lvlText w:val="o"/>
+      <w:lvlJc w:val="left"/>
+      <w:pPr>
+        <w:ind w:left="5760" w:hanging="360"/>
+      </w:pPr>
+      <w:rPr>
+        <w:rFonts w:ascii="Courier New" w:hAnsi="Courier New" w:cs="Courier New" w:hint="default"/>
+      </w:rPr>
+    </w:lvl>
+    <w:lvl w:ilvl="8" w:tplc="04090005" w:tentative="1">
+      <w:start w:val="1"/>
+      <w:numFmt w:val="bullet"/>
+      <w:lvlText w:val=""/>
+      <w:lvlJc w:val="left"/>
+      <w:pPr>
+        <w:ind w:left="6480" w:hanging="360"/>
+      </w:pPr>
+      <w:rPr>
+        <w:rFonts w:ascii="Wingdings" w:hAnsi="Wingdings" w:hint="default"/>
+      </w:rPr>
+    </w:lvl>
+  </w:abstractNum>
+  <w:abstractNum w:abstractNumId="27" w15:restartNumberingAfterBreak="0">
     <w:nsid w:val="35EA2292"/>
     <w:multiLevelType w:val="hybridMultilevel"/>
     <w:tmpl w:val="C258593A"/>
@@ -33427,7 +33664,7 @@
       </w:pPr>
     </w:lvl>
   </w:abstractNum>
-  <w:abstractNum w:abstractNumId="27" w15:restartNumberingAfterBreak="0">
+  <w:abstractNum w:abstractNumId="28" w15:restartNumberingAfterBreak="0">
     <w:nsid w:val="36D54C58"/>
     <w:multiLevelType w:val="hybridMultilevel"/>
     <w:tmpl w:val="F6E092D4"/>
@@ -33516,7 +33753,7 @@
       </w:pPr>
     </w:lvl>
   </w:abstractNum>
-  <w:abstractNum w:abstractNumId="28" w15:restartNumberingAfterBreak="0">
+  <w:abstractNum w:abstractNumId="29" w15:restartNumberingAfterBreak="0">
     <w:nsid w:val="391E039C"/>
     <w:multiLevelType w:val="hybridMultilevel"/>
     <w:tmpl w:val="66566226"/>
@@ -33605,7 +33842,7 @@
       </w:pPr>
     </w:lvl>
   </w:abstractNum>
-  <w:abstractNum w:abstractNumId="29" w15:restartNumberingAfterBreak="0">
+  <w:abstractNum w:abstractNumId="30" w15:restartNumberingAfterBreak="0">
     <w:nsid w:val="3AF873F0"/>
     <w:multiLevelType w:val="hybridMultilevel"/>
     <w:tmpl w:val="8DF8CB34"/>
@@ -33717,7 +33954,7 @@
       </w:rPr>
     </w:lvl>
   </w:abstractNum>
-  <w:abstractNum w:abstractNumId="30" w15:restartNumberingAfterBreak="0">
+  <w:abstractNum w:abstractNumId="31" w15:restartNumberingAfterBreak="0">
     <w:nsid w:val="3B346BF0"/>
     <w:multiLevelType w:val="hybridMultilevel"/>
     <w:tmpl w:val="C4E2C3CA"/>
@@ -33803,7 +34040,7 @@
       </w:pPr>
     </w:lvl>
   </w:abstractNum>
-  <w:abstractNum w:abstractNumId="31" w15:restartNumberingAfterBreak="0">
+  <w:abstractNum w:abstractNumId="32" w15:restartNumberingAfterBreak="0">
     <w:nsid w:val="3D6B7232"/>
     <w:multiLevelType w:val="hybridMultilevel"/>
     <w:tmpl w:val="3ABC9992"/>
@@ -33914,7 +34151,7 @@
       </w:pPr>
     </w:lvl>
   </w:abstractNum>
-  <w:abstractNum w:abstractNumId="32" w15:restartNumberingAfterBreak="0">
+  <w:abstractNum w:abstractNumId="33" w15:restartNumberingAfterBreak="0">
     <w:nsid w:val="40CC16BA"/>
     <w:multiLevelType w:val="hybridMultilevel"/>
     <w:tmpl w:val="331C3762"/>
@@ -34005,7 +34242,7 @@
       </w:pPr>
     </w:lvl>
   </w:abstractNum>
-  <w:abstractNum w:abstractNumId="33" w15:restartNumberingAfterBreak="0">
+  <w:abstractNum w:abstractNumId="34" w15:restartNumberingAfterBreak="0">
     <w:nsid w:val="426B33B9"/>
     <w:multiLevelType w:val="hybridMultilevel"/>
     <w:tmpl w:val="FB405578"/>
@@ -34091,7 +34328,7 @@
       </w:pPr>
     </w:lvl>
   </w:abstractNum>
-  <w:abstractNum w:abstractNumId="34" w15:restartNumberingAfterBreak="0">
+  <w:abstractNum w:abstractNumId="35" w15:restartNumberingAfterBreak="0">
     <w:nsid w:val="42B27AE7"/>
     <w:multiLevelType w:val="hybridMultilevel"/>
     <w:tmpl w:val="F49EF522"/>
@@ -34180,7 +34417,7 @@
       </w:pPr>
     </w:lvl>
   </w:abstractNum>
-  <w:abstractNum w:abstractNumId="35" w15:restartNumberingAfterBreak="0">
+  <w:abstractNum w:abstractNumId="36" w15:restartNumberingAfterBreak="0">
     <w:nsid w:val="4A975724"/>
     <w:multiLevelType w:val="hybridMultilevel"/>
     <w:tmpl w:val="AC8AB730"/>
@@ -34293,7 +34530,7 @@
       </w:rPr>
     </w:lvl>
   </w:abstractNum>
-  <w:abstractNum w:abstractNumId="36" w15:restartNumberingAfterBreak="0">
+  <w:abstractNum w:abstractNumId="37" w15:restartNumberingAfterBreak="0">
     <w:nsid w:val="4DAA2ED8"/>
     <w:multiLevelType w:val="hybridMultilevel"/>
     <w:tmpl w:val="064E21BC"/>
@@ -34382,7 +34619,7 @@
       </w:pPr>
     </w:lvl>
   </w:abstractNum>
-  <w:abstractNum w:abstractNumId="37" w15:restartNumberingAfterBreak="0">
+  <w:abstractNum w:abstractNumId="38" w15:restartNumberingAfterBreak="0">
     <w:nsid w:val="51E91E70"/>
     <w:multiLevelType w:val="hybridMultilevel"/>
     <w:tmpl w:val="6C8A4818"/>
@@ -34472,7 +34709,7 @@
       </w:pPr>
     </w:lvl>
   </w:abstractNum>
-  <w:abstractNum w:abstractNumId="38" w15:restartNumberingAfterBreak="0">
+  <w:abstractNum w:abstractNumId="39" w15:restartNumberingAfterBreak="0">
     <w:nsid w:val="531100A8"/>
     <w:multiLevelType w:val="hybridMultilevel"/>
     <w:tmpl w:val="D6F27EAC"/>
@@ -34558,7 +34795,7 @@
       </w:pPr>
     </w:lvl>
   </w:abstractNum>
-  <w:abstractNum w:abstractNumId="39" w15:restartNumberingAfterBreak="0">
+  <w:abstractNum w:abstractNumId="40" w15:restartNumberingAfterBreak="0">
     <w:nsid w:val="71BB73D0"/>
     <w:multiLevelType w:val="hybridMultilevel"/>
     <w:tmpl w:val="651A0100"/>
@@ -34647,7 +34884,7 @@
       </w:pPr>
     </w:lvl>
   </w:abstractNum>
-  <w:abstractNum w:abstractNumId="40" w15:restartNumberingAfterBreak="0">
+  <w:abstractNum w:abstractNumId="41" w15:restartNumberingAfterBreak="0">
     <w:nsid w:val="74E12EC6"/>
     <w:multiLevelType w:val="hybridMultilevel"/>
     <w:tmpl w:val="C432472E"/>
@@ -34760,7 +34997,7 @@
       </w:rPr>
     </w:lvl>
   </w:abstractNum>
-  <w:abstractNum w:abstractNumId="41" w15:restartNumberingAfterBreak="0">
+  <w:abstractNum w:abstractNumId="42" w15:restartNumberingAfterBreak="0">
     <w:nsid w:val="7BFA6880"/>
     <w:multiLevelType w:val="hybridMultilevel"/>
     <w:tmpl w:val="A51CBD04"/>
@@ -34852,7 +35089,7 @@
       </w:pPr>
     </w:lvl>
   </w:abstractNum>
-  <w:abstractNum w:abstractNumId="42" w15:restartNumberingAfterBreak="0">
+  <w:abstractNum w:abstractNumId="43" w15:restartNumberingAfterBreak="0">
     <w:nsid w:val="7C645B45"/>
     <w:multiLevelType w:val="hybridMultilevel"/>
     <w:tmpl w:val="574A4A72"/>
@@ -34938,7 +35175,7 @@
       </w:pPr>
     </w:lvl>
   </w:abstractNum>
-  <w:abstractNum w:abstractNumId="43" w15:restartNumberingAfterBreak="0">
+  <w:abstractNum w:abstractNumId="44" w15:restartNumberingAfterBreak="0">
     <w:nsid w:val="7E4C0ECE"/>
     <w:multiLevelType w:val="hybridMultilevel"/>
     <w:tmpl w:val="4E0A4B68"/>
@@ -35078,7 +35315,7 @@
       </w:rPr>
     </w:lvl>
   </w:abstractNum>
-  <w:abstractNum w:abstractNumId="44" w15:restartNumberingAfterBreak="0">
+  <w:abstractNum w:abstractNumId="45" w15:restartNumberingAfterBreak="0">
     <w:nsid w:val="7F5F274A"/>
     <w:multiLevelType w:val="multilevel"/>
     <w:tmpl w:val="EB70A8BA"/>
@@ -35234,7 +35471,7 @@
     <w:abstractNumId w:val="17"/>
   </w:num>
   <w:num w:numId="3" w16cid:durableId="2114469525">
-    <w:abstractNumId w:val="43"/>
+    <w:abstractNumId w:val="44"/>
   </w:num>
   <w:num w:numId="4" w16cid:durableId="1594783801">
     <w:abstractNumId w:val="20"/>
@@ -35252,28 +35489,28 @@
     <w:abstractNumId w:val="13"/>
   </w:num>
   <w:num w:numId="9" w16cid:durableId="1797945239">
-    <w:abstractNumId w:val="40"/>
+    <w:abstractNumId w:val="41"/>
   </w:num>
   <w:num w:numId="10" w16cid:durableId="1138886832">
     <w:abstractNumId w:val="15"/>
   </w:num>
   <w:num w:numId="11" w16cid:durableId="400446600">
-    <w:abstractNumId w:val="38"/>
+    <w:abstractNumId w:val="39"/>
   </w:num>
   <w:num w:numId="12" w16cid:durableId="1831479887">
-    <w:abstractNumId w:val="42"/>
+    <w:abstractNumId w:val="43"/>
   </w:num>
   <w:num w:numId="13" w16cid:durableId="1844710397">
-    <w:abstractNumId w:val="30"/>
+    <w:abstractNumId w:val="31"/>
   </w:num>
   <w:num w:numId="14" w16cid:durableId="1843548293">
     <w:abstractNumId w:val="18"/>
   </w:num>
   <w:num w:numId="15" w16cid:durableId="1758094265">
-    <w:abstractNumId w:val="33"/>
+    <w:abstractNumId w:val="34"/>
   </w:num>
   <w:num w:numId="16" w16cid:durableId="820198081">
-    <w:abstractNumId w:val="26"/>
+    <w:abstractNumId w:val="27"/>
   </w:num>
   <w:num w:numId="17" w16cid:durableId="64301343">
     <w:abstractNumId w:val="10"/>
@@ -35282,7 +35519,7 @@
     <w:abstractNumId w:val="25"/>
   </w:num>
   <w:num w:numId="19" w16cid:durableId="927933235">
-    <w:abstractNumId w:val="27"/>
+    <w:abstractNumId w:val="28"/>
   </w:num>
   <w:num w:numId="20" w16cid:durableId="1856767401">
     <w:abstractNumId w:val="22"/>
@@ -35318,19 +35555,19 @@
     <w:abstractNumId w:val="0"/>
   </w:num>
   <w:num w:numId="31" w16cid:durableId="1557861806">
-    <w:abstractNumId w:val="28"/>
+    <w:abstractNumId w:val="29"/>
   </w:num>
   <w:num w:numId="32" w16cid:durableId="452557925">
-    <w:abstractNumId w:val="39"/>
+    <w:abstractNumId w:val="40"/>
   </w:num>
   <w:num w:numId="33" w16cid:durableId="715280677">
-    <w:abstractNumId w:val="31"/>
+    <w:abstractNumId w:val="32"/>
   </w:num>
   <w:num w:numId="34" w16cid:durableId="1886483292">
-    <w:abstractNumId w:val="41"/>
+    <w:abstractNumId w:val="42"/>
   </w:num>
   <w:num w:numId="35" w16cid:durableId="370889164">
-    <w:abstractNumId w:val="37"/>
+    <w:abstractNumId w:val="38"/>
   </w:num>
   <w:num w:numId="36" w16cid:durableId="976950817">
     <w:abstractNumId w:val="16"/>
@@ -35342,25 +35579,28 @@
     <w:abstractNumId w:val="21"/>
   </w:num>
   <w:num w:numId="39" w16cid:durableId="1535145040">
-    <w:abstractNumId w:val="32"/>
+    <w:abstractNumId w:val="33"/>
   </w:num>
   <w:num w:numId="40" w16cid:durableId="1922786603">
+    <w:abstractNumId w:val="37"/>
+  </w:num>
+  <w:num w:numId="41" w16cid:durableId="186532288">
+    <w:abstractNumId w:val="35"/>
+  </w:num>
+  <w:num w:numId="42" w16cid:durableId="290671980">
     <w:abstractNumId w:val="36"/>
   </w:num>
-  <w:num w:numId="41" w16cid:durableId="186532288">
-    <w:abstractNumId w:val="34"/>
-  </w:num>
-  <w:num w:numId="42" w16cid:durableId="290671980">
-    <w:abstractNumId w:val="35"/>
-  </w:num>
   <w:num w:numId="43" w16cid:durableId="1403722792">
-    <w:abstractNumId w:val="29"/>
+    <w:abstractNumId w:val="30"/>
   </w:num>
   <w:num w:numId="44" w16cid:durableId="1205675991">
-    <w:abstractNumId w:val="44"/>
+    <w:abstractNumId w:val="45"/>
   </w:num>
   <w:num w:numId="45" w16cid:durableId="695690552">
     <w:abstractNumId w:val="14"/>
+  </w:num>
+  <w:num w:numId="46" w16cid:durableId="675306266">
+    <w:abstractNumId w:val="26"/>
   </w:num>
   <w:numIdMacAtCleanup w:val="7"/>
 </w:numbering>

</xml_diff>

<commit_message>
Added text about AI
</commit_message>
<xml_diff>
--- a/documents/diplomityö_teemu_pöytäniemi.docx
+++ b/documents/diplomityö_teemu_pöytäniemi.docx
@@ -1145,6 +1145,227 @@
         </w:rPr>
         <w:t xml:space="preserve"> The principles of Azure's access management were discussed in this section, as well as the security issues identified in Azure's storage and access management solutions. Finally, security studies on cloud platforms were compared. The studies found that the main cause of security problems in applications developed on cloud platforms is related to human error and that technical security problems in cloud platforms are very rare.</w:t>
       </w:r>
+    </w:p>
+    <w:p>
+      <w:pPr>
+        <w:pStyle w:val="Abstract"/>
+        <w:ind w:firstLine="0"/>
+        <w:rPr>
+          <w:lang w:val="en-US"/>
+        </w:rPr>
+      </w:pPr>
+    </w:p>
+    <w:p>
+      <w:pPr>
+        <w:pStyle w:val="Abstract"/>
+        <w:ind w:firstLine="0"/>
+        <w:rPr>
+          <w:lang w:val="en-US"/>
+        </w:rPr>
+      </w:pPr>
+    </w:p>
+    <w:p>
+      <w:pPr>
+        <w:pStyle w:val="Abstract"/>
+        <w:ind w:firstLine="0"/>
+        <w:rPr>
+          <w:b/>
+        </w:rPr>
+      </w:pPr>
+      <w:r>
+        <w:rPr>
+          <w:b/>
+        </w:rPr>
+        <w:lastRenderedPageBreak/>
+        <w:t>Tekoälyn käyttö OPINNÄYTTEESSÄ</w:t>
+      </w:r>
+    </w:p>
+    <w:p>
+      <w:pPr>
+        <w:pStyle w:val="Abstract"/>
+        <w:ind w:firstLine="0"/>
+      </w:pPr>
+    </w:p>
+    <w:p>
+      <w:pPr>
+        <w:pStyle w:val="Abstract"/>
+        <w:ind w:firstLine="0"/>
+      </w:pPr>
+      <w:r>
+        <w:t>Opinnäytteessäni on käytetty tekoälysovelluksia:</w:t>
+      </w:r>
+    </w:p>
+    <w:p>
+      <w:pPr>
+        <w:pStyle w:val="Abstract"/>
+        <w:ind w:firstLine="0"/>
+      </w:pPr>
+    </w:p>
+    <w:p>
+      <w:pPr>
+        <w:pStyle w:val="Abstract"/>
+        <w:ind w:firstLine="0"/>
+      </w:pPr>
+      <w:sdt>
+        <w:sdtPr>
+          <w:id w:val="-1823800743"/>
+          <w:showingPlcHdr/>
+        </w:sdtPr>
+        <w:sdtContent>
+          <w:r>
+            <w:t xml:space="preserve">     </w:t>
+          </w:r>
+        </w:sdtContent>
+      </w:sdt>
+      <w:sdt>
+        <w:sdtPr>
+          <w:id w:val="1778212660"/>
+          <w:showingPlcHdr/>
+        </w:sdtPr>
+        <w:sdtContent>
+          <w:r>
+            <w:t xml:space="preserve">     </w:t>
+          </w:r>
+        </w:sdtContent>
+      </w:sdt>
+      <w:r>
+        <w:t>Kyllä</w:t>
+      </w:r>
+    </w:p>
+    <w:p>
+      <w:pPr>
+        <w:pStyle w:val="Abstract"/>
+        <w:ind w:firstLine="0"/>
+      </w:pPr>
+    </w:p>
+    <w:p>
+      <w:pPr>
+        <w:pStyle w:val="Abstract"/>
+        <w:ind w:firstLine="0"/>
+      </w:pPr>
+    </w:p>
+    <w:p>
+      <w:pPr>
+        <w:pStyle w:val="Abstract"/>
+        <w:ind w:firstLine="0"/>
+      </w:pPr>
+      <w:r>
+        <w:t>Ilmoitukseni mukaan olen käyttänyt opinnäytteessäni tutkielmaprosessin aikana seuraavia tekoälysovelluksia:</w:t>
+      </w:r>
+    </w:p>
+    <w:p>
+      <w:pPr>
+        <w:pStyle w:val="Abstract"/>
+        <w:ind w:firstLine="0"/>
+      </w:pPr>
+    </w:p>
+    <w:p>
+      <w:pPr>
+        <w:pStyle w:val="Abstract"/>
+        <w:ind w:firstLine="0"/>
+      </w:pPr>
+      <w:r>
+        <w:t xml:space="preserve">Tekoälysovellusten nimet ja versiot: </w:t>
+      </w:r>
+      <w:r>
+        <w:t>ChatGPT 4o</w:t>
+      </w:r>
+      <w:r>
+        <w:t>.</w:t>
+      </w:r>
+    </w:p>
+    <w:p>
+      <w:pPr>
+        <w:pStyle w:val="Abstract"/>
+        <w:ind w:firstLine="0"/>
+      </w:pPr>
+    </w:p>
+    <w:p>
+      <w:pPr>
+        <w:pStyle w:val="Abstract"/>
+        <w:ind w:firstLine="0"/>
+      </w:pPr>
+    </w:p>
+    <w:p>
+      <w:pPr>
+        <w:pStyle w:val="Abstract"/>
+        <w:ind w:firstLine="0"/>
+      </w:pPr>
+      <w:r>
+        <w:t>Käyttötarkoitus</w:t>
+      </w:r>
+      <w:r>
+        <w:t>: Kielioppivirheiden korjaus. Valmis teksti on syötetty ChatGTP:lle, joka on korjannut siitä kielioppivirheet ja parantanut lauserakenteita.</w:t>
+      </w:r>
+      <w:r>
+        <w:t xml:space="preserve"> </w:t>
+      </w:r>
+    </w:p>
+    <w:p>
+      <w:pPr>
+        <w:pStyle w:val="Abstract"/>
+        <w:ind w:firstLine="0"/>
+      </w:pPr>
+    </w:p>
+    <w:p>
+      <w:pPr>
+        <w:pStyle w:val="Abstract"/>
+        <w:ind w:firstLine="0"/>
+      </w:pPr>
+    </w:p>
+    <w:p>
+      <w:pPr>
+        <w:pStyle w:val="Abstract"/>
+        <w:ind w:firstLine="0"/>
+      </w:pPr>
+    </w:p>
+    <w:p>
+      <w:pPr>
+        <w:pStyle w:val="Abstract"/>
+        <w:ind w:firstLine="0"/>
+      </w:pPr>
+      <w:r>
+        <w:t>Osiot, joissa tekoälyä on käytetty</w:t>
+      </w:r>
+      <w:r>
+        <w:t>: Koko työn viimeistelyyn</w:t>
+      </w:r>
+      <w:r>
+        <w:t>.</w:t>
+      </w:r>
+    </w:p>
+    <w:p>
+      <w:pPr>
+        <w:pStyle w:val="Abstract"/>
+        <w:ind w:firstLine="0"/>
+      </w:pPr>
+    </w:p>
+    <w:p>
+      <w:pPr>
+        <w:pStyle w:val="Abstract"/>
+        <w:ind w:firstLine="0"/>
+      </w:pPr>
+    </w:p>
+    <w:p>
+      <w:pPr>
+        <w:pStyle w:val="Abstract"/>
+        <w:ind w:firstLine="0"/>
+      </w:pPr>
+    </w:p>
+    <w:p>
+      <w:pPr>
+        <w:pStyle w:val="Abstract"/>
+        <w:ind w:firstLine="0"/>
+      </w:pPr>
+      <w:r>
+        <w:t>Olen tietoinen siitä, että olen täysin vastuussa koko opinnäytteeni sisällöstä, mukaan lukien osat, joissa on hyödynnetty tekoälyä, ja hyväksyn vastuun mahdollisista eettisten ohjeiden rikkomuksista.</w:t>
+      </w:r>
+    </w:p>
+    <w:p>
+      <w:pPr>
+        <w:pStyle w:val="Abstract"/>
+        <w:ind w:firstLine="0"/>
+      </w:pPr>
     </w:p>
     <w:p>
       <w:pPr>
@@ -5802,201 +6023,94 @@
       <w:pPr>
         <w:pStyle w:val="Symboldescription"/>
         <w:rPr>
-          <w:lang w:val="en-GB"/>
-        </w:rPr>
-      </w:pPr>
-      <w:r>
-        <w:rPr>
-          <w:lang w:val="en-GB"/>
+          <w:lang w:val="fi-FI"/>
+        </w:rPr>
+      </w:pPr>
+      <w:r>
+        <w:rPr>
+          <w:lang w:val="fi-FI"/>
         </w:rPr>
         <w:t>SSD</w:t>
       </w:r>
       <w:r>
         <w:rPr>
-          <w:lang w:val="en-GB"/>
+          <w:lang w:val="fi-FI"/>
         </w:rPr>
         <w:tab/>
-      </w:r>
-      <w:proofErr w:type="spellStart"/>
-      <w:r>
-        <w:rPr>
-          <w:lang w:val="en-GB"/>
-        </w:rPr>
-        <w:t>engl</w:t>
-      </w:r>
-      <w:proofErr w:type="spellEnd"/>
-      <w:r>
-        <w:rPr>
-          <w:lang w:val="en-GB"/>
-        </w:rPr>
-        <w:t>, S</w:t>
-      </w:r>
-      <w:r>
-        <w:rPr>
-          <w:lang w:val="en-GB"/>
-        </w:rPr>
-        <w:t>olid</w:t>
-      </w:r>
-      <w:r>
-        <w:rPr>
-          <w:lang w:val="en-GB"/>
-        </w:rPr>
-        <w:t xml:space="preserve"> S</w:t>
-      </w:r>
-      <w:r>
-        <w:rPr>
-          <w:lang w:val="en-GB"/>
-        </w:rPr>
-        <w:t xml:space="preserve">tate </w:t>
-      </w:r>
-      <w:r>
-        <w:rPr>
-          <w:lang w:val="en-GB"/>
-        </w:rPr>
-        <w:t>D</w:t>
-      </w:r>
-      <w:r>
-        <w:rPr>
-          <w:lang w:val="en-GB"/>
-        </w:rPr>
-        <w:t>rive</w:t>
-      </w:r>
-      <w:r>
-        <w:rPr>
-          <w:lang w:val="en-GB"/>
-        </w:rPr>
-        <w:t xml:space="preserve">, </w:t>
-      </w:r>
-      <w:proofErr w:type="spellStart"/>
-      <w:r>
-        <w:rPr>
-          <w:lang w:val="en-GB"/>
-        </w:rPr>
-        <w:t>talletusratkaisu</w:t>
-      </w:r>
-      <w:proofErr w:type="spellEnd"/>
-      <w:r>
-        <w:rPr>
-          <w:lang w:val="en-GB"/>
-        </w:rPr>
-        <w:t xml:space="preserve">, </w:t>
-      </w:r>
-      <w:proofErr w:type="spellStart"/>
-      <w:r>
-        <w:rPr>
-          <w:lang w:val="en-GB"/>
-        </w:rPr>
-        <w:t>kiintolevy</w:t>
-      </w:r>
-      <w:proofErr w:type="spellEnd"/>
+        <w:t>engl, Solid State Drive, talletusratkaisu</w:t>
+      </w:r>
+      <w:r>
+        <w:rPr>
+          <w:lang w:val="fi-FI"/>
+        </w:rPr>
+        <w:t>, kiintolevy</w:t>
+      </w:r>
     </w:p>
     <w:p>
       <w:pPr>
         <w:pStyle w:val="Symboldescription"/>
         <w:rPr>
-          <w:lang w:val="en-GB"/>
-        </w:rPr>
-      </w:pPr>
-      <w:r>
-        <w:rPr>
-          <w:lang w:val="en-GB"/>
+          <w:lang w:val="fi-FI"/>
+        </w:rPr>
+      </w:pPr>
+      <w:r>
+        <w:rPr>
+          <w:lang w:val="fi-FI"/>
         </w:rPr>
         <w:t>SSH</w:t>
       </w:r>
       <w:r>
         <w:rPr>
-          <w:lang w:val="en-GB"/>
+          <w:lang w:val="fi-FI"/>
         </w:rPr>
         <w:tab/>
-      </w:r>
-      <w:proofErr w:type="spellStart"/>
-      <w:r>
-        <w:rPr>
-          <w:lang w:val="en-GB"/>
-        </w:rPr>
-        <w:t>engl</w:t>
-      </w:r>
-      <w:proofErr w:type="spellEnd"/>
-      <w:r>
-        <w:rPr>
-          <w:lang w:val="en-GB"/>
-        </w:rPr>
-        <w:t xml:space="preserve">, </w:t>
-      </w:r>
-      <w:r>
-        <w:rPr>
-          <w:lang w:val="en-GB"/>
-        </w:rPr>
-        <w:t>Secure Shell</w:t>
-      </w:r>
-      <w:r>
-        <w:rPr>
-          <w:lang w:val="en-GB"/>
-        </w:rPr>
-        <w:t xml:space="preserve">, </w:t>
-      </w:r>
-      <w:proofErr w:type="spellStart"/>
-      <w:r>
-        <w:rPr>
-          <w:lang w:val="en-GB"/>
+        <w:t xml:space="preserve">engl, Secure Shell, </w:t>
+      </w:r>
+      <w:r>
+        <w:rPr>
+          <w:lang w:val="fi-FI"/>
+        </w:rPr>
+        <w:t xml:space="preserve">salattu </w:t>
+      </w:r>
+      <w:r>
+        <w:rPr>
+          <w:lang w:val="fi-FI"/>
         </w:rPr>
         <w:t>tietoliikenneprotokolla</w:t>
       </w:r>
-      <w:proofErr w:type="spellEnd"/>
     </w:p>
     <w:p>
       <w:pPr>
         <w:pStyle w:val="Symboldescription"/>
         <w:rPr>
-          <w:lang w:val="en-GB"/>
-        </w:rPr>
-      </w:pPr>
-      <w:r>
-        <w:rPr>
-          <w:lang w:val="en-GB"/>
+          <w:lang w:val="fi-FI"/>
+        </w:rPr>
+      </w:pPr>
+      <w:r>
+        <w:rPr>
+          <w:lang w:val="fi-FI"/>
         </w:rPr>
         <w:t>SSL</w:t>
       </w:r>
       <w:r>
         <w:rPr>
-          <w:lang w:val="en-GB"/>
+          <w:lang w:val="fi-FI"/>
         </w:rPr>
         <w:tab/>
-      </w:r>
-      <w:proofErr w:type="spellStart"/>
-      <w:r>
-        <w:rPr>
-          <w:lang w:val="en-GB"/>
-        </w:rPr>
-        <w:t>engl</w:t>
-      </w:r>
-      <w:proofErr w:type="spellEnd"/>
-      <w:r>
-        <w:rPr>
-          <w:lang w:val="en-GB"/>
-        </w:rPr>
-        <w:t xml:space="preserve">, </w:t>
-      </w:r>
-      <w:r>
-        <w:rPr>
-          <w:lang w:val="en-GB"/>
-        </w:rPr>
-        <w:t>Secure Sockets Layer</w:t>
-      </w:r>
-      <w:r>
-        <w:rPr>
-          <w:lang w:val="en-GB"/>
-        </w:rPr>
-        <w:t xml:space="preserve">, </w:t>
-      </w:r>
-      <w:proofErr w:type="spellStart"/>
-      <w:r>
-        <w:rPr>
-          <w:lang w:val="en-GB"/>
-        </w:rPr>
-        <w:t>salausprotokolla</w:t>
-      </w:r>
-      <w:proofErr w:type="spellEnd"/>
+        <w:t>engl, Secure Sockets Layer, salausprotokolla</w:t>
+      </w:r>
+      <w:r>
+        <w:rPr>
+          <w:lang w:val="fi-FI"/>
+        </w:rPr>
+        <w:t>, joka on vanhentunu</w:t>
+      </w:r>
+      <w:r>
+        <w:rPr>
+          <w:lang w:val="fi-FI"/>
+        </w:rPr>
+        <w:t>t</w:t>
+      </w:r>
     </w:p>
     <w:p>
       <w:pPr>
@@ -6115,6 +6229,48 @@
           <w:lang w:val="en-GB"/>
         </w:rPr>
         <w:t>salausprotokolla</w:t>
+      </w:r>
+      <w:proofErr w:type="spellEnd"/>
+      <w:r>
+        <w:rPr>
+          <w:lang w:val="en-GB"/>
+        </w:rPr>
+        <w:t>, SSL-</w:t>
+      </w:r>
+      <w:proofErr w:type="spellStart"/>
+      <w:r>
+        <w:rPr>
+          <w:lang w:val="en-GB"/>
+        </w:rPr>
+        <w:t>protokollan</w:t>
+      </w:r>
+      <w:proofErr w:type="spellEnd"/>
+      <w:r>
+        <w:rPr>
+          <w:lang w:val="en-GB"/>
+        </w:rPr>
+        <w:t xml:space="preserve"> </w:t>
+      </w:r>
+      <w:proofErr w:type="spellStart"/>
+      <w:r>
+        <w:rPr>
+          <w:lang w:val="en-GB"/>
+        </w:rPr>
+        <w:t>päivitetty</w:t>
+      </w:r>
+      <w:proofErr w:type="spellEnd"/>
+      <w:r>
+        <w:rPr>
+          <w:lang w:val="en-GB"/>
+        </w:rPr>
+        <w:t xml:space="preserve"> </w:t>
+      </w:r>
+      <w:proofErr w:type="spellStart"/>
+      <w:r>
+        <w:rPr>
+          <w:lang w:val="en-GB"/>
+        </w:rPr>
+        <w:t>versio</w:t>
       </w:r>
       <w:proofErr w:type="spellEnd"/>
     </w:p>
@@ -31861,7 +32017,7 @@
         <v:path o:extrusionok="f" gradientshapeok="t" o:connecttype="rect"/>
         <o:lock v:ext="edit" aspectratio="t"/>
       </v:shapetype>
-      <v:shape id="_x0000_i1065" type="#_x0000_t75" alt="\mathbb{R}" style="width:10.5pt;height:10.5pt;visibility:visible" o:bullet="t">
+      <v:shape id="_x0000_i1088" type="#_x0000_t75" alt="\mathbb{R}" style="width:10.5pt;height:10.5pt;visibility:visible" o:bullet="t">
         <v:imagedata r:id="rId1" o:title="mathbb{R}"/>
       </v:shape>
     </w:pict>
@@ -37272,6 +37428,7 @@
     <w:name w:val="Otsikko1"/>
     <w:basedOn w:val="Normal"/>
     <w:link w:val="Otsikko1Char0"/>
+    <w:qFormat/>
     <w:rsid w:val="00EE1A12"/>
     <w:pPr>
       <w:pageBreakBefore/>

</xml_diff>

<commit_message>
Added finished thesis and some code cleaning
</commit_message>
<xml_diff>
--- a/documents/diplomityö_teemu_pöytäniemi.docx
+++ b/documents/diplomityö_teemu_pöytäniemi.docx
@@ -839,7 +839,21 @@
         <w:rPr>
           <w:lang w:val="en-US"/>
         </w:rPr>
-        <w:t>File transfer and file storage are examined from three perspectives: cost, performance and security.</w:t>
+        <w:t xml:space="preserve">File transfer and file storage </w:t>
+      </w:r>
+      <w:proofErr w:type="gramStart"/>
+      <w:r>
+        <w:rPr>
+          <w:lang w:val="en-US"/>
+        </w:rPr>
+        <w:t>are</w:t>
+      </w:r>
+      <w:proofErr w:type="gramEnd"/>
+      <w:r>
+        <w:rPr>
+          <w:lang w:val="en-US"/>
+        </w:rPr>
+        <w:t xml:space="preserve"> examined from three perspectives: cost, performance and security.</w:t>
       </w:r>
       <w:r>
         <w:rPr>
@@ -4917,7 +4931,14 @@
       </w:r>
       <w:r>
         <w:tab/>
-        <w:t xml:space="preserve">engl, </w:t>
+      </w:r>
+      <w:proofErr w:type="spellStart"/>
+      <w:r>
+        <w:t>engl</w:t>
+      </w:r>
+      <w:proofErr w:type="spellEnd"/>
+      <w:r>
+        <w:t xml:space="preserve">, </w:t>
       </w:r>
       <w:r>
         <w:t>Advanced Encryption Standard</w:t>
@@ -4928,12 +4949,19 @@
       <w:r>
         <w:t xml:space="preserve"> </w:t>
       </w:r>
-      <w:r>
-        <w:t xml:space="preserve">standardoitu </w:t>
-      </w:r>
+      <w:proofErr w:type="spellStart"/>
+      <w:r>
+        <w:t>standardoitu</w:t>
+      </w:r>
+      <w:proofErr w:type="spellEnd"/>
+      <w:r>
+        <w:t xml:space="preserve"> </w:t>
+      </w:r>
+      <w:proofErr w:type="spellStart"/>
       <w:r>
         <w:t>lohkosalaus</w:t>
       </w:r>
+      <w:proofErr w:type="spellEnd"/>
     </w:p>
     <w:p>
       <w:pPr>
@@ -4944,14 +4972,34 @@
       </w:r>
       <w:r>
         <w:tab/>
-        <w:t xml:space="preserve">engl, </w:t>
+      </w:r>
+      <w:proofErr w:type="spellStart"/>
+      <w:r>
+        <w:t>engl</w:t>
+      </w:r>
+      <w:proofErr w:type="spellEnd"/>
+      <w:r>
+        <w:t xml:space="preserve">, </w:t>
       </w:r>
       <w:r>
         <w:t>Application Programming Interface</w:t>
       </w:r>
       <w:r>
-        <w:t>, ohjelman rajapinta</w:t>
-      </w:r>
+        <w:t xml:space="preserve">, </w:t>
+      </w:r>
+      <w:proofErr w:type="spellStart"/>
+      <w:r>
+        <w:t>ohjelman</w:t>
+      </w:r>
+      <w:proofErr w:type="spellEnd"/>
+      <w:r>
+        <w:t xml:space="preserve"> </w:t>
+      </w:r>
+      <w:proofErr w:type="spellStart"/>
+      <w:r>
+        <w:t>rajapinta</w:t>
+      </w:r>
+      <w:proofErr w:type="spellEnd"/>
     </w:p>
     <w:p>
       <w:pPr>
@@ -4962,7 +5010,14 @@
       </w:r>
       <w:r>
         <w:tab/>
-        <w:t xml:space="preserve">engl, </w:t>
+      </w:r>
+      <w:proofErr w:type="spellStart"/>
+      <w:r>
+        <w:t>engl</w:t>
+      </w:r>
+      <w:proofErr w:type="spellEnd"/>
+      <w:r>
+        <w:t xml:space="preserve">, </w:t>
       </w:r>
       <w:r>
         <w:t>American Standard Code for Information Interchange</w:t>
@@ -5015,7 +5070,14 @@
       </w:r>
       <w:r>
         <w:tab/>
-        <w:t xml:space="preserve">engl, </w:t>
+      </w:r>
+      <w:proofErr w:type="spellStart"/>
+      <w:r>
+        <w:t>engl</w:t>
+      </w:r>
+      <w:proofErr w:type="spellEnd"/>
+      <w:r>
+        <w:t xml:space="preserve">, </w:t>
       </w:r>
       <w:r>
         <w:t>Amazon Web Services</w:t>
@@ -5023,15 +5085,22 @@
       <w:r>
         <w:t xml:space="preserve">, </w:t>
       </w:r>
-      <w:r>
-        <w:t xml:space="preserve">Amazonin </w:t>
-      </w:r>
+      <w:proofErr w:type="spellStart"/>
+      <w:r>
+        <w:t>Amazonin</w:t>
+      </w:r>
+      <w:proofErr w:type="spellEnd"/>
+      <w:r>
+        <w:t xml:space="preserve"> </w:t>
+      </w:r>
+      <w:proofErr w:type="spellStart"/>
       <w:r>
         <w:t>pilvi</w:t>
       </w:r>
       <w:r>
         <w:t>palvelu</w:t>
       </w:r>
+      <w:proofErr w:type="spellEnd"/>
     </w:p>
     <w:p>
       <w:pPr>
@@ -5550,20 +5619,41 @@
           <w:lang w:val="en-GB"/>
         </w:rPr>
         <w:tab/>
-        <w:t xml:space="preserve">engl, </w:t>
-      </w:r>
+      </w:r>
+      <w:proofErr w:type="spellStart"/>
       <w:r>
         <w:rPr>
           <w:lang w:val="en-GB"/>
         </w:rPr>
+        <w:t>engl</w:t>
+      </w:r>
+      <w:proofErr w:type="spellEnd"/>
+      <w:r>
+        <w:rPr>
+          <w:lang w:val="en-GB"/>
+        </w:rPr>
+        <w:t xml:space="preserve">, </w:t>
+      </w:r>
+      <w:r>
+        <w:rPr>
+          <w:lang w:val="en-GB"/>
+        </w:rPr>
         <w:t>JavaScript Object Notation</w:t>
       </w:r>
       <w:r>
         <w:rPr>
           <w:lang w:val="en-GB"/>
         </w:rPr>
-        <w:t>, dataformaatti</w:t>
-      </w:r>
+        <w:t xml:space="preserve">, </w:t>
+      </w:r>
+      <w:proofErr w:type="spellStart"/>
+      <w:r>
+        <w:rPr>
+          <w:lang w:val="en-GB"/>
+        </w:rPr>
+        <w:t>dataformaatti</w:t>
+      </w:r>
+      <w:proofErr w:type="spellEnd"/>
     </w:p>
     <w:p>
       <w:pPr>
@@ -5616,12 +5706,25 @@
           <w:lang w:val="en-GB"/>
         </w:rPr>
         <w:tab/>
-        <w:t xml:space="preserve">engl, </w:t>
-      </w:r>
+      </w:r>
+      <w:proofErr w:type="spellStart"/>
       <w:r>
         <w:rPr>
           <w:lang w:val="en-GB"/>
         </w:rPr>
+        <w:t>engl</w:t>
+      </w:r>
+      <w:proofErr w:type="spellEnd"/>
+      <w:r>
+        <w:rPr>
+          <w:lang w:val="en-GB"/>
+        </w:rPr>
+        <w:t xml:space="preserve">, </w:t>
+      </w:r>
+      <w:r>
+        <w:rPr>
+          <w:lang w:val="en-GB"/>
+        </w:rPr>
         <w:t>National Institute of Standards and Technology</w:t>
       </w:r>
       <w:r>
@@ -5630,12 +5733,70 @@
         </w:rPr>
         <w:t xml:space="preserve">, </w:t>
       </w:r>
+      <w:proofErr w:type="spellStart"/>
       <w:r>
         <w:rPr>
           <w:lang w:val="en-GB"/>
         </w:rPr>
-        <w:t>Yhdysvaltain kansallinen standardisointi- ja teknologiainstituutti</w:t>
-      </w:r>
+        <w:t>Yhdysvaltain</w:t>
+      </w:r>
+      <w:proofErr w:type="spellEnd"/>
+      <w:r>
+        <w:rPr>
+          <w:lang w:val="en-GB"/>
+        </w:rPr>
+        <w:t xml:space="preserve"> </w:t>
+      </w:r>
+      <w:proofErr w:type="spellStart"/>
+      <w:r>
+        <w:rPr>
+          <w:lang w:val="en-GB"/>
+        </w:rPr>
+        <w:t>kansallinen</w:t>
+      </w:r>
+      <w:proofErr w:type="spellEnd"/>
+      <w:r>
+        <w:rPr>
+          <w:lang w:val="en-GB"/>
+        </w:rPr>
+        <w:t xml:space="preserve"> </w:t>
+      </w:r>
+      <w:proofErr w:type="spellStart"/>
+      <w:r>
+        <w:rPr>
+          <w:lang w:val="en-GB"/>
+        </w:rPr>
+        <w:t>standardisointi</w:t>
+      </w:r>
+      <w:proofErr w:type="spellEnd"/>
+      <w:r>
+        <w:rPr>
+          <w:lang w:val="en-GB"/>
+        </w:rPr>
+        <w:t xml:space="preserve">- </w:t>
+      </w:r>
+      <w:proofErr w:type="spellStart"/>
+      <w:r>
+        <w:rPr>
+          <w:lang w:val="en-GB"/>
+        </w:rPr>
+        <w:t>ja</w:t>
+      </w:r>
+      <w:proofErr w:type="spellEnd"/>
+      <w:r>
+        <w:rPr>
+          <w:lang w:val="en-GB"/>
+        </w:rPr>
+        <w:t xml:space="preserve"> </w:t>
+      </w:r>
+      <w:proofErr w:type="spellStart"/>
+      <w:r>
+        <w:rPr>
+          <w:lang w:val="en-GB"/>
+        </w:rPr>
+        <w:t>teknologiainstituutti</w:t>
+      </w:r>
+      <w:proofErr w:type="spellEnd"/>
     </w:p>
     <w:p>
       <w:pPr>
@@ -5712,7 +5873,14 @@
       </w:r>
       <w:r>
         <w:tab/>
-        <w:t xml:space="preserve">engl, </w:t>
+      </w:r>
+      <w:proofErr w:type="spellStart"/>
+      <w:r>
+        <w:t>engl</w:t>
+      </w:r>
+      <w:proofErr w:type="spellEnd"/>
+      <w:r>
+        <w:t xml:space="preserve">, </w:t>
       </w:r>
       <w:r>
         <w:t>general-purpose transport layer network protocol</w:t>
@@ -5792,14 +5960,26 @@
       </w:r>
       <w:r>
         <w:tab/>
-        <w:t xml:space="preserve">engl, </w:t>
+      </w:r>
+      <w:proofErr w:type="spellStart"/>
+      <w:r>
+        <w:t>engl</w:t>
+      </w:r>
+      <w:proofErr w:type="spellEnd"/>
+      <w:r>
+        <w:t xml:space="preserve">, </w:t>
       </w:r>
       <w:r>
         <w:t>Representational State Transfer</w:t>
       </w:r>
       <w:r>
-        <w:t>, rajapinta-arkkitehtuuri</w:t>
-      </w:r>
+        <w:t xml:space="preserve">, </w:t>
+      </w:r>
+      <w:proofErr w:type="spellStart"/>
+      <w:r>
+        <w:t>rajapinta-arkkitehtuuri</w:t>
+      </w:r>
+      <w:proofErr w:type="spellEnd"/>
     </w:p>
     <w:p>
       <w:pPr>
@@ -5858,14 +6038,23 @@
       </w:r>
       <w:r>
         <w:tab/>
-        <w:t>engl, Storage Area Network</w:t>
+      </w:r>
+      <w:proofErr w:type="spellStart"/>
+      <w:r>
+        <w:t>engl</w:t>
+      </w:r>
+      <w:proofErr w:type="spellEnd"/>
+      <w:r>
+        <w:t>, Storage Area Network</w:t>
       </w:r>
       <w:r>
         <w:t xml:space="preserve">, </w:t>
       </w:r>
+      <w:proofErr w:type="spellStart"/>
       <w:r>
         <w:t>tietoverkko</w:t>
       </w:r>
+      <w:proofErr w:type="spellEnd"/>
     </w:p>
     <w:p>
       <w:pPr>
@@ -6225,8 +6414,43 @@
           <w:lang w:val="en-GB"/>
         </w:rPr>
         <w:tab/>
-        <w:t>engl. Uniform Resource Locator, verkkosivun osoite</w:t>
-      </w:r>
+      </w:r>
+      <w:proofErr w:type="spellStart"/>
+      <w:r>
+        <w:rPr>
+          <w:lang w:val="en-GB"/>
+        </w:rPr>
+        <w:t>engl.</w:t>
+      </w:r>
+      <w:proofErr w:type="spellEnd"/>
+      <w:r>
+        <w:rPr>
+          <w:lang w:val="en-GB"/>
+        </w:rPr>
+        <w:t xml:space="preserve"> Uniform Resource Locator, </w:t>
+      </w:r>
+      <w:proofErr w:type="spellStart"/>
+      <w:r>
+        <w:rPr>
+          <w:lang w:val="en-GB"/>
+        </w:rPr>
+        <w:t>verkkosivun</w:t>
+      </w:r>
+      <w:proofErr w:type="spellEnd"/>
+      <w:r>
+        <w:rPr>
+          <w:lang w:val="en-GB"/>
+        </w:rPr>
+        <w:t xml:space="preserve"> </w:t>
+      </w:r>
+      <w:proofErr w:type="spellStart"/>
+      <w:r>
+        <w:rPr>
+          <w:lang w:val="en-GB"/>
+        </w:rPr>
+        <w:t>osoite</w:t>
+      </w:r>
+      <w:proofErr w:type="spellEnd"/>
     </w:p>
     <w:p>
       <w:pPr>
@@ -6237,14 +6461,26 @@
       </w:r>
       <w:r>
         <w:tab/>
-        <w:t xml:space="preserve">engl, </w:t>
+      </w:r>
+      <w:proofErr w:type="spellStart"/>
+      <w:r>
+        <w:t>engl</w:t>
+      </w:r>
+      <w:proofErr w:type="spellEnd"/>
+      <w:r>
+        <w:t xml:space="preserve">, </w:t>
       </w:r>
       <w:r>
         <w:t>Unicode Transformation Format-8</w:t>
       </w:r>
       <w:r>
-        <w:t>, merkistökoodaus</w:t>
-      </w:r>
+        <w:t xml:space="preserve">, </w:t>
+      </w:r>
+      <w:proofErr w:type="spellStart"/>
+      <w:r>
+        <w:t>merkistökoodaus</w:t>
+      </w:r>
+      <w:proofErr w:type="spellEnd"/>
     </w:p>
     <w:p>
       <w:pPr>
@@ -6255,7 +6491,14 @@
       </w:r>
       <w:r>
         <w:tab/>
-        <w:t xml:space="preserve">engl, </w:t>
+      </w:r>
+      <w:proofErr w:type="spellStart"/>
+      <w:r>
+        <w:t>engl</w:t>
+      </w:r>
+      <w:proofErr w:type="spellEnd"/>
+      <w:r>
+        <w:t xml:space="preserve">, </w:t>
       </w:r>
       <w:r>
         <w:t>Write</w:t>
@@ -6273,8 +6516,21 @@
         <w:t>ogging</w:t>
       </w:r>
       <w:r>
-        <w:t>, tietokantojen protokolla</w:t>
-      </w:r>
+        <w:t xml:space="preserve">, </w:t>
+      </w:r>
+      <w:proofErr w:type="spellStart"/>
+      <w:r>
+        <w:t>tietokantojen</w:t>
+      </w:r>
+      <w:proofErr w:type="spellEnd"/>
+      <w:r>
+        <w:t xml:space="preserve"> </w:t>
+      </w:r>
+      <w:proofErr w:type="spellStart"/>
+      <w:r>
+        <w:t>protokolla</w:t>
+      </w:r>
+      <w:proofErr w:type="spellEnd"/>
     </w:p>
     <w:p>
       <w:pPr>
@@ -6283,18 +6539,33 @@
           <w:lang w:val="en-GB"/>
         </w:rPr>
       </w:pPr>
+      <w:proofErr w:type="spellStart"/>
       <w:r>
         <w:rPr>
           <w:lang w:val="en-GB"/>
         </w:rPr>
         <w:t>WebDav</w:t>
       </w:r>
+      <w:proofErr w:type="spellEnd"/>
       <w:r>
         <w:rPr>
           <w:lang w:val="en-GB"/>
         </w:rPr>
         <w:tab/>
-        <w:t xml:space="preserve">engl, </w:t>
+      </w:r>
+      <w:proofErr w:type="spellStart"/>
+      <w:r>
+        <w:rPr>
+          <w:lang w:val="en-GB"/>
+        </w:rPr>
+        <w:t>engl</w:t>
+      </w:r>
+      <w:proofErr w:type="spellEnd"/>
+      <w:r>
+        <w:rPr>
+          <w:lang w:val="en-GB"/>
+        </w:rPr>
+        <w:t xml:space="preserve">, </w:t>
       </w:r>
       <w:r>
         <w:rPr>
@@ -6368,16 +6639,24 @@
         </w:rPr>
         <w:tab/>
       </w:r>
+      <w:proofErr w:type="spellStart"/>
       <w:r>
         <w:rPr>
           <w:lang w:val="en-GB"/>
         </w:rPr>
-        <w:t xml:space="preserve">engl, </w:t>
-      </w:r>
+        <w:t>engl</w:t>
+      </w:r>
+      <w:proofErr w:type="spellEnd"/>
       <w:r>
         <w:rPr>
           <w:lang w:val="en-GB"/>
         </w:rPr>
+        <w:t xml:space="preserve">, </w:t>
+      </w:r>
+      <w:r>
+        <w:rPr>
+          <w:lang w:val="en-GB"/>
+        </w:rPr>
         <w:t>Extensible Markup Language</w:t>
       </w:r>
       <w:r>
@@ -6386,18 +6665,28 @@
         </w:rPr>
         <w:t xml:space="preserve">, </w:t>
       </w:r>
+      <w:proofErr w:type="spellStart"/>
       <w:r>
         <w:rPr>
           <w:lang w:val="en-GB"/>
         </w:rPr>
-        <w:t xml:space="preserve">rakenteellinen </w:t>
-      </w:r>
+        <w:t>rakenteellinen</w:t>
+      </w:r>
+      <w:proofErr w:type="spellEnd"/>
       <w:r>
         <w:rPr>
           <w:lang w:val="en-GB"/>
         </w:rPr>
+        <w:t xml:space="preserve"> </w:t>
+      </w:r>
+      <w:proofErr w:type="spellStart"/>
+      <w:r>
+        <w:rPr>
+          <w:lang w:val="en-GB"/>
+        </w:rPr>
         <w:t>dataformaatti</w:t>
       </w:r>
+      <w:proofErr w:type="spellEnd"/>
     </w:p>
     <w:p>
       <w:pPr>
@@ -6430,20 +6719,69 @@
           <w:lang w:val="en-GB"/>
         </w:rPr>
         <w:tab/>
-        <w:t xml:space="preserve">engl, </w:t>
-      </w:r>
+      </w:r>
+      <w:proofErr w:type="spellStart"/>
       <w:r>
         <w:rPr>
           <w:lang w:val="en-GB"/>
         </w:rPr>
+        <w:t>engl</w:t>
+      </w:r>
+      <w:proofErr w:type="spellEnd"/>
+      <w:r>
+        <w:rPr>
+          <w:lang w:val="en-GB"/>
+        </w:rPr>
+        <w:t xml:space="preserve">, </w:t>
+      </w:r>
+      <w:r>
+        <w:rPr>
+          <w:lang w:val="en-GB"/>
+        </w:rPr>
         <w:t>Cross-Site Scripting</w:t>
       </w:r>
       <w:r>
         <w:rPr>
           <w:lang w:val="en-GB"/>
         </w:rPr>
-        <w:t>, hyökkäys uhrin selaimeen</w:t>
-      </w:r>
+        <w:t xml:space="preserve">, </w:t>
+      </w:r>
+      <w:proofErr w:type="spellStart"/>
+      <w:r>
+        <w:rPr>
+          <w:lang w:val="en-GB"/>
+        </w:rPr>
+        <w:t>hyökkäys</w:t>
+      </w:r>
+      <w:proofErr w:type="spellEnd"/>
+      <w:r>
+        <w:rPr>
+          <w:lang w:val="en-GB"/>
+        </w:rPr>
+        <w:t xml:space="preserve"> </w:t>
+      </w:r>
+      <w:proofErr w:type="spellStart"/>
+      <w:r>
+        <w:rPr>
+          <w:lang w:val="en-GB"/>
+        </w:rPr>
+        <w:t>uhrin</w:t>
+      </w:r>
+      <w:proofErr w:type="spellEnd"/>
+      <w:r>
+        <w:rPr>
+          <w:lang w:val="en-GB"/>
+        </w:rPr>
+        <w:t xml:space="preserve"> </w:t>
+      </w:r>
+      <w:proofErr w:type="spellStart"/>
+      <w:r>
+        <w:rPr>
+          <w:lang w:val="en-GB"/>
+        </w:rPr>
+        <w:t>selaimeen</w:t>
+      </w:r>
+      <w:proofErr w:type="spellEnd"/>
     </w:p>
     <w:p>
       <w:pPr>
@@ -6461,7 +6799,26 @@
       </w:r>
       <w:r>
         <w:tab/>
-        <w:t>engl, Zone-redundant storage, Azuren redundan</w:t>
+      </w:r>
+      <w:proofErr w:type="spellStart"/>
+      <w:r>
+        <w:t>engl</w:t>
+      </w:r>
+      <w:proofErr w:type="spellEnd"/>
+      <w:r>
+        <w:t xml:space="preserve">, Zone-redundant storage, </w:t>
+      </w:r>
+      <w:proofErr w:type="spellStart"/>
+      <w:r>
+        <w:t>Azuren</w:t>
+      </w:r>
+      <w:proofErr w:type="spellEnd"/>
+      <w:r>
+        <w:t xml:space="preserve"> </w:t>
+      </w:r>
+      <w:proofErr w:type="spellStart"/>
+      <w:r>
+        <w:t>redundan</w:t>
       </w:r>
       <w:r>
         <w:t>s</w:t>
@@ -6469,8 +6826,17 @@
       <w:r>
         <w:t>siasetus</w:t>
       </w:r>
-      <w:r>
-        <w:t xml:space="preserve">, joka               </w:t>
+      <w:proofErr w:type="spellEnd"/>
+      <w:r>
+        <w:t xml:space="preserve">, </w:t>
+      </w:r>
+      <w:proofErr w:type="spellStart"/>
+      <w:r>
+        <w:t>joka</w:t>
+      </w:r>
+      <w:proofErr w:type="spellEnd"/>
+      <w:r>
+        <w:t xml:space="preserve">               </w:t>
       </w:r>
     </w:p>
     <w:p>
@@ -7480,19 +7846,41 @@
         <w:rPr>
           <w:lang w:val="en-US"/>
         </w:rPr>
-        <w:t>Web Distributed Authoring and Versioning (WebDAV) on HTTP/1.1</w:t>
-      </w:r>
+        <w:t>Web Distributed Authoring and Versioning (WebDAV) on HTTP/1.</w:t>
+      </w:r>
+      <w:proofErr w:type="gramStart"/>
       <w:r>
         <w:rPr>
           <w:lang w:val="en-US"/>
         </w:rPr>
-        <w:t xml:space="preserve">:n </w:t>
+        <w:t>1</w:t>
       </w:r>
       <w:r>
         <w:rPr>
           <w:lang w:val="en-US"/>
         </w:rPr>
-        <w:t xml:space="preserve">laajennus. </w:t>
+        <w:t>:n</w:t>
+      </w:r>
+      <w:proofErr w:type="gramEnd"/>
+      <w:r>
+        <w:rPr>
+          <w:lang w:val="en-US"/>
+        </w:rPr>
+        <w:t xml:space="preserve"> </w:t>
+      </w:r>
+      <w:proofErr w:type="spellStart"/>
+      <w:r>
+        <w:rPr>
+          <w:lang w:val="en-US"/>
+        </w:rPr>
+        <w:t>laajennus</w:t>
+      </w:r>
+      <w:proofErr w:type="spellEnd"/>
+      <w:r>
+        <w:rPr>
+          <w:lang w:val="en-US"/>
+        </w:rPr>
+        <w:t xml:space="preserve">. </w:t>
       </w:r>
       <w:r>
         <w:t>WebDAV-protokolla esiteltiin alun perin vuonna 1996, ja se standardoitiin ensimmäistä kertaa vuonna 1999. Protokollan nykyinen versio on vuodelta 2007. WebDAV mahdollistaa HTTP-palvelimen toimimisen tiedostopalvelimena, mahdollistaen useamman asiakkaan työskentelyn saman tiedoston parissa samanaikaisesti. WebDAV laajentaa HTTP-otsikoiden ja -metodien standardijoukkoa. WebDAV</w:t>
@@ -7643,7 +8031,49 @@
         <w:rPr>
           <w:lang w:val="en-US"/>
         </w:rPr>
-        <w:t xml:space="preserve">V lisää seuraavat HTTP-metodit HTTP/1.1-standardiin: PROPFIND, PROPPATCH, COPY, MOVE, MKCOL, LOCK ja UNLOCK. </w:t>
+        <w:t xml:space="preserve">V </w:t>
+      </w:r>
+      <w:proofErr w:type="spellStart"/>
+      <w:r>
+        <w:rPr>
+          <w:lang w:val="en-US"/>
+        </w:rPr>
+        <w:t>lisää</w:t>
+      </w:r>
+      <w:proofErr w:type="spellEnd"/>
+      <w:r>
+        <w:rPr>
+          <w:lang w:val="en-US"/>
+        </w:rPr>
+        <w:t xml:space="preserve"> </w:t>
+      </w:r>
+      <w:proofErr w:type="spellStart"/>
+      <w:r>
+        <w:rPr>
+          <w:lang w:val="en-US"/>
+        </w:rPr>
+        <w:t>seuraavat</w:t>
+      </w:r>
+      <w:proofErr w:type="spellEnd"/>
+      <w:r>
+        <w:rPr>
+          <w:lang w:val="en-US"/>
+        </w:rPr>
+        <w:t xml:space="preserve"> HTTP-</w:t>
+      </w:r>
+      <w:proofErr w:type="spellStart"/>
+      <w:r>
+        <w:rPr>
+          <w:lang w:val="en-US"/>
+        </w:rPr>
+        <w:t>metodit</w:t>
+      </w:r>
+      <w:proofErr w:type="spellEnd"/>
+      <w:r>
+        <w:rPr>
+          <w:lang w:val="en-US"/>
+        </w:rPr>
+        <w:t xml:space="preserve"> HTTP/1.1-standardiin: PROPFIND, PROPPATCH, COPY, MOVE, MKCOL, LOCK ja UNLOCK. </w:t>
       </w:r>
       <w:r>
         <w:t>WebDAV hyödyntää myös PUT- ja DELETE-metodeja, jotka kuuluvat jo HTTP-standardiin. Protokolla viittaa tiedostoihin ja kansioihin resursseina. PROPFIND-metodilla voi hakea tietoja resursseista, ja PROPPATCH-metodi mahdollistaa niiden muokkaamisen. LOCK-metodi lukitsee valitun resurssin niin, että muut käyttäjät eivät voi tehdä siihen muutoksia, ja UNLOCK-metodi purkaa lukituksen. COPY-metodi kopioi resurssin palvelimella, ja MOVE-metodi siirtää sen. Resurssin voi ladata palvelimelle PUT-metodilla, poistaa DELETE-metodilla ja ladata GET-metodilla.</w:t>
@@ -29657,282 +30087,298 @@
           <w:i/>
           <w:iCs/>
         </w:rPr>
-        <w:t>2022 6th Cyber Security in Networking Conference (CSNet) /</w:t>
-      </w:r>
-      <w:r>
-        <w:t>, IEEE, 2022, pp. 169–8, https://doi.org/10.1109/CSNet56116.2022.9955622.</w:t>
-      </w:r>
-      <w:bookmarkEnd w:id="108"/>
-    </w:p>
-    <w:bookmarkStart w:id="109" w:name="_Ref176379090"/>
-    <w:p>
-      <w:pPr>
-        <w:pStyle w:val="BibItem"/>
-        <w:rPr>
-          <w:lang w:val="fi-FI"/>
-        </w:rPr>
-      </w:pPr>
-      <w:r>
-        <w:rPr>
-          <w:lang w:val="fi-FI"/>
-        </w:rPr>
-        <w:fldChar w:fldCharType="begin"/>
-      </w:r>
-      <w:r>
-        <w:rPr>
-          <w:lang w:val="fi-FI"/>
-        </w:rPr>
-        <w:instrText>HYPERLINK "</w:instrText>
-      </w:r>
-      <w:r>
-        <w:rPr>
-          <w:lang w:val="fi-FI"/>
-        </w:rPr>
-        <w:instrText>https://www.cloudwards.net/what-is-webdav/</w:instrText>
-      </w:r>
-      <w:r>
-        <w:rPr>
-          <w:lang w:val="fi-FI"/>
-        </w:rPr>
-        <w:instrText>"</w:instrText>
-      </w:r>
-      <w:r>
-        <w:rPr>
-          <w:lang w:val="fi-FI"/>
-        </w:rPr>
-      </w:r>
-      <w:r>
-        <w:rPr>
-          <w:lang w:val="fi-FI"/>
-        </w:rPr>
-        <w:fldChar w:fldCharType="separate"/>
-      </w:r>
-      <w:r>
-        <w:rPr>
-          <w:rStyle w:val="Hyperlink"/>
-          <w:lang w:val="fi-FI"/>
-        </w:rPr>
-        <w:t>https://www.cloudwards.net/what-is-webdav/</w:t>
-      </w:r>
-      <w:r>
-        <w:rPr>
-          <w:lang w:val="fi-FI"/>
-        </w:rPr>
-        <w:fldChar w:fldCharType="end"/>
-      </w:r>
-      <w:r>
-        <w:rPr>
-          <w:lang w:val="fi-FI"/>
-        </w:rPr>
-        <w:t>, viitattu 4.9.2024</w:t>
-      </w:r>
-      <w:bookmarkEnd w:id="109"/>
-    </w:p>
-    <w:bookmarkStart w:id="110" w:name="_Ref176379092"/>
-    <w:p>
-      <w:pPr>
-        <w:pStyle w:val="BibItem"/>
-        <w:rPr>
-          <w:lang w:val="fi-FI"/>
-        </w:rPr>
-      </w:pPr>
-      <w:r>
-        <w:rPr>
-          <w:lang w:val="fi-FI"/>
-        </w:rPr>
-        <w:fldChar w:fldCharType="begin"/>
-      </w:r>
-      <w:r>
-        <w:rPr>
-          <w:lang w:val="fi-FI"/>
-        </w:rPr>
-        <w:instrText>HYPERLINK "</w:instrText>
-      </w:r>
-      <w:r>
-        <w:rPr>
-          <w:lang w:val="fi-FI"/>
-        </w:rPr>
-        <w:instrText>https://datatracker.ietf.org/doc/html/rfc4918</w:instrText>
-      </w:r>
-      <w:r>
-        <w:rPr>
-          <w:lang w:val="fi-FI"/>
-        </w:rPr>
-        <w:instrText>"</w:instrText>
-      </w:r>
-      <w:r>
-        <w:rPr>
-          <w:lang w:val="fi-FI"/>
-        </w:rPr>
-      </w:r>
-      <w:r>
-        <w:rPr>
-          <w:lang w:val="fi-FI"/>
-        </w:rPr>
-        <w:fldChar w:fldCharType="separate"/>
-      </w:r>
-      <w:r>
-        <w:rPr>
-          <w:rStyle w:val="Hyperlink"/>
-          <w:lang w:val="fi-FI"/>
-        </w:rPr>
-        <w:t>https://datatracker.ietf.org/doc/html/rfc4918</w:t>
-      </w:r>
-      <w:r>
-        <w:rPr>
-          <w:lang w:val="fi-FI"/>
-        </w:rPr>
-        <w:fldChar w:fldCharType="end"/>
-      </w:r>
-      <w:r>
-        <w:rPr>
-          <w:lang w:val="fi-FI"/>
-        </w:rPr>
-        <w:t>, viitattu 4.9.2024</w:t>
-      </w:r>
-      <w:bookmarkEnd w:id="110"/>
-    </w:p>
-    <w:bookmarkStart w:id="111" w:name="_Ref176379094"/>
-    <w:p>
-      <w:pPr>
-        <w:pStyle w:val="BibItem"/>
-        <w:rPr>
-          <w:lang w:val="fi-FI"/>
-        </w:rPr>
-      </w:pPr>
-      <w:r>
-        <w:rPr>
-          <w:lang w:val="fi-FI"/>
-        </w:rPr>
-        <w:fldChar w:fldCharType="begin"/>
-      </w:r>
-      <w:r>
-        <w:rPr>
-          <w:lang w:val="fi-FI"/>
-        </w:rPr>
-        <w:instrText>HYPERLINK "</w:instrText>
-      </w:r>
-      <w:r>
-        <w:rPr>
-          <w:lang w:val="fi-FI"/>
-        </w:rPr>
-        <w:instrText>http://www.webdav.org/specs/rfc3744.html</w:instrText>
-      </w:r>
-      <w:r>
-        <w:rPr>
-          <w:lang w:val="fi-FI"/>
-        </w:rPr>
-        <w:instrText>"</w:instrText>
-      </w:r>
-      <w:r>
-        <w:rPr>
-          <w:lang w:val="fi-FI"/>
-        </w:rPr>
-      </w:r>
-      <w:r>
-        <w:rPr>
-          <w:lang w:val="fi-FI"/>
-        </w:rPr>
-        <w:fldChar w:fldCharType="separate"/>
-      </w:r>
-      <w:r>
-        <w:rPr>
-          <w:rStyle w:val="Hyperlink"/>
-          <w:lang w:val="fi-FI"/>
-        </w:rPr>
-        <w:t>http://www.webdav.org/specs/rfc3744.html</w:t>
-      </w:r>
-      <w:r>
-        <w:rPr>
-          <w:lang w:val="fi-FI"/>
-        </w:rPr>
-        <w:fldChar w:fldCharType="end"/>
-      </w:r>
-      <w:r>
-        <w:rPr>
-          <w:lang w:val="fi-FI"/>
-        </w:rPr>
-        <w:t>, viitattu 4.9.2024</w:t>
-      </w:r>
-      <w:bookmarkEnd w:id="111"/>
-    </w:p>
-    <w:bookmarkStart w:id="112" w:name="_Ref177874183"/>
-    <w:p>
-      <w:pPr>
-        <w:pStyle w:val="BibItem"/>
-        <w:rPr>
-          <w:lang w:val="fi-FI"/>
-        </w:rPr>
-      </w:pPr>
-      <w:r>
-        <w:rPr>
-          <w:lang w:val="fi-FI"/>
-        </w:rPr>
-        <w:fldChar w:fldCharType="begin"/>
-      </w:r>
-      <w:r>
-        <w:rPr>
-          <w:lang w:val="fi-FI"/>
-        </w:rPr>
-        <w:instrText>HYPERLINK "</w:instrText>
-      </w:r>
-      <w:r>
-        <w:rPr>
-          <w:lang w:val="fi-FI"/>
-        </w:rPr>
-        <w:instrText>https://easy-software.com/en/glossary/webdav-protocol/</w:instrText>
-      </w:r>
-      <w:r>
-        <w:rPr>
-          <w:lang w:val="fi-FI"/>
-        </w:rPr>
-        <w:instrText>"</w:instrText>
-      </w:r>
-      <w:r>
-        <w:rPr>
-          <w:lang w:val="fi-FI"/>
-        </w:rPr>
-      </w:r>
-      <w:r>
-        <w:rPr>
-          <w:lang w:val="fi-FI"/>
-        </w:rPr>
-        <w:fldChar w:fldCharType="separate"/>
-      </w:r>
-      <w:r>
-        <w:rPr>
-          <w:rStyle w:val="Hyperlink"/>
-          <w:lang w:val="fi-FI"/>
-        </w:rPr>
-        <w:t>https://easy-software.com/en/glossary/webdav-protocol/</w:t>
-      </w:r>
-      <w:r>
-        <w:rPr>
-          <w:lang w:val="fi-FI"/>
-        </w:rPr>
-        <w:fldChar w:fldCharType="end"/>
-      </w:r>
-      <w:r>
-        <w:rPr>
-          <w:lang w:val="fi-FI"/>
-        </w:rPr>
-        <w:t>, viitattu 22.9.2024</w:t>
-      </w:r>
-      <w:bookmarkEnd w:id="112"/>
-    </w:p>
-    <w:p>
-      <w:pPr>
-        <w:pStyle w:val="BibItem"/>
-      </w:pPr>
-      <w:bookmarkStart w:id="113" w:name="_Ref179120529"/>
-      <w:r>
-        <w:t xml:space="preserve">Lombardi, Andrew. </w:t>
-      </w:r>
+        <w:t>2022 6th Cyber Security in Networking Conference (</w:t>
+      </w:r>
+      <w:proofErr w:type="spellStart"/>
       <w:r>
         <w:rPr>
           <w:i/>
           <w:iCs/>
         </w:rPr>
+        <w:t>CSNet</w:t>
+      </w:r>
+      <w:proofErr w:type="spellEnd"/>
+      <w:r>
+        <w:rPr>
+          <w:i/>
+          <w:iCs/>
+        </w:rPr>
+        <w:t>) /</w:t>
+      </w:r>
+      <w:r>
+        <w:t>, IEEE, 2022, pp. 169–8, https://doi.org/10.1109/CSNet56116.2022.9955622.</w:t>
+      </w:r>
+      <w:bookmarkEnd w:id="108"/>
+    </w:p>
+    <w:bookmarkStart w:id="109" w:name="_Ref176379090"/>
+    <w:p>
+      <w:pPr>
+        <w:pStyle w:val="BibItem"/>
+        <w:rPr>
+          <w:lang w:val="fi-FI"/>
+        </w:rPr>
+      </w:pPr>
+      <w:r>
+        <w:rPr>
+          <w:lang w:val="fi-FI"/>
+        </w:rPr>
+        <w:fldChar w:fldCharType="begin"/>
+      </w:r>
+      <w:r>
+        <w:rPr>
+          <w:lang w:val="fi-FI"/>
+        </w:rPr>
+        <w:instrText>HYPERLINK "</w:instrText>
+      </w:r>
+      <w:r>
+        <w:rPr>
+          <w:lang w:val="fi-FI"/>
+        </w:rPr>
+        <w:instrText>https://www.cloudwards.net/what-is-webdav/</w:instrText>
+      </w:r>
+      <w:r>
+        <w:rPr>
+          <w:lang w:val="fi-FI"/>
+        </w:rPr>
+        <w:instrText>"</w:instrText>
+      </w:r>
+      <w:r>
+        <w:rPr>
+          <w:lang w:val="fi-FI"/>
+        </w:rPr>
+      </w:r>
+      <w:r>
+        <w:rPr>
+          <w:lang w:val="fi-FI"/>
+        </w:rPr>
+        <w:fldChar w:fldCharType="separate"/>
+      </w:r>
+      <w:r>
+        <w:rPr>
+          <w:rStyle w:val="Hyperlink"/>
+          <w:lang w:val="fi-FI"/>
+        </w:rPr>
+        <w:t>https://www.cloudwards.net/what-is-webdav/</w:t>
+      </w:r>
+      <w:r>
+        <w:rPr>
+          <w:lang w:val="fi-FI"/>
+        </w:rPr>
+        <w:fldChar w:fldCharType="end"/>
+      </w:r>
+      <w:r>
+        <w:rPr>
+          <w:lang w:val="fi-FI"/>
+        </w:rPr>
+        <w:t>, viitattu 4.9.2024</w:t>
+      </w:r>
+      <w:bookmarkEnd w:id="109"/>
+    </w:p>
+    <w:bookmarkStart w:id="110" w:name="_Ref176379092"/>
+    <w:p>
+      <w:pPr>
+        <w:pStyle w:val="BibItem"/>
+        <w:rPr>
+          <w:lang w:val="fi-FI"/>
+        </w:rPr>
+      </w:pPr>
+      <w:r>
+        <w:rPr>
+          <w:lang w:val="fi-FI"/>
+        </w:rPr>
+        <w:fldChar w:fldCharType="begin"/>
+      </w:r>
+      <w:r>
+        <w:rPr>
+          <w:lang w:val="fi-FI"/>
+        </w:rPr>
+        <w:instrText>HYPERLINK "</w:instrText>
+      </w:r>
+      <w:r>
+        <w:rPr>
+          <w:lang w:val="fi-FI"/>
+        </w:rPr>
+        <w:instrText>https://datatracker.ietf.org/doc/html/rfc4918</w:instrText>
+      </w:r>
+      <w:r>
+        <w:rPr>
+          <w:lang w:val="fi-FI"/>
+        </w:rPr>
+        <w:instrText>"</w:instrText>
+      </w:r>
+      <w:r>
+        <w:rPr>
+          <w:lang w:val="fi-FI"/>
+        </w:rPr>
+      </w:r>
+      <w:r>
+        <w:rPr>
+          <w:lang w:val="fi-FI"/>
+        </w:rPr>
+        <w:fldChar w:fldCharType="separate"/>
+      </w:r>
+      <w:r>
+        <w:rPr>
+          <w:rStyle w:val="Hyperlink"/>
+          <w:lang w:val="fi-FI"/>
+        </w:rPr>
+        <w:t>https://datatracker.ietf.org/doc/html/rfc4918</w:t>
+      </w:r>
+      <w:r>
+        <w:rPr>
+          <w:lang w:val="fi-FI"/>
+        </w:rPr>
+        <w:fldChar w:fldCharType="end"/>
+      </w:r>
+      <w:r>
+        <w:rPr>
+          <w:lang w:val="fi-FI"/>
+        </w:rPr>
+        <w:t>, viitattu 4.9.2024</w:t>
+      </w:r>
+      <w:bookmarkEnd w:id="110"/>
+    </w:p>
+    <w:bookmarkStart w:id="111" w:name="_Ref176379094"/>
+    <w:p>
+      <w:pPr>
+        <w:pStyle w:val="BibItem"/>
+        <w:rPr>
+          <w:lang w:val="fi-FI"/>
+        </w:rPr>
+      </w:pPr>
+      <w:r>
+        <w:rPr>
+          <w:lang w:val="fi-FI"/>
+        </w:rPr>
+        <w:fldChar w:fldCharType="begin"/>
+      </w:r>
+      <w:r>
+        <w:rPr>
+          <w:lang w:val="fi-FI"/>
+        </w:rPr>
+        <w:instrText>HYPERLINK "</w:instrText>
+      </w:r>
+      <w:r>
+        <w:rPr>
+          <w:lang w:val="fi-FI"/>
+        </w:rPr>
+        <w:instrText>http://www.webdav.org/specs/rfc3744.html</w:instrText>
+      </w:r>
+      <w:r>
+        <w:rPr>
+          <w:lang w:val="fi-FI"/>
+        </w:rPr>
+        <w:instrText>"</w:instrText>
+      </w:r>
+      <w:r>
+        <w:rPr>
+          <w:lang w:val="fi-FI"/>
+        </w:rPr>
+      </w:r>
+      <w:r>
+        <w:rPr>
+          <w:lang w:val="fi-FI"/>
+        </w:rPr>
+        <w:fldChar w:fldCharType="separate"/>
+      </w:r>
+      <w:r>
+        <w:rPr>
+          <w:rStyle w:val="Hyperlink"/>
+          <w:lang w:val="fi-FI"/>
+        </w:rPr>
+        <w:t>http://www.webdav.org/specs/rfc3744.html</w:t>
+      </w:r>
+      <w:r>
+        <w:rPr>
+          <w:lang w:val="fi-FI"/>
+        </w:rPr>
+        <w:fldChar w:fldCharType="end"/>
+      </w:r>
+      <w:r>
+        <w:rPr>
+          <w:lang w:val="fi-FI"/>
+        </w:rPr>
+        <w:t>, viitattu 4.9.2024</w:t>
+      </w:r>
+      <w:bookmarkEnd w:id="111"/>
+    </w:p>
+    <w:bookmarkStart w:id="112" w:name="_Ref177874183"/>
+    <w:p>
+      <w:pPr>
+        <w:pStyle w:val="BibItem"/>
+        <w:rPr>
+          <w:lang w:val="fi-FI"/>
+        </w:rPr>
+      </w:pPr>
+      <w:r>
+        <w:rPr>
+          <w:lang w:val="fi-FI"/>
+        </w:rPr>
+        <w:fldChar w:fldCharType="begin"/>
+      </w:r>
+      <w:r>
+        <w:rPr>
+          <w:lang w:val="fi-FI"/>
+        </w:rPr>
+        <w:instrText>HYPERLINK "</w:instrText>
+      </w:r>
+      <w:r>
+        <w:rPr>
+          <w:lang w:val="fi-FI"/>
+        </w:rPr>
+        <w:instrText>https://easy-software.com/en/glossary/webdav-protocol/</w:instrText>
+      </w:r>
+      <w:r>
+        <w:rPr>
+          <w:lang w:val="fi-FI"/>
+        </w:rPr>
+        <w:instrText>"</w:instrText>
+      </w:r>
+      <w:r>
+        <w:rPr>
+          <w:lang w:val="fi-FI"/>
+        </w:rPr>
+      </w:r>
+      <w:r>
+        <w:rPr>
+          <w:lang w:val="fi-FI"/>
+        </w:rPr>
+        <w:fldChar w:fldCharType="separate"/>
+      </w:r>
+      <w:r>
+        <w:rPr>
+          <w:rStyle w:val="Hyperlink"/>
+          <w:lang w:val="fi-FI"/>
+        </w:rPr>
+        <w:t>https://easy-software.com/en/glossary/webdav-protocol/</w:t>
+      </w:r>
+      <w:r>
+        <w:rPr>
+          <w:lang w:val="fi-FI"/>
+        </w:rPr>
+        <w:fldChar w:fldCharType="end"/>
+      </w:r>
+      <w:r>
+        <w:rPr>
+          <w:lang w:val="fi-FI"/>
+        </w:rPr>
+        <w:t>, viitattu 22.9.2024</w:t>
+      </w:r>
+      <w:bookmarkEnd w:id="112"/>
+    </w:p>
+    <w:p>
+      <w:pPr>
+        <w:pStyle w:val="BibItem"/>
+      </w:pPr>
+      <w:bookmarkStart w:id="113" w:name="_Ref179120529"/>
+      <w:r>
+        <w:t xml:space="preserve">Lombardi, Andrew. </w:t>
+      </w:r>
+      <w:r>
+        <w:rPr>
+          <w:i/>
+          <w:iCs/>
+        </w:rPr>
         <w:t>WebSocket</w:t>
       </w:r>
       <w:r>
@@ -30031,7 +30477,23 @@
       </w:pPr>
       <w:bookmarkStart w:id="116" w:name="_Ref179066815"/>
       <w:r>
-        <w:t>Y. Fu and M. García-Valls, "Security aspects of full-duplex web interactions and WebSockets," 2023 20th ACS/IEEE International Conference on Computer Systems and Applications (AICCSA), Giza, Egypt, 2023, pp. 1-8, doi: 10.1109/AICCSA59173.2023.10479302.</w:t>
+        <w:t xml:space="preserve">Y. Fu and M. García-Valls, "Security aspects of full-duplex web interactions and </w:t>
+      </w:r>
+      <w:proofErr w:type="spellStart"/>
+      <w:r>
+        <w:t>WebSockets</w:t>
+      </w:r>
+      <w:proofErr w:type="spellEnd"/>
+      <w:r>
+        <w:t xml:space="preserve">," 2023 20th ACS/IEEE International Conference on Computer Systems and Applications (AICCSA), Giza, Egypt, 2023, pp. 1-8, </w:t>
+      </w:r>
+      <w:proofErr w:type="spellStart"/>
+      <w:r>
+        <w:t>doi</w:t>
+      </w:r>
+      <w:proofErr w:type="spellEnd"/>
+      <w:r>
+        <w:t>: 10.1109/AICCSA59173.2023.10479302.</w:t>
       </w:r>
       <w:bookmarkEnd w:id="116"/>
     </w:p>
@@ -31484,7 +31946,15 @@
       </w:pPr>
       <w:bookmarkStart w:id="139" w:name="_Ref178049437"/>
       <w:r>
-        <w:t>Preston, W. Curtis, Using SANs and NAS : help for storage administrators</w:t>
+        <w:t xml:space="preserve">Preston, W. Curtis, Using SANs and </w:t>
+      </w:r>
+      <w:proofErr w:type="gramStart"/>
+      <w:r>
+        <w:t>NAS :</w:t>
+      </w:r>
+      <w:proofErr w:type="gramEnd"/>
+      <w:r>
+        <w:t xml:space="preserve"> help for storage administrators</w:t>
       </w:r>
       <w:r>
         <w:t xml:space="preserve">, </w:t>
@@ -31832,7 +32302,23 @@
       </w:pPr>
       <w:bookmarkStart w:id="145" w:name="_Ref179072894"/>
       <w:r>
-        <w:t>Shamsher Ullah, Jiangbin Zheng, Nizamud Din, Muhammad Tanveer Hussain, Farhan Ullah, Mahwish Yousaf, Elliptic Curve Cryptography; Applications, challenges, recent advances, and future trends: A comprehensive survey, Computer Science Review, Volume 47, 2023</w:t>
+        <w:t xml:space="preserve">Shamsher Ullah, </w:t>
+      </w:r>
+      <w:proofErr w:type="spellStart"/>
+      <w:r>
+        <w:t>Jiangbin</w:t>
+      </w:r>
+      <w:proofErr w:type="spellEnd"/>
+      <w:r>
+        <w:t xml:space="preserve"> Zheng, </w:t>
+      </w:r>
+      <w:proofErr w:type="spellStart"/>
+      <w:r>
+        <w:t>Nizamud</w:t>
+      </w:r>
+      <w:proofErr w:type="spellEnd"/>
+      <w:r>
+        <w:t xml:space="preserve"> Din, Muhammad Tanveer Hussain, Farhan Ullah, Mahwish Yousaf, Elliptic Curve Cryptography; Applications, challenges, recent advances, and future trends: A comprehensive survey, Computer Science Review, Volume 47, 2023</w:t>
       </w:r>
       <w:bookmarkEnd w:id="145"/>
     </w:p>
@@ -31841,8 +32327,21 @@
         <w:pStyle w:val="BibItem"/>
       </w:pPr>
       <w:bookmarkStart w:id="146" w:name="_Ref179073263"/>
-      <w:r>
-        <w:t xml:space="preserve">Avestro, Junnel E., et al. “Hybrid Algorithm Combining Modified Diffie Hellman and RSA.” </w:t>
+      <w:proofErr w:type="spellStart"/>
+      <w:r>
+        <w:t>Avestro</w:t>
+      </w:r>
+      <w:proofErr w:type="spellEnd"/>
+      <w:r>
+        <w:t xml:space="preserve">, </w:t>
+      </w:r>
+      <w:proofErr w:type="spellStart"/>
+      <w:r>
+        <w:t>Junnel</w:t>
+      </w:r>
+      <w:proofErr w:type="spellEnd"/>
+      <w:r>
+        <w:t xml:space="preserve"> E., et al. “Hybrid Algorithm Combining Modified Diffie Hellman and RSA.” </w:t>
       </w:r>
       <w:r>
         <w:rPr>
@@ -32106,7 +32605,15 @@
       </w:pPr>
       <w:bookmarkStart w:id="151" w:name="_Ref179120116"/>
       <w:r>
-        <w:t>Käsper, E. (2012). Fast Elliptic Curve Cryptography in OpenSSL. In: Danezis, G., Dietrich, S., Sako, K. (eds) Financial Cryptography and Data Security. FC 2011. Lecture Notes in Computer Science, vol 7126. Springer, Berlin, Heidelberg. https://doi-org.libproxy.tuni.fi/10.1007/978-3-642-29889-9_4</w:t>
+        <w:t xml:space="preserve">Käsper, E. (2012). Fast Elliptic Curve Cryptography in OpenSSL. In: </w:t>
+      </w:r>
+      <w:proofErr w:type="spellStart"/>
+      <w:r>
+        <w:t>Danezis</w:t>
+      </w:r>
+      <w:proofErr w:type="spellEnd"/>
+      <w:r>
+        <w:t>, G., Dietrich, S., Sako, K. (eds) Financial Cryptography and Data Security. FC 2011. Lecture Notes in Computer Science, vol 7126. Springer, Berlin, Heidelberg. https://doi-org.libproxy.tuni.fi/10.1007/978-3-642-29889-9_4</w:t>
       </w:r>
       <w:bookmarkEnd w:id="151"/>
     </w:p>
@@ -32116,7 +32623,20 @@
       </w:pPr>
       <w:bookmarkStart w:id="152" w:name="_Ref178985840"/>
       <w:r>
-        <w:t>Taparia, Ankit, et al. “Secure Key Exchange Using Enhanced Diffie-Hellman Protocol Based on String Comparison.” Proceedings of the 2017 International Conference on Wireless Communications, Signal Processing and Networking (WiSPNET) : 22-24 March 2017, Chennai, India /, vol. 2018-January, Institute of Electrical and Electronics Engineers, 2017, pp. 174–726, https://doi.org/10.1109/WiSPNET.2017.8299856.</w:t>
+        <w:t>Taparia, Ankit, et al. “Secure Key Exchange Using Enhanced Diffie-Hellman Protocol Based on String Comparison.” Proceedings of the 2017 International Conference on Wireless Communications, Signal Processing and Networking (</w:t>
+      </w:r>
+      <w:proofErr w:type="spellStart"/>
+      <w:r>
+        <w:t>WiSPNET</w:t>
+      </w:r>
+      <w:proofErr w:type="spellEnd"/>
+      <w:proofErr w:type="gramStart"/>
+      <w:r>
+        <w:t>) :</w:t>
+      </w:r>
+      <w:proofErr w:type="gramEnd"/>
+      <w:r>
+        <w:t xml:space="preserve"> 22-24 March 2017, Chennai, India /, vol. 2018-January, Institute of Electrical and Electronics Engineers, 2017, pp. 174–726, https://doi.org/10.1109/WiSPNET.2017.8299856.</w:t>
       </w:r>
       <w:bookmarkEnd w:id="152"/>
     </w:p>
@@ -33107,8 +33627,21 @@
         <w:pStyle w:val="BibItem"/>
       </w:pPr>
       <w:bookmarkStart w:id="170" w:name="_Ref179131099"/>
-      <w:r>
-        <w:t xml:space="preserve">Łasocha, Wojciech, and Marcin Badurowicz. “Comparison of WebSocket and HTTP Protocol Performance.” </w:t>
+      <w:proofErr w:type="spellStart"/>
+      <w:r>
+        <w:t>Łasocha</w:t>
+      </w:r>
+      <w:proofErr w:type="spellEnd"/>
+      <w:r>
+        <w:t xml:space="preserve">, Wojciech, and Marcin </w:t>
+      </w:r>
+      <w:proofErr w:type="spellStart"/>
+      <w:r>
+        <w:t>Badurowicz</w:t>
+      </w:r>
+      <w:proofErr w:type="spellEnd"/>
+      <w:r>
+        <w:t xml:space="preserve">. “Comparison of WebSocket and HTTP Protocol Performance.” </w:t>
       </w:r>
       <w:r>
         <w:rPr>
@@ -33631,7 +34164,21 @@
         <w:rPr>
           <w:rStyle w:val="Hyperlink"/>
         </w:rPr>
-        <w:t>, viitattu 7.9.2024</w:t>
+        <w:t xml:space="preserve">, </w:t>
+      </w:r>
+      <w:proofErr w:type="spellStart"/>
+      <w:r>
+        <w:rPr>
+          <w:rStyle w:val="Hyperlink"/>
+        </w:rPr>
+        <w:t>viitattu</w:t>
+      </w:r>
+      <w:proofErr w:type="spellEnd"/>
+      <w:r>
+        <w:rPr>
+          <w:rStyle w:val="Hyperlink"/>
+        </w:rPr>
+        <w:t xml:space="preserve"> 7.9.2024</w:t>
       </w:r>
       <w:bookmarkEnd w:id="180"/>
     </w:p>
@@ -34834,7 +35381,7 @@
         <w:lang w:eastAsia="fi-FI"/>
       </w:rPr>
       <w:drawing>
-        <wp:anchor distT="0" distB="0" distL="114300" distR="114300" simplePos="0" relativeHeight="251674112" behindDoc="0" locked="0" layoutInCell="1" allowOverlap="1" wp14:anchorId="674ED6C4" wp14:editId="569201C1">
+        <wp:anchor distT="0" distB="0" distL="114300" distR="114300" simplePos="0" relativeHeight="251674624" behindDoc="0" locked="0" layoutInCell="1" allowOverlap="1" wp14:anchorId="674ED6C4" wp14:editId="569201C1">
           <wp:simplePos x="0" y="0"/>
           <wp:positionH relativeFrom="column">
             <wp:posOffset>-1022350</wp:posOffset>
@@ -34969,7 +35516,7 @@
         <v:path o:extrusionok="f" gradientshapeok="t" o:connecttype="rect"/>
         <o:lock v:ext="edit" aspectratio="t"/>
       </v:shapetype>
-      <v:shape id="_x0000_i1117" type="#_x0000_t75" alt="\mathbb{R}" style="width:10.5pt;height:10.5pt;visibility:visible" o:bullet="t">
+      <v:shape id="_x0000_i1120" type="#_x0000_t75" alt="\mathbb{R}" style="width:10.5pt;height:10.5pt;visibility:visible" o:bullet="t">
         <v:imagedata r:id="rId1" o:title="mathbb{R}"/>
       </v:shape>
     </w:pict>

</xml_diff>